<commit_message>
Added research into Gamalink
</commit_message>
<xml_diff>
--- a/Thesis/Thesis.docx
+++ b/Thesis/Thesis.docx
@@ -35,6 +35,9 @@
         </w:rPr>
       </w:pPr>
       <w:r>
+        <w:rPr>
+          <w:noProof/>
+        </w:rPr>
         <w:drawing>
           <wp:inline distT="0" distB="0" distL="0" distR="0" wp14:anchorId="2E94D291" wp14:editId="089F0922">
             <wp:extent cx="1962235" cy="2221523"/>
@@ -3711,28 +3714,63 @@
     </w:p>
     <w:p>
       <w:pPr>
+        <w:pStyle w:val="Heading2"/>
+      </w:pPr>
+      <w:bookmarkStart w:id="14" w:name="_Toc468804666"/>
+      <w:r>
+        <w:t>Inter-Satellite Communications</w:t>
+      </w:r>
+      <w:bookmarkEnd w:id="14"/>
+    </w:p>
+    <w:p>
+      <w:r>
+        <w:t>…</w:t>
+      </w:r>
+    </w:p>
+    <w:p>
+      <w:pPr>
         <w:pStyle w:val="Heading3"/>
       </w:pPr>
-      <w:bookmarkStart w:id="14" w:name="_Toc468804665"/>
-      <w:r>
-        <w:t>Future CubeSat Missions</w:t>
-      </w:r>
-      <w:bookmarkEnd w:id="14"/>
-    </w:p>
-    <w:p>
+      <w:r>
+        <w:t>Gamalink</w:t>
+      </w:r>
+    </w:p>
+    <w:p>
+      <w:pPr>
+        <w:rPr>
+          <w:i/>
+        </w:rPr>
+      </w:pPr>
       <w:r>
         <w:t>…</w:t>
       </w:r>
+      <w:r>
+        <w:t xml:space="preserve"> </w:t>
+      </w:r>
+      <w:bookmarkStart w:id="15" w:name="_GoBack"/>
+      <w:bookmarkEnd w:id="15"/>
+      <w:r>
+        <w:rPr>
+          <w:i/>
+        </w:rPr>
+        <w:t>Introduce</w:t>
+      </w:r>
+      <w:r>
+        <w:rPr>
+          <w:i/>
+        </w:rPr>
+        <w:t xml:space="preserve"> with press release material – SP7 etc.</w:t>
+      </w:r>
     </w:p>
     <w:p>
       <w:pPr>
         <w:pStyle w:val="Heading2"/>
       </w:pPr>
-      <w:bookmarkStart w:id="15" w:name="_Toc468804666"/>
-      <w:r>
-        <w:t>Inter-Satellite Communications</w:t>
-      </w:r>
-      <w:bookmarkEnd w:id="15"/>
+      <w:bookmarkStart w:id="16" w:name="_Toc468804667"/>
+      <w:r>
+        <w:t>Wireless Sensor Networks</w:t>
+      </w:r>
+      <w:bookmarkEnd w:id="16"/>
     </w:p>
     <w:p>
       <w:r>
@@ -3743,11 +3781,11 @@
       <w:pPr>
         <w:pStyle w:val="Heading2"/>
       </w:pPr>
-      <w:bookmarkStart w:id="16" w:name="_Toc468804667"/>
-      <w:r>
-        <w:t>Wireless Sensor Networks</w:t>
-      </w:r>
-      <w:bookmarkEnd w:id="16"/>
+      <w:bookmarkStart w:id="17" w:name="_Toc468804668"/>
+      <w:r>
+        <w:t>Mobile Ad-Hoc Networks</w:t>
+      </w:r>
+      <w:bookmarkEnd w:id="17"/>
     </w:p>
     <w:p>
       <w:r>
@@ -3758,11 +3796,9 @@
       <w:pPr>
         <w:pStyle w:val="Heading2"/>
       </w:pPr>
-      <w:bookmarkStart w:id="17" w:name="_Toc468804668"/>
-      <w:r>
-        <w:t>Mobile Ad-Hoc Networks</w:t>
-      </w:r>
-      <w:bookmarkEnd w:id="17"/>
+      <w:r>
+        <w:t>Missions</w:t>
+      </w:r>
     </w:p>
     <w:p>
       <w:r>
@@ -3771,11 +3807,38 @@
     </w:p>
     <w:p>
       <w:pPr>
+        <w:pStyle w:val="Heading3"/>
+      </w:pPr>
+      <w:r>
+        <w:lastRenderedPageBreak/>
+        <w:t>Previous Missions</w:t>
+      </w:r>
+    </w:p>
+    <w:p>
+      <w:r>
+        <w:t>…</w:t>
+      </w:r>
+    </w:p>
+    <w:p>
+      <w:pPr>
+        <w:pStyle w:val="Heading3"/>
+      </w:pPr>
+      <w:r>
+        <w:t>Future Missions</w:t>
+      </w:r>
+    </w:p>
+    <w:p>
+      <w:r>
+        <w:t>…</w:t>
+      </w:r>
+    </w:p>
+    <w:p>
+      <w:pPr>
         <w:pStyle w:val="Heading2"/>
       </w:pPr>
-      <w:bookmarkStart w:id="18" w:name="_Toc468804669"/>
-      <w:r>
-        <w:t>Inter-CubeSat Communications</w:t>
+      <w:bookmarkStart w:id="18" w:name="_Toc468804670"/>
+      <w:r>
+        <w:t>Summary</w:t>
       </w:r>
       <w:bookmarkEnd w:id="18"/>
     </w:p>
@@ -3786,22 +3849,6 @@
     </w:p>
     <w:p>
       <w:pPr>
-        <w:pStyle w:val="Heading2"/>
-      </w:pPr>
-      <w:bookmarkStart w:id="19" w:name="_Toc468804670"/>
-      <w:r>
-        <w:lastRenderedPageBreak/>
-        <w:t>Summary</w:t>
-      </w:r>
-      <w:bookmarkEnd w:id="19"/>
-    </w:p>
-    <w:p>
-      <w:r>
-        <w:t>…</w:t>
-      </w:r>
-    </w:p>
-    <w:p>
-      <w:pPr>
         <w:ind w:firstLine="0"/>
       </w:pPr>
     </w:p>
@@ -3809,24 +3856,66 @@
       <w:pPr>
         <w:pStyle w:val="Heading1"/>
       </w:pPr>
-      <w:bookmarkStart w:id="20" w:name="_Toc468804671"/>
+      <w:bookmarkStart w:id="19" w:name="_Toc468804671"/>
       <w:r>
         <w:lastRenderedPageBreak/>
         <w:t>Design</w:t>
       </w:r>
+      <w:bookmarkEnd w:id="19"/>
+    </w:p>
+    <w:p>
+      <w:pPr>
+        <w:pStyle w:val="Heading2"/>
+      </w:pPr>
+      <w:bookmarkStart w:id="20" w:name="_Toc468804672"/>
+      <w:r>
+        <w:t>Introduction</w:t>
+      </w:r>
       <w:bookmarkEnd w:id="20"/>
     </w:p>
     <w:p>
       <w:pPr>
+        <w:jc w:val="both"/>
+        <w:rPr>
+          <w:i/>
+        </w:rPr>
+      </w:pPr>
+      <w:r>
+        <w:t xml:space="preserve">… </w:t>
+      </w:r>
+      <w:r>
+        <w:rPr>
+          <w:i/>
+        </w:rPr>
+        <w:t>Objectives, Requirements, Restrictions</w:t>
+      </w:r>
+    </w:p>
+    <w:p>
+      <w:pPr>
         <w:pStyle w:val="Heading2"/>
       </w:pPr>
-      <w:bookmarkStart w:id="21" w:name="_Toc468804672"/>
-      <w:r>
-        <w:t>Introduction</w:t>
+      <w:bookmarkStart w:id="21" w:name="_Toc468804673"/>
+      <w:r>
+        <w:t>Objectives</w:t>
       </w:r>
       <w:bookmarkEnd w:id="21"/>
     </w:p>
     <w:p>
+      <w:r>
+        <w:t>…</w:t>
+      </w:r>
+    </w:p>
+    <w:p>
+      <w:pPr>
+        <w:pStyle w:val="Heading2"/>
+      </w:pPr>
+      <w:bookmarkStart w:id="22" w:name="_Toc468804674"/>
+      <w:r>
+        <w:t>Assumptions</w:t>
+      </w:r>
+      <w:bookmarkEnd w:id="22"/>
+    </w:p>
+    <w:p>
       <w:pPr>
         <w:jc w:val="both"/>
         <w:rPr>
@@ -3840,18 +3929,18 @@
         <w:rPr>
           <w:i/>
         </w:rPr>
-        <w:t>Objectives, Requirements, Restrictions</w:t>
+        <w:t>Large sections covering basis, defense and compromise of all relevant assumptions</w:t>
       </w:r>
     </w:p>
     <w:p>
       <w:pPr>
         <w:pStyle w:val="Heading2"/>
       </w:pPr>
-      <w:bookmarkStart w:id="22" w:name="_Toc468804673"/>
-      <w:r>
-        <w:t>Objectives</w:t>
-      </w:r>
-      <w:bookmarkEnd w:id="22"/>
+      <w:bookmarkStart w:id="23" w:name="_Toc468804675"/>
+      <w:r>
+        <w:t>Restrictions</w:t>
+      </w:r>
+      <w:bookmarkEnd w:id="23"/>
     </w:p>
     <w:p>
       <w:r>
@@ -3862,65 +3951,20 @@
       <w:pPr>
         <w:pStyle w:val="Heading2"/>
       </w:pPr>
-      <w:bookmarkStart w:id="23" w:name="_Toc468804674"/>
-      <w:r>
-        <w:t>Assumptions</w:t>
-      </w:r>
-      <w:bookmarkEnd w:id="23"/>
+      <w:bookmarkStart w:id="24" w:name="_Toc468804676"/>
+      <w:r>
+        <w:t>Summary</w:t>
+      </w:r>
+      <w:bookmarkEnd w:id="24"/>
+    </w:p>
+    <w:p>
+      <w:r>
+        <w:t>…</w:t>
+      </w:r>
     </w:p>
     <w:p>
       <w:pPr>
         <w:jc w:val="both"/>
-        <w:rPr>
-          <w:i/>
-        </w:rPr>
-      </w:pPr>
-      <w:r>
-        <w:t>…</w:t>
-      </w:r>
-      <w:r>
-        <w:t xml:space="preserve"> </w:t>
-      </w:r>
-      <w:r>
-        <w:rPr>
-          <w:i/>
-        </w:rPr>
-        <w:t>Large sections covering basis, defense and compromise of all relevant assumptions</w:t>
-      </w:r>
-    </w:p>
-    <w:p>
-      <w:pPr>
-        <w:pStyle w:val="Heading2"/>
-      </w:pPr>
-      <w:bookmarkStart w:id="24" w:name="_Toc468804675"/>
-      <w:r>
-        <w:t>Restrictions</w:t>
-      </w:r>
-      <w:bookmarkEnd w:id="24"/>
-    </w:p>
-    <w:p>
-      <w:r>
-        <w:t>…</w:t>
-      </w:r>
-    </w:p>
-    <w:p>
-      <w:pPr>
-        <w:pStyle w:val="Heading2"/>
-      </w:pPr>
-      <w:bookmarkStart w:id="25" w:name="_Toc468804676"/>
-      <w:r>
-        <w:t>Summary</w:t>
-      </w:r>
-      <w:bookmarkEnd w:id="25"/>
-    </w:p>
-    <w:p>
-      <w:r>
-        <w:t>…</w:t>
-      </w:r>
-    </w:p>
-    <w:p>
-      <w:pPr>
-        <w:jc w:val="both"/>
       </w:pPr>
     </w:p>
     <w:p/>
@@ -3928,63 +3972,138 @@
       <w:pPr>
         <w:pStyle w:val="Heading1"/>
       </w:pPr>
-      <w:bookmarkStart w:id="26" w:name="_Toc468804677"/>
+      <w:bookmarkStart w:id="25" w:name="_Toc468804677"/>
       <w:r>
         <w:lastRenderedPageBreak/>
         <w:t>Implementation</w:t>
       </w:r>
+      <w:bookmarkEnd w:id="25"/>
+    </w:p>
+    <w:p>
+      <w:pPr>
+        <w:pStyle w:val="Heading2"/>
+      </w:pPr>
+      <w:bookmarkStart w:id="26" w:name="_Toc468804678"/>
+      <w:r>
+        <w:t>Introduction</w:t>
+      </w:r>
       <w:bookmarkEnd w:id="26"/>
     </w:p>
     <w:p>
+      <w:r>
+        <w:t>…</w:t>
+      </w:r>
+    </w:p>
+    <w:p>
       <w:pPr>
         <w:pStyle w:val="Heading2"/>
       </w:pPr>
-      <w:bookmarkStart w:id="27" w:name="_Toc468804678"/>
-      <w:r>
-        <w:t>Introduction</w:t>
+      <w:bookmarkStart w:id="27" w:name="_Toc468804679"/>
+      <w:r>
+        <w:t>Simulation Workflow</w:t>
       </w:r>
       <w:bookmarkEnd w:id="27"/>
     </w:p>
     <w:p>
+      <w:pPr>
+        <w:rPr>
+          <w:i/>
+        </w:rPr>
+      </w:pPr>
+      <w:r>
+        <w:t xml:space="preserve">… </w:t>
+      </w:r>
+      <w:r>
+        <w:rPr>
+          <w:i/>
+        </w:rPr>
+        <w:t>Pretty pictures</w:t>
+      </w:r>
+    </w:p>
+    <w:p>
+      <w:pPr>
+        <w:pStyle w:val="Heading2"/>
+      </w:pPr>
+      <w:bookmarkStart w:id="28" w:name="_Toc468804680"/>
+      <w:r>
+        <w:t>Simulation &amp; Analysis Tools</w:t>
+      </w:r>
+      <w:bookmarkEnd w:id="28"/>
+    </w:p>
+    <w:p>
       <w:r>
         <w:t>…</w:t>
       </w:r>
     </w:p>
     <w:p>
       <w:pPr>
+        <w:pStyle w:val="Heading3"/>
+      </w:pPr>
+      <w:bookmarkStart w:id="29" w:name="_Toc468804681"/>
+      <w:r>
+        <w:t>Systems Tool Kit 11</w:t>
+      </w:r>
+      <w:bookmarkEnd w:id="29"/>
+    </w:p>
+    <w:p>
+      <w:r>
+        <w:t>…</w:t>
+      </w:r>
+    </w:p>
+    <w:p>
+      <w:pPr>
+        <w:pStyle w:val="Heading3"/>
+      </w:pPr>
+      <w:bookmarkStart w:id="30" w:name="_Toc468804682"/>
+      <w:r>
+        <w:t>Satellite Network Simulator 3</w:t>
+      </w:r>
+      <w:bookmarkEnd w:id="30"/>
+    </w:p>
+    <w:p>
+      <w:r>
+        <w:t>…</w:t>
+      </w:r>
+    </w:p>
+    <w:p>
+      <w:pPr>
         <w:pStyle w:val="Heading2"/>
       </w:pPr>
-      <w:bookmarkStart w:id="28" w:name="_Toc468804679"/>
-      <w:r>
-        <w:t>Simulation Workflow</w:t>
-      </w:r>
-      <w:bookmarkEnd w:id="28"/>
-    </w:p>
-    <w:p>
-      <w:pPr>
-        <w:rPr>
-          <w:i/>
-        </w:rPr>
-      </w:pPr>
-      <w:r>
-        <w:t xml:space="preserve">… </w:t>
-      </w:r>
-      <w:r>
-        <w:rPr>
-          <w:i/>
-        </w:rPr>
-        <w:t>Pretty pictures</w:t>
+      <w:bookmarkStart w:id="31" w:name="_Toc468804683"/>
+      <w:r>
+        <w:t>Constellation Dynamics Simulation</w:t>
+      </w:r>
+      <w:bookmarkEnd w:id="31"/>
+    </w:p>
+    <w:p>
+      <w:r>
+        <w:t>…</w:t>
+      </w:r>
+    </w:p>
+    <w:p>
+      <w:pPr>
+        <w:pStyle w:val="Heading3"/>
+      </w:pPr>
+      <w:bookmarkStart w:id="32" w:name="_Toc468804684"/>
+      <w:r>
+        <w:t>Overview</w:t>
+      </w:r>
+      <w:bookmarkEnd w:id="32"/>
+    </w:p>
+    <w:p>
+      <w:r>
+        <w:t>…</w:t>
       </w:r>
     </w:p>
     <w:p>
       <w:pPr>
         <w:pStyle w:val="Heading2"/>
       </w:pPr>
-      <w:bookmarkStart w:id="29" w:name="_Toc468804680"/>
-      <w:r>
-        <w:t>Simulation &amp; Analysis Tools</w:t>
-      </w:r>
-      <w:bookmarkEnd w:id="29"/>
+      <w:bookmarkStart w:id="33" w:name="_Toc468804685"/>
+      <w:r>
+        <w:t>Constellation Network Simulation</w:t>
+      </w:r>
+      <w:bookmarkEnd w:id="33"/>
     </w:p>
     <w:p>
       <w:r>
@@ -3995,11 +4114,11 @@
       <w:pPr>
         <w:pStyle w:val="Heading3"/>
       </w:pPr>
-      <w:bookmarkStart w:id="30" w:name="_Toc468804681"/>
-      <w:r>
-        <w:t>Systems Tool Kit 11</w:t>
-      </w:r>
-      <w:bookmarkEnd w:id="30"/>
+      <w:bookmarkStart w:id="34" w:name="_Toc468804686"/>
+      <w:r>
+        <w:t>Overview</w:t>
+      </w:r>
+      <w:bookmarkEnd w:id="34"/>
     </w:p>
     <w:p>
       <w:r>
@@ -4008,89 +4127,14 @@
     </w:p>
     <w:p>
       <w:pPr>
-        <w:pStyle w:val="Heading3"/>
-      </w:pPr>
-      <w:bookmarkStart w:id="31" w:name="_Toc468804682"/>
-      <w:r>
-        <w:t>Satellite Network Simulator 3</w:t>
-      </w:r>
-      <w:bookmarkEnd w:id="31"/>
-    </w:p>
-    <w:p>
-      <w:r>
-        <w:t>…</w:t>
-      </w:r>
-    </w:p>
-    <w:p>
-      <w:pPr>
         <w:pStyle w:val="Heading2"/>
       </w:pPr>
-      <w:bookmarkStart w:id="32" w:name="_Toc468804683"/>
-      <w:r>
-        <w:t>Constellation Dynamics Simulation</w:t>
-      </w:r>
-      <w:bookmarkEnd w:id="32"/>
-    </w:p>
-    <w:p>
-      <w:r>
-        <w:t>…</w:t>
-      </w:r>
-    </w:p>
-    <w:p>
-      <w:pPr>
-        <w:pStyle w:val="Heading3"/>
-      </w:pPr>
-      <w:bookmarkStart w:id="33" w:name="_Toc468804684"/>
-      <w:r>
-        <w:t>Overview</w:t>
-      </w:r>
-      <w:bookmarkEnd w:id="33"/>
-    </w:p>
-    <w:p>
-      <w:r>
-        <w:t>…</w:t>
-      </w:r>
-    </w:p>
-    <w:p>
-      <w:pPr>
-        <w:pStyle w:val="Heading2"/>
-      </w:pPr>
-      <w:bookmarkStart w:id="34" w:name="_Toc468804685"/>
-      <w:r>
-        <w:t>Constellation Network Simulation</w:t>
-      </w:r>
-      <w:bookmarkEnd w:id="34"/>
-    </w:p>
-    <w:p>
-      <w:r>
-        <w:t>…</w:t>
-      </w:r>
-    </w:p>
-    <w:p>
-      <w:pPr>
-        <w:pStyle w:val="Heading3"/>
-      </w:pPr>
-      <w:bookmarkStart w:id="35" w:name="_Toc468804686"/>
-      <w:r>
-        <w:t>Overview</w:t>
-      </w:r>
-      <w:bookmarkEnd w:id="35"/>
-    </w:p>
-    <w:p>
-      <w:r>
-        <w:t>…</w:t>
-      </w:r>
-    </w:p>
-    <w:p>
-      <w:pPr>
-        <w:pStyle w:val="Heading2"/>
-      </w:pPr>
-      <w:bookmarkStart w:id="36" w:name="_Toc468804687"/>
+      <w:bookmarkStart w:id="35" w:name="_Toc468804687"/>
       <w:r>
         <w:lastRenderedPageBreak/>
         <w:t>Discussion</w:t>
       </w:r>
-      <w:bookmarkEnd w:id="36"/>
+      <w:bookmarkEnd w:id="35"/>
     </w:p>
     <w:p>
       <w:r>
@@ -4101,20 +4145,35 @@
       <w:pPr>
         <w:pStyle w:val="Heading1"/>
       </w:pPr>
-      <w:bookmarkStart w:id="37" w:name="_Toc468804688"/>
+      <w:bookmarkStart w:id="36" w:name="_Toc468804688"/>
       <w:r>
         <w:lastRenderedPageBreak/>
         <w:t>Results</w:t>
       </w:r>
+      <w:bookmarkEnd w:id="36"/>
+    </w:p>
+    <w:p>
+      <w:pPr>
+        <w:pStyle w:val="Heading2"/>
+      </w:pPr>
+      <w:bookmarkStart w:id="37" w:name="_Toc468804689"/>
+      <w:r>
+        <w:t>Introduction</w:t>
+      </w:r>
       <w:bookmarkEnd w:id="37"/>
     </w:p>
     <w:p>
+      <w:r>
+        <w:t>…</w:t>
+      </w:r>
+    </w:p>
+    <w:p>
       <w:pPr>
         <w:pStyle w:val="Heading2"/>
       </w:pPr>
-      <w:bookmarkStart w:id="38" w:name="_Toc468804689"/>
-      <w:r>
-        <w:t>Introduction</w:t>
+      <w:bookmarkStart w:id="38" w:name="_Toc468804690"/>
+      <w:r>
+        <w:t>Network Performance</w:t>
       </w:r>
       <w:bookmarkEnd w:id="38"/>
     </w:p>
@@ -4125,56 +4184,51 @@
     </w:p>
     <w:p>
       <w:pPr>
+        <w:pStyle w:val="Heading3"/>
+      </w:pPr>
+      <w:bookmarkStart w:id="39" w:name="_Toc468804691"/>
+      <w:r>
+        <w:t>Approach 1</w:t>
+      </w:r>
+      <w:bookmarkEnd w:id="39"/>
+    </w:p>
+    <w:p>
+      <w:pPr>
+        <w:pStyle w:val="Heading3"/>
+      </w:pPr>
+      <w:bookmarkStart w:id="40" w:name="_Toc468804692"/>
+      <w:r>
+        <w:t>Approach 2</w:t>
+      </w:r>
+      <w:bookmarkEnd w:id="40"/>
+    </w:p>
+    <w:p>
+      <w:pPr>
+        <w:pStyle w:val="Heading3"/>
+      </w:pPr>
+      <w:bookmarkStart w:id="41" w:name="_Toc468804693"/>
+      <w:r>
+        <w:t>Approach 3</w:t>
+      </w:r>
+      <w:bookmarkEnd w:id="41"/>
+    </w:p>
+    <w:p>
+      <w:pPr>
+        <w:pStyle w:val="Heading3"/>
+      </w:pPr>
+      <w:bookmarkStart w:id="42" w:name="_Toc468804694"/>
+      <w:r>
+        <w:t>Approach Comparisons</w:t>
+      </w:r>
+      <w:bookmarkEnd w:id="42"/>
+    </w:p>
+    <w:p>
+      <w:pPr>
         <w:pStyle w:val="Heading2"/>
       </w:pPr>
-      <w:bookmarkStart w:id="39" w:name="_Toc468804690"/>
-      <w:r>
-        <w:t>Network Performance</w:t>
-      </w:r>
-      <w:bookmarkEnd w:id="39"/>
-    </w:p>
-    <w:p>
-      <w:r>
-        <w:t>…</w:t>
-      </w:r>
-    </w:p>
-    <w:p>
-      <w:pPr>
-        <w:pStyle w:val="Heading3"/>
-      </w:pPr>
-      <w:bookmarkStart w:id="40" w:name="_Toc468804691"/>
-      <w:r>
-        <w:t>Approach 1</w:t>
-      </w:r>
-      <w:bookmarkEnd w:id="40"/>
-    </w:p>
-    <w:p>
-      <w:pPr>
-        <w:pStyle w:val="Heading3"/>
-      </w:pPr>
-      <w:bookmarkStart w:id="41" w:name="_Toc468804692"/>
-      <w:r>
-        <w:t>Approach 2</w:t>
-      </w:r>
-      <w:bookmarkEnd w:id="41"/>
-    </w:p>
-    <w:p>
-      <w:pPr>
-        <w:pStyle w:val="Heading3"/>
-      </w:pPr>
-      <w:bookmarkStart w:id="42" w:name="_Toc468804693"/>
-      <w:r>
-        <w:t>Approach 3</w:t>
-      </w:r>
-      <w:bookmarkEnd w:id="42"/>
-    </w:p>
-    <w:p>
-      <w:pPr>
-        <w:pStyle w:val="Heading3"/>
-      </w:pPr>
-      <w:bookmarkStart w:id="43" w:name="_Toc468804694"/>
-      <w:r>
-        <w:t>Approach Comparisons</w:t>
+      <w:bookmarkStart w:id="43" w:name="_Toc468804695"/>
+      <w:r>
+        <w:t>Design Considerations</w:t>
       </w:r>
       <w:bookmarkEnd w:id="43"/>
     </w:p>
@@ -4182,40 +4236,45 @@
       <w:pPr>
         <w:pStyle w:val="Heading2"/>
       </w:pPr>
-      <w:bookmarkStart w:id="44" w:name="_Toc468804695"/>
-      <w:r>
-        <w:t>Design Considerations</w:t>
+      <w:bookmarkStart w:id="44" w:name="_Toc468804696"/>
+      <w:r>
+        <w:t>Summary</w:t>
       </w:r>
       <w:bookmarkEnd w:id="44"/>
     </w:p>
     <w:p>
       <w:pPr>
-        <w:pStyle w:val="Heading2"/>
-      </w:pPr>
-      <w:bookmarkStart w:id="45" w:name="_Toc468804696"/>
-      <w:r>
-        <w:t>Summary</w:t>
-      </w:r>
-      <w:bookmarkEnd w:id="45"/>
-    </w:p>
-    <w:p>
-      <w:pPr>
         <w:pStyle w:val="Heading1"/>
       </w:pPr>
-      <w:bookmarkStart w:id="46" w:name="_Toc468804697"/>
+      <w:bookmarkStart w:id="45" w:name="_Toc468804697"/>
       <w:r>
         <w:lastRenderedPageBreak/>
         <w:t>Conclustions</w:t>
       </w:r>
+      <w:bookmarkEnd w:id="45"/>
+    </w:p>
+    <w:p>
+      <w:pPr>
+        <w:pStyle w:val="Heading2"/>
+      </w:pPr>
+      <w:bookmarkStart w:id="46" w:name="_Toc468804698"/>
+      <w:r>
+        <w:t>Discussion</w:t>
+      </w:r>
       <w:bookmarkEnd w:id="46"/>
     </w:p>
     <w:p>
+      <w:r>
+        <w:t>…</w:t>
+      </w:r>
+    </w:p>
+    <w:p>
       <w:pPr>
         <w:pStyle w:val="Heading2"/>
       </w:pPr>
-      <w:bookmarkStart w:id="47" w:name="_Toc468804698"/>
-      <w:r>
-        <w:t>Discussion</w:t>
+      <w:bookmarkStart w:id="47" w:name="_Toc468804699"/>
+      <w:r>
+        <w:t>Future Work</w:t>
       </w:r>
       <w:bookmarkEnd w:id="47"/>
     </w:p>
@@ -4223,21 +4282,6 @@
       <w:r>
         <w:t>…</w:t>
       </w:r>
-    </w:p>
-    <w:p>
-      <w:pPr>
-        <w:pStyle w:val="Heading2"/>
-      </w:pPr>
-      <w:bookmarkStart w:id="48" w:name="_Toc468804699"/>
-      <w:r>
-        <w:t>Future Work</w:t>
-      </w:r>
-      <w:bookmarkEnd w:id="48"/>
-    </w:p>
-    <w:p>
-      <w:r>
-        <w:t>…</w:t>
-      </w:r>
       <w:r>
         <w:br/>
       </w:r>
@@ -4246,12 +4290,12 @@
       <w:pPr>
         <w:pStyle w:val="Chaptertitlenotnumbered"/>
       </w:pPr>
-      <w:bookmarkStart w:id="49" w:name="_Toc468804700"/>
+      <w:bookmarkStart w:id="48" w:name="_Toc468804700"/>
       <w:r>
         <w:lastRenderedPageBreak/>
         <w:t>References</w:t>
       </w:r>
-      <w:bookmarkEnd w:id="49"/>
+      <w:bookmarkEnd w:id="48"/>
     </w:p>
     <w:p>
       <w:pPr>
@@ -4286,8 +4330,6 @@
           <w:docGrid w:linePitch="326"/>
         </w:sectPr>
       </w:pPr>
-      <w:bookmarkStart w:id="50" w:name="_GoBack"/>
-      <w:bookmarkEnd w:id="50"/>
     </w:p>
     <w:p>
       <w:pPr>
@@ -6389,6 +6431,7 @@
   <w:style w:type="character" w:default="1" w:styleId="DefaultParagraphFont">
     <w:name w:val="Default Paragraph Font"/>
     <w:uiPriority w:val="1"/>
+    <w:semiHidden/>
     <w:unhideWhenUsed/>
   </w:style>
   <w:style w:type="table" w:default="1" w:styleId="TableNormal">
@@ -11017,7 +11060,7 @@
 </file>
 
 <file path=customXml/itemProps1.xml><?xml version="1.0" encoding="utf-8"?>
-<ds:datastoreItem xmlns:ds="http://schemas.openxmlformats.org/officeDocument/2006/customXml" ds:itemID="{36770202-CD13-4653-AAA0-0CEE67B030CA}">
+<ds:datastoreItem xmlns:ds="http://schemas.openxmlformats.org/officeDocument/2006/customXml" ds:itemID="{DAABFE33-3E8D-41A1-A582-333227623E34}">
   <ds:schemaRefs>
     <ds:schemaRef ds:uri="http://schemas.openxmlformats.org/officeDocument/2006/bibliography"/>
   </ds:schemaRefs>

</xml_diff>

<commit_message>
Small structural edits to thesis. Laid out discrete plan for desiging initial satillte formations in STK.
</commit_message>
<xml_diff>
--- a/Thesis/Thesis.docx
+++ b/Thesis/Thesis.docx
@@ -1,6 +1,6 @@
 
 <file path=word/document.xml><?xml version="1.0" encoding="utf-8"?>
-<w:document xmlns:wpc="http://schemas.microsoft.com/office/word/2010/wordprocessingCanvas" xmlns:mc="http://schemas.openxmlformats.org/markup-compatibility/2006" xmlns:o="urn:schemas-microsoft-com:office:office" xmlns:r="http://schemas.openxmlformats.org/officeDocument/2006/relationships" xmlns:m="http://schemas.openxmlformats.org/officeDocument/2006/math" xmlns:v="urn:schemas-microsoft-com:vml" xmlns:wp14="http://schemas.microsoft.com/office/word/2010/wordprocessingDrawing" xmlns:wp="http://schemas.openxmlformats.org/drawingml/2006/wordprocessingDrawing" xmlns:w10="urn:schemas-microsoft-com:office:word" xmlns:w="http://schemas.openxmlformats.org/wordprocessingml/2006/main" xmlns:w14="http://schemas.microsoft.com/office/word/2010/wordml" xmlns:w15="http://schemas.microsoft.com/office/word/2012/wordml" xmlns:wpg="http://schemas.microsoft.com/office/word/2010/wordprocessingGroup" xmlns:wpi="http://schemas.microsoft.com/office/word/2010/wordprocessingInk" xmlns:wne="http://schemas.microsoft.com/office/word/2006/wordml" xmlns:wps="http://schemas.microsoft.com/office/word/2010/wordprocessingShape" mc:Ignorable="w14 w15 wp14">
+<w:document xmlns:wpc="http://schemas.microsoft.com/office/word/2010/wordprocessingCanvas" xmlns:cx="http://schemas.microsoft.com/office/drawing/2014/chartex" xmlns:cx1="http://schemas.microsoft.com/office/drawing/2015/9/8/chartex" xmlns:cx2="http://schemas.microsoft.com/office/drawing/2015/10/21/chartex" xmlns:mc="http://schemas.openxmlformats.org/markup-compatibility/2006" xmlns:o="urn:schemas-microsoft-com:office:office" xmlns:r="http://schemas.openxmlformats.org/officeDocument/2006/relationships" xmlns:m="http://schemas.openxmlformats.org/officeDocument/2006/math" xmlns:v="urn:schemas-microsoft-com:vml" xmlns:wp14="http://schemas.microsoft.com/office/word/2010/wordprocessingDrawing" xmlns:wp="http://schemas.openxmlformats.org/drawingml/2006/wordprocessingDrawing" xmlns:w10="urn:schemas-microsoft-com:office:word" xmlns:w="http://schemas.openxmlformats.org/wordprocessingml/2006/main" xmlns:w14="http://schemas.microsoft.com/office/word/2010/wordml" xmlns:w15="http://schemas.microsoft.com/office/word/2012/wordml" xmlns:w16se="http://schemas.microsoft.com/office/word/2015/wordml/symex" xmlns:wpg="http://schemas.microsoft.com/office/word/2010/wordprocessingGroup" xmlns:wpi="http://schemas.microsoft.com/office/word/2010/wordprocessingInk" xmlns:wne="http://schemas.microsoft.com/office/word/2006/wordml" xmlns:wps="http://schemas.microsoft.com/office/word/2010/wordprocessingShape" mc:Ignorable="w14 w15 w16se wp14">
   <w:body>
     <w:p>
       <w:pPr>
@@ -3747,45 +3747,43 @@
       <w:r>
         <w:t xml:space="preserve"> </w:t>
       </w:r>
-      <w:bookmarkStart w:id="15" w:name="_GoBack"/>
+      <w:r>
+        <w:rPr>
+          <w:i/>
+        </w:rPr>
+        <w:t>Introduce</w:t>
+      </w:r>
+      <w:r>
+        <w:rPr>
+          <w:i/>
+        </w:rPr>
+        <w:t xml:space="preserve"> with press release material – SP7 etc.</w:t>
+      </w:r>
+    </w:p>
+    <w:p>
+      <w:pPr>
+        <w:pStyle w:val="Heading2"/>
+      </w:pPr>
+      <w:bookmarkStart w:id="15" w:name="_Toc468804667"/>
+      <w:r>
+        <w:t>Wireless Sensor Networks</w:t>
+      </w:r>
       <w:bookmarkEnd w:id="15"/>
-      <w:r>
-        <w:rPr>
-          <w:i/>
-        </w:rPr>
-        <w:t>Introduce</w:t>
-      </w:r>
-      <w:r>
-        <w:rPr>
-          <w:i/>
-        </w:rPr>
-        <w:t xml:space="preserve"> with press release material – SP7 etc.</w:t>
+    </w:p>
+    <w:p>
+      <w:r>
+        <w:t>…</w:t>
       </w:r>
     </w:p>
     <w:p>
       <w:pPr>
         <w:pStyle w:val="Heading2"/>
       </w:pPr>
-      <w:bookmarkStart w:id="16" w:name="_Toc468804667"/>
-      <w:r>
-        <w:t>Wireless Sensor Networks</w:t>
+      <w:bookmarkStart w:id="16" w:name="_Toc468804668"/>
+      <w:r>
+        <w:t>Mobile Ad-Hoc Networks</w:t>
       </w:r>
       <w:bookmarkEnd w:id="16"/>
-    </w:p>
-    <w:p>
-      <w:r>
-        <w:t>…</w:t>
-      </w:r>
-    </w:p>
-    <w:p>
-      <w:pPr>
-        <w:pStyle w:val="Heading2"/>
-      </w:pPr>
-      <w:bookmarkStart w:id="17" w:name="_Toc468804668"/>
-      <w:r>
-        <w:t>Mobile Ad-Hoc Networks</w:t>
-      </w:r>
-      <w:bookmarkEnd w:id="17"/>
     </w:p>
     <w:p>
       <w:r>
@@ -3836,69 +3834,209 @@
       <w:pPr>
         <w:pStyle w:val="Heading2"/>
       </w:pPr>
-      <w:bookmarkStart w:id="18" w:name="_Toc468804670"/>
+      <w:bookmarkStart w:id="17" w:name="_Toc468804670"/>
       <w:r>
         <w:t>Summary</w:t>
       </w:r>
+      <w:bookmarkEnd w:id="17"/>
+    </w:p>
+    <w:p>
+      <w:r>
+        <w:t>…</w:t>
+      </w:r>
+    </w:p>
+    <w:p>
+      <w:pPr>
+        <w:ind w:firstLine="0"/>
+      </w:pPr>
+    </w:p>
+    <w:p>
+      <w:pPr>
+        <w:pStyle w:val="Heading1"/>
+      </w:pPr>
+      <w:r>
+        <w:lastRenderedPageBreak/>
+        <w:t>Proposed Protocols</w:t>
+      </w:r>
+    </w:p>
+    <w:p>
+      <w:pPr>
+        <w:pStyle w:val="Heading2"/>
+      </w:pPr>
+      <w:bookmarkStart w:id="18" w:name="_Toc468804672"/>
+      <w:r>
+        <w:t>Introduction</w:t>
+      </w:r>
       <w:bookmarkEnd w:id="18"/>
     </w:p>
     <w:p>
+      <w:pPr>
+        <w:jc w:val="both"/>
+        <w:rPr>
+          <w:i/>
+        </w:rPr>
+      </w:pPr>
+      <w:r>
+        <w:t xml:space="preserve">… </w:t>
+      </w:r>
+      <w:r>
+        <w:rPr>
+          <w:i/>
+        </w:rPr>
+        <w:t>Objectives, Requirements, Restrictions</w:t>
+      </w:r>
+    </w:p>
+    <w:p>
+      <w:pPr>
+        <w:pStyle w:val="Heading2"/>
+      </w:pPr>
+      <w:bookmarkStart w:id="19" w:name="_Toc468804673"/>
+      <w:r>
+        <w:t>Objectives</w:t>
+      </w:r>
+      <w:bookmarkEnd w:id="19"/>
+    </w:p>
+    <w:p>
       <w:r>
         <w:t>…</w:t>
       </w:r>
     </w:p>
     <w:p>
       <w:pPr>
-        <w:ind w:firstLine="0"/>
-      </w:pPr>
-    </w:p>
+        <w:pStyle w:val="Heading2"/>
+      </w:pPr>
+      <w:bookmarkStart w:id="20" w:name="_Toc468804674"/>
+      <w:r>
+        <w:t>Assumptions</w:t>
+      </w:r>
+      <w:bookmarkEnd w:id="20"/>
+    </w:p>
+    <w:p>
+      <w:pPr>
+        <w:jc w:val="both"/>
+        <w:rPr>
+          <w:i/>
+        </w:rPr>
+      </w:pPr>
+      <w:r>
+        <w:t xml:space="preserve">… </w:t>
+      </w:r>
+      <w:r>
+        <w:rPr>
+          <w:i/>
+        </w:rPr>
+        <w:t>Large sections covering basis, defense and compromise of all relevant assumptions</w:t>
+      </w:r>
+    </w:p>
+    <w:p>
+      <w:pPr>
+        <w:pStyle w:val="Heading2"/>
+      </w:pPr>
+      <w:bookmarkStart w:id="21" w:name="_Toc468804675"/>
+      <w:r>
+        <w:t>Restrictions</w:t>
+      </w:r>
+      <w:bookmarkEnd w:id="21"/>
+    </w:p>
+    <w:p>
+      <w:r>
+        <w:t>…</w:t>
+      </w:r>
+    </w:p>
+    <w:p>
+      <w:pPr>
+        <w:pStyle w:val="Heading2"/>
+      </w:pPr>
+      <w:bookmarkStart w:id="22" w:name="_Toc468804676"/>
+      <w:r>
+        <w:t>Summary</w:t>
+      </w:r>
+      <w:bookmarkEnd w:id="22"/>
+    </w:p>
+    <w:p>
+      <w:r>
+        <w:t>…</w:t>
+      </w:r>
+    </w:p>
+    <w:p>
+      <w:pPr>
+        <w:jc w:val="both"/>
+      </w:pPr>
+    </w:p>
+    <w:p/>
     <w:p>
       <w:pPr>
         <w:pStyle w:val="Heading1"/>
       </w:pPr>
-      <w:bookmarkStart w:id="19" w:name="_Toc468804671"/>
       <w:r>
         <w:lastRenderedPageBreak/>
-        <w:t>Design</w:t>
-      </w:r>
-      <w:bookmarkEnd w:id="19"/>
+        <w:t>Simulations</w:t>
+      </w:r>
     </w:p>
     <w:p>
       <w:pPr>
         <w:pStyle w:val="Heading2"/>
       </w:pPr>
-      <w:bookmarkStart w:id="20" w:name="_Toc468804672"/>
+      <w:bookmarkStart w:id="23" w:name="_Toc468804678"/>
       <w:r>
         <w:t>Introduction</w:t>
       </w:r>
-      <w:bookmarkEnd w:id="20"/>
-    </w:p>
-    <w:p>
-      <w:pPr>
-        <w:jc w:val="both"/>
+      <w:bookmarkEnd w:id="23"/>
+    </w:p>
+    <w:p>
+      <w:pPr>
         <w:rPr>
           <w:i/>
         </w:rPr>
       </w:pPr>
       <w:r>
+        <w:t>…</w:t>
+      </w:r>
+      <w:r>
+        <w:t xml:space="preserve"> </w:t>
+      </w:r>
+      <w:r>
+        <w:rPr>
+          <w:i/>
+        </w:rPr>
+        <w:t xml:space="preserve">Include formations/scenarios examined </w:t>
+      </w:r>
+    </w:p>
+    <w:p>
+      <w:pPr>
+        <w:pStyle w:val="Heading2"/>
+      </w:pPr>
+      <w:bookmarkStart w:id="24" w:name="_Toc468804679"/>
+      <w:r>
+        <w:t>Simulation Workflow</w:t>
+      </w:r>
+      <w:bookmarkEnd w:id="24"/>
+    </w:p>
+    <w:p>
+      <w:pPr>
+        <w:rPr>
+          <w:i/>
+        </w:rPr>
+      </w:pPr>
+      <w:r>
         <w:t xml:space="preserve">… </w:t>
       </w:r>
       <w:r>
         <w:rPr>
           <w:i/>
         </w:rPr>
-        <w:t>Objectives, Requirements, Restrictions</w:t>
+        <w:t>Pretty pictures</w:t>
       </w:r>
     </w:p>
     <w:p>
       <w:pPr>
         <w:pStyle w:val="Heading2"/>
       </w:pPr>
-      <w:bookmarkStart w:id="21" w:name="_Toc468804673"/>
-      <w:r>
-        <w:t>Objectives</w:t>
-      </w:r>
-      <w:bookmarkEnd w:id="21"/>
+      <w:bookmarkStart w:id="25" w:name="_Toc468804680"/>
+      <w:r>
+        <w:t>Simulation &amp; Analysis Tools</w:t>
+      </w:r>
+      <w:bookmarkEnd w:id="25"/>
     </w:p>
     <w:p>
       <w:r>
@@ -3907,40 +4045,75 @@
     </w:p>
     <w:p>
       <w:pPr>
+        <w:pStyle w:val="Heading3"/>
+      </w:pPr>
+      <w:bookmarkStart w:id="26" w:name="_Toc468804681"/>
+      <w:r>
+        <w:t>Systems Tool Kit 11</w:t>
+      </w:r>
+      <w:bookmarkEnd w:id="26"/>
+    </w:p>
+    <w:p>
+      <w:r>
+        <w:t>…</w:t>
+      </w:r>
+    </w:p>
+    <w:p>
+      <w:pPr>
+        <w:pStyle w:val="Heading3"/>
+      </w:pPr>
+      <w:bookmarkStart w:id="27" w:name="_Toc468804682"/>
+      <w:r>
+        <w:t>Satellite Network Simulator 3</w:t>
+      </w:r>
+      <w:bookmarkEnd w:id="27"/>
+    </w:p>
+    <w:p>
+      <w:r>
+        <w:t>…</w:t>
+      </w:r>
+    </w:p>
+    <w:p>
+      <w:pPr>
         <w:pStyle w:val="Heading2"/>
       </w:pPr>
-      <w:bookmarkStart w:id="22" w:name="_Toc468804674"/>
-      <w:r>
-        <w:t>Assumptions</w:t>
-      </w:r>
-      <w:bookmarkEnd w:id="22"/>
-    </w:p>
-    <w:p>
-      <w:pPr>
-        <w:jc w:val="both"/>
-        <w:rPr>
-          <w:i/>
-        </w:rPr>
-      </w:pPr>
-      <w:r>
-        <w:t xml:space="preserve">… </w:t>
-      </w:r>
-      <w:r>
-        <w:rPr>
-          <w:i/>
-        </w:rPr>
-        <w:t>Large sections covering basis, defense and compromise of all relevant assumptions</w:t>
+      <w:bookmarkStart w:id="28" w:name="_Toc468804683"/>
+      <w:r>
+        <w:t>Constellation Dynamics Simulation</w:t>
+      </w:r>
+      <w:bookmarkEnd w:id="28"/>
+    </w:p>
+    <w:p>
+      <w:r>
+        <w:t>…</w:t>
+      </w:r>
+    </w:p>
+    <w:p>
+      <w:pPr>
+        <w:pStyle w:val="Heading3"/>
+      </w:pPr>
+      <w:bookmarkStart w:id="29" w:name="_Toc468804684"/>
+      <w:r>
+        <w:t>Overview</w:t>
+      </w:r>
+      <w:bookmarkStart w:id="30" w:name="_GoBack"/>
+      <w:bookmarkEnd w:id="29"/>
+      <w:bookmarkEnd w:id="30"/>
+    </w:p>
+    <w:p>
+      <w:r>
+        <w:t>…</w:t>
       </w:r>
     </w:p>
     <w:p>
       <w:pPr>
         <w:pStyle w:val="Heading2"/>
       </w:pPr>
-      <w:bookmarkStart w:id="23" w:name="_Toc468804675"/>
-      <w:r>
-        <w:t>Restrictions</w:t>
-      </w:r>
-      <w:bookmarkEnd w:id="23"/>
+      <w:bookmarkStart w:id="31" w:name="_Toc468804685"/>
+      <w:r>
+        <w:t>Constellation Network Simulation</w:t>
+      </w:r>
+      <w:bookmarkEnd w:id="31"/>
     </w:p>
     <w:p>
       <w:r>
@@ -3949,192 +4122,29 @@
     </w:p>
     <w:p>
       <w:pPr>
+        <w:pStyle w:val="Heading3"/>
+      </w:pPr>
+      <w:bookmarkStart w:id="32" w:name="_Toc468804686"/>
+      <w:r>
+        <w:t>Overview</w:t>
+      </w:r>
+      <w:bookmarkEnd w:id="32"/>
+    </w:p>
+    <w:p>
+      <w:r>
+        <w:t>…</w:t>
+      </w:r>
+    </w:p>
+    <w:p>
+      <w:pPr>
         <w:pStyle w:val="Heading2"/>
       </w:pPr>
-      <w:bookmarkStart w:id="24" w:name="_Toc468804676"/>
-      <w:r>
-        <w:t>Summary</w:t>
-      </w:r>
-      <w:bookmarkEnd w:id="24"/>
-    </w:p>
-    <w:p>
-      <w:r>
-        <w:t>…</w:t>
-      </w:r>
-    </w:p>
-    <w:p>
-      <w:pPr>
-        <w:jc w:val="both"/>
-      </w:pPr>
-    </w:p>
-    <w:p/>
-    <w:p>
-      <w:pPr>
-        <w:pStyle w:val="Heading1"/>
-      </w:pPr>
-      <w:bookmarkStart w:id="25" w:name="_Toc468804677"/>
-      <w:r>
-        <w:lastRenderedPageBreak/>
-        <w:t>Implementation</w:t>
-      </w:r>
-      <w:bookmarkEnd w:id="25"/>
-    </w:p>
-    <w:p>
-      <w:pPr>
-        <w:pStyle w:val="Heading2"/>
-      </w:pPr>
-      <w:bookmarkStart w:id="26" w:name="_Toc468804678"/>
-      <w:r>
-        <w:t>Introduction</w:t>
-      </w:r>
-      <w:bookmarkEnd w:id="26"/>
-    </w:p>
-    <w:p>
-      <w:r>
-        <w:t>…</w:t>
-      </w:r>
-    </w:p>
-    <w:p>
-      <w:pPr>
-        <w:pStyle w:val="Heading2"/>
-      </w:pPr>
-      <w:bookmarkStart w:id="27" w:name="_Toc468804679"/>
-      <w:r>
-        <w:t>Simulation Workflow</w:t>
-      </w:r>
-      <w:bookmarkEnd w:id="27"/>
-    </w:p>
-    <w:p>
-      <w:pPr>
-        <w:rPr>
-          <w:i/>
-        </w:rPr>
-      </w:pPr>
-      <w:r>
-        <w:t xml:space="preserve">… </w:t>
-      </w:r>
-      <w:r>
-        <w:rPr>
-          <w:i/>
-        </w:rPr>
-        <w:t>Pretty pictures</w:t>
-      </w:r>
-    </w:p>
-    <w:p>
-      <w:pPr>
-        <w:pStyle w:val="Heading2"/>
-      </w:pPr>
-      <w:bookmarkStart w:id="28" w:name="_Toc468804680"/>
-      <w:r>
-        <w:t>Simulation &amp; Analysis Tools</w:t>
-      </w:r>
-      <w:bookmarkEnd w:id="28"/>
-    </w:p>
-    <w:p>
-      <w:r>
-        <w:t>…</w:t>
-      </w:r>
-    </w:p>
-    <w:p>
-      <w:pPr>
-        <w:pStyle w:val="Heading3"/>
-      </w:pPr>
-      <w:bookmarkStart w:id="29" w:name="_Toc468804681"/>
-      <w:r>
-        <w:t>Systems Tool Kit 11</w:t>
-      </w:r>
-      <w:bookmarkEnd w:id="29"/>
-    </w:p>
-    <w:p>
-      <w:r>
-        <w:t>…</w:t>
-      </w:r>
-    </w:p>
-    <w:p>
-      <w:pPr>
-        <w:pStyle w:val="Heading3"/>
-      </w:pPr>
-      <w:bookmarkStart w:id="30" w:name="_Toc468804682"/>
-      <w:r>
-        <w:t>Satellite Network Simulator 3</w:t>
-      </w:r>
-      <w:bookmarkEnd w:id="30"/>
-    </w:p>
-    <w:p>
-      <w:r>
-        <w:t>…</w:t>
-      </w:r>
-    </w:p>
-    <w:p>
-      <w:pPr>
-        <w:pStyle w:val="Heading2"/>
-      </w:pPr>
-      <w:bookmarkStart w:id="31" w:name="_Toc468804683"/>
-      <w:r>
-        <w:t>Constellation Dynamics Simulation</w:t>
-      </w:r>
-      <w:bookmarkEnd w:id="31"/>
-    </w:p>
-    <w:p>
-      <w:r>
-        <w:t>…</w:t>
-      </w:r>
-    </w:p>
-    <w:p>
-      <w:pPr>
-        <w:pStyle w:val="Heading3"/>
-      </w:pPr>
-      <w:bookmarkStart w:id="32" w:name="_Toc468804684"/>
-      <w:r>
-        <w:t>Overview</w:t>
-      </w:r>
-      <w:bookmarkEnd w:id="32"/>
-    </w:p>
-    <w:p>
-      <w:r>
-        <w:t>…</w:t>
-      </w:r>
-    </w:p>
-    <w:p>
-      <w:pPr>
-        <w:pStyle w:val="Heading2"/>
-      </w:pPr>
-      <w:bookmarkStart w:id="33" w:name="_Toc468804685"/>
-      <w:r>
-        <w:t>Constellation Network Simulation</w:t>
-      </w:r>
-      <w:bookmarkEnd w:id="33"/>
-    </w:p>
-    <w:p>
-      <w:r>
-        <w:t>…</w:t>
-      </w:r>
-    </w:p>
-    <w:p>
-      <w:pPr>
-        <w:pStyle w:val="Heading3"/>
-      </w:pPr>
-      <w:bookmarkStart w:id="34" w:name="_Toc468804686"/>
-      <w:r>
-        <w:t>Overview</w:t>
-      </w:r>
-      <w:bookmarkEnd w:id="34"/>
-    </w:p>
-    <w:p>
-      <w:r>
-        <w:t>…</w:t>
-      </w:r>
-    </w:p>
-    <w:p>
-      <w:pPr>
-        <w:pStyle w:val="Heading2"/>
-      </w:pPr>
-      <w:bookmarkStart w:id="35" w:name="_Toc468804687"/>
+      <w:bookmarkStart w:id="33" w:name="_Toc468804687"/>
       <w:r>
         <w:lastRenderedPageBreak/>
         <w:t>Discussion</w:t>
       </w:r>
-      <w:bookmarkEnd w:id="35"/>
+      <w:bookmarkEnd w:id="33"/>
     </w:p>
     <w:p>
       <w:r>
@@ -4145,143 +4155,143 @@
       <w:pPr>
         <w:pStyle w:val="Heading1"/>
       </w:pPr>
-      <w:bookmarkStart w:id="36" w:name="_Toc468804688"/>
+      <w:bookmarkStart w:id="34" w:name="_Toc468804688"/>
       <w:r>
         <w:lastRenderedPageBreak/>
         <w:t>Results</w:t>
       </w:r>
+      <w:bookmarkEnd w:id="34"/>
+    </w:p>
+    <w:p>
+      <w:pPr>
+        <w:pStyle w:val="Heading2"/>
+      </w:pPr>
+      <w:bookmarkStart w:id="35" w:name="_Toc468804689"/>
+      <w:r>
+        <w:t>Introduction</w:t>
+      </w:r>
+      <w:bookmarkEnd w:id="35"/>
+    </w:p>
+    <w:p>
+      <w:r>
+        <w:t>…</w:t>
+      </w:r>
+    </w:p>
+    <w:p>
+      <w:pPr>
+        <w:pStyle w:val="Heading2"/>
+      </w:pPr>
+      <w:bookmarkStart w:id="36" w:name="_Toc468804690"/>
+      <w:r>
+        <w:t>Network Performance</w:t>
+      </w:r>
       <w:bookmarkEnd w:id="36"/>
     </w:p>
     <w:p>
+      <w:r>
+        <w:t>…</w:t>
+      </w:r>
+    </w:p>
+    <w:p>
+      <w:pPr>
+        <w:pStyle w:val="Heading3"/>
+      </w:pPr>
+      <w:bookmarkStart w:id="37" w:name="_Toc468804691"/>
+      <w:r>
+        <w:t>Approach 1</w:t>
+      </w:r>
+      <w:bookmarkEnd w:id="37"/>
+    </w:p>
+    <w:p>
+      <w:pPr>
+        <w:pStyle w:val="Heading3"/>
+      </w:pPr>
+      <w:bookmarkStart w:id="38" w:name="_Toc468804692"/>
+      <w:r>
+        <w:t>Approach 2</w:t>
+      </w:r>
+      <w:bookmarkEnd w:id="38"/>
+    </w:p>
+    <w:p>
+      <w:pPr>
+        <w:pStyle w:val="Heading3"/>
+      </w:pPr>
+      <w:bookmarkStart w:id="39" w:name="_Toc468804693"/>
+      <w:r>
+        <w:t>Approach 3</w:t>
+      </w:r>
+      <w:bookmarkEnd w:id="39"/>
+    </w:p>
+    <w:p>
+      <w:pPr>
+        <w:pStyle w:val="Heading3"/>
+      </w:pPr>
+      <w:bookmarkStart w:id="40" w:name="_Toc468804694"/>
+      <w:r>
+        <w:t>Approach Comparisons</w:t>
+      </w:r>
+      <w:bookmarkEnd w:id="40"/>
+    </w:p>
+    <w:p>
       <w:pPr>
         <w:pStyle w:val="Heading2"/>
       </w:pPr>
-      <w:bookmarkStart w:id="37" w:name="_Toc468804689"/>
-      <w:r>
-        <w:t>Introduction</w:t>
-      </w:r>
-      <w:bookmarkEnd w:id="37"/>
-    </w:p>
-    <w:p>
-      <w:r>
-        <w:t>…</w:t>
-      </w:r>
+      <w:bookmarkStart w:id="41" w:name="_Toc468804695"/>
+      <w:r>
+        <w:t>Design Considerations</w:t>
+      </w:r>
+      <w:bookmarkEnd w:id="41"/>
     </w:p>
     <w:p>
       <w:pPr>
         <w:pStyle w:val="Heading2"/>
       </w:pPr>
-      <w:bookmarkStart w:id="38" w:name="_Toc468804690"/>
-      <w:r>
-        <w:t>Network Performance</w:t>
-      </w:r>
-      <w:bookmarkEnd w:id="38"/>
-    </w:p>
-    <w:p>
-      <w:r>
-        <w:t>…</w:t>
-      </w:r>
-    </w:p>
-    <w:p>
-      <w:pPr>
-        <w:pStyle w:val="Heading3"/>
-      </w:pPr>
-      <w:bookmarkStart w:id="39" w:name="_Toc468804691"/>
-      <w:r>
-        <w:t>Approach 1</w:t>
-      </w:r>
-      <w:bookmarkEnd w:id="39"/>
-    </w:p>
-    <w:p>
-      <w:pPr>
-        <w:pStyle w:val="Heading3"/>
-      </w:pPr>
-      <w:bookmarkStart w:id="40" w:name="_Toc468804692"/>
-      <w:r>
-        <w:t>Approach 2</w:t>
-      </w:r>
-      <w:bookmarkEnd w:id="40"/>
-    </w:p>
-    <w:p>
-      <w:pPr>
-        <w:pStyle w:val="Heading3"/>
-      </w:pPr>
-      <w:bookmarkStart w:id="41" w:name="_Toc468804693"/>
-      <w:r>
-        <w:t>Approach 3</w:t>
-      </w:r>
-      <w:bookmarkEnd w:id="41"/>
-    </w:p>
-    <w:p>
-      <w:pPr>
-        <w:pStyle w:val="Heading3"/>
-      </w:pPr>
-      <w:bookmarkStart w:id="42" w:name="_Toc468804694"/>
-      <w:r>
-        <w:t>Approach Comparisons</w:t>
+      <w:bookmarkStart w:id="42" w:name="_Toc468804696"/>
+      <w:r>
+        <w:t>Summary</w:t>
       </w:r>
       <w:bookmarkEnd w:id="42"/>
     </w:p>
     <w:p>
       <w:pPr>
-        <w:pStyle w:val="Heading2"/>
-      </w:pPr>
-      <w:bookmarkStart w:id="43" w:name="_Toc468804695"/>
-      <w:r>
-        <w:t>Design Considerations</w:t>
-      </w:r>
-      <w:bookmarkEnd w:id="43"/>
-    </w:p>
-    <w:p>
-      <w:pPr>
-        <w:pStyle w:val="Heading2"/>
-      </w:pPr>
-      <w:bookmarkStart w:id="44" w:name="_Toc468804696"/>
-      <w:r>
-        <w:t>Summary</w:t>
-      </w:r>
-      <w:bookmarkEnd w:id="44"/>
-    </w:p>
-    <w:p>
-      <w:pPr>
         <w:pStyle w:val="Heading1"/>
       </w:pPr>
-      <w:bookmarkStart w:id="45" w:name="_Toc468804697"/>
+      <w:bookmarkStart w:id="43" w:name="_Toc468804697"/>
       <w:r>
         <w:lastRenderedPageBreak/>
         <w:t>Conclustions</w:t>
       </w:r>
+      <w:bookmarkEnd w:id="43"/>
+    </w:p>
+    <w:p>
+      <w:pPr>
+        <w:pStyle w:val="Heading2"/>
+      </w:pPr>
+      <w:bookmarkStart w:id="44" w:name="_Toc468804698"/>
+      <w:r>
+        <w:t>Discussion</w:t>
+      </w:r>
+      <w:bookmarkEnd w:id="44"/>
+    </w:p>
+    <w:p>
+      <w:r>
+        <w:t>…</w:t>
+      </w:r>
+    </w:p>
+    <w:p>
+      <w:pPr>
+        <w:pStyle w:val="Heading2"/>
+      </w:pPr>
+      <w:bookmarkStart w:id="45" w:name="_Toc468804699"/>
+      <w:r>
+        <w:t>Future Work</w:t>
+      </w:r>
       <w:bookmarkEnd w:id="45"/>
     </w:p>
     <w:p>
-      <w:pPr>
-        <w:pStyle w:val="Heading2"/>
-      </w:pPr>
-      <w:bookmarkStart w:id="46" w:name="_Toc468804698"/>
-      <w:r>
-        <w:t>Discussion</w:t>
-      </w:r>
-      <w:bookmarkEnd w:id="46"/>
-    </w:p>
-    <w:p>
       <w:r>
         <w:t>…</w:t>
       </w:r>
-    </w:p>
-    <w:p>
-      <w:pPr>
-        <w:pStyle w:val="Heading2"/>
-      </w:pPr>
-      <w:bookmarkStart w:id="47" w:name="_Toc468804699"/>
-      <w:r>
-        <w:t>Future Work</w:t>
-      </w:r>
-      <w:bookmarkEnd w:id="47"/>
-    </w:p>
-    <w:p>
-      <w:r>
-        <w:t>…</w:t>
-      </w:r>
       <w:r>
         <w:br/>
       </w:r>
@@ -4290,12 +4300,12 @@
       <w:pPr>
         <w:pStyle w:val="Chaptertitlenotnumbered"/>
       </w:pPr>
-      <w:bookmarkStart w:id="48" w:name="_Toc468804700"/>
+      <w:bookmarkStart w:id="46" w:name="_Toc468804700"/>
       <w:r>
         <w:lastRenderedPageBreak/>
         <w:t>References</w:t>
       </w:r>
-      <w:bookmarkEnd w:id="48"/>
+      <w:bookmarkEnd w:id="46"/>
     </w:p>
     <w:p>
       <w:pPr>
@@ -4349,7 +4359,7 @@
 </file>
 
 <file path=word/endnotes.xml><?xml version="1.0" encoding="utf-8"?>
-<w:endnotes xmlns:wpc="http://schemas.microsoft.com/office/word/2010/wordprocessingCanvas" xmlns:mc="http://schemas.openxmlformats.org/markup-compatibility/2006" xmlns:o="urn:schemas-microsoft-com:office:office" xmlns:r="http://schemas.openxmlformats.org/officeDocument/2006/relationships" xmlns:m="http://schemas.openxmlformats.org/officeDocument/2006/math" xmlns:v="urn:schemas-microsoft-com:vml" xmlns:wp14="http://schemas.microsoft.com/office/word/2010/wordprocessingDrawing" xmlns:wp="http://schemas.openxmlformats.org/drawingml/2006/wordprocessingDrawing" xmlns:w10="urn:schemas-microsoft-com:office:word" xmlns:w="http://schemas.openxmlformats.org/wordprocessingml/2006/main" xmlns:w14="http://schemas.microsoft.com/office/word/2010/wordml" xmlns:w15="http://schemas.microsoft.com/office/word/2012/wordml" xmlns:wpg="http://schemas.microsoft.com/office/word/2010/wordprocessingGroup" xmlns:wpi="http://schemas.microsoft.com/office/word/2010/wordprocessingInk" xmlns:wne="http://schemas.microsoft.com/office/word/2006/wordml" xmlns:wps="http://schemas.microsoft.com/office/word/2010/wordprocessingShape" mc:Ignorable="w14 w15 wp14">
+<w:endnotes xmlns:wpc="http://schemas.microsoft.com/office/word/2010/wordprocessingCanvas" xmlns:cx="http://schemas.microsoft.com/office/drawing/2014/chartex" xmlns:cx1="http://schemas.microsoft.com/office/drawing/2015/9/8/chartex" xmlns:cx2="http://schemas.microsoft.com/office/drawing/2015/10/21/chartex" xmlns:mc="http://schemas.openxmlformats.org/markup-compatibility/2006" xmlns:o="urn:schemas-microsoft-com:office:office" xmlns:r="http://schemas.openxmlformats.org/officeDocument/2006/relationships" xmlns:m="http://schemas.openxmlformats.org/officeDocument/2006/math" xmlns:v="urn:schemas-microsoft-com:vml" xmlns:wp14="http://schemas.microsoft.com/office/word/2010/wordprocessingDrawing" xmlns:wp="http://schemas.openxmlformats.org/drawingml/2006/wordprocessingDrawing" xmlns:w10="urn:schemas-microsoft-com:office:word" xmlns:w="http://schemas.openxmlformats.org/wordprocessingml/2006/main" xmlns:w14="http://schemas.microsoft.com/office/word/2010/wordml" xmlns:w15="http://schemas.microsoft.com/office/word/2012/wordml" xmlns:w16se="http://schemas.microsoft.com/office/word/2015/wordml/symex" xmlns:wpg="http://schemas.microsoft.com/office/word/2010/wordprocessingGroup" xmlns:wpi="http://schemas.microsoft.com/office/word/2010/wordprocessingInk" xmlns:wne="http://schemas.microsoft.com/office/word/2006/wordml" xmlns:wps="http://schemas.microsoft.com/office/word/2010/wordprocessingShape" mc:Ignorable="w14 w15 w16se wp14">
   <w:endnote w:type="separator" w:id="-1">
     <w:p>
       <w:r>
@@ -4368,7 +4378,7 @@
 </file>
 
 <file path=word/footer1.xml><?xml version="1.0" encoding="utf-8"?>
-<w:ftr xmlns:wpc="http://schemas.microsoft.com/office/word/2010/wordprocessingCanvas" xmlns:mc="http://schemas.openxmlformats.org/markup-compatibility/2006" xmlns:o="urn:schemas-microsoft-com:office:office" xmlns:r="http://schemas.openxmlformats.org/officeDocument/2006/relationships" xmlns:m="http://schemas.openxmlformats.org/officeDocument/2006/math" xmlns:v="urn:schemas-microsoft-com:vml" xmlns:wp14="http://schemas.microsoft.com/office/word/2010/wordprocessingDrawing" xmlns:wp="http://schemas.openxmlformats.org/drawingml/2006/wordprocessingDrawing" xmlns:w10="urn:schemas-microsoft-com:office:word" xmlns:w="http://schemas.openxmlformats.org/wordprocessingml/2006/main" xmlns:w14="http://schemas.microsoft.com/office/word/2010/wordml" xmlns:w15="http://schemas.microsoft.com/office/word/2012/wordml" xmlns:wpg="http://schemas.microsoft.com/office/word/2010/wordprocessingGroup" xmlns:wpi="http://schemas.microsoft.com/office/word/2010/wordprocessingInk" xmlns:wne="http://schemas.microsoft.com/office/word/2006/wordml" xmlns:wps="http://schemas.microsoft.com/office/word/2010/wordprocessingShape" mc:Ignorable="w14 w15 wp14">
+<w:ftr xmlns:wpc="http://schemas.microsoft.com/office/word/2010/wordprocessingCanvas" xmlns:cx="http://schemas.microsoft.com/office/drawing/2014/chartex" xmlns:cx1="http://schemas.microsoft.com/office/drawing/2015/9/8/chartex" xmlns:cx2="http://schemas.microsoft.com/office/drawing/2015/10/21/chartex" xmlns:mc="http://schemas.openxmlformats.org/markup-compatibility/2006" xmlns:o="urn:schemas-microsoft-com:office:office" xmlns:r="http://schemas.openxmlformats.org/officeDocument/2006/relationships" xmlns:m="http://schemas.openxmlformats.org/officeDocument/2006/math" xmlns:v="urn:schemas-microsoft-com:vml" xmlns:wp14="http://schemas.microsoft.com/office/word/2010/wordprocessingDrawing" xmlns:wp="http://schemas.openxmlformats.org/drawingml/2006/wordprocessingDrawing" xmlns:w10="urn:schemas-microsoft-com:office:word" xmlns:w="http://schemas.openxmlformats.org/wordprocessingml/2006/main" xmlns:w14="http://schemas.microsoft.com/office/word/2010/wordml" xmlns:w15="http://schemas.microsoft.com/office/word/2012/wordml" xmlns:w16se="http://schemas.microsoft.com/office/word/2015/wordml/symex" xmlns:wpg="http://schemas.microsoft.com/office/word/2010/wordprocessingGroup" xmlns:wpi="http://schemas.microsoft.com/office/word/2010/wordprocessingInk" xmlns:wne="http://schemas.microsoft.com/office/word/2006/wordml" xmlns:wps="http://schemas.microsoft.com/office/word/2010/wordprocessingShape" mc:Ignorable="w14 w15 w16se wp14">
   <w:p>
     <w:pPr>
       <w:pStyle w:val="Footer"/>
@@ -4401,7 +4411,7 @@
 </file>
 
 <file path=word/footer2.xml><?xml version="1.0" encoding="utf-8"?>
-<w:ftr xmlns:wpc="http://schemas.microsoft.com/office/word/2010/wordprocessingCanvas" xmlns:mc="http://schemas.openxmlformats.org/markup-compatibility/2006" xmlns:o="urn:schemas-microsoft-com:office:office" xmlns:r="http://schemas.openxmlformats.org/officeDocument/2006/relationships" xmlns:m="http://schemas.openxmlformats.org/officeDocument/2006/math" xmlns:v="urn:schemas-microsoft-com:vml" xmlns:wp14="http://schemas.microsoft.com/office/word/2010/wordprocessingDrawing" xmlns:wp="http://schemas.openxmlformats.org/drawingml/2006/wordprocessingDrawing" xmlns:w10="urn:schemas-microsoft-com:office:word" xmlns:w="http://schemas.openxmlformats.org/wordprocessingml/2006/main" xmlns:w14="http://schemas.microsoft.com/office/word/2010/wordml" xmlns:w15="http://schemas.microsoft.com/office/word/2012/wordml" xmlns:wpg="http://schemas.microsoft.com/office/word/2010/wordprocessingGroup" xmlns:wpi="http://schemas.microsoft.com/office/word/2010/wordprocessingInk" xmlns:wne="http://schemas.microsoft.com/office/word/2006/wordml" xmlns:wps="http://schemas.microsoft.com/office/word/2010/wordprocessingShape" mc:Ignorable="w14 w15 wp14">
+<w:ftr xmlns:wpc="http://schemas.microsoft.com/office/word/2010/wordprocessingCanvas" xmlns:cx="http://schemas.microsoft.com/office/drawing/2014/chartex" xmlns:cx1="http://schemas.microsoft.com/office/drawing/2015/9/8/chartex" xmlns:cx2="http://schemas.microsoft.com/office/drawing/2015/10/21/chartex" xmlns:mc="http://schemas.openxmlformats.org/markup-compatibility/2006" xmlns:o="urn:schemas-microsoft-com:office:office" xmlns:r="http://schemas.openxmlformats.org/officeDocument/2006/relationships" xmlns:m="http://schemas.openxmlformats.org/officeDocument/2006/math" xmlns:v="urn:schemas-microsoft-com:vml" xmlns:wp14="http://schemas.microsoft.com/office/word/2010/wordprocessingDrawing" xmlns:wp="http://schemas.openxmlformats.org/drawingml/2006/wordprocessingDrawing" xmlns:w10="urn:schemas-microsoft-com:office:word" xmlns:w="http://schemas.openxmlformats.org/wordprocessingml/2006/main" xmlns:w14="http://schemas.microsoft.com/office/word/2010/wordml" xmlns:w15="http://schemas.microsoft.com/office/word/2012/wordml" xmlns:w16se="http://schemas.microsoft.com/office/word/2015/wordml/symex" xmlns:wpg="http://schemas.microsoft.com/office/word/2010/wordprocessingGroup" xmlns:wpi="http://schemas.microsoft.com/office/word/2010/wordprocessingInk" xmlns:wne="http://schemas.microsoft.com/office/word/2006/wordml" xmlns:wps="http://schemas.microsoft.com/office/word/2010/wordprocessingShape" mc:Ignorable="w14 w15 w16se wp14">
   <w:p>
     <w:pPr>
       <w:pStyle w:val="Footer"/>
@@ -4447,7 +4457,7 @@
 </file>
 
 <file path=word/footer3.xml><?xml version="1.0" encoding="utf-8"?>
-<w:ftr xmlns:wpc="http://schemas.microsoft.com/office/word/2010/wordprocessingCanvas" xmlns:mc="http://schemas.openxmlformats.org/markup-compatibility/2006" xmlns:o="urn:schemas-microsoft-com:office:office" xmlns:r="http://schemas.openxmlformats.org/officeDocument/2006/relationships" xmlns:m="http://schemas.openxmlformats.org/officeDocument/2006/math" xmlns:v="urn:schemas-microsoft-com:vml" xmlns:wp14="http://schemas.microsoft.com/office/word/2010/wordprocessingDrawing" xmlns:wp="http://schemas.openxmlformats.org/drawingml/2006/wordprocessingDrawing" xmlns:w10="urn:schemas-microsoft-com:office:word" xmlns:w="http://schemas.openxmlformats.org/wordprocessingml/2006/main" xmlns:w14="http://schemas.microsoft.com/office/word/2010/wordml" xmlns:w15="http://schemas.microsoft.com/office/word/2012/wordml" xmlns:wpg="http://schemas.microsoft.com/office/word/2010/wordprocessingGroup" xmlns:wpi="http://schemas.microsoft.com/office/word/2010/wordprocessingInk" xmlns:wne="http://schemas.microsoft.com/office/word/2006/wordml" xmlns:wps="http://schemas.microsoft.com/office/word/2010/wordprocessingShape" mc:Ignorable="w14 w15 wp14">
+<w:ftr xmlns:wpc="http://schemas.microsoft.com/office/word/2010/wordprocessingCanvas" xmlns:cx="http://schemas.microsoft.com/office/drawing/2014/chartex" xmlns:cx1="http://schemas.microsoft.com/office/drawing/2015/9/8/chartex" xmlns:cx2="http://schemas.microsoft.com/office/drawing/2015/10/21/chartex" xmlns:mc="http://schemas.openxmlformats.org/markup-compatibility/2006" xmlns:o="urn:schemas-microsoft-com:office:office" xmlns:r="http://schemas.openxmlformats.org/officeDocument/2006/relationships" xmlns:m="http://schemas.openxmlformats.org/officeDocument/2006/math" xmlns:v="urn:schemas-microsoft-com:vml" xmlns:wp14="http://schemas.microsoft.com/office/word/2010/wordprocessingDrawing" xmlns:wp="http://schemas.openxmlformats.org/drawingml/2006/wordprocessingDrawing" xmlns:w10="urn:schemas-microsoft-com:office:word" xmlns:w="http://schemas.openxmlformats.org/wordprocessingml/2006/main" xmlns:w14="http://schemas.microsoft.com/office/word/2010/wordml" xmlns:w15="http://schemas.microsoft.com/office/word/2012/wordml" xmlns:w16se="http://schemas.microsoft.com/office/word/2015/wordml/symex" xmlns:wpg="http://schemas.microsoft.com/office/word/2010/wordprocessingGroup" xmlns:wpi="http://schemas.microsoft.com/office/word/2010/wordprocessingInk" xmlns:wne="http://schemas.microsoft.com/office/word/2006/wordml" xmlns:wps="http://schemas.microsoft.com/office/word/2010/wordprocessingShape" mc:Ignorable="w14 w15 w16se wp14">
   <w:p>
     <w:pPr>
       <w:pStyle w:val="Footer"/>
@@ -4479,7 +4489,7 @@
         <w:rFonts w:ascii="Constantia" w:hAnsi="Constantia"/>
         <w:noProof/>
       </w:rPr>
-      <w:t>9</w:t>
+      <w:t>6</w:t>
     </w:r>
     <w:r>
       <w:rPr>
@@ -4493,7 +4503,7 @@
 </file>
 
 <file path=word/footer4.xml><?xml version="1.0" encoding="utf-8"?>
-<w:ftr xmlns:wpc="http://schemas.microsoft.com/office/word/2010/wordprocessingCanvas" xmlns:mc="http://schemas.openxmlformats.org/markup-compatibility/2006" xmlns:o="urn:schemas-microsoft-com:office:office" xmlns:r="http://schemas.openxmlformats.org/officeDocument/2006/relationships" xmlns:m="http://schemas.openxmlformats.org/officeDocument/2006/math" xmlns:v="urn:schemas-microsoft-com:vml" xmlns:wp14="http://schemas.microsoft.com/office/word/2010/wordprocessingDrawing" xmlns:wp="http://schemas.openxmlformats.org/drawingml/2006/wordprocessingDrawing" xmlns:w10="urn:schemas-microsoft-com:office:word" xmlns:w="http://schemas.openxmlformats.org/wordprocessingml/2006/main" xmlns:w14="http://schemas.microsoft.com/office/word/2010/wordml" xmlns:w15="http://schemas.microsoft.com/office/word/2012/wordml" xmlns:wpg="http://schemas.microsoft.com/office/word/2010/wordprocessingGroup" xmlns:wpi="http://schemas.microsoft.com/office/word/2010/wordprocessingInk" xmlns:wne="http://schemas.microsoft.com/office/word/2006/wordml" xmlns:wps="http://schemas.microsoft.com/office/word/2010/wordprocessingShape" mc:Ignorable="w14 w15 wp14">
+<w:ftr xmlns:wpc="http://schemas.microsoft.com/office/word/2010/wordprocessingCanvas" xmlns:cx="http://schemas.microsoft.com/office/drawing/2014/chartex" xmlns:cx1="http://schemas.microsoft.com/office/drawing/2015/9/8/chartex" xmlns:cx2="http://schemas.microsoft.com/office/drawing/2015/10/21/chartex" xmlns:mc="http://schemas.openxmlformats.org/markup-compatibility/2006" xmlns:o="urn:schemas-microsoft-com:office:office" xmlns:r="http://schemas.openxmlformats.org/officeDocument/2006/relationships" xmlns:m="http://schemas.openxmlformats.org/officeDocument/2006/math" xmlns:v="urn:schemas-microsoft-com:vml" xmlns:wp14="http://schemas.microsoft.com/office/word/2010/wordprocessingDrawing" xmlns:wp="http://schemas.openxmlformats.org/drawingml/2006/wordprocessingDrawing" xmlns:w10="urn:schemas-microsoft-com:office:word" xmlns:w="http://schemas.openxmlformats.org/wordprocessingml/2006/main" xmlns:w14="http://schemas.microsoft.com/office/word/2010/wordml" xmlns:w15="http://schemas.microsoft.com/office/word/2012/wordml" xmlns:w16se="http://schemas.microsoft.com/office/word/2015/wordml/symex" xmlns:wpg="http://schemas.microsoft.com/office/word/2010/wordprocessingGroup" xmlns:wpi="http://schemas.microsoft.com/office/word/2010/wordprocessingInk" xmlns:wne="http://schemas.microsoft.com/office/word/2006/wordml" xmlns:wps="http://schemas.microsoft.com/office/word/2010/wordprocessingShape" mc:Ignorable="w14 w15 w16se wp14">
   <w:p>
     <w:pPr>
       <w:pStyle w:val="Footer"/>
@@ -4524,7 +4534,7 @@
 </file>
 
 <file path=word/footnotes.xml><?xml version="1.0" encoding="utf-8"?>
-<w:footnotes xmlns:wpc="http://schemas.microsoft.com/office/word/2010/wordprocessingCanvas" xmlns:mc="http://schemas.openxmlformats.org/markup-compatibility/2006" xmlns:o="urn:schemas-microsoft-com:office:office" xmlns:r="http://schemas.openxmlformats.org/officeDocument/2006/relationships" xmlns:m="http://schemas.openxmlformats.org/officeDocument/2006/math" xmlns:v="urn:schemas-microsoft-com:vml" xmlns:wp14="http://schemas.microsoft.com/office/word/2010/wordprocessingDrawing" xmlns:wp="http://schemas.openxmlformats.org/drawingml/2006/wordprocessingDrawing" xmlns:w10="urn:schemas-microsoft-com:office:word" xmlns:w="http://schemas.openxmlformats.org/wordprocessingml/2006/main" xmlns:w14="http://schemas.microsoft.com/office/word/2010/wordml" xmlns:w15="http://schemas.microsoft.com/office/word/2012/wordml" xmlns:wpg="http://schemas.microsoft.com/office/word/2010/wordprocessingGroup" xmlns:wpi="http://schemas.microsoft.com/office/word/2010/wordprocessingInk" xmlns:wne="http://schemas.microsoft.com/office/word/2006/wordml" xmlns:wps="http://schemas.microsoft.com/office/word/2010/wordprocessingShape" mc:Ignorable="w14 w15 wp14">
+<w:footnotes xmlns:wpc="http://schemas.microsoft.com/office/word/2010/wordprocessingCanvas" xmlns:cx="http://schemas.microsoft.com/office/drawing/2014/chartex" xmlns:cx1="http://schemas.microsoft.com/office/drawing/2015/9/8/chartex" xmlns:cx2="http://schemas.microsoft.com/office/drawing/2015/10/21/chartex" xmlns:mc="http://schemas.openxmlformats.org/markup-compatibility/2006" xmlns:o="urn:schemas-microsoft-com:office:office" xmlns:r="http://schemas.openxmlformats.org/officeDocument/2006/relationships" xmlns:m="http://schemas.openxmlformats.org/officeDocument/2006/math" xmlns:v="urn:schemas-microsoft-com:vml" xmlns:wp14="http://schemas.microsoft.com/office/word/2010/wordprocessingDrawing" xmlns:wp="http://schemas.openxmlformats.org/drawingml/2006/wordprocessingDrawing" xmlns:w10="urn:schemas-microsoft-com:office:word" xmlns:w="http://schemas.openxmlformats.org/wordprocessingml/2006/main" xmlns:w14="http://schemas.microsoft.com/office/word/2010/wordml" xmlns:w15="http://schemas.microsoft.com/office/word/2012/wordml" xmlns:w16se="http://schemas.microsoft.com/office/word/2015/wordml/symex" xmlns:wpg="http://schemas.microsoft.com/office/word/2010/wordprocessingGroup" xmlns:wpi="http://schemas.microsoft.com/office/word/2010/wordprocessingInk" xmlns:wne="http://schemas.microsoft.com/office/word/2006/wordml" xmlns:wps="http://schemas.microsoft.com/office/word/2010/wordprocessingShape" mc:Ignorable="w14 w15 w16se wp14">
   <w:footnote w:type="separator" w:id="-1">
     <w:p>
       <w:pPr>
@@ -4546,7 +4556,7 @@
 </file>
 
 <file path=word/header1.xml><?xml version="1.0" encoding="utf-8"?>
-<w:hdr xmlns:wpc="http://schemas.microsoft.com/office/word/2010/wordprocessingCanvas" xmlns:mc="http://schemas.openxmlformats.org/markup-compatibility/2006" xmlns:o="urn:schemas-microsoft-com:office:office" xmlns:r="http://schemas.openxmlformats.org/officeDocument/2006/relationships" xmlns:m="http://schemas.openxmlformats.org/officeDocument/2006/math" xmlns:v="urn:schemas-microsoft-com:vml" xmlns:wp14="http://schemas.microsoft.com/office/word/2010/wordprocessingDrawing" xmlns:wp="http://schemas.openxmlformats.org/drawingml/2006/wordprocessingDrawing" xmlns:w10="urn:schemas-microsoft-com:office:word" xmlns:w="http://schemas.openxmlformats.org/wordprocessingml/2006/main" xmlns:w14="http://schemas.microsoft.com/office/word/2010/wordml" xmlns:w15="http://schemas.microsoft.com/office/word/2012/wordml" xmlns:wpg="http://schemas.microsoft.com/office/word/2010/wordprocessingGroup" xmlns:wpi="http://schemas.microsoft.com/office/word/2010/wordprocessingInk" xmlns:wne="http://schemas.microsoft.com/office/word/2006/wordml" xmlns:wps="http://schemas.microsoft.com/office/word/2010/wordprocessingShape" mc:Ignorable="w14 w15 wp14">
+<w:hdr xmlns:wpc="http://schemas.microsoft.com/office/word/2010/wordprocessingCanvas" xmlns:cx="http://schemas.microsoft.com/office/drawing/2014/chartex" xmlns:cx1="http://schemas.microsoft.com/office/drawing/2015/9/8/chartex" xmlns:cx2="http://schemas.microsoft.com/office/drawing/2015/10/21/chartex" xmlns:mc="http://schemas.openxmlformats.org/markup-compatibility/2006" xmlns:o="urn:schemas-microsoft-com:office:office" xmlns:r="http://schemas.openxmlformats.org/officeDocument/2006/relationships" xmlns:m="http://schemas.openxmlformats.org/officeDocument/2006/math" xmlns:v="urn:schemas-microsoft-com:vml" xmlns:wp14="http://schemas.microsoft.com/office/word/2010/wordprocessingDrawing" xmlns:wp="http://schemas.openxmlformats.org/drawingml/2006/wordprocessingDrawing" xmlns:w10="urn:schemas-microsoft-com:office:word" xmlns:w="http://schemas.openxmlformats.org/wordprocessingml/2006/main" xmlns:w14="http://schemas.microsoft.com/office/word/2010/wordml" xmlns:w15="http://schemas.microsoft.com/office/word/2012/wordml" xmlns:w16se="http://schemas.microsoft.com/office/word/2015/wordml/symex" xmlns:wpg="http://schemas.microsoft.com/office/word/2010/wordprocessingGroup" xmlns:wpi="http://schemas.microsoft.com/office/word/2010/wordprocessingInk" xmlns:wne="http://schemas.microsoft.com/office/word/2006/wordml" xmlns:wps="http://schemas.microsoft.com/office/word/2010/wordprocessingShape" mc:Ignorable="w14 w15 w16se wp14">
   <w:p>
     <w:pPr>
       <w:pStyle w:val="Header"/>
@@ -4556,7 +4566,7 @@
 </file>
 
 <file path=word/header2.xml><?xml version="1.0" encoding="utf-8"?>
-<w:hdr xmlns:wpc="http://schemas.microsoft.com/office/word/2010/wordprocessingCanvas" xmlns:mc="http://schemas.openxmlformats.org/markup-compatibility/2006" xmlns:o="urn:schemas-microsoft-com:office:office" xmlns:r="http://schemas.openxmlformats.org/officeDocument/2006/relationships" xmlns:m="http://schemas.openxmlformats.org/officeDocument/2006/math" xmlns:v="urn:schemas-microsoft-com:vml" xmlns:wp14="http://schemas.microsoft.com/office/word/2010/wordprocessingDrawing" xmlns:wp="http://schemas.openxmlformats.org/drawingml/2006/wordprocessingDrawing" xmlns:w10="urn:schemas-microsoft-com:office:word" xmlns:w="http://schemas.openxmlformats.org/wordprocessingml/2006/main" xmlns:w14="http://schemas.microsoft.com/office/word/2010/wordml" xmlns:w15="http://schemas.microsoft.com/office/word/2012/wordml" xmlns:wpg="http://schemas.microsoft.com/office/word/2010/wordprocessingGroup" xmlns:wpi="http://schemas.microsoft.com/office/word/2010/wordprocessingInk" xmlns:wne="http://schemas.microsoft.com/office/word/2006/wordml" xmlns:wps="http://schemas.microsoft.com/office/word/2010/wordprocessingShape" mc:Ignorable="w14 w15 wp14">
+<w:hdr xmlns:wpc="http://schemas.microsoft.com/office/word/2010/wordprocessingCanvas" xmlns:cx="http://schemas.microsoft.com/office/drawing/2014/chartex" xmlns:cx1="http://schemas.microsoft.com/office/drawing/2015/9/8/chartex" xmlns:cx2="http://schemas.microsoft.com/office/drawing/2015/10/21/chartex" xmlns:mc="http://schemas.openxmlformats.org/markup-compatibility/2006" xmlns:o="urn:schemas-microsoft-com:office:office" xmlns:r="http://schemas.openxmlformats.org/officeDocument/2006/relationships" xmlns:m="http://schemas.openxmlformats.org/officeDocument/2006/math" xmlns:v="urn:schemas-microsoft-com:vml" xmlns:wp14="http://schemas.microsoft.com/office/word/2010/wordprocessingDrawing" xmlns:wp="http://schemas.openxmlformats.org/drawingml/2006/wordprocessingDrawing" xmlns:w10="urn:schemas-microsoft-com:office:word" xmlns:w="http://schemas.openxmlformats.org/wordprocessingml/2006/main" xmlns:w14="http://schemas.microsoft.com/office/word/2010/wordml" xmlns:w15="http://schemas.microsoft.com/office/word/2012/wordml" xmlns:w16se="http://schemas.microsoft.com/office/word/2015/wordml/symex" xmlns:wpg="http://schemas.microsoft.com/office/word/2010/wordprocessingGroup" xmlns:wpi="http://schemas.microsoft.com/office/word/2010/wordprocessingInk" xmlns:wne="http://schemas.microsoft.com/office/word/2006/wordml" xmlns:wps="http://schemas.microsoft.com/office/word/2010/wordprocessingShape" mc:Ignorable="w14 w15 w16se wp14">
   <w:p>
     <w:pPr>
       <w:pStyle w:val="Header"/>
@@ -4566,7 +4576,7 @@
 </file>
 
 <file path=word/header3.xml><?xml version="1.0" encoding="utf-8"?>
-<w:hdr xmlns:wpc="http://schemas.microsoft.com/office/word/2010/wordprocessingCanvas" xmlns:mc="http://schemas.openxmlformats.org/markup-compatibility/2006" xmlns:o="urn:schemas-microsoft-com:office:office" xmlns:r="http://schemas.openxmlformats.org/officeDocument/2006/relationships" xmlns:m="http://schemas.openxmlformats.org/officeDocument/2006/math" xmlns:v="urn:schemas-microsoft-com:vml" xmlns:wp14="http://schemas.microsoft.com/office/word/2010/wordprocessingDrawing" xmlns:wp="http://schemas.openxmlformats.org/drawingml/2006/wordprocessingDrawing" xmlns:w10="urn:schemas-microsoft-com:office:word" xmlns:w="http://schemas.openxmlformats.org/wordprocessingml/2006/main" xmlns:w14="http://schemas.microsoft.com/office/word/2010/wordml" xmlns:w15="http://schemas.microsoft.com/office/word/2012/wordml" xmlns:wpg="http://schemas.microsoft.com/office/word/2010/wordprocessingGroup" xmlns:wpi="http://schemas.microsoft.com/office/word/2010/wordprocessingInk" xmlns:wne="http://schemas.microsoft.com/office/word/2006/wordml" xmlns:wps="http://schemas.microsoft.com/office/word/2010/wordprocessingShape" mc:Ignorable="w14 w15 wp14">
+<w:hdr xmlns:wpc="http://schemas.microsoft.com/office/word/2010/wordprocessingCanvas" xmlns:cx="http://schemas.microsoft.com/office/drawing/2014/chartex" xmlns:cx1="http://schemas.microsoft.com/office/drawing/2015/9/8/chartex" xmlns:cx2="http://schemas.microsoft.com/office/drawing/2015/10/21/chartex" xmlns:mc="http://schemas.openxmlformats.org/markup-compatibility/2006" xmlns:o="urn:schemas-microsoft-com:office:office" xmlns:r="http://schemas.openxmlformats.org/officeDocument/2006/relationships" xmlns:m="http://schemas.openxmlformats.org/officeDocument/2006/math" xmlns:v="urn:schemas-microsoft-com:vml" xmlns:wp14="http://schemas.microsoft.com/office/word/2010/wordprocessingDrawing" xmlns:wp="http://schemas.openxmlformats.org/drawingml/2006/wordprocessingDrawing" xmlns:w10="urn:schemas-microsoft-com:office:word" xmlns:w="http://schemas.openxmlformats.org/wordprocessingml/2006/main" xmlns:w14="http://schemas.microsoft.com/office/word/2010/wordml" xmlns:w15="http://schemas.microsoft.com/office/word/2012/wordml" xmlns:w16se="http://schemas.microsoft.com/office/word/2015/wordml/symex" xmlns:wpg="http://schemas.microsoft.com/office/word/2010/wordprocessingGroup" xmlns:wpi="http://schemas.microsoft.com/office/word/2010/wordprocessingInk" xmlns:wne="http://schemas.microsoft.com/office/word/2006/wordml" xmlns:wps="http://schemas.microsoft.com/office/word/2010/wordprocessingShape" mc:Ignorable="w14 w15 w16se wp14">
   <w:p>
     <w:pPr>
       <w:pStyle w:val="Header"/>
@@ -4576,7 +4586,7 @@
 </file>
 
 <file path=word/numbering.xml><?xml version="1.0" encoding="utf-8"?>
-<w:numbering xmlns:wpc="http://schemas.microsoft.com/office/word/2010/wordprocessingCanvas" xmlns:mc="http://schemas.openxmlformats.org/markup-compatibility/2006" xmlns:o="urn:schemas-microsoft-com:office:office" xmlns:r="http://schemas.openxmlformats.org/officeDocument/2006/relationships" xmlns:m="http://schemas.openxmlformats.org/officeDocument/2006/math" xmlns:v="urn:schemas-microsoft-com:vml" xmlns:wp14="http://schemas.microsoft.com/office/word/2010/wordprocessingDrawing" xmlns:wp="http://schemas.openxmlformats.org/drawingml/2006/wordprocessingDrawing" xmlns:w10="urn:schemas-microsoft-com:office:word" xmlns:w="http://schemas.openxmlformats.org/wordprocessingml/2006/main" xmlns:w14="http://schemas.microsoft.com/office/word/2010/wordml" xmlns:w15="http://schemas.microsoft.com/office/word/2012/wordml" xmlns:wpg="http://schemas.microsoft.com/office/word/2010/wordprocessingGroup" xmlns:wpi="http://schemas.microsoft.com/office/word/2010/wordprocessingInk" xmlns:wne="http://schemas.microsoft.com/office/word/2006/wordml" xmlns:wps="http://schemas.microsoft.com/office/word/2010/wordprocessingShape" mc:Ignorable="w14 w15 wp14">
+<w:numbering xmlns:wpc="http://schemas.microsoft.com/office/word/2010/wordprocessingCanvas" xmlns:cx="http://schemas.microsoft.com/office/drawing/2014/chartex" xmlns:cx1="http://schemas.microsoft.com/office/drawing/2015/9/8/chartex" xmlns:cx2="http://schemas.microsoft.com/office/drawing/2015/10/21/chartex" xmlns:mc="http://schemas.openxmlformats.org/markup-compatibility/2006" xmlns:o="urn:schemas-microsoft-com:office:office" xmlns:r="http://schemas.openxmlformats.org/officeDocument/2006/relationships" xmlns:m="http://schemas.openxmlformats.org/officeDocument/2006/math" xmlns:v="urn:schemas-microsoft-com:vml" xmlns:wp14="http://schemas.microsoft.com/office/word/2010/wordprocessingDrawing" xmlns:wp="http://schemas.openxmlformats.org/drawingml/2006/wordprocessingDrawing" xmlns:w10="urn:schemas-microsoft-com:office:word" xmlns:w="http://schemas.openxmlformats.org/wordprocessingml/2006/main" xmlns:w14="http://schemas.microsoft.com/office/word/2010/wordml" xmlns:w15="http://schemas.microsoft.com/office/word/2012/wordml" xmlns:w16se="http://schemas.microsoft.com/office/word/2015/wordml/symex" xmlns:wpg="http://schemas.microsoft.com/office/word/2010/wordprocessingGroup" xmlns:wpi="http://schemas.microsoft.com/office/word/2010/wordprocessingInk" xmlns:wne="http://schemas.microsoft.com/office/word/2006/wordml" xmlns:wps="http://schemas.microsoft.com/office/word/2010/wordprocessingShape" mc:Ignorable="w14 w15 w16se wp14">
   <w:abstractNum w:abstractNumId="0" w15:restartNumberingAfterBreak="0">
     <w:nsid w:val="FFFFFF7C"/>
     <w:multiLevelType w:val="singleLevel"/>
@@ -5857,7 +5867,7 @@
 </file>
 
 <file path=word/styles.xml><?xml version="1.0" encoding="utf-8"?>
-<w:styles xmlns:mc="http://schemas.openxmlformats.org/markup-compatibility/2006" xmlns:r="http://schemas.openxmlformats.org/officeDocument/2006/relationships" xmlns:w="http://schemas.openxmlformats.org/wordprocessingml/2006/main" xmlns:w14="http://schemas.microsoft.com/office/word/2010/wordml" xmlns:w15="http://schemas.microsoft.com/office/word/2012/wordml" mc:Ignorable="w14 w15">
+<w:styles xmlns:mc="http://schemas.openxmlformats.org/markup-compatibility/2006" xmlns:r="http://schemas.openxmlformats.org/officeDocument/2006/relationships" xmlns:w="http://schemas.openxmlformats.org/wordprocessingml/2006/main" xmlns:w14="http://schemas.microsoft.com/office/word/2010/wordml" xmlns:w15="http://schemas.microsoft.com/office/word/2012/wordml" xmlns:w16se="http://schemas.microsoft.com/office/word/2015/wordml/symex" mc:Ignorable="w14 w15 w16se">
   <w:docDefaults>
     <w:rPrDefault>
       <w:rPr>
@@ -5867,7 +5877,7 @@
     </w:rPrDefault>
     <w:pPrDefault/>
   </w:docDefaults>
-  <w:latentStyles w:defLockedState="0" w:defUIPriority="0" w:defSemiHidden="0" w:defUnhideWhenUsed="0" w:defQFormat="0" w:count="371">
+  <w:latentStyles w:defLockedState="0" w:defUIPriority="0" w:defSemiHidden="0" w:defUnhideWhenUsed="0" w:defQFormat="0" w:count="372">
     <w:lsdException w:name="Normal" w:qFormat="1"/>
     <w:lsdException w:name="heading 1" w:qFormat="1"/>
     <w:lsdException w:name="heading 2" w:qFormat="1"/>
@@ -5966,7 +5976,6 @@
     <w:lsdException w:name="HTML Sample" w:semiHidden="1" w:unhideWhenUsed="1"/>
     <w:lsdException w:name="HTML Typewriter" w:semiHidden="1" w:unhideWhenUsed="1"/>
     <w:lsdException w:name="HTML Variable" w:semiHidden="1" w:unhideWhenUsed="1"/>
-    <w:lsdException w:name="Normal Table" w:semiHidden="1" w:unhideWhenUsed="1"/>
     <w:lsdException w:name="annotation subject" w:semiHidden="1" w:unhideWhenUsed="1"/>
     <w:lsdException w:name="No List" w:semiHidden="1" w:uiPriority="99" w:unhideWhenUsed="1"/>
     <w:lsdException w:name="Outline List 1" w:semiHidden="1" w:unhideWhenUsed="1"/>
@@ -6013,9 +6022,7 @@
     <w:lsdException w:name="Table Subtle 2" w:semiHidden="1" w:unhideWhenUsed="1"/>
     <w:lsdException w:name="Table Web 1" w:semiHidden="1" w:unhideWhenUsed="1"/>
     <w:lsdException w:name="Table Web 2" w:semiHidden="1" w:unhideWhenUsed="1"/>
-    <w:lsdException w:name="Table Web 3" w:semiHidden="1" w:unhideWhenUsed="1"/>
     <w:lsdException w:name="Balloon Text" w:semiHidden="1" w:unhideWhenUsed="1"/>
-    <w:lsdException w:name="Table Theme" w:semiHidden="1" w:unhideWhenUsed="1"/>
     <w:lsdException w:name="Placeholder Text" w:semiHidden="1" w:uiPriority="99"/>
     <w:lsdException w:name="No Spacing" w:semiHidden="1" w:uiPriority="1" w:qFormat="1"/>
     <w:lsdException w:name="Light Shading" w:uiPriority="60"/>
@@ -6231,6 +6238,7 @@
     <w:lsdException w:name="List Table 5 Dark Accent 6" w:uiPriority="50"/>
     <w:lsdException w:name="List Table 6 Colorful Accent 6" w:uiPriority="51"/>
     <w:lsdException w:name="List Table 7 Colorful Accent 6" w:uiPriority="52"/>
+    <w:lsdException w:name="Mention" w:semiHidden="1" w:uiPriority="99" w:unhideWhenUsed="1"/>
   </w:latentStyles>
   <w:style w:type="paragraph" w:default="1" w:styleId="Normal">
     <w:name w:val="Normal"/>
@@ -11060,7 +11068,7 @@
 </file>
 
 <file path=customXml/itemProps1.xml><?xml version="1.0" encoding="utf-8"?>
-<ds:datastoreItem xmlns:ds="http://schemas.openxmlformats.org/officeDocument/2006/customXml" ds:itemID="{DAABFE33-3E8D-41A1-A582-333227623E34}">
+<ds:datastoreItem xmlns:ds="http://schemas.openxmlformats.org/officeDocument/2006/customXml" ds:itemID="{0BEBC9F5-D840-4E40-9128-8E16EA8928A0}">
   <ds:schemaRefs>
     <ds:schemaRef ds:uri="http://schemas.openxmlformats.org/officeDocument/2006/bibliography"/>
   </ds:schemaRefs>

</xml_diff>

<commit_message>
Added first pass at Introduction chapter. No citations added therein as of yet.
</commit_message>
<xml_diff>
--- a/Thesis/Thesis.docx
+++ b/Thesis/Thesis.docx
@@ -24,10 +24,12 @@
       <w:r>
         <w:t xml:space="preserve"> Networks</w:t>
       </w:r>
-    </w:p>
-    <w:p>
-      <w:pPr>
-        <w:ind w:firstLine="0"/>
+      <w:r>
+        <w:t xml:space="preserve"> …</w:t>
+      </w:r>
+    </w:p>
+    <w:p>
+      <w:pPr>
         <w:jc w:val="center"/>
         <w:rPr>
           <w:b/>
@@ -90,7 +92,6 @@
     </w:p>
     <w:p>
       <w:pPr>
-        <w:ind w:firstLine="0"/>
         <w:jc w:val="center"/>
         <w:rPr>
           <w:b/>
@@ -103,7 +104,6 @@
     </w:p>
     <w:p>
       <w:pPr>
-        <w:ind w:firstLine="0"/>
         <w:jc w:val="center"/>
       </w:pPr>
       <w:r>
@@ -112,7 +112,6 @@
     </w:p>
     <w:p>
       <w:pPr>
-        <w:ind w:firstLine="0"/>
         <w:jc w:val="center"/>
       </w:pPr>
       <w:r>
@@ -121,7 +120,6 @@
     </w:p>
     <w:p>
       <w:pPr>
-        <w:ind w:firstLine="0"/>
         <w:jc w:val="center"/>
       </w:pPr>
       <w:r>
@@ -137,7 +135,6 @@
     <w:p>
       <w:pPr>
         <w:spacing w:line="480" w:lineRule="auto"/>
-        <w:ind w:firstLine="0"/>
         <w:jc w:val="center"/>
         <w:rPr>
           <w:i/>
@@ -155,7 +152,6 @@
     <w:p>
       <w:pPr>
         <w:spacing w:line="480" w:lineRule="auto"/>
-        <w:ind w:firstLine="0"/>
         <w:jc w:val="center"/>
         <w:rPr>
           <w:i/>
@@ -184,7 +180,6 @@
         <w:tabs>
           <w:tab w:val="center" w:pos="4680"/>
         </w:tabs>
-        <w:ind w:firstLine="0"/>
         <w:sectPr>
           <w:footerReference w:type="default" r:id="rId9"/>
           <w:pgSz w:w="12240" w:h="15840" w:code="1"/>
@@ -207,9 +202,6 @@
       <w:bookmarkEnd w:id="0"/>
     </w:p>
     <w:p>
-      <w:pPr>
-        <w:jc w:val="both"/>
-      </w:pPr>
       <w:r>
         <w:t>Thanks be to Dr. Jonathan Dukes for his seemingly infinite patience and wisdom.</w:t>
       </w:r>
@@ -217,7 +209,6 @@
     <w:p>
       <w:pPr>
         <w:spacing w:line="240" w:lineRule="auto"/>
-        <w:ind w:firstLine="0"/>
       </w:pPr>
       <w:r>
         <w:br w:type="page"/>
@@ -1953,6 +1944,7 @@
         <w:rPr>
           <w:noProof/>
         </w:rPr>
+        <w:lastRenderedPageBreak/>
         <w:t>4.3 Simulation &amp; Analysis Tools</w:t>
       </w:r>
       <w:r>
@@ -2185,7 +2177,6 @@
         <w:rPr>
           <w:noProof/>
         </w:rPr>
-        <w:lastRenderedPageBreak/>
         <w:t>4.4.1 Overview</w:t>
       </w:r>
       <w:r>
@@ -3175,14 +3166,6 @@
       <w:bookmarkEnd w:id="2"/>
     </w:p>
     <w:p>
-      <w:pPr>
-        <w:pStyle w:val="TableofFigures"/>
-        <w:rPr>
-          <w:noProof/>
-          <w:sz w:val="22"/>
-          <w:szCs w:val="22"/>
-        </w:rPr>
-      </w:pPr>
       <w:r>
         <w:fldChar w:fldCharType="begin"/>
       </w:r>
@@ -3194,54 +3177,18 @@
       </w:r>
       <w:r>
         <w:rPr>
-          <w:noProof/>
-        </w:rPr>
-        <w:t>Figure 1.1:  Donec vehicula vulputate risus eu cursus. Class aptent taciti sociosqu ad litora torquent per conubia nostra, per inceptos himenaeos.</w:t>
-      </w:r>
-      <w:r>
-        <w:rPr>
-          <w:noProof/>
-        </w:rPr>
-        <w:tab/>
-      </w:r>
-      <w:r>
-        <w:rPr>
-          <w:noProof/>
-        </w:rPr>
-        <w:fldChar w:fldCharType="begin"/>
-      </w:r>
-      <w:r>
-        <w:rPr>
-          <w:noProof/>
-        </w:rPr>
-        <w:instrText xml:space="preserve"> PAGEREF _Toc336444273 \h </w:instrText>
-      </w:r>
-      <w:r>
-        <w:rPr>
-          <w:noProof/>
-        </w:rPr>
-      </w:r>
-      <w:r>
-        <w:rPr>
-          <w:noProof/>
-        </w:rPr>
-        <w:fldChar w:fldCharType="separate"/>
-      </w:r>
-      <w:r>
-        <w:rPr>
-          <w:noProof/>
-        </w:rPr>
-        <w:t>1</w:t>
-      </w:r>
-      <w:r>
-        <w:rPr>
-          <w:noProof/>
-        </w:rPr>
-        <w:fldChar w:fldCharType="end"/>
-      </w:r>
-    </w:p>
-    <w:p>
-      <w:r>
+          <w:b/>
+          <w:bCs/>
+          <w:noProof/>
+        </w:rPr>
+        <w:t>No table of figures entries found.</w:t>
+      </w:r>
+      <w:r>
+        <w:rPr>
+          <w:b/>
+          <w:bCs/>
+          <w:noProof/>
+        </w:rPr>
         <w:fldChar w:fldCharType="end"/>
       </w:r>
     </w:p>
@@ -3257,14 +3204,6 @@
       <w:bookmarkEnd w:id="3"/>
     </w:p>
     <w:p>
-      <w:pPr>
-        <w:pStyle w:val="TableofFigures"/>
-        <w:rPr>
-          <w:noProof/>
-          <w:sz w:val="22"/>
-          <w:szCs w:val="22"/>
-        </w:rPr>
-      </w:pPr>
       <w:r>
         <w:fldChar w:fldCharType="begin"/>
       </w:r>
@@ -3276,225 +3215,18 @@
       </w:r>
       <w:r>
         <w:rPr>
-          <w:noProof/>
-        </w:rPr>
-        <w:t>Table 1.1 Nam sed est sapien</w:t>
-      </w:r>
-      <w:r>
-        <w:rPr>
-          <w:noProof/>
-        </w:rPr>
-        <w:tab/>
-      </w:r>
-      <w:r>
-        <w:rPr>
-          <w:noProof/>
-        </w:rPr>
-        <w:fldChar w:fldCharType="begin"/>
-      </w:r>
-      <w:r>
-        <w:rPr>
-          <w:noProof/>
-        </w:rPr>
-        <w:instrText xml:space="preserve"> PAGEREF _Toc336444274 \h </w:instrText>
-      </w:r>
-      <w:r>
-        <w:rPr>
-          <w:noProof/>
-        </w:rPr>
-      </w:r>
-      <w:r>
-        <w:rPr>
-          <w:noProof/>
-        </w:rPr>
-        <w:fldChar w:fldCharType="separate"/>
-      </w:r>
-      <w:r>
-        <w:rPr>
-          <w:noProof/>
-        </w:rPr>
-        <w:t>3</w:t>
-      </w:r>
-      <w:r>
-        <w:rPr>
-          <w:noProof/>
-        </w:rPr>
-        <w:fldChar w:fldCharType="end"/>
-      </w:r>
-    </w:p>
-    <w:p>
-      <w:pPr>
-        <w:pStyle w:val="TableofFigures"/>
-        <w:rPr>
-          <w:noProof/>
-          <w:sz w:val="22"/>
-          <w:szCs w:val="22"/>
-        </w:rPr>
-      </w:pPr>
-      <w:r>
-        <w:rPr>
-          <w:noProof/>
-        </w:rPr>
-        <w:t>Table 1.2 Nunc ac tincidunt nulla.</w:t>
-      </w:r>
-      <w:r>
-        <w:rPr>
-          <w:noProof/>
-        </w:rPr>
-        <w:tab/>
-      </w:r>
-      <w:r>
-        <w:rPr>
-          <w:noProof/>
-        </w:rPr>
-        <w:fldChar w:fldCharType="begin"/>
-      </w:r>
-      <w:r>
-        <w:rPr>
-          <w:noProof/>
-        </w:rPr>
-        <w:instrText xml:space="preserve"> PAGEREF _Toc336444275 \h </w:instrText>
-      </w:r>
-      <w:r>
-        <w:rPr>
-          <w:noProof/>
-        </w:rPr>
-      </w:r>
-      <w:r>
-        <w:rPr>
-          <w:noProof/>
-        </w:rPr>
-        <w:fldChar w:fldCharType="separate"/>
-      </w:r>
-      <w:r>
-        <w:rPr>
-          <w:noProof/>
-        </w:rPr>
-        <w:t>4</w:t>
-      </w:r>
-      <w:r>
-        <w:rPr>
-          <w:noProof/>
-        </w:rPr>
-        <w:fldChar w:fldCharType="end"/>
-      </w:r>
-    </w:p>
-    <w:p>
-      <w:pPr>
-        <w:pStyle w:val="TableofFigures"/>
-        <w:rPr>
-          <w:noProof/>
-          <w:sz w:val="22"/>
-          <w:szCs w:val="22"/>
-        </w:rPr>
-      </w:pPr>
-      <w:r>
-        <w:rPr>
-          <w:noProof/>
-        </w:rPr>
-        <w:t>Table 2.1 Example of a Continued Table Spanning Two Pages</w:t>
-      </w:r>
-      <w:r>
-        <w:rPr>
-          <w:noProof/>
-        </w:rPr>
-        <w:tab/>
-      </w:r>
-      <w:r>
-        <w:rPr>
-          <w:noProof/>
-        </w:rPr>
-        <w:fldChar w:fldCharType="begin"/>
-      </w:r>
-      <w:r>
-        <w:rPr>
-          <w:noProof/>
-        </w:rPr>
-        <w:instrText xml:space="preserve"> PAGEREF _Toc336444276 \h </w:instrText>
-      </w:r>
-      <w:r>
-        <w:rPr>
-          <w:noProof/>
-        </w:rPr>
-      </w:r>
-      <w:r>
-        <w:rPr>
-          <w:noProof/>
-        </w:rPr>
-        <w:fldChar w:fldCharType="separate"/>
-      </w:r>
-      <w:r>
-        <w:rPr>
-          <w:noProof/>
-        </w:rPr>
-        <w:t>8</w:t>
-      </w:r>
-      <w:r>
-        <w:rPr>
-          <w:noProof/>
-        </w:rPr>
-        <w:fldChar w:fldCharType="end"/>
-      </w:r>
-    </w:p>
-    <w:p>
-      <w:pPr>
-        <w:pStyle w:val="TableofFigures"/>
-        <w:rPr>
-          <w:noProof/>
-          <w:sz w:val="22"/>
-          <w:szCs w:val="22"/>
-        </w:rPr>
-      </w:pPr>
-      <w:r>
-        <w:rPr>
-          <w:noProof/>
-        </w:rPr>
-        <w:t>Table B. 1 Estimated Cash Flow for 12 Months</w:t>
-      </w:r>
-      <w:r>
-        <w:rPr>
-          <w:noProof/>
-        </w:rPr>
-        <w:tab/>
-      </w:r>
-      <w:r>
-        <w:rPr>
-          <w:noProof/>
-        </w:rPr>
-        <w:fldChar w:fldCharType="begin"/>
-      </w:r>
-      <w:r>
-        <w:rPr>
-          <w:noProof/>
-        </w:rPr>
-        <w:instrText xml:space="preserve"> PAGEREF _Toc336444277 \h </w:instrText>
-      </w:r>
-      <w:r>
-        <w:rPr>
-          <w:noProof/>
-        </w:rPr>
-      </w:r>
-      <w:r>
-        <w:rPr>
-          <w:noProof/>
-        </w:rPr>
-        <w:fldChar w:fldCharType="separate"/>
-      </w:r>
-      <w:r>
-        <w:rPr>
-          <w:noProof/>
-        </w:rPr>
-        <w:t>21</w:t>
-      </w:r>
-      <w:r>
-        <w:rPr>
-          <w:noProof/>
-        </w:rPr>
-        <w:fldChar w:fldCharType="end"/>
-      </w:r>
-    </w:p>
-    <w:p>
-      <w:r>
+          <w:b/>
+          <w:bCs/>
+          <w:noProof/>
+        </w:rPr>
+        <w:t>No table of figures entries found.</w:t>
+      </w:r>
+      <w:r>
+        <w:rPr>
+          <w:b/>
+          <w:bCs/>
+          <w:noProof/>
+        </w:rPr>
         <w:fldChar w:fldCharType="end"/>
       </w:r>
     </w:p>
@@ -3510,32 +3242,188 @@
       <w:bookmarkEnd w:id="4"/>
     </w:p>
     <w:p>
-      <w:pPr>
-        <w:pStyle w:val="TableofFigures"/>
-      </w:pPr>
-      <w:r>
-        <w:t>IEEE</w:t>
+      <w:r>
+        <w:t xml:space="preserve">LEO </w:t>
       </w:r>
       <w:r>
         <w:tab/>
-        <w:t>Institute of Electrical and Electronics Engineers</w:t>
-      </w:r>
-    </w:p>
-    <w:p>
-      <w:pPr>
-        <w:pStyle w:val="TableofFigures"/>
-      </w:pPr>
-      <w:r>
-        <w:t>NSF</w:t>
       </w:r>
       <w:r>
         <w:tab/>
-        <w:t>National Science Foundation</w:t>
-      </w:r>
-    </w:p>
-    <w:p>
-      <w:pPr>
-        <w:jc w:val="both"/>
+      </w:r>
+      <w:r>
+        <w:t xml:space="preserve">Low Earth </w:t>
+      </w:r>
+      <w:r>
+        <w:t>Orbit</w:t>
+      </w:r>
+    </w:p>
+    <w:p>
+      <w:r>
+        <w:t xml:space="preserve">SMB </w:t>
+      </w:r>
+      <w:r>
+        <w:tab/>
+      </w:r>
+      <w:r>
+        <w:tab/>
+      </w:r>
+      <w:r>
+        <w:t>Small to Medium Business</w:t>
+      </w:r>
+    </w:p>
+    <w:p>
+      <w:r>
+        <w:t xml:space="preserve">COTS </w:t>
+      </w:r>
+      <w:r>
+        <w:tab/>
+      </w:r>
+      <w:r>
+        <w:tab/>
+      </w:r>
+      <w:r>
+        <w:t xml:space="preserve">Commercial </w:t>
+      </w:r>
+      <w:r>
+        <w:t>Off-The-Shelf</w:t>
+      </w:r>
+    </w:p>
+    <w:p>
+      <w:r>
+        <w:t xml:space="preserve">ADCS </w:t>
+      </w:r>
+      <w:r>
+        <w:tab/>
+      </w:r>
+      <w:r>
+        <w:t>Attitude Determination and Control Sub-systems</w:t>
+      </w:r>
+    </w:p>
+    <w:p>
+      <w:r>
+        <w:t xml:space="preserve">C&amp;DH  </w:t>
+      </w:r>
+      <w:r>
+        <w:tab/>
+        <w:t>Command And Data Handling</w:t>
+      </w:r>
+    </w:p>
+    <w:p>
+      <w:r>
+        <w:t>ISS</w:t>
+      </w:r>
+      <w:r>
+        <w:tab/>
+      </w:r>
+      <w:r>
+        <w:tab/>
+        <w:t>International</w:t>
+      </w:r>
+      <w:r>
+        <w:t xml:space="preserve"> Space Station</w:t>
+      </w:r>
+    </w:p>
+    <w:p>
+      <w:r>
+        <w:t>CSN</w:t>
+      </w:r>
+      <w:r>
+        <w:tab/>
+      </w:r>
+      <w:r>
+        <w:tab/>
+        <w:t>CubeSat Network</w:t>
+      </w:r>
+    </w:p>
+    <w:p>
+      <w:r>
+        <w:t>NASA</w:t>
+      </w:r>
+      <w:r>
+        <w:tab/>
+      </w:r>
+      <w:r>
+        <w:tab/>
+      </w:r>
+      <w:r>
+        <w:t>National Aeronautics and Space Administration</w:t>
+      </w:r>
+    </w:p>
+    <w:p>
+      <w:r>
+        <w:t>EDSN</w:t>
+      </w:r>
+      <w:r>
+        <w:tab/>
+      </w:r>
+      <w:r>
+        <w:tab/>
+      </w:r>
+      <w:r>
+        <w:t xml:space="preserve">Edison Demonstration of </w:t>
+      </w:r>
+      <w:proofErr w:type="spellStart"/>
+      <w:r>
+        <w:t>Smallsat</w:t>
+      </w:r>
+      <w:proofErr w:type="spellEnd"/>
+      <w:r>
+        <w:t xml:space="preserve"> Networks</w:t>
+      </w:r>
+    </w:p>
+    <w:p>
+      <w:r>
+        <w:t>CNSA</w:t>
+      </w:r>
+      <w:r>
+        <w:tab/>
+      </w:r>
+      <w:r>
+        <w:tab/>
+      </w:r>
+      <w:r>
+        <w:t>China National Space Administration</w:t>
+      </w:r>
+    </w:p>
+    <w:p>
+      <w:r>
+        <w:t>S2G</w:t>
+      </w:r>
+      <w:r>
+        <w:tab/>
+      </w:r>
+      <w:r>
+        <w:tab/>
+        <w:t xml:space="preserve">Space </w:t>
+      </w:r>
+      <w:r>
+        <w:t>To Ground</w:t>
+      </w:r>
+    </w:p>
+    <w:p>
+      <w:r>
+        <w:t>WSN</w:t>
+      </w:r>
+      <w:r>
+        <w:tab/>
+      </w:r>
+      <w:r>
+        <w:tab/>
+        <w:t>Wireless Sensor Network</w:t>
+      </w:r>
+    </w:p>
+    <w:p>
+      <w:r>
+        <w:t>MANET</w:t>
+      </w:r>
+      <w:r>
+        <w:tab/>
+        <w:t>Mobile Ad-hoc Network</w:t>
+      </w:r>
+    </w:p>
+    <w:p>
+      <w:pPr>
         <w:sectPr>
           <w:headerReference w:type="default" r:id="rId10"/>
           <w:footerReference w:type="default" r:id="rId11"/>
@@ -3545,6 +3433,21 @@
           <w:cols w:space="720"/>
         </w:sectPr>
       </w:pPr>
+      <w:r>
+        <w:t>ISC</w:t>
+      </w:r>
+      <w:r>
+        <w:tab/>
+      </w:r>
+      <w:r>
+        <w:tab/>
+        <w:t xml:space="preserve">Inter-Satellite </w:t>
+      </w:r>
+      <w:proofErr w:type="spellStart"/>
+      <w:r>
+        <w:t>Communiction</w:t>
+      </w:r>
+      <w:proofErr w:type="spellEnd"/>
     </w:p>
     <w:p>
       <w:pPr>
@@ -3558,6 +3461,50 @@
       <w:bookmarkEnd w:id="5"/>
     </w:p>
     <w:p>
+      <w:r>
+        <w:t>In this chapter the details of the general background an</w:t>
+      </w:r>
+      <w:r>
+        <w:t>d motivation for this project are</w:t>
+      </w:r>
+      <w:r>
+        <w:t xml:space="preserve"> provided. The content herein is</w:t>
+      </w:r>
+      <w:r>
+        <w:t xml:space="preserve"> </w:t>
+      </w:r>
+      <w:r>
+        <w:t xml:space="preserve">intended to provide </w:t>
+      </w:r>
+      <w:r>
+        <w:t>a brief</w:t>
+      </w:r>
+      <w:r>
+        <w:t xml:space="preserve"> overview of </w:t>
+      </w:r>
+      <w:r>
+        <w:t>the</w:t>
+      </w:r>
+      <w:r>
+        <w:t xml:space="preserve"> CubeSat satellite platform and networks</w:t>
+      </w:r>
+      <w:r>
+        <w:t xml:space="preserve"> thereof</w:t>
+      </w:r>
+      <w:r>
+        <w:t xml:space="preserve">. </w:t>
+      </w:r>
+      <w:r>
+        <w:t xml:space="preserve">The core objectives of </w:t>
+      </w:r>
+      <w:r>
+        <w:t>this work</w:t>
+      </w:r>
+      <w:r>
+        <w:t xml:space="preserve"> and the general structure of this document are also covered.</w:t>
+      </w:r>
+    </w:p>
+    <w:p>
       <w:pPr>
         <w:pStyle w:val="Heading2"/>
       </w:pPr>
@@ -3571,11 +3518,479 @@
       <w:bookmarkEnd w:id="6"/>
     </w:p>
     <w:p>
-      <w:pPr>
-        <w:jc w:val="both"/>
-      </w:pPr>
-      <w:r>
-        <w:t>…</w:t>
+      <w:r>
+        <w:t>Due to prohibitive costs and technical requirements</w:t>
+      </w:r>
+      <w:r>
+        <w:t xml:space="preserve"> access to</w:t>
+      </w:r>
+      <w:r>
+        <w:t xml:space="preserve"> low earth orbit (160 – 2,000km)</w:t>
+      </w:r>
+      <w:r>
+        <w:t xml:space="preserve"> (LEO) </w:t>
+      </w:r>
+      <w:r>
+        <w:t xml:space="preserve"> has typically been </w:t>
+      </w:r>
+      <w:r>
+        <w:t>restricted to</w:t>
+      </w:r>
+      <w:r>
+        <w:t xml:space="preserve"> </w:t>
+      </w:r>
+      <w:r>
+        <w:t xml:space="preserve">military, government and large corporate </w:t>
+      </w:r>
+      <w:r>
+        <w:t>institutions</w:t>
+      </w:r>
+      <w:r>
+        <w:t xml:space="preserve">. </w:t>
+      </w:r>
+      <w:r>
+        <w:t>Over</w:t>
+      </w:r>
+      <w:r>
+        <w:t xml:space="preserve"> the past decade</w:t>
+      </w:r>
+      <w:r>
+        <w:t>, two factors</w:t>
+      </w:r>
+      <w:r>
+        <w:t xml:space="preserve"> have disrupted the status quo and opened access to LEO for academic intuitions and SMBs alike.</w:t>
+      </w:r>
+      <w:r>
+        <w:t xml:space="preserve"> The first factor is the private space race which has caused a dramatic drop in the “unit cost to LEO”, which refers to the cost of launching one kilogram to LEO. In 2001 the NASA’s Space Transport System</w:t>
+      </w:r>
+      <w:r>
+        <w:t>’s</w:t>
+      </w:r>
+      <w:r>
+        <w:t xml:space="preserve"> </w:t>
+      </w:r>
+      <w:r>
+        <w:t>space shuttle unit cost to LEO was approximately $60,000 (</w:t>
+      </w:r>
+      <w:proofErr w:type="spellStart"/>
+      <w:r>
+        <w:t>usd</w:t>
+      </w:r>
+      <w:proofErr w:type="spellEnd"/>
+      <w:r>
+        <w:t>) with a fully loaded cargo bay. Today, thanks in large part to the competitive prices of SpaceX, the</w:t>
+      </w:r>
+      <w:r>
+        <w:t xml:space="preserve"> </w:t>
+      </w:r>
+      <w:r>
+        <w:t>minimum</w:t>
+      </w:r>
+      <w:r>
+        <w:t xml:space="preserve"> u</w:t>
+      </w:r>
+      <w:r>
+        <w:t>nit cost to LEO is in the region of</w:t>
+      </w:r>
+      <w:r>
+        <w:t xml:space="preserve"> $4,000</w:t>
+      </w:r>
+      <w:r>
+        <w:t xml:space="preserve"> [</w:t>
+      </w:r>
+      <w:r>
+        <w:rPr>
+          <w:i/>
+        </w:rPr>
+        <w:t>http://exrocketman.blogspot.ie/2012/05/revised-expanded-launch-cost-data.html</w:t>
+      </w:r>
+      <w:r>
+        <w:t>]</w:t>
+      </w:r>
+      <w:r>
+        <w:t xml:space="preserve">. </w:t>
+      </w:r>
+    </w:p>
+    <w:p/>
+    <w:p>
+      <w:r>
+        <w:t>The second</w:t>
+      </w:r>
+      <w:r>
+        <w:t>,</w:t>
+      </w:r>
+      <w:r>
+        <w:t xml:space="preserve"> and perhaps most influential factor</w:t>
+      </w:r>
+      <w:r>
+        <w:t>,</w:t>
+      </w:r>
+      <w:r>
+        <w:t xml:space="preserve"> is the rise of small satellites</w:t>
+      </w:r>
+      <w:r>
+        <w:t>.</w:t>
+      </w:r>
+      <w:r>
+        <w:t xml:space="preserve"> Small satellites, in</w:t>
+      </w:r>
+      <w:r>
+        <w:t xml:space="preserve"> a</w:t>
+      </w:r>
+      <w:r>
+        <w:t xml:space="preserve"> general sense, refers to a group of satellite</w:t>
+      </w:r>
+      <w:r>
+        <w:t xml:space="preserve"> weight</w:t>
+      </w:r>
+      <w:r>
+        <w:t xml:space="preserve"> classes: ‘Small’, ‘Micro’, ‘Nano’, ‘Pico’ and ‘</w:t>
+      </w:r>
+      <w:proofErr w:type="spellStart"/>
+      <w:r>
+        <w:t>Femto</w:t>
+      </w:r>
+      <w:proofErr w:type="spellEnd"/>
+      <w:r>
+        <w:t xml:space="preserve">’. This work focuses on the capabilities and applications of CubeSats which, almost always, fall into the Nanosatellite (NanoSat) class. </w:t>
+      </w:r>
+      <w:r>
+        <w:t xml:space="preserve">NanoSats </w:t>
+      </w:r>
+      <w:r>
+        <w:lastRenderedPageBreak/>
+        <w:t>have a wet mass of between 1kg and 10kg. The wet mass refers to the mass of the satellite along with the mass of the propellant required to ‘lift’ the satellite to its desired orbit. Like almost all satellites, the form factor of NanoSats is tailored to</w:t>
+      </w:r>
+      <w:r>
+        <w:t xml:space="preserve"> match</w:t>
+      </w:r>
+      <w:r>
+        <w:t xml:space="preserve"> the utilized launch vehicle. However, unlike many other classes</w:t>
+      </w:r>
+      <w:r>
+        <w:t>,</w:t>
+      </w:r>
+      <w:r>
+        <w:t xml:space="preserve"> an open</w:t>
+      </w:r>
+      <w:r>
+        <w:t xml:space="preserve"> ‘CubeSat’</w:t>
+      </w:r>
+      <w:r>
+        <w:t xml:space="preserve"> standard for NanoSats has been developing and gaining exceptional popul</w:t>
+      </w:r>
+      <w:r>
+        <w:t>arity over the past decade</w:t>
+      </w:r>
+      <w:r>
+        <w:t xml:space="preserve"> []</w:t>
+      </w:r>
+      <w:r>
+        <w:t xml:space="preserve">. </w:t>
+      </w:r>
+    </w:p>
+    <w:p/>
+    <w:p>
+      <w:r>
+        <w:t>The CubeSat standard, as the name suggested is based on cube form factor. Cubes are 10cm in dimension and often referred to as units. Multiple units are often combined in order to form larger CubeSats, with 6 unit configurations typically being the largest form factor. CubeSats are unique in that there is considerable open-sourcing of design and implementation thereof which has been historically rare in the satellite industry</w:t>
+      </w:r>
+      <w:r>
+        <w:t xml:space="preserve">. CubeSats </w:t>
+      </w:r>
+      <w:r>
+        <w:t xml:space="preserve">are </w:t>
+      </w:r>
+      <w:r>
+        <w:t>generally</w:t>
+      </w:r>
+      <w:r>
+        <w:t xml:space="preserve"> constructed solely of</w:t>
+      </w:r>
+      <w:r>
+        <w:t xml:space="preserve"> commercial off-the-shelf components (COTS)</w:t>
+      </w:r>
+      <w:r>
+        <w:t xml:space="preserve"> components instead of those designed specifically for the extremes of space environments</w:t>
+      </w:r>
+      <w:r>
+        <w:t xml:space="preserve">. </w:t>
+      </w:r>
+      <w:r>
+        <w:t xml:space="preserve">Single unit CubeSats have been shown capable of containing many of the </w:t>
+      </w:r>
+      <w:r>
+        <w:t>standard</w:t>
+      </w:r>
+      <w:r>
+        <w:t xml:space="preserve"> sub-systems tha</w:t>
+      </w:r>
+      <w:r>
+        <w:t>t one may find on larger class satellites</w:t>
+      </w:r>
+      <w:r>
+        <w:t xml:space="preserve"> such as: attitude determination and control (ADCS), communications, command and data handling (C&amp;DH), </w:t>
+      </w:r>
+      <w:r>
+        <w:t>power management and so on.</w:t>
+      </w:r>
+      <w:r>
+        <w:t xml:space="preserve"> A</w:t>
+      </w:r>
+      <w:r>
+        <w:t>long with several sub-systems, a</w:t>
+      </w:r>
+      <w:r>
+        <w:t xml:space="preserve"> CubeSat may carry a small ‘payload’ which is often a scientific instrument or some previously ‘</w:t>
+      </w:r>
+      <w:proofErr w:type="spellStart"/>
+      <w:r>
+        <w:t>unflown</w:t>
+      </w:r>
+      <w:proofErr w:type="spellEnd"/>
+      <w:r>
+        <w:t>’ implementation of a sub-system such as an experimental antenna.  CubeSats have become</w:t>
+      </w:r>
+      <w:r>
+        <w:t xml:space="preserve"> increasingly</w:t>
+      </w:r>
+      <w:r>
+        <w:t xml:space="preserve"> popular with the space industry both for testing new technologies and for commercial applications however, their primary applications remain within the educational and academic domain []. </w:t>
+      </w:r>
+    </w:p>
+    <w:p/>
+    <w:p>
+      <w:r>
+        <w:t xml:space="preserve">What gives CubeSats, and other small form factors, </w:t>
+      </w:r>
+      <w:r>
+        <w:t>an edge on other</w:t>
+      </w:r>
+      <w:r>
+        <w:t xml:space="preserve"> larger</w:t>
+      </w:r>
+      <w:r>
+        <w:t xml:space="preserve"> form factors is that </w:t>
+      </w:r>
+      <w:r>
+        <w:t xml:space="preserve">the accepted size and weight constraints allow CubeSats to </w:t>
+      </w:r>
+      <w:r>
+        <w:t xml:space="preserve">‘hitch’ a ride alongside </w:t>
+      </w:r>
+      <w:r>
+        <w:lastRenderedPageBreak/>
+        <w:t>larger launch payloads. Effectively all modern launch payloads are designed to match the capabilities of the launch vehicle. Frequently, vehicles will have</w:t>
+      </w:r>
+      <w:r>
+        <w:t xml:space="preserve"> some spare volume and</w:t>
+      </w:r>
+      <w:r>
+        <w:t xml:space="preserve"> available lift thrust. In these cases multiple launchers have be devised which can make use of unused space and launch CubeSats along with </w:t>
+      </w:r>
+      <w:r>
+        <w:t>the vehicle’s primary payloads. In cases</w:t>
+      </w:r>
+      <w:r>
+        <w:t xml:space="preserve"> where cargo and/or personnel are being delivered to the ISS, CubeSats </w:t>
+      </w:r>
+      <w:r>
+        <w:t>often</w:t>
+      </w:r>
+      <w:r>
+        <w:t xml:space="preserve"> hitch a ride to be launched from the ISS’s dedicated CubeSat launcher []. </w:t>
+      </w:r>
+    </w:p>
+    <w:p/>
+    <w:p>
+      <w:r>
+        <w:t xml:space="preserve">As a result of </w:t>
+      </w:r>
+      <w:r>
+        <w:t xml:space="preserve">the </w:t>
+      </w:r>
+      <w:r>
+        <w:t>lowering</w:t>
+      </w:r>
+      <w:r>
+        <w:t xml:space="preserve"> unit costs to LEO and the increasing </w:t>
+      </w:r>
+      <w:r>
+        <w:t>affordability, availability and capabilities of CubeSat components, CubeSat mission have become increasing ambitious</w:t>
+      </w:r>
+      <w:r>
+        <w:t xml:space="preserve"> [][][]</w:t>
+      </w:r>
+      <w:r>
+        <w:t>. This project focuses on a particular subset of</w:t>
+      </w:r>
+      <w:r>
+        <w:t xml:space="preserve"> emerging</w:t>
+      </w:r>
+      <w:r>
+        <w:t xml:space="preserve"> CubeSat missions which</w:t>
+      </w:r>
+      <w:r>
+        <w:t xml:space="preserve"> involve</w:t>
+      </w:r>
+      <w:r>
+        <w:t xml:space="preserve"> networked swarms of CubeSats; these will simply be referred to as CubeSat networks</w:t>
+      </w:r>
+      <w:r>
+        <w:t xml:space="preserve"> (CSNs)</w:t>
+      </w:r>
+      <w:r>
+        <w:t>.</w:t>
+      </w:r>
+      <w:r>
+        <w:t xml:space="preserve"> </w:t>
+      </w:r>
+      <w:r>
+        <w:t>The added redundancy of</w:t>
+      </w:r>
+      <w:r>
+        <w:t xml:space="preserve"> m</w:t>
+      </w:r>
+      <w:r>
+        <w:t>ulti-CubeSat missions address</w:t>
+      </w:r>
+      <w:r>
+        <w:t>es</w:t>
+      </w:r>
+      <w:r>
+        <w:t xml:space="preserve"> the platforms</w:t>
+      </w:r>
+      <w:r>
+        <w:t xml:space="preserve"> </w:t>
+      </w:r>
+      <w:r>
+        <w:t>limitations</w:t>
+      </w:r>
+      <w:r>
+        <w:t xml:space="preserve"> o</w:t>
+      </w:r>
+      <w:r>
+        <w:t>n</w:t>
+      </w:r>
+      <w:r>
+        <w:t xml:space="preserve"> power and durability</w:t>
+      </w:r>
+      <w:r>
+        <w:t xml:space="preserve">. Missions which involve </w:t>
+      </w:r>
+      <w:r>
+        <w:t>CSNs</w:t>
+      </w:r>
+      <w:r>
+        <w:t xml:space="preserve"> advance one step further by introducing the </w:t>
+      </w:r>
+      <w:r>
+        <w:t xml:space="preserve">varying degrees of autonomous cooperation and coordination between CubeSats. It is this cooperation and coordination that presents exciting new CubeSat applications. </w:t>
+      </w:r>
+      <w:r>
+        <w:t xml:space="preserve">CSNs </w:t>
+      </w:r>
+      <w:r>
+        <w:t>open</w:t>
+      </w:r>
+      <w:r>
+        <w:t xml:space="preserve"> numerous</w:t>
+      </w:r>
+      <w:r>
+        <w:t xml:space="preserve"> new possibilities </w:t>
+      </w:r>
+      <w:r>
+        <w:t>such as</w:t>
+      </w:r>
+      <w:r>
+        <w:t xml:space="preserve"> the collection of greater volumes of scientific data per mission,</w:t>
+      </w:r>
+      <w:r>
+        <w:t xml:space="preserve"> CubeSat</w:t>
+      </w:r>
+      <w:r>
+        <w:t xml:space="preserve"> interferometry [], increased </w:t>
+      </w:r>
+      <w:r>
+        <w:t xml:space="preserve">fidelity </w:t>
+      </w:r>
+      <w:r>
+        <w:t>sensory data, inexpensive low-data rate</w:t>
+      </w:r>
+      <w:r>
+        <w:t xml:space="preserve"> communications and </w:t>
+      </w:r>
+      <w:r>
+        <w:t xml:space="preserve">improved air traffic tracking []. The space industry has taken the first </w:t>
+      </w:r>
+      <w:r>
+        <w:t xml:space="preserve">crucial </w:t>
+      </w:r>
+      <w:r>
+        <w:t xml:space="preserve">steps into designing and testing </w:t>
+      </w:r>
+      <w:r>
+        <w:t>CSNs</w:t>
+      </w:r>
+      <w:r>
+        <w:t xml:space="preserve"> </w:t>
+      </w:r>
+      <w:r>
+        <w:t>with missions such as NASA’s EDSN [] and Nodes [] and CNSA’s Tian</w:t>
+      </w:r>
+      <w:r>
+        <w:t>wang-1 [].</w:t>
+      </w:r>
+    </w:p>
+    <w:p/>
+    <w:p>
+      <w:r>
+        <w:t xml:space="preserve">This work </w:t>
+      </w:r>
+      <w:r>
+        <w:t>builds upon</w:t>
+      </w:r>
+      <w:r>
+        <w:t xml:space="preserve"> the mission and flight data from the aforementioned missions and seeks to explore </w:t>
+      </w:r>
+      <w:r>
+        <w:t>certain</w:t>
+      </w:r>
+      <w:r>
+        <w:t xml:space="preserve"> fundamental aspects of the networking approaches employed in </w:t>
+      </w:r>
+      <w:r>
+        <w:t>CSNs</w:t>
+      </w:r>
+      <w:r>
+        <w:t>. In particular</w:t>
+      </w:r>
+      <w:r>
+        <w:t>, this</w:t>
+      </w:r>
+      <w:r>
+        <w:t xml:space="preserve"> work attempts to identify how scientific CubeSat mission applications may approach</w:t>
+      </w:r>
+      <w:r>
+        <w:t xml:space="preserve"> CubeSat</w:t>
+      </w:r>
+      <w:r>
+        <w:t xml:space="preserve"> networking in order to optimiz</w:t>
+      </w:r>
+      <w:r>
+        <w:t xml:space="preserve">e the quantity of data </w:t>
+      </w:r>
+      <w:r>
+        <w:lastRenderedPageBreak/>
+        <w:t>collected by balancing space to ground</w:t>
+      </w:r>
+      <w:r>
+        <w:t xml:space="preserve"> (S2G)</w:t>
+      </w:r>
+      <w:r>
+        <w:t xml:space="preserve"> throughput with network power consumption</w:t>
+      </w:r>
+      <w:r>
+        <w:t xml:space="preserve">. </w:t>
       </w:r>
     </w:p>
     <w:p>
@@ -3592,15 +4007,112 @@
       <w:bookmarkEnd w:id="7"/>
     </w:p>
     <w:p>
-      <w:pPr>
-        <w:jc w:val="both"/>
-      </w:pPr>
-      <w:r>
-        <w:t>..</w:t>
+      <w:r>
+        <w:t xml:space="preserve">In many regards CSNs </w:t>
+      </w:r>
+      <w:r>
+        <w:t>are similar to networks to which computer scientists and engineers are accustomed such as wireless sensor networks (WSNs) and mobile ad-hoc networks (MANETs).</w:t>
+      </w:r>
+      <w:r>
+        <w:t xml:space="preserve"> This work aims to take state of the art concepts from both of these fields and apply them to CSNs. </w:t>
+      </w:r>
+      <w:r>
+        <w:t>This is not to say that the existing CSN state of the art is not strongly based on work in these fields, as it most certainly is. Work in academic domains prior to the design and launch of the first CSN covered many aspects of interest but was forced to make several assumptions as to the capabilities and dynamics of CSNs. Now that CSN missions have successfully flown there is clear opportunity to assess the assumptions made by previous work and adapt future approaches.</w:t>
+      </w:r>
+    </w:p>
+    <w:p/>
+    <w:p>
+      <w:r>
+        <w:t xml:space="preserve">The </w:t>
+      </w:r>
+      <w:r>
+        <w:t>general</w:t>
       </w:r>
       <w:r>
         <w:t xml:space="preserve"> </w:t>
       </w:r>
+      <w:r>
+        <w:t>motivation</w:t>
+      </w:r>
+      <w:r>
+        <w:t xml:space="preserve"> of this work is to </w:t>
+      </w:r>
+      <w:r>
+        <w:t>assess CSN</w:t>
+      </w:r>
+      <w:r>
+        <w:t xml:space="preserve"> </w:t>
+      </w:r>
+      <w:r>
+        <w:rPr>
+          <w:b/>
+        </w:rPr>
+        <w:t>network layer protocol design</w:t>
+      </w:r>
+      <w:r>
+        <w:t xml:space="preserve"> in light of both existing academic work relating to WSNs, MANETs, CubeSat networking, and the design, implementation and flight data of CSN based missions.</w:t>
+      </w:r>
+      <w:r>
+        <w:t xml:space="preserve"> As mentioned, there are numerous varied applications of CSNs. As such, this work seeks to examine a generic and common scientific application. This chosen application employs </w:t>
+      </w:r>
+      <w:r>
+        <w:rPr>
+          <w:b/>
+        </w:rPr>
+        <w:t>a number</w:t>
+      </w:r>
+      <w:r>
+        <w:t xml:space="preserve"> of  CubeSats each of which has an identical scientific instrument. This scientific instrument produces some data and it is then objective of the CSN to coordinate in order to communicate this data to ground. Even in this simplified and general case there are many complications to consider such as the power consumed by</w:t>
+      </w:r>
+      <w:r>
+        <w:t xml:space="preserve"> S2G communications and</w:t>
+      </w:r>
+      <w:r>
+        <w:t xml:space="preserve"> inter-satellite communication (ISC), which is sometime</w:t>
+      </w:r>
+      <w:r>
+        <w:t xml:space="preserve">s referred to as crosslinking. For the scientist on the ground the core concern is the quality and the quantity of the data received. In this work we assume that the issues of data quality are fully addressed by </w:t>
+      </w:r>
+      <w:r>
+        <w:lastRenderedPageBreak/>
+        <w:t xml:space="preserve">the scientific instrument. This leaves the quantity of data received as the metric for  success for this hypothetical scientific mission. This leads to more specific objective of this work; to explore CSN </w:t>
+      </w:r>
+      <w:r>
+        <w:rPr>
+          <w:b/>
+        </w:rPr>
+        <w:t>network layer protocol design</w:t>
+      </w:r>
+      <w:r>
+        <w:rPr>
+          <w:b/>
+        </w:rPr>
+        <w:t xml:space="preserve"> </w:t>
+      </w:r>
+      <w:r>
+        <w:t xml:space="preserve">in order to identify approaches which may increase overall data throughput to ground. As alluded to, this may be achieved by increasing the longevity of the missions and/or the rate at which data is transmitted to ground. This exemplifies the core problem which this work attempts to address; the balance of S2G throughput </w:t>
+      </w:r>
+      <w:r>
+        <w:t>versus power consumption.</w:t>
+      </w:r>
+    </w:p>
+    <w:p/>
+    <w:p>
+      <w:r>
+        <w:t>In terms of CubeSat power, ISC is expensive however</w:t>
+      </w:r>
+      <w:r>
+        <w:t>,</w:t>
+      </w:r>
+      <w:r>
+        <w:t xml:space="preserve"> S2G communicat</w:t>
+      </w:r>
+      <w:r>
+        <w:t xml:space="preserve">ion is considerably more so. This presents an optimization problem. Increasing the amount of S2G communication will increase S2G throughput of course but it will also consume more battery overall and reduced the amount of possible sensing. ISC may be used to communicate data to </w:t>
+      </w:r>
+      <w:r>
+        <w:t xml:space="preserve">a CubeSat which has more battery power and/or a better window of opportunity for S2G communications. Of course, too much ISC will be wasteful in scenarios where all CubeSats have enough battery and suitable S2G windows to perform S2G communications. It is in this context that the core technical objectives are framed. Any solutions proposed by this work intend to address the primary objective with direct consideration to balancing CubeSat power consumption with S2G throughput. </w:t>
+      </w:r>
     </w:p>
     <w:p>
       <w:pPr>
@@ -3617,7 +4129,61 @@
     </w:p>
     <w:p>
       <w:r>
-        <w:t>…</w:t>
+        <w:t xml:space="preserve">This document is divided into six chapters. The </w:t>
+      </w:r>
+      <w:r>
+        <w:t>Introduction</w:t>
+      </w:r>
+      <w:r>
+        <w:t xml:space="preserve"> chapter offers a basic overview of the background of the project and the motivations and objectives thereof. </w:t>
+      </w:r>
+      <w:r>
+        <w:t>This chapter aims to provide just enough material for lay-readers to understand the context and general scope of the project but stops short of introducing in depth the CubeSat platform, LEO environments and NanoSat applications.</w:t>
+      </w:r>
+    </w:p>
+    <w:p/>
+    <w:p>
+      <w:r>
+        <w:lastRenderedPageBreak/>
+        <w:t>The State of the Art</w:t>
+      </w:r>
+      <w:r>
+        <w:t xml:space="preserve"> chapter …</w:t>
+      </w:r>
+    </w:p>
+    <w:p>
+      <w:r>
+        <w:t xml:space="preserve">The </w:t>
+      </w:r>
+      <w:r>
+        <w:t xml:space="preserve">Proposed Protocols </w:t>
+      </w:r>
+      <w:r>
+        <w:t>chapter …</w:t>
+      </w:r>
+    </w:p>
+    <w:p>
+      <w:r>
+        <w:t xml:space="preserve">The Simulations </w:t>
+      </w:r>
+      <w:r>
+        <w:t>chapter …</w:t>
+      </w:r>
+    </w:p>
+    <w:p>
+      <w:r>
+        <w:t xml:space="preserve">The </w:t>
+      </w:r>
+      <w:r>
+        <w:t xml:space="preserve">Results </w:t>
+      </w:r>
+      <w:r>
+        <w:t>chapter …</w:t>
+      </w:r>
+    </w:p>
+    <w:p>
+      <w:r>
+        <w:t>Finally the Conclusions chapter …</w:t>
       </w:r>
     </w:p>
     <w:p>
@@ -3649,7 +4215,6 @@
     </w:p>
     <w:p>
       <w:pPr>
-        <w:jc w:val="both"/>
         <w:rPr>
           <w:i/>
         </w:rPr>
@@ -3660,22 +4225,111 @@
       <w:r>
         <w:t xml:space="preserve"> </w:t>
       </w:r>
-      <w:r>
+      <w:bookmarkStart w:id="11" w:name="_GoBack"/>
+      <w:bookmarkEnd w:id="11"/>
+    </w:p>
+    <w:p>
+      <w:pPr>
+        <w:pStyle w:val="Heading2"/>
+      </w:pPr>
+      <w:bookmarkStart w:id="12" w:name="_Toc468804662"/>
+      <w:r>
+        <w:t>CubeSats</w:t>
+      </w:r>
+      <w:bookmarkEnd w:id="12"/>
+    </w:p>
+    <w:p>
+      <w:r>
+        <w:t>…</w:t>
+      </w:r>
+    </w:p>
+    <w:p>
+      <w:pPr>
+        <w:pStyle w:val="Heading3"/>
+      </w:pPr>
+      <w:bookmarkStart w:id="13" w:name="_Toc468804663"/>
+      <w:r>
+        <w:t>CubeSat Capabilities</w:t>
+      </w:r>
+      <w:bookmarkEnd w:id="13"/>
+    </w:p>
+    <w:p>
+      <w:r>
+        <w:t>…</w:t>
+      </w:r>
+    </w:p>
+    <w:p>
+      <w:pPr>
+        <w:pStyle w:val="Heading3"/>
+      </w:pPr>
+      <w:bookmarkStart w:id="14" w:name="_Toc468804664"/>
+      <w:r>
+        <w:t>CubeSat Applications</w:t>
+      </w:r>
+      <w:bookmarkEnd w:id="14"/>
+    </w:p>
+    <w:p>
+      <w:r>
+        <w:t>…</w:t>
+      </w:r>
+    </w:p>
+    <w:p>
+      <w:pPr>
+        <w:pStyle w:val="Heading2"/>
+      </w:pPr>
+      <w:bookmarkStart w:id="15" w:name="_Toc468804666"/>
+      <w:r>
+        <w:t>Inter-Satellite Communications</w:t>
+      </w:r>
+      <w:bookmarkEnd w:id="15"/>
+    </w:p>
+    <w:p>
+      <w:r>
+        <w:t>…</w:t>
+      </w:r>
+    </w:p>
+    <w:p>
+      <w:pPr>
+        <w:pStyle w:val="Heading3"/>
+      </w:pPr>
+      <w:r>
+        <w:t>Gamalink</w:t>
+      </w:r>
+    </w:p>
+    <w:p>
+      <w:pPr>
         <w:rPr>
           <w:i/>
         </w:rPr>
-        <w:t>Chapter includes literature review</w:t>
+      </w:pPr>
+      <w:r>
+        <w:t>…</w:t>
+      </w:r>
+      <w:r>
+        <w:t xml:space="preserve"> </w:t>
+      </w:r>
+      <w:r>
+        <w:rPr>
+          <w:i/>
+        </w:rPr>
+        <w:t>Introduce</w:t>
+      </w:r>
+      <w:r>
+        <w:rPr>
+          <w:i/>
+        </w:rPr>
+        <w:t xml:space="preserve"> with press release material – SP7 etc.</w:t>
       </w:r>
     </w:p>
     <w:p>
       <w:pPr>
         <w:pStyle w:val="Heading2"/>
       </w:pPr>
-      <w:bookmarkStart w:id="11" w:name="_Toc468804662"/>
-      <w:r>
-        <w:t>CubeSats</w:t>
-      </w:r>
-      <w:bookmarkEnd w:id="11"/>
+      <w:bookmarkStart w:id="16" w:name="_Toc468804667"/>
+      <w:r>
+        <w:t>Wireless Sensor Networks</w:t>
+      </w:r>
+      <w:bookmarkEnd w:id="16"/>
     </w:p>
     <w:p>
       <w:r>
@@ -3684,13 +4338,40 @@
     </w:p>
     <w:p>
       <w:pPr>
+        <w:pStyle w:val="Heading2"/>
+      </w:pPr>
+      <w:bookmarkStart w:id="17" w:name="_Toc468804668"/>
+      <w:r>
+        <w:t>Mobile Ad-Hoc Networks</w:t>
+      </w:r>
+      <w:bookmarkEnd w:id="17"/>
+    </w:p>
+    <w:p>
+      <w:r>
+        <w:t>…</w:t>
+      </w:r>
+    </w:p>
+    <w:p>
+      <w:pPr>
+        <w:pStyle w:val="Heading2"/>
+      </w:pPr>
+      <w:r>
+        <w:lastRenderedPageBreak/>
+        <w:t>Missions</w:t>
+      </w:r>
+    </w:p>
+    <w:p>
+      <w:r>
+        <w:t>…</w:t>
+      </w:r>
+    </w:p>
+    <w:p>
+      <w:pPr>
         <w:pStyle w:val="Heading3"/>
       </w:pPr>
-      <w:bookmarkStart w:id="12" w:name="_Toc468804663"/>
-      <w:r>
-        <w:t>CubeSat Capabilities</w:t>
-      </w:r>
-      <w:bookmarkEnd w:id="12"/>
+      <w:r>
+        <w:t>Previous Missions</w:t>
+      </w:r>
     </w:p>
     <w:p>
       <w:r>
@@ -3701,11 +4382,9 @@
       <w:pPr>
         <w:pStyle w:val="Heading3"/>
       </w:pPr>
-      <w:bookmarkStart w:id="13" w:name="_Toc468804664"/>
-      <w:r>
-        <w:t>CubeSat Applications</w:t>
-      </w:r>
-      <w:bookmarkEnd w:id="13"/>
+      <w:r>
+        <w:t>Future Missions</w:t>
+      </w:r>
     </w:p>
     <w:p>
       <w:r>
@@ -3716,140 +4395,18 @@
       <w:pPr>
         <w:pStyle w:val="Heading2"/>
       </w:pPr>
-      <w:bookmarkStart w:id="14" w:name="_Toc468804666"/>
-      <w:r>
-        <w:t>Inter-Satellite Communications</w:t>
-      </w:r>
-      <w:bookmarkEnd w:id="14"/>
+      <w:bookmarkStart w:id="18" w:name="_Toc468804670"/>
+      <w:r>
+        <w:t>Summary</w:t>
+      </w:r>
+      <w:bookmarkEnd w:id="18"/>
     </w:p>
     <w:p>
       <w:r>
         <w:t>…</w:t>
       </w:r>
     </w:p>
-    <w:p>
-      <w:pPr>
-        <w:pStyle w:val="Heading3"/>
-      </w:pPr>
-      <w:r>
-        <w:t>Gamalink</w:t>
-      </w:r>
-    </w:p>
-    <w:p>
-      <w:pPr>
-        <w:rPr>
-          <w:i/>
-        </w:rPr>
-      </w:pPr>
-      <w:r>
-        <w:t>…</w:t>
-      </w:r>
-      <w:r>
-        <w:t xml:space="preserve"> </w:t>
-      </w:r>
-      <w:r>
-        <w:rPr>
-          <w:i/>
-        </w:rPr>
-        <w:t>Introduce</w:t>
-      </w:r>
-      <w:r>
-        <w:rPr>
-          <w:i/>
-        </w:rPr>
-        <w:t xml:space="preserve"> with press release material – SP7 etc.</w:t>
-      </w:r>
-    </w:p>
-    <w:p>
-      <w:pPr>
-        <w:pStyle w:val="Heading2"/>
-      </w:pPr>
-      <w:bookmarkStart w:id="15" w:name="_Toc468804667"/>
-      <w:r>
-        <w:t>Wireless Sensor Networks</w:t>
-      </w:r>
-      <w:bookmarkEnd w:id="15"/>
-    </w:p>
-    <w:p>
-      <w:r>
-        <w:t>…</w:t>
-      </w:r>
-    </w:p>
-    <w:p>
-      <w:pPr>
-        <w:pStyle w:val="Heading2"/>
-      </w:pPr>
-      <w:bookmarkStart w:id="16" w:name="_Toc468804668"/>
-      <w:r>
-        <w:t>Mobile Ad-Hoc Networks</w:t>
-      </w:r>
-      <w:bookmarkEnd w:id="16"/>
-    </w:p>
-    <w:p>
-      <w:r>
-        <w:t>…</w:t>
-      </w:r>
-    </w:p>
-    <w:p>
-      <w:pPr>
-        <w:pStyle w:val="Heading2"/>
-      </w:pPr>
-      <w:r>
-        <w:t>Missions</w:t>
-      </w:r>
-    </w:p>
-    <w:p>
-      <w:r>
-        <w:t>…</w:t>
-      </w:r>
-    </w:p>
-    <w:p>
-      <w:pPr>
-        <w:pStyle w:val="Heading3"/>
-      </w:pPr>
-      <w:r>
-        <w:lastRenderedPageBreak/>
-        <w:t>Previous Missions</w:t>
-      </w:r>
-    </w:p>
-    <w:p>
-      <w:r>
-        <w:t>…</w:t>
-      </w:r>
-    </w:p>
-    <w:p>
-      <w:pPr>
-        <w:pStyle w:val="Heading3"/>
-      </w:pPr>
-      <w:r>
-        <w:t>Future Missions</w:t>
-      </w:r>
-    </w:p>
-    <w:p>
-      <w:r>
-        <w:t>…</w:t>
-      </w:r>
-    </w:p>
-    <w:p>
-      <w:pPr>
-        <w:pStyle w:val="Heading2"/>
-      </w:pPr>
-      <w:bookmarkStart w:id="17" w:name="_Toc468804670"/>
-      <w:r>
-        <w:t>Summary</w:t>
-      </w:r>
-      <w:bookmarkEnd w:id="17"/>
-    </w:p>
-    <w:p>
-      <w:r>
-        <w:t>…</w:t>
-      </w:r>
-    </w:p>
-    <w:p>
-      <w:pPr>
-        <w:ind w:firstLine="0"/>
-      </w:pPr>
-    </w:p>
+    <w:p/>
     <w:p>
       <w:pPr>
         <w:pStyle w:val="Heading1"/>
@@ -3863,15 +4420,14 @@
       <w:pPr>
         <w:pStyle w:val="Heading2"/>
       </w:pPr>
-      <w:bookmarkStart w:id="18" w:name="_Toc468804672"/>
+      <w:bookmarkStart w:id="19" w:name="_Toc468804672"/>
       <w:r>
         <w:t>Introduction</w:t>
       </w:r>
-      <w:bookmarkEnd w:id="18"/>
-    </w:p>
-    <w:p>
-      <w:pPr>
-        <w:jc w:val="both"/>
+      <w:bookmarkEnd w:id="19"/>
+    </w:p>
+    <w:p>
+      <w:pPr>
         <w:rPr>
           <w:i/>
         </w:rPr>
@@ -3890,11 +4446,11 @@
       <w:pPr>
         <w:pStyle w:val="Heading2"/>
       </w:pPr>
-      <w:bookmarkStart w:id="19" w:name="_Toc468804673"/>
+      <w:bookmarkStart w:id="20" w:name="_Toc468804673"/>
       <w:r>
         <w:t>Objectives</w:t>
       </w:r>
-      <w:bookmarkEnd w:id="19"/>
+      <w:bookmarkEnd w:id="20"/>
     </w:p>
     <w:p>
       <w:r>
@@ -3905,15 +4461,14 @@
       <w:pPr>
         <w:pStyle w:val="Heading2"/>
       </w:pPr>
-      <w:bookmarkStart w:id="20" w:name="_Toc468804674"/>
+      <w:bookmarkStart w:id="21" w:name="_Toc468804674"/>
       <w:r>
         <w:t>Assumptions</w:t>
       </w:r>
-      <w:bookmarkEnd w:id="20"/>
-    </w:p>
-    <w:p>
-      <w:pPr>
-        <w:jc w:val="both"/>
+      <w:bookmarkEnd w:id="21"/>
+    </w:p>
+    <w:p>
+      <w:pPr>
         <w:rPr>
           <w:i/>
         </w:rPr>
@@ -3932,11 +4487,11 @@
       <w:pPr>
         <w:pStyle w:val="Heading2"/>
       </w:pPr>
-      <w:bookmarkStart w:id="21" w:name="_Toc468804675"/>
+      <w:bookmarkStart w:id="22" w:name="_Toc468804675"/>
       <w:r>
         <w:t>Restrictions</w:t>
       </w:r>
-      <w:bookmarkEnd w:id="21"/>
+      <w:bookmarkEnd w:id="22"/>
     </w:p>
     <w:p>
       <w:r>
@@ -3947,22 +4502,18 @@
       <w:pPr>
         <w:pStyle w:val="Heading2"/>
       </w:pPr>
-      <w:bookmarkStart w:id="22" w:name="_Toc468804676"/>
+      <w:bookmarkStart w:id="23" w:name="_Toc468804676"/>
       <w:r>
         <w:t>Summary</w:t>
       </w:r>
-      <w:bookmarkEnd w:id="22"/>
+      <w:bookmarkEnd w:id="23"/>
     </w:p>
     <w:p>
       <w:r>
         <w:t>…</w:t>
       </w:r>
     </w:p>
-    <w:p>
-      <w:pPr>
-        <w:jc w:val="both"/>
-      </w:pPr>
-    </w:p>
+    <w:p/>
     <w:p/>
     <w:p>
       <w:pPr>
@@ -3977,11 +4528,11 @@
       <w:pPr>
         <w:pStyle w:val="Heading2"/>
       </w:pPr>
-      <w:bookmarkStart w:id="23" w:name="_Toc468804678"/>
+      <w:bookmarkStart w:id="24" w:name="_Toc468804678"/>
       <w:r>
         <w:t>Introduction</w:t>
       </w:r>
-      <w:bookmarkEnd w:id="23"/>
+      <w:bookmarkEnd w:id="24"/>
     </w:p>
     <w:p>
       <w:pPr>
@@ -4006,11 +4557,11 @@
       <w:pPr>
         <w:pStyle w:val="Heading2"/>
       </w:pPr>
-      <w:bookmarkStart w:id="24" w:name="_Toc468804679"/>
+      <w:bookmarkStart w:id="25" w:name="_Toc468804679"/>
       <w:r>
         <w:t>Simulation Workflow</w:t>
       </w:r>
-      <w:bookmarkEnd w:id="24"/>
+      <w:bookmarkEnd w:id="25"/>
     </w:p>
     <w:p>
       <w:pPr>
@@ -4032,11 +4583,11 @@
       <w:pPr>
         <w:pStyle w:val="Heading2"/>
       </w:pPr>
-      <w:bookmarkStart w:id="25" w:name="_Toc468804680"/>
+      <w:bookmarkStart w:id="26" w:name="_Toc468804680"/>
       <w:r>
         <w:t>Simulation &amp; Analysis Tools</w:t>
       </w:r>
-      <w:bookmarkEnd w:id="25"/>
+      <w:bookmarkEnd w:id="26"/>
     </w:p>
     <w:p>
       <w:r>
@@ -4047,11 +4598,11 @@
       <w:pPr>
         <w:pStyle w:val="Heading3"/>
       </w:pPr>
-      <w:bookmarkStart w:id="26" w:name="_Toc468804681"/>
+      <w:bookmarkStart w:id="27" w:name="_Toc468804681"/>
       <w:r>
         <w:t>Systems Tool Kit 11</w:t>
       </w:r>
-      <w:bookmarkEnd w:id="26"/>
+      <w:bookmarkEnd w:id="27"/>
     </w:p>
     <w:p>
       <w:r>
@@ -4062,11 +4613,11 @@
       <w:pPr>
         <w:pStyle w:val="Heading3"/>
       </w:pPr>
-      <w:bookmarkStart w:id="27" w:name="_Toc468804682"/>
+      <w:bookmarkStart w:id="28" w:name="_Toc468804682"/>
       <w:r>
         <w:t>Satellite Network Simulator 3</w:t>
       </w:r>
-      <w:bookmarkEnd w:id="27"/>
+      <w:bookmarkEnd w:id="28"/>
     </w:p>
     <w:p>
       <w:r>
@@ -4077,11 +4628,11 @@
       <w:pPr>
         <w:pStyle w:val="Heading2"/>
       </w:pPr>
-      <w:bookmarkStart w:id="28" w:name="_Toc468804683"/>
+      <w:bookmarkStart w:id="29" w:name="_Toc468804683"/>
       <w:r>
         <w:t>Constellation Dynamics Simulation</w:t>
       </w:r>
-      <w:bookmarkEnd w:id="28"/>
+      <w:bookmarkEnd w:id="29"/>
     </w:p>
     <w:p>
       <w:r>
@@ -4092,12 +4643,10 @@
       <w:pPr>
         <w:pStyle w:val="Heading3"/>
       </w:pPr>
-      <w:bookmarkStart w:id="29" w:name="_Toc468804684"/>
+      <w:bookmarkStart w:id="30" w:name="_Toc468804684"/>
       <w:r>
         <w:t>Overview</w:t>
       </w:r>
-      <w:bookmarkStart w:id="30" w:name="_GoBack"/>
-      <w:bookmarkEnd w:id="29"/>
       <w:bookmarkEnd w:id="30"/>
     </w:p>
     <w:p>
@@ -4126,6 +4675,7 @@
       </w:pPr>
       <w:bookmarkStart w:id="32" w:name="_Toc468804686"/>
       <w:r>
+        <w:lastRenderedPageBreak/>
         <w:t>Overview</w:t>
       </w:r>
       <w:bookmarkEnd w:id="32"/>
@@ -4141,7 +4691,6 @@
       </w:pPr>
       <w:bookmarkStart w:id="33" w:name="_Toc468804687"/>
       <w:r>
-        <w:lastRenderedPageBreak/>
         <w:t>Discussion</w:t>
       </w:r>
       <w:bookmarkEnd w:id="33"/>
@@ -4257,11 +4806,13 @@
         <w:pStyle w:val="Heading1"/>
       </w:pPr>
       <w:bookmarkStart w:id="43" w:name="_Toc468804697"/>
+      <w:proofErr w:type="spellStart"/>
       <w:r>
         <w:lastRenderedPageBreak/>
         <w:t>Conclustions</w:t>
       </w:r>
       <w:bookmarkEnd w:id="43"/>
+      <w:proofErr w:type="spellEnd"/>
     </w:p>
     <w:p>
       <w:pPr>
@@ -4329,7 +4880,6 @@
     </w:p>
     <w:p>
       <w:pPr>
-        <w:ind w:firstLine="0"/>
         <w:sectPr>
           <w:headerReference w:type="default" r:id="rId12"/>
           <w:footerReference w:type="default" r:id="rId13"/>
@@ -4489,7 +5039,7 @@
         <w:rFonts w:ascii="Constantia" w:hAnsi="Constantia"/>
         <w:noProof/>
       </w:rPr>
-      <w:t>6</w:t>
+      <w:t>7</w:t>
     </w:r>
     <w:r>
       <w:rPr>
@@ -4521,7 +5071,7 @@
       <w:rPr>
         <w:noProof/>
       </w:rPr>
-      <w:t>10</w:t>
+      <w:t>15</w:t>
     </w:r>
     <w:r>
       <w:rPr>
@@ -4537,9 +5087,6 @@
 <w:footnotes xmlns:wpc="http://schemas.microsoft.com/office/word/2010/wordprocessingCanvas" xmlns:cx="http://schemas.microsoft.com/office/drawing/2014/chartex" xmlns:cx1="http://schemas.microsoft.com/office/drawing/2015/9/8/chartex" xmlns:cx2="http://schemas.microsoft.com/office/drawing/2015/10/21/chartex" xmlns:mc="http://schemas.openxmlformats.org/markup-compatibility/2006" xmlns:o="urn:schemas-microsoft-com:office:office" xmlns:r="http://schemas.openxmlformats.org/officeDocument/2006/relationships" xmlns:m="http://schemas.openxmlformats.org/officeDocument/2006/math" xmlns:v="urn:schemas-microsoft-com:vml" xmlns:wp14="http://schemas.microsoft.com/office/word/2010/wordprocessingDrawing" xmlns:wp="http://schemas.openxmlformats.org/drawingml/2006/wordprocessingDrawing" xmlns:w10="urn:schemas-microsoft-com:office:word" xmlns:w="http://schemas.openxmlformats.org/wordprocessingml/2006/main" xmlns:w14="http://schemas.microsoft.com/office/word/2010/wordml" xmlns:w15="http://schemas.microsoft.com/office/word/2012/wordml" xmlns:w16se="http://schemas.microsoft.com/office/word/2015/wordml/symex" xmlns:wpg="http://schemas.microsoft.com/office/word/2010/wordprocessingGroup" xmlns:wpi="http://schemas.microsoft.com/office/word/2010/wordprocessingInk" xmlns:wne="http://schemas.microsoft.com/office/word/2006/wordml" xmlns:wps="http://schemas.microsoft.com/office/word/2010/wordprocessingShape" mc:Ignorable="w14 w15 w16se wp14">
   <w:footnote w:type="separator" w:id="-1">
     <w:p>
-      <w:pPr>
-        <w:ind w:firstLine="0"/>
-      </w:pPr>
       <w:r>
         <w:separator/>
       </w:r>
@@ -5976,6 +6523,7 @@
     <w:lsdException w:name="HTML Sample" w:semiHidden="1" w:unhideWhenUsed="1"/>
     <w:lsdException w:name="HTML Typewriter" w:semiHidden="1" w:unhideWhenUsed="1"/>
     <w:lsdException w:name="HTML Variable" w:semiHidden="1" w:unhideWhenUsed="1"/>
+    <w:lsdException w:name="Normal Table" w:semiHidden="1" w:unhideWhenUsed="1"/>
     <w:lsdException w:name="annotation subject" w:semiHidden="1" w:unhideWhenUsed="1"/>
     <w:lsdException w:name="No List" w:semiHidden="1" w:uiPriority="99" w:unhideWhenUsed="1"/>
     <w:lsdException w:name="Outline List 1" w:semiHidden="1" w:unhideWhenUsed="1"/>
@@ -6022,7 +6570,9 @@
     <w:lsdException w:name="Table Subtle 2" w:semiHidden="1" w:unhideWhenUsed="1"/>
     <w:lsdException w:name="Table Web 1" w:semiHidden="1" w:unhideWhenUsed="1"/>
     <w:lsdException w:name="Table Web 2" w:semiHidden="1" w:unhideWhenUsed="1"/>
+    <w:lsdException w:name="Table Web 3" w:semiHidden="1" w:unhideWhenUsed="1"/>
     <w:lsdException w:name="Balloon Text" w:semiHidden="1" w:unhideWhenUsed="1"/>
+    <w:lsdException w:name="Table Theme" w:semiHidden="1" w:unhideWhenUsed="1"/>
     <w:lsdException w:name="Placeholder Text" w:semiHidden="1" w:uiPriority="99"/>
     <w:lsdException w:name="No Spacing" w:semiHidden="1" w:uiPriority="1" w:qFormat="1"/>
     <w:lsdException w:name="Light Shading" w:uiPriority="60"/>
@@ -6243,13 +6793,13 @@
   <w:style w:type="paragraph" w:default="1" w:styleId="Normal">
     <w:name w:val="Normal"/>
     <w:qFormat/>
-    <w:rsid w:val="007D4619"/>
+    <w:rsid w:val="00990EF2"/>
     <w:pPr>
       <w:spacing w:line="360" w:lineRule="auto"/>
-      <w:ind w:firstLine="720"/>
+      <w:jc w:val="both"/>
     </w:pPr>
     <w:rPr>
-      <w:rFonts w:ascii="Constantia" w:hAnsi="Constantia"/>
+      <w:rFonts w:ascii="Palatino Linotype" w:hAnsi="Palatino Linotype"/>
       <w:sz w:val="24"/>
       <w:szCs w:val="24"/>
     </w:rPr>
@@ -6259,7 +6809,7 @@
     <w:basedOn w:val="Normal"/>
     <w:next w:val="Normal"/>
     <w:qFormat/>
-    <w:rsid w:val="0089178C"/>
+    <w:rsid w:val="0035618D"/>
     <w:pPr>
       <w:keepNext/>
       <w:pageBreakBefore/>
@@ -6276,10 +6826,10 @@
       <w:outlineLvl w:val="0"/>
     </w:pPr>
     <w:rPr>
-      <w:rFonts w:ascii="Palatino Linotype" w:hAnsi="Palatino Linotype" w:cs="Arial"/>
+      <w:rFonts w:cs="Arial"/>
       <w:bCs/>
-      <w:caps/>
       <w:kern w:val="32"/>
+      <w:sz w:val="36"/>
       <w:szCs w:val="32"/>
     </w:rPr>
   </w:style>
@@ -6289,7 +6839,7 @@
     <w:next w:val="Normal"/>
     <w:link w:val="Heading2Char"/>
     <w:qFormat/>
-    <w:rsid w:val="0089178C"/>
+    <w:rsid w:val="0035618D"/>
     <w:pPr>
       <w:keepNext/>
       <w:numPr>
@@ -6300,9 +6850,9 @@
       <w:outlineLvl w:val="1"/>
     </w:pPr>
     <w:rPr>
-      <w:rFonts w:ascii="Palatino Linotype" w:hAnsi="Palatino Linotype"/>
       <w:bCs/>
       <w:iCs/>
+      <w:sz w:val="28"/>
       <w:szCs w:val="28"/>
     </w:rPr>
   </w:style>
@@ -6323,7 +6873,6 @@
       <w:outlineLvl w:val="2"/>
     </w:pPr>
     <w:rPr>
-      <w:rFonts w:ascii="Palatino Linotype" w:hAnsi="Palatino Linotype"/>
       <w:bCs/>
       <w:szCs w:val="26"/>
     </w:rPr>
@@ -6345,7 +6894,6 @@
       <w:outlineLvl w:val="3"/>
     </w:pPr>
     <w:rPr>
-      <w:rFonts w:ascii="Palatino Linotype" w:hAnsi="Palatino Linotype"/>
       <w:bCs/>
       <w:szCs w:val="28"/>
     </w:rPr>
@@ -6367,9 +6915,6 @@
       <w:spacing w:before="360"/>
       <w:outlineLvl w:val="4"/>
     </w:pPr>
-    <w:rPr>
-      <w:rFonts w:ascii="Palatino Linotype" w:hAnsi="Palatino Linotype"/>
-    </w:rPr>
   </w:style>
   <w:style w:type="paragraph" w:styleId="Heading6">
     <w:name w:val="heading 6"/>
@@ -6379,7 +6924,6 @@
     <w:rsid w:val="00021FC5"/>
     <w:pPr>
       <w:spacing w:before="240" w:after="60"/>
-      <w:ind w:firstLine="0"/>
       <w:outlineLvl w:val="5"/>
     </w:pPr>
     <w:rPr>
@@ -6397,7 +6941,6 @@
     <w:rsid w:val="00021FC5"/>
     <w:pPr>
       <w:spacing w:before="240" w:after="60"/>
-      <w:ind w:firstLine="0"/>
       <w:outlineLvl w:val="6"/>
     </w:pPr>
   </w:style>
@@ -6410,7 +6953,6 @@
     <w:rsid w:val="00021FC5"/>
     <w:pPr>
       <w:spacing w:before="240" w:after="60"/>
-      <w:ind w:firstLine="0"/>
       <w:outlineLvl w:val="7"/>
     </w:pPr>
     <w:rPr>
@@ -6427,7 +6969,6 @@
     <w:rsid w:val="00021FC5"/>
     <w:pPr>
       <w:spacing w:before="240" w:after="60"/>
-      <w:ind w:firstLine="0"/>
       <w:outlineLvl w:val="8"/>
     </w:pPr>
     <w:rPr>
@@ -6469,7 +7010,6 @@
     <w:rsid w:val="00645FAE"/>
     <w:pPr>
       <w:spacing w:line="240" w:lineRule="auto"/>
-      <w:ind w:firstLine="0"/>
     </w:pPr>
   </w:style>
   <w:style w:type="paragraph" w:styleId="Bibliography">
@@ -6515,7 +7055,6 @@
         <w:tab w:val="center" w:pos="4680"/>
         <w:tab w:val="right" w:pos="9360"/>
       </w:tabs>
-      <w:ind w:firstLine="0"/>
       <w:jc w:val="center"/>
     </w:pPr>
   </w:style>
@@ -6577,7 +7116,6 @@
     <w:rsid w:val="00335997"/>
     <w:pPr>
       <w:spacing w:before="480" w:after="240"/>
-      <w:ind w:firstLine="0"/>
       <w:jc w:val="center"/>
       <w:outlineLvl w:val="0"/>
     </w:pPr>
@@ -6619,7 +7157,7 @@
     <w:rsid w:val="0094558C"/>
     <w:pPr>
       <w:spacing w:before="240" w:after="480" w:line="240" w:lineRule="auto"/>
-      <w:ind w:left="1080" w:right="1080" w:firstLine="0"/>
+      <w:ind w:left="1080" w:right="1080"/>
     </w:pPr>
   </w:style>
   <w:style w:type="paragraph" w:styleId="BlockText">
@@ -7199,7 +7737,6 @@
     <w:qFormat/>
     <w:rsid w:val="0089178C"/>
     <w:pPr>
-      <w:ind w:firstLine="0"/>
       <w:jc w:val="center"/>
     </w:pPr>
     <w:rPr>
@@ -7243,7 +7780,7 @@
         <w:tab w:val="right" w:pos="8640"/>
       </w:tabs>
       <w:spacing w:before="120" w:after="120"/>
-      <w:ind w:left="2880" w:firstLine="0"/>
+      <w:ind w:left="2880"/>
     </w:pPr>
   </w:style>
   <w:style w:type="paragraph" w:customStyle="1" w:styleId="Tablecolumnheader">
@@ -7252,7 +7789,6 @@
     <w:rsid w:val="00021FC5"/>
     <w:pPr>
       <w:spacing w:after="120" w:line="240" w:lineRule="auto"/>
-      <w:ind w:firstLine="0"/>
       <w:jc w:val="center"/>
     </w:pPr>
   </w:style>
@@ -7262,7 +7798,6 @@
     <w:rsid w:val="00645FAE"/>
     <w:pPr>
       <w:spacing w:line="240" w:lineRule="auto"/>
-      <w:ind w:firstLine="0"/>
       <w:jc w:val="right"/>
     </w:pPr>
   </w:style>
@@ -7281,7 +7816,6 @@
     <w:rsid w:val="00B049F0"/>
     <w:pPr>
       <w:spacing w:before="120" w:after="0"/>
-      <w:ind w:firstLine="0"/>
     </w:pPr>
   </w:style>
   <w:style w:type="paragraph" w:styleId="Header">
@@ -7345,7 +7879,6 @@
     <w:qFormat/>
     <w:rsid w:val="00971E64"/>
     <w:pPr>
-      <w:ind w:firstLine="0"/>
       <w:jc w:val="center"/>
     </w:pPr>
     <w:rPr>
@@ -10469,7 +11002,6 @@
     <w:rsid w:val="00645FAE"/>
     <w:pPr>
       <w:spacing w:line="240" w:lineRule="auto"/>
-      <w:ind w:firstLine="0"/>
       <w:jc w:val="center"/>
     </w:pPr>
   </w:style>
@@ -10493,7 +11025,6 @@
     <w:rsid w:val="00021FC5"/>
     <w:pPr>
       <w:spacing w:line="240" w:lineRule="auto"/>
-      <w:ind w:firstLine="0"/>
       <w:jc w:val="right"/>
     </w:pPr>
   </w:style>
@@ -10514,12 +11045,12 @@
   <w:style w:type="character" w:customStyle="1" w:styleId="Heading2Char">
     <w:name w:val="Heading 2 Char"/>
     <w:link w:val="Heading2"/>
-    <w:rsid w:val="0089178C"/>
+    <w:rsid w:val="0035618D"/>
     <w:rPr>
       <w:rFonts w:ascii="Palatino Linotype" w:hAnsi="Palatino Linotype"/>
       <w:bCs/>
       <w:iCs/>
-      <w:sz w:val="24"/>
+      <w:sz w:val="28"/>
       <w:szCs w:val="28"/>
     </w:rPr>
   </w:style>
@@ -10608,7 +11139,6 @@
     <w:qFormat/>
     <w:rsid w:val="0094558C"/>
     <w:pPr>
-      <w:ind w:firstLine="0"/>
       <w:jc w:val="right"/>
     </w:pPr>
   </w:style>
@@ -10629,7 +11159,7 @@
     <w:rsid w:val="0094558C"/>
     <w:pPr>
       <w:spacing w:after="240" w:line="240" w:lineRule="auto"/>
-      <w:ind w:left="1080" w:right="1080" w:firstLine="0"/>
+      <w:ind w:left="1080" w:right="1080"/>
     </w:pPr>
   </w:style>
   <w:style w:type="character" w:customStyle="1" w:styleId="FootnoteTextChar">
@@ -11068,7 +11598,7 @@
 </file>
 
 <file path=customXml/itemProps1.xml><?xml version="1.0" encoding="utf-8"?>
-<ds:datastoreItem xmlns:ds="http://schemas.openxmlformats.org/officeDocument/2006/customXml" ds:itemID="{0BEBC9F5-D840-4E40-9128-8E16EA8928A0}">
+<ds:datastoreItem xmlns:ds="http://schemas.openxmlformats.org/officeDocument/2006/customXml" ds:itemID="{39D7A3C4-14F6-41C5-A29F-7A3956E7CD06}">
   <ds:schemaRefs>
     <ds:schemaRef ds:uri="http://schemas.openxmlformats.org/officeDocument/2006/bibliography"/>
   </ds:schemaRefs>

</xml_diff>

<commit_message>
Added several citations to introductory background sections.
</commit_message>
<xml_diff>
--- a/Thesis/Thesis.docx
+++ b/Thesis/Thesis.docx
@@ -3166,31 +3166,16 @@
       <w:bookmarkEnd w:id="2"/>
     </w:p>
     <w:p>
-      <w:r>
-        <w:fldChar w:fldCharType="begin"/>
-      </w:r>
-      <w:r>
-        <w:instrText xml:space="preserve"> TOC \c "Figure" </w:instrText>
-      </w:r>
-      <w:r>
-        <w:fldChar w:fldCharType="separate"/>
-      </w:r>
-      <w:r>
-        <w:rPr>
-          <w:b/>
-          <w:bCs/>
-          <w:noProof/>
-        </w:rPr>
-        <w:t>No table of figures entries found.</w:t>
-      </w:r>
-      <w:r>
-        <w:rPr>
-          <w:b/>
-          <w:bCs/>
-          <w:noProof/>
-        </w:rPr>
-        <w:fldChar w:fldCharType="end"/>
-      </w:r>
+      <w:fldSimple w:instr=" TOC \c &quot;Figure&quot; ">
+        <w:r>
+          <w:rPr>
+            <w:b/>
+            <w:bCs/>
+            <w:noProof/>
+          </w:rPr>
+          <w:t>No table of figures entries found.</w:t>
+        </w:r>
+      </w:fldSimple>
     </w:p>
     <w:p>
       <w:pPr>
@@ -3204,31 +3189,16 @@
       <w:bookmarkEnd w:id="3"/>
     </w:p>
     <w:p>
-      <w:r>
-        <w:fldChar w:fldCharType="begin"/>
-      </w:r>
-      <w:r>
-        <w:instrText xml:space="preserve"> TOC \t "Table title" \c </w:instrText>
-      </w:r>
-      <w:r>
-        <w:fldChar w:fldCharType="separate"/>
-      </w:r>
-      <w:r>
-        <w:rPr>
-          <w:b/>
-          <w:bCs/>
-          <w:noProof/>
-        </w:rPr>
-        <w:t>No table of figures entries found.</w:t>
-      </w:r>
-      <w:r>
-        <w:rPr>
-          <w:b/>
-          <w:bCs/>
-          <w:noProof/>
-        </w:rPr>
-        <w:fldChar w:fldCharType="end"/>
-      </w:r>
+      <w:fldSimple w:instr=" TOC \t &quot;Table title&quot; \c ">
+        <w:r>
+          <w:rPr>
+            <w:b/>
+            <w:bCs/>
+            <w:noProof/>
+          </w:rPr>
+          <w:t>No table of figures entries found.</w:t>
+        </w:r>
+      </w:fldSimple>
     </w:p>
     <w:p>
       <w:pPr>
@@ -3361,15 +3331,7 @@
         <w:tab/>
       </w:r>
       <w:r>
-        <w:t xml:space="preserve">Edison Demonstration of </w:t>
-      </w:r>
-      <w:proofErr w:type="spellStart"/>
-      <w:r>
-        <w:t>Smallsat</w:t>
-      </w:r>
-      <w:proofErr w:type="spellEnd"/>
-      <w:r>
-        <w:t xml:space="preserve"> Networks</w:t>
+        <w:t>Edison Demonstration of Smallsat Networks</w:t>
       </w:r>
     </w:p>
     <w:p>
@@ -3441,13 +3403,8 @@
       </w:r>
       <w:r>
         <w:tab/>
-        <w:t xml:space="preserve">Inter-Satellite </w:t>
-      </w:r>
-      <w:proofErr w:type="spellStart"/>
-      <w:r>
-        <w:t>Communiction</w:t>
-      </w:r>
-      <w:proofErr w:type="spellEnd"/>
+        <w:t>Inter-Satellite Communiction</w:t>
+      </w:r>
     </w:p>
     <w:p>
       <w:pPr>
@@ -3546,6 +3503,27 @@
         <w:t>institutions</w:t>
       </w:r>
       <w:r>
+        <w:t xml:space="preserve"> </w:t>
+      </w:r>
+      <w:r>
+        <w:fldChar w:fldCharType="begin"/>
+      </w:r>
+      <w:r>
+        <w:instrText xml:space="preserve"> ADDIN EN.CITE &lt;EndNote&gt;&lt;Cite&gt;&lt;Author&gt;Brennan&lt;/Author&gt;&lt;Year&gt;2011&lt;/Year&gt;&lt;RecNum&gt;24&lt;/RecNum&gt;&lt;DisplayText&gt;[1]&lt;/DisplayText&gt;&lt;record&gt;&lt;rec-number&gt;24&lt;/rec-number&gt;&lt;foreign-keys&gt;&lt;key app="EN" db-id="s2tw2pe5hwzta8esap0xpxarvrrwetsezwzd" timestamp="1485342014"&gt;24&lt;/key&gt;&lt;/foreign-keys&gt;&lt;ref-type name="Book"&gt;6&lt;/ref-type&gt;&lt;contributors&gt;&lt;authors&gt;&lt;author&gt;Brennan, Louis&lt;/author&gt;&lt;author&gt;Vecchi, Alessandra&lt;/author&gt;&lt;/authors&gt;&lt;/contributors&gt;&lt;titles&gt;&lt;title&gt;The business of space: The next frontier of international competition&lt;/title&gt;&lt;/titles&gt;&lt;dates&gt;&lt;year&gt;2011&lt;/year&gt;&lt;/dates&gt;&lt;publisher&gt;Palgrave Macmillan&lt;/publisher&gt;&lt;isbn&gt;023023173X&lt;/isbn&gt;&lt;urls&gt;&lt;/urls&gt;&lt;/record&gt;&lt;/Cite&gt;&lt;/EndNote&gt;</w:instrText>
+      </w:r>
+      <w:r>
+        <w:fldChar w:fldCharType="separate"/>
+      </w:r>
+      <w:r>
+        <w:rPr>
+          <w:noProof/>
+        </w:rPr>
+        <w:t>[1]</w:t>
+      </w:r>
+      <w:r>
+        <w:fldChar w:fldCharType="end"/>
+      </w:r>
+      <w:r>
         <w:t xml:space="preserve">. </w:t>
       </w:r>
       <w:r>
@@ -3570,15 +3548,7 @@
         <w:t xml:space="preserve"> </w:t>
       </w:r>
       <w:r>
-        <w:t>space shuttle unit cost to LEO was approximately $60,000 (</w:t>
-      </w:r>
-      <w:proofErr w:type="spellStart"/>
-      <w:r>
-        <w:t>usd</w:t>
-      </w:r>
-      <w:proofErr w:type="spellEnd"/>
-      <w:r>
-        <w:t>) with a fully loaded cargo bay. Today, thanks in large part to the competitive prices of SpaceX, the</w:t>
+        <w:t>space shuttle unit cost to LEO was approximately $60,000 (usd) with a fully loaded cargo bay. Today, thanks in large part to the competitive prices of SpaceX, the</w:t>
       </w:r>
       <w:r>
         <w:t xml:space="preserve"> </w:t>
@@ -3596,16 +3566,25 @@
         <w:t xml:space="preserve"> $4,000</w:t>
       </w:r>
       <w:r>
-        <w:t xml:space="preserve"> [</w:t>
-      </w:r>
-      <w:r>
-        <w:rPr>
-          <w:i/>
-        </w:rPr>
-        <w:t>http://exrocketman.blogspot.ie/2012/05/revised-expanded-launch-cost-data.html</w:t>
-      </w:r>
-      <w:r>
-        <w:t>]</w:t>
+        <w:t xml:space="preserve"> </w:t>
+      </w:r>
+      <w:r>
+        <w:fldChar w:fldCharType="begin"/>
+      </w:r>
+      <w:r>
+        <w:instrText xml:space="preserve"> ADDIN EN.CITE &lt;EndNote&gt;&lt;Cite&gt;&lt;Author&gt;Johnson&lt;/Author&gt;&lt;Year&gt;2012&lt;/Year&gt;&lt;RecNum&gt;25&lt;/RecNum&gt;&lt;DisplayText&gt;[2]&lt;/DisplayText&gt;&lt;record&gt;&lt;rec-number&gt;25&lt;/rec-number&gt;&lt;foreign-keys&gt;&lt;key app="EN" db-id="s2tw2pe5hwzta8esap0xpxarvrrwetsezwzd" timestamp="1485342665"&gt;25&lt;/key&gt;&lt;/foreign-keys&gt;&lt;ref-type name="Web Page"&gt;12&lt;/ref-type&gt;&lt;contributors&gt;&lt;authors&gt;&lt;author&gt;Johnson, Gary&lt;/author&gt;&lt;/authors&gt;&lt;/contributors&gt;&lt;titles&gt;&lt;title&gt;Revised, Expanded Launch Cost Data&lt;/title&gt;&lt;/titles&gt;&lt;volume&gt;2017&lt;/volume&gt;&lt;number&gt;January, 15&lt;/number&gt;&lt;dates&gt;&lt;year&gt;2012&lt;/year&gt;&lt;pub-dates&gt;&lt;date&gt;May, 26&lt;/date&gt;&lt;/pub-dates&gt;&lt;/dates&gt;&lt;pub-location&gt;http://exrocketman.blogspot.ie/&lt;/pub-location&gt;&lt;urls&gt;&lt;related-urls&gt;&lt;url&gt;http://exrocketman.blogspot.ie/2012/05/revised-expanded-launch-cost-data.html&lt;/url&gt;&lt;/related-urls&gt;&lt;/urls&gt;&lt;/record&gt;&lt;/Cite&gt;&lt;/EndNote&gt;</w:instrText>
+      </w:r>
+      <w:r>
+        <w:fldChar w:fldCharType="separate"/>
+      </w:r>
+      <w:r>
+        <w:rPr>
+          <w:noProof/>
+        </w:rPr>
+        <w:t>[2]</w:t>
+      </w:r>
+      <w:r>
+        <w:fldChar w:fldCharType="end"/>
       </w:r>
       <w:r>
         <w:t xml:space="preserve">. </w:t>
@@ -3644,22 +3623,14 @@
         <w:t xml:space="preserve"> weight</w:t>
       </w:r>
       <w:r>
-        <w:t xml:space="preserve"> classes: ‘Small’, ‘Micro’, ‘Nano’, ‘Pico’ and ‘</w:t>
-      </w:r>
-      <w:proofErr w:type="spellStart"/>
-      <w:r>
-        <w:t>Femto</w:t>
-      </w:r>
-      <w:proofErr w:type="spellEnd"/>
-      <w:r>
-        <w:t xml:space="preserve">’. This work focuses on the capabilities and applications of CubeSats which, almost always, fall into the Nanosatellite (NanoSat) class. </w:t>
-      </w:r>
-      <w:r>
-        <w:t xml:space="preserve">NanoSats </w:t>
+        <w:t xml:space="preserve"> classes: ‘Small’, ‘Micro’, ‘Nano’, ‘Pico’ and ‘Femto’. This work focuses on the capabilities and applications of CubeSats which, almost always, fall into the Nanosatellite </w:t>
       </w:r>
       <w:r>
         <w:lastRenderedPageBreak/>
-        <w:t>have a wet mass of between 1kg and 10kg. The wet mass refers to the mass of the satellite along with the mass of the propellant required to ‘lift’ the satellite to its desired orbit. Like almost all satellites, the form factor of NanoSats is tailored to</w:t>
+        <w:t xml:space="preserve">(NanoSat) class. </w:t>
+      </w:r>
+      <w:r>
+        <w:t>NanoSats have a wet mass of between 1kg and 10kg. The wet mass refers to the mass of the satellite along with the mass of the propellant required to ‘lift’ the satellite to its desired orbit. Like almost all satellites, the form factor of NanoSats is tailored to</w:t>
       </w:r>
       <w:r>
         <w:t xml:space="preserve"> match</w:t>
@@ -3683,7 +3654,25 @@
         <w:t>arity over the past decade</w:t>
       </w:r>
       <w:r>
-        <w:t xml:space="preserve"> []</w:t>
+        <w:t xml:space="preserve"> </w:t>
+      </w:r>
+      <w:r>
+        <w:fldChar w:fldCharType="begin"/>
+      </w:r>
+      <w:r>
+        <w:instrText xml:space="preserve"> ADDIN EN.CITE &lt;EndNote&gt;&lt;Cite&gt;&lt;Author&gt;Scholz&lt;/Author&gt;&lt;Year&gt;2015&lt;/Year&gt;&lt;RecNum&gt;3&lt;/RecNum&gt;&lt;DisplayText&gt;[3]&lt;/DisplayText&gt;&lt;record&gt;&lt;rec-number&gt;3&lt;/rec-number&gt;&lt;foreign-keys&gt;&lt;key app="EN" db-id="s2tw2pe5hwzta8esap0xpxarvrrwetsezwzd" timestamp="1478797863"&gt;3&lt;/key&gt;&lt;/foreign-keys&gt;&lt;ref-type name="Journal Article"&gt;17&lt;/ref-type&gt;&lt;contributors&gt;&lt;authors&gt;&lt;author&gt;Scholz, Artur&lt;/author&gt;&lt;author&gt;Juang, Jer-Nan&lt;/author&gt;&lt;/authors&gt;&lt;/contributors&gt;&lt;titles&gt;&lt;title&gt;Toward open source CubeSat design&lt;/title&gt;&lt;secondary-title&gt;Acta Astronautica&lt;/secondary-title&gt;&lt;/titles&gt;&lt;periodical&gt;&lt;full-title&gt;Acta Astronautica&lt;/full-title&gt;&lt;/periodical&gt;&lt;pages&gt;384-392&lt;/pages&gt;&lt;volume&gt;115&lt;/volume&gt;&lt;dates&gt;&lt;year&gt;2015&lt;/year&gt;&lt;/dates&gt;&lt;isbn&gt;0094-5765&lt;/isbn&gt;&lt;urls&gt;&lt;/urls&gt;&lt;/record&gt;&lt;/Cite&gt;&lt;/EndNote&gt;</w:instrText>
+      </w:r>
+      <w:r>
+        <w:fldChar w:fldCharType="separate"/>
+      </w:r>
+      <w:r>
+        <w:rPr>
+          <w:noProof/>
+        </w:rPr>
+        <w:t>[3]</w:t>
+      </w:r>
+      <w:r>
+        <w:fldChar w:fldCharType="end"/>
       </w:r>
       <w:r>
         <w:t xml:space="preserve">. </w:t>
@@ -3692,7 +3681,31 @@
     <w:p/>
     <w:p>
       <w:r>
-        <w:t>The CubeSat standard, as the name suggested is based on cube form factor. Cubes are 10cm in dimension and often referred to as units. Multiple units are often combined in order to form larger CubeSats, with 6 unit configurations typically being the largest form factor. CubeSats are unique in that there is considerable open-sourcing of design and implementation thereof which has been historically rare in the satellite industry</w:t>
+        <w:t>The CubeSat standard, as the name suggested is based on cube form factor. Cubes are 10cm in dimension and often referred to as units. Multiple units are often combined in order to form larger CubeSats, with 6 unit configurations typically being the largest form factor</w:t>
+      </w:r>
+      <w:r>
+        <w:t xml:space="preserve"> </w:t>
+      </w:r>
+      <w:r>
+        <w:fldChar w:fldCharType="begin"/>
+      </w:r>
+      <w:r>
+        <w:instrText xml:space="preserve"> ADDIN EN.CITE &lt;EndNote&gt;&lt;Cite&gt;&lt;Author&gt;Padmanabhan&lt;/Author&gt;&lt;Year&gt;2015&lt;/Year&gt;&lt;RecNum&gt;27&lt;/RecNum&gt;&lt;DisplayText&gt;[4, 5]&lt;/DisplayText&gt;&lt;record&gt;&lt;rec-number&gt;27&lt;/rec-number&gt;&lt;foreign-keys&gt;&lt;key app="EN" db-id="s2tw2pe5hwzta8esap0xpxarvrrwetsezwzd" timestamp="1485343189"&gt;27&lt;/key&gt;&lt;/foreign-keys&gt;&lt;ref-type name="Conference Proceedings"&gt;10&lt;/ref-type&gt;&lt;contributors&gt;&lt;authors&gt;&lt;author&gt;Padmanabhan, S&lt;/author&gt;&lt;author&gt;Brown, ST&lt;/author&gt;&lt;author&gt;Lim, B&lt;/author&gt;&lt;author&gt;Kangaslahti, P&lt;/author&gt;&lt;author&gt;Russell, D&lt;/author&gt;&lt;author&gt;Stachnik, RA&lt;/author&gt;&lt;/authors&gt;&lt;/contributors&gt;&lt;titles&gt;&lt;title&gt;Airborne Deployment and Calibration of Microwave Atmospheric Sounder on 6U CubeSat&lt;/title&gt;&lt;secondary-title&gt;AGU Fall Meeting Abstracts&lt;/secondary-title&gt;&lt;/titles&gt;&lt;dates&gt;&lt;year&gt;2015&lt;/year&gt;&lt;/dates&gt;&lt;urls&gt;&lt;/urls&gt;&lt;/record&gt;&lt;/Cite&gt;&lt;Cite&gt;&lt;Author&gt;Hernandez&lt;/Author&gt;&lt;Year&gt;2016&lt;/Year&gt;&lt;RecNum&gt;28&lt;/RecNum&gt;&lt;record&gt;&lt;rec-number&gt;28&lt;/rec-number&gt;&lt;foreign-keys&gt;&lt;key app="EN" db-id="s2tw2pe5hwzta8esap0xpxarvrrwetsezwzd" timestamp="1485343194"&gt;28&lt;/key&gt;&lt;/foreign-keys&gt;&lt;ref-type name="Journal Article"&gt;17&lt;/ref-type&gt;&lt;contributors&gt;&lt;authors&gt;&lt;author&gt;Hernandez, Victor&lt;/author&gt;&lt;author&gt;Gankidi, Pranay&lt;/author&gt;&lt;author&gt;Chandra, Aman&lt;/author&gt;&lt;author&gt;Miller, Alex&lt;/author&gt;&lt;author&gt;Scowen, Paul&lt;/author&gt;&lt;author&gt;Barnaby, Hugh&lt;/author&gt;&lt;author&gt;Adamson, Eric&lt;/author&gt;&lt;author&gt;Asphaug, Erik&lt;/author&gt;&lt;author&gt;Thangavelautham, Jekan&lt;/author&gt;&lt;/authors&gt;&lt;/contributors&gt;&lt;titles&gt;&lt;title&gt;SWIMSat: Space Weather and Meteor Impact Monitoring using a Low-Cost 6U CubeSat&lt;/title&gt;&lt;/titles&gt;&lt;dates&gt;&lt;year&gt;2016&lt;/year&gt;&lt;/dates&gt;&lt;urls&gt;&lt;/urls&gt;&lt;/record&gt;&lt;/Cite&gt;&lt;/EndNote&gt;</w:instrText>
+      </w:r>
+      <w:r>
+        <w:fldChar w:fldCharType="separate"/>
+      </w:r>
+      <w:r>
+        <w:rPr>
+          <w:noProof/>
+        </w:rPr>
+        <w:t>[4, 5]</w:t>
+      </w:r>
+      <w:r>
+        <w:fldChar w:fldCharType="end"/>
+      </w:r>
+      <w:r>
+        <w:t>. CubeSats are unique in that there is considerable open-sourcing of design and implementation thereof which has been historically rare in the satellite industry</w:t>
       </w:r>
       <w:r>
         <w:t xml:space="preserve">. CubeSats </w:t>
@@ -3728,7 +3741,207 @@
         <w:t>t one may find on larger class satellites</w:t>
       </w:r>
       <w:r>
-        <w:t xml:space="preserve"> such as: attitude determination and control (ADCS), communications, command and data handling (C&amp;DH), </w:t>
+        <w:t xml:space="preserve"> such as: </w:t>
+      </w:r>
+      <w:r>
+        <w:t xml:space="preserve">orbital control </w:t>
+      </w:r>
+      <w:r>
+        <w:fldChar w:fldCharType="begin"/>
+      </w:r>
+      <w:r>
+        <w:instrText xml:space="preserve"> ADDIN EN.CITE &lt;EndNote&gt;&lt;Cite&gt;&lt;Author&gt;Kvell&lt;/Author&gt;&lt;Year&gt;2014&lt;/Year&gt;&lt;RecNum&gt;29&lt;/RecNum&gt;&lt;DisplayText&gt;[6]&lt;/DisplayText&gt;&lt;record&gt;&lt;rec-number&gt;29&lt;/rec-number&gt;&lt;foreign-keys&gt;&lt;key app="EN" db-id="s2tw2pe5hwzta8esap0xpxarvrrwetsezwzd" timestamp="1485343334"&gt;29&lt;/key&gt;&lt;/foreign-keys&gt;&lt;ref-type name="Journal Article"&gt;17&lt;/ref-type&gt;&lt;contributors&gt;&lt;authors&gt;&lt;author&gt;Kvell, Urmas&lt;/author&gt;&lt;author&gt;Puusepp, Marit&lt;/author&gt;&lt;author&gt;Kaminski, Franz&lt;/author&gt;&lt;author&gt;Past, Jaan-Eerik&lt;/author&gt;&lt;author&gt;Palmer, Kristoffer&lt;/author&gt;&lt;author&gt;Grönland, Tor-Arne&lt;/author&gt;&lt;author&gt;Noorma, Mart&lt;/author&gt;&lt;/authors&gt;&lt;/contributors&gt;&lt;titles&gt;&lt;title&gt;Nanosatellite orbit control using MEMS cold gas thrusters&lt;/title&gt;&lt;secondary-title&gt;Proceedings of the Estonian Academy of Sciences&lt;/secondary-title&gt;&lt;/titles&gt;&lt;periodical&gt;&lt;full-title&gt;Proceedings of the Estonian Academy of Sciences&lt;/full-title&gt;&lt;/periodical&gt;&lt;pages&gt;279&lt;/pages&gt;&lt;volume&gt;63&lt;/volume&gt;&lt;number&gt;2&lt;/number&gt;&lt;dates&gt;&lt;year&gt;2014&lt;/year&gt;&lt;/dates&gt;&lt;isbn&gt;1736-6046&lt;/isbn&gt;&lt;urls&gt;&lt;/urls&gt;&lt;/record&gt;&lt;/Cite&gt;&lt;/EndNote&gt;</w:instrText>
+      </w:r>
+      <w:r>
+        <w:fldChar w:fldCharType="separate"/>
+      </w:r>
+      <w:r>
+        <w:rPr>
+          <w:noProof/>
+        </w:rPr>
+        <w:t>[6]</w:t>
+      </w:r>
+      <w:r>
+        <w:fldChar w:fldCharType="end"/>
+      </w:r>
+      <w:r>
+        <w:t xml:space="preserve">, </w:t>
+      </w:r>
+      <w:r>
+        <w:t>attitude determination and control (ADCS)</w:t>
+      </w:r>
+      <w:r>
+        <w:t xml:space="preserve"> </w:t>
+      </w:r>
+      <w:r>
+        <w:fldChar w:fldCharType="begin"/>
+      </w:r>
+      <w:r>
+        <w:instrText xml:space="preserve"> ADDIN EN.CITE &lt;EndNote&gt;&lt;Cite&gt;&lt;Author&gt;Sun&lt;/Author&gt;&lt;Year&gt;2014&lt;/Year&gt;&lt;RecNum&gt;30&lt;/RecNum&gt;&lt;DisplayText&gt;[7]&lt;/DisplayText&gt;&lt;record&gt;&lt;rec-number&gt;30&lt;/rec-number&gt;&lt;foreign-keys&gt;&lt;key app="EN" db-id="s2tw2pe5hwzta8esap0xpxarvrrwetsezwzd" timestamp="1485343417"&gt;30&lt;/key&gt;&lt;/foreign-keys&gt;&lt;ref-type name="Conference Proceedings"&gt;10&lt;/ref-type&gt;&lt;contributors&gt;&lt;authors&gt;&lt;author&gt;Sun, Xun&lt;/author&gt;&lt;author&gt;Wu, Xiaofeng&lt;/author&gt;&lt;/authors&gt;&lt;/contributors&gt;&lt;titles&gt;&lt;title&gt;A cubesat attitude control system with linear piezoelectric actuator&lt;/title&gt;&lt;secondary-title&gt;Piezoelectricity, Acoustic Waves, and Device Applications (SPAWDA), 2014 Symposium on&lt;/secondary-title&gt;&lt;/titles&gt;&lt;pages&gt;72-75&lt;/pages&gt;&lt;dates&gt;&lt;year&gt;2014&lt;/year&gt;&lt;/dates&gt;&lt;publisher&gt;IEEE&lt;/publisher&gt;&lt;isbn&gt;1479964255&lt;/isbn&gt;&lt;urls&gt;&lt;/urls&gt;&lt;/record&gt;&lt;/Cite&gt;&lt;/EndNote&gt;</w:instrText>
+      </w:r>
+      <w:r>
+        <w:fldChar w:fldCharType="separate"/>
+      </w:r>
+      <w:r>
+        <w:rPr>
+          <w:noProof/>
+        </w:rPr>
+        <w:t>[7]</w:t>
+      </w:r>
+      <w:r>
+        <w:fldChar w:fldCharType="end"/>
+      </w:r>
+      <w:r>
+        <w:t>, communications</w:t>
+      </w:r>
+      <w:r>
+        <w:t xml:space="preserve"> </w:t>
+      </w:r>
+      <w:r>
+        <w:fldChar w:fldCharType="begin">
+          <w:fldData xml:space="preserve">PEVuZE5vdGU+PENpdGU+PEF1dGhvcj5CdWRpYW51PC9BdXRob3I+PFllYXI+MjAxMzwvWWVhcj48
+UmVjTnVtPjE0PC9SZWNOdW0+PERpc3BsYXlUZXh0Pls4LTEwXTwvRGlzcGxheVRleHQ+PHJlY29y
+ZD48cmVjLW51bWJlcj4xNDwvcmVjLW51bWJlcj48Zm9yZWlnbi1rZXlzPjxrZXkgYXBwPSJFTiIg
+ZGItaWQ9InMydHcycGU1aHd6dGE4ZXNhcDB4cHhhcnZycndldHNlend6ZCIgdGltZXN0YW1wPSIx
+NDc4ODE3NDM1Ij4xNDwva2V5PjwvZm9yZWlnbi1rZXlzPjxyZWYtdHlwZSBuYW1lPSJDb25mZXJl
+bmNlIFByb2NlZWRpbmdzIj4xMDwvcmVmLXR5cGU+PGNvbnRyaWJ1dG9ycz48YXV0aG9ycz48YXV0
+aG9yPkJ1ZGlhbnUsIEFsZXhhbmRydTwvYXV0aG9yPjxhdXRob3I+Q2FzdHJvLCBUZW9kb3JvIEog
+V2lsbGluazwvYXV0aG9yPjxhdXRob3I+TWVpamVyaW5rLCBBcmphbjwvYXV0aG9yPjxhdXRob3I+
+QmVudHVtLCBNYXJrIEo8L2F1dGhvcj48L2F1dGhvcnM+PC9jb250cmlidXRvcnM+PHRpdGxlcz48
+dGl0bGU+SW50ZXItc2F0ZWxsaXRlIGxpbmtzIGZvciBjdWJlc2F0czwvdGl0bGU+PHNlY29uZGFy
+eS10aXRsZT5BZXJvc3BhY2UgQ29uZmVyZW5jZSwgMjAxMyBJRUVFPC9zZWNvbmRhcnktdGl0bGU+
+PC90aXRsZXM+PHBhZ2VzPjEtMTA8L3BhZ2VzPjxkYXRlcz48eWVhcj4yMDEzPC95ZWFyPjwvZGF0
+ZXM+PHB1Ymxpc2hlcj5JRUVFPC9wdWJsaXNoZXI+PGlzYm4+MTQ2NzMxODEyNDwvaXNibj48dXJs
+cz48L3VybHM+PC9yZWNvcmQ+PC9DaXRlPjxDaXRlPjxBdXRob3I+UmFkaGFrcmlzaG5hbjwvQXV0
+aG9yPjxZZWFyPjIwMTY8L1llYXI+PFJlY051bT4zMTwvUmVjTnVtPjxyZWNvcmQ+PHJlYy1udW1i
+ZXI+MzE8L3JlYy1udW1iZXI+PGZvcmVpZ24ta2V5cz48a2V5IGFwcD0iRU4iIGRiLWlkPSJzMnR3
+MnBlNWh3enRhOGVzYXAweHB4YXJ2cnJ3ZXRzZXp3emQiIHRpbWVzdGFtcD0iMTQ4NTM0MzQ3MCI+
+MzE8L2tleT48L2ZvcmVpZ24ta2V5cz48cmVmLXR5cGUgbmFtZT0iSm91cm5hbCBBcnRpY2xlIj4x
+NzwvcmVmLXR5cGU+PGNvbnRyaWJ1dG9ycz48YXV0aG9ycz48YXV0aG9yPlJhZGhha3Jpc2huYW4s
+IFJhZGhpa2E8L2F1dGhvcj48YXV0aG9yPkVkbW9uc29uLCBXaWxsaWFtIFc8L2F1dGhvcj48YXV0
+aG9yPkFmZ2hhaCwgRmF0ZW1laDwvYXV0aG9yPjxhdXRob3I+Um9kcmlndWV6LU9zb3JpbywgUmFt
+b24gTWFydGluZXo8L2F1dGhvcj48YXV0aG9yPlBpbnRvLCBGcmFuazwvYXV0aG9yPjxhdXRob3I+
+QnVybGVpZ2gsIFNjb3R0IEM8L2F1dGhvcj48L2F1dGhvcnM+PC9jb250cmlidXRvcnM+PHRpdGxl
+cz48dGl0bGU+U3VydmV5IG9mIEludGVyLXNhdGVsbGl0ZSBDb21tdW5pY2F0aW9uIGZvciBTbWFs
+bCBTYXRlbGxpdGUgU3lzdGVtczogUGh5c2ljYWwgTGF5ZXIgdG8gTmV0d29yayBMYXllciBWaWV3
+PC90aXRsZT48c2Vjb25kYXJ5LXRpdGxlPklFRUUgQ29tbXVuaWNhdGlvbnMgU3VydmV5cyAmYW1w
+OyBUdXRvcmlhbHM8L3NlY29uZGFyeS10aXRsZT48L3RpdGxlcz48cGVyaW9kaWNhbD48ZnVsbC10
+aXRsZT5JRUVFIENvbW11bmljYXRpb25zIFN1cnZleXMgJmFtcDsgVHV0b3JpYWxzPC9mdWxsLXRp
+dGxlPjwvcGVyaW9kaWNhbD48cGFnZXM+MjQ0Mi0yNDczPC9wYWdlcz48dm9sdW1lPjE4PC92b2x1
+bWU+PG51bWJlcj40PC9udW1iZXI+PGRhdGVzPjx5ZWFyPjIwMTY8L3llYXI+PC9kYXRlcz48aXNi
+bj4xNTUzLTg3N1g8L2lzYm4+PHVybHM+PC91cmxzPjwvcmVjb3JkPjwvQ2l0ZT48Q2l0ZT48QXV0
+aG9yPldvbmc8L0F1dGhvcj48WWVhcj4yMDE2PC9ZZWFyPjxSZWNOdW0+MzI8L1JlY051bT48cmVj
+b3JkPjxyZWMtbnVtYmVyPjMyPC9yZWMtbnVtYmVyPjxmb3JlaWduLWtleXM+PGtleSBhcHA9IkVO
+IiBkYi1pZD0iczJ0dzJwZTVod3p0YThlc2FwMHhweGFydnJyd2V0c2V6d3pkIiB0aW1lc3RhbXA9
+IjE0ODUzNDM1NDgiPjMyPC9rZXk+PC9mb3JlaWduLWtleXM+PHJlZi10eXBlIG5hbWU9IkpvdXJu
+YWwgQXJ0aWNsZSI+MTc8L3JlZi10eXBlPjxjb250cmlidXRvcnM+PGF1dGhvcnM+PGF1dGhvcj5X
+b25nLCBZZW4gRjwvYXV0aG9yPjxhdXRob3I+S2VnZWdlLCBPYmFkaWFoPC9hdXRob3I+PGF1dGhv
+cj5TY2hhaXJlLCBTY290dCBIPC9hdXRob3I+PGF1dGhvcj5CdXNzZXksIEdlb3JnZTwvYXV0aG9y
+PjxhdXRob3I+QWx0dW5jLCBTZXJoYXQ8L2F1dGhvcj48YXV0aG9yPlpoYW5nLCBZdXdlbjwvYXV0
+aG9yPjxhdXRob3I+Q2hpdHJhLCBQYXRlbDwvYXV0aG9yPjwvYXV0aG9ycz48L2NvbnRyaWJ1dG9y
+cz48dGl0bGVzPjx0aXRsZT5BbiBPcHRpbXVtIFNwYWNlLXRvLUdyb3VuZCBDb21tdW5pY2F0aW9u
+IENvbmNlcHQgZm9yIEN1YmVTYXQgUGxhdGZvcm0gVXRpbGl6aW5nIE5BU0EgU3BhY2UgTmV0d29y
+ayBhbmQgTmVhciBFYXJ0aCBOZXR3b3JrPC90aXRsZT48L3RpdGxlcz48ZGF0ZXM+PHllYXI+MjAx
+NjwveWVhcj48L2RhdGVzPjx1cmxzPjwvdXJscz48L3JlY29yZD48L0NpdGU+PC9FbmROb3RlPn==
+</w:fldData>
+        </w:fldChar>
+      </w:r>
+      <w:r>
+        <w:instrText xml:space="preserve"> ADDIN EN.CITE </w:instrText>
+      </w:r>
+      <w:r>
+        <w:fldChar w:fldCharType="begin">
+          <w:fldData xml:space="preserve">PEVuZE5vdGU+PENpdGU+PEF1dGhvcj5CdWRpYW51PC9BdXRob3I+PFllYXI+MjAxMzwvWWVhcj48
+UmVjTnVtPjE0PC9SZWNOdW0+PERpc3BsYXlUZXh0Pls4LTEwXTwvRGlzcGxheVRleHQ+PHJlY29y
+ZD48cmVjLW51bWJlcj4xNDwvcmVjLW51bWJlcj48Zm9yZWlnbi1rZXlzPjxrZXkgYXBwPSJFTiIg
+ZGItaWQ9InMydHcycGU1aHd6dGE4ZXNhcDB4cHhhcnZycndldHNlend6ZCIgdGltZXN0YW1wPSIx
+NDc4ODE3NDM1Ij4xNDwva2V5PjwvZm9yZWlnbi1rZXlzPjxyZWYtdHlwZSBuYW1lPSJDb25mZXJl
+bmNlIFByb2NlZWRpbmdzIj4xMDwvcmVmLXR5cGU+PGNvbnRyaWJ1dG9ycz48YXV0aG9ycz48YXV0
+aG9yPkJ1ZGlhbnUsIEFsZXhhbmRydTwvYXV0aG9yPjxhdXRob3I+Q2FzdHJvLCBUZW9kb3JvIEog
+V2lsbGluazwvYXV0aG9yPjxhdXRob3I+TWVpamVyaW5rLCBBcmphbjwvYXV0aG9yPjxhdXRob3I+
+QmVudHVtLCBNYXJrIEo8L2F1dGhvcj48L2F1dGhvcnM+PC9jb250cmlidXRvcnM+PHRpdGxlcz48
+dGl0bGU+SW50ZXItc2F0ZWxsaXRlIGxpbmtzIGZvciBjdWJlc2F0czwvdGl0bGU+PHNlY29uZGFy
+eS10aXRsZT5BZXJvc3BhY2UgQ29uZmVyZW5jZSwgMjAxMyBJRUVFPC9zZWNvbmRhcnktdGl0bGU+
+PC90aXRsZXM+PHBhZ2VzPjEtMTA8L3BhZ2VzPjxkYXRlcz48eWVhcj4yMDEzPC95ZWFyPjwvZGF0
+ZXM+PHB1Ymxpc2hlcj5JRUVFPC9wdWJsaXNoZXI+PGlzYm4+MTQ2NzMxODEyNDwvaXNibj48dXJs
+cz48L3VybHM+PC9yZWNvcmQ+PC9DaXRlPjxDaXRlPjxBdXRob3I+UmFkaGFrcmlzaG5hbjwvQXV0
+aG9yPjxZZWFyPjIwMTY8L1llYXI+PFJlY051bT4zMTwvUmVjTnVtPjxyZWNvcmQ+PHJlYy1udW1i
+ZXI+MzE8L3JlYy1udW1iZXI+PGZvcmVpZ24ta2V5cz48a2V5IGFwcD0iRU4iIGRiLWlkPSJzMnR3
+MnBlNWh3enRhOGVzYXAweHB4YXJ2cnJ3ZXRzZXp3emQiIHRpbWVzdGFtcD0iMTQ4NTM0MzQ3MCI+
+MzE8L2tleT48L2ZvcmVpZ24ta2V5cz48cmVmLXR5cGUgbmFtZT0iSm91cm5hbCBBcnRpY2xlIj4x
+NzwvcmVmLXR5cGU+PGNvbnRyaWJ1dG9ycz48YXV0aG9ycz48YXV0aG9yPlJhZGhha3Jpc2huYW4s
+IFJhZGhpa2E8L2F1dGhvcj48YXV0aG9yPkVkbW9uc29uLCBXaWxsaWFtIFc8L2F1dGhvcj48YXV0
+aG9yPkFmZ2hhaCwgRmF0ZW1laDwvYXV0aG9yPjxhdXRob3I+Um9kcmlndWV6LU9zb3JpbywgUmFt
+b24gTWFydGluZXo8L2F1dGhvcj48YXV0aG9yPlBpbnRvLCBGcmFuazwvYXV0aG9yPjxhdXRob3I+
+QnVybGVpZ2gsIFNjb3R0IEM8L2F1dGhvcj48L2F1dGhvcnM+PC9jb250cmlidXRvcnM+PHRpdGxl
+cz48dGl0bGU+U3VydmV5IG9mIEludGVyLXNhdGVsbGl0ZSBDb21tdW5pY2F0aW9uIGZvciBTbWFs
+bCBTYXRlbGxpdGUgU3lzdGVtczogUGh5c2ljYWwgTGF5ZXIgdG8gTmV0d29yayBMYXllciBWaWV3
+PC90aXRsZT48c2Vjb25kYXJ5LXRpdGxlPklFRUUgQ29tbXVuaWNhdGlvbnMgU3VydmV5cyAmYW1w
+OyBUdXRvcmlhbHM8L3NlY29uZGFyeS10aXRsZT48L3RpdGxlcz48cGVyaW9kaWNhbD48ZnVsbC10
+aXRsZT5JRUVFIENvbW11bmljYXRpb25zIFN1cnZleXMgJmFtcDsgVHV0b3JpYWxzPC9mdWxsLXRp
+dGxlPjwvcGVyaW9kaWNhbD48cGFnZXM+MjQ0Mi0yNDczPC9wYWdlcz48dm9sdW1lPjE4PC92b2x1
+bWU+PG51bWJlcj40PC9udW1iZXI+PGRhdGVzPjx5ZWFyPjIwMTY8L3llYXI+PC9kYXRlcz48aXNi
+bj4xNTUzLTg3N1g8L2lzYm4+PHVybHM+PC91cmxzPjwvcmVjb3JkPjwvQ2l0ZT48Q2l0ZT48QXV0
+aG9yPldvbmc8L0F1dGhvcj48WWVhcj4yMDE2PC9ZZWFyPjxSZWNOdW0+MzI8L1JlY051bT48cmVj
+b3JkPjxyZWMtbnVtYmVyPjMyPC9yZWMtbnVtYmVyPjxmb3JlaWduLWtleXM+PGtleSBhcHA9IkVO
+IiBkYi1pZD0iczJ0dzJwZTVod3p0YThlc2FwMHhweGFydnJyd2V0c2V6d3pkIiB0aW1lc3RhbXA9
+IjE0ODUzNDM1NDgiPjMyPC9rZXk+PC9mb3JlaWduLWtleXM+PHJlZi10eXBlIG5hbWU9IkpvdXJu
+YWwgQXJ0aWNsZSI+MTc8L3JlZi10eXBlPjxjb250cmlidXRvcnM+PGF1dGhvcnM+PGF1dGhvcj5X
+b25nLCBZZW4gRjwvYXV0aG9yPjxhdXRob3I+S2VnZWdlLCBPYmFkaWFoPC9hdXRob3I+PGF1dGhv
+cj5TY2hhaXJlLCBTY290dCBIPC9hdXRob3I+PGF1dGhvcj5CdXNzZXksIEdlb3JnZTwvYXV0aG9y
+PjxhdXRob3I+QWx0dW5jLCBTZXJoYXQ8L2F1dGhvcj48YXV0aG9yPlpoYW5nLCBZdXdlbjwvYXV0
+aG9yPjxhdXRob3I+Q2hpdHJhLCBQYXRlbDwvYXV0aG9yPjwvYXV0aG9ycz48L2NvbnRyaWJ1dG9y
+cz48dGl0bGVzPjx0aXRsZT5BbiBPcHRpbXVtIFNwYWNlLXRvLUdyb3VuZCBDb21tdW5pY2F0aW9u
+IENvbmNlcHQgZm9yIEN1YmVTYXQgUGxhdGZvcm0gVXRpbGl6aW5nIE5BU0EgU3BhY2UgTmV0d29y
+ayBhbmQgTmVhciBFYXJ0aCBOZXR3b3JrPC90aXRsZT48L3RpdGxlcz48ZGF0ZXM+PHllYXI+MjAx
+NjwveWVhcj48L2RhdGVzPjx1cmxzPjwvdXJscz48L3JlY29yZD48L0NpdGU+PC9FbmROb3RlPn==
+</w:fldData>
+        </w:fldChar>
+      </w:r>
+      <w:r>
+        <w:instrText xml:space="preserve"> ADDIN EN.CITE.DATA </w:instrText>
+      </w:r>
+      <w:r>
+        <w:fldChar w:fldCharType="end"/>
+      </w:r>
+      <w:r>
+        <w:fldChar w:fldCharType="separate"/>
+      </w:r>
+      <w:r>
+        <w:rPr>
+          <w:noProof/>
+        </w:rPr>
+        <w:t>[8-10]</w:t>
+      </w:r>
+      <w:r>
+        <w:fldChar w:fldCharType="end"/>
+      </w:r>
+      <w:r>
+        <w:t>, command and data handling (C&amp;DH)</w:t>
+      </w:r>
+      <w:r>
+        <w:t xml:space="preserve"> </w:t>
+      </w:r>
+      <w:r>
+        <w:fldChar w:fldCharType="begin"/>
+      </w:r>
+      <w:r>
+        <w:instrText xml:space="preserve"> ADDIN EN.CITE &lt;EndNote&gt;&lt;Cite&gt;&lt;Author&gt;Harrington&lt;/Author&gt;&lt;Year&gt;2016&lt;/Year&gt;&lt;RecNum&gt;33&lt;/RecNum&gt;&lt;DisplayText&gt;[11, 12]&lt;/DisplayText&gt;&lt;record&gt;&lt;rec-number&gt;33&lt;/rec-number&gt;&lt;foreign-keys&gt;&lt;key app="EN" db-id="s2tw2pe5hwzta8esap0xpxarvrrwetsezwzd" timestamp="1485343617"&gt;33&lt;/key&gt;&lt;/foreign-keys&gt;&lt;ref-type name="Book Section"&gt;5&lt;/ref-type&gt;&lt;contributors&gt;&lt;authors&gt;&lt;author&gt;Harrington, William&lt;/author&gt;&lt;author&gt;Heath, James&lt;/author&gt;&lt;/authors&gt;&lt;/contributors&gt;&lt;titles&gt;&lt;title&gt;Development of a Low-Cost, Open Software/Hardware Command, Control and Communications Module for CubeSats&lt;/title&gt;&lt;secondary-title&gt;AIAA SPACE 2016&lt;/secondary-title&gt;&lt;/titles&gt;&lt;pages&gt;5616&lt;/pages&gt;&lt;dates&gt;&lt;year&gt;2016&lt;/year&gt;&lt;/dates&gt;&lt;urls&gt;&lt;/urls&gt;&lt;/record&gt;&lt;/Cite&gt;&lt;Cite&gt;&lt;Author&gt;Hanson&lt;/Author&gt;&lt;Year&gt;2016&lt;/Year&gt;&lt;RecNum&gt;1&lt;/RecNum&gt;&lt;record&gt;&lt;rec-number&gt;1&lt;/rec-number&gt;&lt;foreign-keys&gt;&lt;key app="EN" db-id="s2tw2pe5hwzta8esap0xpxarvrrwetsezwzd" timestamp="1476911075"&gt;1&lt;/key&gt;&lt;/foreign-keys&gt;&lt;ref-type name="Journal Article"&gt;17&lt;/ref-type&gt;&lt;contributors&gt;&lt;authors&gt;&lt;author&gt;Hanson, John&lt;/author&gt;&lt;author&gt;Luna, Ali Guarneros&lt;/author&gt;&lt;author&gt;DeRosee, Rodolphe&lt;/author&gt;&lt;author&gt;Oyadomari, Ken&lt;/author&gt;&lt;author&gt;Wolfe, Jasper&lt;/author&gt;&lt;author&gt;Attai, Watson&lt;/author&gt;&lt;author&gt;Prical, Cedric&lt;/author&gt;&lt;/authors&gt;&lt;/contributors&gt;&lt;titles&gt;&lt;title&gt;Nodes: A Flight Demonstration of Networked Spacecraft Command and Control&lt;/title&gt;&lt;/titles&gt;&lt;dates&gt;&lt;year&gt;2016&lt;/year&gt;&lt;/dates&gt;&lt;urls&gt;&lt;/urls&gt;&lt;/record&gt;&lt;/Cite&gt;&lt;/EndNote&gt;</w:instrText>
+      </w:r>
+      <w:r>
+        <w:fldChar w:fldCharType="separate"/>
+      </w:r>
+      <w:r>
+        <w:rPr>
+          <w:noProof/>
+        </w:rPr>
+        <w:t>[11, 12]</w:t>
+      </w:r>
+      <w:r>
+        <w:fldChar w:fldCharType="end"/>
+      </w:r>
+      <w:r>
+        <w:t xml:space="preserve">, </w:t>
       </w:r>
       <w:r>
         <w:t>power management and so on.</w:t>
@@ -3740,26 +3953,67 @@
         <w:t>long with several sub-systems, a</w:t>
       </w:r>
       <w:r>
-        <w:t xml:space="preserve"> CubeSat may carry a small ‘payload’ which is often a scientific instrument or some previously ‘</w:t>
-      </w:r>
-      <w:proofErr w:type="spellStart"/>
-      <w:r>
-        <w:t>unflown</w:t>
-      </w:r>
-      <w:proofErr w:type="spellEnd"/>
-      <w:r>
-        <w:t>’ implementation of a sub-system such as an experimental antenna.  CubeSats have become</w:t>
+        <w:t xml:space="preserve"> CubeSat may carry a small ‘payload’ which is often a scientific instrument or some previously ‘unflown’ implementation of a sub-system such as an experimental antenna</w:t>
+      </w:r>
+      <w:r>
+        <w:t xml:space="preserve"> </w:t>
+      </w:r>
+      <w:r>
+        <w:fldChar w:fldCharType="begin"/>
+      </w:r>
+      <w:r>
+        <w:instrText xml:space="preserve"> ADDIN EN.CITE &lt;EndNote&gt;&lt;Cite&gt;&lt;Author&gt;Tatomirescu&lt;/Author&gt;&lt;Year&gt;2016&lt;/Year&gt;&lt;RecNum&gt;34&lt;/RecNum&gt;&lt;DisplayText&gt;[13]&lt;/DisplayText&gt;&lt;record&gt;&lt;rec-number&gt;34&lt;/rec-number&gt;&lt;foreign-keys&gt;&lt;key app="EN" db-id="s2tw2pe5hwzta8esap0xpxarvrrwetsezwzd" timestamp="1485343691"&gt;34&lt;/key&gt;&lt;/foreign-keys&gt;&lt;ref-type name="Conference Proceedings"&gt;10&lt;/ref-type&gt;&lt;contributors&gt;&lt;authors&gt;&lt;author&gt;Tatomirescu, Alexandru&lt;/author&gt;&lt;author&gt;Pedersen, Gert F&lt;/author&gt;&lt;author&gt;Christiansen, J&lt;/author&gt;&lt;author&gt;Gerhardt, D&lt;/author&gt;&lt;/authors&gt;&lt;/contributors&gt;&lt;titles&gt;&lt;title&gt;Antenna system for nano-satelite mission GOMX-3&lt;/title&gt;&lt;secondary-title&gt;Antennas and Propagation in Wireless Communications (APWC), 2016 IEEE-APS Topical Conference on&lt;/secondary-title&gt;&lt;/titles&gt;&lt;pages&gt;282-285&lt;/pages&gt;&lt;dates&gt;&lt;year&gt;2016&lt;/year&gt;&lt;/dates&gt;&lt;publisher&gt;IEEE&lt;/publisher&gt;&lt;isbn&gt;150900470X&lt;/isbn&gt;&lt;urls&gt;&lt;/urls&gt;&lt;/record&gt;&lt;/Cite&gt;&lt;/EndNote&gt;</w:instrText>
+      </w:r>
+      <w:r>
+        <w:fldChar w:fldCharType="separate"/>
+      </w:r>
+      <w:r>
+        <w:rPr>
+          <w:noProof/>
+        </w:rPr>
+        <w:t>[13]</w:t>
+      </w:r>
+      <w:r>
+        <w:fldChar w:fldCharType="end"/>
+      </w:r>
+      <w:r>
+        <w:t>.  CubeSats have become</w:t>
       </w:r>
       <w:r>
         <w:t xml:space="preserve"> increasingly</w:t>
       </w:r>
       <w:r>
-        <w:t xml:space="preserve"> popular with the space industry both for testing new technologies and for commercial applications however, their primary applications remain within the educational and academic domain []. </w:t>
+        <w:t xml:space="preserve"> popular with the space industry both for testing new technologies and for commercial applications however, their primary applications remain within the ed</w:t>
+      </w:r>
+      <w:r>
+        <w:t xml:space="preserve">ucational and academic domain </w:t>
+      </w:r>
+      <w:r>
+        <w:fldChar w:fldCharType="begin"/>
+      </w:r>
+      <w:r>
+        <w:instrText xml:space="preserve"> ADDIN EN.CITE &lt;EndNote&gt;&lt;Cite&gt;&lt;Author&gt;Swartwout&lt;/Author&gt;&lt;Year&gt;2013&lt;/Year&gt;&lt;RecNum&gt;35&lt;/RecNum&gt;&lt;DisplayText&gt;[14]&lt;/DisplayText&gt;&lt;record&gt;&lt;rec-number&gt;35&lt;/rec-number&gt;&lt;foreign-keys&gt;&lt;key app="EN" db-id="s2tw2pe5hwzta8esap0xpxarvrrwetsezwzd" timestamp="1485343816"&gt;35&lt;/key&gt;&lt;/foreign-keys&gt;&lt;ref-type name="Journal Article"&gt;17&lt;/ref-type&gt;&lt;contributors&gt;&lt;authors&gt;&lt;author&gt;Swartwout, Michael&lt;/author&gt;&lt;/authors&gt;&lt;/contributors&gt;&lt;titles&gt;&lt;title&gt;The first one hundred CubeSats: A statistical look&lt;/title&gt;&lt;secondary-title&gt;Journal of Small Satellites&lt;/secondary-title&gt;&lt;/titles&gt;&lt;periodical&gt;&lt;full-title&gt;Journal of Small Satellites&lt;/full-title&gt;&lt;/periodical&gt;&lt;pages&gt;213-233&lt;/pages&gt;&lt;volume&gt;2&lt;/volume&gt;&lt;number&gt;2&lt;/number&gt;&lt;dates&gt;&lt;year&gt;2013&lt;/year&gt;&lt;/dates&gt;&lt;urls&gt;&lt;/urls&gt;&lt;/record&gt;&lt;/Cite&gt;&lt;/EndNote&gt;</w:instrText>
+      </w:r>
+      <w:r>
+        <w:fldChar w:fldCharType="separate"/>
+      </w:r>
+      <w:r>
+        <w:rPr>
+          <w:noProof/>
+        </w:rPr>
+        <w:t>[14]</w:t>
+      </w:r>
+      <w:r>
+        <w:fldChar w:fldCharType="end"/>
+      </w:r>
+      <w:r>
+        <w:t xml:space="preserve">. </w:t>
       </w:r>
     </w:p>
     <w:p/>
     <w:p>
       <w:r>
+        <w:lastRenderedPageBreak/>
         <w:t xml:space="preserve">What gives CubeSats, and other small form factors, </w:t>
       </w:r>
       <w:r>
@@ -3775,380 +4029,671 @@
         <w:t xml:space="preserve">the accepted size and weight constraints allow CubeSats to </w:t>
       </w:r>
       <w:r>
-        <w:t xml:space="preserve">‘hitch’ a ride alongside </w:t>
-      </w:r>
+        <w:t>‘hitch’ a ride alongside larger launch payloads. Effectively all modern launch payloads are designed to match the capabilities of the launch vehicle. Frequently, vehicles will have</w:t>
+      </w:r>
+      <w:r>
+        <w:t xml:space="preserve"> some spare volume and</w:t>
+      </w:r>
+      <w:r>
+        <w:t xml:space="preserve"> available lift thrust. In these cases multiple launchers have be devised which can make use of unused space and launch CubeSats along with </w:t>
+      </w:r>
+      <w:r>
+        <w:t>the vehicle’s primary payloads</w:t>
+      </w:r>
+      <w:r>
+        <w:t xml:space="preserve"> </w:t>
+      </w:r>
+      <w:r>
+        <w:fldChar w:fldCharType="begin"/>
+      </w:r>
+      <w:r>
+        <w:instrText xml:space="preserve"> ADDIN EN.CITE &lt;EndNote&gt;&lt;Cite&gt;&lt;Author&gt;Kelley&lt;/Author&gt;&lt;Year&gt;2015&lt;/Year&gt;&lt;RecNum&gt;37&lt;/RecNum&gt;&lt;DisplayText&gt;[15, 16]&lt;/DisplayText&gt;&lt;record&gt;&lt;rec-number&gt;37&lt;/rec-number&gt;&lt;foreign-keys&gt;&lt;key app="EN" db-id="s2tw2pe5hwzta8esap0xpxarvrrwetsezwzd" timestamp="1485344065"&gt;37&lt;/key&gt;&lt;/foreign-keys&gt;&lt;ref-type name="Conference Proceedings"&gt;10&lt;/ref-type&gt;&lt;contributors&gt;&lt;authors&gt;&lt;author&gt;Kelley, Kaitlyn&lt;/author&gt;&lt;/authors&gt;&lt;/contributors&gt;&lt;titles&gt;&lt;title&gt;Launch systems to support the booming nanosatellite industry&lt;/title&gt;&lt;secondary-title&gt;Aerospace Conference, 2015 IEEE&lt;/secondary-title&gt;&lt;/titles&gt;&lt;pages&gt;1-6&lt;/pages&gt;&lt;dates&gt;&lt;year&gt;2015&lt;/year&gt;&lt;/dates&gt;&lt;publisher&gt;IEEE&lt;/publisher&gt;&lt;isbn&gt;1479953806&lt;/isbn&gt;&lt;urls&gt;&lt;/urls&gt;&lt;/record&gt;&lt;/Cite&gt;&lt;Cite&gt;&lt;Author&gt;Hitt&lt;/Author&gt;&lt;Year&gt;2016&lt;/Year&gt;&lt;RecNum&gt;36&lt;/RecNum&gt;&lt;record&gt;&lt;rec-number&gt;36&lt;/rec-number&gt;&lt;foreign-keys&gt;&lt;key app="EN" db-id="s2tw2pe5hwzta8esap0xpxarvrrwetsezwzd" timestamp="1485344008"&gt;36&lt;/key&gt;&lt;/foreign-keys&gt;&lt;ref-type name="Journal Article"&gt;17&lt;/ref-type&gt;&lt;contributors&gt;&lt;authors&gt;&lt;author&gt;Hitt, David&lt;/author&gt;&lt;author&gt;Robinson, Kimberly F&lt;/author&gt;&lt;author&gt;Creech, Stephen D&lt;/author&gt;&lt;/authors&gt;&lt;/contributors&gt;&lt;titles&gt;&lt;title&gt;NASA&amp;apos;s Space Launch System: A New Opportunity for CubeSats&lt;/title&gt;&lt;/titles&gt;&lt;dates&gt;&lt;year&gt;2016&lt;/year&gt;&lt;/dates&gt;&lt;urls&gt;&lt;/urls&gt;&lt;/record&gt;&lt;/Cite&gt;&lt;/EndNote&gt;</w:instrText>
+      </w:r>
+      <w:r>
+        <w:fldChar w:fldCharType="separate"/>
+      </w:r>
+      <w:r>
+        <w:rPr>
+          <w:noProof/>
+        </w:rPr>
+        <w:t>[15, 16]</w:t>
+      </w:r>
+      <w:r>
+        <w:fldChar w:fldCharType="end"/>
+      </w:r>
+      <w:r>
+        <w:t>. In cases</w:t>
+      </w:r>
+      <w:r>
+        <w:t xml:space="preserve"> where cargo and/or personnel are being delivered to the ISS, CubeSats </w:t>
+      </w:r>
+      <w:r>
+        <w:t>often</w:t>
+      </w:r>
+      <w:r>
+        <w:t xml:space="preserve"> hitch a ride to be launched from the ISS</w:t>
+      </w:r>
+      <w:r>
+        <w:t>’s dedicated CubeSat launcher</w:t>
+      </w:r>
+      <w:r>
+        <w:t xml:space="preserve">. </w:t>
+      </w:r>
+    </w:p>
+    <w:p/>
+    <w:p>
+      <w:r>
+        <w:t xml:space="preserve">As a result of </w:t>
+      </w:r>
+      <w:r>
+        <w:t xml:space="preserve">the </w:t>
+      </w:r>
+      <w:r>
+        <w:t>lowering</w:t>
+      </w:r>
+      <w:r>
+        <w:t xml:space="preserve"> unit costs to LEO and the increasing </w:t>
+      </w:r>
+      <w:r>
+        <w:t>affordability, availability and capabilities of CubeSat components, CubeSat mission have become increasing ambitious</w:t>
+      </w:r>
+      <w:r>
+        <w:t xml:space="preserve"> </w:t>
+      </w:r>
+      <w:r>
+        <w:fldChar w:fldCharType="begin">
+          <w:fldData xml:space="preserve">PEVuZE5vdGU+PENpdGU+PEF1dGhvcj5NYXN1dHRpPC9BdXRob3I+PFllYXI+MjAxNTwvWWVhcj48
+UmVjTnVtPjQ8L1JlY051bT48RGlzcGxheVRleHQ+WzE3LTE5XTwvRGlzcGxheVRleHQ+PHJlY29y
+ZD48cmVjLW51bWJlcj40PC9yZWMtbnVtYmVyPjxmb3JlaWduLWtleXM+PGtleSBhcHA9IkVOIiBk
+Yi1pZD0iczJ0dzJwZTVod3p0YThlc2FwMHhweGFydnJyd2V0c2V6d3pkIiB0aW1lc3RhbXA9IjE0
+Nzg3OTgyMDEiPjQ8L2tleT48L2ZvcmVpZ24ta2V5cz48cmVmLXR5cGUgbmFtZT0iQ29uZmVyZW5j
+ZSBQcm9jZWVkaW5ncyI+MTA8L3JlZi10eXBlPjxjb250cmlidXRvcnM+PGF1dGhvcnM+PGF1dGhv
+cj5NYXN1dHRpLCBEYXZpZGU8L2F1dGhvcj48YXV0aG9yPkJhbnlhaSwgVGFtYXM8L2F1dGhvcj48
+YXV0aG9yPlRob2VtZWwsIEphbjwvYXV0aG9yPjxhdXRob3I+TWFnaW4sIFRoaWVycnk8L2F1dGhv
+cj48YXV0aG9yPlRheWxvciwgQmVuamFtaW48L2F1dGhvcj48YXV0aG9yPkthdGFyaWEsIERoaXJl
+bjwvYXV0aG9yPjwvYXV0aG9ycz48L2NvbnRyaWJ1dG9ycz48dGl0bGVzPjx0aXRsZT5JbnZlc3Rp
+Z2F0aW5nIHRoZSBNaWRkbGUgYW5kIExvd2VyIFRoZXJtb3NwaGVyZSB1c2luZyBhIEN1YmVzYXQg
+Q29uc3RlbGxhdGlvbjogdGhlIFFCNTAgTWlzc2lvbiBhbmQgaXRzIFBhcnRpY3VsYXIgQ2hhbGxl
+bmdlczwvdGl0bGU+PHNlY29uZGFyeS10aXRsZT5FR1UgR2VuZXJhbCBBc3NlbWJseSBDb25mZXJl
+bmNlIEFic3RyYWN0czwvc2Vjb25kYXJ5LXRpdGxlPjwvdGl0bGVzPjxwYWdlcz45MDE2PC9wYWdl
+cz48dm9sdW1lPjE3PC92b2x1bWU+PGRhdGVzPjx5ZWFyPjIwMTU8L3llYXI+PC9kYXRlcz48dXJs
+cz48L3VybHM+PC9yZWNvcmQ+PC9DaXRlPjxDaXRlPjxBdXRob3I+VHNheTwvQXV0aG9yPjxZZWFy
+PjIwMTU8L1llYXI+PFJlY051bT40MDwvUmVjTnVtPjxyZWNvcmQ+PHJlYy1udW1iZXI+NDA8L3Jl
+Yy1udW1iZXI+PGZvcmVpZ24ta2V5cz48a2V5IGFwcD0iRU4iIGRiLWlkPSJzMnR3MnBlNWh3enRh
+OGVzYXAweHB4YXJ2cnJ3ZXRzZXp3emQiIHRpbWVzdGFtcD0iMTQ4NTM0NDIyMyI+NDA8L2tleT48
+L2ZvcmVpZ24ta2V5cz48cmVmLXR5cGUgbmFtZT0iSm91cm5hbCBBcnRpY2xlIj4xNzwvcmVmLXR5
+cGU+PGNvbnRyaWJ1dG9ycz48YXV0aG9ycz48YXV0aG9yPlRzYXksIE1pY2hhZWw8L2F1dGhvcj48
+YXV0aG9yPkZyb25naWxsbywgSm9objwvYXV0aG9yPjxhdXRob3I+SG9obWFuLCBLdXJ0PC9hdXRo
+b3I+PGF1dGhvcj5NYWxwaHJ1cywgQmVuamFtaW4gS2V2aW48L2F1dGhvcj48L2F1dGhvcnM+PC9j
+b250cmlidXRvcnM+PHRpdGxlcz48dGl0bGU+THVuYXJDdWJlOiBBIERlZXAgU3BhY2UgNlUgQ3Vi
+ZVNhdCB3aXRoIE1pc3Npb24gRW5hYmxpbmcgSW9uIFByb3B1bHNpb24gVGVjaG5vbG9neTwvdGl0
+bGU+PC90aXRsZXM+PGRhdGVzPjx5ZWFyPjIwMTU8L3llYXI+PC9kYXRlcz48dXJscz48L3VybHM+
+PC9yZWNvcmQ+PC9DaXRlPjxDaXRlPjxBdXRob3I+UmlkZW5vdXJlPC9BdXRob3I+PFllYXI+MjAx
+NTwvWWVhcj48UmVjTnVtPjQxPC9SZWNOdW0+PHJlY29yZD48cmVjLW51bWJlcj40MTwvcmVjLW51
+bWJlcj48Zm9yZWlnbi1rZXlzPjxrZXkgYXBwPSJFTiIgZGItaWQ9InMydHcycGU1aHd6dGE4ZXNh
+cDB4cHhhcnZycndldHNlend6ZCIgdGltZXN0YW1wPSIxNDg1MzQ0MzQ2Ij40MTwva2V5PjwvZm9y
+ZWlnbi1rZXlzPjxyZWYtdHlwZSBuYW1lPSJDb25mZXJlbmNlIFByb2NlZWRpbmdzIj4xMDwvcmVm
+LXR5cGU+PGNvbnRyaWJ1dG9ycz48YXV0aG9ycz48YXV0aG9yPlJpZGVub3VyZSwgUmV4IFc8L2F1
+dGhvcj48YXV0aG9yPlNwZW5jZXIsIERhdmlkIEE8L2F1dGhvcj48YXV0aG9yPlN0ZXRzb24sIERv
+dWdsYXMgQTwvYXV0aG9yPjxhdXRob3I+QmV0dHMsIEJydWNlPC9hdXRob3I+PGF1dGhvcj5NdW5h
+a2F0YSwgUmlraTwvYXV0aG9yPjxhdXRob3I+V29uZywgU3RlcGhhbmllIEQ8L2F1dGhvcj48YXV0
+aG9yPkRpYXosIEFsZXg8L2F1dGhvcj48YXV0aG9yPlBsYW50ZSwgQmFyYmFyYTwvYXV0aG9yPjxh
+dXRob3I+Rm9sZXksIEp1c3RpbiBEPC9hdXRob3I+PGF1dGhvcj5CZWxsYXJkbywgSm9obiBNPC9h
+dXRob3I+PC9hdXRob3JzPjwvY29udHJpYnV0b3JzPjx0aXRsZXM+PHRpdGxlPlN0YXR1cyBvZiB0
+aGUgRHVhbCBDdWJlU2F0IExpZ2h0U2FpbCBQcm9ncmFtPC90aXRsZT48c2Vjb25kYXJ5LXRpdGxl
+PkFJQUEgU1BBQ0UgMjAxNSBDb25mZXJlbmNlIGFuZCBFeHBvc2l0aW9uPC9zZWNvbmRhcnktdGl0
+bGU+PC90aXRsZXM+PHBhZ2VzPjQ0MjQ8L3BhZ2VzPjxkYXRlcz48eWVhcj4yMDE1PC95ZWFyPjwv
+ZGF0ZXM+PHVybHM+PC91cmxzPjwvcmVjb3JkPjwvQ2l0ZT48L0VuZE5vdGU+
+</w:fldData>
+        </w:fldChar>
+      </w:r>
+      <w:r>
+        <w:instrText xml:space="preserve"> ADDIN EN.CITE </w:instrText>
+      </w:r>
+      <w:r>
+        <w:fldChar w:fldCharType="begin">
+          <w:fldData xml:space="preserve">PEVuZE5vdGU+PENpdGU+PEF1dGhvcj5NYXN1dHRpPC9BdXRob3I+PFllYXI+MjAxNTwvWWVhcj48
+UmVjTnVtPjQ8L1JlY051bT48RGlzcGxheVRleHQ+WzE3LTE5XTwvRGlzcGxheVRleHQ+PHJlY29y
+ZD48cmVjLW51bWJlcj40PC9yZWMtbnVtYmVyPjxmb3JlaWduLWtleXM+PGtleSBhcHA9IkVOIiBk
+Yi1pZD0iczJ0dzJwZTVod3p0YThlc2FwMHhweGFydnJyd2V0c2V6d3pkIiB0aW1lc3RhbXA9IjE0
+Nzg3OTgyMDEiPjQ8L2tleT48L2ZvcmVpZ24ta2V5cz48cmVmLXR5cGUgbmFtZT0iQ29uZmVyZW5j
+ZSBQcm9jZWVkaW5ncyI+MTA8L3JlZi10eXBlPjxjb250cmlidXRvcnM+PGF1dGhvcnM+PGF1dGhv
+cj5NYXN1dHRpLCBEYXZpZGU8L2F1dGhvcj48YXV0aG9yPkJhbnlhaSwgVGFtYXM8L2F1dGhvcj48
+YXV0aG9yPlRob2VtZWwsIEphbjwvYXV0aG9yPjxhdXRob3I+TWFnaW4sIFRoaWVycnk8L2F1dGhv
+cj48YXV0aG9yPlRheWxvciwgQmVuamFtaW48L2F1dGhvcj48YXV0aG9yPkthdGFyaWEsIERoaXJl
+bjwvYXV0aG9yPjwvYXV0aG9ycz48L2NvbnRyaWJ1dG9ycz48dGl0bGVzPjx0aXRsZT5JbnZlc3Rp
+Z2F0aW5nIHRoZSBNaWRkbGUgYW5kIExvd2VyIFRoZXJtb3NwaGVyZSB1c2luZyBhIEN1YmVzYXQg
+Q29uc3RlbGxhdGlvbjogdGhlIFFCNTAgTWlzc2lvbiBhbmQgaXRzIFBhcnRpY3VsYXIgQ2hhbGxl
+bmdlczwvdGl0bGU+PHNlY29uZGFyeS10aXRsZT5FR1UgR2VuZXJhbCBBc3NlbWJseSBDb25mZXJl
+bmNlIEFic3RyYWN0czwvc2Vjb25kYXJ5LXRpdGxlPjwvdGl0bGVzPjxwYWdlcz45MDE2PC9wYWdl
+cz48dm9sdW1lPjE3PC92b2x1bWU+PGRhdGVzPjx5ZWFyPjIwMTU8L3llYXI+PC9kYXRlcz48dXJs
+cz48L3VybHM+PC9yZWNvcmQ+PC9DaXRlPjxDaXRlPjxBdXRob3I+VHNheTwvQXV0aG9yPjxZZWFy
+PjIwMTU8L1llYXI+PFJlY051bT40MDwvUmVjTnVtPjxyZWNvcmQ+PHJlYy1udW1iZXI+NDA8L3Jl
+Yy1udW1iZXI+PGZvcmVpZ24ta2V5cz48a2V5IGFwcD0iRU4iIGRiLWlkPSJzMnR3MnBlNWh3enRh
+OGVzYXAweHB4YXJ2cnJ3ZXRzZXp3emQiIHRpbWVzdGFtcD0iMTQ4NTM0NDIyMyI+NDA8L2tleT48
+L2ZvcmVpZ24ta2V5cz48cmVmLXR5cGUgbmFtZT0iSm91cm5hbCBBcnRpY2xlIj4xNzwvcmVmLXR5
+cGU+PGNvbnRyaWJ1dG9ycz48YXV0aG9ycz48YXV0aG9yPlRzYXksIE1pY2hhZWw8L2F1dGhvcj48
+YXV0aG9yPkZyb25naWxsbywgSm9objwvYXV0aG9yPjxhdXRob3I+SG9obWFuLCBLdXJ0PC9hdXRo
+b3I+PGF1dGhvcj5NYWxwaHJ1cywgQmVuamFtaW4gS2V2aW48L2F1dGhvcj48L2F1dGhvcnM+PC9j
+b250cmlidXRvcnM+PHRpdGxlcz48dGl0bGU+THVuYXJDdWJlOiBBIERlZXAgU3BhY2UgNlUgQ3Vi
+ZVNhdCB3aXRoIE1pc3Npb24gRW5hYmxpbmcgSW9uIFByb3B1bHNpb24gVGVjaG5vbG9neTwvdGl0
+bGU+PC90aXRsZXM+PGRhdGVzPjx5ZWFyPjIwMTU8L3llYXI+PC9kYXRlcz48dXJscz48L3VybHM+
+PC9yZWNvcmQ+PC9DaXRlPjxDaXRlPjxBdXRob3I+UmlkZW5vdXJlPC9BdXRob3I+PFllYXI+MjAx
+NTwvWWVhcj48UmVjTnVtPjQxPC9SZWNOdW0+PHJlY29yZD48cmVjLW51bWJlcj40MTwvcmVjLW51
+bWJlcj48Zm9yZWlnbi1rZXlzPjxrZXkgYXBwPSJFTiIgZGItaWQ9InMydHcycGU1aHd6dGE4ZXNh
+cDB4cHhhcnZycndldHNlend6ZCIgdGltZXN0YW1wPSIxNDg1MzQ0MzQ2Ij40MTwva2V5PjwvZm9y
+ZWlnbi1rZXlzPjxyZWYtdHlwZSBuYW1lPSJDb25mZXJlbmNlIFByb2NlZWRpbmdzIj4xMDwvcmVm
+LXR5cGU+PGNvbnRyaWJ1dG9ycz48YXV0aG9ycz48YXV0aG9yPlJpZGVub3VyZSwgUmV4IFc8L2F1
+dGhvcj48YXV0aG9yPlNwZW5jZXIsIERhdmlkIEE8L2F1dGhvcj48YXV0aG9yPlN0ZXRzb24sIERv
+dWdsYXMgQTwvYXV0aG9yPjxhdXRob3I+QmV0dHMsIEJydWNlPC9hdXRob3I+PGF1dGhvcj5NdW5h
+a2F0YSwgUmlraTwvYXV0aG9yPjxhdXRob3I+V29uZywgU3RlcGhhbmllIEQ8L2F1dGhvcj48YXV0
+aG9yPkRpYXosIEFsZXg8L2F1dGhvcj48YXV0aG9yPlBsYW50ZSwgQmFyYmFyYTwvYXV0aG9yPjxh
+dXRob3I+Rm9sZXksIEp1c3RpbiBEPC9hdXRob3I+PGF1dGhvcj5CZWxsYXJkbywgSm9obiBNPC9h
+dXRob3I+PC9hdXRob3JzPjwvY29udHJpYnV0b3JzPjx0aXRsZXM+PHRpdGxlPlN0YXR1cyBvZiB0
+aGUgRHVhbCBDdWJlU2F0IExpZ2h0U2FpbCBQcm9ncmFtPC90aXRsZT48c2Vjb25kYXJ5LXRpdGxl
+PkFJQUEgU1BBQ0UgMjAxNSBDb25mZXJlbmNlIGFuZCBFeHBvc2l0aW9uPC9zZWNvbmRhcnktdGl0
+bGU+PC90aXRsZXM+PHBhZ2VzPjQ0MjQ8L3BhZ2VzPjxkYXRlcz48eWVhcj4yMDE1PC95ZWFyPjwv
+ZGF0ZXM+PHVybHM+PC91cmxzPjwvcmVjb3JkPjwvQ2l0ZT48L0VuZE5vdGU+
+</w:fldData>
+        </w:fldChar>
+      </w:r>
+      <w:r>
+        <w:instrText xml:space="preserve"> ADDIN EN.CITE.DATA </w:instrText>
+      </w:r>
+      <w:r>
+        <w:fldChar w:fldCharType="end"/>
+      </w:r>
+      <w:r>
+        <w:fldChar w:fldCharType="separate"/>
+      </w:r>
+      <w:r>
+        <w:rPr>
+          <w:noProof/>
+        </w:rPr>
+        <w:t>[17-19]</w:t>
+      </w:r>
+      <w:r>
+        <w:fldChar w:fldCharType="end"/>
+      </w:r>
+      <w:r>
+        <w:t>. This project focuses on a particular subset of</w:t>
+      </w:r>
+      <w:r>
+        <w:t xml:space="preserve"> emerging</w:t>
+      </w:r>
+      <w:r>
+        <w:t xml:space="preserve"> CubeSat missions which</w:t>
+      </w:r>
+      <w:r>
+        <w:t xml:space="preserve"> involve</w:t>
+      </w:r>
+      <w:r>
+        <w:t xml:space="preserve"> networked swarms of CubeSats; these will simply be referred to as CubeSat networks</w:t>
+      </w:r>
+      <w:r>
+        <w:t xml:space="preserve"> (CSNs)</w:t>
+      </w:r>
+      <w:r>
+        <w:t>.</w:t>
+      </w:r>
+      <w:r>
+        <w:t xml:space="preserve"> </w:t>
+      </w:r>
+      <w:r>
+        <w:t>The added redundancy of</w:t>
+      </w:r>
+      <w:r>
+        <w:t xml:space="preserve"> m</w:t>
+      </w:r>
+      <w:r>
+        <w:t>ulti-CubeSat missions address</w:t>
+      </w:r>
+      <w:r>
+        <w:t>es</w:t>
+      </w:r>
+      <w:r>
+        <w:t xml:space="preserve"> the platforms</w:t>
+      </w:r>
+      <w:r>
+        <w:t xml:space="preserve"> </w:t>
+      </w:r>
+      <w:r>
+        <w:t>limitations</w:t>
+      </w:r>
+      <w:r>
+        <w:t xml:space="preserve"> o</w:t>
+      </w:r>
+      <w:r>
+        <w:t>n</w:t>
+      </w:r>
+      <w:r>
+        <w:t xml:space="preserve"> power and durability</w:t>
+      </w:r>
+      <w:r>
+        <w:t xml:space="preserve">. Missions which involve </w:t>
+      </w:r>
+      <w:r>
+        <w:t>CSNs</w:t>
+      </w:r>
+      <w:r>
+        <w:t xml:space="preserve"> advance</w:t>
+      </w:r>
+      <w:r>
+        <w:t xml:space="preserve"> the platform</w:t>
+      </w:r>
+      <w:r>
+        <w:t xml:space="preserve"> one step further by introducing </w:t>
+      </w:r>
+      <w:r>
+        <w:t xml:space="preserve">varying degrees of autonomous cooperation and coordination between CubeSats. It is this cooperation and coordination that presents exciting new CubeSat applications. </w:t>
+      </w:r>
+      <w:r>
+        <w:t xml:space="preserve">CSNs </w:t>
+      </w:r>
+      <w:r>
+        <w:t>open</w:t>
+      </w:r>
+      <w:r>
+        <w:t xml:space="preserve"> numerous</w:t>
+      </w:r>
+      <w:r>
+        <w:t xml:space="preserve"> new possibilities </w:t>
+      </w:r>
+      <w:r>
+        <w:t>such as</w:t>
+      </w:r>
+      <w:r>
+        <w:t xml:space="preserve"> the collection of greater volumes of scientific data per mission,</w:t>
+      </w:r>
+      <w:r>
+        <w:t xml:space="preserve"> CubeSat</w:t>
+      </w:r>
+      <w:r>
+        <w:t xml:space="preserve"> interferometry </w:t>
+      </w:r>
+      <w:r>
+        <w:fldChar w:fldCharType="begin"/>
+      </w:r>
+      <w:r>
+        <w:instrText xml:space="preserve"> ADDIN EN.CITE &lt;EndNote&gt;&lt;Cite&gt;&lt;Author&gt;Glumb&lt;/Author&gt;&lt;Year&gt;2015&lt;/Year&gt;&lt;RecNum&gt;42&lt;/RecNum&gt;&lt;DisplayText&gt;[20]&lt;/DisplayText&gt;&lt;record&gt;&lt;rec-number&gt;42&lt;/rec-number&gt;&lt;foreign-keys&gt;&lt;key app="EN" db-id="s2tw2pe5hwzta8esap0xpxarvrrwetsezwzd" timestamp="1485344702"&gt;42&lt;/key&gt;&lt;/foreign-keys&gt;&lt;ref-type name="Conference Proceedings"&gt;10&lt;/ref-type&gt;&lt;contributors&gt;&lt;authors&gt;&lt;author&gt;Glumb, Ronald&lt;/author&gt;&lt;author&gt;Lietzke, Christopher&lt;/author&gt;&lt;author&gt;Luce, Scott&lt;/author&gt;&lt;author&gt;Wloszek, Paul&lt;/author&gt;&lt;/authors&gt;&lt;/contributors&gt;&lt;titles&gt;&lt;title&gt;Cubesat Fourier Transform Spectrometer (CubeSat-FTS) for Three-Dimensional Global Wind Measurements&lt;/title&gt;&lt;secondary-title&gt;American Meteorological Society Annual Meeting,(January 2015)&lt;/secondary-title&gt;&lt;/titles&gt;&lt;dates&gt;&lt;year&gt;2015&lt;/year&gt;&lt;/dates&gt;&lt;urls&gt;&lt;/urls&gt;&lt;/record&gt;&lt;/Cite&gt;&lt;/EndNote&gt;</w:instrText>
+      </w:r>
+      <w:r>
+        <w:fldChar w:fldCharType="separate"/>
+      </w:r>
+      <w:r>
+        <w:rPr>
+          <w:noProof/>
+        </w:rPr>
+        <w:t>[20]</w:t>
+      </w:r>
+      <w:r>
+        <w:fldChar w:fldCharType="end"/>
+      </w:r>
+      <w:r>
+        <w:t xml:space="preserve">, increased </w:t>
+      </w:r>
+      <w:r>
+        <w:t xml:space="preserve">fidelity </w:t>
+      </w:r>
+      <w:r>
+        <w:t>sensory data, inexpensive low-data rate</w:t>
+      </w:r>
+      <w:r>
+        <w:t xml:space="preserve"> communications and </w:t>
+      </w:r>
+      <w:r>
+        <w:t xml:space="preserve">improved air traffic monitoring </w:t>
+      </w:r>
+      <w:r>
+        <w:fldChar w:fldCharType="begin"/>
+      </w:r>
+      <w:r>
+        <w:instrText xml:space="preserve"> ADDIN EN.CITE &lt;EndNote&gt;&lt;Cite&gt;&lt;Author&gt;Nag&lt;/Author&gt;&lt;Year&gt;2016&lt;/Year&gt;&lt;RecNum&gt;43&lt;/RecNum&gt;&lt;DisplayText&gt;[21]&lt;/DisplayText&gt;&lt;record&gt;&lt;rec-number&gt;43&lt;/rec-number&gt;&lt;foreign-keys&gt;&lt;key app="EN" db-id="s2tw2pe5hwzta8esap0xpxarvrrwetsezwzd" timestamp="1485344801"&gt;43&lt;/key&gt;&lt;/foreign-keys&gt;&lt;ref-type name="Journal Article"&gt;17&lt;/ref-type&gt;&lt;contributors&gt;&lt;authors&gt;&lt;author&gt;Nag, Sreeja&lt;/author&gt;&lt;author&gt;Rios, Joseph L&lt;/author&gt;&lt;author&gt;Gerhardt, David&lt;/author&gt;&lt;author&gt;Pham, Camvu&lt;/author&gt;&lt;/authors&gt;&lt;/contributors&gt;&lt;titles&gt;&lt;title&gt;CubeSat constellation design for air traffic monitoring&lt;/title&gt;&lt;secondary-title&gt;Acta Astronautica&lt;/secondary-title&gt;&lt;/titles&gt;&lt;periodical&gt;&lt;full-title&gt;Acta Astronautica&lt;/full-title&gt;&lt;/periodical&gt;&lt;pages&gt;180-193&lt;/pages&gt;&lt;volume&gt;128&lt;/volume&gt;&lt;dates&gt;&lt;year&gt;2016&lt;/year&gt;&lt;/dates&gt;&lt;isbn&gt;0094-5765&lt;/isbn&gt;&lt;urls&gt;&lt;/urls&gt;&lt;/record&gt;&lt;/Cite&gt;&lt;/EndNote&gt;</w:instrText>
+      </w:r>
+      <w:r>
+        <w:fldChar w:fldCharType="separate"/>
+      </w:r>
+      <w:r>
+        <w:rPr>
+          <w:noProof/>
+        </w:rPr>
+        <w:t>[21]</w:t>
+      </w:r>
+      <w:r>
+        <w:fldChar w:fldCharType="end"/>
+      </w:r>
+      <w:r>
+        <w:t xml:space="preserve">. The space industry has taken the first </w:t>
+      </w:r>
+      <w:r>
+        <w:t xml:space="preserve">crucial </w:t>
+      </w:r>
+      <w:r>
+        <w:t xml:space="preserve">steps into designing and testing </w:t>
+      </w:r>
+      <w:r>
+        <w:t>CSNs</w:t>
+      </w:r>
+      <w:r>
+        <w:t xml:space="preserve"> </w:t>
+      </w:r>
+      <w:r>
+        <w:t>with</w:t>
+      </w:r>
+      <w:r>
+        <w:t xml:space="preserve"> missions such as NASA’s EDSN </w:t>
+      </w:r>
+      <w:r>
+        <w:fldChar w:fldCharType="begin"/>
+      </w:r>
+      <w:r>
+        <w:instrText xml:space="preserve"> ADDIN EN.CITE &lt;EndNote&gt;&lt;Cite&gt;&lt;Author&gt;Westley&lt;/Author&gt;&lt;Year&gt;2015&lt;/Year&gt;&lt;RecNum&gt;44&lt;/RecNum&gt;&lt;DisplayText&gt;[22]&lt;/DisplayText&gt;&lt;record&gt;&lt;rec-number&gt;44&lt;/rec-number&gt;&lt;foreign-keys&gt;&lt;key app="EN" db-id="s2tw2pe5hwzta8esap0xpxarvrrwetsezwzd" timestamp="1485344900"&gt;44&lt;/key&gt;&lt;/foreign-keys&gt;&lt;ref-type name="Journal Article"&gt;17&lt;/ref-type&gt;&lt;contributors&gt;&lt;authors&gt;&lt;author&gt;Westley, Deborah&lt;/author&gt;&lt;author&gt;Martinez, Andres&lt;/author&gt;&lt;author&gt;Petro, Andrew&lt;/author&gt;&lt;/authors&gt;&lt;/contributors&gt;&lt;titles&gt;&lt;title&gt;Edison Demonstration of Smallsat Networks&lt;/title&gt;&lt;/titles&gt;&lt;dates&gt;&lt;year&gt;2015&lt;/year&gt;&lt;/dates&gt;&lt;urls&gt;&lt;/urls&gt;&lt;/record&gt;&lt;/Cite&gt;&lt;/EndNote&gt;</w:instrText>
+      </w:r>
+      <w:r>
+        <w:fldChar w:fldCharType="separate"/>
+      </w:r>
+      <w:r>
+        <w:rPr>
+          <w:noProof/>
+        </w:rPr>
+        <w:t>[22]</w:t>
+      </w:r>
+      <w:r>
+        <w:fldChar w:fldCharType="end"/>
+      </w:r>
+      <w:r>
+        <w:t xml:space="preserve"> and Nodes </w:t>
+      </w:r>
+      <w:r>
+        <w:fldChar w:fldCharType="begin"/>
+      </w:r>
+      <w:r>
+        <w:instrText xml:space="preserve"> ADDIN EN.CITE &lt;EndNote&gt;&lt;Cite&gt;&lt;Author&gt;Hanson&lt;/Author&gt;&lt;Year&gt;2016&lt;/Year&gt;&lt;RecNum&gt;1&lt;/RecNum&gt;&lt;DisplayText&gt;[12]&lt;/DisplayText&gt;&lt;record&gt;&lt;rec-number&gt;1&lt;/rec-number&gt;&lt;foreign-keys&gt;&lt;key app="EN" db-id="s2tw2pe5hwzta8esap0xpxarvrrwetsezwzd" timestamp="1476911075"&gt;1&lt;/key&gt;&lt;/foreign-keys&gt;&lt;ref-type name="Journal Article"&gt;17&lt;/ref-type&gt;&lt;contributors&gt;&lt;authors&gt;&lt;author&gt;Hanson, John&lt;/author&gt;&lt;author&gt;Luna, Ali Guarneros&lt;/author&gt;&lt;author&gt;DeRosee, Rodolphe&lt;/author&gt;&lt;author&gt;Oyadomari, Ken&lt;/author&gt;&lt;author&gt;Wolfe, Jasper&lt;/author&gt;&lt;author&gt;Attai, Watson&lt;/author&gt;&lt;author&gt;Prical, Cedric&lt;/author&gt;&lt;/authors&gt;&lt;/contributors&gt;&lt;titles&gt;&lt;title&gt;Nodes: A Flight Demonstration of Networked Spacecraft Command and Control&lt;/title&gt;&lt;/titles&gt;&lt;dates&gt;&lt;year&gt;2016&lt;/year&gt;&lt;/dates&gt;&lt;urls&gt;&lt;/urls&gt;&lt;/record&gt;&lt;/Cite&gt;&lt;/EndNote&gt;</w:instrText>
+      </w:r>
+      <w:r>
+        <w:fldChar w:fldCharType="separate"/>
+      </w:r>
+      <w:r>
+        <w:rPr>
+          <w:noProof/>
+        </w:rPr>
+        <w:t>[12]</w:t>
+      </w:r>
+      <w:r>
+        <w:fldChar w:fldCharType="end"/>
+      </w:r>
+      <w:r>
+        <w:t xml:space="preserve"> </w:t>
+      </w:r>
+      <w:r>
+        <w:t>and CNSA’s Tian</w:t>
+      </w:r>
+      <w:r>
+        <w:t>w</w:t>
+      </w:r>
+      <w:r>
+        <w:t xml:space="preserve">ang-1 </w:t>
+      </w:r>
+      <w:r>
+        <w:fldChar w:fldCharType="begin"/>
+      </w:r>
+      <w:r>
+        <w:instrText xml:space="preserve"> ADDIN EN.CITE &lt;EndNote&gt;&lt;Cite&gt;&lt;Author&gt;Barbosa&lt;/Author&gt;&lt;Year&gt;2015&lt;/Year&gt;&lt;RecNum&gt;8&lt;/RecNum&gt;&lt;DisplayText&gt;[23]&lt;/DisplayText&gt;&lt;record&gt;&lt;rec-number&gt;8&lt;/rec-number&gt;&lt;foreign-keys&gt;&lt;key app="EN" db-id="s2tw2pe5hwzta8esap0xpxarvrrwetsezwzd" timestamp="1478814817"&gt;8&lt;/key&gt;&lt;/foreign-keys&gt;&lt;ref-type name="Web Page"&gt;12&lt;/ref-type&gt;&lt;contributors&gt;&lt;authors&gt;&lt;author&gt;R. Barbosa&lt;/author&gt;&lt;/authors&gt;&lt;/contributors&gt;&lt;titles&gt;&lt;title&gt;China debuts Long March 11 lofting Tianwang-1 trio&lt;/title&gt;&lt;/titles&gt;&lt;volume&gt;2016&lt;/volume&gt;&lt;number&gt;September, 24&lt;/number&gt;&lt;dates&gt;&lt;year&gt;2015&lt;/year&gt;&lt;/dates&gt;&lt;pub-location&gt;NASASpaceFlight.com&lt;/pub-location&gt;&lt;urls&gt;&lt;related-urls&gt;&lt;url&gt;NASASpaceFlight.com&lt;/url&gt;&lt;/related-urls&gt;&lt;/urls&gt;&lt;/record&gt;&lt;/Cite&gt;&lt;/EndNote&gt;</w:instrText>
+      </w:r>
+      <w:r>
+        <w:fldChar w:fldCharType="separate"/>
+      </w:r>
+      <w:r>
+        <w:rPr>
+          <w:noProof/>
+        </w:rPr>
+        <w:t>[23]</w:t>
+      </w:r>
+      <w:r>
+        <w:fldChar w:fldCharType="end"/>
+      </w:r>
+      <w:r>
+        <w:t>.</w:t>
+      </w:r>
+    </w:p>
+    <w:p/>
+    <w:p>
       <w:r>
         <w:lastRenderedPageBreak/>
-        <w:t>larger launch payloads. Effectively all modern launch payloads are designed to match the capabilities of the launch vehicle. Frequently, vehicles will have</w:t>
-      </w:r>
-      <w:r>
-        <w:t xml:space="preserve"> some spare volume and</w:t>
-      </w:r>
-      <w:r>
-        <w:t xml:space="preserve"> available lift thrust. In these cases multiple launchers have be devised which can make use of unused space and launch CubeSats along with </w:t>
-      </w:r>
-      <w:r>
-        <w:t>the vehicle’s primary payloads. In cases</w:t>
-      </w:r>
-      <w:r>
-        <w:t xml:space="preserve"> where cargo and/or personnel are being delivered to the ISS, CubeSats </w:t>
-      </w:r>
-      <w:r>
-        <w:t>often</w:t>
-      </w:r>
-      <w:r>
-        <w:t xml:space="preserve"> hitch a ride to be launched from the ISS’s dedicated CubeSat launcher []. </w:t>
+        <w:t xml:space="preserve">This work </w:t>
+      </w:r>
+      <w:r>
+        <w:t>builds upon</w:t>
+      </w:r>
+      <w:r>
+        <w:t xml:space="preserve"> the mission and flight data from the aforementioned missions and seeks to explore </w:t>
+      </w:r>
+      <w:r>
+        <w:t>certain</w:t>
+      </w:r>
+      <w:r>
+        <w:t xml:space="preserve"> fundamental aspects of the networking approaches employed in </w:t>
+      </w:r>
+      <w:r>
+        <w:t>CSNs</w:t>
+      </w:r>
+      <w:r>
+        <w:t>. In particular</w:t>
+      </w:r>
+      <w:r>
+        <w:t>, this</w:t>
+      </w:r>
+      <w:r>
+        <w:t xml:space="preserve"> work attempts to identify how scientific CubeSat mission applications may approach</w:t>
+      </w:r>
+      <w:r>
+        <w:t xml:space="preserve"> CubeSat</w:t>
+      </w:r>
+      <w:r>
+        <w:t xml:space="preserve"> networking in order to optimiz</w:t>
+      </w:r>
+      <w:r>
+        <w:t xml:space="preserve">e </w:t>
+      </w:r>
+      <w:r>
+        <w:t>space to ground</w:t>
+      </w:r>
+      <w:r>
+        <w:t xml:space="preserve"> (S2G)</w:t>
+      </w:r>
+      <w:r>
+        <w:t xml:space="preserve"> </w:t>
+      </w:r>
+      <w:r>
+        <w:t xml:space="preserve">data </w:t>
+      </w:r>
+      <w:r>
+        <w:t>throughput with</w:t>
+      </w:r>
+      <w:bookmarkStart w:id="7" w:name="_GoBack"/>
+      <w:bookmarkEnd w:id="7"/>
+      <w:r>
+        <w:t xml:space="preserve"> network power consumption</w:t>
+      </w:r>
+      <w:r>
+        <w:t xml:space="preserve">. </w:t>
+      </w:r>
+    </w:p>
+    <w:p>
+      <w:pPr>
+        <w:pStyle w:val="Heading2"/>
+      </w:pPr>
+      <w:r>
+        <w:t xml:space="preserve"> </w:t>
+      </w:r>
+      <w:bookmarkStart w:id="8" w:name="_Toc468804658"/>
+      <w:r>
+        <w:t>Objectives</w:t>
+      </w:r>
+      <w:bookmarkEnd w:id="8"/>
+    </w:p>
+    <w:p>
+      <w:r>
+        <w:t xml:space="preserve">In many regards CSNs </w:t>
+      </w:r>
+      <w:r>
+        <w:t>are similar to networks to which computer scientists and engineers are accustomed such as wireless sensor networks (WSNs) and mobile ad-hoc networks (MANETs).</w:t>
+      </w:r>
+      <w:r>
+        <w:t xml:space="preserve"> This work aims to take state of the art concepts from both of these fields and apply them to CSNs. </w:t>
+      </w:r>
+      <w:r>
+        <w:t>This is not to say that the existing CSN state of the art is not strongly based on work in these fields, as it most certainly is. Work in academic domains prior to the design and launch of the first CSN covered many aspects of interest but was forced to make several assumptions as to the capabilities and dynamics of CSNs. Now that CSN missions have successfully flown there is clear opportunity to assess the assumptions made by previous work and adapt future approaches.</w:t>
       </w:r>
     </w:p>
     <w:p/>
     <w:p>
       <w:r>
-        <w:t xml:space="preserve">As a result of </w:t>
-      </w:r>
-      <w:r>
-        <w:t xml:space="preserve">the </w:t>
-      </w:r>
-      <w:r>
-        <w:t>lowering</w:t>
-      </w:r>
-      <w:r>
-        <w:t xml:space="preserve"> unit costs to LEO and the increasing </w:t>
-      </w:r>
-      <w:r>
-        <w:t>affordability, availability and capabilities of CubeSat components, CubeSat mission have become increasing ambitious</w:t>
-      </w:r>
-      <w:r>
-        <w:t xml:space="preserve"> [][][]</w:t>
-      </w:r>
-      <w:r>
-        <w:t>. This project focuses on a particular subset of</w:t>
-      </w:r>
-      <w:r>
-        <w:t xml:space="preserve"> emerging</w:t>
-      </w:r>
-      <w:r>
-        <w:t xml:space="preserve"> CubeSat missions which</w:t>
-      </w:r>
-      <w:r>
-        <w:t xml:space="preserve"> involve</w:t>
-      </w:r>
-      <w:r>
-        <w:t xml:space="preserve"> networked swarms of CubeSats; these will simply be referred to as CubeSat networks</w:t>
-      </w:r>
-      <w:r>
-        <w:t xml:space="preserve"> (CSNs)</w:t>
-      </w:r>
-      <w:r>
-        <w:t>.</w:t>
+        <w:t xml:space="preserve">The </w:t>
+      </w:r>
+      <w:r>
+        <w:t>general</w:t>
       </w:r>
       <w:r>
         <w:t xml:space="preserve"> </w:t>
       </w:r>
       <w:r>
-        <w:t>The added redundancy of</w:t>
-      </w:r>
-      <w:r>
-        <w:t xml:space="preserve"> m</w:t>
-      </w:r>
-      <w:r>
-        <w:t>ulti-CubeSat missions address</w:t>
-      </w:r>
-      <w:r>
-        <w:t>es</w:t>
-      </w:r>
-      <w:r>
-        <w:t xml:space="preserve"> the platforms</w:t>
+        <w:t>motivation</w:t>
+      </w:r>
+      <w:r>
+        <w:t xml:space="preserve"> of this work is to </w:t>
+      </w:r>
+      <w:r>
+        <w:t>assess CSN</w:t>
       </w:r>
       <w:r>
         <w:t xml:space="preserve"> </w:t>
       </w:r>
       <w:r>
-        <w:t>limitations</w:t>
-      </w:r>
-      <w:r>
-        <w:t xml:space="preserve"> o</w:t>
-      </w:r>
-      <w:r>
-        <w:t>n</w:t>
-      </w:r>
-      <w:r>
-        <w:t xml:space="preserve"> power and durability</w:t>
-      </w:r>
-      <w:r>
-        <w:t xml:space="preserve">. Missions which involve </w:t>
-      </w:r>
-      <w:r>
-        <w:t>CSNs</w:t>
-      </w:r>
-      <w:r>
-        <w:t xml:space="preserve"> advance one step further by introducing the </w:t>
-      </w:r>
-      <w:r>
-        <w:t xml:space="preserve">varying degrees of autonomous cooperation and coordination between CubeSats. It is this cooperation and coordination that presents exciting new CubeSat applications. </w:t>
-      </w:r>
-      <w:r>
-        <w:t xml:space="preserve">CSNs </w:t>
-      </w:r>
-      <w:r>
-        <w:t>open</w:t>
-      </w:r>
-      <w:r>
-        <w:t xml:space="preserve"> numerous</w:t>
-      </w:r>
-      <w:r>
-        <w:t xml:space="preserve"> new possibilities </w:t>
-      </w:r>
-      <w:r>
-        <w:t>such as</w:t>
-      </w:r>
-      <w:r>
-        <w:t xml:space="preserve"> the collection of greater volumes of scientific data per mission,</w:t>
-      </w:r>
-      <w:r>
-        <w:t xml:space="preserve"> CubeSat</w:t>
-      </w:r>
-      <w:r>
-        <w:t xml:space="preserve"> interferometry [], increased </w:t>
-      </w:r>
-      <w:r>
-        <w:t xml:space="preserve">fidelity </w:t>
-      </w:r>
-      <w:r>
-        <w:t>sensory data, inexpensive low-data rate</w:t>
-      </w:r>
-      <w:r>
-        <w:t xml:space="preserve"> communications and </w:t>
-      </w:r>
-      <w:r>
-        <w:t xml:space="preserve">improved air traffic tracking []. The space industry has taken the first </w:t>
-      </w:r>
-      <w:r>
-        <w:t xml:space="preserve">crucial </w:t>
-      </w:r>
-      <w:r>
-        <w:t xml:space="preserve">steps into designing and testing </w:t>
-      </w:r>
-      <w:r>
-        <w:t>CSNs</w:t>
-      </w:r>
-      <w:r>
+        <w:rPr>
+          <w:b/>
+        </w:rPr>
+        <w:t>network layer protocol design</w:t>
+      </w:r>
+      <w:r>
+        <w:t xml:space="preserve"> in light of both existing academic work relating to WSNs, MANETs, CubeSat networking, and the design, implementation and flight data of CSN based missions.</w:t>
+      </w:r>
+      <w:r>
+        <w:t xml:space="preserve"> As mentioned, there are numerous varied applications of CSNs. As such, this work seeks to examine a generic and common scientific application. This chosen application employs </w:t>
+      </w:r>
+      <w:r>
+        <w:rPr>
+          <w:b/>
+        </w:rPr>
+        <w:t>a number</w:t>
+      </w:r>
+      <w:r>
+        <w:t xml:space="preserve"> of  CubeSats each of which has an identical scientific instrument. This scientific instrument produces some data and </w:t>
+      </w:r>
+      <w:r>
+        <w:lastRenderedPageBreak/>
+        <w:t>it is then objective of the CSN to coordinate in order to communicate this data to ground. Even in this simplified and general case there are many complications to consider such as the power consumed by</w:t>
+      </w:r>
+      <w:r>
+        <w:t xml:space="preserve"> S2G communications and</w:t>
+      </w:r>
+      <w:r>
+        <w:t xml:space="preserve"> inter-satellite communication (ISC), which is sometime</w:t>
+      </w:r>
+      <w:r>
+        <w:t xml:space="preserve">s referred to as crosslinking. For the scientist on the ground the core concern is the quality and the quantity of the data received. In this work we assume that the issues of data quality are fully addressed by the scientific instrument. This leaves the quantity of data received as the metric for  success for this hypothetical scientific mission. This leads to more specific objective of this work; to explore CSN </w:t>
+      </w:r>
+      <w:r>
+        <w:rPr>
+          <w:b/>
+        </w:rPr>
+        <w:t>network layer protocol design</w:t>
+      </w:r>
+      <w:r>
+        <w:rPr>
+          <w:b/>
+        </w:rPr>
         <w:t xml:space="preserve"> </w:t>
       </w:r>
       <w:r>
-        <w:t>with missions such as NASA’s EDSN [] and Nodes [] and CNSA’s Tian</w:t>
-      </w:r>
-      <w:r>
-        <w:t>wang-1 [].</w:t>
+        <w:t xml:space="preserve">in order to identify approaches which may increase overall data throughput to ground. As alluded to, this may be achieved by increasing the longevity of the missions and/or the rate at which data is transmitted to ground. This exemplifies the core problem which this work attempts to address; the balance of S2G throughput </w:t>
+      </w:r>
+      <w:r>
+        <w:t>versus power consumption.</w:t>
       </w:r>
     </w:p>
     <w:p/>
     <w:p>
       <w:r>
-        <w:t xml:space="preserve">This work </w:t>
-      </w:r>
-      <w:r>
-        <w:t>builds upon</w:t>
-      </w:r>
-      <w:r>
-        <w:t xml:space="preserve"> the mission and flight data from the aforementioned missions and seeks to explore </w:t>
-      </w:r>
-      <w:r>
-        <w:t>certain</w:t>
-      </w:r>
-      <w:r>
-        <w:t xml:space="preserve"> fundamental aspects of the networking approaches employed in </w:t>
-      </w:r>
-      <w:r>
-        <w:t>CSNs</w:t>
-      </w:r>
-      <w:r>
-        <w:t>. In particular</w:t>
-      </w:r>
-      <w:r>
-        <w:t>, this</w:t>
-      </w:r>
-      <w:r>
-        <w:t xml:space="preserve"> work attempts to identify how scientific CubeSat mission applications may approach</w:t>
-      </w:r>
-      <w:r>
-        <w:t xml:space="preserve"> CubeSat</w:t>
-      </w:r>
-      <w:r>
-        <w:t xml:space="preserve"> networking in order to optimiz</w:t>
-      </w:r>
-      <w:r>
-        <w:t xml:space="preserve">e the quantity of data </w:t>
-      </w:r>
+        <w:t>In terms of CubeSat power, ISC is expensive however</w:t>
+      </w:r>
+      <w:r>
+        <w:t>,</w:t>
+      </w:r>
+      <w:r>
+        <w:t xml:space="preserve"> S2G communicat</w:t>
+      </w:r>
+      <w:r>
+        <w:t xml:space="preserve">ion is considerably more so. This presents an optimization problem. Increasing the amount of S2G communication will increase S2G throughput of course but it will also consume more battery overall and reduced the amount of possible sensing. ISC may be used to communicate data to </w:t>
+      </w:r>
+      <w:r>
+        <w:t xml:space="preserve">a CubeSat which has more battery power and/or a better window of opportunity for S2G communications. Of course, too much ISC will be wasteful in scenarios where all CubeSats have enough battery and suitable S2G windows to perform S2G communications. It is in this context that the core technical objectives are framed. Any solutions proposed by this work intend to address the primary objective with direct consideration to balancing CubeSat power consumption with S2G throughput. </w:t>
+      </w:r>
+    </w:p>
+    <w:p>
+      <w:pPr>
+        <w:pStyle w:val="Heading2"/>
+      </w:pPr>
       <w:r>
         <w:lastRenderedPageBreak/>
-        <w:t>collected by balancing space to ground</w:t>
-      </w:r>
-      <w:r>
-        <w:t xml:space="preserve"> (S2G)</w:t>
-      </w:r>
-      <w:r>
-        <w:t xml:space="preserve"> throughput with network power consumption</w:t>
-      </w:r>
-      <w:r>
-        <w:t xml:space="preserve">. </w:t>
-      </w:r>
-    </w:p>
-    <w:p>
-      <w:pPr>
-        <w:pStyle w:val="Heading2"/>
-      </w:pPr>
-      <w:r>
         <w:t xml:space="preserve"> </w:t>
       </w:r>
-      <w:bookmarkStart w:id="7" w:name="_Toc468804658"/>
-      <w:r>
-        <w:t>Objectives</w:t>
-      </w:r>
-      <w:bookmarkEnd w:id="7"/>
-    </w:p>
-    <w:p>
-      <w:r>
-        <w:t xml:space="preserve">In many regards CSNs </w:t>
-      </w:r>
-      <w:r>
-        <w:t>are similar to networks to which computer scientists and engineers are accustomed such as wireless sensor networks (WSNs) and mobile ad-hoc networks (MANETs).</w:t>
-      </w:r>
-      <w:r>
-        <w:t xml:space="preserve"> This work aims to take state of the art concepts from both of these fields and apply them to CSNs. </w:t>
-      </w:r>
-      <w:r>
-        <w:t>This is not to say that the existing CSN state of the art is not strongly based on work in these fields, as it most certainly is. Work in academic domains prior to the design and launch of the first CSN covered many aspects of interest but was forced to make several assumptions as to the capabilities and dynamics of CSNs. Now that CSN missions have successfully flown there is clear opportunity to assess the assumptions made by previous work and adapt future approaches.</w:t>
+      <w:bookmarkStart w:id="9" w:name="_Toc468804659"/>
+      <w:r>
+        <w:t>Thesis Structure</w:t>
+      </w:r>
+      <w:bookmarkEnd w:id="9"/>
+    </w:p>
+    <w:p>
+      <w:r>
+        <w:t xml:space="preserve">This document is divided into six chapters. The </w:t>
+      </w:r>
+      <w:r>
+        <w:t>Introduction</w:t>
+      </w:r>
+      <w:r>
+        <w:t xml:space="preserve"> chapter offers a basic overview of the background of the project and the motivations and objectives thereof. </w:t>
+      </w:r>
+      <w:r>
+        <w:t>This chapter aims to provide just enough material for lay-readers to understand the context and general scope of the project but stops short of introducing in depth the CubeSat platform, LEO environments and NanoSat applications.</w:t>
       </w:r>
     </w:p>
     <w:p/>
     <w:p>
       <w:r>
+        <w:t>The State of the Art</w:t>
+      </w:r>
+      <w:r>
+        <w:t xml:space="preserve"> chapter …</w:t>
+      </w:r>
+    </w:p>
+    <w:p>
+      <w:r>
         <w:t xml:space="preserve">The </w:t>
       </w:r>
       <w:r>
-        <w:t>general</w:t>
-      </w:r>
-      <w:r>
-        <w:t xml:space="preserve"> </w:t>
-      </w:r>
-      <w:r>
-        <w:t>motivation</w:t>
-      </w:r>
-      <w:r>
-        <w:t xml:space="preserve"> of this work is to </w:t>
-      </w:r>
-      <w:r>
-        <w:t>assess CSN</w:t>
-      </w:r>
-      <w:r>
-        <w:t xml:space="preserve"> </w:t>
-      </w:r>
-      <w:r>
-        <w:rPr>
-          <w:b/>
-        </w:rPr>
-        <w:t>network layer protocol design</w:t>
-      </w:r>
-      <w:r>
-        <w:t xml:space="preserve"> in light of both existing academic work relating to WSNs, MANETs, CubeSat networking, and the design, implementation and flight data of CSN based missions.</w:t>
-      </w:r>
-      <w:r>
-        <w:t xml:space="preserve"> As mentioned, there are numerous varied applications of CSNs. As such, this work seeks to examine a generic and common scientific application. This chosen application employs </w:t>
-      </w:r>
-      <w:r>
-        <w:rPr>
-          <w:b/>
-        </w:rPr>
-        <w:t>a number</w:t>
-      </w:r>
-      <w:r>
-        <w:t xml:space="preserve"> of  CubeSats each of which has an identical scientific instrument. This scientific instrument produces some data and it is then objective of the CSN to coordinate in order to communicate this data to ground. Even in this simplified and general case there are many complications to consider such as the power consumed by</w:t>
-      </w:r>
-      <w:r>
-        <w:t xml:space="preserve"> S2G communications and</w:t>
-      </w:r>
-      <w:r>
-        <w:t xml:space="preserve"> inter-satellite communication (ISC), which is sometime</w:t>
-      </w:r>
-      <w:r>
-        <w:t xml:space="preserve">s referred to as crosslinking. For the scientist on the ground the core concern is the quality and the quantity of the data received. In this work we assume that the issues of data quality are fully addressed by </w:t>
-      </w:r>
-      <w:r>
-        <w:lastRenderedPageBreak/>
-        <w:t xml:space="preserve">the scientific instrument. This leaves the quantity of data received as the metric for  success for this hypothetical scientific mission. This leads to more specific objective of this work; to explore CSN </w:t>
-      </w:r>
-      <w:r>
-        <w:rPr>
-          <w:b/>
-        </w:rPr>
-        <w:t>network layer protocol design</w:t>
-      </w:r>
-      <w:r>
-        <w:rPr>
-          <w:b/>
-        </w:rPr>
-        <w:t xml:space="preserve"> </w:t>
-      </w:r>
-      <w:r>
-        <w:t xml:space="preserve">in order to identify approaches which may increase overall data throughput to ground. As alluded to, this may be achieved by increasing the longevity of the missions and/or the rate at which data is transmitted to ground. This exemplifies the core problem which this work attempts to address; the balance of S2G throughput </w:t>
-      </w:r>
-      <w:r>
-        <w:t>versus power consumption.</w:t>
-      </w:r>
-    </w:p>
-    <w:p/>
-    <w:p>
-      <w:r>
-        <w:t>In terms of CubeSat power, ISC is expensive however</w:t>
-      </w:r>
-      <w:r>
-        <w:t>,</w:t>
-      </w:r>
-      <w:r>
-        <w:t xml:space="preserve"> S2G communicat</w:t>
-      </w:r>
-      <w:r>
-        <w:t xml:space="preserve">ion is considerably more so. This presents an optimization problem. Increasing the amount of S2G communication will increase S2G throughput of course but it will also consume more battery overall and reduced the amount of possible sensing. ISC may be used to communicate data to </w:t>
-      </w:r>
-      <w:r>
-        <w:t xml:space="preserve">a CubeSat which has more battery power and/or a better window of opportunity for S2G communications. Of course, too much ISC will be wasteful in scenarios where all CubeSats have enough battery and suitable S2G windows to perform S2G communications. It is in this context that the core technical objectives are framed. Any solutions proposed by this work intend to address the primary objective with direct consideration to balancing CubeSat power consumption with S2G throughput. </w:t>
-      </w:r>
-    </w:p>
-    <w:p>
-      <w:pPr>
-        <w:pStyle w:val="Heading2"/>
-      </w:pPr>
-      <w:r>
-        <w:t xml:space="preserve"> </w:t>
-      </w:r>
-      <w:bookmarkStart w:id="8" w:name="_Toc468804659"/>
-      <w:r>
-        <w:t>Thesis Structure</w:t>
-      </w:r>
-      <w:bookmarkEnd w:id="8"/>
-    </w:p>
-    <w:p>
-      <w:r>
-        <w:t xml:space="preserve">This document is divided into six chapters. The </w:t>
-      </w:r>
-      <w:r>
-        <w:t>Introduction</w:t>
-      </w:r>
-      <w:r>
-        <w:t xml:space="preserve"> chapter offers a basic overview of the background of the project and the motivations and objectives thereof. </w:t>
-      </w:r>
-      <w:r>
-        <w:t>This chapter aims to provide just enough material for lay-readers to understand the context and general scope of the project but stops short of introducing in depth the CubeSat platform, LEO environments and NanoSat applications.</w:t>
-      </w:r>
-    </w:p>
-    <w:p/>
-    <w:p>
-      <w:r>
-        <w:lastRenderedPageBreak/>
-        <w:t>The State of the Art</w:t>
-      </w:r>
-      <w:r>
-        <w:t xml:space="preserve"> chapter …</w:t>
+        <w:t xml:space="preserve">Proposed Protocols </w:t>
+      </w:r>
+      <w:r>
+        <w:t>chapter …</w:t>
+      </w:r>
+    </w:p>
+    <w:p>
+      <w:r>
+        <w:t xml:space="preserve">The Simulations </w:t>
+      </w:r>
+      <w:r>
+        <w:t>chapter …</w:t>
       </w:r>
     </w:p>
     <w:p>
@@ -4156,7 +4701,7 @@
         <w:t xml:space="preserve">The </w:t>
       </w:r>
       <w:r>
-        <w:t xml:space="preserve">Proposed Protocols </w:t>
+        <w:t xml:space="preserve">Results </w:t>
       </w:r>
       <w:r>
         <w:t>chapter …</w:t>
@@ -4164,25 +4709,6 @@
     </w:p>
     <w:p>
       <w:r>
-        <w:t xml:space="preserve">The Simulations </w:t>
-      </w:r>
-      <w:r>
-        <w:t>chapter …</w:t>
-      </w:r>
-    </w:p>
-    <w:p>
-      <w:r>
-        <w:t xml:space="preserve">The </w:t>
-      </w:r>
-      <w:r>
-        <w:t xml:space="preserve">Results </w:t>
-      </w:r>
-      <w:r>
-        <w:t>chapter …</w:t>
-      </w:r>
-    </w:p>
-    <w:p>
-      <w:r>
         <w:t>Finally the Conclusions chapter …</w:t>
       </w:r>
     </w:p>
@@ -4190,12 +4716,12 @@
       <w:pPr>
         <w:pStyle w:val="Heading1"/>
       </w:pPr>
-      <w:bookmarkStart w:id="9" w:name="_Toc468804660"/>
+      <w:bookmarkStart w:id="10" w:name="_Toc468804660"/>
       <w:r>
         <w:lastRenderedPageBreak/>
         <w:t>State of the Art</w:t>
       </w:r>
-      <w:bookmarkEnd w:id="9"/>
+      <w:bookmarkEnd w:id="10"/>
     </w:p>
     <w:p>
       <w:pPr>
@@ -4204,11 +4730,11 @@
       <w:r>
         <w:t xml:space="preserve"> </w:t>
       </w:r>
-      <w:bookmarkStart w:id="10" w:name="_Toc468804661"/>
+      <w:bookmarkStart w:id="11" w:name="_Toc468804661"/>
       <w:r>
         <w:t>Introduction</w:t>
       </w:r>
-      <w:bookmarkEnd w:id="10"/>
+      <w:bookmarkEnd w:id="11"/>
       <w:r>
         <w:t xml:space="preserve"> </w:t>
       </w:r>
@@ -4225,8 +4751,6 @@
       <w:r>
         <w:t xml:space="preserve"> </w:t>
       </w:r>
-      <w:bookmarkStart w:id="11" w:name="_GoBack"/>
-      <w:bookmarkEnd w:id="11"/>
     </w:p>
     <w:p>
       <w:pPr>
@@ -4806,13 +5330,11 @@
         <w:pStyle w:val="Heading1"/>
       </w:pPr>
       <w:bookmarkStart w:id="43" w:name="_Toc468804697"/>
-      <w:proofErr w:type="spellStart"/>
       <w:r>
         <w:lastRenderedPageBreak/>
         <w:t>Conclustions</w:t>
       </w:r>
       <w:bookmarkEnd w:id="43"/>
-      <w:proofErr w:type="spellEnd"/>
     </w:p>
     <w:p>
       <w:pPr>
@@ -4843,63 +5365,547 @@
       <w:r>
         <w:t>…</w:t>
       </w:r>
-      <w:r>
-        <w:br/>
-      </w:r>
-    </w:p>
-    <w:p>
-      <w:pPr>
-        <w:pStyle w:val="Chaptertitlenotnumbered"/>
-      </w:pPr>
-      <w:bookmarkStart w:id="46" w:name="_Toc468804700"/>
+    </w:p>
+    <w:p>
+      <w:pPr>
+        <w:pStyle w:val="EndNoteBibliographyTitle"/>
+      </w:pPr>
+      <w:r>
+        <w:fldChar w:fldCharType="begin"/>
+      </w:r>
+      <w:r>
+        <w:instrText xml:space="preserve"> ADDIN EN.REFLIST </w:instrText>
+      </w:r>
+      <w:r>
+        <w:fldChar w:fldCharType="separate"/>
+      </w:r>
+      <w:r>
+        <w:t>References</w:t>
+      </w:r>
+    </w:p>
+    <w:p>
+      <w:pPr>
+        <w:pStyle w:val="EndNoteBibliographyTitle"/>
+      </w:pPr>
+    </w:p>
+    <w:p>
+      <w:pPr>
+        <w:pStyle w:val="EndNoteBibliography"/>
+        <w:ind w:left="720" w:hanging="720"/>
+      </w:pPr>
+      <w:r>
+        <w:t>[1]</w:t>
+      </w:r>
+      <w:r>
+        <w:tab/>
+        <w:t xml:space="preserve">L. Brennan and A. Vecchi, </w:t>
+      </w:r>
+      <w:r>
+        <w:rPr>
+          <w:i/>
+        </w:rPr>
+        <w:t>The business of space: The next frontier of international competition</w:t>
+      </w:r>
+      <w:r>
+        <w:t>: Palgrave Macmillan, 2011.</w:t>
+      </w:r>
+    </w:p>
+    <w:p>
+      <w:pPr>
+        <w:pStyle w:val="EndNoteBibliography"/>
+        <w:ind w:left="720" w:hanging="720"/>
+      </w:pPr>
+      <w:r>
+        <w:t>[2]</w:t>
+      </w:r>
+      <w:r>
+        <w:tab/>
+        <w:t xml:space="preserve">G. Johnson. (2012, January, 15). </w:t>
+      </w:r>
+      <w:r>
+        <w:rPr>
+          <w:i/>
+        </w:rPr>
+        <w:t>Revised, Expanded Launch Cost Data</w:t>
+      </w:r>
+      <w:r>
+        <w:t xml:space="preserve">. Available: </w:t>
+      </w:r>
+      <w:hyperlink r:id="rId12" w:history="1">
+        <w:r>
+          <w:rPr>
+            <w:rStyle w:val="Hyperlink"/>
+          </w:rPr>
+          <w:t>http://exrocketman.blogspot.ie/2012/05/revised-expanded-launch-cost-data.html</w:t>
+        </w:r>
+      </w:hyperlink>
+    </w:p>
+    <w:p>
+      <w:pPr>
+        <w:pStyle w:val="EndNoteBibliography"/>
+        <w:ind w:left="720" w:hanging="720"/>
+      </w:pPr>
+      <w:r>
+        <w:t>[3]</w:t>
+      </w:r>
+      <w:r>
+        <w:tab/>
+        <w:t xml:space="preserve">A. Scholz and J.-N. Juang, "Toward open source CubeSat design," </w:t>
+      </w:r>
+      <w:r>
+        <w:rPr>
+          <w:i/>
+        </w:rPr>
+        <w:t xml:space="preserve">Acta Astronautica, </w:t>
+      </w:r>
+      <w:r>
+        <w:t>vol. 115, pp. 384-392, 2015.</w:t>
+      </w:r>
+    </w:p>
+    <w:p>
+      <w:pPr>
+        <w:pStyle w:val="EndNoteBibliography"/>
+        <w:ind w:left="720" w:hanging="720"/>
+      </w:pPr>
+      <w:r>
+        <w:t>[4]</w:t>
+      </w:r>
+      <w:r>
+        <w:tab/>
+        <w:t xml:space="preserve">S. Padmanabhan, S. Brown, B. Lim, P. Kangaslahti, D. Russell, and R. Stachnik, "Airborne Deployment and Calibration of Microwave Atmospheric Sounder on 6U CubeSat," in </w:t>
+      </w:r>
+      <w:r>
+        <w:rPr>
+          <w:i/>
+        </w:rPr>
+        <w:t>AGU Fall Meeting Abstracts</w:t>
+      </w:r>
+      <w:r>
+        <w:t>, 2015.</w:t>
+      </w:r>
+    </w:p>
+    <w:p>
+      <w:pPr>
+        <w:pStyle w:val="EndNoteBibliography"/>
+        <w:ind w:left="720" w:hanging="720"/>
+      </w:pPr>
+      <w:r>
+        <w:t>[5]</w:t>
+      </w:r>
+      <w:r>
+        <w:tab/>
+        <w:t>V. Hernandez, P. Gankidi, A. Chandra, A. Miller, P. Scowen, H. Barnaby</w:t>
+      </w:r>
+      <w:r>
+        <w:rPr>
+          <w:i/>
+        </w:rPr>
+        <w:t>, et al.</w:t>
+      </w:r>
+      <w:r>
+        <w:t>, "SWIMSat: Space Weather and Meteor Impact Monitoring using a Low-Cost 6U CubeSat," 2016.</w:t>
+      </w:r>
+    </w:p>
+    <w:p>
+      <w:pPr>
+        <w:pStyle w:val="EndNoteBibliography"/>
+        <w:ind w:left="720" w:hanging="720"/>
+      </w:pPr>
+      <w:r>
+        <w:t>[6]</w:t>
+      </w:r>
+      <w:r>
+        <w:tab/>
+        <w:t>U. Kvell, M. Puusepp, F. Kaminski, J.-E. Past, K. Palmer, T.-A. Grönland</w:t>
+      </w:r>
+      <w:r>
+        <w:rPr>
+          <w:i/>
+        </w:rPr>
+        <w:t>, et al.</w:t>
+      </w:r>
+      <w:r>
+        <w:t xml:space="preserve">, "Nanosatellite orbit control using MEMS cold gas thrusters," </w:t>
+      </w:r>
+      <w:r>
+        <w:rPr>
+          <w:i/>
+        </w:rPr>
+        <w:t xml:space="preserve">Proceedings of the Estonian Academy of Sciences, </w:t>
+      </w:r>
+      <w:r>
+        <w:t>vol. 63, p. 279, 2014.</w:t>
+      </w:r>
+    </w:p>
+    <w:p>
+      <w:pPr>
+        <w:pStyle w:val="EndNoteBibliography"/>
+        <w:ind w:left="720" w:hanging="720"/>
+      </w:pPr>
       <w:r>
         <w:lastRenderedPageBreak/>
-        <w:t>References</w:t>
-      </w:r>
-      <w:bookmarkEnd w:id="46"/>
-    </w:p>
-    <w:p>
-      <w:pPr>
-        <w:pStyle w:val="Bibliography"/>
+        <w:t>[7]</w:t>
+      </w:r>
+      <w:r>
+        <w:tab/>
+        <w:t xml:space="preserve">X. Sun and X. Wu, "A cubesat attitude control system with linear piezoelectric actuator," in </w:t>
+      </w:r>
+      <w:r>
         <w:rPr>
           <w:i/>
         </w:rPr>
-      </w:pPr>
-      <w:r>
-        <w:t xml:space="preserve">1. </w:t>
-      </w:r>
-      <w:r>
-        <w:t xml:space="preserve">… </w:t>
+        <w:t>Piezoelectricity, Acoustic Waves, and Device Applications (SPAWDA), 2014 Symposium on</w:t>
+      </w:r>
+      <w:r>
+        <w:t>, 2014, pp. 72-75.</w:t>
+      </w:r>
+    </w:p>
+    <w:p>
+      <w:pPr>
+        <w:pStyle w:val="EndNoteBibliography"/>
+        <w:ind w:left="720" w:hanging="720"/>
+      </w:pPr>
+      <w:r>
+        <w:t>[8]</w:t>
+      </w:r>
+      <w:r>
+        <w:tab/>
+        <w:t xml:space="preserve">A. Budianu, T. J. W. Castro, A. Meijerink, and M. J. Bentum, "Inter-satellite links for cubesats," in </w:t>
       </w:r>
       <w:r>
         <w:rPr>
           <w:i/>
         </w:rPr>
-        <w:t>Will generate with EndNote</w:t>
-      </w:r>
-    </w:p>
-    <w:p>
-      <w:pPr>
-        <w:sectPr>
-          <w:headerReference w:type="default" r:id="rId12"/>
-          <w:footerReference w:type="default" r:id="rId13"/>
-          <w:pgSz w:w="12240" w:h="15840"/>
-          <w:pgMar w:top="1440" w:right="1440" w:bottom="1440" w:left="1440" w:header="720" w:footer="1080" w:gutter="0"/>
-          <w:pgNumType w:start="1"/>
-          <w:cols w:space="720"/>
-          <w:docGrid w:linePitch="326"/>
-        </w:sectPr>
-      </w:pPr>
-    </w:p>
-    <w:p>
-      <w:pPr>
-        <w:pStyle w:val="Chaptertitlenotnumbered"/>
-        <w:jc w:val="left"/>
-      </w:pPr>
+        <w:t>Aerospace Conference, 2013 IEEE</w:t>
+      </w:r>
+      <w:r>
+        <w:t>, 2013, pp. 1-10.</w:t>
+      </w:r>
+    </w:p>
+    <w:p>
+      <w:pPr>
+        <w:pStyle w:val="EndNoteBibliography"/>
+        <w:ind w:left="720" w:hanging="720"/>
+      </w:pPr>
+      <w:r>
+        <w:t>[9]</w:t>
+      </w:r>
+      <w:r>
+        <w:tab/>
+        <w:t xml:space="preserve">R. Radhakrishnan, W. W. Edmonson, F. Afghah, R. M. Rodriguez-Osorio, F. Pinto, and S. C. Burleigh, "Survey of Inter-satellite Communication for Small Satellite Systems: Physical Layer to Network Layer View," </w:t>
+      </w:r>
+      <w:r>
+        <w:rPr>
+          <w:i/>
+        </w:rPr>
+        <w:t xml:space="preserve">IEEE Communications Surveys &amp; Tutorials, </w:t>
+      </w:r>
+      <w:r>
+        <w:t>vol. 18, pp. 2442-2473, 2016.</w:t>
+      </w:r>
+    </w:p>
+    <w:p>
+      <w:pPr>
+        <w:pStyle w:val="EndNoteBibliography"/>
+        <w:ind w:left="720" w:hanging="720"/>
+      </w:pPr>
+      <w:r>
+        <w:t>[10]</w:t>
+      </w:r>
+      <w:r>
+        <w:tab/>
+        <w:t>Y. F. Wong, O. Kegege, S. H. Schaire, G. Bussey, S. Altunc, Y. Zhang</w:t>
+      </w:r>
+      <w:r>
+        <w:rPr>
+          <w:i/>
+        </w:rPr>
+        <w:t>, et al.</w:t>
+      </w:r>
+      <w:r>
+        <w:t>, "An Optimum Space-to-Ground Communication Concept for CubeSat Platform Utilizing NASA Space Network and Near Earth Network," 2016.</w:t>
+      </w:r>
+    </w:p>
+    <w:p>
+      <w:pPr>
+        <w:pStyle w:val="EndNoteBibliography"/>
+        <w:ind w:left="720" w:hanging="720"/>
+      </w:pPr>
+      <w:r>
+        <w:t>[11]</w:t>
+      </w:r>
+      <w:r>
+        <w:tab/>
+        <w:t xml:space="preserve">W. Harrington and J. Heath, "Development of a Low-Cost, Open Software/Hardware Command, Control and Communications Module for CubeSats," in </w:t>
+      </w:r>
+      <w:r>
+        <w:rPr>
+          <w:i/>
+        </w:rPr>
+        <w:t>AIAA SPACE 2016</w:t>
+      </w:r>
+      <w:r>
+        <w:t>, ed, 2016, p. 5616.</w:t>
+      </w:r>
+    </w:p>
+    <w:p>
+      <w:pPr>
+        <w:pStyle w:val="EndNoteBibliography"/>
+        <w:ind w:left="720" w:hanging="720"/>
+      </w:pPr>
+      <w:r>
+        <w:t>[12]</w:t>
+      </w:r>
+      <w:r>
+        <w:tab/>
+        <w:t>J. Hanson, A. G. Luna, R. DeRosee, K. Oyadomari, J. Wolfe, W. Attai</w:t>
+      </w:r>
+      <w:r>
+        <w:rPr>
+          <w:i/>
+        </w:rPr>
+        <w:t>, et al.</w:t>
+      </w:r>
+      <w:r>
+        <w:t>, "Nodes: A Flight Demonstration of Networked Spacecraft Command and Control," 2016.</w:t>
+      </w:r>
+    </w:p>
+    <w:p>
+      <w:pPr>
+        <w:pStyle w:val="EndNoteBibliography"/>
+        <w:ind w:left="720" w:hanging="720"/>
+      </w:pPr>
+      <w:r>
+        <w:t>[13]</w:t>
+      </w:r>
+      <w:r>
+        <w:tab/>
+        <w:t xml:space="preserve">A. Tatomirescu, G. F. Pedersen, J. Christiansen, and D. Gerhardt, "Antenna system for nano-satelite mission GOMX-3," in </w:t>
+      </w:r>
+      <w:r>
+        <w:rPr>
+          <w:i/>
+        </w:rPr>
+        <w:t>Antennas and Propagation in Wireless Communications (APWC), 2016 IEEE-APS Topical Conference on</w:t>
+      </w:r>
+      <w:r>
+        <w:t>, 2016, pp. 282-285.</w:t>
+      </w:r>
+    </w:p>
+    <w:p>
+      <w:pPr>
+        <w:pStyle w:val="EndNoteBibliography"/>
+        <w:ind w:left="720" w:hanging="720"/>
+      </w:pPr>
+      <w:r>
+        <w:t>[14]</w:t>
+      </w:r>
+      <w:r>
+        <w:tab/>
+        <w:t xml:space="preserve">M. Swartwout, "The first one hundred CubeSats: A statistical look," </w:t>
+      </w:r>
+      <w:r>
+        <w:rPr>
+          <w:i/>
+        </w:rPr>
+        <w:t xml:space="preserve">Journal of Small Satellites, </w:t>
+      </w:r>
+      <w:r>
+        <w:t>vol. 2, pp. 213-233, 2013.</w:t>
+      </w:r>
+    </w:p>
+    <w:p>
+      <w:pPr>
+        <w:pStyle w:val="EndNoteBibliography"/>
+        <w:ind w:left="720" w:hanging="720"/>
+      </w:pPr>
+      <w:r>
+        <w:t>[15]</w:t>
+      </w:r>
+      <w:r>
+        <w:tab/>
+        <w:t xml:space="preserve">K. Kelley, "Launch systems to support the booming nanosatellite industry," in </w:t>
+      </w:r>
+      <w:r>
+        <w:rPr>
+          <w:i/>
+        </w:rPr>
+        <w:t>Aerospace Conference, 2015 IEEE</w:t>
+      </w:r>
+      <w:r>
+        <w:t>, 2015, pp. 1-6.</w:t>
+      </w:r>
+    </w:p>
+    <w:p>
+      <w:pPr>
+        <w:pStyle w:val="EndNoteBibliography"/>
+        <w:ind w:left="720" w:hanging="720"/>
+      </w:pPr>
+      <w:r>
+        <w:lastRenderedPageBreak/>
+        <w:t>[16]</w:t>
+      </w:r>
+      <w:r>
+        <w:tab/>
+        <w:t>D. Hitt, K. F. Robinson, and S. D. Creech, "NASA's Space Launch System: A New Opportunity for CubeSats," 2016.</w:t>
+      </w:r>
+    </w:p>
+    <w:p>
+      <w:pPr>
+        <w:pStyle w:val="EndNoteBibliography"/>
+        <w:ind w:left="720" w:hanging="720"/>
+      </w:pPr>
+      <w:r>
+        <w:t>[17]</w:t>
+      </w:r>
+      <w:r>
+        <w:tab/>
+        <w:t xml:space="preserve">D. Masutti, T. Banyai, J. Thoemel, T. Magin, B. Taylor, and D. Kataria, "Investigating the Middle and Lower Thermosphere using a Cubesat Constellation: the QB50 Mission and its Particular Challenges," in </w:t>
+      </w:r>
+      <w:r>
+        <w:rPr>
+          <w:i/>
+        </w:rPr>
+        <w:t>EGU General Assembly Conference Abstracts</w:t>
+      </w:r>
+      <w:r>
+        <w:t>, 2015, p. 9016.</w:t>
+      </w:r>
+    </w:p>
+    <w:p>
+      <w:pPr>
+        <w:pStyle w:val="EndNoteBibliography"/>
+        <w:ind w:left="720" w:hanging="720"/>
+      </w:pPr>
+      <w:r>
+        <w:t>[18]</w:t>
+      </w:r>
+      <w:r>
+        <w:tab/>
+        <w:t>M. Tsay, J. Frongillo, K. Hohman, and B. K. Malphrus, "LunarCube: A Deep Space 6U CubeSat with Mission Enabling Ion Propulsion Technology," 2015.</w:t>
+      </w:r>
+    </w:p>
+    <w:p>
+      <w:pPr>
+        <w:pStyle w:val="EndNoteBibliography"/>
+        <w:ind w:left="720" w:hanging="720"/>
+      </w:pPr>
+      <w:r>
+        <w:t>[19]</w:t>
+      </w:r>
+      <w:r>
+        <w:tab/>
+        <w:t>R. W. Ridenoure, D. A. Spencer, D. A. Stetson, B. Betts, R. Munakata, S. D. Wong</w:t>
+      </w:r>
+      <w:r>
+        <w:rPr>
+          <w:i/>
+        </w:rPr>
+        <w:t>, et al.</w:t>
+      </w:r>
+      <w:r>
+        <w:t xml:space="preserve">, "Status of the Dual CubeSat LightSail Program," in </w:t>
+      </w:r>
+      <w:r>
+        <w:rPr>
+          <w:i/>
+        </w:rPr>
+        <w:t>AIAA SPACE 2015 Conference and Exposition</w:t>
+      </w:r>
+      <w:r>
+        <w:t>, 2015, p. 4424.</w:t>
+      </w:r>
+    </w:p>
+    <w:p>
+      <w:pPr>
+        <w:pStyle w:val="EndNoteBibliography"/>
+        <w:ind w:left="720" w:hanging="720"/>
+      </w:pPr>
+      <w:r>
+        <w:t>[20]</w:t>
+      </w:r>
+      <w:r>
+        <w:tab/>
+        <w:t xml:space="preserve">R. Glumb, C. Lietzke, S. Luce, and P. Wloszek, "Cubesat Fourier Transform Spectrometer (CubeSat-FTS) for Three-Dimensional Global Wind Measurements," in </w:t>
+      </w:r>
+      <w:r>
+        <w:rPr>
+          <w:i/>
+        </w:rPr>
+        <w:t>American Meteorological Society Annual Meeting,(January 2015)</w:t>
+      </w:r>
+      <w:r>
+        <w:t>, 2015.</w:t>
+      </w:r>
+    </w:p>
+    <w:p>
+      <w:pPr>
+        <w:pStyle w:val="EndNoteBibliography"/>
+        <w:ind w:left="720" w:hanging="720"/>
+      </w:pPr>
+      <w:r>
+        <w:t>[21]</w:t>
+      </w:r>
+      <w:r>
+        <w:tab/>
+        <w:t xml:space="preserve">S. Nag, J. L. Rios, D. Gerhardt, and C. Pham, "CubeSat constellation design for air traffic monitoring," </w:t>
+      </w:r>
+      <w:r>
+        <w:rPr>
+          <w:i/>
+        </w:rPr>
+        <w:t xml:space="preserve">Acta Astronautica, </w:t>
+      </w:r>
+      <w:r>
+        <w:t>vol. 128, pp. 180-193, 2016.</w:t>
+      </w:r>
+    </w:p>
+    <w:p>
+      <w:pPr>
+        <w:pStyle w:val="EndNoteBibliography"/>
+        <w:ind w:left="720" w:hanging="720"/>
+      </w:pPr>
+      <w:r>
+        <w:t>[22]</w:t>
+      </w:r>
+      <w:r>
+        <w:tab/>
+        <w:t>D. Westley, A. Martinez, and A. Petro, "Edison Demonstration of Smallsat Networks," 2015.</w:t>
+      </w:r>
+    </w:p>
+    <w:p>
+      <w:pPr>
+        <w:pStyle w:val="EndNoteBibliography"/>
+        <w:ind w:left="720" w:hanging="720"/>
+      </w:pPr>
+      <w:r>
+        <w:t>[23]</w:t>
+      </w:r>
+      <w:r>
+        <w:tab/>
+        <w:t xml:space="preserve">R. Barbosa. (2015, September, 24). </w:t>
+      </w:r>
+      <w:r>
+        <w:rPr>
+          <w:i/>
+        </w:rPr>
+        <w:t>China debuts Long March 11 lofting Tianwang-1 trio</w:t>
+      </w:r>
+      <w:r>
+        <w:t>. Available: NASASpaceFlight.com</w:t>
+      </w:r>
+    </w:p>
+    <w:p>
+      <w:pPr>
+        <w:pStyle w:val="Referencesbackmatter"/>
+      </w:pPr>
+      <w:r>
+        <w:fldChar w:fldCharType="end"/>
+      </w:r>
     </w:p>
     <w:sectPr>
-      <w:headerReference w:type="default" r:id="rId14"/>
-      <w:footerReference w:type="default" r:id="rId15"/>
+      <w:headerReference w:type="default" r:id="rId13"/>
+      <w:footerReference w:type="default" r:id="rId14"/>
       <w:pgSz w:w="12240" w:h="15840"/>
       <w:pgMar w:top="1440" w:right="1440" w:bottom="1440" w:left="2160" w:header="720" w:footer="1080" w:gutter="0"/>
       <w:cols w:space="720"/>
@@ -5013,52 +6019,6 @@
       <w:pStyle w:val="Footer"/>
     </w:pPr>
     <w:r>
-      <w:rPr>
-        <w:rStyle w:val="PageNumber"/>
-        <w:rFonts w:ascii="Constantia" w:hAnsi="Constantia"/>
-      </w:rPr>
-      <w:fldChar w:fldCharType="begin"/>
-    </w:r>
-    <w:r>
-      <w:rPr>
-        <w:rStyle w:val="PageNumber"/>
-        <w:rFonts w:ascii="Constantia" w:hAnsi="Constantia"/>
-      </w:rPr>
-      <w:instrText xml:space="preserve"> PAGE </w:instrText>
-    </w:r>
-    <w:r>
-      <w:rPr>
-        <w:rStyle w:val="PageNumber"/>
-        <w:rFonts w:ascii="Constantia" w:hAnsi="Constantia"/>
-      </w:rPr>
-      <w:fldChar w:fldCharType="separate"/>
-    </w:r>
-    <w:r>
-      <w:rPr>
-        <w:rStyle w:val="PageNumber"/>
-        <w:rFonts w:ascii="Constantia" w:hAnsi="Constantia"/>
-        <w:noProof/>
-      </w:rPr>
-      <w:t>7</w:t>
-    </w:r>
-    <w:r>
-      <w:rPr>
-        <w:rStyle w:val="PageNumber"/>
-        <w:rFonts w:ascii="Constantia" w:hAnsi="Constantia"/>
-      </w:rPr>
-      <w:fldChar w:fldCharType="end"/>
-    </w:r>
-  </w:p>
-</w:ftr>
-</file>
-
-<file path=word/footer4.xml><?xml version="1.0" encoding="utf-8"?>
-<w:ftr xmlns:wpc="http://schemas.microsoft.com/office/word/2010/wordprocessingCanvas" xmlns:cx="http://schemas.microsoft.com/office/drawing/2014/chartex" xmlns:cx1="http://schemas.microsoft.com/office/drawing/2015/9/8/chartex" xmlns:cx2="http://schemas.microsoft.com/office/drawing/2015/10/21/chartex" xmlns:mc="http://schemas.openxmlformats.org/markup-compatibility/2006" xmlns:o="urn:schemas-microsoft-com:office:office" xmlns:r="http://schemas.openxmlformats.org/officeDocument/2006/relationships" xmlns:m="http://schemas.openxmlformats.org/officeDocument/2006/math" xmlns:v="urn:schemas-microsoft-com:vml" xmlns:wp14="http://schemas.microsoft.com/office/word/2010/wordprocessingDrawing" xmlns:wp="http://schemas.openxmlformats.org/drawingml/2006/wordprocessingDrawing" xmlns:w10="urn:schemas-microsoft-com:office:word" xmlns:w="http://schemas.openxmlformats.org/wordprocessingml/2006/main" xmlns:w14="http://schemas.microsoft.com/office/word/2010/wordml" xmlns:w15="http://schemas.microsoft.com/office/word/2012/wordml" xmlns:w16se="http://schemas.microsoft.com/office/word/2015/wordml/symex" xmlns:wpg="http://schemas.microsoft.com/office/word/2010/wordprocessingGroup" xmlns:wpi="http://schemas.microsoft.com/office/word/2010/wordprocessingInk" xmlns:wne="http://schemas.microsoft.com/office/word/2006/wordml" xmlns:wps="http://schemas.microsoft.com/office/word/2010/wordprocessingShape" mc:Ignorable="w14 w15 w16se wp14">
-  <w:p>
-    <w:pPr>
-      <w:pStyle w:val="Footer"/>
-    </w:pPr>
-    <w:r>
       <w:fldChar w:fldCharType="begin"/>
     </w:r>
     <w:r>
@@ -5071,7 +6031,7 @@
       <w:rPr>
         <w:noProof/>
       </w:rPr>
-      <w:t>15</w:t>
+      <w:t>12</w:t>
     </w:r>
     <w:r>
       <w:rPr>
@@ -5113,16 +6073,6 @@
 </file>
 
 <file path=word/header2.xml><?xml version="1.0" encoding="utf-8"?>
-<w:hdr xmlns:wpc="http://schemas.microsoft.com/office/word/2010/wordprocessingCanvas" xmlns:cx="http://schemas.microsoft.com/office/drawing/2014/chartex" xmlns:cx1="http://schemas.microsoft.com/office/drawing/2015/9/8/chartex" xmlns:cx2="http://schemas.microsoft.com/office/drawing/2015/10/21/chartex" xmlns:mc="http://schemas.openxmlformats.org/markup-compatibility/2006" xmlns:o="urn:schemas-microsoft-com:office:office" xmlns:r="http://schemas.openxmlformats.org/officeDocument/2006/relationships" xmlns:m="http://schemas.openxmlformats.org/officeDocument/2006/math" xmlns:v="urn:schemas-microsoft-com:vml" xmlns:wp14="http://schemas.microsoft.com/office/word/2010/wordprocessingDrawing" xmlns:wp="http://schemas.openxmlformats.org/drawingml/2006/wordprocessingDrawing" xmlns:w10="urn:schemas-microsoft-com:office:word" xmlns:w="http://schemas.openxmlformats.org/wordprocessingml/2006/main" xmlns:w14="http://schemas.microsoft.com/office/word/2010/wordml" xmlns:w15="http://schemas.microsoft.com/office/word/2012/wordml" xmlns:w16se="http://schemas.microsoft.com/office/word/2015/wordml/symex" xmlns:wpg="http://schemas.microsoft.com/office/word/2010/wordprocessingGroup" xmlns:wpi="http://schemas.microsoft.com/office/word/2010/wordprocessingInk" xmlns:wne="http://schemas.microsoft.com/office/word/2006/wordml" xmlns:wps="http://schemas.microsoft.com/office/word/2010/wordprocessingShape" mc:Ignorable="w14 w15 w16se wp14">
-  <w:p>
-    <w:pPr>
-      <w:pStyle w:val="Header"/>
-    </w:pPr>
-  </w:p>
-</w:hdr>
-</file>
-
-<file path=word/header3.xml><?xml version="1.0" encoding="utf-8"?>
 <w:hdr xmlns:wpc="http://schemas.microsoft.com/office/word/2010/wordprocessingCanvas" xmlns:cx="http://schemas.microsoft.com/office/drawing/2014/chartex" xmlns:cx1="http://schemas.microsoft.com/office/drawing/2015/9/8/chartex" xmlns:cx2="http://schemas.microsoft.com/office/drawing/2015/10/21/chartex" xmlns:mc="http://schemas.openxmlformats.org/markup-compatibility/2006" xmlns:o="urn:schemas-microsoft-com:office:office" xmlns:r="http://schemas.openxmlformats.org/officeDocument/2006/relationships" xmlns:m="http://schemas.openxmlformats.org/officeDocument/2006/math" xmlns:v="urn:schemas-microsoft-com:vml" xmlns:wp14="http://schemas.microsoft.com/office/word/2010/wordprocessingDrawing" xmlns:wp="http://schemas.openxmlformats.org/drawingml/2006/wordprocessingDrawing" xmlns:w10="urn:schemas-microsoft-com:office:word" xmlns:w="http://schemas.openxmlformats.org/wordprocessingml/2006/main" xmlns:w14="http://schemas.microsoft.com/office/word/2010/wordml" xmlns:w15="http://schemas.microsoft.com/office/word/2012/wordml" xmlns:w16se="http://schemas.microsoft.com/office/word/2015/wordml/symex" xmlns:wpg="http://schemas.microsoft.com/office/word/2010/wordprocessingGroup" xmlns:wpi="http://schemas.microsoft.com/office/word/2010/wordprocessingInk" xmlns:wne="http://schemas.microsoft.com/office/word/2006/wordml" xmlns:wps="http://schemas.microsoft.com/office/word/2010/wordprocessingShape" mc:Ignorable="w14 w15 w16se wp14">
   <w:p>
     <w:pPr>
@@ -6980,7 +7930,6 @@
   <w:style w:type="character" w:default="1" w:styleId="DefaultParagraphFont">
     <w:name w:val="Default Paragraph Font"/>
     <w:uiPriority w:val="1"/>
-    <w:semiHidden/>
     <w:unhideWhenUsed/>
   </w:style>
   <w:style w:type="table" w:default="1" w:styleId="TableNormal">
@@ -11303,6 +12252,57 @@
       <w:rFonts w:ascii="Segoe UI" w:hAnsi="Segoe UI" w:cs="Segoe UI"/>
       <w:sz w:val="18"/>
       <w:szCs w:val="18"/>
+    </w:rPr>
+  </w:style>
+  <w:style w:type="paragraph" w:customStyle="1" w:styleId="EndNoteBibliographyTitle">
+    <w:name w:val="EndNote Bibliography Title"/>
+    <w:basedOn w:val="Normal"/>
+    <w:link w:val="EndNoteBibliographyTitleChar"/>
+    <w:rsid w:val="00DF291E"/>
+    <w:pPr>
+      <w:jc w:val="center"/>
+    </w:pPr>
+    <w:rPr>
+      <w:noProof/>
+      <w:sz w:val="28"/>
+    </w:rPr>
+  </w:style>
+  <w:style w:type="character" w:customStyle="1" w:styleId="EndNoteBibliographyTitleChar">
+    <w:name w:val="EndNote Bibliography Title Char"/>
+    <w:basedOn w:val="DefaultParagraphFont"/>
+    <w:link w:val="EndNoteBibliographyTitle"/>
+    <w:rsid w:val="00DF291E"/>
+    <w:rPr>
+      <w:rFonts w:ascii="Palatino Linotype" w:hAnsi="Palatino Linotype"/>
+      <w:noProof/>
+      <w:sz w:val="28"/>
+      <w:szCs w:val="24"/>
+    </w:rPr>
+  </w:style>
+  <w:style w:type="paragraph" w:customStyle="1" w:styleId="EndNoteBibliography">
+    <w:name w:val="EndNote Bibliography"/>
+    <w:basedOn w:val="Normal"/>
+    <w:link w:val="EndNoteBibliographyChar"/>
+    <w:rsid w:val="00DF291E"/>
+    <w:pPr>
+      <w:spacing w:line="240" w:lineRule="auto"/>
+      <w:jc w:val="left"/>
+    </w:pPr>
+    <w:rPr>
+      <w:noProof/>
+      <w:sz w:val="28"/>
+    </w:rPr>
+  </w:style>
+  <w:style w:type="character" w:customStyle="1" w:styleId="EndNoteBibliographyChar">
+    <w:name w:val="EndNote Bibliography Char"/>
+    <w:basedOn w:val="DefaultParagraphFont"/>
+    <w:link w:val="EndNoteBibliography"/>
+    <w:rsid w:val="00DF291E"/>
+    <w:rPr>
+      <w:rFonts w:ascii="Palatino Linotype" w:hAnsi="Palatino Linotype"/>
+      <w:noProof/>
+      <w:sz w:val="28"/>
+      <w:szCs w:val="24"/>
     </w:rPr>
   </w:style>
 </w:styles>
@@ -11598,7 +12598,7 @@
 </file>
 
 <file path=customXml/itemProps1.xml><?xml version="1.0" encoding="utf-8"?>
-<ds:datastoreItem xmlns:ds="http://schemas.openxmlformats.org/officeDocument/2006/customXml" ds:itemID="{39D7A3C4-14F6-41C5-A29F-7A3956E7CD06}">
+<ds:datastoreItem xmlns:ds="http://schemas.openxmlformats.org/officeDocument/2006/customXml" ds:itemID="{E677368E-C857-44F9-8D29-6046B20A4C26}">
   <ds:schemaRefs>
     <ds:schemaRef ds:uri="http://schemas.openxmlformats.org/officeDocument/2006/bibliography"/>
   </ds:schemaRefs>

</xml_diff>

<commit_message>
Added background and economics of CubeSats
</commit_message>
<xml_diff>
--- a/Thesis/Thesis.docx
+++ b/Thesis/Thesis.docx
@@ -6,8 +6,6 @@
       <w:pPr>
         <w:pStyle w:val="Centeredtexttitlepage"/>
       </w:pPr>
-      <w:bookmarkStart w:id="0" w:name="_GoBack"/>
-      <w:bookmarkEnd w:id="0"/>
       <w:r>
         <w:t>… CubeSat Networks …</w:t>
       </w:r>
@@ -19,6 +17,7 @@
       <w:r>
         <w:rPr>
           <w:noProof/>
+          <w:lang w:val="en-US"/>
         </w:rPr>
         <w:drawing>
           <wp:inline distT="0" distB="0" distL="0" distR="0" wp14:anchorId="2E94D291" wp14:editId="089F0922">
@@ -81,6 +80,8 @@
       <w:r>
         <w:t>Stephen Ennis</w:t>
       </w:r>
+      <w:bookmarkStart w:id="0" w:name="_GoBack"/>
+      <w:bookmarkEnd w:id="0"/>
     </w:p>
     <w:p>
       <w:pPr>
@@ -889,7 +890,7 @@
         <w:rPr>
           <w:noProof/>
         </w:rPr>
-        <w:t>8</w:t>
+        <w:t>10</w:t>
       </w:r>
       <w:r>
         <w:rPr>
@@ -948,7 +949,7 @@
         <w:rPr>
           <w:noProof/>
         </w:rPr>
-        <w:t>8</w:t>
+        <w:t>10</w:t>
       </w:r>
       <w:r>
         <w:rPr>
@@ -1007,7 +1008,7 @@
         <w:rPr>
           <w:noProof/>
         </w:rPr>
-        <w:t>8</w:t>
+        <w:t>10</w:t>
       </w:r>
       <w:r>
         <w:rPr>
@@ -1066,7 +1067,7 @@
         <w:rPr>
           <w:noProof/>
         </w:rPr>
-        <w:t>8</w:t>
+        <w:t>11</w:t>
       </w:r>
       <w:r>
         <w:rPr>
@@ -1125,7 +1126,7 @@
         <w:rPr>
           <w:noProof/>
         </w:rPr>
-        <w:t>9</w:t>
+        <w:t>12</w:t>
       </w:r>
       <w:r>
         <w:rPr>
@@ -1184,7 +1185,7 @@
         <w:rPr>
           <w:noProof/>
         </w:rPr>
-        <w:t>10</w:t>
+        <w:t>12</w:t>
       </w:r>
       <w:r>
         <w:rPr>
@@ -1243,7 +1244,7 @@
         <w:rPr>
           <w:noProof/>
         </w:rPr>
-        <w:t>12</w:t>
+        <w:t>14</w:t>
       </w:r>
       <w:r>
         <w:rPr>
@@ -1302,7 +1303,7 @@
         <w:rPr>
           <w:noProof/>
         </w:rPr>
-        <w:t>12</w:t>
+        <w:t>14</w:t>
       </w:r>
       <w:r>
         <w:rPr>
@@ -1362,7 +1363,7 @@
         <w:rPr>
           <w:noProof/>
         </w:rPr>
-        <w:t>12</w:t>
+        <w:t>15</w:t>
       </w:r>
       <w:r>
         <w:rPr>
@@ -1421,7 +1422,7 @@
         <w:rPr>
           <w:noProof/>
         </w:rPr>
-        <w:t>12</w:t>
+        <w:t>15</w:t>
       </w:r>
       <w:r>
         <w:rPr>
@@ -1480,7 +1481,7 @@
         <w:rPr>
           <w:noProof/>
         </w:rPr>
-        <w:t>14</w:t>
+        <w:t>16</w:t>
       </w:r>
       <w:r>
         <w:rPr>
@@ -1539,7 +1540,7 @@
         <w:rPr>
           <w:noProof/>
         </w:rPr>
-        <w:t>14</w:t>
+        <w:t>17</w:t>
       </w:r>
       <w:r>
         <w:rPr>
@@ -1598,7 +1599,7 @@
         <w:rPr>
           <w:noProof/>
         </w:rPr>
-        <w:t>14</w:t>
+        <w:t>17</w:t>
       </w:r>
       <w:r>
         <w:rPr>
@@ -1657,7 +1658,7 @@
         <w:rPr>
           <w:noProof/>
         </w:rPr>
-        <w:t>15</w:t>
+        <w:t>18</w:t>
       </w:r>
       <w:r>
         <w:rPr>
@@ -1716,7 +1717,7 @@
         <w:rPr>
           <w:noProof/>
         </w:rPr>
-        <w:t>15</w:t>
+        <w:t>18</w:t>
       </w:r>
       <w:r>
         <w:rPr>
@@ -1775,7 +1776,7 @@
         <w:rPr>
           <w:noProof/>
         </w:rPr>
-        <w:t>15</w:t>
+        <w:t>18</w:t>
       </w:r>
       <w:r>
         <w:rPr>
@@ -1834,7 +1835,7 @@
         <w:rPr>
           <w:noProof/>
         </w:rPr>
-        <w:t>15</w:t>
+        <w:t>18</w:t>
       </w:r>
       <w:r>
         <w:rPr>
@@ -1893,7 +1894,7 @@
         <w:rPr>
           <w:noProof/>
         </w:rPr>
-        <w:t>15</w:t>
+        <w:t>18</w:t>
       </w:r>
       <w:r>
         <w:rPr>
@@ -1952,7 +1953,7 @@
         <w:rPr>
           <w:noProof/>
         </w:rPr>
-        <w:t>15</w:t>
+        <w:t>18</w:t>
       </w:r>
       <w:r>
         <w:rPr>
@@ -2011,7 +2012,7 @@
         <w:rPr>
           <w:noProof/>
         </w:rPr>
-        <w:t>16</w:t>
+        <w:t>19</w:t>
       </w:r>
       <w:r>
         <w:rPr>
@@ -2070,7 +2071,7 @@
         <w:rPr>
           <w:noProof/>
         </w:rPr>
-        <w:t>16</w:t>
+        <w:t>19</w:t>
       </w:r>
       <w:r>
         <w:rPr>
@@ -2129,7 +2130,7 @@
         <w:rPr>
           <w:noProof/>
         </w:rPr>
-        <w:t>16</w:t>
+        <w:t>19</w:t>
       </w:r>
       <w:r>
         <w:rPr>
@@ -2188,7 +2189,7 @@
         <w:rPr>
           <w:noProof/>
         </w:rPr>
-        <w:t>16</w:t>
+        <w:t>19</w:t>
       </w:r>
       <w:r>
         <w:rPr>
@@ -2247,7 +2248,7 @@
         <w:rPr>
           <w:noProof/>
         </w:rPr>
-        <w:t>16</w:t>
+        <w:t>19</w:t>
       </w:r>
       <w:r>
         <w:rPr>
@@ -2306,7 +2307,7 @@
         <w:rPr>
           <w:noProof/>
         </w:rPr>
-        <w:t>16</w:t>
+        <w:t>19</w:t>
       </w:r>
       <w:r>
         <w:rPr>
@@ -2365,7 +2366,7 @@
         <w:rPr>
           <w:noProof/>
         </w:rPr>
-        <w:t>16</w:t>
+        <w:t>19</w:t>
       </w:r>
       <w:r>
         <w:rPr>
@@ -2424,7 +2425,7 @@
         <w:rPr>
           <w:noProof/>
         </w:rPr>
-        <w:t>17</w:t>
+        <w:t>20</w:t>
       </w:r>
       <w:r>
         <w:rPr>
@@ -2483,7 +2484,7 @@
         <w:rPr>
           <w:noProof/>
         </w:rPr>
-        <w:t>17</w:t>
+        <w:t>20</w:t>
       </w:r>
       <w:r>
         <w:rPr>
@@ -2542,7 +2543,7 @@
         <w:rPr>
           <w:noProof/>
         </w:rPr>
-        <w:t>17</w:t>
+        <w:t>20</w:t>
       </w:r>
       <w:r>
         <w:rPr>
@@ -2602,7 +2603,7 @@
         <w:rPr>
           <w:noProof/>
         </w:rPr>
-        <w:t>17</w:t>
+        <w:t>20</w:t>
       </w:r>
       <w:r>
         <w:rPr>
@@ -2661,7 +2662,7 @@
         <w:rPr>
           <w:noProof/>
         </w:rPr>
-        <w:t>17</w:t>
+        <w:t>20</w:t>
       </w:r>
       <w:r>
         <w:rPr>
@@ -2720,7 +2721,7 @@
         <w:rPr>
           <w:noProof/>
         </w:rPr>
-        <w:t>17</w:t>
+        <w:t>20</w:t>
       </w:r>
       <w:r>
         <w:rPr>
@@ -2779,7 +2780,7 @@
         <w:rPr>
           <w:noProof/>
         </w:rPr>
-        <w:t>17</w:t>
+        <w:t>20</w:t>
       </w:r>
       <w:r>
         <w:rPr>
@@ -2838,7 +2839,7 @@
         <w:rPr>
           <w:noProof/>
         </w:rPr>
-        <w:t>18</w:t>
+        <w:t>21</w:t>
       </w:r>
       <w:r>
         <w:rPr>
@@ -2897,7 +2898,7 @@
         <w:rPr>
           <w:noProof/>
         </w:rPr>
-        <w:t>18</w:t>
+        <w:t>21</w:t>
       </w:r>
       <w:r>
         <w:rPr>
@@ -2956,7 +2957,7 @@
         <w:rPr>
           <w:noProof/>
         </w:rPr>
-        <w:t>18</w:t>
+        <w:t>21</w:t>
       </w:r>
       <w:r>
         <w:rPr>
@@ -2982,14 +2983,30 @@
       <w:bookmarkEnd w:id="3"/>
     </w:p>
     <w:p>
-      <w:fldSimple w:instr=" TOC \c &quot;Figure&quot; ">
-        <w:r>
-          <w:rPr>
-            <w:noProof/>
-          </w:rPr>
-          <w:t>No table of figures entries found.</w:t>
-        </w:r>
-      </w:fldSimple>
+      <w:r>
+        <w:fldChar w:fldCharType="begin"/>
+      </w:r>
+      <w:r>
+        <w:instrText xml:space="preserve"> TOC \c "Figure" </w:instrText>
+      </w:r>
+      <w:r>
+        <w:fldChar w:fldCharType="separate"/>
+      </w:r>
+      <w:r>
+        <w:rPr>
+          <w:b/>
+          <w:bCs/>
+          <w:noProof/>
+          <w:lang w:val="en-US"/>
+        </w:rPr>
+        <w:t>No table of figures entries found.</w:t>
+      </w:r>
+      <w:r>
+        <w:rPr>
+          <w:noProof/>
+        </w:rPr>
+        <w:fldChar w:fldCharType="end"/>
+      </w:r>
     </w:p>
     <w:p>
       <w:pPr>
@@ -3003,14 +3020,30 @@
       <w:bookmarkEnd w:id="4"/>
     </w:p>
     <w:p>
-      <w:fldSimple w:instr=" TOC \t &quot;Table title&quot; \c ">
-        <w:r>
-          <w:rPr>
-            <w:noProof/>
-          </w:rPr>
-          <w:t>No table of figures entries found.</w:t>
-        </w:r>
-      </w:fldSimple>
+      <w:r>
+        <w:fldChar w:fldCharType="begin"/>
+      </w:r>
+      <w:r>
+        <w:instrText xml:space="preserve"> TOC \t "Table title" \c </w:instrText>
+      </w:r>
+      <w:r>
+        <w:fldChar w:fldCharType="separate"/>
+      </w:r>
+      <w:r>
+        <w:rPr>
+          <w:b/>
+          <w:bCs/>
+          <w:noProof/>
+          <w:lang w:val="en-US"/>
+        </w:rPr>
+        <w:t>No table of figures entries found.</w:t>
+      </w:r>
+      <w:r>
+        <w:rPr>
+          <w:noProof/>
+        </w:rPr>
+        <w:fldChar w:fldCharType="end"/>
+      </w:r>
     </w:p>
     <w:p>
       <w:pPr>
@@ -3835,7 +3868,15 @@
         <w:t>long with several sub-systems, a</w:t>
       </w:r>
       <w:r>
-        <w:t xml:space="preserve"> CubeSat may carry a small ‘payload’ which is often a scientific instrument or some previously ‘unflown’ implementation of a sub-system such as an experimental antenna</w:t>
+        <w:t xml:space="preserve"> CubeSat may carry a small ‘payload’ which is often a scientific instrument or some previously ‘</w:t>
+      </w:r>
+      <w:proofErr w:type="spellStart"/>
+      <w:r>
+        <w:t>unflown</w:t>
+      </w:r>
+      <w:proofErr w:type="spellEnd"/>
+      <w:r>
+        <w:t>’ implementation of a sub-system such as an experimental antenna</w:t>
       </w:r>
       <w:r>
         <w:t xml:space="preserve"> </w:t>
@@ -4722,7 +4763,15 @@
         <w:t xml:space="preserve"> S2G communicat</w:t>
       </w:r>
       <w:r>
-        <w:t>ion. S2S data rates are likely to exist in the region of Mbps whereas S2G data rates are frequently as low as 12kbps. These imbalances present</w:t>
+        <w:t xml:space="preserve">ion. S2S data rates are likely to exist in the region of </w:t>
+      </w:r>
+      <w:proofErr w:type="spellStart"/>
+      <w:r>
+        <w:t>Mbps</w:t>
+      </w:r>
+      <w:proofErr w:type="spellEnd"/>
+      <w:r>
+        <w:t xml:space="preserve"> whereas S2G data rates are frequently as low as 12kbps. These imbalances present</w:t>
       </w:r>
       <w:r>
         <w:t xml:space="preserve"> an optimization problem. Increasing the amount of S2G communication will increase S2G throughput but</w:t>
@@ -4872,16 +4921,34 @@
         <w:t>can be roughly divi</w:t>
       </w:r>
       <w:r>
-        <w:t xml:space="preserve">ded into three broad categories: terrestrial communications, CubeSat communications and CSN missions. Having only briefly introduced CubeSats during the previous chapter this chapter provides an in-depth exploration into the platform. This exploration is followed by a section detailing relevant terrestrial communication technologies. Such terrestrial technology is important context for the following section on CubeSat communications. This section seeks </w:t>
+        <w:t xml:space="preserve">ded into three broad categories: terrestrial communications, CubeSat communications and CSN missions. </w:t>
+      </w:r>
+      <w:r>
+        <w:t>Along with these categories</w:t>
+      </w:r>
+      <w:r>
+        <w:t xml:space="preserve"> this chapter provides an in-depth exploration into the</w:t>
+      </w:r>
+      <w:r>
+        <w:t xml:space="preserve"> CubeSat</w:t>
+      </w:r>
+      <w:r>
+        <w:t xml:space="preserve"> platform. This exploration is followed by a section detailing relevant terrestrial communication technologies</w:t>
+      </w:r>
+      <w:r>
+        <w:t>, which focuses on Wireless Sensor Networks (WSNs) and Mobile Ad-Hoc Networks (MANETs)</w:t>
+      </w:r>
+      <w:r>
+        <w:t xml:space="preserve">. Such terrestrial technology is important context for the following section on CubeSat communications. This section seeks </w:t>
       </w:r>
       <w:r>
         <w:t xml:space="preserve">to </w:t>
       </w:r>
       <w:r>
-        <w:t xml:space="preserve">examine CubeSat communications within the context of the previous sections outlining state of the art CubeSat technology </w:t>
-      </w:r>
-      <w:r>
-        <w:t>and terrestrial communications.</w:t>
+        <w:t>examine CubeSat communications within the context of the previous sections</w:t>
+      </w:r>
+      <w:r>
+        <w:t>.</w:t>
       </w:r>
     </w:p>
     <w:p>
@@ -4889,7 +4956,31 @@
         <w:t xml:space="preserve">This chapter concludes by examining </w:t>
       </w:r>
       <w:r>
-        <w:t xml:space="preserve">several previously mentioned missions. These missions provide a reality check for preceding sections. In particular, the challenges of launching and operating space craft in low earth orbit give crucial context to prior CubeSat communication work. Finally several notable secondary areas of research are highlighted. These areas fall outside of the scope of this work but are nonetheless influential in the greater context of space-bound communications. </w:t>
+        <w:t xml:space="preserve">several </w:t>
+      </w:r>
+      <w:r>
+        <w:t>relevant missions. In many cases t</w:t>
+      </w:r>
+      <w:r>
+        <w:t xml:space="preserve">hese missions provide a </w:t>
+      </w:r>
+      <w:r>
+        <w:t xml:space="preserve">sanity </w:t>
+      </w:r>
+      <w:r>
+        <w:t xml:space="preserve">check for preceding sections. In particular, the challenges of launching and operating space craft in </w:t>
+      </w:r>
+      <w:r>
+        <w:t>LEO provide</w:t>
+      </w:r>
+      <w:r>
+        <w:t xml:space="preserve"> crucial context to prior</w:t>
+      </w:r>
+      <w:r>
+        <w:t xml:space="preserve"> art detailing CubeSat communications</w:t>
+      </w:r>
+      <w:r>
+        <w:t xml:space="preserve">. Finally several notable secondary areas of research are highlighted. These areas fall outside of the scope of this work but are nonetheless influential in the greater context of space-bound communications. </w:t>
       </w:r>
     </w:p>
     <w:p>
@@ -4904,28 +4995,747 @@
     </w:p>
     <w:p>
       <w:r>
-        <w:t xml:space="preserve">… </w:t>
-      </w:r>
-      <w:r>
+        <w:t xml:space="preserve">CubeSats typically fall within the satellite weight classification of ‘Nano’ satellites (1-10kg). CubeSats are further classified by the number of ‘units’ which they </w:t>
+      </w:r>
+      <w:r>
+        <w:lastRenderedPageBreak/>
+        <w:t>contain, where a unit is a 10cm cube. A one unit CubeSat is referred to as a ‘1U’. Configurations of 2U, 2.5U, 3U and 6U are all common.</w:t>
+      </w:r>
+    </w:p>
+    <w:p>
+      <w:r>
+        <w:t xml:space="preserve">CubeSats were first proposed by </w:t>
+      </w:r>
+      <w:r>
+        <w:t xml:space="preserve">Bob </w:t>
+      </w:r>
+      <w:proofErr w:type="spellStart"/>
+      <w:r>
+        <w:t>Twiggs</w:t>
+      </w:r>
+      <w:proofErr w:type="spellEnd"/>
+      <w:r>
+        <w:t xml:space="preserve"> of Stanford University</w:t>
+      </w:r>
+      <w:r>
+        <w:t xml:space="preserve"> and </w:t>
+      </w:r>
+      <w:r>
+        <w:t xml:space="preserve"> Jordi Puig-</w:t>
+      </w:r>
+      <w:proofErr w:type="spellStart"/>
+      <w:r>
+        <w:t>Suari</w:t>
+      </w:r>
+      <w:proofErr w:type="spellEnd"/>
+      <w:r>
+        <w:t xml:space="preserve"> of California Polytechnic State University</w:t>
+      </w:r>
+      <w:r>
+        <w:t xml:space="preserve"> in 1999 </w:t>
+      </w:r>
+      <w:r>
+        <w:fldChar w:fldCharType="begin"/>
+      </w:r>
+      <w:r>
+        <w:instrText xml:space="preserve"> ADDIN EN.CITE &lt;EndNote&gt;&lt;Cite&gt;&lt;Author&gt;Helvajian&lt;/Author&gt;&lt;Year&gt;2008&lt;/Year&gt;&lt;RecNum&gt;88&lt;/RecNum&gt;&lt;DisplayText&gt;[24]&lt;/DisplayText&gt;&lt;record&gt;&lt;rec-number&gt;88&lt;/rec-number&gt;&lt;foreign-keys&gt;&lt;key app="EN" db-id="s2tw2pe5hwzta8esap0xpxarvrrwetsezwzd" timestamp="1492078678"&gt;88&lt;/key&gt;&lt;/foreign-keys&gt;&lt;ref-type name="Book"&gt;6&lt;/ref-type&gt;&lt;contributors&gt;&lt;authors&gt;&lt;author&gt;Helvajian, Henry&lt;/author&gt;&lt;author&gt;Janson, Siegfried W&lt;/author&gt;&lt;/authors&gt;&lt;/contributors&gt;&lt;titles&gt;&lt;title&gt;Small satellites: past, present, and future&lt;/title&gt;&lt;/titles&gt;&lt;dates&gt;&lt;year&gt;2008&lt;/year&gt;&lt;/dates&gt;&lt;publisher&gt;Aerospace Press&lt;/publisher&gt;&lt;isbn&gt;1884989225&lt;/isbn&gt;&lt;urls&gt;&lt;/urls&gt;&lt;/record&gt;&lt;/Cite&gt;&lt;/EndNote&gt;</w:instrText>
+      </w:r>
+      <w:r>
+        <w:fldChar w:fldCharType="separate"/>
+      </w:r>
+      <w:r>
+        <w:rPr>
+          <w:noProof/>
+        </w:rPr>
+        <w:t>[24]</w:t>
+      </w:r>
+      <w:r>
+        <w:fldChar w:fldCharType="end"/>
+      </w:r>
+      <w:r>
+        <w:t>.</w:t>
+      </w:r>
+      <w:r>
+        <w:t xml:space="preserve"> </w:t>
+      </w:r>
+      <w:r>
+        <w:t>In 2000 the first published work detailing a new CubeS</w:t>
+      </w:r>
+      <w:r>
+        <w:t xml:space="preserve">at standard was published [25]. </w:t>
+      </w:r>
+      <w:r>
+        <w:t xml:space="preserve">The platform was intended as an answer to the prohibitive </w:t>
+      </w:r>
+      <w:r>
+        <w:t>costs and challenges</w:t>
+      </w:r>
+      <w:r>
+        <w:t xml:space="preserve"> involved in low-resource academic satellite development. At the time, the</w:t>
+      </w:r>
+      <w:r>
+        <w:t>re were effectively no standard</w:t>
+      </w:r>
+      <w:r>
+        <w:t xml:space="preserve"> approaches or components for the design and implementation of small satellites. Researchers relied almost entirely on acquiring a place for instruments on larger satellites or pursuing the development of research satellites as lengthy collaborations </w:t>
+      </w:r>
+      <w:r>
+        <w:t>across multiple</w:t>
+      </w:r>
+      <w:r>
+        <w:t xml:space="preserve"> research institutions. Frequently, research only required satellites with basic capabilities</w:t>
+      </w:r>
+      <w:r>
+        <w:t xml:space="preserve">. </w:t>
+      </w:r>
+    </w:p>
+    <w:p>
+      <w:r>
+        <w:t xml:space="preserve">2003 saw the first launch of a CubeSat on-board a Russian </w:t>
+      </w:r>
+      <w:proofErr w:type="spellStart"/>
+      <w:r>
+        <w:t>Eurorockot</w:t>
+      </w:r>
+      <w:proofErr w:type="spellEnd"/>
+      <w:r>
+        <w:t xml:space="preserve"> </w:t>
+      </w:r>
+      <w:r>
+        <w:t>[24]</w:t>
+      </w:r>
+      <w:r>
+        <w:t>. A</w:t>
+      </w:r>
+      <w:r>
+        <w:t>t the time of writing there have been 487 CubeSats launched</w:t>
+      </w:r>
+      <w:r>
+        <w:t xml:space="preserve"> </w:t>
+      </w:r>
+      <w:r>
+        <w:fldChar w:fldCharType="begin"/>
+      </w:r>
+      <w:r>
+        <w:instrText xml:space="preserve"> ADDIN EN.CITE &lt;EndNote&gt;&lt;Cite&gt;&lt;Author&gt;Swartwout&lt;/Author&gt;&lt;Year&gt;2015&lt;/Year&gt;&lt;RecNum&gt;91&lt;/RecNum&gt;&lt;DisplayText&gt;[25]&lt;/DisplayText&gt;&lt;record&gt;&lt;rec-number&gt;91&lt;/rec-number&gt;&lt;foreign-keys&gt;&lt;key app="EN" db-id="s2tw2pe5hwzta8esap0xpxarvrrwetsezwzd" timestamp="1492079711"&gt;91&lt;/key&gt;&lt;/foreign-keys&gt;&lt;ref-type name="Journal Article"&gt;17&lt;/ref-type&gt;&lt;contributors&gt;&lt;authors&gt;&lt;author&gt;Swartwout, Michael&lt;/author&gt;&lt;/authors&gt;&lt;/contributors&gt;&lt;titles&gt;&lt;title&gt;Cubesat database&lt;/title&gt;&lt;secondary-title&gt;St. Louis University.[Online].[Accessed 7 February 2015]&lt;/secondary-title&gt;&lt;/titles&gt;&lt;periodical&gt;&lt;full-title&gt;St. Louis University.[Online].[Accessed 7 February 2015]&lt;/full-title&gt;&lt;/periodical&gt;&lt;dates&gt;&lt;year&gt;2015&lt;/year&gt;&lt;/dates&gt;&lt;urls&gt;&lt;/urls&gt;&lt;/record&gt;&lt;/Cite&gt;&lt;/EndNote&gt;</w:instrText>
+      </w:r>
+      <w:r>
+        <w:fldChar w:fldCharType="separate"/>
+      </w:r>
+      <w:r>
+        <w:rPr>
+          <w:noProof/>
+        </w:rPr>
+        <w:t>[25]</w:t>
+      </w:r>
+      <w:r>
+        <w:fldChar w:fldCharType="end"/>
+      </w:r>
+      <w:r>
+        <w:t xml:space="preserve"> since 2003. Spread across 14 years this number may seem unimpressive however, approximately 75% of all these launches </w:t>
+      </w:r>
+      <w:r>
+        <w:t>have taken</w:t>
+      </w:r>
+      <w:r>
+        <w:t xml:space="preserve"> place during the previous 5 years. This</w:t>
+      </w:r>
+      <w:r>
+        <w:t xml:space="preserve"> is</w:t>
+      </w:r>
+      <w:r>
+        <w:t xml:space="preserve"> due almost entirely to the recent boom in the private space industry</w:t>
+      </w:r>
+      <w:r>
+        <w:t xml:space="preserve"> which has greatly lowered the cost of access to LEO</w:t>
+      </w:r>
+      <w:r>
+        <w:t xml:space="preserve"> </w:t>
+      </w:r>
+      <w:r>
+        <w:fldChar w:fldCharType="begin"/>
+      </w:r>
+      <w:r>
+        <w:instrText xml:space="preserve"> ADDIN EN.CITE &lt;EndNote&gt;&lt;Cite&gt;&lt;Author&gt;Brennan&lt;/Author&gt;&lt;Year&gt;2011&lt;/Year&gt;&lt;RecNum&gt;24&lt;/RecNum&gt;&lt;DisplayText&gt;[1]&lt;/DisplayText&gt;&lt;record&gt;&lt;rec-number&gt;24&lt;/rec-number&gt;&lt;foreign-keys&gt;&lt;key app="EN" db-id="s2tw2pe5hwzta8esap0xpxarvrrwetsezwzd" timestamp="1485342014"&gt;24&lt;/key&gt;&lt;/foreign-keys&gt;&lt;ref-type name="Book"&gt;6&lt;/ref-type&gt;&lt;contributors&gt;&lt;authors&gt;&lt;author&gt;Brennan, Louis&lt;/author&gt;&lt;author&gt;Vecchi, Alessandra&lt;/author&gt;&lt;/authors&gt;&lt;/contributors&gt;&lt;titles&gt;&lt;title&gt;The business of space: The next frontier of international competition&lt;/title&gt;&lt;/titles&gt;&lt;dates&gt;&lt;year&gt;2011&lt;/year&gt;&lt;/dates&gt;&lt;publisher&gt;Palgrave Macmillan&lt;/publisher&gt;&lt;isbn&gt;023023173X&lt;/isbn&gt;&lt;urls&gt;&lt;/urls&gt;&lt;/record&gt;&lt;/Cite&gt;&lt;/EndNote&gt;</w:instrText>
+      </w:r>
+      <w:r>
+        <w:fldChar w:fldCharType="separate"/>
+      </w:r>
+      <w:r>
+        <w:rPr>
+          <w:noProof/>
+        </w:rPr>
+        <w:t>[1]</w:t>
+      </w:r>
+      <w:r>
+        <w:fldChar w:fldCharType="end"/>
+      </w:r>
+      <w:r>
+        <w:t xml:space="preserve">. </w:t>
+      </w:r>
+    </w:p>
+    <w:p>
+      <w:r>
+        <w:t xml:space="preserve">Thanks in large part to a San Francisco based company named Planet Labs </w:t>
+      </w:r>
+      <w:r>
+        <w:fldChar w:fldCharType="begin"/>
+      </w:r>
+      <w:r>
+        <w:instrText xml:space="preserve"> ADDIN EN.CITE &lt;EndNote&gt;&lt;Cite&gt;&lt;Author&gt;Boshuizen&lt;/Author&gt;&lt;Year&gt;2014&lt;/Year&gt;&lt;RecNum&gt;92&lt;/RecNum&gt;&lt;DisplayText&gt;[26]&lt;/DisplayText&gt;&lt;record&gt;&lt;rec-number&gt;92&lt;/rec-number&gt;&lt;foreign-keys&gt;&lt;key app="EN" db-id="s2tw2pe5hwzta8esap0xpxarvrrwetsezwzd" timestamp="1492079963"&gt;92&lt;/key&gt;&lt;/foreign-keys&gt;&lt;ref-type name="Journal Article"&gt;17&lt;/ref-type&gt;&lt;contributors&gt;&lt;authors&gt;&lt;author&gt;Boshuizen, Christopher&lt;/author&gt;&lt;author&gt;Mason, James&lt;/author&gt;&lt;author&gt;Klupar, Pete&lt;/author&gt;&lt;author&gt;Spanhake, Shannon&lt;/author&gt;&lt;/authors&gt;&lt;/contributors&gt;&lt;titles&gt;&lt;title&gt;Results from the planet labs flock constellation&lt;/title&gt;&lt;/titles&gt;&lt;dates&gt;&lt;year&gt;2014&lt;/year&gt;&lt;/dates&gt;&lt;urls&gt;&lt;/urls&gt;&lt;/record&gt;&lt;/Cite&gt;&lt;/EndNote&gt;</w:instrText>
+      </w:r>
+      <w:r>
+        <w:fldChar w:fldCharType="separate"/>
+      </w:r>
+      <w:r>
+        <w:rPr>
+          <w:noProof/>
+        </w:rPr>
+        <w:t>[26]</w:t>
+      </w:r>
+      <w:r>
+        <w:fldChar w:fldCharType="end"/>
+      </w:r>
+      <w:r>
+        <w:t>, roughly 40% of all launched CubeSats were developed by commercial entities. Comparatively, academic/research institutions have developed</w:t>
+      </w:r>
+      <w:r>
+        <w:t xml:space="preserve"> approx..</w:t>
+      </w:r>
+      <w:r>
+        <w:t xml:space="preserve"> 40% and the remaining 20% is divided between civilian and military institutions. In terms of </w:t>
+      </w:r>
+      <w:r>
+        <w:t>use cases</w:t>
+      </w:r>
+      <w:r>
+        <w:t>, roughly 60% of all missions are dedicated to earth imaging,</w:t>
+      </w:r>
+      <w:r>
+        <w:t xml:space="preserve"> </w:t>
+      </w:r>
+      <w:r>
+        <w:t xml:space="preserve">20% to </w:t>
+      </w:r>
+      <w:r>
+        <w:lastRenderedPageBreak/>
+        <w:t>technology demonstration</w:t>
+      </w:r>
+      <w:r>
+        <w:t>,</w:t>
+      </w:r>
+      <w:r>
+        <w:t xml:space="preserve"> 10% to education,</w:t>
+      </w:r>
+      <w:r>
+        <w:t xml:space="preserve"> </w:t>
+      </w:r>
+      <w:r>
+        <w:t xml:space="preserve">and the remaining 10% is divided between various commercial, military and science applications </w:t>
+      </w:r>
+      <w:r>
+        <w:fldChar w:fldCharType="begin"/>
+      </w:r>
+      <w:r>
+        <w:instrText xml:space="preserve"> ADDIN EN.CITE &lt;EndNote&gt;&lt;Cite&gt;&lt;Author&gt;Swartwout&lt;/Author&gt;&lt;Year&gt;2015&lt;/Year&gt;&lt;RecNum&gt;91&lt;/RecNum&gt;&lt;DisplayText&gt;[25]&lt;/DisplayText&gt;&lt;record&gt;&lt;rec-number&gt;91&lt;/rec-number&gt;&lt;foreign-keys&gt;&lt;key app="EN" db-id="s2tw2pe5hwzta8esap0xpxarvrrwetsezwzd" timestamp="1492079711"&gt;91&lt;/key&gt;&lt;/foreign-keys&gt;&lt;ref-type name="Journal Article"&gt;17&lt;/ref-type&gt;&lt;contributors&gt;&lt;authors&gt;&lt;author&gt;Swartwout, Michael&lt;/author&gt;&lt;/authors&gt;&lt;/contributors&gt;&lt;titles&gt;&lt;title&gt;Cubesat database&lt;/title&gt;&lt;secondary-title&gt;St. Louis University.[Online].[Accessed 7 February 2015]&lt;/secondary-title&gt;&lt;/titles&gt;&lt;periodical&gt;&lt;full-title&gt;St. Louis University.[Online].[Accessed 7 February 2015]&lt;/full-title&gt;&lt;/periodical&gt;&lt;dates&gt;&lt;year&gt;2015&lt;/year&gt;&lt;/dates&gt;&lt;urls&gt;&lt;/urls&gt;&lt;/record&gt;&lt;/Cite&gt;&lt;/EndNote&gt;</w:instrText>
+      </w:r>
+      <w:r>
+        <w:fldChar w:fldCharType="separate"/>
+      </w:r>
+      <w:r>
+        <w:rPr>
+          <w:noProof/>
+        </w:rPr>
+        <w:t>[25]</w:t>
+      </w:r>
+      <w:r>
+        <w:fldChar w:fldCharType="end"/>
+      </w:r>
+      <w:r>
+        <w:t>.</w:t>
+      </w:r>
+    </w:p>
+    <w:p>
+      <w:r>
+        <w:t xml:space="preserve">Unsurprisingly, </w:t>
+      </w:r>
+      <w:r>
+        <w:t>the core motivation</w:t>
+      </w:r>
+      <w:r>
+        <w:t xml:space="preserve"> behind the recent popularity of CubeSats is their cost. </w:t>
+      </w:r>
+      <w:r>
+        <w:t xml:space="preserve">Costs are driven down by three factors, </w:t>
+      </w:r>
+      <w:r>
+        <w:t xml:space="preserve">the use of COTS components, </w:t>
+      </w:r>
+      <w:r>
+        <w:t>open sourcing</w:t>
+      </w:r>
+      <w:r>
+        <w:t xml:space="preserve">, and </w:t>
+      </w:r>
+      <w:r>
+        <w:t>reduced</w:t>
+      </w:r>
+      <w:r>
+        <w:t xml:space="preserve"> launch costs.</w:t>
+      </w:r>
+      <w:r>
+        <w:t xml:space="preserve"> Effectively every component of a modern CubeSat is available in COTS form. Retailers such as Clyde Space offer a wide range of products from power to attitude determination and control systems </w:t>
+      </w:r>
+      <w:r>
+        <w:fldChar w:fldCharType="begin"/>
+      </w:r>
+      <w:r>
+        <w:instrText xml:space="preserve"> ADDIN EN.CITE &lt;EndNote&gt;&lt;Cite&gt;&lt;Author&gt;Deepak&lt;/Author&gt;&lt;Year&gt;2012&lt;/Year&gt;&lt;RecNum&gt;94&lt;/RecNum&gt;&lt;DisplayText&gt;[27]&lt;/DisplayText&gt;&lt;record&gt;&lt;rec-number&gt;94&lt;/rec-number&gt;&lt;foreign-keys&gt;&lt;key app="EN" db-id="s2tw2pe5hwzta8esap0xpxarvrrwetsezwzd" timestamp="1492085975"&gt;94&lt;/key&gt;&lt;/foreign-keys&gt;&lt;ref-type name="Journal Article"&gt;17&lt;/ref-type&gt;&lt;contributors&gt;&lt;authors&gt;&lt;author&gt;Deepak, Ravi A&lt;/author&gt;&lt;author&gt;Twiggs, Robert J&lt;/author&gt;&lt;/authors&gt;&lt;/contributors&gt;&lt;titles&gt;&lt;title&gt;Thinking out of the box: Space science beyond the CubeSat&lt;/title&gt;&lt;secondary-title&gt;Journal of Small Satellites&lt;/secondary-title&gt;&lt;/titles&gt;&lt;periodical&gt;&lt;full-title&gt;Journal of Small Satellites&lt;/full-title&gt;&lt;/periodical&gt;&lt;pages&gt;3-7&lt;/pages&gt;&lt;volume&gt;1&lt;/volume&gt;&lt;number&gt;1&lt;/number&gt;&lt;dates&gt;&lt;year&gt;2012&lt;/year&gt;&lt;/dates&gt;&lt;urls&gt;&lt;/urls&gt;&lt;/record&gt;&lt;/Cite&gt;&lt;/EndNote&gt;</w:instrText>
+      </w:r>
+      <w:r>
+        <w:fldChar w:fldCharType="separate"/>
+      </w:r>
+      <w:r>
+        <w:rPr>
+          <w:noProof/>
+        </w:rPr>
+        <w:t>[27]</w:t>
+      </w:r>
+      <w:r>
+        <w:fldChar w:fldCharType="end"/>
+      </w:r>
+      <w:r>
+        <w:t>. COTS components reduce costs significantly by removing the need to develop or source custom components</w:t>
+      </w:r>
+      <w:r>
+        <w:t xml:space="preserve"> from third parties</w:t>
+      </w:r>
+      <w:r>
+        <w:t xml:space="preserve">. </w:t>
+      </w:r>
+    </w:p>
+    <w:p>
+      <w:r>
+        <w:t>Combined with COTS components o</w:t>
+      </w:r>
+      <w:r>
+        <w:t xml:space="preserve">pen sourcing </w:t>
+      </w:r>
+      <w:r>
+        <w:t xml:space="preserve">lowers costs further </w:t>
+      </w:r>
+      <w:r>
+        <w:t>by</w:t>
+      </w:r>
+      <w:r>
+        <w:t xml:space="preserve"> reducing development time</w:t>
+      </w:r>
+      <w:r>
+        <w:t xml:space="preserve"> and the need for expertize</w:t>
+      </w:r>
+      <w:r>
+        <w:t xml:space="preserve">. Open and </w:t>
+      </w:r>
+      <w:r>
+        <w:t xml:space="preserve">often </w:t>
+      </w:r>
+      <w:r>
+        <w:t>proven</w:t>
+      </w:r>
+      <w:r>
+        <w:t xml:space="preserve"> approaches</w:t>
+      </w:r>
+      <w:r>
+        <w:t xml:space="preserve"> for</w:t>
+      </w:r>
+      <w:r>
+        <w:t xml:space="preserve"> both soft and hard</w:t>
+      </w:r>
+      <w:r>
+        <w:t xml:space="preserve"> </w:t>
+      </w:r>
+      <w:r>
+        <w:t>CubeSat</w:t>
+      </w:r>
+      <w:r>
+        <w:t xml:space="preserve"> systems</w:t>
+      </w:r>
+      <w:r>
+        <w:t xml:space="preserve"> </w:t>
+      </w:r>
+      <w:r>
+        <w:t>are becoming</w:t>
+      </w:r>
+      <w:r>
+        <w:t xml:space="preserve"> widespread</w:t>
+      </w:r>
+      <w:r>
+        <w:t xml:space="preserve"> as the platform develops</w:t>
+      </w:r>
+      <w:r>
+        <w:t xml:space="preserve"> </w:t>
+      </w:r>
+      <w:r>
+        <w:fldChar w:fldCharType="begin"/>
+      </w:r>
+      <w:r>
+        <w:instrText xml:space="preserve"> ADDIN EN.CITE &lt;EndNote&gt;&lt;Cite&gt;&lt;Author&gt;Scholz&lt;/Author&gt;&lt;Year&gt;2015&lt;/Year&gt;&lt;RecNum&gt;3&lt;/RecNum&gt;&lt;DisplayText&gt;[3]&lt;/DisplayText&gt;&lt;record&gt;&lt;rec-number&gt;3&lt;/rec-number&gt;&lt;foreign-keys&gt;&lt;key app="EN" db-id="s2tw2pe5hwzta8esap0xpxarvrrwetsezwzd" timestamp="1478797863"&gt;3&lt;/key&gt;&lt;/foreign-keys&gt;&lt;ref-type name="Journal Article"&gt;17&lt;/ref-type&gt;&lt;contributors&gt;&lt;authors&gt;&lt;author&gt;Scholz, Artur&lt;/author&gt;&lt;author&gt;Juang, Jer-Nan&lt;/author&gt;&lt;/authors&gt;&lt;/contributors&gt;&lt;titles&gt;&lt;title&gt;Toward open source CubeSat design&lt;/title&gt;&lt;secondary-title&gt;Acta Astronautica&lt;/secondary-title&gt;&lt;/titles&gt;&lt;periodical&gt;&lt;full-title&gt;Acta Astronautica&lt;/full-title&gt;&lt;/periodical&gt;&lt;pages&gt;384-392&lt;/pages&gt;&lt;volume&gt;115&lt;/volume&gt;&lt;dates&gt;&lt;year&gt;2015&lt;/year&gt;&lt;/dates&gt;&lt;isbn&gt;0094-5765&lt;/isbn&gt;&lt;urls&gt;&lt;/urls&gt;&lt;/record&gt;&lt;/Cite&gt;&lt;/EndNote&gt;</w:instrText>
+      </w:r>
+      <w:r>
+        <w:fldChar w:fldCharType="separate"/>
+      </w:r>
+      <w:r>
+        <w:rPr>
+          <w:noProof/>
+        </w:rPr>
+        <w:t>[3]</w:t>
+      </w:r>
+      <w:r>
+        <w:fldChar w:fldCharType="end"/>
+      </w:r>
+      <w:r>
+        <w:t>. Although this may seem intuitive, such sharing and open-sourcing of work in the satellite industry has be</w:t>
+      </w:r>
+      <w:r>
+        <w:t>en</w:t>
+      </w:r>
+      <w:r>
+        <w:t xml:space="preserve"> historically rare</w:t>
+      </w:r>
+      <w:r>
+        <w:t>.</w:t>
+      </w:r>
+      <w:r>
+        <w:t xml:space="preserve"> </w:t>
+      </w:r>
+      <w:r>
+        <w:t>To date, there is no accepted standards body for the domain. Researchers such as Puig-</w:t>
+      </w:r>
+      <w:proofErr w:type="spellStart"/>
+      <w:r>
+        <w:t>Suari</w:t>
+      </w:r>
+      <w:proofErr w:type="spellEnd"/>
+      <w:r>
+        <w:t xml:space="preserve"> at the </w:t>
+      </w:r>
+      <w:r>
+        <w:t>California Polytechnic State University</w:t>
+      </w:r>
+      <w:r>
+        <w:t xml:space="preserve"> (CalPoly) have driven the domain forward since its inception</w:t>
+      </w:r>
+      <w:r>
+        <w:t>, creating a number of pseudo-standards</w:t>
+      </w:r>
+      <w:r>
+        <w:t xml:space="preserve">. Crucially, CalPoly lead the development and design of standard CubeSat deployers </w:t>
+      </w:r>
+      <w:r>
+        <w:fldChar w:fldCharType="begin"/>
+      </w:r>
+      <w:r>
+        <w:instrText xml:space="preserve"> ADDIN EN.CITE &lt;EndNote&gt;&lt;Cite&gt;&lt;Author&gt;Puig-Suari&lt;/Author&gt;&lt;Year&gt;2000&lt;/Year&gt;&lt;RecNum&gt;96&lt;/RecNum&gt;&lt;DisplayText&gt;[28]&lt;/DisplayText&gt;&lt;record&gt;&lt;rec-number&gt;96&lt;/rec-number&gt;&lt;foreign-keys&gt;&lt;key app="EN" db-id="s2tw2pe5hwzta8esap0xpxarvrrwetsezwzd" timestamp="1492086700"&gt;96&lt;/key&gt;&lt;/foreign-keys&gt;&lt;ref-type name="Conference Proceedings"&gt;10&lt;/ref-type&gt;&lt;contributors&gt;&lt;authors&gt;&lt;author&gt;Puig-Suari, Jordi&lt;/author&gt;&lt;author&gt;Schoos, Jeremy&lt;/author&gt;&lt;author&gt;Turner, Clark&lt;/author&gt;&lt;author&gt;Wagner, Tyler&lt;/author&gt;&lt;author&gt;Connolly, Ryan&lt;/author&gt;&lt;author&gt;Block, Richard&lt;/author&gt;&lt;/authors&gt;&lt;/contributors&gt;&lt;titles&gt;&lt;title&gt;CubeSat developments at Cal Poly: the standard deployer and PolySat&lt;/title&gt;&lt;secondary-title&gt;Proceedings of SPIE-The International Society for Optical Engineering&lt;/secondary-title&gt;&lt;/titles&gt;&lt;pages&gt;72-78&lt;/pages&gt;&lt;volume&gt;4136&lt;/volume&gt;&lt;dates&gt;&lt;year&gt;2000&lt;/year&gt;&lt;/dates&gt;&lt;urls&gt;&lt;/urls&gt;&lt;/record&gt;&lt;/Cite&gt;&lt;/EndNote&gt;</w:instrText>
+      </w:r>
+      <w:r>
+        <w:fldChar w:fldCharType="separate"/>
+      </w:r>
+      <w:r>
+        <w:rPr>
+          <w:noProof/>
+        </w:rPr>
+        <w:t>[28]</w:t>
+      </w:r>
+      <w:r>
+        <w:fldChar w:fldCharType="end"/>
+      </w:r>
+      <w:r>
+        <w:t xml:space="preserve">. Such deployers became common place have come to defined the de-facto standards for the domain. A similar pattern can be seen elsewhere in the domain such as with the development of a pseudo-standard satellite bus design </w:t>
+      </w:r>
+      <w:r>
+        <w:fldChar w:fldCharType="begin"/>
+      </w:r>
+      <w:r>
+        <w:instrText xml:space="preserve"> ADDIN EN.CITE &lt;EndNote&gt;&lt;Cite&gt;&lt;Author&gt;Farkas&lt;/Author&gt;&lt;Year&gt;2005&lt;/Year&gt;&lt;RecNum&gt;98&lt;/RecNum&gt;&lt;DisplayText&gt;[29]&lt;/DisplayText&gt;&lt;record&gt;&lt;rec-number&gt;98&lt;/rec-number&gt;&lt;foreign-keys&gt;&lt;key app="EN" db-id="s2tw2pe5hwzta8esap0xpxarvrrwetsezwzd" timestamp="1492086953"&gt;98&lt;/key&gt;&lt;/foreign-keys&gt;&lt;ref-type name="Journal Article"&gt;17&lt;/ref-type&gt;&lt;contributors&gt;&lt;authors&gt;&lt;author&gt;Farkas, Jacob&lt;/author&gt;&lt;/authors&gt;&lt;/contributors&gt;&lt;titles&gt;&lt;title&gt;CPX: Design of a standard cubesat software bus&lt;/title&gt;&lt;secondary-title&gt;California State University, California, USA&lt;/secondary-title&gt;&lt;/titles&gt;&lt;periodical&gt;&lt;full-title&gt;California State University, California, USA&lt;/full-title&gt;&lt;/periodical&gt;&lt;dates&gt;&lt;year&gt;2005&lt;/year&gt;&lt;/dates&gt;&lt;urls&gt;&lt;/urls&gt;&lt;/record&gt;&lt;/Cite&gt;&lt;/EndNote&gt;</w:instrText>
+      </w:r>
+      <w:r>
+        <w:fldChar w:fldCharType="separate"/>
+      </w:r>
+      <w:r>
+        <w:rPr>
+          <w:noProof/>
+        </w:rPr>
+        <w:t>[29]</w:t>
+      </w:r>
+      <w:r>
+        <w:fldChar w:fldCharType="end"/>
+      </w:r>
+      <w:r>
+        <w:t>. Recently, “OpenOrbiter” by Straub et. al from the University of North Dakota is a prime example of open pseudo-standard framework</w:t>
+      </w:r>
+      <w:r>
+        <w:t xml:space="preserve"> for CubeSat development </w:t>
+      </w:r>
+      <w:r>
+        <w:fldChar w:fldCharType="begin"/>
+      </w:r>
+      <w:r>
+        <w:instrText xml:space="preserve"> ADDIN EN.CITE &lt;EndNote&gt;&lt;Cite&gt;&lt;Author&gt;Straub&lt;/Author&gt;&lt;Year&gt;2013&lt;/Year&gt;&lt;RecNum&gt;95&lt;/RecNum&gt;&lt;DisplayText&gt;[30]&lt;/DisplayText&gt;&lt;record&gt;&lt;rec-number&gt;95&lt;/rec-number&gt;&lt;foreign-keys&gt;&lt;key app="EN" db-id="s2tw2pe5hwzta8esap0xpxarvrrwetsezwzd" timestamp="1492086116"&gt;95&lt;/key&gt;&lt;/foreign-keys&gt;&lt;ref-type name="Journal Article"&gt;17&lt;/ref-type&gt;&lt;contributors&gt;&lt;authors&gt;&lt;author&gt;Straub, Jeremy&lt;/author&gt;&lt;author&gt;Korvald, Christoffer&lt;/author&gt;&lt;author&gt;Nervold, Anders&lt;/author&gt;&lt;author&gt;Mohammad, Atif&lt;/author&gt;&lt;author&gt;Root, Noah&lt;/author&gt;&lt;author&gt;Long, Nicholas&lt;/author&gt;&lt;author&gt;Torgerson, Donovan&lt;/author&gt;&lt;/authors&gt;&lt;/contributors&gt;&lt;titles&gt;&lt;title&gt;OpenOrbiter: A low-cost, educational prototype CubeSat mission architecture&lt;/title&gt;&lt;secondary-title&gt;Machines&lt;/secondary-title&gt;&lt;/titles&gt;&lt;periodical&gt;&lt;full-title&gt;Machines&lt;/full-title&gt;&lt;/periodical&gt;&lt;pages&gt;1&lt;/pages&gt;&lt;volume&gt;1&lt;/volume&gt;&lt;number&gt;1&lt;/number&gt;&lt;dates&gt;&lt;year&gt;2013&lt;/year&gt;&lt;/dates&gt;&lt;isbn&gt;2075-1702&lt;/isbn&gt;&lt;urls&gt;&lt;/urls&gt;&lt;/record&gt;&lt;/Cite&gt;&lt;/EndNote&gt;</w:instrText>
+      </w:r>
+      <w:r>
+        <w:fldChar w:fldCharType="separate"/>
+      </w:r>
+      <w:r>
+        <w:rPr>
+          <w:noProof/>
+        </w:rPr>
+        <w:t>[30]</w:t>
+      </w:r>
+      <w:r>
+        <w:fldChar w:fldCharType="end"/>
+      </w:r>
+      <w:r>
+        <w:t>.</w:t>
+      </w:r>
+    </w:p>
+    <w:p>
+      <w:r>
+        <w:lastRenderedPageBreak/>
+        <w:t>Depending on the complexity of the CubeSat</w:t>
+      </w:r>
+      <w:r>
+        <w:t>,</w:t>
+      </w:r>
+      <w:r>
+        <w:t xml:space="preserve"> development costs may range anywhere from $50,000 to $250,000 </w:t>
+      </w:r>
+      <w:r>
+        <w:fldChar w:fldCharType="begin"/>
+      </w:r>
+      <w:r>
+        <w:instrText xml:space="preserve"> ADDIN EN.CITE &lt;EndNote&gt;&lt;Cite&gt;&lt;Author&gt;Nervold&lt;/Author&gt;&lt;Year&gt;2016&lt;/Year&gt;&lt;RecNum&gt;99&lt;/RecNum&gt;&lt;DisplayText&gt;[31]&lt;/DisplayText&gt;&lt;record&gt;&lt;rec-number&gt;99&lt;/rec-number&gt;&lt;foreign-keys&gt;&lt;key app="EN" db-id="s2tw2pe5hwzta8esap0xpxarvrrwetsezwzd" timestamp="1492087285"&gt;99&lt;/key&gt;&lt;/foreign-keys&gt;&lt;ref-type name="Journal Article"&gt;17&lt;/ref-type&gt;&lt;contributors&gt;&lt;authors&gt;&lt;author&gt;Nervold, Anders Kose&lt;/author&gt;&lt;author&gt;Berk, Joshua&lt;/author&gt;&lt;author&gt;Straub, Jeremy&lt;/author&gt;&lt;author&gt;Whalen, David&lt;/author&gt;&lt;/authors&gt;&lt;/contributors&gt;&lt;titles&gt;&lt;title&gt;A Pathway to Small Satellite Market Growth&lt;/title&gt;&lt;secondary-title&gt;Advances in Aerospace Science and Technology&lt;/secondary-title&gt;&lt;/titles&gt;&lt;periodical&gt;&lt;full-title&gt;Advances in Aerospace Science and Technology&lt;/full-title&gt;&lt;/periodical&gt;&lt;pages&gt;14&lt;/pages&gt;&lt;volume&gt;1&lt;/volume&gt;&lt;number&gt;01&lt;/number&gt;&lt;dates&gt;&lt;year&gt;2016&lt;/year&gt;&lt;/dates&gt;&lt;urls&gt;&lt;/urls&gt;&lt;/record&gt;&lt;/Cite&gt;&lt;/EndNote&gt;</w:instrText>
+      </w:r>
+      <w:r>
+        <w:fldChar w:fldCharType="separate"/>
+      </w:r>
+      <w:r>
+        <w:rPr>
+          <w:noProof/>
+        </w:rPr>
+        <w:t>[31]</w:t>
+      </w:r>
+      <w:r>
+        <w:fldChar w:fldCharType="end"/>
+      </w:r>
+      <w:r>
+        <w:t>. This can be compared to a</w:t>
+      </w:r>
+      <w:r>
+        <w:t xml:space="preserve"> development</w:t>
+      </w:r>
+      <w:r>
+        <w:t xml:space="preserve"> cost in the order of millions</w:t>
+      </w:r>
+      <w:r>
+        <w:t xml:space="preserve"> of dollars</w:t>
+      </w:r>
+      <w:r>
+        <w:t xml:space="preserve"> for larger satellites weighing over 100kg. A similar gap has emerged in terms </w:t>
+      </w:r>
+      <w:r>
+        <w:t>of launch costs. S</w:t>
+      </w:r>
+      <w:r>
+        <w:t xml:space="preserve">atellites over 100kg may see launch costs in the order of hundreds of thousands if not millions of dollars, depending on the launch vehicle and orbital requirements. </w:t>
+      </w:r>
+      <w:r>
+        <w:t>CubeSats avoid these costs by</w:t>
+      </w:r>
+      <w:r>
+        <w:t xml:space="preserve"> ‘hitching’ a r</w:t>
+      </w:r>
+      <w:r>
+        <w:t>ide alongside larger payloads</w:t>
+      </w:r>
+      <w:r>
+        <w:t xml:space="preserve"> using volume and lift capacity not required by primary </w:t>
+      </w:r>
+      <w:r>
+        <w:t>or secondary payloads. P</w:t>
+      </w:r>
+      <w:r>
+        <w:t>roviders such as SpaceX</w:t>
+      </w:r>
+      <w:r>
+        <w:t xml:space="preserve"> have disruptive the satellite industry further by</w:t>
+      </w:r>
+      <w:r>
+        <w:t xml:space="preserve"> offering greatly reduced cost access to LEO </w:t>
+      </w:r>
+      <w:r>
+        <w:fldChar w:fldCharType="begin"/>
+      </w:r>
+      <w:r>
+        <w:instrText xml:space="preserve"> ADDIN EN.CITE &lt;EndNote&gt;&lt;Cite&gt;&lt;Author&gt;Hayward&lt;/Author&gt;&lt;Year&gt;2017&lt;/Year&gt;&lt;RecNum&gt;100&lt;/RecNum&gt;&lt;DisplayText&gt;[32]&lt;/DisplayText&gt;&lt;record&gt;&lt;rec-number&gt;100&lt;/rec-number&gt;&lt;foreign-keys&gt;&lt;key app="EN" db-id="s2tw2pe5hwzta8esap0xpxarvrrwetsezwzd" timestamp="1492087884"&gt;100&lt;/key&gt;&lt;/foreign-keys&gt;&lt;ref-type name="Book Section"&gt;5&lt;/ref-type&gt;&lt;contributors&gt;&lt;authors&gt;&lt;author&gt;Hayward, Keith&lt;/author&gt;&lt;/authors&gt;&lt;/contributors&gt;&lt;titles&gt;&lt;title&gt;The Economics of Launch Vehicles: Towards a New Business Model&lt;/title&gt;&lt;secondary-title&gt;Yearbook on Space Policy 2015&lt;/secondary-title&gt;&lt;/titles&gt;&lt;pages&gt;247-256&lt;/pages&gt;&lt;dates&gt;&lt;year&gt;2017&lt;/year&gt;&lt;/dates&gt;&lt;publisher&gt;Springer&lt;/publisher&gt;&lt;urls&gt;&lt;/urls&gt;&lt;/record&gt;&lt;/Cite&gt;&lt;/EndNote&gt;</w:instrText>
+      </w:r>
+      <w:r>
+        <w:fldChar w:fldCharType="separate"/>
+      </w:r>
+      <w:r>
+        <w:rPr>
+          <w:noProof/>
+        </w:rPr>
+        <w:t>[32]</w:t>
+      </w:r>
+      <w:r>
+        <w:fldChar w:fldCharType="end"/>
+      </w:r>
+      <w:r>
+        <w:t xml:space="preserve">. These factors have led to CubeSat </w:t>
+      </w:r>
+      <w:r>
+        <w:t xml:space="preserve">launch costs as low as $10,000 </w:t>
+      </w:r>
+      <w:r>
+        <w:fldChar w:fldCharType="begin"/>
+      </w:r>
+      <w:r>
+        <w:instrText xml:space="preserve"> ADDIN EN.CITE &lt;EndNote&gt;&lt;Cite&gt;&lt;Author&gt;Nervold&lt;/Author&gt;&lt;Year&gt;2016&lt;/Year&gt;&lt;RecNum&gt;99&lt;/RecNum&gt;&lt;DisplayText&gt;[31]&lt;/DisplayText&gt;&lt;record&gt;&lt;rec-number&gt;99&lt;/rec-number&gt;&lt;foreign-keys&gt;&lt;key app="EN" db-id="s2tw2pe5hwzta8esap0xpxarvrrwetsezwzd" timestamp="1492087285"&gt;99&lt;/key&gt;&lt;/foreign-keys&gt;&lt;ref-type name="Journal Article"&gt;17&lt;/ref-type&gt;&lt;contributors&gt;&lt;authors&gt;&lt;author&gt;Nervold, Anders Kose&lt;/author&gt;&lt;author&gt;Berk, Joshua&lt;/author&gt;&lt;author&gt;Straub, Jeremy&lt;/author&gt;&lt;author&gt;Whalen, David&lt;/author&gt;&lt;/authors&gt;&lt;/contributors&gt;&lt;titles&gt;&lt;title&gt;A Pathway to Small Satellite Market Growth&lt;/title&gt;&lt;secondary-title&gt;Advances in Aerospace Science and Technology&lt;/secondary-title&gt;&lt;/titles&gt;&lt;periodical&gt;&lt;full-title&gt;Advances in Aerospace Science and Technology&lt;/full-title&gt;&lt;/periodical&gt;&lt;pages&gt;14&lt;/pages&gt;&lt;volume&gt;1&lt;/volume&gt;&lt;number&gt;01&lt;/number&gt;&lt;dates&gt;&lt;year&gt;2016&lt;/year&gt;&lt;/dates&gt;&lt;urls&gt;&lt;/urls&gt;&lt;/record&gt;&lt;/Cite&gt;&lt;/EndNote&gt;</w:instrText>
+      </w:r>
+      <w:r>
+        <w:fldChar w:fldCharType="separate"/>
+      </w:r>
+      <w:r>
+        <w:rPr>
+          <w:noProof/>
+        </w:rPr>
+        <w:t>[31]</w:t>
+      </w:r>
+      <w:r>
+        <w:fldChar w:fldCharType="end"/>
+      </w:r>
+      <w:r>
+        <w:t xml:space="preserve">. </w:t>
+      </w:r>
+      <w:r>
+        <w:t xml:space="preserve">With recent development towards multi-CubeSat and CSN mission, multiple CubeSats may take the place of their larger counterparts at a fraction of the cost. CubeSats are also making the move beyond </w:t>
+      </w:r>
+      <w:r>
+        <w:t>LEO with new developments towards</w:t>
+      </w:r>
+      <w:r>
+        <w:t xml:space="preserve"> deep space and lunar applications </w:t>
+      </w:r>
+      <w:r>
+        <w:fldChar w:fldCharType="begin"/>
+      </w:r>
+      <w:r>
+        <w:instrText xml:space="preserve"> ADDIN EN.CITE &lt;EndNote&gt;&lt;Cite&gt;&lt;Author&gt;Hitt&lt;/Author&gt;&lt;Year&gt;2016&lt;/Year&gt;&lt;RecNum&gt;36&lt;/RecNum&gt;&lt;DisplayText&gt;[16, 18]&lt;/DisplayText&gt;&lt;record&gt;&lt;rec-number&gt;36&lt;/rec-number&gt;&lt;foreign-keys&gt;&lt;key app="EN" db-id="s2tw2pe5hwzta8esap0xpxarvrrwetsezwzd" timestamp="1485344008"&gt;36&lt;/key&gt;&lt;/foreign-keys&gt;&lt;ref-type name="Journal Article"&gt;17&lt;/ref-type&gt;&lt;contributors&gt;&lt;authors&gt;&lt;author&gt;Hitt, David&lt;/author&gt;&lt;author&gt;Robinson, Kimberly F&lt;/author&gt;&lt;author&gt;Creech, Stephen D&lt;/author&gt;&lt;/authors&gt;&lt;/contributors&gt;&lt;titles&gt;&lt;title&gt;NASA&amp;apos;s Space Launch System: A New Opportunity for CubeSats&lt;/title&gt;&lt;/titles&gt;&lt;dates&gt;&lt;year&gt;2016&lt;/year&gt;&lt;/dates&gt;&lt;urls&gt;&lt;/urls&gt;&lt;/record&gt;&lt;/Cite&gt;&lt;Cite&gt;&lt;Author&gt;Tsay&lt;/Author&gt;&lt;Year&gt;2015&lt;/Year&gt;&lt;RecNum&gt;40&lt;/RecNum&gt;&lt;record&gt;&lt;rec-number&gt;40&lt;/rec-number&gt;&lt;foreign-keys&gt;&lt;key app="EN" db-id="s2tw2pe5hwzta8esap0xpxarvrrwetsezwzd" timestamp="1485344223"&gt;40&lt;/key&gt;&lt;/foreign-keys&gt;&lt;ref-type name="Journal Article"&gt;17&lt;/ref-type&gt;&lt;contributors&gt;&lt;authors&gt;&lt;author&gt;Tsay, Michael&lt;/author&gt;&lt;author&gt;Frongillo, John&lt;/author&gt;&lt;author&gt;Hohman, Kurt&lt;/author&gt;&lt;author&gt;Malphrus, Benjamin Kevin&lt;/author&gt;&lt;/authors&gt;&lt;/contributors&gt;&lt;titles&gt;&lt;title&gt;LunarCube: A Deep Space 6U CubeSat with Mission Enabling Ion Propulsion Technology&lt;/title&gt;&lt;/titles&gt;&lt;dates&gt;&lt;year&gt;2015&lt;/year&gt;&lt;/dates&gt;&lt;urls&gt;&lt;/urls&gt;&lt;/record&gt;&lt;/Cite&gt;&lt;/EndNote&gt;</w:instrText>
+      </w:r>
+      <w:r>
+        <w:fldChar w:fldCharType="separate"/>
+      </w:r>
+      <w:r>
+        <w:rPr>
+          <w:noProof/>
+        </w:rPr>
+        <w:t>[16, 18]</w:t>
+      </w:r>
+      <w:r>
+        <w:fldChar w:fldCharType="end"/>
+      </w:r>
+      <w:r>
+        <w:t>.</w:t>
+      </w:r>
+    </w:p>
+    <w:p>
+      <w:pPr>
+        <w:pStyle w:val="Heading3"/>
+      </w:pPr>
+      <w:bookmarkStart w:id="12" w:name="_Toc479772936"/>
+      <w:r>
+        <w:t xml:space="preserve">CubeSat </w:t>
+      </w:r>
+      <w:r>
+        <w:t>Capabilities</w:t>
+      </w:r>
+      <w:bookmarkEnd w:id="12"/>
+    </w:p>
+    <w:p>
+      <w:pPr>
         <w:rPr>
           <w:i/>
         </w:rPr>
-        <w:t>Introduced in brief within background</w:t>
+      </w:pPr>
+      <w:r>
+        <w:t>…</w:t>
+      </w:r>
+      <w:r>
+        <w:t xml:space="preserve"> </w:t>
+      </w:r>
+      <w:r>
+        <w:rPr>
+          <w:i/>
+        </w:rPr>
+        <w:t>1-2 pages</w:t>
       </w:r>
     </w:p>
     <w:p>
       <w:pPr>
         <w:pStyle w:val="Heading3"/>
       </w:pPr>
-      <w:bookmarkStart w:id="12" w:name="_Toc479772936"/>
+      <w:bookmarkStart w:id="13" w:name="_Toc479772937"/>
+      <w:r>
+        <w:t>CubeSat Applications</w:t>
+      </w:r>
+      <w:bookmarkEnd w:id="13"/>
+    </w:p>
+    <w:p>
+      <w:pPr>
+        <w:rPr>
+          <w:i/>
+        </w:rPr>
+      </w:pPr>
+      <w:r>
+        <w:t>…</w:t>
+      </w:r>
+      <w:r>
+        <w:rPr>
+          <w:i/>
+        </w:rPr>
+        <w:t xml:space="preserve"> 1-2 pages</w:t>
+      </w:r>
+    </w:p>
+    <w:p>
+      <w:pPr>
+        <w:pStyle w:val="Heading2"/>
+      </w:pPr>
+      <w:bookmarkStart w:id="14" w:name="_Toc479772938"/>
+      <w:r>
+        <w:t>Terrestrial Communications</w:t>
+      </w:r>
+      <w:bookmarkEnd w:id="14"/>
+    </w:p>
+    <w:p>
+      <w:r>
+        <w:t>…</w:t>
+      </w:r>
+    </w:p>
+    <w:p>
       <w:r>
         <w:lastRenderedPageBreak/>
-        <w:t xml:space="preserve">CubeSat </w:t>
-      </w:r>
-      <w:r>
-        <w:t>Capabilities</w:t>
-      </w:r>
-      <w:bookmarkEnd w:id="12"/>
+        <w:t>At the highest level these sub-domains are Wireless Sensor Networks (WSNs) and Mobile Ad-Hoc Networks (MANETs). Within the sub-domain of WSNs works relating to data collection, energy aware networking protocols and to a lesser extent data dissemination are of interest. MANET related works are relevant in their treatment of the mobility of network members. As such particular attention is paid to Vehicle Area Networks (VANETs) which share many of the same properties as CSNs. Like CSNs, VANETs have intermittent, potentially unpredictable access to a greater and more ‘static’ network . Also, the position, state and intent of network members is often be unknown prior to communication.</w:t>
+      </w:r>
+    </w:p>
+    <w:p>
+      <w:pPr>
+        <w:pStyle w:val="Heading3"/>
+      </w:pPr>
+      <w:bookmarkStart w:id="15" w:name="_Toc479772939"/>
+      <w:r>
+        <w:t>Wireless Sensor Networks</w:t>
+      </w:r>
+      <w:bookmarkEnd w:id="15"/>
     </w:p>
     <w:p>
       <w:r>
@@ -4933,14 +5743,73 @@
       </w:r>
     </w:p>
     <w:p>
+      <w:r>
+        <w:t xml:space="preserve">WSN data collection is examined by Francesco et al. in their extensive survey paper of 2011 </w:t>
+      </w:r>
+      <w:r>
+        <w:fldChar w:fldCharType="begin"/>
+      </w:r>
+      <w:r>
+        <w:instrText xml:space="preserve"> ADDIN EN.CITE &lt;EndNote&gt;&lt;Cite&gt;&lt;Author&gt;Di Francesco&lt;/Author&gt;&lt;Year&gt;2011&lt;/Year&gt;&lt;RecNum&gt;71&lt;/RecNum&gt;&lt;DisplayText&gt;[33]&lt;/DisplayText&gt;&lt;record&gt;&lt;rec-number&gt;71&lt;/rec-number&gt;&lt;foreign-keys&gt;&lt;key app="EN" db-id="s2tw2pe5hwzta8esap0xpxarvrrwetsezwzd" timestamp="1486334268"&gt;71&lt;/key&gt;&lt;/foreign-keys&gt;&lt;ref-type name="Journal Article"&gt;17&lt;/ref-type&gt;&lt;contributors&gt;&lt;authors&gt;&lt;author&gt;Di Francesco, Mario&lt;/author&gt;&lt;author&gt;Das, Sajal K&lt;/author&gt;&lt;author&gt;Anastasi, Giuseppe&lt;/author&gt;&lt;/authors&gt;&lt;/contributors&gt;&lt;titles&gt;&lt;title&gt;Data collection in wireless sensor networks with mobile elements: A survey&lt;/title&gt;&lt;secondary-title&gt;ACM Transactions on Sensor Networks (TOSN)&lt;/secondary-title&gt;&lt;/titles&gt;&lt;periodical&gt;&lt;full-title&gt;ACM Transactions on Sensor Networks (TOSN)&lt;/full-title&gt;&lt;/periodical&gt;&lt;pages&gt;7&lt;/pages&gt;&lt;volume&gt;8&lt;/volume&gt;&lt;number&gt;1&lt;/number&gt;&lt;dates&gt;&lt;year&gt;2011&lt;/year&gt;&lt;/dates&gt;&lt;isbn&gt;1550-4859&lt;/isbn&gt;&lt;urls&gt;&lt;/urls&gt;&lt;/record&gt;&lt;/Cite&gt;&lt;/EndNote&gt;</w:instrText>
+      </w:r>
+      <w:r>
+        <w:fldChar w:fldCharType="separate"/>
+      </w:r>
+      <w:r>
+        <w:rPr>
+          <w:noProof/>
+        </w:rPr>
+        <w:t>[33]</w:t>
+      </w:r>
+      <w:r>
+        <w:fldChar w:fldCharType="end"/>
+      </w:r>
+      <w:r>
+        <w:t xml:space="preserve">. The work is particularly useful as it focuses on WSNs with mobile elements (WSN-MEs). It places a strong focus on mobility while maintaining and referencing the existing relevant state of the art in WSN routing, data collection, power management and so on. In many respects, this work by Francesco et al. represents an ideal overview of WSNs topics which are relevant to CSNs. Complementing this work is another survey by </w:t>
+      </w:r>
+      <w:proofErr w:type="spellStart"/>
+      <w:r>
+        <w:t>Rault</w:t>
+      </w:r>
+      <w:proofErr w:type="spellEnd"/>
+      <w:r>
+        <w:t xml:space="preserve"> et al. published in 2014 which examines energy efficiency in WSNs </w:t>
+      </w:r>
+      <w:r>
+        <w:fldChar w:fldCharType="begin"/>
+      </w:r>
+      <w:r>
+        <w:instrText xml:space="preserve"> ADDIN EN.CITE &lt;EndNote&gt;&lt;Cite&gt;&lt;Author&gt;Rault&lt;/Author&gt;&lt;Year&gt;2014&lt;/Year&gt;&lt;RecNum&gt;72&lt;/RecNum&gt;&lt;DisplayText&gt;[34]&lt;/DisplayText&gt;&lt;record&gt;&lt;rec-number&gt;72&lt;/rec-number&gt;&lt;foreign-keys&gt;&lt;key app="EN" db-id="s2tw2pe5hwzta8esap0xpxarvrrwetsezwzd" timestamp="1486334291"&gt;72&lt;/key&gt;&lt;/foreign-keys&gt;&lt;ref-type name="Journal Article"&gt;17&lt;/ref-type&gt;&lt;contributors&gt;&lt;authors&gt;&lt;author&gt;Rault, Tifenn&lt;/author&gt;&lt;author&gt;Bouabdallah, Abdelmadjid&lt;/author&gt;&lt;author&gt;Challal, Yacine&lt;/author&gt;&lt;/authors&gt;&lt;/contributors&gt;&lt;titles&gt;&lt;title&gt;Energy efficiency in wireless sensor networks: A top-down survey&lt;/title&gt;&lt;secondary-title&gt;Computer Networks&lt;/secondary-title&gt;&lt;/titles&gt;&lt;periodical&gt;&lt;full-title&gt;Computer Networks&lt;/full-title&gt;&lt;/periodical&gt;&lt;pages&gt;104-122&lt;/pages&gt;&lt;volume&gt;67&lt;/volume&gt;&lt;dates&gt;&lt;year&gt;2014&lt;/year&gt;&lt;/dates&gt;&lt;isbn&gt;1389-1286&lt;/isbn&gt;&lt;urls&gt;&lt;/urls&gt;&lt;/record&gt;&lt;/Cite&gt;&lt;/EndNote&gt;</w:instrText>
+      </w:r>
+      <w:r>
+        <w:fldChar w:fldCharType="separate"/>
+      </w:r>
+      <w:r>
+        <w:rPr>
+          <w:noProof/>
+        </w:rPr>
+        <w:t>[34]</w:t>
+      </w:r>
+      <w:r>
+        <w:fldChar w:fldCharType="end"/>
+      </w:r>
+      <w:r>
+        <w:t>. The work approaches WSNs in more general terms. It’s value, in a similar manner to the aforementioned survey, comes from the exploration of the many dimensions of its focus covering relevant elements across several WSN topics such as routing, du</w:t>
+      </w:r>
+      <w:r>
+        <w:t>ty cycling, mobility and so on.</w:t>
+      </w:r>
+    </w:p>
+    <w:p>
       <w:pPr>
         <w:pStyle w:val="Heading3"/>
       </w:pPr>
-      <w:bookmarkStart w:id="13" w:name="_Toc479772937"/>
-      <w:r>
-        <w:t>CubeSat Applications</w:t>
-      </w:r>
-      <w:bookmarkEnd w:id="13"/>
+      <w:bookmarkStart w:id="16" w:name="_Toc479772940"/>
+      <w:r>
+        <w:lastRenderedPageBreak/>
+        <w:t>Mobile Ad-Hoc Networks</w:t>
+      </w:r>
+      <w:bookmarkEnd w:id="16"/>
     </w:p>
     <w:p>
       <w:r>
@@ -4948,14 +5817,109 @@
       </w:r>
     </w:p>
     <w:p>
+      <w:r>
+        <w:t xml:space="preserve">There is, as suggested by the existence of WSN-MEs, often considerable overlap between paradigms within the fields of MANETs and WSNs. This overlap is quite obvious when comparing the work of Aung et al in their review of “group mobility models for mobile ad hoc networks” </w:t>
+      </w:r>
+      <w:r>
+        <w:fldChar w:fldCharType="begin"/>
+      </w:r>
+      <w:r>
+        <w:instrText xml:space="preserve"> ADDIN EN.CITE &lt;EndNote&gt;&lt;Cite&gt;&lt;Author&gt;Aung&lt;/Author&gt;&lt;Year&gt;2015&lt;/Year&gt;&lt;RecNum&gt;70&lt;/RecNum&gt;&lt;DisplayText&gt;[35]&lt;/DisplayText&gt;&lt;record&gt;&lt;rec-number&gt;70&lt;/rec-number&gt;&lt;foreign-keys&gt;&lt;key app="EN" db-id="s2tw2pe5hwzta8esap0xpxarvrrwetsezwzd" timestamp="1486334238"&gt;70&lt;/key&gt;&lt;/foreign-keys&gt;&lt;ref-type name="Journal Article"&gt;17&lt;/ref-type&gt;&lt;contributors&gt;&lt;authors&gt;&lt;author&gt;Aung, Cherry Ye&lt;/author&gt;&lt;author&gt;Seet, Boon Chong&lt;/author&gt;&lt;author&gt;Zhang, Mingyang&lt;/author&gt;&lt;author&gt;Xie, Ling Fu&lt;/author&gt;&lt;author&gt;Chong, Peter Han Joo&lt;/author&gt;&lt;/authors&gt;&lt;/contributors&gt;&lt;titles&gt;&lt;title&gt;A review of group mobility models for mobile ad hoc networks&lt;/title&gt;&lt;secondary-title&gt;Wireless Personal Communications&lt;/secondary-title&gt;&lt;/titles&gt;&lt;periodical&gt;&lt;full-title&gt;Wireless Personal Communications&lt;/full-title&gt;&lt;/periodical&gt;&lt;pages&gt;1317-1331&lt;/pages&gt;&lt;volume&gt;85&lt;/volume&gt;&lt;number&gt;3&lt;/number&gt;&lt;dates&gt;&lt;year&gt;2015&lt;/year&gt;&lt;/dates&gt;&lt;isbn&gt;0929-6212&lt;/isbn&gt;&lt;urls&gt;&lt;/urls&gt;&lt;/record&gt;&lt;/Cite&gt;&lt;/EndNote&gt;</w:instrText>
+      </w:r>
+      <w:r>
+        <w:fldChar w:fldCharType="separate"/>
+      </w:r>
+      <w:r>
+        <w:rPr>
+          <w:noProof/>
+        </w:rPr>
+        <w:t>[35]</w:t>
+      </w:r>
+      <w:r>
+        <w:fldChar w:fldCharType="end"/>
+      </w:r>
+      <w:r>
+        <w:t xml:space="preserve"> and the aforementioned work of Francesco et al. In general, the most discussed and active topic within MANETs is that of routing. In this regard the work of </w:t>
+      </w:r>
+      <w:proofErr w:type="spellStart"/>
+      <w:r>
+        <w:t>Mohseni</w:t>
+      </w:r>
+      <w:proofErr w:type="spellEnd"/>
+      <w:r>
+        <w:t xml:space="preserve"> et al. in their survey of routing protocols in MANETs </w:t>
+      </w:r>
+      <w:r>
+        <w:fldChar w:fldCharType="begin"/>
+      </w:r>
+      <w:r>
+        <w:instrText xml:space="preserve"> ADDIN EN.CITE &lt;EndNote&gt;&lt;Cite&gt;&lt;Author&gt;Mohseni&lt;/Author&gt;&lt;Year&gt;2010&lt;/Year&gt;&lt;RecNum&gt;74&lt;/RecNum&gt;&lt;DisplayText&gt;[36]&lt;/DisplayText&gt;&lt;record&gt;&lt;rec-number&gt;74&lt;/rec-number&gt;&lt;foreign-keys&gt;&lt;key app="EN" db-id="s2tw2pe5hwzta8esap0xpxarvrrwetsezwzd" timestamp="1486334971"&gt;74&lt;/key&gt;&lt;/foreign-keys&gt;&lt;ref-type name="Conference Proceedings"&gt;10&lt;/ref-type&gt;&lt;contributors&gt;&lt;authors&gt;&lt;author&gt;Mohseni, Shima&lt;/author&gt;&lt;author&gt;Hassan, Rosilah&lt;/author&gt;&lt;author&gt;Patel, Ahmed&lt;/author&gt;&lt;author&gt;Razali, Rozilawati&lt;/author&gt;&lt;/authors&gt;&lt;/contributors&gt;&lt;titles&gt;&lt;title&gt;Comparative review study of reactive and proactive routing protocols in MANETs&lt;/title&gt;&lt;secondary-title&gt;Digital ecosystems and technologies (DEST), 2010 4th IEEE international conference on&lt;/secondary-title&gt;&lt;/titles&gt;&lt;pages&gt;304-309&lt;/pages&gt;&lt;dates&gt;&lt;year&gt;2010&lt;/year&gt;&lt;/dates&gt;&lt;publisher&gt;IEEE&lt;/publisher&gt;&lt;isbn&gt;1424455537&lt;/isbn&gt;&lt;urls&gt;&lt;/urls&gt;&lt;/record&gt;&lt;/Cite&gt;&lt;/EndNote&gt;</w:instrText>
+      </w:r>
+      <w:r>
+        <w:fldChar w:fldCharType="separate"/>
+      </w:r>
+      <w:r>
+        <w:rPr>
+          <w:noProof/>
+        </w:rPr>
+        <w:t>[36]</w:t>
+      </w:r>
+      <w:r>
+        <w:fldChar w:fldCharType="end"/>
+      </w:r>
+      <w:r>
+        <w:t xml:space="preserve"> provides a more detailed view of many of the aspects mention</w:t>
+      </w:r>
+      <w:r>
+        <w:t>ed in brief by Francesco et al.</w:t>
+      </w:r>
+    </w:p>
+    <w:p>
+      <w:r>
+        <w:t xml:space="preserve">Finally, the area of VANETs, contains many parallels to CSNs. In fact, there is a further concentration of VANETs dubbed FANETs (Flying Ad-Hoc Networks) </w:t>
+      </w:r>
+      <w:r>
+        <w:fldChar w:fldCharType="begin"/>
+      </w:r>
+      <w:r>
+        <w:instrText xml:space="preserve"> ADDIN EN.CITE &lt;EndNote&gt;&lt;Cite&gt;&lt;Author&gt;Bekmezci&lt;/Author&gt;&lt;Year&gt;2013&lt;/Year&gt;&lt;RecNum&gt;73&lt;/RecNum&gt;&lt;DisplayText&gt;[37]&lt;/DisplayText&gt;&lt;record&gt;&lt;rec-number&gt;73&lt;/rec-number&gt;&lt;foreign-keys&gt;&lt;key app="EN" db-id="s2tw2pe5hwzta8esap0xpxarvrrwetsezwzd" timestamp="1486334314"&gt;73&lt;/key&gt;&lt;/foreign-keys&gt;&lt;ref-type name="Journal Article"&gt;17&lt;/ref-type&gt;&lt;contributors&gt;&lt;authors&gt;&lt;author&gt;Bekmezci, Ilker&lt;/author&gt;&lt;author&gt;Sahingoz, Ozgur Koray&lt;/author&gt;&lt;author&gt;Temel, Şamil&lt;/author&gt;&lt;/authors&gt;&lt;/contributors&gt;&lt;titles&gt;&lt;title&gt;Flying ad-hoc networks (FANETs): A survey&lt;/title&gt;&lt;secondary-title&gt;Ad Hoc Networks&lt;/secondary-title&gt;&lt;/titles&gt;&lt;periodical&gt;&lt;full-title&gt;Ad Hoc Networks&lt;/full-title&gt;&lt;/periodical&gt;&lt;pages&gt;1254-1270&lt;/pages&gt;&lt;volume&gt;11&lt;/volume&gt;&lt;number&gt;3&lt;/number&gt;&lt;dates&gt;&lt;year&gt;2013&lt;/year&gt;&lt;/dates&gt;&lt;isbn&gt;1570-8705&lt;/isbn&gt;&lt;urls&gt;&lt;/urls&gt;&lt;/record&gt;&lt;/Cite&gt;&lt;/EndNote&gt;</w:instrText>
+      </w:r>
+      <w:r>
+        <w:fldChar w:fldCharType="separate"/>
+      </w:r>
+      <w:r>
+        <w:rPr>
+          <w:noProof/>
+        </w:rPr>
+        <w:t>[37]</w:t>
+      </w:r>
+      <w:r>
+        <w:fldChar w:fldCharType="end"/>
+      </w:r>
+      <w:r>
+        <w:t xml:space="preserve">. A survey by </w:t>
+      </w:r>
+      <w:proofErr w:type="spellStart"/>
+      <w:r>
+        <w:t>Bekmezci</w:t>
+      </w:r>
+      <w:proofErr w:type="spellEnd"/>
+      <w:r>
+        <w:t xml:space="preserve"> et al. introduces MANETs and VANETs and in the context of both fields FANETs. The authors deal primarily with unmanned aerial vehicles (UAVs). As expected, FANETs, as described, are a sub-class of VANETs which include many of the same challenges, restriction and properties of CSNs.</w:t>
+      </w:r>
+    </w:p>
+    <w:p>
       <w:pPr>
         <w:pStyle w:val="Heading2"/>
       </w:pPr>
-      <w:bookmarkStart w:id="14" w:name="_Toc479772938"/>
-      <w:r>
-        <w:t>Terrestrial Communications</w:t>
-      </w:r>
-      <w:bookmarkEnd w:id="14"/>
+      <w:bookmarkStart w:id="17" w:name="_Toc479772941"/>
+      <w:r>
+        <w:t>CubeSat Communication</w:t>
+      </w:r>
+      <w:r>
+        <w:t>s</w:t>
+      </w:r>
+      <w:bookmarkEnd w:id="17"/>
     </w:p>
     <w:p>
       <w:r>
@@ -4964,199 +5928,24 @@
     </w:p>
     <w:p>
       <w:r>
-        <w:t>At the highest level these sub-domains are Wireless Sensor Networks (WSNs) and Mobile Ad-Hoc Networks (MANETs). Within the sub-domain of WSNs works relating to data collection, energy aware networking protocols and to a lesser extent data dissemination are of interest. MANET related works are relevant in their treatment of the mobility of network members. As such particular attention is paid to Vehicle Area Networks (VANETs) which share many of the same properties as CSNs. Like CSNs, VANETs have intermittent, potentially unpredictable access to a greater and more ‘static’ network . Also, the position, state and intent of network members is often be unknown prior to communication.</w:t>
-      </w:r>
-    </w:p>
-    <w:p>
-      <w:pPr>
-        <w:pStyle w:val="Heading3"/>
-      </w:pPr>
-      <w:bookmarkStart w:id="15" w:name="_Toc479772939"/>
-      <w:r>
-        <w:t>Wireless Sensor Networks</w:t>
-      </w:r>
-      <w:bookmarkEnd w:id="15"/>
-    </w:p>
-    <w:p>
-      <w:r>
-        <w:t>…</w:t>
-      </w:r>
-    </w:p>
-    <w:p>
-      <w:r>
-        <w:t xml:space="preserve">WSN data collection is examined by Francesco et al. in their extensive survey paper of 2011 </w:t>
-      </w:r>
-      <w:r>
-        <w:fldChar w:fldCharType="begin"/>
-      </w:r>
-      <w:r>
-        <w:instrText xml:space="preserve"> ADDIN EN.CITE &lt;EndNote&gt;&lt;Cite&gt;&lt;Author&gt;Di Francesco&lt;/Author&gt;&lt;Year&gt;2011&lt;/Year&gt;&lt;RecNum&gt;71&lt;/RecNum&gt;&lt;DisplayText&gt;[24]&lt;/DisplayText&gt;&lt;record&gt;&lt;rec-number&gt;71&lt;/rec-number&gt;&lt;foreign-keys&gt;&lt;key app="EN" db-id="s2tw2pe5hwzta8esap0xpxarvrrwetsezwzd" timestamp="1486334268"&gt;71&lt;/key&gt;&lt;/foreign-keys&gt;&lt;ref-type name="Journal Article"&gt;17&lt;/ref-type&gt;&lt;contributors&gt;&lt;authors&gt;&lt;author&gt;Di Francesco, Mario&lt;/author&gt;&lt;author&gt;Das, Sajal K&lt;/author&gt;&lt;author&gt;Anastasi, Giuseppe&lt;/author&gt;&lt;/authors&gt;&lt;/contributors&gt;&lt;titles&gt;&lt;title&gt;Data collection in wireless sensor networks with mobile elements: A survey&lt;/title&gt;&lt;secondary-title&gt;ACM Transactions on Sensor Networks (TOSN)&lt;/secondary-title&gt;&lt;/titles&gt;&lt;periodical&gt;&lt;full-title&gt;ACM Transactions on Sensor Networks (TOSN)&lt;/full-title&gt;&lt;/periodical&gt;&lt;pages&gt;7&lt;/pages&gt;&lt;volume&gt;8&lt;/volume&gt;&lt;number&gt;1&lt;/number&gt;&lt;dates&gt;&lt;year&gt;2011&lt;/year&gt;&lt;/dates&gt;&lt;isbn&gt;1550-4859&lt;/isbn&gt;&lt;urls&gt;&lt;/urls&gt;&lt;/record&gt;&lt;/Cite&gt;&lt;/EndNote&gt;</w:instrText>
-      </w:r>
-      <w:r>
-        <w:fldChar w:fldCharType="separate"/>
-      </w:r>
-      <w:r>
-        <w:rPr>
-          <w:noProof/>
-        </w:rPr>
-        <w:t>[24]</w:t>
-      </w:r>
-      <w:r>
-        <w:fldChar w:fldCharType="end"/>
-      </w:r>
-      <w:r>
-        <w:t xml:space="preserve">. The work is particularly useful as it focuses on WSNs with </w:t>
+        <w:t xml:space="preserve">Even before missions implementing CSNs had begun development the academic community produced several works examining the inter-communication of CubeSats. Most notably </w:t>
+      </w:r>
+      <w:proofErr w:type="spellStart"/>
+      <w:r>
+        <w:t>Challa</w:t>
+      </w:r>
+      <w:proofErr w:type="spellEnd"/>
+      <w:r>
+        <w:t xml:space="preserve"> and McNair of University of Florida provide </w:t>
       </w:r>
       <w:r>
         <w:lastRenderedPageBreak/>
-        <w:t xml:space="preserve">mobile elements (WSN-MEs). It places a strong focus on mobility while maintaining and referencing the existing relevant state of the art in WSN routing, data collection, power management and so on. In many respects, this work by Francesco et al. represents an ideal overview of WSNs topics which are relevant to CSNs. Complementing this work is another survey by Rault et al. published in 2014 which examines energy efficiency in WSNs </w:t>
-      </w:r>
-      <w:r>
-        <w:fldChar w:fldCharType="begin"/>
-      </w:r>
-      <w:r>
-        <w:instrText xml:space="preserve"> ADDIN EN.CITE &lt;EndNote&gt;&lt;Cite&gt;&lt;Author&gt;Rault&lt;/Author&gt;&lt;Year&gt;2014&lt;/Year&gt;&lt;RecNum&gt;72&lt;/RecNum&gt;&lt;DisplayText&gt;[25]&lt;/DisplayText&gt;&lt;record&gt;&lt;rec-number&gt;72&lt;/rec-number&gt;&lt;foreign-keys&gt;&lt;key app="EN" db-id="s2tw2pe5hwzta8esap0xpxarvrrwetsezwzd" timestamp="1486334291"&gt;72&lt;/key&gt;&lt;/foreign-keys&gt;&lt;ref-type name="Journal Article"&gt;17&lt;/ref-type&gt;&lt;contributors&gt;&lt;authors&gt;&lt;author&gt;Rault, Tifenn&lt;/author&gt;&lt;author&gt;Bouabdallah, Abdelmadjid&lt;/author&gt;&lt;author&gt;Challal, Yacine&lt;/author&gt;&lt;/authors&gt;&lt;/contributors&gt;&lt;titles&gt;&lt;title&gt;Energy efficiency in wireless sensor networks: A top-down survey&lt;/title&gt;&lt;secondary-title&gt;Computer Networks&lt;/secondary-title&gt;&lt;/titles&gt;&lt;periodical&gt;&lt;full-title&gt;Computer Networks&lt;/full-title&gt;&lt;/periodical&gt;&lt;pages&gt;104-122&lt;/pages&gt;&lt;volume&gt;67&lt;/volume&gt;&lt;dates&gt;&lt;year&gt;2014&lt;/year&gt;&lt;/dates&gt;&lt;isbn&gt;1389-1286&lt;/isbn&gt;&lt;urls&gt;&lt;/urls&gt;&lt;/record&gt;&lt;/Cite&gt;&lt;/EndNote&gt;</w:instrText>
-      </w:r>
-      <w:r>
-        <w:fldChar w:fldCharType="separate"/>
-      </w:r>
-      <w:r>
-        <w:rPr>
-          <w:noProof/>
-        </w:rPr>
-        <w:t>[25]</w:t>
-      </w:r>
-      <w:r>
-        <w:fldChar w:fldCharType="end"/>
-      </w:r>
-      <w:r>
-        <w:t>. The work approaches WSNs in more general terms. It’s value, in a similar manner to the aforementioned survey, comes from the exploration of the many dimensions of its focus covering relevant elements across several WSN topics such as routing, du</w:t>
-      </w:r>
-      <w:r>
-        <w:t>ty cycling, mobility and so on.</w:t>
-      </w:r>
-    </w:p>
-    <w:p>
-      <w:pPr>
-        <w:pStyle w:val="Heading3"/>
-      </w:pPr>
-      <w:bookmarkStart w:id="16" w:name="_Toc479772940"/>
-      <w:r>
-        <w:t>Mobile Ad-Hoc Networks</w:t>
-      </w:r>
-      <w:bookmarkEnd w:id="16"/>
-    </w:p>
-    <w:p>
-      <w:r>
-        <w:t>…</w:t>
-      </w:r>
-    </w:p>
-    <w:p>
-      <w:r>
-        <w:t xml:space="preserve">There is, as suggested by the existence of WSN-MEs, often considerable overlap between paradigms within the fields of MANETs and WSNs. This overlap is quite obvious when comparing the work of Aung et al in their review of “group mobility models for mobile ad hoc networks” </w:t>
-      </w:r>
-      <w:r>
-        <w:fldChar w:fldCharType="begin"/>
-      </w:r>
-      <w:r>
-        <w:instrText xml:space="preserve"> ADDIN EN.CITE &lt;EndNote&gt;&lt;Cite&gt;&lt;Author&gt;Aung&lt;/Author&gt;&lt;Year&gt;2015&lt;/Year&gt;&lt;RecNum&gt;70&lt;/RecNum&gt;&lt;DisplayText&gt;[26]&lt;/DisplayText&gt;&lt;record&gt;&lt;rec-number&gt;70&lt;/rec-number&gt;&lt;foreign-keys&gt;&lt;key app="EN" db-id="s2tw2pe5hwzta8esap0xpxarvrrwetsezwzd" timestamp="1486334238"&gt;70&lt;/key&gt;&lt;/foreign-keys&gt;&lt;ref-type name="Journal Article"&gt;17&lt;/ref-type&gt;&lt;contributors&gt;&lt;authors&gt;&lt;author&gt;Aung, Cherry Ye&lt;/author&gt;&lt;author&gt;Seet, Boon Chong&lt;/author&gt;&lt;author&gt;Zhang, Mingyang&lt;/author&gt;&lt;author&gt;Xie, Ling Fu&lt;/author&gt;&lt;author&gt;Chong, Peter Han Joo&lt;/author&gt;&lt;/authors&gt;&lt;/contributors&gt;&lt;titles&gt;&lt;title&gt;A review of group mobility models for mobile ad hoc networks&lt;/title&gt;&lt;secondary-title&gt;Wireless Personal Communications&lt;/secondary-title&gt;&lt;/titles&gt;&lt;periodical&gt;&lt;full-title&gt;Wireless Personal Communications&lt;/full-title&gt;&lt;/periodical&gt;&lt;pages&gt;1317-1331&lt;/pages&gt;&lt;volume&gt;85&lt;/volume&gt;&lt;number&gt;3&lt;/number&gt;&lt;dates&gt;&lt;year&gt;2015&lt;/year&gt;&lt;/dates&gt;&lt;isbn&gt;0929-6212&lt;/isbn&gt;&lt;urls&gt;&lt;/urls&gt;&lt;/record&gt;&lt;/Cite&gt;&lt;/EndNote&gt;</w:instrText>
-      </w:r>
-      <w:r>
-        <w:fldChar w:fldCharType="separate"/>
-      </w:r>
-      <w:r>
-        <w:rPr>
-          <w:noProof/>
-        </w:rPr>
-        <w:t>[26]</w:t>
-      </w:r>
-      <w:r>
-        <w:fldChar w:fldCharType="end"/>
-      </w:r>
-      <w:r>
-        <w:t xml:space="preserve"> and the aforementioned work of Francesco et al. In general, the most discussed and active topic within MANETs is that of routing. In this regard the work of Mohseni et al. in their survey of routing protocols in MANETs </w:t>
-      </w:r>
-      <w:r>
-        <w:fldChar w:fldCharType="begin"/>
-      </w:r>
-      <w:r>
-        <w:instrText xml:space="preserve"> ADDIN EN.CITE &lt;EndNote&gt;&lt;Cite&gt;&lt;Author&gt;Mohseni&lt;/Author&gt;&lt;Year&gt;2010&lt;/Year&gt;&lt;RecNum&gt;74&lt;/RecNum&gt;&lt;DisplayText&gt;[27]&lt;/DisplayText&gt;&lt;record&gt;&lt;rec-number&gt;74&lt;/rec-number&gt;&lt;foreign-keys&gt;&lt;key app="EN" db-id="s2tw2pe5hwzta8esap0xpxarvrrwetsezwzd" timestamp="1486334971"&gt;74&lt;/key&gt;&lt;/foreign-keys&gt;&lt;ref-type name="Conference Proceedings"&gt;10&lt;/ref-type&gt;&lt;contributors&gt;&lt;authors&gt;&lt;author&gt;Mohseni, Shima&lt;/author&gt;&lt;author&gt;Hassan, Rosilah&lt;/author&gt;&lt;author&gt;Patel, Ahmed&lt;/author&gt;&lt;author&gt;Razali, Rozilawati&lt;/author&gt;&lt;/authors&gt;&lt;/contributors&gt;&lt;titles&gt;&lt;title&gt;Comparative review study of reactive and proactive routing protocols in MANETs&lt;/title&gt;&lt;secondary-title&gt;Digital ecosystems and technologies (DEST), 2010 4th IEEE international conference on&lt;/secondary-title&gt;&lt;/titles&gt;&lt;pages&gt;304-309&lt;/pages&gt;&lt;dates&gt;&lt;year&gt;2010&lt;/year&gt;&lt;/dates&gt;&lt;publisher&gt;IEEE&lt;/publisher&gt;&lt;isbn&gt;1424455537&lt;/isbn&gt;&lt;urls&gt;&lt;/urls&gt;&lt;/record&gt;&lt;/Cite&gt;&lt;/EndNote&gt;</w:instrText>
-      </w:r>
-      <w:r>
-        <w:fldChar w:fldCharType="separate"/>
-      </w:r>
-      <w:r>
-        <w:rPr>
-          <w:noProof/>
-        </w:rPr>
-        <w:t>[27]</w:t>
-      </w:r>
-      <w:r>
-        <w:fldChar w:fldCharType="end"/>
-      </w:r>
-      <w:r>
-        <w:t xml:space="preserve"> provides a more detailed view of many of the aspects mention</w:t>
-      </w:r>
-      <w:r>
-        <w:t>ed in brief by Francesco et al.</w:t>
-      </w:r>
-    </w:p>
-    <w:p>
-      <w:r>
-        <w:t xml:space="preserve">Finally, the area of VANETs, contains many parallels to CSNs. In fact, there is a further concentration of VANETs dubbed FANETs (Flying Ad-Hoc Networks) </w:t>
-      </w:r>
-      <w:r>
-        <w:fldChar w:fldCharType="begin"/>
-      </w:r>
-      <w:r>
-        <w:instrText xml:space="preserve"> ADDIN EN.CITE &lt;EndNote&gt;&lt;Cite&gt;&lt;Author&gt;Bekmezci&lt;/Author&gt;&lt;Year&gt;2013&lt;/Year&gt;&lt;RecNum&gt;73&lt;/RecNum&gt;&lt;DisplayText&gt;[28]&lt;/DisplayText&gt;&lt;record&gt;&lt;rec-number&gt;73&lt;/rec-number&gt;&lt;foreign-keys&gt;&lt;key app="EN" db-id="s2tw2pe5hwzta8esap0xpxarvrrwetsezwzd" timestamp="1486334314"&gt;73&lt;/key&gt;&lt;/foreign-keys&gt;&lt;ref-type name="Journal Article"&gt;17&lt;/ref-type&gt;&lt;contributors&gt;&lt;authors&gt;&lt;author&gt;Bekmezci, Ilker&lt;/author&gt;&lt;author&gt;Sahingoz, Ozgur Koray&lt;/author&gt;&lt;author&gt;Temel, Şamil&lt;/author&gt;&lt;/authors&gt;&lt;/contributors&gt;&lt;titles&gt;&lt;title&gt;Flying ad-hoc networks (FANETs): A survey&lt;/title&gt;&lt;secondary-title&gt;Ad Hoc Networks&lt;/secondary-title&gt;&lt;/titles&gt;&lt;periodical&gt;&lt;full-title&gt;Ad Hoc Networks&lt;/full-title&gt;&lt;/periodical&gt;&lt;pages&gt;1254-1270&lt;/pages&gt;&lt;volume&gt;11&lt;/volume&gt;&lt;number&gt;3&lt;/number&gt;&lt;dates&gt;&lt;year&gt;2013&lt;/year&gt;&lt;/dates&gt;&lt;isbn&gt;1570-8705&lt;/isbn&gt;&lt;urls&gt;&lt;/urls&gt;&lt;/record&gt;&lt;/Cite&gt;&lt;/EndNote&gt;</w:instrText>
-      </w:r>
-      <w:r>
-        <w:fldChar w:fldCharType="separate"/>
-      </w:r>
-      <w:r>
-        <w:rPr>
-          <w:noProof/>
-        </w:rPr>
-        <w:t>[28]</w:t>
-      </w:r>
-      <w:r>
-        <w:fldChar w:fldCharType="end"/>
-      </w:r>
-      <w:r>
-        <w:t xml:space="preserve">. A survey by Bekmezci et al. introduces MANETs and VANETs and in the </w:t>
-      </w:r>
-      <w:r>
-        <w:lastRenderedPageBreak/>
-        <w:t>context of both fields FANETs. The authors deal primarily with unmanned aerial vehicles (UAVs). As expected, FANETs, as described, are a sub-class of VANETs which include many of the same challenges, restriction and properties of CSNs.</w:t>
-      </w:r>
-    </w:p>
-    <w:p>
-      <w:pPr>
-        <w:pStyle w:val="Heading2"/>
-      </w:pPr>
-      <w:bookmarkStart w:id="17" w:name="_Toc479772941"/>
-      <w:r>
-        <w:t>CubeSat Communication</w:t>
-      </w:r>
-      <w:r>
-        <w:t>s</w:t>
-      </w:r>
-      <w:bookmarkEnd w:id="17"/>
-    </w:p>
-    <w:p>
-      <w:r>
-        <w:t>…</w:t>
-      </w:r>
-    </w:p>
-    <w:p>
-      <w:r>
-        <w:t xml:space="preserve">Even before missions implementing CSNs had begun development the academic community produced several works examining the inter-communication of CubeSats. Most notably Challa and McNair of University of Florida provide extensive explorations of distributed applications implemented on CSNs </w:t>
+        <w:t xml:space="preserve">extensive explorations of distributed applications implemented on CSNs </w:t>
       </w:r>
       <w:r>
         <w:fldChar w:fldCharType="begin">
           <w:fldData xml:space="preserve">PEVuZE5vdGU+PENpdGU+PEF1dGhvcj5DaGFsbGE8L0F1dGhvcj48WWVhcj4yMDEzPC9ZZWFyPjxS
-ZWNOdW0+NTk8L1JlY051bT48RGlzcGxheVRleHQ+WzI5LTMzXTwvRGlzcGxheVRleHQ+PHJlY29y
+ZWNOdW0+NTk8L1JlY051bT48RGlzcGxheVRleHQ+WzM4LTQyXTwvRGlzcGxheVRleHQ+PHJlY29y
 ZD48cmVjLW51bWJlcj41OTwvcmVjLW51bWJlcj48Zm9yZWlnbi1rZXlzPjxrZXkgYXBwPSJFTiIg
 ZGItaWQ9InMydHcycGU1aHd6dGE4ZXNhcDB4cHhhcnZycndldHNlend6ZCIgdGltZXN0YW1wPSIx
 NDg2MDMzNzU3Ij41OTwva2V5PjwvZm9yZWlnbi1rZXlzPjxyZWYtdHlwZSBuYW1lPSJKb3VybmFs
@@ -5225,7 +6014,7 @@
       <w:r>
         <w:fldChar w:fldCharType="begin">
           <w:fldData xml:space="preserve">PEVuZE5vdGU+PENpdGU+PEF1dGhvcj5DaGFsbGE8L0F1dGhvcj48WWVhcj4yMDEzPC9ZZWFyPjxS
-ZWNOdW0+NTk8L1JlY051bT48RGlzcGxheVRleHQ+WzI5LTMzXTwvRGlzcGxheVRleHQ+PHJlY29y
+ZWNOdW0+NTk8L1JlY051bT48RGlzcGxheVRleHQ+WzM4LTQyXTwvRGlzcGxheVRleHQ+PHJlY29y
 ZD48cmVjLW51bWJlcj41OTwvcmVjLW51bWJlcj48Zm9yZWlnbi1rZXlzPjxrZXkgYXBwPSJFTiIg
 ZGItaWQ9InMydHcycGU1aHd6dGE4ZXNhcDB4cHhhcnZycndldHNlend6ZCIgdGltZXN0YW1wPSIx
 NDg2MDMzNzU3Ij41OTwva2V5PjwvZm9yZWlnbi1rZXlzPjxyZWYtdHlwZSBuYW1lPSJKb3VybmFs
@@ -5301,7 +6090,7 @@
         <w:rPr>
           <w:noProof/>
         </w:rPr>
-        <w:t>[29-33]</w:t>
+        <w:t>[38-42]</w:t>
       </w:r>
       <w:r>
         <w:fldChar w:fldCharType="end"/>
@@ -5342,7 +6131,7 @@
         <w:fldChar w:fldCharType="begin"/>
       </w:r>
       <w:r>
-        <w:instrText xml:space="preserve"> ADDIN EN.CITE &lt;EndNote&gt;&lt;Cite&gt;&lt;Author&gt;Bora&lt;/Author&gt;&lt;Year&gt;2014&lt;/Year&gt;&lt;RecNum&gt;62&lt;/RecNum&gt;&lt;DisplayText&gt;[34]&lt;/DisplayText&gt;&lt;record&gt;&lt;rec-number&gt;62&lt;/rec-number&gt;&lt;foreign-keys&gt;&lt;key app="EN" db-id="s2tw2pe5hwzta8esap0xpxarvrrwetsezwzd" timestamp="1486034909"&gt;62&lt;/key&gt;&lt;/foreign-keys&gt;&lt;ref-type name="Journal Article"&gt;17&lt;/ref-type&gt;&lt;contributors&gt;&lt;authors&gt;&lt;author&gt;Bora, Gaurav&lt;/author&gt;&lt;author&gt;Bora, Saurabh&lt;/author&gt;&lt;author&gt;Singh, Shivendra&lt;/author&gt;&lt;author&gt;Arsalan, Sheikh Mohamad&lt;/author&gt;&lt;/authors&gt;&lt;/contributors&gt;&lt;titles&gt;&lt;title&gt;OSI reference model: An overview&lt;/title&gt;&lt;secondary-title&gt;International Journal of Computer Trends and Technology (IJCTT&lt;/secondary-title&gt;&lt;/titles&gt;&lt;periodical&gt;&lt;full-title&gt;International Journal of Computer Trends and Technology (IJCTT&lt;/full-title&gt;&lt;/periodical&gt;&lt;volume&gt;7&lt;/volume&gt;&lt;number&gt;4&lt;/number&gt;&lt;dates&gt;&lt;year&gt;2014&lt;/year&gt;&lt;/dates&gt;&lt;urls&gt;&lt;/urls&gt;&lt;/record&gt;&lt;/Cite&gt;&lt;/EndNote&gt;</w:instrText>
+        <w:instrText xml:space="preserve"> ADDIN EN.CITE &lt;EndNote&gt;&lt;Cite&gt;&lt;Author&gt;Bora&lt;/Author&gt;&lt;Year&gt;2014&lt;/Year&gt;&lt;RecNum&gt;62&lt;/RecNum&gt;&lt;DisplayText&gt;[43]&lt;/DisplayText&gt;&lt;record&gt;&lt;rec-number&gt;62&lt;/rec-number&gt;&lt;foreign-keys&gt;&lt;key app="EN" db-id="s2tw2pe5hwzta8esap0xpxarvrrwetsezwzd" timestamp="1486034909"&gt;62&lt;/key&gt;&lt;/foreign-keys&gt;&lt;ref-type name="Journal Article"&gt;17&lt;/ref-type&gt;&lt;contributors&gt;&lt;authors&gt;&lt;author&gt;Bora, Gaurav&lt;/author&gt;&lt;author&gt;Bora, Saurabh&lt;/author&gt;&lt;author&gt;Singh, Shivendra&lt;/author&gt;&lt;author&gt;Arsalan, Sheikh Mohamad&lt;/author&gt;&lt;/authors&gt;&lt;/contributors&gt;&lt;titles&gt;&lt;title&gt;OSI reference model: An overview&lt;/title&gt;&lt;secondary-title&gt;International Journal of Computer Trends and Technology (IJCTT&lt;/secondary-title&gt;&lt;/titles&gt;&lt;periodical&gt;&lt;full-title&gt;International Journal of Computer Trends and Technology (IJCTT&lt;/full-title&gt;&lt;/periodical&gt;&lt;volume&gt;7&lt;/volume&gt;&lt;number&gt;4&lt;/number&gt;&lt;dates&gt;&lt;year&gt;2014&lt;/year&gt;&lt;/dates&gt;&lt;urls&gt;&lt;/urls&gt;&lt;/record&gt;&lt;/Cite&gt;&lt;/EndNote&gt;</w:instrText>
       </w:r>
       <w:r>
         <w:fldChar w:fldCharType="separate"/>
@@ -5351,23 +6140,133 @@
         <w:rPr>
           <w:noProof/>
         </w:rPr>
-        <w:t>[34]</w:t>
+        <w:t>[43]</w:t>
       </w:r>
       <w:r>
         <w:fldChar w:fldCharType="end"/>
       </w:r>
       <w:r>
-        <w:t xml:space="preserve">. The authors detail relevant prior art in these areas and provide analyses of the relevant efficacies of the various approaches. Another work involving authors of the aforementioned survey paper provides the starting point for simulations. The </w:t>
+        <w:t xml:space="preserve">. The authors detail relevant prior art in these areas and provide analyses of the relevant efficacies of the various approaches. Another work involving authors of the aforementioned survey paper provides the starting point for simulations. The work examines potential optimal MAC protocol implementations for small satellite systems </w:t>
+      </w:r>
+      <w:r>
+        <w:fldChar w:fldCharType="begin"/>
+      </w:r>
+      <w:r>
+        <w:instrText xml:space="preserve"> ADDIN EN.CITE &lt;EndNote&gt;&lt;Cite&gt;&lt;Author&gt;Radhakrishnan&lt;/Author&gt;&lt;Year&gt;2014&lt;/Year&gt;&lt;RecNum&gt;46&lt;/RecNum&gt;&lt;DisplayText&gt;[44]&lt;/DisplayText&gt;&lt;record&gt;&lt;rec-number&gt;46&lt;/rec-number&gt;&lt;foreign-keys&gt;&lt;key app="EN" db-id="s2tw2pe5hwzta8esap0xpxarvrrwetsezwzd" timestamp="1485946112"&gt;46&lt;/key&gt;&lt;/foreign-keys&gt;&lt;ref-type name="Conference Proceedings"&gt;10&lt;/ref-type&gt;&lt;contributors&gt;&lt;authors&gt;&lt;author&gt;Radhakrishnan, Radhika&lt;/author&gt;&lt;author&gt;Edmonson, William W&lt;/author&gt;&lt;author&gt;Afghah, Fatemeh&lt;/author&gt;&lt;author&gt;Chenou, Jules&lt;/author&gt;&lt;author&gt;Rodriguez-Osorio, R Martinez&lt;/author&gt;&lt;author&gt;Zeng, Qing-An&lt;/author&gt;&lt;/authors&gt;&lt;/contributors&gt;&lt;titles&gt;&lt;title&gt;Optimal multiple access protocol for inter-satellite communication in small satellite systems&lt;/title&gt;&lt;secondary-title&gt;4S Small Satellite Systems and Services Symposium&lt;/secondary-title&gt;&lt;/titles&gt;&lt;dates&gt;&lt;year&gt;2014&lt;/year&gt;&lt;/dates&gt;&lt;urls&gt;&lt;/urls&gt;&lt;/record&gt;&lt;/Cite&gt;&lt;/EndNote&gt;</w:instrText>
+      </w:r>
+      <w:r>
+        <w:fldChar w:fldCharType="separate"/>
+      </w:r>
+      <w:r>
+        <w:rPr>
+          <w:noProof/>
+        </w:rPr>
+        <w:t>[44]</w:t>
+      </w:r>
+      <w:r>
+        <w:fldChar w:fldCharType="end"/>
+      </w:r>
+      <w:r>
+        <w:t xml:space="preserve">. </w:t>
+      </w:r>
+    </w:p>
+    <w:p>
+      <w:r>
+        <w:t xml:space="preserve">Although the work by Radhakrishnan et al. is by far the most relevant there are other works worth mentioning which inform the current state of the art. Wong et al., operating mainly out of NASA’s Goddard Flight </w:t>
+      </w:r>
+      <w:proofErr w:type="spellStart"/>
+      <w:r>
+        <w:t>Center</w:t>
+      </w:r>
+      <w:proofErr w:type="spellEnd"/>
+      <w:r>
+        <w:t xml:space="preserve">, examine a potential future for CSNs where space to ground communications are performed through relay with existing space bound communication networks </w:t>
+      </w:r>
+      <w:r>
+        <w:fldChar w:fldCharType="begin"/>
+      </w:r>
+      <w:r>
+        <w:instrText xml:space="preserve"> ADDIN EN.CITE &lt;EndNote&gt;&lt;Cite&gt;&lt;Author&gt;Wong&lt;/Author&gt;&lt;Year&gt;2016&lt;/Year&gt;&lt;RecNum&gt;32&lt;/RecNum&gt;&lt;DisplayText&gt;[10]&lt;/DisplayText&gt;&lt;record&gt;&lt;rec-number&gt;32&lt;/rec-number&gt;&lt;foreign-keys&gt;&lt;key app="EN" db-id="s2tw2pe5hwzta8esap0xpxarvrrwetsezwzd" timestamp="1485343548"&gt;32&lt;/key&gt;&lt;/foreign-keys&gt;&lt;ref-type name="Journal Article"&gt;17&lt;/ref-type&gt;&lt;contributors&gt;&lt;authors&gt;&lt;author&gt;Wong, Yen F&lt;/author&gt;&lt;author&gt;Kegege, Obadiah&lt;/author&gt;&lt;author&gt;Schaire, Scott H&lt;/author&gt;&lt;author&gt;Bussey, George&lt;/author&gt;&lt;author&gt;Altunc, Serhat&lt;/author&gt;&lt;author&gt;Zhang, Yuwen&lt;/author&gt;&lt;author&gt;Chitra, Patel&lt;/author&gt;&lt;/authors&gt;&lt;/contributors&gt;&lt;titles&gt;&lt;title&gt;An Optimum Space-to-Ground Communication Concept for CubeSat Platform Utilizing NASA Space Network and Near Earth Network&lt;/title&gt;&lt;/titles&gt;&lt;dates&gt;&lt;year&gt;2016&lt;/year&gt;&lt;/dates&gt;&lt;urls&gt;&lt;/urls&gt;&lt;/record&gt;&lt;/Cite&gt;&lt;/EndNote&gt;</w:instrText>
+      </w:r>
+      <w:r>
+        <w:fldChar w:fldCharType="separate"/>
+      </w:r>
+      <w:r>
+        <w:rPr>
+          <w:noProof/>
+        </w:rPr>
+        <w:t>[10]</w:t>
+      </w:r>
+      <w:r>
+        <w:fldChar w:fldCharType="end"/>
+      </w:r>
+      <w:r>
+        <w:t xml:space="preserve">. This concept is explored for deep space missions in much of the preliminary development of the COPINS mission </w:t>
+      </w:r>
+      <w:r>
+        <w:fldChar w:fldCharType="begin"/>
+      </w:r>
+      <w:r>
+        <w:instrText xml:space="preserve"> ADDIN EN.CITE &lt;EndNote&gt;&lt;Cite&gt;&lt;Author&gt;Barnouin&lt;/Author&gt;&lt;Year&gt;2016&lt;/Year&gt;&lt;RecNum&gt;49&lt;/RecNum&gt;&lt;DisplayText&gt;[45]&lt;/DisplayText&gt;&lt;record&gt;&lt;rec-number&gt;49&lt;/rec-number&gt;&lt;foreign-keys&gt;&lt;key app="EN" db-id="s2tw2pe5hwzta8esap0xpxarvrrwetsezwzd" timestamp="1485948990"&gt;49&lt;/key&gt;&lt;/foreign-keys&gt;&lt;ref-type name="Conference Proceedings"&gt;10&lt;/ref-type&gt;&lt;contributors&gt;&lt;authors&gt;&lt;author&gt;Barnouin, OS&lt;/author&gt;&lt;author&gt;Biele, J&lt;/author&gt;&lt;author&gt;Carnelli, Ian&lt;/author&gt;&lt;author&gt;Ciarletti, Valérie&lt;/author&gt;&lt;author&gt;Cheng, A&lt;/author&gt;&lt;author&gt;Galvez, A&lt;/author&gt;&lt;author&gt;Green, SF&lt;/author&gt;&lt;author&gt;Grieger, B&lt;/author&gt;&lt;author&gt;Hérique, Alain&lt;/author&gt;&lt;author&gt;Kueppers, M&lt;/author&gt;&lt;/authors&gt;&lt;/contributors&gt;&lt;titles&gt;&lt;title&gt;The Asteroid Impact and Deflection Assessment (AIDA) mission: Science Proximity Operations&lt;/title&gt;&lt;secondary-title&gt;LPSC 2016 47th Lunar and Planetary Science Conference&lt;/secondary-title&gt;&lt;/titles&gt;&lt;pages&gt;1427&lt;/pages&gt;&lt;dates&gt;&lt;year&gt;2016&lt;/year&gt;&lt;/dates&gt;&lt;urls&gt;&lt;/urls&gt;&lt;/record&gt;&lt;/Cite&gt;&lt;/EndNote&gt;</w:instrText>
+      </w:r>
+      <w:r>
+        <w:fldChar w:fldCharType="separate"/>
+      </w:r>
+      <w:r>
+        <w:rPr>
+          <w:noProof/>
+        </w:rPr>
+        <w:t>[45]</w:t>
+      </w:r>
+      <w:r>
+        <w:fldChar w:fldCharType="end"/>
+      </w:r>
+      <w:r>
+        <w:t xml:space="preserve">. Another survey style paper on inter-satellite link for CubeSats by </w:t>
+      </w:r>
+      <w:proofErr w:type="spellStart"/>
+      <w:r>
+        <w:t>Budianu</w:t>
+      </w:r>
+      <w:proofErr w:type="spellEnd"/>
+      <w:r>
+        <w:t xml:space="preserve"> et al. </w:t>
+      </w:r>
+      <w:r>
+        <w:fldChar w:fldCharType="begin"/>
+      </w:r>
+      <w:r>
+        <w:instrText xml:space="preserve"> ADDIN EN.CITE &lt;EndNote&gt;&lt;Cite&gt;&lt;Author&gt;Budianu&lt;/Author&gt;&lt;Year&gt;2013&lt;/Year&gt;&lt;RecNum&gt;14&lt;/RecNum&gt;&lt;DisplayText&gt;[8]&lt;/DisplayText&gt;&lt;record&gt;&lt;rec-number&gt;14&lt;/rec-number&gt;&lt;foreign-keys&gt;&lt;key app="EN" db-id="s2tw2pe5hwzta8esap0xpxarvrrwetsezwzd" timestamp="1478817435"&gt;14&lt;/key&gt;&lt;/foreign-keys&gt;&lt;ref-type name="Conference Proceedings"&gt;10&lt;/ref-type&gt;&lt;contributors&gt;&lt;authors&gt;&lt;author&gt;Budianu, Alexandru&lt;/author&gt;&lt;author&gt;Castro, Teodoro J Willink&lt;/author&gt;&lt;author&gt;Meijerink, Arjan&lt;/author&gt;&lt;author&gt;Bentum, Mark J&lt;/author&gt;&lt;/authors&gt;&lt;/contributors&gt;&lt;titles&gt;&lt;title&gt;Inter-satellite links for cubesats&lt;/title&gt;&lt;secondary-title&gt;Aerospace Conference, 2013 IEEE&lt;/secondary-title&gt;&lt;/titles&gt;&lt;pages&gt;1-10&lt;/pages&gt;&lt;dates&gt;&lt;year&gt;2013&lt;/year&gt;&lt;/dates&gt;&lt;publisher&gt;IEEE&lt;/publisher&gt;&lt;isbn&gt;1467318124&lt;/isbn&gt;&lt;urls&gt;&lt;/urls&gt;&lt;/record&gt;&lt;/Cite&gt;&lt;/EndNote&gt;</w:instrText>
+      </w:r>
+      <w:r>
+        <w:fldChar w:fldCharType="separate"/>
+      </w:r>
+      <w:r>
+        <w:rPr>
+          <w:noProof/>
+        </w:rPr>
+        <w:t>[8]</w:t>
+      </w:r>
+      <w:r>
+        <w:fldChar w:fldCharType="end"/>
+      </w:r>
+      <w:r>
+        <w:t xml:space="preserve"> published in 2013 provides a broader overview of the field with more attention to antenna design and link budget analysis. The </w:t>
       </w:r>
       <w:r>
         <w:lastRenderedPageBreak/>
-        <w:t xml:space="preserve">work examines potential optimal MAC protocol implementations for small satellite systems </w:t>
+        <w:t xml:space="preserve">authors only touch briefly on networking protocols making the work less relevant in this case. </w:t>
+      </w:r>
+    </w:p>
+    <w:p>
+      <w:r>
+        <w:t xml:space="preserve">Lastly, the SDR based “Gamalink” </w:t>
       </w:r>
       <w:r>
         <w:fldChar w:fldCharType="begin"/>
       </w:r>
       <w:r>
-        <w:instrText xml:space="preserve"> ADDIN EN.CITE &lt;EndNote&gt;&lt;Cite&gt;&lt;Author&gt;Radhakrishnan&lt;/Author&gt;&lt;Year&gt;2014&lt;/Year&gt;&lt;RecNum&gt;46&lt;/RecNum&gt;&lt;DisplayText&gt;[35]&lt;/DisplayText&gt;&lt;record&gt;&lt;rec-number&gt;46&lt;/rec-number&gt;&lt;foreign-keys&gt;&lt;key app="EN" db-id="s2tw2pe5hwzta8esap0xpxarvrrwetsezwzd" timestamp="1485946112"&gt;46&lt;/key&gt;&lt;/foreign-keys&gt;&lt;ref-type name="Conference Proceedings"&gt;10&lt;/ref-type&gt;&lt;contributors&gt;&lt;authors&gt;&lt;author&gt;Radhakrishnan, Radhika&lt;/author&gt;&lt;author&gt;Edmonson, William W&lt;/author&gt;&lt;author&gt;Afghah, Fatemeh&lt;/author&gt;&lt;author&gt;Chenou, Jules&lt;/author&gt;&lt;author&gt;Rodriguez-Osorio, R Martinez&lt;/author&gt;&lt;author&gt;Zeng, Qing-An&lt;/author&gt;&lt;/authors&gt;&lt;/contributors&gt;&lt;titles&gt;&lt;title&gt;Optimal multiple access protocol for inter-satellite communication in small satellite systems&lt;/title&gt;&lt;secondary-title&gt;4S Small Satellite Systems and Services Symposium&lt;/secondary-title&gt;&lt;/titles&gt;&lt;dates&gt;&lt;year&gt;2014&lt;/year&gt;&lt;/dates&gt;&lt;urls&gt;&lt;/urls&gt;&lt;/record&gt;&lt;/Cite&gt;&lt;/EndNote&gt;</w:instrText>
+        <w:instrText xml:space="preserve"> ADDIN EN.CITE &lt;EndNote&gt;&lt;Cite&gt;&lt;Author&gt;Oliveira&lt;/Author&gt;&lt;Year&gt;2015&lt;/Year&gt;&lt;RecNum&gt;57&lt;/RecNum&gt;&lt;DisplayText&gt;[46]&lt;/DisplayText&gt;&lt;record&gt;&lt;rec-number&gt;57&lt;/rec-number&gt;&lt;foreign-keys&gt;&lt;key app="EN" db-id="s2tw2pe5hwzta8esap0xpxarvrrwetsezwzd" timestamp="1486033031"&gt;57&lt;/key&gt;&lt;/foreign-keys&gt;&lt;ref-type name="Web Page"&gt;12&lt;/ref-type&gt;&lt;contributors&gt;&lt;authors&gt;&lt;author&gt;Oliveira, Andre&lt;/author&gt;&lt;/authors&gt;&lt;/contributors&gt;&lt;titles&gt;&lt;title&gt;Final Report Summary - GAMALINK (Generic SDR-bAsed Multifunctional spAce LINK)&lt;/title&gt;&lt;/titles&gt;&lt;volume&gt;2017&lt;/volume&gt;&lt;number&gt;02-02&lt;/number&gt;&lt;dates&gt;&lt;year&gt;2015&lt;/year&gt;&lt;pub-dates&gt;&lt;date&gt;01-10-2015&lt;/date&gt;&lt;/pub-dates&gt;&lt;/dates&gt;&lt;pub-location&gt;http://cordis.europa.eu/&lt;/pub-location&gt;&lt;urls&gt;&lt;related-urls&gt;&lt;url&gt;http://cordis.europa.eu/result/rcn/172006_en.html&lt;/url&gt;&lt;/related-urls&gt;&lt;/urls&gt;&lt;electronic-resource-num&gt;02-02-2017&lt;/electronic-resource-num&gt;&lt;/record&gt;&lt;/Cite&gt;&lt;/EndNote&gt;</w:instrText>
       </w:r>
       <w:r>
         <w:fldChar w:fldCharType="separate"/>
@@ -5376,112 +6275,26 @@
         <w:rPr>
           <w:noProof/>
         </w:rPr>
-        <w:t>[35]</w:t>
+        <w:t>[46]</w:t>
       </w:r>
       <w:r>
         <w:fldChar w:fldCharType="end"/>
       </w:r>
       <w:r>
-        <w:t xml:space="preserve">. </w:t>
-      </w:r>
-    </w:p>
-    <w:p>
-      <w:r>
-        <w:t xml:space="preserve">Although the work by Radhakrishnan et al. is by far the most relevant there are other works worth mentioning which inform the current state of the art. Wong et al., operating mainly out of NASA’s Goddard Flight Center, examine a potential future for CSNs where space to ground communications are performed through relay with existing space bound communication networks </w:t>
-      </w:r>
-      <w:r>
-        <w:fldChar w:fldCharType="begin"/>
-      </w:r>
-      <w:r>
-        <w:instrText xml:space="preserve"> ADDIN EN.CITE &lt;EndNote&gt;&lt;Cite&gt;&lt;Author&gt;Wong&lt;/Author&gt;&lt;Year&gt;2016&lt;/Year&gt;&lt;RecNum&gt;32&lt;/RecNum&gt;&lt;DisplayText&gt;[10]&lt;/DisplayText&gt;&lt;record&gt;&lt;rec-number&gt;32&lt;/rec-number&gt;&lt;foreign-keys&gt;&lt;key app="EN" db-id="s2tw2pe5hwzta8esap0xpxarvrrwetsezwzd" timestamp="1485343548"&gt;32&lt;/key&gt;&lt;/foreign-keys&gt;&lt;ref-type name="Journal Article"&gt;17&lt;/ref-type&gt;&lt;contributors&gt;&lt;authors&gt;&lt;author&gt;Wong, Yen F&lt;/author&gt;&lt;author&gt;Kegege, Obadiah&lt;/author&gt;&lt;author&gt;Schaire, Scott H&lt;/author&gt;&lt;author&gt;Bussey, George&lt;/author&gt;&lt;author&gt;Altunc, Serhat&lt;/author&gt;&lt;author&gt;Zhang, Yuwen&lt;/author&gt;&lt;author&gt;Chitra, Patel&lt;/author&gt;&lt;/authors&gt;&lt;/contributors&gt;&lt;titles&gt;&lt;title&gt;An Optimum Space-to-Ground Communication Concept for CubeSat Platform Utilizing NASA Space Network and Near Earth Network&lt;/title&gt;&lt;/titles&gt;&lt;dates&gt;&lt;year&gt;2016&lt;/year&gt;&lt;/dates&gt;&lt;urls&gt;&lt;/urls&gt;&lt;/record&gt;&lt;/Cite&gt;&lt;/EndNote&gt;</w:instrText>
-      </w:r>
-      <w:r>
-        <w:fldChar w:fldCharType="separate"/>
-      </w:r>
-      <w:r>
-        <w:rPr>
-          <w:noProof/>
-        </w:rPr>
-        <w:t>[10]</w:t>
-      </w:r>
-      <w:r>
-        <w:fldChar w:fldCharType="end"/>
-      </w:r>
-      <w:r>
-        <w:t xml:space="preserve">. This concept is explored for deep space missions in much of the preliminary development of the COPINS mission </w:t>
-      </w:r>
-      <w:r>
-        <w:fldChar w:fldCharType="begin"/>
-      </w:r>
-      <w:r>
-        <w:instrText xml:space="preserve"> ADDIN EN.CITE &lt;EndNote&gt;&lt;Cite&gt;&lt;Author&gt;Barnouin&lt;/Author&gt;&lt;Year&gt;2016&lt;/Year&gt;&lt;RecNum&gt;49&lt;/RecNum&gt;&lt;DisplayText&gt;[36]&lt;/DisplayText&gt;&lt;record&gt;&lt;rec-number&gt;49&lt;/rec-number&gt;&lt;foreign-keys&gt;&lt;key app="EN" db-id="s2tw2pe5hwzta8esap0xpxarvrrwetsezwzd" timestamp="1485948990"&gt;49&lt;/key&gt;&lt;/foreign-keys&gt;&lt;ref-type name="Conference Proceedings"&gt;10&lt;/ref-type&gt;&lt;contributors&gt;&lt;authors&gt;&lt;author&gt;Barnouin, OS&lt;/author&gt;&lt;author&gt;Biele, J&lt;/author&gt;&lt;author&gt;Carnelli, Ian&lt;/author&gt;&lt;author&gt;Ciarletti, Valérie&lt;/author&gt;&lt;author&gt;Cheng, A&lt;/author&gt;&lt;author&gt;Galvez, A&lt;/author&gt;&lt;author&gt;Green, SF&lt;/author&gt;&lt;author&gt;Grieger, B&lt;/author&gt;&lt;author&gt;Hérique, Alain&lt;/author&gt;&lt;author&gt;Kueppers, M&lt;/author&gt;&lt;/authors&gt;&lt;/contributors&gt;&lt;titles&gt;&lt;title&gt;The Asteroid Impact and Deflection Assessment (AIDA) mission: Science Proximity Operations&lt;/title&gt;&lt;secondary-title&gt;LPSC 2016 47th Lunar and Planetary Science Conference&lt;/secondary-title&gt;&lt;/titles&gt;&lt;pages&gt;1427&lt;/pages&gt;&lt;dates&gt;&lt;year&gt;2016&lt;/year&gt;&lt;/dates&gt;&lt;urls&gt;&lt;/urls&gt;&lt;/record&gt;&lt;/Cite&gt;&lt;/EndNote&gt;</w:instrText>
-      </w:r>
-      <w:r>
-        <w:fldChar w:fldCharType="separate"/>
-      </w:r>
-      <w:r>
-        <w:rPr>
-          <w:noProof/>
-        </w:rPr>
-        <w:t>[36]</w:t>
-      </w:r>
-      <w:r>
-        <w:fldChar w:fldCharType="end"/>
-      </w:r>
-      <w:r>
-        <w:t xml:space="preserve">. Another survey style paper on inter-satellite link for CubeSats by Budianu et al. </w:t>
-      </w:r>
-      <w:r>
-        <w:fldChar w:fldCharType="begin"/>
-      </w:r>
-      <w:r>
-        <w:instrText xml:space="preserve"> ADDIN EN.CITE &lt;EndNote&gt;&lt;Cite&gt;&lt;Author&gt;Budianu&lt;/Author&gt;&lt;Year&gt;2013&lt;/Year&gt;&lt;RecNum&gt;14&lt;/RecNum&gt;&lt;DisplayText&gt;[8]&lt;/DisplayText&gt;&lt;record&gt;&lt;rec-number&gt;14&lt;/rec-number&gt;&lt;foreign-keys&gt;&lt;key app="EN" db-id="s2tw2pe5hwzta8esap0xpxarvrrwetsezwzd" timestamp="1478817435"&gt;14&lt;/key&gt;&lt;/foreign-keys&gt;&lt;ref-type name="Conference Proceedings"&gt;10&lt;/ref-type&gt;&lt;contributors&gt;&lt;authors&gt;&lt;author&gt;Budianu, Alexandru&lt;/author&gt;&lt;author&gt;Castro, Teodoro J Willink&lt;/author&gt;&lt;author&gt;Meijerink, Arjan&lt;/author&gt;&lt;author&gt;Bentum, Mark J&lt;/author&gt;&lt;/authors&gt;&lt;/contributors&gt;&lt;titles&gt;&lt;title&gt;Inter-satellite links for cubesats&lt;/title&gt;&lt;secondary-title&gt;Aerospace Conference, 2013 IEEE&lt;/secondary-title&gt;&lt;/titles&gt;&lt;pages&gt;1-10&lt;/pages&gt;&lt;dates&gt;&lt;year&gt;2013&lt;/year&gt;&lt;/dates&gt;&lt;publisher&gt;IEEE&lt;/publisher&gt;&lt;isbn&gt;1467318124&lt;/isbn&gt;&lt;urls&gt;&lt;/urls&gt;&lt;/record&gt;&lt;/Cite&gt;&lt;/EndNote&gt;</w:instrText>
-      </w:r>
-      <w:r>
-        <w:fldChar w:fldCharType="separate"/>
-      </w:r>
-      <w:r>
-        <w:rPr>
-          <w:noProof/>
-        </w:rPr>
-        <w:t>[8]</w:t>
-      </w:r>
-      <w:r>
-        <w:fldChar w:fldCharType="end"/>
-      </w:r>
-      <w:r>
-        <w:t xml:space="preserve"> published in 2013 provides a broader overview of the field with more attention to antenna design and link budget analysis. The authors only touch briefly on networking protocols making the work less relevant in this case. </w:t>
-      </w:r>
-    </w:p>
-    <w:p>
-      <w:r>
-        <w:t xml:space="preserve">Lastly, the SDR based “Gamalink” </w:t>
-      </w:r>
-      <w:r>
-        <w:fldChar w:fldCharType="begin"/>
-      </w:r>
-      <w:r>
-        <w:instrText xml:space="preserve"> ADDIN EN.CITE &lt;EndNote&gt;&lt;Cite&gt;&lt;Author&gt;Oliveira&lt;/Author&gt;&lt;Year&gt;2015&lt;/Year&gt;&lt;RecNum&gt;57&lt;/RecNum&gt;&lt;DisplayText&gt;[37]&lt;/DisplayText&gt;&lt;record&gt;&lt;rec-number&gt;57&lt;/rec-number&gt;&lt;foreign-keys&gt;&lt;key app="EN" db-id="s2tw2pe5hwzta8esap0xpxarvrrwetsezwzd" timestamp="1486033031"&gt;57&lt;/key&gt;&lt;/foreign-keys&gt;&lt;ref-type name="Web Page"&gt;12&lt;/ref-type&gt;&lt;contributors&gt;&lt;authors&gt;&lt;author&gt;Oliveira, Andre&lt;/author&gt;&lt;/authors&gt;&lt;/contributors&gt;&lt;titles&gt;&lt;title&gt;Final Report Summary - GAMALINK (Generic SDR-bAsed Multifunctional spAce LINK)&lt;/title&gt;&lt;/titles&gt;&lt;volume&gt;2017&lt;/volume&gt;&lt;number&gt;02-02&lt;/number&gt;&lt;dates&gt;&lt;year&gt;2015&lt;/year&gt;&lt;pub-dates&gt;&lt;date&gt;01-10-2015&lt;/date&gt;&lt;/pub-dates&gt;&lt;/dates&gt;&lt;pub-location&gt;http://cordis.europa.eu/&lt;/pub-location&gt;&lt;urls&gt;&lt;related-urls&gt;&lt;url&gt;http://cordis.europa.eu/result/rcn/172006_en.html&lt;/url&gt;&lt;/related-urls&gt;&lt;/urls&gt;&lt;electronic-resource-num&gt;02-02-2017&lt;/electronic-resource-num&gt;&lt;/record&gt;&lt;/Cite&gt;&lt;/EndNote&gt;</w:instrText>
-      </w:r>
-      <w:r>
-        <w:fldChar w:fldCharType="separate"/>
-      </w:r>
-      <w:r>
-        <w:rPr>
-          <w:noProof/>
-        </w:rPr>
-        <w:t>[37]</w:t>
-      </w:r>
-      <w:r>
-        <w:fldChar w:fldCharType="end"/>
-      </w:r>
-      <w:r>
-        <w:t xml:space="preserve"> technology of Tekever is prevalent in the design of many recent missions involving CSNs and, in fact, small satellite crosslink communications in general. The technology is employed in the design of the aforementioned Tianwang-1, Proba 3, QB50 missions as well as several others. Gamalink is mentioned in several works with varying degree of relevancy to this project </w:t>
+        <w:t xml:space="preserve"> technology of Tekever is prevalent in the design of many recent missions involving CSNs and, in fact, small satellite crosslink communications in general. The technology is employed in the design of the aforementioned Tianwang-1, </w:t>
+      </w:r>
+      <w:proofErr w:type="spellStart"/>
+      <w:r>
+        <w:t>Proba</w:t>
+      </w:r>
+      <w:proofErr w:type="spellEnd"/>
+      <w:r>
+        <w:t xml:space="preserve"> 3, QB50 missions as well as several others. Gamalink is mentioned in several works with varying degree of relevancy to this project </w:t>
       </w:r>
       <w:r>
         <w:fldChar w:fldCharType="begin">
           <w:fldData xml:space="preserve">PEVuZE5vdGU+PENpdGU+PEF1dGhvcj5HdW88L0F1dGhvcj48WWVhcj4yMDEzPC9ZZWFyPjxSZWNO
-dW0+NjQ8L1JlY051bT48RGlzcGxheVRleHQ+WzM4LTQyXTwvRGlzcGxheVRleHQ+PHJlY29yZD48
+dW0+NjQ8L1JlY051bT48RGlzcGxheVRleHQ+WzQ3LTUxXTwvRGlzcGxheVRleHQ+PHJlY29yZD48
 cmVjLW51bWJlcj42NDwvcmVjLW51bWJlcj48Zm9yZWlnbi1rZXlzPjxrZXkgYXBwPSJFTiIgZGIt
 aWQ9InMydHcycGU1aHd6dGE4ZXNhcDB4cHhhcnZycndldHNlend6ZCIgdGltZXN0YW1wPSIxNDg2
 MDM2NTk5Ij42NDwva2V5PjwvZm9yZWlnbi1rZXlzPjxyZWYtdHlwZSBuYW1lPSJKb3VybmFsIEFy
@@ -5553,7 +6366,7 @@
       <w:r>
         <w:fldChar w:fldCharType="begin">
           <w:fldData xml:space="preserve">PEVuZE5vdGU+PENpdGU+PEF1dGhvcj5HdW88L0F1dGhvcj48WWVhcj4yMDEzPC9ZZWFyPjxSZWNO
-dW0+NjQ8L1JlY051bT48RGlzcGxheVRleHQ+WzM4LTQyXTwvRGlzcGxheVRleHQ+PHJlY29yZD48
+dW0+NjQ8L1JlY051bT48RGlzcGxheVRleHQ+WzQ3LTUxXTwvRGlzcGxheVRleHQ+PHJlY29yZD48
 cmVjLW51bWJlcj42NDwvcmVjLW51bWJlcj48Zm9yZWlnbi1rZXlzPjxrZXkgYXBwPSJFTiIgZGIt
 aWQ9InMydHcycGU1aHd6dGE4ZXNhcDB4cHhhcnZycndldHNlend6ZCIgdGltZXN0YW1wPSIxNDg2
 MDM2NTk5Ij42NDwva2V5PjwvZm9yZWlnbi1rZXlzPjxyZWYtdHlwZSBuYW1lPSJKb3VybmFsIEFy
@@ -5632,28 +6445,439 @@
         <w:rPr>
           <w:noProof/>
         </w:rPr>
-        <w:t>[38-42]</w:t>
+        <w:t>[47-51]</w:t>
       </w:r>
       <w:r>
         <w:fldChar w:fldCharType="end"/>
       </w:r>
       <w:r>
-        <w:t xml:space="preserve">. The technology is unquestionably the current state of the art in “turnkey” inter-satellite communications for small satellite form factors. Unfortunately, the implementation details of Gamalink are carefully restricted, perhaps to protect IP but also perhaps the technology may also see use for military applications. Considerable effort was dedicated to attempting learn the implementation details of Gamalink. Despite contacting various persons involved </w:t>
-      </w:r>
+        <w:t xml:space="preserve">. The technology is unquestionably the current state of the art in “turnkey” inter-satellite communications for small satellite form factors. Unfortunately, the implementation details of Gamalink are carefully restricted, perhaps to protect IP but also perhaps the technology may also see use for military applications. Considerable effort was dedicated to attempting learn the implementation details of Gamalink. Despite contacting various persons involved in the development of the technology and examining all relevant literature no concrete details as to the MAC and network protocols used by Gamalink were obtained. </w:t>
+      </w:r>
+    </w:p>
+    <w:p>
+      <w:pPr>
+        <w:pStyle w:val="Heading3"/>
+      </w:pPr>
+      <w:bookmarkStart w:id="18" w:name="_Toc479772942"/>
+      <w:r>
+        <w:t>Space-to-Ground</w:t>
+      </w:r>
+      <w:bookmarkEnd w:id="18"/>
+    </w:p>
+    <w:p>
+      <w:r>
+        <w:t>…</w:t>
+      </w:r>
+    </w:p>
+    <w:p>
+      <w:pPr>
+        <w:pStyle w:val="Heading3"/>
+      </w:pPr>
+      <w:bookmarkStart w:id="19" w:name="_Toc479772943"/>
+      <w:r>
+        <w:t>Satellite-to-Satellite</w:t>
+      </w:r>
+      <w:bookmarkEnd w:id="19"/>
+    </w:p>
+    <w:p>
+      <w:r>
+        <w:t>…  Gamalink, introduce with press release material – SP7 etc.</w:t>
+      </w:r>
+    </w:p>
+    <w:p>
+      <w:pPr>
+        <w:pStyle w:val="Heading2"/>
+      </w:pPr>
+      <w:bookmarkStart w:id="20" w:name="_Toc479772944"/>
       <w:r>
         <w:lastRenderedPageBreak/>
-        <w:t xml:space="preserve">in the development of the technology and examining all relevant literature no concrete details as to the MAC and network protocols used by Gamalink were obtained. </w:t>
+        <w:t xml:space="preserve">CubeSat Network </w:t>
+      </w:r>
+      <w:r>
+        <w:t>Missions</w:t>
+      </w:r>
+      <w:bookmarkEnd w:id="20"/>
+    </w:p>
+    <w:p>
+      <w:r>
+        <w:t>…</w:t>
       </w:r>
     </w:p>
     <w:p>
       <w:pPr>
         <w:pStyle w:val="Heading3"/>
       </w:pPr>
-      <w:bookmarkStart w:id="18" w:name="_Toc479772942"/>
-      <w:r>
-        <w:t>Space-to-Ground</w:t>
-      </w:r>
-      <w:bookmarkEnd w:id="18"/>
+      <w:bookmarkStart w:id="21" w:name="_Toc479772945"/>
+      <w:r>
+        <w:t>Previous Missions</w:t>
+      </w:r>
+      <w:bookmarkEnd w:id="21"/>
+    </w:p>
+    <w:p>
+      <w:r>
+        <w:t>There are three major mission</w:t>
+      </w:r>
+      <w:r>
+        <w:t>s</w:t>
+      </w:r>
+      <w:r>
+        <w:t xml:space="preserve"> to consider in the area of CSNs: NASA’s EDSN and Nodes, and CNSA’s Tianwang-1 (TW1). Of these missions, both Nodes and TW1 have flown. The EDSN or </w:t>
+      </w:r>
+      <w:r>
+        <w:t>“</w:t>
+      </w:r>
+      <w:r>
+        <w:t>Edison Demonstration of Smallsat Networks</w:t>
+      </w:r>
+      <w:r>
+        <w:t>”</w:t>
+      </w:r>
+      <w:r>
+        <w:t xml:space="preserve"> was unfortunately lost due to a  failure during launch. The mission is still worth investigating however as remaining EDSN craft we used during the successful Node</w:t>
+      </w:r>
+      <w:r>
+        <w:t>s</w:t>
+      </w:r>
+      <w:r>
+        <w:t xml:space="preserve"> missions. </w:t>
+      </w:r>
+    </w:p>
+    <w:p>
+      <w:r>
+        <w:t xml:space="preserve">The two most informative works on the EDSN mission were both published in 2014, prior to the loss of the mission payload in November 2015. The first work, authored by Hanson et al. examines the inter-satellite communications architecture of the mission </w:t>
+      </w:r>
+      <w:r>
+        <w:fldChar w:fldCharType="begin"/>
+      </w:r>
+      <w:r>
+        <w:instrText xml:space="preserve"> ADDIN EN.CITE &lt;EndNote&gt;&lt;Cite&gt;&lt;Author&gt;Hanson&lt;/Author&gt;&lt;Year&gt;2014&lt;/Year&gt;&lt;RecNum&gt;48&lt;/RecNum&gt;&lt;DisplayText&gt;[52]&lt;/DisplayText&gt;&lt;record&gt;&lt;rec-number&gt;48&lt;/rec-number&gt;&lt;foreign-keys&gt;&lt;key app="EN" db-id="s2tw2pe5hwzta8esap0xpxarvrrwetsezwzd" timestamp="1485947588"&gt;48&lt;/key&gt;&lt;/foreign-keys&gt;&lt;ref-type name="Journal Article"&gt;17&lt;/ref-type&gt;&lt;contributors&gt;&lt;authors&gt;&lt;author&gt;Hanson, John&lt;/author&gt;&lt;author&gt;Chartres, James&lt;/author&gt;&lt;author&gt;Sanchez, Hugo&lt;/author&gt;&lt;author&gt;Oyadomari, Ken&lt;/author&gt;&lt;/authors&gt;&lt;/contributors&gt;&lt;titles&gt;&lt;title&gt;The EDSN intersatellite communications architecture&lt;/title&gt;&lt;/titles&gt;&lt;dates&gt;&lt;year&gt;2014&lt;/year&gt;&lt;/dates&gt;&lt;urls&gt;&lt;/urls&gt;&lt;/record&gt;&lt;/Cite&gt;&lt;/EndNote&gt;</w:instrText>
+      </w:r>
+      <w:r>
+        <w:fldChar w:fldCharType="separate"/>
+      </w:r>
+      <w:r>
+        <w:rPr>
+          <w:noProof/>
+        </w:rPr>
+        <w:t>[52]</w:t>
+      </w:r>
+      <w:r>
+        <w:fldChar w:fldCharType="end"/>
+      </w:r>
+      <w:r>
+        <w:t xml:space="preserve">. The second work, authored by three of the four authors involved in </w:t>
+      </w:r>
+      <w:r>
+        <w:fldChar w:fldCharType="begin"/>
+      </w:r>
+      <w:r>
+        <w:instrText xml:space="preserve"> ADDIN EN.CITE &lt;EndNote&gt;&lt;Cite&gt;&lt;Author&gt;Hanson&lt;/Author&gt;&lt;Year&gt;2014&lt;/Year&gt;&lt;RecNum&gt;48&lt;/RecNum&gt;&lt;DisplayText&gt;[52]&lt;/DisplayText&gt;&lt;record&gt;&lt;rec-number&gt;48&lt;/rec-number&gt;&lt;foreign-keys&gt;&lt;key app="EN" db-id="s2tw2pe5hwzta8esap0xpxarvrrwetsezwzd" timestamp="1485947588"&gt;48&lt;/key&gt;&lt;/foreign-keys&gt;&lt;ref-type name="Journal Article"&gt;17&lt;/ref-type&gt;&lt;contributors&gt;&lt;authors&gt;&lt;author&gt;Hanson, John&lt;/author&gt;&lt;author&gt;Chartres, James&lt;/author&gt;&lt;author&gt;Sanchez, Hugo&lt;/author&gt;&lt;author&gt;Oyadomari, Ken&lt;/author&gt;&lt;/authors&gt;&lt;/contributors&gt;&lt;titles&gt;&lt;title&gt;The EDSN intersatellite communications architecture&lt;/title&gt;&lt;/titles&gt;&lt;dates&gt;&lt;year&gt;2014&lt;/year&gt;&lt;/dates&gt;&lt;urls&gt;&lt;/urls&gt;&lt;/record&gt;&lt;/Cite&gt;&lt;/EndNote&gt;</w:instrText>
+      </w:r>
+      <w:r>
+        <w:fldChar w:fldCharType="separate"/>
+      </w:r>
+      <w:r>
+        <w:rPr>
+          <w:noProof/>
+        </w:rPr>
+        <w:t>[52]</w:t>
+      </w:r>
+      <w:r>
+        <w:fldChar w:fldCharType="end"/>
+      </w:r>
+      <w:r>
+        <w:t xml:space="preserve">, examines the development lessons learned throughout the mission </w:t>
+      </w:r>
+      <w:r>
+        <w:fldChar w:fldCharType="begin"/>
+      </w:r>
+      <w:r>
+        <w:instrText xml:space="preserve"> ADDIN EN.CITE &lt;EndNote&gt;&lt;Cite&gt;&lt;Author&gt;Chartres&lt;/Author&gt;&lt;Year&gt;2014&lt;/Year&gt;&lt;RecNum&gt;47&lt;/RecNum&gt;&lt;DisplayText&gt;[53]&lt;/DisplayText&gt;&lt;record&gt;&lt;rec-number&gt;47&lt;/rec-number&gt;&lt;foreign-keys&gt;&lt;key app="EN" db-id="s2tw2pe5hwzta8esap0xpxarvrrwetsezwzd" timestamp="1485947553"&gt;47&lt;/key&gt;&lt;/foreign-keys&gt;&lt;ref-type name="Journal Article"&gt;17&lt;/ref-type&gt;&lt;contributors&gt;&lt;authors&gt;&lt;author&gt;Chartres, James&lt;/author&gt;&lt;author&gt;Sanchez, Hugo&lt;/author&gt;&lt;author&gt;Hanson, John&lt;/author&gt;&lt;/authors&gt;&lt;/contributors&gt;&lt;titles&gt;&lt;title&gt;EDSN development lessons learned&lt;/title&gt;&lt;/titles&gt;&lt;dates&gt;&lt;year&gt;2014&lt;/year&gt;&lt;/dates&gt;&lt;urls&gt;&lt;/urls&gt;&lt;/record&gt;&lt;/Cite&gt;&lt;/EndNote&gt;</w:instrText>
+      </w:r>
+      <w:r>
+        <w:fldChar w:fldCharType="separate"/>
+      </w:r>
+      <w:r>
+        <w:rPr>
+          <w:noProof/>
+        </w:rPr>
+        <w:t>[53]</w:t>
+      </w:r>
+      <w:r>
+        <w:fldChar w:fldCharType="end"/>
+      </w:r>
+      <w:r>
+        <w:t>. These works provide insight extensive insight into the missions S2G and crosslink communications hardware and capabilities thereof as well as the energy profile of each CubeSat.</w:t>
+      </w:r>
+    </w:p>
+    <w:p>
+      <w:r>
+        <w:t xml:space="preserve">“Nodes” is the direct follow on from the EDSN mission which uses leftover CubeSat’s from the EDSN mission. In general all the salient details regarding the EDSN mission still apply. The changes made to the Nodes mission relate primarily to on-board software and are detailed by Hanson et al. in a work published in 2016 following the mission’s successful launch, deployment and conclusion </w:t>
+      </w:r>
+      <w:r>
+        <w:fldChar w:fldCharType="begin"/>
+      </w:r>
+      <w:r>
+        <w:instrText xml:space="preserve"> ADDIN EN.CITE &lt;EndNote&gt;&lt;Cite&gt;&lt;Author&gt;Hanson&lt;/Author&gt;&lt;Year&gt;2016&lt;/Year&gt;&lt;RecNum&gt;1&lt;/RecNum&gt;&lt;DisplayText&gt;[12]&lt;/DisplayText&gt;&lt;record&gt;&lt;rec-number&gt;1&lt;/rec-number&gt;&lt;foreign-keys&gt;&lt;key app="EN" db-id="s2tw2pe5hwzta8esap0xpxarvrrwetsezwzd" timestamp="1476911075"&gt;1&lt;/key&gt;&lt;/foreign-keys&gt;&lt;ref-type name="Journal Article"&gt;17&lt;/ref-type&gt;&lt;contributors&gt;&lt;authors&gt;&lt;author&gt;Hanson, John&lt;/author&gt;&lt;author&gt;Luna, Ali Guarneros&lt;/author&gt;&lt;author&gt;DeRosee, Rodolphe&lt;/author&gt;&lt;author&gt;Oyadomari, Ken&lt;/author&gt;&lt;author&gt;Wolfe, Jasper&lt;/author&gt;&lt;author&gt;Attai, Watson&lt;/author&gt;&lt;author&gt;Prical, Cedric&lt;/author&gt;&lt;/authors&gt;&lt;/contributors&gt;&lt;titles&gt;&lt;title&gt;Nodes: A Flight Demonstration of Networked Spacecraft Command and Control&lt;/title&gt;&lt;/titles&gt;&lt;dates&gt;&lt;year&gt;2016&lt;/year&gt;&lt;/dates&gt;&lt;urls&gt;&lt;/urls&gt;&lt;/record&gt;&lt;/Cite&gt;&lt;/EndNote&gt;</w:instrText>
+      </w:r>
+      <w:r>
+        <w:fldChar w:fldCharType="separate"/>
+      </w:r>
+      <w:r>
+        <w:rPr>
+          <w:noProof/>
+        </w:rPr>
+        <w:t>[12]</w:t>
+      </w:r>
+      <w:r>
+        <w:fldChar w:fldCharType="end"/>
+      </w:r>
+      <w:r>
+        <w:t xml:space="preserve">. As </w:t>
+      </w:r>
+      <w:r>
+        <w:lastRenderedPageBreak/>
+        <w:t>many of the changes were software based the paper provide useful insight into the communications protocols utilized. To date this is the only published work relating to the mission.</w:t>
+      </w:r>
+    </w:p>
+    <w:p>
+      <w:r>
+        <w:t xml:space="preserve">The CNSA’s Tianwang-1 (TW1) mission, also referred to as STU-2, is a mission involving numerous commercial and academic entities lead by the Shanghai Engineering Centre for Microsatellites (SECM). The majority of the published work relating to TW1 details its ADCS and novel propulsion systems </w:t>
+      </w:r>
+      <w:r>
+        <w:fldChar w:fldCharType="begin"/>
+      </w:r>
+      <w:r>
+        <w:instrText xml:space="preserve"> ADDIN EN.CITE &lt;EndNote&gt;&lt;Cite&gt;&lt;Author&gt;Parker&lt;/Author&gt;&lt;Year&gt;2016&lt;/Year&gt;&lt;RecNum&gt;6&lt;/RecNum&gt;&lt;DisplayText&gt;[54, 55]&lt;/DisplayText&gt;&lt;record&gt;&lt;rec-number&gt;6&lt;/rec-number&gt;&lt;foreign-keys&gt;&lt;key app="EN" db-id="s2tw2pe5hwzta8esap0xpxarvrrwetsezwzd" timestamp="1478798744"&gt;6&lt;/key&gt;&lt;/foreign-keys&gt;&lt;ref-type name="Journal Article"&gt;17&lt;/ref-type&gt;&lt;contributors&gt;&lt;authors&gt;&lt;author&gt;Parker, Khary I&lt;/author&gt;&lt;/authors&gt;&lt;/contributors&gt;&lt;titles&gt;&lt;title&gt;State-of-the-Art for Small Satellite Propulsion Systems&lt;/title&gt;&lt;/titles&gt;&lt;dates&gt;&lt;year&gt;2016&lt;/year&gt;&lt;/dates&gt;&lt;urls&gt;&lt;/urls&gt;&lt;/record&gt;&lt;/Cite&gt;&lt;Cite&gt;&lt;Author&gt;Sun&lt;/Author&gt;&lt;Year&gt;2016&lt;/Year&gt;&lt;RecNum&gt;55&lt;/RecNum&gt;&lt;record&gt;&lt;rec-number&gt;55&lt;/rec-number&gt;&lt;foreign-keys&gt;&lt;key app="EN" db-id="s2tw2pe5hwzta8esap0xpxarvrrwetsezwzd" timestamp="1485956607"&gt;55&lt;/key&gt;&lt;/foreign-keys&gt;&lt;ref-type name="Journal Article"&gt;17&lt;/ref-type&gt;&lt;contributors&gt;&lt;authors&gt;&lt;author&gt;Sun, Guowen&lt;/author&gt;&lt;author&gt;Xia, Xiwang&lt;/author&gt;&lt;author&gt;Wu, Shufan&lt;/author&gt;&lt;author&gt;Wu, Zhiyi&lt;/author&gt;&lt;author&gt;Chen, Wen&lt;/author&gt;&lt;/authors&gt;&lt;/contributors&gt;&lt;titles&gt;&lt;title&gt;Attitude Determination and Control System Design for STU-2A CubeSat and In-Orbit Results&lt;/title&gt;&lt;/titles&gt;&lt;dates&gt;&lt;year&gt;2016&lt;/year&gt;&lt;/dates&gt;&lt;urls&gt;&lt;/urls&gt;&lt;/record&gt;&lt;/Cite&gt;&lt;/EndNote&gt;</w:instrText>
+      </w:r>
+      <w:r>
+        <w:fldChar w:fldCharType="separate"/>
+      </w:r>
+      <w:r>
+        <w:rPr>
+          <w:noProof/>
+        </w:rPr>
+        <w:t>[54, 55]</w:t>
+      </w:r>
+      <w:r>
+        <w:fldChar w:fldCharType="end"/>
+      </w:r>
+      <w:r>
+        <w:t>. A presentation by Wu et al. during the 30</w:t>
+      </w:r>
+      <w:r>
+        <w:rPr>
+          <w:vertAlign w:val="superscript"/>
+        </w:rPr>
+        <w:t>th</w:t>
+      </w:r>
+      <w:r>
+        <w:t xml:space="preserve"> Annual AIAA/USU Conference on Small Satellite (2016) offers an brief overview of the mission’s communication systems </w:t>
+      </w:r>
+      <w:r>
+        <w:fldChar w:fldCharType="begin"/>
+      </w:r>
+      <w:r>
+        <w:instrText xml:space="preserve"> ADDIN EN.CITE &lt;EndNote&gt;&lt;Cite&gt;&lt;Author&gt;Wu&lt;/Author&gt;&lt;Year&gt;2016&lt;/Year&gt;&lt;RecNum&gt;56&lt;/RecNum&gt;&lt;DisplayText&gt;[56]&lt;/DisplayText&gt;&lt;record&gt;&lt;rec-number&gt;56&lt;/rec-number&gt;&lt;foreign-keys&gt;&lt;key app="EN" db-id="s2tw2pe5hwzta8esap0xpxarvrrwetsezwzd" timestamp="1485956683"&gt;56&lt;/key&gt;&lt;/foreign-keys&gt;&lt;ref-type name="Journal Article"&gt;17&lt;/ref-type&gt;&lt;contributors&gt;&lt;authors&gt;&lt;author&gt;Wu, Shufan&lt;/author&gt;&lt;author&gt;Chen, Wen&lt;/author&gt;&lt;author&gt;Chao, Caixia&lt;/author&gt;&lt;/authors&gt;&lt;/contributors&gt;&lt;titles&gt;&lt;title&gt;The STU-2 CubeSat Mission and In-Orbit Test Results&lt;/title&gt;&lt;/titles&gt;&lt;dates&gt;&lt;year&gt;2016&lt;/year&gt;&lt;/dates&gt;&lt;urls&gt;&lt;/urls&gt;&lt;/record&gt;&lt;/Cite&gt;&lt;/EndNote&gt;</w:instrText>
+      </w:r>
+      <w:r>
+        <w:fldChar w:fldCharType="separate"/>
+      </w:r>
+      <w:r>
+        <w:rPr>
+          <w:noProof/>
+        </w:rPr>
+        <w:t>[56]</w:t>
+      </w:r>
+      <w:r>
+        <w:fldChar w:fldCharType="end"/>
+      </w:r>
+      <w:r>
+        <w:t xml:space="preserve">. The technology used to implement inter-satellite networking, “Gamalink” was supplied by Tekever. The details of which are difficult to come by despite the fact that the Gamalink project was funded by the European Commission’s CORDIS project </w:t>
+      </w:r>
+      <w:r>
+        <w:fldChar w:fldCharType="begin"/>
+      </w:r>
+      <w:r>
+        <w:instrText xml:space="preserve"> ADDIN EN.CITE &lt;EndNote&gt;&lt;Cite&gt;&lt;Author&gt;Oliveira&lt;/Author&gt;&lt;Year&gt;2015&lt;/Year&gt;&lt;RecNum&gt;57&lt;/RecNum&gt;&lt;DisplayText&gt;[46]&lt;/DisplayText&gt;&lt;record&gt;&lt;rec-number&gt;57&lt;/rec-number&gt;&lt;foreign-keys&gt;&lt;key app="EN" db-id="s2tw2pe5hwzta8esap0xpxarvrrwetsezwzd" timestamp="1486033031"&gt;57&lt;/key&gt;&lt;/foreign-keys&gt;&lt;ref-type name="Web Page"&gt;12&lt;/ref-type&gt;&lt;contributors&gt;&lt;authors&gt;&lt;author&gt;Oliveira, Andre&lt;/author&gt;&lt;/authors&gt;&lt;/contributors&gt;&lt;titles&gt;&lt;title&gt;Final Report Summary - GAMALINK (Generic SDR-bAsed Multifunctional spAce LINK)&lt;/title&gt;&lt;/titles&gt;&lt;volume&gt;2017&lt;/volume&gt;&lt;number&gt;02-02&lt;/number&gt;&lt;dates&gt;&lt;year&gt;2015&lt;/year&gt;&lt;pub-dates&gt;&lt;date&gt;01-10-2015&lt;/date&gt;&lt;/pub-dates&gt;&lt;/dates&gt;&lt;pub-location&gt;http://cordis.europa.eu/&lt;/pub-location&gt;&lt;urls&gt;&lt;related-urls&gt;&lt;url&gt;http://cordis.europa.eu/result/rcn/172006_en.html&lt;/url&gt;&lt;/related-urls&gt;&lt;/urls&gt;&lt;electronic-resource-num&gt;02-02-2017&lt;/electronic-resource-num&gt;&lt;/record&gt;&lt;/Cite&gt;&lt;/EndNote&gt;</w:instrText>
+      </w:r>
+      <w:r>
+        <w:fldChar w:fldCharType="separate"/>
+      </w:r>
+      <w:r>
+        <w:rPr>
+          <w:noProof/>
+        </w:rPr>
+        <w:t>[46]</w:t>
+      </w:r>
+      <w:r>
+        <w:fldChar w:fldCharType="end"/>
+      </w:r>
+      <w:r>
+        <w:t xml:space="preserve">. Clearly, there is IP relating to Gamalink that belongs to parties such as Tekever which is restricted from publication. </w:t>
+      </w:r>
+    </w:p>
+    <w:p>
+      <w:r>
+        <w:t xml:space="preserve">There are other mission other than those ones details here that can provide an insight into the general development of CSNs: ESA’s AIM COPINS </w:t>
+      </w:r>
+      <w:r>
+        <w:fldChar w:fldCharType="begin"/>
+      </w:r>
+      <w:r>
+        <w:instrText xml:space="preserve"> ADDIN EN.CITE &lt;EndNote&gt;&lt;Cite&gt;&lt;Author&gt;Barnouin&lt;/Author&gt;&lt;Year&gt;2016&lt;/Year&gt;&lt;RecNum&gt;49&lt;/RecNum&gt;&lt;DisplayText&gt;[45]&lt;/DisplayText&gt;&lt;record&gt;&lt;rec-number&gt;49&lt;/rec-number&gt;&lt;foreign-keys&gt;&lt;key app="EN" db-id="s2tw2pe5hwzta8esap0xpxarvrrwetsezwzd" timestamp="1485948990"&gt;49&lt;/key&gt;&lt;/foreign-keys&gt;&lt;ref-type name="Conference Proceedings"&gt;10&lt;/ref-type&gt;&lt;contributors&gt;&lt;authors&gt;&lt;author&gt;Barnouin, OS&lt;/author&gt;&lt;author&gt;Biele, J&lt;/author&gt;&lt;author&gt;Carnelli, Ian&lt;/author&gt;&lt;author&gt;Ciarletti, Valérie&lt;/author&gt;&lt;author&gt;Cheng, A&lt;/author&gt;&lt;author&gt;Galvez, A&lt;/author&gt;&lt;author&gt;Green, SF&lt;/author&gt;&lt;author&gt;Grieger, B&lt;/author&gt;&lt;author&gt;Hérique, Alain&lt;/author&gt;&lt;author&gt;Kueppers, M&lt;/author&gt;&lt;/authors&gt;&lt;/contributors&gt;&lt;titles&gt;&lt;title&gt;The Asteroid Impact and Deflection Assessment (AIDA) mission: Science Proximity Operations&lt;/title&gt;&lt;secondary-title&gt;LPSC 2016 47th Lunar and Planetary Science Conference&lt;/secondary-title&gt;&lt;/titles&gt;&lt;pages&gt;1427&lt;/pages&gt;&lt;dates&gt;&lt;year&gt;2016&lt;/year&gt;&lt;/dates&gt;&lt;urls&gt;&lt;/urls&gt;&lt;/record&gt;&lt;/Cite&gt;&lt;/EndNote&gt;</w:instrText>
+      </w:r>
+      <w:r>
+        <w:fldChar w:fldCharType="separate"/>
+      </w:r>
+      <w:r>
+        <w:rPr>
+          <w:noProof/>
+        </w:rPr>
+        <w:t>[45]</w:t>
+      </w:r>
+      <w:r>
+        <w:fldChar w:fldCharType="end"/>
+      </w:r>
+      <w:r>
+        <w:t xml:space="preserve">, GomX-4 </w:t>
+      </w:r>
+      <w:r>
+        <w:fldChar w:fldCharType="begin"/>
+      </w:r>
+      <w:r>
+        <w:instrText xml:space="preserve"> ADDIN EN.CITE &lt;EndNote&gt;&lt;Cite&gt;&lt;Author&gt;Bisgaard&lt;/Author&gt;&lt;Year&gt;2016&lt;/Year&gt;&lt;RecNum&gt;50&lt;/RecNum&gt;&lt;DisplayText&gt;[57, 58]&lt;/DisplayText&gt;&lt;record&gt;&lt;rec-number&gt;50&lt;/rec-number&gt;&lt;foreign-keys&gt;&lt;key app="EN" db-id="s2tw2pe5hwzta8esap0xpxarvrrwetsezwzd" timestamp="1485949070"&gt;50&lt;/key&gt;&lt;/foreign-keys&gt;&lt;ref-type name="Conference Proceedings"&gt;10&lt;/ref-type&gt;&lt;contributors&gt;&lt;authors&gt;&lt;author&gt;Bisgaard, Morten&lt;/author&gt;&lt;author&gt;Gerhardt, David&lt;/author&gt;&lt;author&gt;Hermanns, Holger&lt;/author&gt;&lt;author&gt;Krčál, Jan&lt;/author&gt;&lt;author&gt;Nies, Gilles&lt;/author&gt;&lt;author&gt;Stenger, Marvin&lt;/author&gt;&lt;/authors&gt;&lt;/contributors&gt;&lt;titles&gt;&lt;title&gt;Battery-Aware Scheduling in Low Orbit: The GomX–3 Case&lt;/title&gt;&lt;secondary-title&gt;FM 2016: Formal Methods: 21st International Symposium, Limassol, Cyprus, November 9-11, 2016, Proceedings 21&lt;/secondary-title&gt;&lt;/titles&gt;&lt;pages&gt;559-576&lt;/pages&gt;&lt;dates&gt;&lt;year&gt;2016&lt;/year&gt;&lt;/dates&gt;&lt;publisher&gt;Springer&lt;/publisher&gt;&lt;isbn&gt;3319489887&lt;/isbn&gt;&lt;urls&gt;&lt;/urls&gt;&lt;/record&gt;&lt;/Cite&gt;&lt;Cite&gt;&lt;Author&gt;Niels&lt;/Author&gt;&lt;Year&gt;2016&lt;/Year&gt;&lt;RecNum&gt;16&lt;/RecNum&gt;&lt;record&gt;&lt;rec-number&gt;16&lt;/rec-number&gt;&lt;foreign-keys&gt;&lt;key app="EN" db-id="s2tw2pe5hwzta8esap0xpxarvrrwetsezwzd" timestamp="1478817813"&gt;16&lt;/key&gt;&lt;/foreign-keys&gt;&lt;ref-type name="Press Release"&gt;63&lt;/ref-type&gt;&lt;contributors&gt;&lt;authors&gt;&lt;author&gt;Niels, Buus&lt;/author&gt;&lt;/authors&gt;&lt;/contributors&gt;&lt;titles&gt;&lt;title&gt;ESA and GomSpace Sign Contract to Launch Advanced Nanosatellite&lt;/title&gt;&lt;/titles&gt;&lt;number&gt;2&lt;/number&gt;&lt;dates&gt;&lt;year&gt;2016&lt;/year&gt;&lt;pub-dates&gt;&lt;date&gt;10, October&lt;/date&gt;&lt;/pub-dates&gt;&lt;/dates&gt;&lt;pub-location&gt;Web&lt;/pub-location&gt;&lt;publisher&gt;GOMspace&lt;/publisher&gt;&lt;work-type&gt;Contract&lt;/work-type&gt;&lt;urls&gt;&lt;/urls&gt;&lt;electronic-resource-num&gt;10, November, 2016&lt;/electronic-resource-num&gt;&lt;/record&gt;&lt;/Cite&gt;&lt;/EndNote&gt;</w:instrText>
+      </w:r>
+      <w:r>
+        <w:fldChar w:fldCharType="separate"/>
+      </w:r>
+      <w:r>
+        <w:rPr>
+          <w:noProof/>
+        </w:rPr>
+        <w:t>[57, 58]</w:t>
+      </w:r>
+      <w:r>
+        <w:fldChar w:fldCharType="end"/>
+      </w:r>
+      <w:r>
+        <w:t xml:space="preserve"> and Proba-3 </w:t>
+      </w:r>
+      <w:r>
+        <w:fldChar w:fldCharType="begin"/>
+      </w:r>
+      <w:r>
+        <w:instrText xml:space="preserve"> ADDIN EN.CITE &lt;EndNote&gt;&lt;Cite&gt;&lt;Author&gt;Focardi&lt;/Author&gt;&lt;Year&gt;2016&lt;/Year&gt;&lt;RecNum&gt;51&lt;/RecNum&gt;&lt;DisplayText&gt;[59]&lt;/DisplayText&gt;&lt;record&gt;&lt;rec-number&gt;51&lt;/rec-number&gt;&lt;foreign-keys&gt;&lt;key app="EN" db-id="s2tw2pe5hwzta8esap0xpxarvrrwetsezwzd" timestamp="1485949178"&gt;51&lt;/key&gt;&lt;/foreign-keys&gt;&lt;ref-type name="Conference Proceedings"&gt;10&lt;/ref-type&gt;&lt;contributors&gt;&lt;authors&gt;&lt;author&gt;Focardi, M&lt;/author&gt;&lt;author&gt;Noce, V&lt;/author&gt;&lt;author&gt;Buckley, S&lt;/author&gt;&lt;author&gt;O&amp;apos;Neill, K&lt;/author&gt;&lt;author&gt;Bemporad, A&lt;/author&gt;&lt;author&gt;Fineschi, S&lt;/author&gt;&lt;author&gt;Pancrazzi, M&lt;/author&gt;&lt;author&gt;Landini, F&lt;/author&gt;&lt;author&gt;Baccani, C&lt;/author&gt;&lt;author&gt;Capobianco, G&lt;/author&gt;&lt;/authors&gt;&lt;/contributors&gt;&lt;titles&gt;&lt;title&gt;The shadow position sensors (SPS) formation flying metrology subsystem for the ESA PROBA-3 mission: present status and future developments&lt;/title&gt;&lt;secondary-title&gt;SPIE Astronomical Telescopes+ Instrumentation&lt;/secondary-title&gt;&lt;/titles&gt;&lt;pages&gt;99044Z-99044Z-17&lt;/pages&gt;&lt;dates&gt;&lt;year&gt;2016&lt;/year&gt;&lt;/dates&gt;&lt;publisher&gt;International Society for Optics and Photonics&lt;/publisher&gt;&lt;urls&gt;&lt;/urls&gt;&lt;/record&gt;&lt;/Cite&gt;&lt;/EndNote&gt;</w:instrText>
+      </w:r>
+      <w:r>
+        <w:fldChar w:fldCharType="separate"/>
+      </w:r>
+      <w:r>
+        <w:rPr>
+          <w:noProof/>
+        </w:rPr>
+        <w:t>[59]</w:t>
+      </w:r>
+      <w:r>
+        <w:fldChar w:fldCharType="end"/>
+      </w:r>
+      <w:r>
+        <w:t xml:space="preserve">, NASA’s CPOD </w:t>
+      </w:r>
+      <w:r>
+        <w:fldChar w:fldCharType="begin"/>
+      </w:r>
+      <w:r>
+        <w:instrText xml:space="preserve"> ADDIN EN.CITE &lt;EndNote&gt;&lt;Cite&gt;&lt;Author&gt;Villa&lt;/Author&gt;&lt;Year&gt;2015&lt;/Year&gt;&lt;RecNum&gt;5&lt;/RecNum&gt;&lt;DisplayText&gt;[60]&lt;/DisplayText&gt;&lt;record&gt;&lt;rec-number&gt;5&lt;/rec-number&gt;&lt;foreign-keys&gt;&lt;key app="EN" db-id="s2tw2pe5hwzta8esap0xpxarvrrwetsezwzd" timestamp="1478798494"&gt;5&lt;/key&gt;&lt;/foreign-keys&gt;&lt;ref-type name="Journal Article"&gt;17&lt;/ref-type&gt;&lt;contributors&gt;&lt;authors&gt;&lt;author&gt;Villa, Marco&lt;/author&gt;&lt;author&gt;Martinez, Andres&lt;/author&gt;&lt;author&gt;Petro, Andrew&lt;/author&gt;&lt;/authors&gt;&lt;/contributors&gt;&lt;titles&gt;&lt;title&gt;Cubesat Proximity Operations Demonstration (CPOD)&lt;/title&gt;&lt;/titles&gt;&lt;dates&gt;&lt;year&gt;2015&lt;/year&gt;&lt;/dates&gt;&lt;urls&gt;&lt;/urls&gt;&lt;/record&gt;&lt;/Cite&gt;&lt;/EndNote&gt;</w:instrText>
+      </w:r>
+      <w:r>
+        <w:fldChar w:fldCharType="separate"/>
+      </w:r>
+      <w:r>
+        <w:rPr>
+          <w:noProof/>
+        </w:rPr>
+        <w:t>[60]</w:t>
+      </w:r>
+      <w:r>
+        <w:fldChar w:fldCharType="end"/>
+      </w:r>
+      <w:r>
+        <w:t xml:space="preserve"> and TROPICS </w:t>
+      </w:r>
+      <w:r>
+        <w:fldChar w:fldCharType="begin"/>
+      </w:r>
+      <w:r>
+        <w:instrText xml:space="preserve"> ADDIN EN.CITE &lt;EndNote&gt;&lt;Cite&gt;&lt;Author&gt;Cecil&lt;/Author&gt;&lt;Year&gt;2016&lt;/Year&gt;&lt;RecNum&gt;53&lt;/RecNum&gt;&lt;DisplayText&gt;[61]&lt;/DisplayText&gt;&lt;record&gt;&lt;rec-number&gt;53&lt;/rec-number&gt;&lt;foreign-keys&gt;&lt;key app="EN" db-id="s2tw2pe5hwzta8esap0xpxarvrrwetsezwzd" timestamp="1485949487"&gt;53&lt;/key&gt;&lt;/foreign-keys&gt;&lt;ref-type name="Journal Article"&gt;17&lt;/ref-type&gt;&lt;contributors&gt;&lt;authors&gt;&lt;author&gt;Cecil, Dan&lt;/author&gt;&lt;/authors&gt;&lt;/contributors&gt;&lt;titles&gt;&lt;title&gt;Potential Future NASA Satellite Data and Applications for Tropical Cyclones&lt;/title&gt;&lt;/titles&gt;&lt;dates&gt;&lt;year&gt;2016&lt;/year&gt;&lt;/dates&gt;&lt;urls&gt;&lt;/urls&gt;&lt;/record&gt;&lt;/Cite&gt;&lt;/EndNote&gt;</w:instrText>
+      </w:r>
+      <w:r>
+        <w:fldChar w:fldCharType="separate"/>
+      </w:r>
+      <w:r>
+        <w:rPr>
+          <w:noProof/>
+        </w:rPr>
+        <w:t>[61]</w:t>
+      </w:r>
+      <w:r>
+        <w:fldChar w:fldCharType="end"/>
+      </w:r>
+      <w:r>
+        <w:t xml:space="preserve">, QB50 </w:t>
+      </w:r>
+      <w:r>
+        <w:fldChar w:fldCharType="begin"/>
+      </w:r>
+      <w:r>
+        <w:instrText xml:space="preserve"> ADDIN EN.CITE &lt;EndNote&gt;&lt;Cite&gt;&lt;Author&gt;Gill&lt;/Author&gt;&lt;Year&gt;2013&lt;/Year&gt;&lt;RecNum&gt;38&lt;/RecNum&gt;&lt;DisplayText&gt;[62]&lt;/DisplayText&gt;&lt;record&gt;&lt;rec-number&gt;38&lt;/rec-number&gt;&lt;foreign-keys&gt;&lt;key app="EN" db-id="s2tw2pe5hwzta8esap0xpxarvrrwetsezwzd" timestamp="1485344124"&gt;38&lt;/key&gt;&lt;/foreign-keys&gt;&lt;ref-type name="Journal Article"&gt;17&lt;/ref-type&gt;&lt;contributors&gt;&lt;authors&gt;&lt;author&gt;Gill, E&lt;/author&gt;&lt;author&gt;Sundaramoorthy, P&lt;/author&gt;&lt;author&gt;Bouwmeester, J&lt;/author&gt;&lt;author&gt;Zandbergen, B&lt;/author&gt;&lt;author&gt;Reinhard, R&lt;/author&gt;&lt;/authors&gt;&lt;/contributors&gt;&lt;titles&gt;&lt;title&gt;Formation flying within a constellation of nano-satellites: The QB50 mission&lt;/title&gt;&lt;secondary-title&gt;Acta Astronautica&lt;/secondary-title&gt;&lt;/titles&gt;&lt;periodical&gt;&lt;full-title&gt;Acta Astronautica&lt;/full-title&gt;&lt;/periodical&gt;&lt;pages&gt;110-117&lt;/pages&gt;&lt;volume&gt;82&lt;/volume&gt;&lt;number&gt;1&lt;/number&gt;&lt;dates&gt;&lt;year&gt;2013&lt;/year&gt;&lt;/dates&gt;&lt;isbn&gt;0094-5765&lt;/isbn&gt;&lt;urls&gt;&lt;/urls&gt;&lt;/record&gt;&lt;/Cite&gt;&lt;/EndNote&gt;</w:instrText>
+      </w:r>
+      <w:r>
+        <w:fldChar w:fldCharType="separate"/>
+      </w:r>
+      <w:r>
+        <w:rPr>
+          <w:noProof/>
+        </w:rPr>
+        <w:t>[62]</w:t>
+      </w:r>
+      <w:r>
+        <w:fldChar w:fldCharType="end"/>
+      </w:r>
+      <w:r>
+        <w:t xml:space="preserve"> and OLFAR </w:t>
+      </w:r>
+      <w:r>
+        <w:fldChar w:fldCharType="begin"/>
+      </w:r>
+      <w:r>
+        <w:instrText xml:space="preserve"> ADDIN EN.CITE &lt;EndNote&gt;&lt;Cite&gt;&lt;Author&gt;Bentum&lt;/Author&gt;&lt;Year&gt;2010&lt;/Year&gt;&lt;RecNum&gt;54&lt;/RecNum&gt;&lt;DisplayText&gt;[63]&lt;/DisplayText&gt;&lt;record&gt;&lt;rec-number&gt;54&lt;/rec-number&gt;&lt;foreign-keys&gt;&lt;key app="EN" db-id="s2tw2pe5hwzta8esap0xpxarvrrwetsezwzd" timestamp="1485949609"&gt;54&lt;/key&gt;&lt;/foreign-keys&gt;&lt;ref-type name="Journal Article"&gt;17&lt;/ref-type&gt;&lt;contributors&gt;&lt;authors&gt;&lt;author&gt;Bentum, Mark&lt;/author&gt;&lt;author&gt;Meijerink, Arjan&lt;/author&gt;&lt;author&gt;Boonstra, Albert-Jan&lt;/author&gt;&lt;author&gt;Verhoeven, Chris&lt;/author&gt;&lt;author&gt;Veen, Alle-Jan van der&lt;/author&gt;&lt;/authors&gt;&lt;/contributors&gt;&lt;titles&gt;&lt;title&gt;OLFAR: the orbiting low frequency array, how a cube sat swarm becomes a novel radio astronomy instrument in space&lt;/title&gt;&lt;secondary-title&gt;De Vonk&lt;/secondary-title&gt;&lt;/titles&gt;&lt;periodical&gt;&lt;full-title&gt;De Vonk&lt;/full-title&gt;&lt;/periodical&gt;&lt;pages&gt;1-5&lt;/pages&gt;&lt;volume&gt;25&lt;/volume&gt;&lt;dates&gt;&lt;year&gt;2010&lt;/year&gt;&lt;/dates&gt;&lt;isbn&gt;0925-5427&lt;/isbn&gt;&lt;label&gt;so:75352&lt;/label&gt;&lt;urls&gt;&lt;related-urls&gt;&lt;url&gt;http://doc.utwente.nl/75352/&lt;/url&gt;&lt;/related-urls&gt;&lt;/urls&gt;&lt;/record&gt;&lt;/Cite&gt;&lt;/EndNote&gt;</w:instrText>
+      </w:r>
+      <w:r>
+        <w:fldChar w:fldCharType="separate"/>
+      </w:r>
+      <w:r>
+        <w:rPr>
+          <w:noProof/>
+        </w:rPr>
+        <w:t>[63]</w:t>
+      </w:r>
+      <w:r>
+        <w:fldChar w:fldCharType="end"/>
+      </w:r>
+      <w:r>
+        <w:t>. These missions are, at the time of writing in development or awaiting a launch date with the exception of COPINS which was defunded.</w:t>
+      </w:r>
+    </w:p>
+    <w:p>
+      <w:pPr>
+        <w:pStyle w:val="Heading3"/>
+      </w:pPr>
+      <w:bookmarkStart w:id="22" w:name="_Toc479772946"/>
+      <w:r>
+        <w:t>Future Missions</w:t>
+      </w:r>
+      <w:bookmarkEnd w:id="22"/>
     </w:p>
     <w:p>
       <w:r>
@@ -5662,425 +6886,11 @@
     </w:p>
     <w:p>
       <w:pPr>
-        <w:pStyle w:val="Heading3"/>
-      </w:pPr>
-      <w:bookmarkStart w:id="19" w:name="_Toc479772943"/>
-      <w:r>
-        <w:t>Satellite-to-Satellite</w:t>
-      </w:r>
-      <w:bookmarkEnd w:id="19"/>
-    </w:p>
-    <w:p>
-      <w:r>
-        <w:t>…  Gamalink, introduce with press release material – SP7 etc.</w:t>
-      </w:r>
-    </w:p>
-    <w:p>
-      <w:pPr>
         <w:pStyle w:val="Heading2"/>
       </w:pPr>
-      <w:bookmarkStart w:id="20" w:name="_Toc479772944"/>
-      <w:r>
-        <w:t xml:space="preserve">CubeSat Network </w:t>
-      </w:r>
-      <w:r>
-        <w:t>Missions</w:t>
-      </w:r>
-      <w:bookmarkEnd w:id="20"/>
-    </w:p>
-    <w:p>
-      <w:r>
-        <w:t>…</w:t>
-      </w:r>
-    </w:p>
-    <w:p>
-      <w:pPr>
-        <w:pStyle w:val="Heading3"/>
-      </w:pPr>
-      <w:bookmarkStart w:id="21" w:name="_Toc479772945"/>
-      <w:r>
-        <w:t>Previous Missions</w:t>
-      </w:r>
-      <w:bookmarkEnd w:id="21"/>
-    </w:p>
-    <w:p>
-      <w:r>
-        <w:t>There are three major mission</w:t>
-      </w:r>
-      <w:r>
-        <w:t>s</w:t>
-      </w:r>
-      <w:r>
-        <w:t xml:space="preserve"> to consider in the area of CSNs: NASA’s EDSN and Nodes, and CNSA’s Tianwang-1 (TW1). Of these missions, both Nodes and TW1 have flown. The EDSN or </w:t>
-      </w:r>
-      <w:r>
-        <w:t>“</w:t>
-      </w:r>
-      <w:r>
-        <w:t>Edison Demonstration of Smallsat Networks</w:t>
-      </w:r>
-      <w:r>
-        <w:t>”</w:t>
-      </w:r>
-      <w:r>
-        <w:t xml:space="preserve"> was unfortunately lost due to a  failure during launch. The mission is still worth investigating however as remaining EDSN craft we used during the successful Node</w:t>
-      </w:r>
-      <w:r>
-        <w:t>s</w:t>
-      </w:r>
-      <w:r>
-        <w:t xml:space="preserve"> missions. </w:t>
-      </w:r>
-    </w:p>
-    <w:p>
-      <w:r>
-        <w:t xml:space="preserve">The two most informative works on the EDSN mission were both published in 2014, prior to the loss of the mission payload in November 2015. The first work, authored by Hanson et al. examines the inter-satellite communications </w:t>
-      </w:r>
+      <w:bookmarkStart w:id="23" w:name="_Toc479772947"/>
       <w:r>
         <w:lastRenderedPageBreak/>
-        <w:t xml:space="preserve">architecture of the mission </w:t>
-      </w:r>
-      <w:r>
-        <w:fldChar w:fldCharType="begin"/>
-      </w:r>
-      <w:r>
-        <w:instrText xml:space="preserve"> ADDIN EN.CITE &lt;EndNote&gt;&lt;Cite&gt;&lt;Author&gt;Hanson&lt;/Author&gt;&lt;Year&gt;2014&lt;/Year&gt;&lt;RecNum&gt;48&lt;/RecNum&gt;&lt;DisplayText&gt;[43]&lt;/DisplayText&gt;&lt;record&gt;&lt;rec-number&gt;48&lt;/rec-number&gt;&lt;foreign-keys&gt;&lt;key app="EN" db-id="s2tw2pe5hwzta8esap0xpxarvrrwetsezwzd" timestamp="1485947588"&gt;48&lt;/key&gt;&lt;/foreign-keys&gt;&lt;ref-type name="Journal Article"&gt;17&lt;/ref-type&gt;&lt;contributors&gt;&lt;authors&gt;&lt;author&gt;Hanson, John&lt;/author&gt;&lt;author&gt;Chartres, James&lt;/author&gt;&lt;author&gt;Sanchez, Hugo&lt;/author&gt;&lt;author&gt;Oyadomari, Ken&lt;/author&gt;&lt;/authors&gt;&lt;/contributors&gt;&lt;titles&gt;&lt;title&gt;The EDSN intersatellite communications architecture&lt;/title&gt;&lt;/titles&gt;&lt;dates&gt;&lt;year&gt;2014&lt;/year&gt;&lt;/dates&gt;&lt;urls&gt;&lt;/urls&gt;&lt;/record&gt;&lt;/Cite&gt;&lt;/EndNote&gt;</w:instrText>
-      </w:r>
-      <w:r>
-        <w:fldChar w:fldCharType="separate"/>
-      </w:r>
-      <w:r>
-        <w:rPr>
-          <w:noProof/>
-        </w:rPr>
-        <w:t>[43]</w:t>
-      </w:r>
-      <w:r>
-        <w:fldChar w:fldCharType="end"/>
-      </w:r>
-      <w:r>
-        <w:t xml:space="preserve">. The second work, authored by three of the four authors involved in </w:t>
-      </w:r>
-      <w:r>
-        <w:fldChar w:fldCharType="begin"/>
-      </w:r>
-      <w:r>
-        <w:instrText xml:space="preserve"> ADDIN EN.CITE &lt;EndNote&gt;&lt;Cite&gt;&lt;Author&gt;Hanson&lt;/Author&gt;&lt;Year&gt;2014&lt;/Year&gt;&lt;RecNum&gt;48&lt;/RecNum&gt;&lt;DisplayText&gt;[43]&lt;/DisplayText&gt;&lt;record&gt;&lt;rec-number&gt;48&lt;/rec-number&gt;&lt;foreign-keys&gt;&lt;key app="EN" db-id="s2tw2pe5hwzta8esap0xpxarvrrwetsezwzd" timestamp="1485947588"&gt;48&lt;/key&gt;&lt;/foreign-keys&gt;&lt;ref-type name="Journal Article"&gt;17&lt;/ref-type&gt;&lt;contributors&gt;&lt;authors&gt;&lt;author&gt;Hanson, John&lt;/author&gt;&lt;author&gt;Chartres, James&lt;/author&gt;&lt;author&gt;Sanchez, Hugo&lt;/author&gt;&lt;author&gt;Oyadomari, Ken&lt;/author&gt;&lt;/authors&gt;&lt;/contributors&gt;&lt;titles&gt;&lt;title&gt;The EDSN intersatellite communications architecture&lt;/title&gt;&lt;/titles&gt;&lt;dates&gt;&lt;year&gt;2014&lt;/year&gt;&lt;/dates&gt;&lt;urls&gt;&lt;/urls&gt;&lt;/record&gt;&lt;/Cite&gt;&lt;/EndNote&gt;</w:instrText>
-      </w:r>
-      <w:r>
-        <w:fldChar w:fldCharType="separate"/>
-      </w:r>
-      <w:r>
-        <w:rPr>
-          <w:noProof/>
-        </w:rPr>
-        <w:t>[43]</w:t>
-      </w:r>
-      <w:r>
-        <w:fldChar w:fldCharType="end"/>
-      </w:r>
-      <w:r>
-        <w:t xml:space="preserve">, examines the development lessons learned throughout the mission </w:t>
-      </w:r>
-      <w:r>
-        <w:fldChar w:fldCharType="begin"/>
-      </w:r>
-      <w:r>
-        <w:instrText xml:space="preserve"> ADDIN EN.CITE &lt;EndNote&gt;&lt;Cite&gt;&lt;Author&gt;Chartres&lt;/Author&gt;&lt;Year&gt;2014&lt;/Year&gt;&lt;RecNum&gt;47&lt;/RecNum&gt;&lt;DisplayText&gt;[44]&lt;/DisplayText&gt;&lt;record&gt;&lt;rec-number&gt;47&lt;/rec-number&gt;&lt;foreign-keys&gt;&lt;key app="EN" db-id="s2tw2pe5hwzta8esap0xpxarvrrwetsezwzd" timestamp="1485947553"&gt;47&lt;/key&gt;&lt;/foreign-keys&gt;&lt;ref-type name="Journal Article"&gt;17&lt;/ref-type&gt;&lt;contributors&gt;&lt;authors&gt;&lt;author&gt;Chartres, James&lt;/author&gt;&lt;author&gt;Sanchez, Hugo&lt;/author&gt;&lt;author&gt;Hanson, John&lt;/author&gt;&lt;/authors&gt;&lt;/contributors&gt;&lt;titles&gt;&lt;title&gt;EDSN development lessons learned&lt;/title&gt;&lt;/titles&gt;&lt;dates&gt;&lt;year&gt;2014&lt;/year&gt;&lt;/dates&gt;&lt;urls&gt;&lt;/urls&gt;&lt;/record&gt;&lt;/Cite&gt;&lt;/EndNote&gt;</w:instrText>
-      </w:r>
-      <w:r>
-        <w:fldChar w:fldCharType="separate"/>
-      </w:r>
-      <w:r>
-        <w:rPr>
-          <w:noProof/>
-        </w:rPr>
-        <w:t>[44]</w:t>
-      </w:r>
-      <w:r>
-        <w:fldChar w:fldCharType="end"/>
-      </w:r>
-      <w:r>
-        <w:t>. These works provide insight extensive insight into the missions S2G and crosslink communications hardware and capabilities thereof as well as the energy profile of each CubeSat.</w:t>
-      </w:r>
-    </w:p>
-    <w:p>
-      <w:r>
-        <w:t xml:space="preserve">“Nodes” is the direct follow on from the EDSN mission which uses leftover CubeSat’s from the EDSN mission. In general all the salient details regarding the EDSN mission still apply. The changes made to the Nodes mission relate primarily to on-board software and are detailed by Hanson et al. in a work published in 2016 following the mission’s successful launch, deployment and conclusion </w:t>
-      </w:r>
-      <w:r>
-        <w:fldChar w:fldCharType="begin"/>
-      </w:r>
-      <w:r>
-        <w:instrText xml:space="preserve"> ADDIN EN.CITE &lt;EndNote&gt;&lt;Cite&gt;&lt;Author&gt;Hanson&lt;/Author&gt;&lt;Year&gt;2016&lt;/Year&gt;&lt;RecNum&gt;1&lt;/RecNum&gt;&lt;DisplayText&gt;[12]&lt;/DisplayText&gt;&lt;record&gt;&lt;rec-number&gt;1&lt;/rec-number&gt;&lt;foreign-keys&gt;&lt;key app="EN" db-id="s2tw2pe5hwzta8esap0xpxarvrrwetsezwzd" timestamp="1476911075"&gt;1&lt;/key&gt;&lt;/foreign-keys&gt;&lt;ref-type name="Journal Article"&gt;17&lt;/ref-type&gt;&lt;contributors&gt;&lt;authors&gt;&lt;author&gt;Hanson, John&lt;/author&gt;&lt;author&gt;Luna, Ali Guarneros&lt;/author&gt;&lt;author&gt;DeRosee, Rodolphe&lt;/author&gt;&lt;author&gt;Oyadomari, Ken&lt;/author&gt;&lt;author&gt;Wolfe, Jasper&lt;/author&gt;&lt;author&gt;Attai, Watson&lt;/author&gt;&lt;author&gt;Prical, Cedric&lt;/author&gt;&lt;/authors&gt;&lt;/contributors&gt;&lt;titles&gt;&lt;title&gt;Nodes: A Flight Demonstration of Networked Spacecraft Command and Control&lt;/title&gt;&lt;/titles&gt;&lt;dates&gt;&lt;year&gt;2016&lt;/year&gt;&lt;/dates&gt;&lt;urls&gt;&lt;/urls&gt;&lt;/record&gt;&lt;/Cite&gt;&lt;/EndNote&gt;</w:instrText>
-      </w:r>
-      <w:r>
-        <w:fldChar w:fldCharType="separate"/>
-      </w:r>
-      <w:r>
-        <w:rPr>
-          <w:noProof/>
-        </w:rPr>
-        <w:t>[12]</w:t>
-      </w:r>
-      <w:r>
-        <w:fldChar w:fldCharType="end"/>
-      </w:r>
-      <w:r>
-        <w:t>. As many of the changes were software based the paper provide useful insight into the communications protocols utilized. To date this is the only published work relating to the mission.</w:t>
-      </w:r>
-    </w:p>
-    <w:p>
-      <w:r>
-        <w:t xml:space="preserve">The CNSA’s Tianwang-1 (TW1) mission, also referred to as STU-2, is a mission involving numerous commercial and academic entities lead by the Shanghai Engineering Centre for Microsatellites (SECM). The majority of the published work relating to TW1 details its ADCS and novel propulsion systems </w:t>
-      </w:r>
-      <w:r>
-        <w:fldChar w:fldCharType="begin"/>
-      </w:r>
-      <w:r>
-        <w:instrText xml:space="preserve"> ADDIN EN.CITE &lt;EndNote&gt;&lt;Cite&gt;&lt;Author&gt;Parker&lt;/Author&gt;&lt;Year&gt;2016&lt;/Year&gt;&lt;RecNum&gt;6&lt;/RecNum&gt;&lt;DisplayText&gt;[45, 46]&lt;/DisplayText&gt;&lt;record&gt;&lt;rec-number&gt;6&lt;/rec-number&gt;&lt;foreign-keys&gt;&lt;key app="EN" db-id="s2tw2pe5hwzta8esap0xpxarvrrwetsezwzd" timestamp="1478798744"&gt;6&lt;/key&gt;&lt;/foreign-keys&gt;&lt;ref-type name="Journal Article"&gt;17&lt;/ref-type&gt;&lt;contributors&gt;&lt;authors&gt;&lt;author&gt;Parker, Khary I&lt;/author&gt;&lt;/authors&gt;&lt;/contributors&gt;&lt;titles&gt;&lt;title&gt;State-of-the-Art for Small Satellite Propulsion Systems&lt;/title&gt;&lt;/titles&gt;&lt;dates&gt;&lt;year&gt;2016&lt;/year&gt;&lt;/dates&gt;&lt;urls&gt;&lt;/urls&gt;&lt;/record&gt;&lt;/Cite&gt;&lt;Cite&gt;&lt;Author&gt;Sun&lt;/Author&gt;&lt;Year&gt;2016&lt;/Year&gt;&lt;RecNum&gt;55&lt;/RecNum&gt;&lt;record&gt;&lt;rec-number&gt;55&lt;/rec-number&gt;&lt;foreign-keys&gt;&lt;key app="EN" db-id="s2tw2pe5hwzta8esap0xpxarvrrwetsezwzd" timestamp="1485956607"&gt;55&lt;/key&gt;&lt;/foreign-keys&gt;&lt;ref-type name="Journal Article"&gt;17&lt;/ref-type&gt;&lt;contributors&gt;&lt;authors&gt;&lt;author&gt;Sun, Guowen&lt;/author&gt;&lt;author&gt;Xia, Xiwang&lt;/author&gt;&lt;author&gt;Wu, Shufan&lt;/author&gt;&lt;author&gt;Wu, Zhiyi&lt;/author&gt;&lt;author&gt;Chen, Wen&lt;/author&gt;&lt;/authors&gt;&lt;/contributors&gt;&lt;titles&gt;&lt;title&gt;Attitude Determination and Control System Design for STU-2A CubeSat and In-Orbit Results&lt;/title&gt;&lt;/titles&gt;&lt;dates&gt;&lt;year&gt;2016&lt;/year&gt;&lt;/dates&gt;&lt;urls&gt;&lt;/urls&gt;&lt;/record&gt;&lt;/Cite&gt;&lt;/EndNote&gt;</w:instrText>
-      </w:r>
-      <w:r>
-        <w:fldChar w:fldCharType="separate"/>
-      </w:r>
-      <w:r>
-        <w:rPr>
-          <w:noProof/>
-        </w:rPr>
-        <w:t>[45, 46]</w:t>
-      </w:r>
-      <w:r>
-        <w:fldChar w:fldCharType="end"/>
-      </w:r>
-      <w:r>
-        <w:t>. A presentation by Wu et al. during the 30</w:t>
-      </w:r>
-      <w:r>
-        <w:rPr>
-          <w:vertAlign w:val="superscript"/>
-        </w:rPr>
-        <w:t>th</w:t>
-      </w:r>
-      <w:r>
-        <w:t xml:space="preserve"> Annual AIAA/USU Conference on Small Satellite (2016) offers an brief overview of the mission’s communication systems </w:t>
-      </w:r>
-      <w:r>
-        <w:fldChar w:fldCharType="begin"/>
-      </w:r>
-      <w:r>
-        <w:instrText xml:space="preserve"> ADDIN EN.CITE &lt;EndNote&gt;&lt;Cite&gt;&lt;Author&gt;Wu&lt;/Author&gt;&lt;Year&gt;2016&lt;/Year&gt;&lt;RecNum&gt;56&lt;/RecNum&gt;&lt;DisplayText&gt;[47]&lt;/DisplayText&gt;&lt;record&gt;&lt;rec-number&gt;56&lt;/rec-number&gt;&lt;foreign-keys&gt;&lt;key app="EN" db-id="s2tw2pe5hwzta8esap0xpxarvrrwetsezwzd" timestamp="1485956683"&gt;56&lt;/key&gt;&lt;/foreign-keys&gt;&lt;ref-type name="Journal Article"&gt;17&lt;/ref-type&gt;&lt;contributors&gt;&lt;authors&gt;&lt;author&gt;Wu, Shufan&lt;/author&gt;&lt;author&gt;Chen, Wen&lt;/author&gt;&lt;author&gt;Chao, Caixia&lt;/author&gt;&lt;/authors&gt;&lt;/contributors&gt;&lt;titles&gt;&lt;title&gt;The STU-2 CubeSat Mission and In-Orbit Test Results&lt;/title&gt;&lt;/titles&gt;&lt;dates&gt;&lt;year&gt;2016&lt;/year&gt;&lt;/dates&gt;&lt;urls&gt;&lt;/urls&gt;&lt;/record&gt;&lt;/Cite&gt;&lt;/EndNote&gt;</w:instrText>
-      </w:r>
-      <w:r>
-        <w:fldChar w:fldCharType="separate"/>
-      </w:r>
-      <w:r>
-        <w:rPr>
-          <w:noProof/>
-        </w:rPr>
-        <w:t>[47]</w:t>
-      </w:r>
-      <w:r>
-        <w:fldChar w:fldCharType="end"/>
-      </w:r>
-      <w:r>
-        <w:t xml:space="preserve">. The technology used to implement inter-satellite networking, “Gamalink” was supplied by Tekever. The details of which are difficult to come by despite the fact that the Gamalink project was funded by the European Commission’s CORDIS project </w:t>
-      </w:r>
-      <w:r>
-        <w:fldChar w:fldCharType="begin"/>
-      </w:r>
-      <w:r>
-        <w:instrText xml:space="preserve"> ADDIN EN.CITE &lt;EndNote&gt;&lt;Cite&gt;&lt;Author&gt;Oliveira&lt;/Author&gt;&lt;Year&gt;2015&lt;/Year&gt;&lt;RecNum&gt;57&lt;/RecNum&gt;&lt;DisplayText&gt;[37]&lt;/DisplayText&gt;&lt;record&gt;&lt;rec-number&gt;57&lt;/rec-number&gt;&lt;foreign-keys&gt;&lt;key app="EN" db-id="s2tw2pe5hwzta8esap0xpxarvrrwetsezwzd" timestamp="1486033031"&gt;57&lt;/key&gt;&lt;/foreign-keys&gt;&lt;ref-type name="Web Page"&gt;12&lt;/ref-type&gt;&lt;contributors&gt;&lt;authors&gt;&lt;author&gt;Oliveira, Andre&lt;/author&gt;&lt;/authors&gt;&lt;/contributors&gt;&lt;titles&gt;&lt;title&gt;Final Report Summary - GAMALINK (Generic SDR-bAsed Multifunctional spAce LINK)&lt;/title&gt;&lt;/titles&gt;&lt;volume&gt;2017&lt;/volume&gt;&lt;number&gt;02-02&lt;/number&gt;&lt;dates&gt;&lt;year&gt;2015&lt;/year&gt;&lt;pub-dates&gt;&lt;date&gt;01-10-2015&lt;/date&gt;&lt;/pub-dates&gt;&lt;/dates&gt;&lt;pub-location&gt;http://cordis.europa.eu/&lt;/pub-location&gt;&lt;urls&gt;&lt;related-urls&gt;&lt;url&gt;http://cordis.europa.eu/result/rcn/172006_en.html&lt;/url&gt;&lt;/related-urls&gt;&lt;/urls&gt;&lt;electronic-resource-num&gt;02-02-2017&lt;/electronic-resource-num&gt;&lt;/record&gt;&lt;/Cite&gt;&lt;/EndNote&gt;</w:instrText>
-      </w:r>
-      <w:r>
-        <w:fldChar w:fldCharType="separate"/>
-      </w:r>
-      <w:r>
-        <w:rPr>
-          <w:noProof/>
-        </w:rPr>
-        <w:t>[37]</w:t>
-      </w:r>
-      <w:r>
-        <w:fldChar w:fldCharType="end"/>
-      </w:r>
-      <w:r>
-        <w:t xml:space="preserve">. Clearly, there is IP relating to Gamalink that belongs to parties such as Tekever which is restricted from publication. </w:t>
-      </w:r>
-    </w:p>
-    <w:p>
-      <w:r>
-        <w:lastRenderedPageBreak/>
-        <w:t xml:space="preserve">There are other mission other than those ones details here that can provide an insight into the general development of CSNs: ESA’s AIM COPINS </w:t>
-      </w:r>
-      <w:r>
-        <w:fldChar w:fldCharType="begin"/>
-      </w:r>
-      <w:r>
-        <w:instrText xml:space="preserve"> ADDIN EN.CITE &lt;EndNote&gt;&lt;Cite&gt;&lt;Author&gt;Barnouin&lt;/Author&gt;&lt;Year&gt;2016&lt;/Year&gt;&lt;RecNum&gt;49&lt;/RecNum&gt;&lt;DisplayText&gt;[36]&lt;/DisplayText&gt;&lt;record&gt;&lt;rec-number&gt;49&lt;/rec-number&gt;&lt;foreign-keys&gt;&lt;key app="EN" db-id="s2tw2pe5hwzta8esap0xpxarvrrwetsezwzd" timestamp="1485948990"&gt;49&lt;/key&gt;&lt;/foreign-keys&gt;&lt;ref-type name="Conference Proceedings"&gt;10&lt;/ref-type&gt;&lt;contributors&gt;&lt;authors&gt;&lt;author&gt;Barnouin, OS&lt;/author&gt;&lt;author&gt;Biele, J&lt;/author&gt;&lt;author&gt;Carnelli, Ian&lt;/author&gt;&lt;author&gt;Ciarletti, Valérie&lt;/author&gt;&lt;author&gt;Cheng, A&lt;/author&gt;&lt;author&gt;Galvez, A&lt;/author&gt;&lt;author&gt;Green, SF&lt;/author&gt;&lt;author&gt;Grieger, B&lt;/author&gt;&lt;author&gt;Hérique, Alain&lt;/author&gt;&lt;author&gt;Kueppers, M&lt;/author&gt;&lt;/authors&gt;&lt;/contributors&gt;&lt;titles&gt;&lt;title&gt;The Asteroid Impact and Deflection Assessment (AIDA) mission: Science Proximity Operations&lt;/title&gt;&lt;secondary-title&gt;LPSC 2016 47th Lunar and Planetary Science Conference&lt;/secondary-title&gt;&lt;/titles&gt;&lt;pages&gt;1427&lt;/pages&gt;&lt;dates&gt;&lt;year&gt;2016&lt;/year&gt;&lt;/dates&gt;&lt;urls&gt;&lt;/urls&gt;&lt;/record&gt;&lt;/Cite&gt;&lt;/EndNote&gt;</w:instrText>
-      </w:r>
-      <w:r>
-        <w:fldChar w:fldCharType="separate"/>
-      </w:r>
-      <w:r>
-        <w:rPr>
-          <w:noProof/>
-        </w:rPr>
-        <w:t>[36]</w:t>
-      </w:r>
-      <w:r>
-        <w:fldChar w:fldCharType="end"/>
-      </w:r>
-      <w:r>
-        <w:t xml:space="preserve">, GomX-4 </w:t>
-      </w:r>
-      <w:r>
-        <w:fldChar w:fldCharType="begin"/>
-      </w:r>
-      <w:r>
-        <w:instrText xml:space="preserve"> ADDIN EN.CITE &lt;EndNote&gt;&lt;Cite&gt;&lt;Author&gt;Bisgaard&lt;/Author&gt;&lt;Year&gt;2016&lt;/Year&gt;&lt;RecNum&gt;50&lt;/RecNum&gt;&lt;DisplayText&gt;[48, 49]&lt;/DisplayText&gt;&lt;record&gt;&lt;rec-number&gt;50&lt;/rec-number&gt;&lt;foreign-keys&gt;&lt;key app="EN" db-id="s2tw2pe5hwzta8esap0xpxarvrrwetsezwzd" timestamp="1485949070"&gt;50&lt;/key&gt;&lt;/foreign-keys&gt;&lt;ref-type name="Conference Proceedings"&gt;10&lt;/ref-type&gt;&lt;contributors&gt;&lt;authors&gt;&lt;author&gt;Bisgaard, Morten&lt;/author&gt;&lt;author&gt;Gerhardt, David&lt;/author&gt;&lt;author&gt;Hermanns, Holger&lt;/author&gt;&lt;author&gt;Krčál, Jan&lt;/author&gt;&lt;author&gt;Nies, Gilles&lt;/author&gt;&lt;author&gt;Stenger, Marvin&lt;/author&gt;&lt;/authors&gt;&lt;/contributors&gt;&lt;titles&gt;&lt;title&gt;Battery-Aware Scheduling in Low Orbit: The GomX–3 Case&lt;/title&gt;&lt;secondary-title&gt;FM 2016: Formal Methods: 21st International Symposium, Limassol, Cyprus, November 9-11, 2016, Proceedings 21&lt;/secondary-title&gt;&lt;/titles&gt;&lt;pages&gt;559-576&lt;/pages&gt;&lt;dates&gt;&lt;year&gt;2016&lt;/year&gt;&lt;/dates&gt;&lt;publisher&gt;Springer&lt;/publisher&gt;&lt;isbn&gt;3319489887&lt;/isbn&gt;&lt;urls&gt;&lt;/urls&gt;&lt;/record&gt;&lt;/Cite&gt;&lt;Cite&gt;&lt;Author&gt;Niels&lt;/Author&gt;&lt;Year&gt;2016&lt;/Year&gt;&lt;RecNum&gt;16&lt;/RecNum&gt;&lt;record&gt;&lt;rec-number&gt;16&lt;/rec-number&gt;&lt;foreign-keys&gt;&lt;key app="EN" db-id="s2tw2pe5hwzta8esap0xpxarvrrwetsezwzd" timestamp="1478817813"&gt;16&lt;/key&gt;&lt;/foreign-keys&gt;&lt;ref-type name="Press Release"&gt;63&lt;/ref-type&gt;&lt;contributors&gt;&lt;authors&gt;&lt;author&gt;Niels, Buus&lt;/author&gt;&lt;/authors&gt;&lt;/contributors&gt;&lt;titles&gt;&lt;title&gt;ESA and GomSpace Sign Contract to Launch Advanced Nanosatellite&lt;/title&gt;&lt;/titles&gt;&lt;number&gt;2&lt;/number&gt;&lt;dates&gt;&lt;year&gt;2016&lt;/year&gt;&lt;pub-dates&gt;&lt;date&gt;10, October&lt;/date&gt;&lt;/pub-dates&gt;&lt;/dates&gt;&lt;pub-location&gt;Web&lt;/pub-location&gt;&lt;publisher&gt;GOMspace&lt;/publisher&gt;&lt;work-type&gt;Contract&lt;/work-type&gt;&lt;urls&gt;&lt;/urls&gt;&lt;electronic-resource-num&gt;10, November, 2016&lt;/electronic-resource-num&gt;&lt;/record&gt;&lt;/Cite&gt;&lt;/EndNote&gt;</w:instrText>
-      </w:r>
-      <w:r>
-        <w:fldChar w:fldCharType="separate"/>
-      </w:r>
-      <w:r>
-        <w:rPr>
-          <w:noProof/>
-        </w:rPr>
-        <w:t>[48, 49]</w:t>
-      </w:r>
-      <w:r>
-        <w:fldChar w:fldCharType="end"/>
-      </w:r>
-      <w:r>
-        <w:t xml:space="preserve"> and Proba-3 </w:t>
-      </w:r>
-      <w:r>
-        <w:fldChar w:fldCharType="begin"/>
-      </w:r>
-      <w:r>
-        <w:instrText xml:space="preserve"> ADDIN EN.CITE &lt;EndNote&gt;&lt;Cite&gt;&lt;Author&gt;Focardi&lt;/Author&gt;&lt;Year&gt;2016&lt;/Year&gt;&lt;RecNum&gt;51&lt;/RecNum&gt;&lt;DisplayText&gt;[50]&lt;/DisplayText&gt;&lt;record&gt;&lt;rec-number&gt;51&lt;/rec-number&gt;&lt;foreign-keys&gt;&lt;key app="EN" db-id="s2tw2pe5hwzta8esap0xpxarvrrwetsezwzd" timestamp="1485949178"&gt;51&lt;/key&gt;&lt;/foreign-keys&gt;&lt;ref-type name="Conference Proceedings"&gt;10&lt;/ref-type&gt;&lt;contributors&gt;&lt;authors&gt;&lt;author&gt;Focardi, M&lt;/author&gt;&lt;author&gt;Noce, V&lt;/author&gt;&lt;author&gt;Buckley, S&lt;/author&gt;&lt;author&gt;O&amp;apos;Neill, K&lt;/author&gt;&lt;author&gt;Bemporad, A&lt;/author&gt;&lt;author&gt;Fineschi, S&lt;/author&gt;&lt;author&gt;Pancrazzi, M&lt;/author&gt;&lt;author&gt;Landini, F&lt;/author&gt;&lt;author&gt;Baccani, C&lt;/author&gt;&lt;author&gt;Capobianco, G&lt;/author&gt;&lt;/authors&gt;&lt;/contributors&gt;&lt;titles&gt;&lt;title&gt;The shadow position sensors (SPS) formation flying metrology subsystem for the ESA PROBA-3 mission: present status and future developments&lt;/title&gt;&lt;secondary-title&gt;SPIE Astronomical Telescopes+ Instrumentation&lt;/secondary-title&gt;&lt;/titles&gt;&lt;pages&gt;99044Z-99044Z-17&lt;/pages&gt;&lt;dates&gt;&lt;year&gt;2016&lt;/year&gt;&lt;/dates&gt;&lt;publisher&gt;International Society for Optics and Photonics&lt;/publisher&gt;&lt;urls&gt;&lt;/urls&gt;&lt;/record&gt;&lt;/Cite&gt;&lt;/EndNote&gt;</w:instrText>
-      </w:r>
-      <w:r>
-        <w:fldChar w:fldCharType="separate"/>
-      </w:r>
-      <w:r>
-        <w:rPr>
-          <w:noProof/>
-        </w:rPr>
-        <w:t>[50]</w:t>
-      </w:r>
-      <w:r>
-        <w:fldChar w:fldCharType="end"/>
-      </w:r>
-      <w:r>
-        <w:t xml:space="preserve">, NASA’s CPOD </w:t>
-      </w:r>
-      <w:r>
-        <w:fldChar w:fldCharType="begin"/>
-      </w:r>
-      <w:r>
-        <w:instrText xml:space="preserve"> ADDIN EN.CITE &lt;EndNote&gt;&lt;Cite&gt;&lt;Author&gt;Villa&lt;/Author&gt;&lt;Year&gt;2015&lt;/Year&gt;&lt;RecNum&gt;5&lt;/RecNum&gt;&lt;DisplayText&gt;[51]&lt;/DisplayText&gt;&lt;record&gt;&lt;rec-number&gt;5&lt;/rec-number&gt;&lt;foreign-keys&gt;&lt;key app="EN" db-id="s2tw2pe5hwzta8esap0xpxarvrrwetsezwzd" timestamp="1478798494"&gt;5&lt;/key&gt;&lt;/foreign-keys&gt;&lt;ref-type name="Journal Article"&gt;17&lt;/ref-type&gt;&lt;contributors&gt;&lt;authors&gt;&lt;author&gt;Villa, Marco&lt;/author&gt;&lt;author&gt;Martinez, Andres&lt;/author&gt;&lt;author&gt;Petro, Andrew&lt;/author&gt;&lt;/authors&gt;&lt;/contributors&gt;&lt;titles&gt;&lt;title&gt;Cubesat Proximity Operations Demonstration (CPOD)&lt;/title&gt;&lt;/titles&gt;&lt;dates&gt;&lt;year&gt;2015&lt;/year&gt;&lt;/dates&gt;&lt;urls&gt;&lt;/urls&gt;&lt;/record&gt;&lt;/Cite&gt;&lt;/EndNote&gt;</w:instrText>
-      </w:r>
-      <w:r>
-        <w:fldChar w:fldCharType="separate"/>
-      </w:r>
-      <w:r>
-        <w:rPr>
-          <w:noProof/>
-        </w:rPr>
-        <w:t>[51]</w:t>
-      </w:r>
-      <w:r>
-        <w:fldChar w:fldCharType="end"/>
-      </w:r>
-      <w:r>
-        <w:t xml:space="preserve"> and TROPICS </w:t>
-      </w:r>
-      <w:r>
-        <w:fldChar w:fldCharType="begin"/>
-      </w:r>
-      <w:r>
-        <w:instrText xml:space="preserve"> ADDIN EN.CITE &lt;EndNote&gt;&lt;Cite&gt;&lt;Author&gt;Cecil&lt;/Author&gt;&lt;Year&gt;2016&lt;/Year&gt;&lt;RecNum&gt;53&lt;/RecNum&gt;&lt;DisplayText&gt;[52]&lt;/DisplayText&gt;&lt;record&gt;&lt;rec-number&gt;53&lt;/rec-number&gt;&lt;foreign-keys&gt;&lt;key app="EN" db-id="s2tw2pe5hwzta8esap0xpxarvrrwetsezwzd" timestamp="1485949487"&gt;53&lt;/key&gt;&lt;/foreign-keys&gt;&lt;ref-type name="Journal Article"&gt;17&lt;/ref-type&gt;&lt;contributors&gt;&lt;authors&gt;&lt;author&gt;Cecil, Dan&lt;/author&gt;&lt;/authors&gt;&lt;/contributors&gt;&lt;titles&gt;&lt;title&gt;Potential Future NASA Satellite Data and Applications for Tropical Cyclones&lt;/title&gt;&lt;/titles&gt;&lt;dates&gt;&lt;year&gt;2016&lt;/year&gt;&lt;/dates&gt;&lt;urls&gt;&lt;/urls&gt;&lt;/record&gt;&lt;/Cite&gt;&lt;/EndNote&gt;</w:instrText>
-      </w:r>
-      <w:r>
-        <w:fldChar w:fldCharType="separate"/>
-      </w:r>
-      <w:r>
-        <w:rPr>
-          <w:noProof/>
-        </w:rPr>
-        <w:t>[52]</w:t>
-      </w:r>
-      <w:r>
-        <w:fldChar w:fldCharType="end"/>
-      </w:r>
-      <w:r>
-        <w:t xml:space="preserve">, QB50 </w:t>
-      </w:r>
-      <w:r>
-        <w:fldChar w:fldCharType="begin"/>
-      </w:r>
-      <w:r>
-        <w:instrText xml:space="preserve"> ADDIN EN.CITE &lt;EndNote&gt;&lt;Cite&gt;&lt;Author&gt;Gill&lt;/Author&gt;&lt;Year&gt;2013&lt;/Year&gt;&lt;RecNum&gt;38&lt;/RecNum&gt;&lt;DisplayText&gt;[53]&lt;/DisplayText&gt;&lt;record&gt;&lt;rec-number&gt;38&lt;/rec-number&gt;&lt;foreign-keys&gt;&lt;key app="EN" db-id="s2tw2pe5hwzta8esap0xpxarvrrwetsezwzd" timestamp="1485344124"&gt;38&lt;/key&gt;&lt;/foreign-keys&gt;&lt;ref-type name="Journal Article"&gt;17&lt;/ref-type&gt;&lt;contributors&gt;&lt;authors&gt;&lt;author&gt;Gill, E&lt;/author&gt;&lt;author&gt;Sundaramoorthy, P&lt;/author&gt;&lt;author&gt;Bouwmeester, J&lt;/author&gt;&lt;author&gt;Zandbergen, B&lt;/author&gt;&lt;author&gt;Reinhard, R&lt;/author&gt;&lt;/authors&gt;&lt;/contributors&gt;&lt;titles&gt;&lt;title&gt;Formation flying within a constellation of nano-satellites: The QB50 mission&lt;/title&gt;&lt;secondary-title&gt;Acta Astronautica&lt;/secondary-title&gt;&lt;/titles&gt;&lt;periodical&gt;&lt;full-title&gt;Acta Astronautica&lt;/full-title&gt;&lt;/periodical&gt;&lt;pages&gt;110-117&lt;/pages&gt;&lt;volume&gt;82&lt;/volume&gt;&lt;number&gt;1&lt;/number&gt;&lt;dates&gt;&lt;year&gt;2013&lt;/year&gt;&lt;/dates&gt;&lt;isbn&gt;0094-5765&lt;/isbn&gt;&lt;urls&gt;&lt;/urls&gt;&lt;/record&gt;&lt;/Cite&gt;&lt;/EndNote&gt;</w:instrText>
-      </w:r>
-      <w:r>
-        <w:fldChar w:fldCharType="separate"/>
-      </w:r>
-      <w:r>
-        <w:rPr>
-          <w:noProof/>
-        </w:rPr>
-        <w:t>[53]</w:t>
-      </w:r>
-      <w:r>
-        <w:fldChar w:fldCharType="end"/>
-      </w:r>
-      <w:r>
-        <w:t xml:space="preserve"> and OLFAR </w:t>
-      </w:r>
-      <w:r>
-        <w:fldChar w:fldCharType="begin"/>
-      </w:r>
-      <w:r>
-        <w:instrText xml:space="preserve"> ADDIN EN.CITE &lt;EndNote&gt;&lt;Cite&gt;&lt;Author&gt;Bentum&lt;/Author&gt;&lt;Year&gt;2010&lt;/Year&gt;&lt;RecNum&gt;54&lt;/RecNum&gt;&lt;DisplayText&gt;[54]&lt;/DisplayText&gt;&lt;record&gt;&lt;rec-number&gt;54&lt;/rec-number&gt;&lt;foreign-keys&gt;&lt;key app="EN" db-id="s2tw2pe5hwzta8esap0xpxarvrrwetsezwzd" timestamp="1485949609"&gt;54&lt;/key&gt;&lt;/foreign-keys&gt;&lt;ref-type name="Journal Article"&gt;17&lt;/ref-type&gt;&lt;contributors&gt;&lt;authors&gt;&lt;author&gt;Bentum, Mark&lt;/author&gt;&lt;author&gt;Meijerink, Arjan&lt;/author&gt;&lt;author&gt;Boonstra, Albert-Jan&lt;/author&gt;&lt;author&gt;Verhoeven, Chris&lt;/author&gt;&lt;author&gt;Veen, Alle-Jan van der&lt;/author&gt;&lt;/authors&gt;&lt;/contributors&gt;&lt;titles&gt;&lt;title&gt;OLFAR: the orbiting low frequency array, how a cube sat swarm becomes a novel radio astronomy instrument in space&lt;/title&gt;&lt;secondary-title&gt;De Vonk&lt;/secondary-title&gt;&lt;/titles&gt;&lt;periodical&gt;&lt;full-title&gt;De Vonk&lt;/full-title&gt;&lt;/periodical&gt;&lt;pages&gt;1-5&lt;/pages&gt;&lt;volume&gt;25&lt;/volume&gt;&lt;dates&gt;&lt;year&gt;2010&lt;/year&gt;&lt;/dates&gt;&lt;isbn&gt;0925-5427&lt;/isbn&gt;&lt;label&gt;so:75352&lt;/label&gt;&lt;urls&gt;&lt;related-urls&gt;&lt;url&gt;http://doc.utwente.nl/75352/&lt;/url&gt;&lt;/related-urls&gt;&lt;/urls&gt;&lt;/record&gt;&lt;/Cite&gt;&lt;/EndNote&gt;</w:instrText>
-      </w:r>
-      <w:r>
-        <w:fldChar w:fldCharType="separate"/>
-      </w:r>
-      <w:r>
-        <w:rPr>
-          <w:noProof/>
-        </w:rPr>
-        <w:t>[54]</w:t>
-      </w:r>
-      <w:r>
-        <w:fldChar w:fldCharType="end"/>
-      </w:r>
-      <w:r>
-        <w:t>. These missions are, at the time of writing in development or awaiting a launch date with the exception of COPINS which was defunded.</w:t>
-      </w:r>
-    </w:p>
-    <w:p>
-      <w:pPr>
-        <w:pStyle w:val="Heading3"/>
-      </w:pPr>
-      <w:bookmarkStart w:id="22" w:name="_Toc479772946"/>
-      <w:r>
-        <w:t>Future Missions</w:t>
-      </w:r>
-      <w:bookmarkEnd w:id="22"/>
-    </w:p>
-    <w:p>
-      <w:r>
-        <w:t>…</w:t>
-      </w:r>
-    </w:p>
-    <w:p>
-      <w:pPr>
-        <w:pStyle w:val="Heading2"/>
-      </w:pPr>
-      <w:bookmarkStart w:id="23" w:name="_Toc479772947"/>
-      <w:r>
         <w:t>Other Areas of Note</w:t>
       </w:r>
       <w:bookmarkEnd w:id="23"/>
@@ -6165,7 +6975,15 @@
     </w:p>
     <w:p>
       <w:r>
-        <w:t>… Large sections covering basis, defense and compromise of all relevant assumptions</w:t>
+        <w:t xml:space="preserve">… Large sections covering basis, </w:t>
+      </w:r>
+      <w:proofErr w:type="spellStart"/>
+      <w:r>
+        <w:t>defense</w:t>
+      </w:r>
+      <w:proofErr w:type="spellEnd"/>
+      <w:r>
+        <w:t xml:space="preserve"> and compromise of all relevant assumptions</w:t>
       </w:r>
     </w:p>
     <w:p>
@@ -6237,8 +7055,13 @@
         <w:pStyle w:val="Heading2"/>
       </w:pPr>
       <w:bookmarkStart w:id="33" w:name="_Toc479772957"/>
-      <w:r>
-        <w:t>OMNeT++</w:t>
+      <w:proofErr w:type="spellStart"/>
+      <w:r>
+        <w:t>OMNeT</w:t>
+      </w:r>
+      <w:proofErr w:type="spellEnd"/>
+      <w:r>
+        <w:t>++</w:t>
       </w:r>
       <w:bookmarkEnd w:id="33"/>
     </w:p>
@@ -6280,7 +7103,15 @@
         <w:t xml:space="preserve">… </w:t>
       </w:r>
       <w:r>
-        <w:t xml:space="preserve">Assumptions, simplications etc. </w:t>
+        <w:t xml:space="preserve">Assumptions, </w:t>
+      </w:r>
+      <w:proofErr w:type="spellStart"/>
+      <w:r>
+        <w:t>simplications</w:t>
+      </w:r>
+      <w:proofErr w:type="spellEnd"/>
+      <w:r>
+        <w:t xml:space="preserve"> etc. </w:t>
       </w:r>
     </w:p>
     <w:p>
@@ -6507,18 +7338,31 @@
     <w:p>
       <w:pPr>
         <w:pStyle w:val="EndNoteBibliography"/>
+        <w:spacing w:after="0"/>
+        <w:ind w:left="720" w:hanging="720"/>
       </w:pPr>
       <w:r>
         <w:t>[1]</w:t>
       </w:r>
       <w:r>
         <w:tab/>
-        <w:t>L. Brennan and A. Vecchi, The business of space: The next frontier of international competition: Palgrave Macmillan, 2011.</w:t>
+        <w:t xml:space="preserve">L. Brennan and A. Vecchi, </w:t>
+      </w:r>
+      <w:r>
+        <w:rPr>
+          <w:i/>
+        </w:rPr>
+        <w:t>The business of space: The next frontier of international competition</w:t>
+      </w:r>
+      <w:r>
+        <w:t>: Palgrave Macmillan, 2011.</w:t>
       </w:r>
     </w:p>
     <w:p>
       <w:pPr>
         <w:pStyle w:val="EndNoteBibliography"/>
+        <w:spacing w:after="0"/>
+        <w:ind w:left="720" w:hanging="720"/>
       </w:pPr>
       <w:r>
         <w:t>[2]</w:t>
@@ -6548,6 +7392,8 @@
     <w:p>
       <w:pPr>
         <w:pStyle w:val="EndNoteBibliography"/>
+        <w:spacing w:after="0"/>
+        <w:ind w:left="720" w:hanging="720"/>
       </w:pPr>
       <w:r>
         <w:t>[3]</w:t>
@@ -6569,17 +7415,16 @@
     <w:p>
       <w:pPr>
         <w:pStyle w:val="EndNoteBibliography"/>
-      </w:pPr>
-      <w:r>
+        <w:spacing w:after="0"/>
+        <w:ind w:left="720" w:hanging="720"/>
+      </w:pPr>
+      <w:r>
+        <w:lastRenderedPageBreak/>
         <w:t>[4]</w:t>
       </w:r>
       <w:r>
         <w:tab/>
-        <w:t xml:space="preserve">S. Padmanabhan, S. Brown, B. Lim, P. Kangaslahti, D. Russell, and R. Stachnik, "Airborne Deployment and Calibration of </w:t>
-      </w:r>
-      <w:r>
-        <w:lastRenderedPageBreak/>
-        <w:t xml:space="preserve">Microwave Atmospheric Sounder on 6U CubeSat," in </w:t>
+        <w:t xml:space="preserve">S. Padmanabhan, S. Brown, B. Lim, P. Kangaslahti, D. Russell, and R. Stachnik, "Airborne Deployment and Calibration of Microwave Atmospheric Sounder on 6U CubeSat," in </w:t>
       </w:r>
       <w:r>
         <w:rPr>
@@ -6594,6 +7439,8 @@
     <w:p>
       <w:pPr>
         <w:pStyle w:val="EndNoteBibliography"/>
+        <w:spacing w:after="0"/>
+        <w:ind w:left="720" w:hanging="720"/>
       </w:pPr>
       <w:r>
         <w:t>[5]</w:t>
@@ -6615,6 +7462,8 @@
     <w:p>
       <w:pPr>
         <w:pStyle w:val="EndNoteBibliography"/>
+        <w:spacing w:after="0"/>
+        <w:ind w:left="720" w:hanging="720"/>
       </w:pPr>
       <w:r>
         <w:t>[6]</w:t>
@@ -6645,6 +7494,8 @@
     <w:p>
       <w:pPr>
         <w:pStyle w:val="EndNoteBibliography"/>
+        <w:spacing w:after="0"/>
+        <w:ind w:left="720" w:hanging="720"/>
       </w:pPr>
       <w:r>
         <w:t>[7]</w:t>
@@ -6666,6 +7517,8 @@
     <w:p>
       <w:pPr>
         <w:pStyle w:val="EndNoteBibliography"/>
+        <w:spacing w:after="0"/>
+        <w:ind w:left="720" w:hanging="720"/>
       </w:pPr>
       <w:r>
         <w:t>[8]</w:t>
@@ -6687,6 +7540,8 @@
     <w:p>
       <w:pPr>
         <w:pStyle w:val="EndNoteBibliography"/>
+        <w:spacing w:after="0"/>
+        <w:ind w:left="720" w:hanging="720"/>
       </w:pPr>
       <w:r>
         <w:t>[9]</w:t>
@@ -6708,6 +7563,8 @@
     <w:p>
       <w:pPr>
         <w:pStyle w:val="EndNoteBibliography"/>
+        <w:spacing w:after="0"/>
+        <w:ind w:left="720" w:hanging="720"/>
       </w:pPr>
       <w:r>
         <w:t>[10]</w:t>
@@ -6729,8 +7586,11 @@
     <w:p>
       <w:pPr>
         <w:pStyle w:val="EndNoteBibliography"/>
-      </w:pPr>
-      <w:r>
+        <w:spacing w:after="0"/>
+        <w:ind w:left="720" w:hanging="720"/>
+      </w:pPr>
+      <w:r>
+        <w:lastRenderedPageBreak/>
         <w:t>[11]</w:t>
       </w:r>
       <w:r>
@@ -6750,9 +7610,10 @@
     <w:p>
       <w:pPr>
         <w:pStyle w:val="EndNoteBibliography"/>
-      </w:pPr>
-      <w:r>
-        <w:lastRenderedPageBreak/>
+        <w:spacing w:after="0"/>
+        <w:ind w:left="720" w:hanging="720"/>
+      </w:pPr>
+      <w:r>
         <w:t>[12]</w:t>
       </w:r>
       <w:r>
@@ -6772,6 +7633,8 @@
     <w:p>
       <w:pPr>
         <w:pStyle w:val="EndNoteBibliography"/>
+        <w:spacing w:after="0"/>
+        <w:ind w:left="720" w:hanging="720"/>
       </w:pPr>
       <w:r>
         <w:t>[13]</w:t>
@@ -6793,6 +7656,8 @@
     <w:p>
       <w:pPr>
         <w:pStyle w:val="EndNoteBibliography"/>
+        <w:spacing w:after="0"/>
+        <w:ind w:left="720" w:hanging="720"/>
       </w:pPr>
       <w:r>
         <w:t>[14]</w:t>
@@ -6814,6 +7679,8 @@
     <w:p>
       <w:pPr>
         <w:pStyle w:val="EndNoteBibliography"/>
+        <w:spacing w:after="0"/>
+        <w:ind w:left="720" w:hanging="720"/>
       </w:pPr>
       <w:r>
         <w:t>[15]</w:t>
@@ -6835,6 +7702,8 @@
     <w:p>
       <w:pPr>
         <w:pStyle w:val="EndNoteBibliography"/>
+        <w:spacing w:after="0"/>
+        <w:ind w:left="720" w:hanging="720"/>
       </w:pPr>
       <w:r>
         <w:t>[16]</w:t>
@@ -6847,6 +7716,8 @@
     <w:p>
       <w:pPr>
         <w:pStyle w:val="EndNoteBibliography"/>
+        <w:spacing w:after="0"/>
+        <w:ind w:left="720" w:hanging="720"/>
       </w:pPr>
       <w:r>
         <w:t>[17]</w:t>
@@ -6868,6 +7739,8 @@
     <w:p>
       <w:pPr>
         <w:pStyle w:val="EndNoteBibliography"/>
+        <w:spacing w:after="0"/>
+        <w:ind w:left="720" w:hanging="720"/>
       </w:pPr>
       <w:r>
         <w:t>[18]</w:t>
@@ -6880,8 +7753,11 @@
     <w:p>
       <w:pPr>
         <w:pStyle w:val="EndNoteBibliography"/>
-      </w:pPr>
-      <w:r>
+        <w:spacing w:after="0"/>
+        <w:ind w:left="720" w:hanging="720"/>
+      </w:pPr>
+      <w:r>
+        <w:lastRenderedPageBreak/>
         <w:t>[19]</w:t>
       </w:r>
       <w:r>
@@ -6910,9 +7786,10 @@
     <w:p>
       <w:pPr>
         <w:pStyle w:val="EndNoteBibliography"/>
-      </w:pPr>
-      <w:r>
-        <w:lastRenderedPageBreak/>
+        <w:spacing w:after="0"/>
+        <w:ind w:left="720" w:hanging="720"/>
+      </w:pPr>
+      <w:r>
         <w:t>[20]</w:t>
       </w:r>
       <w:r>
@@ -6932,6 +7809,8 @@
     <w:p>
       <w:pPr>
         <w:pStyle w:val="EndNoteBibliography"/>
+        <w:spacing w:after="0"/>
+        <w:ind w:left="720" w:hanging="720"/>
       </w:pPr>
       <w:r>
         <w:t>[21]</w:t>
@@ -6953,6 +7832,8 @@
     <w:p>
       <w:pPr>
         <w:pStyle w:val="EndNoteBibliography"/>
+        <w:spacing w:after="0"/>
+        <w:ind w:left="720" w:hanging="720"/>
       </w:pPr>
       <w:r>
         <w:t>[22]</w:t>
@@ -6965,6 +7846,8 @@
     <w:p>
       <w:pPr>
         <w:pStyle w:val="EndNoteBibliography"/>
+        <w:spacing w:after="0"/>
+        <w:ind w:left="720" w:hanging="720"/>
       </w:pPr>
       <w:r>
         <w:t>[23]</w:t>
@@ -6986,9 +7869,222 @@
     <w:p>
       <w:pPr>
         <w:pStyle w:val="EndNoteBibliography"/>
+        <w:spacing w:after="0"/>
+        <w:ind w:left="720" w:hanging="720"/>
       </w:pPr>
       <w:r>
         <w:t>[24]</w:t>
+      </w:r>
+      <w:r>
+        <w:tab/>
+        <w:t xml:space="preserve">H. Helvajian and S. W. Janson, </w:t>
+      </w:r>
+      <w:r>
+        <w:rPr>
+          <w:i/>
+        </w:rPr>
+        <w:t>Small satellites: past, present, and future</w:t>
+      </w:r>
+      <w:r>
+        <w:t>: Aerospace Press, 2008.</w:t>
+      </w:r>
+    </w:p>
+    <w:p>
+      <w:pPr>
+        <w:pStyle w:val="EndNoteBibliography"/>
+        <w:spacing w:after="0"/>
+        <w:ind w:left="720" w:hanging="720"/>
+      </w:pPr>
+      <w:r>
+        <w:t>[25]</w:t>
+      </w:r>
+      <w:r>
+        <w:tab/>
+        <w:t xml:space="preserve">M. Swartwout, "Cubesat database," </w:t>
+      </w:r>
+      <w:r>
+        <w:rPr>
+          <w:i/>
+        </w:rPr>
+        <w:t xml:space="preserve">St. Louis University.[Online].[Accessed 7 February 2015], </w:t>
+      </w:r>
+      <w:r>
+        <w:t>2015.</w:t>
+      </w:r>
+    </w:p>
+    <w:p>
+      <w:pPr>
+        <w:pStyle w:val="EndNoteBibliography"/>
+        <w:spacing w:after="0"/>
+        <w:ind w:left="720" w:hanging="720"/>
+      </w:pPr>
+      <w:r>
+        <w:t>[26]</w:t>
+      </w:r>
+      <w:r>
+        <w:tab/>
+        <w:t>C. Boshuizen, J. Mason, P. Klupar, and S. Spanhake, "Results from the planet labs flock constellation," 2014.</w:t>
+      </w:r>
+    </w:p>
+    <w:p>
+      <w:pPr>
+        <w:pStyle w:val="EndNoteBibliography"/>
+        <w:spacing w:after="0"/>
+        <w:ind w:left="720" w:hanging="720"/>
+      </w:pPr>
+      <w:r>
+        <w:t>[27]</w:t>
+      </w:r>
+      <w:r>
+        <w:tab/>
+        <w:t xml:space="preserve">R. A. Deepak and R. J. Twiggs, "Thinking out of the box: Space science beyond the CubeSat," </w:t>
+      </w:r>
+      <w:r>
+        <w:rPr>
+          <w:i/>
+        </w:rPr>
+        <w:t xml:space="preserve">Journal of Small Satellites, </w:t>
+      </w:r>
+      <w:r>
+        <w:t>vol. 1, pp. 3-7, 2012.</w:t>
+      </w:r>
+    </w:p>
+    <w:p>
+      <w:pPr>
+        <w:pStyle w:val="EndNoteBibliography"/>
+        <w:spacing w:after="0"/>
+        <w:ind w:left="720" w:hanging="720"/>
+      </w:pPr>
+      <w:r>
+        <w:t>[28]</w:t>
+      </w:r>
+      <w:r>
+        <w:tab/>
+        <w:t xml:space="preserve">J. Puig-Suari, J. Schoos, C. Turner, T. Wagner, R. Connolly, and R. Block, "CubeSat developments at Cal Poly: the standard </w:t>
+      </w:r>
+      <w:r>
+        <w:lastRenderedPageBreak/>
+        <w:t xml:space="preserve">deployer and PolySat," in </w:t>
+      </w:r>
+      <w:r>
+        <w:rPr>
+          <w:i/>
+        </w:rPr>
+        <w:t>Proceedings of SPIE-The International Society for Optical Engineering</w:t>
+      </w:r>
+      <w:r>
+        <w:t>, 2000, pp. 72-78.</w:t>
+      </w:r>
+    </w:p>
+    <w:p>
+      <w:pPr>
+        <w:pStyle w:val="EndNoteBibliography"/>
+        <w:spacing w:after="0"/>
+        <w:ind w:left="720" w:hanging="720"/>
+      </w:pPr>
+      <w:r>
+        <w:t>[29]</w:t>
+      </w:r>
+      <w:r>
+        <w:tab/>
+        <w:t xml:space="preserve">J. Farkas, "CPX: Design of a standard cubesat software bus," </w:t>
+      </w:r>
+      <w:r>
+        <w:rPr>
+          <w:i/>
+        </w:rPr>
+        <w:t xml:space="preserve">California State University, California, USA, </w:t>
+      </w:r>
+      <w:r>
+        <w:t>2005.</w:t>
+      </w:r>
+    </w:p>
+    <w:p>
+      <w:pPr>
+        <w:pStyle w:val="EndNoteBibliography"/>
+        <w:spacing w:after="0"/>
+        <w:ind w:left="720" w:hanging="720"/>
+      </w:pPr>
+      <w:r>
+        <w:t>[30]</w:t>
+      </w:r>
+      <w:r>
+        <w:tab/>
+        <w:t>J. Straub, C. Korvald, A. Nervold, A. Mohammad, N. Root, N. Long</w:t>
+      </w:r>
+      <w:r>
+        <w:rPr>
+          <w:i/>
+        </w:rPr>
+        <w:t>, et al.</w:t>
+      </w:r>
+      <w:r>
+        <w:t xml:space="preserve">, "OpenOrbiter: A low-cost, educational prototype CubeSat mission architecture," </w:t>
+      </w:r>
+      <w:r>
+        <w:rPr>
+          <w:i/>
+        </w:rPr>
+        <w:t xml:space="preserve">Machines, </w:t>
+      </w:r>
+      <w:r>
+        <w:t>vol. 1, p. 1, 2013.</w:t>
+      </w:r>
+    </w:p>
+    <w:p>
+      <w:pPr>
+        <w:pStyle w:val="EndNoteBibliography"/>
+        <w:spacing w:after="0"/>
+        <w:ind w:left="720" w:hanging="720"/>
+      </w:pPr>
+      <w:r>
+        <w:t>[31]</w:t>
+      </w:r>
+      <w:r>
+        <w:tab/>
+        <w:t xml:space="preserve">A. K. Nervold, J. Berk, J. Straub, and D. Whalen, "A Pathway to Small Satellite Market Growth," </w:t>
+      </w:r>
+      <w:r>
+        <w:rPr>
+          <w:i/>
+        </w:rPr>
+        <w:t xml:space="preserve">Advances in Aerospace Science and Technology, </w:t>
+      </w:r>
+      <w:r>
+        <w:t>vol. 1, p. 14, 2016.</w:t>
+      </w:r>
+    </w:p>
+    <w:p>
+      <w:pPr>
+        <w:pStyle w:val="EndNoteBibliography"/>
+        <w:spacing w:after="0"/>
+        <w:ind w:left="720" w:hanging="720"/>
+      </w:pPr>
+      <w:r>
+        <w:t>[32]</w:t>
+      </w:r>
+      <w:r>
+        <w:tab/>
+        <w:t xml:space="preserve">K. Hayward, "The Economics of Launch Vehicles: Towards a New Business Model," in </w:t>
+      </w:r>
+      <w:r>
+        <w:rPr>
+          <w:i/>
+        </w:rPr>
+        <w:t>Yearbook on Space Policy 2015</w:t>
+      </w:r>
+      <w:r>
+        <w:t>, ed: Springer, 2017, pp. 247-256.</w:t>
+      </w:r>
+    </w:p>
+    <w:p>
+      <w:pPr>
+        <w:pStyle w:val="EndNoteBibliography"/>
+        <w:spacing w:after="0"/>
+        <w:ind w:left="720" w:hanging="720"/>
+      </w:pPr>
+      <w:r>
+        <w:t>[33]</w:t>
       </w:r>
       <w:r>
         <w:tab/>
@@ -7007,9 +8103,11 @@
     <w:p>
       <w:pPr>
         <w:pStyle w:val="EndNoteBibliography"/>
-      </w:pPr>
-      <w:r>
-        <w:t>[25]</w:t>
+        <w:spacing w:after="0"/>
+        <w:ind w:left="720" w:hanging="720"/>
+      </w:pPr>
+      <w:r>
+        <w:t>[34]</w:t>
       </w:r>
       <w:r>
         <w:tab/>
@@ -7028,9 +8126,11 @@
     <w:p>
       <w:pPr>
         <w:pStyle w:val="EndNoteBibliography"/>
-      </w:pPr>
-      <w:r>
-        <w:t>[26]</w:t>
+        <w:spacing w:after="0"/>
+        <w:ind w:left="720" w:hanging="720"/>
+      </w:pPr>
+      <w:r>
+        <w:t>[35]</w:t>
       </w:r>
       <w:r>
         <w:tab/>
@@ -7049,13 +8149,19 @@
     <w:p>
       <w:pPr>
         <w:pStyle w:val="EndNoteBibliography"/>
-      </w:pPr>
-      <w:r>
-        <w:t>[27]</w:t>
+        <w:spacing w:after="0"/>
+        <w:ind w:left="720" w:hanging="720"/>
+      </w:pPr>
+      <w:r>
+        <w:t>[36]</w:t>
       </w:r>
       <w:r>
         <w:tab/>
-        <w:t xml:space="preserve">S. Mohseni, R. Hassan, A. Patel, and R. Razali, "Comparative review study of reactive and proactive routing protocols in MANETs," in </w:t>
+        <w:t xml:space="preserve">S. Mohseni, R. Hassan, A. Patel, and R. Razali, "Comparative review study of reactive and proactive routing protocols in </w:t>
+      </w:r>
+      <w:r>
+        <w:lastRenderedPageBreak/>
+        <w:t xml:space="preserve">MANETs," in </w:t>
       </w:r>
       <w:r>
         <w:rPr>
@@ -7070,10 +8176,11 @@
     <w:p>
       <w:pPr>
         <w:pStyle w:val="EndNoteBibliography"/>
-      </w:pPr>
-      <w:r>
-        <w:lastRenderedPageBreak/>
-        <w:t>[28]</w:t>
+        <w:spacing w:after="0"/>
+        <w:ind w:left="720" w:hanging="720"/>
+      </w:pPr>
+      <w:r>
+        <w:t>[37]</w:t>
       </w:r>
       <w:r>
         <w:tab/>
@@ -7092,9 +8199,11 @@
     <w:p>
       <w:pPr>
         <w:pStyle w:val="EndNoteBibliography"/>
-      </w:pPr>
-      <w:r>
-        <w:t>[29]</w:t>
+        <w:spacing w:after="0"/>
+        <w:ind w:left="720" w:hanging="720"/>
+      </w:pPr>
+      <w:r>
+        <w:t>[38]</w:t>
       </w:r>
       <w:r>
         <w:tab/>
@@ -7104,9 +8213,11 @@
     <w:p>
       <w:pPr>
         <w:pStyle w:val="EndNoteBibliography"/>
-      </w:pPr>
-      <w:r>
-        <w:t>[30]</w:t>
+        <w:spacing w:after="0"/>
+        <w:ind w:left="720" w:hanging="720"/>
+      </w:pPr>
+      <w:r>
+        <w:t>[39]</w:t>
       </w:r>
       <w:r>
         <w:tab/>
@@ -7125,9 +8236,11 @@
     <w:p>
       <w:pPr>
         <w:pStyle w:val="EndNoteBibliography"/>
-      </w:pPr>
-      <w:r>
-        <w:t>[31]</w:t>
+        <w:spacing w:after="0"/>
+        <w:ind w:left="720" w:hanging="720"/>
+      </w:pPr>
+      <w:r>
+        <w:t>[40]</w:t>
       </w:r>
       <w:r>
         <w:tab/>
@@ -7146,9 +8259,11 @@
     <w:p>
       <w:pPr>
         <w:pStyle w:val="EndNoteBibliography"/>
-      </w:pPr>
-      <w:r>
-        <w:t>[32]</w:t>
+        <w:spacing w:after="0"/>
+        <w:ind w:left="720" w:hanging="720"/>
+      </w:pPr>
+      <w:r>
+        <w:t>[41]</w:t>
       </w:r>
       <w:r>
         <w:tab/>
@@ -7167,9 +8282,11 @@
     <w:p>
       <w:pPr>
         <w:pStyle w:val="EndNoteBibliography"/>
-      </w:pPr>
-      <w:r>
-        <w:t>[33]</w:t>
+        <w:spacing w:after="0"/>
+        <w:ind w:left="720" w:hanging="720"/>
+      </w:pPr>
+      <w:r>
+        <w:t>[42]</w:t>
       </w:r>
       <w:r>
         <w:tab/>
@@ -7188,9 +8305,11 @@
     <w:p>
       <w:pPr>
         <w:pStyle w:val="EndNoteBibliography"/>
-      </w:pPr>
-      <w:r>
-        <w:t>[34]</w:t>
+        <w:spacing w:after="0"/>
+        <w:ind w:left="720" w:hanging="720"/>
+      </w:pPr>
+      <w:r>
+        <w:t>[43]</w:t>
       </w:r>
       <w:r>
         <w:tab/>
@@ -7209,13 +8328,19 @@
     <w:p>
       <w:pPr>
         <w:pStyle w:val="EndNoteBibliography"/>
-      </w:pPr>
-      <w:r>
-        <w:t>[35]</w:t>
+        <w:spacing w:after="0"/>
+        <w:ind w:left="720" w:hanging="720"/>
+      </w:pPr>
+      <w:r>
+        <w:t>[44]</w:t>
       </w:r>
       <w:r>
         <w:tab/>
-        <w:t xml:space="preserve">R. Radhakrishnan, W. W. Edmonson, F. Afghah, J. Chenou, R. M. Rodriguez-Osorio, and Q.-A. Zeng, "Optimal multiple access protocol for inter-satellite communication in small satellite systems," in </w:t>
+        <w:t xml:space="preserve">R. Radhakrishnan, W. W. Edmonson, F. Afghah, J. Chenou, R. M. Rodriguez-Osorio, and Q.-A. Zeng, "Optimal multiple </w:t>
+      </w:r>
+      <w:r>
+        <w:lastRenderedPageBreak/>
+        <w:t xml:space="preserve">access protocol for inter-satellite communication in small satellite systems," in </w:t>
       </w:r>
       <w:r>
         <w:rPr>
@@ -7230,10 +8355,11 @@
     <w:p>
       <w:pPr>
         <w:pStyle w:val="EndNoteBibliography"/>
-      </w:pPr>
-      <w:r>
-        <w:lastRenderedPageBreak/>
-        <w:t>[36]</w:t>
+        <w:spacing w:after="0"/>
+        <w:ind w:left="720" w:hanging="720"/>
+      </w:pPr>
+      <w:r>
+        <w:t>[45]</w:t>
       </w:r>
       <w:r>
         <w:tab/>
@@ -7261,9 +8387,11 @@
     <w:p>
       <w:pPr>
         <w:pStyle w:val="EndNoteBibliography"/>
-      </w:pPr>
-      <w:r>
-        <w:t>[37]</w:t>
+        <w:spacing w:after="0"/>
+        <w:ind w:left="720" w:hanging="720"/>
+      </w:pPr>
+      <w:r>
+        <w:t>[46]</w:t>
       </w:r>
       <w:r>
         <w:tab/>
@@ -7290,9 +8418,11 @@
     <w:p>
       <w:pPr>
         <w:pStyle w:val="EndNoteBibliography"/>
-      </w:pPr>
-      <w:r>
-        <w:t>[38]</w:t>
+        <w:spacing w:after="0"/>
+        <w:ind w:left="720" w:hanging="720"/>
+      </w:pPr>
+      <w:r>
+        <w:t>[47]</w:t>
       </w:r>
       <w:r>
         <w:tab/>
@@ -7302,9 +8432,11 @@
     <w:p>
       <w:pPr>
         <w:pStyle w:val="EndNoteBibliography"/>
-      </w:pPr>
-      <w:r>
-        <w:t>[39]</w:t>
+        <w:spacing w:after="0"/>
+        <w:ind w:left="720" w:hanging="720"/>
+      </w:pPr>
+      <w:r>
+        <w:t>[48]</w:t>
       </w:r>
       <w:r>
         <w:tab/>
@@ -7323,9 +8455,11 @@
     <w:p>
       <w:pPr>
         <w:pStyle w:val="EndNoteBibliography"/>
-      </w:pPr>
-      <w:r>
-        <w:t>[40]</w:t>
+        <w:spacing w:after="0"/>
+        <w:ind w:left="720" w:hanging="720"/>
+      </w:pPr>
+      <w:r>
+        <w:t>[49]</w:t>
       </w:r>
       <w:r>
         <w:tab/>
@@ -7353,9 +8487,11 @@
     <w:p>
       <w:pPr>
         <w:pStyle w:val="EndNoteBibliography"/>
-      </w:pPr>
-      <w:r>
-        <w:t>[41]</w:t>
+        <w:spacing w:after="0"/>
+        <w:ind w:left="720" w:hanging="720"/>
+      </w:pPr>
+      <w:r>
+        <w:t>[50]</w:t>
       </w:r>
       <w:r>
         <w:tab/>
@@ -7365,9 +8501,11 @@
     <w:p>
       <w:pPr>
         <w:pStyle w:val="EndNoteBibliography"/>
-      </w:pPr>
-      <w:r>
-        <w:t>[42]</w:t>
+        <w:spacing w:after="0"/>
+        <w:ind w:left="720" w:hanging="720"/>
+      </w:pPr>
+      <w:r>
+        <w:t>[51]</w:t>
       </w:r>
       <w:r>
         <w:tab/>
@@ -7377,9 +8515,12 @@
     <w:p>
       <w:pPr>
         <w:pStyle w:val="EndNoteBibliography"/>
-      </w:pPr>
-      <w:r>
-        <w:t>[43]</w:t>
+        <w:spacing w:after="0"/>
+        <w:ind w:left="720" w:hanging="720"/>
+      </w:pPr>
+      <w:r>
+        <w:lastRenderedPageBreak/>
+        <w:t>[52]</w:t>
       </w:r>
       <w:r>
         <w:tab/>
@@ -7389,9 +8530,11 @@
     <w:p>
       <w:pPr>
         <w:pStyle w:val="EndNoteBibliography"/>
-      </w:pPr>
-      <w:r>
-        <w:t>[44]</w:t>
+        <w:spacing w:after="0"/>
+        <w:ind w:left="720" w:hanging="720"/>
+      </w:pPr>
+      <w:r>
+        <w:t>[53]</w:t>
       </w:r>
       <w:r>
         <w:tab/>
@@ -7401,10 +8544,11 @@
     <w:p>
       <w:pPr>
         <w:pStyle w:val="EndNoteBibliography"/>
-      </w:pPr>
-      <w:r>
-        <w:lastRenderedPageBreak/>
-        <w:t>[45]</w:t>
+        <w:spacing w:after="0"/>
+        <w:ind w:left="720" w:hanging="720"/>
+      </w:pPr>
+      <w:r>
+        <w:t>[54]</w:t>
       </w:r>
       <w:r>
         <w:tab/>
@@ -7414,9 +8558,11 @@
     <w:p>
       <w:pPr>
         <w:pStyle w:val="EndNoteBibliography"/>
-      </w:pPr>
-      <w:r>
-        <w:t>[46]</w:t>
+        <w:spacing w:after="0"/>
+        <w:ind w:left="720" w:hanging="720"/>
+      </w:pPr>
+      <w:r>
+        <w:t>[55]</w:t>
       </w:r>
       <w:r>
         <w:tab/>
@@ -7426,9 +8572,11 @@
     <w:p>
       <w:pPr>
         <w:pStyle w:val="EndNoteBibliography"/>
-      </w:pPr>
-      <w:r>
-        <w:t>[47]</w:t>
+        <w:spacing w:after="0"/>
+        <w:ind w:left="720" w:hanging="720"/>
+      </w:pPr>
+      <w:r>
+        <w:t>[56]</w:t>
       </w:r>
       <w:r>
         <w:tab/>
@@ -7438,9 +8586,11 @@
     <w:p>
       <w:pPr>
         <w:pStyle w:val="EndNoteBibliography"/>
-      </w:pPr>
-      <w:r>
-        <w:t>[48]</w:t>
+        <w:spacing w:after="0"/>
+        <w:ind w:left="720" w:hanging="720"/>
+      </w:pPr>
+      <w:r>
+        <w:t>[57]</w:t>
       </w:r>
       <w:r>
         <w:tab/>
@@ -7459,9 +8609,11 @@
     <w:p>
       <w:pPr>
         <w:pStyle w:val="EndNoteBibliography"/>
-      </w:pPr>
-      <w:r>
-        <w:t>[49]</w:t>
+        <w:spacing w:after="0"/>
+        <w:ind w:left="720" w:hanging="720"/>
+      </w:pPr>
+      <w:r>
+        <w:t>[58]</w:t>
       </w:r>
       <w:r>
         <w:tab/>
@@ -7471,9 +8623,11 @@
     <w:p>
       <w:pPr>
         <w:pStyle w:val="EndNoteBibliography"/>
-      </w:pPr>
-      <w:r>
-        <w:t>[50]</w:t>
+        <w:spacing w:after="0"/>
+        <w:ind w:left="720" w:hanging="720"/>
+      </w:pPr>
+      <w:r>
+        <w:t>[59]</w:t>
       </w:r>
       <w:r>
         <w:tab/>
@@ -7501,9 +8655,11 @@
     <w:p>
       <w:pPr>
         <w:pStyle w:val="EndNoteBibliography"/>
-      </w:pPr>
-      <w:r>
-        <w:t>[51]</w:t>
+        <w:spacing w:after="0"/>
+        <w:ind w:left="720" w:hanging="720"/>
+      </w:pPr>
+      <w:r>
+        <w:t>[60]</w:t>
       </w:r>
       <w:r>
         <w:tab/>
@@ -7513,9 +8669,12 @@
     <w:p>
       <w:pPr>
         <w:pStyle w:val="EndNoteBibliography"/>
-      </w:pPr>
-      <w:r>
-        <w:t>[52]</w:t>
+        <w:spacing w:after="0"/>
+        <w:ind w:left="720" w:hanging="720"/>
+      </w:pPr>
+      <w:r>
+        <w:lastRenderedPageBreak/>
+        <w:t>[61]</w:t>
       </w:r>
       <w:r>
         <w:tab/>
@@ -7525,17 +8684,15 @@
     <w:p>
       <w:pPr>
         <w:pStyle w:val="EndNoteBibliography"/>
-      </w:pPr>
-      <w:r>
-        <w:t>[53]</w:t>
+        <w:spacing w:after="0"/>
+        <w:ind w:left="720" w:hanging="720"/>
+      </w:pPr>
+      <w:r>
+        <w:t>[62]</w:t>
       </w:r>
       <w:r>
         <w:tab/>
-        <w:t>E. Gill, P. Sundaramoorthy, J. Bouwmeester, B. Zandbergen, and R. Reinhard, "Formation flying within a constellation of nano-</w:t>
-      </w:r>
-      <w:r>
-        <w:lastRenderedPageBreak/>
-        <w:t xml:space="preserve">satellites: The QB50 mission," </w:t>
+        <w:t xml:space="preserve">E. Gill, P. Sundaramoorthy, J. Bouwmeester, B. Zandbergen, and R. Reinhard, "Formation flying within a constellation of nano-satellites: The QB50 mission," </w:t>
       </w:r>
       <w:r>
         <w:rPr>
@@ -7550,9 +8707,10 @@
     <w:p>
       <w:pPr>
         <w:pStyle w:val="EndNoteBibliography"/>
-      </w:pPr>
-      <w:r>
-        <w:t>[54]</w:t>
+        <w:ind w:left="720" w:hanging="720"/>
+      </w:pPr>
+      <w:r>
+        <w:t>[63]</w:t>
       </w:r>
       <w:r>
         <w:tab/>
@@ -7674,7 +8832,7 @@
         <w:rFonts w:ascii="Constantia" w:hAnsi="Constantia"/>
         <w:noProof/>
       </w:rPr>
-      <w:t>iv</w:t>
+      <w:t>ix</w:t>
     </w:r>
     <w:r>
       <w:rPr>
@@ -9149,6 +10307,7 @@
     <w:lsdException w:name="HTML Sample" w:semiHidden="1" w:unhideWhenUsed="1"/>
     <w:lsdException w:name="HTML Typewriter" w:semiHidden="1" w:unhideWhenUsed="1"/>
     <w:lsdException w:name="HTML Variable" w:semiHidden="1" w:unhideWhenUsed="1"/>
+    <w:lsdException w:name="Normal Table" w:semiHidden="1" w:unhideWhenUsed="1"/>
     <w:lsdException w:name="annotation subject" w:semiHidden="1" w:unhideWhenUsed="1"/>
     <w:lsdException w:name="No List" w:semiHidden="1" w:uiPriority="99" w:unhideWhenUsed="1"/>
     <w:lsdException w:name="Outline List 1" w:semiHidden="1" w:unhideWhenUsed="1"/>
@@ -9194,8 +10353,10 @@
     <w:lsdException w:name="Table Subtle 1" w:semiHidden="1" w:unhideWhenUsed="1"/>
     <w:lsdException w:name="Table Subtle 2" w:semiHidden="1" w:unhideWhenUsed="1"/>
     <w:lsdException w:name="Table Web 1" w:semiHidden="1" w:unhideWhenUsed="1"/>
+    <w:lsdException w:name="Table Web 2" w:semiHidden="1" w:unhideWhenUsed="1"/>
     <w:lsdException w:name="Table Web 3" w:semiHidden="1" w:unhideWhenUsed="1"/>
     <w:lsdException w:name="Balloon Text" w:semiHidden="1" w:unhideWhenUsed="1"/>
+    <w:lsdException w:name="Table Theme" w:semiHidden="1" w:unhideWhenUsed="1"/>
     <w:lsdException w:name="Placeholder Text" w:semiHidden="1" w:uiPriority="99"/>
     <w:lsdException w:name="No Spacing" w:semiHidden="1" w:uiPriority="1" w:qFormat="1"/>
     <w:lsdException w:name="Light Shading" w:uiPriority="60"/>
@@ -9606,6 +10767,7 @@
   <w:style w:type="character" w:default="1" w:styleId="DefaultParagraphFont">
     <w:name w:val="Default Paragraph Font"/>
     <w:uiPriority w:val="1"/>
+    <w:semiHidden/>
     <w:unhideWhenUsed/>
   </w:style>
   <w:style w:type="table" w:default="1" w:styleId="TableNormal">
@@ -13949,10 +15111,11 @@
     <w:link w:val="EndNoteBibliographyTitle"/>
     <w:rsid w:val="00DF291E"/>
     <w:rPr>
-      <w:rFonts w:ascii="Palatino Linotype" w:hAnsi="Palatino Linotype"/>
+      <w:rFonts w:ascii="Palatino Linotype" w:eastAsia="Calibri" w:hAnsi="Palatino Linotype"/>
       <w:noProof/>
       <w:sz w:val="28"/>
       <w:szCs w:val="24"/>
+      <w:lang w:val="en-GB"/>
     </w:rPr>
   </w:style>
   <w:style w:type="paragraph" w:customStyle="1" w:styleId="EndNoteBibliography">
@@ -13975,10 +15138,11 @@
     <w:link w:val="EndNoteBibliography"/>
     <w:rsid w:val="00DF291E"/>
     <w:rPr>
-      <w:rFonts w:ascii="Palatino Linotype" w:hAnsi="Palatino Linotype"/>
+      <w:rFonts w:ascii="Palatino Linotype" w:eastAsia="Calibri" w:hAnsi="Palatino Linotype"/>
       <w:noProof/>
       <w:sz w:val="28"/>
       <w:szCs w:val="24"/>
+      <w:lang w:val="en-GB"/>
     </w:rPr>
   </w:style>
 </w:styles>
@@ -14274,7 +15438,7 @@
 </file>
 
 <file path=customXml/itemProps1.xml><?xml version="1.0" encoding="utf-8"?>
-<ds:datastoreItem xmlns:ds="http://schemas.openxmlformats.org/officeDocument/2006/customXml" ds:itemID="{CE2CAB79-0313-4008-987B-39B1BC598D4C}">
+<ds:datastoreItem xmlns:ds="http://schemas.openxmlformats.org/officeDocument/2006/customXml" ds:itemID="{0BEE99E1-619E-4F2B-9A1E-65A29E71AAF5}">
   <ds:schemaRefs>
     <ds:schemaRef ds:uri="http://schemas.openxmlformats.org/officeDocument/2006/bibliography"/>
   </ds:schemaRefs>

</xml_diff>

<commit_message>
Added section on CubeSat capabilities.
</commit_message>
<xml_diff>
--- a/Thesis/Thesis.docx
+++ b/Thesis/Thesis.docx
@@ -6,6 +6,8 @@
       <w:pPr>
         <w:pStyle w:val="Centeredtexttitlepage"/>
       </w:pPr>
+      <w:bookmarkStart w:id="0" w:name="_GoBack"/>
+      <w:bookmarkEnd w:id="0"/>
       <w:r>
         <w:t>… CubeSat Networks …</w:t>
       </w:r>
@@ -80,8 +82,6 @@
       <w:r>
         <w:t>Stephen Ennis</w:t>
       </w:r>
-      <w:bookmarkStart w:id="0" w:name="_GoBack"/>
-      <w:bookmarkEnd w:id="0"/>
     </w:p>
     <w:p>
       <w:pPr>
@@ -949,7 +949,7 @@
         <w:rPr>
           <w:noProof/>
         </w:rPr>
-        <w:t>10</w:t>
+        <w:t>15</w:t>
       </w:r>
       <w:r>
         <w:rPr>
@@ -1008,7 +1008,7 @@
         <w:rPr>
           <w:noProof/>
         </w:rPr>
-        <w:t>10</w:t>
+        <w:t>15</w:t>
       </w:r>
       <w:r>
         <w:rPr>
@@ -1067,7 +1067,7 @@
         <w:rPr>
           <w:noProof/>
         </w:rPr>
-        <w:t>11</w:t>
+        <w:t>15</w:t>
       </w:r>
       <w:r>
         <w:rPr>
@@ -1126,7 +1126,7 @@
         <w:rPr>
           <w:noProof/>
         </w:rPr>
-        <w:t>12</w:t>
+        <w:t>16</w:t>
       </w:r>
       <w:r>
         <w:rPr>
@@ -1185,7 +1185,7 @@
         <w:rPr>
           <w:noProof/>
         </w:rPr>
-        <w:t>12</w:t>
+        <w:t>17</w:t>
       </w:r>
       <w:r>
         <w:rPr>
@@ -1233,18 +1233,16 @@
         <w:rPr>
           <w:noProof/>
         </w:rPr>
-      </w:r>
-      <w:r>
-        <w:rPr>
-          <w:noProof/>
-        </w:rPr>
         <w:fldChar w:fldCharType="separate"/>
       </w:r>
       <w:r>
         <w:rPr>
-          <w:noProof/>
-        </w:rPr>
-        <w:t>14</w:t>
+          <w:b/>
+          <w:bCs/>
+          <w:noProof/>
+          <w:lang w:val="en-US"/>
+        </w:rPr>
+        <w:t>Error! Bookmark not defined.</w:t>
       </w:r>
       <w:r>
         <w:rPr>
@@ -1292,18 +1290,16 @@
         <w:rPr>
           <w:noProof/>
         </w:rPr>
-      </w:r>
-      <w:r>
-        <w:rPr>
-          <w:noProof/>
-        </w:rPr>
         <w:fldChar w:fldCharType="separate"/>
       </w:r>
       <w:r>
         <w:rPr>
-          <w:noProof/>
-        </w:rPr>
-        <w:t>14</w:t>
+          <w:b/>
+          <w:bCs/>
+          <w:noProof/>
+          <w:lang w:val="en-US"/>
+        </w:rPr>
+        <w:t>Error! Bookmark not defined.</w:t>
       </w:r>
       <w:r>
         <w:rPr>
@@ -1363,7 +1359,7 @@
         <w:rPr>
           <w:noProof/>
         </w:rPr>
-        <w:t>15</w:t>
+        <w:t>19</w:t>
       </w:r>
       <w:r>
         <w:rPr>
@@ -1422,7 +1418,7 @@
         <w:rPr>
           <w:noProof/>
         </w:rPr>
-        <w:t>15</w:t>
+        <w:t>19</w:t>
       </w:r>
       <w:r>
         <w:rPr>
@@ -1481,7 +1477,7 @@
         <w:rPr>
           <w:noProof/>
         </w:rPr>
-        <w:t>16</w:t>
+        <w:t>21</w:t>
       </w:r>
       <w:r>
         <w:rPr>
@@ -1540,7 +1536,7 @@
         <w:rPr>
           <w:noProof/>
         </w:rPr>
-        <w:t>17</w:t>
+        <w:t>21</w:t>
       </w:r>
       <w:r>
         <w:rPr>
@@ -1599,7 +1595,7 @@
         <w:rPr>
           <w:noProof/>
         </w:rPr>
-        <w:t>17</w:t>
+        <w:t>21</w:t>
       </w:r>
       <w:r>
         <w:rPr>
@@ -1658,7 +1654,7 @@
         <w:rPr>
           <w:noProof/>
         </w:rPr>
-        <w:t>18</w:t>
+        <w:t>22</w:t>
       </w:r>
       <w:r>
         <w:rPr>
@@ -1717,7 +1713,7 @@
         <w:rPr>
           <w:noProof/>
         </w:rPr>
-        <w:t>18</w:t>
+        <w:t>22</w:t>
       </w:r>
       <w:r>
         <w:rPr>
@@ -1776,7 +1772,7 @@
         <w:rPr>
           <w:noProof/>
         </w:rPr>
-        <w:t>18</w:t>
+        <w:t>22</w:t>
       </w:r>
       <w:r>
         <w:rPr>
@@ -1835,7 +1831,7 @@
         <w:rPr>
           <w:noProof/>
         </w:rPr>
-        <w:t>18</w:t>
+        <w:t>22</w:t>
       </w:r>
       <w:r>
         <w:rPr>
@@ -1894,7 +1890,7 @@
         <w:rPr>
           <w:noProof/>
         </w:rPr>
-        <w:t>18</w:t>
+        <w:t>22</w:t>
       </w:r>
       <w:r>
         <w:rPr>
@@ -1953,7 +1949,7 @@
         <w:rPr>
           <w:noProof/>
         </w:rPr>
-        <w:t>18</w:t>
+        <w:t>22</w:t>
       </w:r>
       <w:r>
         <w:rPr>
@@ -2012,7 +2008,7 @@
         <w:rPr>
           <w:noProof/>
         </w:rPr>
-        <w:t>19</w:t>
+        <w:t>23</w:t>
       </w:r>
       <w:r>
         <w:rPr>
@@ -2071,7 +2067,7 @@
         <w:rPr>
           <w:noProof/>
         </w:rPr>
-        <w:t>19</w:t>
+        <w:t>23</w:t>
       </w:r>
       <w:r>
         <w:rPr>
@@ -2130,7 +2126,7 @@
         <w:rPr>
           <w:noProof/>
         </w:rPr>
-        <w:t>19</w:t>
+        <w:t>23</w:t>
       </w:r>
       <w:r>
         <w:rPr>
@@ -2189,7 +2185,7 @@
         <w:rPr>
           <w:noProof/>
         </w:rPr>
-        <w:t>19</w:t>
+        <w:t>23</w:t>
       </w:r>
       <w:r>
         <w:rPr>
@@ -2248,7 +2244,7 @@
         <w:rPr>
           <w:noProof/>
         </w:rPr>
-        <w:t>19</w:t>
+        <w:t>23</w:t>
       </w:r>
       <w:r>
         <w:rPr>
@@ -2307,7 +2303,7 @@
         <w:rPr>
           <w:noProof/>
         </w:rPr>
-        <w:t>19</w:t>
+        <w:t>23</w:t>
       </w:r>
       <w:r>
         <w:rPr>
@@ -2366,7 +2362,7 @@
         <w:rPr>
           <w:noProof/>
         </w:rPr>
-        <w:t>19</w:t>
+        <w:t>23</w:t>
       </w:r>
       <w:r>
         <w:rPr>
@@ -2425,7 +2421,7 @@
         <w:rPr>
           <w:noProof/>
         </w:rPr>
-        <w:t>20</w:t>
+        <w:t>24</w:t>
       </w:r>
       <w:r>
         <w:rPr>
@@ -2484,7 +2480,7 @@
         <w:rPr>
           <w:noProof/>
         </w:rPr>
-        <w:t>20</w:t>
+        <w:t>24</w:t>
       </w:r>
       <w:r>
         <w:rPr>
@@ -2543,7 +2539,7 @@
         <w:rPr>
           <w:noProof/>
         </w:rPr>
-        <w:t>20</w:t>
+        <w:t>24</w:t>
       </w:r>
       <w:r>
         <w:rPr>
@@ -2603,7 +2599,7 @@
         <w:rPr>
           <w:noProof/>
         </w:rPr>
-        <w:t>20</w:t>
+        <w:t>24</w:t>
       </w:r>
       <w:r>
         <w:rPr>
@@ -2662,7 +2658,7 @@
         <w:rPr>
           <w:noProof/>
         </w:rPr>
-        <w:t>20</w:t>
+        <w:t>24</w:t>
       </w:r>
       <w:r>
         <w:rPr>
@@ -2721,7 +2717,7 @@
         <w:rPr>
           <w:noProof/>
         </w:rPr>
-        <w:t>20</w:t>
+        <w:t>24</w:t>
       </w:r>
       <w:r>
         <w:rPr>
@@ -2780,7 +2776,7 @@
         <w:rPr>
           <w:noProof/>
         </w:rPr>
-        <w:t>20</w:t>
+        <w:t>24</w:t>
       </w:r>
       <w:r>
         <w:rPr>
@@ -2839,7 +2835,7 @@
         <w:rPr>
           <w:noProof/>
         </w:rPr>
-        <w:t>21</w:t>
+        <w:t>25</w:t>
       </w:r>
       <w:r>
         <w:rPr>
@@ -2898,7 +2894,7 @@
         <w:rPr>
           <w:noProof/>
         </w:rPr>
-        <w:t>21</w:t>
+        <w:t>25</w:t>
       </w:r>
       <w:r>
         <w:rPr>
@@ -2957,7 +2953,7 @@
         <w:rPr>
           <w:noProof/>
         </w:rPr>
-        <w:t>21</w:t>
+        <w:t>25</w:t>
       </w:r>
       <w:r>
         <w:rPr>
@@ -3868,15 +3864,7 @@
         <w:t>long with several sub-systems, a</w:t>
       </w:r>
       <w:r>
-        <w:t xml:space="preserve"> CubeSat may carry a small ‘payload’ which is often a scientific instrument or some previously ‘</w:t>
-      </w:r>
-      <w:proofErr w:type="spellStart"/>
-      <w:r>
-        <w:t>unflown</w:t>
-      </w:r>
-      <w:proofErr w:type="spellEnd"/>
-      <w:r>
-        <w:t>’ implementation of a sub-system such as an experimental antenna</w:t>
+        <w:t xml:space="preserve"> CubeSat may carry a small ‘payload’ which is often a scientific instrument or some previously ‘unflown’ implementation of a sub-system such as an experimental antenna</w:t>
       </w:r>
       <w:r>
         <w:t xml:space="preserve"> </w:t>
@@ -4763,15 +4751,7 @@
         <w:t xml:space="preserve"> S2G communicat</w:t>
       </w:r>
       <w:r>
-        <w:t xml:space="preserve">ion. S2S data rates are likely to exist in the region of </w:t>
-      </w:r>
-      <w:proofErr w:type="spellStart"/>
-      <w:r>
-        <w:t>Mbps</w:t>
-      </w:r>
-      <w:proofErr w:type="spellEnd"/>
-      <w:r>
-        <w:t xml:space="preserve"> whereas S2G data rates are frequently as low as 12kbps. These imbalances present</w:t>
+        <w:t>ion. S2S data rates are likely to exist in the region of Mbps whereas S2G data rates are frequently as low as 12kbps. These imbalances present</w:t>
       </w:r>
       <w:r>
         <w:t xml:space="preserve"> an optimization problem. Increasing the amount of S2G communication will increase S2G throughput but</w:t>
@@ -4902,8 +4882,14 @@
       </w:pPr>
       <w:bookmarkStart w:id="10" w:name="_Toc479772934"/>
       <w:r>
+        <w:rPr>
+          <w:sz w:val="40"/>
+        </w:rPr>
         <w:lastRenderedPageBreak/>
-        <w:t>State of the Art</w:t>
+        <w:t>State</w:t>
+      </w:r>
+      <w:r>
+        <w:t xml:space="preserve"> of the Art</w:t>
       </w:r>
       <w:bookmarkEnd w:id="10"/>
     </w:p>
@@ -5007,29 +4993,13 @@
         <w:t xml:space="preserve">CubeSats were first proposed by </w:t>
       </w:r>
       <w:r>
-        <w:t xml:space="preserve">Bob </w:t>
-      </w:r>
-      <w:proofErr w:type="spellStart"/>
-      <w:r>
-        <w:t>Twiggs</w:t>
-      </w:r>
-      <w:proofErr w:type="spellEnd"/>
-      <w:r>
-        <w:t xml:space="preserve"> of Stanford University</w:t>
+        <w:t>Bob Twiggs of Stanford University</w:t>
       </w:r>
       <w:r>
         <w:t xml:space="preserve"> and </w:t>
       </w:r>
       <w:r>
-        <w:t xml:space="preserve"> Jordi Puig-</w:t>
-      </w:r>
-      <w:proofErr w:type="spellStart"/>
-      <w:r>
-        <w:t>Suari</w:t>
-      </w:r>
-      <w:proofErr w:type="spellEnd"/>
-      <w:r>
-        <w:t xml:space="preserve"> of California Polytechnic State University</w:t>
+        <w:t xml:space="preserve"> Jordi Puig-Suari of California Polytechnic State University</w:t>
       </w:r>
       <w:r>
         <w:t xml:space="preserve"> in 1999 </w:t>
@@ -5091,15 +5061,7 @@
     </w:p>
     <w:p>
       <w:r>
-        <w:t xml:space="preserve">2003 saw the first launch of a CubeSat on-board a Russian </w:t>
-      </w:r>
-      <w:proofErr w:type="spellStart"/>
-      <w:r>
-        <w:t>Eurorockot</w:t>
-      </w:r>
-      <w:proofErr w:type="spellEnd"/>
-      <w:r>
-        <w:t xml:space="preserve"> </w:t>
+        <w:t xml:space="preserve">2003 saw the first launch of a CubeSat on-board a Russian Eurorockot </w:t>
       </w:r>
       <w:r>
         <w:t>[24]</w:t>
@@ -5409,15 +5371,7 @@
         <w:t xml:space="preserve"> </w:t>
       </w:r>
       <w:r>
-        <w:t>To date, there is no accepted standards body for the domain. Researchers such as Puig-</w:t>
-      </w:r>
-      <w:proofErr w:type="spellStart"/>
-      <w:r>
-        <w:t>Suari</w:t>
-      </w:r>
-      <w:proofErr w:type="spellEnd"/>
-      <w:r>
-        <w:t xml:space="preserve"> at the </w:t>
+        <w:t xml:space="preserve">To date, there is no accepted standards body for the domain. Researchers such as Puig-Suari at the </w:t>
       </w:r>
       <w:r>
         <w:t>California Polytechnic State University</w:t>
@@ -5662,6 +5616,880 @@
       <w:bookmarkEnd w:id="12"/>
     </w:p>
     <w:p>
+      <w:r>
+        <w:t xml:space="preserve">This section </w:t>
+      </w:r>
+      <w:r>
+        <w:t>provides an overview of the state of the art technical capabilities of CubeSats. In line with this work’s objectives, a focus is placed on technologies relating to communication and power. This section aims to provide context to the upcoming sections on terrestrial and CubeSat communications. In many cases, there is a need to reality check potential communications strategies with the current and emerging capabilities of the CubeSat platform.</w:t>
+      </w:r>
+    </w:p>
+    <w:p>
+      <w:pPr>
+        <w:pStyle w:val="Heading4"/>
+      </w:pPr>
+      <w:r>
+        <w:lastRenderedPageBreak/>
+        <w:t>Space-to-Ground Communication Systems</w:t>
+      </w:r>
+    </w:p>
+    <w:p>
+      <w:r>
+        <w:t xml:space="preserve">There is considerable variance in the implementation of </w:t>
+      </w:r>
+      <w:r>
+        <w:t xml:space="preserve">S2G </w:t>
+      </w:r>
+      <w:r>
+        <w:t xml:space="preserve">CubeSat communication sub-systems. The </w:t>
+      </w:r>
+      <w:r>
+        <w:t xml:space="preserve">choice of and design of a </w:t>
+      </w:r>
+      <w:r>
+        <w:t xml:space="preserve">system </w:t>
+      </w:r>
+      <w:r>
+        <w:t xml:space="preserve">is </w:t>
+      </w:r>
+      <w:r>
+        <w:t>application dependent however there are some broad patterns</w:t>
+      </w:r>
+      <w:r>
+        <w:t xml:space="preserve"> worth noting</w:t>
+      </w:r>
+      <w:r>
+        <w:t>. For instance, the most common protocol</w:t>
+      </w:r>
+      <w:r>
+        <w:t xml:space="preserve"> for S2G communications</w:t>
+      </w:r>
+      <w:r>
+        <w:t xml:space="preserve"> is AX.25 </w:t>
+      </w:r>
+      <w:r>
+        <w:fldChar w:fldCharType="begin"/>
+      </w:r>
+      <w:r>
+        <w:instrText xml:space="preserve"> ADDIN EN.CITE &lt;EndNote&gt;&lt;Cite&gt;&lt;Author&gt;Beech&lt;/Author&gt;&lt;Year&gt;1997&lt;/Year&gt;&lt;RecNum&gt;102&lt;/RecNum&gt;&lt;DisplayText&gt;[33]&lt;/DisplayText&gt;&lt;record&gt;&lt;rec-number&gt;102&lt;/rec-number&gt;&lt;foreign-keys&gt;&lt;key app="EN" db-id="s2tw2pe5hwzta8esap0xpxarvrrwetsezwzd" timestamp="1492174361"&gt;102&lt;/key&gt;&lt;/foreign-keys&gt;&lt;ref-type name="Conference Proceedings"&gt;10&lt;/ref-type&gt;&lt;contributors&gt;&lt;authors&gt;&lt;author&gt;Beech, William A&lt;/author&gt;&lt;author&gt;Nielsen, Douglas E&lt;/author&gt;&lt;author&gt;Noo, Jack Taylor&lt;/author&gt;&lt;author&gt;Ncuu, Lee Knoper&lt;/author&gt;&lt;/authors&gt;&lt;/contributors&gt;&lt;titles&gt;&lt;title&gt;AX. 25 Link Access Protocol for Amateur Packet Radio, Version: 2.2 Rev&lt;/title&gt;&lt;secondary-title&gt;Tucson Amateur Packet Radio Corp&lt;/secondary-title&gt;&lt;/titles&gt;&lt;dates&gt;&lt;year&gt;1997&lt;/year&gt;&lt;/dates&gt;&lt;publisher&gt;Citeseer&lt;/publisher&gt;&lt;urls&gt;&lt;/urls&gt;&lt;/record&gt;&lt;/Cite&gt;&lt;/EndNote&gt;</w:instrText>
+      </w:r>
+      <w:r>
+        <w:fldChar w:fldCharType="separate"/>
+      </w:r>
+      <w:r>
+        <w:rPr>
+          <w:noProof/>
+        </w:rPr>
+        <w:t>[33]</w:t>
+      </w:r>
+      <w:r>
+        <w:fldChar w:fldCharType="end"/>
+      </w:r>
+      <w:r>
+        <w:t xml:space="preserve">. Implementations </w:t>
+      </w:r>
+      <w:r>
+        <w:t>using</w:t>
+      </w:r>
+      <w:r>
+        <w:t xml:space="preserve"> AX.25</w:t>
+      </w:r>
+      <w:r>
+        <w:t xml:space="preserve"> at the link layer general</w:t>
+      </w:r>
+      <w:r>
+        <w:t>ly</w:t>
+      </w:r>
+      <w:r>
+        <w:t xml:space="preserve"> utilize a flavour of UDP/IP at higher protocol layers. CubeSat S2G communications sub-systems </w:t>
+      </w:r>
+      <w:r>
+        <w:t xml:space="preserve">typically </w:t>
+      </w:r>
+      <w:r>
+        <w:t xml:space="preserve">consume between </w:t>
+      </w:r>
+      <w:r>
+        <w:t>1W</w:t>
+      </w:r>
+      <w:r>
+        <w:t xml:space="preserve"> to 3</w:t>
+      </w:r>
+      <w:r>
+        <w:t xml:space="preserve">W of power during transmission and can achieve data rates between 9.6kbps and 12kbps when using AX.25 </w:t>
+      </w:r>
+      <w:r>
+        <w:fldChar w:fldCharType="begin"/>
+      </w:r>
+      <w:r>
+        <w:instrText xml:space="preserve"> ADDIN EN.CITE &lt;EndNote&gt;&lt;Cite&gt;&lt;Author&gt;Muri&lt;/Author&gt;&lt;Year&gt;2012&lt;/Year&gt;&lt;RecNum&gt;60&lt;/RecNum&gt;&lt;DisplayText&gt;[34]&lt;/DisplayText&gt;&lt;record&gt;&lt;rec-number&gt;60&lt;/rec-number&gt;&lt;foreign-keys&gt;&lt;key app="EN" db-id="s2tw2pe5hwzta8esap0xpxarvrrwetsezwzd" timestamp="1486033762"&gt;60&lt;/key&gt;&lt;/foreign-keys&gt;&lt;ref-type name="Journal Article"&gt;17&lt;/ref-type&gt;&lt;contributors&gt;&lt;authors&gt;&lt;author&gt;Muri, Paul&lt;/author&gt;&lt;author&gt;McNair, Janise&lt;/author&gt;&lt;/authors&gt;&lt;/contributors&gt;&lt;titles&gt;&lt;title&gt;A survey of communication sub-systems for intersatellite linked systems and CubeSat missions&lt;/title&gt;&lt;secondary-title&gt;JCM&lt;/secondary-title&gt;&lt;/titles&gt;&lt;periodical&gt;&lt;full-title&gt;JCM&lt;/full-title&gt;&lt;/periodical&gt;&lt;pages&gt;290-308&lt;/pages&gt;&lt;volume&gt;7&lt;/volume&gt;&lt;number&gt;4&lt;/number&gt;&lt;dates&gt;&lt;year&gt;2012&lt;/year&gt;&lt;/dates&gt;&lt;urls&gt;&lt;/urls&gt;&lt;/record&gt;&lt;/Cite&gt;&lt;/EndNote&gt;</w:instrText>
+      </w:r>
+      <w:r>
+        <w:fldChar w:fldCharType="separate"/>
+      </w:r>
+      <w:r>
+        <w:rPr>
+          <w:noProof/>
+        </w:rPr>
+        <w:t>[34]</w:t>
+      </w:r>
+      <w:r>
+        <w:fldChar w:fldCharType="end"/>
+      </w:r>
+      <w:r>
+        <w:t>.</w:t>
+      </w:r>
+      <w:r>
+        <w:t xml:space="preserve"> </w:t>
+      </w:r>
+    </w:p>
+    <w:p>
+      <w:r>
+        <w:t>There are some notable</w:t>
+      </w:r>
+      <w:r>
+        <w:t xml:space="preserve"> outliers to the trends in CubeSat S2G commutations</w:t>
+      </w:r>
+      <w:r>
+        <w:t xml:space="preserve"> which</w:t>
+      </w:r>
+      <w:r>
+        <w:t xml:space="preserve"> have considerably</w:t>
+      </w:r>
+      <w:r>
+        <w:t xml:space="preserve"> advance</w:t>
+      </w:r>
+      <w:r>
+        <w:t>d domain</w:t>
+      </w:r>
+      <w:r>
+        <w:t>.</w:t>
+      </w:r>
+      <w:r>
+        <w:t xml:space="preserve"> In particular,</w:t>
+      </w:r>
+      <w:r>
+        <w:t xml:space="preserve"> NASA’s Dynamic Ionosphere CubeSat Experiment (DICE) mission achieved a remarkable S2G</w:t>
+      </w:r>
+      <w:r>
+        <w:t xml:space="preserve"> maximum</w:t>
+      </w:r>
+      <w:r>
+        <w:t xml:space="preserve"> data</w:t>
+      </w:r>
+      <w:r>
+        <w:t xml:space="preserve"> </w:t>
+      </w:r>
+      <w:r>
+        <w:t xml:space="preserve">rate of </w:t>
+      </w:r>
+      <w:r>
+        <w:t xml:space="preserve">3Mbps </w:t>
+      </w:r>
+      <w:r>
+        <w:fldChar w:fldCharType="begin"/>
+      </w:r>
+      <w:r>
+        <w:instrText xml:space="preserve"> ADDIN EN.CITE &lt;EndNote&gt;&lt;Cite&gt;&lt;Author&gt;Fish&lt;/Author&gt;&lt;Year&gt;2012&lt;/Year&gt;&lt;RecNum&gt;103&lt;/RecNum&gt;&lt;DisplayText&gt;[35]&lt;/DisplayText&gt;&lt;record&gt;&lt;rec-number&gt;103&lt;/rec-number&gt;&lt;foreign-keys&gt;&lt;key app="EN" db-id="s2tw2pe5hwzta8esap0xpxarvrrwetsezwzd" timestamp="1492175170"&gt;103&lt;/key&gt;&lt;/foreign-keys&gt;&lt;ref-type name="Journal Article"&gt;17&lt;/ref-type&gt;&lt;contributors&gt;&lt;authors&gt;&lt;author&gt;Fish, Chad&lt;/author&gt;&lt;author&gt;Swenson, Charles&lt;/author&gt;&lt;author&gt;Neilsen, Tim&lt;/author&gt;&lt;author&gt;Bingham, Bryan&lt;/author&gt;&lt;author&gt;Gunther, Jake&lt;/author&gt;&lt;author&gt;Stromberg, Erik&lt;/author&gt;&lt;author&gt;Burr, Steven&lt;/author&gt;&lt;author&gt;Burt, Robert&lt;/author&gt;&lt;author&gt;Whitely, Mitch&lt;/author&gt;&lt;author&gt;Crowley, Geoff&lt;/author&gt;&lt;/authors&gt;&lt;/contributors&gt;&lt;titles&gt;&lt;title&gt;Dice mission design, development, and implementation: Success and challenges&lt;/title&gt;&lt;/titles&gt;&lt;dates&gt;&lt;year&gt;2012&lt;/year&gt;&lt;/dates&gt;&lt;urls&gt;&lt;/urls&gt;&lt;/record&gt;&lt;/Cite&gt;&lt;/EndNote&gt;</w:instrText>
+      </w:r>
+      <w:r>
+        <w:fldChar w:fldCharType="separate"/>
+      </w:r>
+      <w:r>
+        <w:rPr>
+          <w:noProof/>
+        </w:rPr>
+        <w:t>[35]</w:t>
+      </w:r>
+      <w:r>
+        <w:fldChar w:fldCharType="end"/>
+      </w:r>
+      <w:r>
+        <w:t>. Such rates were achieved using a custom SDR based sub-system consuming roughly 9W and operating within the UHF band.</w:t>
+      </w:r>
+      <w:r>
+        <w:t xml:space="preserve"> </w:t>
+      </w:r>
+      <w:r>
+        <w:t xml:space="preserve">The DICE mission holds the record for the highest S2G data rate achieved by a CubeSat. At present there are few missions that attempt a downlink rates in the order of Mbps, with the notable exception of JPL’s ISARA mission </w:t>
+      </w:r>
+      <w:r>
+        <w:fldChar w:fldCharType="begin"/>
+      </w:r>
+      <w:r>
+        <w:instrText xml:space="preserve"> ADDIN EN.CITE &lt;EndNote&gt;&lt;Cite&gt;&lt;Author&gt;Hodges&lt;/Author&gt;&lt;Year&gt;2013&lt;/Year&gt;&lt;RecNum&gt;104&lt;/RecNum&gt;&lt;DisplayText&gt;[36]&lt;/DisplayText&gt;&lt;record&gt;&lt;rec-number&gt;104&lt;/rec-number&gt;&lt;foreign-keys&gt;&lt;key app="EN" db-id="s2tw2pe5hwzta8esap0xpxarvrrwetsezwzd" timestamp="1492177208"&gt;104&lt;/key&gt;&lt;/foreign-keys&gt;&lt;ref-type name="Journal Article"&gt;17&lt;/ref-type&gt;&lt;contributors&gt;&lt;authors&gt;&lt;author&gt;Hodges, Richard&lt;/author&gt;&lt;author&gt;Shah, Biren&lt;/author&gt;&lt;author&gt;Muthulingham, Dhack&lt;/author&gt;&lt;author&gt;Freeman, Tony&lt;/author&gt;&lt;/authors&gt;&lt;/contributors&gt;&lt;titles&gt;&lt;title&gt;ISARA–Integrated Solar Array and Reflectarray Mission Overview&lt;/title&gt;&lt;/titles&gt;&lt;dates&gt;&lt;year&gt;2013&lt;/year&gt;&lt;/dates&gt;&lt;urls&gt;&lt;/urls&gt;&lt;/record&gt;&lt;/Cite&gt;&lt;/EndNote&gt;</w:instrText>
+      </w:r>
+      <w:r>
+        <w:fldChar w:fldCharType="separate"/>
+      </w:r>
+      <w:r>
+        <w:rPr>
+          <w:noProof/>
+        </w:rPr>
+        <w:t>[36]</w:t>
+      </w:r>
+      <w:r>
+        <w:fldChar w:fldCharType="end"/>
+      </w:r>
+      <w:r>
+        <w:t>. The majority of upcoming missions aim to achieve communication rates in the order of hundreds of kbps.</w:t>
+      </w:r>
+    </w:p>
+    <w:p>
+      <w:r>
+        <w:t>In order to approach protocol design for the throughput v. power consumption problem</w:t>
+      </w:r>
+      <w:r>
+        <w:t>,</w:t>
+      </w:r>
+      <w:r>
+        <w:t xml:space="preserve"> ‘baseline’ state of the art S2G characteristics</w:t>
+      </w:r>
+      <w:r>
+        <w:t xml:space="preserve"> were chosen. One of the primary inspirations for the work was the CNSA’s Tianwang-1 (TW-1) mission </w:t>
+      </w:r>
+      <w:r>
+        <w:fldChar w:fldCharType="begin"/>
+      </w:r>
+      <w:r>
+        <w:instrText xml:space="preserve"> ADDIN EN.CITE &lt;EndNote&gt;&lt;Cite&gt;&lt;Author&gt;Wu&lt;/Author&gt;&lt;Year&gt;2016&lt;/Year&gt;&lt;RecNum&gt;56&lt;/RecNum&gt;&lt;DisplayText&gt;[37]&lt;/DisplayText&gt;&lt;record&gt;&lt;rec-number&gt;56&lt;/rec-number&gt;&lt;foreign-keys&gt;&lt;key app="EN" db-id="s2tw2pe5hwzta8esap0xpxarvrrwetsezwzd" timestamp="1485956683"&gt;56&lt;/key&gt;&lt;/foreign-keys&gt;&lt;ref-type name="Journal Article"&gt;17&lt;/ref-type&gt;&lt;contributors&gt;&lt;authors&gt;&lt;author&gt;Wu, Shufan&lt;/author&gt;&lt;author&gt;Chen, Wen&lt;/author&gt;&lt;author&gt;Chao, Caixia&lt;/author&gt;&lt;/authors&gt;&lt;/contributors&gt;&lt;titles&gt;&lt;title&gt;The STU-2 CubeSat Mission and In-Orbit Test Results&lt;/title&gt;&lt;/titles&gt;&lt;dates&gt;&lt;year&gt;2016&lt;/year&gt;&lt;/dates&gt;&lt;urls&gt;&lt;/urls&gt;&lt;/record&gt;&lt;/Cite&gt;&lt;/EndNote&gt;</w:instrText>
+      </w:r>
+      <w:r>
+        <w:fldChar w:fldCharType="separate"/>
+      </w:r>
+      <w:r>
+        <w:rPr>
+          <w:noProof/>
+        </w:rPr>
+        <w:t>[37]</w:t>
+      </w:r>
+      <w:r>
+        <w:fldChar w:fldCharType="end"/>
+      </w:r>
+      <w:r>
+        <w:t>. This mission is an ideal candidate to use as a baseline for S2G communication modelling as the mission was designed</w:t>
+      </w:r>
+      <w:r>
+        <w:t xml:space="preserve"> specifically</w:t>
+      </w:r>
+      <w:r>
+        <w:t xml:space="preserve"> to test CubeSat inter-</w:t>
+      </w:r>
+      <w:r>
+        <w:lastRenderedPageBreak/>
+        <w:t>communications. As such, it is representative of the capabilities future</w:t>
+      </w:r>
+      <w:r>
+        <w:t xml:space="preserve"> CSN</w:t>
+      </w:r>
+      <w:r>
+        <w:t xml:space="preserve"> missions may achieve. TW-1 achieved S2G data rates of 125kbps. Details regarding the power consumption of the TW-1 S2G sub-systems are unavailable. </w:t>
+      </w:r>
+      <w:r>
+        <w:t>However, b</w:t>
+      </w:r>
+      <w:r>
+        <w:t xml:space="preserve">y examining previous and upcoming missions as well as work on energy budget analysis </w:t>
+      </w:r>
+      <w:r>
+        <w:fldChar w:fldCharType="begin"/>
+      </w:r>
+      <w:r>
+        <w:instrText xml:space="preserve"> ADDIN EN.CITE &lt;EndNote&gt;&lt;Cite&gt;&lt;Author&gt;Arnold&lt;/Author&gt;&lt;Year&gt;2012&lt;/Year&gt;&lt;RecNum&gt;105&lt;/RecNum&gt;&lt;DisplayText&gt;[38]&lt;/DisplayText&gt;&lt;record&gt;&lt;rec-number&gt;105&lt;/rec-number&gt;&lt;foreign-keys&gt;&lt;key app="EN" db-id="s2tw2pe5hwzta8esap0xpxarvrrwetsezwzd" timestamp="1492178285"&gt;105&lt;/key&gt;&lt;/foreign-keys&gt;&lt;ref-type name="Conference Proceedings"&gt;10&lt;/ref-type&gt;&lt;contributors&gt;&lt;authors&gt;&lt;author&gt;Arnold, Scott Sterling&lt;/author&gt;&lt;author&gt;Nuzzaci, Ryan&lt;/author&gt;&lt;author&gt;Gordon-Ross, Ann&lt;/author&gt;&lt;/authors&gt;&lt;/contributors&gt;&lt;titles&gt;&lt;title&gt;Energy budgeting for CubeSats with an integrated FPGA&lt;/title&gt;&lt;secondary-title&gt;Aerospace Conference, 2012 IEEE&lt;/secondary-title&gt;&lt;/titles&gt;&lt;pages&gt;1-14&lt;/pages&gt;&lt;dates&gt;&lt;year&gt;2012&lt;/year&gt;&lt;/dates&gt;&lt;publisher&gt;IEEE&lt;/publisher&gt;&lt;isbn&gt;1457705575&lt;/isbn&gt;&lt;urls&gt;&lt;/urls&gt;&lt;/record&gt;&lt;/Cite&gt;&lt;/EndNote&gt;</w:instrText>
+      </w:r>
+      <w:r>
+        <w:fldChar w:fldCharType="separate"/>
+      </w:r>
+      <w:r>
+        <w:rPr>
+          <w:noProof/>
+        </w:rPr>
+        <w:t>[38]</w:t>
+      </w:r>
+      <w:r>
+        <w:fldChar w:fldCharType="end"/>
+      </w:r>
+      <w:r>
+        <w:t xml:space="preserve"> one may safely assume a peak transmission power consumption of 3W. </w:t>
+      </w:r>
+    </w:p>
+    <w:p>
+      <w:pPr>
+        <w:pStyle w:val="Heading4"/>
+      </w:pPr>
+      <w:r>
+        <w:t xml:space="preserve">Satellite-to-Satellite </w:t>
+      </w:r>
+      <w:r>
+        <w:t>Communication Systems</w:t>
+      </w:r>
+    </w:p>
+    <w:p>
+      <w:r>
+        <w:t>S2S communications is by no means a new concept. CubeSat based S2S communication began to gain popularity following a paper published in 2008 on the “</w:t>
+      </w:r>
+      <w:r>
+        <w:t>Development of a Satellite Sensor Network for Future Space Missions</w:t>
+      </w:r>
+      <w:r>
+        <w:t xml:space="preserve">” by Vladimirova et. al. </w:t>
+      </w:r>
+      <w:r>
+        <w:t>CubeSat S2S communication remained purely conceptual</w:t>
+      </w:r>
+      <w:r>
+        <w:t xml:space="preserve"> until </w:t>
+      </w:r>
+      <w:r>
+        <w:t>2016 that the NASA Nodes mission made it a reality</w:t>
+      </w:r>
+      <w:r>
+        <w:t xml:space="preserve"> </w:t>
+      </w:r>
+      <w:r>
+        <w:fldChar w:fldCharType="begin"/>
+      </w:r>
+      <w:r>
+        <w:instrText xml:space="preserve"> ADDIN EN.CITE &lt;EndNote&gt;&lt;Cite&gt;&lt;Author&gt;Hanson&lt;/Author&gt;&lt;Year&gt;2016&lt;/Year&gt;&lt;RecNum&gt;1&lt;/RecNum&gt;&lt;DisplayText&gt;[12]&lt;/DisplayText&gt;&lt;record&gt;&lt;rec-number&gt;1&lt;/rec-number&gt;&lt;foreign-keys&gt;&lt;key app="EN" db-id="s2tw2pe5hwzta8esap0xpxarvrrwetsezwzd" timestamp="1476911075"&gt;1&lt;/key&gt;&lt;/foreign-keys&gt;&lt;ref-type name="Journal Article"&gt;17&lt;/ref-type&gt;&lt;contributors&gt;&lt;authors&gt;&lt;author&gt;Hanson, John&lt;/author&gt;&lt;author&gt;Luna, Ali Guarneros&lt;/author&gt;&lt;author&gt;DeRosee, Rodolphe&lt;/author&gt;&lt;author&gt;Oyadomari, Ken&lt;/author&gt;&lt;author&gt;Wolfe, Jasper&lt;/author&gt;&lt;author&gt;Attai, Watson&lt;/author&gt;&lt;author&gt;Prical, Cedric&lt;/author&gt;&lt;/authors&gt;&lt;/contributors&gt;&lt;titles&gt;&lt;title&gt;Nodes: A Flight Demonstration of Networked Spacecraft Command and Control&lt;/title&gt;&lt;/titles&gt;&lt;dates&gt;&lt;year&gt;2016&lt;/year&gt;&lt;/dates&gt;&lt;urls&gt;&lt;/urls&gt;&lt;/record&gt;&lt;/Cite&gt;&lt;/EndNote&gt;</w:instrText>
+      </w:r>
+      <w:r>
+        <w:fldChar w:fldCharType="separate"/>
+      </w:r>
+      <w:r>
+        <w:rPr>
+          <w:noProof/>
+        </w:rPr>
+        <w:t>[12]</w:t>
+      </w:r>
+      <w:r>
+        <w:fldChar w:fldCharType="end"/>
+      </w:r>
+      <w:r>
+        <w:t xml:space="preserve">. </w:t>
+      </w:r>
+    </w:p>
+    <w:p>
+      <w:r>
+        <w:t>Unlike the case of S2G communications th</w:t>
+      </w:r>
+      <w:r>
+        <w:t>ere is little prior art regarding the S2S capabilities of CubeSats. This is unsurprising considering the age of the domain. There are effectively</w:t>
+      </w:r>
+      <w:r>
+        <w:t xml:space="preserve"> two cases which</w:t>
+      </w:r>
+      <w:r>
+        <w:t xml:space="preserve"> inform the state of the art S2S capabilities of CubeSats:</w:t>
+      </w:r>
+      <w:r>
+        <w:t xml:space="preserve"> The</w:t>
+      </w:r>
+      <w:r>
+        <w:t xml:space="preserve"> </w:t>
+      </w:r>
+      <w:r>
+        <w:t xml:space="preserve">NASA’s Nodes mission and Gamalink </w:t>
+      </w:r>
+      <w:r>
+        <w:fldChar w:fldCharType="begin"/>
+      </w:r>
+      <w:r>
+        <w:instrText xml:space="preserve"> ADDIN EN.CITE &lt;EndNote&gt;&lt;Cite&gt;&lt;Author&gt;Oliveira&lt;/Author&gt;&lt;Year&gt;2015&lt;/Year&gt;&lt;RecNum&gt;57&lt;/RecNum&gt;&lt;DisplayText&gt;[39]&lt;/DisplayText&gt;&lt;record&gt;&lt;rec-number&gt;57&lt;/rec-number&gt;&lt;foreign-keys&gt;&lt;key app="EN" db-id="s2tw2pe5hwzta8esap0xpxarvrrwetsezwzd" timestamp="1486033031"&gt;57&lt;/key&gt;&lt;/foreign-keys&gt;&lt;ref-type name="Web Page"&gt;12&lt;/ref-type&gt;&lt;contributors&gt;&lt;authors&gt;&lt;author&gt;Oliveira, Andre&lt;/author&gt;&lt;/authors&gt;&lt;/contributors&gt;&lt;titles&gt;&lt;title&gt;Final Report Summary - GAMALINK (Generic SDR-bAsed Multifunctional spAce LINK)&lt;/title&gt;&lt;/titles&gt;&lt;volume&gt;2017&lt;/volume&gt;&lt;number&gt;02-02&lt;/number&gt;&lt;dates&gt;&lt;year&gt;2015&lt;/year&gt;&lt;pub-dates&gt;&lt;date&gt;01-10-2015&lt;/date&gt;&lt;/pub-dates&gt;&lt;/dates&gt;&lt;pub-location&gt;http://cordis.europa.eu/&lt;/pub-location&gt;&lt;urls&gt;&lt;related-urls&gt;&lt;url&gt;http://cordis.europa.eu/result/rcn/172006_en.html&lt;/url&gt;&lt;/related-urls&gt;&lt;/urls&gt;&lt;electronic-resource-num&gt;02-02-2017&lt;/electronic-resource-num&gt;&lt;/record&gt;&lt;/Cite&gt;&lt;/EndNote&gt;</w:instrText>
+      </w:r>
+      <w:r>
+        <w:fldChar w:fldCharType="separate"/>
+      </w:r>
+      <w:r>
+        <w:rPr>
+          <w:noProof/>
+        </w:rPr>
+        <w:t>[39]</w:t>
+      </w:r>
+      <w:r>
+        <w:fldChar w:fldCharType="end"/>
+      </w:r>
+      <w:r>
+        <w:t xml:space="preserve">. Comparatively, Gamalink is considerably more advanced than the systems employed on the Nodes mission. Nodes utilized a UHF transceiver and the AX.25 protocol to achieve S2S data rates of 1.2kps. As Nodes was a first in many regards it is unsurprising that the mission designers opted for a well-known and basic approaches to CubeSat communications. </w:t>
+      </w:r>
+    </w:p>
+    <w:p>
+      <w:r>
+        <w:lastRenderedPageBreak/>
+        <w:t xml:space="preserve">Gamalink is </w:t>
+      </w:r>
+      <w:r>
+        <w:t>a proprietary SDR based technology developed by a</w:t>
+      </w:r>
+      <w:r>
+        <w:t xml:space="preserve"> Portuguese Aerospace and Defence company by the name of Tekever. Gamalink is unquestionably the current state of the art in CubeSat</w:t>
+      </w:r>
+      <w:r>
+        <w:t xml:space="preserve"> </w:t>
+      </w:r>
+      <w:r>
+        <w:t xml:space="preserve">S2S communications. Gamalink has been successfully tested on the TW-1 mission </w:t>
+      </w:r>
+      <w:r>
+        <w:fldChar w:fldCharType="begin"/>
+      </w:r>
+      <w:r>
+        <w:instrText xml:space="preserve"> ADDIN EN.CITE &lt;EndNote&gt;&lt;Cite&gt;&lt;Author&gt;Barbosa&lt;/Author&gt;&lt;Year&gt;2015&lt;/Year&gt;&lt;RecNum&gt;8&lt;/RecNum&gt;&lt;DisplayText&gt;[23]&lt;/DisplayText&gt;&lt;record&gt;&lt;rec-number&gt;8&lt;/rec-number&gt;&lt;foreign-keys&gt;&lt;key app="EN" db-id="s2tw2pe5hwzta8esap0xpxarvrrwetsezwzd" timestamp="1478814817"&gt;8&lt;/key&gt;&lt;/foreign-keys&gt;&lt;ref-type name="Web Page"&gt;12&lt;/ref-type&gt;&lt;contributors&gt;&lt;authors&gt;&lt;author&gt;R. Barbosa&lt;/author&gt;&lt;/authors&gt;&lt;/contributors&gt;&lt;titles&gt;&lt;title&gt;China debuts Long March 11 lofting Tianwang-1 trio&lt;/title&gt;&lt;/titles&gt;&lt;volume&gt;2016&lt;/volume&gt;&lt;number&gt;September, 24&lt;/number&gt;&lt;dates&gt;&lt;year&gt;2015&lt;/year&gt;&lt;/dates&gt;&lt;pub-location&gt;NASASpaceFlight.com&lt;/pub-location&gt;&lt;urls&gt;&lt;related-urls&gt;&lt;url&gt;NASASpaceFlight.com&lt;/url&gt;&lt;/related-urls&gt;&lt;/urls&gt;&lt;/record&gt;&lt;/Cite&gt;&lt;/EndNote&gt;</w:instrText>
+      </w:r>
+      <w:r>
+        <w:fldChar w:fldCharType="separate"/>
+      </w:r>
+      <w:r>
+        <w:rPr>
+          <w:noProof/>
+        </w:rPr>
+        <w:t>[23]</w:t>
+      </w:r>
+      <w:r>
+        <w:fldChar w:fldCharType="end"/>
+      </w:r>
+      <w:r>
+        <w:t xml:space="preserve"> it is also marked for use by several other missions such as </w:t>
+      </w:r>
+      <w:r>
+        <w:t>i-INSPIRE II</w:t>
+      </w:r>
+      <w:r>
+        <w:t xml:space="preserve"> </w:t>
+      </w:r>
+      <w:r>
+        <w:fldChar w:fldCharType="begin"/>
+      </w:r>
+      <w:r>
+        <w:instrText xml:space="preserve"> ADDIN EN.CITE &lt;EndNote&gt;&lt;Cite&gt;&lt;Year&gt;2016&lt;/Year&gt;&lt;RecNum&gt;106&lt;/RecNum&gt;&lt;DisplayText&gt;[40]&lt;/DisplayText&gt;&lt;record&gt;&lt;rec-number&gt;106&lt;/rec-number&gt;&lt;foreign-keys&gt;&lt;key app="EN" db-id="s2tw2pe5hwzta8esap0xpxarvrrwetsezwzd" timestamp="1492182236"&gt;106&lt;/key&gt;&lt;/foreign-keys&gt;&lt;ref-type name="Web Page"&gt;12&lt;/ref-type&gt;&lt;contributors&gt;&lt;/contributors&gt;&lt;titles&gt;&lt;title&gt;CubeSat Design Overview Report&lt;/title&gt;&lt;/titles&gt;&lt;volume&gt;2017&lt;/volume&gt;&lt;number&gt;April 14th&lt;/number&gt;&lt;dates&gt;&lt;year&gt;2016&lt;/year&gt;&lt;/dates&gt;&lt;pub-location&gt;http://sydney.edu.au&lt;/pub-location&gt;&lt;publisher&gt;http://sydney.edu.au&lt;/publisher&gt;&lt;urls&gt;&lt;related-urls&gt;&lt;url&gt;http://sydney.edu.au/engineering/aeromech/AERO3760/private/CDR/1%20%20Critical%20Design%20Overview%20i-INSPIRE%EF%BC%92.pdf&lt;/url&gt;&lt;/related-urls&gt;&lt;/urls&gt;&lt;electronic-resource-num&gt;14-4-17&lt;/electronic-resource-num&gt;&lt;/record&gt;&lt;/Cite&gt;&lt;/EndNote&gt;</w:instrText>
+      </w:r>
+      <w:r>
+        <w:fldChar w:fldCharType="separate"/>
+      </w:r>
+      <w:r>
+        <w:rPr>
+          <w:noProof/>
+        </w:rPr>
+        <w:t>[40]</w:t>
+      </w:r>
+      <w:r>
+        <w:fldChar w:fldCharType="end"/>
+      </w:r>
+      <w:r>
+        <w:t xml:space="preserve">, </w:t>
+      </w:r>
+      <w:r>
+        <w:t>DelFFi</w:t>
+      </w:r>
+      <w:r>
+        <w:t xml:space="preserve"> </w:t>
+      </w:r>
+      <w:r>
+        <w:fldChar w:fldCharType="begin"/>
+      </w:r>
+      <w:r>
+        <w:instrText xml:space="preserve"> ADDIN EN.CITE &lt;EndNote&gt;&lt;Cite&gt;&lt;Author&gt;Guo&lt;/Author&gt;&lt;Year&gt;2013&lt;/Year&gt;&lt;RecNum&gt;64&lt;/RecNum&gt;&lt;DisplayText&gt;[41]&lt;/DisplayText&gt;&lt;record&gt;&lt;rec-number&gt;64&lt;/rec-number&gt;&lt;foreign-keys&gt;&lt;key app="EN" db-id="s2tw2pe5hwzta8esap0xpxarvrrwetsezwzd" timestamp="1486036599"&gt;64&lt;/key&gt;&lt;/foreign-keys&gt;&lt;ref-type name="Journal Article"&gt;17&lt;/ref-type&gt;&lt;contributors&gt;&lt;authors&gt;&lt;author&gt;Guo, Jian&lt;/author&gt;&lt;author&gt;Bouwmeester, Jasper&lt;/author&gt;&lt;author&gt;Gill, Eberhard&lt;/author&gt;&lt;/authors&gt;&lt;/contributors&gt;&lt;titles&gt;&lt;title&gt;From Single to Formation Flying CubeSats: An Update from the Delft Programme&lt;/title&gt;&lt;/titles&gt;&lt;dates&gt;&lt;year&gt;2013&lt;/year&gt;&lt;/dates&gt;&lt;urls&gt;&lt;/urls&gt;&lt;/record&gt;&lt;/Cite&gt;&lt;/EndNote&gt;</w:instrText>
+      </w:r>
+      <w:r>
+        <w:fldChar w:fldCharType="separate"/>
+      </w:r>
+      <w:r>
+        <w:rPr>
+          <w:noProof/>
+        </w:rPr>
+        <w:t>[41]</w:t>
+      </w:r>
+      <w:r>
+        <w:fldChar w:fldCharType="end"/>
+      </w:r>
+      <w:r>
+        <w:t xml:space="preserve"> and ESA’s Proba 3</w:t>
+      </w:r>
+      <w:r>
+        <w:t xml:space="preserve"> </w:t>
+      </w:r>
+      <w:r>
+        <w:fldChar w:fldCharType="begin"/>
+      </w:r>
+      <w:r>
+        <w:instrText xml:space="preserve"> ADDIN EN.CITE &lt;EndNote&gt;&lt;Cite&gt;&lt;Author&gt;Focardi&lt;/Author&gt;&lt;Year&gt;2016&lt;/Year&gt;&lt;RecNum&gt;51&lt;/RecNum&gt;&lt;DisplayText&gt;[42]&lt;/DisplayText&gt;&lt;record&gt;&lt;rec-number&gt;51&lt;/rec-number&gt;&lt;foreign-keys&gt;&lt;key app="EN" db-id="s2tw2pe5hwzta8esap0xpxarvrrwetsezwzd" timestamp="1485949178"&gt;51&lt;/key&gt;&lt;/foreign-keys&gt;&lt;ref-type name="Conference Proceedings"&gt;10&lt;/ref-type&gt;&lt;contributors&gt;&lt;authors&gt;&lt;author&gt;Focardi, M&lt;/author&gt;&lt;author&gt;Noce, V&lt;/author&gt;&lt;author&gt;Buckley, S&lt;/author&gt;&lt;author&gt;O&amp;apos;Neill, K&lt;/author&gt;&lt;author&gt;Bemporad, A&lt;/author&gt;&lt;author&gt;Fineschi, S&lt;/author&gt;&lt;author&gt;Pancrazzi, M&lt;/author&gt;&lt;author&gt;Landini, F&lt;/author&gt;&lt;author&gt;Baccani, C&lt;/author&gt;&lt;author&gt;Capobianco, G&lt;/author&gt;&lt;/authors&gt;&lt;/contributors&gt;&lt;titles&gt;&lt;title&gt;The shadow position sensors (SPS) formation flying metrology subsystem for the ESA PROBA-3 mission: present status and future developments&lt;/title&gt;&lt;secondary-title&gt;SPIE Astronomical Telescopes+ Instrumentation&lt;/secondary-title&gt;&lt;/titles&gt;&lt;pages&gt;99044Z-99044Z-17&lt;/pages&gt;&lt;dates&gt;&lt;year&gt;2016&lt;/year&gt;&lt;/dates&gt;&lt;publisher&gt;International Society for Optics and Photonics&lt;/publisher&gt;&lt;urls&gt;&lt;/urls&gt;&lt;/record&gt;&lt;/Cite&gt;&lt;/EndNote&gt;</w:instrText>
+      </w:r>
+      <w:r>
+        <w:fldChar w:fldCharType="separate"/>
+      </w:r>
+      <w:r>
+        <w:rPr>
+          <w:noProof/>
+        </w:rPr>
+        <w:t>[42]</w:t>
+      </w:r>
+      <w:r>
+        <w:fldChar w:fldCharType="end"/>
+      </w:r>
+      <w:r>
+        <w:t>.</w:t>
+      </w:r>
+      <w:r>
+        <w:t xml:space="preserve"> </w:t>
+      </w:r>
+    </w:p>
+    <w:p>
+      <w:r>
+        <w:t xml:space="preserve">Due to the </w:t>
+      </w:r>
+      <w:r>
+        <w:t>Gamalink’s</w:t>
+      </w:r>
+      <w:r>
+        <w:t xml:space="preserve"> proprietary nature and its potential military applications details regarding Gamalink are exceptionally sparse. During research no information regarding protocol use or design was available. Tekever make several allusions to MANE</w:t>
+      </w:r>
+      <w:r>
+        <w:t>Ts even stating</w:t>
+      </w:r>
+      <w:r>
+        <w:t xml:space="preserve"> that Gamalink implements an “SDR-based Ad hoc Space Network” (SASNET). </w:t>
+      </w:r>
+      <w:r>
+        <w:t>This is a clear indication that the state of the art in MANET technology is integral to the design and development of Gamalink.</w:t>
+      </w:r>
+    </w:p>
+    <w:p>
+      <w:r>
+        <w:t xml:space="preserve">Despite the lack of protocol stack information, several key data points regarding Gamalink are available. </w:t>
+      </w:r>
+      <w:r>
+        <w:t>A</w:t>
+      </w:r>
+      <w:r>
+        <w:t xml:space="preserve">ccording to promotional material presented to ESA </w:t>
+      </w:r>
+      <w:r>
+        <w:t xml:space="preserve"> </w:t>
+      </w:r>
+      <w:r>
+        <w:t>Gamalink is capable of achieving data rates up to 2Mbps however</w:t>
+      </w:r>
+      <w:r>
+        <w:t>,</w:t>
+      </w:r>
+      <w:r>
+        <w:t xml:space="preserve"> i-INSPIRE mission design</w:t>
+      </w:r>
+      <w:r>
+        <w:t>ers state that the maximum data rate as</w:t>
+      </w:r>
+      <w:r>
+        <w:t xml:space="preserve"> 1Mbps </w:t>
+      </w:r>
+      <w:r>
+        <w:fldChar w:fldCharType="begin"/>
+      </w:r>
+      <w:r>
+        <w:instrText xml:space="preserve"> ADDIN EN.CITE &lt;EndNote&gt;&lt;Cite&gt;&lt;Year&gt;2016&lt;/Year&gt;&lt;RecNum&gt;106&lt;/RecNum&gt;&lt;DisplayText&gt;[40]&lt;/DisplayText&gt;&lt;record&gt;&lt;rec-number&gt;106&lt;/rec-number&gt;&lt;foreign-keys&gt;&lt;key app="EN" db-id="s2tw2pe5hwzta8esap0xpxarvrrwetsezwzd" timestamp="1492182236"&gt;106&lt;/key&gt;&lt;/foreign-keys&gt;&lt;ref-type name="Web Page"&gt;12&lt;/ref-type&gt;&lt;contributors&gt;&lt;/contributors&gt;&lt;titles&gt;&lt;title&gt;CubeSat Design Overview Report&lt;/title&gt;&lt;/titles&gt;&lt;volume&gt;2017&lt;/volume&gt;&lt;number&gt;April 14th&lt;/number&gt;&lt;dates&gt;&lt;year&gt;2016&lt;/year&gt;&lt;/dates&gt;&lt;pub-location&gt;http://sydney.edu.au&lt;/pub-location&gt;&lt;publisher&gt;http://sydney.edu.au&lt;/publisher&gt;&lt;urls&gt;&lt;related-urls&gt;&lt;url&gt;http://sydney.edu.au/engineering/aeromech/AERO3760/private/CDR/1%20%20Critical%20Design%20Overview%20i-INSPIRE%EF%BC%92.pdf&lt;/url&gt;&lt;/related-urls&gt;&lt;/urls&gt;&lt;electronic-resource-num&gt;14-4-17&lt;/electronic-resource-num&gt;&lt;/record&gt;&lt;/Cite&gt;&lt;/EndNote&gt;</w:instrText>
+      </w:r>
+      <w:r>
+        <w:fldChar w:fldCharType="separate"/>
+      </w:r>
+      <w:r>
+        <w:rPr>
+          <w:noProof/>
+        </w:rPr>
+        <w:t>[40]</w:t>
+      </w:r>
+      <w:r>
+        <w:fldChar w:fldCharType="end"/>
+      </w:r>
+      <w:r>
+        <w:t>.</w:t>
+      </w:r>
+      <w:r>
+        <w:t xml:space="preserve"> Gamalink operates in the S-Band </w:t>
+      </w:r>
+      <w:r>
+        <w:t>(2.40-2.45 GHz)</w:t>
+      </w:r>
+      <w:r>
+        <w:t xml:space="preserve"> with a bandwidth of 40Mhz, making the Mbps scale data rates believable. While transmitting Gamalink consumes up to 1.5W and while receiving up to 200mW </w:t>
+      </w:r>
+      <w:r>
+        <w:fldChar w:fldCharType="begin"/>
+      </w:r>
+      <w:r>
+        <w:instrText xml:space="preserve"> ADDIN EN.CITE &lt;EndNote&gt;&lt;Cite&gt;&lt;Author&gt;Guo&lt;/Author&gt;&lt;Year&gt;2013&lt;/Year&gt;&lt;RecNum&gt;64&lt;/RecNum&gt;&lt;DisplayText&gt;[41]&lt;/DisplayText&gt;&lt;record&gt;&lt;rec-number&gt;64&lt;/rec-number&gt;&lt;foreign-keys&gt;&lt;key app="EN" db-id="s2tw2pe5hwzta8esap0xpxarvrrwetsezwzd" timestamp="1486036599"&gt;64&lt;/key&gt;&lt;/foreign-keys&gt;&lt;ref-type name="Journal Article"&gt;17&lt;/ref-type&gt;&lt;contributors&gt;&lt;authors&gt;&lt;author&gt;Guo, Jian&lt;/author&gt;&lt;author&gt;Bouwmeester, Jasper&lt;/author&gt;&lt;author&gt;Gill, Eberhard&lt;/author&gt;&lt;/authors&gt;&lt;/contributors&gt;&lt;titles&gt;&lt;title&gt;From Single to Formation Flying CubeSats: An Update from the Delft Programme&lt;/title&gt;&lt;/titles&gt;&lt;dates&gt;&lt;year&gt;2013&lt;/year&gt;&lt;/dates&gt;&lt;urls&gt;&lt;/urls&gt;&lt;/record&gt;&lt;/Cite&gt;&lt;/EndNote&gt;</w:instrText>
+      </w:r>
+      <w:r>
+        <w:fldChar w:fldCharType="separate"/>
+      </w:r>
+      <w:r>
+        <w:rPr>
+          <w:noProof/>
+        </w:rPr>
+        <w:t>[41]</w:t>
+      </w:r>
+      <w:r>
+        <w:fldChar w:fldCharType="end"/>
+      </w:r>
+      <w:r>
+        <w:t xml:space="preserve">. Using these details and assuming a maximum data rate of 2Mbps, a state of the art baseline can be established for CubeSat S2S communications to be used alongside the S2G baseline. </w:t>
+      </w:r>
+    </w:p>
+    <w:p>
+      <w:pPr>
+        <w:pStyle w:val="Heading4"/>
+      </w:pPr>
+      <w:r>
+        <w:lastRenderedPageBreak/>
+        <w:t>Other Capabilities</w:t>
+      </w:r>
+    </w:p>
+    <w:p>
+      <w:r>
+        <w:t>Although</w:t>
+      </w:r>
+      <w:r>
+        <w:t xml:space="preserve"> </w:t>
+      </w:r>
+      <w:r>
+        <w:t>the primary</w:t>
+      </w:r>
+      <w:r>
+        <w:t xml:space="preserve"> </w:t>
+      </w:r>
+      <w:r>
+        <w:t xml:space="preserve">relevant </w:t>
+      </w:r>
+      <w:r>
+        <w:t xml:space="preserve">CubeSat capabilities </w:t>
+      </w:r>
+      <w:r>
+        <w:t xml:space="preserve">have been covered in the preceding sections, there are certain other capabilities worth discussing in brief. In general, the capabilities of CubeSats have progressed closer and closer to those of larger satellites. Despite strict power, weight and size constraints effectively all major large satellite sub-systems have a corresponding, scaled down, CubeSat equivalent. </w:t>
+      </w:r>
+    </w:p>
+    <w:p>
+      <w:r>
+        <w:t>Attitude determination and control sub-systems (ADCS) are implemented to ensure correct spacecraft orientation.</w:t>
+      </w:r>
+      <w:r>
+        <w:t xml:space="preserve"> ADCS are critical to insuring correctly positioned solar panel, antennae and or payload instruments. In almost all cases craft will also be required to ‘de-tumble’ prior to launch. There are numerous tested examples of ADCS technologies for CubeSats </w:t>
+      </w:r>
+      <w:r>
+        <w:fldChar w:fldCharType="begin">
+          <w:fldData xml:space="preserve">PEVuZE5vdGU+PENpdGU+PEF1dGhvcj5TdW48L0F1dGhvcj48WWVhcj4yMDE2PC9ZZWFyPjxSZWNO
+dW0+NTU8L1JlY051bT48RGlzcGxheVRleHQ+WzcsIDQzLCA0NF08L0Rpc3BsYXlUZXh0PjxyZWNv
+cmQ+PHJlYy1udW1iZXI+NTU8L3JlYy1udW1iZXI+PGZvcmVpZ24ta2V5cz48a2V5IGFwcD0iRU4i
+IGRiLWlkPSJzMnR3MnBlNWh3enRhOGVzYXAweHB4YXJ2cnJ3ZXRzZXp3emQiIHRpbWVzdGFtcD0i
+MTQ4NTk1NjYwNyI+NTU8L2tleT48L2ZvcmVpZ24ta2V5cz48cmVmLXR5cGUgbmFtZT0iSm91cm5h
+bCBBcnRpY2xlIj4xNzwvcmVmLXR5cGU+PGNvbnRyaWJ1dG9ycz48YXV0aG9ycz48YXV0aG9yPlN1
+biwgR3Vvd2VuPC9hdXRob3I+PGF1dGhvcj5YaWEsIFhpd2FuZzwvYXV0aG9yPjxhdXRob3I+V3Us
+IFNodWZhbjwvYXV0aG9yPjxhdXRob3I+V3UsIFpoaXlpPC9hdXRob3I+PGF1dGhvcj5DaGVuLCBX
+ZW48L2F1dGhvcj48L2F1dGhvcnM+PC9jb250cmlidXRvcnM+PHRpdGxlcz48dGl0bGU+QXR0aXR1
+ZGUgRGV0ZXJtaW5hdGlvbiBhbmQgQ29udHJvbCBTeXN0ZW0gRGVzaWduIGZvciBTVFUtMkEgQ3Vi
+ZVNhdCBhbmQgSW4tT3JiaXQgUmVzdWx0czwvdGl0bGU+PC90aXRsZXM+PGRhdGVzPjx5ZWFyPjIw
+MTY8L3llYXI+PC9kYXRlcz48dXJscz48L3VybHM+PC9yZWNvcmQ+PC9DaXRlPjxDaXRlPjxBdXRo
+b3I+U3VuPC9BdXRob3I+PFllYXI+MjAxNDwvWWVhcj48UmVjTnVtPjMwPC9SZWNOdW0+PHJlY29y
+ZD48cmVjLW51bWJlcj4zMDwvcmVjLW51bWJlcj48Zm9yZWlnbi1rZXlzPjxrZXkgYXBwPSJFTiIg
+ZGItaWQ9InMydHcycGU1aHd6dGE4ZXNhcDB4cHhhcnZycndldHNlend6ZCIgdGltZXN0YW1wPSIx
+NDg1MzQzNDE3Ij4zMDwva2V5PjwvZm9yZWlnbi1rZXlzPjxyZWYtdHlwZSBuYW1lPSJDb25mZXJl
+bmNlIFByb2NlZWRpbmdzIj4xMDwvcmVmLXR5cGU+PGNvbnRyaWJ1dG9ycz48YXV0aG9ycz48YXV0
+aG9yPlN1biwgWHVuPC9hdXRob3I+PGF1dGhvcj5XdSwgWGlhb2Zlbmc8L2F1dGhvcj48L2F1dGhv
+cnM+PC9jb250cmlidXRvcnM+PHRpdGxlcz48dGl0bGU+QSBjdWJlc2F0IGF0dGl0dWRlIGNvbnRy
+b2wgc3lzdGVtIHdpdGggbGluZWFyIHBpZXpvZWxlY3RyaWMgYWN0dWF0b3I8L3RpdGxlPjxzZWNv
+bmRhcnktdGl0bGU+UGllem9lbGVjdHJpY2l0eSwgQWNvdXN0aWMgV2F2ZXMsIGFuZCBEZXZpY2Ug
+QXBwbGljYXRpb25zIChTUEFXREEpLCAyMDE0IFN5bXBvc2l1bSBvbjwvc2Vjb25kYXJ5LXRpdGxl
+PjwvdGl0bGVzPjxwYWdlcz43Mi03NTwvcGFnZXM+PGRhdGVzPjx5ZWFyPjIwMTQ8L3llYXI+PC9k
+YXRlcz48cHVibGlzaGVyPklFRUU8L3B1Ymxpc2hlcj48aXNibj4xNDc5OTY0MjU1PC9pc2JuPjx1
+cmxzPjwvdXJscz48L3JlY29yZD48L0NpdGU+PENpdGU+PEF1dGhvcj5MaTwvQXV0aG9yPjxZZWFy
+PjIwMTM8L1llYXI+PFJlY051bT4xODwvUmVjTnVtPjxyZWNvcmQ+PHJlYy1udW1iZXI+MTg8L3Jl
+Yy1udW1iZXI+PGZvcmVpZ24ta2V5cz48a2V5IGFwcD0iRU4iIGRiLWlkPSJzMnR3MnBlNWh3enRh
+OGVzYXAweHB4YXJ2cnJ3ZXRzZXp3emQiIHRpbWVzdGFtcD0iMTQ3ODgyMDI4MSI+MTg8L2tleT48
+L2ZvcmVpZ24ta2V5cz48cmVmLXR5cGUgbmFtZT0iSm91cm5hbCBBcnRpY2xlIj4xNzwvcmVmLXR5
+cGU+PGNvbnRyaWJ1dG9ycz48YXV0aG9ycz48YXV0aG9yPkxpLCBKdW5xdWFuPC9hdXRob3I+PGF1
+dGhvcj5Qb3N0LCBNYXJrPC9hdXRob3I+PGF1dGhvcj5XcmlnaHQsIFRob21hczwvYXV0aG9yPjxh
+dXRob3I+TGVlLCBSZWdpbmE8L2F1dGhvcj48L2F1dGhvcnM+PC9jb250cmlidXRvcnM+PHRpdGxl
+cz48dGl0bGU+RGVzaWduIG9mIGF0dGl0dWRlIGNvbnRyb2wgc3lzdGVtcyBmb3IgY3ViZXNhdC1j
+bGFzcyBuYW5vc2F0ZWxsaXRlPC90aXRsZT48c2Vjb25kYXJ5LXRpdGxlPkpvdXJuYWwgb2YgQ29u
+dHJvbCBTY2llbmNlIGFuZCBFbmdpbmVlcmluZzwvc2Vjb25kYXJ5LXRpdGxlPjwvdGl0bGVzPjxw
+ZXJpb2RpY2FsPjxmdWxsLXRpdGxlPkpvdXJuYWwgb2YgQ29udHJvbCBTY2llbmNlIGFuZCBFbmdp
+bmVlcmluZzwvZnVsbC10aXRsZT48L3BlcmlvZGljYWw+PHBhZ2VzPjQ8L3BhZ2VzPjx2b2x1bWU+
+MjAxMzwvdm9sdW1lPjxkYXRlcz48eWVhcj4yMDEzPC95ZWFyPjwvZGF0ZXM+PGlzYm4+MTY4Ny01
+MjQ5PC9pc2JuPjx1cmxzPjwvdXJscz48L3JlY29yZD48L0NpdGU+PC9FbmROb3RlPgB=
+</w:fldData>
+        </w:fldChar>
+      </w:r>
+      <w:r>
+        <w:instrText xml:space="preserve"> ADDIN EN.CITE </w:instrText>
+      </w:r>
+      <w:r>
+        <w:fldChar w:fldCharType="begin">
+          <w:fldData xml:space="preserve">PEVuZE5vdGU+PENpdGU+PEF1dGhvcj5TdW48L0F1dGhvcj48WWVhcj4yMDE2PC9ZZWFyPjxSZWNO
+dW0+NTU8L1JlY051bT48RGlzcGxheVRleHQ+WzcsIDQzLCA0NF08L0Rpc3BsYXlUZXh0PjxyZWNv
+cmQ+PHJlYy1udW1iZXI+NTU8L3JlYy1udW1iZXI+PGZvcmVpZ24ta2V5cz48a2V5IGFwcD0iRU4i
+IGRiLWlkPSJzMnR3MnBlNWh3enRhOGVzYXAweHB4YXJ2cnJ3ZXRzZXp3emQiIHRpbWVzdGFtcD0i
+MTQ4NTk1NjYwNyI+NTU8L2tleT48L2ZvcmVpZ24ta2V5cz48cmVmLXR5cGUgbmFtZT0iSm91cm5h
+bCBBcnRpY2xlIj4xNzwvcmVmLXR5cGU+PGNvbnRyaWJ1dG9ycz48YXV0aG9ycz48YXV0aG9yPlN1
+biwgR3Vvd2VuPC9hdXRob3I+PGF1dGhvcj5YaWEsIFhpd2FuZzwvYXV0aG9yPjxhdXRob3I+V3Us
+IFNodWZhbjwvYXV0aG9yPjxhdXRob3I+V3UsIFpoaXlpPC9hdXRob3I+PGF1dGhvcj5DaGVuLCBX
+ZW48L2F1dGhvcj48L2F1dGhvcnM+PC9jb250cmlidXRvcnM+PHRpdGxlcz48dGl0bGU+QXR0aXR1
+ZGUgRGV0ZXJtaW5hdGlvbiBhbmQgQ29udHJvbCBTeXN0ZW0gRGVzaWduIGZvciBTVFUtMkEgQ3Vi
+ZVNhdCBhbmQgSW4tT3JiaXQgUmVzdWx0czwvdGl0bGU+PC90aXRsZXM+PGRhdGVzPjx5ZWFyPjIw
+MTY8L3llYXI+PC9kYXRlcz48dXJscz48L3VybHM+PC9yZWNvcmQ+PC9DaXRlPjxDaXRlPjxBdXRo
+b3I+U3VuPC9BdXRob3I+PFllYXI+MjAxNDwvWWVhcj48UmVjTnVtPjMwPC9SZWNOdW0+PHJlY29y
+ZD48cmVjLW51bWJlcj4zMDwvcmVjLW51bWJlcj48Zm9yZWlnbi1rZXlzPjxrZXkgYXBwPSJFTiIg
+ZGItaWQ9InMydHcycGU1aHd6dGE4ZXNhcDB4cHhhcnZycndldHNlend6ZCIgdGltZXN0YW1wPSIx
+NDg1MzQzNDE3Ij4zMDwva2V5PjwvZm9yZWlnbi1rZXlzPjxyZWYtdHlwZSBuYW1lPSJDb25mZXJl
+bmNlIFByb2NlZWRpbmdzIj4xMDwvcmVmLXR5cGU+PGNvbnRyaWJ1dG9ycz48YXV0aG9ycz48YXV0
+aG9yPlN1biwgWHVuPC9hdXRob3I+PGF1dGhvcj5XdSwgWGlhb2Zlbmc8L2F1dGhvcj48L2F1dGhv
+cnM+PC9jb250cmlidXRvcnM+PHRpdGxlcz48dGl0bGU+QSBjdWJlc2F0IGF0dGl0dWRlIGNvbnRy
+b2wgc3lzdGVtIHdpdGggbGluZWFyIHBpZXpvZWxlY3RyaWMgYWN0dWF0b3I8L3RpdGxlPjxzZWNv
+bmRhcnktdGl0bGU+UGllem9lbGVjdHJpY2l0eSwgQWNvdXN0aWMgV2F2ZXMsIGFuZCBEZXZpY2Ug
+QXBwbGljYXRpb25zIChTUEFXREEpLCAyMDE0IFN5bXBvc2l1bSBvbjwvc2Vjb25kYXJ5LXRpdGxl
+PjwvdGl0bGVzPjxwYWdlcz43Mi03NTwvcGFnZXM+PGRhdGVzPjx5ZWFyPjIwMTQ8L3llYXI+PC9k
+YXRlcz48cHVibGlzaGVyPklFRUU8L3B1Ymxpc2hlcj48aXNibj4xNDc5OTY0MjU1PC9pc2JuPjx1
+cmxzPjwvdXJscz48L3JlY29yZD48L0NpdGU+PENpdGU+PEF1dGhvcj5MaTwvQXV0aG9yPjxZZWFy
+PjIwMTM8L1llYXI+PFJlY051bT4xODwvUmVjTnVtPjxyZWNvcmQ+PHJlYy1udW1iZXI+MTg8L3Jl
+Yy1udW1iZXI+PGZvcmVpZ24ta2V5cz48a2V5IGFwcD0iRU4iIGRiLWlkPSJzMnR3MnBlNWh3enRh
+OGVzYXAweHB4YXJ2cnJ3ZXRzZXp3emQiIHRpbWVzdGFtcD0iMTQ3ODgyMDI4MSI+MTg8L2tleT48
+L2ZvcmVpZ24ta2V5cz48cmVmLXR5cGUgbmFtZT0iSm91cm5hbCBBcnRpY2xlIj4xNzwvcmVmLXR5
+cGU+PGNvbnRyaWJ1dG9ycz48YXV0aG9ycz48YXV0aG9yPkxpLCBKdW5xdWFuPC9hdXRob3I+PGF1
+dGhvcj5Qb3N0LCBNYXJrPC9hdXRob3I+PGF1dGhvcj5XcmlnaHQsIFRob21hczwvYXV0aG9yPjxh
+dXRob3I+TGVlLCBSZWdpbmE8L2F1dGhvcj48L2F1dGhvcnM+PC9jb250cmlidXRvcnM+PHRpdGxl
+cz48dGl0bGU+RGVzaWduIG9mIGF0dGl0dWRlIGNvbnRyb2wgc3lzdGVtcyBmb3IgY3ViZXNhdC1j
+bGFzcyBuYW5vc2F0ZWxsaXRlPC90aXRsZT48c2Vjb25kYXJ5LXRpdGxlPkpvdXJuYWwgb2YgQ29u
+dHJvbCBTY2llbmNlIGFuZCBFbmdpbmVlcmluZzwvc2Vjb25kYXJ5LXRpdGxlPjwvdGl0bGVzPjxw
+ZXJpb2RpY2FsPjxmdWxsLXRpdGxlPkpvdXJuYWwgb2YgQ29udHJvbCBTY2llbmNlIGFuZCBFbmdp
+bmVlcmluZzwvZnVsbC10aXRsZT48L3BlcmlvZGljYWw+PHBhZ2VzPjQ8L3BhZ2VzPjx2b2x1bWU+
+MjAxMzwvdm9sdW1lPjxkYXRlcz48eWVhcj4yMDEzPC95ZWFyPjwvZGF0ZXM+PGlzYm4+MTY4Ny01
+MjQ5PC9pc2JuPjx1cmxzPjwvdXJscz48L3JlY29yZD48L0NpdGU+PC9FbmROb3RlPgB=
+</w:fldData>
+        </w:fldChar>
+      </w:r>
+      <w:r>
+        <w:instrText xml:space="preserve"> ADDIN EN.CITE.DATA </w:instrText>
+      </w:r>
+      <w:r>
+        <w:fldChar w:fldCharType="end"/>
+      </w:r>
+      <w:r>
+        <w:fldChar w:fldCharType="separate"/>
+      </w:r>
+      <w:r>
+        <w:rPr>
+          <w:noProof/>
+        </w:rPr>
+        <w:t>[7, 43, 44]</w:t>
+      </w:r>
+      <w:r>
+        <w:fldChar w:fldCharType="end"/>
+      </w:r>
+      <w:r>
+        <w:t xml:space="preserve"> including several which are available COTS. </w:t>
+      </w:r>
+      <w:r>
+        <w:t xml:space="preserve">Along with ADCS some basic orbital control and manoeuvrability systems have also been tested at the CubeSat scale </w:t>
+      </w:r>
+      <w:r>
+        <w:fldChar w:fldCharType="begin"/>
+      </w:r>
+      <w:r>
+        <w:instrText xml:space="preserve"> ADDIN EN.CITE &lt;EndNote&gt;&lt;Cite&gt;&lt;Author&gt;Kvell&lt;/Author&gt;&lt;Year&gt;2014&lt;/Year&gt;&lt;RecNum&gt;29&lt;/RecNum&gt;&lt;DisplayText&gt;[6]&lt;/DisplayText&gt;&lt;record&gt;&lt;rec-number&gt;29&lt;/rec-number&gt;&lt;foreign-keys&gt;&lt;key app="EN" db-id="s2tw2pe5hwzta8esap0xpxarvrrwetsezwzd" timestamp="1485343334"&gt;29&lt;/key&gt;&lt;/foreign-keys&gt;&lt;ref-type name="Journal Article"&gt;17&lt;/ref-type&gt;&lt;contributors&gt;&lt;authors&gt;&lt;author&gt;Kvell, Urmas&lt;/author&gt;&lt;author&gt;Puusepp, Marit&lt;/author&gt;&lt;author&gt;Kaminski, Franz&lt;/author&gt;&lt;author&gt;Past, Jaan-Eerik&lt;/author&gt;&lt;author&gt;Palmer, Kristoffer&lt;/author&gt;&lt;author&gt;Grönland, Tor-Arne&lt;/author&gt;&lt;author&gt;Noorma, Mart&lt;/author&gt;&lt;/authors&gt;&lt;/contributors&gt;&lt;titles&gt;&lt;title&gt;Nanosatellite orbit control using MEMS cold gas thrusters&lt;/title&gt;&lt;secondary-title&gt;Proceedings of the Estonian Academy of Sciences&lt;/secondary-title&gt;&lt;/titles&gt;&lt;periodical&gt;&lt;full-title&gt;Proceedings of the Estonian Academy of Sciences&lt;/full-title&gt;&lt;/periodical&gt;&lt;pages&gt;279&lt;/pages&gt;&lt;volume&gt;63&lt;/volume&gt;&lt;number&gt;2&lt;/number&gt;&lt;dates&gt;&lt;year&gt;2014&lt;/year&gt;&lt;/dates&gt;&lt;isbn&gt;1736-6046&lt;/isbn&gt;&lt;urls&gt;&lt;/urls&gt;&lt;/record&gt;&lt;/Cite&gt;&lt;/EndNote&gt;</w:instrText>
+      </w:r>
+      <w:r>
+        <w:fldChar w:fldCharType="separate"/>
+      </w:r>
+      <w:r>
+        <w:rPr>
+          <w:noProof/>
+        </w:rPr>
+        <w:t>[6]</w:t>
+      </w:r>
+      <w:r>
+        <w:fldChar w:fldCharType="end"/>
+      </w:r>
+      <w:r>
+        <w:t>.</w:t>
+      </w:r>
+    </w:p>
+    <w:p>
+      <w:r>
+        <w:t xml:space="preserve">Determining accurate time and position are two classic challenges for spacecraft that have been long solved in the domain of CubeSats. By communicating with larger satellites within the </w:t>
+      </w:r>
+      <w:r>
+        <w:t>Global Navigation Satellite System</w:t>
+      </w:r>
+      <w:r>
+        <w:t xml:space="preserve"> (GNSS) CubeSat may acquire precise GPS time and position. CubeSat missions often regularly update such information in order to coordinate in-orbit operations and S2</w:t>
+      </w:r>
+      <w:r>
+        <w:t>G communications. One</w:t>
+      </w:r>
+      <w:r>
+        <w:t xml:space="preserve"> work by </w:t>
+      </w:r>
+      <w:r>
+        <w:t>Glennon et al. entitled “</w:t>
+      </w:r>
+      <w:r>
+        <w:t>Synchronization and syntonization of formation flying CubeSats using the namuru V3. 2 spaceborne GPS receiver</w:t>
+      </w:r>
+      <w:r>
+        <w:t>” provides a clear overview of necessary CubeSat capabilities within multi-CubeSat missions</w:t>
+      </w:r>
+      <w:r>
+        <w:t xml:space="preserve"> </w:t>
+      </w:r>
+      <w:r>
+        <w:fldChar w:fldCharType="begin"/>
+      </w:r>
+      <w:r>
+        <w:instrText xml:space="preserve"> ADDIN EN.CITE &lt;EndNote&gt;&lt;Cite&gt;&lt;Author&gt;Glennon&lt;/Author&gt;&lt;Year&gt;2013&lt;/Year&gt;&lt;RecNum&gt;107&lt;/RecNum&gt;&lt;DisplayText&gt;[45]&lt;/DisplayText&gt;&lt;record&gt;&lt;rec-number&gt;107&lt;/rec-number&gt;&lt;foreign-keys&gt;&lt;key app="EN" db-id="s2tw2pe5hwzta8esap0xpxarvrrwetsezwzd" timestamp="1492184158"&gt;107&lt;/key&gt;&lt;/foreign-keys&gt;&lt;ref-type name="Conference Proceedings"&gt;10&lt;/ref-type&gt;&lt;contributors&gt;&lt;authors&gt;&lt;author&gt;Glennon, EP&lt;/author&gt;&lt;author&gt;Gauthier, JP&lt;/author&gt;&lt;author&gt;Choudhury, M&lt;/author&gt;&lt;author&gt;Dempster, AG&lt;/author&gt;&lt;author&gt;Parkinson, K&lt;/author&gt;&lt;/authors&gt;&lt;/contributors&gt;&lt;titles&gt;&lt;title&gt;Synchronization and syntonization of formation flying cubesats using the namuru V3. 2 spaceborne GPS receiver&lt;/title&gt;&lt;secondary-title&gt;Proceedings of the the ION 2013 Pacific PNT Meeting, Honolulu, HI, USA&lt;/secondary-title&gt;&lt;/titles&gt;&lt;pages&gt;23-25&lt;/pages&gt;&lt;dates&gt;&lt;year&gt;2013&lt;/year&gt;&lt;/dates&gt;&lt;publisher&gt;Citeseer&lt;/publisher&gt;&lt;urls&gt;&lt;/urls&gt;&lt;/record&gt;&lt;/Cite&gt;&lt;/EndNote&gt;</w:instrText>
+      </w:r>
+      <w:r>
+        <w:fldChar w:fldCharType="separate"/>
+      </w:r>
+      <w:r>
+        <w:rPr>
+          <w:noProof/>
+        </w:rPr>
+        <w:t>[45]</w:t>
+      </w:r>
+      <w:r>
+        <w:fldChar w:fldCharType="end"/>
+      </w:r>
+      <w:r>
+        <w:t>.</w:t>
+      </w:r>
+    </w:p>
+    <w:p>
+      <w:r>
+        <w:lastRenderedPageBreak/>
+        <w:t xml:space="preserve">Finally, it is worth noting that Gamalink provides functionality beyond that of S2S communications. </w:t>
+      </w:r>
+      <w:r>
+        <w:t>Gamalink also provides</w:t>
+      </w:r>
+      <w:r>
+        <w:t xml:space="preserve"> </w:t>
+      </w:r>
+      <w:r>
+        <w:t xml:space="preserve">the </w:t>
+      </w:r>
+      <w:r>
+        <w:t>secondary functions of</w:t>
+      </w:r>
+      <w:r>
+        <w:t xml:space="preserve"> GNSS receiving, attitude determination, ranging capabilities (5m resolution) and distributed clock synchronization. </w:t>
+      </w:r>
+    </w:p>
+    <w:p/>
+    <w:p>
+      <w:pPr>
+        <w:pStyle w:val="Heading3"/>
+      </w:pPr>
+      <w:bookmarkStart w:id="13" w:name="_Toc479772937"/>
+      <w:r>
+        <w:t>CubeSat Applications</w:t>
+      </w:r>
+      <w:bookmarkEnd w:id="13"/>
+    </w:p>
+    <w:p>
       <w:pPr>
         <w:rPr>
           <w:i/>
@@ -5671,50 +6499,202 @@
         <w:t>…</w:t>
       </w:r>
       <w:r>
-        <w:t xml:space="preserve"> </w:t>
-      </w:r>
-      <w:r>
         <w:rPr>
           <w:i/>
         </w:rPr>
-        <w:t>1-2 pages</w:t>
+        <w:t xml:space="preserve"> 1-2 pages</w:t>
+      </w:r>
+    </w:p>
+    <w:p>
+      <w:pPr>
+        <w:pStyle w:val="Heading2"/>
+      </w:pPr>
+      <w:bookmarkStart w:id="14" w:name="_Toc479772938"/>
+      <w:r>
+        <w:t>Terrestrial Communications</w:t>
+      </w:r>
+      <w:bookmarkEnd w:id="14"/>
+    </w:p>
+    <w:p>
+      <w:r>
+        <w:t>…</w:t>
+      </w:r>
+    </w:p>
+    <w:p>
+      <w:r>
+        <w:t>At the highest level these sub-domains are Wireless Sensor Networks (WSNs) and Mobile Ad-Hoc Networks (MANETs). Within the sub-domain of WSNs works relating to data collection, energy aware networking protocols and to a lesser extent data dissemination are of interest. MANET related works are relevant in their treatment of the mobility of network members. As such particular attention is paid to Vehicle Area Networks (VANETs) which share many of the same properties as CSNs. Like CSNs, VANETs have intermittent, potentially unpredictable access to a greater and more ‘static’ network . Also, the position, state and intent of network members is often be unknown prior to communication.</w:t>
       </w:r>
     </w:p>
     <w:p>
       <w:pPr>
         <w:pStyle w:val="Heading3"/>
       </w:pPr>
-      <w:bookmarkStart w:id="13" w:name="_Toc479772937"/>
-      <w:r>
-        <w:t>CubeSat Applications</w:t>
-      </w:r>
-      <w:bookmarkEnd w:id="13"/>
-    </w:p>
-    <w:p>
-      <w:pPr>
-        <w:rPr>
-          <w:i/>
-        </w:rPr>
-      </w:pPr>
+      <w:bookmarkStart w:id="15" w:name="_Toc479772939"/>
+      <w:r>
+        <w:t>Wireless Sensor Networks</w:t>
+      </w:r>
+      <w:bookmarkEnd w:id="15"/>
+    </w:p>
+    <w:p>
       <w:r>
         <w:t>…</w:t>
       </w:r>
-      <w:r>
-        <w:rPr>
-          <w:i/>
-        </w:rPr>
-        <w:t xml:space="preserve"> 1-2 pages</w:t>
+    </w:p>
+    <w:p>
+      <w:r>
+        <w:lastRenderedPageBreak/>
+        <w:t xml:space="preserve">WSN data collection is examined by Francesco et al. in their extensive survey paper of 2011 </w:t>
+      </w:r>
+      <w:r>
+        <w:fldChar w:fldCharType="begin"/>
+      </w:r>
+      <w:r>
+        <w:instrText xml:space="preserve"> ADDIN EN.CITE &lt;EndNote&gt;&lt;Cite&gt;&lt;Author&gt;Di Francesco&lt;/Author&gt;&lt;Year&gt;2011&lt;/Year&gt;&lt;RecNum&gt;71&lt;/RecNum&gt;&lt;DisplayText&gt;[46]&lt;/DisplayText&gt;&lt;record&gt;&lt;rec-number&gt;71&lt;/rec-number&gt;&lt;foreign-keys&gt;&lt;key app="EN" db-id="s2tw2pe5hwzta8esap0xpxarvrrwetsezwzd" timestamp="1486334268"&gt;71&lt;/key&gt;&lt;/foreign-keys&gt;&lt;ref-type name="Journal Article"&gt;17&lt;/ref-type&gt;&lt;contributors&gt;&lt;authors&gt;&lt;author&gt;Di Francesco, Mario&lt;/author&gt;&lt;author&gt;Das, Sajal K&lt;/author&gt;&lt;author&gt;Anastasi, Giuseppe&lt;/author&gt;&lt;/authors&gt;&lt;/contributors&gt;&lt;titles&gt;&lt;title&gt;Data collection in wireless sensor networks with mobile elements: A survey&lt;/title&gt;&lt;secondary-title&gt;ACM Transactions on Sensor Networks (TOSN)&lt;/secondary-title&gt;&lt;/titles&gt;&lt;periodical&gt;&lt;full-title&gt;ACM Transactions on Sensor Networks (TOSN)&lt;/full-title&gt;&lt;/periodical&gt;&lt;pages&gt;7&lt;/pages&gt;&lt;volume&gt;8&lt;/volume&gt;&lt;number&gt;1&lt;/number&gt;&lt;dates&gt;&lt;year&gt;2011&lt;/year&gt;&lt;/dates&gt;&lt;isbn&gt;1550-4859&lt;/isbn&gt;&lt;urls&gt;&lt;/urls&gt;&lt;/record&gt;&lt;/Cite&gt;&lt;/EndNote&gt;</w:instrText>
+      </w:r>
+      <w:r>
+        <w:fldChar w:fldCharType="separate"/>
+      </w:r>
+      <w:r>
+        <w:rPr>
+          <w:noProof/>
+        </w:rPr>
+        <w:t>[46]</w:t>
+      </w:r>
+      <w:r>
+        <w:fldChar w:fldCharType="end"/>
+      </w:r>
+      <w:r>
+        <w:t xml:space="preserve">. The work is particularly useful as it focuses on WSNs with mobile elements (WSN-MEs). It places a strong focus on mobility while maintaining and referencing the existing relevant state of the art in WSN routing, data collection, power management and so on. In many respects, this work by Francesco et al. represents an ideal overview of WSNs topics which are relevant to CSNs. Complementing this work is another survey by Rault et al. published in 2014 which examines energy efficiency in WSNs </w:t>
+      </w:r>
+      <w:r>
+        <w:fldChar w:fldCharType="begin"/>
+      </w:r>
+      <w:r>
+        <w:instrText xml:space="preserve"> ADDIN EN.CITE &lt;EndNote&gt;&lt;Cite&gt;&lt;Author&gt;Rault&lt;/Author&gt;&lt;Year&gt;2014&lt;/Year&gt;&lt;RecNum&gt;72&lt;/RecNum&gt;&lt;DisplayText&gt;[47]&lt;/DisplayText&gt;&lt;record&gt;&lt;rec-number&gt;72&lt;/rec-number&gt;&lt;foreign-keys&gt;&lt;key app="EN" db-id="s2tw2pe5hwzta8esap0xpxarvrrwetsezwzd" timestamp="1486334291"&gt;72&lt;/key&gt;&lt;/foreign-keys&gt;&lt;ref-type name="Journal Article"&gt;17&lt;/ref-type&gt;&lt;contributors&gt;&lt;authors&gt;&lt;author&gt;Rault, Tifenn&lt;/author&gt;&lt;author&gt;Bouabdallah, Abdelmadjid&lt;/author&gt;&lt;author&gt;Challal, Yacine&lt;/author&gt;&lt;/authors&gt;&lt;/contributors&gt;&lt;titles&gt;&lt;title&gt;Energy efficiency in wireless sensor networks: A top-down survey&lt;/title&gt;&lt;secondary-title&gt;Computer Networks&lt;/secondary-title&gt;&lt;/titles&gt;&lt;periodical&gt;&lt;full-title&gt;Computer Networks&lt;/full-title&gt;&lt;/periodical&gt;&lt;pages&gt;104-122&lt;/pages&gt;&lt;volume&gt;67&lt;/volume&gt;&lt;dates&gt;&lt;year&gt;2014&lt;/year&gt;&lt;/dates&gt;&lt;isbn&gt;1389-1286&lt;/isbn&gt;&lt;urls&gt;&lt;/urls&gt;&lt;/record&gt;&lt;/Cite&gt;&lt;/EndNote&gt;</w:instrText>
+      </w:r>
+      <w:r>
+        <w:fldChar w:fldCharType="separate"/>
+      </w:r>
+      <w:r>
+        <w:rPr>
+          <w:noProof/>
+        </w:rPr>
+        <w:t>[47]</w:t>
+      </w:r>
+      <w:r>
+        <w:fldChar w:fldCharType="end"/>
+      </w:r>
+      <w:r>
+        <w:t>. The work approaches WSNs in more general terms. It’s value, in a similar manner to the aforementioned survey, comes from the exploration of the many dimensions of its focus covering relevant elements across several WSN topics such as routing, du</w:t>
+      </w:r>
+      <w:r>
+        <w:t>ty cycling, mobility and so on.</w:t>
+      </w:r>
+    </w:p>
+    <w:p>
+      <w:pPr>
+        <w:pStyle w:val="Heading3"/>
+      </w:pPr>
+      <w:bookmarkStart w:id="16" w:name="_Toc479772940"/>
+      <w:r>
+        <w:t>Mobile Ad-Hoc Networks</w:t>
+      </w:r>
+      <w:bookmarkEnd w:id="16"/>
+    </w:p>
+    <w:p>
+      <w:r>
+        <w:t>…</w:t>
+      </w:r>
+    </w:p>
+    <w:p>
+      <w:r>
+        <w:t xml:space="preserve">There is, as suggested by the existence of WSN-MEs, often considerable overlap between paradigms within the fields of MANETs and WSNs. This overlap is quite obvious when comparing the work of Aung et al in their review of “group mobility models for mobile ad hoc networks” </w:t>
+      </w:r>
+      <w:r>
+        <w:fldChar w:fldCharType="begin"/>
+      </w:r>
+      <w:r>
+        <w:instrText xml:space="preserve"> ADDIN EN.CITE &lt;EndNote&gt;&lt;Cite&gt;&lt;Author&gt;Aung&lt;/Author&gt;&lt;Year&gt;2015&lt;/Year&gt;&lt;RecNum&gt;70&lt;/RecNum&gt;&lt;DisplayText&gt;[48]&lt;/DisplayText&gt;&lt;record&gt;&lt;rec-number&gt;70&lt;/rec-number&gt;&lt;foreign-keys&gt;&lt;key app="EN" db-id="s2tw2pe5hwzta8esap0xpxarvrrwetsezwzd" timestamp="1486334238"&gt;70&lt;/key&gt;&lt;/foreign-keys&gt;&lt;ref-type name="Journal Article"&gt;17&lt;/ref-type&gt;&lt;contributors&gt;&lt;authors&gt;&lt;author&gt;Aung, Cherry Ye&lt;/author&gt;&lt;author&gt;Seet, Boon Chong&lt;/author&gt;&lt;author&gt;Zhang, Mingyang&lt;/author&gt;&lt;author&gt;Xie, Ling Fu&lt;/author&gt;&lt;author&gt;Chong, Peter Han Joo&lt;/author&gt;&lt;/authors&gt;&lt;/contributors&gt;&lt;titles&gt;&lt;title&gt;A review of group mobility models for mobile ad hoc networks&lt;/title&gt;&lt;secondary-title&gt;Wireless Personal Communications&lt;/secondary-title&gt;&lt;/titles&gt;&lt;periodical&gt;&lt;full-title&gt;Wireless Personal Communications&lt;/full-title&gt;&lt;/periodical&gt;&lt;pages&gt;1317-1331&lt;/pages&gt;&lt;volume&gt;85&lt;/volume&gt;&lt;number&gt;3&lt;/number&gt;&lt;dates&gt;&lt;year&gt;2015&lt;/year&gt;&lt;/dates&gt;&lt;isbn&gt;0929-6212&lt;/isbn&gt;&lt;urls&gt;&lt;/urls&gt;&lt;/record&gt;&lt;/Cite&gt;&lt;/EndNote&gt;</w:instrText>
+      </w:r>
+      <w:r>
+        <w:fldChar w:fldCharType="separate"/>
+      </w:r>
+      <w:r>
+        <w:rPr>
+          <w:noProof/>
+        </w:rPr>
+        <w:t>[48]</w:t>
+      </w:r>
+      <w:r>
+        <w:fldChar w:fldCharType="end"/>
+      </w:r>
+      <w:r>
+        <w:t xml:space="preserve"> and the aforementioned work of Francesco et al. In general, the most discussed and active topic within MANETs is that of routing. In this regard the work of Mohseni et al. in their survey of routing protocols in MANETs </w:t>
+      </w:r>
+      <w:r>
+        <w:fldChar w:fldCharType="begin"/>
+      </w:r>
+      <w:r>
+        <w:instrText xml:space="preserve"> ADDIN EN.CITE &lt;EndNote&gt;&lt;Cite&gt;&lt;Author&gt;Mohseni&lt;/Author&gt;&lt;Year&gt;2010&lt;/Year&gt;&lt;RecNum&gt;74&lt;/RecNum&gt;&lt;DisplayText&gt;[49]&lt;/DisplayText&gt;&lt;record&gt;&lt;rec-number&gt;74&lt;/rec-number&gt;&lt;foreign-keys&gt;&lt;key app="EN" db-id="s2tw2pe5hwzta8esap0xpxarvrrwetsezwzd" timestamp="1486334971"&gt;74&lt;/key&gt;&lt;/foreign-keys&gt;&lt;ref-type name="Conference Proceedings"&gt;10&lt;/ref-type&gt;&lt;contributors&gt;&lt;authors&gt;&lt;author&gt;Mohseni, Shima&lt;/author&gt;&lt;author&gt;Hassan, Rosilah&lt;/author&gt;&lt;author&gt;Patel, Ahmed&lt;/author&gt;&lt;author&gt;Razali, Rozilawati&lt;/author&gt;&lt;/authors&gt;&lt;/contributors&gt;&lt;titles&gt;&lt;title&gt;Comparative review study of reactive and proactive routing protocols in MANETs&lt;/title&gt;&lt;secondary-title&gt;Digital ecosystems and technologies (DEST), 2010 4th IEEE international conference on&lt;/secondary-title&gt;&lt;/titles&gt;&lt;pages&gt;304-309&lt;/pages&gt;&lt;dates&gt;&lt;year&gt;2010&lt;/year&gt;&lt;/dates&gt;&lt;publisher&gt;IEEE&lt;/publisher&gt;&lt;isbn&gt;1424455537&lt;/isbn&gt;&lt;urls&gt;&lt;/urls&gt;&lt;/record&gt;&lt;/Cite&gt;&lt;/EndNote&gt;</w:instrText>
+      </w:r>
+      <w:r>
+        <w:fldChar w:fldCharType="separate"/>
+      </w:r>
+      <w:r>
+        <w:rPr>
+          <w:noProof/>
+        </w:rPr>
+        <w:t>[49]</w:t>
+      </w:r>
+      <w:r>
+        <w:fldChar w:fldCharType="end"/>
+      </w:r>
+      <w:r>
+        <w:t xml:space="preserve"> provides a more detailed view of many of the aspects mention</w:t>
+      </w:r>
+      <w:r>
+        <w:t>ed in brief by Francesco et al.</w:t>
+      </w:r>
+    </w:p>
+    <w:p>
+      <w:r>
+        <w:lastRenderedPageBreak/>
+        <w:t xml:space="preserve">Finally, the area of VANETs, contains many parallels to CSNs. In fact, there is a further concentration of VANETs dubbed FANETs (Flying Ad-Hoc Networks) </w:t>
+      </w:r>
+      <w:r>
+        <w:fldChar w:fldCharType="begin"/>
+      </w:r>
+      <w:r>
+        <w:instrText xml:space="preserve"> ADDIN EN.CITE &lt;EndNote&gt;&lt;Cite&gt;&lt;Author&gt;Bekmezci&lt;/Author&gt;&lt;Year&gt;2013&lt;/Year&gt;&lt;RecNum&gt;73&lt;/RecNum&gt;&lt;DisplayText&gt;[50]&lt;/DisplayText&gt;&lt;record&gt;&lt;rec-number&gt;73&lt;/rec-number&gt;&lt;foreign-keys&gt;&lt;key app="EN" db-id="s2tw2pe5hwzta8esap0xpxarvrrwetsezwzd" timestamp="1486334314"&gt;73&lt;/key&gt;&lt;/foreign-keys&gt;&lt;ref-type name="Journal Article"&gt;17&lt;/ref-type&gt;&lt;contributors&gt;&lt;authors&gt;&lt;author&gt;Bekmezci, Ilker&lt;/author&gt;&lt;author&gt;Sahingoz, Ozgur Koray&lt;/author&gt;&lt;author&gt;Temel, Şamil&lt;/author&gt;&lt;/authors&gt;&lt;/contributors&gt;&lt;titles&gt;&lt;title&gt;Flying ad-hoc networks (FANETs): A survey&lt;/title&gt;&lt;secondary-title&gt;Ad Hoc Networks&lt;/secondary-title&gt;&lt;/titles&gt;&lt;periodical&gt;&lt;full-title&gt;Ad Hoc Networks&lt;/full-title&gt;&lt;/periodical&gt;&lt;pages&gt;1254-1270&lt;/pages&gt;&lt;volume&gt;11&lt;/volume&gt;&lt;number&gt;3&lt;/number&gt;&lt;dates&gt;&lt;year&gt;2013&lt;/year&gt;&lt;/dates&gt;&lt;isbn&gt;1570-8705&lt;/isbn&gt;&lt;urls&gt;&lt;/urls&gt;&lt;/record&gt;&lt;/Cite&gt;&lt;/EndNote&gt;</w:instrText>
+      </w:r>
+      <w:r>
+        <w:fldChar w:fldCharType="separate"/>
+      </w:r>
+      <w:r>
+        <w:rPr>
+          <w:noProof/>
+        </w:rPr>
+        <w:t>[50]</w:t>
+      </w:r>
+      <w:r>
+        <w:fldChar w:fldCharType="end"/>
+      </w:r>
+      <w:r>
+        <w:t>. A survey by Bekmezci et al. introduces MANETs and VANETs and in the context of both fields FANETs. The authors deal primarily with unmanned aerial vehicles (UAVs). As expected, FANETs, as described, are a sub-class of VANETs which include many of the same challenges, restriction and properties of CSNs.</w:t>
       </w:r>
     </w:p>
     <w:p>
       <w:pPr>
         <w:pStyle w:val="Heading2"/>
       </w:pPr>
-      <w:bookmarkStart w:id="14" w:name="_Toc479772938"/>
-      <w:r>
-        <w:t>Terrestrial Communications</w:t>
-      </w:r>
-      <w:bookmarkEnd w:id="14"/>
+      <w:bookmarkStart w:id="17" w:name="_Toc479772941"/>
+      <w:r>
+        <w:t>CubeSat Communication</w:t>
+      </w:r>
+      <w:r>
+        <w:t>s</w:t>
+      </w:r>
+      <w:bookmarkEnd w:id="17"/>
     </w:p>
     <w:p>
       <w:r>
@@ -5723,288 +6703,71 @@
     </w:p>
     <w:p>
       <w:r>
-        <w:lastRenderedPageBreak/>
-        <w:t>At the highest level these sub-domains are Wireless Sensor Networks (WSNs) and Mobile Ad-Hoc Networks (MANETs). Within the sub-domain of WSNs works relating to data collection, energy aware networking protocols and to a lesser extent data dissemination are of interest. MANET related works are relevant in their treatment of the mobility of network members. As such particular attention is paid to Vehicle Area Networks (VANETs) which share many of the same properties as CSNs. Like CSNs, VANETs have intermittent, potentially unpredictable access to a greater and more ‘static’ network . Also, the position, state and intent of network members is often be unknown prior to communication.</w:t>
-      </w:r>
-    </w:p>
-    <w:p>
-      <w:pPr>
-        <w:pStyle w:val="Heading3"/>
-      </w:pPr>
-      <w:bookmarkStart w:id="15" w:name="_Toc479772939"/>
-      <w:r>
-        <w:t>Wireless Sensor Networks</w:t>
-      </w:r>
-      <w:bookmarkEnd w:id="15"/>
-    </w:p>
-    <w:p>
-      <w:r>
-        <w:t>…</w:t>
-      </w:r>
-    </w:p>
-    <w:p>
-      <w:r>
-        <w:t xml:space="preserve">WSN data collection is examined by Francesco et al. in their extensive survey paper of 2011 </w:t>
-      </w:r>
-      <w:r>
-        <w:fldChar w:fldCharType="begin"/>
-      </w:r>
-      <w:r>
-        <w:instrText xml:space="preserve"> ADDIN EN.CITE &lt;EndNote&gt;&lt;Cite&gt;&lt;Author&gt;Di Francesco&lt;/Author&gt;&lt;Year&gt;2011&lt;/Year&gt;&lt;RecNum&gt;71&lt;/RecNum&gt;&lt;DisplayText&gt;[33]&lt;/DisplayText&gt;&lt;record&gt;&lt;rec-number&gt;71&lt;/rec-number&gt;&lt;foreign-keys&gt;&lt;key app="EN" db-id="s2tw2pe5hwzta8esap0xpxarvrrwetsezwzd" timestamp="1486334268"&gt;71&lt;/key&gt;&lt;/foreign-keys&gt;&lt;ref-type name="Journal Article"&gt;17&lt;/ref-type&gt;&lt;contributors&gt;&lt;authors&gt;&lt;author&gt;Di Francesco, Mario&lt;/author&gt;&lt;author&gt;Das, Sajal K&lt;/author&gt;&lt;author&gt;Anastasi, Giuseppe&lt;/author&gt;&lt;/authors&gt;&lt;/contributors&gt;&lt;titles&gt;&lt;title&gt;Data collection in wireless sensor networks with mobile elements: A survey&lt;/title&gt;&lt;secondary-title&gt;ACM Transactions on Sensor Networks (TOSN)&lt;/secondary-title&gt;&lt;/titles&gt;&lt;periodical&gt;&lt;full-title&gt;ACM Transactions on Sensor Networks (TOSN)&lt;/full-title&gt;&lt;/periodical&gt;&lt;pages&gt;7&lt;/pages&gt;&lt;volume&gt;8&lt;/volume&gt;&lt;number&gt;1&lt;/number&gt;&lt;dates&gt;&lt;year&gt;2011&lt;/year&gt;&lt;/dates&gt;&lt;isbn&gt;1550-4859&lt;/isbn&gt;&lt;urls&gt;&lt;/urls&gt;&lt;/record&gt;&lt;/Cite&gt;&lt;/EndNote&gt;</w:instrText>
-      </w:r>
-      <w:r>
-        <w:fldChar w:fldCharType="separate"/>
-      </w:r>
-      <w:r>
-        <w:rPr>
-          <w:noProof/>
-        </w:rPr>
-        <w:t>[33]</w:t>
-      </w:r>
-      <w:r>
-        <w:fldChar w:fldCharType="end"/>
-      </w:r>
-      <w:r>
-        <w:t xml:space="preserve">. The work is particularly useful as it focuses on WSNs with mobile elements (WSN-MEs). It places a strong focus on mobility while maintaining and referencing the existing relevant state of the art in WSN routing, data collection, power management and so on. In many respects, this work by Francesco et al. represents an ideal overview of WSNs topics which are relevant to CSNs. Complementing this work is another survey by </w:t>
-      </w:r>
-      <w:proofErr w:type="spellStart"/>
-      <w:r>
-        <w:t>Rault</w:t>
-      </w:r>
-      <w:proofErr w:type="spellEnd"/>
-      <w:r>
-        <w:t xml:space="preserve"> et al. published in 2014 which examines energy efficiency in WSNs </w:t>
-      </w:r>
-      <w:r>
-        <w:fldChar w:fldCharType="begin"/>
-      </w:r>
-      <w:r>
-        <w:instrText xml:space="preserve"> ADDIN EN.CITE &lt;EndNote&gt;&lt;Cite&gt;&lt;Author&gt;Rault&lt;/Author&gt;&lt;Year&gt;2014&lt;/Year&gt;&lt;RecNum&gt;72&lt;/RecNum&gt;&lt;DisplayText&gt;[34]&lt;/DisplayText&gt;&lt;record&gt;&lt;rec-number&gt;72&lt;/rec-number&gt;&lt;foreign-keys&gt;&lt;key app="EN" db-id="s2tw2pe5hwzta8esap0xpxarvrrwetsezwzd" timestamp="1486334291"&gt;72&lt;/key&gt;&lt;/foreign-keys&gt;&lt;ref-type name="Journal Article"&gt;17&lt;/ref-type&gt;&lt;contributors&gt;&lt;authors&gt;&lt;author&gt;Rault, Tifenn&lt;/author&gt;&lt;author&gt;Bouabdallah, Abdelmadjid&lt;/author&gt;&lt;author&gt;Challal, Yacine&lt;/author&gt;&lt;/authors&gt;&lt;/contributors&gt;&lt;titles&gt;&lt;title&gt;Energy efficiency in wireless sensor networks: A top-down survey&lt;/title&gt;&lt;secondary-title&gt;Computer Networks&lt;/secondary-title&gt;&lt;/titles&gt;&lt;periodical&gt;&lt;full-title&gt;Computer Networks&lt;/full-title&gt;&lt;/periodical&gt;&lt;pages&gt;104-122&lt;/pages&gt;&lt;volume&gt;67&lt;/volume&gt;&lt;dates&gt;&lt;year&gt;2014&lt;/year&gt;&lt;/dates&gt;&lt;isbn&gt;1389-1286&lt;/isbn&gt;&lt;urls&gt;&lt;/urls&gt;&lt;/record&gt;&lt;/Cite&gt;&lt;/EndNote&gt;</w:instrText>
-      </w:r>
-      <w:r>
-        <w:fldChar w:fldCharType="separate"/>
-      </w:r>
-      <w:r>
-        <w:rPr>
-          <w:noProof/>
-        </w:rPr>
-        <w:t>[34]</w:t>
-      </w:r>
-      <w:r>
-        <w:fldChar w:fldCharType="end"/>
-      </w:r>
-      <w:r>
-        <w:t>. The work approaches WSNs in more general terms. It’s value, in a similar manner to the aforementioned survey, comes from the exploration of the many dimensions of its focus covering relevant elements across several WSN topics such as routing, du</w:t>
-      </w:r>
-      <w:r>
-        <w:t>ty cycling, mobility and so on.</w:t>
-      </w:r>
-    </w:p>
-    <w:p>
-      <w:pPr>
-        <w:pStyle w:val="Heading3"/>
-      </w:pPr>
-      <w:bookmarkStart w:id="16" w:name="_Toc479772940"/>
-      <w:r>
-        <w:lastRenderedPageBreak/>
-        <w:t>Mobile Ad-Hoc Networks</w:t>
-      </w:r>
-      <w:bookmarkEnd w:id="16"/>
-    </w:p>
-    <w:p>
-      <w:r>
-        <w:t>…</w:t>
-      </w:r>
-    </w:p>
-    <w:p>
-      <w:r>
-        <w:t xml:space="preserve">There is, as suggested by the existence of WSN-MEs, often considerable overlap between paradigms within the fields of MANETs and WSNs. This overlap is quite obvious when comparing the work of Aung et al in their review of “group mobility models for mobile ad hoc networks” </w:t>
-      </w:r>
-      <w:r>
-        <w:fldChar w:fldCharType="begin"/>
-      </w:r>
-      <w:r>
-        <w:instrText xml:space="preserve"> ADDIN EN.CITE &lt;EndNote&gt;&lt;Cite&gt;&lt;Author&gt;Aung&lt;/Author&gt;&lt;Year&gt;2015&lt;/Year&gt;&lt;RecNum&gt;70&lt;/RecNum&gt;&lt;DisplayText&gt;[35]&lt;/DisplayText&gt;&lt;record&gt;&lt;rec-number&gt;70&lt;/rec-number&gt;&lt;foreign-keys&gt;&lt;key app="EN" db-id="s2tw2pe5hwzta8esap0xpxarvrrwetsezwzd" timestamp="1486334238"&gt;70&lt;/key&gt;&lt;/foreign-keys&gt;&lt;ref-type name="Journal Article"&gt;17&lt;/ref-type&gt;&lt;contributors&gt;&lt;authors&gt;&lt;author&gt;Aung, Cherry Ye&lt;/author&gt;&lt;author&gt;Seet, Boon Chong&lt;/author&gt;&lt;author&gt;Zhang, Mingyang&lt;/author&gt;&lt;author&gt;Xie, Ling Fu&lt;/author&gt;&lt;author&gt;Chong, Peter Han Joo&lt;/author&gt;&lt;/authors&gt;&lt;/contributors&gt;&lt;titles&gt;&lt;title&gt;A review of group mobility models for mobile ad hoc networks&lt;/title&gt;&lt;secondary-title&gt;Wireless Personal Communications&lt;/secondary-title&gt;&lt;/titles&gt;&lt;periodical&gt;&lt;full-title&gt;Wireless Personal Communications&lt;/full-title&gt;&lt;/periodical&gt;&lt;pages&gt;1317-1331&lt;/pages&gt;&lt;volume&gt;85&lt;/volume&gt;&lt;number&gt;3&lt;/number&gt;&lt;dates&gt;&lt;year&gt;2015&lt;/year&gt;&lt;/dates&gt;&lt;isbn&gt;0929-6212&lt;/isbn&gt;&lt;urls&gt;&lt;/urls&gt;&lt;/record&gt;&lt;/Cite&gt;&lt;/EndNote&gt;</w:instrText>
-      </w:r>
-      <w:r>
-        <w:fldChar w:fldCharType="separate"/>
-      </w:r>
-      <w:r>
-        <w:rPr>
-          <w:noProof/>
-        </w:rPr>
-        <w:t>[35]</w:t>
-      </w:r>
-      <w:r>
-        <w:fldChar w:fldCharType="end"/>
-      </w:r>
-      <w:r>
-        <w:t xml:space="preserve"> and the aforementioned work of Francesco et al. In general, the most discussed and active topic within MANETs is that of routing. In this regard the work of </w:t>
-      </w:r>
-      <w:proofErr w:type="spellStart"/>
-      <w:r>
-        <w:t>Mohseni</w:t>
-      </w:r>
-      <w:proofErr w:type="spellEnd"/>
-      <w:r>
-        <w:t xml:space="preserve"> et al. in their survey of routing protocols in MANETs </w:t>
-      </w:r>
-      <w:r>
-        <w:fldChar w:fldCharType="begin"/>
-      </w:r>
-      <w:r>
-        <w:instrText xml:space="preserve"> ADDIN EN.CITE &lt;EndNote&gt;&lt;Cite&gt;&lt;Author&gt;Mohseni&lt;/Author&gt;&lt;Year&gt;2010&lt;/Year&gt;&lt;RecNum&gt;74&lt;/RecNum&gt;&lt;DisplayText&gt;[36]&lt;/DisplayText&gt;&lt;record&gt;&lt;rec-number&gt;74&lt;/rec-number&gt;&lt;foreign-keys&gt;&lt;key app="EN" db-id="s2tw2pe5hwzta8esap0xpxarvrrwetsezwzd" timestamp="1486334971"&gt;74&lt;/key&gt;&lt;/foreign-keys&gt;&lt;ref-type name="Conference Proceedings"&gt;10&lt;/ref-type&gt;&lt;contributors&gt;&lt;authors&gt;&lt;author&gt;Mohseni, Shima&lt;/author&gt;&lt;author&gt;Hassan, Rosilah&lt;/author&gt;&lt;author&gt;Patel, Ahmed&lt;/author&gt;&lt;author&gt;Razali, Rozilawati&lt;/author&gt;&lt;/authors&gt;&lt;/contributors&gt;&lt;titles&gt;&lt;title&gt;Comparative review study of reactive and proactive routing protocols in MANETs&lt;/title&gt;&lt;secondary-title&gt;Digital ecosystems and technologies (DEST), 2010 4th IEEE international conference on&lt;/secondary-title&gt;&lt;/titles&gt;&lt;pages&gt;304-309&lt;/pages&gt;&lt;dates&gt;&lt;year&gt;2010&lt;/year&gt;&lt;/dates&gt;&lt;publisher&gt;IEEE&lt;/publisher&gt;&lt;isbn&gt;1424455537&lt;/isbn&gt;&lt;urls&gt;&lt;/urls&gt;&lt;/record&gt;&lt;/Cite&gt;&lt;/EndNote&gt;</w:instrText>
-      </w:r>
-      <w:r>
-        <w:fldChar w:fldCharType="separate"/>
-      </w:r>
-      <w:r>
-        <w:rPr>
-          <w:noProof/>
-        </w:rPr>
-        <w:t>[36]</w:t>
-      </w:r>
-      <w:r>
-        <w:fldChar w:fldCharType="end"/>
-      </w:r>
-      <w:r>
-        <w:t xml:space="preserve"> provides a more detailed view of many of the aspects mention</w:t>
-      </w:r>
-      <w:r>
-        <w:t>ed in brief by Francesco et al.</w:t>
-      </w:r>
-    </w:p>
-    <w:p>
-      <w:r>
-        <w:t xml:space="preserve">Finally, the area of VANETs, contains many parallels to CSNs. In fact, there is a further concentration of VANETs dubbed FANETs (Flying Ad-Hoc Networks) </w:t>
-      </w:r>
-      <w:r>
-        <w:fldChar w:fldCharType="begin"/>
-      </w:r>
-      <w:r>
-        <w:instrText xml:space="preserve"> ADDIN EN.CITE &lt;EndNote&gt;&lt;Cite&gt;&lt;Author&gt;Bekmezci&lt;/Author&gt;&lt;Year&gt;2013&lt;/Year&gt;&lt;RecNum&gt;73&lt;/RecNum&gt;&lt;DisplayText&gt;[37]&lt;/DisplayText&gt;&lt;record&gt;&lt;rec-number&gt;73&lt;/rec-number&gt;&lt;foreign-keys&gt;&lt;key app="EN" db-id="s2tw2pe5hwzta8esap0xpxarvrrwetsezwzd" timestamp="1486334314"&gt;73&lt;/key&gt;&lt;/foreign-keys&gt;&lt;ref-type name="Journal Article"&gt;17&lt;/ref-type&gt;&lt;contributors&gt;&lt;authors&gt;&lt;author&gt;Bekmezci, Ilker&lt;/author&gt;&lt;author&gt;Sahingoz, Ozgur Koray&lt;/author&gt;&lt;author&gt;Temel, Şamil&lt;/author&gt;&lt;/authors&gt;&lt;/contributors&gt;&lt;titles&gt;&lt;title&gt;Flying ad-hoc networks (FANETs): A survey&lt;/title&gt;&lt;secondary-title&gt;Ad Hoc Networks&lt;/secondary-title&gt;&lt;/titles&gt;&lt;periodical&gt;&lt;full-title&gt;Ad Hoc Networks&lt;/full-title&gt;&lt;/periodical&gt;&lt;pages&gt;1254-1270&lt;/pages&gt;&lt;volume&gt;11&lt;/volume&gt;&lt;number&gt;3&lt;/number&gt;&lt;dates&gt;&lt;year&gt;2013&lt;/year&gt;&lt;/dates&gt;&lt;isbn&gt;1570-8705&lt;/isbn&gt;&lt;urls&gt;&lt;/urls&gt;&lt;/record&gt;&lt;/Cite&gt;&lt;/EndNote&gt;</w:instrText>
-      </w:r>
-      <w:r>
-        <w:fldChar w:fldCharType="separate"/>
-      </w:r>
-      <w:r>
-        <w:rPr>
-          <w:noProof/>
-        </w:rPr>
-        <w:t>[37]</w:t>
-      </w:r>
-      <w:r>
-        <w:fldChar w:fldCharType="end"/>
-      </w:r>
-      <w:r>
-        <w:t xml:space="preserve">. A survey by </w:t>
-      </w:r>
-      <w:proofErr w:type="spellStart"/>
-      <w:r>
-        <w:t>Bekmezci</w:t>
-      </w:r>
-      <w:proofErr w:type="spellEnd"/>
-      <w:r>
-        <w:t xml:space="preserve"> et al. introduces MANETs and VANETs and in the context of both fields FANETs. The authors deal primarily with unmanned aerial vehicles (UAVs). As expected, FANETs, as described, are a sub-class of VANETs which include many of the same challenges, restriction and properties of CSNs.</w:t>
-      </w:r>
-    </w:p>
-    <w:p>
-      <w:pPr>
-        <w:pStyle w:val="Heading2"/>
-      </w:pPr>
-      <w:bookmarkStart w:id="17" w:name="_Toc479772941"/>
-      <w:r>
-        <w:t>CubeSat Communication</w:t>
-      </w:r>
-      <w:r>
-        <w:t>s</w:t>
-      </w:r>
-      <w:bookmarkEnd w:id="17"/>
-    </w:p>
-    <w:p>
-      <w:r>
-        <w:t>…</w:t>
-      </w:r>
-    </w:p>
-    <w:p>
-      <w:r>
-        <w:t xml:space="preserve">Even before missions implementing CSNs had begun development the academic community produced several works examining the inter-communication of CubeSats. Most notably </w:t>
-      </w:r>
-      <w:proofErr w:type="spellStart"/>
-      <w:r>
-        <w:t>Challa</w:t>
-      </w:r>
-      <w:proofErr w:type="spellEnd"/>
-      <w:r>
-        <w:t xml:space="preserve"> and McNair of University of Florida provide </w:t>
-      </w:r>
-      <w:r>
-        <w:lastRenderedPageBreak/>
-        <w:t xml:space="preserve">extensive explorations of distributed applications implemented on CSNs </w:t>
+        <w:t xml:space="preserve">Even before missions implementing CSNs had begun development the academic community produced several works examining the inter-communication of CubeSats. Most notably Challa and McNair of University of Florida provide extensive explorations of distributed applications implemented on CSNs </w:t>
       </w:r>
       <w:r>
         <w:fldChar w:fldCharType="begin">
           <w:fldData xml:space="preserve">PEVuZE5vdGU+PENpdGU+PEF1dGhvcj5DaGFsbGE8L0F1dGhvcj48WWVhcj4yMDEzPC9ZZWFyPjxS
-ZWNOdW0+NTk8L1JlY051bT48RGlzcGxheVRleHQ+WzM4LTQyXTwvRGlzcGxheVRleHQ+PHJlY29y
-ZD48cmVjLW51bWJlcj41OTwvcmVjLW51bWJlcj48Zm9yZWlnbi1rZXlzPjxrZXkgYXBwPSJFTiIg
-ZGItaWQ9InMydHcycGU1aHd6dGE4ZXNhcDB4cHhhcnZycndldHNlend6ZCIgdGltZXN0YW1wPSIx
-NDg2MDMzNzU3Ij41OTwva2V5PjwvZm9yZWlnbi1rZXlzPjxyZWYtdHlwZSBuYW1lPSJKb3VybmFs
-IEFydGljbGUiPjE3PC9yZWYtdHlwZT48Y29udHJpYnV0b3JzPjxhdXRob3JzPjxhdXRob3I+Q2hh
-bGxhLCBPYnVsYXBhdGhpIE5heXVkdTwvYXV0aG9yPjwvYXV0aG9ycz48L2NvbnRyaWJ1dG9ycz48
-dGl0bGVzPjx0aXRsZT5DdWJlU2F0IENsb3VkOiBBIGZyYW1ld29yayBmb3IgZGlzdHJpYnV0ZWQg
-c3RvcmFnZSwgcHJvY2Vzc2luZyBhbmQgY29tbXVuaWNhdGlvbiBvZiByZW1vdGUgc2Vuc2luZyBk
-YXRhIG9uIGN1YmVzYXQgY2x1c3RlcnM8L3RpdGxlPjwvdGl0bGVzPjxkYXRlcz48eWVhcj4yMDEz
-PC95ZWFyPjwvZGF0ZXM+PGlzYm4+MTMyMTA0ODQ5MTwvaXNibj48dXJscz48L3VybHM+PC9yZWNv
-cmQ+PC9DaXRlPjxDaXRlPjxBdXRob3I+Q2hhbGxhPC9BdXRob3I+PFllYXI+MjAxMjwvWWVhcj48
-UmVjTnVtPjIzPC9SZWNOdW0+PHJlY29yZD48cmVjLW51bWJlcj4yMzwvcmVjLW51bWJlcj48Zm9y
-ZWlnbi1rZXlzPjxrZXkgYXBwPSJFTiIgZGItaWQ9InMydHcycGU1aHd6dGE4ZXNhcDB4cHhhcnZy
-cndldHNlend6ZCIgdGltZXN0YW1wPSIxNDc4ODc4MTIzIj4yMzwva2V5PjwvZm9yZWlnbi1rZXlz
-PjxyZWYtdHlwZSBuYW1lPSJDb25mZXJlbmNlIFByb2NlZWRpbmdzIj4xMDwvcmVmLXR5cGU+PGNv
-bnRyaWJ1dG9ycz48YXV0aG9ycz48YXV0aG9yPkNoYWxsYSwgT2J1bGFwYXRoaSBOPC9hdXRob3I+
-PGF1dGhvcj5NY05haXIsIEphbmlzZTwvYXV0aG9yPjwvYXV0aG9ycz48L2NvbnRyaWJ1dG9ycz48
-dGl0bGVzPjx0aXRsZT5DdWJlc2F0IHRvcnJlbnQ6IFRvcnJlbnQgbGlrZSBkaXN0cmlidXRlZCBj
-b21tdW5pY2F0aW9ucyBmb3IgY3ViZXNhdCBzYXRlbGxpdGUgY2x1c3RlcnM8L3RpdGxlPjxzZWNv
-bmRhcnktdGl0bGU+TUlMQ09NIDIwMTItMjAxMiBJRUVFIE1pbGl0YXJ5IENvbW11bmljYXRpb25z
-IENvbmZlcmVuY2U8L3NlY29uZGFyeS10aXRsZT48L3RpdGxlcz48cGFnZXM+MS02PC9wYWdlcz48
-ZGF0ZXM+PHllYXI+MjAxMjwveWVhcj48L2RhdGVzPjxwdWJsaXNoZXI+SUVFRTwvcHVibGlzaGVy
-Pjxpc2JuPjE0NjczMTcyOTI8L2lzYm4+PHVybHM+PC91cmxzPjwvcmVjb3JkPjwvQ2l0ZT48Q2l0
-ZT48QXV0aG9yPkNoYWxsYTwvQXV0aG9yPjxZZWFyPjIwMTI8L1llYXI+PFJlY051bT4yMjwvUmVj
-TnVtPjxyZWNvcmQ+PHJlYy1udW1iZXI+MjI8L3JlYy1udW1iZXI+PGZvcmVpZ24ta2V5cz48a2V5
-IGFwcD0iRU4iIGRiLWlkPSJzMnR3MnBlNWh3enRhOGVzYXAweHB4YXJ2cnJ3ZXRzZXp3emQiIHRp
-bWVzdGFtcD0iMTQ3ODgyMTQ3OCI+MjI8L2tleT48L2ZvcmVpZ24ta2V5cz48cmVmLXR5cGUgbmFt
-ZT0iQ29uZmVyZW5jZSBQcm9jZWVkaW5ncyI+MTA8L3JlZi10eXBlPjxjb250cmlidXRvcnM+PGF1
-dGhvcnM+PGF1dGhvcj5DaGFsbGEsIE9OPC9hdXRob3I+PGF1dGhvcj5NY05haXIsIEo8L2F1dGhv
-cj48L2F1dGhvcnM+PC9jb250cmlidXRvcnM+PHRpdGxlcz48dGl0bGU+RGlzdHJpYnV0ZWQgQ29t
-cHV0aW5nIG9uIEN1YmVTYXQgQ2x1c3RlcnMgdXNpbmcgTWFwUmVkdWNlPC90aXRsZT48c2Vjb25k
-YXJ5LXRpdGxlPlByb2NlZWRpbmdzIG9mIHRoZSAxc3QgSW50ZXJwbGFuZXRhcnkgQ3ViZVNhdCBX
-b3Jrc2hvcCwgQ2FtYnJpZGdlLCBNQTwvc2Vjb25kYXJ5LXRpdGxlPjwvdGl0bGVzPjxkYXRlcz48
-eWVhcj4yMDEyPC95ZWFyPjwvZGF0ZXM+PHVybHM+PC91cmxzPjwvcmVjb3JkPjwvQ2l0ZT48Q2l0
-ZT48QXV0aG9yPkNoYWxsYTwvQXV0aG9yPjxZZWFyPjIwMTM8L1llYXI+PFJlY051bT41ODwvUmVj
-TnVtPjxyZWNvcmQ+PHJlYy1udW1iZXI+NTg8L3JlYy1udW1iZXI+PGZvcmVpZ24ta2V5cz48a2V5
-IGFwcD0iRU4iIGRiLWlkPSJzMnR3MnBlNWh3enRhOGVzYXAweHB4YXJ2cnJ3ZXRzZXp3emQiIHRp
-bWVzdGFtcD0iMTQ4NjAzMzcyNCI+NTg8L2tleT48L2ZvcmVpZ24ta2V5cz48cmVmLXR5cGUgbmFt
-ZT0iSm91cm5hbCBBcnRpY2xlIj4xNzwvcmVmLXR5cGU+PGNvbnRyaWJ1dG9ycz48YXV0aG9ycz48
-YXV0aG9yPkNoYWxsYSwgT2J1bGFwYXRoaSBOPC9hdXRob3I+PGF1dGhvcj5NY05haXIsIEphbmlz
-ZTwvYXV0aG9yPjwvYXV0aG9ycz48L2NvbnRyaWJ1dG9ycz48dGl0bGVzPjx0aXRsZT5EaXN0cmli
-dXRlZCBEYXRhIFN0b3JhZ2Ugb24gQ3ViZVNhdCBDbHVzdGVyczwvdGl0bGU+PHNlY29uZGFyeS10
-aXRsZT5BZHZhbmNlcyBpbiBDb21wdXRpbmc8L3NlY29uZGFyeS10aXRsZT48L3RpdGxlcz48cGVy
-aW9kaWNhbD48ZnVsbC10aXRsZT5BZHZhbmNlcyBpbiBDb21wdXRpbmc8L2Z1bGwtdGl0bGU+PC9w
-ZXJpb2RpY2FsPjxwYWdlcz4zNi00OTwvcGFnZXM+PHZvbHVtZT4zPC92b2x1bWU+PG51bWJlcj4z
-PC9udW1iZXI+PGRhdGVzPjx5ZWFyPjIwMTM8L3llYXI+PC9kYXRlcz48aXNibj4yMTYzLTI5Nzk8
-L2lzYm4+PHVybHM+PC91cmxzPjwvcmVjb3JkPjwvQ2l0ZT48Q2l0ZT48QXV0aG9yPk11cmk8L0F1
-dGhvcj48WWVhcj4yMDEyPC9ZZWFyPjxSZWNOdW0+NjA8L1JlY051bT48cmVjb3JkPjxyZWMtbnVt
-YmVyPjYwPC9yZWMtbnVtYmVyPjxmb3JlaWduLWtleXM+PGtleSBhcHA9IkVOIiBkYi1pZD0iczJ0
-dzJwZTVod3p0YThlc2FwMHhweGFydnJyd2V0c2V6d3pkIiB0aW1lc3RhbXA9IjE0ODYwMzM3NjIi
-PjYwPC9rZXk+PC9mb3JlaWduLWtleXM+PHJlZi10eXBlIG5hbWU9IkpvdXJuYWwgQXJ0aWNsZSI+
-MTc8L3JlZi10eXBlPjxjb250cmlidXRvcnM+PGF1dGhvcnM+PGF1dGhvcj5NdXJpLCBQYXVsPC9h
-dXRob3I+PGF1dGhvcj5NY05haXIsIEphbmlzZTwvYXV0aG9yPjwvYXV0aG9ycz48L2NvbnRyaWJ1
-dG9ycz48dGl0bGVzPjx0aXRsZT5BIHN1cnZleSBvZiBjb21tdW5pY2F0aW9uIHN1Yi1zeXN0ZW1z
-IGZvciBpbnRlcnNhdGVsbGl0ZSBsaW5rZWQgc3lzdGVtcyBhbmQgQ3ViZVNhdCBtaXNzaW9uczwv
-dGl0bGU+PHNlY29uZGFyeS10aXRsZT5KQ008L3NlY29uZGFyeS10aXRsZT48L3RpdGxlcz48cGVy
-aW9kaWNhbD48ZnVsbC10aXRsZT5KQ008L2Z1bGwtdGl0bGU+PC9wZXJpb2RpY2FsPjxwYWdlcz4y
-OTAtMzA4PC9wYWdlcz48dm9sdW1lPjc8L3ZvbHVtZT48bnVtYmVyPjQ8L251bWJlcj48ZGF0ZXM+
-PHllYXI+MjAxMjwveWVhcj48L2RhdGVzPjx1cmxzPjwvdXJscz48L3JlY29yZD48L0NpdGU+PC9F
-bmROb3RlPgB=
+ZWNOdW0+NTk8L1JlY051bT48RGlzcGxheVRleHQ+WzM0LCA1MS01NF08L0Rpc3BsYXlUZXh0Pjxy
+ZWNvcmQ+PHJlYy1udW1iZXI+NTk8L3JlYy1udW1iZXI+PGZvcmVpZ24ta2V5cz48a2V5IGFwcD0i
+RU4iIGRiLWlkPSJzMnR3MnBlNWh3enRhOGVzYXAweHB4YXJ2cnJ3ZXRzZXp3emQiIHRpbWVzdGFt
+cD0iMTQ4NjAzMzc1NyI+NTk8L2tleT48L2ZvcmVpZ24ta2V5cz48cmVmLXR5cGUgbmFtZT0iSm91
+cm5hbCBBcnRpY2xlIj4xNzwvcmVmLXR5cGU+PGNvbnRyaWJ1dG9ycz48YXV0aG9ycz48YXV0aG9y
+PkNoYWxsYSwgT2J1bGFwYXRoaSBOYXl1ZHU8L2F1dGhvcj48L2F1dGhvcnM+PC9jb250cmlidXRv
+cnM+PHRpdGxlcz48dGl0bGU+Q3ViZVNhdCBDbG91ZDogQSBmcmFtZXdvcmsgZm9yIGRpc3RyaWJ1
+dGVkIHN0b3JhZ2UsIHByb2Nlc3NpbmcgYW5kIGNvbW11bmljYXRpb24gb2YgcmVtb3RlIHNlbnNp
+bmcgZGF0YSBvbiBjdWJlc2F0IGNsdXN0ZXJzPC90aXRsZT48L3RpdGxlcz48ZGF0ZXM+PHllYXI+
+MjAxMzwveWVhcj48L2RhdGVzPjxpc2JuPjEzMjEwNDg0OTE8L2lzYm4+PHVybHM+PC91cmxzPjwv
+cmVjb3JkPjwvQ2l0ZT48Q2l0ZT48QXV0aG9yPkNoYWxsYTwvQXV0aG9yPjxZZWFyPjIwMTI8L1ll
+YXI+PFJlY051bT4yMzwvUmVjTnVtPjxyZWNvcmQ+PHJlYy1udW1iZXI+MjM8L3JlYy1udW1iZXI+
+PGZvcmVpZ24ta2V5cz48a2V5IGFwcD0iRU4iIGRiLWlkPSJzMnR3MnBlNWh3enRhOGVzYXAweHB4
+YXJ2cnJ3ZXRzZXp3emQiIHRpbWVzdGFtcD0iMTQ3ODg3ODEyMyI+MjM8L2tleT48L2ZvcmVpZ24t
+a2V5cz48cmVmLXR5cGUgbmFtZT0iQ29uZmVyZW5jZSBQcm9jZWVkaW5ncyI+MTA8L3JlZi10eXBl
+Pjxjb250cmlidXRvcnM+PGF1dGhvcnM+PGF1dGhvcj5DaGFsbGEsIE9idWxhcGF0aGkgTjwvYXV0
+aG9yPjxhdXRob3I+TWNOYWlyLCBKYW5pc2U8L2F1dGhvcj48L2F1dGhvcnM+PC9jb250cmlidXRv
+cnM+PHRpdGxlcz48dGl0bGU+Q3ViZXNhdCB0b3JyZW50OiBUb3JyZW50IGxpa2UgZGlzdHJpYnV0
+ZWQgY29tbXVuaWNhdGlvbnMgZm9yIGN1YmVzYXQgc2F0ZWxsaXRlIGNsdXN0ZXJzPC90aXRsZT48
+c2Vjb25kYXJ5LXRpdGxlPk1JTENPTSAyMDEyLTIwMTIgSUVFRSBNaWxpdGFyeSBDb21tdW5pY2F0
+aW9ucyBDb25mZXJlbmNlPC9zZWNvbmRhcnktdGl0bGU+PC90aXRsZXM+PHBhZ2VzPjEtNjwvcGFn
+ZXM+PGRhdGVzPjx5ZWFyPjIwMTI8L3llYXI+PC9kYXRlcz48cHVibGlzaGVyPklFRUU8L3B1Ymxp
+c2hlcj48aXNibj4xNDY3MzE3MjkyPC9pc2JuPjx1cmxzPjwvdXJscz48L3JlY29yZD48L0NpdGU+
+PENpdGU+PEF1dGhvcj5DaGFsbGE8L0F1dGhvcj48WWVhcj4yMDEyPC9ZZWFyPjxSZWNOdW0+MjI8
+L1JlY051bT48cmVjb3JkPjxyZWMtbnVtYmVyPjIyPC9yZWMtbnVtYmVyPjxmb3JlaWduLWtleXM+
+PGtleSBhcHA9IkVOIiBkYi1pZD0iczJ0dzJwZTVod3p0YThlc2FwMHhweGFydnJyd2V0c2V6d3pk
+IiB0aW1lc3RhbXA9IjE0Nzg4MjE0NzgiPjIyPC9rZXk+PC9mb3JlaWduLWtleXM+PHJlZi10eXBl
+IG5hbWU9IkNvbmZlcmVuY2UgUHJvY2VlZGluZ3MiPjEwPC9yZWYtdHlwZT48Y29udHJpYnV0b3Jz
+PjxhdXRob3JzPjxhdXRob3I+Q2hhbGxhLCBPTjwvYXV0aG9yPjxhdXRob3I+TWNOYWlyLCBKPC9h
+dXRob3I+PC9hdXRob3JzPjwvY29udHJpYnV0b3JzPjx0aXRsZXM+PHRpdGxlPkRpc3RyaWJ1dGVk
+IENvbXB1dGluZyBvbiBDdWJlU2F0IENsdXN0ZXJzIHVzaW5nIE1hcFJlZHVjZTwvdGl0bGU+PHNl
+Y29uZGFyeS10aXRsZT5Qcm9jZWVkaW5ncyBvZiB0aGUgMXN0IEludGVycGxhbmV0YXJ5IEN1YmVT
+YXQgV29ya3Nob3AsIENhbWJyaWRnZSwgTUE8L3NlY29uZGFyeS10aXRsZT48L3RpdGxlcz48ZGF0
+ZXM+PHllYXI+MjAxMjwveWVhcj48L2RhdGVzPjx1cmxzPjwvdXJscz48L3JlY29yZD48L0NpdGU+
+PENpdGU+PEF1dGhvcj5DaGFsbGE8L0F1dGhvcj48WWVhcj4yMDEzPC9ZZWFyPjxSZWNOdW0+NTg8
+L1JlY051bT48cmVjb3JkPjxyZWMtbnVtYmVyPjU4PC9yZWMtbnVtYmVyPjxmb3JlaWduLWtleXM+
+PGtleSBhcHA9IkVOIiBkYi1pZD0iczJ0dzJwZTVod3p0YThlc2FwMHhweGFydnJyd2V0c2V6d3pk
+IiB0aW1lc3RhbXA9IjE0ODYwMzM3MjQiPjU4PC9rZXk+PC9mb3JlaWduLWtleXM+PHJlZi10eXBl
+IG5hbWU9IkpvdXJuYWwgQXJ0aWNsZSI+MTc8L3JlZi10eXBlPjxjb250cmlidXRvcnM+PGF1dGhv
+cnM+PGF1dGhvcj5DaGFsbGEsIE9idWxhcGF0aGkgTjwvYXV0aG9yPjxhdXRob3I+TWNOYWlyLCBK
+YW5pc2U8L2F1dGhvcj48L2F1dGhvcnM+PC9jb250cmlidXRvcnM+PHRpdGxlcz48dGl0bGU+RGlz
+dHJpYnV0ZWQgRGF0YSBTdG9yYWdlIG9uIEN1YmVTYXQgQ2x1c3RlcnM8L3RpdGxlPjxzZWNvbmRh
+cnktdGl0bGU+QWR2YW5jZXMgaW4gQ29tcHV0aW5nPC9zZWNvbmRhcnktdGl0bGU+PC90aXRsZXM+
+PHBlcmlvZGljYWw+PGZ1bGwtdGl0bGU+QWR2YW5jZXMgaW4gQ29tcHV0aW5nPC9mdWxsLXRpdGxl
+PjwvcGVyaW9kaWNhbD48cGFnZXM+MzYtNDk8L3BhZ2VzPjx2b2x1bWU+Mzwvdm9sdW1lPjxudW1i
+ZXI+MzwvbnVtYmVyPjxkYXRlcz48eWVhcj4yMDEzPC95ZWFyPjwvZGF0ZXM+PGlzYm4+MjE2My0y
+OTc5PC9pc2JuPjx1cmxzPjwvdXJscz48L3JlY29yZD48L0NpdGU+PENpdGU+PEF1dGhvcj5NdXJp
+PC9BdXRob3I+PFllYXI+MjAxMjwvWWVhcj48UmVjTnVtPjYwPC9SZWNOdW0+PHJlY29yZD48cmVj
+LW51bWJlcj42MDwvcmVjLW51bWJlcj48Zm9yZWlnbi1rZXlzPjxrZXkgYXBwPSJFTiIgZGItaWQ9
+InMydHcycGU1aHd6dGE4ZXNhcDB4cHhhcnZycndldHNlend6ZCIgdGltZXN0YW1wPSIxNDg2MDMz
+NzYyIj42MDwva2V5PjwvZm9yZWlnbi1rZXlzPjxyZWYtdHlwZSBuYW1lPSJKb3VybmFsIEFydGlj
+bGUiPjE3PC9yZWYtdHlwZT48Y29udHJpYnV0b3JzPjxhdXRob3JzPjxhdXRob3I+TXVyaSwgUGF1
+bDwvYXV0aG9yPjxhdXRob3I+TWNOYWlyLCBKYW5pc2U8L2F1dGhvcj48L2F1dGhvcnM+PC9jb250
+cmlidXRvcnM+PHRpdGxlcz48dGl0bGU+QSBzdXJ2ZXkgb2YgY29tbXVuaWNhdGlvbiBzdWItc3lz
+dGVtcyBmb3IgaW50ZXJzYXRlbGxpdGUgbGlua2VkIHN5c3RlbXMgYW5kIEN1YmVTYXQgbWlzc2lv
+bnM8L3RpdGxlPjxzZWNvbmRhcnktdGl0bGU+SkNNPC9zZWNvbmRhcnktdGl0bGU+PC90aXRsZXM+
+PHBlcmlvZGljYWw+PGZ1bGwtdGl0bGU+SkNNPC9mdWxsLXRpdGxlPjwvcGVyaW9kaWNhbD48cGFn
+ZXM+MjkwLTMwODwvcGFnZXM+PHZvbHVtZT43PC92b2x1bWU+PG51bWJlcj40PC9udW1iZXI+PGRh
+dGVzPjx5ZWFyPjIwMTI8L3llYXI+PC9kYXRlcz48dXJscz48L3VybHM+PC9yZWNvcmQ+PC9DaXRl
+PjwvRW5kTm90ZT4A
 </w:fldData>
         </w:fldChar>
       </w:r>
@@ -6014,66 +6777,66 @@
       <w:r>
         <w:fldChar w:fldCharType="begin">
           <w:fldData xml:space="preserve">PEVuZE5vdGU+PENpdGU+PEF1dGhvcj5DaGFsbGE8L0F1dGhvcj48WWVhcj4yMDEzPC9ZZWFyPjxS
-ZWNOdW0+NTk8L1JlY051bT48RGlzcGxheVRleHQ+WzM4LTQyXTwvRGlzcGxheVRleHQ+PHJlY29y
-ZD48cmVjLW51bWJlcj41OTwvcmVjLW51bWJlcj48Zm9yZWlnbi1rZXlzPjxrZXkgYXBwPSJFTiIg
-ZGItaWQ9InMydHcycGU1aHd6dGE4ZXNhcDB4cHhhcnZycndldHNlend6ZCIgdGltZXN0YW1wPSIx
-NDg2MDMzNzU3Ij41OTwva2V5PjwvZm9yZWlnbi1rZXlzPjxyZWYtdHlwZSBuYW1lPSJKb3VybmFs
-IEFydGljbGUiPjE3PC9yZWYtdHlwZT48Y29udHJpYnV0b3JzPjxhdXRob3JzPjxhdXRob3I+Q2hh
-bGxhLCBPYnVsYXBhdGhpIE5heXVkdTwvYXV0aG9yPjwvYXV0aG9ycz48L2NvbnRyaWJ1dG9ycz48
-dGl0bGVzPjx0aXRsZT5DdWJlU2F0IENsb3VkOiBBIGZyYW1ld29yayBmb3IgZGlzdHJpYnV0ZWQg
-c3RvcmFnZSwgcHJvY2Vzc2luZyBhbmQgY29tbXVuaWNhdGlvbiBvZiByZW1vdGUgc2Vuc2luZyBk
-YXRhIG9uIGN1YmVzYXQgY2x1c3RlcnM8L3RpdGxlPjwvdGl0bGVzPjxkYXRlcz48eWVhcj4yMDEz
-PC95ZWFyPjwvZGF0ZXM+PGlzYm4+MTMyMTA0ODQ5MTwvaXNibj48dXJscz48L3VybHM+PC9yZWNv
-cmQ+PC9DaXRlPjxDaXRlPjxBdXRob3I+Q2hhbGxhPC9BdXRob3I+PFllYXI+MjAxMjwvWWVhcj48
-UmVjTnVtPjIzPC9SZWNOdW0+PHJlY29yZD48cmVjLW51bWJlcj4yMzwvcmVjLW51bWJlcj48Zm9y
-ZWlnbi1rZXlzPjxrZXkgYXBwPSJFTiIgZGItaWQ9InMydHcycGU1aHd6dGE4ZXNhcDB4cHhhcnZy
-cndldHNlend6ZCIgdGltZXN0YW1wPSIxNDc4ODc4MTIzIj4yMzwva2V5PjwvZm9yZWlnbi1rZXlz
-PjxyZWYtdHlwZSBuYW1lPSJDb25mZXJlbmNlIFByb2NlZWRpbmdzIj4xMDwvcmVmLXR5cGU+PGNv
-bnRyaWJ1dG9ycz48YXV0aG9ycz48YXV0aG9yPkNoYWxsYSwgT2J1bGFwYXRoaSBOPC9hdXRob3I+
-PGF1dGhvcj5NY05haXIsIEphbmlzZTwvYXV0aG9yPjwvYXV0aG9ycz48L2NvbnRyaWJ1dG9ycz48
-dGl0bGVzPjx0aXRsZT5DdWJlc2F0IHRvcnJlbnQ6IFRvcnJlbnQgbGlrZSBkaXN0cmlidXRlZCBj
-b21tdW5pY2F0aW9ucyBmb3IgY3ViZXNhdCBzYXRlbGxpdGUgY2x1c3RlcnM8L3RpdGxlPjxzZWNv
-bmRhcnktdGl0bGU+TUlMQ09NIDIwMTItMjAxMiBJRUVFIE1pbGl0YXJ5IENvbW11bmljYXRpb25z
-IENvbmZlcmVuY2U8L3NlY29uZGFyeS10aXRsZT48L3RpdGxlcz48cGFnZXM+MS02PC9wYWdlcz48
-ZGF0ZXM+PHllYXI+MjAxMjwveWVhcj48L2RhdGVzPjxwdWJsaXNoZXI+SUVFRTwvcHVibGlzaGVy
-Pjxpc2JuPjE0NjczMTcyOTI8L2lzYm4+PHVybHM+PC91cmxzPjwvcmVjb3JkPjwvQ2l0ZT48Q2l0
-ZT48QXV0aG9yPkNoYWxsYTwvQXV0aG9yPjxZZWFyPjIwMTI8L1llYXI+PFJlY051bT4yMjwvUmVj
-TnVtPjxyZWNvcmQ+PHJlYy1udW1iZXI+MjI8L3JlYy1udW1iZXI+PGZvcmVpZ24ta2V5cz48a2V5
-IGFwcD0iRU4iIGRiLWlkPSJzMnR3MnBlNWh3enRhOGVzYXAweHB4YXJ2cnJ3ZXRzZXp3emQiIHRp
-bWVzdGFtcD0iMTQ3ODgyMTQ3OCI+MjI8L2tleT48L2ZvcmVpZ24ta2V5cz48cmVmLXR5cGUgbmFt
-ZT0iQ29uZmVyZW5jZSBQcm9jZWVkaW5ncyI+MTA8L3JlZi10eXBlPjxjb250cmlidXRvcnM+PGF1
-dGhvcnM+PGF1dGhvcj5DaGFsbGEsIE9OPC9hdXRob3I+PGF1dGhvcj5NY05haXIsIEo8L2F1dGhv
-cj48L2F1dGhvcnM+PC9jb250cmlidXRvcnM+PHRpdGxlcz48dGl0bGU+RGlzdHJpYnV0ZWQgQ29t
-cHV0aW5nIG9uIEN1YmVTYXQgQ2x1c3RlcnMgdXNpbmcgTWFwUmVkdWNlPC90aXRsZT48c2Vjb25k
-YXJ5LXRpdGxlPlByb2NlZWRpbmdzIG9mIHRoZSAxc3QgSW50ZXJwbGFuZXRhcnkgQ3ViZVNhdCBX
-b3Jrc2hvcCwgQ2FtYnJpZGdlLCBNQTwvc2Vjb25kYXJ5LXRpdGxlPjwvdGl0bGVzPjxkYXRlcz48
-eWVhcj4yMDEyPC95ZWFyPjwvZGF0ZXM+PHVybHM+PC91cmxzPjwvcmVjb3JkPjwvQ2l0ZT48Q2l0
-ZT48QXV0aG9yPkNoYWxsYTwvQXV0aG9yPjxZZWFyPjIwMTM8L1llYXI+PFJlY051bT41ODwvUmVj
-TnVtPjxyZWNvcmQ+PHJlYy1udW1iZXI+NTg8L3JlYy1udW1iZXI+PGZvcmVpZ24ta2V5cz48a2V5
-IGFwcD0iRU4iIGRiLWlkPSJzMnR3MnBlNWh3enRhOGVzYXAweHB4YXJ2cnJ3ZXRzZXp3emQiIHRp
-bWVzdGFtcD0iMTQ4NjAzMzcyNCI+NTg8L2tleT48L2ZvcmVpZ24ta2V5cz48cmVmLXR5cGUgbmFt
-ZT0iSm91cm5hbCBBcnRpY2xlIj4xNzwvcmVmLXR5cGU+PGNvbnRyaWJ1dG9ycz48YXV0aG9ycz48
-YXV0aG9yPkNoYWxsYSwgT2J1bGFwYXRoaSBOPC9hdXRob3I+PGF1dGhvcj5NY05haXIsIEphbmlz
-ZTwvYXV0aG9yPjwvYXV0aG9ycz48L2NvbnRyaWJ1dG9ycz48dGl0bGVzPjx0aXRsZT5EaXN0cmli
-dXRlZCBEYXRhIFN0b3JhZ2Ugb24gQ3ViZVNhdCBDbHVzdGVyczwvdGl0bGU+PHNlY29uZGFyeS10
-aXRsZT5BZHZhbmNlcyBpbiBDb21wdXRpbmc8L3NlY29uZGFyeS10aXRsZT48L3RpdGxlcz48cGVy
-aW9kaWNhbD48ZnVsbC10aXRsZT5BZHZhbmNlcyBpbiBDb21wdXRpbmc8L2Z1bGwtdGl0bGU+PC9w
-ZXJpb2RpY2FsPjxwYWdlcz4zNi00OTwvcGFnZXM+PHZvbHVtZT4zPC92b2x1bWU+PG51bWJlcj4z
-PC9udW1iZXI+PGRhdGVzPjx5ZWFyPjIwMTM8L3llYXI+PC9kYXRlcz48aXNibj4yMTYzLTI5Nzk8
-L2lzYm4+PHVybHM+PC91cmxzPjwvcmVjb3JkPjwvQ2l0ZT48Q2l0ZT48QXV0aG9yPk11cmk8L0F1
-dGhvcj48WWVhcj4yMDEyPC9ZZWFyPjxSZWNOdW0+NjA8L1JlY051bT48cmVjb3JkPjxyZWMtbnVt
-YmVyPjYwPC9yZWMtbnVtYmVyPjxmb3JlaWduLWtleXM+PGtleSBhcHA9IkVOIiBkYi1pZD0iczJ0
-dzJwZTVod3p0YThlc2FwMHhweGFydnJyd2V0c2V6d3pkIiB0aW1lc3RhbXA9IjE0ODYwMzM3NjIi
-PjYwPC9rZXk+PC9mb3JlaWduLWtleXM+PHJlZi10eXBlIG5hbWU9IkpvdXJuYWwgQXJ0aWNsZSI+
-MTc8L3JlZi10eXBlPjxjb250cmlidXRvcnM+PGF1dGhvcnM+PGF1dGhvcj5NdXJpLCBQYXVsPC9h
-dXRob3I+PGF1dGhvcj5NY05haXIsIEphbmlzZTwvYXV0aG9yPjwvYXV0aG9ycz48L2NvbnRyaWJ1
-dG9ycz48dGl0bGVzPjx0aXRsZT5BIHN1cnZleSBvZiBjb21tdW5pY2F0aW9uIHN1Yi1zeXN0ZW1z
-IGZvciBpbnRlcnNhdGVsbGl0ZSBsaW5rZWQgc3lzdGVtcyBhbmQgQ3ViZVNhdCBtaXNzaW9uczwv
-dGl0bGU+PHNlY29uZGFyeS10aXRsZT5KQ008L3NlY29uZGFyeS10aXRsZT48L3RpdGxlcz48cGVy
-aW9kaWNhbD48ZnVsbC10aXRsZT5KQ008L2Z1bGwtdGl0bGU+PC9wZXJpb2RpY2FsPjxwYWdlcz4y
-OTAtMzA4PC9wYWdlcz48dm9sdW1lPjc8L3ZvbHVtZT48bnVtYmVyPjQ8L251bWJlcj48ZGF0ZXM+
-PHllYXI+MjAxMjwveWVhcj48L2RhdGVzPjx1cmxzPjwvdXJscz48L3JlY29yZD48L0NpdGU+PC9F
-bmROb3RlPgB=
+ZWNOdW0+NTk8L1JlY051bT48RGlzcGxheVRleHQ+WzM0LCA1MS01NF08L0Rpc3BsYXlUZXh0Pjxy
+ZWNvcmQ+PHJlYy1udW1iZXI+NTk8L3JlYy1udW1iZXI+PGZvcmVpZ24ta2V5cz48a2V5IGFwcD0i
+RU4iIGRiLWlkPSJzMnR3MnBlNWh3enRhOGVzYXAweHB4YXJ2cnJ3ZXRzZXp3emQiIHRpbWVzdGFt
+cD0iMTQ4NjAzMzc1NyI+NTk8L2tleT48L2ZvcmVpZ24ta2V5cz48cmVmLXR5cGUgbmFtZT0iSm91
+cm5hbCBBcnRpY2xlIj4xNzwvcmVmLXR5cGU+PGNvbnRyaWJ1dG9ycz48YXV0aG9ycz48YXV0aG9y
+PkNoYWxsYSwgT2J1bGFwYXRoaSBOYXl1ZHU8L2F1dGhvcj48L2F1dGhvcnM+PC9jb250cmlidXRv
+cnM+PHRpdGxlcz48dGl0bGU+Q3ViZVNhdCBDbG91ZDogQSBmcmFtZXdvcmsgZm9yIGRpc3RyaWJ1
+dGVkIHN0b3JhZ2UsIHByb2Nlc3NpbmcgYW5kIGNvbW11bmljYXRpb24gb2YgcmVtb3RlIHNlbnNp
+bmcgZGF0YSBvbiBjdWJlc2F0IGNsdXN0ZXJzPC90aXRsZT48L3RpdGxlcz48ZGF0ZXM+PHllYXI+
+MjAxMzwveWVhcj48L2RhdGVzPjxpc2JuPjEzMjEwNDg0OTE8L2lzYm4+PHVybHM+PC91cmxzPjwv
+cmVjb3JkPjwvQ2l0ZT48Q2l0ZT48QXV0aG9yPkNoYWxsYTwvQXV0aG9yPjxZZWFyPjIwMTI8L1ll
+YXI+PFJlY051bT4yMzwvUmVjTnVtPjxyZWNvcmQ+PHJlYy1udW1iZXI+MjM8L3JlYy1udW1iZXI+
+PGZvcmVpZ24ta2V5cz48a2V5IGFwcD0iRU4iIGRiLWlkPSJzMnR3MnBlNWh3enRhOGVzYXAweHB4
+YXJ2cnJ3ZXRzZXp3emQiIHRpbWVzdGFtcD0iMTQ3ODg3ODEyMyI+MjM8L2tleT48L2ZvcmVpZ24t
+a2V5cz48cmVmLXR5cGUgbmFtZT0iQ29uZmVyZW5jZSBQcm9jZWVkaW5ncyI+MTA8L3JlZi10eXBl
+Pjxjb250cmlidXRvcnM+PGF1dGhvcnM+PGF1dGhvcj5DaGFsbGEsIE9idWxhcGF0aGkgTjwvYXV0
+aG9yPjxhdXRob3I+TWNOYWlyLCBKYW5pc2U8L2F1dGhvcj48L2F1dGhvcnM+PC9jb250cmlidXRv
+cnM+PHRpdGxlcz48dGl0bGU+Q3ViZXNhdCB0b3JyZW50OiBUb3JyZW50IGxpa2UgZGlzdHJpYnV0
+ZWQgY29tbXVuaWNhdGlvbnMgZm9yIGN1YmVzYXQgc2F0ZWxsaXRlIGNsdXN0ZXJzPC90aXRsZT48
+c2Vjb25kYXJ5LXRpdGxlPk1JTENPTSAyMDEyLTIwMTIgSUVFRSBNaWxpdGFyeSBDb21tdW5pY2F0
+aW9ucyBDb25mZXJlbmNlPC9zZWNvbmRhcnktdGl0bGU+PC90aXRsZXM+PHBhZ2VzPjEtNjwvcGFn
+ZXM+PGRhdGVzPjx5ZWFyPjIwMTI8L3llYXI+PC9kYXRlcz48cHVibGlzaGVyPklFRUU8L3B1Ymxp
+c2hlcj48aXNibj4xNDY3MzE3MjkyPC9pc2JuPjx1cmxzPjwvdXJscz48L3JlY29yZD48L0NpdGU+
+PENpdGU+PEF1dGhvcj5DaGFsbGE8L0F1dGhvcj48WWVhcj4yMDEyPC9ZZWFyPjxSZWNOdW0+MjI8
+L1JlY051bT48cmVjb3JkPjxyZWMtbnVtYmVyPjIyPC9yZWMtbnVtYmVyPjxmb3JlaWduLWtleXM+
+PGtleSBhcHA9IkVOIiBkYi1pZD0iczJ0dzJwZTVod3p0YThlc2FwMHhweGFydnJyd2V0c2V6d3pk
+IiB0aW1lc3RhbXA9IjE0Nzg4MjE0NzgiPjIyPC9rZXk+PC9mb3JlaWduLWtleXM+PHJlZi10eXBl
+IG5hbWU9IkNvbmZlcmVuY2UgUHJvY2VlZGluZ3MiPjEwPC9yZWYtdHlwZT48Y29udHJpYnV0b3Jz
+PjxhdXRob3JzPjxhdXRob3I+Q2hhbGxhLCBPTjwvYXV0aG9yPjxhdXRob3I+TWNOYWlyLCBKPC9h
+dXRob3I+PC9hdXRob3JzPjwvY29udHJpYnV0b3JzPjx0aXRsZXM+PHRpdGxlPkRpc3RyaWJ1dGVk
+IENvbXB1dGluZyBvbiBDdWJlU2F0IENsdXN0ZXJzIHVzaW5nIE1hcFJlZHVjZTwvdGl0bGU+PHNl
+Y29uZGFyeS10aXRsZT5Qcm9jZWVkaW5ncyBvZiB0aGUgMXN0IEludGVycGxhbmV0YXJ5IEN1YmVT
+YXQgV29ya3Nob3AsIENhbWJyaWRnZSwgTUE8L3NlY29uZGFyeS10aXRsZT48L3RpdGxlcz48ZGF0
+ZXM+PHllYXI+MjAxMjwveWVhcj48L2RhdGVzPjx1cmxzPjwvdXJscz48L3JlY29yZD48L0NpdGU+
+PENpdGU+PEF1dGhvcj5DaGFsbGE8L0F1dGhvcj48WWVhcj4yMDEzPC9ZZWFyPjxSZWNOdW0+NTg8
+L1JlY051bT48cmVjb3JkPjxyZWMtbnVtYmVyPjU4PC9yZWMtbnVtYmVyPjxmb3JlaWduLWtleXM+
+PGtleSBhcHA9IkVOIiBkYi1pZD0iczJ0dzJwZTVod3p0YThlc2FwMHhweGFydnJyd2V0c2V6d3pk
+IiB0aW1lc3RhbXA9IjE0ODYwMzM3MjQiPjU4PC9rZXk+PC9mb3JlaWduLWtleXM+PHJlZi10eXBl
+IG5hbWU9IkpvdXJuYWwgQXJ0aWNsZSI+MTc8L3JlZi10eXBlPjxjb250cmlidXRvcnM+PGF1dGhv
+cnM+PGF1dGhvcj5DaGFsbGEsIE9idWxhcGF0aGkgTjwvYXV0aG9yPjxhdXRob3I+TWNOYWlyLCBK
+YW5pc2U8L2F1dGhvcj48L2F1dGhvcnM+PC9jb250cmlidXRvcnM+PHRpdGxlcz48dGl0bGU+RGlz
+dHJpYnV0ZWQgRGF0YSBTdG9yYWdlIG9uIEN1YmVTYXQgQ2x1c3RlcnM8L3RpdGxlPjxzZWNvbmRh
+cnktdGl0bGU+QWR2YW5jZXMgaW4gQ29tcHV0aW5nPC9zZWNvbmRhcnktdGl0bGU+PC90aXRsZXM+
+PHBlcmlvZGljYWw+PGZ1bGwtdGl0bGU+QWR2YW5jZXMgaW4gQ29tcHV0aW5nPC9mdWxsLXRpdGxl
+PjwvcGVyaW9kaWNhbD48cGFnZXM+MzYtNDk8L3BhZ2VzPjx2b2x1bWU+Mzwvdm9sdW1lPjxudW1i
+ZXI+MzwvbnVtYmVyPjxkYXRlcz48eWVhcj4yMDEzPC95ZWFyPjwvZGF0ZXM+PGlzYm4+MjE2My0y
+OTc5PC9pc2JuPjx1cmxzPjwvdXJscz48L3JlY29yZD48L0NpdGU+PENpdGU+PEF1dGhvcj5NdXJp
+PC9BdXRob3I+PFllYXI+MjAxMjwvWWVhcj48UmVjTnVtPjYwPC9SZWNOdW0+PHJlY29yZD48cmVj
+LW51bWJlcj42MDwvcmVjLW51bWJlcj48Zm9yZWlnbi1rZXlzPjxrZXkgYXBwPSJFTiIgZGItaWQ9
+InMydHcycGU1aHd6dGE4ZXNhcDB4cHhhcnZycndldHNlend6ZCIgdGltZXN0YW1wPSIxNDg2MDMz
+NzYyIj42MDwva2V5PjwvZm9yZWlnbi1rZXlzPjxyZWYtdHlwZSBuYW1lPSJKb3VybmFsIEFydGlj
+bGUiPjE3PC9yZWYtdHlwZT48Y29udHJpYnV0b3JzPjxhdXRob3JzPjxhdXRob3I+TXVyaSwgUGF1
+bDwvYXV0aG9yPjxhdXRob3I+TWNOYWlyLCBKYW5pc2U8L2F1dGhvcj48L2F1dGhvcnM+PC9jb250
+cmlidXRvcnM+PHRpdGxlcz48dGl0bGU+QSBzdXJ2ZXkgb2YgY29tbXVuaWNhdGlvbiBzdWItc3lz
+dGVtcyBmb3IgaW50ZXJzYXRlbGxpdGUgbGlua2VkIHN5c3RlbXMgYW5kIEN1YmVTYXQgbWlzc2lv
+bnM8L3RpdGxlPjxzZWNvbmRhcnktdGl0bGU+SkNNPC9zZWNvbmRhcnktdGl0bGU+PC90aXRsZXM+
+PHBlcmlvZGljYWw+PGZ1bGwtdGl0bGU+SkNNPC9mdWxsLXRpdGxlPjwvcGVyaW9kaWNhbD48cGFn
+ZXM+MjkwLTMwODwvcGFnZXM+PHZvbHVtZT43PC92b2x1bWU+PG51bWJlcj40PC9udW1iZXI+PGRh
+dGVzPjx5ZWFyPjIwMTI8L3llYXI+PC9kYXRlcz48dXJscz48L3VybHM+PC9yZWNvcmQ+PC9DaXRl
+PjwvRW5kTm90ZT4A
 </w:fldData>
         </w:fldChar>
       </w:r>
@@ -6090,7 +6853,7 @@
         <w:rPr>
           <w:noProof/>
         </w:rPr>
-        <w:t>[38-42]</w:t>
+        <w:t>[34, 51-54]</w:t>
       </w:r>
       <w:r>
         <w:fldChar w:fldCharType="end"/>
@@ -6131,7 +6894,7 @@
         <w:fldChar w:fldCharType="begin"/>
       </w:r>
       <w:r>
-        <w:instrText xml:space="preserve"> ADDIN EN.CITE &lt;EndNote&gt;&lt;Cite&gt;&lt;Author&gt;Bora&lt;/Author&gt;&lt;Year&gt;2014&lt;/Year&gt;&lt;RecNum&gt;62&lt;/RecNum&gt;&lt;DisplayText&gt;[43]&lt;/DisplayText&gt;&lt;record&gt;&lt;rec-number&gt;62&lt;/rec-number&gt;&lt;foreign-keys&gt;&lt;key app="EN" db-id="s2tw2pe5hwzta8esap0xpxarvrrwetsezwzd" timestamp="1486034909"&gt;62&lt;/key&gt;&lt;/foreign-keys&gt;&lt;ref-type name="Journal Article"&gt;17&lt;/ref-type&gt;&lt;contributors&gt;&lt;authors&gt;&lt;author&gt;Bora, Gaurav&lt;/author&gt;&lt;author&gt;Bora, Saurabh&lt;/author&gt;&lt;author&gt;Singh, Shivendra&lt;/author&gt;&lt;author&gt;Arsalan, Sheikh Mohamad&lt;/author&gt;&lt;/authors&gt;&lt;/contributors&gt;&lt;titles&gt;&lt;title&gt;OSI reference model: An overview&lt;/title&gt;&lt;secondary-title&gt;International Journal of Computer Trends and Technology (IJCTT&lt;/secondary-title&gt;&lt;/titles&gt;&lt;periodical&gt;&lt;full-title&gt;International Journal of Computer Trends and Technology (IJCTT&lt;/full-title&gt;&lt;/periodical&gt;&lt;volume&gt;7&lt;/volume&gt;&lt;number&gt;4&lt;/number&gt;&lt;dates&gt;&lt;year&gt;2014&lt;/year&gt;&lt;/dates&gt;&lt;urls&gt;&lt;/urls&gt;&lt;/record&gt;&lt;/Cite&gt;&lt;/EndNote&gt;</w:instrText>
+        <w:instrText xml:space="preserve"> ADDIN EN.CITE &lt;EndNote&gt;&lt;Cite&gt;&lt;Author&gt;Bora&lt;/Author&gt;&lt;Year&gt;2014&lt;/Year&gt;&lt;RecNum&gt;62&lt;/RecNum&gt;&lt;DisplayText&gt;[55]&lt;/DisplayText&gt;&lt;record&gt;&lt;rec-number&gt;62&lt;/rec-number&gt;&lt;foreign-keys&gt;&lt;key app="EN" db-id="s2tw2pe5hwzta8esap0xpxarvrrwetsezwzd" timestamp="1486034909"&gt;62&lt;/key&gt;&lt;/foreign-keys&gt;&lt;ref-type name="Journal Article"&gt;17&lt;/ref-type&gt;&lt;contributors&gt;&lt;authors&gt;&lt;author&gt;Bora, Gaurav&lt;/author&gt;&lt;author&gt;Bora, Saurabh&lt;/author&gt;&lt;author&gt;Singh, Shivendra&lt;/author&gt;&lt;author&gt;Arsalan, Sheikh Mohamad&lt;/author&gt;&lt;/authors&gt;&lt;/contributors&gt;&lt;titles&gt;&lt;title&gt;OSI reference model: An overview&lt;/title&gt;&lt;secondary-title&gt;International Journal of Computer Trends and Technology (IJCTT&lt;/secondary-title&gt;&lt;/titles&gt;&lt;periodical&gt;&lt;full-title&gt;International Journal of Computer Trends and Technology (IJCTT&lt;/full-title&gt;&lt;/periodical&gt;&lt;volume&gt;7&lt;/volume&gt;&lt;number&gt;4&lt;/number&gt;&lt;dates&gt;&lt;year&gt;2014&lt;/year&gt;&lt;/dates&gt;&lt;urls&gt;&lt;/urls&gt;&lt;/record&gt;&lt;/Cite&gt;&lt;/EndNote&gt;</w:instrText>
       </w:r>
       <w:r>
         <w:fldChar w:fldCharType="separate"/>
@@ -6140,19 +6903,23 @@
         <w:rPr>
           <w:noProof/>
         </w:rPr>
-        <w:t>[43]</w:t>
+        <w:t>[55]</w:t>
       </w:r>
       <w:r>
         <w:fldChar w:fldCharType="end"/>
       </w:r>
       <w:r>
-        <w:t xml:space="preserve">. The authors detail relevant prior art in these areas and provide analyses of the relevant efficacies of the various approaches. Another work involving authors of the aforementioned survey paper provides the starting point for simulations. The work examines potential optimal MAC protocol implementations for small satellite systems </w:t>
+        <w:t xml:space="preserve">. The authors detail relevant prior art in these areas and provide analyses of the relevant </w:t>
+      </w:r>
+      <w:r>
+        <w:lastRenderedPageBreak/>
+        <w:t xml:space="preserve">efficacies of the various approaches. Another work involving authors of the aforementioned survey paper provides the starting point for simulations. The work examines potential optimal MAC protocol implementations for small satellite systems </w:t>
       </w:r>
       <w:r>
         <w:fldChar w:fldCharType="begin"/>
       </w:r>
       <w:r>
-        <w:instrText xml:space="preserve"> ADDIN EN.CITE &lt;EndNote&gt;&lt;Cite&gt;&lt;Author&gt;Radhakrishnan&lt;/Author&gt;&lt;Year&gt;2014&lt;/Year&gt;&lt;RecNum&gt;46&lt;/RecNum&gt;&lt;DisplayText&gt;[44]&lt;/DisplayText&gt;&lt;record&gt;&lt;rec-number&gt;46&lt;/rec-number&gt;&lt;foreign-keys&gt;&lt;key app="EN" db-id="s2tw2pe5hwzta8esap0xpxarvrrwetsezwzd" timestamp="1485946112"&gt;46&lt;/key&gt;&lt;/foreign-keys&gt;&lt;ref-type name="Conference Proceedings"&gt;10&lt;/ref-type&gt;&lt;contributors&gt;&lt;authors&gt;&lt;author&gt;Radhakrishnan, Radhika&lt;/author&gt;&lt;author&gt;Edmonson, William W&lt;/author&gt;&lt;author&gt;Afghah, Fatemeh&lt;/author&gt;&lt;author&gt;Chenou, Jules&lt;/author&gt;&lt;author&gt;Rodriguez-Osorio, R Martinez&lt;/author&gt;&lt;author&gt;Zeng, Qing-An&lt;/author&gt;&lt;/authors&gt;&lt;/contributors&gt;&lt;titles&gt;&lt;title&gt;Optimal multiple access protocol for inter-satellite communication in small satellite systems&lt;/title&gt;&lt;secondary-title&gt;4S Small Satellite Systems and Services Symposium&lt;/secondary-title&gt;&lt;/titles&gt;&lt;dates&gt;&lt;year&gt;2014&lt;/year&gt;&lt;/dates&gt;&lt;urls&gt;&lt;/urls&gt;&lt;/record&gt;&lt;/Cite&gt;&lt;/EndNote&gt;</w:instrText>
+        <w:instrText xml:space="preserve"> ADDIN EN.CITE &lt;EndNote&gt;&lt;Cite&gt;&lt;Author&gt;Radhakrishnan&lt;/Author&gt;&lt;Year&gt;2014&lt;/Year&gt;&lt;RecNum&gt;46&lt;/RecNum&gt;&lt;DisplayText&gt;[56]&lt;/DisplayText&gt;&lt;record&gt;&lt;rec-number&gt;46&lt;/rec-number&gt;&lt;foreign-keys&gt;&lt;key app="EN" db-id="s2tw2pe5hwzta8esap0xpxarvrrwetsezwzd" timestamp="1485946112"&gt;46&lt;/key&gt;&lt;/foreign-keys&gt;&lt;ref-type name="Conference Proceedings"&gt;10&lt;/ref-type&gt;&lt;contributors&gt;&lt;authors&gt;&lt;author&gt;Radhakrishnan, Radhika&lt;/author&gt;&lt;author&gt;Edmonson, William W&lt;/author&gt;&lt;author&gt;Afghah, Fatemeh&lt;/author&gt;&lt;author&gt;Chenou, Jules&lt;/author&gt;&lt;author&gt;Rodriguez-Osorio, R Martinez&lt;/author&gt;&lt;author&gt;Zeng, Qing-An&lt;/author&gt;&lt;/authors&gt;&lt;/contributors&gt;&lt;titles&gt;&lt;title&gt;Optimal multiple access protocol for inter-satellite communication in small satellite systems&lt;/title&gt;&lt;secondary-title&gt;4S Small Satellite Systems and Services Symposium&lt;/secondary-title&gt;&lt;/titles&gt;&lt;dates&gt;&lt;year&gt;2014&lt;/year&gt;&lt;/dates&gt;&lt;urls&gt;&lt;/urls&gt;&lt;/record&gt;&lt;/Cite&gt;&lt;/EndNote&gt;</w:instrText>
       </w:r>
       <w:r>
         <w:fldChar w:fldCharType="separate"/>
@@ -6161,7 +6928,7 @@
         <w:rPr>
           <w:noProof/>
         </w:rPr>
-        <w:t>[44]</w:t>
+        <w:t>[56]</w:t>
       </w:r>
       <w:r>
         <w:fldChar w:fldCharType="end"/>
@@ -6172,15 +6939,7 @@
     </w:p>
     <w:p>
       <w:r>
-        <w:t xml:space="preserve">Although the work by Radhakrishnan et al. is by far the most relevant there are other works worth mentioning which inform the current state of the art. Wong et al., operating mainly out of NASA’s Goddard Flight </w:t>
-      </w:r>
-      <w:proofErr w:type="spellStart"/>
-      <w:r>
-        <w:t>Center</w:t>
-      </w:r>
-      <w:proofErr w:type="spellEnd"/>
-      <w:r>
-        <w:t xml:space="preserve">, examine a potential future for CSNs where space to ground communications are performed through relay with existing space bound communication networks </w:t>
+        <w:t xml:space="preserve">Although the work by Radhakrishnan et al. is by far the most relevant there are other works worth mentioning which inform the current state of the art. Wong et al., operating mainly out of NASA’s Goddard Flight Center, examine a potential future for CSNs where space to ground communications are performed through relay with existing space bound communication networks </w:t>
       </w:r>
       <w:r>
         <w:fldChar w:fldCharType="begin"/>
@@ -6207,7 +6966,7 @@
         <w:fldChar w:fldCharType="begin"/>
       </w:r>
       <w:r>
-        <w:instrText xml:space="preserve"> ADDIN EN.CITE &lt;EndNote&gt;&lt;Cite&gt;&lt;Author&gt;Barnouin&lt;/Author&gt;&lt;Year&gt;2016&lt;/Year&gt;&lt;RecNum&gt;49&lt;/RecNum&gt;&lt;DisplayText&gt;[45]&lt;/DisplayText&gt;&lt;record&gt;&lt;rec-number&gt;49&lt;/rec-number&gt;&lt;foreign-keys&gt;&lt;key app="EN" db-id="s2tw2pe5hwzta8esap0xpxarvrrwetsezwzd" timestamp="1485948990"&gt;49&lt;/key&gt;&lt;/foreign-keys&gt;&lt;ref-type name="Conference Proceedings"&gt;10&lt;/ref-type&gt;&lt;contributors&gt;&lt;authors&gt;&lt;author&gt;Barnouin, OS&lt;/author&gt;&lt;author&gt;Biele, J&lt;/author&gt;&lt;author&gt;Carnelli, Ian&lt;/author&gt;&lt;author&gt;Ciarletti, Valérie&lt;/author&gt;&lt;author&gt;Cheng, A&lt;/author&gt;&lt;author&gt;Galvez, A&lt;/author&gt;&lt;author&gt;Green, SF&lt;/author&gt;&lt;author&gt;Grieger, B&lt;/author&gt;&lt;author&gt;Hérique, Alain&lt;/author&gt;&lt;author&gt;Kueppers, M&lt;/author&gt;&lt;/authors&gt;&lt;/contributors&gt;&lt;titles&gt;&lt;title&gt;The Asteroid Impact and Deflection Assessment (AIDA) mission: Science Proximity Operations&lt;/title&gt;&lt;secondary-title&gt;LPSC 2016 47th Lunar and Planetary Science Conference&lt;/secondary-title&gt;&lt;/titles&gt;&lt;pages&gt;1427&lt;/pages&gt;&lt;dates&gt;&lt;year&gt;2016&lt;/year&gt;&lt;/dates&gt;&lt;urls&gt;&lt;/urls&gt;&lt;/record&gt;&lt;/Cite&gt;&lt;/EndNote&gt;</w:instrText>
+        <w:instrText xml:space="preserve"> ADDIN EN.CITE &lt;EndNote&gt;&lt;Cite&gt;&lt;Author&gt;Barnouin&lt;/Author&gt;&lt;Year&gt;2016&lt;/Year&gt;&lt;RecNum&gt;49&lt;/RecNum&gt;&lt;DisplayText&gt;[57]&lt;/DisplayText&gt;&lt;record&gt;&lt;rec-number&gt;49&lt;/rec-number&gt;&lt;foreign-keys&gt;&lt;key app="EN" db-id="s2tw2pe5hwzta8esap0xpxarvrrwetsezwzd" timestamp="1485948990"&gt;49&lt;/key&gt;&lt;/foreign-keys&gt;&lt;ref-type name="Conference Proceedings"&gt;10&lt;/ref-type&gt;&lt;contributors&gt;&lt;authors&gt;&lt;author&gt;Barnouin, OS&lt;/author&gt;&lt;author&gt;Biele, J&lt;/author&gt;&lt;author&gt;Carnelli, Ian&lt;/author&gt;&lt;author&gt;Ciarletti, Valérie&lt;/author&gt;&lt;author&gt;Cheng, A&lt;/author&gt;&lt;author&gt;Galvez, A&lt;/author&gt;&lt;author&gt;Green, SF&lt;/author&gt;&lt;author&gt;Grieger, B&lt;/author&gt;&lt;author&gt;Hérique, Alain&lt;/author&gt;&lt;author&gt;Kueppers, M&lt;/author&gt;&lt;/authors&gt;&lt;/contributors&gt;&lt;titles&gt;&lt;title&gt;The Asteroid Impact and Deflection Assessment (AIDA) mission: Science Proximity Operations&lt;/title&gt;&lt;secondary-title&gt;LPSC 2016 47th Lunar and Planetary Science Conference&lt;/secondary-title&gt;&lt;/titles&gt;&lt;pages&gt;1427&lt;/pages&gt;&lt;dates&gt;&lt;year&gt;2016&lt;/year&gt;&lt;/dates&gt;&lt;urls&gt;&lt;/urls&gt;&lt;/record&gt;&lt;/Cite&gt;&lt;/EndNote&gt;</w:instrText>
       </w:r>
       <w:r>
         <w:fldChar w:fldCharType="separate"/>
@@ -6216,21 +6975,13 @@
         <w:rPr>
           <w:noProof/>
         </w:rPr>
-        <w:t>[45]</w:t>
+        <w:t>[57]</w:t>
       </w:r>
       <w:r>
         <w:fldChar w:fldCharType="end"/>
       </w:r>
       <w:r>
-        <w:t xml:space="preserve">. Another survey style paper on inter-satellite link for CubeSats by </w:t>
-      </w:r>
-      <w:proofErr w:type="spellStart"/>
-      <w:r>
-        <w:t>Budianu</w:t>
-      </w:r>
-      <w:proofErr w:type="spellEnd"/>
-      <w:r>
-        <w:t xml:space="preserve"> et al. </w:t>
+        <w:t xml:space="preserve">. Another survey style paper on inter-satellite link for CubeSats by Budianu et al. </w:t>
       </w:r>
       <w:r>
         <w:fldChar w:fldCharType="begin"/>
@@ -6251,11 +7002,7 @@
         <w:fldChar w:fldCharType="end"/>
       </w:r>
       <w:r>
-        <w:t xml:space="preserve"> published in 2013 provides a broader overview of the field with more attention to antenna design and link budget analysis. The </w:t>
-      </w:r>
-      <w:r>
-        <w:lastRenderedPageBreak/>
-        <w:t xml:space="preserve">authors only touch briefly on networking protocols making the work less relevant in this case. </w:t>
+        <w:t xml:space="preserve"> published in 2013 provides a broader overview of the field with more attention to antenna design and link budget analysis. The authors only touch briefly on networking protocols making the work less relevant in this case. </w:t>
       </w:r>
     </w:p>
     <w:p>
@@ -6266,7 +7013,7 @@
         <w:fldChar w:fldCharType="begin"/>
       </w:r>
       <w:r>
-        <w:instrText xml:space="preserve"> ADDIN EN.CITE &lt;EndNote&gt;&lt;Cite&gt;&lt;Author&gt;Oliveira&lt;/Author&gt;&lt;Year&gt;2015&lt;/Year&gt;&lt;RecNum&gt;57&lt;/RecNum&gt;&lt;DisplayText&gt;[46]&lt;/DisplayText&gt;&lt;record&gt;&lt;rec-number&gt;57&lt;/rec-number&gt;&lt;foreign-keys&gt;&lt;key app="EN" db-id="s2tw2pe5hwzta8esap0xpxarvrrwetsezwzd" timestamp="1486033031"&gt;57&lt;/key&gt;&lt;/foreign-keys&gt;&lt;ref-type name="Web Page"&gt;12&lt;/ref-type&gt;&lt;contributors&gt;&lt;authors&gt;&lt;author&gt;Oliveira, Andre&lt;/author&gt;&lt;/authors&gt;&lt;/contributors&gt;&lt;titles&gt;&lt;title&gt;Final Report Summary - GAMALINK (Generic SDR-bAsed Multifunctional spAce LINK)&lt;/title&gt;&lt;/titles&gt;&lt;volume&gt;2017&lt;/volume&gt;&lt;number&gt;02-02&lt;/number&gt;&lt;dates&gt;&lt;year&gt;2015&lt;/year&gt;&lt;pub-dates&gt;&lt;date&gt;01-10-2015&lt;/date&gt;&lt;/pub-dates&gt;&lt;/dates&gt;&lt;pub-location&gt;http://cordis.europa.eu/&lt;/pub-location&gt;&lt;urls&gt;&lt;related-urls&gt;&lt;url&gt;http://cordis.europa.eu/result/rcn/172006_en.html&lt;/url&gt;&lt;/related-urls&gt;&lt;/urls&gt;&lt;electronic-resource-num&gt;02-02-2017&lt;/electronic-resource-num&gt;&lt;/record&gt;&lt;/Cite&gt;&lt;/EndNote&gt;</w:instrText>
+        <w:instrText xml:space="preserve"> ADDIN EN.CITE &lt;EndNote&gt;&lt;Cite&gt;&lt;Author&gt;Oliveira&lt;/Author&gt;&lt;Year&gt;2015&lt;/Year&gt;&lt;RecNum&gt;57&lt;/RecNum&gt;&lt;DisplayText&gt;[39]&lt;/DisplayText&gt;&lt;record&gt;&lt;rec-number&gt;57&lt;/rec-number&gt;&lt;foreign-keys&gt;&lt;key app="EN" db-id="s2tw2pe5hwzta8esap0xpxarvrrwetsezwzd" timestamp="1486033031"&gt;57&lt;/key&gt;&lt;/foreign-keys&gt;&lt;ref-type name="Web Page"&gt;12&lt;/ref-type&gt;&lt;contributors&gt;&lt;authors&gt;&lt;author&gt;Oliveira, Andre&lt;/author&gt;&lt;/authors&gt;&lt;/contributors&gt;&lt;titles&gt;&lt;title&gt;Final Report Summary - GAMALINK (Generic SDR-bAsed Multifunctional spAce LINK)&lt;/title&gt;&lt;/titles&gt;&lt;volume&gt;2017&lt;/volume&gt;&lt;number&gt;02-02&lt;/number&gt;&lt;dates&gt;&lt;year&gt;2015&lt;/year&gt;&lt;pub-dates&gt;&lt;date&gt;01-10-2015&lt;/date&gt;&lt;/pub-dates&gt;&lt;/dates&gt;&lt;pub-location&gt;http://cordis.europa.eu/&lt;/pub-location&gt;&lt;urls&gt;&lt;related-urls&gt;&lt;url&gt;http://cordis.europa.eu/result/rcn/172006_en.html&lt;/url&gt;&lt;/related-urls&gt;&lt;/urls&gt;&lt;electronic-resource-num&gt;02-02-2017&lt;/electronic-resource-num&gt;&lt;/record&gt;&lt;/Cite&gt;&lt;/EndNote&gt;</w:instrText>
       </w:r>
       <w:r>
         <w:fldChar w:fldCharType="separate"/>
@@ -6275,88 +7022,80 @@
         <w:rPr>
           <w:noProof/>
         </w:rPr>
-        <w:t>[46]</w:t>
+        <w:t>[39]</w:t>
       </w:r>
       <w:r>
         <w:fldChar w:fldCharType="end"/>
       </w:r>
       <w:r>
-        <w:t xml:space="preserve"> technology of Tekever is prevalent in the design of many recent missions involving CSNs and, in fact, small satellite crosslink communications in general. The technology is employed in the design of the aforementioned Tianwang-1, </w:t>
-      </w:r>
-      <w:proofErr w:type="spellStart"/>
-      <w:r>
-        <w:t>Proba</w:t>
-      </w:r>
-      <w:proofErr w:type="spellEnd"/>
-      <w:r>
-        <w:t xml:space="preserve"> 3, QB50 missions as well as several others. Gamalink is mentioned in several works with varying degree of relevancy to this project </w:t>
+        <w:t xml:space="preserve"> technology of Tekever is prevalent in the design of many recent missions involving CSNs and, in fact, small satellite crosslink communications in general. The technology is employed in the design of the aforementioned Tianwang-1, Proba 3, QB50 missions as well as several others. Gamalink is mentioned in several works with varying degree of relevancy to this project </w:t>
       </w:r>
       <w:r>
         <w:fldChar w:fldCharType="begin">
           <w:fldData xml:space="preserve">PEVuZE5vdGU+PENpdGU+PEF1dGhvcj5HdW88L0F1dGhvcj48WWVhcj4yMDEzPC9ZZWFyPjxSZWNO
-dW0+NjQ8L1JlY051bT48RGlzcGxheVRleHQ+WzQ3LTUxXTwvRGlzcGxheVRleHQ+PHJlY29yZD48
-cmVjLW51bWJlcj42NDwvcmVjLW51bWJlcj48Zm9yZWlnbi1rZXlzPjxrZXkgYXBwPSJFTiIgZGIt
-aWQ9InMydHcycGU1aHd6dGE4ZXNhcDB4cHhhcnZycndldHNlend6ZCIgdGltZXN0YW1wPSIxNDg2
-MDM2NTk5Ij42NDwva2V5PjwvZm9yZWlnbi1rZXlzPjxyZWYtdHlwZSBuYW1lPSJKb3VybmFsIEFy
-dGljbGUiPjE3PC9yZWYtdHlwZT48Y29udHJpYnV0b3JzPjxhdXRob3JzPjxhdXRob3I+R3VvLCBK
-aWFuPC9hdXRob3I+PGF1dGhvcj5Cb3V3bWVlc3RlciwgSmFzcGVyPC9hdXRob3I+PGF1dGhvcj5H
-aWxsLCBFYmVyaGFyZDwvYXV0aG9yPjwvYXV0aG9ycz48L2NvbnRyaWJ1dG9ycz48dGl0bGVzPjx0
-aXRsZT5Gcm9tIFNpbmdsZSB0byBGb3JtYXRpb24gRmx5aW5nIEN1YmVTYXRzOiBBbiBVcGRhdGUg
-ZnJvbSB0aGUgRGVsZnQgUHJvZ3JhbW1lPC90aXRsZT48L3RpdGxlcz48ZGF0ZXM+PHllYXI+MjAx
-MzwveWVhcj48L2RhdGVzPjx1cmxzPjwvdXJscz48L3JlY29yZD48L0NpdGU+PENpdGU+PEF1dGhv
-cj5BbGF3aWVoPC9BdXRob3I+PFllYXI+MjAxNjwvWWVhcj48UmVjTnVtPjY1PC9SZWNOdW0+PHJl
-Y29yZD48cmVjLW51bWJlcj42NTwvcmVjLW51bWJlcj48Zm9yZWlnbi1rZXlzPjxrZXkgYXBwPSJF
-TiIgZGItaWQ9InMydHcycGU1aHd6dGE4ZXNhcDB4cHhhcnZycndldHNlend6ZCIgdGltZXN0YW1w
-PSIxNDg2MDM2NjU2Ij42NTwva2V5PjwvZm9yZWlnbi1rZXlzPjxyZWYtdHlwZSBuYW1lPSJDb25m
-ZXJlbmNlIFByb2NlZWRpbmdzIj4xMDwvcmVmLXR5cGU+PGNvbnRyaWJ1dG9ycz48YXV0aG9ycz48
-YXV0aG9yPkFsYXdpZWgsIE1vaGFtbWFkPC9hdXRob3I+PGF1dGhvcj5IYWRhc2NoaWssIE5pZWxz
-PC9hdXRob3I+PGF1dGhvcj5GcmFua2UsIE5vcmJlcnQ8L2F1dGhvcj48YXV0aG9yPk11dHNjaGxl
-ciwgQ2hyaXN0b3BoZXI8L2F1dGhvcj48L2F1dGhvcnM+PC9jb250cmlidXRvcnM+PHRpdGxlcz48
-dGl0bGU+SW50ZXItc2F0ZWxsaXRlIHJhbmdpbmcgaW4gdGhlIExvdyBFYXJ0aCBPcmJpdDwvdGl0
-bGU+PHNlY29uZGFyeS10aXRsZT5Db21tdW5pY2F0aW9uIFN5c3RlbXMsIE5ldHdvcmtzIGFuZCBE
-aWdpdGFsIFNpZ25hbCBQcm9jZXNzaW5nIChDU05EU1ApLCAyMDE2IDEwdGggSW50ZXJuYXRpb25h
-bCBTeW1wb3NpdW0gb248L3NlY29uZGFyeS10aXRsZT48L3RpdGxlcz48cGFnZXM+MS02PC9wYWdl
-cz48ZGF0ZXM+PHllYXI+MjAxNjwveWVhcj48L2RhdGVzPjxwdWJsaXNoZXI+SUVFRTwvcHVibGlz
-aGVyPjxpc2JuPjE1MDkwMjUyNlg8L2lzYm4+PHVybHM+PC91cmxzPjwvcmVjb3JkPjwvQ2l0ZT48
-Q2l0ZT48QXV0aG9yPkJhY2Vza2k8L0F1dGhvcj48WWVhcj4yMDE1PC9ZZWFyPjxSZWNOdW0+NjY8
-L1JlY051bT48cmVjb3JkPjxyZWMtbnVtYmVyPjY2PC9yZWMtbnVtYmVyPjxmb3JlaWduLWtleXM+
-PGtleSBhcHA9IkVOIiBkYi1pZD0iczJ0dzJwZTVod3p0YThlc2FwMHhweGFydnJyd2V0c2V6d3pk
-IiB0aW1lc3RhbXA9IjE0ODYwMzY3MjYiPjY2PC9rZXk+PC9mb3JlaWduLWtleXM+PHJlZi10eXBl
-IG5hbWU9IkNvbmZlcmVuY2UgUHJvY2VlZGluZ3MiPjEwPC9yZWYtdHlwZT48Y29udHJpYnV0b3Jz
-PjxhdXRob3JzPjxhdXRob3I+QmFjZXNraSwgRW1yZTwvYXV0aG9yPjxhdXRob3I+R8O2a8OnZWJh
-xJ8sIFNlcmhhbjwvYXV0aG9yPjxhdXRob3I+RXJkZW0sIEFobWV0PC9hdXRob3I+PGF1dGhvcj5F
-cmJheSwgQ2FiYW4gR8O2a2hhbjwvYXV0aG9yPjxhdXRob3I+QWt5b2wsIE3DvGNhaGl0PC9hdXRo
-b3I+PGF1dGhvcj5BcnNsYW5rb3osIEthbWlsPC9hdXRob3I+PGF1dGhvcj5BcnNsYW4sIMSwc21h
-aWw8L2F1dGhvcj48YXV0aG9yPkHEn2NhLCBNdWhhbW1lZCBBa2lmPC9hdXRob3I+PGF1dGhvcj5B
-eWTEsW4sIFl1c3VmIEJ1cmFrPC9hdXRob3I+PGF1dGhvcj5Bc2xhbiwgQWxpbSBSw7xzdGVtPC9h
-dXRob3I+PC9hdXRob3JzPjwvY29udHJpYnV0b3JzPjx0aXRsZXM+PHRpdGxlPkhBVkVMU0FUOiBB
-IHNvZnR3YXJlIGRlZmluZWQgcmFkaW8gZXhwZXJpbWVudGF0aW9uIEN1YmVTYXQ8L3RpdGxlPjxz
-ZWNvbmRhcnktdGl0bGU+UmVjZW50IEFkdmFuY2VzIGluIFNwYWNlIFRlY2hub2xvZ2llcyAoUkFT
-VCksIDIwMTUgN3RoIEludGVybmF0aW9uYWwgQ29uZmVyZW5jZSBvbjwvc2Vjb25kYXJ5LXRpdGxl
-PjwvdGl0bGVzPjxwYWdlcz44MzEtODM0PC9wYWdlcz48ZGF0ZXM+PHllYXI+MjAxNTwveWVhcj48
-L2RhdGVzPjxwdWJsaXNoZXI+SUVFRTwvcHVibGlzaGVyPjxpc2JuPjE0Nzk5NzY5NzA8L2lzYm4+
-PHVybHM+PC91cmxzPjwvcmVjb3JkPjwvQ2l0ZT48Q2l0ZT48QXV0aG9yPld1PC9BdXRob3I+PFll
-YXI+MjAxNDwvWWVhcj48UmVjTnVtPjY3PC9SZWNOdW0+PHJlY29yZD48cmVjLW51bWJlcj42Nzwv
-cmVjLW51bWJlcj48Zm9yZWlnbi1rZXlzPjxrZXkgYXBwPSJFTiIgZGItaWQ9InMydHcycGU1aHd6
-dGE4ZXNhcDB4cHhhcnZycndldHNlend6ZCIgdGltZXN0YW1wPSIxNDg2MDM2NzY1Ij42Nzwva2V5
-PjwvZm9yZWlnbi1rZXlzPjxyZWYtdHlwZSBuYW1lPSJKb3VybmFsIEFydGljbGUiPjE3PC9yZWYt
-dHlwZT48Y29udHJpYnV0b3JzPjxhdXRob3JzPjxhdXRob3I+V3UsIFNodWZhbjwvYXV0aG9yPjxh
-dXRob3I+Q2hlbiwgV2VuPC9hdXRob3I+PGF1dGhvcj5aaGFuZywgWW9uZ2hlPC9hdXRob3I+PGF1
-dGhvcj5CYWFuLCBXaWxsZW08L2F1dGhvcj48YXV0aG9yPkFuLCBUYW88L2F1dGhvcj48L2F1dGhv
-cnM+PC9jb250cmlidXRvcnM+PHRpdGxlcz48dGl0bGU+U1VMRlJPOiBBIFN3YXJtIG9mIE5hbm8t
-L01pY3JvLVNhdGVsbGl0ZSBhdCBTRSBMMiBmb3IgU3BhY2UgVWx0cmEtTG93IEZyZXF1ZW5jeSBS
-YWRpbyBPYnNlcnZhdG9yeTwvdGl0bGU+PC90aXRsZXM+PGRhdGVzPjx5ZWFyPjIwMTQ8L3llYXI+
-PC9kYXRlcz48dXJscz48L3VybHM+PC9yZWNvcmQ+PC9DaXRlPjxDaXRlPjxBdXRob3I+U2Nob2Vt
-YWtlcjwvQXV0aG9yPjxZZWFyPjIwMTQ8L1llYXI+PFJlY051bT42ODwvUmVjTnVtPjxyZWNvcmQ+
-PHJlYy1udW1iZXI+Njg8L3JlYy1udW1iZXI+PGZvcmVpZ24ta2V5cz48a2V5IGFwcD0iRU4iIGRi
-LWlkPSJzMnR3MnBlNWh3enRhOGVzYXAweHB4YXJ2cnJ3ZXRzZXp3emQiIHRpbWVzdGFtcD0iMTQ4
-NjAzNjgwNSI+Njg8L2tleT48L2ZvcmVpZ24ta2V5cz48cmVmLXR5cGUgbmFtZT0iSm91cm5hbCBB
-cnRpY2xlIj4xNzwvcmVmLXR5cGU+PGNvbnRyaWJ1dG9ycz48YXV0aG9ycz48YXV0aG9yPlNjaG9l
-bWFrZXIsIFI8L2F1dGhvcj48L2F1dGhvcnM+PC9jb250cmlidXRvcnM+PHRpdGxlcz48dGl0bGU+
-Um9idXN0IGFuZCBGbGV4aWJsZSBDb21tYW5kICZhbXA7IERhdGEgaGFuZGxpbmcgb24gQm9hcmQg
-dGhlIERlbGZmaSBGb3JtYXRpb24gRmx5aW5nIE1pc3Npb248L3RpdGxlPjwvdGl0bGVzPjxkYXRl
-cz48eWVhcj4yMDE0PC95ZWFyPjwvZGF0ZXM+PHVybHM+PC91cmxzPjwvcmVjb3JkPjwvQ2l0ZT48
-L0VuZE5vdGU+
+dW0+NjQ8L1JlY051bT48RGlzcGxheVRleHQ+WzQxLCA1OC02MV08L0Rpc3BsYXlUZXh0PjxyZWNv
+cmQ+PHJlYy1udW1iZXI+NjQ8L3JlYy1udW1iZXI+PGZvcmVpZ24ta2V5cz48a2V5IGFwcD0iRU4i
+IGRiLWlkPSJzMnR3MnBlNWh3enRhOGVzYXAweHB4YXJ2cnJ3ZXRzZXp3emQiIHRpbWVzdGFtcD0i
+MTQ4NjAzNjU5OSI+NjQ8L2tleT48L2ZvcmVpZ24ta2V5cz48cmVmLXR5cGUgbmFtZT0iSm91cm5h
+bCBBcnRpY2xlIj4xNzwvcmVmLXR5cGU+PGNvbnRyaWJ1dG9ycz48YXV0aG9ycz48YXV0aG9yPkd1
+bywgSmlhbjwvYXV0aG9yPjxhdXRob3I+Qm91d21lZXN0ZXIsIEphc3BlcjwvYXV0aG9yPjxhdXRo
+b3I+R2lsbCwgRWJlcmhhcmQ8L2F1dGhvcj48L2F1dGhvcnM+PC9jb250cmlidXRvcnM+PHRpdGxl
+cz48dGl0bGU+RnJvbSBTaW5nbGUgdG8gRm9ybWF0aW9uIEZseWluZyBDdWJlU2F0czogQW4gVXBk
+YXRlIGZyb20gdGhlIERlbGZ0IFByb2dyYW1tZTwvdGl0bGU+PC90aXRsZXM+PGRhdGVzPjx5ZWFy
+PjIwMTM8L3llYXI+PC9kYXRlcz48dXJscz48L3VybHM+PC9yZWNvcmQ+PC9DaXRlPjxDaXRlPjxB
+dXRob3I+QWxhd2llaDwvQXV0aG9yPjxZZWFyPjIwMTY8L1llYXI+PFJlY051bT42NTwvUmVjTnVt
+PjxyZWNvcmQ+PHJlYy1udW1iZXI+NjU8L3JlYy1udW1iZXI+PGZvcmVpZ24ta2V5cz48a2V5IGFw
+cD0iRU4iIGRiLWlkPSJzMnR3MnBlNWh3enRhOGVzYXAweHB4YXJ2cnJ3ZXRzZXp3emQiIHRpbWVz
+dGFtcD0iMTQ4NjAzNjY1NiI+NjU8L2tleT48L2ZvcmVpZ24ta2V5cz48cmVmLXR5cGUgbmFtZT0i
+Q29uZmVyZW5jZSBQcm9jZWVkaW5ncyI+MTA8L3JlZi10eXBlPjxjb250cmlidXRvcnM+PGF1dGhv
+cnM+PGF1dGhvcj5BbGF3aWVoLCBNb2hhbW1hZDwvYXV0aG9yPjxhdXRob3I+SGFkYXNjaGlrLCBO
+aWVsczwvYXV0aG9yPjxhdXRob3I+RnJhbmtlLCBOb3JiZXJ0PC9hdXRob3I+PGF1dGhvcj5NdXRz
+Y2hsZXIsIENocmlzdG9waGVyPC9hdXRob3I+PC9hdXRob3JzPjwvY29udHJpYnV0b3JzPjx0aXRs
+ZXM+PHRpdGxlPkludGVyLXNhdGVsbGl0ZSByYW5naW5nIGluIHRoZSBMb3cgRWFydGggT3JiaXQ8
+L3RpdGxlPjxzZWNvbmRhcnktdGl0bGU+Q29tbXVuaWNhdGlvbiBTeXN0ZW1zLCBOZXR3b3JrcyBh
+bmQgRGlnaXRhbCBTaWduYWwgUHJvY2Vzc2luZyAoQ1NORFNQKSwgMjAxNiAxMHRoIEludGVybmF0
+aW9uYWwgU3ltcG9zaXVtIG9uPC9zZWNvbmRhcnktdGl0bGU+PC90aXRsZXM+PHBhZ2VzPjEtNjwv
+cGFnZXM+PGRhdGVzPjx5ZWFyPjIwMTY8L3llYXI+PC9kYXRlcz48cHVibGlzaGVyPklFRUU8L3B1
+Ymxpc2hlcj48aXNibj4xNTA5MDI1MjZYPC9pc2JuPjx1cmxzPjwvdXJscz48L3JlY29yZD48L0Np
+dGU+PENpdGU+PEF1dGhvcj5CYWNlc2tpPC9BdXRob3I+PFllYXI+MjAxNTwvWWVhcj48UmVjTnVt
+PjY2PC9SZWNOdW0+PHJlY29yZD48cmVjLW51bWJlcj42NjwvcmVjLW51bWJlcj48Zm9yZWlnbi1r
+ZXlzPjxrZXkgYXBwPSJFTiIgZGItaWQ9InMydHcycGU1aHd6dGE4ZXNhcDB4cHhhcnZycndldHNl
+end6ZCIgdGltZXN0YW1wPSIxNDg2MDM2NzI2Ij42Njwva2V5PjwvZm9yZWlnbi1rZXlzPjxyZWYt
+dHlwZSBuYW1lPSJDb25mZXJlbmNlIFByb2NlZWRpbmdzIj4xMDwvcmVmLXR5cGU+PGNvbnRyaWJ1
+dG9ycz48YXV0aG9ycz48YXV0aG9yPkJhY2Vza2ksIEVtcmU8L2F1dGhvcj48YXV0aG9yPkfDtmvD
+p2ViYcSfLCBTZXJoYW48L2F1dGhvcj48YXV0aG9yPkVyZGVtLCBBaG1ldDwvYXV0aG9yPjxhdXRo
+b3I+RXJiYXksIENhYmFuIEfDtmtoYW48L2F1dGhvcj48YXV0aG9yPkFreW9sLCBNw7xjYWhpdDwv
+YXV0aG9yPjxhdXRob3I+QXJzbGFua296LCBLYW1pbDwvYXV0aG9yPjxhdXRob3I+QXJzbGFuLCDE
+sHNtYWlsPC9hdXRob3I+PGF1dGhvcj5BxJ9jYSwgTXVoYW1tZWQgQWtpZjwvYXV0aG9yPjxhdXRo
+b3I+QXlkxLFuLCBZdXN1ZiBCdXJhazwvYXV0aG9yPjxhdXRob3I+QXNsYW4sIEFsaW0gUsO8c3Rl
+bTwvYXV0aG9yPjwvYXV0aG9ycz48L2NvbnRyaWJ1dG9ycz48dGl0bGVzPjx0aXRsZT5IQVZFTFNB
+VDogQSBzb2Z0d2FyZSBkZWZpbmVkIHJhZGlvIGV4cGVyaW1lbnRhdGlvbiBDdWJlU2F0PC90aXRs
+ZT48c2Vjb25kYXJ5LXRpdGxlPlJlY2VudCBBZHZhbmNlcyBpbiBTcGFjZSBUZWNobm9sb2dpZXMg
+KFJBU1QpLCAyMDE1IDd0aCBJbnRlcm5hdGlvbmFsIENvbmZlcmVuY2Ugb248L3NlY29uZGFyeS10
+aXRsZT48L3RpdGxlcz48cGFnZXM+ODMxLTgzNDwvcGFnZXM+PGRhdGVzPjx5ZWFyPjIwMTU8L3ll
+YXI+PC9kYXRlcz48cHVibGlzaGVyPklFRUU8L3B1Ymxpc2hlcj48aXNibj4xNDc5OTc2OTcwPC9p
+c2JuPjx1cmxzPjwvdXJscz48L3JlY29yZD48L0NpdGU+PENpdGU+PEF1dGhvcj5XdTwvQXV0aG9y
+PjxZZWFyPjIwMTQ8L1llYXI+PFJlY051bT42NzwvUmVjTnVtPjxyZWNvcmQ+PHJlYy1udW1iZXI+
+Njc8L3JlYy1udW1iZXI+PGZvcmVpZ24ta2V5cz48a2V5IGFwcD0iRU4iIGRiLWlkPSJzMnR3MnBl
+NWh3enRhOGVzYXAweHB4YXJ2cnJ3ZXRzZXp3emQiIHRpbWVzdGFtcD0iMTQ4NjAzNjc2NSI+Njc8
+L2tleT48L2ZvcmVpZ24ta2V5cz48cmVmLXR5cGUgbmFtZT0iSm91cm5hbCBBcnRpY2xlIj4xNzwv
+cmVmLXR5cGU+PGNvbnRyaWJ1dG9ycz48YXV0aG9ycz48YXV0aG9yPld1LCBTaHVmYW48L2F1dGhv
+cj48YXV0aG9yPkNoZW4sIFdlbjwvYXV0aG9yPjxhdXRob3I+WmhhbmcsIFlvbmdoZTwvYXV0aG9y
+PjxhdXRob3I+QmFhbiwgV2lsbGVtPC9hdXRob3I+PGF1dGhvcj5BbiwgVGFvPC9hdXRob3I+PC9h
+dXRob3JzPjwvY29udHJpYnV0b3JzPjx0aXRsZXM+PHRpdGxlPlNVTEZSTzogQSBTd2FybSBvZiBO
+YW5vLS9NaWNyby1TYXRlbGxpdGUgYXQgU0UgTDIgZm9yIFNwYWNlIFVsdHJhLUxvdyBGcmVxdWVu
+Y3kgUmFkaW8gT2JzZXJ2YXRvcnk8L3RpdGxlPjwvdGl0bGVzPjxkYXRlcz48eWVhcj4yMDE0PC95
+ZWFyPjwvZGF0ZXM+PHVybHM+PC91cmxzPjwvcmVjb3JkPjwvQ2l0ZT48Q2l0ZT48QXV0aG9yPlNj
+aG9lbWFrZXI8L0F1dGhvcj48WWVhcj4yMDE0PC9ZZWFyPjxSZWNOdW0+Njg8L1JlY051bT48cmVj
+b3JkPjxyZWMtbnVtYmVyPjY4PC9yZWMtbnVtYmVyPjxmb3JlaWduLWtleXM+PGtleSBhcHA9IkVO
+IiBkYi1pZD0iczJ0dzJwZTVod3p0YThlc2FwMHhweGFydnJyd2V0c2V6d3pkIiB0aW1lc3RhbXA9
+IjE0ODYwMzY4MDUiPjY4PC9rZXk+PC9mb3JlaWduLWtleXM+PHJlZi10eXBlIG5hbWU9IkpvdXJu
+YWwgQXJ0aWNsZSI+MTc8L3JlZi10eXBlPjxjb250cmlidXRvcnM+PGF1dGhvcnM+PGF1dGhvcj5T
+Y2hvZW1ha2VyLCBSPC9hdXRob3I+PC9hdXRob3JzPjwvY29udHJpYnV0b3JzPjx0aXRsZXM+PHRp
+dGxlPlJvYnVzdCBhbmQgRmxleGlibGUgQ29tbWFuZCAmYW1wOyBEYXRhIGhhbmRsaW5nIG9uIEJv
+YXJkIHRoZSBEZWxmZmkgRm9ybWF0aW9uIEZseWluZyBNaXNzaW9uPC90aXRsZT48L3RpdGxlcz48
+ZGF0ZXM+PHllYXI+MjAxNDwveWVhcj48L2RhdGVzPjx1cmxzPjwvdXJscz48L3JlY29yZD48L0Np
+dGU+PC9FbmROb3RlPn==
 </w:fldData>
         </w:fldChar>
       </w:r>
@@ -6366,69 +7105,69 @@
       <w:r>
         <w:fldChar w:fldCharType="begin">
           <w:fldData xml:space="preserve">PEVuZE5vdGU+PENpdGU+PEF1dGhvcj5HdW88L0F1dGhvcj48WWVhcj4yMDEzPC9ZZWFyPjxSZWNO
-dW0+NjQ8L1JlY051bT48RGlzcGxheVRleHQ+WzQ3LTUxXTwvRGlzcGxheVRleHQ+PHJlY29yZD48
-cmVjLW51bWJlcj42NDwvcmVjLW51bWJlcj48Zm9yZWlnbi1rZXlzPjxrZXkgYXBwPSJFTiIgZGIt
-aWQ9InMydHcycGU1aHd6dGE4ZXNhcDB4cHhhcnZycndldHNlend6ZCIgdGltZXN0YW1wPSIxNDg2
-MDM2NTk5Ij42NDwva2V5PjwvZm9yZWlnbi1rZXlzPjxyZWYtdHlwZSBuYW1lPSJKb3VybmFsIEFy
-dGljbGUiPjE3PC9yZWYtdHlwZT48Y29udHJpYnV0b3JzPjxhdXRob3JzPjxhdXRob3I+R3VvLCBK
-aWFuPC9hdXRob3I+PGF1dGhvcj5Cb3V3bWVlc3RlciwgSmFzcGVyPC9hdXRob3I+PGF1dGhvcj5H
-aWxsLCBFYmVyaGFyZDwvYXV0aG9yPjwvYXV0aG9ycz48L2NvbnRyaWJ1dG9ycz48dGl0bGVzPjx0
-aXRsZT5Gcm9tIFNpbmdsZSB0byBGb3JtYXRpb24gRmx5aW5nIEN1YmVTYXRzOiBBbiBVcGRhdGUg
-ZnJvbSB0aGUgRGVsZnQgUHJvZ3JhbW1lPC90aXRsZT48L3RpdGxlcz48ZGF0ZXM+PHllYXI+MjAx
-MzwveWVhcj48L2RhdGVzPjx1cmxzPjwvdXJscz48L3JlY29yZD48L0NpdGU+PENpdGU+PEF1dGhv
-cj5BbGF3aWVoPC9BdXRob3I+PFllYXI+MjAxNjwvWWVhcj48UmVjTnVtPjY1PC9SZWNOdW0+PHJl
-Y29yZD48cmVjLW51bWJlcj42NTwvcmVjLW51bWJlcj48Zm9yZWlnbi1rZXlzPjxrZXkgYXBwPSJF
-TiIgZGItaWQ9InMydHcycGU1aHd6dGE4ZXNhcDB4cHhhcnZycndldHNlend6ZCIgdGltZXN0YW1w
-PSIxNDg2MDM2NjU2Ij42NTwva2V5PjwvZm9yZWlnbi1rZXlzPjxyZWYtdHlwZSBuYW1lPSJDb25m
-ZXJlbmNlIFByb2NlZWRpbmdzIj4xMDwvcmVmLXR5cGU+PGNvbnRyaWJ1dG9ycz48YXV0aG9ycz48
-YXV0aG9yPkFsYXdpZWgsIE1vaGFtbWFkPC9hdXRob3I+PGF1dGhvcj5IYWRhc2NoaWssIE5pZWxz
-PC9hdXRob3I+PGF1dGhvcj5GcmFua2UsIE5vcmJlcnQ8L2F1dGhvcj48YXV0aG9yPk11dHNjaGxl
-ciwgQ2hyaXN0b3BoZXI8L2F1dGhvcj48L2F1dGhvcnM+PC9jb250cmlidXRvcnM+PHRpdGxlcz48
-dGl0bGU+SW50ZXItc2F0ZWxsaXRlIHJhbmdpbmcgaW4gdGhlIExvdyBFYXJ0aCBPcmJpdDwvdGl0
-bGU+PHNlY29uZGFyeS10aXRsZT5Db21tdW5pY2F0aW9uIFN5c3RlbXMsIE5ldHdvcmtzIGFuZCBE
-aWdpdGFsIFNpZ25hbCBQcm9jZXNzaW5nIChDU05EU1ApLCAyMDE2IDEwdGggSW50ZXJuYXRpb25h
-bCBTeW1wb3NpdW0gb248L3NlY29uZGFyeS10aXRsZT48L3RpdGxlcz48cGFnZXM+MS02PC9wYWdl
-cz48ZGF0ZXM+PHllYXI+MjAxNjwveWVhcj48L2RhdGVzPjxwdWJsaXNoZXI+SUVFRTwvcHVibGlz
-aGVyPjxpc2JuPjE1MDkwMjUyNlg8L2lzYm4+PHVybHM+PC91cmxzPjwvcmVjb3JkPjwvQ2l0ZT48
-Q2l0ZT48QXV0aG9yPkJhY2Vza2k8L0F1dGhvcj48WWVhcj4yMDE1PC9ZZWFyPjxSZWNOdW0+NjY8
-L1JlY051bT48cmVjb3JkPjxyZWMtbnVtYmVyPjY2PC9yZWMtbnVtYmVyPjxmb3JlaWduLWtleXM+
-PGtleSBhcHA9IkVOIiBkYi1pZD0iczJ0dzJwZTVod3p0YThlc2FwMHhweGFydnJyd2V0c2V6d3pk
-IiB0aW1lc3RhbXA9IjE0ODYwMzY3MjYiPjY2PC9rZXk+PC9mb3JlaWduLWtleXM+PHJlZi10eXBl
-IG5hbWU9IkNvbmZlcmVuY2UgUHJvY2VlZGluZ3MiPjEwPC9yZWYtdHlwZT48Y29udHJpYnV0b3Jz
-PjxhdXRob3JzPjxhdXRob3I+QmFjZXNraSwgRW1yZTwvYXV0aG9yPjxhdXRob3I+R8O2a8OnZWJh
-xJ8sIFNlcmhhbjwvYXV0aG9yPjxhdXRob3I+RXJkZW0sIEFobWV0PC9hdXRob3I+PGF1dGhvcj5F
-cmJheSwgQ2FiYW4gR8O2a2hhbjwvYXV0aG9yPjxhdXRob3I+QWt5b2wsIE3DvGNhaGl0PC9hdXRo
-b3I+PGF1dGhvcj5BcnNsYW5rb3osIEthbWlsPC9hdXRob3I+PGF1dGhvcj5BcnNsYW4sIMSwc21h
-aWw8L2F1dGhvcj48YXV0aG9yPkHEn2NhLCBNdWhhbW1lZCBBa2lmPC9hdXRob3I+PGF1dGhvcj5B
-eWTEsW4sIFl1c3VmIEJ1cmFrPC9hdXRob3I+PGF1dGhvcj5Bc2xhbiwgQWxpbSBSw7xzdGVtPC9h
-dXRob3I+PC9hdXRob3JzPjwvY29udHJpYnV0b3JzPjx0aXRsZXM+PHRpdGxlPkhBVkVMU0FUOiBB
-IHNvZnR3YXJlIGRlZmluZWQgcmFkaW8gZXhwZXJpbWVudGF0aW9uIEN1YmVTYXQ8L3RpdGxlPjxz
-ZWNvbmRhcnktdGl0bGU+UmVjZW50IEFkdmFuY2VzIGluIFNwYWNlIFRlY2hub2xvZ2llcyAoUkFT
-VCksIDIwMTUgN3RoIEludGVybmF0aW9uYWwgQ29uZmVyZW5jZSBvbjwvc2Vjb25kYXJ5LXRpdGxl
-PjwvdGl0bGVzPjxwYWdlcz44MzEtODM0PC9wYWdlcz48ZGF0ZXM+PHllYXI+MjAxNTwveWVhcj48
-L2RhdGVzPjxwdWJsaXNoZXI+SUVFRTwvcHVibGlzaGVyPjxpc2JuPjE0Nzk5NzY5NzA8L2lzYm4+
-PHVybHM+PC91cmxzPjwvcmVjb3JkPjwvQ2l0ZT48Q2l0ZT48QXV0aG9yPld1PC9BdXRob3I+PFll
-YXI+MjAxNDwvWWVhcj48UmVjTnVtPjY3PC9SZWNOdW0+PHJlY29yZD48cmVjLW51bWJlcj42Nzwv
-cmVjLW51bWJlcj48Zm9yZWlnbi1rZXlzPjxrZXkgYXBwPSJFTiIgZGItaWQ9InMydHcycGU1aHd6
-dGE4ZXNhcDB4cHhhcnZycndldHNlend6ZCIgdGltZXN0YW1wPSIxNDg2MDM2NzY1Ij42Nzwva2V5
-PjwvZm9yZWlnbi1rZXlzPjxyZWYtdHlwZSBuYW1lPSJKb3VybmFsIEFydGljbGUiPjE3PC9yZWYt
-dHlwZT48Y29udHJpYnV0b3JzPjxhdXRob3JzPjxhdXRob3I+V3UsIFNodWZhbjwvYXV0aG9yPjxh
-dXRob3I+Q2hlbiwgV2VuPC9hdXRob3I+PGF1dGhvcj5aaGFuZywgWW9uZ2hlPC9hdXRob3I+PGF1
-dGhvcj5CYWFuLCBXaWxsZW08L2F1dGhvcj48YXV0aG9yPkFuLCBUYW88L2F1dGhvcj48L2F1dGhv
-cnM+PC9jb250cmlidXRvcnM+PHRpdGxlcz48dGl0bGU+U1VMRlJPOiBBIFN3YXJtIG9mIE5hbm8t
-L01pY3JvLVNhdGVsbGl0ZSBhdCBTRSBMMiBmb3IgU3BhY2UgVWx0cmEtTG93IEZyZXF1ZW5jeSBS
-YWRpbyBPYnNlcnZhdG9yeTwvdGl0bGU+PC90aXRsZXM+PGRhdGVzPjx5ZWFyPjIwMTQ8L3llYXI+
-PC9kYXRlcz48dXJscz48L3VybHM+PC9yZWNvcmQ+PC9DaXRlPjxDaXRlPjxBdXRob3I+U2Nob2Vt
-YWtlcjwvQXV0aG9yPjxZZWFyPjIwMTQ8L1llYXI+PFJlY051bT42ODwvUmVjTnVtPjxyZWNvcmQ+
-PHJlYy1udW1iZXI+Njg8L3JlYy1udW1iZXI+PGZvcmVpZ24ta2V5cz48a2V5IGFwcD0iRU4iIGRi
-LWlkPSJzMnR3MnBlNWh3enRhOGVzYXAweHB4YXJ2cnJ3ZXRzZXp3emQiIHRpbWVzdGFtcD0iMTQ4
-NjAzNjgwNSI+Njg8L2tleT48L2ZvcmVpZ24ta2V5cz48cmVmLXR5cGUgbmFtZT0iSm91cm5hbCBB
-cnRpY2xlIj4xNzwvcmVmLXR5cGU+PGNvbnRyaWJ1dG9ycz48YXV0aG9ycz48YXV0aG9yPlNjaG9l
-bWFrZXIsIFI8L2F1dGhvcj48L2F1dGhvcnM+PC9jb250cmlidXRvcnM+PHRpdGxlcz48dGl0bGU+
-Um9idXN0IGFuZCBGbGV4aWJsZSBDb21tYW5kICZhbXA7IERhdGEgaGFuZGxpbmcgb24gQm9hcmQg
-dGhlIERlbGZmaSBGb3JtYXRpb24gRmx5aW5nIE1pc3Npb248L3RpdGxlPjwvdGl0bGVzPjxkYXRl
-cz48eWVhcj4yMDE0PC95ZWFyPjwvZGF0ZXM+PHVybHM+PC91cmxzPjwvcmVjb3JkPjwvQ2l0ZT48
-L0VuZE5vdGU+
+dW0+NjQ8L1JlY051bT48RGlzcGxheVRleHQ+WzQxLCA1OC02MV08L0Rpc3BsYXlUZXh0PjxyZWNv
+cmQ+PHJlYy1udW1iZXI+NjQ8L3JlYy1udW1iZXI+PGZvcmVpZ24ta2V5cz48a2V5IGFwcD0iRU4i
+IGRiLWlkPSJzMnR3MnBlNWh3enRhOGVzYXAweHB4YXJ2cnJ3ZXRzZXp3emQiIHRpbWVzdGFtcD0i
+MTQ4NjAzNjU5OSI+NjQ8L2tleT48L2ZvcmVpZ24ta2V5cz48cmVmLXR5cGUgbmFtZT0iSm91cm5h
+bCBBcnRpY2xlIj4xNzwvcmVmLXR5cGU+PGNvbnRyaWJ1dG9ycz48YXV0aG9ycz48YXV0aG9yPkd1
+bywgSmlhbjwvYXV0aG9yPjxhdXRob3I+Qm91d21lZXN0ZXIsIEphc3BlcjwvYXV0aG9yPjxhdXRo
+b3I+R2lsbCwgRWJlcmhhcmQ8L2F1dGhvcj48L2F1dGhvcnM+PC9jb250cmlidXRvcnM+PHRpdGxl
+cz48dGl0bGU+RnJvbSBTaW5nbGUgdG8gRm9ybWF0aW9uIEZseWluZyBDdWJlU2F0czogQW4gVXBk
+YXRlIGZyb20gdGhlIERlbGZ0IFByb2dyYW1tZTwvdGl0bGU+PC90aXRsZXM+PGRhdGVzPjx5ZWFy
+PjIwMTM8L3llYXI+PC9kYXRlcz48dXJscz48L3VybHM+PC9yZWNvcmQ+PC9DaXRlPjxDaXRlPjxB
+dXRob3I+QWxhd2llaDwvQXV0aG9yPjxZZWFyPjIwMTY8L1llYXI+PFJlY051bT42NTwvUmVjTnVt
+PjxyZWNvcmQ+PHJlYy1udW1iZXI+NjU8L3JlYy1udW1iZXI+PGZvcmVpZ24ta2V5cz48a2V5IGFw
+cD0iRU4iIGRiLWlkPSJzMnR3MnBlNWh3enRhOGVzYXAweHB4YXJ2cnJ3ZXRzZXp3emQiIHRpbWVz
+dGFtcD0iMTQ4NjAzNjY1NiI+NjU8L2tleT48L2ZvcmVpZ24ta2V5cz48cmVmLXR5cGUgbmFtZT0i
+Q29uZmVyZW5jZSBQcm9jZWVkaW5ncyI+MTA8L3JlZi10eXBlPjxjb250cmlidXRvcnM+PGF1dGhv
+cnM+PGF1dGhvcj5BbGF3aWVoLCBNb2hhbW1hZDwvYXV0aG9yPjxhdXRob3I+SGFkYXNjaGlrLCBO
+aWVsczwvYXV0aG9yPjxhdXRob3I+RnJhbmtlLCBOb3JiZXJ0PC9hdXRob3I+PGF1dGhvcj5NdXRz
+Y2hsZXIsIENocmlzdG9waGVyPC9hdXRob3I+PC9hdXRob3JzPjwvY29udHJpYnV0b3JzPjx0aXRs
+ZXM+PHRpdGxlPkludGVyLXNhdGVsbGl0ZSByYW5naW5nIGluIHRoZSBMb3cgRWFydGggT3JiaXQ8
+L3RpdGxlPjxzZWNvbmRhcnktdGl0bGU+Q29tbXVuaWNhdGlvbiBTeXN0ZW1zLCBOZXR3b3JrcyBh
+bmQgRGlnaXRhbCBTaWduYWwgUHJvY2Vzc2luZyAoQ1NORFNQKSwgMjAxNiAxMHRoIEludGVybmF0
+aW9uYWwgU3ltcG9zaXVtIG9uPC9zZWNvbmRhcnktdGl0bGU+PC90aXRsZXM+PHBhZ2VzPjEtNjwv
+cGFnZXM+PGRhdGVzPjx5ZWFyPjIwMTY8L3llYXI+PC9kYXRlcz48cHVibGlzaGVyPklFRUU8L3B1
+Ymxpc2hlcj48aXNibj4xNTA5MDI1MjZYPC9pc2JuPjx1cmxzPjwvdXJscz48L3JlY29yZD48L0Np
+dGU+PENpdGU+PEF1dGhvcj5CYWNlc2tpPC9BdXRob3I+PFllYXI+MjAxNTwvWWVhcj48UmVjTnVt
+PjY2PC9SZWNOdW0+PHJlY29yZD48cmVjLW51bWJlcj42NjwvcmVjLW51bWJlcj48Zm9yZWlnbi1r
+ZXlzPjxrZXkgYXBwPSJFTiIgZGItaWQ9InMydHcycGU1aHd6dGE4ZXNhcDB4cHhhcnZycndldHNl
+end6ZCIgdGltZXN0YW1wPSIxNDg2MDM2NzI2Ij42Njwva2V5PjwvZm9yZWlnbi1rZXlzPjxyZWYt
+dHlwZSBuYW1lPSJDb25mZXJlbmNlIFByb2NlZWRpbmdzIj4xMDwvcmVmLXR5cGU+PGNvbnRyaWJ1
+dG9ycz48YXV0aG9ycz48YXV0aG9yPkJhY2Vza2ksIEVtcmU8L2F1dGhvcj48YXV0aG9yPkfDtmvD
+p2ViYcSfLCBTZXJoYW48L2F1dGhvcj48YXV0aG9yPkVyZGVtLCBBaG1ldDwvYXV0aG9yPjxhdXRo
+b3I+RXJiYXksIENhYmFuIEfDtmtoYW48L2F1dGhvcj48YXV0aG9yPkFreW9sLCBNw7xjYWhpdDwv
+YXV0aG9yPjxhdXRob3I+QXJzbGFua296LCBLYW1pbDwvYXV0aG9yPjxhdXRob3I+QXJzbGFuLCDE
+sHNtYWlsPC9hdXRob3I+PGF1dGhvcj5BxJ9jYSwgTXVoYW1tZWQgQWtpZjwvYXV0aG9yPjxhdXRo
+b3I+QXlkxLFuLCBZdXN1ZiBCdXJhazwvYXV0aG9yPjxhdXRob3I+QXNsYW4sIEFsaW0gUsO8c3Rl
+bTwvYXV0aG9yPjwvYXV0aG9ycz48L2NvbnRyaWJ1dG9ycz48dGl0bGVzPjx0aXRsZT5IQVZFTFNB
+VDogQSBzb2Z0d2FyZSBkZWZpbmVkIHJhZGlvIGV4cGVyaW1lbnRhdGlvbiBDdWJlU2F0PC90aXRs
+ZT48c2Vjb25kYXJ5LXRpdGxlPlJlY2VudCBBZHZhbmNlcyBpbiBTcGFjZSBUZWNobm9sb2dpZXMg
+KFJBU1QpLCAyMDE1IDd0aCBJbnRlcm5hdGlvbmFsIENvbmZlcmVuY2Ugb248L3NlY29uZGFyeS10
+aXRsZT48L3RpdGxlcz48cGFnZXM+ODMxLTgzNDwvcGFnZXM+PGRhdGVzPjx5ZWFyPjIwMTU8L3ll
+YXI+PC9kYXRlcz48cHVibGlzaGVyPklFRUU8L3B1Ymxpc2hlcj48aXNibj4xNDc5OTc2OTcwPC9p
+c2JuPjx1cmxzPjwvdXJscz48L3JlY29yZD48L0NpdGU+PENpdGU+PEF1dGhvcj5XdTwvQXV0aG9y
+PjxZZWFyPjIwMTQ8L1llYXI+PFJlY051bT42NzwvUmVjTnVtPjxyZWNvcmQ+PHJlYy1udW1iZXI+
+Njc8L3JlYy1udW1iZXI+PGZvcmVpZ24ta2V5cz48a2V5IGFwcD0iRU4iIGRiLWlkPSJzMnR3MnBl
+NWh3enRhOGVzYXAweHB4YXJ2cnJ3ZXRzZXp3emQiIHRpbWVzdGFtcD0iMTQ4NjAzNjc2NSI+Njc8
+L2tleT48L2ZvcmVpZ24ta2V5cz48cmVmLXR5cGUgbmFtZT0iSm91cm5hbCBBcnRpY2xlIj4xNzwv
+cmVmLXR5cGU+PGNvbnRyaWJ1dG9ycz48YXV0aG9ycz48YXV0aG9yPld1LCBTaHVmYW48L2F1dGhv
+cj48YXV0aG9yPkNoZW4sIFdlbjwvYXV0aG9yPjxhdXRob3I+WmhhbmcsIFlvbmdoZTwvYXV0aG9y
+PjxhdXRob3I+QmFhbiwgV2lsbGVtPC9hdXRob3I+PGF1dGhvcj5BbiwgVGFvPC9hdXRob3I+PC9h
+dXRob3JzPjwvY29udHJpYnV0b3JzPjx0aXRsZXM+PHRpdGxlPlNVTEZSTzogQSBTd2FybSBvZiBO
+YW5vLS9NaWNyby1TYXRlbGxpdGUgYXQgU0UgTDIgZm9yIFNwYWNlIFVsdHJhLUxvdyBGcmVxdWVu
+Y3kgUmFkaW8gT2JzZXJ2YXRvcnk8L3RpdGxlPjwvdGl0bGVzPjxkYXRlcz48eWVhcj4yMDE0PC95
+ZWFyPjwvZGF0ZXM+PHVybHM+PC91cmxzPjwvcmVjb3JkPjwvQ2l0ZT48Q2l0ZT48QXV0aG9yPlNj
+aG9lbWFrZXI8L0F1dGhvcj48WWVhcj4yMDE0PC9ZZWFyPjxSZWNOdW0+Njg8L1JlY051bT48cmVj
+b3JkPjxyZWMtbnVtYmVyPjY4PC9yZWMtbnVtYmVyPjxmb3JlaWduLWtleXM+PGtleSBhcHA9IkVO
+IiBkYi1pZD0iczJ0dzJwZTVod3p0YThlc2FwMHhweGFydnJyd2V0c2V6d3pkIiB0aW1lc3RhbXA9
+IjE0ODYwMzY4MDUiPjY4PC9rZXk+PC9mb3JlaWduLWtleXM+PHJlZi10eXBlIG5hbWU9IkpvdXJu
+YWwgQXJ0aWNsZSI+MTc8L3JlZi10eXBlPjxjb250cmlidXRvcnM+PGF1dGhvcnM+PGF1dGhvcj5T
+Y2hvZW1ha2VyLCBSPC9hdXRob3I+PC9hdXRob3JzPjwvY29udHJpYnV0b3JzPjx0aXRsZXM+PHRp
+dGxlPlJvYnVzdCBhbmQgRmxleGlibGUgQ29tbWFuZCAmYW1wOyBEYXRhIGhhbmRsaW5nIG9uIEJv
+YXJkIHRoZSBEZWxmZmkgRm9ybWF0aW9uIEZseWluZyBNaXNzaW9uPC90aXRsZT48L3RpdGxlcz48
+ZGF0ZXM+PHllYXI+MjAxNDwveWVhcj48L2RhdGVzPjx1cmxzPjwvdXJscz48L3JlY29yZD48L0Np
+dGU+PC9FbmROb3RlPn==
 </w:fldData>
         </w:fldChar>
       </w:r>
@@ -6445,24 +7184,413 @@
         <w:rPr>
           <w:noProof/>
         </w:rPr>
-        <w:t>[47-51]</w:t>
+        <w:t>[41, 58-61]</w:t>
       </w:r>
       <w:r>
         <w:fldChar w:fldCharType="end"/>
       </w:r>
       <w:r>
-        <w:t xml:space="preserve">. The technology is unquestionably the current state of the art in “turnkey” inter-satellite communications for small satellite form factors. Unfortunately, the implementation details of Gamalink are carefully restricted, perhaps to protect IP but also perhaps the technology may also see use for military applications. Considerable effort was dedicated to attempting learn the implementation details of Gamalink. Despite contacting various persons involved in the development of the technology and examining all relevant literature no concrete details as to the MAC and network protocols used by Gamalink were obtained. </w:t>
+        <w:t xml:space="preserve">. The technology is unquestionably the current state of the art in “turnkey” inter-satellite communications for small satellite form factors. Unfortunately, the implementation details of Gamalink are carefully restricted, perhaps to protect IP but also perhaps the technology may also see use for military </w:t>
+      </w:r>
+      <w:r>
+        <w:lastRenderedPageBreak/>
+        <w:t>applications. Considerable effort was dedicated to attempting learn the implementation details of Gamalink. Despite contacting various persons involved in the development of the technology and examining all relevant literature no concrete details as to the MAC and network protocols used by Gamalink were obtained.</w:t>
+      </w:r>
+    </w:p>
+    <w:p>
+      <w:pPr>
+        <w:pStyle w:val="Heading2"/>
+      </w:pPr>
+      <w:bookmarkStart w:id="18" w:name="_Toc479772944"/>
+      <w:r>
+        <w:t xml:space="preserve">CubeSat Network </w:t>
+      </w:r>
+      <w:r>
+        <w:t>Missions</w:t>
+      </w:r>
+      <w:bookmarkEnd w:id="18"/>
+    </w:p>
+    <w:p>
+      <w:r>
+        <w:t>…</w:t>
       </w:r>
     </w:p>
     <w:p>
       <w:pPr>
         <w:pStyle w:val="Heading3"/>
       </w:pPr>
-      <w:bookmarkStart w:id="18" w:name="_Toc479772942"/>
-      <w:r>
-        <w:t>Space-to-Ground</w:t>
-      </w:r>
-      <w:bookmarkEnd w:id="18"/>
+      <w:bookmarkStart w:id="19" w:name="_Toc479772945"/>
+      <w:r>
+        <w:t>Previous Missions</w:t>
+      </w:r>
+      <w:bookmarkEnd w:id="19"/>
+    </w:p>
+    <w:p>
+      <w:r>
+        <w:t>There are three major mission</w:t>
+      </w:r>
+      <w:r>
+        <w:t>s</w:t>
+      </w:r>
+      <w:r>
+        <w:t xml:space="preserve"> to consider in the area of CSNs: NASA’s EDSN and Nodes, and CNSA’s Tianwang-1 (TW1). Of these missions, both Nodes and TW1 have flown. The EDSN or </w:t>
+      </w:r>
+      <w:r>
+        <w:t>“</w:t>
+      </w:r>
+      <w:r>
+        <w:t>Edison Demonstration of Smallsat Networks</w:t>
+      </w:r>
+      <w:r>
+        <w:t>”</w:t>
+      </w:r>
+      <w:r>
+        <w:t xml:space="preserve"> was unfortunately lost due to a  failure during launch. The mission is still worth investigating however as remaining EDSN craft we used during the successful Node</w:t>
+      </w:r>
+      <w:r>
+        <w:t>s</w:t>
+      </w:r>
+      <w:r>
+        <w:t xml:space="preserve"> missions. </w:t>
+      </w:r>
+    </w:p>
+    <w:p>
+      <w:r>
+        <w:t xml:space="preserve">The two most informative works on the EDSN mission were both published in 2014, prior to the loss of the mission payload in November 2015. The first work, authored by Hanson et al. examines the inter-satellite communications architecture of the mission </w:t>
+      </w:r>
+      <w:r>
+        <w:fldChar w:fldCharType="begin"/>
+      </w:r>
+      <w:r>
+        <w:instrText xml:space="preserve"> ADDIN EN.CITE &lt;EndNote&gt;&lt;Cite&gt;&lt;Author&gt;Hanson&lt;/Author&gt;&lt;Year&gt;2014&lt;/Year&gt;&lt;RecNum&gt;48&lt;/RecNum&gt;&lt;DisplayText&gt;[62]&lt;/DisplayText&gt;&lt;record&gt;&lt;rec-number&gt;48&lt;/rec-number&gt;&lt;foreign-keys&gt;&lt;key app="EN" db-id="s2tw2pe5hwzta8esap0xpxarvrrwetsezwzd" timestamp="1485947588"&gt;48&lt;/key&gt;&lt;/foreign-keys&gt;&lt;ref-type name="Journal Article"&gt;17&lt;/ref-type&gt;&lt;contributors&gt;&lt;authors&gt;&lt;author&gt;Hanson, John&lt;/author&gt;&lt;author&gt;Chartres, James&lt;/author&gt;&lt;author&gt;Sanchez, Hugo&lt;/author&gt;&lt;author&gt;Oyadomari, Ken&lt;/author&gt;&lt;/authors&gt;&lt;/contributors&gt;&lt;titles&gt;&lt;title&gt;The EDSN intersatellite communications architecture&lt;/title&gt;&lt;/titles&gt;&lt;dates&gt;&lt;year&gt;2014&lt;/year&gt;&lt;/dates&gt;&lt;urls&gt;&lt;/urls&gt;&lt;/record&gt;&lt;/Cite&gt;&lt;/EndNote&gt;</w:instrText>
+      </w:r>
+      <w:r>
+        <w:fldChar w:fldCharType="separate"/>
+      </w:r>
+      <w:r>
+        <w:rPr>
+          <w:noProof/>
+        </w:rPr>
+        <w:t>[62]</w:t>
+      </w:r>
+      <w:r>
+        <w:fldChar w:fldCharType="end"/>
+      </w:r>
+      <w:r>
+        <w:t xml:space="preserve">. The second work, authored by three of the four authors involved in </w:t>
+      </w:r>
+      <w:r>
+        <w:fldChar w:fldCharType="begin"/>
+      </w:r>
+      <w:r>
+        <w:instrText xml:space="preserve"> ADDIN EN.CITE &lt;EndNote&gt;&lt;Cite&gt;&lt;Author&gt;Hanson&lt;/Author&gt;&lt;Year&gt;2014&lt;/Year&gt;&lt;RecNum&gt;48&lt;/RecNum&gt;&lt;DisplayText&gt;[62]&lt;/DisplayText&gt;&lt;record&gt;&lt;rec-number&gt;48&lt;/rec-number&gt;&lt;foreign-keys&gt;&lt;key app="EN" db-id="s2tw2pe5hwzta8esap0xpxarvrrwetsezwzd" timestamp="1485947588"&gt;48&lt;/key&gt;&lt;/foreign-keys&gt;&lt;ref-type name="Journal Article"&gt;17&lt;/ref-type&gt;&lt;contributors&gt;&lt;authors&gt;&lt;author&gt;Hanson, John&lt;/author&gt;&lt;author&gt;Chartres, James&lt;/author&gt;&lt;author&gt;Sanchez, Hugo&lt;/author&gt;&lt;author&gt;Oyadomari, Ken&lt;/author&gt;&lt;/authors&gt;&lt;/contributors&gt;&lt;titles&gt;&lt;title&gt;The EDSN intersatellite communications architecture&lt;/title&gt;&lt;/titles&gt;&lt;dates&gt;&lt;year&gt;2014&lt;/year&gt;&lt;/dates&gt;&lt;urls&gt;&lt;/urls&gt;&lt;/record&gt;&lt;/Cite&gt;&lt;/EndNote&gt;</w:instrText>
+      </w:r>
+      <w:r>
+        <w:fldChar w:fldCharType="separate"/>
+      </w:r>
+      <w:r>
+        <w:rPr>
+          <w:noProof/>
+        </w:rPr>
+        <w:t>[62]</w:t>
+      </w:r>
+      <w:r>
+        <w:fldChar w:fldCharType="end"/>
+      </w:r>
+      <w:r>
+        <w:t xml:space="preserve">, examines the development lessons learned throughout the mission </w:t>
+      </w:r>
+      <w:r>
+        <w:fldChar w:fldCharType="begin"/>
+      </w:r>
+      <w:r>
+        <w:instrText xml:space="preserve"> ADDIN EN.CITE &lt;EndNote&gt;&lt;Cite&gt;&lt;Author&gt;Chartres&lt;/Author&gt;&lt;Year&gt;2014&lt;/Year&gt;&lt;RecNum&gt;47&lt;/RecNum&gt;&lt;DisplayText&gt;[63]&lt;/DisplayText&gt;&lt;record&gt;&lt;rec-number&gt;47&lt;/rec-number&gt;&lt;foreign-keys&gt;&lt;key app="EN" db-id="s2tw2pe5hwzta8esap0xpxarvrrwetsezwzd" timestamp="1485947553"&gt;47&lt;/key&gt;&lt;/foreign-keys&gt;&lt;ref-type name="Journal Article"&gt;17&lt;/ref-type&gt;&lt;contributors&gt;&lt;authors&gt;&lt;author&gt;Chartres, James&lt;/author&gt;&lt;author&gt;Sanchez, Hugo&lt;/author&gt;&lt;author&gt;Hanson, John&lt;/author&gt;&lt;/authors&gt;&lt;/contributors&gt;&lt;titles&gt;&lt;title&gt;EDSN development lessons learned&lt;/title&gt;&lt;/titles&gt;&lt;dates&gt;&lt;year&gt;2014&lt;/year&gt;&lt;/dates&gt;&lt;urls&gt;&lt;/urls&gt;&lt;/record&gt;&lt;/Cite&gt;&lt;/EndNote&gt;</w:instrText>
+      </w:r>
+      <w:r>
+        <w:fldChar w:fldCharType="separate"/>
+      </w:r>
+      <w:r>
+        <w:rPr>
+          <w:noProof/>
+        </w:rPr>
+        <w:t>[63]</w:t>
+      </w:r>
+      <w:r>
+        <w:fldChar w:fldCharType="end"/>
+      </w:r>
+      <w:r>
+        <w:t xml:space="preserve">. These works provide insight extensive insight into the missions </w:t>
+      </w:r>
+      <w:r>
+        <w:lastRenderedPageBreak/>
+        <w:t>S2G and crosslink communications hardware and capabilities thereof as well as the energy profile of each CubeSat.</w:t>
+      </w:r>
+    </w:p>
+    <w:p>
+      <w:r>
+        <w:t xml:space="preserve">“Nodes” is the direct follow on from the EDSN mission which uses leftover CubeSat’s from the EDSN mission. In general all the salient details regarding the EDSN mission still apply. The changes made to the Nodes mission relate primarily to on-board software and are detailed by Hanson et al. in a work published in 2016 following the mission’s successful launch, deployment and conclusion </w:t>
+      </w:r>
+      <w:r>
+        <w:fldChar w:fldCharType="begin"/>
+      </w:r>
+      <w:r>
+        <w:instrText xml:space="preserve"> ADDIN EN.CITE &lt;EndNote&gt;&lt;Cite&gt;&lt;Author&gt;Hanson&lt;/Author&gt;&lt;Year&gt;2016&lt;/Year&gt;&lt;RecNum&gt;1&lt;/RecNum&gt;&lt;DisplayText&gt;[12]&lt;/DisplayText&gt;&lt;record&gt;&lt;rec-number&gt;1&lt;/rec-number&gt;&lt;foreign-keys&gt;&lt;key app="EN" db-id="s2tw2pe5hwzta8esap0xpxarvrrwetsezwzd" timestamp="1476911075"&gt;1&lt;/key&gt;&lt;/foreign-keys&gt;&lt;ref-type name="Journal Article"&gt;17&lt;/ref-type&gt;&lt;contributors&gt;&lt;authors&gt;&lt;author&gt;Hanson, John&lt;/author&gt;&lt;author&gt;Luna, Ali Guarneros&lt;/author&gt;&lt;author&gt;DeRosee, Rodolphe&lt;/author&gt;&lt;author&gt;Oyadomari, Ken&lt;/author&gt;&lt;author&gt;Wolfe, Jasper&lt;/author&gt;&lt;author&gt;Attai, Watson&lt;/author&gt;&lt;author&gt;Prical, Cedric&lt;/author&gt;&lt;/authors&gt;&lt;/contributors&gt;&lt;titles&gt;&lt;title&gt;Nodes: A Flight Demonstration of Networked Spacecraft Command and Control&lt;/title&gt;&lt;/titles&gt;&lt;dates&gt;&lt;year&gt;2016&lt;/year&gt;&lt;/dates&gt;&lt;urls&gt;&lt;/urls&gt;&lt;/record&gt;&lt;/Cite&gt;&lt;/EndNote&gt;</w:instrText>
+      </w:r>
+      <w:r>
+        <w:fldChar w:fldCharType="separate"/>
+      </w:r>
+      <w:r>
+        <w:rPr>
+          <w:noProof/>
+        </w:rPr>
+        <w:t>[12]</w:t>
+      </w:r>
+      <w:r>
+        <w:fldChar w:fldCharType="end"/>
+      </w:r>
+      <w:r>
+        <w:t>. As many of the changes were software based the paper provide useful insight into the communications protocols utilized. To date this is the only published work relating to the mission.</w:t>
+      </w:r>
+    </w:p>
+    <w:p>
+      <w:r>
+        <w:t xml:space="preserve">The CNSA’s Tianwang-1 (TW1) mission, also referred to as STU-2, is a mission involving numerous commercial and academic entities lead by the Shanghai Engineering Centre for Microsatellites (SECM). The majority of the published work relating to TW1 details its ADCS and novel propulsion systems </w:t>
+      </w:r>
+      <w:r>
+        <w:fldChar w:fldCharType="begin"/>
+      </w:r>
+      <w:r>
+        <w:instrText xml:space="preserve"> ADDIN EN.CITE &lt;EndNote&gt;&lt;Cite&gt;&lt;Author&gt;Parker&lt;/Author&gt;&lt;Year&gt;2016&lt;/Year&gt;&lt;RecNum&gt;6&lt;/RecNum&gt;&lt;DisplayText&gt;[43, 64]&lt;/DisplayText&gt;&lt;record&gt;&lt;rec-number&gt;6&lt;/rec-number&gt;&lt;foreign-keys&gt;&lt;key app="EN" db-id="s2tw2pe5hwzta8esap0xpxarvrrwetsezwzd" timestamp="1478798744"&gt;6&lt;/key&gt;&lt;/foreign-keys&gt;&lt;ref-type name="Journal Article"&gt;17&lt;/ref-type&gt;&lt;contributors&gt;&lt;authors&gt;&lt;author&gt;Parker, Khary I&lt;/author&gt;&lt;/authors&gt;&lt;/contributors&gt;&lt;titles&gt;&lt;title&gt;State-of-the-Art for Small Satellite Propulsion Systems&lt;/title&gt;&lt;/titles&gt;&lt;dates&gt;&lt;year&gt;2016&lt;/year&gt;&lt;/dates&gt;&lt;urls&gt;&lt;/urls&gt;&lt;/record&gt;&lt;/Cite&gt;&lt;Cite&gt;&lt;Author&gt;Sun&lt;/Author&gt;&lt;Year&gt;2016&lt;/Year&gt;&lt;RecNum&gt;55&lt;/RecNum&gt;&lt;record&gt;&lt;rec-number&gt;55&lt;/rec-number&gt;&lt;foreign-keys&gt;&lt;key app="EN" db-id="s2tw2pe5hwzta8esap0xpxarvrrwetsezwzd" timestamp="1485956607"&gt;55&lt;/key&gt;&lt;/foreign-keys&gt;&lt;ref-type name="Journal Article"&gt;17&lt;/ref-type&gt;&lt;contributors&gt;&lt;authors&gt;&lt;author&gt;Sun, Guowen&lt;/author&gt;&lt;author&gt;Xia, Xiwang&lt;/author&gt;&lt;author&gt;Wu, Shufan&lt;/author&gt;&lt;author&gt;Wu, Zhiyi&lt;/author&gt;&lt;author&gt;Chen, Wen&lt;/author&gt;&lt;/authors&gt;&lt;/contributors&gt;&lt;titles&gt;&lt;title&gt;Attitude Determination and Control System Design for STU-2A CubeSat and In-Orbit Results&lt;/title&gt;&lt;/titles&gt;&lt;dates&gt;&lt;year&gt;2016&lt;/year&gt;&lt;/dates&gt;&lt;urls&gt;&lt;/urls&gt;&lt;/record&gt;&lt;/Cite&gt;&lt;/EndNote&gt;</w:instrText>
+      </w:r>
+      <w:r>
+        <w:fldChar w:fldCharType="separate"/>
+      </w:r>
+      <w:r>
+        <w:rPr>
+          <w:noProof/>
+        </w:rPr>
+        <w:t>[43, 64]</w:t>
+      </w:r>
+      <w:r>
+        <w:fldChar w:fldCharType="end"/>
+      </w:r>
+      <w:r>
+        <w:t>. A presentation by Wu et al. during the 30</w:t>
+      </w:r>
+      <w:r>
+        <w:rPr>
+          <w:vertAlign w:val="superscript"/>
+        </w:rPr>
+        <w:t>th</w:t>
+      </w:r>
+      <w:r>
+        <w:t xml:space="preserve"> Annual AIAA/USU Conference on Small Satellite (2016) offers an brief overview of the mission’s communication systems </w:t>
+      </w:r>
+      <w:r>
+        <w:fldChar w:fldCharType="begin"/>
+      </w:r>
+      <w:r>
+        <w:instrText xml:space="preserve"> ADDIN EN.CITE &lt;EndNote&gt;&lt;Cite&gt;&lt;Author&gt;Wu&lt;/Author&gt;&lt;Year&gt;2016&lt;/Year&gt;&lt;RecNum&gt;56&lt;/RecNum&gt;&lt;DisplayText&gt;[37]&lt;/DisplayText&gt;&lt;record&gt;&lt;rec-number&gt;56&lt;/rec-number&gt;&lt;foreign-keys&gt;&lt;key app="EN" db-id="s2tw2pe5hwzta8esap0xpxarvrrwetsezwzd" timestamp="1485956683"&gt;56&lt;/key&gt;&lt;/foreign-keys&gt;&lt;ref-type name="Journal Article"&gt;17&lt;/ref-type&gt;&lt;contributors&gt;&lt;authors&gt;&lt;author&gt;Wu, Shufan&lt;/author&gt;&lt;author&gt;Chen, Wen&lt;/author&gt;&lt;author&gt;Chao, Caixia&lt;/author&gt;&lt;/authors&gt;&lt;/contributors&gt;&lt;titles&gt;&lt;title&gt;The STU-2 CubeSat Mission and In-Orbit Test Results&lt;/title&gt;&lt;/titles&gt;&lt;dates&gt;&lt;year&gt;2016&lt;/year&gt;&lt;/dates&gt;&lt;urls&gt;&lt;/urls&gt;&lt;/record&gt;&lt;/Cite&gt;&lt;/EndNote&gt;</w:instrText>
+      </w:r>
+      <w:r>
+        <w:fldChar w:fldCharType="separate"/>
+      </w:r>
+      <w:r>
+        <w:rPr>
+          <w:noProof/>
+        </w:rPr>
+        <w:t>[37]</w:t>
+      </w:r>
+      <w:r>
+        <w:fldChar w:fldCharType="end"/>
+      </w:r>
+      <w:r>
+        <w:t xml:space="preserve">. The technology used to implement inter-satellite networking, “Gamalink” was supplied by Tekever. The details of which are difficult to come by despite the fact that the Gamalink project was funded by the European Commission’s CORDIS project </w:t>
+      </w:r>
+      <w:r>
+        <w:fldChar w:fldCharType="begin"/>
+      </w:r>
+      <w:r>
+        <w:instrText xml:space="preserve"> ADDIN EN.CITE &lt;EndNote&gt;&lt;Cite&gt;&lt;Author&gt;Oliveira&lt;/Author&gt;&lt;Year&gt;2015&lt;/Year&gt;&lt;RecNum&gt;57&lt;/RecNum&gt;&lt;DisplayText&gt;[39]&lt;/DisplayText&gt;&lt;record&gt;&lt;rec-number&gt;57&lt;/rec-number&gt;&lt;foreign-keys&gt;&lt;key app="EN" db-id="s2tw2pe5hwzta8esap0xpxarvrrwetsezwzd" timestamp="1486033031"&gt;57&lt;/key&gt;&lt;/foreign-keys&gt;&lt;ref-type name="Web Page"&gt;12&lt;/ref-type&gt;&lt;contributors&gt;&lt;authors&gt;&lt;author&gt;Oliveira, Andre&lt;/author&gt;&lt;/authors&gt;&lt;/contributors&gt;&lt;titles&gt;&lt;title&gt;Final Report Summary - GAMALINK (Generic SDR-bAsed Multifunctional spAce LINK)&lt;/title&gt;&lt;/titles&gt;&lt;volume&gt;2017&lt;/volume&gt;&lt;number&gt;02-02&lt;/number&gt;&lt;dates&gt;&lt;year&gt;2015&lt;/year&gt;&lt;pub-dates&gt;&lt;date&gt;01-10-2015&lt;/date&gt;&lt;/pub-dates&gt;&lt;/dates&gt;&lt;pub-location&gt;http://cordis.europa.eu/&lt;/pub-location&gt;&lt;urls&gt;&lt;related-urls&gt;&lt;url&gt;http://cordis.europa.eu/result/rcn/172006_en.html&lt;/url&gt;&lt;/related-urls&gt;&lt;/urls&gt;&lt;electronic-resource-num&gt;02-02-2017&lt;/electronic-resource-num&gt;&lt;/record&gt;&lt;/Cite&gt;&lt;/EndNote&gt;</w:instrText>
+      </w:r>
+      <w:r>
+        <w:fldChar w:fldCharType="separate"/>
+      </w:r>
+      <w:r>
+        <w:rPr>
+          <w:noProof/>
+        </w:rPr>
+        <w:t>[39]</w:t>
+      </w:r>
+      <w:r>
+        <w:fldChar w:fldCharType="end"/>
+      </w:r>
+      <w:r>
+        <w:t xml:space="preserve">. Clearly, there is IP relating to Gamalink that belongs to parties such as Tekever which is restricted from publication. </w:t>
+      </w:r>
+    </w:p>
+    <w:p>
+      <w:r>
+        <w:t xml:space="preserve">There are other mission other than those ones details here that can provide an insight into the general development of CSNs: ESA’s AIM COPINS </w:t>
+      </w:r>
+      <w:r>
+        <w:fldChar w:fldCharType="begin"/>
+      </w:r>
+      <w:r>
+        <w:instrText xml:space="preserve"> ADDIN EN.CITE &lt;EndNote&gt;&lt;Cite&gt;&lt;Author&gt;Barnouin&lt;/Author&gt;&lt;Year&gt;2016&lt;/Year&gt;&lt;RecNum&gt;49&lt;/RecNum&gt;&lt;DisplayText&gt;[57]&lt;/DisplayText&gt;&lt;record&gt;&lt;rec-number&gt;49&lt;/rec-number&gt;&lt;foreign-keys&gt;&lt;key app="EN" db-id="s2tw2pe5hwzta8esap0xpxarvrrwetsezwzd" timestamp="1485948990"&gt;49&lt;/key&gt;&lt;/foreign-keys&gt;&lt;ref-type name="Conference Proceedings"&gt;10&lt;/ref-type&gt;&lt;contributors&gt;&lt;authors&gt;&lt;author&gt;Barnouin, OS&lt;/author&gt;&lt;author&gt;Biele, J&lt;/author&gt;&lt;author&gt;Carnelli, Ian&lt;/author&gt;&lt;author&gt;Ciarletti, Valérie&lt;/author&gt;&lt;author&gt;Cheng, A&lt;/author&gt;&lt;author&gt;Galvez, A&lt;/author&gt;&lt;author&gt;Green, SF&lt;/author&gt;&lt;author&gt;Grieger, B&lt;/author&gt;&lt;author&gt;Hérique, Alain&lt;/author&gt;&lt;author&gt;Kueppers, M&lt;/author&gt;&lt;/authors&gt;&lt;/contributors&gt;&lt;titles&gt;&lt;title&gt;The Asteroid Impact and Deflection Assessment (AIDA) mission: Science Proximity Operations&lt;/title&gt;&lt;secondary-title&gt;LPSC 2016 47th Lunar and Planetary Science Conference&lt;/secondary-title&gt;&lt;/titles&gt;&lt;pages&gt;1427&lt;/pages&gt;&lt;dates&gt;&lt;year&gt;2016&lt;/year&gt;&lt;/dates&gt;&lt;urls&gt;&lt;/urls&gt;&lt;/record&gt;&lt;/Cite&gt;&lt;/EndNote&gt;</w:instrText>
+      </w:r>
+      <w:r>
+        <w:fldChar w:fldCharType="separate"/>
+      </w:r>
+      <w:r>
+        <w:rPr>
+          <w:noProof/>
+        </w:rPr>
+        <w:t>[57]</w:t>
+      </w:r>
+      <w:r>
+        <w:fldChar w:fldCharType="end"/>
+      </w:r>
+      <w:r>
+        <w:t xml:space="preserve">, GomX-4 </w:t>
+      </w:r>
+      <w:r>
+        <w:lastRenderedPageBreak/>
+        <w:fldChar w:fldCharType="begin"/>
+      </w:r>
+      <w:r>
+        <w:instrText xml:space="preserve"> ADDIN EN.CITE &lt;EndNote&gt;&lt;Cite&gt;&lt;Author&gt;Bisgaard&lt;/Author&gt;&lt;Year&gt;2016&lt;/Year&gt;&lt;RecNum&gt;50&lt;/RecNum&gt;&lt;DisplayText&gt;[65, 66]&lt;/DisplayText&gt;&lt;record&gt;&lt;rec-number&gt;50&lt;/rec-number&gt;&lt;foreign-keys&gt;&lt;key app="EN" db-id="s2tw2pe5hwzta8esap0xpxarvrrwetsezwzd" timestamp="1485949070"&gt;50&lt;/key&gt;&lt;/foreign-keys&gt;&lt;ref-type name="Conference Proceedings"&gt;10&lt;/ref-type&gt;&lt;contributors&gt;&lt;authors&gt;&lt;author&gt;Bisgaard, Morten&lt;/author&gt;&lt;author&gt;Gerhardt, David&lt;/author&gt;&lt;author&gt;Hermanns, Holger&lt;/author&gt;&lt;author&gt;Krčál, Jan&lt;/author&gt;&lt;author&gt;Nies, Gilles&lt;/author&gt;&lt;author&gt;Stenger, Marvin&lt;/author&gt;&lt;/authors&gt;&lt;/contributors&gt;&lt;titles&gt;&lt;title&gt;Battery-Aware Scheduling in Low Orbit: The GomX–3 Case&lt;/title&gt;&lt;secondary-title&gt;FM 2016: Formal Methods: 21st International Symposium, Limassol, Cyprus, November 9-11, 2016, Proceedings 21&lt;/secondary-title&gt;&lt;/titles&gt;&lt;pages&gt;559-576&lt;/pages&gt;&lt;dates&gt;&lt;year&gt;2016&lt;/year&gt;&lt;/dates&gt;&lt;publisher&gt;Springer&lt;/publisher&gt;&lt;isbn&gt;3319489887&lt;/isbn&gt;&lt;urls&gt;&lt;/urls&gt;&lt;/record&gt;&lt;/Cite&gt;&lt;Cite&gt;&lt;Author&gt;Niels&lt;/Author&gt;&lt;Year&gt;2016&lt;/Year&gt;&lt;RecNum&gt;16&lt;/RecNum&gt;&lt;record&gt;&lt;rec-number&gt;16&lt;/rec-number&gt;&lt;foreign-keys&gt;&lt;key app="EN" db-id="s2tw2pe5hwzta8esap0xpxarvrrwetsezwzd" timestamp="1478817813"&gt;16&lt;/key&gt;&lt;/foreign-keys&gt;&lt;ref-type name="Press Release"&gt;63&lt;/ref-type&gt;&lt;contributors&gt;&lt;authors&gt;&lt;author&gt;Niels, Buus&lt;/author&gt;&lt;/authors&gt;&lt;/contributors&gt;&lt;titles&gt;&lt;title&gt;ESA and GomSpace Sign Contract to Launch Advanced Nanosatellite&lt;/title&gt;&lt;/titles&gt;&lt;number&gt;2&lt;/number&gt;&lt;dates&gt;&lt;year&gt;2016&lt;/year&gt;&lt;pub-dates&gt;&lt;date&gt;10, October&lt;/date&gt;&lt;/pub-dates&gt;&lt;/dates&gt;&lt;pub-location&gt;Web&lt;/pub-location&gt;&lt;publisher&gt;GOMspace&lt;/publisher&gt;&lt;work-type&gt;Contract&lt;/work-type&gt;&lt;urls&gt;&lt;/urls&gt;&lt;electronic-resource-num&gt;10, November, 2016&lt;/electronic-resource-num&gt;&lt;/record&gt;&lt;/Cite&gt;&lt;/EndNote&gt;</w:instrText>
+      </w:r>
+      <w:r>
+        <w:fldChar w:fldCharType="separate"/>
+      </w:r>
+      <w:r>
+        <w:rPr>
+          <w:noProof/>
+        </w:rPr>
+        <w:t>[65, 66]</w:t>
+      </w:r>
+      <w:r>
+        <w:fldChar w:fldCharType="end"/>
+      </w:r>
+      <w:r>
+        <w:t xml:space="preserve"> and Proba-3 </w:t>
+      </w:r>
+      <w:r>
+        <w:fldChar w:fldCharType="begin"/>
+      </w:r>
+      <w:r>
+        <w:instrText xml:space="preserve"> ADDIN EN.CITE &lt;EndNote&gt;&lt;Cite&gt;&lt;Author&gt;Focardi&lt;/Author&gt;&lt;Year&gt;2016&lt;/Year&gt;&lt;RecNum&gt;51&lt;/RecNum&gt;&lt;DisplayText&gt;[42]&lt;/DisplayText&gt;&lt;record&gt;&lt;rec-number&gt;51&lt;/rec-number&gt;&lt;foreign-keys&gt;&lt;key app="EN" db-id="s2tw2pe5hwzta8esap0xpxarvrrwetsezwzd" timestamp="1485949178"&gt;51&lt;/key&gt;&lt;/foreign-keys&gt;&lt;ref-type name="Conference Proceedings"&gt;10&lt;/ref-type&gt;&lt;contributors&gt;&lt;authors&gt;&lt;author&gt;Focardi, M&lt;/author&gt;&lt;author&gt;Noce, V&lt;/author&gt;&lt;author&gt;Buckley, S&lt;/author&gt;&lt;author&gt;O&amp;apos;Neill, K&lt;/author&gt;&lt;author&gt;Bemporad, A&lt;/author&gt;&lt;author&gt;Fineschi, S&lt;/author&gt;&lt;author&gt;Pancrazzi, M&lt;/author&gt;&lt;author&gt;Landini, F&lt;/author&gt;&lt;author&gt;Baccani, C&lt;/author&gt;&lt;author&gt;Capobianco, G&lt;/author&gt;&lt;/authors&gt;&lt;/contributors&gt;&lt;titles&gt;&lt;title&gt;The shadow position sensors (SPS) formation flying metrology subsystem for the ESA PROBA-3 mission: present status and future developments&lt;/title&gt;&lt;secondary-title&gt;SPIE Astronomical Telescopes+ Instrumentation&lt;/secondary-title&gt;&lt;/titles&gt;&lt;pages&gt;99044Z-99044Z-17&lt;/pages&gt;&lt;dates&gt;&lt;year&gt;2016&lt;/year&gt;&lt;/dates&gt;&lt;publisher&gt;International Society for Optics and Photonics&lt;/publisher&gt;&lt;urls&gt;&lt;/urls&gt;&lt;/record&gt;&lt;/Cite&gt;&lt;/EndNote&gt;</w:instrText>
+      </w:r>
+      <w:r>
+        <w:fldChar w:fldCharType="separate"/>
+      </w:r>
+      <w:r>
+        <w:rPr>
+          <w:noProof/>
+        </w:rPr>
+        <w:t>[42]</w:t>
+      </w:r>
+      <w:r>
+        <w:fldChar w:fldCharType="end"/>
+      </w:r>
+      <w:r>
+        <w:t xml:space="preserve">, NASA’s CPOD </w:t>
+      </w:r>
+      <w:r>
+        <w:fldChar w:fldCharType="begin"/>
+      </w:r>
+      <w:r>
+        <w:instrText xml:space="preserve"> ADDIN EN.CITE &lt;EndNote&gt;&lt;Cite&gt;&lt;Author&gt;Villa&lt;/Author&gt;&lt;Year&gt;2015&lt;/Year&gt;&lt;RecNum&gt;5&lt;/RecNum&gt;&lt;DisplayText&gt;[67]&lt;/DisplayText&gt;&lt;record&gt;&lt;rec-number&gt;5&lt;/rec-number&gt;&lt;foreign-keys&gt;&lt;key app="EN" db-id="s2tw2pe5hwzta8esap0xpxarvrrwetsezwzd" timestamp="1478798494"&gt;5&lt;/key&gt;&lt;/foreign-keys&gt;&lt;ref-type name="Journal Article"&gt;17&lt;/ref-type&gt;&lt;contributors&gt;&lt;authors&gt;&lt;author&gt;Villa, Marco&lt;/author&gt;&lt;author&gt;Martinez, Andres&lt;/author&gt;&lt;author&gt;Petro, Andrew&lt;/author&gt;&lt;/authors&gt;&lt;/contributors&gt;&lt;titles&gt;&lt;title&gt;Cubesat Proximity Operations Demonstration (CPOD)&lt;/title&gt;&lt;/titles&gt;&lt;dates&gt;&lt;year&gt;2015&lt;/year&gt;&lt;/dates&gt;&lt;urls&gt;&lt;/urls&gt;&lt;/record&gt;&lt;/Cite&gt;&lt;/EndNote&gt;</w:instrText>
+      </w:r>
+      <w:r>
+        <w:fldChar w:fldCharType="separate"/>
+      </w:r>
+      <w:r>
+        <w:rPr>
+          <w:noProof/>
+        </w:rPr>
+        <w:t>[67]</w:t>
+      </w:r>
+      <w:r>
+        <w:fldChar w:fldCharType="end"/>
+      </w:r>
+      <w:r>
+        <w:t xml:space="preserve"> and TROPICS </w:t>
+      </w:r>
+      <w:r>
+        <w:fldChar w:fldCharType="begin"/>
+      </w:r>
+      <w:r>
+        <w:instrText xml:space="preserve"> ADDIN EN.CITE &lt;EndNote&gt;&lt;Cite&gt;&lt;Author&gt;Cecil&lt;/Author&gt;&lt;Year&gt;2016&lt;/Year&gt;&lt;RecNum&gt;53&lt;/RecNum&gt;&lt;DisplayText&gt;[68]&lt;/DisplayText&gt;&lt;record&gt;&lt;rec-number&gt;53&lt;/rec-number&gt;&lt;foreign-keys&gt;&lt;key app="EN" db-id="s2tw2pe5hwzta8esap0xpxarvrrwetsezwzd" timestamp="1485949487"&gt;53&lt;/key&gt;&lt;/foreign-keys&gt;&lt;ref-type name="Journal Article"&gt;17&lt;/ref-type&gt;&lt;contributors&gt;&lt;authors&gt;&lt;author&gt;Cecil, Dan&lt;/author&gt;&lt;/authors&gt;&lt;/contributors&gt;&lt;titles&gt;&lt;title&gt;Potential Future NASA Satellite Data and Applications for Tropical Cyclones&lt;/title&gt;&lt;/titles&gt;&lt;dates&gt;&lt;year&gt;2016&lt;/year&gt;&lt;/dates&gt;&lt;urls&gt;&lt;/urls&gt;&lt;/record&gt;&lt;/Cite&gt;&lt;/EndNote&gt;</w:instrText>
+      </w:r>
+      <w:r>
+        <w:fldChar w:fldCharType="separate"/>
+      </w:r>
+      <w:r>
+        <w:rPr>
+          <w:noProof/>
+        </w:rPr>
+        <w:t>[68]</w:t>
+      </w:r>
+      <w:r>
+        <w:fldChar w:fldCharType="end"/>
+      </w:r>
+      <w:r>
+        <w:t xml:space="preserve">, QB50 </w:t>
+      </w:r>
+      <w:r>
+        <w:fldChar w:fldCharType="begin"/>
+      </w:r>
+      <w:r>
+        <w:instrText xml:space="preserve"> ADDIN EN.CITE &lt;EndNote&gt;&lt;Cite&gt;&lt;Author&gt;Gill&lt;/Author&gt;&lt;Year&gt;2013&lt;/Year&gt;&lt;RecNum&gt;38&lt;/RecNum&gt;&lt;DisplayText&gt;[69]&lt;/DisplayText&gt;&lt;record&gt;&lt;rec-number&gt;38&lt;/rec-number&gt;&lt;foreign-keys&gt;&lt;key app="EN" db-id="s2tw2pe5hwzta8esap0xpxarvrrwetsezwzd" timestamp="1485344124"&gt;38&lt;/key&gt;&lt;/foreign-keys&gt;&lt;ref-type name="Journal Article"&gt;17&lt;/ref-type&gt;&lt;contributors&gt;&lt;authors&gt;&lt;author&gt;Gill, E&lt;/author&gt;&lt;author&gt;Sundaramoorthy, P&lt;/author&gt;&lt;author&gt;Bouwmeester, J&lt;/author&gt;&lt;author&gt;Zandbergen, B&lt;/author&gt;&lt;author&gt;Reinhard, R&lt;/author&gt;&lt;/authors&gt;&lt;/contributors&gt;&lt;titles&gt;&lt;title&gt;Formation flying within a constellation of nano-satellites: The QB50 mission&lt;/title&gt;&lt;secondary-title&gt;Acta Astronautica&lt;/secondary-title&gt;&lt;/titles&gt;&lt;periodical&gt;&lt;full-title&gt;Acta Astronautica&lt;/full-title&gt;&lt;/periodical&gt;&lt;pages&gt;110-117&lt;/pages&gt;&lt;volume&gt;82&lt;/volume&gt;&lt;number&gt;1&lt;/number&gt;&lt;dates&gt;&lt;year&gt;2013&lt;/year&gt;&lt;/dates&gt;&lt;isbn&gt;0094-5765&lt;/isbn&gt;&lt;urls&gt;&lt;/urls&gt;&lt;/record&gt;&lt;/Cite&gt;&lt;/EndNote&gt;</w:instrText>
+      </w:r>
+      <w:r>
+        <w:fldChar w:fldCharType="separate"/>
+      </w:r>
+      <w:r>
+        <w:rPr>
+          <w:noProof/>
+        </w:rPr>
+        <w:t>[69]</w:t>
+      </w:r>
+      <w:r>
+        <w:fldChar w:fldCharType="end"/>
+      </w:r>
+      <w:r>
+        <w:t xml:space="preserve"> and OLFAR </w:t>
+      </w:r>
+      <w:r>
+        <w:fldChar w:fldCharType="begin"/>
+      </w:r>
+      <w:r>
+        <w:instrText xml:space="preserve"> ADDIN EN.CITE &lt;EndNote&gt;&lt;Cite&gt;&lt;Author&gt;Bentum&lt;/Author&gt;&lt;Year&gt;2010&lt;/Year&gt;&lt;RecNum&gt;54&lt;/RecNum&gt;&lt;DisplayText&gt;[70]&lt;/DisplayText&gt;&lt;record&gt;&lt;rec-number&gt;54&lt;/rec-number&gt;&lt;foreign-keys&gt;&lt;key app="EN" db-id="s2tw2pe5hwzta8esap0xpxarvrrwetsezwzd" timestamp="1485949609"&gt;54&lt;/key&gt;&lt;/foreign-keys&gt;&lt;ref-type name="Journal Article"&gt;17&lt;/ref-type&gt;&lt;contributors&gt;&lt;authors&gt;&lt;author&gt;Bentum, Mark&lt;/author&gt;&lt;author&gt;Meijerink, Arjan&lt;/author&gt;&lt;author&gt;Boonstra, Albert-Jan&lt;/author&gt;&lt;author&gt;Verhoeven, Chris&lt;/author&gt;&lt;author&gt;Veen, Alle-Jan van der&lt;/author&gt;&lt;/authors&gt;&lt;/contributors&gt;&lt;titles&gt;&lt;title&gt;OLFAR: the orbiting low frequency array, how a cube sat swarm becomes a novel radio astronomy instrument in space&lt;/title&gt;&lt;secondary-title&gt;De Vonk&lt;/secondary-title&gt;&lt;/titles&gt;&lt;periodical&gt;&lt;full-title&gt;De Vonk&lt;/full-title&gt;&lt;/periodical&gt;&lt;pages&gt;1-5&lt;/pages&gt;&lt;volume&gt;25&lt;/volume&gt;&lt;dates&gt;&lt;year&gt;2010&lt;/year&gt;&lt;/dates&gt;&lt;isbn&gt;0925-5427&lt;/isbn&gt;&lt;label&gt;so:75352&lt;/label&gt;&lt;urls&gt;&lt;related-urls&gt;&lt;url&gt;http://doc.utwente.nl/75352/&lt;/url&gt;&lt;/related-urls&gt;&lt;/urls&gt;&lt;/record&gt;&lt;/Cite&gt;&lt;/EndNote&gt;</w:instrText>
+      </w:r>
+      <w:r>
+        <w:fldChar w:fldCharType="separate"/>
+      </w:r>
+      <w:r>
+        <w:rPr>
+          <w:noProof/>
+        </w:rPr>
+        <w:t>[70]</w:t>
+      </w:r>
+      <w:r>
+        <w:fldChar w:fldCharType="end"/>
+      </w:r>
+      <w:r>
+        <w:t>. These missions are, at the time of writing in development or awaiting a launch date with the exception of COPINS which was defunded.</w:t>
+      </w:r>
+    </w:p>
+    <w:p>
+      <w:pPr>
+        <w:pStyle w:val="Heading3"/>
+      </w:pPr>
+      <w:bookmarkStart w:id="20" w:name="_Toc479772946"/>
+      <w:r>
+        <w:t>Future Missions</w:t>
+      </w:r>
+      <w:bookmarkEnd w:id="20"/>
     </w:p>
     <w:p>
       <w:r>
@@ -6471,32 +7599,13 @@
     </w:p>
     <w:p>
       <w:pPr>
-        <w:pStyle w:val="Heading3"/>
-      </w:pPr>
-      <w:bookmarkStart w:id="19" w:name="_Toc479772943"/>
-      <w:r>
-        <w:t>Satellite-to-Satellite</w:t>
-      </w:r>
-      <w:bookmarkEnd w:id="19"/>
-    </w:p>
-    <w:p>
-      <w:r>
-        <w:t>…  Gamalink, introduce with press release material – SP7 etc.</w:t>
-      </w:r>
-    </w:p>
-    <w:p>
-      <w:pPr>
         <w:pStyle w:val="Heading2"/>
       </w:pPr>
-      <w:bookmarkStart w:id="20" w:name="_Toc479772944"/>
-      <w:r>
-        <w:lastRenderedPageBreak/>
-        <w:t xml:space="preserve">CubeSat Network </w:t>
-      </w:r>
-      <w:r>
-        <w:t>Missions</w:t>
-      </w:r>
-      <w:bookmarkEnd w:id="20"/>
+      <w:bookmarkStart w:id="21" w:name="_Toc479772947"/>
+      <w:r>
+        <w:t>Other Areas of Note</w:t>
+      </w:r>
+      <w:bookmarkEnd w:id="21"/>
     </w:p>
     <w:p>
       <w:r>
@@ -6505,377 +7614,11 @@
     </w:p>
     <w:p>
       <w:pPr>
-        <w:pStyle w:val="Heading3"/>
-      </w:pPr>
-      <w:bookmarkStart w:id="21" w:name="_Toc479772945"/>
-      <w:r>
-        <w:t>Previous Missions</w:t>
-      </w:r>
-      <w:bookmarkEnd w:id="21"/>
-    </w:p>
-    <w:p>
-      <w:r>
-        <w:t>There are three major mission</w:t>
-      </w:r>
-      <w:r>
-        <w:t>s</w:t>
-      </w:r>
-      <w:r>
-        <w:t xml:space="preserve"> to consider in the area of CSNs: NASA’s EDSN and Nodes, and CNSA’s Tianwang-1 (TW1). Of these missions, both Nodes and TW1 have flown. The EDSN or </w:t>
-      </w:r>
-      <w:r>
-        <w:t>“</w:t>
-      </w:r>
-      <w:r>
-        <w:t>Edison Demonstration of Smallsat Networks</w:t>
-      </w:r>
-      <w:r>
-        <w:t>”</w:t>
-      </w:r>
-      <w:r>
-        <w:t xml:space="preserve"> was unfortunately lost due to a  failure during launch. The mission is still worth investigating however as remaining EDSN craft we used during the successful Node</w:t>
-      </w:r>
-      <w:r>
-        <w:t>s</w:t>
-      </w:r>
-      <w:r>
-        <w:t xml:space="preserve"> missions. </w:t>
-      </w:r>
-    </w:p>
-    <w:p>
-      <w:r>
-        <w:t xml:space="preserve">The two most informative works on the EDSN mission were both published in 2014, prior to the loss of the mission payload in November 2015. The first work, authored by Hanson et al. examines the inter-satellite communications architecture of the mission </w:t>
-      </w:r>
-      <w:r>
-        <w:fldChar w:fldCharType="begin"/>
-      </w:r>
-      <w:r>
-        <w:instrText xml:space="preserve"> ADDIN EN.CITE &lt;EndNote&gt;&lt;Cite&gt;&lt;Author&gt;Hanson&lt;/Author&gt;&lt;Year&gt;2014&lt;/Year&gt;&lt;RecNum&gt;48&lt;/RecNum&gt;&lt;DisplayText&gt;[52]&lt;/DisplayText&gt;&lt;record&gt;&lt;rec-number&gt;48&lt;/rec-number&gt;&lt;foreign-keys&gt;&lt;key app="EN" db-id="s2tw2pe5hwzta8esap0xpxarvrrwetsezwzd" timestamp="1485947588"&gt;48&lt;/key&gt;&lt;/foreign-keys&gt;&lt;ref-type name="Journal Article"&gt;17&lt;/ref-type&gt;&lt;contributors&gt;&lt;authors&gt;&lt;author&gt;Hanson, John&lt;/author&gt;&lt;author&gt;Chartres, James&lt;/author&gt;&lt;author&gt;Sanchez, Hugo&lt;/author&gt;&lt;author&gt;Oyadomari, Ken&lt;/author&gt;&lt;/authors&gt;&lt;/contributors&gt;&lt;titles&gt;&lt;title&gt;The EDSN intersatellite communications architecture&lt;/title&gt;&lt;/titles&gt;&lt;dates&gt;&lt;year&gt;2014&lt;/year&gt;&lt;/dates&gt;&lt;urls&gt;&lt;/urls&gt;&lt;/record&gt;&lt;/Cite&gt;&lt;/EndNote&gt;</w:instrText>
-      </w:r>
-      <w:r>
-        <w:fldChar w:fldCharType="separate"/>
-      </w:r>
-      <w:r>
-        <w:rPr>
-          <w:noProof/>
-        </w:rPr>
-        <w:t>[52]</w:t>
-      </w:r>
-      <w:r>
-        <w:fldChar w:fldCharType="end"/>
-      </w:r>
-      <w:r>
-        <w:t xml:space="preserve">. The second work, authored by three of the four authors involved in </w:t>
-      </w:r>
-      <w:r>
-        <w:fldChar w:fldCharType="begin"/>
-      </w:r>
-      <w:r>
-        <w:instrText xml:space="preserve"> ADDIN EN.CITE &lt;EndNote&gt;&lt;Cite&gt;&lt;Author&gt;Hanson&lt;/Author&gt;&lt;Year&gt;2014&lt;/Year&gt;&lt;RecNum&gt;48&lt;/RecNum&gt;&lt;DisplayText&gt;[52]&lt;/DisplayText&gt;&lt;record&gt;&lt;rec-number&gt;48&lt;/rec-number&gt;&lt;foreign-keys&gt;&lt;key app="EN" db-id="s2tw2pe5hwzta8esap0xpxarvrrwetsezwzd" timestamp="1485947588"&gt;48&lt;/key&gt;&lt;/foreign-keys&gt;&lt;ref-type name="Journal Article"&gt;17&lt;/ref-type&gt;&lt;contributors&gt;&lt;authors&gt;&lt;author&gt;Hanson, John&lt;/author&gt;&lt;author&gt;Chartres, James&lt;/author&gt;&lt;author&gt;Sanchez, Hugo&lt;/author&gt;&lt;author&gt;Oyadomari, Ken&lt;/author&gt;&lt;/authors&gt;&lt;/contributors&gt;&lt;titles&gt;&lt;title&gt;The EDSN intersatellite communications architecture&lt;/title&gt;&lt;/titles&gt;&lt;dates&gt;&lt;year&gt;2014&lt;/year&gt;&lt;/dates&gt;&lt;urls&gt;&lt;/urls&gt;&lt;/record&gt;&lt;/Cite&gt;&lt;/EndNote&gt;</w:instrText>
-      </w:r>
-      <w:r>
-        <w:fldChar w:fldCharType="separate"/>
-      </w:r>
-      <w:r>
-        <w:rPr>
-          <w:noProof/>
-        </w:rPr>
-        <w:t>[52]</w:t>
-      </w:r>
-      <w:r>
-        <w:fldChar w:fldCharType="end"/>
-      </w:r>
-      <w:r>
-        <w:t xml:space="preserve">, examines the development lessons learned throughout the mission </w:t>
-      </w:r>
-      <w:r>
-        <w:fldChar w:fldCharType="begin"/>
-      </w:r>
-      <w:r>
-        <w:instrText xml:space="preserve"> ADDIN EN.CITE &lt;EndNote&gt;&lt;Cite&gt;&lt;Author&gt;Chartres&lt;/Author&gt;&lt;Year&gt;2014&lt;/Year&gt;&lt;RecNum&gt;47&lt;/RecNum&gt;&lt;DisplayText&gt;[53]&lt;/DisplayText&gt;&lt;record&gt;&lt;rec-number&gt;47&lt;/rec-number&gt;&lt;foreign-keys&gt;&lt;key app="EN" db-id="s2tw2pe5hwzta8esap0xpxarvrrwetsezwzd" timestamp="1485947553"&gt;47&lt;/key&gt;&lt;/foreign-keys&gt;&lt;ref-type name="Journal Article"&gt;17&lt;/ref-type&gt;&lt;contributors&gt;&lt;authors&gt;&lt;author&gt;Chartres, James&lt;/author&gt;&lt;author&gt;Sanchez, Hugo&lt;/author&gt;&lt;author&gt;Hanson, John&lt;/author&gt;&lt;/authors&gt;&lt;/contributors&gt;&lt;titles&gt;&lt;title&gt;EDSN development lessons learned&lt;/title&gt;&lt;/titles&gt;&lt;dates&gt;&lt;year&gt;2014&lt;/year&gt;&lt;/dates&gt;&lt;urls&gt;&lt;/urls&gt;&lt;/record&gt;&lt;/Cite&gt;&lt;/EndNote&gt;</w:instrText>
-      </w:r>
-      <w:r>
-        <w:fldChar w:fldCharType="separate"/>
-      </w:r>
-      <w:r>
-        <w:rPr>
-          <w:noProof/>
-        </w:rPr>
-        <w:t>[53]</w:t>
-      </w:r>
-      <w:r>
-        <w:fldChar w:fldCharType="end"/>
-      </w:r>
-      <w:r>
-        <w:t>. These works provide insight extensive insight into the missions S2G and crosslink communications hardware and capabilities thereof as well as the energy profile of each CubeSat.</w:t>
-      </w:r>
-    </w:p>
-    <w:p>
-      <w:r>
-        <w:t xml:space="preserve">“Nodes” is the direct follow on from the EDSN mission which uses leftover CubeSat’s from the EDSN mission. In general all the salient details regarding the EDSN mission still apply. The changes made to the Nodes mission relate primarily to on-board software and are detailed by Hanson et al. in a work published in 2016 following the mission’s successful launch, deployment and conclusion </w:t>
-      </w:r>
-      <w:r>
-        <w:fldChar w:fldCharType="begin"/>
-      </w:r>
-      <w:r>
-        <w:instrText xml:space="preserve"> ADDIN EN.CITE &lt;EndNote&gt;&lt;Cite&gt;&lt;Author&gt;Hanson&lt;/Author&gt;&lt;Year&gt;2016&lt;/Year&gt;&lt;RecNum&gt;1&lt;/RecNum&gt;&lt;DisplayText&gt;[12]&lt;/DisplayText&gt;&lt;record&gt;&lt;rec-number&gt;1&lt;/rec-number&gt;&lt;foreign-keys&gt;&lt;key app="EN" db-id="s2tw2pe5hwzta8esap0xpxarvrrwetsezwzd" timestamp="1476911075"&gt;1&lt;/key&gt;&lt;/foreign-keys&gt;&lt;ref-type name="Journal Article"&gt;17&lt;/ref-type&gt;&lt;contributors&gt;&lt;authors&gt;&lt;author&gt;Hanson, John&lt;/author&gt;&lt;author&gt;Luna, Ali Guarneros&lt;/author&gt;&lt;author&gt;DeRosee, Rodolphe&lt;/author&gt;&lt;author&gt;Oyadomari, Ken&lt;/author&gt;&lt;author&gt;Wolfe, Jasper&lt;/author&gt;&lt;author&gt;Attai, Watson&lt;/author&gt;&lt;author&gt;Prical, Cedric&lt;/author&gt;&lt;/authors&gt;&lt;/contributors&gt;&lt;titles&gt;&lt;title&gt;Nodes: A Flight Demonstration of Networked Spacecraft Command and Control&lt;/title&gt;&lt;/titles&gt;&lt;dates&gt;&lt;year&gt;2016&lt;/year&gt;&lt;/dates&gt;&lt;urls&gt;&lt;/urls&gt;&lt;/record&gt;&lt;/Cite&gt;&lt;/EndNote&gt;</w:instrText>
-      </w:r>
-      <w:r>
-        <w:fldChar w:fldCharType="separate"/>
-      </w:r>
-      <w:r>
-        <w:rPr>
-          <w:noProof/>
-        </w:rPr>
-        <w:t>[12]</w:t>
-      </w:r>
-      <w:r>
-        <w:fldChar w:fldCharType="end"/>
-      </w:r>
-      <w:r>
-        <w:t xml:space="preserve">. As </w:t>
-      </w:r>
-      <w:r>
-        <w:lastRenderedPageBreak/>
-        <w:t>many of the changes were software based the paper provide useful insight into the communications protocols utilized. To date this is the only published work relating to the mission.</w:t>
-      </w:r>
-    </w:p>
-    <w:p>
-      <w:r>
-        <w:t xml:space="preserve">The CNSA’s Tianwang-1 (TW1) mission, also referred to as STU-2, is a mission involving numerous commercial and academic entities lead by the Shanghai Engineering Centre for Microsatellites (SECM). The majority of the published work relating to TW1 details its ADCS and novel propulsion systems </w:t>
-      </w:r>
-      <w:r>
-        <w:fldChar w:fldCharType="begin"/>
-      </w:r>
-      <w:r>
-        <w:instrText xml:space="preserve"> ADDIN EN.CITE &lt;EndNote&gt;&lt;Cite&gt;&lt;Author&gt;Parker&lt;/Author&gt;&lt;Year&gt;2016&lt;/Year&gt;&lt;RecNum&gt;6&lt;/RecNum&gt;&lt;DisplayText&gt;[54, 55]&lt;/DisplayText&gt;&lt;record&gt;&lt;rec-number&gt;6&lt;/rec-number&gt;&lt;foreign-keys&gt;&lt;key app="EN" db-id="s2tw2pe5hwzta8esap0xpxarvrrwetsezwzd" timestamp="1478798744"&gt;6&lt;/key&gt;&lt;/foreign-keys&gt;&lt;ref-type name="Journal Article"&gt;17&lt;/ref-type&gt;&lt;contributors&gt;&lt;authors&gt;&lt;author&gt;Parker, Khary I&lt;/author&gt;&lt;/authors&gt;&lt;/contributors&gt;&lt;titles&gt;&lt;title&gt;State-of-the-Art for Small Satellite Propulsion Systems&lt;/title&gt;&lt;/titles&gt;&lt;dates&gt;&lt;year&gt;2016&lt;/year&gt;&lt;/dates&gt;&lt;urls&gt;&lt;/urls&gt;&lt;/record&gt;&lt;/Cite&gt;&lt;Cite&gt;&lt;Author&gt;Sun&lt;/Author&gt;&lt;Year&gt;2016&lt;/Year&gt;&lt;RecNum&gt;55&lt;/RecNum&gt;&lt;record&gt;&lt;rec-number&gt;55&lt;/rec-number&gt;&lt;foreign-keys&gt;&lt;key app="EN" db-id="s2tw2pe5hwzta8esap0xpxarvrrwetsezwzd" timestamp="1485956607"&gt;55&lt;/key&gt;&lt;/foreign-keys&gt;&lt;ref-type name="Journal Article"&gt;17&lt;/ref-type&gt;&lt;contributors&gt;&lt;authors&gt;&lt;author&gt;Sun, Guowen&lt;/author&gt;&lt;author&gt;Xia, Xiwang&lt;/author&gt;&lt;author&gt;Wu, Shufan&lt;/author&gt;&lt;author&gt;Wu, Zhiyi&lt;/author&gt;&lt;author&gt;Chen, Wen&lt;/author&gt;&lt;/authors&gt;&lt;/contributors&gt;&lt;titles&gt;&lt;title&gt;Attitude Determination and Control System Design for STU-2A CubeSat and In-Orbit Results&lt;/title&gt;&lt;/titles&gt;&lt;dates&gt;&lt;year&gt;2016&lt;/year&gt;&lt;/dates&gt;&lt;urls&gt;&lt;/urls&gt;&lt;/record&gt;&lt;/Cite&gt;&lt;/EndNote&gt;</w:instrText>
-      </w:r>
-      <w:r>
-        <w:fldChar w:fldCharType="separate"/>
-      </w:r>
-      <w:r>
-        <w:rPr>
-          <w:noProof/>
-        </w:rPr>
-        <w:t>[54, 55]</w:t>
-      </w:r>
-      <w:r>
-        <w:fldChar w:fldCharType="end"/>
-      </w:r>
-      <w:r>
-        <w:t>. A presentation by Wu et al. during the 30</w:t>
-      </w:r>
-      <w:r>
-        <w:rPr>
-          <w:vertAlign w:val="superscript"/>
-        </w:rPr>
-        <w:t>th</w:t>
-      </w:r>
-      <w:r>
-        <w:t xml:space="preserve"> Annual AIAA/USU Conference on Small Satellite (2016) offers an brief overview of the mission’s communication systems </w:t>
-      </w:r>
-      <w:r>
-        <w:fldChar w:fldCharType="begin"/>
-      </w:r>
-      <w:r>
-        <w:instrText xml:space="preserve"> ADDIN EN.CITE &lt;EndNote&gt;&lt;Cite&gt;&lt;Author&gt;Wu&lt;/Author&gt;&lt;Year&gt;2016&lt;/Year&gt;&lt;RecNum&gt;56&lt;/RecNum&gt;&lt;DisplayText&gt;[56]&lt;/DisplayText&gt;&lt;record&gt;&lt;rec-number&gt;56&lt;/rec-number&gt;&lt;foreign-keys&gt;&lt;key app="EN" db-id="s2tw2pe5hwzta8esap0xpxarvrrwetsezwzd" timestamp="1485956683"&gt;56&lt;/key&gt;&lt;/foreign-keys&gt;&lt;ref-type name="Journal Article"&gt;17&lt;/ref-type&gt;&lt;contributors&gt;&lt;authors&gt;&lt;author&gt;Wu, Shufan&lt;/author&gt;&lt;author&gt;Chen, Wen&lt;/author&gt;&lt;author&gt;Chao, Caixia&lt;/author&gt;&lt;/authors&gt;&lt;/contributors&gt;&lt;titles&gt;&lt;title&gt;The STU-2 CubeSat Mission and In-Orbit Test Results&lt;/title&gt;&lt;/titles&gt;&lt;dates&gt;&lt;year&gt;2016&lt;/year&gt;&lt;/dates&gt;&lt;urls&gt;&lt;/urls&gt;&lt;/record&gt;&lt;/Cite&gt;&lt;/EndNote&gt;</w:instrText>
-      </w:r>
-      <w:r>
-        <w:fldChar w:fldCharType="separate"/>
-      </w:r>
-      <w:r>
-        <w:rPr>
-          <w:noProof/>
-        </w:rPr>
-        <w:t>[56]</w:t>
-      </w:r>
-      <w:r>
-        <w:fldChar w:fldCharType="end"/>
-      </w:r>
-      <w:r>
-        <w:t xml:space="preserve">. The technology used to implement inter-satellite networking, “Gamalink” was supplied by Tekever. The details of which are difficult to come by despite the fact that the Gamalink project was funded by the European Commission’s CORDIS project </w:t>
-      </w:r>
-      <w:r>
-        <w:fldChar w:fldCharType="begin"/>
-      </w:r>
-      <w:r>
-        <w:instrText xml:space="preserve"> ADDIN EN.CITE &lt;EndNote&gt;&lt;Cite&gt;&lt;Author&gt;Oliveira&lt;/Author&gt;&lt;Year&gt;2015&lt;/Year&gt;&lt;RecNum&gt;57&lt;/RecNum&gt;&lt;DisplayText&gt;[46]&lt;/DisplayText&gt;&lt;record&gt;&lt;rec-number&gt;57&lt;/rec-number&gt;&lt;foreign-keys&gt;&lt;key app="EN" db-id="s2tw2pe5hwzta8esap0xpxarvrrwetsezwzd" timestamp="1486033031"&gt;57&lt;/key&gt;&lt;/foreign-keys&gt;&lt;ref-type name="Web Page"&gt;12&lt;/ref-type&gt;&lt;contributors&gt;&lt;authors&gt;&lt;author&gt;Oliveira, Andre&lt;/author&gt;&lt;/authors&gt;&lt;/contributors&gt;&lt;titles&gt;&lt;title&gt;Final Report Summary - GAMALINK (Generic SDR-bAsed Multifunctional spAce LINK)&lt;/title&gt;&lt;/titles&gt;&lt;volume&gt;2017&lt;/volume&gt;&lt;number&gt;02-02&lt;/number&gt;&lt;dates&gt;&lt;year&gt;2015&lt;/year&gt;&lt;pub-dates&gt;&lt;date&gt;01-10-2015&lt;/date&gt;&lt;/pub-dates&gt;&lt;/dates&gt;&lt;pub-location&gt;http://cordis.europa.eu/&lt;/pub-location&gt;&lt;urls&gt;&lt;related-urls&gt;&lt;url&gt;http://cordis.europa.eu/result/rcn/172006_en.html&lt;/url&gt;&lt;/related-urls&gt;&lt;/urls&gt;&lt;electronic-resource-num&gt;02-02-2017&lt;/electronic-resource-num&gt;&lt;/record&gt;&lt;/Cite&gt;&lt;/EndNote&gt;</w:instrText>
-      </w:r>
-      <w:r>
-        <w:fldChar w:fldCharType="separate"/>
-      </w:r>
-      <w:r>
-        <w:rPr>
-          <w:noProof/>
-        </w:rPr>
-        <w:t>[46]</w:t>
-      </w:r>
-      <w:r>
-        <w:fldChar w:fldCharType="end"/>
-      </w:r>
-      <w:r>
-        <w:t xml:space="preserve">. Clearly, there is IP relating to Gamalink that belongs to parties such as Tekever which is restricted from publication. </w:t>
-      </w:r>
-    </w:p>
-    <w:p>
-      <w:r>
-        <w:t xml:space="preserve">There are other mission other than those ones details here that can provide an insight into the general development of CSNs: ESA’s AIM COPINS </w:t>
-      </w:r>
-      <w:r>
-        <w:fldChar w:fldCharType="begin"/>
-      </w:r>
-      <w:r>
-        <w:instrText xml:space="preserve"> ADDIN EN.CITE &lt;EndNote&gt;&lt;Cite&gt;&lt;Author&gt;Barnouin&lt;/Author&gt;&lt;Year&gt;2016&lt;/Year&gt;&lt;RecNum&gt;49&lt;/RecNum&gt;&lt;DisplayText&gt;[45]&lt;/DisplayText&gt;&lt;record&gt;&lt;rec-number&gt;49&lt;/rec-number&gt;&lt;foreign-keys&gt;&lt;key app="EN" db-id="s2tw2pe5hwzta8esap0xpxarvrrwetsezwzd" timestamp="1485948990"&gt;49&lt;/key&gt;&lt;/foreign-keys&gt;&lt;ref-type name="Conference Proceedings"&gt;10&lt;/ref-type&gt;&lt;contributors&gt;&lt;authors&gt;&lt;author&gt;Barnouin, OS&lt;/author&gt;&lt;author&gt;Biele, J&lt;/author&gt;&lt;author&gt;Carnelli, Ian&lt;/author&gt;&lt;author&gt;Ciarletti, Valérie&lt;/author&gt;&lt;author&gt;Cheng, A&lt;/author&gt;&lt;author&gt;Galvez, A&lt;/author&gt;&lt;author&gt;Green, SF&lt;/author&gt;&lt;author&gt;Grieger, B&lt;/author&gt;&lt;author&gt;Hérique, Alain&lt;/author&gt;&lt;author&gt;Kueppers, M&lt;/author&gt;&lt;/authors&gt;&lt;/contributors&gt;&lt;titles&gt;&lt;title&gt;The Asteroid Impact and Deflection Assessment (AIDA) mission: Science Proximity Operations&lt;/title&gt;&lt;secondary-title&gt;LPSC 2016 47th Lunar and Planetary Science Conference&lt;/secondary-title&gt;&lt;/titles&gt;&lt;pages&gt;1427&lt;/pages&gt;&lt;dates&gt;&lt;year&gt;2016&lt;/year&gt;&lt;/dates&gt;&lt;urls&gt;&lt;/urls&gt;&lt;/record&gt;&lt;/Cite&gt;&lt;/EndNote&gt;</w:instrText>
-      </w:r>
-      <w:r>
-        <w:fldChar w:fldCharType="separate"/>
-      </w:r>
-      <w:r>
-        <w:rPr>
-          <w:noProof/>
-        </w:rPr>
-        <w:t>[45]</w:t>
-      </w:r>
-      <w:r>
-        <w:fldChar w:fldCharType="end"/>
-      </w:r>
-      <w:r>
-        <w:t xml:space="preserve">, GomX-4 </w:t>
-      </w:r>
-      <w:r>
-        <w:fldChar w:fldCharType="begin"/>
-      </w:r>
-      <w:r>
-        <w:instrText xml:space="preserve"> ADDIN EN.CITE &lt;EndNote&gt;&lt;Cite&gt;&lt;Author&gt;Bisgaard&lt;/Author&gt;&lt;Year&gt;2016&lt;/Year&gt;&lt;RecNum&gt;50&lt;/RecNum&gt;&lt;DisplayText&gt;[57, 58]&lt;/DisplayText&gt;&lt;record&gt;&lt;rec-number&gt;50&lt;/rec-number&gt;&lt;foreign-keys&gt;&lt;key app="EN" db-id="s2tw2pe5hwzta8esap0xpxarvrrwetsezwzd" timestamp="1485949070"&gt;50&lt;/key&gt;&lt;/foreign-keys&gt;&lt;ref-type name="Conference Proceedings"&gt;10&lt;/ref-type&gt;&lt;contributors&gt;&lt;authors&gt;&lt;author&gt;Bisgaard, Morten&lt;/author&gt;&lt;author&gt;Gerhardt, David&lt;/author&gt;&lt;author&gt;Hermanns, Holger&lt;/author&gt;&lt;author&gt;Krčál, Jan&lt;/author&gt;&lt;author&gt;Nies, Gilles&lt;/author&gt;&lt;author&gt;Stenger, Marvin&lt;/author&gt;&lt;/authors&gt;&lt;/contributors&gt;&lt;titles&gt;&lt;title&gt;Battery-Aware Scheduling in Low Orbit: The GomX–3 Case&lt;/title&gt;&lt;secondary-title&gt;FM 2016: Formal Methods: 21st International Symposium, Limassol, Cyprus, November 9-11, 2016, Proceedings 21&lt;/secondary-title&gt;&lt;/titles&gt;&lt;pages&gt;559-576&lt;/pages&gt;&lt;dates&gt;&lt;year&gt;2016&lt;/year&gt;&lt;/dates&gt;&lt;publisher&gt;Springer&lt;/publisher&gt;&lt;isbn&gt;3319489887&lt;/isbn&gt;&lt;urls&gt;&lt;/urls&gt;&lt;/record&gt;&lt;/Cite&gt;&lt;Cite&gt;&lt;Author&gt;Niels&lt;/Author&gt;&lt;Year&gt;2016&lt;/Year&gt;&lt;RecNum&gt;16&lt;/RecNum&gt;&lt;record&gt;&lt;rec-number&gt;16&lt;/rec-number&gt;&lt;foreign-keys&gt;&lt;key app="EN" db-id="s2tw2pe5hwzta8esap0xpxarvrrwetsezwzd" timestamp="1478817813"&gt;16&lt;/key&gt;&lt;/foreign-keys&gt;&lt;ref-type name="Press Release"&gt;63&lt;/ref-type&gt;&lt;contributors&gt;&lt;authors&gt;&lt;author&gt;Niels, Buus&lt;/author&gt;&lt;/authors&gt;&lt;/contributors&gt;&lt;titles&gt;&lt;title&gt;ESA and GomSpace Sign Contract to Launch Advanced Nanosatellite&lt;/title&gt;&lt;/titles&gt;&lt;number&gt;2&lt;/number&gt;&lt;dates&gt;&lt;year&gt;2016&lt;/year&gt;&lt;pub-dates&gt;&lt;date&gt;10, October&lt;/date&gt;&lt;/pub-dates&gt;&lt;/dates&gt;&lt;pub-location&gt;Web&lt;/pub-location&gt;&lt;publisher&gt;GOMspace&lt;/publisher&gt;&lt;work-type&gt;Contract&lt;/work-type&gt;&lt;urls&gt;&lt;/urls&gt;&lt;electronic-resource-num&gt;10, November, 2016&lt;/electronic-resource-num&gt;&lt;/record&gt;&lt;/Cite&gt;&lt;/EndNote&gt;</w:instrText>
-      </w:r>
-      <w:r>
-        <w:fldChar w:fldCharType="separate"/>
-      </w:r>
-      <w:r>
-        <w:rPr>
-          <w:noProof/>
-        </w:rPr>
-        <w:t>[57, 58]</w:t>
-      </w:r>
-      <w:r>
-        <w:fldChar w:fldCharType="end"/>
-      </w:r>
-      <w:r>
-        <w:t xml:space="preserve"> and Proba-3 </w:t>
-      </w:r>
-      <w:r>
-        <w:fldChar w:fldCharType="begin"/>
-      </w:r>
-      <w:r>
-        <w:instrText xml:space="preserve"> ADDIN EN.CITE &lt;EndNote&gt;&lt;Cite&gt;&lt;Author&gt;Focardi&lt;/Author&gt;&lt;Year&gt;2016&lt;/Year&gt;&lt;RecNum&gt;51&lt;/RecNum&gt;&lt;DisplayText&gt;[59]&lt;/DisplayText&gt;&lt;record&gt;&lt;rec-number&gt;51&lt;/rec-number&gt;&lt;foreign-keys&gt;&lt;key app="EN" db-id="s2tw2pe5hwzta8esap0xpxarvrrwetsezwzd" timestamp="1485949178"&gt;51&lt;/key&gt;&lt;/foreign-keys&gt;&lt;ref-type name="Conference Proceedings"&gt;10&lt;/ref-type&gt;&lt;contributors&gt;&lt;authors&gt;&lt;author&gt;Focardi, M&lt;/author&gt;&lt;author&gt;Noce, V&lt;/author&gt;&lt;author&gt;Buckley, S&lt;/author&gt;&lt;author&gt;O&amp;apos;Neill, K&lt;/author&gt;&lt;author&gt;Bemporad, A&lt;/author&gt;&lt;author&gt;Fineschi, S&lt;/author&gt;&lt;author&gt;Pancrazzi, M&lt;/author&gt;&lt;author&gt;Landini, F&lt;/author&gt;&lt;author&gt;Baccani, C&lt;/author&gt;&lt;author&gt;Capobianco, G&lt;/author&gt;&lt;/authors&gt;&lt;/contributors&gt;&lt;titles&gt;&lt;title&gt;The shadow position sensors (SPS) formation flying metrology subsystem for the ESA PROBA-3 mission: present status and future developments&lt;/title&gt;&lt;secondary-title&gt;SPIE Astronomical Telescopes+ Instrumentation&lt;/secondary-title&gt;&lt;/titles&gt;&lt;pages&gt;99044Z-99044Z-17&lt;/pages&gt;&lt;dates&gt;&lt;year&gt;2016&lt;/year&gt;&lt;/dates&gt;&lt;publisher&gt;International Society for Optics and Photonics&lt;/publisher&gt;&lt;urls&gt;&lt;/urls&gt;&lt;/record&gt;&lt;/Cite&gt;&lt;/EndNote&gt;</w:instrText>
-      </w:r>
-      <w:r>
-        <w:fldChar w:fldCharType="separate"/>
-      </w:r>
-      <w:r>
-        <w:rPr>
-          <w:noProof/>
-        </w:rPr>
-        <w:t>[59]</w:t>
-      </w:r>
-      <w:r>
-        <w:fldChar w:fldCharType="end"/>
-      </w:r>
-      <w:r>
-        <w:t xml:space="preserve">, NASA’s CPOD </w:t>
-      </w:r>
-      <w:r>
-        <w:fldChar w:fldCharType="begin"/>
-      </w:r>
-      <w:r>
-        <w:instrText xml:space="preserve"> ADDIN EN.CITE &lt;EndNote&gt;&lt;Cite&gt;&lt;Author&gt;Villa&lt;/Author&gt;&lt;Year&gt;2015&lt;/Year&gt;&lt;RecNum&gt;5&lt;/RecNum&gt;&lt;DisplayText&gt;[60]&lt;/DisplayText&gt;&lt;record&gt;&lt;rec-number&gt;5&lt;/rec-number&gt;&lt;foreign-keys&gt;&lt;key app="EN" db-id="s2tw2pe5hwzta8esap0xpxarvrrwetsezwzd" timestamp="1478798494"&gt;5&lt;/key&gt;&lt;/foreign-keys&gt;&lt;ref-type name="Journal Article"&gt;17&lt;/ref-type&gt;&lt;contributors&gt;&lt;authors&gt;&lt;author&gt;Villa, Marco&lt;/author&gt;&lt;author&gt;Martinez, Andres&lt;/author&gt;&lt;author&gt;Petro, Andrew&lt;/author&gt;&lt;/authors&gt;&lt;/contributors&gt;&lt;titles&gt;&lt;title&gt;Cubesat Proximity Operations Demonstration (CPOD)&lt;/title&gt;&lt;/titles&gt;&lt;dates&gt;&lt;year&gt;2015&lt;/year&gt;&lt;/dates&gt;&lt;urls&gt;&lt;/urls&gt;&lt;/record&gt;&lt;/Cite&gt;&lt;/EndNote&gt;</w:instrText>
-      </w:r>
-      <w:r>
-        <w:fldChar w:fldCharType="separate"/>
-      </w:r>
-      <w:r>
-        <w:rPr>
-          <w:noProof/>
-        </w:rPr>
-        <w:t>[60]</w:t>
-      </w:r>
-      <w:r>
-        <w:fldChar w:fldCharType="end"/>
-      </w:r>
-      <w:r>
-        <w:t xml:space="preserve"> and TROPICS </w:t>
-      </w:r>
-      <w:r>
-        <w:fldChar w:fldCharType="begin"/>
-      </w:r>
-      <w:r>
-        <w:instrText xml:space="preserve"> ADDIN EN.CITE &lt;EndNote&gt;&lt;Cite&gt;&lt;Author&gt;Cecil&lt;/Author&gt;&lt;Year&gt;2016&lt;/Year&gt;&lt;RecNum&gt;53&lt;/RecNum&gt;&lt;DisplayText&gt;[61]&lt;/DisplayText&gt;&lt;record&gt;&lt;rec-number&gt;53&lt;/rec-number&gt;&lt;foreign-keys&gt;&lt;key app="EN" db-id="s2tw2pe5hwzta8esap0xpxarvrrwetsezwzd" timestamp="1485949487"&gt;53&lt;/key&gt;&lt;/foreign-keys&gt;&lt;ref-type name="Journal Article"&gt;17&lt;/ref-type&gt;&lt;contributors&gt;&lt;authors&gt;&lt;author&gt;Cecil, Dan&lt;/author&gt;&lt;/authors&gt;&lt;/contributors&gt;&lt;titles&gt;&lt;title&gt;Potential Future NASA Satellite Data and Applications for Tropical Cyclones&lt;/title&gt;&lt;/titles&gt;&lt;dates&gt;&lt;year&gt;2016&lt;/year&gt;&lt;/dates&gt;&lt;urls&gt;&lt;/urls&gt;&lt;/record&gt;&lt;/Cite&gt;&lt;/EndNote&gt;</w:instrText>
-      </w:r>
-      <w:r>
-        <w:fldChar w:fldCharType="separate"/>
-      </w:r>
-      <w:r>
-        <w:rPr>
-          <w:noProof/>
-        </w:rPr>
-        <w:t>[61]</w:t>
-      </w:r>
-      <w:r>
-        <w:fldChar w:fldCharType="end"/>
-      </w:r>
-      <w:r>
-        <w:t xml:space="preserve">, QB50 </w:t>
-      </w:r>
-      <w:r>
-        <w:fldChar w:fldCharType="begin"/>
-      </w:r>
-      <w:r>
-        <w:instrText xml:space="preserve"> ADDIN EN.CITE &lt;EndNote&gt;&lt;Cite&gt;&lt;Author&gt;Gill&lt;/Author&gt;&lt;Year&gt;2013&lt;/Year&gt;&lt;RecNum&gt;38&lt;/RecNum&gt;&lt;DisplayText&gt;[62]&lt;/DisplayText&gt;&lt;record&gt;&lt;rec-number&gt;38&lt;/rec-number&gt;&lt;foreign-keys&gt;&lt;key app="EN" db-id="s2tw2pe5hwzta8esap0xpxarvrrwetsezwzd" timestamp="1485344124"&gt;38&lt;/key&gt;&lt;/foreign-keys&gt;&lt;ref-type name="Journal Article"&gt;17&lt;/ref-type&gt;&lt;contributors&gt;&lt;authors&gt;&lt;author&gt;Gill, E&lt;/author&gt;&lt;author&gt;Sundaramoorthy, P&lt;/author&gt;&lt;author&gt;Bouwmeester, J&lt;/author&gt;&lt;author&gt;Zandbergen, B&lt;/author&gt;&lt;author&gt;Reinhard, R&lt;/author&gt;&lt;/authors&gt;&lt;/contributors&gt;&lt;titles&gt;&lt;title&gt;Formation flying within a constellation of nano-satellites: The QB50 mission&lt;/title&gt;&lt;secondary-title&gt;Acta Astronautica&lt;/secondary-title&gt;&lt;/titles&gt;&lt;periodical&gt;&lt;full-title&gt;Acta Astronautica&lt;/full-title&gt;&lt;/periodical&gt;&lt;pages&gt;110-117&lt;/pages&gt;&lt;volume&gt;82&lt;/volume&gt;&lt;number&gt;1&lt;/number&gt;&lt;dates&gt;&lt;year&gt;2013&lt;/year&gt;&lt;/dates&gt;&lt;isbn&gt;0094-5765&lt;/isbn&gt;&lt;urls&gt;&lt;/urls&gt;&lt;/record&gt;&lt;/Cite&gt;&lt;/EndNote&gt;</w:instrText>
-      </w:r>
-      <w:r>
-        <w:fldChar w:fldCharType="separate"/>
-      </w:r>
-      <w:r>
-        <w:rPr>
-          <w:noProof/>
-        </w:rPr>
-        <w:t>[62]</w:t>
-      </w:r>
-      <w:r>
-        <w:fldChar w:fldCharType="end"/>
-      </w:r>
-      <w:r>
-        <w:t xml:space="preserve"> and OLFAR </w:t>
-      </w:r>
-      <w:r>
-        <w:fldChar w:fldCharType="begin"/>
-      </w:r>
-      <w:r>
-        <w:instrText xml:space="preserve"> ADDIN EN.CITE &lt;EndNote&gt;&lt;Cite&gt;&lt;Author&gt;Bentum&lt;/Author&gt;&lt;Year&gt;2010&lt;/Year&gt;&lt;RecNum&gt;54&lt;/RecNum&gt;&lt;DisplayText&gt;[63]&lt;/DisplayText&gt;&lt;record&gt;&lt;rec-number&gt;54&lt;/rec-number&gt;&lt;foreign-keys&gt;&lt;key app="EN" db-id="s2tw2pe5hwzta8esap0xpxarvrrwetsezwzd" timestamp="1485949609"&gt;54&lt;/key&gt;&lt;/foreign-keys&gt;&lt;ref-type name="Journal Article"&gt;17&lt;/ref-type&gt;&lt;contributors&gt;&lt;authors&gt;&lt;author&gt;Bentum, Mark&lt;/author&gt;&lt;author&gt;Meijerink, Arjan&lt;/author&gt;&lt;author&gt;Boonstra, Albert-Jan&lt;/author&gt;&lt;author&gt;Verhoeven, Chris&lt;/author&gt;&lt;author&gt;Veen, Alle-Jan van der&lt;/author&gt;&lt;/authors&gt;&lt;/contributors&gt;&lt;titles&gt;&lt;title&gt;OLFAR: the orbiting low frequency array, how a cube sat swarm becomes a novel radio astronomy instrument in space&lt;/title&gt;&lt;secondary-title&gt;De Vonk&lt;/secondary-title&gt;&lt;/titles&gt;&lt;periodical&gt;&lt;full-title&gt;De Vonk&lt;/full-title&gt;&lt;/periodical&gt;&lt;pages&gt;1-5&lt;/pages&gt;&lt;volume&gt;25&lt;/volume&gt;&lt;dates&gt;&lt;year&gt;2010&lt;/year&gt;&lt;/dates&gt;&lt;isbn&gt;0925-5427&lt;/isbn&gt;&lt;label&gt;so:75352&lt;/label&gt;&lt;urls&gt;&lt;related-urls&gt;&lt;url&gt;http://doc.utwente.nl/75352/&lt;/url&gt;&lt;/related-urls&gt;&lt;/urls&gt;&lt;/record&gt;&lt;/Cite&gt;&lt;/EndNote&gt;</w:instrText>
-      </w:r>
-      <w:r>
-        <w:fldChar w:fldCharType="separate"/>
-      </w:r>
-      <w:r>
-        <w:rPr>
-          <w:noProof/>
-        </w:rPr>
-        <w:t>[63]</w:t>
-      </w:r>
-      <w:r>
-        <w:fldChar w:fldCharType="end"/>
-      </w:r>
-      <w:r>
-        <w:t>. These missions are, at the time of writing in development or awaiting a launch date with the exception of COPINS which was defunded.</w:t>
-      </w:r>
-    </w:p>
-    <w:p>
-      <w:pPr>
-        <w:pStyle w:val="Heading3"/>
-      </w:pPr>
-      <w:bookmarkStart w:id="22" w:name="_Toc479772946"/>
-      <w:r>
-        <w:t>Future Missions</w:t>
+        <w:pStyle w:val="Heading2"/>
+      </w:pPr>
+      <w:bookmarkStart w:id="22" w:name="_Toc479772948"/>
+      <w:r>
+        <w:t>Summary</w:t>
       </w:r>
       <w:bookmarkEnd w:id="22"/>
     </w:p>
@@ -6884,43 +7627,12 @@
         <w:t>…</w:t>
       </w:r>
     </w:p>
-    <w:p>
-      <w:pPr>
-        <w:pStyle w:val="Heading2"/>
-      </w:pPr>
-      <w:bookmarkStart w:id="23" w:name="_Toc479772947"/>
-      <w:r>
-        <w:lastRenderedPageBreak/>
-        <w:t>Other Areas of Note</w:t>
-      </w:r>
-      <w:bookmarkEnd w:id="23"/>
-    </w:p>
-    <w:p>
-      <w:r>
-        <w:t>…</w:t>
-      </w:r>
-    </w:p>
-    <w:p>
-      <w:pPr>
-        <w:pStyle w:val="Heading2"/>
-      </w:pPr>
-      <w:bookmarkStart w:id="24" w:name="_Toc479772948"/>
-      <w:r>
-        <w:t>Summary</w:t>
-      </w:r>
-      <w:bookmarkEnd w:id="24"/>
-    </w:p>
-    <w:p>
-      <w:r>
-        <w:t>…</w:t>
-      </w:r>
-    </w:p>
     <w:p/>
     <w:p>
       <w:pPr>
         <w:pStyle w:val="Heading1"/>
       </w:pPr>
-      <w:bookmarkStart w:id="25" w:name="_Toc479772949"/>
+      <w:bookmarkStart w:id="23" w:name="_Toc479772949"/>
       <w:r>
         <w:lastRenderedPageBreak/>
         <w:t>Proposed</w:t>
@@ -6931,30 +7643,60 @@
       <w:r>
         <w:t>Protocols</w:t>
       </w:r>
+      <w:bookmarkEnd w:id="23"/>
+    </w:p>
+    <w:p>
+      <w:pPr>
+        <w:pStyle w:val="Heading2"/>
+      </w:pPr>
+      <w:bookmarkStart w:id="24" w:name="_Toc479772950"/>
+      <w:r>
+        <w:t>Introduction</w:t>
+      </w:r>
+      <w:bookmarkEnd w:id="24"/>
+    </w:p>
+    <w:p>
+      <w:r>
+        <w:t>… Objectives, Requirements, Restrictions</w:t>
+      </w:r>
+    </w:p>
+    <w:p>
+      <w:pPr>
+        <w:pStyle w:val="Heading2"/>
+      </w:pPr>
+      <w:bookmarkStart w:id="25" w:name="_Toc479772951"/>
+      <w:r>
+        <w:t>Objectives</w:t>
+      </w:r>
       <w:bookmarkEnd w:id="25"/>
     </w:p>
     <w:p>
+      <w:r>
+        <w:t>…</w:t>
+      </w:r>
+    </w:p>
+    <w:p>
       <w:pPr>
         <w:pStyle w:val="Heading2"/>
       </w:pPr>
-      <w:bookmarkStart w:id="26" w:name="_Toc479772950"/>
-      <w:r>
-        <w:t>Introduction</w:t>
+      <w:bookmarkStart w:id="26" w:name="_Toc479772952"/>
+      <w:r>
+        <w:t>Assumptions</w:t>
       </w:r>
       <w:bookmarkEnd w:id="26"/>
     </w:p>
     <w:p>
       <w:r>
-        <w:t>… Objectives, Requirements, Restrictions</w:t>
+        <w:t>… Large sections covering basis, defense and compromise of all relevant assumptions</w:t>
       </w:r>
     </w:p>
     <w:p>
       <w:pPr>
         <w:pStyle w:val="Heading2"/>
       </w:pPr>
-      <w:bookmarkStart w:id="27" w:name="_Toc479772951"/>
-      <w:r>
-        <w:t>Objectives</w:t>
+      <w:bookmarkStart w:id="27" w:name="_Toc479772953"/>
+      <w:r>
+        <w:t>Restrictions</w:t>
       </w:r>
       <w:bookmarkEnd w:id="27"/>
     </w:p>
@@ -6967,49 +7709,11 @@
       <w:pPr>
         <w:pStyle w:val="Heading2"/>
       </w:pPr>
-      <w:bookmarkStart w:id="28" w:name="_Toc479772952"/>
-      <w:r>
-        <w:t>Assumptions</w:t>
+      <w:bookmarkStart w:id="28" w:name="_Toc479772954"/>
+      <w:r>
+        <w:t>Summary</w:t>
       </w:r>
       <w:bookmarkEnd w:id="28"/>
-    </w:p>
-    <w:p>
-      <w:r>
-        <w:t xml:space="preserve">… Large sections covering basis, </w:t>
-      </w:r>
-      <w:proofErr w:type="spellStart"/>
-      <w:r>
-        <w:t>defense</w:t>
-      </w:r>
-      <w:proofErr w:type="spellEnd"/>
-      <w:r>
-        <w:t xml:space="preserve"> and compromise of all relevant assumptions</w:t>
-      </w:r>
-    </w:p>
-    <w:p>
-      <w:pPr>
-        <w:pStyle w:val="Heading2"/>
-      </w:pPr>
-      <w:bookmarkStart w:id="29" w:name="_Toc479772953"/>
-      <w:r>
-        <w:t>Restrictions</w:t>
-      </w:r>
-      <w:bookmarkEnd w:id="29"/>
-    </w:p>
-    <w:p>
-      <w:r>
-        <w:t>…</w:t>
-      </w:r>
-    </w:p>
-    <w:p>
-      <w:pPr>
-        <w:pStyle w:val="Heading2"/>
-      </w:pPr>
-      <w:bookmarkStart w:id="30" w:name="_Toc479772954"/>
-      <w:r>
-        <w:t>Summary</w:t>
-      </w:r>
-      <w:bookmarkEnd w:id="30"/>
     </w:p>
     <w:p>
       <w:r>
@@ -7022,20 +7726,56 @@
       <w:pPr>
         <w:pStyle w:val="Heading1"/>
       </w:pPr>
-      <w:bookmarkStart w:id="31" w:name="_Toc479772955"/>
+      <w:bookmarkStart w:id="29" w:name="_Toc479772955"/>
       <w:r>
         <w:lastRenderedPageBreak/>
         <w:t>Simulation</w:t>
       </w:r>
+      <w:bookmarkEnd w:id="29"/>
+    </w:p>
+    <w:p>
+      <w:pPr>
+        <w:pStyle w:val="Heading2"/>
+      </w:pPr>
+      <w:bookmarkStart w:id="30" w:name="_Toc479772956"/>
+      <w:r>
+        <w:t>Introduction</w:t>
+      </w:r>
+      <w:bookmarkEnd w:id="30"/>
+    </w:p>
+    <w:p>
+      <w:r>
+        <w:t>…</w:t>
+      </w:r>
+      <w:r>
+        <w:t xml:space="preserve"> Include formati</w:t>
+      </w:r>
+      <w:r>
+        <w:t>ons/scenarios examined</w:t>
+      </w:r>
+    </w:p>
+    <w:p>
+      <w:pPr>
+        <w:pStyle w:val="Heading2"/>
+      </w:pPr>
+      <w:bookmarkStart w:id="31" w:name="_Toc479772957"/>
+      <w:r>
+        <w:t>OMNeT++</w:t>
+      </w:r>
       <w:bookmarkEnd w:id="31"/>
     </w:p>
     <w:p>
+      <w:r>
+        <w:t>…</w:t>
+      </w:r>
+    </w:p>
+    <w:p>
       <w:pPr>
         <w:pStyle w:val="Heading2"/>
       </w:pPr>
-      <w:bookmarkStart w:id="32" w:name="_Toc479772956"/>
-      <w:r>
-        <w:t>Introduction</w:t>
+      <w:bookmarkStart w:id="32" w:name="_Toc479772958"/>
+      <w:r>
+        <w:t>Protocol Implementation</w:t>
       </w:r>
       <w:bookmarkEnd w:id="32"/>
     </w:p>
@@ -7043,30 +7783,43 @@
       <w:r>
         <w:t>…</w:t>
       </w:r>
-      <w:r>
-        <w:t xml:space="preserve"> Include formati</w:t>
-      </w:r>
-      <w:r>
-        <w:t>ons/scenarios examined</w:t>
-      </w:r>
     </w:p>
     <w:p>
       <w:pPr>
         <w:pStyle w:val="Heading2"/>
       </w:pPr>
-      <w:bookmarkStart w:id="33" w:name="_Toc479772957"/>
-      <w:proofErr w:type="spellStart"/>
-      <w:r>
-        <w:t>OMNeT</w:t>
-      </w:r>
-      <w:proofErr w:type="spellEnd"/>
-      <w:r>
-        <w:t>++</w:t>
+      <w:bookmarkStart w:id="33" w:name="_Toc479772959"/>
+      <w:r>
+        <w:t xml:space="preserve">Simulation </w:t>
+      </w:r>
+      <w:r>
+        <w:t>Design</w:t>
       </w:r>
       <w:bookmarkEnd w:id="33"/>
     </w:p>
     <w:p>
       <w:r>
+        <w:t xml:space="preserve">… </w:t>
+      </w:r>
+      <w:r>
+        <w:t xml:space="preserve">Assumptions, simplications etc. </w:t>
+      </w:r>
+    </w:p>
+    <w:p>
+      <w:pPr>
+        <w:pStyle w:val="Heading2"/>
+      </w:pPr>
+      <w:bookmarkStart w:id="34" w:name="_Toc479772960"/>
+      <w:r>
+        <w:t>Simulation</w:t>
+      </w:r>
+      <w:r>
+        <w:t xml:space="preserve"> Analysis</w:t>
+      </w:r>
+      <w:bookmarkEnd w:id="34"/>
+    </w:p>
+    <w:p>
+      <w:r>
         <w:t>…</w:t>
       </w:r>
     </w:p>
@@ -7074,11 +7827,11 @@
       <w:pPr>
         <w:pStyle w:val="Heading2"/>
       </w:pPr>
-      <w:bookmarkStart w:id="34" w:name="_Toc479772958"/>
-      <w:r>
-        <w:t>Protocol Implementation</w:t>
-      </w:r>
-      <w:bookmarkEnd w:id="34"/>
+      <w:bookmarkStart w:id="35" w:name="_Toc479772961"/>
+      <w:r>
+        <w:t>Discussion</w:t>
+      </w:r>
+      <w:bookmarkEnd w:id="35"/>
     </w:p>
     <w:p>
       <w:r>
@@ -7087,84 +7840,52 @@
     </w:p>
     <w:p>
       <w:pPr>
-        <w:pStyle w:val="Heading2"/>
-      </w:pPr>
-      <w:bookmarkStart w:id="35" w:name="_Toc479772959"/>
-      <w:r>
-        <w:t xml:space="preserve">Simulation </w:t>
-      </w:r>
-      <w:r>
-        <w:t>Design</w:t>
-      </w:r>
-      <w:bookmarkEnd w:id="35"/>
-    </w:p>
-    <w:p>
-      <w:r>
-        <w:t xml:space="preserve">… </w:t>
-      </w:r>
-      <w:r>
-        <w:t xml:space="preserve">Assumptions, </w:t>
-      </w:r>
-      <w:proofErr w:type="spellStart"/>
-      <w:r>
-        <w:t>simplications</w:t>
-      </w:r>
-      <w:proofErr w:type="spellEnd"/>
-      <w:r>
-        <w:t xml:space="preserve"> etc. </w:t>
-      </w:r>
-    </w:p>
-    <w:p>
-      <w:pPr>
-        <w:pStyle w:val="Heading2"/>
-      </w:pPr>
-      <w:bookmarkStart w:id="36" w:name="_Toc479772960"/>
-      <w:r>
-        <w:t>Simulation</w:t>
-      </w:r>
-      <w:r>
-        <w:t xml:space="preserve"> Analysis</w:t>
-      </w:r>
-      <w:bookmarkEnd w:id="36"/>
-    </w:p>
-    <w:p>
-      <w:r>
-        <w:t>…</w:t>
-      </w:r>
-    </w:p>
-    <w:p>
-      <w:pPr>
-        <w:pStyle w:val="Heading2"/>
-      </w:pPr>
-      <w:bookmarkStart w:id="37" w:name="_Toc479772961"/>
-      <w:r>
-        <w:t>Discussion</w:t>
-      </w:r>
-      <w:bookmarkEnd w:id="37"/>
-    </w:p>
-    <w:p>
-      <w:r>
-        <w:t>…</w:t>
-      </w:r>
-    </w:p>
-    <w:p>
-      <w:pPr>
         <w:pStyle w:val="Heading1"/>
       </w:pPr>
-      <w:bookmarkStart w:id="38" w:name="_Toc479772962"/>
+      <w:bookmarkStart w:id="36" w:name="_Toc479772962"/>
       <w:r>
         <w:lastRenderedPageBreak/>
         <w:t>Results</w:t>
       </w:r>
+      <w:bookmarkEnd w:id="36"/>
+    </w:p>
+    <w:p>
+      <w:pPr>
+        <w:pStyle w:val="Heading2"/>
+      </w:pPr>
+      <w:bookmarkStart w:id="37" w:name="_Toc479772963"/>
+      <w:r>
+        <w:t>Introduction</w:t>
+      </w:r>
+      <w:bookmarkEnd w:id="37"/>
+    </w:p>
+    <w:p>
+      <w:r>
+        <w:t>…</w:t>
+      </w:r>
+    </w:p>
+    <w:p>
+      <w:pPr>
+        <w:pStyle w:val="Heading2"/>
+      </w:pPr>
+      <w:bookmarkStart w:id="38" w:name="_Toc479772964"/>
+      <w:r>
+        <w:t>Key Metrics</w:t>
+      </w:r>
       <w:bookmarkEnd w:id="38"/>
     </w:p>
     <w:p>
+      <w:r>
+        <w:t>…</w:t>
+      </w:r>
+    </w:p>
+    <w:p>
       <w:pPr>
         <w:pStyle w:val="Heading2"/>
       </w:pPr>
-      <w:bookmarkStart w:id="39" w:name="_Toc479772963"/>
-      <w:r>
-        <w:t>Introduction</w:t>
+      <w:bookmarkStart w:id="39" w:name="_Toc479772965"/>
+      <w:r>
+        <w:t>Simulation Results</w:t>
       </w:r>
       <w:bookmarkEnd w:id="39"/>
     </w:p>
@@ -7175,11 +7896,14 @@
     </w:p>
     <w:p>
       <w:pPr>
-        <w:pStyle w:val="Heading2"/>
-      </w:pPr>
-      <w:bookmarkStart w:id="40" w:name="_Toc479772964"/>
-      <w:r>
-        <w:t>Key Metrics</w:t>
+        <w:pStyle w:val="Heading3"/>
+      </w:pPr>
+      <w:bookmarkStart w:id="40" w:name="_Toc479772966"/>
+      <w:r>
+        <w:t>Scenario</w:t>
+      </w:r>
+      <w:r>
+        <w:t xml:space="preserve"> 1</w:t>
       </w:r>
       <w:bookmarkEnd w:id="40"/>
     </w:p>
@@ -7190,11 +7914,14 @@
     </w:p>
     <w:p>
       <w:pPr>
-        <w:pStyle w:val="Heading2"/>
-      </w:pPr>
-      <w:bookmarkStart w:id="41" w:name="_Toc479772965"/>
-      <w:r>
-        <w:t>Simulation Results</w:t>
+        <w:pStyle w:val="Heading3"/>
+      </w:pPr>
+      <w:bookmarkStart w:id="41" w:name="_Toc479772967"/>
+      <w:r>
+        <w:t xml:space="preserve">Scenario </w:t>
+      </w:r>
+      <w:r>
+        <w:t>2</w:t>
       </w:r>
       <w:bookmarkEnd w:id="41"/>
     </w:p>
@@ -7207,12 +7934,12 @@
       <w:pPr>
         <w:pStyle w:val="Heading3"/>
       </w:pPr>
-      <w:bookmarkStart w:id="42" w:name="_Toc479772966"/>
+      <w:bookmarkStart w:id="42" w:name="_Toc479772968"/>
       <w:r>
         <w:t>Scenario</w:t>
       </w:r>
       <w:r>
-        <w:t xml:space="preserve"> 1</w:t>
+        <w:t xml:space="preserve"> 3</w:t>
       </w:r>
       <w:bookmarkEnd w:id="42"/>
     </w:p>
@@ -7223,75 +7950,39 @@
     </w:p>
     <w:p>
       <w:pPr>
-        <w:pStyle w:val="Heading3"/>
-      </w:pPr>
-      <w:bookmarkStart w:id="43" w:name="_Toc479772967"/>
-      <w:r>
-        <w:t xml:space="preserve">Scenario </w:t>
-      </w:r>
-      <w:r>
-        <w:t>2</w:t>
-      </w:r>
-      <w:bookmarkEnd w:id="43"/>
-    </w:p>
-    <w:p>
-      <w:r>
-        <w:t>…</w:t>
-      </w:r>
-    </w:p>
-    <w:p>
-      <w:pPr>
-        <w:pStyle w:val="Heading3"/>
-      </w:pPr>
-      <w:bookmarkStart w:id="44" w:name="_Toc479772968"/>
-      <w:r>
-        <w:t>Scenario</w:t>
-      </w:r>
-      <w:r>
-        <w:t xml:space="preserve"> 3</w:t>
-      </w:r>
-      <w:bookmarkEnd w:id="44"/>
-    </w:p>
-    <w:p>
-      <w:r>
-        <w:t>…</w:t>
-      </w:r>
-    </w:p>
-    <w:p>
-      <w:pPr>
         <w:pStyle w:val="Heading1"/>
       </w:pPr>
-      <w:bookmarkStart w:id="45" w:name="_Toc479772969"/>
+      <w:bookmarkStart w:id="43" w:name="_Toc479772969"/>
       <w:r>
         <w:lastRenderedPageBreak/>
         <w:t>Conclusions</w:t>
       </w:r>
+      <w:bookmarkEnd w:id="43"/>
+    </w:p>
+    <w:p>
+      <w:pPr>
+        <w:pStyle w:val="Heading2"/>
+      </w:pPr>
+      <w:bookmarkStart w:id="44" w:name="_Toc479772970"/>
+      <w:r>
+        <w:t>Discussion</w:t>
+      </w:r>
+      <w:bookmarkEnd w:id="44"/>
+    </w:p>
+    <w:p>
+      <w:r>
+        <w:t>…</w:t>
+      </w:r>
+    </w:p>
+    <w:p>
+      <w:pPr>
+        <w:pStyle w:val="Heading2"/>
+      </w:pPr>
+      <w:bookmarkStart w:id="45" w:name="_Toc479772971"/>
+      <w:r>
+        <w:t>Future Work</w:t>
+      </w:r>
       <w:bookmarkEnd w:id="45"/>
-    </w:p>
-    <w:p>
-      <w:pPr>
-        <w:pStyle w:val="Heading2"/>
-      </w:pPr>
-      <w:bookmarkStart w:id="46" w:name="_Toc479772970"/>
-      <w:r>
-        <w:t>Discussion</w:t>
-      </w:r>
-      <w:bookmarkEnd w:id="46"/>
-    </w:p>
-    <w:p>
-      <w:r>
-        <w:t>…</w:t>
-      </w:r>
-    </w:p>
-    <w:p>
-      <w:pPr>
-        <w:pStyle w:val="Heading2"/>
-      </w:pPr>
-      <w:bookmarkStart w:id="47" w:name="_Toc479772971"/>
-      <w:r>
-        <w:t>Future Work</w:t>
-      </w:r>
-      <w:bookmarkEnd w:id="47"/>
     </w:p>
     <w:p>
       <w:r>
@@ -8088,16 +8779,16 @@
       </w:r>
       <w:r>
         <w:tab/>
-        <w:t xml:space="preserve">M. Di Francesco, S. K. Das, and G. Anastasi, "Data collection in wireless sensor networks with mobile elements: A survey," </w:t>
+        <w:t xml:space="preserve">W. A. Beech, D. E. Nielsen, J. T. Noo, and L. K. Ncuu, "AX. 25 Link Access Protocol for Amateur Packet Radio, Version: 2.2 Rev," in </w:t>
       </w:r>
       <w:r>
         <w:rPr>
           <w:i/>
         </w:rPr>
-        <w:t xml:space="preserve">ACM Transactions on Sensor Networks (TOSN), </w:t>
-      </w:r>
-      <w:r>
-        <w:t>vol. 8, p. 7, 2011.</w:t>
+        <w:t>Tucson Amateur Packet Radio Corp</w:t>
+      </w:r>
+      <w:r>
+        <w:t>, 1997.</w:t>
       </w:r>
     </w:p>
     <w:p>
@@ -8111,16 +8802,16 @@
       </w:r>
       <w:r>
         <w:tab/>
-        <w:t xml:space="preserve">T. Rault, A. Bouabdallah, and Y. Challal, "Energy efficiency in wireless sensor networks: A top-down survey," </w:t>
+        <w:t xml:space="preserve">P. Muri and J. McNair, "A survey of communication sub-systems for intersatellite linked systems and CubeSat missions," </w:t>
       </w:r>
       <w:r>
         <w:rPr>
           <w:i/>
         </w:rPr>
-        <w:t xml:space="preserve">Computer Networks, </w:t>
-      </w:r>
-      <w:r>
-        <w:t>vol. 67, pp. 104-122, 2014.</w:t>
+        <w:t xml:space="preserve">JCM, </w:t>
+      </w:r>
+      <w:r>
+        <w:t>vol. 7, pp. 290-308, 2012.</w:t>
       </w:r>
     </w:p>
     <w:p>
@@ -8134,16 +8825,16 @@
       </w:r>
       <w:r>
         <w:tab/>
-        <w:t xml:space="preserve">C. Y. Aung, B. C. Seet, M. Zhang, L. F. Xie, and P. H. J. Chong, "A review of group mobility models for mobile ad hoc networks," </w:t>
+        <w:t>C. Fish, C. Swenson, T. Neilsen, B. Bingham, J. Gunther, E. Stromberg</w:t>
       </w:r>
       <w:r>
         <w:rPr>
           <w:i/>
         </w:rPr>
-        <w:t xml:space="preserve">Wireless Personal Communications, </w:t>
-      </w:r>
-      <w:r>
-        <w:t>vol. 85, pp. 1317-1331, 2015.</w:t>
+        <w:t>, et al.</w:t>
+      </w:r>
+      <w:r>
+        <w:t>, "Dice mission design, development, and implementation: Success and challenges," 2012.</w:t>
       </w:r>
     </w:p>
     <w:p>
@@ -8157,20 +8848,7 @@
       </w:r>
       <w:r>
         <w:tab/>
-        <w:t xml:space="preserve">S. Mohseni, R. Hassan, A. Patel, and R. Razali, "Comparative review study of reactive and proactive routing protocols in </w:t>
-      </w:r>
-      <w:r>
-        <w:lastRenderedPageBreak/>
-        <w:t xml:space="preserve">MANETs," in </w:t>
-      </w:r>
-      <w:r>
-        <w:rPr>
-          <w:i/>
-        </w:rPr>
-        <w:t>Digital ecosystems and technologies (DEST), 2010 4th IEEE international conference on</w:t>
-      </w:r>
-      <w:r>
-        <w:t>, 2010, pp. 304-309.</w:t>
+        <w:t>R. Hodges, B. Shah, D. Muthulingham, and T. Freeman, "ISARA–Integrated Solar Array and Reflectarray Mission Overview," 2013.</w:t>
       </w:r>
     </w:p>
     <w:p>
@@ -8180,20 +8858,12 @@
         <w:ind w:left="720" w:hanging="720"/>
       </w:pPr>
       <w:r>
+        <w:lastRenderedPageBreak/>
         <w:t>[37]</w:t>
       </w:r>
       <w:r>
         <w:tab/>
-        <w:t xml:space="preserve">I. Bekmezci, O. K. Sahingoz, and Ş. Temel, "Flying ad-hoc networks (FANETs): A survey," </w:t>
-      </w:r>
-      <w:r>
-        <w:rPr>
-          <w:i/>
-        </w:rPr>
-        <w:t xml:space="preserve">Ad Hoc Networks, </w:t>
-      </w:r>
-      <w:r>
-        <w:t>vol. 11, pp. 1254-1270, 2013.</w:t>
+        <w:t>S. Wu, W. Chen, and C. Chao, "The STU-2 CubeSat Mission and In-Orbit Test Results," 2016.</w:t>
       </w:r>
     </w:p>
     <w:p>
@@ -8207,7 +8877,16 @@
       </w:r>
       <w:r>
         <w:tab/>
-        <w:t>O. N. Challa, "CubeSat Cloud: A framework for distributed storage, processing and communication of remote sensing data on cubesat clusters," 2013.</w:t>
+        <w:t xml:space="preserve">S. S. Arnold, R. Nuzzaci, and A. Gordon-Ross, "Energy budgeting for CubeSats with an integrated FPGA," in </w:t>
+      </w:r>
+      <w:r>
+        <w:rPr>
+          <w:i/>
+        </w:rPr>
+        <w:t>Aerospace Conference, 2012 IEEE</w:t>
+      </w:r>
+      <w:r>
+        <w:t>, 2012, pp. 1-14.</w:t>
       </w:r>
     </w:p>
     <w:p>
@@ -8218,180 +8897,6 @@
       </w:pPr>
       <w:r>
         <w:t>[39]</w:t>
-      </w:r>
-      <w:r>
-        <w:tab/>
-        <w:t xml:space="preserve">O. N. Challa and J. McNair, "Cubesat torrent: Torrent like distributed communications for cubesat satellite clusters," in </w:t>
-      </w:r>
-      <w:r>
-        <w:rPr>
-          <w:i/>
-        </w:rPr>
-        <w:t>MILCOM 2012-2012 IEEE Military Communications Conference</w:t>
-      </w:r>
-      <w:r>
-        <w:t>, 2012, pp. 1-6.</w:t>
-      </w:r>
-    </w:p>
-    <w:p>
-      <w:pPr>
-        <w:pStyle w:val="EndNoteBibliography"/>
-        <w:spacing w:after="0"/>
-        <w:ind w:left="720" w:hanging="720"/>
-      </w:pPr>
-      <w:r>
-        <w:t>[40]</w:t>
-      </w:r>
-      <w:r>
-        <w:tab/>
-        <w:t xml:space="preserve">O. Challa and J. McNair, "Distributed Computing on CubeSat Clusters using MapReduce," in </w:t>
-      </w:r>
-      <w:r>
-        <w:rPr>
-          <w:i/>
-        </w:rPr>
-        <w:t>Proceedings of the 1st Interplanetary CubeSat Workshop, Cambridge, MA</w:t>
-      </w:r>
-      <w:r>
-        <w:t>, 2012.</w:t>
-      </w:r>
-    </w:p>
-    <w:p>
-      <w:pPr>
-        <w:pStyle w:val="EndNoteBibliography"/>
-        <w:spacing w:after="0"/>
-        <w:ind w:left="720" w:hanging="720"/>
-      </w:pPr>
-      <w:r>
-        <w:t>[41]</w:t>
-      </w:r>
-      <w:r>
-        <w:tab/>
-        <w:t xml:space="preserve">O. N. Challa and J. McNair, "Distributed Data Storage on CubeSat Clusters," </w:t>
-      </w:r>
-      <w:r>
-        <w:rPr>
-          <w:i/>
-        </w:rPr>
-        <w:t xml:space="preserve">Advances in Computing, </w:t>
-      </w:r>
-      <w:r>
-        <w:t>vol. 3, pp. 36-49, 2013.</w:t>
-      </w:r>
-    </w:p>
-    <w:p>
-      <w:pPr>
-        <w:pStyle w:val="EndNoteBibliography"/>
-        <w:spacing w:after="0"/>
-        <w:ind w:left="720" w:hanging="720"/>
-      </w:pPr>
-      <w:r>
-        <w:t>[42]</w:t>
-      </w:r>
-      <w:r>
-        <w:tab/>
-        <w:t xml:space="preserve">P. Muri and J. McNair, "A survey of communication sub-systems for intersatellite linked systems and CubeSat missions," </w:t>
-      </w:r>
-      <w:r>
-        <w:rPr>
-          <w:i/>
-        </w:rPr>
-        <w:t xml:space="preserve">JCM, </w:t>
-      </w:r>
-      <w:r>
-        <w:t>vol. 7, pp. 290-308, 2012.</w:t>
-      </w:r>
-    </w:p>
-    <w:p>
-      <w:pPr>
-        <w:pStyle w:val="EndNoteBibliography"/>
-        <w:spacing w:after="0"/>
-        <w:ind w:left="720" w:hanging="720"/>
-      </w:pPr>
-      <w:r>
-        <w:t>[43]</w:t>
-      </w:r>
-      <w:r>
-        <w:tab/>
-        <w:t xml:space="preserve">G. Bora, S. Bora, S. Singh, and S. M. Arsalan, "OSI reference model: An overview," </w:t>
-      </w:r>
-      <w:r>
-        <w:rPr>
-          <w:i/>
-        </w:rPr>
-        <w:t xml:space="preserve">International Journal of Computer Trends and Technology (IJCTT, </w:t>
-      </w:r>
-      <w:r>
-        <w:t>vol. 7, 2014.</w:t>
-      </w:r>
-    </w:p>
-    <w:p>
-      <w:pPr>
-        <w:pStyle w:val="EndNoteBibliography"/>
-        <w:spacing w:after="0"/>
-        <w:ind w:left="720" w:hanging="720"/>
-      </w:pPr>
-      <w:r>
-        <w:t>[44]</w:t>
-      </w:r>
-      <w:r>
-        <w:tab/>
-        <w:t xml:space="preserve">R. Radhakrishnan, W. W. Edmonson, F. Afghah, J. Chenou, R. M. Rodriguez-Osorio, and Q.-A. Zeng, "Optimal multiple </w:t>
-      </w:r>
-      <w:r>
-        <w:lastRenderedPageBreak/>
-        <w:t xml:space="preserve">access protocol for inter-satellite communication in small satellite systems," in </w:t>
-      </w:r>
-      <w:r>
-        <w:rPr>
-          <w:i/>
-        </w:rPr>
-        <w:t>4S Small Satellite Systems and Services Symposium</w:t>
-      </w:r>
-      <w:r>
-        <w:t>, 2014.</w:t>
-      </w:r>
-    </w:p>
-    <w:p>
-      <w:pPr>
-        <w:pStyle w:val="EndNoteBibliography"/>
-        <w:spacing w:after="0"/>
-        <w:ind w:left="720" w:hanging="720"/>
-      </w:pPr>
-      <w:r>
-        <w:t>[45]</w:t>
-      </w:r>
-      <w:r>
-        <w:tab/>
-        <w:t>O. Barnouin, J. Biele, I. Carnelli, V. Ciarletti, A. Cheng, A. Galvez</w:t>
-      </w:r>
-      <w:r>
-        <w:rPr>
-          <w:i/>
-        </w:rPr>
-        <w:t>, et al.</w:t>
-      </w:r>
-      <w:r>
-        <w:t xml:space="preserve">, "The Asteroid Impact and Deflection Assessment (AIDA) mission: Science Proximity Operations," in </w:t>
-      </w:r>
-      <w:r>
-        <w:rPr>
-          <w:i/>
-        </w:rPr>
-        <w:t>LPSC 2016 47th Lunar and Planetary Science Conference</w:t>
-      </w:r>
-      <w:r>
-        <w:t>, 2016, p. 1427.</w:t>
-      </w:r>
-    </w:p>
-    <w:p>
-      <w:pPr>
-        <w:pStyle w:val="EndNoteBibliography"/>
-        <w:spacing w:after="0"/>
-        <w:ind w:left="720" w:hanging="720"/>
-      </w:pPr>
-      <w:r>
-        <w:t>[46]</w:t>
       </w:r>
       <w:r>
         <w:tab/>
@@ -8422,12 +8927,29 @@
         <w:ind w:left="720" w:hanging="720"/>
       </w:pPr>
       <w:r>
-        <w:t>[47]</w:t>
+        <w:t>[40]</w:t>
       </w:r>
       <w:r>
         <w:tab/>
-        <w:t>J. Guo, J. Bouwmeester, and E. Gill, "From Single to Formation Flying CubeSats: An Update from the Delft Programme," 2013.</w:t>
-      </w:r>
+        <w:t xml:space="preserve">(2016, April 14th). </w:t>
+      </w:r>
+      <w:r>
+        <w:rPr>
+          <w:i/>
+        </w:rPr>
+        <w:t>CubeSat Design Overview Report</w:t>
+      </w:r>
+      <w:r>
+        <w:t xml:space="preserve">. Available: </w:t>
+      </w:r>
+      <w:hyperlink r:id="rId14" w:history="1">
+        <w:r>
+          <w:rPr>
+            <w:rStyle w:val="Hyperlink"/>
+          </w:rPr>
+          <w:t>http://sydney.edu.au/engineering/aeromech/AERO3760/private/CDR/1%20%20Critical%20Design%20Overview%20i-INSPIRE%EF%BC%92.pdf</w:t>
+        </w:r>
+      </w:hyperlink>
     </w:p>
     <w:p>
       <w:pPr>
@@ -8436,20 +8958,11 @@
         <w:ind w:left="720" w:hanging="720"/>
       </w:pPr>
       <w:r>
-        <w:t>[48]</w:t>
+        <w:t>[41]</w:t>
       </w:r>
       <w:r>
         <w:tab/>
-        <w:t xml:space="preserve">M. Alawieh, N. Hadaschik, N. Franke, and C. Mutschler, "Inter-satellite ranging in the Low Earth Orbit," in </w:t>
-      </w:r>
-      <w:r>
-        <w:rPr>
-          <w:i/>
-        </w:rPr>
-        <w:t>Communication Systems, Networks and Digital Signal Processing (CSNDSP), 2016 10th International Symposium on</w:t>
-      </w:r>
-      <w:r>
-        <w:t>, 2016, pp. 1-6.</w:t>
+        <w:t>J. Guo, J. Bouwmeester, and E. Gill, "From Single to Formation Flying CubeSats: An Update from the Delft Programme," 2013.</w:t>
       </w:r>
     </w:p>
     <w:p>
@@ -8459,11 +8972,11 @@
         <w:ind w:left="720" w:hanging="720"/>
       </w:pPr>
       <w:r>
-        <w:t>[49]</w:t>
+        <w:t>[42]</w:t>
       </w:r>
       <w:r>
         <w:tab/>
-        <w:t>E. Baceski, S. Gökçebağ, A. Erdem, C. G. Erbay, M. Akyol, K. Arslankoz</w:t>
+        <w:t>M. Focardi, V. Noce, S. Buckley, K. O'Neill, A. Bemporad, S. Fineschi</w:t>
       </w:r>
       <w:r>
         <w:rPr>
@@ -8472,16 +8985,16 @@
         <w:t>, et al.</w:t>
       </w:r>
       <w:r>
-        <w:t xml:space="preserve">, "HAVELSAT: A software defined radio experimentation CubeSat," in </w:t>
+        <w:t xml:space="preserve">, "The shadow position sensors (SPS) formation flying metrology subsystem for the ESA PROBA-3 mission: present status and future developments," in </w:t>
       </w:r>
       <w:r>
         <w:rPr>
           <w:i/>
         </w:rPr>
-        <w:t>Recent Advances in Space Technologies (RAST), 2015 7th International Conference on</w:t>
-      </w:r>
-      <w:r>
-        <w:t>, 2015, pp. 831-834.</w:t>
+        <w:t>SPIE Astronomical Telescopes+ Instrumentation</w:t>
+      </w:r>
+      <w:r>
+        <w:t>, 2016, pp. 99044Z-99044Z-17.</w:t>
       </w:r>
     </w:p>
     <w:p>
@@ -8491,11 +9004,11 @@
         <w:ind w:left="720" w:hanging="720"/>
       </w:pPr>
       <w:r>
-        <w:t>[50]</w:t>
+        <w:t>[43]</w:t>
       </w:r>
       <w:r>
         <w:tab/>
-        <w:t>S. Wu, W. Chen, Y. Zhang, W. Baan, and T. An, "SULFRO: A Swarm of Nano-/Micro-Satellite at SE L2 for Space Ultra-Low Frequency Radio Observatory," 2014.</w:t>
+        <w:t>G. Sun, X. Xia, S. Wu, Z. Wu, and W. Chen, "Attitude Determination and Control System Design for STU-2A CubeSat and In-Orbit Results," 2016.</w:t>
       </w:r>
     </w:p>
     <w:p>
@@ -8505,11 +9018,20 @@
         <w:ind w:left="720" w:hanging="720"/>
       </w:pPr>
       <w:r>
-        <w:t>[51]</w:t>
+        <w:t>[44]</w:t>
       </w:r>
       <w:r>
         <w:tab/>
-        <w:t>R. Schoemaker, "Robust and Flexible Command &amp; Data handling on Board the Delffi Formation Flying Mission," 2014.</w:t>
+        <w:t xml:space="preserve">J. Li, M. Post, T. Wright, and R. Lee, "Design of attitude control systems for cubesat-class nanosatellite," </w:t>
+      </w:r>
+      <w:r>
+        <w:rPr>
+          <w:i/>
+        </w:rPr>
+        <w:t xml:space="preserve">Journal of Control Science and Engineering, </w:t>
+      </w:r>
+      <w:r>
+        <w:t>vol. 2013, p. 4, 2013.</w:t>
       </w:r>
     </w:p>
     <w:p>
@@ -8520,11 +9042,20 @@
       </w:pPr>
       <w:r>
         <w:lastRenderedPageBreak/>
-        <w:t>[52]</w:t>
+        <w:t>[45]</w:t>
       </w:r>
       <w:r>
         <w:tab/>
-        <w:t>J. Hanson, J. Chartres, H. Sanchez, and K. Oyadomari, "The EDSN intersatellite communications architecture," 2014.</w:t>
+        <w:t xml:space="preserve">E. Glennon, J. Gauthier, M. Choudhury, A. Dempster, and K. Parkinson, "Synchronization and syntonization of formation flying cubesats using the namuru V3. 2 spaceborne GPS receiver," in </w:t>
+      </w:r>
+      <w:r>
+        <w:rPr>
+          <w:i/>
+        </w:rPr>
+        <w:t>Proceedings of the the ION 2013 Pacific PNT Meeting, Honolulu, HI, USA</w:t>
+      </w:r>
+      <w:r>
+        <w:t>, 2013, pp. 23-25.</w:t>
       </w:r>
     </w:p>
     <w:p>
@@ -8534,11 +9065,20 @@
         <w:ind w:left="720" w:hanging="720"/>
       </w:pPr>
       <w:r>
-        <w:t>[53]</w:t>
+        <w:t>[46]</w:t>
       </w:r>
       <w:r>
         <w:tab/>
-        <w:t>J. Chartres, H. Sanchez, and J. Hanson, "EDSN development lessons learned," 2014.</w:t>
+        <w:t xml:space="preserve">M. Di Francesco, S. K. Das, and G. Anastasi, "Data collection in wireless sensor networks with mobile elements: A survey," </w:t>
+      </w:r>
+      <w:r>
+        <w:rPr>
+          <w:i/>
+        </w:rPr>
+        <w:t xml:space="preserve">ACM Transactions on Sensor Networks (TOSN), </w:t>
+      </w:r>
+      <w:r>
+        <w:t>vol. 8, p. 7, 2011.</w:t>
       </w:r>
     </w:p>
     <w:p>
@@ -8548,11 +9088,20 @@
         <w:ind w:left="720" w:hanging="720"/>
       </w:pPr>
       <w:r>
-        <w:t>[54]</w:t>
+        <w:t>[47]</w:t>
       </w:r>
       <w:r>
         <w:tab/>
-        <w:t>K. I. Parker, "State-of-the-Art for Small Satellite Propulsion Systems," 2016.</w:t>
+        <w:t xml:space="preserve">T. Rault, A. Bouabdallah, and Y. Challal, "Energy efficiency in wireless sensor networks: A top-down survey," </w:t>
+      </w:r>
+      <w:r>
+        <w:rPr>
+          <w:i/>
+        </w:rPr>
+        <w:t xml:space="preserve">Computer Networks, </w:t>
+      </w:r>
+      <w:r>
+        <w:t>vol. 67, pp. 104-122, 2014.</w:t>
       </w:r>
     </w:p>
     <w:p>
@@ -8562,11 +9111,20 @@
         <w:ind w:left="720" w:hanging="720"/>
       </w:pPr>
       <w:r>
-        <w:t>[55]</w:t>
+        <w:t>[48]</w:t>
       </w:r>
       <w:r>
         <w:tab/>
-        <w:t>G. Sun, X. Xia, S. Wu, Z. Wu, and W. Chen, "Attitude Determination and Control System Design for STU-2A CubeSat and In-Orbit Results," 2016.</w:t>
+        <w:t xml:space="preserve">C. Y. Aung, B. C. Seet, M. Zhang, L. F. Xie, and P. H. J. Chong, "A review of group mobility models for mobile ad hoc networks," </w:t>
+      </w:r>
+      <w:r>
+        <w:rPr>
+          <w:i/>
+        </w:rPr>
+        <w:t xml:space="preserve">Wireless Personal Communications, </w:t>
+      </w:r>
+      <w:r>
+        <w:t>vol. 85, pp. 1317-1331, 2015.</w:t>
       </w:r>
     </w:p>
     <w:p>
@@ -8576,11 +9134,20 @@
         <w:ind w:left="720" w:hanging="720"/>
       </w:pPr>
       <w:r>
-        <w:t>[56]</w:t>
+        <w:t>[49]</w:t>
       </w:r>
       <w:r>
         <w:tab/>
-        <w:t>S. Wu, W. Chen, and C. Chao, "The STU-2 CubeSat Mission and In-Orbit Test Results," 2016.</w:t>
+        <w:t xml:space="preserve">S. Mohseni, R. Hassan, A. Patel, and R. Razali, "Comparative review study of reactive and proactive routing protocols in MANETs," in </w:t>
+      </w:r>
+      <w:r>
+        <w:rPr>
+          <w:i/>
+        </w:rPr>
+        <w:t>Digital ecosystems and technologies (DEST), 2010 4th IEEE international conference on</w:t>
+      </w:r>
+      <w:r>
+        <w:t>, 2010, pp. 304-309.</w:t>
       </w:r>
     </w:p>
     <w:p>
@@ -8590,20 +9157,20 @@
         <w:ind w:left="720" w:hanging="720"/>
       </w:pPr>
       <w:r>
-        <w:t>[57]</w:t>
+        <w:t>[50]</w:t>
       </w:r>
       <w:r>
         <w:tab/>
-        <w:t xml:space="preserve">M. Bisgaard, D. Gerhardt, H. Hermanns, J. Krčál, G. Nies, and M. Stenger, "Battery-Aware Scheduling in Low Orbit: The GomX–3 Case," in </w:t>
+        <w:t xml:space="preserve">I. Bekmezci, O. K. Sahingoz, and Ş. Temel, "Flying ad-hoc networks (FANETs): A survey," </w:t>
       </w:r>
       <w:r>
         <w:rPr>
           <w:i/>
         </w:rPr>
-        <w:t>FM 2016: Formal Methods: 21st International Symposium, Limassol, Cyprus, November 9-11, 2016, Proceedings 21</w:t>
-      </w:r>
-      <w:r>
-        <w:t>, 2016, pp. 559-576.</w:t>
+        <w:t xml:space="preserve">Ad Hoc Networks, </w:t>
+      </w:r>
+      <w:r>
+        <w:t>vol. 11, pp. 1254-1270, 2013.</w:t>
       </w:r>
     </w:p>
     <w:p>
@@ -8613,11 +9180,11 @@
         <w:ind w:left="720" w:hanging="720"/>
       </w:pPr>
       <w:r>
-        <w:t>[58]</w:t>
+        <w:t>[51]</w:t>
       </w:r>
       <w:r>
         <w:tab/>
-        <w:t>B. Niels, "ESA and GomSpace Sign Contract to Launch Advanced Nanosatellite," ed. Web: GOMspace, 2016.</w:t>
+        <w:t>O. N. Challa, "CubeSat Cloud: A framework for distributed storage, processing and communication of remote sensing data on cubesat clusters," 2013.</w:t>
       </w:r>
     </w:p>
     <w:p>
@@ -8627,29 +9194,21 @@
         <w:ind w:left="720" w:hanging="720"/>
       </w:pPr>
       <w:r>
-        <w:t>[59]</w:t>
+        <w:t>[52]</w:t>
       </w:r>
       <w:r>
         <w:tab/>
-        <w:t>M. Focardi, V. Noce, S. Buckley, K. O'Neill, A. Bemporad, S. Fineschi</w:t>
+        <w:t xml:space="preserve">O. N. Challa and J. McNair, "Cubesat torrent: Torrent like distributed communications for cubesat satellite clusters," in </w:t>
       </w:r>
       <w:r>
         <w:rPr>
           <w:i/>
         </w:rPr>
-        <w:t>, et al.</w:t>
-      </w:r>
-      <w:r>
-        <w:t xml:space="preserve">, "The shadow position sensors (SPS) formation flying metrology subsystem for the ESA PROBA-3 mission: present status and future developments," in </w:t>
-      </w:r>
-      <w:r>
-        <w:rPr>
-          <w:i/>
-        </w:rPr>
-        <w:t>SPIE Astronomical Telescopes+ Instrumentation</w:t>
-      </w:r>
-      <w:r>
-        <w:t>, 2016, pp. 99044Z-99044Z-17.</w:t>
+        <w:lastRenderedPageBreak/>
+        <w:t>MILCOM 2012-2012 IEEE Military Communications Conference</w:t>
+      </w:r>
+      <w:r>
+        <w:t>, 2012, pp. 1-6.</w:t>
       </w:r>
     </w:p>
     <w:p>
@@ -8659,11 +9218,20 @@
         <w:ind w:left="720" w:hanging="720"/>
       </w:pPr>
       <w:r>
-        <w:t>[60]</w:t>
+        <w:t>[53]</w:t>
       </w:r>
       <w:r>
         <w:tab/>
-        <w:t>M. Villa, A. Martinez, and A. Petro, "Cubesat Proximity Operations Demonstration (CPOD)," 2015.</w:t>
+        <w:t xml:space="preserve">O. Challa and J. McNair, "Distributed Computing on CubeSat Clusters using MapReduce," in </w:t>
+      </w:r>
+      <w:r>
+        <w:rPr>
+          <w:i/>
+        </w:rPr>
+        <w:t>Proceedings of the 1st Interplanetary CubeSat Workshop, Cambridge, MA</w:t>
+      </w:r>
+      <w:r>
+        <w:t>, 2012.</w:t>
       </w:r>
     </w:p>
     <w:p>
@@ -8673,12 +9241,20 @@
         <w:ind w:left="720" w:hanging="720"/>
       </w:pPr>
       <w:r>
-        <w:lastRenderedPageBreak/>
-        <w:t>[61]</w:t>
+        <w:t>[54]</w:t>
       </w:r>
       <w:r>
         <w:tab/>
-        <w:t>D. Cecil, "Potential Future NASA Satellite Data and Applications for Tropical Cyclones," 2016.</w:t>
+        <w:t xml:space="preserve">O. N. Challa and J. McNair, "Distributed Data Storage on CubeSat Clusters," </w:t>
+      </w:r>
+      <w:r>
+        <w:rPr>
+          <w:i/>
+        </w:rPr>
+        <w:t xml:space="preserve">Advances in Computing, </w:t>
+      </w:r>
+      <w:r>
+        <w:t>vol. 3, pp. 36-49, 2013.</w:t>
       </w:r>
     </w:p>
     <w:p>
@@ -8688,7 +9264,283 @@
         <w:ind w:left="720" w:hanging="720"/>
       </w:pPr>
       <w:r>
+        <w:t>[55]</w:t>
+      </w:r>
+      <w:r>
+        <w:tab/>
+        <w:t xml:space="preserve">G. Bora, S. Bora, S. Singh, and S. M. Arsalan, "OSI reference model: An overview," </w:t>
+      </w:r>
+      <w:r>
+        <w:rPr>
+          <w:i/>
+        </w:rPr>
+        <w:t xml:space="preserve">International Journal of Computer Trends and Technology (IJCTT, </w:t>
+      </w:r>
+      <w:r>
+        <w:t>vol. 7, 2014.</w:t>
+      </w:r>
+    </w:p>
+    <w:p>
+      <w:pPr>
+        <w:pStyle w:val="EndNoteBibliography"/>
+        <w:spacing w:after="0"/>
+        <w:ind w:left="720" w:hanging="720"/>
+      </w:pPr>
+      <w:r>
+        <w:t>[56]</w:t>
+      </w:r>
+      <w:r>
+        <w:tab/>
+        <w:t xml:space="preserve">R. Radhakrishnan, W. W. Edmonson, F. Afghah, J. Chenou, R. M. Rodriguez-Osorio, and Q.-A. Zeng, "Optimal multiple access protocol for inter-satellite communication in small satellite systems," in </w:t>
+      </w:r>
+      <w:r>
+        <w:rPr>
+          <w:i/>
+        </w:rPr>
+        <w:t>4S Small Satellite Systems and Services Symposium</w:t>
+      </w:r>
+      <w:r>
+        <w:t>, 2014.</w:t>
+      </w:r>
+    </w:p>
+    <w:p>
+      <w:pPr>
+        <w:pStyle w:val="EndNoteBibliography"/>
+        <w:spacing w:after="0"/>
+        <w:ind w:left="720" w:hanging="720"/>
+      </w:pPr>
+      <w:r>
+        <w:t>[57]</w:t>
+      </w:r>
+      <w:r>
+        <w:tab/>
+        <w:t>O. Barnouin, J. Biele, I. Carnelli, V. Ciarletti, A. Cheng, A. Galvez</w:t>
+      </w:r>
+      <w:r>
+        <w:rPr>
+          <w:i/>
+        </w:rPr>
+        <w:t>, et al.</w:t>
+      </w:r>
+      <w:r>
+        <w:t xml:space="preserve">, "The Asteroid Impact and Deflection Assessment (AIDA) mission: Science Proximity Operations," in </w:t>
+      </w:r>
+      <w:r>
+        <w:rPr>
+          <w:i/>
+        </w:rPr>
+        <w:t>LPSC 2016 47th Lunar and Planetary Science Conference</w:t>
+      </w:r>
+      <w:r>
+        <w:t>, 2016, p. 1427.</w:t>
+      </w:r>
+    </w:p>
+    <w:p>
+      <w:pPr>
+        <w:pStyle w:val="EndNoteBibliography"/>
+        <w:spacing w:after="0"/>
+        <w:ind w:left="720" w:hanging="720"/>
+      </w:pPr>
+      <w:r>
+        <w:t>[58]</w:t>
+      </w:r>
+      <w:r>
+        <w:tab/>
+        <w:t xml:space="preserve">M. Alawieh, N. Hadaschik, N. Franke, and C. Mutschler, "Inter-satellite ranging in the Low Earth Orbit," in </w:t>
+      </w:r>
+      <w:r>
+        <w:rPr>
+          <w:i/>
+        </w:rPr>
+        <w:t>Communication Systems, Networks and Digital Signal Processing (CSNDSP), 2016 10th International Symposium on</w:t>
+      </w:r>
+      <w:r>
+        <w:t>, 2016, pp. 1-6.</w:t>
+      </w:r>
+    </w:p>
+    <w:p>
+      <w:pPr>
+        <w:pStyle w:val="EndNoteBibliography"/>
+        <w:spacing w:after="0"/>
+        <w:ind w:left="720" w:hanging="720"/>
+      </w:pPr>
+      <w:r>
+        <w:t>[59]</w:t>
+      </w:r>
+      <w:r>
+        <w:tab/>
+        <w:t>E. Baceski, S. Gökçebağ, A. Erdem, C. G. Erbay, M. Akyol, K. Arslankoz</w:t>
+      </w:r>
+      <w:r>
+        <w:rPr>
+          <w:i/>
+        </w:rPr>
+        <w:t>, et al.</w:t>
+      </w:r>
+      <w:r>
+        <w:t xml:space="preserve">, "HAVELSAT: A software defined radio experimentation CubeSat," in </w:t>
+      </w:r>
+      <w:r>
+        <w:rPr>
+          <w:i/>
+        </w:rPr>
+        <w:t xml:space="preserve">Recent Advances in Space </w:t>
+      </w:r>
+      <w:r>
+        <w:rPr>
+          <w:i/>
+        </w:rPr>
+        <w:lastRenderedPageBreak/>
+        <w:t>Technologies (RAST), 2015 7th International Conference on</w:t>
+      </w:r>
+      <w:r>
+        <w:t>, 2015, pp. 831-834.</w:t>
+      </w:r>
+    </w:p>
+    <w:p>
+      <w:pPr>
+        <w:pStyle w:val="EndNoteBibliography"/>
+        <w:spacing w:after="0"/>
+        <w:ind w:left="720" w:hanging="720"/>
+      </w:pPr>
+      <w:r>
+        <w:t>[60]</w:t>
+      </w:r>
+      <w:r>
+        <w:tab/>
+        <w:t>S. Wu, W. Chen, Y. Zhang, W. Baan, and T. An, "SULFRO: A Swarm of Nano-/Micro-Satellite at SE L2 for Space Ultra-Low Frequency Radio Observatory," 2014.</w:t>
+      </w:r>
+    </w:p>
+    <w:p>
+      <w:pPr>
+        <w:pStyle w:val="EndNoteBibliography"/>
+        <w:spacing w:after="0"/>
+        <w:ind w:left="720" w:hanging="720"/>
+      </w:pPr>
+      <w:r>
+        <w:t>[61]</w:t>
+      </w:r>
+      <w:r>
+        <w:tab/>
+        <w:t>R. Schoemaker, "Robust and Flexible Command &amp; Data handling on Board the Delffi Formation Flying Mission," 2014.</w:t>
+      </w:r>
+    </w:p>
+    <w:p>
+      <w:pPr>
+        <w:pStyle w:val="EndNoteBibliography"/>
+        <w:spacing w:after="0"/>
+        <w:ind w:left="720" w:hanging="720"/>
+      </w:pPr>
+      <w:r>
         <w:t>[62]</w:t>
+      </w:r>
+      <w:r>
+        <w:tab/>
+        <w:t>J. Hanson, J. Chartres, H. Sanchez, and K. Oyadomari, "The EDSN intersatellite communications architecture," 2014.</w:t>
+      </w:r>
+    </w:p>
+    <w:p>
+      <w:pPr>
+        <w:pStyle w:val="EndNoteBibliography"/>
+        <w:spacing w:after="0"/>
+        <w:ind w:left="720" w:hanging="720"/>
+      </w:pPr>
+      <w:r>
+        <w:t>[63]</w:t>
+      </w:r>
+      <w:r>
+        <w:tab/>
+        <w:t>J. Chartres, H. Sanchez, and J. Hanson, "EDSN development lessons learned," 2014.</w:t>
+      </w:r>
+    </w:p>
+    <w:p>
+      <w:pPr>
+        <w:pStyle w:val="EndNoteBibliography"/>
+        <w:spacing w:after="0"/>
+        <w:ind w:left="720" w:hanging="720"/>
+      </w:pPr>
+      <w:r>
+        <w:t>[64]</w:t>
+      </w:r>
+      <w:r>
+        <w:tab/>
+        <w:t>K. I. Parker, "State-of-the-Art for Small Satellite Propulsion Systems," 2016.</w:t>
+      </w:r>
+    </w:p>
+    <w:p>
+      <w:pPr>
+        <w:pStyle w:val="EndNoteBibliography"/>
+        <w:spacing w:after="0"/>
+        <w:ind w:left="720" w:hanging="720"/>
+      </w:pPr>
+      <w:r>
+        <w:t>[65]</w:t>
+      </w:r>
+      <w:r>
+        <w:tab/>
+        <w:t xml:space="preserve">M. Bisgaard, D. Gerhardt, H. Hermanns, J. Krčál, G. Nies, and M. Stenger, "Battery-Aware Scheduling in Low Orbit: The GomX–3 Case," in </w:t>
+      </w:r>
+      <w:r>
+        <w:rPr>
+          <w:i/>
+        </w:rPr>
+        <w:t>FM 2016: Formal Methods: 21st International Symposium, Limassol, Cyprus, November 9-11, 2016, Proceedings 21</w:t>
+      </w:r>
+      <w:r>
+        <w:t>, 2016, pp. 559-576.</w:t>
+      </w:r>
+    </w:p>
+    <w:p>
+      <w:pPr>
+        <w:pStyle w:val="EndNoteBibliography"/>
+        <w:spacing w:after="0"/>
+        <w:ind w:left="720" w:hanging="720"/>
+      </w:pPr>
+      <w:r>
+        <w:t>[66]</w:t>
+      </w:r>
+      <w:r>
+        <w:tab/>
+        <w:t>B. Niels, "ESA and GomSpace Sign Contract to Launch Advanced Nanosatellite," ed. Web: GOMspace, 2016.</w:t>
+      </w:r>
+    </w:p>
+    <w:p>
+      <w:pPr>
+        <w:pStyle w:val="EndNoteBibliography"/>
+        <w:spacing w:after="0"/>
+        <w:ind w:left="720" w:hanging="720"/>
+      </w:pPr>
+      <w:r>
+        <w:t>[67]</w:t>
+      </w:r>
+      <w:r>
+        <w:tab/>
+        <w:t>M. Villa, A. Martinez, and A. Petro, "Cubesat Proximity Operations Demonstration (CPOD)," 2015.</w:t>
+      </w:r>
+    </w:p>
+    <w:p>
+      <w:pPr>
+        <w:pStyle w:val="EndNoteBibliography"/>
+        <w:spacing w:after="0"/>
+        <w:ind w:left="720" w:hanging="720"/>
+      </w:pPr>
+      <w:r>
+        <w:t>[68]</w:t>
+      </w:r>
+      <w:r>
+        <w:tab/>
+        <w:t>D. Cecil, "Potential Future NASA Satellite Data and Applications for Tropical Cyclones," 2016.</w:t>
+      </w:r>
+    </w:p>
+    <w:p>
+      <w:pPr>
+        <w:pStyle w:val="EndNoteBibliography"/>
+        <w:spacing w:after="0"/>
+        <w:ind w:left="720" w:hanging="720"/>
+      </w:pPr>
+      <w:r>
+        <w:lastRenderedPageBreak/>
+        <w:t>[69]</w:t>
       </w:r>
       <w:r>
         <w:tab/>
@@ -8710,7 +9562,7 @@
         <w:ind w:left="720" w:hanging="720"/>
       </w:pPr>
       <w:r>
-        <w:t>[63]</w:t>
+        <w:t>[70]</w:t>
       </w:r>
       <w:r>
         <w:tab/>
@@ -8735,8 +9587,8 @@
       </w:r>
     </w:p>
     <w:sectPr>
-      <w:headerReference w:type="default" r:id="rId14"/>
-      <w:footerReference w:type="default" r:id="rId15"/>
+      <w:headerReference w:type="default" r:id="rId15"/>
+      <w:footerReference w:type="default" r:id="rId16"/>
       <w:pgSz w:w="12240" w:h="15840"/>
       <w:pgMar w:top="1440" w:right="1800" w:bottom="1440" w:left="1800" w:header="720" w:footer="1080" w:gutter="0"/>
       <w:pgNumType w:start="1"/>
@@ -8832,7 +9684,7 @@
         <w:rFonts w:ascii="Constantia" w:hAnsi="Constantia"/>
         <w:noProof/>
       </w:rPr>
-      <w:t>ix</w:t>
+      <w:t>vi</w:t>
     </w:r>
     <w:r>
       <w:rPr>
@@ -8864,7 +9716,7 @@
       <w:rPr>
         <w:noProof/>
       </w:rPr>
-      <w:t>12</w:t>
+      <w:t>34</w:t>
     </w:r>
     <w:r>
       <w:rPr>
@@ -15438,7 +16290,7 @@
 </file>
 
 <file path=customXml/itemProps1.xml><?xml version="1.0" encoding="utf-8"?>
-<ds:datastoreItem xmlns:ds="http://schemas.openxmlformats.org/officeDocument/2006/customXml" ds:itemID="{0BEE99E1-619E-4F2B-9A1E-65A29E71AAF5}">
+<ds:datastoreItem xmlns:ds="http://schemas.openxmlformats.org/officeDocument/2006/customXml" ds:itemID="{DAB2F3EE-3A72-423D-8928-091D44E31A2A}">
   <ds:schemaRefs>
     <ds:schemaRef ds:uri="http://schemas.openxmlformats.org/officeDocument/2006/bibliography"/>
   </ds:schemaRefs>

</xml_diff>

<commit_message>
Finished CubeSat network missions section.
</commit_message>
<xml_diff>
--- a/Thesis/Thesis.docx
+++ b/Thesis/Thesis.docx
@@ -1006,7 +1006,7 @@
         <w:rPr>
           <w:noProof/>
         </w:rPr>
-        <w:t>20</w:t>
+        <w:t>25</w:t>
       </w:r>
       <w:r>
         <w:rPr>
@@ -1065,7 +1065,7 @@
         <w:rPr>
           <w:noProof/>
         </w:rPr>
-        <w:t>20</w:t>
+        <w:t>25</w:t>
       </w:r>
       <w:r>
         <w:rPr>
@@ -1124,7 +1124,7 @@
         <w:rPr>
           <w:noProof/>
         </w:rPr>
-        <w:t>21</w:t>
+        <w:t>26</w:t>
       </w:r>
       <w:r>
         <w:rPr>
@@ -1183,7 +1183,7 @@
         <w:rPr>
           <w:noProof/>
         </w:rPr>
-        <w:t>21</w:t>
+        <w:t>27</w:t>
       </w:r>
       <w:r>
         <w:rPr>
@@ -1528,7 +1528,7 @@
         <w:rPr>
           <w:noProof/>
         </w:rPr>
-        <w:t>23</w:t>
+        <w:t>29</w:t>
       </w:r>
       <w:r>
         <w:rPr>
@@ -1587,7 +1587,7 @@
         <w:rPr>
           <w:noProof/>
         </w:rPr>
-        <w:t>24</w:t>
+        <w:t>29</w:t>
       </w:r>
       <w:r>
         <w:rPr>
@@ -1646,7 +1646,7 @@
         <w:rPr>
           <w:noProof/>
         </w:rPr>
-        <w:t>25</w:t>
+        <w:t>30</w:t>
       </w:r>
       <w:r>
         <w:rPr>
@@ -1705,7 +1705,7 @@
         <w:rPr>
           <w:noProof/>
         </w:rPr>
-        <w:t>25</w:t>
+        <w:t>30</w:t>
       </w:r>
       <w:r>
         <w:rPr>
@@ -1764,7 +1764,7 @@
         <w:rPr>
           <w:noProof/>
         </w:rPr>
-        <w:t>25</w:t>
+        <w:t>30</w:t>
       </w:r>
       <w:r>
         <w:rPr>
@@ -1823,7 +1823,7 @@
         <w:rPr>
           <w:noProof/>
         </w:rPr>
-        <w:t>25</w:t>
+        <w:t>30</w:t>
       </w:r>
       <w:r>
         <w:rPr>
@@ -1882,7 +1882,7 @@
         <w:rPr>
           <w:noProof/>
         </w:rPr>
-        <w:t>25</w:t>
+        <w:t>30</w:t>
       </w:r>
       <w:r>
         <w:rPr>
@@ -1941,7 +1941,7 @@
         <w:rPr>
           <w:noProof/>
         </w:rPr>
-        <w:t>25</w:t>
+        <w:t>30</w:t>
       </w:r>
       <w:r>
         <w:rPr>
@@ -2000,7 +2000,7 @@
         <w:rPr>
           <w:noProof/>
         </w:rPr>
-        <w:t>26</w:t>
+        <w:t>31</w:t>
       </w:r>
       <w:r>
         <w:rPr>
@@ -2059,7 +2059,7 @@
         <w:rPr>
           <w:noProof/>
         </w:rPr>
-        <w:t>26</w:t>
+        <w:t>31</w:t>
       </w:r>
       <w:r>
         <w:rPr>
@@ -2118,7 +2118,7 @@
         <w:rPr>
           <w:noProof/>
         </w:rPr>
-        <w:t>26</w:t>
+        <w:t>31</w:t>
       </w:r>
       <w:r>
         <w:rPr>
@@ -2177,7 +2177,7 @@
         <w:rPr>
           <w:noProof/>
         </w:rPr>
-        <w:t>26</w:t>
+        <w:t>31</w:t>
       </w:r>
       <w:r>
         <w:rPr>
@@ -2236,7 +2236,7 @@
         <w:rPr>
           <w:noProof/>
         </w:rPr>
-        <w:t>26</w:t>
+        <w:t>31</w:t>
       </w:r>
       <w:r>
         <w:rPr>
@@ -2295,7 +2295,7 @@
         <w:rPr>
           <w:noProof/>
         </w:rPr>
-        <w:t>26</w:t>
+        <w:t>31</w:t>
       </w:r>
       <w:r>
         <w:rPr>
@@ -2354,7 +2354,7 @@
         <w:rPr>
           <w:noProof/>
         </w:rPr>
-        <w:t>26</w:t>
+        <w:t>31</w:t>
       </w:r>
       <w:r>
         <w:rPr>
@@ -2413,7 +2413,7 @@
         <w:rPr>
           <w:noProof/>
         </w:rPr>
-        <w:t>27</w:t>
+        <w:t>32</w:t>
       </w:r>
       <w:r>
         <w:rPr>
@@ -2472,7 +2472,7 @@
         <w:rPr>
           <w:noProof/>
         </w:rPr>
-        <w:t>27</w:t>
+        <w:t>32</w:t>
       </w:r>
       <w:r>
         <w:rPr>
@@ -2531,7 +2531,7 @@
         <w:rPr>
           <w:noProof/>
         </w:rPr>
-        <w:t>27</w:t>
+        <w:t>32</w:t>
       </w:r>
       <w:r>
         <w:rPr>
@@ -2591,7 +2591,7 @@
         <w:rPr>
           <w:noProof/>
         </w:rPr>
-        <w:t>27</w:t>
+        <w:t>32</w:t>
       </w:r>
       <w:r>
         <w:rPr>
@@ -2650,7 +2650,7 @@
         <w:rPr>
           <w:noProof/>
         </w:rPr>
-        <w:t>27</w:t>
+        <w:t>32</w:t>
       </w:r>
       <w:r>
         <w:rPr>
@@ -2709,7 +2709,7 @@
         <w:rPr>
           <w:noProof/>
         </w:rPr>
-        <w:t>27</w:t>
+        <w:t>32</w:t>
       </w:r>
       <w:r>
         <w:rPr>
@@ -2768,7 +2768,7 @@
         <w:rPr>
           <w:noProof/>
         </w:rPr>
-        <w:t>27</w:t>
+        <w:t>32</w:t>
       </w:r>
       <w:r>
         <w:rPr>
@@ -2827,7 +2827,7 @@
         <w:rPr>
           <w:noProof/>
         </w:rPr>
-        <w:t>28</w:t>
+        <w:t>33</w:t>
       </w:r>
       <w:r>
         <w:rPr>
@@ -2886,7 +2886,7 @@
         <w:rPr>
           <w:noProof/>
         </w:rPr>
-        <w:t>28</w:t>
+        <w:t>33</w:t>
       </w:r>
       <w:r>
         <w:rPr>
@@ -2945,7 +2945,7 @@
         <w:rPr>
           <w:noProof/>
         </w:rPr>
-        <w:t>28</w:t>
+        <w:t>33</w:t>
       </w:r>
       <w:r>
         <w:rPr>
@@ -4350,25 +4350,31 @@
         <w:t xml:space="preserve">crucial </w:t>
       </w:r>
       <w:r>
-        <w:t xml:space="preserve">steps into designing </w:t>
+        <w:t xml:space="preserve">steps into designing and testing </w:t>
+      </w:r>
+      <w:r>
+        <w:t>CSNs</w:t>
+      </w:r>
+      <w:r>
+        <w:t xml:space="preserve"> </w:t>
+      </w:r>
+      <w:r>
+        <w:t>with</w:t>
+      </w:r>
+      <w:r>
+        <w:t xml:space="preserve"> missions such as NASA’s EDSN</w:t>
+      </w:r>
+      <w:r>
+        <w:t xml:space="preserve"> (Edison Demonstration of </w:t>
       </w:r>
       <w:r>
         <w:lastRenderedPageBreak/>
-        <w:t xml:space="preserve">and testing </w:t>
-      </w:r>
-      <w:r>
-        <w:t>CSNs</w:t>
+        <w:t>Smallsat Networks)</w:t>
       </w:r>
       <w:r>
         <w:t xml:space="preserve"> </w:t>
       </w:r>
       <w:r>
-        <w:t>with</w:t>
-      </w:r>
-      <w:r>
-        <w:t xml:space="preserve"> missions such as NASA’s EDSN </w:t>
-      </w:r>
-      <w:r>
         <w:fldChar w:fldCharType="begin"/>
       </w:r>
       <w:r>
@@ -4387,7 +4393,19 @@
         <w:fldChar w:fldCharType="end"/>
       </w:r>
       <w:r>
-        <w:t xml:space="preserve"> and Nodes </w:t>
+        <w:t xml:space="preserve"> and Nodes</w:t>
+      </w:r>
+      <w:r>
+        <w:t xml:space="preserve"> (</w:t>
+      </w:r>
+      <w:r>
+        <w:t>Network &amp; Operation Demonstration Satellite</w:t>
+      </w:r>
+      <w:r>
+        <w:t>s)</w:t>
+      </w:r>
+      <w:r>
+        <w:t xml:space="preserve"> </w:t>
       </w:r>
       <w:r>
         <w:fldChar w:fldCharType="begin"/>
@@ -4411,7 +4429,13 @@
         <w:t xml:space="preserve"> </w:t>
       </w:r>
       <w:r>
-        <w:t>and CNSA’s Tian</w:t>
+        <w:t xml:space="preserve">and </w:t>
+      </w:r>
+      <w:r>
+        <w:t xml:space="preserve">the </w:t>
+      </w:r>
+      <w:r>
+        <w:t>CNSA’s Tian</w:t>
       </w:r>
       <w:r>
         <w:t>w</w:t>
@@ -6709,10 +6733,37 @@
         <w:t>to</w:t>
       </w:r>
       <w:r>
-        <w:t xml:space="preserve"> ‘applications’ of CubeSats should be considered synonymous with a CubeSat’s mission objective</w:t>
-      </w:r>
-      <w:r>
-        <w:t>s. Two categories of application are considered, sensing mission and CubeSat network missions. This is not intended to assert that sensing missions and CSN missions are disjoint. CSN missions are highly suited to collaborative sensing applications and may, within the context of this work, be consider to be specialized collaborative sensing applications.</w:t>
+        <w:t xml:space="preserve"> CubeSat ‘applications’ </w:t>
+      </w:r>
+      <w:r>
+        <w:t>should</w:t>
+      </w:r>
+      <w:r>
+        <w:t xml:space="preserve"> be considered synonymous with</w:t>
+      </w:r>
+      <w:r>
+        <w:t xml:space="preserve"> CubeSat’s mission objective</w:t>
+      </w:r>
+      <w:r>
+        <w:t>s. Two categories of application are considered, sensing mission</w:t>
+      </w:r>
+      <w:r>
+        <w:t>s</w:t>
+      </w:r>
+      <w:r>
+        <w:t xml:space="preserve"> and CubeSat network missions. This is not intended to assert that sensing missions and CSN missions are disjoint. CSN missions are highly suited to collaborative sensing applications and may, within the context of this work, be consider to be</w:t>
+      </w:r>
+      <w:r>
+        <w:t xml:space="preserve"> a class of</w:t>
+      </w:r>
+      <w:r>
+        <w:t xml:space="preserve"> specialized </w:t>
+      </w:r>
+      <w:r>
+        <w:t>sensing application</w:t>
+      </w:r>
+      <w:r>
+        <w:t>.</w:t>
       </w:r>
     </w:p>
     <w:p>
@@ -6725,7 +6776,13 @@
     </w:p>
     <w:p>
       <w:r>
-        <w:t>When approaching the issues relating to</w:t>
+        <w:t xml:space="preserve">When approaching the </w:t>
+      </w:r>
+      <w:r>
+        <w:t>challenges</w:t>
+      </w:r>
+      <w:r>
+        <w:t xml:space="preserve"> relating to</w:t>
       </w:r>
       <w:r>
         <w:t xml:space="preserve"> balancing S2G throughput with en</w:t>
@@ -6749,7 +6806,13 @@
         <w:t xml:space="preserve"> broad application</w:t>
       </w:r>
       <w:r>
-        <w:t xml:space="preserve"> for a network of CubeSats. </w:t>
+        <w:t xml:space="preserve"> </w:t>
+      </w:r>
+      <w:r>
+        <w:t>case</w:t>
+      </w:r>
+      <w:r>
+        <w:t xml:space="preserve">. </w:t>
       </w:r>
       <w:r>
         <w:t>As discussed, E</w:t>
@@ -6761,7 +6824,10 @@
         <w:t>observation</w:t>
       </w:r>
       <w:r>
-        <w:t xml:space="preserve"> is the most popular application of CubeSats to date. More generally, the majority of CubeSat missions have involved, to varying extents, some form of sensing. The scenario</w:t>
+        <w:t xml:space="preserve"> is the most popular application of CubeSats to date. More generally, the majority of CubeSat missions have involved, to varying extents, some form of sensing. The</w:t>
+      </w:r>
+      <w:r>
+        <w:t xml:space="preserve"> application case</w:t>
       </w:r>
       <w:r>
         <w:t xml:space="preserve"> chosen by this work</w:t>
@@ -6774,10 +6840,10 @@
       </w:r>
       <w:r>
         <w:lastRenderedPageBreak/>
-        <w:t xml:space="preserve">black box. </w:t>
-      </w:r>
-      <w:r>
-        <w:t xml:space="preserve">it performs some sensing and produces some data. The goal of each CubeSat then becomes communicating as much of its data to ground as possible. </w:t>
+        <w:t>black box which</w:t>
+      </w:r>
+      <w:r>
+        <w:t xml:space="preserve"> performs some sensing and produces some data. The goal of each CubeSat then becomes communicating as much of its data to ground as possible. </w:t>
       </w:r>
       <w:r>
         <w:t xml:space="preserve">This scenario is detailed further in the Simulation chapter. </w:t>
@@ -6865,13 +6931,22 @@
         <w:t xml:space="preserve"> de Cataluña</w:t>
       </w:r>
       <w:r>
-        <w:t xml:space="preserve">. It was launched in August of 2016 aboard a CZ-2D ( </w:t>
+        <w:t xml:space="preserve">. It was launched in </w:t>
+      </w:r>
+      <w:r>
+        <w:t>August of 2016 aboard a CZ-2D (</w:t>
       </w:r>
       <w:r>
         <w:t>Chang Zheng-2D</w:t>
       </w:r>
       <w:r>
-        <w:t xml:space="preserve">) launched and operated by the CNSA. 3Cat-2 represents a significant mission in the state of the art for Earth Observation mission. It’s extensive use of GNSS based systems make it an interesting case </w:t>
+        <w:t>) operated by the CNSA. 3Cat-2 represents a significant mission in the state of the art for Earth Observation mission</w:t>
+      </w:r>
+      <w:r>
+        <w:t>s</w:t>
+      </w:r>
+      <w:r>
+        <w:t xml:space="preserve">. It’s extensive use of GNSS based systems make it an interesting case </w:t>
       </w:r>
       <w:r>
         <w:t>for the application of CSNs</w:t>
@@ -6895,12 +6970,15 @@
         <w:t xml:space="preserve">this work’s </w:t>
       </w:r>
       <w:r>
-        <w:t>modelling S2G communications.</w:t>
-      </w:r>
-    </w:p>
-    <w:p>
-      <w:r>
-        <w:t xml:space="preserve">3Cat-2’s particular application case is ocean altimetry by means of GNSS-Reflectometry. In very reductionist terms, 3Cat-2 </w:t>
+        <w:t>chosen model for</w:t>
+      </w:r>
+      <w:r>
+        <w:t xml:space="preserve"> S2G communications.</w:t>
+      </w:r>
+    </w:p>
+    <w:p>
+      <w:r>
+        <w:t xml:space="preserve">3Cat-2’s particular application case is ocean altimetry by means of GNSS-Reflectometry. 3Cat-2 </w:t>
       </w:r>
       <w:r>
         <w:t>performs</w:t>
@@ -6912,10 +6990,22 @@
         <w:t xml:space="preserve">. These are an ‘active’ form of measurement which depend </w:t>
       </w:r>
       <w:r>
-        <w:t>on incident signals; radar is a</w:t>
-      </w:r>
-      <w:r>
-        <w:t xml:space="preserve"> typical example of such an active measurement</w:t>
+        <w:t xml:space="preserve">on incident signals; </w:t>
+      </w:r>
+      <w:r>
+        <w:t>RADAR</w:t>
+      </w:r>
+      <w:r>
+        <w:t xml:space="preserve"> is</w:t>
+      </w:r>
+      <w:r>
+        <w:t xml:space="preserve"> another example of</w:t>
+      </w:r>
+      <w:r>
+        <w:t xml:space="preserve"> an active</w:t>
+      </w:r>
+      <w:r>
+        <w:t xml:space="preserve"> sensing</w:t>
       </w:r>
       <w:r>
         <w:t xml:space="preserve">. </w:t>
@@ -6950,7 +7040,13 @@
         <w:t>s active</w:t>
       </w:r>
       <w:r>
-        <w:t xml:space="preserve"> EO is uniquely suited to </w:t>
+        <w:t xml:space="preserve"> </w:t>
+      </w:r>
+      <w:r>
+        <w:t>sensing</w:t>
+      </w:r>
+      <w:r>
+        <w:t xml:space="preserve"> is uniquely suited to </w:t>
       </w:r>
       <w:r>
         <w:t>a CSN</w:t>
@@ -6959,113 +7055,713 @@
         <w:t xml:space="preserve"> adaptation</w:t>
       </w:r>
       <w:r>
-        <w:t>. Coordinated and synchronized measurement of signals by multiple craft in orbit could greatly improve data fidelity and provide unique multi-</w:t>
-      </w:r>
+        <w:t xml:space="preserve">. Coordinated and synchronized measurement of signals by multiple craft in orbit could greatly improve </w:t>
+      </w:r>
+      <w:r>
+        <w:t>observation</w:t>
+      </w:r>
+      <w:r>
+        <w:t xml:space="preserve"> fidelity and provide unique multi-</w:t>
+      </w:r>
+      <w:r>
+        <w:t xml:space="preserve">dimensional data. </w:t>
+      </w:r>
+      <w:r>
+        <w:t>Comparatively, ‘p</w:t>
+      </w:r>
+      <w:r>
+        <w:t>assive</w:t>
+      </w:r>
+      <w:r>
+        <w:t>’</w:t>
+      </w:r>
+      <w:r>
+        <w:t xml:space="preserve"> EO such as</w:t>
+      </w:r>
+      <w:r>
+        <w:t xml:space="preserve"> direct</w:t>
+      </w:r>
+      <w:r>
+        <w:t xml:space="preserve"> imaging</w:t>
+      </w:r>
+      <w:r>
+        <w:t xml:space="preserve"> benefits less from adaptation with CSNs</w:t>
+      </w:r>
+      <w:r>
+        <w:t>.</w:t>
+      </w:r>
+    </w:p>
+    <w:p>
       <w:r>
         <w:lastRenderedPageBreak/>
-        <w:t>dimensional data. ‘P</w:t>
-      </w:r>
-      <w:r>
-        <w:t>assive</w:t>
-      </w:r>
-      <w:r>
-        <w:t>’</w:t>
-      </w:r>
-      <w:r>
-        <w:t xml:space="preserve"> EO such as</w:t>
-      </w:r>
-      <w:r>
-        <w:t xml:space="preserve"> direct</w:t>
-      </w:r>
-      <w:r>
-        <w:t xml:space="preserve"> imaging</w:t>
-      </w:r>
-      <w:r>
-        <w:t xml:space="preserve"> benefits less from adaptation with CSNs</w:t>
+        <w:t xml:space="preserve">RAVAN is a 3U CubeSat developed at the </w:t>
+      </w:r>
+      <w:r>
+        <w:t>Johns Hopkins Applied Physics Laboratory</w:t>
+      </w:r>
+      <w:r>
+        <w:t xml:space="preserve">. RAVAN was launched November of 2016 aboard an Atlas-5 as part of NASA’s </w:t>
+      </w:r>
+      <w:proofErr w:type="spellStart"/>
+      <w:r>
+        <w:t>ELaNa</w:t>
+      </w:r>
+      <w:proofErr w:type="spellEnd"/>
+      <w:r>
+        <w:t xml:space="preserve"> (Educational Launch of Nanosatellites) program.</w:t>
+      </w:r>
+      <w:r>
+        <w:t xml:space="preserve"> RAVAN is highly relevant to this work as the mission designers clearly specify future intentions to develop a constellation of RAVAN craft. In satellite nomenclature a constellation is considered a </w:t>
+      </w:r>
+      <w:r>
+        <w:t>formation</w:t>
+      </w:r>
+      <w:r>
+        <w:t xml:space="preserve"> of satellites evenly distributed over the surface of the</w:t>
+      </w:r>
+      <w:r>
+        <w:t xml:space="preserve"> E</w:t>
+      </w:r>
+      <w:r>
+        <w:t>arth. In this work we treat the physical formation of craft as unimportant.</w:t>
+      </w:r>
+    </w:p>
+    <w:p>
+      <w:r>
+        <w:t>RAVAN carries an experimental</w:t>
+      </w:r>
+      <w:r>
+        <w:t xml:space="preserve"> carbon nanotube base</w:t>
+      </w:r>
+      <w:r>
+        <w:t>d radiometer</w:t>
+      </w:r>
+      <w:r>
+        <w:t>. RAVAN</w:t>
+      </w:r>
+      <w:r>
+        <w:t>’s</w:t>
+      </w:r>
+      <w:r>
+        <w:t xml:space="preserve"> instrument</w:t>
+      </w:r>
+      <w:r>
+        <w:t xml:space="preserve"> </w:t>
+      </w:r>
+      <w:r>
+        <w:t>performs</w:t>
+      </w:r>
+      <w:r>
+        <w:t xml:space="preserve"> multi-spectral mea</w:t>
+      </w:r>
+      <w:r>
+        <w:t>surement</w:t>
+      </w:r>
+      <w:r>
+        <w:t>s</w:t>
+      </w:r>
+      <w:r>
+        <w:t xml:space="preserve"> of outgoing radiation from Earth’s surface. These measurements reveal </w:t>
+      </w:r>
+      <w:r>
+        <w:t xml:space="preserve">trends </w:t>
+      </w:r>
+      <w:r>
+        <w:t>regarding</w:t>
+      </w:r>
+      <w:r>
+        <w:t xml:space="preserve"> Earth’s Radiation Budget (ERI) which are </w:t>
+      </w:r>
+      <w:r>
+        <w:t>valuable to climate scientists</w:t>
+      </w:r>
+      <w:r>
+        <w:t xml:space="preserve">. </w:t>
+      </w:r>
+      <w:r>
+        <w:t xml:space="preserve">As mentioned, </w:t>
+      </w:r>
+      <w:r>
+        <w:t xml:space="preserve">RAVAN is intended as a first test in a larger plan to develop a constellation of craft </w:t>
+      </w:r>
+      <w:r>
+        <w:fldChar w:fldCharType="begin"/>
+      </w:r>
+      <w:r>
+        <w:instrText xml:space="preserve"> ADDIN EN.CITE &lt;EndNote&gt;&lt;Cite&gt;&lt;Author&gt;Swartz&lt;/Author&gt;&lt;Year&gt;2015&lt;/Year&gt;&lt;RecNum&gt;114&lt;/RecNum&gt;&lt;DisplayText&gt;[49]&lt;/DisplayText&gt;&lt;record&gt;&lt;rec-number&gt;114&lt;/rec-number&gt;&lt;foreign-keys&gt;&lt;key app="EN" db-id="s2tw2pe5hwzta8esap0xpxarvrrwetsezwzd" timestamp="1492375413"&gt;114&lt;/key&gt;&lt;/foreign-keys&gt;&lt;ref-type name="Conference Proceedings"&gt;10&lt;/ref-type&gt;&lt;contributors&gt;&lt;authors&gt;&lt;author&gt;Swartz, William H&lt;/author&gt;&lt;author&gt;Dyrud, Lars P&lt;/author&gt;&lt;author&gt;Lorentz, Steven R&lt;/author&gt;&lt;author&gt;Wu, Dong L&lt;/author&gt;&lt;author&gt;Wiscombe, Warren J&lt;/author&gt;&lt;author&gt;Papadakis, Stergios J&lt;/author&gt;&lt;author&gt;Huang, Philip M&lt;/author&gt;&lt;author&gt;Reynolds, Edward L&lt;/author&gt;&lt;author&gt;Smith, Allan W&lt;/author&gt;&lt;author&gt;Deglau, David M&lt;/author&gt;&lt;/authors&gt;&lt;/contributors&gt;&lt;titles&gt;&lt;title&gt;The RAVAN CubeSat mission: advancing technologies for climate observation&lt;/title&gt;&lt;secondary-title&gt;Geoscience and Remote Sensing Symposium (IGARSS), 2015 IEEE International&lt;/secondary-title&gt;&lt;/titles&gt;&lt;pages&gt;5300-5303&lt;/pages&gt;&lt;dates&gt;&lt;year&gt;2015&lt;/year&gt;&lt;/dates&gt;&lt;publisher&gt;IEEE&lt;/publisher&gt;&lt;isbn&gt;1479979295&lt;/isbn&gt;&lt;urls&gt;&lt;/urls&gt;&lt;/record&gt;&lt;/Cite&gt;&lt;/EndNote&gt;</w:instrText>
+      </w:r>
+      <w:r>
+        <w:fldChar w:fldCharType="separate"/>
+      </w:r>
+      <w:r>
+        <w:rPr>
+          <w:noProof/>
+        </w:rPr>
+        <w:t>[49]</w:t>
+      </w:r>
+      <w:r>
+        <w:fldChar w:fldCharType="end"/>
+      </w:r>
+      <w:r>
+        <w:t>.  The spacing of the forty proposed RAVAN craft which would make S2S c</w:t>
+      </w:r>
+      <w:r>
+        <w:t>ommunication</w:t>
+      </w:r>
+      <w:r>
+        <w:t xml:space="preserve"> infeasible</w:t>
+      </w:r>
+      <w:r>
+        <w:t xml:space="preserve"> using current technologies</w:t>
+      </w:r>
+      <w:r>
+        <w:t>. Nonetheless, RAVAN is strong example of the growing interest in multi-CubeSat missions.</w:t>
+      </w:r>
+    </w:p>
+    <w:p>
+      <w:r>
+        <w:t xml:space="preserve">It should be noted that CubeSat sensing </w:t>
+      </w:r>
+      <w:r>
+        <w:t>is a</w:t>
+      </w:r>
+      <w:r>
+        <w:t xml:space="preserve"> deep</w:t>
+      </w:r>
+      <w:r>
+        <w:t xml:space="preserve"> and broad</w:t>
+      </w:r>
+      <w:r>
+        <w:t xml:space="preserve"> field. The examples of RAVAN and 3Cat-2 are in no way intended to illustrate a comprehensive </w:t>
+      </w:r>
+      <w:r>
+        <w:t>study of the field. Notable upcoming m</w:t>
+      </w:r>
+      <w:r>
+        <w:t xml:space="preserve">issions such as </w:t>
+      </w:r>
+      <w:proofErr w:type="spellStart"/>
+      <w:r>
+        <w:t>CeREs</w:t>
+      </w:r>
+      <w:proofErr w:type="spellEnd"/>
+      <w:r>
+        <w:t xml:space="preserve"> (a Comp</w:t>
+      </w:r>
+      <w:r>
+        <w:t xml:space="preserve">act Radiation belt Explorer) </w:t>
+      </w:r>
+      <w:r>
+        <w:fldChar w:fldCharType="begin"/>
+      </w:r>
+      <w:r>
+        <w:instrText xml:space="preserve"> ADDIN EN.CITE &lt;EndNote&gt;&lt;Cite&gt;&lt;Author&gt;Kanekal&lt;/Author&gt;&lt;Year&gt;2016&lt;/Year&gt;&lt;RecNum&gt;111&lt;/RecNum&gt;&lt;DisplayText&gt;[50]&lt;/DisplayText&gt;&lt;record&gt;&lt;rec-number&gt;111&lt;/rec-number&gt;&lt;foreign-keys&gt;&lt;key app="EN" db-id="s2tw2pe5hwzta8esap0xpxarvrrwetsezwzd" timestamp="1492374437"&gt;111&lt;/key&gt;&lt;/foreign-keys&gt;&lt;ref-type name="Conference Proceedings"&gt;10&lt;/ref-type&gt;&lt;contributors&gt;&lt;authors&gt;&lt;author&gt;Kanekal, Shrikanth&lt;/author&gt;&lt;author&gt;O&amp;apos;Brien, Paul&lt;/author&gt;&lt;author&gt;Baker, Daniel N&lt;/author&gt;&lt;author&gt;Ogasawara, Keiichi&lt;/author&gt;&lt;author&gt;Fennell, Joseph&lt;/author&gt;&lt;author&gt;Christian, Eric&lt;/author&gt;&lt;author&gt;Claudepierre, Seth&lt;/author&gt;&lt;author&gt;Livi, Stefano&lt;/author&gt;&lt;author&gt;Desai, Mihir&lt;/author&gt;&lt;author&gt;Li, Xinlin&lt;/author&gt;&lt;/authors&gt;&lt;/contributors&gt;&lt;titles&gt;&lt;title&gt;Radition belt dynamics: Recent results from van Allen Probes and future observations from CeREs&lt;/title&gt;&lt;secondary-title&gt;41st COSPAR Scientific Assembly, abstracts from the meeting that was to be held 30 July-7 August at the Istanbul Congress Center (ICC), Turkey, but was cancelled. See http://cospar2016. tubitak. gov. tr/en/, Abstract PRBEM. 2-1-16.&lt;/secondary-title&gt;&lt;/titles&gt;&lt;volume&gt;41&lt;/volume&gt;&lt;dates&gt;&lt;year&gt;2016&lt;/year&gt;&lt;/dates&gt;&lt;urls&gt;&lt;/urls&gt;&lt;/record&gt;&lt;/Cite&gt;&lt;/EndNote&gt;</w:instrText>
+      </w:r>
+      <w:r>
+        <w:fldChar w:fldCharType="separate"/>
+      </w:r>
+      <w:r>
+        <w:rPr>
+          <w:noProof/>
+        </w:rPr>
+        <w:t>[50]</w:t>
+      </w:r>
+      <w:r>
+        <w:fldChar w:fldCharType="end"/>
+      </w:r>
+      <w:r>
+        <w:t>, LAICE (Lower Atmosphere/Ion</w:t>
+      </w:r>
+      <w:r>
+        <w:t xml:space="preserve">osphere Coupling Experiment) </w:t>
+      </w:r>
+      <w:r>
+        <w:fldChar w:fldCharType="begin"/>
+      </w:r>
+      <w:r>
+        <w:instrText xml:space="preserve"> ADDIN EN.CITE &lt;EndNote&gt;&lt;Cite&gt;&lt;Author&gt;Westerhoff&lt;/Author&gt;&lt;Year&gt;2015&lt;/Year&gt;&lt;RecNum&gt;112&lt;/RecNum&gt;&lt;DisplayText&gt;[51]&lt;/DisplayText&gt;&lt;record&gt;&lt;rec-number&gt;112&lt;/rec-number&gt;&lt;foreign-keys&gt;&lt;key app="EN" db-id="s2tw2pe5hwzta8esap0xpxarvrrwetsezwzd" timestamp="1492374491"&gt;112&lt;/key&gt;&lt;/foreign-keys&gt;&lt;ref-type name="Journal Article"&gt;17&lt;/ref-type&gt;&lt;contributors&gt;&lt;authors&gt;&lt;author&gt;Westerhoff, John&lt;/author&gt;&lt;author&gt;Earle, Gregory&lt;/author&gt;&lt;author&gt;Bishop, Rebecca&lt;/author&gt;&lt;author&gt;Swenson, Gary R&lt;/author&gt;&lt;author&gt;Vadas, Sharon&lt;/author&gt;&lt;author&gt;Clemmons, James&lt;/author&gt;&lt;author&gt;Davidson, Ryan&lt;/author&gt;&lt;author&gt;Fanelli, Lucy&lt;/author&gt;&lt;author&gt;Fish, Chad&lt;/author&gt;&lt;author&gt;Garg, Vidur&lt;/author&gt;&lt;/authors&gt;&lt;/contributors&gt;&lt;titles&gt;&lt;title&gt;LAICE CubeSat mission for gravity wave studies&lt;/title&gt;&lt;secondary-title&gt;Advances in Space Research&lt;/secondary-title&gt;&lt;/titles&gt;&lt;periodical&gt;&lt;full-title&gt;Advances in Space Research&lt;/full-title&gt;&lt;/periodical&gt;&lt;pages&gt;1413-1427&lt;/pages&gt;&lt;volume&gt;56&lt;/volume&gt;&lt;number&gt;7&lt;/number&gt;&lt;dates&gt;&lt;year&gt;2015&lt;/year&gt;&lt;/dates&gt;&lt;isbn&gt;0273-1177&lt;/isbn&gt;&lt;urls&gt;&lt;/urls&gt;&lt;/record&gt;&lt;/Cite&gt;&lt;/EndNote&gt;</w:instrText>
+      </w:r>
+      <w:r>
+        <w:fldChar w:fldCharType="separate"/>
+      </w:r>
+      <w:r>
+        <w:rPr>
+          <w:noProof/>
+        </w:rPr>
+        <w:t>[51]</w:t>
+      </w:r>
+      <w:r>
+        <w:fldChar w:fldCharType="end"/>
+      </w:r>
+      <w:r>
+        <w:t>, and SOCON (Sustained Ocean Obs</w:t>
+      </w:r>
+      <w:r>
+        <w:t xml:space="preserve">ervation from Nanosatellites) </w:t>
+      </w:r>
+      <w:r>
+        <w:fldChar w:fldCharType="begin"/>
+      </w:r>
+      <w:r>
+        <w:instrText xml:space="preserve"> ADDIN EN.CITE &lt;EndNote&gt;&lt;Cite&gt;&lt;Author&gt;Morrison&lt;/Author&gt;&lt;Year&gt;2016&lt;/Year&gt;&lt;RecNum&gt;113&lt;/RecNum&gt;&lt;DisplayText&gt;[52]&lt;/DisplayText&gt;&lt;record&gt;&lt;rec-number&gt;113&lt;/rec-number&gt;&lt;foreign-keys&gt;&lt;key app="EN" db-id="s2tw2pe5hwzta8esap0xpxarvrrwetsezwzd" timestamp="1492374554"&gt;113&lt;/key&gt;&lt;/foreign-keys&gt;&lt;ref-type name="Conference Proceedings"&gt;10&lt;/ref-type&gt;&lt;contributors&gt;&lt;authors&gt;&lt;author&gt;Morrison, John M&lt;/author&gt;&lt;author&gt;Jeffrey, Hazel&lt;/author&gt;&lt;author&gt;Gorter, Hessel&lt;/author&gt;&lt;author&gt;Anderson, Pamela&lt;/author&gt;&lt;author&gt;Clark, Craig&lt;/author&gt;&lt;author&gt;Holmes, Alan&lt;/author&gt;&lt;author&gt;Feldman, Gene C&lt;/author&gt;&lt;author&gt;Patt, Frederick S&lt;/author&gt;&lt;/authors&gt;&lt;/contributors&gt;&lt;titles&gt;&lt;title&gt;SeaHawk: an advanced CubeSat mission for sustained ocean colour monitoring&lt;/title&gt;&lt;secondary-title&gt;SPIE Remote Sensing&lt;/secondary-title&gt;&lt;/titles&gt;&lt;pages&gt;100001C-100001C-11&lt;/pages&gt;&lt;dates&gt;&lt;year&gt;2016&lt;/year&gt;&lt;/dates&gt;&lt;publisher&gt;International Society for Optics and Photonics&lt;/publisher&gt;&lt;urls&gt;&lt;/urls&gt;&lt;/record&gt;&lt;/Cite&gt;&lt;/EndNote&gt;</w:instrText>
+      </w:r>
+      <w:r>
+        <w:fldChar w:fldCharType="separate"/>
+      </w:r>
+      <w:r>
+        <w:rPr>
+          <w:noProof/>
+        </w:rPr>
+        <w:t>[52]</w:t>
+      </w:r>
+      <w:r>
+        <w:fldChar w:fldCharType="end"/>
+      </w:r>
+      <w:r>
+        <w:t xml:space="preserve"> </w:t>
+      </w:r>
+      <w:r>
+        <w:t>seek to advance the diverse applications of</w:t>
+      </w:r>
+      <w:r>
+        <w:t xml:space="preserve"> CubeSat</w:t>
+      </w:r>
+      <w:r>
+        <w:t xml:space="preserve"> mission</w:t>
       </w:r>
       <w:r>
         <w:t>.</w:t>
       </w:r>
-    </w:p>
-    <w:p>
-      <w:r>
-        <w:t xml:space="preserve">RAVAN is a 3U CubeSat developed at the </w:t>
-      </w:r>
-      <w:r>
-        <w:t>Johns Hopkins Applied Physics Laboratory</w:t>
-      </w:r>
-      <w:r>
-        <w:t xml:space="preserve">. RAVAN was launched November of 2016 aboard an Atlas-5 as part of NASA’s </w:t>
+      <w:r>
+        <w:t xml:space="preserve"> In several regards, it is these advanced applications that drive interest </w:t>
+      </w:r>
+      <w:r>
+        <w:t>in</w:t>
+      </w:r>
+      <w:r>
+        <w:t xml:space="preserve"> CSN</w:t>
+      </w:r>
+      <w:r>
+        <w:t xml:space="preserve"> style missions. As applications develop</w:t>
+      </w:r>
+      <w:r>
+        <w:t xml:space="preserve"> so too does interest in advancements such as multi-point measurements, </w:t>
+      </w:r>
+      <w:r>
+        <w:lastRenderedPageBreak/>
+        <w:t xml:space="preserve">in-orbit </w:t>
+      </w:r>
+      <w:r>
+        <w:t xml:space="preserve">interferometry </w:t>
+      </w:r>
+      <w:r>
+        <w:fldChar w:fldCharType="begin"/>
+      </w:r>
+      <w:r>
+        <w:instrText xml:space="preserve"> ADDIN EN.CITE &lt;EndNote&gt;&lt;Cite&gt;&lt;Author&gt;Bentum&lt;/Author&gt;&lt;Year&gt;2010&lt;/Year&gt;&lt;RecNum&gt;54&lt;/RecNum&gt;&lt;DisplayText&gt;[53]&lt;/DisplayText&gt;&lt;record&gt;&lt;rec-number&gt;54&lt;/rec-number&gt;&lt;foreign-keys&gt;&lt;key app="EN" db-id="s2tw2pe5hwzta8esap0xpxarvrrwetsezwzd" timestamp="1485949609"&gt;54&lt;/key&gt;&lt;/foreign-keys&gt;&lt;ref-type name="Journal Article"&gt;17&lt;/ref-type&gt;&lt;contributors&gt;&lt;authors&gt;&lt;author&gt;Bentum, Mark&lt;/author&gt;&lt;author&gt;Meijerink, Arjan&lt;/author&gt;&lt;author&gt;Boonstra, Albert-Jan&lt;/author&gt;&lt;author&gt;Verhoeven, Chris&lt;/author&gt;&lt;author&gt;Veen, Alle-Jan van der&lt;/author&gt;&lt;/authors&gt;&lt;/contributors&gt;&lt;titles&gt;&lt;title&gt;OLFAR: the orbiting low frequency array, how a cube sat swarm becomes a novel radio astronomy instrument in space&lt;/title&gt;&lt;secondary-title&gt;De Vonk&lt;/secondary-title&gt;&lt;/titles&gt;&lt;periodical&gt;&lt;full-title&gt;De Vonk&lt;/full-title&gt;&lt;/periodical&gt;&lt;pages&gt;1-5&lt;/pages&gt;&lt;volume&gt;25&lt;/volume&gt;&lt;dates&gt;&lt;year&gt;2010&lt;/year&gt;&lt;/dates&gt;&lt;isbn&gt;0925-5427&lt;/isbn&gt;&lt;label&gt;so:75352&lt;/label&gt;&lt;urls&gt;&lt;related-urls&gt;&lt;url&gt;http://doc.utwente.nl/75352/&lt;/url&gt;&lt;/related-urls&gt;&lt;/urls&gt;&lt;/record&gt;&lt;/Cite&gt;&lt;/EndNote&gt;</w:instrText>
+      </w:r>
+      <w:r>
+        <w:fldChar w:fldCharType="separate"/>
+      </w:r>
+      <w:r>
+        <w:rPr>
+          <w:noProof/>
+        </w:rPr>
+        <w:t>[53]</w:t>
+      </w:r>
+      <w:r>
+        <w:fldChar w:fldCharType="end"/>
+      </w:r>
+      <w:r>
+        <w:t xml:space="preserve"> </w:t>
+      </w:r>
+      <w:r>
+        <w:t>and sy</w:t>
+      </w:r>
+      <w:r>
+        <w:t>nchronized observation. These advances call for the</w:t>
+      </w:r>
+      <w:r>
+        <w:t xml:space="preserve"> introduction </w:t>
+      </w:r>
+      <w:r>
+        <w:t xml:space="preserve">of </w:t>
+      </w:r>
+      <w:r>
+        <w:t>CSNs.</w:t>
+      </w:r>
+      <w:r>
+        <w:t xml:space="preserve"> CSNs are, in many regards, an obvious next step in the development of CubeSat sensing missions.</w:t>
+      </w:r>
+    </w:p>
+    <w:p>
+      <w:pPr>
+        <w:pStyle w:val="Heading4"/>
+      </w:pPr>
+      <w:r>
+        <w:t xml:space="preserve">CubeSat </w:t>
+      </w:r>
+      <w:r>
+        <w:t>Network Missions</w:t>
+      </w:r>
+    </w:p>
+    <w:p>
+      <w:r>
+        <w:t>There are three major mission</w:t>
+      </w:r>
+      <w:r>
+        <w:t>s</w:t>
+      </w:r>
+      <w:r>
+        <w:t xml:space="preserve"> to consider in the area of CSNs: NASA’s EDSN and Nodes, and CNSA’s Tianwang-1 (TW</w:t>
+      </w:r>
+      <w:r>
+        <w:t>-</w:t>
+      </w:r>
+      <w:r>
+        <w:t>1). Of these missions, both Nodes and TW</w:t>
+      </w:r>
+      <w:r>
+        <w:t>-</w:t>
+      </w:r>
+      <w:r>
+        <w:t>1 have</w:t>
+      </w:r>
+      <w:r>
+        <w:t xml:space="preserve"> successfully</w:t>
+      </w:r>
+      <w:r>
+        <w:t xml:space="preserve"> flown. The</w:t>
+      </w:r>
+      <w:r>
+        <w:t xml:space="preserve"> eight CubeSat </w:t>
+      </w:r>
+      <w:r>
+        <w:t>“</w:t>
+      </w:r>
+      <w:r>
+        <w:t>Edison Demonstration of Smallsat Networks</w:t>
+      </w:r>
+      <w:r>
+        <w:t>”</w:t>
+      </w:r>
+      <w:r>
+        <w:t xml:space="preserve"> (EDSN)</w:t>
+      </w:r>
+      <w:r>
+        <w:t xml:space="preserve"> mission</w:t>
+      </w:r>
+      <w:r>
+        <w:t xml:space="preserve"> </w:t>
+      </w:r>
+      <w:r>
+        <w:t>was lost due to a</w:t>
+      </w:r>
+      <w:r>
+        <w:t xml:space="preserve"> failure during launch. The mission is still worth </w:t>
+      </w:r>
+      <w:r>
+        <w:t xml:space="preserve">examining </w:t>
+      </w:r>
+      <w:r>
+        <w:t>however as</w:t>
+      </w:r>
+      <w:r>
+        <w:t xml:space="preserve"> two of the</w:t>
+      </w:r>
+      <w:r>
+        <w:t xml:space="preserve"> remaining EDSN craft we used during the successful Node</w:t>
+      </w:r>
+      <w:r>
+        <w:t>s</w:t>
+      </w:r>
+      <w:r>
+        <w:t xml:space="preserve"> missions.</w:t>
+      </w:r>
+      <w:r>
+        <w:t xml:space="preserve"> </w:t>
+      </w:r>
+      <w:r>
+        <w:t xml:space="preserve"> </w:t>
+      </w:r>
+    </w:p>
+    <w:p>
+      <w:r>
+        <w:t>T</w:t>
+      </w:r>
+      <w:r>
+        <w:t>wo</w:t>
+      </w:r>
+      <w:r>
+        <w:t xml:space="preserve"> </w:t>
+      </w:r>
+      <w:r>
+        <w:t>articles detailing</w:t>
+      </w:r>
+      <w:r>
+        <w:t xml:space="preserve"> the EDSN</w:t>
+      </w:r>
+      <w:r>
+        <w:t xml:space="preserve"> mission were published in 2014</w:t>
+      </w:r>
+      <w:r>
+        <w:t xml:space="preserve"> prior to the loss of the mission in November</w:t>
+      </w:r>
+      <w:r>
+        <w:t xml:space="preserve"> 2015. The first work </w:t>
+      </w:r>
+      <w:r>
+        <w:t xml:space="preserve">examines the inter-satellite communications architecture of the mission </w:t>
+      </w:r>
+      <w:r>
+        <w:fldChar w:fldCharType="begin"/>
+      </w:r>
+      <w:r>
+        <w:instrText xml:space="preserve"> ADDIN EN.CITE &lt;EndNote&gt;&lt;Cite&gt;&lt;Author&gt;Hanson&lt;/Author&gt;&lt;Year&gt;2014&lt;/Year&gt;&lt;RecNum&gt;48&lt;/RecNum&gt;&lt;DisplayText&gt;[54]&lt;/DisplayText&gt;&lt;record&gt;&lt;rec-number&gt;48&lt;/rec-number&gt;&lt;foreign-keys&gt;&lt;key app="EN" db-id="s2tw2pe5hwzta8esap0xpxarvrrwetsezwzd" timestamp="1485947588"&gt;48&lt;/key&gt;&lt;/foreign-keys&gt;&lt;ref-type name="Journal Article"&gt;17&lt;/ref-type&gt;&lt;contributors&gt;&lt;authors&gt;&lt;author&gt;Hanson, John&lt;/author&gt;&lt;author&gt;Chartres, James&lt;/author&gt;&lt;author&gt;Sanchez, Hugo&lt;/author&gt;&lt;author&gt;Oyadomari, Ken&lt;/author&gt;&lt;/authors&gt;&lt;/contributors&gt;&lt;titles&gt;&lt;title&gt;The EDSN intersatellite communications architecture&lt;/title&gt;&lt;/titles&gt;&lt;dates&gt;&lt;year&gt;2014&lt;/year&gt;&lt;/dates&gt;&lt;urls&gt;&lt;/urls&gt;&lt;/record&gt;&lt;/Cite&gt;&lt;/EndNote&gt;</w:instrText>
+      </w:r>
+      <w:r>
+        <w:fldChar w:fldCharType="separate"/>
+      </w:r>
+      <w:r>
+        <w:rPr>
+          <w:noProof/>
+        </w:rPr>
+        <w:t>[54]</w:t>
+      </w:r>
+      <w:r>
+        <w:fldChar w:fldCharType="end"/>
+      </w:r>
+      <w:r>
+        <w:t xml:space="preserve">. </w:t>
+      </w:r>
+      <w:r>
+        <w:t>While t</w:t>
+      </w:r>
+      <w:r>
+        <w:t xml:space="preserve">he second work </w:t>
+      </w:r>
+      <w:r>
+        <w:t>details lessons learned during development</w:t>
+      </w:r>
+      <w:r>
+        <w:t xml:space="preserve"> </w:t>
+      </w:r>
+      <w:r>
+        <w:fldChar w:fldCharType="begin"/>
+      </w:r>
+      <w:r>
+        <w:instrText xml:space="preserve"> ADDIN EN.CITE &lt;EndNote&gt;&lt;Cite&gt;&lt;Author&gt;Chartres&lt;/Author&gt;&lt;Year&gt;2014&lt;/Year&gt;&lt;RecNum&gt;47&lt;/RecNum&gt;&lt;DisplayText&gt;[55]&lt;/DisplayText&gt;&lt;record&gt;&lt;rec-number&gt;47&lt;/rec-number&gt;&lt;foreign-keys&gt;&lt;key app="EN" db-id="s2tw2pe5hwzta8esap0xpxarvrrwetsezwzd" timestamp="1485947553"&gt;47&lt;/key&gt;&lt;/foreign-keys&gt;&lt;ref-type name="Journal Article"&gt;17&lt;/ref-type&gt;&lt;contributors&gt;&lt;authors&gt;&lt;author&gt;Chartres, James&lt;/author&gt;&lt;author&gt;Sanchez, Hugo&lt;/author&gt;&lt;author&gt;Hanson, John&lt;/author&gt;&lt;/authors&gt;&lt;/contributors&gt;&lt;titles&gt;&lt;title&gt;EDSN development lessons learned&lt;/title&gt;&lt;/titles&gt;&lt;dates&gt;&lt;year&gt;2014&lt;/year&gt;&lt;/dates&gt;&lt;urls&gt;&lt;/urls&gt;&lt;/record&gt;&lt;/Cite&gt;&lt;/EndNote&gt;</w:instrText>
+      </w:r>
+      <w:r>
+        <w:fldChar w:fldCharType="separate"/>
+      </w:r>
+      <w:r>
+        <w:rPr>
+          <w:noProof/>
+        </w:rPr>
+        <w:t>[55]</w:t>
+      </w:r>
+      <w:r>
+        <w:fldChar w:fldCharType="end"/>
+      </w:r>
+      <w:r>
+        <w:t xml:space="preserve">. </w:t>
+      </w:r>
+      <w:r>
+        <w:t xml:space="preserve">The primary objective of the EDSN mission was to implement autonomous communication and coordination of CubeSat’s in orbit. </w:t>
+      </w:r>
+      <w:r>
+        <w:t xml:space="preserve">Each ESDN craft is a 1.5U CubeSat weighing ~1.73kg. </w:t>
+      </w:r>
+      <w:r>
+        <w:t xml:space="preserve">A </w:t>
+      </w:r>
+      <w:r>
+        <w:t>Samsung smartphone provides</w:t>
+      </w:r>
+      <w:r>
+        <w:t xml:space="preserve"> each craft’s </w:t>
+      </w:r>
+      <w:r>
+        <w:t xml:space="preserve">activity scheduling and execution. Several secondary COTS micro-controllers </w:t>
+      </w:r>
+      <w:r>
+        <w:t>handle various activities involving</w:t>
+      </w:r>
+      <w:r>
+        <w:t xml:space="preserve"> GNSS,</w:t>
+      </w:r>
+      <w:r>
+        <w:t xml:space="preserve"> data handling, scientific </w:t>
       </w:r>
       <w:proofErr w:type="spellStart"/>
       <w:r>
-        <w:t>ELaNa</w:t>
+        <w:t>measurments</w:t>
       </w:r>
       <w:proofErr w:type="spellEnd"/>
       <w:r>
-        <w:t xml:space="preserve"> (Educational Launch of Nanosatellites) program.</w:t>
-      </w:r>
-      <w:r>
-        <w:t xml:space="preserve"> RAVAN is highly relevant to this work as the mission designers clearly specify future intentions to develop a constellation of RAVAN craft. In satellite nomenclature a constellation is considered a mesh of satellites evenly distributed over the surface of the</w:t>
-      </w:r>
-      <w:r>
-        <w:t xml:space="preserve"> E</w:t>
-      </w:r>
-      <w:r>
-        <w:t>arth. In this work we treat the physical formation of craft as unimportant.</w:t>
-      </w:r>
-    </w:p>
-    <w:p>
-      <w:r>
-        <w:t>RAVAN carries an experimental</w:t>
-      </w:r>
-      <w:r>
-        <w:t xml:space="preserve"> carbon nanotube base</w:t>
-      </w:r>
-      <w:r>
-        <w:t>d radiometer</w:t>
-      </w:r>
-      <w:r>
-        <w:t>. RAVAN</w:t>
-      </w:r>
-      <w:r>
-        <w:t>’s radiometer</w:t>
+        <w:t xml:space="preserve">, ADCS and additional sensor inputs. The scientific payload is an instrument </w:t>
+      </w:r>
+      <w:r>
+        <w:t>designed to characterize radiation in LEO called the “Energetic Particle Integrating Spa</w:t>
+      </w:r>
+      <w:r>
+        <w:t>ce Environment Monitor” (EPISEM)</w:t>
+      </w:r>
+      <w:r>
+        <w:t xml:space="preserve">. Although the scientific objectives of the mission were secondary to the implementation of an in-orbit CubeSat network, it is clear that EDSN falls within </w:t>
+      </w:r>
+      <w:r>
+        <w:lastRenderedPageBreak/>
+        <w:t>the category of sensing applications</w:t>
+      </w:r>
+      <w:r>
+        <w:t xml:space="preserve"> and is not entirely dissimilar to the RAVAN mission</w:t>
+      </w:r>
+      <w:r>
+        <w:t>.</w:t>
+      </w:r>
+    </w:p>
+    <w:p>
+      <w:r>
+        <w:t>In terms of communications and power, the works published on EDSN provide a wealth of information. These works go as far as to state exactly which COTS components were used</w:t>
+      </w:r>
+      <w:r>
+        <w:t xml:space="preserve"> in the construction of EDSN craft</w:t>
+      </w:r>
+      <w:r>
+        <w:t xml:space="preserve">. </w:t>
+      </w:r>
+      <w:r>
+        <w:t>Each</w:t>
+      </w:r>
+      <w:r>
+        <w:t xml:space="preserve"> craft house</w:t>
+      </w:r>
+      <w:r>
+        <w:t>s</w:t>
+      </w:r>
+      <w:r>
+        <w:t xml:space="preserve"> three primary radios: A </w:t>
+      </w:r>
+      <w:proofErr w:type="spellStart"/>
+      <w:r>
+        <w:t>MicroHard</w:t>
+      </w:r>
+      <w:proofErr w:type="spellEnd"/>
+      <w:r>
+        <w:t xml:space="preserve"> MHX2420 transceiver for S-Band S2G communication, an </w:t>
+      </w:r>
+      <w:proofErr w:type="spellStart"/>
+      <w:r>
+        <w:t>AstroDev</w:t>
+      </w:r>
+      <w:proofErr w:type="spellEnd"/>
+      <w:r>
+        <w:t xml:space="preserve"> Lithium 1 UHF transceiver for S2S communication and a </w:t>
+      </w:r>
+      <w:proofErr w:type="spellStart"/>
+      <w:r>
+        <w:t>StenSat</w:t>
+      </w:r>
+      <w:proofErr w:type="spellEnd"/>
+      <w:r>
+        <w:t xml:space="preserve"> UHF transmitter for beaconing. Satellite beaconing is required by the </w:t>
+      </w:r>
+      <w:r>
+        <w:t xml:space="preserve">North American Aerospace </w:t>
+      </w:r>
+      <w:proofErr w:type="spellStart"/>
+      <w:r>
+        <w:t>Defense</w:t>
+      </w:r>
+      <w:proofErr w:type="spellEnd"/>
+      <w:r>
+        <w:t xml:space="preserve"> Command</w:t>
+      </w:r>
+      <w:r>
+        <w:t xml:space="preserve"> (NORAD). The </w:t>
+      </w:r>
+      <w:proofErr w:type="spellStart"/>
+      <w:r>
+        <w:t>AstroDev</w:t>
+      </w:r>
+      <w:proofErr w:type="spellEnd"/>
+      <w:r>
+        <w:t xml:space="preserve"> transceiver enables a 9.6kbps S2S communications using AX.25</w:t>
+      </w:r>
+      <w:r>
+        <w:t xml:space="preserve"> as the</w:t>
       </w:r>
       <w:r>
         <w:t xml:space="preserve"> </w:t>
       </w:r>
       <w:r>
-        <w:t>performs</w:t>
-      </w:r>
-      <w:r>
-        <w:t xml:space="preserve"> multi-spectral mea</w:t>
-      </w:r>
-      <w:r>
-        <w:t>surement</w:t>
-      </w:r>
-      <w:r>
-        <w:t xml:space="preserve"> of outgoing radiation from Earth’s surface. These measurements reveal </w:t>
-      </w:r>
-      <w:r>
-        <w:t xml:space="preserve">trends </w:t>
-      </w:r>
-      <w:r>
-        <w:t>regarding</w:t>
-      </w:r>
-      <w:r>
-        <w:t xml:space="preserve"> Earth’s Radiation Budget (ERI) which are </w:t>
-      </w:r>
-      <w:r>
-        <w:t>valuable to climate scientists</w:t>
-      </w:r>
-      <w:r>
-        <w:t xml:space="preserve">. RAVAN is intended as a first test in a larger plan to develop a constellation of craft </w:t>
+        <w:t xml:space="preserve">link layer </w:t>
+      </w:r>
+      <w:r>
+        <w:t xml:space="preserve">protocol. The Nodes mission scaled this data rate back to 1.2kbps, potentially to increase the maximum S2S communication range. Details regarding the MHX2420’s S2G data rate are not provided.  </w:t>
+      </w:r>
+    </w:p>
+    <w:p>
+      <w:r>
+        <w:t xml:space="preserve">Each EDSN craft carries four lithium ion batteries which combine to provide a </w:t>
+      </w:r>
+      <w:r>
+        <w:t>maximum energy storage of 5.2 amp hours</w:t>
+      </w:r>
+      <w:r>
+        <w:t xml:space="preserve">. The craft’s bus operates at around 8 volts. This implies a </w:t>
+      </w:r>
+      <w:r>
+        <w:t>total</w:t>
+      </w:r>
+      <w:r>
+        <w:t xml:space="preserve"> energy</w:t>
+      </w:r>
+      <w:r>
+        <w:t xml:space="preserve"> provision</w:t>
+      </w:r>
+      <w:r>
+        <w:t xml:space="preserve"> of</w:t>
+      </w:r>
+      <w:r>
+        <w:t xml:space="preserve"> approx. 41.6 watt hours</w:t>
+      </w:r>
+      <w:r>
+        <w:t xml:space="preserve">. Six solar panels provide an average </w:t>
+      </w:r>
+      <w:r>
+        <w:t xml:space="preserve">recharge of 1 watt during operation. These figures provide important context to </w:t>
+      </w:r>
+      <w:r>
+        <w:t xml:space="preserve">the </w:t>
+      </w:r>
+      <w:r>
+        <w:t>power consumption simulation result</w:t>
+      </w:r>
+      <w:r>
+        <w:t>s</w:t>
+      </w:r>
+      <w:r>
+        <w:t xml:space="preserve"> discussed in later chapters.</w:t>
+      </w:r>
+    </w:p>
+    <w:p>
+      <w:r>
+        <w:t>As mentioned EDSN employs AX.25 at the link layer</w:t>
+      </w:r>
+      <w:r>
+        <w:t xml:space="preserve"> for S2S communication</w:t>
+      </w:r>
+      <w:r>
+        <w:t xml:space="preserve">. The link layer, as detailed by the OSI reference model </w:t>
       </w:r>
       <w:r>
         <w:fldChar w:fldCharType="begin"/>
       </w:r>
       <w:r>
-        <w:instrText xml:space="preserve"> ADDIN EN.CITE &lt;EndNote&gt;&lt;Cite&gt;&lt;Author&gt;Swartz&lt;/Author&gt;&lt;Year&gt;2015&lt;/Year&gt;&lt;RecNum&gt;114&lt;/RecNum&gt;&lt;DisplayText&gt;[49]&lt;/DisplayText&gt;&lt;record&gt;&lt;rec-number&gt;114&lt;/rec-number&gt;&lt;foreign-keys&gt;&lt;key app="EN" db-id="s2tw2pe5hwzta8esap0xpxarvrrwetsezwzd" timestamp="1492375413"&gt;114&lt;/key&gt;&lt;/foreign-keys&gt;&lt;ref-type name="Conference Proceedings"&gt;10&lt;/ref-type&gt;&lt;contributors&gt;&lt;authors&gt;&lt;author&gt;Swartz, William H&lt;/author&gt;&lt;author&gt;Dyrud, Lars P&lt;/author&gt;&lt;author&gt;Lorentz, Steven R&lt;/author&gt;&lt;author&gt;Wu, Dong L&lt;/author&gt;&lt;author&gt;Wiscombe, Warren J&lt;/author&gt;&lt;author&gt;Papadakis, Stergios J&lt;/author&gt;&lt;author&gt;Huang, Philip M&lt;/author&gt;&lt;author&gt;Reynolds, Edward L&lt;/author&gt;&lt;author&gt;Smith, Allan W&lt;/author&gt;&lt;author&gt;Deglau, David M&lt;/author&gt;&lt;/authors&gt;&lt;/contributors&gt;&lt;titles&gt;&lt;title&gt;The RAVAN CubeSat mission: advancing technologies for climate observation&lt;/title&gt;&lt;secondary-title&gt;Geoscience and Remote Sensing Symposium (IGARSS), 2015 IEEE International&lt;/secondary-title&gt;&lt;/titles&gt;&lt;pages&gt;5300-5303&lt;/pages&gt;&lt;dates&gt;&lt;year&gt;2015&lt;/year&gt;&lt;/dates&gt;&lt;publisher&gt;IEEE&lt;/publisher&gt;&lt;isbn&gt;1479979295&lt;/isbn&gt;&lt;urls&gt;&lt;/urls&gt;&lt;/record&gt;&lt;/Cite&gt;&lt;/EndNote&gt;</w:instrText>
+        <w:instrText xml:space="preserve"> ADDIN EN.CITE &lt;EndNote&gt;&lt;Cite&gt;&lt;Author&gt;Day&lt;/Author&gt;&lt;Year&gt;1983&lt;/Year&gt;&lt;RecNum&gt;115&lt;/RecNum&gt;&lt;DisplayText&gt;[56]&lt;/DisplayText&gt;&lt;record&gt;&lt;rec-number&gt;115&lt;/rec-number&gt;&lt;foreign-keys&gt;&lt;key app="EN" db-id="s2tw2pe5hwzta8esap0xpxarvrrwetsezwzd" timestamp="1492427297"&gt;115&lt;/key&gt;&lt;/foreign-keys&gt;&lt;ref-type name="Journal Article"&gt;17&lt;/ref-type&gt;&lt;contributors&gt;&lt;authors&gt;&lt;author&gt;Day, John D&lt;/author&gt;&lt;author&gt;Zimmermann, Hubert&lt;/author&gt;&lt;/authors&gt;&lt;/contributors&gt;&lt;titles&gt;&lt;title&gt;The OSI reference model&lt;/title&gt;&lt;secondary-title&gt;Proceedings of the IEEE&lt;/secondary-title&gt;&lt;/titles&gt;&lt;periodical&gt;&lt;full-title&gt;Proceedings of the IEEE&lt;/full-title&gt;&lt;/periodical&gt;&lt;pages&gt;1334-1340&lt;/pages&gt;&lt;volume&gt;71&lt;/volume&gt;&lt;number&gt;12&lt;/number&gt;&lt;dates&gt;&lt;year&gt;1983&lt;/year&gt;&lt;/dates&gt;&lt;isbn&gt;0018-9219&lt;/isbn&gt;&lt;urls&gt;&lt;/urls&gt;&lt;/record&gt;&lt;/Cite&gt;&lt;/EndNote&gt;</w:instrText>
       </w:r>
       <w:r>
         <w:fldChar w:fldCharType="separate"/>
@@ -7074,53 +7770,411 @@
         <w:rPr>
           <w:noProof/>
         </w:rPr>
-        <w:t>[49]</w:t>
+        <w:t>[56]</w:t>
       </w:r>
       <w:r>
         <w:fldChar w:fldCharType="end"/>
       </w:r>
       <w:r>
-        <w:t>.  The spacing of the forty proposed RAVAN craft which would make S2S communication using current means infeasible. Nonetheless, RAVAN is strong example of the growing interest in multi-CubeSat missions.</w:t>
-      </w:r>
-    </w:p>
-    <w:p>
-      <w:r>
-        <w:t xml:space="preserve">It should be noted that CubeSat sensing </w:t>
-      </w:r>
-      <w:r>
-        <w:t>is a</w:t>
-      </w:r>
-      <w:r>
-        <w:t xml:space="preserve"> deep</w:t>
-      </w:r>
-      <w:r>
-        <w:t xml:space="preserve"> and broad</w:t>
-      </w:r>
-      <w:r>
-        <w:t xml:space="preserve"> field. The examples of RAVAN and 3Cat-2 are in no way intended to illustrate a comprehensive </w:t>
-      </w:r>
-      <w:r>
-        <w:t>study of the field. Notable upcoming m</w:t>
-      </w:r>
-      <w:r>
-        <w:t xml:space="preserve">issions such as </w:t>
+        <w:t xml:space="preserve">, is concerned primarily with medium access control (MAC). </w:t>
+      </w:r>
+      <w:r>
+        <w:t>For the majority of CubeSat missions</w:t>
+      </w:r>
+      <w:r>
+        <w:t>,</w:t>
+      </w:r>
+      <w:r>
+        <w:t xml:space="preserve"> AX.25 </w:t>
+      </w:r>
+      <w:r>
+        <w:t>along with</w:t>
+      </w:r>
+      <w:r>
+        <w:t xml:space="preserve"> a basic application layer which communicates directly with the link</w:t>
+      </w:r>
+      <w:r>
+        <w:t xml:space="preserve"> layer</w:t>
+      </w:r>
+      <w:r>
+        <w:t xml:space="preserve"> is </w:t>
+      </w:r>
+      <w:r>
+        <w:lastRenderedPageBreak/>
+        <w:t xml:space="preserve">sufficient for S2G communication </w:t>
+      </w:r>
+      <w:r>
+        <w:fldChar w:fldCharType="begin"/>
+      </w:r>
+      <w:r>
+        <w:instrText xml:space="preserve"> ADDIN EN.CITE &lt;EndNote&gt;&lt;Cite&gt;&lt;Author&gt;Muri&lt;/Author&gt;&lt;Year&gt;2012&lt;/Year&gt;&lt;RecNum&gt;60&lt;/RecNum&gt;&lt;DisplayText&gt;[35]&lt;/DisplayText&gt;&lt;record&gt;&lt;rec-number&gt;60&lt;/rec-number&gt;&lt;foreign-keys&gt;&lt;key app="EN" db-id="s2tw2pe5hwzta8esap0xpxarvrrwetsezwzd" timestamp="1486033762"&gt;60&lt;/key&gt;&lt;/foreign-keys&gt;&lt;ref-type name="Journal Article"&gt;17&lt;/ref-type&gt;&lt;contributors&gt;&lt;authors&gt;&lt;author&gt;Muri, Paul&lt;/author&gt;&lt;author&gt;McNair, Janise&lt;/author&gt;&lt;/authors&gt;&lt;/contributors&gt;&lt;titles&gt;&lt;title&gt;A survey of communication sub-systems for intersatellite linked systems and CubeSat missions&lt;/title&gt;&lt;secondary-title&gt;JCM&lt;/secondary-title&gt;&lt;/titles&gt;&lt;periodical&gt;&lt;full-title&gt;JCM&lt;/full-title&gt;&lt;/periodical&gt;&lt;pages&gt;290-308&lt;/pages&gt;&lt;volume&gt;7&lt;/volume&gt;&lt;number&gt;4&lt;/number&gt;&lt;dates&gt;&lt;year&gt;2012&lt;/year&gt;&lt;/dates&gt;&lt;urls&gt;&lt;/urls&gt;&lt;/record&gt;&lt;/Cite&gt;&lt;/EndNote&gt;</w:instrText>
+      </w:r>
+      <w:r>
+        <w:fldChar w:fldCharType="separate"/>
+      </w:r>
+      <w:r>
+        <w:rPr>
+          <w:noProof/>
+        </w:rPr>
+        <w:t>[35]</w:t>
+      </w:r>
+      <w:r>
+        <w:fldChar w:fldCharType="end"/>
+      </w:r>
+      <w:r>
+        <w:t>. However, S2S communication introduces new challenges which warrant more complex approaches. In the case of EDSN a custom “Captain – L</w:t>
+      </w:r>
+      <w:r>
+        <w:t>ieutenant</w:t>
+      </w:r>
+      <w:r>
+        <w:t xml:space="preserve">” </w:t>
+      </w:r>
+      <w:r>
+        <w:t>(Cpt/Lt) protocol was designed</w:t>
+      </w:r>
+      <w:r>
+        <w:t xml:space="preserve"> on top of AX.25</w:t>
+      </w:r>
+      <w:r>
+        <w:t>. T</w:t>
+      </w:r>
+    </w:p>
+    <w:p>
+      <w:r>
+        <w:t>he network formed by the EDSN craft is referred to as a “hub-and-spoke” (or star) network. On</w:t>
+      </w:r>
+      <w:r>
+        <w:t>c</w:t>
+      </w:r>
+      <w:r>
+        <w:t xml:space="preserve">e craft is </w:t>
+      </w:r>
+      <w:r>
+        <w:t xml:space="preserve">designated </w:t>
+      </w:r>
+      <w:r>
+        <w:t>as the “Captain” (Cpt) and all others are designated as “Lieutenants” (</w:t>
       </w:r>
       <w:proofErr w:type="spellStart"/>
       <w:r>
-        <w:t>CeREs</w:t>
+        <w:t>Lt</w:t>
+      </w:r>
+      <w:r>
+        <w:t>s</w:t>
       </w:r>
       <w:proofErr w:type="spellEnd"/>
       <w:r>
-        <w:t xml:space="preserve"> (a Comp</w:t>
-      </w:r>
-      <w:r>
-        <w:t xml:space="preserve">act Radiation belt Explorer) </w:t>
+        <w:t xml:space="preserve">). In general terms the Cpt acts as a central router to ground. All </w:t>
+      </w:r>
+      <w:proofErr w:type="spellStart"/>
+      <w:r>
+        <w:t>Lts</w:t>
+      </w:r>
+      <w:proofErr w:type="spellEnd"/>
+      <w:r>
+        <w:t xml:space="preserve"> send their data exclusively to the </w:t>
+      </w:r>
+      <w:proofErr w:type="spellStart"/>
+      <w:r>
+        <w:t>Cpt.</w:t>
+      </w:r>
+      <w:proofErr w:type="spellEnd"/>
+      <w:r>
+        <w:t xml:space="preserve"> The Cpt then communicates as much of this data to ground as possible. Lt communication in EDSN purely</w:t>
+      </w:r>
+      <w:r>
+        <w:t xml:space="preserve"> is</w:t>
+      </w:r>
+      <w:r>
+        <w:t xml:space="preserve"> </w:t>
+      </w:r>
+      <w:r>
+        <w:t>reactive. The Cpt sends</w:t>
+      </w:r>
+      <w:r>
+        <w:t xml:space="preserve"> six pings over </w:t>
+      </w:r>
+      <w:r>
+        <w:t>50s</w:t>
+      </w:r>
+      <w:r>
+        <w:t xml:space="preserve"> seconds. Each </w:t>
+      </w:r>
+      <w:r>
+        <w:t xml:space="preserve">set of </w:t>
+      </w:r>
+      <w:r>
+        <w:t>ping</w:t>
+      </w:r>
+      <w:r>
+        <w:t>s</w:t>
+      </w:r>
+      <w:r>
+        <w:t xml:space="preserve"> specifies</w:t>
+      </w:r>
+      <w:r>
+        <w:t xml:space="preserve"> only</w:t>
+      </w:r>
+      <w:r>
+        <w:t xml:space="preserve"> one Lt from which the Cpt is requesting data. Only after receiving a valid ping does a</w:t>
+      </w:r>
+      <w:r>
+        <w:t>n</w:t>
+      </w:r>
+      <w:r>
+        <w:t xml:space="preserve"> Lt forward its data to the </w:t>
+      </w:r>
+      <w:proofErr w:type="spellStart"/>
+      <w:r>
+        <w:t>Cpt.</w:t>
+      </w:r>
+      <w:proofErr w:type="spellEnd"/>
+      <w:r>
+        <w:t xml:space="preserve"> This scheme of Cpt request followed by Lt response suggests no overlapping Lt on the shared S2S frequency thus</w:t>
+      </w:r>
+      <w:r>
+        <w:t xml:space="preserve"> greatly</w:t>
+      </w:r>
+      <w:r>
+        <w:t xml:space="preserve"> reducing the possibility of collisions.</w:t>
+      </w:r>
+      <w:r>
+        <w:t xml:space="preserve"> </w:t>
+      </w:r>
+    </w:p>
+    <w:p>
+      <w:r>
+        <w:t xml:space="preserve">There is no acknowledgment scheme employed in EDSN’s Cpt/Lt protocol. </w:t>
+      </w:r>
+      <w:proofErr w:type="spellStart"/>
+      <w:r>
+        <w:t>Lts</w:t>
+      </w:r>
+      <w:proofErr w:type="spellEnd"/>
+      <w:r>
+        <w:t xml:space="preserve"> send one “state-of-health” (SOH) packet followed </w:t>
+      </w:r>
+      <w:r>
+        <w:t>by all queued</w:t>
+      </w:r>
+      <w:r>
+        <w:t xml:space="preserve"> science packets. The Cpt prioritizes the communication of these SOH packets to ground and treats science packets generated by </w:t>
+      </w:r>
+      <w:proofErr w:type="spellStart"/>
+      <w:r>
+        <w:t>Lts</w:t>
+      </w:r>
+      <w:proofErr w:type="spellEnd"/>
+      <w:r>
+        <w:t xml:space="preserve"> or by its own </w:t>
+      </w:r>
+      <w:r>
+        <w:t>instrument</w:t>
+      </w:r>
+      <w:r>
+        <w:t xml:space="preserve"> in a LIFO manner. After ending a communication with an Lt</w:t>
+      </w:r>
+      <w:r>
+        <w:t>,</w:t>
+      </w:r>
+      <w:r>
+        <w:t xml:space="preserve"> the Cpt</w:t>
+      </w:r>
+      <w:r>
+        <w:t xml:space="preserve"> will</w:t>
+      </w:r>
+      <w:r>
+        <w:t xml:space="preserve"> then proceed to ping each remaining Lt in a fixed order. The Cpt will wait up to four minutes for a response from a pinged Lt before moving onto pinging the next Lt.</w:t>
+      </w:r>
+    </w:p>
+    <w:p>
+      <w:r>
+        <w:t>The Cpt role is “rotated” amongst the EDSN craft in a pre-defined fixed pattern. There is no real-time logic or election employed</w:t>
+      </w:r>
+      <w:r>
+        <w:t>. Each craft periodically receives GPS time in order to determine w</w:t>
+      </w:r>
+      <w:r>
+        <w:t>hose turn it is to</w:t>
+      </w:r>
+      <w:r>
+        <w:t xml:space="preserve"> assume the role of </w:t>
+      </w:r>
+      <w:proofErr w:type="spellStart"/>
+      <w:r>
+        <w:t>Cpt.</w:t>
+      </w:r>
+      <w:proofErr w:type="spellEnd"/>
+      <w:r>
+        <w:t xml:space="preserve"> If a craft </w:t>
+      </w:r>
+      <w:r>
+        <w:lastRenderedPageBreak/>
+        <w:t>cannot get GPS time it does not participate in either S2S or S2G communications. The duration a craft holds the Cpt role is referred to as a “minor cycle”. Each minor cycle lasts roughly 25 hours and includes 3-4 S2S sessions. Each session being an attempt by the Cpt to communicate with each Lt in the network. The Cpt self-determines one, and only one, S2G session during its minor cycle. This session is scheduling by predicting the next ground station fly-over period (window) based on the craft’s GPS location and velocity data. As S2G communication occurs using a separate radio at a separate frequency to S2S</w:t>
+      </w:r>
+      <w:r>
+        <w:t xml:space="preserve"> communication,</w:t>
+      </w:r>
+      <w:r>
+        <w:t xml:space="preserve"> S2G session</w:t>
+      </w:r>
+      <w:r>
+        <w:t>s</w:t>
+      </w:r>
+      <w:r>
+        <w:t xml:space="preserve"> can take place in parallel with an S2S session. Eight minor cycles, one for each craft, come together to form a major cycle. </w:t>
+      </w:r>
+      <w:r>
+        <w:t>A major cycle lasts for roughly eight days. EDSN mission planners predicted that after three major cycles (three and one half weeks) the craft would have drifted too far apart (&gt;120km) for S2S communication to be feasible.</w:t>
+      </w:r>
+    </w:p>
+    <w:p>
+      <w:r>
+        <w:t xml:space="preserve">During a minor cycle it is not feasible for all </w:t>
+      </w:r>
+      <w:proofErr w:type="spellStart"/>
+      <w:r>
+        <w:t>Lts</w:t>
+      </w:r>
+      <w:proofErr w:type="spellEnd"/>
+      <w:r>
+        <w:t xml:space="preserve"> to keep they S2S transceivers continually on and in receiver mode. As such, along with the Cpt pinging scheme, all S2S sessions are scheduled. An Lt will only turn start listening for Cpt pings at a predetermined time during each minor cycle. During a minor cycle each craft updates it’s GPS time, position and velocity only o</w:t>
+      </w:r>
+      <w:r>
+        <w:t>nce. Mission designers predict the</w:t>
+      </w:r>
+      <w:r>
+        <w:t xml:space="preserve"> maximum relative clock drift between an Lt and the Cpt to be 12 seconds. As such, an Lt will begin listening for Cpt pings 30 seconds before the scheduled time and will continues listening 30 seconds after the expected final, sixth, ping. Each session start time is </w:t>
+      </w:r>
+      <w:r>
+        <w:t>determined by a table of offsets</w:t>
+      </w:r>
+      <w:r>
+        <w:t>. This offsets are</w:t>
+      </w:r>
+      <w:r>
+        <w:t xml:space="preserve"> relative to the start times of each minor cycle</w:t>
+      </w:r>
+      <w:r>
+        <w:t>.</w:t>
+      </w:r>
+      <w:r>
+        <w:t xml:space="preserve"> Each craft is pre-programmed with the same minor-cycle start times and offset tables.</w:t>
+      </w:r>
+    </w:p>
+    <w:p>
+      <w:r>
+        <w:lastRenderedPageBreak/>
+        <w:t>F</w:t>
+      </w:r>
+      <w:r>
+        <w:t>ollow</w:t>
+      </w:r>
+      <w:r>
+        <w:t xml:space="preserve">ing directly from the work on </w:t>
+      </w:r>
+      <w:r>
+        <w:t>EDSN</w:t>
+      </w:r>
+      <w:r>
+        <w:t>, the Nodes mission</w:t>
+      </w:r>
+      <w:r>
+        <w:t xml:space="preserve"> was successfully</w:t>
+      </w:r>
+      <w:r>
+        <w:t xml:space="preserve"> deployed</w:t>
+      </w:r>
+      <w:r>
+        <w:t xml:space="preserve"> from the ISS in </w:t>
+      </w:r>
+      <w:r>
+        <w:t>May of 2016</w:t>
+      </w:r>
+      <w:r>
+        <w:t>. Nodes</w:t>
+      </w:r>
+      <w:r>
+        <w:t xml:space="preserve"> </w:t>
+      </w:r>
+      <w:r>
+        <w:t>included</w:t>
+      </w:r>
+      <w:r>
+        <w:t xml:space="preserve"> two</w:t>
+      </w:r>
+      <w:r>
+        <w:t xml:space="preserve"> leftover CubeSat’s from the EDSN mission</w:t>
+      </w:r>
+      <w:r>
+        <w:t xml:space="preserve"> which were used </w:t>
+      </w:r>
+      <w:r>
+        <w:t>during the testing and development</w:t>
+      </w:r>
+      <w:r>
+        <w:t xml:space="preserve"> of EDSN</w:t>
+      </w:r>
+      <w:r>
+        <w:t>.</w:t>
+      </w:r>
+      <w:r>
+        <w:t xml:space="preserve"> Effectively all </w:t>
+      </w:r>
+      <w:r>
+        <w:t>aforementioned</w:t>
+      </w:r>
+      <w:r>
+        <w:t xml:space="preserve"> salient aspe</w:t>
+      </w:r>
+      <w:r>
+        <w:t xml:space="preserve">cts of the EDSN mission remain. </w:t>
+      </w:r>
+      <w:r>
+        <w:t>Despite</w:t>
+      </w:r>
+      <w:r>
+        <w:t xml:space="preserve"> only</w:t>
+      </w:r>
+      <w:r>
+        <w:t xml:space="preserve"> involving</w:t>
+      </w:r>
+      <w:r>
+        <w:t xml:space="preserve"> two craft, Nodes was able to achieve many of the objectives of EDSN</w:t>
+      </w:r>
+      <w:r>
+        <w:t xml:space="preserve">. </w:t>
+      </w:r>
+      <w:r>
+        <w:t>Nodes makes small changes to mission objectives and some notable changes</w:t>
+      </w:r>
+      <w:r>
+        <w:t xml:space="preserve"> to</w:t>
+      </w:r>
+      <w:r>
+        <w:t xml:space="preserve"> the</w:t>
+      </w:r>
+      <w:r>
+        <w:t xml:space="preserve"> custom Cp</w:t>
+      </w:r>
+      <w:r>
+        <w:t>t/Lt communication protocol. These</w:t>
+      </w:r>
+      <w:r>
+        <w:t xml:space="preserve"> changes</w:t>
+      </w:r>
+      <w:r>
+        <w:t xml:space="preserve"> are detailed</w:t>
+      </w:r>
+      <w:r>
+        <w:t xml:space="preserve"> in a work published in 2016 following the mission’s successful launch, deployment and conclusion </w:t>
       </w:r>
       <w:r>
         <w:fldChar w:fldCharType="begin"/>
       </w:r>
       <w:r>
-        <w:instrText xml:space="preserve"> ADDIN EN.CITE &lt;EndNote&gt;&lt;Cite&gt;&lt;Author&gt;Kanekal&lt;/Author&gt;&lt;Year&gt;2016&lt;/Year&gt;&lt;RecNum&gt;111&lt;/RecNum&gt;&lt;DisplayText&gt;[50]&lt;/DisplayText&gt;&lt;record&gt;&lt;rec-number&gt;111&lt;/rec-number&gt;&lt;foreign-keys&gt;&lt;key app="EN" db-id="s2tw2pe5hwzta8esap0xpxarvrrwetsezwzd" timestamp="1492374437"&gt;111&lt;/key&gt;&lt;/foreign-keys&gt;&lt;ref-type name="Conference Proceedings"&gt;10&lt;/ref-type&gt;&lt;contributors&gt;&lt;authors&gt;&lt;author&gt;Kanekal, Shrikanth&lt;/author&gt;&lt;author&gt;O&amp;apos;Brien, Paul&lt;/author&gt;&lt;author&gt;Baker, Daniel N&lt;/author&gt;&lt;author&gt;Ogasawara, Keiichi&lt;/author&gt;&lt;author&gt;Fennell, Joseph&lt;/author&gt;&lt;author&gt;Christian, Eric&lt;/author&gt;&lt;author&gt;Claudepierre, Seth&lt;/author&gt;&lt;author&gt;Livi, Stefano&lt;/author&gt;&lt;author&gt;Desai, Mihir&lt;/author&gt;&lt;author&gt;Li, Xinlin&lt;/author&gt;&lt;/authors&gt;&lt;/contributors&gt;&lt;titles&gt;&lt;title&gt;Radition belt dynamics: Recent results from van Allen Probes and future observations from CeREs&lt;/title&gt;&lt;secondary-title&gt;41st COSPAR Scientific Assembly, abstracts from the meeting that was to be held 30 July-7 August at the Istanbul Congress Center (ICC), Turkey, but was cancelled. See http://cospar2016. tubitak. gov. tr/en/, Abstract PRBEM. 2-1-16.&lt;/secondary-title&gt;&lt;/titles&gt;&lt;volume&gt;41&lt;/volume&gt;&lt;dates&gt;&lt;year&gt;2016&lt;/year&gt;&lt;/dates&gt;&lt;urls&gt;&lt;/urls&gt;&lt;/record&gt;&lt;/Cite&gt;&lt;/EndNote&gt;</w:instrText>
+        <w:instrText xml:space="preserve"> ADDIN EN.CITE &lt;EndNote&gt;&lt;Cite&gt;&lt;Author&gt;Hanson&lt;/Author&gt;&lt;Year&gt;2016&lt;/Year&gt;&lt;RecNum&gt;1&lt;/RecNum&gt;&lt;DisplayText&gt;[12]&lt;/DisplayText&gt;&lt;record&gt;&lt;rec-number&gt;1&lt;/rec-number&gt;&lt;foreign-keys&gt;&lt;key app="EN" db-id="s2tw2pe5hwzta8esap0xpxarvrrwetsezwzd" timestamp="1476911075"&gt;1&lt;/key&gt;&lt;/foreign-keys&gt;&lt;ref-type name="Journal Article"&gt;17&lt;/ref-type&gt;&lt;contributors&gt;&lt;authors&gt;&lt;author&gt;Hanson, John&lt;/author&gt;&lt;author&gt;Luna, Ali Guarneros&lt;/author&gt;&lt;author&gt;DeRosee, Rodolphe&lt;/author&gt;&lt;author&gt;Oyadomari, Ken&lt;/author&gt;&lt;author&gt;Wolfe, Jasper&lt;/author&gt;&lt;author&gt;Attai, Watson&lt;/author&gt;&lt;author&gt;Prical, Cedric&lt;/author&gt;&lt;/authors&gt;&lt;/contributors&gt;&lt;titles&gt;&lt;title&gt;Nodes: A Flight Demonstration of Networked Spacecraft Command and Control&lt;/title&gt;&lt;/titles&gt;&lt;dates&gt;&lt;year&gt;2016&lt;/year&gt;&lt;/dates&gt;&lt;urls&gt;&lt;/urls&gt;&lt;/record&gt;&lt;/Cite&gt;&lt;/EndNote&gt;</w:instrText>
       </w:r>
       <w:r>
         <w:fldChar w:fldCharType="separate"/>
@@ -7129,22 +8183,192 @@
         <w:rPr>
           <w:noProof/>
         </w:rPr>
-        <w:t>[50]</w:t>
+        <w:t>[12]</w:t>
       </w:r>
       <w:r>
         <w:fldChar w:fldCharType="end"/>
       </w:r>
       <w:r>
-        <w:t>, LAICE (Lower Atmosphere/Ion</w:t>
-      </w:r>
-      <w:r>
-        <w:t xml:space="preserve">osphere Coupling Experiment) </w:t>
+        <w:t>.</w:t>
+      </w:r>
+    </w:p>
+    <w:p>
+      <w:r>
+        <w:t xml:space="preserve">Where EDSN was focus purely on S2G communication, Nodes advances one step further by introducing </w:t>
+      </w:r>
+      <w:r>
+        <w:t>a</w:t>
+      </w:r>
+      <w:r>
+        <w:t xml:space="preserve"> demonstration of G2S remote commands. In Nodes</w:t>
+      </w:r>
+      <w:r>
+        <w:t>,</w:t>
+      </w:r>
+      <w:r>
+        <w:t xml:space="preserve"> the objective was set to communicate a command to the elected </w:t>
+      </w:r>
+      <w:proofErr w:type="spellStart"/>
+      <w:r>
+        <w:t>Cpt.</w:t>
+      </w:r>
+      <w:proofErr w:type="spellEnd"/>
+      <w:r>
+        <w:t xml:space="preserve"> The Cpt would could then forward this command to the Lt </w:t>
+      </w:r>
+      <w:r>
+        <w:t>for execution.</w:t>
+      </w:r>
+      <w:r>
+        <w:t xml:space="preserve"> Unlike with science and state-of-health packets</w:t>
+      </w:r>
+      <w:r>
+        <w:t>,</w:t>
+      </w:r>
+      <w:r>
+        <w:t xml:space="preserve"> </w:t>
+      </w:r>
+      <w:r>
+        <w:t xml:space="preserve">command packets are implement </w:t>
+      </w:r>
+      <w:r>
+        <w:t>specialized command acknowledgements and responses.</w:t>
+      </w:r>
+      <w:r>
+        <w:t xml:space="preserve"> Although t</w:t>
+      </w:r>
+      <w:r>
+        <w:t>his work focuses purely on S2G communi</w:t>
+      </w:r>
+      <w:r>
+        <w:t xml:space="preserve">cations, it is worth noting that </w:t>
+      </w:r>
+      <w:r>
+        <w:t>Nodes</w:t>
+      </w:r>
+      <w:r>
+        <w:t xml:space="preserve"> was the first demonstration of </w:t>
+      </w:r>
+      <w:r>
+        <w:t>indirect</w:t>
+      </w:r>
+      <w:r>
+        <w:t xml:space="preserve"> command and control using only CubeSats</w:t>
+      </w:r>
+      <w:r>
+        <w:t xml:space="preserve">. </w:t>
+      </w:r>
+    </w:p>
+    <w:p>
+      <w:r>
+        <w:t xml:space="preserve">There are several notable changes made in Nodes to the Cpt/Lt protocol. Firstly, 12 pings over 110 seconds are used rather than 6 pings over 50 seconds. Rather than a fixed order of minor-cycles, the captaincy is negotiated between the Nodes craft. </w:t>
+      </w:r>
+      <w:r>
+        <w:t>A default Cpt</w:t>
+      </w:r>
+      <w:r>
+        <w:t xml:space="preserve"> craft compare</w:t>
+      </w:r>
+      <w:r>
+        <w:t>s</w:t>
+      </w:r>
+      <w:r>
+        <w:t xml:space="preserve"> metrics relating to battery voltage, amount of science data collected and the predicated duration of the next pass over the ground station. At the start of each minor cycle a default Cpt is selected which manages the negotiation. Once the default Cpt has compared its own metrics with that of </w:t>
+      </w:r>
+      <w:r>
+        <w:lastRenderedPageBreak/>
+        <w:t>the Lt it will either continue as Cpt or send a “promote” command to the Lt</w:t>
+      </w:r>
+      <w:r>
+        <w:t>. The default Cpt will</w:t>
+      </w:r>
+      <w:r>
+        <w:t xml:space="preserve"> demote itself to the Lt role</w:t>
+      </w:r>
+      <w:r>
+        <w:t xml:space="preserve"> once the promote command has been acknowledged</w:t>
+      </w:r>
+      <w:r>
+        <w:t xml:space="preserve">. </w:t>
+      </w:r>
+      <w:r>
+        <w:t xml:space="preserve">As before, the Cpt will continue operations regardless of the presence of any communication with the Lt. </w:t>
+      </w:r>
+      <w:r>
+        <w:t xml:space="preserve">All other aspects of the Cpt/Lt protocol are unchanged. </w:t>
+      </w:r>
+    </w:p>
+    <w:p>
+      <w:r>
+        <w:t>Over the course of its three week mission</w:t>
+      </w:r>
+      <w:r>
+        <w:t>,</w:t>
+      </w:r>
+      <w:r>
+        <w:t xml:space="preserve"> Node</w:t>
+      </w:r>
+      <w:r>
+        <w:t>s</w:t>
+      </w:r>
+      <w:r>
+        <w:t xml:space="preserve"> completed and</w:t>
+      </w:r>
+      <w:r>
+        <w:t>/or</w:t>
+      </w:r>
+      <w:r>
+        <w:t xml:space="preserve"> exceeded all five of its mission objectives: The collection and receipt of five ‘sets’ of science data, five successfully S2G sessions, one successfully executed indirect command, two successful captaincy negotiations and the collection and receipt of 20 days of spacecraft state-of-health. Of a total 470 science packets generated (science undisclosed) a total of 356 were successfully received at ground, ~25% packet loss. Five successful negotiations were carried out</w:t>
+      </w:r>
+      <w:r>
+        <w:t xml:space="preserve"> and 165 commands were executed by Nodes craft</w:t>
+      </w:r>
+      <w:r>
+        <w:t>.</w:t>
+      </w:r>
+      <w:r>
+        <w:t xml:space="preserve"> Following the success of Nodes, mission designer clearly lay out numerous desirable enhancements</w:t>
+      </w:r>
+      <w:r>
+        <w:t xml:space="preserve">: </w:t>
+      </w:r>
+      <w:r>
+        <w:t xml:space="preserve">improved clock synchronization, inter-sat ranging, multi-hop routing, further acknowledge systems </w:t>
+      </w:r>
+      <w:r>
+        <w:t>and/</w:t>
+      </w:r>
+      <w:r>
+        <w:t>or delay tolerant networking principles, multiple ground station</w:t>
+      </w:r>
+      <w:r>
+        <w:t>s and</w:t>
+      </w:r>
+      <w:r>
+        <w:t xml:space="preserve"> the interlinking of multiple Cpts to form clusters of clusters. Several of these suggested areas of future work are addressed in the protocols proposed and </w:t>
+      </w:r>
+      <w:r>
+        <w:t>simulated</w:t>
+      </w:r>
+      <w:r>
+        <w:t xml:space="preserve"> in this work.</w:t>
+      </w:r>
+    </w:p>
+    <w:p>
+      <w:r>
+        <w:t>The CNSA’s Tianwang-1 (TW1) mission,</w:t>
+      </w:r>
+      <w:r>
+        <w:t xml:space="preserve"> also referred to as STU-2, was a three CubeSat CSN</w:t>
+      </w:r>
+      <w:r>
+        <w:t xml:space="preserve"> mission involving numerous commercial and academic entities lead by the Shanghai Engineering Centre for Microsatellites (SECM). The majority of the published work relating to TW1 details its ADCS and novel propulsion systems </w:t>
       </w:r>
       <w:r>
         <w:fldChar w:fldCharType="begin"/>
       </w:r>
       <w:r>
-        <w:instrText xml:space="preserve"> ADDIN EN.CITE &lt;EndNote&gt;&lt;Cite&gt;&lt;Author&gt;Westerhoff&lt;/Author&gt;&lt;Year&gt;2015&lt;/Year&gt;&lt;RecNum&gt;112&lt;/RecNum&gt;&lt;DisplayText&gt;[51]&lt;/DisplayText&gt;&lt;record&gt;&lt;rec-number&gt;112&lt;/rec-number&gt;&lt;foreign-keys&gt;&lt;key app="EN" db-id="s2tw2pe5hwzta8esap0xpxarvrrwetsezwzd" timestamp="1492374491"&gt;112&lt;/key&gt;&lt;/foreign-keys&gt;&lt;ref-type name="Journal Article"&gt;17&lt;/ref-type&gt;&lt;contributors&gt;&lt;authors&gt;&lt;author&gt;Westerhoff, John&lt;/author&gt;&lt;author&gt;Earle, Gregory&lt;/author&gt;&lt;author&gt;Bishop, Rebecca&lt;/author&gt;&lt;author&gt;Swenson, Gary R&lt;/author&gt;&lt;author&gt;Vadas, Sharon&lt;/author&gt;&lt;author&gt;Clemmons, James&lt;/author&gt;&lt;author&gt;Davidson, Ryan&lt;/author&gt;&lt;author&gt;Fanelli, Lucy&lt;/author&gt;&lt;author&gt;Fish, Chad&lt;/author&gt;&lt;author&gt;Garg, Vidur&lt;/author&gt;&lt;/authors&gt;&lt;/contributors&gt;&lt;titles&gt;&lt;title&gt;LAICE CubeSat mission for gravity wave studies&lt;/title&gt;&lt;secondary-title&gt;Advances in Space Research&lt;/secondary-title&gt;&lt;/titles&gt;&lt;periodical&gt;&lt;full-title&gt;Advances in Space Research&lt;/full-title&gt;&lt;/periodical&gt;&lt;pages&gt;1413-1427&lt;/pages&gt;&lt;volume&gt;56&lt;/volume&gt;&lt;number&gt;7&lt;/number&gt;&lt;dates&gt;&lt;year&gt;2015&lt;/year&gt;&lt;/dates&gt;&lt;isbn&gt;0273-1177&lt;/isbn&gt;&lt;urls&gt;&lt;/urls&gt;&lt;/record&gt;&lt;/Cite&gt;&lt;/EndNote&gt;</w:instrText>
+        <w:instrText xml:space="preserve"> ADDIN EN.CITE &lt;EndNote&gt;&lt;Cite&gt;&lt;Author&gt;Parker&lt;/Author&gt;&lt;Year&gt;2016&lt;/Year&gt;&lt;RecNum&gt;6&lt;/RecNum&gt;&lt;DisplayText&gt;[44, 57]&lt;/DisplayText&gt;&lt;record&gt;&lt;rec-number&gt;6&lt;/rec-number&gt;&lt;foreign-keys&gt;&lt;key app="EN" db-id="s2tw2pe5hwzta8esap0xpxarvrrwetsezwzd" timestamp="1478798744"&gt;6&lt;/key&gt;&lt;/foreign-keys&gt;&lt;ref-type name="Journal Article"&gt;17&lt;/ref-type&gt;&lt;contributors&gt;&lt;authors&gt;&lt;author&gt;Parker, Khary I&lt;/author&gt;&lt;/authors&gt;&lt;/contributors&gt;&lt;titles&gt;&lt;title&gt;State-of-the-Art for Small Satellite Propulsion Systems&lt;/title&gt;&lt;/titles&gt;&lt;dates&gt;&lt;year&gt;2016&lt;/year&gt;&lt;/dates&gt;&lt;urls&gt;&lt;/urls&gt;&lt;/record&gt;&lt;/Cite&gt;&lt;Cite&gt;&lt;Author&gt;Sun&lt;/Author&gt;&lt;Year&gt;2016&lt;/Year&gt;&lt;RecNum&gt;55&lt;/RecNum&gt;&lt;record&gt;&lt;rec-number&gt;55&lt;/rec-number&gt;&lt;foreign-keys&gt;&lt;key app="EN" db-id="s2tw2pe5hwzta8esap0xpxarvrrwetsezwzd" timestamp="1485956607"&gt;55&lt;/key&gt;&lt;/foreign-keys&gt;&lt;ref-type name="Journal Article"&gt;17&lt;/ref-type&gt;&lt;contributors&gt;&lt;authors&gt;&lt;author&gt;Sun, Guowen&lt;/author&gt;&lt;author&gt;Xia, Xiwang&lt;/author&gt;&lt;author&gt;Wu, Shufan&lt;/author&gt;&lt;author&gt;Wu, Zhiyi&lt;/author&gt;&lt;author&gt;Chen, Wen&lt;/author&gt;&lt;/authors&gt;&lt;/contributors&gt;&lt;titles&gt;&lt;title&gt;Attitude Determination and Control System Design for STU-2A CubeSat and In-Orbit Results&lt;/title&gt;&lt;/titles&gt;&lt;dates&gt;&lt;year&gt;2016&lt;/year&gt;&lt;/dates&gt;&lt;urls&gt;&lt;/urls&gt;&lt;/record&gt;&lt;/Cite&gt;&lt;/EndNote&gt;</w:instrText>
       </w:r>
       <w:r>
         <w:fldChar w:fldCharType="separate"/>
@@ -7153,22 +8377,44 @@
         <w:rPr>
           <w:noProof/>
         </w:rPr>
-        <w:t>[51]</w:t>
+        <w:t>[44, 57]</w:t>
       </w:r>
       <w:r>
         <w:fldChar w:fldCharType="end"/>
       </w:r>
       <w:r>
-        <w:t>, and SOCON (Sustained Ocean Obs</w:t>
-      </w:r>
-      <w:r>
-        <w:t xml:space="preserve">ervation from Nanosatellites) </w:t>
+        <w:t>. A presentation by Wu et al. during the 30</w:t>
+      </w:r>
+      <w:r>
+        <w:rPr>
+          <w:vertAlign w:val="superscript"/>
+        </w:rPr>
+        <w:t>th</w:t>
+      </w:r>
+      <w:r>
+        <w:t xml:space="preserve"> Annual AIAA/USU Conferen</w:t>
+      </w:r>
+      <w:r>
+        <w:t>ce on Small Satellite in 2016 offered a</w:t>
+      </w:r>
+      <w:r>
+        <w:t xml:space="preserve"> brief overview of the mission’s</w:t>
+      </w:r>
+      <w:r>
+        <w:t xml:space="preserve"> </w:t>
+      </w:r>
+      <w:r>
+        <w:lastRenderedPageBreak/>
+        <w:t>Gamalink communication system</w:t>
+      </w:r>
+      <w:r>
+        <w:t xml:space="preserve"> </w:t>
       </w:r>
       <w:r>
         <w:fldChar w:fldCharType="begin"/>
       </w:r>
       <w:r>
-        <w:instrText xml:space="preserve"> ADDIN EN.CITE &lt;EndNote&gt;&lt;Cite&gt;&lt;Author&gt;Morrison&lt;/Author&gt;&lt;Year&gt;2016&lt;/Year&gt;&lt;RecNum&gt;113&lt;/RecNum&gt;&lt;DisplayText&gt;[52]&lt;/DisplayText&gt;&lt;record&gt;&lt;rec-number&gt;113&lt;/rec-number&gt;&lt;foreign-keys&gt;&lt;key app="EN" db-id="s2tw2pe5hwzta8esap0xpxarvrrwetsezwzd" timestamp="1492374554"&gt;113&lt;/key&gt;&lt;/foreign-keys&gt;&lt;ref-type name="Conference Proceedings"&gt;10&lt;/ref-type&gt;&lt;contributors&gt;&lt;authors&gt;&lt;author&gt;Morrison, John M&lt;/author&gt;&lt;author&gt;Jeffrey, Hazel&lt;/author&gt;&lt;author&gt;Gorter, Hessel&lt;/author&gt;&lt;author&gt;Anderson, Pamela&lt;/author&gt;&lt;author&gt;Clark, Craig&lt;/author&gt;&lt;author&gt;Holmes, Alan&lt;/author&gt;&lt;author&gt;Feldman, Gene C&lt;/author&gt;&lt;author&gt;Patt, Frederick S&lt;/author&gt;&lt;/authors&gt;&lt;/contributors&gt;&lt;titles&gt;&lt;title&gt;SeaHawk: an advanced CubeSat mission for sustained ocean colour monitoring&lt;/title&gt;&lt;secondary-title&gt;SPIE Remote Sensing&lt;/secondary-title&gt;&lt;/titles&gt;&lt;pages&gt;100001C-100001C-11&lt;/pages&gt;&lt;dates&gt;&lt;year&gt;2016&lt;/year&gt;&lt;/dates&gt;&lt;publisher&gt;International Society for Optics and Photonics&lt;/publisher&gt;&lt;urls&gt;&lt;/urls&gt;&lt;/record&gt;&lt;/Cite&gt;&lt;/EndNote&gt;</w:instrText>
+        <w:instrText xml:space="preserve"> ADDIN EN.CITE &lt;EndNote&gt;&lt;Cite&gt;&lt;Author&gt;Wu&lt;/Author&gt;&lt;Year&gt;2016&lt;/Year&gt;&lt;RecNum&gt;56&lt;/RecNum&gt;&lt;DisplayText&gt;[38]&lt;/DisplayText&gt;&lt;record&gt;&lt;rec-number&gt;56&lt;/rec-number&gt;&lt;foreign-keys&gt;&lt;key app="EN" db-id="s2tw2pe5hwzta8esap0xpxarvrrwetsezwzd" timestamp="1485956683"&gt;56&lt;/key&gt;&lt;/foreign-keys&gt;&lt;ref-type name="Journal Article"&gt;17&lt;/ref-type&gt;&lt;contributors&gt;&lt;authors&gt;&lt;author&gt;Wu, Shufan&lt;/author&gt;&lt;author&gt;Chen, Wen&lt;/author&gt;&lt;author&gt;Chao, Caixia&lt;/author&gt;&lt;/authors&gt;&lt;/contributors&gt;&lt;titles&gt;&lt;title&gt;The STU-2 CubeSat Mission and In-Orbit Test Results&lt;/title&gt;&lt;/titles&gt;&lt;dates&gt;&lt;year&gt;2016&lt;/year&gt;&lt;/dates&gt;&lt;urls&gt;&lt;/urls&gt;&lt;/record&gt;&lt;/Cite&gt;&lt;/EndNote&gt;</w:instrText>
       </w:r>
       <w:r>
         <w:fldChar w:fldCharType="separate"/>
@@ -7177,35 +8423,311 @@
         <w:rPr>
           <w:noProof/>
         </w:rPr>
-        <w:t>[52]</w:t>
+        <w:t>[38]</w:t>
       </w:r>
       <w:r>
         <w:fldChar w:fldCharType="end"/>
       </w:r>
       <w:r>
+        <w:t>.</w:t>
+      </w:r>
+      <w:r>
         <w:t xml:space="preserve"> </w:t>
       </w:r>
       <w:r>
-        <w:t>seek to further CubeSat sensing even further</w:t>
+        <w:t>However, a</w:t>
+      </w:r>
+      <w:r>
+        <w:t>s discussed, t</w:t>
+      </w:r>
+      <w:r>
+        <w:t>he details o</w:t>
+      </w:r>
+      <w:r>
+        <w:t xml:space="preserve">f the proprietary Gamalink </w:t>
+      </w:r>
+      <w:r>
+        <w:t xml:space="preserve">technology </w:t>
+      </w:r>
+      <w:r>
+        <w:t>are closely guarded</w:t>
+      </w:r>
+      <w:r>
+        <w:t xml:space="preserve">. For known details on Gamalink see the </w:t>
+      </w:r>
+      <w:r>
+        <w:t>preceding</w:t>
+      </w:r>
+      <w:r>
+        <w:t xml:space="preserve"> “Satellite-to-Satellite Communication Systems” sub-section. In comparison to EDSN and Nodes there is little information available regarding TW-1.</w:t>
+      </w:r>
+      <w:r>
+        <w:t xml:space="preserve"> </w:t>
+      </w:r>
+    </w:p>
+    <w:p>
+      <w:r>
+        <w:t xml:space="preserve">TW-1 was launched in late September of 2016 three months after the deployment from the ISS of the Nodes mission. TW-1 was, like Nodes, </w:t>
+      </w:r>
+      <w:r>
+        <w:t xml:space="preserve">was primary </w:t>
+      </w:r>
+      <w:r>
+        <w:t>a</w:t>
+      </w:r>
+      <w:r>
+        <w:t xml:space="preserve"> technology</w:t>
+      </w:r>
+      <w:r>
+        <w:t xml:space="preserve"> demonstration mission. TW-1’s objectives w</w:t>
+      </w:r>
+      <w:r>
+        <w:t>ere to flight test Gamalink, an</w:t>
+      </w:r>
+      <w:r>
+        <w:t xml:space="preserve"> ADCS and </w:t>
+      </w:r>
+      <w:r>
+        <w:t xml:space="preserve">a </w:t>
+      </w:r>
+      <w:r>
+        <w:t xml:space="preserve">propulsion (orbital control) system. TW-1 consisted of one 3U </w:t>
+      </w:r>
+      <w:proofErr w:type="spellStart"/>
+      <w:r>
+        <w:t>Cubesat</w:t>
+      </w:r>
+      <w:proofErr w:type="spellEnd"/>
+      <w:r>
+        <w:t xml:space="preserve"> (TW-1A)</w:t>
+      </w:r>
+      <w:r>
+        <w:t xml:space="preserve"> </w:t>
+      </w:r>
+      <w:r>
+        <w:t>and two 2U satellites (TW-1B/C). TW-1</w:t>
+      </w:r>
+      <w:r>
+        <w:t>A</w:t>
+      </w:r>
+      <w:r>
+        <w:t xml:space="preserve"> housed the experimental propulsion systems. This propulsion system allowed TW-1A to remain within range of TW-1B for a time far longer than would have been possib</w:t>
+      </w:r>
+      <w:r>
+        <w:t>le with an</w:t>
+      </w:r>
+      <w:r>
+        <w:t xml:space="preserve"> uncontrolled </w:t>
+      </w:r>
+      <w:r>
+        <w:t>orbit</w:t>
       </w:r>
       <w:r>
         <w:t>.</w:t>
       </w:r>
       <w:r>
-        <w:t xml:space="preserve"> In several regards, it is these advanced </w:t>
+        <w:t xml:space="preserve"> TW-1 collected data on aircraft flight patterns using</w:t>
+      </w:r>
+      <w:r>
+        <w:t xml:space="preserve"> an on-board</w:t>
+      </w:r>
+      <w:r>
+        <w:t xml:space="preserve"> Automatic Dependent Surveillance (ADS) receiver. TW-1 also performed earth observation by using visual spectrum cameras to image polar regions. </w:t>
+      </w:r>
+      <w:r>
+        <w:t xml:space="preserve">In line with its objective, </w:t>
+      </w:r>
+      <w:r>
+        <w:t xml:space="preserve">TW-1 performed a number of in-orbit tests on its experimentation sub-systems. </w:t>
+      </w:r>
+      <w:r>
+        <w:t>S2G communication</w:t>
+      </w:r>
+      <w:r>
+        <w:t xml:space="preserve"> of the mission’s various results</w:t>
+      </w:r>
+      <w:r>
+        <w:t xml:space="preserve"> was demonstrated at a rate of 125kbps</w:t>
+      </w:r>
+      <w:r>
+        <w:t>, far beyond the rates achieved by</w:t>
+      </w:r>
+      <w:r>
+        <w:t xml:space="preserve"> Nodes.</w:t>
+      </w:r>
+      <w:r>
+        <w:t xml:space="preserve"> Apart from this figure, there is effectively no further </w:t>
+      </w:r>
+      <w:r>
+        <w:t xml:space="preserve">relevant </w:t>
+      </w:r>
+      <w:r>
+        <w:t>published information regarding TW-1</w:t>
+      </w:r>
+      <w:r>
+        <w:t>’s</w:t>
+      </w:r>
+      <w:r>
+        <w:t xml:space="preserve"> energy or communication capabilities.</w:t>
+      </w:r>
+    </w:p>
+    <w:p>
+      <w:r>
+        <w:t xml:space="preserve">There are several other missions, besides </w:t>
+      </w:r>
+      <w:r>
+        <w:t xml:space="preserve">EDSN, </w:t>
+      </w:r>
+      <w:r>
+        <w:t>Nodes</w:t>
+      </w:r>
+      <w:r>
+        <w:t>,</w:t>
+      </w:r>
+      <w:r>
+        <w:t xml:space="preserve"> and TW-1, </w:t>
+      </w:r>
+      <w:r>
+        <w:t>that can provide</w:t>
+      </w:r>
+      <w:r>
+        <w:t xml:space="preserve"> insight into the</w:t>
+      </w:r>
+      <w:r>
+        <w:t xml:space="preserve"> state of the art</w:t>
+      </w:r>
+      <w:r>
+        <w:t xml:space="preserve"> of CSNs: ESA’s AIM COPINS </w:t>
+      </w:r>
+      <w:r>
+        <w:fldChar w:fldCharType="begin"/>
+      </w:r>
+      <w:r>
+        <w:instrText xml:space="preserve"> ADDIN EN.CITE &lt;EndNote&gt;&lt;Cite&gt;&lt;Author&gt;Barnouin&lt;/Author&gt;&lt;Year&gt;2016&lt;/Year&gt;&lt;RecNum&gt;49&lt;/RecNum&gt;&lt;DisplayText&gt;[58]&lt;/DisplayText&gt;&lt;record&gt;&lt;rec-number&gt;49&lt;/rec-number&gt;&lt;foreign-keys&gt;&lt;key app="EN" db-id="s2tw2pe5hwzta8esap0xpxarvrrwetsezwzd" timestamp="1485948990"&gt;49&lt;/key&gt;&lt;/foreign-keys&gt;&lt;ref-type name="Conference Proceedings"&gt;10&lt;/ref-type&gt;&lt;contributors&gt;&lt;authors&gt;&lt;author&gt;Barnouin, OS&lt;/author&gt;&lt;author&gt;Biele, J&lt;/author&gt;&lt;author&gt;Carnelli, Ian&lt;/author&gt;&lt;author&gt;Ciarletti, Valérie&lt;/author&gt;&lt;author&gt;Cheng, A&lt;/author&gt;&lt;author&gt;Galvez, A&lt;/author&gt;&lt;author&gt;Green, SF&lt;/author&gt;&lt;author&gt;Grieger, B&lt;/author&gt;&lt;author&gt;Hérique, Alain&lt;/author&gt;&lt;author&gt;Kueppers, M&lt;/author&gt;&lt;/authors&gt;&lt;/contributors&gt;&lt;titles&gt;&lt;title&gt;The Asteroid Impact and Deflection Assessment (AIDA) mission: Science Proximity Operations&lt;/title&gt;&lt;secondary-title&gt;LPSC 2016 47th Lunar and Planetary Science Conference&lt;/secondary-title&gt;&lt;/titles&gt;&lt;pages&gt;1427&lt;/pages&gt;&lt;dates&gt;&lt;year&gt;2016&lt;/year&gt;&lt;/dates&gt;&lt;urls&gt;&lt;/urls&gt;&lt;/record&gt;&lt;/Cite&gt;&lt;/EndNote&gt;</w:instrText>
+      </w:r>
+      <w:r>
+        <w:fldChar w:fldCharType="separate"/>
+      </w:r>
+      <w:r>
+        <w:rPr>
+          <w:noProof/>
+        </w:rPr>
+        <w:t>[58]</w:t>
+      </w:r>
+      <w:r>
+        <w:fldChar w:fldCharType="end"/>
+      </w:r>
+      <w:r>
+        <w:t xml:space="preserve">, GomX-4 </w:t>
+      </w:r>
+      <w:r>
+        <w:fldChar w:fldCharType="begin"/>
+      </w:r>
+      <w:r>
+        <w:instrText xml:space="preserve"> ADDIN EN.CITE &lt;EndNote&gt;&lt;Cite&gt;&lt;Author&gt;Bisgaard&lt;/Author&gt;&lt;Year&gt;2016&lt;/Year&gt;&lt;RecNum&gt;50&lt;/RecNum&gt;&lt;DisplayText&gt;[59, 60]&lt;/DisplayText&gt;&lt;record&gt;&lt;rec-number&gt;50&lt;/rec-number&gt;&lt;foreign-keys&gt;&lt;key app="EN" db-id="s2tw2pe5hwzta8esap0xpxarvrrwetsezwzd" timestamp="1485949070"&gt;50&lt;/key&gt;&lt;/foreign-keys&gt;&lt;ref-type name="Conference Proceedings"&gt;10&lt;/ref-type&gt;&lt;contributors&gt;&lt;authors&gt;&lt;author&gt;Bisgaard, Morten&lt;/author&gt;&lt;author&gt;Gerhardt, David&lt;/author&gt;&lt;author&gt;Hermanns, Holger&lt;/author&gt;&lt;author&gt;Krčál, Jan&lt;/author&gt;&lt;author&gt;Nies, Gilles&lt;/author&gt;&lt;author&gt;Stenger, Marvin&lt;/author&gt;&lt;/authors&gt;&lt;/contributors&gt;&lt;titles&gt;&lt;title&gt;Battery-Aware Scheduling in Low Orbit: The GomX–3 Case&lt;/title&gt;&lt;secondary-title&gt;FM 2016: Formal Methods: 21st International Symposium, Limassol, Cyprus, November 9-11, 2016, Proceedings 21&lt;/secondary-title&gt;&lt;/titles&gt;&lt;pages&gt;559-576&lt;/pages&gt;&lt;dates&gt;&lt;year&gt;2016&lt;/year&gt;&lt;/dates&gt;&lt;publisher&gt;Springer&lt;/publisher&gt;&lt;isbn&gt;3319489887&lt;/isbn&gt;&lt;urls&gt;&lt;/urls&gt;&lt;/record&gt;&lt;/Cite&gt;&lt;Cite&gt;&lt;Author&gt;Niels&lt;/Author&gt;&lt;Year&gt;2016&lt;/Year&gt;&lt;RecNum&gt;16&lt;/RecNum&gt;&lt;record&gt;&lt;rec-number&gt;16&lt;/rec-number&gt;&lt;foreign-keys&gt;&lt;key app="EN" db-id="s2tw2pe5hwzta8esap0xpxarvrrwetsezwzd" timestamp="1478817813"&gt;16&lt;/key&gt;&lt;/foreign-keys&gt;&lt;ref-type name="Press Release"&gt;63&lt;/ref-type&gt;&lt;contributors&gt;&lt;authors&gt;&lt;author&gt;Niels, Buus&lt;/author&gt;&lt;/authors&gt;&lt;/contributors&gt;&lt;titles&gt;&lt;title&gt;ESA and GomSpace Sign Contract to Launch Advanced Nanosatellite&lt;/title&gt;&lt;/titles&gt;&lt;number&gt;2&lt;/number&gt;&lt;dates&gt;&lt;year&gt;2016&lt;/year&gt;&lt;pub-dates&gt;&lt;date&gt;10, October&lt;/date&gt;&lt;/pub-dates&gt;&lt;/dates&gt;&lt;pub-location&gt;Web&lt;/pub-location&gt;&lt;publisher&gt;GOMspace&lt;/publisher&gt;&lt;work-type&gt;Contract&lt;/work-type&gt;&lt;urls&gt;&lt;/urls&gt;&lt;electronic-resource-num&gt;10, November, 2016&lt;/electronic-resource-num&gt;&lt;/record&gt;&lt;/Cite&gt;&lt;/EndNote&gt;</w:instrText>
+      </w:r>
+      <w:r>
+        <w:fldChar w:fldCharType="separate"/>
+      </w:r>
+      <w:r>
+        <w:rPr>
+          <w:noProof/>
+        </w:rPr>
+        <w:t>[59, 60]</w:t>
+      </w:r>
+      <w:r>
+        <w:fldChar w:fldCharType="end"/>
+      </w:r>
+      <w:r>
+        <w:t xml:space="preserve"> and Proba-3 </w:t>
+      </w:r>
+      <w:r>
+        <w:fldChar w:fldCharType="begin"/>
+      </w:r>
+      <w:r>
+        <w:instrText xml:space="preserve"> ADDIN EN.CITE &lt;EndNote&gt;&lt;Cite&gt;&lt;Author&gt;Focardi&lt;/Author&gt;&lt;Year&gt;2016&lt;/Year&gt;&lt;RecNum&gt;51&lt;/RecNum&gt;&lt;DisplayText&gt;[43]&lt;/DisplayText&gt;&lt;record&gt;&lt;rec-number&gt;51&lt;/rec-number&gt;&lt;foreign-keys&gt;&lt;key app="EN" db-id="s2tw2pe5hwzta8esap0xpxarvrrwetsezwzd" timestamp="1485949178"&gt;51&lt;/key&gt;&lt;/foreign-keys&gt;&lt;ref-type name="Conference Proceedings"&gt;10&lt;/ref-type&gt;&lt;contributors&gt;&lt;authors&gt;&lt;author&gt;Focardi, M&lt;/author&gt;&lt;author&gt;Noce, V&lt;/author&gt;&lt;author&gt;Buckley, S&lt;/author&gt;&lt;author&gt;O&amp;apos;Neill, K&lt;/author&gt;&lt;author&gt;Bemporad, A&lt;/author&gt;&lt;author&gt;Fineschi, S&lt;/author&gt;&lt;author&gt;Pancrazzi, M&lt;/author&gt;&lt;author&gt;Landini, F&lt;/author&gt;&lt;author&gt;Baccani, C&lt;/author&gt;&lt;author&gt;Capobianco, G&lt;/author&gt;&lt;/authors&gt;&lt;/contributors&gt;&lt;titles&gt;&lt;title&gt;The shadow position sensors (SPS) formation flying metrology subsystem for the ESA PROBA-3 mission: present status and future developments&lt;/title&gt;&lt;secondary-title&gt;SPIE Astronomical Telescopes+ Instrumentation&lt;/secondary-title&gt;&lt;/titles&gt;&lt;pages&gt;99044Z-99044Z-17&lt;/pages&gt;&lt;dates&gt;&lt;year&gt;2016&lt;/year&gt;&lt;/dates&gt;&lt;publisher&gt;International Society for Optics and Photonics&lt;/publisher&gt;&lt;urls&gt;&lt;/urls&gt;&lt;/record&gt;&lt;/Cite&gt;&lt;/EndNote&gt;</w:instrText>
+      </w:r>
+      <w:r>
+        <w:fldChar w:fldCharType="separate"/>
+      </w:r>
+      <w:r>
+        <w:rPr>
+          <w:noProof/>
+        </w:rPr>
+        <w:t>[43]</w:t>
+      </w:r>
+      <w:r>
+        <w:fldChar w:fldCharType="end"/>
+      </w:r>
+      <w:r>
+        <w:t xml:space="preserve">, NASA’s CPOD </w:t>
+      </w:r>
+      <w:r>
+        <w:fldChar w:fldCharType="begin"/>
+      </w:r>
+      <w:r>
+        <w:instrText xml:space="preserve"> ADDIN EN.CITE &lt;EndNote&gt;&lt;Cite&gt;&lt;Author&gt;Villa&lt;/Author&gt;&lt;Year&gt;2015&lt;/Year&gt;&lt;RecNum&gt;5&lt;/RecNum&gt;&lt;DisplayText&gt;[61]&lt;/DisplayText&gt;&lt;record&gt;&lt;rec-number&gt;5&lt;/rec-number&gt;&lt;foreign-keys&gt;&lt;key app="EN" db-id="s2tw2pe5hwzta8esap0xpxarvrrwetsezwzd" timestamp="1478798494"&gt;5&lt;/key&gt;&lt;/foreign-keys&gt;&lt;ref-type name="Journal Article"&gt;17&lt;/ref-type&gt;&lt;contributors&gt;&lt;authors&gt;&lt;author&gt;Villa, Marco&lt;/author&gt;&lt;author&gt;Martinez, Andres&lt;/author&gt;&lt;author&gt;Petro, Andrew&lt;/author&gt;&lt;/authors&gt;&lt;/contributors&gt;&lt;titles&gt;&lt;title&gt;Cubesat Proximity Operations Demonstration (CPOD)&lt;/title&gt;&lt;/titles&gt;&lt;dates&gt;&lt;year&gt;2015&lt;/year&gt;&lt;/dates&gt;&lt;urls&gt;&lt;/urls&gt;&lt;/record&gt;&lt;/Cite&gt;&lt;/EndNote&gt;</w:instrText>
+      </w:r>
+      <w:r>
+        <w:fldChar w:fldCharType="separate"/>
+      </w:r>
+      <w:r>
+        <w:rPr>
+          <w:noProof/>
+        </w:rPr>
+        <w:t>[61]</w:t>
+      </w:r>
+      <w:r>
+        <w:fldChar w:fldCharType="end"/>
+      </w:r>
+      <w:r>
+        <w:t xml:space="preserve"> and TROPICS </w:t>
+      </w:r>
+      <w:r>
+        <w:fldChar w:fldCharType="begin"/>
+      </w:r>
+      <w:r>
+        <w:instrText xml:space="preserve"> ADDIN EN.CITE &lt;EndNote&gt;&lt;Cite&gt;&lt;Author&gt;Cecil&lt;/Author&gt;&lt;Year&gt;2016&lt;/Year&gt;&lt;RecNum&gt;53&lt;/RecNum&gt;&lt;DisplayText&gt;[62]&lt;/DisplayText&gt;&lt;record&gt;&lt;rec-number&gt;53&lt;/rec-number&gt;&lt;foreign-keys&gt;&lt;key app="EN" db-id="s2tw2pe5hwzta8esap0xpxarvrrwetsezwzd" timestamp="1485949487"&gt;53&lt;/key&gt;&lt;/foreign-keys&gt;&lt;ref-type name="Journal Article"&gt;17&lt;/ref-type&gt;&lt;contributors&gt;&lt;authors&gt;&lt;author&gt;Cecil, Dan&lt;/author&gt;&lt;/authors&gt;&lt;/contributors&gt;&lt;titles&gt;&lt;title&gt;Potential Future NASA Satellite Data and Applications for Tropical Cyclones&lt;/title&gt;&lt;/titles&gt;&lt;dates&gt;&lt;year&gt;2016&lt;/year&gt;&lt;/dates&gt;&lt;urls&gt;&lt;/urls&gt;&lt;/record&gt;&lt;/Cite&gt;&lt;/EndNote&gt;</w:instrText>
+      </w:r>
+      <w:r>
+        <w:fldChar w:fldCharType="separate"/>
+      </w:r>
+      <w:r>
+        <w:rPr>
+          <w:noProof/>
+        </w:rPr>
+        <w:t>[62]</w:t>
+      </w:r>
+      <w:r>
+        <w:fldChar w:fldCharType="end"/>
+      </w:r>
+      <w:r>
+        <w:t xml:space="preserve">, QB50 </w:t>
+      </w:r>
+      <w:r>
+        <w:fldChar w:fldCharType="begin"/>
+      </w:r>
+      <w:r>
+        <w:instrText xml:space="preserve"> ADDIN EN.CITE &lt;EndNote&gt;&lt;Cite&gt;&lt;Author&gt;Gill&lt;/Author&gt;&lt;Year&gt;2013&lt;/Year&gt;&lt;RecNum&gt;38&lt;/RecNum&gt;&lt;DisplayText&gt;[63]&lt;/DisplayText&gt;&lt;record&gt;&lt;rec-number&gt;38&lt;/rec-number&gt;&lt;foreign-keys&gt;&lt;key app="EN" db-id="s2tw2pe5hwzta8esap0xpxarvrrwetsezwzd" timestamp="1485344124"&gt;38&lt;/key&gt;&lt;/foreign-keys&gt;&lt;ref-type name="Journal Article"&gt;17&lt;/ref-type&gt;&lt;contributors&gt;&lt;authors&gt;&lt;author&gt;Gill, E&lt;/author&gt;&lt;author&gt;Sundaramoorthy, P&lt;/author&gt;&lt;author&gt;Bouwmeester, J&lt;/author&gt;&lt;author&gt;Zandbergen, B&lt;/author&gt;&lt;author&gt;Reinhard, R&lt;/author&gt;&lt;/authors&gt;&lt;/contributors&gt;&lt;titles&gt;&lt;title&gt;Formation flying within a constellation of nano-satellites: The QB50 mission&lt;/title&gt;&lt;secondary-title&gt;Acta Astronautica&lt;/secondary-title&gt;&lt;/titles&gt;&lt;periodical&gt;&lt;full-title&gt;Acta Astronautica&lt;/full-title&gt;&lt;/periodical&gt;&lt;pages&gt;110-117&lt;/pages&gt;&lt;volume&gt;82&lt;/volume&gt;&lt;number&gt;1&lt;/number&gt;&lt;dates&gt;&lt;year&gt;2013&lt;/year&gt;&lt;/dates&gt;&lt;isbn&gt;0094-5765&lt;/isbn&gt;&lt;urls&gt;&lt;/urls&gt;&lt;/record&gt;&lt;/Cite&gt;&lt;/EndNote&gt;</w:instrText>
+      </w:r>
+      <w:r>
+        <w:fldChar w:fldCharType="separate"/>
+      </w:r>
+      <w:r>
+        <w:rPr>
+          <w:noProof/>
+        </w:rPr>
+        <w:t>[63]</w:t>
+      </w:r>
+      <w:r>
+        <w:fldChar w:fldCharType="end"/>
+      </w:r>
+      <w:r>
+        <w:t xml:space="preserve"> and </w:t>
       </w:r>
       <w:r>
         <w:lastRenderedPageBreak/>
-        <w:t xml:space="preserve">applications that drive interest </w:t>
-      </w:r>
-      <w:r>
-        <w:t>in</w:t>
-      </w:r>
-      <w:r>
-        <w:t xml:space="preserve"> CSN style missions. As applications advance interest in so too does interest in advancements such as multi-point measurements, in-orbit </w:t>
-      </w:r>
-      <w:r>
-        <w:t xml:space="preserve">interferometry </w:t>
+        <w:t xml:space="preserve">OLFAR </w:t>
       </w:r>
       <w:r>
         <w:fldChar w:fldCharType="begin"/>
@@ -7226,410 +8748,253 @@
         <w:fldChar w:fldCharType="end"/>
       </w:r>
       <w:r>
+        <w:t xml:space="preserve">. </w:t>
+      </w:r>
+      <w:r>
+        <w:t>W</w:t>
+      </w:r>
+      <w:r>
+        <w:t>ith the exception of COPINS which was defunded</w:t>
+      </w:r>
+      <w:r>
+        <w:t>,</w:t>
+      </w:r>
+      <w:r>
         <w:t xml:space="preserve"> </w:t>
       </w:r>
       <w:r>
-        <w:t>and synchronized observation. All of these advancements are made possible by the introduction CSNs.</w:t>
-      </w:r>
-    </w:p>
-    <w:p>
-      <w:pPr>
-        <w:pStyle w:val="Heading4"/>
-      </w:pPr>
-      <w:r>
-        <w:t xml:space="preserve">CubeSat </w:t>
-      </w:r>
-      <w:r>
-        <w:t>Network Missions</w:t>
-      </w:r>
-    </w:p>
-    <w:p>
-      <w:pPr>
-        <w:rPr>
-          <w:i/>
-        </w:rPr>
-      </w:pPr>
-      <w:r>
-        <w:rPr>
-          <w:i/>
-        </w:rPr>
-        <w:t>Highlight fact that these were sensing missions</w:t>
-      </w:r>
-      <w:bookmarkStart w:id="13" w:name="_GoBack"/>
+        <w:t>t</w:t>
+      </w:r>
+      <w:r>
+        <w:t>hese missions are, at the time of writing</w:t>
+      </w:r>
+      <w:r>
+        <w:t>,</w:t>
+      </w:r>
+      <w:r>
+        <w:t xml:space="preserve"> in development or awaiting</w:t>
+      </w:r>
+      <w:r>
+        <w:t xml:space="preserve"> launch.</w:t>
+      </w:r>
+    </w:p>
+    <w:p>
+      <w:pPr>
+        <w:pStyle w:val="Heading2"/>
+      </w:pPr>
+      <w:bookmarkStart w:id="13" w:name="_Toc479772938"/>
+      <w:r>
+        <w:t>Terrestrial Communications</w:t>
+      </w:r>
       <w:bookmarkEnd w:id="13"/>
     </w:p>
     <w:p>
       <w:r>
-        <w:t>There are three major mission</w:t>
+        <w:t>…</w:t>
+      </w:r>
+    </w:p>
+    <w:p>
+      <w:r>
+        <w:t>At the highest level these sub-domains are Wireless Sensor Networks (WSNs) and Mobile Ad-Hoc Networks (MANETs). Within the sub-domain of WSNs works relating to data collection, energy aware networking protocols and to a lesser extent data dissemination are of interest. MANET related works are relevant in their treatment of the mobility of network members. As such particular attention is paid to Vehicle Area Networks (VANETs) which share many of the same properties as CSNs. Like CSNs, VANETs have intermittent, potentially unpredictable access to a greater and more ‘static’ network . Also, the position, state and intent of network members is often be unknown prior to communication.</w:t>
+      </w:r>
+    </w:p>
+    <w:p>
+      <w:pPr>
+        <w:pStyle w:val="Heading3"/>
+      </w:pPr>
+      <w:bookmarkStart w:id="14" w:name="_Toc479772939"/>
+      <w:r>
+        <w:t>Wireless Sensor Networks</w:t>
+      </w:r>
+      <w:bookmarkEnd w:id="14"/>
+    </w:p>
+    <w:p>
+      <w:r>
+        <w:t>…</w:t>
+      </w:r>
+    </w:p>
+    <w:p>
+      <w:r>
+        <w:t xml:space="preserve">WSN data collection is examined by Francesco et al. in their extensive survey paper of 2011 </w:t>
+      </w:r>
+      <w:r>
+        <w:fldChar w:fldCharType="begin"/>
+      </w:r>
+      <w:r>
+        <w:instrText xml:space="preserve"> ADDIN EN.CITE &lt;EndNote&gt;&lt;Cite&gt;&lt;Author&gt;Di Francesco&lt;/Author&gt;&lt;Year&gt;2011&lt;/Year&gt;&lt;RecNum&gt;71&lt;/RecNum&gt;&lt;DisplayText&gt;[64]&lt;/DisplayText&gt;&lt;record&gt;&lt;rec-number&gt;71&lt;/rec-number&gt;&lt;foreign-keys&gt;&lt;key app="EN" db-id="s2tw2pe5hwzta8esap0xpxarvrrwetsezwzd" timestamp="1486334268"&gt;71&lt;/key&gt;&lt;/foreign-keys&gt;&lt;ref-type name="Journal Article"&gt;17&lt;/ref-type&gt;&lt;contributors&gt;&lt;authors&gt;&lt;author&gt;Di Francesco, Mario&lt;/author&gt;&lt;author&gt;Das, Sajal K&lt;/author&gt;&lt;author&gt;Anastasi, Giuseppe&lt;/author&gt;&lt;/authors&gt;&lt;/contributors&gt;&lt;titles&gt;&lt;title&gt;Data collection in wireless sensor networks with mobile elements: A survey&lt;/title&gt;&lt;secondary-title&gt;ACM Transactions on Sensor Networks (TOSN)&lt;/secondary-title&gt;&lt;/titles&gt;&lt;periodical&gt;&lt;full-title&gt;ACM Transactions on Sensor Networks (TOSN)&lt;/full-title&gt;&lt;/periodical&gt;&lt;pages&gt;7&lt;/pages&gt;&lt;volume&gt;8&lt;/volume&gt;&lt;number&gt;1&lt;/number&gt;&lt;dates&gt;&lt;year&gt;2011&lt;/year&gt;&lt;/dates&gt;&lt;isbn&gt;1550-4859&lt;/isbn&gt;&lt;urls&gt;&lt;/urls&gt;&lt;/record&gt;&lt;/Cite&gt;&lt;/EndNote&gt;</w:instrText>
+      </w:r>
+      <w:r>
+        <w:fldChar w:fldCharType="separate"/>
+      </w:r>
+      <w:r>
+        <w:rPr>
+          <w:noProof/>
+        </w:rPr>
+        <w:t>[64]</w:t>
+      </w:r>
+      <w:r>
+        <w:fldChar w:fldCharType="end"/>
+      </w:r>
+      <w:r>
+        <w:t xml:space="preserve">. The work is particularly useful as it focuses on WSNs with mobile elements (WSN-MEs). It places a strong focus on mobility while maintaining and referencing the existing relevant state of the art in WSN routing, data collection, power management and so on. In many respects, this work by Francesco et al. represents an ideal overview of WSNs topics which are relevant to </w:t>
+      </w:r>
+      <w:r>
+        <w:lastRenderedPageBreak/>
+        <w:t xml:space="preserve">CSNs. Complementing this work is another survey by </w:t>
+      </w:r>
+      <w:proofErr w:type="spellStart"/>
+      <w:r>
+        <w:t>Rault</w:t>
+      </w:r>
+      <w:proofErr w:type="spellEnd"/>
+      <w:r>
+        <w:t xml:space="preserve"> et al. published in 2014 which examines energy efficiency in WSNs </w:t>
+      </w:r>
+      <w:r>
+        <w:fldChar w:fldCharType="begin"/>
+      </w:r>
+      <w:r>
+        <w:instrText xml:space="preserve"> ADDIN EN.CITE &lt;EndNote&gt;&lt;Cite&gt;&lt;Author&gt;Rault&lt;/Author&gt;&lt;Year&gt;2014&lt;/Year&gt;&lt;RecNum&gt;72&lt;/RecNum&gt;&lt;DisplayText&gt;[65]&lt;/DisplayText&gt;&lt;record&gt;&lt;rec-number&gt;72&lt;/rec-number&gt;&lt;foreign-keys&gt;&lt;key app="EN" db-id="s2tw2pe5hwzta8esap0xpxarvrrwetsezwzd" timestamp="1486334291"&gt;72&lt;/key&gt;&lt;/foreign-keys&gt;&lt;ref-type name="Journal Article"&gt;17&lt;/ref-type&gt;&lt;contributors&gt;&lt;authors&gt;&lt;author&gt;Rault, Tifenn&lt;/author&gt;&lt;author&gt;Bouabdallah, Abdelmadjid&lt;/author&gt;&lt;author&gt;Challal, Yacine&lt;/author&gt;&lt;/authors&gt;&lt;/contributors&gt;&lt;titles&gt;&lt;title&gt;Energy efficiency in wireless sensor networks: A top-down survey&lt;/title&gt;&lt;secondary-title&gt;Computer Networks&lt;/secondary-title&gt;&lt;/titles&gt;&lt;periodical&gt;&lt;full-title&gt;Computer Networks&lt;/full-title&gt;&lt;/periodical&gt;&lt;pages&gt;104-122&lt;/pages&gt;&lt;volume&gt;67&lt;/volume&gt;&lt;dates&gt;&lt;year&gt;2014&lt;/year&gt;&lt;/dates&gt;&lt;isbn&gt;1389-1286&lt;/isbn&gt;&lt;urls&gt;&lt;/urls&gt;&lt;/record&gt;&lt;/Cite&gt;&lt;/EndNote&gt;</w:instrText>
+      </w:r>
+      <w:r>
+        <w:fldChar w:fldCharType="separate"/>
+      </w:r>
+      <w:r>
+        <w:rPr>
+          <w:noProof/>
+        </w:rPr>
+        <w:t>[65]</w:t>
+      </w:r>
+      <w:r>
+        <w:fldChar w:fldCharType="end"/>
+      </w:r>
+      <w:r>
+        <w:t>. The work approaches WSNs in more general terms. It’s value, in a similar manner to the aforementioned survey, comes from the exploration of the many dimensions of its focus covering relevant elements across several WSN topics such as routing, du</w:t>
+      </w:r>
+      <w:r>
+        <w:t>ty cycling, mobility and so on.</w:t>
+      </w:r>
+    </w:p>
+    <w:p>
+      <w:pPr>
+        <w:pStyle w:val="Heading3"/>
+      </w:pPr>
+      <w:bookmarkStart w:id="15" w:name="_Toc479772940"/>
+      <w:r>
+        <w:t>Mobile Ad-Hoc Networks</w:t>
+      </w:r>
+      <w:bookmarkEnd w:id="15"/>
+    </w:p>
+    <w:p>
+      <w:r>
+        <w:t>…</w:t>
+      </w:r>
+    </w:p>
+    <w:p>
+      <w:r>
+        <w:t xml:space="preserve">There is, as suggested by the existence of WSN-MEs, often considerable overlap between paradigms within the fields of MANETs and WSNs. This overlap is quite obvious when comparing the work of Aung et al in their review of “group mobility models for mobile ad hoc networks” </w:t>
+      </w:r>
+      <w:r>
+        <w:fldChar w:fldCharType="begin"/>
+      </w:r>
+      <w:r>
+        <w:instrText xml:space="preserve"> ADDIN EN.CITE &lt;EndNote&gt;&lt;Cite&gt;&lt;Author&gt;Aung&lt;/Author&gt;&lt;Year&gt;2015&lt;/Year&gt;&lt;RecNum&gt;70&lt;/RecNum&gt;&lt;DisplayText&gt;[66]&lt;/DisplayText&gt;&lt;record&gt;&lt;rec-number&gt;70&lt;/rec-number&gt;&lt;foreign-keys&gt;&lt;key app="EN" db-id="s2tw2pe5hwzta8esap0xpxarvrrwetsezwzd" timestamp="1486334238"&gt;70&lt;/key&gt;&lt;/foreign-keys&gt;&lt;ref-type name="Journal Article"&gt;17&lt;/ref-type&gt;&lt;contributors&gt;&lt;authors&gt;&lt;author&gt;Aung, Cherry Ye&lt;/author&gt;&lt;author&gt;Seet, Boon Chong&lt;/author&gt;&lt;author&gt;Zhang, Mingyang&lt;/author&gt;&lt;author&gt;Xie, Ling Fu&lt;/author&gt;&lt;author&gt;Chong, Peter Han Joo&lt;/author&gt;&lt;/authors&gt;&lt;/contributors&gt;&lt;titles&gt;&lt;title&gt;A review of group mobility models for mobile ad hoc networks&lt;/title&gt;&lt;secondary-title&gt;Wireless Personal Communications&lt;/secondary-title&gt;&lt;/titles&gt;&lt;periodical&gt;&lt;full-title&gt;Wireless Personal Communications&lt;/full-title&gt;&lt;/periodical&gt;&lt;pages&gt;1317-1331&lt;/pages&gt;&lt;volume&gt;85&lt;/volume&gt;&lt;number&gt;3&lt;/number&gt;&lt;dates&gt;&lt;year&gt;2015&lt;/year&gt;&lt;/dates&gt;&lt;isbn&gt;0929-6212&lt;/isbn&gt;&lt;urls&gt;&lt;/urls&gt;&lt;/record&gt;&lt;/Cite&gt;&lt;/EndNote&gt;</w:instrText>
+      </w:r>
+      <w:r>
+        <w:fldChar w:fldCharType="separate"/>
+      </w:r>
+      <w:r>
+        <w:rPr>
+          <w:noProof/>
+        </w:rPr>
+        <w:t>[66]</w:t>
+      </w:r>
+      <w:r>
+        <w:fldChar w:fldCharType="end"/>
+      </w:r>
+      <w:r>
+        <w:t xml:space="preserve"> and the aforementioned work of Francesco et al. In general, the most discussed and active topic within MANETs is that of routing. In this regard the work of </w:t>
+      </w:r>
+      <w:proofErr w:type="spellStart"/>
+      <w:r>
+        <w:t>Mohseni</w:t>
+      </w:r>
+      <w:proofErr w:type="spellEnd"/>
+      <w:r>
+        <w:t xml:space="preserve"> et al. in their survey of routing protocols in MANETs </w:t>
+      </w:r>
+      <w:r>
+        <w:fldChar w:fldCharType="begin"/>
+      </w:r>
+      <w:r>
+        <w:instrText xml:space="preserve"> ADDIN EN.CITE &lt;EndNote&gt;&lt;Cite&gt;&lt;Author&gt;Mohseni&lt;/Author&gt;&lt;Year&gt;2010&lt;/Year&gt;&lt;RecNum&gt;74&lt;/RecNum&gt;&lt;DisplayText&gt;[67]&lt;/DisplayText&gt;&lt;record&gt;&lt;rec-number&gt;74&lt;/rec-number&gt;&lt;foreign-keys&gt;&lt;key app="EN" db-id="s2tw2pe5hwzta8esap0xpxarvrrwetsezwzd" timestamp="1486334971"&gt;74&lt;/key&gt;&lt;/foreign-keys&gt;&lt;ref-type name="Conference Proceedings"&gt;10&lt;/ref-type&gt;&lt;contributors&gt;&lt;authors&gt;&lt;author&gt;Mohseni, Shima&lt;/author&gt;&lt;author&gt;Hassan, Rosilah&lt;/author&gt;&lt;author&gt;Patel, Ahmed&lt;/author&gt;&lt;author&gt;Razali, Rozilawati&lt;/author&gt;&lt;/authors&gt;&lt;/contributors&gt;&lt;titles&gt;&lt;title&gt;Comparative review study of reactive and proactive routing protocols in MANETs&lt;/title&gt;&lt;secondary-title&gt;Digital ecosystems and technologies (DEST), 2010 4th IEEE international conference on&lt;/secondary-title&gt;&lt;/titles&gt;&lt;pages&gt;304-309&lt;/pages&gt;&lt;dates&gt;&lt;year&gt;2010&lt;/year&gt;&lt;/dates&gt;&lt;publisher&gt;IEEE&lt;/publisher&gt;&lt;isbn&gt;1424455537&lt;/isbn&gt;&lt;urls&gt;&lt;/urls&gt;&lt;/record&gt;&lt;/Cite&gt;&lt;/EndNote&gt;</w:instrText>
+      </w:r>
+      <w:r>
+        <w:fldChar w:fldCharType="separate"/>
+      </w:r>
+      <w:r>
+        <w:rPr>
+          <w:noProof/>
+        </w:rPr>
+        <w:t>[67]</w:t>
+      </w:r>
+      <w:r>
+        <w:fldChar w:fldCharType="end"/>
+      </w:r>
+      <w:r>
+        <w:t xml:space="preserve"> provides a more detailed view of many of the aspects mention</w:t>
+      </w:r>
+      <w:r>
+        <w:t>ed in brief by Francesco et al.</w:t>
+      </w:r>
+    </w:p>
+    <w:p>
+      <w:r>
+        <w:t xml:space="preserve">Finally, the area of VANETs, contains many parallels to CSNs. In fact, there is a further concentration of VANETs dubbed FANETs (Flying Ad-Hoc Networks) </w:t>
+      </w:r>
+      <w:r>
+        <w:fldChar w:fldCharType="begin"/>
+      </w:r>
+      <w:r>
+        <w:instrText xml:space="preserve"> ADDIN EN.CITE &lt;EndNote&gt;&lt;Cite&gt;&lt;Author&gt;Bekmezci&lt;/Author&gt;&lt;Year&gt;2013&lt;/Year&gt;&lt;RecNum&gt;73&lt;/RecNum&gt;&lt;DisplayText&gt;[68]&lt;/DisplayText&gt;&lt;record&gt;&lt;rec-number&gt;73&lt;/rec-number&gt;&lt;foreign-keys&gt;&lt;key app="EN" db-id="s2tw2pe5hwzta8esap0xpxarvrrwetsezwzd" timestamp="1486334314"&gt;73&lt;/key&gt;&lt;/foreign-keys&gt;&lt;ref-type name="Journal Article"&gt;17&lt;/ref-type&gt;&lt;contributors&gt;&lt;authors&gt;&lt;author&gt;Bekmezci, Ilker&lt;/author&gt;&lt;author&gt;Sahingoz, Ozgur Koray&lt;/author&gt;&lt;author&gt;Temel, Şamil&lt;/author&gt;&lt;/authors&gt;&lt;/contributors&gt;&lt;titles&gt;&lt;title&gt;Flying ad-hoc networks (FANETs): A survey&lt;/title&gt;&lt;secondary-title&gt;Ad Hoc Networks&lt;/secondary-title&gt;&lt;/titles&gt;&lt;periodical&gt;&lt;full-title&gt;Ad Hoc Networks&lt;/full-title&gt;&lt;/periodical&gt;&lt;pages&gt;1254-1270&lt;/pages&gt;&lt;volume&gt;11&lt;/volume&gt;&lt;number&gt;3&lt;/number&gt;&lt;dates&gt;&lt;year&gt;2013&lt;/year&gt;&lt;/dates&gt;&lt;isbn&gt;1570-8705&lt;/isbn&gt;&lt;urls&gt;&lt;/urls&gt;&lt;/record&gt;&lt;/Cite&gt;&lt;/EndNote&gt;</w:instrText>
+      </w:r>
+      <w:r>
+        <w:fldChar w:fldCharType="separate"/>
+      </w:r>
+      <w:r>
+        <w:rPr>
+          <w:noProof/>
+        </w:rPr>
+        <w:t>[68]</w:t>
+      </w:r>
+      <w:r>
+        <w:fldChar w:fldCharType="end"/>
+      </w:r>
+      <w:r>
+        <w:t xml:space="preserve">. A survey by </w:t>
+      </w:r>
+      <w:proofErr w:type="spellStart"/>
+      <w:r>
+        <w:t>Bekmezci</w:t>
+      </w:r>
+      <w:proofErr w:type="spellEnd"/>
+      <w:r>
+        <w:t xml:space="preserve"> et al. introduces MANETs and VANETs and in the context of both fields FANETs. The authors deal primarily with unmanned aerial vehicles (UAVs). As expected, FANETs, as described, are a sub-class of VANETs which include many of the same challenges, restriction and properties of CSNs.</w:t>
+      </w:r>
+    </w:p>
+    <w:p>
+      <w:pPr>
+        <w:pStyle w:val="Heading2"/>
+      </w:pPr>
+      <w:bookmarkStart w:id="16" w:name="_Toc479772941"/>
+      <w:r>
+        <w:lastRenderedPageBreak/>
+        <w:t>CubeSat Communication</w:t>
       </w:r>
       <w:r>
         <w:t>s</w:t>
       </w:r>
-      <w:r>
-        <w:t xml:space="preserve"> to consider in the area of CSNs: NASA’s EDSN and Nodes, and CNSA’s Tianwang-1 (TW1). Of these missions, both Nodes and TW1 have flown. The EDSN or </w:t>
-      </w:r>
-      <w:r>
-        <w:t>“</w:t>
-      </w:r>
-      <w:r>
-        <w:t>Edison Demonstration of Smallsat Networks</w:t>
-      </w:r>
-      <w:r>
-        <w:t>”</w:t>
-      </w:r>
-      <w:r>
-        <w:t xml:space="preserve"> </w:t>
-      </w:r>
-      <w:r>
-        <w:t>was unfortunately lost due to a</w:t>
-      </w:r>
-      <w:r>
-        <w:t xml:space="preserve"> failure during launch. The mission is still worth investigating however as remaining EDSN craft we used during the successful Node</w:t>
-      </w:r>
-      <w:r>
-        <w:t>s</w:t>
-      </w:r>
-      <w:r>
-        <w:t xml:space="preserve"> missions. </w:t>
-      </w:r>
-    </w:p>
-    <w:p>
-      <w:r>
-        <w:t xml:space="preserve">The two most informative works on the EDSN mission were both published in 2014, prior to the loss of the mission payload in November 2015. The first work, authored by Hanson et al. examines the inter-satellite communications architecture of the mission </w:t>
-      </w:r>
-      <w:r>
-        <w:fldChar w:fldCharType="begin"/>
-      </w:r>
-      <w:r>
-        <w:instrText xml:space="preserve"> ADDIN EN.CITE &lt;EndNote&gt;&lt;Cite&gt;&lt;Author&gt;Hanson&lt;/Author&gt;&lt;Year&gt;2014&lt;/Year&gt;&lt;RecNum&gt;48&lt;/RecNum&gt;&lt;DisplayText&gt;[54]&lt;/DisplayText&gt;&lt;record&gt;&lt;rec-number&gt;48&lt;/rec-number&gt;&lt;foreign-keys&gt;&lt;key app="EN" db-id="s2tw2pe5hwzta8esap0xpxarvrrwetsezwzd" timestamp="1485947588"&gt;48&lt;/key&gt;&lt;/foreign-keys&gt;&lt;ref-type name="Journal Article"&gt;17&lt;/ref-type&gt;&lt;contributors&gt;&lt;authors&gt;&lt;author&gt;Hanson, John&lt;/author&gt;&lt;author&gt;Chartres, James&lt;/author&gt;&lt;author&gt;Sanchez, Hugo&lt;/author&gt;&lt;author&gt;Oyadomari, Ken&lt;/author&gt;&lt;/authors&gt;&lt;/contributors&gt;&lt;titles&gt;&lt;title&gt;The EDSN intersatellite communications architecture&lt;/title&gt;&lt;/titles&gt;&lt;dates&gt;&lt;year&gt;2014&lt;/year&gt;&lt;/dates&gt;&lt;urls&gt;&lt;/urls&gt;&lt;/record&gt;&lt;/Cite&gt;&lt;/EndNote&gt;</w:instrText>
-      </w:r>
-      <w:r>
-        <w:fldChar w:fldCharType="separate"/>
-      </w:r>
-      <w:r>
-        <w:rPr>
-          <w:noProof/>
-        </w:rPr>
-        <w:t>[54]</w:t>
-      </w:r>
-      <w:r>
-        <w:fldChar w:fldCharType="end"/>
-      </w:r>
-      <w:r>
-        <w:t xml:space="preserve">. The second work, authored by three of the four authors involved in </w:t>
-      </w:r>
-      <w:r>
-        <w:fldChar w:fldCharType="begin"/>
-      </w:r>
-      <w:r>
-        <w:instrText xml:space="preserve"> ADDIN EN.CITE &lt;EndNote&gt;&lt;Cite&gt;&lt;Author&gt;Hanson&lt;/Author&gt;&lt;Year&gt;2014&lt;/Year&gt;&lt;RecNum&gt;48&lt;/RecNum&gt;&lt;DisplayText&gt;[54]&lt;/DisplayText&gt;&lt;record&gt;&lt;rec-number&gt;48&lt;/rec-number&gt;&lt;foreign-keys&gt;&lt;key app="EN" db-id="s2tw2pe5hwzta8esap0xpxarvrrwetsezwzd" timestamp="1485947588"&gt;48&lt;/key&gt;&lt;/foreign-keys&gt;&lt;ref-type name="Journal Article"&gt;17&lt;/ref-type&gt;&lt;contributors&gt;&lt;authors&gt;&lt;author&gt;Hanson, John&lt;/author&gt;&lt;author&gt;Chartres, James&lt;/author&gt;&lt;author&gt;Sanchez, Hugo&lt;/author&gt;&lt;author&gt;Oyadomari, Ken&lt;/author&gt;&lt;/authors&gt;&lt;/contributors&gt;&lt;titles&gt;&lt;title&gt;The EDSN intersatellite communications architecture&lt;/title&gt;&lt;/titles&gt;&lt;dates&gt;&lt;year&gt;2014&lt;/year&gt;&lt;/dates&gt;&lt;urls&gt;&lt;/urls&gt;&lt;/record&gt;&lt;/Cite&gt;&lt;/EndNote&gt;</w:instrText>
-      </w:r>
-      <w:r>
-        <w:fldChar w:fldCharType="separate"/>
-      </w:r>
-      <w:r>
-        <w:rPr>
-          <w:noProof/>
-        </w:rPr>
-        <w:t>[54]</w:t>
-      </w:r>
-      <w:r>
-        <w:fldChar w:fldCharType="end"/>
-      </w:r>
-      <w:r>
-        <w:t xml:space="preserve">, examines the development lessons learned throughout the mission </w:t>
-      </w:r>
-      <w:r>
-        <w:fldChar w:fldCharType="begin"/>
-      </w:r>
-      <w:r>
-        <w:instrText xml:space="preserve"> ADDIN EN.CITE &lt;EndNote&gt;&lt;Cite&gt;&lt;Author&gt;Chartres&lt;/Author&gt;&lt;Year&gt;2014&lt;/Year&gt;&lt;RecNum&gt;47&lt;/RecNum&gt;&lt;DisplayText&gt;[55]&lt;/DisplayText&gt;&lt;record&gt;&lt;rec-number&gt;47&lt;/rec-number&gt;&lt;foreign-keys&gt;&lt;key app="EN" db-id="s2tw2pe5hwzta8esap0xpxarvrrwetsezwzd" timestamp="1485947553"&gt;47&lt;/key&gt;&lt;/foreign-keys&gt;&lt;ref-type name="Journal Article"&gt;17&lt;/ref-type&gt;&lt;contributors&gt;&lt;authors&gt;&lt;author&gt;Chartres, James&lt;/author&gt;&lt;author&gt;Sanchez, Hugo&lt;/author&gt;&lt;author&gt;Hanson, John&lt;/author&gt;&lt;/authors&gt;&lt;/contributors&gt;&lt;titles&gt;&lt;title&gt;EDSN development lessons learned&lt;/title&gt;&lt;/titles&gt;&lt;dates&gt;&lt;year&gt;2014&lt;/year&gt;&lt;/dates&gt;&lt;urls&gt;&lt;/urls&gt;&lt;/record&gt;&lt;/Cite&gt;&lt;/EndNote&gt;</w:instrText>
-      </w:r>
-      <w:r>
-        <w:fldChar w:fldCharType="separate"/>
-      </w:r>
-      <w:r>
-        <w:rPr>
-          <w:noProof/>
-        </w:rPr>
-        <w:t>[55]</w:t>
-      </w:r>
-      <w:r>
-        <w:fldChar w:fldCharType="end"/>
-      </w:r>
-      <w:r>
-        <w:t>. These works provide insight extensive insight into the missions S2G and crosslink communications hardware and capabilities thereof as well as the energy profile of each CubeSat.</w:t>
-      </w:r>
-    </w:p>
-    <w:p>
-      <w:r>
-        <w:t xml:space="preserve">“Nodes” is the direct follow on from the EDSN mission which uses leftover CubeSat’s from the EDSN mission. In general all the salient details regarding the </w:t>
-      </w:r>
-      <w:r>
-        <w:lastRenderedPageBreak/>
-        <w:t xml:space="preserve">EDSN mission still apply. The changes made to the Nodes mission relate primarily to on-board software and are detailed by Hanson et al. in a work published in 2016 following the mission’s successful launch, deployment and conclusion </w:t>
-      </w:r>
-      <w:r>
-        <w:fldChar w:fldCharType="begin"/>
-      </w:r>
-      <w:r>
-        <w:instrText xml:space="preserve"> ADDIN EN.CITE &lt;EndNote&gt;&lt;Cite&gt;&lt;Author&gt;Hanson&lt;/Author&gt;&lt;Year&gt;2016&lt;/Year&gt;&lt;RecNum&gt;1&lt;/RecNum&gt;&lt;DisplayText&gt;[12]&lt;/DisplayText&gt;&lt;record&gt;&lt;rec-number&gt;1&lt;/rec-number&gt;&lt;foreign-keys&gt;&lt;key app="EN" db-id="s2tw2pe5hwzta8esap0xpxarvrrwetsezwzd" timestamp="1476911075"&gt;1&lt;/key&gt;&lt;/foreign-keys&gt;&lt;ref-type name="Journal Article"&gt;17&lt;/ref-type&gt;&lt;contributors&gt;&lt;authors&gt;&lt;author&gt;Hanson, John&lt;/author&gt;&lt;author&gt;Luna, Ali Guarneros&lt;/author&gt;&lt;author&gt;DeRosee, Rodolphe&lt;/author&gt;&lt;author&gt;Oyadomari, Ken&lt;/author&gt;&lt;author&gt;Wolfe, Jasper&lt;/author&gt;&lt;author&gt;Attai, Watson&lt;/author&gt;&lt;author&gt;Prical, Cedric&lt;/author&gt;&lt;/authors&gt;&lt;/contributors&gt;&lt;titles&gt;&lt;title&gt;Nodes: A Flight Demonstration of Networked Spacecraft Command and Control&lt;/title&gt;&lt;/titles&gt;&lt;dates&gt;&lt;year&gt;2016&lt;/year&gt;&lt;/dates&gt;&lt;urls&gt;&lt;/urls&gt;&lt;/record&gt;&lt;/Cite&gt;&lt;/EndNote&gt;</w:instrText>
-      </w:r>
-      <w:r>
-        <w:fldChar w:fldCharType="separate"/>
-      </w:r>
-      <w:r>
-        <w:rPr>
-          <w:noProof/>
-        </w:rPr>
-        <w:t>[12]</w:t>
-      </w:r>
-      <w:r>
-        <w:fldChar w:fldCharType="end"/>
-      </w:r>
-      <w:r>
-        <w:t>. As many of the changes were software based the paper provide useful insight into the communications protocols utilized. To date this is the only published work relating to the mission.</w:t>
-      </w:r>
-    </w:p>
-    <w:p>
-      <w:r>
-        <w:t xml:space="preserve">The CNSA’s Tianwang-1 (TW1) mission, also referred to as STU-2, is a mission involving numerous commercial and academic entities lead by the Shanghai Engineering Centre for Microsatellites (SECM). The majority of the published work relating to TW1 details its ADCS and novel propulsion systems </w:t>
-      </w:r>
-      <w:r>
-        <w:fldChar w:fldCharType="begin"/>
-      </w:r>
-      <w:r>
-        <w:instrText xml:space="preserve"> ADDIN EN.CITE &lt;EndNote&gt;&lt;Cite&gt;&lt;Author&gt;Parker&lt;/Author&gt;&lt;Year&gt;2016&lt;/Year&gt;&lt;RecNum&gt;6&lt;/RecNum&gt;&lt;DisplayText&gt;[44, 56]&lt;/DisplayText&gt;&lt;record&gt;&lt;rec-number&gt;6&lt;/rec-number&gt;&lt;foreign-keys&gt;&lt;key app="EN" db-id="s2tw2pe5hwzta8esap0xpxarvrrwetsezwzd" timestamp="1478798744"&gt;6&lt;/key&gt;&lt;/foreign-keys&gt;&lt;ref-type name="Journal Article"&gt;17&lt;/ref-type&gt;&lt;contributors&gt;&lt;authors&gt;&lt;author&gt;Parker, Khary I&lt;/author&gt;&lt;/authors&gt;&lt;/contributors&gt;&lt;titles&gt;&lt;title&gt;State-of-the-Art for Small Satellite Propulsion Systems&lt;/title&gt;&lt;/titles&gt;&lt;dates&gt;&lt;year&gt;2016&lt;/year&gt;&lt;/dates&gt;&lt;urls&gt;&lt;/urls&gt;&lt;/record&gt;&lt;/Cite&gt;&lt;Cite&gt;&lt;Author&gt;Sun&lt;/Author&gt;&lt;Year&gt;2016&lt;/Year&gt;&lt;RecNum&gt;55&lt;/RecNum&gt;&lt;record&gt;&lt;rec-number&gt;55&lt;/rec-number&gt;&lt;foreign-keys&gt;&lt;key app="EN" db-id="s2tw2pe5hwzta8esap0xpxarvrrwetsezwzd" timestamp="1485956607"&gt;55&lt;/key&gt;&lt;/foreign-keys&gt;&lt;ref-type name="Journal Article"&gt;17&lt;/ref-type&gt;&lt;contributors&gt;&lt;authors&gt;&lt;author&gt;Sun, Guowen&lt;/author&gt;&lt;author&gt;Xia, Xiwang&lt;/author&gt;&lt;author&gt;Wu, Shufan&lt;/author&gt;&lt;author&gt;Wu, Zhiyi&lt;/author&gt;&lt;author&gt;Chen, Wen&lt;/author&gt;&lt;/authors&gt;&lt;/contributors&gt;&lt;titles&gt;&lt;title&gt;Attitude Determination and Control System Design for STU-2A CubeSat and In-Orbit Results&lt;/title&gt;&lt;/titles&gt;&lt;dates&gt;&lt;year&gt;2016&lt;/year&gt;&lt;/dates&gt;&lt;urls&gt;&lt;/urls&gt;&lt;/record&gt;&lt;/Cite&gt;&lt;/EndNote&gt;</w:instrText>
-      </w:r>
-      <w:r>
-        <w:fldChar w:fldCharType="separate"/>
-      </w:r>
-      <w:r>
-        <w:rPr>
-          <w:noProof/>
-        </w:rPr>
-        <w:t>[44, 56]</w:t>
-      </w:r>
-      <w:r>
-        <w:fldChar w:fldCharType="end"/>
-      </w:r>
-      <w:r>
-        <w:t>. A presentation by Wu et al. during the 30</w:t>
-      </w:r>
-      <w:r>
-        <w:rPr>
-          <w:vertAlign w:val="superscript"/>
-        </w:rPr>
-        <w:t>th</w:t>
-      </w:r>
-      <w:r>
-        <w:t xml:space="preserve"> Annual AIAA/USU Conference on Small Satellite (2016) offers an brief overview of the mission’s communication systems </w:t>
-      </w:r>
-      <w:r>
-        <w:fldChar w:fldCharType="begin"/>
-      </w:r>
-      <w:r>
-        <w:instrText xml:space="preserve"> ADDIN EN.CITE &lt;EndNote&gt;&lt;Cite&gt;&lt;Author&gt;Wu&lt;/Author&gt;&lt;Year&gt;2016&lt;/Year&gt;&lt;RecNum&gt;56&lt;/RecNum&gt;&lt;DisplayText&gt;[38]&lt;/DisplayText&gt;&lt;record&gt;&lt;rec-number&gt;56&lt;/rec-number&gt;&lt;foreign-keys&gt;&lt;key app="EN" db-id="s2tw2pe5hwzta8esap0xpxarvrrwetsezwzd" timestamp="1485956683"&gt;56&lt;/key&gt;&lt;/foreign-keys&gt;&lt;ref-type name="Journal Article"&gt;17&lt;/ref-type&gt;&lt;contributors&gt;&lt;authors&gt;&lt;author&gt;Wu, Shufan&lt;/author&gt;&lt;author&gt;Chen, Wen&lt;/author&gt;&lt;author&gt;Chao, Caixia&lt;/author&gt;&lt;/authors&gt;&lt;/contributors&gt;&lt;titles&gt;&lt;title&gt;The STU-2 CubeSat Mission and In-Orbit Test Results&lt;/title&gt;&lt;/titles&gt;&lt;dates&gt;&lt;year&gt;2016&lt;/year&gt;&lt;/dates&gt;&lt;urls&gt;&lt;/urls&gt;&lt;/record&gt;&lt;/Cite&gt;&lt;/EndNote&gt;</w:instrText>
-      </w:r>
-      <w:r>
-        <w:fldChar w:fldCharType="separate"/>
-      </w:r>
-      <w:r>
-        <w:rPr>
-          <w:noProof/>
-        </w:rPr>
-        <w:t>[38]</w:t>
-      </w:r>
-      <w:r>
-        <w:fldChar w:fldCharType="end"/>
-      </w:r>
-      <w:r>
-        <w:t xml:space="preserve">. The technology used to implement inter-satellite networking, “Gamalink” was supplied by Tekever. The details of which are difficult to come by despite the fact that the Gamalink project was funded by the European Commission’s CORDIS project </w:t>
-      </w:r>
-      <w:r>
-        <w:fldChar w:fldCharType="begin"/>
-      </w:r>
-      <w:r>
-        <w:instrText xml:space="preserve"> ADDIN EN.CITE &lt;EndNote&gt;&lt;Cite&gt;&lt;Author&gt;Oliveira&lt;/Author&gt;&lt;Year&gt;2015&lt;/Year&gt;&lt;RecNum&gt;57&lt;/RecNum&gt;&lt;DisplayText&gt;[40]&lt;/DisplayText&gt;&lt;record&gt;&lt;rec-number&gt;57&lt;/rec-number&gt;&lt;foreign-keys&gt;&lt;key app="EN" db-id="s2tw2pe5hwzta8esap0xpxarvrrwetsezwzd" timestamp="1486033031"&gt;57&lt;/key&gt;&lt;/foreign-keys&gt;&lt;ref-type name="Web Page"&gt;12&lt;/ref-type&gt;&lt;contributors&gt;&lt;authors&gt;&lt;author&gt;Oliveira, Andre&lt;/author&gt;&lt;/authors&gt;&lt;/contributors&gt;&lt;titles&gt;&lt;title&gt;Final Report Summary - GAMALINK (Generic SDR-bAsed Multifunctional spAce LINK)&lt;/title&gt;&lt;/titles&gt;&lt;volume&gt;2017&lt;/volume&gt;&lt;number&gt;02-02&lt;/number&gt;&lt;dates&gt;&lt;year&gt;2015&lt;/year&gt;&lt;pub-dates&gt;&lt;date&gt;01-10-2015&lt;/date&gt;&lt;/pub-dates&gt;&lt;/dates&gt;&lt;pub-location&gt;http://cordis.europa.eu/&lt;/pub-location&gt;&lt;urls&gt;&lt;related-urls&gt;&lt;url&gt;http://cordis.europa.eu/result/rcn/172006_en.html&lt;/url&gt;&lt;/related-urls&gt;&lt;/urls&gt;&lt;electronic-resource-num&gt;02-02-2017&lt;/electronic-resource-num&gt;&lt;/record&gt;&lt;/Cite&gt;&lt;/EndNote&gt;</w:instrText>
-      </w:r>
-      <w:r>
-        <w:fldChar w:fldCharType="separate"/>
-      </w:r>
-      <w:r>
-        <w:rPr>
-          <w:noProof/>
-        </w:rPr>
-        <w:t>[40]</w:t>
-      </w:r>
-      <w:r>
-        <w:fldChar w:fldCharType="end"/>
-      </w:r>
-      <w:r>
-        <w:t xml:space="preserve">. Clearly, there is IP relating to Gamalink that belongs to parties such as Tekever which is restricted from publication. </w:t>
-      </w:r>
-    </w:p>
-    <w:p>
-      <w:r>
-        <w:t xml:space="preserve">There are other mission other than those ones details here that can provide an insight into the general development of CSNs: ESA’s AIM COPINS </w:t>
-      </w:r>
-      <w:r>
-        <w:fldChar w:fldCharType="begin"/>
-      </w:r>
-      <w:r>
-        <w:instrText xml:space="preserve"> ADDIN EN.CITE &lt;EndNote&gt;&lt;Cite&gt;&lt;Author&gt;Barnouin&lt;/Author&gt;&lt;Year&gt;2016&lt;/Year&gt;&lt;RecNum&gt;49&lt;/RecNum&gt;&lt;DisplayText&gt;[57]&lt;/DisplayText&gt;&lt;record&gt;&lt;rec-number&gt;49&lt;/rec-number&gt;&lt;foreign-keys&gt;&lt;key app="EN" db-id="s2tw2pe5hwzta8esap0xpxarvrrwetsezwzd" timestamp="1485948990"&gt;49&lt;/key&gt;&lt;/foreign-keys&gt;&lt;ref-type name="Conference Proceedings"&gt;10&lt;/ref-type&gt;&lt;contributors&gt;&lt;authors&gt;&lt;author&gt;Barnouin, OS&lt;/author&gt;&lt;author&gt;Biele, J&lt;/author&gt;&lt;author&gt;Carnelli, Ian&lt;/author&gt;&lt;author&gt;Ciarletti, Valérie&lt;/author&gt;&lt;author&gt;Cheng, A&lt;/author&gt;&lt;author&gt;Galvez, A&lt;/author&gt;&lt;author&gt;Green, SF&lt;/author&gt;&lt;author&gt;Grieger, B&lt;/author&gt;&lt;author&gt;Hérique, Alain&lt;/author&gt;&lt;author&gt;Kueppers, M&lt;/author&gt;&lt;/authors&gt;&lt;/contributors&gt;&lt;titles&gt;&lt;title&gt;The Asteroid Impact and Deflection Assessment (AIDA) mission: Science Proximity Operations&lt;/title&gt;&lt;secondary-title&gt;LPSC 2016 47th Lunar and Planetary Science Conference&lt;/secondary-title&gt;&lt;/titles&gt;&lt;pages&gt;1427&lt;/pages&gt;&lt;dates&gt;&lt;year&gt;2016&lt;/year&gt;&lt;/dates&gt;&lt;urls&gt;&lt;/urls&gt;&lt;/record&gt;&lt;/Cite&gt;&lt;/EndNote&gt;</w:instrText>
-      </w:r>
-      <w:r>
-        <w:fldChar w:fldCharType="separate"/>
-      </w:r>
-      <w:r>
-        <w:rPr>
-          <w:noProof/>
-        </w:rPr>
-        <w:t>[57]</w:t>
-      </w:r>
-      <w:r>
-        <w:fldChar w:fldCharType="end"/>
-      </w:r>
-      <w:r>
-        <w:t xml:space="preserve">, GomX-4 </w:t>
-      </w:r>
-      <w:r>
-        <w:fldChar w:fldCharType="begin"/>
-      </w:r>
-      <w:r>
-        <w:instrText xml:space="preserve"> ADDIN EN.CITE &lt;EndNote&gt;&lt;Cite&gt;&lt;Author&gt;Bisgaard&lt;/Author&gt;&lt;Year&gt;2016&lt;/Year&gt;&lt;RecNum&gt;50&lt;/RecNum&gt;&lt;DisplayText&gt;[58, 59]&lt;/DisplayText&gt;&lt;record&gt;&lt;rec-number&gt;50&lt;/rec-number&gt;&lt;foreign-keys&gt;&lt;key app="EN" db-id="s2tw2pe5hwzta8esap0xpxarvrrwetsezwzd" timestamp="1485949070"&gt;50&lt;/key&gt;&lt;/foreign-keys&gt;&lt;ref-type name="Conference Proceedings"&gt;10&lt;/ref-type&gt;&lt;contributors&gt;&lt;authors&gt;&lt;author&gt;Bisgaard, Morten&lt;/author&gt;&lt;author&gt;Gerhardt, David&lt;/author&gt;&lt;author&gt;Hermanns, Holger&lt;/author&gt;&lt;author&gt;Krčál, Jan&lt;/author&gt;&lt;author&gt;Nies, Gilles&lt;/author&gt;&lt;author&gt;Stenger, Marvin&lt;/author&gt;&lt;/authors&gt;&lt;/contributors&gt;&lt;titles&gt;&lt;title&gt;Battery-Aware Scheduling in Low Orbit: The GomX–3 Case&lt;/title&gt;&lt;secondary-title&gt;FM 2016: Formal Methods: 21st International Symposium, Limassol, Cyprus, November 9-11, 2016, Proceedings 21&lt;/secondary-title&gt;&lt;/titles&gt;&lt;pages&gt;559-576&lt;/pages&gt;&lt;dates&gt;&lt;year&gt;2016&lt;/year&gt;&lt;/dates&gt;&lt;publisher&gt;Springer&lt;/publisher&gt;&lt;isbn&gt;3319489887&lt;/isbn&gt;&lt;urls&gt;&lt;/urls&gt;&lt;/record&gt;&lt;/Cite&gt;&lt;Cite&gt;&lt;Author&gt;Niels&lt;/Author&gt;&lt;Year&gt;2016&lt;/Year&gt;&lt;RecNum&gt;16&lt;/RecNum&gt;&lt;record&gt;&lt;rec-number&gt;16&lt;/rec-number&gt;&lt;foreign-keys&gt;&lt;key app="EN" db-id="s2tw2pe5hwzta8esap0xpxarvrrwetsezwzd" timestamp="1478817813"&gt;16&lt;/key&gt;&lt;/foreign-keys&gt;&lt;ref-type name="Press Release"&gt;63&lt;/ref-type&gt;&lt;contributors&gt;&lt;authors&gt;&lt;author&gt;Niels, Buus&lt;/author&gt;&lt;/authors&gt;&lt;/contributors&gt;&lt;titles&gt;&lt;title&gt;ESA and GomSpace Sign Contract to Launch Advanced Nanosatellite&lt;/title&gt;&lt;/titles&gt;&lt;number&gt;2&lt;/number&gt;&lt;dates&gt;&lt;year&gt;2016&lt;/year&gt;&lt;pub-dates&gt;&lt;date&gt;10, October&lt;/date&gt;&lt;/pub-dates&gt;&lt;/dates&gt;&lt;pub-location&gt;Web&lt;/pub-location&gt;&lt;publisher&gt;GOMspace&lt;/publisher&gt;&lt;work-type&gt;Contract&lt;/work-type&gt;&lt;urls&gt;&lt;/urls&gt;&lt;electronic-resource-num&gt;10, November, 2016&lt;/electronic-resource-num&gt;&lt;/record&gt;&lt;/Cite&gt;&lt;/EndNote&gt;</w:instrText>
-      </w:r>
-      <w:r>
-        <w:fldChar w:fldCharType="separate"/>
-      </w:r>
-      <w:r>
-        <w:rPr>
-          <w:noProof/>
-        </w:rPr>
-        <w:t>[58, 59]</w:t>
-      </w:r>
-      <w:r>
-        <w:fldChar w:fldCharType="end"/>
-      </w:r>
-      <w:r>
-        <w:t xml:space="preserve"> and Proba-3 </w:t>
-      </w:r>
-      <w:r>
-        <w:fldChar w:fldCharType="begin"/>
-      </w:r>
-      <w:r>
-        <w:instrText xml:space="preserve"> ADDIN EN.CITE &lt;EndNote&gt;&lt;Cite&gt;&lt;Author&gt;Focardi&lt;/Author&gt;&lt;Year&gt;2016&lt;/Year&gt;&lt;RecNum&gt;51&lt;/RecNum&gt;&lt;DisplayText&gt;[43]&lt;/DisplayText&gt;&lt;record&gt;&lt;rec-number&gt;51&lt;/rec-number&gt;&lt;foreign-keys&gt;&lt;key app="EN" db-id="s2tw2pe5hwzta8esap0xpxarvrrwetsezwzd" timestamp="1485949178"&gt;51&lt;/key&gt;&lt;/foreign-keys&gt;&lt;ref-type name="Conference Proceedings"&gt;10&lt;/ref-type&gt;&lt;contributors&gt;&lt;authors&gt;&lt;author&gt;Focardi, M&lt;/author&gt;&lt;author&gt;Noce, V&lt;/author&gt;&lt;author&gt;Buckley, S&lt;/author&gt;&lt;author&gt;O&amp;apos;Neill, K&lt;/author&gt;&lt;author&gt;Bemporad, A&lt;/author&gt;&lt;author&gt;Fineschi, S&lt;/author&gt;&lt;author&gt;Pancrazzi, M&lt;/author&gt;&lt;author&gt;Landini, F&lt;/author&gt;&lt;author&gt;Baccani, C&lt;/author&gt;&lt;author&gt;Capobianco, G&lt;/author&gt;&lt;/authors&gt;&lt;/contributors&gt;&lt;titles&gt;&lt;title&gt;The shadow position sensors (SPS) formation flying metrology subsystem for the ESA PROBA-3 mission: present status and future developments&lt;/title&gt;&lt;secondary-title&gt;SPIE Astronomical Telescopes+ Instrumentation&lt;/secondary-title&gt;&lt;/titles&gt;&lt;pages&gt;99044Z-99044Z-17&lt;/pages&gt;&lt;dates&gt;&lt;year&gt;2016&lt;/year&gt;&lt;/dates&gt;&lt;publisher&gt;International Society for Optics and Photonics&lt;/publisher&gt;&lt;urls&gt;&lt;/urls&gt;&lt;/record&gt;&lt;/Cite&gt;&lt;/EndNote&gt;</w:instrText>
-      </w:r>
-      <w:r>
-        <w:fldChar w:fldCharType="separate"/>
-      </w:r>
-      <w:r>
-        <w:rPr>
-          <w:noProof/>
-        </w:rPr>
-        <w:t>[43]</w:t>
-      </w:r>
-      <w:r>
-        <w:fldChar w:fldCharType="end"/>
-      </w:r>
-      <w:r>
-        <w:t xml:space="preserve">, NASA’s CPOD </w:t>
-      </w:r>
-      <w:r>
-        <w:fldChar w:fldCharType="begin"/>
-      </w:r>
-      <w:r>
-        <w:instrText xml:space="preserve"> ADDIN EN.CITE &lt;EndNote&gt;&lt;Cite&gt;&lt;Author&gt;Villa&lt;/Author&gt;&lt;Year&gt;2015&lt;/Year&gt;&lt;RecNum&gt;5&lt;/RecNum&gt;&lt;DisplayText&gt;[60]&lt;/DisplayText&gt;&lt;record&gt;&lt;rec-number&gt;5&lt;/rec-number&gt;&lt;foreign-keys&gt;&lt;key app="EN" db-id="s2tw2pe5hwzta8esap0xpxarvrrwetsezwzd" timestamp="1478798494"&gt;5&lt;/key&gt;&lt;/foreign-keys&gt;&lt;ref-type name="Journal Article"&gt;17&lt;/ref-type&gt;&lt;contributors&gt;&lt;authors&gt;&lt;author&gt;Villa, Marco&lt;/author&gt;&lt;author&gt;Martinez, Andres&lt;/author&gt;&lt;author&gt;Petro, Andrew&lt;/author&gt;&lt;/authors&gt;&lt;/contributors&gt;&lt;titles&gt;&lt;title&gt;Cubesat Proximity Operations Demonstration (CPOD)&lt;/title&gt;&lt;/titles&gt;&lt;dates&gt;&lt;year&gt;2015&lt;/year&gt;&lt;/dates&gt;&lt;urls&gt;&lt;/urls&gt;&lt;/record&gt;&lt;/Cite&gt;&lt;/EndNote&gt;</w:instrText>
-      </w:r>
-      <w:r>
-        <w:fldChar w:fldCharType="separate"/>
-      </w:r>
-      <w:r>
-        <w:rPr>
-          <w:noProof/>
-        </w:rPr>
-        <w:t>[60]</w:t>
-      </w:r>
-      <w:r>
-        <w:fldChar w:fldCharType="end"/>
-      </w:r>
-      <w:r>
-        <w:t xml:space="preserve"> and TROPICS </w:t>
-      </w:r>
-      <w:r>
-        <w:fldChar w:fldCharType="begin"/>
-      </w:r>
-      <w:r>
-        <w:instrText xml:space="preserve"> ADDIN EN.CITE &lt;EndNote&gt;&lt;Cite&gt;&lt;Author&gt;Cecil&lt;/Author&gt;&lt;Year&gt;2016&lt;/Year&gt;&lt;RecNum&gt;53&lt;/RecNum&gt;&lt;DisplayText&gt;[61]&lt;/DisplayText&gt;&lt;record&gt;&lt;rec-number&gt;53&lt;/rec-number&gt;&lt;foreign-keys&gt;&lt;key app="EN" db-id="s2tw2pe5hwzta8esap0xpxarvrrwetsezwzd" timestamp="1485949487"&gt;53&lt;/key&gt;&lt;/foreign-keys&gt;&lt;ref-type name="Journal Article"&gt;17&lt;/ref-type&gt;&lt;contributors&gt;&lt;authors&gt;&lt;author&gt;Cecil, Dan&lt;/author&gt;&lt;/authors&gt;&lt;/contributors&gt;&lt;titles&gt;&lt;title&gt;Potential Future NASA Satellite Data and Applications for Tropical Cyclones&lt;/title&gt;&lt;/titles&gt;&lt;dates&gt;&lt;year&gt;2016&lt;/year&gt;&lt;/dates&gt;&lt;urls&gt;&lt;/urls&gt;&lt;/record&gt;&lt;/Cite&gt;&lt;/EndNote&gt;</w:instrText>
-      </w:r>
-      <w:r>
-        <w:fldChar w:fldCharType="separate"/>
-      </w:r>
-      <w:r>
-        <w:rPr>
-          <w:noProof/>
-        </w:rPr>
-        <w:t>[61]</w:t>
-      </w:r>
-      <w:r>
-        <w:fldChar w:fldCharType="end"/>
-      </w:r>
-      <w:r>
-        <w:t xml:space="preserve">, QB50 </w:t>
-      </w:r>
-      <w:r>
-        <w:fldChar w:fldCharType="begin"/>
-      </w:r>
-      <w:r>
-        <w:instrText xml:space="preserve"> ADDIN EN.CITE &lt;EndNote&gt;&lt;Cite&gt;&lt;Author&gt;Gill&lt;/Author&gt;&lt;Year&gt;2013&lt;/Year&gt;&lt;RecNum&gt;38&lt;/RecNum&gt;&lt;DisplayText&gt;[62]&lt;/DisplayText&gt;&lt;record&gt;&lt;rec-number&gt;38&lt;/rec-number&gt;&lt;foreign-keys&gt;&lt;key app="EN" db-id="s2tw2pe5hwzta8esap0xpxarvrrwetsezwzd" timestamp="1485344124"&gt;38&lt;/key&gt;&lt;/foreign-keys&gt;&lt;ref-type name="Journal Article"&gt;17&lt;/ref-type&gt;&lt;contributors&gt;&lt;authors&gt;&lt;author&gt;Gill, E&lt;/author&gt;&lt;author&gt;Sundaramoorthy, P&lt;/author&gt;&lt;author&gt;Bouwmeester, J&lt;/author&gt;&lt;author&gt;Zandbergen, B&lt;/author&gt;&lt;author&gt;Reinhard, R&lt;/author&gt;&lt;/authors&gt;&lt;/contributors&gt;&lt;titles&gt;&lt;title&gt;Formation flying within a constellation of nano-satellites: The QB50 mission&lt;/title&gt;&lt;secondary-title&gt;Acta Astronautica&lt;/secondary-title&gt;&lt;/titles&gt;&lt;periodical&gt;&lt;full-title&gt;Acta Astronautica&lt;/full-title&gt;&lt;/periodical&gt;&lt;pages&gt;110-117&lt;/pages&gt;&lt;volume&gt;82&lt;/volume&gt;&lt;number&gt;1&lt;/number&gt;&lt;dates&gt;&lt;year&gt;2013&lt;/year&gt;&lt;/dates&gt;&lt;isbn&gt;0094-5765&lt;/isbn&gt;&lt;urls&gt;&lt;/urls&gt;&lt;/record&gt;&lt;/Cite&gt;&lt;/EndNote&gt;</w:instrText>
-      </w:r>
-      <w:r>
-        <w:fldChar w:fldCharType="separate"/>
-      </w:r>
-      <w:r>
-        <w:rPr>
-          <w:noProof/>
-        </w:rPr>
-        <w:t>[62]</w:t>
-      </w:r>
-      <w:r>
-        <w:fldChar w:fldCharType="end"/>
-      </w:r>
-      <w:r>
-        <w:t xml:space="preserve"> and OLFAR </w:t>
-      </w:r>
-      <w:r>
-        <w:fldChar w:fldCharType="begin"/>
-      </w:r>
-      <w:r>
-        <w:instrText xml:space="preserve"> ADDIN EN.CITE &lt;EndNote&gt;&lt;Cite&gt;&lt;Author&gt;Bentum&lt;/Author&gt;&lt;Year&gt;2010&lt;/Year&gt;&lt;RecNum&gt;54&lt;/RecNum&gt;&lt;DisplayText&gt;[53]&lt;/DisplayText&gt;&lt;record&gt;&lt;rec-number&gt;54&lt;/rec-number&gt;&lt;foreign-keys&gt;&lt;key app="EN" db-id="s2tw2pe5hwzta8esap0xpxarvrrwetsezwzd" timestamp="1485949609"&gt;54&lt;/key&gt;&lt;/foreign-keys&gt;&lt;ref-type name="Journal Article"&gt;17&lt;/ref-type&gt;&lt;contributors&gt;&lt;authors&gt;&lt;author&gt;Bentum, Mark&lt;/author&gt;&lt;author&gt;Meijerink, Arjan&lt;/author&gt;&lt;author&gt;Boonstra, Albert-Jan&lt;/author&gt;&lt;author&gt;Verhoeven, Chris&lt;/author&gt;&lt;author&gt;Veen, Alle-Jan van der&lt;/author&gt;&lt;/authors&gt;&lt;/contributors&gt;&lt;titles&gt;&lt;title&gt;OLFAR: the orbiting low frequency array, how a cube sat swarm becomes a novel radio astronomy instrument in space&lt;/title&gt;&lt;secondary-title&gt;De Vonk&lt;/secondary-title&gt;&lt;/titles&gt;&lt;periodical&gt;&lt;full-title&gt;De Vonk&lt;/full-title&gt;&lt;/periodical&gt;&lt;pages&gt;1-5&lt;/pages&gt;&lt;volume&gt;25&lt;/volume&gt;&lt;dates&gt;&lt;year&gt;2010&lt;/year&gt;&lt;/dates&gt;&lt;isbn&gt;0925-5427&lt;/isbn&gt;&lt;label&gt;so:75352&lt;/label&gt;&lt;urls&gt;&lt;related-urls&gt;&lt;url&gt;http://doc.utwente.nl/75352/&lt;/url&gt;&lt;/related-urls&gt;&lt;/urls&gt;&lt;/record&gt;&lt;/Cite&gt;&lt;/EndNote&gt;</w:instrText>
-      </w:r>
-      <w:r>
-        <w:fldChar w:fldCharType="separate"/>
-      </w:r>
-      <w:r>
-        <w:rPr>
-          <w:noProof/>
-        </w:rPr>
-        <w:t>[53]</w:t>
-      </w:r>
-      <w:r>
-        <w:fldChar w:fldCharType="end"/>
-      </w:r>
-      <w:r>
-        <w:t>. These missions are, at the time of writing in development or awaiting a launch date with the exception of COPINS which was defunded.</w:t>
-      </w:r>
-    </w:p>
-    <w:p>
-      <w:pPr>
-        <w:pStyle w:val="Heading2"/>
-      </w:pPr>
-      <w:bookmarkStart w:id="14" w:name="_Toc479772938"/>
-      <w:r>
-        <w:lastRenderedPageBreak/>
-        <w:t>Terrestrial Communications</w:t>
-      </w:r>
-      <w:bookmarkEnd w:id="14"/>
+      <w:bookmarkEnd w:id="16"/>
     </w:p>
     <w:p>
       <w:r>
@@ -7638,214 +9003,6 @@
     </w:p>
     <w:p>
       <w:r>
-        <w:t>At the highest level these sub-domains are Wireless Sensor Networks (WSNs) and Mobile Ad-Hoc Networks (MANETs). Within the sub-domain of WSNs works relating to data collection, energy aware networking protocols and to a lesser extent data dissemination are of interest. MANET related works are relevant in their treatment of the mobility of network members. As such particular attention is paid to Vehicle Area Networks (VANETs) which share many of the same properties as CSNs. Like CSNs, VANETs have intermittent, potentially unpredictable access to a greater and more ‘static’ network . Also, the position, state and intent of network members is often be unknown prior to communication.</w:t>
-      </w:r>
-    </w:p>
-    <w:p>
-      <w:pPr>
-        <w:pStyle w:val="Heading3"/>
-      </w:pPr>
-      <w:bookmarkStart w:id="15" w:name="_Toc479772939"/>
-      <w:r>
-        <w:t>Wireless Sensor Networks</w:t>
-      </w:r>
-      <w:bookmarkEnd w:id="15"/>
-    </w:p>
-    <w:p>
-      <w:r>
-        <w:t>…</w:t>
-      </w:r>
-    </w:p>
-    <w:p>
-      <w:r>
-        <w:t xml:space="preserve">WSN data collection is examined by Francesco et al. in their extensive survey paper of 2011 </w:t>
-      </w:r>
-      <w:r>
-        <w:fldChar w:fldCharType="begin"/>
-      </w:r>
-      <w:r>
-        <w:instrText xml:space="preserve"> ADDIN EN.CITE &lt;EndNote&gt;&lt;Cite&gt;&lt;Author&gt;Di Francesco&lt;/Author&gt;&lt;Year&gt;2011&lt;/Year&gt;&lt;RecNum&gt;71&lt;/RecNum&gt;&lt;DisplayText&gt;[63]&lt;/DisplayText&gt;&lt;record&gt;&lt;rec-number&gt;71&lt;/rec-number&gt;&lt;foreign-keys&gt;&lt;key app="EN" db-id="s2tw2pe5hwzta8esap0xpxarvrrwetsezwzd" timestamp="1486334268"&gt;71&lt;/key&gt;&lt;/foreign-keys&gt;&lt;ref-type name="Journal Article"&gt;17&lt;/ref-type&gt;&lt;contributors&gt;&lt;authors&gt;&lt;author&gt;Di Francesco, Mario&lt;/author&gt;&lt;author&gt;Das, Sajal K&lt;/author&gt;&lt;author&gt;Anastasi, Giuseppe&lt;/author&gt;&lt;/authors&gt;&lt;/contributors&gt;&lt;titles&gt;&lt;title&gt;Data collection in wireless sensor networks with mobile elements: A survey&lt;/title&gt;&lt;secondary-title&gt;ACM Transactions on Sensor Networks (TOSN)&lt;/secondary-title&gt;&lt;/titles&gt;&lt;periodical&gt;&lt;full-title&gt;ACM Transactions on Sensor Networks (TOSN)&lt;/full-title&gt;&lt;/periodical&gt;&lt;pages&gt;7&lt;/pages&gt;&lt;volume&gt;8&lt;/volume&gt;&lt;number&gt;1&lt;/number&gt;&lt;dates&gt;&lt;year&gt;2011&lt;/year&gt;&lt;/dates&gt;&lt;isbn&gt;1550-4859&lt;/isbn&gt;&lt;urls&gt;&lt;/urls&gt;&lt;/record&gt;&lt;/Cite&gt;&lt;/EndNote&gt;</w:instrText>
-      </w:r>
-      <w:r>
-        <w:fldChar w:fldCharType="separate"/>
-      </w:r>
-      <w:r>
-        <w:rPr>
-          <w:noProof/>
-        </w:rPr>
-        <w:t>[63]</w:t>
-      </w:r>
-      <w:r>
-        <w:fldChar w:fldCharType="end"/>
-      </w:r>
-      <w:r>
-        <w:t xml:space="preserve">. The work is particularly useful as it focuses on WSNs with mobile elements (WSN-MEs). It places a strong focus on mobility while maintaining and referencing the existing relevant state of the art in WSN routing, data collection, power management and so on. In many respects, this work by Francesco et al. represents an ideal overview of WSNs topics which are relevant to CSNs. Complementing this work is another survey by </w:t>
-      </w:r>
-      <w:proofErr w:type="spellStart"/>
-      <w:r>
-        <w:t>Rault</w:t>
-      </w:r>
-      <w:proofErr w:type="spellEnd"/>
-      <w:r>
-        <w:t xml:space="preserve"> et al. published in 2014 which examines energy efficiency in WSNs </w:t>
-      </w:r>
-      <w:r>
-        <w:fldChar w:fldCharType="begin"/>
-      </w:r>
-      <w:r>
-        <w:instrText xml:space="preserve"> ADDIN EN.CITE &lt;EndNote&gt;&lt;Cite&gt;&lt;Author&gt;Rault&lt;/Author&gt;&lt;Year&gt;2014&lt;/Year&gt;&lt;RecNum&gt;72&lt;/RecNum&gt;&lt;DisplayText&gt;[64]&lt;/DisplayText&gt;&lt;record&gt;&lt;rec-number&gt;72&lt;/rec-number&gt;&lt;foreign-keys&gt;&lt;key app="EN" db-id="s2tw2pe5hwzta8esap0xpxarvrrwetsezwzd" timestamp="1486334291"&gt;72&lt;/key&gt;&lt;/foreign-keys&gt;&lt;ref-type name="Journal Article"&gt;17&lt;/ref-type&gt;&lt;contributors&gt;&lt;authors&gt;&lt;author&gt;Rault, Tifenn&lt;/author&gt;&lt;author&gt;Bouabdallah, Abdelmadjid&lt;/author&gt;&lt;author&gt;Challal, Yacine&lt;/author&gt;&lt;/authors&gt;&lt;/contributors&gt;&lt;titles&gt;&lt;title&gt;Energy efficiency in wireless sensor networks: A top-down survey&lt;/title&gt;&lt;secondary-title&gt;Computer Networks&lt;/secondary-title&gt;&lt;/titles&gt;&lt;periodical&gt;&lt;full-title&gt;Computer Networks&lt;/full-title&gt;&lt;/periodical&gt;&lt;pages&gt;104-122&lt;/pages&gt;&lt;volume&gt;67&lt;/volume&gt;&lt;dates&gt;&lt;year&gt;2014&lt;/year&gt;&lt;/dates&gt;&lt;isbn&gt;1389-1286&lt;/isbn&gt;&lt;urls&gt;&lt;/urls&gt;&lt;/record&gt;&lt;/Cite&gt;&lt;/EndNote&gt;</w:instrText>
-      </w:r>
-      <w:r>
-        <w:fldChar w:fldCharType="separate"/>
-      </w:r>
-      <w:r>
-        <w:rPr>
-          <w:noProof/>
-        </w:rPr>
-        <w:t>[64]</w:t>
-      </w:r>
-      <w:r>
-        <w:fldChar w:fldCharType="end"/>
-      </w:r>
-      <w:r>
-        <w:t xml:space="preserve">. The work approaches WSNs in more general terms. It’s value, in a similar manner to the aforementioned </w:t>
-      </w:r>
-      <w:r>
-        <w:lastRenderedPageBreak/>
-        <w:t>survey, comes from the exploration of the many dimensions of its focus covering relevant elements across several WSN topics such as routing, du</w:t>
-      </w:r>
-      <w:r>
-        <w:t>ty cycling, mobility and so on.</w:t>
-      </w:r>
-    </w:p>
-    <w:p>
-      <w:pPr>
-        <w:pStyle w:val="Heading3"/>
-      </w:pPr>
-      <w:bookmarkStart w:id="16" w:name="_Toc479772940"/>
-      <w:r>
-        <w:t>Mobile Ad-Hoc Networks</w:t>
-      </w:r>
-      <w:bookmarkEnd w:id="16"/>
-    </w:p>
-    <w:p>
-      <w:r>
-        <w:t>…</w:t>
-      </w:r>
-    </w:p>
-    <w:p>
-      <w:r>
-        <w:t xml:space="preserve">There is, as suggested by the existence of WSN-MEs, often considerable overlap between paradigms within the fields of MANETs and WSNs. This overlap is quite obvious when comparing the work of Aung et al in their review of “group mobility models for mobile ad hoc networks” </w:t>
-      </w:r>
-      <w:r>
-        <w:fldChar w:fldCharType="begin"/>
-      </w:r>
-      <w:r>
-        <w:instrText xml:space="preserve"> ADDIN EN.CITE &lt;EndNote&gt;&lt;Cite&gt;&lt;Author&gt;Aung&lt;/Author&gt;&lt;Year&gt;2015&lt;/Year&gt;&lt;RecNum&gt;70&lt;/RecNum&gt;&lt;DisplayText&gt;[65]&lt;/DisplayText&gt;&lt;record&gt;&lt;rec-number&gt;70&lt;/rec-number&gt;&lt;foreign-keys&gt;&lt;key app="EN" db-id="s2tw2pe5hwzta8esap0xpxarvrrwetsezwzd" timestamp="1486334238"&gt;70&lt;/key&gt;&lt;/foreign-keys&gt;&lt;ref-type name="Journal Article"&gt;17&lt;/ref-type&gt;&lt;contributors&gt;&lt;authors&gt;&lt;author&gt;Aung, Cherry Ye&lt;/author&gt;&lt;author&gt;Seet, Boon Chong&lt;/author&gt;&lt;author&gt;Zhang, Mingyang&lt;/author&gt;&lt;author&gt;Xie, Ling Fu&lt;/author&gt;&lt;author&gt;Chong, Peter Han Joo&lt;/author&gt;&lt;/authors&gt;&lt;/contributors&gt;&lt;titles&gt;&lt;title&gt;A review of group mobility models for mobile ad hoc networks&lt;/title&gt;&lt;secondary-title&gt;Wireless Personal Communications&lt;/secondary-title&gt;&lt;/titles&gt;&lt;periodical&gt;&lt;full-title&gt;Wireless Personal Communications&lt;/full-title&gt;&lt;/periodical&gt;&lt;pages&gt;1317-1331&lt;/pages&gt;&lt;volume&gt;85&lt;/volume&gt;&lt;number&gt;3&lt;/number&gt;&lt;dates&gt;&lt;year&gt;2015&lt;/year&gt;&lt;/dates&gt;&lt;isbn&gt;0929-6212&lt;/isbn&gt;&lt;urls&gt;&lt;/urls&gt;&lt;/record&gt;&lt;/Cite&gt;&lt;/EndNote&gt;</w:instrText>
-      </w:r>
-      <w:r>
-        <w:fldChar w:fldCharType="separate"/>
-      </w:r>
-      <w:r>
-        <w:rPr>
-          <w:noProof/>
-        </w:rPr>
-        <w:t>[65]</w:t>
-      </w:r>
-      <w:r>
-        <w:fldChar w:fldCharType="end"/>
-      </w:r>
-      <w:r>
-        <w:t xml:space="preserve"> and the aforementioned work of Francesco et al. In general, the most discussed and active topic within MANETs is that of routing. In this regard the work of </w:t>
-      </w:r>
-      <w:proofErr w:type="spellStart"/>
-      <w:r>
-        <w:t>Mohseni</w:t>
-      </w:r>
-      <w:proofErr w:type="spellEnd"/>
-      <w:r>
-        <w:t xml:space="preserve"> et al. in their survey of routing protocols in MANETs </w:t>
-      </w:r>
-      <w:r>
-        <w:fldChar w:fldCharType="begin"/>
-      </w:r>
-      <w:r>
-        <w:instrText xml:space="preserve"> ADDIN EN.CITE &lt;EndNote&gt;&lt;Cite&gt;&lt;Author&gt;Mohseni&lt;/Author&gt;&lt;Year&gt;2010&lt;/Year&gt;&lt;RecNum&gt;74&lt;/RecNum&gt;&lt;DisplayText&gt;[66]&lt;/DisplayText&gt;&lt;record&gt;&lt;rec-number&gt;74&lt;/rec-number&gt;&lt;foreign-keys&gt;&lt;key app="EN" db-id="s2tw2pe5hwzta8esap0xpxarvrrwetsezwzd" timestamp="1486334971"&gt;74&lt;/key&gt;&lt;/foreign-keys&gt;&lt;ref-type name="Conference Proceedings"&gt;10&lt;/ref-type&gt;&lt;contributors&gt;&lt;authors&gt;&lt;author&gt;Mohseni, Shima&lt;/author&gt;&lt;author&gt;Hassan, Rosilah&lt;/author&gt;&lt;author&gt;Patel, Ahmed&lt;/author&gt;&lt;author&gt;Razali, Rozilawati&lt;/author&gt;&lt;/authors&gt;&lt;/contributors&gt;&lt;titles&gt;&lt;title&gt;Comparative review study of reactive and proactive routing protocols in MANETs&lt;/title&gt;&lt;secondary-title&gt;Digital ecosystems and technologies (DEST), 2010 4th IEEE international conference on&lt;/secondary-title&gt;&lt;/titles&gt;&lt;pages&gt;304-309&lt;/pages&gt;&lt;dates&gt;&lt;year&gt;2010&lt;/year&gt;&lt;/dates&gt;&lt;publisher&gt;IEEE&lt;/publisher&gt;&lt;isbn&gt;1424455537&lt;/isbn&gt;&lt;urls&gt;&lt;/urls&gt;&lt;/record&gt;&lt;/Cite&gt;&lt;/EndNote&gt;</w:instrText>
-      </w:r>
-      <w:r>
-        <w:fldChar w:fldCharType="separate"/>
-      </w:r>
-      <w:r>
-        <w:rPr>
-          <w:noProof/>
-        </w:rPr>
-        <w:t>[66]</w:t>
-      </w:r>
-      <w:r>
-        <w:fldChar w:fldCharType="end"/>
-      </w:r>
-      <w:r>
-        <w:t xml:space="preserve"> provides a more detailed view of many of the aspects mention</w:t>
-      </w:r>
-      <w:r>
-        <w:t>ed in brief by Francesco et al.</w:t>
-      </w:r>
-    </w:p>
-    <w:p>
-      <w:r>
-        <w:t xml:space="preserve">Finally, the area of VANETs, contains many parallels to CSNs. In fact, there is a further concentration of VANETs dubbed FANETs (Flying Ad-Hoc Networks) </w:t>
-      </w:r>
-      <w:r>
-        <w:fldChar w:fldCharType="begin"/>
-      </w:r>
-      <w:r>
-        <w:instrText xml:space="preserve"> ADDIN EN.CITE &lt;EndNote&gt;&lt;Cite&gt;&lt;Author&gt;Bekmezci&lt;/Author&gt;&lt;Year&gt;2013&lt;/Year&gt;&lt;RecNum&gt;73&lt;/RecNum&gt;&lt;DisplayText&gt;[67]&lt;/DisplayText&gt;&lt;record&gt;&lt;rec-number&gt;73&lt;/rec-number&gt;&lt;foreign-keys&gt;&lt;key app="EN" db-id="s2tw2pe5hwzta8esap0xpxarvrrwetsezwzd" timestamp="1486334314"&gt;73&lt;/key&gt;&lt;/foreign-keys&gt;&lt;ref-type name="Journal Article"&gt;17&lt;/ref-type&gt;&lt;contributors&gt;&lt;authors&gt;&lt;author&gt;Bekmezci, Ilker&lt;/author&gt;&lt;author&gt;Sahingoz, Ozgur Koray&lt;/author&gt;&lt;author&gt;Temel, Şamil&lt;/author&gt;&lt;/authors&gt;&lt;/contributors&gt;&lt;titles&gt;&lt;title&gt;Flying ad-hoc networks (FANETs): A survey&lt;/title&gt;&lt;secondary-title&gt;Ad Hoc Networks&lt;/secondary-title&gt;&lt;/titles&gt;&lt;periodical&gt;&lt;full-title&gt;Ad Hoc Networks&lt;/full-title&gt;&lt;/periodical&gt;&lt;pages&gt;1254-1270&lt;/pages&gt;&lt;volume&gt;11&lt;/volume&gt;&lt;number&gt;3&lt;/number&gt;&lt;dates&gt;&lt;year&gt;2013&lt;/year&gt;&lt;/dates&gt;&lt;isbn&gt;1570-8705&lt;/isbn&gt;&lt;urls&gt;&lt;/urls&gt;&lt;/record&gt;&lt;/Cite&gt;&lt;/EndNote&gt;</w:instrText>
-      </w:r>
-      <w:r>
-        <w:fldChar w:fldCharType="separate"/>
-      </w:r>
-      <w:r>
-        <w:rPr>
-          <w:noProof/>
-        </w:rPr>
-        <w:t>[67]</w:t>
-      </w:r>
-      <w:r>
-        <w:fldChar w:fldCharType="end"/>
-      </w:r>
-      <w:r>
-        <w:t xml:space="preserve">. A survey by </w:t>
-      </w:r>
-      <w:proofErr w:type="spellStart"/>
-      <w:r>
-        <w:t>Bekmezci</w:t>
-      </w:r>
-      <w:proofErr w:type="spellEnd"/>
-      <w:r>
-        <w:t xml:space="preserve"> et al. introduces MANETs and VANETs and in the context of both fields FANETs. The authors deal primarily with unmanned aerial vehicles (UAVs). As expected, FANETs, as described, are a sub-class of VANETs which include many of the same challenges, restriction and properties of CSNs.</w:t>
-      </w:r>
-    </w:p>
-    <w:p>
-      <w:pPr>
-        <w:pStyle w:val="Heading2"/>
-      </w:pPr>
-      <w:bookmarkStart w:id="17" w:name="_Toc479772941"/>
-      <w:r>
-        <w:t>CubeSat Communication</w:t>
-      </w:r>
-      <w:r>
-        <w:t>s</w:t>
-      </w:r>
-      <w:bookmarkEnd w:id="17"/>
-    </w:p>
-    <w:p>
-      <w:r>
-        <w:t>…</w:t>
-      </w:r>
-    </w:p>
-    <w:p>
-      <w:r>
-        <w:lastRenderedPageBreak/>
         <w:t xml:space="preserve">Even before missions implementing CSNs had begun development the academic community produced several works examining the inter-communication of CubeSats. Most notably </w:t>
       </w:r>
       <w:proofErr w:type="spellStart"/>
@@ -7859,7 +9016,7 @@
       <w:r>
         <w:fldChar w:fldCharType="begin">
           <w:fldData xml:space="preserve">PEVuZE5vdGU+PENpdGU+PEF1dGhvcj5DaGFsbGE8L0F1dGhvcj48WWVhcj4yMDEzPC9ZZWFyPjxS
-ZWNOdW0+NTk8L1JlY051bT48RGlzcGxheVRleHQ+WzM1LCA2OC03MV08L0Rpc3BsYXlUZXh0Pjxy
+ZWNOdW0+NTk8L1JlY051bT48RGlzcGxheVRleHQ+WzM1LCA2OS03Ml08L0Rpc3BsYXlUZXh0Pjxy
 ZWNvcmQ+PHJlYy1udW1iZXI+NTk8L3JlYy1udW1iZXI+PGZvcmVpZ24ta2V5cz48a2V5IGFwcD0i
 RU4iIGRiLWlkPSJzMnR3MnBlNWh3enRhOGVzYXAweHB4YXJ2cnJ3ZXRzZXp3emQiIHRpbWVzdGFt
 cD0iMTQ4NjAzMzc1NyI+NTk8L2tleT48L2ZvcmVpZ24ta2V5cz48cmVmLXR5cGUgbmFtZT0iSm91
@@ -7928,7 +9085,7 @@
       <w:r>
         <w:fldChar w:fldCharType="begin">
           <w:fldData xml:space="preserve">PEVuZE5vdGU+PENpdGU+PEF1dGhvcj5DaGFsbGE8L0F1dGhvcj48WWVhcj4yMDEzPC9ZZWFyPjxS
-ZWNOdW0+NTk8L1JlY051bT48RGlzcGxheVRleHQ+WzM1LCA2OC03MV08L0Rpc3BsYXlUZXh0Pjxy
+ZWNOdW0+NTk8L1JlY051bT48RGlzcGxheVRleHQ+WzM1LCA2OS03Ml08L0Rpc3BsYXlUZXh0Pjxy
 ZWNvcmQ+PHJlYy1udW1iZXI+NTk8L3JlYy1udW1iZXI+PGZvcmVpZ24ta2V5cz48a2V5IGFwcD0i
 RU4iIGRiLWlkPSJzMnR3MnBlNWh3enRhOGVzYXAweHB4YXJ2cnJ3ZXRzZXp3emQiIHRpbWVzdGFt
 cD0iMTQ4NjAzMzc1NyI+NTk8L2tleT48L2ZvcmVpZ24ta2V5cz48cmVmLXR5cGUgbmFtZT0iSm91
@@ -8004,7 +9161,7 @@
         <w:rPr>
           <w:noProof/>
         </w:rPr>
-        <w:t>[35, 68-71]</w:t>
+        <w:t>[35, 69-72]</w:t>
       </w:r>
       <w:r>
         <w:fldChar w:fldCharType="end"/>
@@ -8045,7 +9202,7 @@
         <w:fldChar w:fldCharType="begin"/>
       </w:r>
       <w:r>
-        <w:instrText xml:space="preserve"> ADDIN EN.CITE &lt;EndNote&gt;&lt;Cite&gt;&lt;Author&gt;Bora&lt;/Author&gt;&lt;Year&gt;2014&lt;/Year&gt;&lt;RecNum&gt;62&lt;/RecNum&gt;&lt;DisplayText&gt;[72]&lt;/DisplayText&gt;&lt;record&gt;&lt;rec-number&gt;62&lt;/rec-number&gt;&lt;foreign-keys&gt;&lt;key app="EN" db-id="s2tw2pe5hwzta8esap0xpxarvrrwetsezwzd" timestamp="1486034909"&gt;62&lt;/key&gt;&lt;/foreign-keys&gt;&lt;ref-type name="Journal Article"&gt;17&lt;/ref-type&gt;&lt;contributors&gt;&lt;authors&gt;&lt;author&gt;Bora, Gaurav&lt;/author&gt;&lt;author&gt;Bora, Saurabh&lt;/author&gt;&lt;author&gt;Singh, Shivendra&lt;/author&gt;&lt;author&gt;Arsalan, Sheikh Mohamad&lt;/author&gt;&lt;/authors&gt;&lt;/contributors&gt;&lt;titles&gt;&lt;title&gt;OSI reference model: An overview&lt;/title&gt;&lt;secondary-title&gt;International Journal of Computer Trends and Technology (IJCTT&lt;/secondary-title&gt;&lt;/titles&gt;&lt;periodical&gt;&lt;full-title&gt;International Journal of Computer Trends and Technology (IJCTT&lt;/full-title&gt;&lt;/periodical&gt;&lt;volume&gt;7&lt;/volume&gt;&lt;number&gt;4&lt;/number&gt;&lt;dates&gt;&lt;year&gt;2014&lt;/year&gt;&lt;/dates&gt;&lt;urls&gt;&lt;/urls&gt;&lt;/record&gt;&lt;/Cite&gt;&lt;/EndNote&gt;</w:instrText>
+        <w:instrText xml:space="preserve"> ADDIN EN.CITE &lt;EndNote&gt;&lt;Cite&gt;&lt;Author&gt;Bora&lt;/Author&gt;&lt;Year&gt;2014&lt;/Year&gt;&lt;RecNum&gt;62&lt;/RecNum&gt;&lt;DisplayText&gt;[73]&lt;/DisplayText&gt;&lt;record&gt;&lt;rec-number&gt;62&lt;/rec-number&gt;&lt;foreign-keys&gt;&lt;key app="EN" db-id="s2tw2pe5hwzta8esap0xpxarvrrwetsezwzd" timestamp="1486034909"&gt;62&lt;/key&gt;&lt;/foreign-keys&gt;&lt;ref-type name="Journal Article"&gt;17&lt;/ref-type&gt;&lt;contributors&gt;&lt;authors&gt;&lt;author&gt;Bora, Gaurav&lt;/author&gt;&lt;author&gt;Bora, Saurabh&lt;/author&gt;&lt;author&gt;Singh, Shivendra&lt;/author&gt;&lt;author&gt;Arsalan, Sheikh Mohamad&lt;/author&gt;&lt;/authors&gt;&lt;/contributors&gt;&lt;titles&gt;&lt;title&gt;OSI reference model: An overview&lt;/title&gt;&lt;secondary-title&gt;International Journal of Computer Trends and Technology (IJCTT&lt;/secondary-title&gt;&lt;/titles&gt;&lt;periodical&gt;&lt;full-title&gt;International Journal of Computer Trends and Technology (IJCTT&lt;/full-title&gt;&lt;/periodical&gt;&lt;volume&gt;7&lt;/volume&gt;&lt;number&gt;4&lt;/number&gt;&lt;dates&gt;&lt;year&gt;2014&lt;/year&gt;&lt;/dates&gt;&lt;urls&gt;&lt;/urls&gt;&lt;/record&gt;&lt;/Cite&gt;&lt;/EndNote&gt;</w:instrText>
       </w:r>
       <w:r>
         <w:fldChar w:fldCharType="separate"/>
@@ -8054,7 +9211,7 @@
         <w:rPr>
           <w:noProof/>
         </w:rPr>
-        <w:t>[72]</w:t>
+        <w:t>[73]</w:t>
       </w:r>
       <w:r>
         <w:fldChar w:fldCharType="end"/>
@@ -8066,7 +9223,7 @@
         <w:fldChar w:fldCharType="begin"/>
       </w:r>
       <w:r>
-        <w:instrText xml:space="preserve"> ADDIN EN.CITE &lt;EndNote&gt;&lt;Cite&gt;&lt;Author&gt;Radhakrishnan&lt;/Author&gt;&lt;Year&gt;2014&lt;/Year&gt;&lt;RecNum&gt;46&lt;/RecNum&gt;&lt;DisplayText&gt;[73]&lt;/DisplayText&gt;&lt;record&gt;&lt;rec-number&gt;46&lt;/rec-number&gt;&lt;foreign-keys&gt;&lt;key app="EN" db-id="s2tw2pe5hwzta8esap0xpxarvrrwetsezwzd" timestamp="1485946112"&gt;46&lt;/key&gt;&lt;/foreign-keys&gt;&lt;ref-type name="Conference Proceedings"&gt;10&lt;/ref-type&gt;&lt;contributors&gt;&lt;authors&gt;&lt;author&gt;Radhakrishnan, Radhika&lt;/author&gt;&lt;author&gt;Edmonson, William W&lt;/author&gt;&lt;author&gt;Afghah, Fatemeh&lt;/author&gt;&lt;author&gt;Chenou, Jules&lt;/author&gt;&lt;author&gt;Rodriguez-Osorio, R Martinez&lt;/author&gt;&lt;author&gt;Zeng, Qing-An&lt;/author&gt;&lt;/authors&gt;&lt;/contributors&gt;&lt;titles&gt;&lt;title&gt;Optimal multiple access protocol for inter-satellite communication in small satellite systems&lt;/title&gt;&lt;secondary-title&gt;4S Small Satellite Systems and Services Symposium&lt;/secondary-title&gt;&lt;/titles&gt;&lt;dates&gt;&lt;year&gt;2014&lt;/year&gt;&lt;/dates&gt;&lt;urls&gt;&lt;/urls&gt;&lt;/record&gt;&lt;/Cite&gt;&lt;/EndNote&gt;</w:instrText>
+        <w:instrText xml:space="preserve"> ADDIN EN.CITE &lt;EndNote&gt;&lt;Cite&gt;&lt;Author&gt;Radhakrishnan&lt;/Author&gt;&lt;Year&gt;2014&lt;/Year&gt;&lt;RecNum&gt;46&lt;/RecNum&gt;&lt;DisplayText&gt;[74]&lt;/DisplayText&gt;&lt;record&gt;&lt;rec-number&gt;46&lt;/rec-number&gt;&lt;foreign-keys&gt;&lt;key app="EN" db-id="s2tw2pe5hwzta8esap0xpxarvrrwetsezwzd" timestamp="1485946112"&gt;46&lt;/key&gt;&lt;/foreign-keys&gt;&lt;ref-type name="Conference Proceedings"&gt;10&lt;/ref-type&gt;&lt;contributors&gt;&lt;authors&gt;&lt;author&gt;Radhakrishnan, Radhika&lt;/author&gt;&lt;author&gt;Edmonson, William W&lt;/author&gt;&lt;author&gt;Afghah, Fatemeh&lt;/author&gt;&lt;author&gt;Chenou, Jules&lt;/author&gt;&lt;author&gt;Rodriguez-Osorio, R Martinez&lt;/author&gt;&lt;author&gt;Zeng, Qing-An&lt;/author&gt;&lt;/authors&gt;&lt;/contributors&gt;&lt;titles&gt;&lt;title&gt;Optimal multiple access protocol for inter-satellite communication in small satellite systems&lt;/title&gt;&lt;secondary-title&gt;4S Small Satellite Systems and Services Symposium&lt;/secondary-title&gt;&lt;/titles&gt;&lt;dates&gt;&lt;year&gt;2014&lt;/year&gt;&lt;/dates&gt;&lt;urls&gt;&lt;/urls&gt;&lt;/record&gt;&lt;/Cite&gt;&lt;/EndNote&gt;</w:instrText>
       </w:r>
       <w:r>
         <w:fldChar w:fldCharType="separate"/>
@@ -8075,7 +9232,7 @@
         <w:rPr>
           <w:noProof/>
         </w:rPr>
-        <w:t>[73]</w:t>
+        <w:t>[74]</w:t>
       </w:r>
       <w:r>
         <w:fldChar w:fldCharType="end"/>
@@ -8086,7 +9243,11 @@
     </w:p>
     <w:p>
       <w:r>
-        <w:t xml:space="preserve">Although the work by Radhakrishnan et al. is by far the most relevant there are other works worth mentioning which inform the current state of the art. Wong et al., operating mainly out of NASA’s Goddard Flight </w:t>
+        <w:t xml:space="preserve">Although the work by Radhakrishnan et al. is by far the most relevant there are other works worth mentioning which inform the current state of the art. Wong et </w:t>
+      </w:r>
+      <w:r>
+        <w:lastRenderedPageBreak/>
+        <w:t xml:space="preserve">al., operating mainly out of NASA’s Goddard Flight </w:t>
       </w:r>
       <w:proofErr w:type="spellStart"/>
       <w:r>
@@ -8115,17 +9276,13 @@
         <w:fldChar w:fldCharType="end"/>
       </w:r>
       <w:r>
-        <w:t xml:space="preserve">. This concept is explored for deep space missions in much of the preliminary development of the </w:t>
-      </w:r>
-      <w:r>
-        <w:lastRenderedPageBreak/>
-        <w:t xml:space="preserve">COPINS mission </w:t>
+        <w:t xml:space="preserve">. This concept is explored for deep space missions in much of the preliminary development of the COPINS mission </w:t>
       </w:r>
       <w:r>
         <w:fldChar w:fldCharType="begin"/>
       </w:r>
       <w:r>
-        <w:instrText xml:space="preserve"> ADDIN EN.CITE &lt;EndNote&gt;&lt;Cite&gt;&lt;Author&gt;Barnouin&lt;/Author&gt;&lt;Year&gt;2016&lt;/Year&gt;&lt;RecNum&gt;49&lt;/RecNum&gt;&lt;DisplayText&gt;[57]&lt;/DisplayText&gt;&lt;record&gt;&lt;rec-number&gt;49&lt;/rec-number&gt;&lt;foreign-keys&gt;&lt;key app="EN" db-id="s2tw2pe5hwzta8esap0xpxarvrrwetsezwzd" timestamp="1485948990"&gt;49&lt;/key&gt;&lt;/foreign-keys&gt;&lt;ref-type name="Conference Proceedings"&gt;10&lt;/ref-type&gt;&lt;contributors&gt;&lt;authors&gt;&lt;author&gt;Barnouin, OS&lt;/author&gt;&lt;author&gt;Biele, J&lt;/author&gt;&lt;author&gt;Carnelli, Ian&lt;/author&gt;&lt;author&gt;Ciarletti, Valérie&lt;/author&gt;&lt;author&gt;Cheng, A&lt;/author&gt;&lt;author&gt;Galvez, A&lt;/author&gt;&lt;author&gt;Green, SF&lt;/author&gt;&lt;author&gt;Grieger, B&lt;/author&gt;&lt;author&gt;Hérique, Alain&lt;/author&gt;&lt;author&gt;Kueppers, M&lt;/author&gt;&lt;/authors&gt;&lt;/contributors&gt;&lt;titles&gt;&lt;title&gt;The Asteroid Impact and Deflection Assessment (AIDA) mission: Science Proximity Operations&lt;/title&gt;&lt;secondary-title&gt;LPSC 2016 47th Lunar and Planetary Science Conference&lt;/secondary-title&gt;&lt;/titles&gt;&lt;pages&gt;1427&lt;/pages&gt;&lt;dates&gt;&lt;year&gt;2016&lt;/year&gt;&lt;/dates&gt;&lt;urls&gt;&lt;/urls&gt;&lt;/record&gt;&lt;/Cite&gt;&lt;/EndNote&gt;</w:instrText>
+        <w:instrText xml:space="preserve"> ADDIN EN.CITE &lt;EndNote&gt;&lt;Cite&gt;&lt;Author&gt;Barnouin&lt;/Author&gt;&lt;Year&gt;2016&lt;/Year&gt;&lt;RecNum&gt;49&lt;/RecNum&gt;&lt;DisplayText&gt;[58]&lt;/DisplayText&gt;&lt;record&gt;&lt;rec-number&gt;49&lt;/rec-number&gt;&lt;foreign-keys&gt;&lt;key app="EN" db-id="s2tw2pe5hwzta8esap0xpxarvrrwetsezwzd" timestamp="1485948990"&gt;49&lt;/key&gt;&lt;/foreign-keys&gt;&lt;ref-type name="Conference Proceedings"&gt;10&lt;/ref-type&gt;&lt;contributors&gt;&lt;authors&gt;&lt;author&gt;Barnouin, OS&lt;/author&gt;&lt;author&gt;Biele, J&lt;/author&gt;&lt;author&gt;Carnelli, Ian&lt;/author&gt;&lt;author&gt;Ciarletti, Valérie&lt;/author&gt;&lt;author&gt;Cheng, A&lt;/author&gt;&lt;author&gt;Galvez, A&lt;/author&gt;&lt;author&gt;Green, SF&lt;/author&gt;&lt;author&gt;Grieger, B&lt;/author&gt;&lt;author&gt;Hérique, Alain&lt;/author&gt;&lt;author&gt;Kueppers, M&lt;/author&gt;&lt;/authors&gt;&lt;/contributors&gt;&lt;titles&gt;&lt;title&gt;The Asteroid Impact and Deflection Assessment (AIDA) mission: Science Proximity Operations&lt;/title&gt;&lt;secondary-title&gt;LPSC 2016 47th Lunar and Planetary Science Conference&lt;/secondary-title&gt;&lt;/titles&gt;&lt;pages&gt;1427&lt;/pages&gt;&lt;dates&gt;&lt;year&gt;2016&lt;/year&gt;&lt;/dates&gt;&lt;urls&gt;&lt;/urls&gt;&lt;/record&gt;&lt;/Cite&gt;&lt;/EndNote&gt;</w:instrText>
       </w:r>
       <w:r>
         <w:fldChar w:fldCharType="separate"/>
@@ -8134,7 +9291,7 @@
         <w:rPr>
           <w:noProof/>
         </w:rPr>
-        <w:t>[57]</w:t>
+        <w:t>[58]</w:t>
       </w:r>
       <w:r>
         <w:fldChar w:fldCharType="end"/>
@@ -8200,7 +9357,7 @@
       <w:r>
         <w:fldChar w:fldCharType="begin">
           <w:fldData xml:space="preserve">PEVuZE5vdGU+PENpdGU+PEF1dGhvcj5HdW88L0F1dGhvcj48WWVhcj4yMDEzPC9ZZWFyPjxSZWNO
-dW0+NjQ8L1JlY051bT48RGlzcGxheVRleHQ+WzQyLCA3NC03N108L0Rpc3BsYXlUZXh0PjxyZWNv
+dW0+NjQ8L1JlY051bT48RGlzcGxheVRleHQ+WzQyLCA3NS03OF08L0Rpc3BsYXlUZXh0PjxyZWNv
 cmQ+PHJlYy1udW1iZXI+NjQ8L3JlYy1udW1iZXI+PGZvcmVpZ24ta2V5cz48a2V5IGFwcD0iRU4i
 IGRiLWlkPSJzMnR3MnBlNWh3enRhOGVzYXAweHB4YXJ2cnJ3ZXRzZXp3emQiIHRpbWVzdGFtcD0i
 MTQ4NjAzNjU5OSI+NjQ8L2tleT48L2ZvcmVpZ24ta2V5cz48cmVmLXR5cGUgbmFtZT0iSm91cm5h
@@ -8272,7 +9429,7 @@
       <w:r>
         <w:fldChar w:fldCharType="begin">
           <w:fldData xml:space="preserve">PEVuZE5vdGU+PENpdGU+PEF1dGhvcj5HdW88L0F1dGhvcj48WWVhcj4yMDEzPC9ZZWFyPjxSZWNO
-dW0+NjQ8L1JlY051bT48RGlzcGxheVRleHQ+WzQyLCA3NC03N108L0Rpc3BsYXlUZXh0PjxyZWNv
+dW0+NjQ8L1JlY051bT48RGlzcGxheVRleHQ+WzQyLCA3NS03OF08L0Rpc3BsYXlUZXh0PjxyZWNv
 cmQ+PHJlYy1udW1iZXI+NjQ8L3JlYy1udW1iZXI+PGZvcmVpZ24ta2V5cz48a2V5IGFwcD0iRU4i
 IGRiLWlkPSJzMnR3MnBlNWh3enRhOGVzYXAweHB4YXJ2cnJ3ZXRzZXp3emQiIHRpbWVzdGFtcD0i
 MTQ4NjAzNjU5OSI+NjQ8L2tleT48L2ZvcmVpZ24ta2V5cz48cmVmLXR5cGUgbmFtZT0iSm91cm5h
@@ -8351,7 +9508,7 @@
         <w:rPr>
           <w:noProof/>
         </w:rPr>
-        <w:t>[42, 74-77]</w:t>
+        <w:t>[42, 75-78]</w:t>
       </w:r>
       <w:r>
         <w:fldChar w:fldCharType="end"/>
@@ -8364,27 +9521,29 @@
       <w:pPr>
         <w:pStyle w:val="Heading2"/>
       </w:pPr>
-      <w:bookmarkStart w:id="18" w:name="_Toc479772947"/>
-      <w:r>
+      <w:bookmarkStart w:id="17" w:name="_Toc479772947"/>
+      <w:r>
+        <w:lastRenderedPageBreak/>
         <w:t>Other Areas of Note</w:t>
       </w:r>
+      <w:bookmarkEnd w:id="17"/>
+    </w:p>
+    <w:p>
+      <w:r>
+        <w:t>…</w:t>
+      </w:r>
+    </w:p>
+    <w:p>
+      <w:pPr>
+        <w:pStyle w:val="Heading2"/>
+      </w:pPr>
+      <w:bookmarkStart w:id="18" w:name="_Toc479772948"/>
+      <w:bookmarkStart w:id="19" w:name="_GoBack"/>
+      <w:bookmarkEnd w:id="19"/>
+      <w:r>
+        <w:t>Summary</w:t>
+      </w:r>
       <w:bookmarkEnd w:id="18"/>
-    </w:p>
-    <w:p>
-      <w:r>
-        <w:t>…</w:t>
-      </w:r>
-    </w:p>
-    <w:p>
-      <w:pPr>
-        <w:pStyle w:val="Heading2"/>
-      </w:pPr>
-      <w:bookmarkStart w:id="19" w:name="_Toc479772948"/>
-      <w:r>
-        <w:lastRenderedPageBreak/>
-        <w:t>Summary</w:t>
-      </w:r>
-      <w:bookmarkEnd w:id="19"/>
     </w:p>
     <w:p>
       <w:r>
@@ -10129,7 +11288,16 @@
       </w:r>
       <w:r>
         <w:tab/>
-        <w:t>K. I. Parker, "State-of-the-Art for Small Satellite Propulsion Systems," 2016.</w:t>
+        <w:t xml:space="preserve">J. D. Day and H. Zimmermann, "The OSI reference model," </w:t>
+      </w:r>
+      <w:r>
+        <w:rPr>
+          <w:i/>
+        </w:rPr>
+        <w:t xml:space="preserve">Proceedings of the IEEE, </w:t>
+      </w:r>
+      <w:r>
+        <w:t>vol. 71, pp. 1334-1340, 1983.</w:t>
       </w:r>
     </w:p>
     <w:p>
@@ -10143,25 +11311,7 @@
       </w:r>
       <w:r>
         <w:tab/>
-        <w:t>O. Barnouin, J. Biele, I. Carnelli, V. Ciarletti, A. Cheng, A. Galvez</w:t>
-      </w:r>
-      <w:r>
-        <w:rPr>
-          <w:i/>
-        </w:rPr>
-        <w:t>, et al.</w:t>
-      </w:r>
-      <w:r>
-        <w:t xml:space="preserve">, "The Asteroid Impact and Deflection Assessment (AIDA) mission: Science Proximity Operations," in </w:t>
-      </w:r>
-      <w:r>
-        <w:rPr>
-          <w:i/>
-        </w:rPr>
-        <w:t>LPSC 2016 47th Lunar and Planetary Science Conference</w:t>
-      </w:r>
-      <w:r>
-        <w:t>, 2016, p. 1427.</w:t>
+        <w:t>K. I. Parker, "State-of-the-Art for Small Satellite Propulsion Systems," 2016.</w:t>
       </w:r>
     </w:p>
     <w:p>
@@ -10175,23 +11325,25 @@
       </w:r>
       <w:r>
         <w:tab/>
-        <w:t xml:space="preserve">M. Bisgaard, D. Gerhardt, H. Hermanns, J. Krčál, G. Nies, and M. Stenger, "Battery-Aware Scheduling in Low Orbit: The GomX–3 Case," in </w:t>
+        <w:t>O. Barnouin, J. Biele, I. Carnelli, V. Ciarletti, A. Cheng, A. Galvez</w:t>
       </w:r>
       <w:r>
         <w:rPr>
           <w:i/>
         </w:rPr>
-        <w:t xml:space="preserve">FM 2016: Formal Methods: 21st International </w:t>
+        <w:t>, et al.</w:t>
+      </w:r>
+      <w:r>
+        <w:t xml:space="preserve">, "The Asteroid Impact and Deflection Assessment (AIDA) mission: Science Proximity Operations," in </w:t>
       </w:r>
       <w:r>
         <w:rPr>
           <w:i/>
         </w:rPr>
-        <w:lastRenderedPageBreak/>
-        <w:t>Symposium, Limassol, Cyprus, November 9-11, 2016, Proceedings 21</w:t>
-      </w:r>
-      <w:r>
-        <w:t>, 2016, pp. 559-576.</w:t>
+        <w:t>LPSC 2016 47th Lunar and Planetary Science Conference</w:t>
+      </w:r>
+      <w:r>
+        <w:t>, 2016, p. 1427.</w:t>
       </w:r>
     </w:p>
     <w:p>
@@ -10201,11 +11353,21 @@
         <w:ind w:left="720" w:hanging="720"/>
       </w:pPr>
       <w:r>
+        <w:lastRenderedPageBreak/>
         <w:t>[59]</w:t>
       </w:r>
       <w:r>
         <w:tab/>
-        <w:t>B. Niels, "ESA and GomSpace Sign Contract to Launch Advanced Nanosatellite," ed. Web: GOMspace, 2016.</w:t>
+        <w:t xml:space="preserve">M. Bisgaard, D. Gerhardt, H. Hermanns, J. Krčál, G. Nies, and M. Stenger, "Battery-Aware Scheduling in Low Orbit: The GomX–3 Case," in </w:t>
+      </w:r>
+      <w:r>
+        <w:rPr>
+          <w:i/>
+        </w:rPr>
+        <w:t>FM 2016: Formal Methods: 21st International Symposium, Limassol, Cyprus, November 9-11, 2016, Proceedings 21</w:t>
+      </w:r>
+      <w:r>
+        <w:t>, 2016, pp. 559-576.</w:t>
       </w:r>
     </w:p>
     <w:p>
@@ -10219,7 +11381,7 @@
       </w:r>
       <w:r>
         <w:tab/>
-        <w:t>M. Villa, A. Martinez, and A. Petro, "Cubesat Proximity Operations Demonstration (CPOD)," 2015.</w:t>
+        <w:t>B. Niels, "ESA and GomSpace Sign Contract to Launch Advanced Nanosatellite," ed. Web: GOMspace, 2016.</w:t>
       </w:r>
     </w:p>
     <w:p>
@@ -10233,7 +11395,7 @@
       </w:r>
       <w:r>
         <w:tab/>
-        <w:t>D. Cecil, "Potential Future NASA Satellite Data and Applications for Tropical Cyclones," 2016.</w:t>
+        <w:t>M. Villa, A. Martinez, and A. Petro, "Cubesat Proximity Operations Demonstration (CPOD)," 2015.</w:t>
       </w:r>
     </w:p>
     <w:p>
@@ -10247,16 +11409,7 @@
       </w:r>
       <w:r>
         <w:tab/>
-        <w:t xml:space="preserve">E. Gill, P. Sundaramoorthy, J. Bouwmeester, B. Zandbergen, and R. Reinhard, "Formation flying within a constellation of nano-satellites: The QB50 mission," </w:t>
-      </w:r>
-      <w:r>
-        <w:rPr>
-          <w:i/>
-        </w:rPr>
-        <w:t xml:space="preserve">Acta Astronautica, </w:t>
-      </w:r>
-      <w:r>
-        <w:t>vol. 82, pp. 110-117, 2013.</w:t>
+        <w:t>D. Cecil, "Potential Future NASA Satellite Data and Applications for Tropical Cyclones," 2016.</w:t>
       </w:r>
     </w:p>
     <w:p>
@@ -10270,16 +11423,16 @@
       </w:r>
       <w:r>
         <w:tab/>
-        <w:t xml:space="preserve">M. Di Francesco, S. K. Das, and G. Anastasi, "Data collection in wireless sensor networks with mobile elements: A survey," </w:t>
+        <w:t xml:space="preserve">E. Gill, P. Sundaramoorthy, J. Bouwmeester, B. Zandbergen, and R. Reinhard, "Formation flying within a constellation of nano-satellites: The QB50 mission," </w:t>
       </w:r>
       <w:r>
         <w:rPr>
           <w:i/>
         </w:rPr>
-        <w:t xml:space="preserve">ACM Transactions on Sensor Networks (TOSN), </w:t>
-      </w:r>
-      <w:r>
-        <w:t>vol. 8, p. 7, 2011.</w:t>
+        <w:t xml:space="preserve">Acta Astronautica, </w:t>
+      </w:r>
+      <w:r>
+        <w:t>vol. 82, pp. 110-117, 2013.</w:t>
       </w:r>
     </w:p>
     <w:p>
@@ -10293,16 +11446,16 @@
       </w:r>
       <w:r>
         <w:tab/>
-        <w:t xml:space="preserve">T. Rault, A. Bouabdallah, and Y. Challal, "Energy efficiency in wireless sensor networks: A top-down survey," </w:t>
+        <w:t xml:space="preserve">M. Di Francesco, S. K. Das, and G. Anastasi, "Data collection in wireless sensor networks with mobile elements: A survey," </w:t>
       </w:r>
       <w:r>
         <w:rPr>
           <w:i/>
         </w:rPr>
-        <w:t xml:space="preserve">Computer Networks, </w:t>
-      </w:r>
-      <w:r>
-        <w:t>vol. 67, pp. 104-122, 2014.</w:t>
+        <w:t xml:space="preserve">ACM Transactions on Sensor Networks (TOSN), </w:t>
+      </w:r>
+      <w:r>
+        <w:t>vol. 8, p. 7, 2011.</w:t>
       </w:r>
     </w:p>
     <w:p>
@@ -10316,16 +11469,16 @@
       </w:r>
       <w:r>
         <w:tab/>
-        <w:t xml:space="preserve">C. Y. Aung, B. C. Seet, M. Zhang, L. F. Xie, and P. H. J. Chong, "A review of group mobility models for mobile ad hoc networks," </w:t>
+        <w:t xml:space="preserve">T. Rault, A. Bouabdallah, and Y. Challal, "Energy efficiency in wireless sensor networks: A top-down survey," </w:t>
       </w:r>
       <w:r>
         <w:rPr>
           <w:i/>
         </w:rPr>
-        <w:t xml:space="preserve">Wireless Personal Communications, </w:t>
-      </w:r>
-      <w:r>
-        <w:t>vol. 85, pp. 1317-1331, 2015.</w:t>
+        <w:t xml:space="preserve">Computer Networks, </w:t>
+      </w:r>
+      <w:r>
+        <w:t>vol. 67, pp. 104-122, 2014.</w:t>
       </w:r>
     </w:p>
     <w:p>
@@ -10339,16 +11492,16 @@
       </w:r>
       <w:r>
         <w:tab/>
-        <w:t xml:space="preserve">S. Mohseni, R. Hassan, A. Patel, and R. Razali, "Comparative review study of reactive and proactive routing protocols in MANETs," in </w:t>
+        <w:t xml:space="preserve">C. Y. Aung, B. C. Seet, M. Zhang, L. F. Xie, and P. H. J. Chong, "A review of group mobility models for mobile ad hoc networks," </w:t>
       </w:r>
       <w:r>
         <w:rPr>
           <w:i/>
         </w:rPr>
-        <w:t>Digital ecosystems and technologies (DEST), 2010 4th IEEE international conference on</w:t>
-      </w:r>
-      <w:r>
-        <w:t>, 2010, pp. 304-309.</w:t>
+        <w:t xml:space="preserve">Wireless Personal Communications, </w:t>
+      </w:r>
+      <w:r>
+        <w:t>vol. 85, pp. 1317-1331, 2015.</w:t>
       </w:r>
     </w:p>
     <w:p>
@@ -10363,16 +11516,16 @@
       </w:r>
       <w:r>
         <w:tab/>
-        <w:t xml:space="preserve">I. Bekmezci, O. K. Sahingoz, and Ş. Temel, "Flying ad-hoc networks (FANETs): A survey," </w:t>
+        <w:t xml:space="preserve">S. Mohseni, R. Hassan, A. Patel, and R. Razali, "Comparative review study of reactive and proactive routing protocols in MANETs," in </w:t>
       </w:r>
       <w:r>
         <w:rPr>
           <w:i/>
         </w:rPr>
-        <w:t xml:space="preserve">Ad Hoc Networks, </w:t>
-      </w:r>
-      <w:r>
-        <w:t>vol. 11, pp. 1254-1270, 2013.</w:t>
+        <w:t>Digital ecosystems and technologies (DEST), 2010 4th IEEE international conference on</w:t>
+      </w:r>
+      <w:r>
+        <w:t>, 2010, pp. 304-309.</w:t>
       </w:r>
     </w:p>
     <w:p>
@@ -10386,7 +11539,16 @@
       </w:r>
       <w:r>
         <w:tab/>
-        <w:t>O. N. Challa, "CubeSat Cloud: A framework for distributed storage, processing and communication of remote sensing data on cubesat clusters," 2013.</w:t>
+        <w:t xml:space="preserve">I. Bekmezci, O. K. Sahingoz, and Ş. Temel, "Flying ad-hoc networks (FANETs): A survey," </w:t>
+      </w:r>
+      <w:r>
+        <w:rPr>
+          <w:i/>
+        </w:rPr>
+        <w:t xml:space="preserve">Ad Hoc Networks, </w:t>
+      </w:r>
+      <w:r>
+        <w:t>vol. 11, pp. 1254-1270, 2013.</w:t>
       </w:r>
     </w:p>
     <w:p>
@@ -10400,16 +11562,7 @@
       </w:r>
       <w:r>
         <w:tab/>
-        <w:t xml:space="preserve">O. N. Challa and J. McNair, "Cubesat torrent: Torrent like distributed communications for cubesat satellite clusters," in </w:t>
-      </w:r>
-      <w:r>
-        <w:rPr>
-          <w:i/>
-        </w:rPr>
-        <w:t>MILCOM 2012-2012 IEEE Military Communications Conference</w:t>
-      </w:r>
-      <w:r>
-        <w:t>, 2012, pp. 1-6.</w:t>
+        <w:t>O. N. Challa, "CubeSat Cloud: A framework for distributed storage, processing and communication of remote sensing data on cubesat clusters," 2013.</w:t>
       </w:r>
     </w:p>
     <w:p>
@@ -10423,16 +11576,16 @@
       </w:r>
       <w:r>
         <w:tab/>
-        <w:t xml:space="preserve">O. Challa and J. McNair, "Distributed Computing on CubeSat Clusters using MapReduce," in </w:t>
+        <w:t xml:space="preserve">O. N. Challa and J. McNair, "Cubesat torrent: Torrent like distributed communications for cubesat satellite clusters," in </w:t>
       </w:r>
       <w:r>
         <w:rPr>
           <w:i/>
         </w:rPr>
-        <w:t>Proceedings of the 1st Interplanetary CubeSat Workshop, Cambridge, MA</w:t>
-      </w:r>
-      <w:r>
-        <w:t>, 2012.</w:t>
+        <w:t>MILCOM 2012-2012 IEEE Military Communications Conference</w:t>
+      </w:r>
+      <w:r>
+        <w:t>, 2012, pp. 1-6.</w:t>
       </w:r>
     </w:p>
     <w:p>
@@ -10446,16 +11599,16 @@
       </w:r>
       <w:r>
         <w:tab/>
-        <w:t xml:space="preserve">O. N. Challa and J. McNair, "Distributed Data Storage on CubeSat Clusters," </w:t>
+        <w:t xml:space="preserve">O. Challa and J. McNair, "Distributed Computing on CubeSat Clusters using MapReduce," in </w:t>
       </w:r>
       <w:r>
         <w:rPr>
           <w:i/>
         </w:rPr>
-        <w:t xml:space="preserve">Advances in Computing, </w:t>
-      </w:r>
-      <w:r>
-        <w:t>vol. 3, pp. 36-49, 2013.</w:t>
+        <w:t>Proceedings of the 1st Interplanetary CubeSat Workshop, Cambridge, MA</w:t>
+      </w:r>
+      <w:r>
+        <w:t>, 2012.</w:t>
       </w:r>
     </w:p>
     <w:p>
@@ -10469,16 +11622,16 @@
       </w:r>
       <w:r>
         <w:tab/>
-        <w:t xml:space="preserve">G. Bora, S. Bora, S. Singh, and S. M. Arsalan, "OSI reference model: An overview," </w:t>
+        <w:t xml:space="preserve">O. N. Challa and J. McNair, "Distributed Data Storage on CubeSat Clusters," </w:t>
       </w:r>
       <w:r>
         <w:rPr>
           <w:i/>
         </w:rPr>
-        <w:t xml:space="preserve">International Journal of Computer Trends and Technology (IJCTT, </w:t>
-      </w:r>
-      <w:r>
-        <w:t>vol. 7, 2014.</w:t>
+        <w:t xml:space="preserve">Advances in Computing, </w:t>
+      </w:r>
+      <w:r>
+        <w:t>vol. 3, pp. 36-49, 2013.</w:t>
       </w:r>
     </w:p>
     <w:p>
@@ -10492,16 +11645,16 @@
       </w:r>
       <w:r>
         <w:tab/>
-        <w:t xml:space="preserve">R. Radhakrishnan, W. W. Edmonson, F. Afghah, J. Chenou, R. M. Rodriguez-Osorio, and Q.-A. Zeng, "Optimal multiple access protocol for inter-satellite communication in small satellite systems," in </w:t>
+        <w:t xml:space="preserve">G. Bora, S. Bora, S. Singh, and S. M. Arsalan, "OSI reference model: An overview," </w:t>
       </w:r>
       <w:r>
         <w:rPr>
           <w:i/>
         </w:rPr>
-        <w:t>4S Small Satellite Systems and Services Symposium</w:t>
-      </w:r>
-      <w:r>
-        <w:t>, 2014.</w:t>
+        <w:t xml:space="preserve">International Journal of Computer Trends and Technology (IJCTT, </w:t>
+      </w:r>
+      <w:r>
+        <w:t>vol. 7, 2014.</w:t>
       </w:r>
     </w:p>
     <w:p>
@@ -10515,23 +11668,20 @@
       </w:r>
       <w:r>
         <w:tab/>
-        <w:t xml:space="preserve">M. Alawieh, N. Hadaschik, N. Franke, and C. Mutschler, "Inter-satellite ranging in the Low Earth Orbit," in </w:t>
+        <w:t xml:space="preserve">R. Radhakrishnan, W. W. Edmonson, F. Afghah, J. Chenou, R. M. Rodriguez-Osorio, and Q.-A. Zeng, "Optimal multiple access protocol for inter-satellite communication in small </w:t>
+      </w:r>
+      <w:r>
+        <w:lastRenderedPageBreak/>
+        <w:t xml:space="preserve">satellite systems," in </w:t>
       </w:r>
       <w:r>
         <w:rPr>
           <w:i/>
         </w:rPr>
-        <w:t xml:space="preserve">Communication </w:t>
-      </w:r>
-      <w:r>
-        <w:rPr>
-          <w:i/>
-        </w:rPr>
-        <w:lastRenderedPageBreak/>
-        <w:t>Systems, Networks and Digital Signal Processing (CSNDSP), 2016 10th International Symposium on</w:t>
-      </w:r>
-      <w:r>
-        <w:t>, 2016, pp. 1-6.</w:t>
+        <w:t>4S Small Satellite Systems and Services Symposium</w:t>
+      </w:r>
+      <w:r>
+        <w:t>, 2014.</w:t>
       </w:r>
     </w:p>
     <w:p>
@@ -10545,25 +11695,16 @@
       </w:r>
       <w:r>
         <w:tab/>
-        <w:t>E. Baceski, S. Gökçebağ, A. Erdem, C. G. Erbay, M. Akyol, K. Arslankoz</w:t>
+        <w:t xml:space="preserve">M. Alawieh, N. Hadaschik, N. Franke, and C. Mutschler, "Inter-satellite ranging in the Low Earth Orbit," in </w:t>
       </w:r>
       <w:r>
         <w:rPr>
           <w:i/>
         </w:rPr>
-        <w:t>, et al.</w:t>
-      </w:r>
-      <w:r>
-        <w:t xml:space="preserve">, "HAVELSAT: A software defined radio experimentation CubeSat," in </w:t>
-      </w:r>
-      <w:r>
-        <w:rPr>
-          <w:i/>
-        </w:rPr>
-        <w:t>Recent Advances in Space Technologies (RAST), 2015 7th International Conference on</w:t>
-      </w:r>
-      <w:r>
-        <w:t>, 2015, pp. 831-834.</w:t>
+        <w:t>Communication Systems, Networks and Digital Signal Processing (CSNDSP), 2016 10th International Symposium on</w:t>
+      </w:r>
+      <w:r>
+        <w:t>, 2016, pp. 1-6.</w:t>
       </w:r>
     </w:p>
     <w:p>
@@ -10577,6 +11718,38 @@
       </w:r>
       <w:r>
         <w:tab/>
+        <w:t>E. Baceski, S. Gökçebağ, A. Erdem, C. G. Erbay, M. Akyol, K. Arslankoz</w:t>
+      </w:r>
+      <w:r>
+        <w:rPr>
+          <w:i/>
+        </w:rPr>
+        <w:t>, et al.</w:t>
+      </w:r>
+      <w:r>
+        <w:t xml:space="preserve">, "HAVELSAT: A software defined radio experimentation CubeSat," in </w:t>
+      </w:r>
+      <w:r>
+        <w:rPr>
+          <w:i/>
+        </w:rPr>
+        <w:t>Recent Advances in Space Technologies (RAST), 2015 7th International Conference on</w:t>
+      </w:r>
+      <w:r>
+        <w:t>, 2015, pp. 831-834.</w:t>
+      </w:r>
+    </w:p>
+    <w:p>
+      <w:pPr>
+        <w:pStyle w:val="EndNoteBibliography"/>
+        <w:spacing w:after="0"/>
+        <w:ind w:left="720" w:hanging="720"/>
+      </w:pPr>
+      <w:r>
+        <w:t>[77]</w:t>
+      </w:r>
+      <w:r>
+        <w:tab/>
         <w:t>S. Wu, W. Chen, Y. Zhang, W. Baan, and T. An, "SULFRO: A Swarm of Nano-/Micro-Satellite at SE L2 for Space Ultra-Low Frequency Radio Observatory," 2014.</w:t>
       </w:r>
     </w:p>
@@ -10586,7 +11759,7 @@
         <w:ind w:left="720" w:hanging="720"/>
       </w:pPr>
       <w:r>
-        <w:t>[77]</w:t>
+        <w:t>[78]</w:t>
       </w:r>
       <w:r>
         <w:tab/>
@@ -10731,7 +11904,7 @@
       <w:rPr>
         <w:noProof/>
       </w:rPr>
-      <w:t>18</w:t>
+      <w:t>22</w:t>
     </w:r>
     <w:r>
       <w:rPr>
@@ -12634,6 +13807,7 @@
   <w:style w:type="character" w:default="1" w:styleId="DefaultParagraphFont">
     <w:name w:val="Default Paragraph Font"/>
     <w:uiPriority w:val="1"/>
+    <w:semiHidden/>
     <w:unhideWhenUsed/>
   </w:style>
   <w:style w:type="table" w:default="1" w:styleId="TableNormal">
@@ -17304,7 +18478,7 @@
 </file>
 
 <file path=customXml/itemProps1.xml><?xml version="1.0" encoding="utf-8"?>
-<ds:datastoreItem xmlns:ds="http://schemas.openxmlformats.org/officeDocument/2006/customXml" ds:itemID="{78793825-8875-4CED-9588-91AB4ADEFB23}">
+<ds:datastoreItem xmlns:ds="http://schemas.openxmlformats.org/officeDocument/2006/customXml" ds:itemID="{D43B883B-5279-46B7-8E04-007CCFC616A7}">
   <ds:schemaRefs>
     <ds:schemaRef ds:uri="http://schemas.openxmlformats.org/officeDocument/2006/bibliography"/>
   </ds:schemaRefs>

</xml_diff>

<commit_message>
Added terrestrial communications introduction and notes/structure from SoA in demonstration slides.
</commit_message>
<xml_diff>
--- a/Thesis/Thesis.docx
+++ b/Thesis/Thesis.docx
@@ -14,6 +14,8 @@
       <w:pPr>
         <w:jc w:val="center"/>
       </w:pPr>
+      <w:bookmarkStart w:id="0" w:name="_GoBack"/>
+      <w:bookmarkEnd w:id="0"/>
       <w:r>
         <w:rPr>
           <w:noProof/>
@@ -138,12 +140,12 @@
       <w:pPr>
         <w:pStyle w:val="Chaptertitlenotnumbered"/>
       </w:pPr>
-      <w:bookmarkStart w:id="0" w:name="_Toc479772925"/>
+      <w:bookmarkStart w:id="1" w:name="_Toc479772925"/>
       <w:r>
         <w:lastRenderedPageBreak/>
         <w:t>Acknowledgments</w:t>
       </w:r>
-      <w:bookmarkEnd w:id="0"/>
+      <w:bookmarkEnd w:id="1"/>
     </w:p>
     <w:p>
       <w:r>
@@ -159,12 +161,12 @@
       <w:pPr>
         <w:pStyle w:val="Chaptertitlenotnumbered"/>
       </w:pPr>
-      <w:bookmarkStart w:id="1" w:name="_Toc479772926"/>
+      <w:bookmarkStart w:id="2" w:name="_Toc479772926"/>
       <w:r>
         <w:lastRenderedPageBreak/>
         <w:t>Abstract</w:t>
       </w:r>
-      <w:bookmarkEnd w:id="1"/>
+      <w:bookmarkEnd w:id="2"/>
     </w:p>
     <w:p>
       <w:r>
@@ -1065,7 +1067,7 @@
         <w:rPr>
           <w:noProof/>
         </w:rPr>
-        <w:t>25</w:t>
+        <w:t>26</w:t>
       </w:r>
       <w:r>
         <w:rPr>
@@ -1587,7 +1589,7 @@
         <w:rPr>
           <w:noProof/>
         </w:rPr>
-        <w:t>29</w:t>
+        <w:t>30</w:t>
       </w:r>
       <w:r>
         <w:rPr>
@@ -1646,7 +1648,7 @@
         <w:rPr>
           <w:noProof/>
         </w:rPr>
-        <w:t>30</w:t>
+        <w:t>31</w:t>
       </w:r>
       <w:r>
         <w:rPr>
@@ -1705,7 +1707,7 @@
         <w:rPr>
           <w:noProof/>
         </w:rPr>
-        <w:t>30</w:t>
+        <w:t>31</w:t>
       </w:r>
       <w:r>
         <w:rPr>
@@ -1764,7 +1766,7 @@
         <w:rPr>
           <w:noProof/>
         </w:rPr>
-        <w:t>30</w:t>
+        <w:t>31</w:t>
       </w:r>
       <w:r>
         <w:rPr>
@@ -1823,7 +1825,7 @@
         <w:rPr>
           <w:noProof/>
         </w:rPr>
-        <w:t>30</w:t>
+        <w:t>31</w:t>
       </w:r>
       <w:r>
         <w:rPr>
@@ -1882,7 +1884,7 @@
         <w:rPr>
           <w:noProof/>
         </w:rPr>
-        <w:t>30</w:t>
+        <w:t>32</w:t>
       </w:r>
       <w:r>
         <w:rPr>
@@ -1941,7 +1943,7 @@
         <w:rPr>
           <w:noProof/>
         </w:rPr>
-        <w:t>30</w:t>
+        <w:t>32</w:t>
       </w:r>
       <w:r>
         <w:rPr>
@@ -2000,7 +2002,7 @@
         <w:rPr>
           <w:noProof/>
         </w:rPr>
-        <w:t>31</w:t>
+        <w:t>33</w:t>
       </w:r>
       <w:r>
         <w:rPr>
@@ -2059,7 +2061,7 @@
         <w:rPr>
           <w:noProof/>
         </w:rPr>
-        <w:t>31</w:t>
+        <w:t>33</w:t>
       </w:r>
       <w:r>
         <w:rPr>
@@ -2118,7 +2120,7 @@
         <w:rPr>
           <w:noProof/>
         </w:rPr>
-        <w:t>31</w:t>
+        <w:t>33</w:t>
       </w:r>
       <w:r>
         <w:rPr>
@@ -2177,7 +2179,7 @@
         <w:rPr>
           <w:noProof/>
         </w:rPr>
-        <w:t>31</w:t>
+        <w:t>33</w:t>
       </w:r>
       <w:r>
         <w:rPr>
@@ -2236,7 +2238,7 @@
         <w:rPr>
           <w:noProof/>
         </w:rPr>
-        <w:t>31</w:t>
+        <w:t>33</w:t>
       </w:r>
       <w:r>
         <w:rPr>
@@ -2295,7 +2297,7 @@
         <w:rPr>
           <w:noProof/>
         </w:rPr>
-        <w:t>31</w:t>
+        <w:t>33</w:t>
       </w:r>
       <w:r>
         <w:rPr>
@@ -2354,7 +2356,7 @@
         <w:rPr>
           <w:noProof/>
         </w:rPr>
-        <w:t>31</w:t>
+        <w:t>33</w:t>
       </w:r>
       <w:r>
         <w:rPr>
@@ -2413,7 +2415,7 @@
         <w:rPr>
           <w:noProof/>
         </w:rPr>
-        <w:t>32</w:t>
+        <w:t>34</w:t>
       </w:r>
       <w:r>
         <w:rPr>
@@ -2472,7 +2474,7 @@
         <w:rPr>
           <w:noProof/>
         </w:rPr>
-        <w:t>32</w:t>
+        <w:t>34</w:t>
       </w:r>
       <w:r>
         <w:rPr>
@@ -2531,7 +2533,7 @@
         <w:rPr>
           <w:noProof/>
         </w:rPr>
-        <w:t>32</w:t>
+        <w:t>34</w:t>
       </w:r>
       <w:r>
         <w:rPr>
@@ -2591,7 +2593,7 @@
         <w:rPr>
           <w:noProof/>
         </w:rPr>
-        <w:t>32</w:t>
+        <w:t>34</w:t>
       </w:r>
       <w:r>
         <w:rPr>
@@ -2650,7 +2652,7 @@
         <w:rPr>
           <w:noProof/>
         </w:rPr>
-        <w:t>32</w:t>
+        <w:t>34</w:t>
       </w:r>
       <w:r>
         <w:rPr>
@@ -2709,7 +2711,7 @@
         <w:rPr>
           <w:noProof/>
         </w:rPr>
-        <w:t>32</w:t>
+        <w:t>34</w:t>
       </w:r>
       <w:r>
         <w:rPr>
@@ -2768,7 +2770,7 @@
         <w:rPr>
           <w:noProof/>
         </w:rPr>
-        <w:t>32</w:t>
+        <w:t>34</w:t>
       </w:r>
       <w:r>
         <w:rPr>
@@ -2827,7 +2829,7 @@
         <w:rPr>
           <w:noProof/>
         </w:rPr>
-        <w:t>33</w:t>
+        <w:t>35</w:t>
       </w:r>
       <w:r>
         <w:rPr>
@@ -2886,7 +2888,7 @@
         <w:rPr>
           <w:noProof/>
         </w:rPr>
-        <w:t>33</w:t>
+        <w:t>35</w:t>
       </w:r>
       <w:r>
         <w:rPr>
@@ -2945,7 +2947,7 @@
         <w:rPr>
           <w:noProof/>
         </w:rPr>
-        <w:t>33</w:t>
+        <w:t>35</w:t>
       </w:r>
       <w:r>
         <w:rPr>
@@ -2963,12 +2965,12 @@
       <w:pPr>
         <w:pStyle w:val="Chaptertitlenotnumbered"/>
       </w:pPr>
-      <w:bookmarkStart w:id="2" w:name="_Toc479772927"/>
+      <w:bookmarkStart w:id="3" w:name="_Toc479772927"/>
       <w:r>
         <w:lastRenderedPageBreak/>
         <w:t>Figures</w:t>
       </w:r>
-      <w:bookmarkEnd w:id="2"/>
+      <w:bookmarkEnd w:id="3"/>
     </w:p>
     <w:p>
       <w:r>
@@ -3000,12 +3002,12 @@
       <w:pPr>
         <w:pStyle w:val="Chaptertitlenotnumbered"/>
       </w:pPr>
-      <w:bookmarkStart w:id="3" w:name="_Toc479772928"/>
+      <w:bookmarkStart w:id="4" w:name="_Toc479772928"/>
       <w:r>
         <w:lastRenderedPageBreak/>
         <w:t>Tables</w:t>
       </w:r>
-      <w:bookmarkEnd w:id="3"/>
+      <w:bookmarkEnd w:id="4"/>
     </w:p>
     <w:p>
       <w:r>
@@ -3037,12 +3039,12 @@
       <w:pPr>
         <w:pStyle w:val="Chaptertitlenotnumbered"/>
       </w:pPr>
-      <w:bookmarkStart w:id="4" w:name="_Toc479772929"/>
+      <w:bookmarkStart w:id="5" w:name="_Toc479772929"/>
       <w:r>
         <w:lastRenderedPageBreak/>
         <w:t>Abbreviations</w:t>
       </w:r>
-      <w:bookmarkEnd w:id="4"/>
+      <w:bookmarkEnd w:id="5"/>
     </w:p>
     <w:p>
       <w:r>
@@ -3246,12 +3248,12 @@
       <w:pPr>
         <w:pStyle w:val="Heading1"/>
       </w:pPr>
-      <w:bookmarkStart w:id="5" w:name="_Toc479772930"/>
+      <w:bookmarkStart w:id="6" w:name="_Toc479772930"/>
       <w:r>
         <w:lastRenderedPageBreak/>
         <w:t>Introduction</w:t>
       </w:r>
-      <w:bookmarkEnd w:id="5"/>
+      <w:bookmarkEnd w:id="6"/>
     </w:p>
     <w:p>
       <w:r>
@@ -3310,11 +3312,11 @@
       <w:r>
         <w:t xml:space="preserve"> </w:t>
       </w:r>
-      <w:bookmarkStart w:id="6" w:name="_Toc479772931"/>
+      <w:bookmarkStart w:id="7" w:name="_Toc479772931"/>
       <w:r>
         <w:t>Background</w:t>
       </w:r>
-      <w:bookmarkEnd w:id="6"/>
+      <w:bookmarkEnd w:id="7"/>
     </w:p>
     <w:p>
       <w:r>
@@ -4561,11 +4563,11 @@
       <w:r>
         <w:t xml:space="preserve"> </w:t>
       </w:r>
-      <w:bookmarkStart w:id="7" w:name="_Toc479772932"/>
+      <w:bookmarkStart w:id="8" w:name="_Toc479772932"/>
       <w:r>
         <w:t>Objectives</w:t>
       </w:r>
-      <w:bookmarkEnd w:id="7"/>
+      <w:bookmarkEnd w:id="8"/>
     </w:p>
     <w:p>
       <w:r>
@@ -4933,11 +4935,11 @@
         <w:lastRenderedPageBreak/>
         <w:t xml:space="preserve"> </w:t>
       </w:r>
-      <w:bookmarkStart w:id="8" w:name="_Toc479772933"/>
+      <w:bookmarkStart w:id="9" w:name="_Toc479772933"/>
       <w:r>
         <w:t>Thesis Structure</w:t>
       </w:r>
-      <w:bookmarkEnd w:id="8"/>
+      <w:bookmarkEnd w:id="9"/>
     </w:p>
     <w:p>
       <w:r>
@@ -5012,7 +5014,7 @@
       <w:pPr>
         <w:pStyle w:val="Heading1"/>
       </w:pPr>
-      <w:bookmarkStart w:id="9" w:name="_Toc479772934"/>
+      <w:bookmarkStart w:id="10" w:name="_Toc479772934"/>
       <w:r>
         <w:rPr>
           <w:sz w:val="40"/>
@@ -5023,7 +5025,7 @@
       <w:r>
         <w:t xml:space="preserve"> of the Art</w:t>
       </w:r>
-      <w:bookmarkEnd w:id="9"/>
+      <w:bookmarkEnd w:id="10"/>
     </w:p>
     <w:p>
       <w:r>
@@ -5105,11 +5107,11 @@
       <w:pPr>
         <w:pStyle w:val="Heading2"/>
       </w:pPr>
-      <w:bookmarkStart w:id="10" w:name="_Toc479772935"/>
+      <w:bookmarkStart w:id="11" w:name="_Toc479772935"/>
       <w:r>
         <w:t>CubeSats</w:t>
       </w:r>
-      <w:bookmarkEnd w:id="10"/>
+      <w:bookmarkEnd w:id="11"/>
     </w:p>
     <w:p>
       <w:r>
@@ -5117,7 +5119,13 @@
       </w:r>
       <w:r>
         <w:lastRenderedPageBreak/>
-        <w:t>contain, where a unit is a 10cm cube. A one unit CubeSat is referred to as a ‘1U’. Configurations of 2U, 2.5U, 3U and 6U are all common.</w:t>
+        <w:t xml:space="preserve">contain, where a unit is a 10cm cube. A one unit CubeSat is referred to as a ‘1U’. Configurations of </w:t>
+      </w:r>
+      <w:r>
+        <w:t xml:space="preserve">1U, </w:t>
+      </w:r>
+      <w:r>
+        <w:t>2U, 2.5U, 3U and 6U are all common.</w:t>
       </w:r>
     </w:p>
     <w:p>
@@ -5180,7 +5188,28 @@
         <w:t>In 2000 the first published work detailing a new CubeS</w:t>
       </w:r>
       <w:r>
-        <w:t xml:space="preserve">at standard was published [25]. </w:t>
+        <w:t xml:space="preserve">at standard was published </w:t>
+      </w:r>
+      <w:r>
+        <w:fldChar w:fldCharType="begin"/>
+      </w:r>
+      <w:r>
+        <w:instrText xml:space="preserve"> ADDIN EN.CITE &lt;EndNote&gt;&lt;Cite&gt;&lt;Author&gt;Heidt&lt;/Author&gt;&lt;Year&gt;2000&lt;/Year&gt;&lt;RecNum&gt;89&lt;/RecNum&gt;&lt;DisplayText&gt;[26]&lt;/DisplayText&gt;&lt;record&gt;&lt;rec-number&gt;89&lt;/rec-number&gt;&lt;foreign-keys&gt;&lt;key app="EN" db-id="s2tw2pe5hwzta8esap0xpxarvrrwetsezwzd" timestamp="1492078691"&gt;89&lt;/key&gt;&lt;/foreign-keys&gt;&lt;ref-type name="Journal Article"&gt;17&lt;/ref-type&gt;&lt;contributors&gt;&lt;authors&gt;&lt;author&gt;Heidt, Hank&lt;/author&gt;&lt;author&gt;Puig-Suari, Jordi&lt;/author&gt;&lt;author&gt;Moore, Augustus&lt;/author&gt;&lt;author&gt;Nakasuka, Shinichi&lt;/author&gt;&lt;author&gt;Twiggs, Robert&lt;/author&gt;&lt;/authors&gt;&lt;/contributors&gt;&lt;titles&gt;&lt;title&gt;CubeSat: A new generation of picosatellite for education and industry low-cost space experimentation&lt;/title&gt;&lt;/titles&gt;&lt;dates&gt;&lt;year&gt;2000&lt;/year&gt;&lt;/dates&gt;&lt;urls&gt;&lt;/urls&gt;&lt;/record&gt;&lt;/Cite&gt;&lt;/EndNote&gt;</w:instrText>
+      </w:r>
+      <w:r>
+        <w:fldChar w:fldCharType="separate"/>
+      </w:r>
+      <w:r>
+        <w:rPr>
+          <w:noProof/>
+        </w:rPr>
+        <w:t>[26]</w:t>
+      </w:r>
+      <w:r>
+        <w:fldChar w:fldCharType="end"/>
+      </w:r>
+      <w:r>
+        <w:t xml:space="preserve">. </w:t>
       </w:r>
       <w:r>
         <w:t xml:space="preserve">The platform was intended as an answer to the prohibitive </w:t>
@@ -5220,7 +5249,22 @@
         <w:t xml:space="preserve"> </w:t>
       </w:r>
       <w:r>
-        <w:t>[24]</w:t>
+        <w:fldChar w:fldCharType="begin"/>
+      </w:r>
+      <w:r>
+        <w:instrText xml:space="preserve"> ADDIN EN.CITE &lt;EndNote&gt;&lt;Cite&gt;&lt;Author&gt;Helvajian&lt;/Author&gt;&lt;Year&gt;2008&lt;/Year&gt;&lt;RecNum&gt;88&lt;/RecNum&gt;&lt;DisplayText&gt;[25]&lt;/DisplayText&gt;&lt;record&gt;&lt;rec-number&gt;88&lt;/rec-number&gt;&lt;foreign-keys&gt;&lt;key app="EN" db-id="s2tw2pe5hwzta8esap0xpxarvrrwetsezwzd" timestamp="1492078678"&gt;88&lt;/key&gt;&lt;/foreign-keys&gt;&lt;ref-type name="Book"&gt;6&lt;/ref-type&gt;&lt;contributors&gt;&lt;authors&gt;&lt;author&gt;Helvajian, Henry&lt;/author&gt;&lt;author&gt;Janson, Siegfried W&lt;/author&gt;&lt;/authors&gt;&lt;/contributors&gt;&lt;titles&gt;&lt;title&gt;Small satellites: past, present, and future&lt;/title&gt;&lt;/titles&gt;&lt;dates&gt;&lt;year&gt;2008&lt;/year&gt;&lt;/dates&gt;&lt;publisher&gt;Aerospace Press&lt;/publisher&gt;&lt;isbn&gt;1884989225&lt;/isbn&gt;&lt;urls&gt;&lt;/urls&gt;&lt;/record&gt;&lt;/Cite&gt;&lt;/EndNote&gt;</w:instrText>
+      </w:r>
+      <w:r>
+        <w:fldChar w:fldCharType="separate"/>
+      </w:r>
+      <w:r>
+        <w:rPr>
+          <w:noProof/>
+        </w:rPr>
+        <w:t>[25]</w:t>
+      </w:r>
+      <w:r>
+        <w:fldChar w:fldCharType="end"/>
       </w:r>
       <w:r>
         <w:t>. A</w:t>
@@ -5229,13 +5273,16 @@
         <w:t>t the time of writing there have been 487 CubeSats launched</w:t>
       </w:r>
       <w:r>
+        <w:t xml:space="preserve"> or deployed into LEO</w:t>
+      </w:r>
+      <w:r>
         <w:t xml:space="preserve"> </w:t>
       </w:r>
       <w:r>
         <w:fldChar w:fldCharType="begin"/>
       </w:r>
       <w:r>
-        <w:instrText xml:space="preserve"> ADDIN EN.CITE &lt;EndNote&gt;&lt;Cite&gt;&lt;Author&gt;Swartwout&lt;/Author&gt;&lt;Year&gt;2015&lt;/Year&gt;&lt;RecNum&gt;91&lt;/RecNum&gt;&lt;DisplayText&gt;[26]&lt;/DisplayText&gt;&lt;record&gt;&lt;rec-number&gt;91&lt;/rec-number&gt;&lt;foreign-keys&gt;&lt;key app="EN" db-id="s2tw2pe5hwzta8esap0xpxarvrrwetsezwzd" timestamp="1492079711"&gt;91&lt;/key&gt;&lt;/foreign-keys&gt;&lt;ref-type name="Journal Article"&gt;17&lt;/ref-type&gt;&lt;contributors&gt;&lt;authors&gt;&lt;author&gt;Swartwout, Michael&lt;/author&gt;&lt;/authors&gt;&lt;/contributors&gt;&lt;titles&gt;&lt;title&gt;Cubesat database&lt;/title&gt;&lt;secondary-title&gt;St. Louis University.[Online].[Accessed 7 February 2015]&lt;/secondary-title&gt;&lt;/titles&gt;&lt;periodical&gt;&lt;full-title&gt;St. Louis University.[Online].[Accessed 7 February 2015]&lt;/full-title&gt;&lt;/periodical&gt;&lt;dates&gt;&lt;year&gt;2015&lt;/year&gt;&lt;/dates&gt;&lt;urls&gt;&lt;/urls&gt;&lt;/record&gt;&lt;/Cite&gt;&lt;/EndNote&gt;</w:instrText>
+        <w:instrText xml:space="preserve"> ADDIN EN.CITE &lt;EndNote&gt;&lt;Cite&gt;&lt;Author&gt;Swartwout&lt;/Author&gt;&lt;Year&gt;2015&lt;/Year&gt;&lt;RecNum&gt;91&lt;/RecNum&gt;&lt;DisplayText&gt;[27]&lt;/DisplayText&gt;&lt;record&gt;&lt;rec-number&gt;91&lt;/rec-number&gt;&lt;foreign-keys&gt;&lt;key app="EN" db-id="s2tw2pe5hwzta8esap0xpxarvrrwetsezwzd" timestamp="1492079711"&gt;91&lt;/key&gt;&lt;/foreign-keys&gt;&lt;ref-type name="Journal Article"&gt;17&lt;/ref-type&gt;&lt;contributors&gt;&lt;authors&gt;&lt;author&gt;Swartwout, Michael&lt;/author&gt;&lt;/authors&gt;&lt;/contributors&gt;&lt;titles&gt;&lt;title&gt;Cubesat database&lt;/title&gt;&lt;secondary-title&gt;St. Louis University.[Online].[Accessed 7 February 2015]&lt;/secondary-title&gt;&lt;/titles&gt;&lt;periodical&gt;&lt;full-title&gt;St. Louis University.[Online].[Accessed 7 February 2015]&lt;/full-title&gt;&lt;/periodical&gt;&lt;dates&gt;&lt;year&gt;2015&lt;/year&gt;&lt;/dates&gt;&lt;urls&gt;&lt;/urls&gt;&lt;/record&gt;&lt;/Cite&gt;&lt;/EndNote&gt;</w:instrText>
       </w:r>
       <w:r>
         <w:fldChar w:fldCharType="separate"/>
@@ -5244,7 +5291,7 @@
         <w:rPr>
           <w:noProof/>
         </w:rPr>
-        <w:t>[26]</w:t>
+        <w:t>[27]</w:t>
       </w:r>
       <w:r>
         <w:fldChar w:fldCharType="end"/>
@@ -5300,7 +5347,7 @@
         <w:fldChar w:fldCharType="begin"/>
       </w:r>
       <w:r>
-        <w:instrText xml:space="preserve"> ADDIN EN.CITE &lt;EndNote&gt;&lt;Cite&gt;&lt;Author&gt;Boshuizen&lt;/Author&gt;&lt;Year&gt;2014&lt;/Year&gt;&lt;RecNum&gt;92&lt;/RecNum&gt;&lt;DisplayText&gt;[27]&lt;/DisplayText&gt;&lt;record&gt;&lt;rec-number&gt;92&lt;/rec-number&gt;&lt;foreign-keys&gt;&lt;key app="EN" db-id="s2tw2pe5hwzta8esap0xpxarvrrwetsezwzd" timestamp="1492079963"&gt;92&lt;/key&gt;&lt;/foreign-keys&gt;&lt;ref-type name="Journal Article"&gt;17&lt;/ref-type&gt;&lt;contributors&gt;&lt;authors&gt;&lt;author&gt;Boshuizen, Christopher&lt;/author&gt;&lt;author&gt;Mason, James&lt;/author&gt;&lt;author&gt;Klupar, Pete&lt;/author&gt;&lt;author&gt;Spanhake, Shannon&lt;/author&gt;&lt;/authors&gt;&lt;/contributors&gt;&lt;titles&gt;&lt;title&gt;Results from the planet labs flock constellation&lt;/title&gt;&lt;/titles&gt;&lt;dates&gt;&lt;year&gt;2014&lt;/year&gt;&lt;/dates&gt;&lt;urls&gt;&lt;/urls&gt;&lt;/record&gt;&lt;/Cite&gt;&lt;/EndNote&gt;</w:instrText>
+        <w:instrText xml:space="preserve"> ADDIN EN.CITE &lt;EndNote&gt;&lt;Cite&gt;&lt;Author&gt;Boshuizen&lt;/Author&gt;&lt;Year&gt;2014&lt;/Year&gt;&lt;RecNum&gt;92&lt;/RecNum&gt;&lt;DisplayText&gt;[28]&lt;/DisplayText&gt;&lt;record&gt;&lt;rec-number&gt;92&lt;/rec-number&gt;&lt;foreign-keys&gt;&lt;key app="EN" db-id="s2tw2pe5hwzta8esap0xpxarvrrwetsezwzd" timestamp="1492079963"&gt;92&lt;/key&gt;&lt;/foreign-keys&gt;&lt;ref-type name="Journal Article"&gt;17&lt;/ref-type&gt;&lt;contributors&gt;&lt;authors&gt;&lt;author&gt;Boshuizen, Christopher&lt;/author&gt;&lt;author&gt;Mason, James&lt;/author&gt;&lt;author&gt;Klupar, Pete&lt;/author&gt;&lt;author&gt;Spanhake, Shannon&lt;/author&gt;&lt;/authors&gt;&lt;/contributors&gt;&lt;titles&gt;&lt;title&gt;Results from the planet labs flock constellation&lt;/title&gt;&lt;/titles&gt;&lt;dates&gt;&lt;year&gt;2014&lt;/year&gt;&lt;/dates&gt;&lt;urls&gt;&lt;/urls&gt;&lt;/record&gt;&lt;/Cite&gt;&lt;/EndNote&gt;</w:instrText>
       </w:r>
       <w:r>
         <w:fldChar w:fldCharType="separate"/>
@@ -5309,7 +5356,7 @@
         <w:rPr>
           <w:noProof/>
         </w:rPr>
-        <w:t>[27]</w:t>
+        <w:t>[28]</w:t>
       </w:r>
       <w:r>
         <w:fldChar w:fldCharType="end"/>
@@ -5361,7 +5408,7 @@
         <w:fldChar w:fldCharType="begin"/>
       </w:r>
       <w:r>
-        <w:instrText xml:space="preserve"> ADDIN EN.CITE &lt;EndNote&gt;&lt;Cite&gt;&lt;Author&gt;Swartwout&lt;/Author&gt;&lt;Year&gt;2015&lt;/Year&gt;&lt;RecNum&gt;91&lt;/RecNum&gt;&lt;DisplayText&gt;[26]&lt;/DisplayText&gt;&lt;record&gt;&lt;rec-number&gt;91&lt;/rec-number&gt;&lt;foreign-keys&gt;&lt;key app="EN" db-id="s2tw2pe5hwzta8esap0xpxarvrrwetsezwzd" timestamp="1492079711"&gt;91&lt;/key&gt;&lt;/foreign-keys&gt;&lt;ref-type name="Journal Article"&gt;17&lt;/ref-type&gt;&lt;contributors&gt;&lt;authors&gt;&lt;author&gt;Swartwout, Michael&lt;/author&gt;&lt;/authors&gt;&lt;/contributors&gt;&lt;titles&gt;&lt;title&gt;Cubesat database&lt;/title&gt;&lt;secondary-title&gt;St. Louis University.[Online].[Accessed 7 February 2015]&lt;/secondary-title&gt;&lt;/titles&gt;&lt;periodical&gt;&lt;full-title&gt;St. Louis University.[Online].[Accessed 7 February 2015]&lt;/full-title&gt;&lt;/periodical&gt;&lt;dates&gt;&lt;year&gt;2015&lt;/year&gt;&lt;/dates&gt;&lt;urls&gt;&lt;/urls&gt;&lt;/record&gt;&lt;/Cite&gt;&lt;/EndNote&gt;</w:instrText>
+        <w:instrText xml:space="preserve"> ADDIN EN.CITE &lt;EndNote&gt;&lt;Cite&gt;&lt;Author&gt;Swartwout&lt;/Author&gt;&lt;Year&gt;2015&lt;/Year&gt;&lt;RecNum&gt;91&lt;/RecNum&gt;&lt;DisplayText&gt;[27]&lt;/DisplayText&gt;&lt;record&gt;&lt;rec-number&gt;91&lt;/rec-number&gt;&lt;foreign-keys&gt;&lt;key app="EN" db-id="s2tw2pe5hwzta8esap0xpxarvrrwetsezwzd" timestamp="1492079711"&gt;91&lt;/key&gt;&lt;/foreign-keys&gt;&lt;ref-type name="Journal Article"&gt;17&lt;/ref-type&gt;&lt;contributors&gt;&lt;authors&gt;&lt;author&gt;Swartwout, Michael&lt;/author&gt;&lt;/authors&gt;&lt;/contributors&gt;&lt;titles&gt;&lt;title&gt;Cubesat database&lt;/title&gt;&lt;secondary-title&gt;St. Louis University.[Online].[Accessed 7 February 2015]&lt;/secondary-title&gt;&lt;/titles&gt;&lt;periodical&gt;&lt;full-title&gt;St. Louis University.[Online].[Accessed 7 February 2015]&lt;/full-title&gt;&lt;/periodical&gt;&lt;dates&gt;&lt;year&gt;2015&lt;/year&gt;&lt;/dates&gt;&lt;urls&gt;&lt;/urls&gt;&lt;/record&gt;&lt;/Cite&gt;&lt;/EndNote&gt;</w:instrText>
       </w:r>
       <w:r>
         <w:fldChar w:fldCharType="separate"/>
@@ -5370,7 +5417,7 @@
         <w:rPr>
           <w:noProof/>
         </w:rPr>
-        <w:t>[26]</w:t>
+        <w:t>[27]</w:t>
       </w:r>
       <w:r>
         <w:fldChar w:fldCharType="end"/>
@@ -5414,7 +5461,7 @@
         <w:fldChar w:fldCharType="begin"/>
       </w:r>
       <w:r>
-        <w:instrText xml:space="preserve"> ADDIN EN.CITE &lt;EndNote&gt;&lt;Cite&gt;&lt;Author&gt;Deepak&lt;/Author&gt;&lt;Year&gt;2012&lt;/Year&gt;&lt;RecNum&gt;94&lt;/RecNum&gt;&lt;DisplayText&gt;[28]&lt;/DisplayText&gt;&lt;record&gt;&lt;rec-number&gt;94&lt;/rec-number&gt;&lt;foreign-keys&gt;&lt;key app="EN" db-id="s2tw2pe5hwzta8esap0xpxarvrrwetsezwzd" timestamp="1492085975"&gt;94&lt;/key&gt;&lt;/foreign-keys&gt;&lt;ref-type name="Journal Article"&gt;17&lt;/ref-type&gt;&lt;contributors&gt;&lt;authors&gt;&lt;author&gt;Deepak, Ravi A&lt;/author&gt;&lt;author&gt;Twiggs, Robert J&lt;/author&gt;&lt;/authors&gt;&lt;/contributors&gt;&lt;titles&gt;&lt;title&gt;Thinking out of the box: Space science beyond the CubeSat&lt;/title&gt;&lt;secondary-title&gt;Journal of Small Satellites&lt;/secondary-title&gt;&lt;/titles&gt;&lt;periodical&gt;&lt;full-title&gt;Journal of Small Satellites&lt;/full-title&gt;&lt;/periodical&gt;&lt;pages&gt;3-7&lt;/pages&gt;&lt;volume&gt;1&lt;/volume&gt;&lt;number&gt;1&lt;/number&gt;&lt;dates&gt;&lt;year&gt;2012&lt;/year&gt;&lt;/dates&gt;&lt;urls&gt;&lt;/urls&gt;&lt;/record&gt;&lt;/Cite&gt;&lt;/EndNote&gt;</w:instrText>
+        <w:instrText xml:space="preserve"> ADDIN EN.CITE &lt;EndNote&gt;&lt;Cite&gt;&lt;Author&gt;Deepak&lt;/Author&gt;&lt;Year&gt;2012&lt;/Year&gt;&lt;RecNum&gt;94&lt;/RecNum&gt;&lt;DisplayText&gt;[29]&lt;/DisplayText&gt;&lt;record&gt;&lt;rec-number&gt;94&lt;/rec-number&gt;&lt;foreign-keys&gt;&lt;key app="EN" db-id="s2tw2pe5hwzta8esap0xpxarvrrwetsezwzd" timestamp="1492085975"&gt;94&lt;/key&gt;&lt;/foreign-keys&gt;&lt;ref-type name="Journal Article"&gt;17&lt;/ref-type&gt;&lt;contributors&gt;&lt;authors&gt;&lt;author&gt;Deepak, Ravi A&lt;/author&gt;&lt;author&gt;Twiggs, Robert J&lt;/author&gt;&lt;/authors&gt;&lt;/contributors&gt;&lt;titles&gt;&lt;title&gt;Thinking out of the box: Space science beyond the CubeSat&lt;/title&gt;&lt;secondary-title&gt;Journal of Small Satellites&lt;/secondary-title&gt;&lt;/titles&gt;&lt;periodical&gt;&lt;full-title&gt;Journal of Small Satellites&lt;/full-title&gt;&lt;/periodical&gt;&lt;pages&gt;3-7&lt;/pages&gt;&lt;volume&gt;1&lt;/volume&gt;&lt;number&gt;1&lt;/number&gt;&lt;dates&gt;&lt;year&gt;2012&lt;/year&gt;&lt;/dates&gt;&lt;urls&gt;&lt;/urls&gt;&lt;/record&gt;&lt;/Cite&gt;&lt;/EndNote&gt;</w:instrText>
       </w:r>
       <w:r>
         <w:fldChar w:fldCharType="separate"/>
@@ -5423,7 +5470,7 @@
         <w:rPr>
           <w:noProof/>
         </w:rPr>
-        <w:t>[28]</w:t>
+        <w:t>[29]</w:t>
       </w:r>
       <w:r>
         <w:fldChar w:fldCharType="end"/>
@@ -5559,7 +5606,7 @@
         <w:fldChar w:fldCharType="begin"/>
       </w:r>
       <w:r>
-        <w:instrText xml:space="preserve"> ADDIN EN.CITE &lt;EndNote&gt;&lt;Cite&gt;&lt;Author&gt;Puig-Suari&lt;/Author&gt;&lt;Year&gt;2000&lt;/Year&gt;&lt;RecNum&gt;96&lt;/RecNum&gt;&lt;DisplayText&gt;[29]&lt;/DisplayText&gt;&lt;record&gt;&lt;rec-number&gt;96&lt;/rec-number&gt;&lt;foreign-keys&gt;&lt;key app="EN" db-id="s2tw2pe5hwzta8esap0xpxarvrrwetsezwzd" timestamp="1492086700"&gt;96&lt;/key&gt;&lt;/foreign-keys&gt;&lt;ref-type name="Conference Proceedings"&gt;10&lt;/ref-type&gt;&lt;contributors&gt;&lt;authors&gt;&lt;author&gt;Puig-Suari, Jordi&lt;/author&gt;&lt;author&gt;Schoos, Jeremy&lt;/author&gt;&lt;author&gt;Turner, Clark&lt;/author&gt;&lt;author&gt;Wagner, Tyler&lt;/author&gt;&lt;author&gt;Connolly, Ryan&lt;/author&gt;&lt;author&gt;Block, Richard&lt;/author&gt;&lt;/authors&gt;&lt;/contributors&gt;&lt;titles&gt;&lt;title&gt;CubeSat developments at Cal Poly: the standard deployer and PolySat&lt;/title&gt;&lt;secondary-title&gt;Proceedings of SPIE-The International Society for Optical Engineering&lt;/secondary-title&gt;&lt;/titles&gt;&lt;pages&gt;72-78&lt;/pages&gt;&lt;volume&gt;4136&lt;/volume&gt;&lt;dates&gt;&lt;year&gt;2000&lt;/year&gt;&lt;/dates&gt;&lt;urls&gt;&lt;/urls&gt;&lt;/record&gt;&lt;/Cite&gt;&lt;/EndNote&gt;</w:instrText>
+        <w:instrText xml:space="preserve"> ADDIN EN.CITE &lt;EndNote&gt;&lt;Cite&gt;&lt;Author&gt;Puig-Suari&lt;/Author&gt;&lt;Year&gt;2000&lt;/Year&gt;&lt;RecNum&gt;96&lt;/RecNum&gt;&lt;DisplayText&gt;[30]&lt;/DisplayText&gt;&lt;record&gt;&lt;rec-number&gt;96&lt;/rec-number&gt;&lt;foreign-keys&gt;&lt;key app="EN" db-id="s2tw2pe5hwzta8esap0xpxarvrrwetsezwzd" timestamp="1492086700"&gt;96&lt;/key&gt;&lt;/foreign-keys&gt;&lt;ref-type name="Conference Proceedings"&gt;10&lt;/ref-type&gt;&lt;contributors&gt;&lt;authors&gt;&lt;author&gt;Puig-Suari, Jordi&lt;/author&gt;&lt;author&gt;Schoos, Jeremy&lt;/author&gt;&lt;author&gt;Turner, Clark&lt;/author&gt;&lt;author&gt;Wagner, Tyler&lt;/author&gt;&lt;author&gt;Connolly, Ryan&lt;/author&gt;&lt;author&gt;Block, Richard&lt;/author&gt;&lt;/authors&gt;&lt;/contributors&gt;&lt;titles&gt;&lt;title&gt;CubeSat developments at Cal Poly: the standard deployer and PolySat&lt;/title&gt;&lt;secondary-title&gt;Proceedings of SPIE-The International Society for Optical Engineering&lt;/secondary-title&gt;&lt;/titles&gt;&lt;pages&gt;72-78&lt;/pages&gt;&lt;volume&gt;4136&lt;/volume&gt;&lt;dates&gt;&lt;year&gt;2000&lt;/year&gt;&lt;/dates&gt;&lt;urls&gt;&lt;/urls&gt;&lt;/record&gt;&lt;/Cite&gt;&lt;/EndNote&gt;</w:instrText>
       </w:r>
       <w:r>
         <w:fldChar w:fldCharType="separate"/>
@@ -5568,7 +5615,7 @@
         <w:rPr>
           <w:noProof/>
         </w:rPr>
-        <w:t>[29]</w:t>
+        <w:t>[30]</w:t>
       </w:r>
       <w:r>
         <w:fldChar w:fldCharType="end"/>
@@ -5580,7 +5627,7 @@
         <w:fldChar w:fldCharType="begin"/>
       </w:r>
       <w:r>
-        <w:instrText xml:space="preserve"> ADDIN EN.CITE &lt;EndNote&gt;&lt;Cite&gt;&lt;Author&gt;Farkas&lt;/Author&gt;&lt;Year&gt;2005&lt;/Year&gt;&lt;RecNum&gt;98&lt;/RecNum&gt;&lt;DisplayText&gt;[30]&lt;/DisplayText&gt;&lt;record&gt;&lt;rec-number&gt;98&lt;/rec-number&gt;&lt;foreign-keys&gt;&lt;key app="EN" db-id="s2tw2pe5hwzta8esap0xpxarvrrwetsezwzd" timestamp="1492086953"&gt;98&lt;/key&gt;&lt;/foreign-keys&gt;&lt;ref-type name="Journal Article"&gt;17&lt;/ref-type&gt;&lt;contributors&gt;&lt;authors&gt;&lt;author&gt;Farkas, Jacob&lt;/author&gt;&lt;/authors&gt;&lt;/contributors&gt;&lt;titles&gt;&lt;title&gt;CPX: Design of a standard cubesat software bus&lt;/title&gt;&lt;secondary-title&gt;California State University, California, USA&lt;/secondary-title&gt;&lt;/titles&gt;&lt;periodical&gt;&lt;full-title&gt;California State University, California, USA&lt;/full-title&gt;&lt;/periodical&gt;&lt;dates&gt;&lt;year&gt;2005&lt;/year&gt;&lt;/dates&gt;&lt;urls&gt;&lt;/urls&gt;&lt;/record&gt;&lt;/Cite&gt;&lt;/EndNote&gt;</w:instrText>
+        <w:instrText xml:space="preserve"> ADDIN EN.CITE &lt;EndNote&gt;&lt;Cite&gt;&lt;Author&gt;Farkas&lt;/Author&gt;&lt;Year&gt;2005&lt;/Year&gt;&lt;RecNum&gt;98&lt;/RecNum&gt;&lt;DisplayText&gt;[31]&lt;/DisplayText&gt;&lt;record&gt;&lt;rec-number&gt;98&lt;/rec-number&gt;&lt;foreign-keys&gt;&lt;key app="EN" db-id="s2tw2pe5hwzta8esap0xpxarvrrwetsezwzd" timestamp="1492086953"&gt;98&lt;/key&gt;&lt;/foreign-keys&gt;&lt;ref-type name="Journal Article"&gt;17&lt;/ref-type&gt;&lt;contributors&gt;&lt;authors&gt;&lt;author&gt;Farkas, Jacob&lt;/author&gt;&lt;/authors&gt;&lt;/contributors&gt;&lt;titles&gt;&lt;title&gt;CPX: Design of a standard cubesat software bus&lt;/title&gt;&lt;secondary-title&gt;California State University, California, USA&lt;/secondary-title&gt;&lt;/titles&gt;&lt;periodical&gt;&lt;full-title&gt;California State University, California, USA&lt;/full-title&gt;&lt;/periodical&gt;&lt;dates&gt;&lt;year&gt;2005&lt;/year&gt;&lt;/dates&gt;&lt;urls&gt;&lt;/urls&gt;&lt;/record&gt;&lt;/Cite&gt;&lt;/EndNote&gt;</w:instrText>
       </w:r>
       <w:r>
         <w:fldChar w:fldCharType="separate"/>
@@ -5589,7 +5636,7 @@
         <w:rPr>
           <w:noProof/>
         </w:rPr>
-        <w:t>[30]</w:t>
+        <w:t>[31]</w:t>
       </w:r>
       <w:r>
         <w:fldChar w:fldCharType="end"/>
@@ -5604,7 +5651,7 @@
         <w:fldChar w:fldCharType="begin"/>
       </w:r>
       <w:r>
-        <w:instrText xml:space="preserve"> ADDIN EN.CITE &lt;EndNote&gt;&lt;Cite&gt;&lt;Author&gt;Straub&lt;/Author&gt;&lt;Year&gt;2013&lt;/Year&gt;&lt;RecNum&gt;95&lt;/RecNum&gt;&lt;DisplayText&gt;[31]&lt;/DisplayText&gt;&lt;record&gt;&lt;rec-number&gt;95&lt;/rec-number&gt;&lt;foreign-keys&gt;&lt;key app="EN" db-id="s2tw2pe5hwzta8esap0xpxarvrrwetsezwzd" timestamp="1492086116"&gt;95&lt;/key&gt;&lt;/foreign-keys&gt;&lt;ref-type name="Journal Article"&gt;17&lt;/ref-type&gt;&lt;contributors&gt;&lt;authors&gt;&lt;author&gt;Straub, Jeremy&lt;/author&gt;&lt;author&gt;Korvald, Christoffer&lt;/author&gt;&lt;author&gt;Nervold, Anders&lt;/author&gt;&lt;author&gt;Mohammad, Atif&lt;/author&gt;&lt;author&gt;Root, Noah&lt;/author&gt;&lt;author&gt;Long, Nicholas&lt;/author&gt;&lt;author&gt;Torgerson, Donovan&lt;/author&gt;&lt;/authors&gt;&lt;/contributors&gt;&lt;titles&gt;&lt;title&gt;OpenOrbiter: A low-cost, educational prototype CubeSat mission architecture&lt;/title&gt;&lt;secondary-title&gt;Machines&lt;/secondary-title&gt;&lt;/titles&gt;&lt;periodical&gt;&lt;full-title&gt;Machines&lt;/full-title&gt;&lt;/periodical&gt;&lt;pages&gt;1&lt;/pages&gt;&lt;volume&gt;1&lt;/volume&gt;&lt;number&gt;1&lt;/number&gt;&lt;dates&gt;&lt;year&gt;2013&lt;/year&gt;&lt;/dates&gt;&lt;isbn&gt;2075-1702&lt;/isbn&gt;&lt;urls&gt;&lt;/urls&gt;&lt;/record&gt;&lt;/Cite&gt;&lt;/EndNote&gt;</w:instrText>
+        <w:instrText xml:space="preserve"> ADDIN EN.CITE &lt;EndNote&gt;&lt;Cite&gt;&lt;Author&gt;Straub&lt;/Author&gt;&lt;Year&gt;2013&lt;/Year&gt;&lt;RecNum&gt;95&lt;/RecNum&gt;&lt;DisplayText&gt;[32]&lt;/DisplayText&gt;&lt;record&gt;&lt;rec-number&gt;95&lt;/rec-number&gt;&lt;foreign-keys&gt;&lt;key app="EN" db-id="s2tw2pe5hwzta8esap0xpxarvrrwetsezwzd" timestamp="1492086116"&gt;95&lt;/key&gt;&lt;/foreign-keys&gt;&lt;ref-type name="Journal Article"&gt;17&lt;/ref-type&gt;&lt;contributors&gt;&lt;authors&gt;&lt;author&gt;Straub, Jeremy&lt;/author&gt;&lt;author&gt;Korvald, Christoffer&lt;/author&gt;&lt;author&gt;Nervold, Anders&lt;/author&gt;&lt;author&gt;Mohammad, Atif&lt;/author&gt;&lt;author&gt;Root, Noah&lt;/author&gt;&lt;author&gt;Long, Nicholas&lt;/author&gt;&lt;author&gt;Torgerson, Donovan&lt;/author&gt;&lt;/authors&gt;&lt;/contributors&gt;&lt;titles&gt;&lt;title&gt;OpenOrbiter: A low-cost, educational prototype CubeSat mission architecture&lt;/title&gt;&lt;secondary-title&gt;Machines&lt;/secondary-title&gt;&lt;/titles&gt;&lt;periodical&gt;&lt;full-title&gt;Machines&lt;/full-title&gt;&lt;/periodical&gt;&lt;pages&gt;1&lt;/pages&gt;&lt;volume&gt;1&lt;/volume&gt;&lt;number&gt;1&lt;/number&gt;&lt;dates&gt;&lt;year&gt;2013&lt;/year&gt;&lt;/dates&gt;&lt;isbn&gt;2075-1702&lt;/isbn&gt;&lt;urls&gt;&lt;/urls&gt;&lt;/record&gt;&lt;/Cite&gt;&lt;/EndNote&gt;</w:instrText>
       </w:r>
       <w:r>
         <w:fldChar w:fldCharType="separate"/>
@@ -5613,7 +5660,7 @@
         <w:rPr>
           <w:noProof/>
         </w:rPr>
-        <w:t>[31]</w:t>
+        <w:t>[32]</w:t>
       </w:r>
       <w:r>
         <w:fldChar w:fldCharType="end"/>
@@ -5637,7 +5684,7 @@
         <w:fldChar w:fldCharType="begin"/>
       </w:r>
       <w:r>
-        <w:instrText xml:space="preserve"> ADDIN EN.CITE &lt;EndNote&gt;&lt;Cite&gt;&lt;Author&gt;Nervold&lt;/Author&gt;&lt;Year&gt;2016&lt;/Year&gt;&lt;RecNum&gt;99&lt;/RecNum&gt;&lt;DisplayText&gt;[32]&lt;/DisplayText&gt;&lt;record&gt;&lt;rec-number&gt;99&lt;/rec-number&gt;&lt;foreign-keys&gt;&lt;key app="EN" db-id="s2tw2pe5hwzta8esap0xpxarvrrwetsezwzd" timestamp="1492087285"&gt;99&lt;/key&gt;&lt;/foreign-keys&gt;&lt;ref-type name="Journal Article"&gt;17&lt;/ref-type&gt;&lt;contributors&gt;&lt;authors&gt;&lt;author&gt;Nervold, Anders Kose&lt;/author&gt;&lt;author&gt;Berk, Joshua&lt;/author&gt;&lt;author&gt;Straub, Jeremy&lt;/author&gt;&lt;author&gt;Whalen, David&lt;/author&gt;&lt;/authors&gt;&lt;/contributors&gt;&lt;titles&gt;&lt;title&gt;A Pathway to Small Satellite Market Growth&lt;/title&gt;&lt;secondary-title&gt;Advances in Aerospace Science and Technology&lt;/secondary-title&gt;&lt;/titles&gt;&lt;periodical&gt;&lt;full-title&gt;Advances in Aerospace Science and Technology&lt;/full-title&gt;&lt;/periodical&gt;&lt;pages&gt;14&lt;/pages&gt;&lt;volume&gt;1&lt;/volume&gt;&lt;number&gt;01&lt;/number&gt;&lt;dates&gt;&lt;year&gt;2016&lt;/year&gt;&lt;/dates&gt;&lt;urls&gt;&lt;/urls&gt;&lt;/record&gt;&lt;/Cite&gt;&lt;/EndNote&gt;</w:instrText>
+        <w:instrText xml:space="preserve"> ADDIN EN.CITE &lt;EndNote&gt;&lt;Cite&gt;&lt;Author&gt;Nervold&lt;/Author&gt;&lt;Year&gt;2016&lt;/Year&gt;&lt;RecNum&gt;99&lt;/RecNum&gt;&lt;DisplayText&gt;[33]&lt;/DisplayText&gt;&lt;record&gt;&lt;rec-number&gt;99&lt;/rec-number&gt;&lt;foreign-keys&gt;&lt;key app="EN" db-id="s2tw2pe5hwzta8esap0xpxarvrrwetsezwzd" timestamp="1492087285"&gt;99&lt;/key&gt;&lt;/foreign-keys&gt;&lt;ref-type name="Journal Article"&gt;17&lt;/ref-type&gt;&lt;contributors&gt;&lt;authors&gt;&lt;author&gt;Nervold, Anders Kose&lt;/author&gt;&lt;author&gt;Berk, Joshua&lt;/author&gt;&lt;author&gt;Straub, Jeremy&lt;/author&gt;&lt;author&gt;Whalen, David&lt;/author&gt;&lt;/authors&gt;&lt;/contributors&gt;&lt;titles&gt;&lt;title&gt;A Pathway to Small Satellite Market Growth&lt;/title&gt;&lt;secondary-title&gt;Advances in Aerospace Science and Technology&lt;/secondary-title&gt;&lt;/titles&gt;&lt;periodical&gt;&lt;full-title&gt;Advances in Aerospace Science and Technology&lt;/full-title&gt;&lt;/periodical&gt;&lt;pages&gt;14&lt;/pages&gt;&lt;volume&gt;1&lt;/volume&gt;&lt;number&gt;01&lt;/number&gt;&lt;dates&gt;&lt;year&gt;2016&lt;/year&gt;&lt;/dates&gt;&lt;urls&gt;&lt;/urls&gt;&lt;/record&gt;&lt;/Cite&gt;&lt;/EndNote&gt;</w:instrText>
       </w:r>
       <w:r>
         <w:fldChar w:fldCharType="separate"/>
@@ -5646,7 +5693,7 @@
         <w:rPr>
           <w:noProof/>
         </w:rPr>
-        <w:t>[32]</w:t>
+        <w:t>[33]</w:t>
       </w:r>
       <w:r>
         <w:fldChar w:fldCharType="end"/>
@@ -5700,7 +5747,7 @@
         <w:fldChar w:fldCharType="begin"/>
       </w:r>
       <w:r>
-        <w:instrText xml:space="preserve"> ADDIN EN.CITE &lt;EndNote&gt;&lt;Cite&gt;&lt;Author&gt;Hayward&lt;/Author&gt;&lt;Year&gt;2017&lt;/Year&gt;&lt;RecNum&gt;100&lt;/RecNum&gt;&lt;DisplayText&gt;[33]&lt;/DisplayText&gt;&lt;record&gt;&lt;rec-number&gt;100&lt;/rec-number&gt;&lt;foreign-keys&gt;&lt;key app="EN" db-id="s2tw2pe5hwzta8esap0xpxarvrrwetsezwzd" timestamp="1492087884"&gt;100&lt;/key&gt;&lt;/foreign-keys&gt;&lt;ref-type name="Book Section"&gt;5&lt;/ref-type&gt;&lt;contributors&gt;&lt;authors&gt;&lt;author&gt;Hayward, Keith&lt;/author&gt;&lt;/authors&gt;&lt;/contributors&gt;&lt;titles&gt;&lt;title&gt;The Economics of Launch Vehicles: Towards a New Business Model&lt;/title&gt;&lt;secondary-title&gt;Yearbook on Space Policy 2015&lt;/secondary-title&gt;&lt;/titles&gt;&lt;pages&gt;247-256&lt;/pages&gt;&lt;dates&gt;&lt;year&gt;2017&lt;/year&gt;&lt;/dates&gt;&lt;publisher&gt;Springer&lt;/publisher&gt;&lt;urls&gt;&lt;/urls&gt;&lt;/record&gt;&lt;/Cite&gt;&lt;/EndNote&gt;</w:instrText>
+        <w:instrText xml:space="preserve"> ADDIN EN.CITE &lt;EndNote&gt;&lt;Cite&gt;&lt;Author&gt;Hayward&lt;/Author&gt;&lt;Year&gt;2017&lt;/Year&gt;&lt;RecNum&gt;100&lt;/RecNum&gt;&lt;DisplayText&gt;[34]&lt;/DisplayText&gt;&lt;record&gt;&lt;rec-number&gt;100&lt;/rec-number&gt;&lt;foreign-keys&gt;&lt;key app="EN" db-id="s2tw2pe5hwzta8esap0xpxarvrrwetsezwzd" timestamp="1492087884"&gt;100&lt;/key&gt;&lt;/foreign-keys&gt;&lt;ref-type name="Book Section"&gt;5&lt;/ref-type&gt;&lt;contributors&gt;&lt;authors&gt;&lt;author&gt;Hayward, Keith&lt;/author&gt;&lt;/authors&gt;&lt;/contributors&gt;&lt;titles&gt;&lt;title&gt;The Economics of Launch Vehicles: Towards a New Business Model&lt;/title&gt;&lt;secondary-title&gt;Yearbook on Space Policy 2015&lt;/secondary-title&gt;&lt;/titles&gt;&lt;pages&gt;247-256&lt;/pages&gt;&lt;dates&gt;&lt;year&gt;2017&lt;/year&gt;&lt;/dates&gt;&lt;publisher&gt;Springer&lt;/publisher&gt;&lt;urls&gt;&lt;/urls&gt;&lt;/record&gt;&lt;/Cite&gt;&lt;/EndNote&gt;</w:instrText>
       </w:r>
       <w:r>
         <w:fldChar w:fldCharType="separate"/>
@@ -5709,22 +5756,52 @@
         <w:rPr>
           <w:noProof/>
         </w:rPr>
+        <w:t>[34]</w:t>
+      </w:r>
+      <w:r>
+        <w:fldChar w:fldCharType="end"/>
+      </w:r>
+      <w:r>
+        <w:t xml:space="preserve">. These factors have led to CubeSat </w:t>
+      </w:r>
+      <w:r>
+        <w:t xml:space="preserve">launch costs as low as $10,000 </w:t>
+      </w:r>
+      <w:r>
+        <w:fldChar w:fldCharType="begin"/>
+      </w:r>
+      <w:r>
+        <w:instrText xml:space="preserve"> ADDIN EN.CITE &lt;EndNote&gt;&lt;Cite&gt;&lt;Author&gt;Nervold&lt;/Author&gt;&lt;Year&gt;2016&lt;/Year&gt;&lt;RecNum&gt;99&lt;/RecNum&gt;&lt;DisplayText&gt;[33]&lt;/DisplayText&gt;&lt;record&gt;&lt;rec-number&gt;99&lt;/rec-number&gt;&lt;foreign-keys&gt;&lt;key app="EN" db-id="s2tw2pe5hwzta8esap0xpxarvrrwetsezwzd" timestamp="1492087285"&gt;99&lt;/key&gt;&lt;/foreign-keys&gt;&lt;ref-type name="Journal Article"&gt;17&lt;/ref-type&gt;&lt;contributors&gt;&lt;authors&gt;&lt;author&gt;Nervold, Anders Kose&lt;/author&gt;&lt;author&gt;Berk, Joshua&lt;/author&gt;&lt;author&gt;Straub, Jeremy&lt;/author&gt;&lt;author&gt;Whalen, David&lt;/author&gt;&lt;/authors&gt;&lt;/contributors&gt;&lt;titles&gt;&lt;title&gt;A Pathway to Small Satellite Market Growth&lt;/title&gt;&lt;secondary-title&gt;Advances in Aerospace Science and Technology&lt;/secondary-title&gt;&lt;/titles&gt;&lt;periodical&gt;&lt;full-title&gt;Advances in Aerospace Science and Technology&lt;/full-title&gt;&lt;/periodical&gt;&lt;pages&gt;14&lt;/pages&gt;&lt;volume&gt;1&lt;/volume&gt;&lt;number&gt;01&lt;/number&gt;&lt;dates&gt;&lt;year&gt;2016&lt;/year&gt;&lt;/dates&gt;&lt;urls&gt;&lt;/urls&gt;&lt;/record&gt;&lt;/Cite&gt;&lt;/EndNote&gt;</w:instrText>
+      </w:r>
+      <w:r>
+        <w:fldChar w:fldCharType="separate"/>
+      </w:r>
+      <w:r>
+        <w:rPr>
+          <w:noProof/>
+        </w:rPr>
         <w:t>[33]</w:t>
       </w:r>
       <w:r>
         <w:fldChar w:fldCharType="end"/>
       </w:r>
       <w:r>
-        <w:t xml:space="preserve">. These factors have led to CubeSat </w:t>
-      </w:r>
-      <w:r>
-        <w:t xml:space="preserve">launch costs as low as $10,000 </w:t>
+        <w:t xml:space="preserve">. </w:t>
+      </w:r>
+      <w:r>
+        <w:t xml:space="preserve">With recent development towards multi-CubeSat and CSN mission, multiple CubeSats may take the place of their larger counterparts at a fraction of the cost. CubeSats are also making the move beyond </w:t>
+      </w:r>
+      <w:r>
+        <w:t>LEO with new developments towards</w:t>
+      </w:r>
+      <w:r>
+        <w:t xml:space="preserve"> deep space and lunar applications </w:t>
       </w:r>
       <w:r>
         <w:fldChar w:fldCharType="begin"/>
       </w:r>
       <w:r>
-        <w:instrText xml:space="preserve"> ADDIN EN.CITE &lt;EndNote&gt;&lt;Cite&gt;&lt;Author&gt;Nervold&lt;/Author&gt;&lt;Year&gt;2016&lt;/Year&gt;&lt;RecNum&gt;99&lt;/RecNum&gt;&lt;DisplayText&gt;[32]&lt;/DisplayText&gt;&lt;record&gt;&lt;rec-number&gt;99&lt;/rec-number&gt;&lt;foreign-keys&gt;&lt;key app="EN" db-id="s2tw2pe5hwzta8esap0xpxarvrrwetsezwzd" timestamp="1492087285"&gt;99&lt;/key&gt;&lt;/foreign-keys&gt;&lt;ref-type name="Journal Article"&gt;17&lt;/ref-type&gt;&lt;contributors&gt;&lt;authors&gt;&lt;author&gt;Nervold, Anders Kose&lt;/author&gt;&lt;author&gt;Berk, Joshua&lt;/author&gt;&lt;author&gt;Straub, Jeremy&lt;/author&gt;&lt;author&gt;Whalen, David&lt;/author&gt;&lt;/authors&gt;&lt;/contributors&gt;&lt;titles&gt;&lt;title&gt;A Pathway to Small Satellite Market Growth&lt;/title&gt;&lt;secondary-title&gt;Advances in Aerospace Science and Technology&lt;/secondary-title&gt;&lt;/titles&gt;&lt;periodical&gt;&lt;full-title&gt;Advances in Aerospace Science and Technology&lt;/full-title&gt;&lt;/periodical&gt;&lt;pages&gt;14&lt;/pages&gt;&lt;volume&gt;1&lt;/volume&gt;&lt;number&gt;01&lt;/number&gt;&lt;dates&gt;&lt;year&gt;2016&lt;/year&gt;&lt;/dates&gt;&lt;urls&gt;&lt;/urls&gt;&lt;/record&gt;&lt;/Cite&gt;&lt;/EndNote&gt;</w:instrText>
+        <w:instrText xml:space="preserve"> ADDIN EN.CITE &lt;EndNote&gt;&lt;Cite&gt;&lt;Author&gt;Hitt&lt;/Author&gt;&lt;Year&gt;2016&lt;/Year&gt;&lt;RecNum&gt;36&lt;/RecNum&gt;&lt;DisplayText&gt;[16, 18]&lt;/DisplayText&gt;&lt;record&gt;&lt;rec-number&gt;36&lt;/rec-number&gt;&lt;foreign-keys&gt;&lt;key app="EN" db-id="s2tw2pe5hwzta8esap0xpxarvrrwetsezwzd" timestamp="1485344008"&gt;36&lt;/key&gt;&lt;/foreign-keys&gt;&lt;ref-type name="Journal Article"&gt;17&lt;/ref-type&gt;&lt;contributors&gt;&lt;authors&gt;&lt;author&gt;Hitt, David&lt;/author&gt;&lt;author&gt;Robinson, Kimberly F&lt;/author&gt;&lt;author&gt;Creech, Stephen D&lt;/author&gt;&lt;/authors&gt;&lt;/contributors&gt;&lt;titles&gt;&lt;title&gt;NASA&amp;apos;s Space Launch System: A New Opportunity for CubeSats&lt;/title&gt;&lt;/titles&gt;&lt;dates&gt;&lt;year&gt;2016&lt;/year&gt;&lt;/dates&gt;&lt;urls&gt;&lt;/urls&gt;&lt;/record&gt;&lt;/Cite&gt;&lt;Cite&gt;&lt;Author&gt;Tsay&lt;/Author&gt;&lt;Year&gt;2015&lt;/Year&gt;&lt;RecNum&gt;40&lt;/RecNum&gt;&lt;record&gt;&lt;rec-number&gt;40&lt;/rec-number&gt;&lt;foreign-keys&gt;&lt;key app="EN" db-id="s2tw2pe5hwzta8esap0xpxarvrrwetsezwzd" timestamp="1485344223"&gt;40&lt;/key&gt;&lt;/foreign-keys&gt;&lt;ref-type name="Journal Article"&gt;17&lt;/ref-type&gt;&lt;contributors&gt;&lt;authors&gt;&lt;author&gt;Tsay, Michael&lt;/author&gt;&lt;author&gt;Frongillo, John&lt;/author&gt;&lt;author&gt;Hohman, Kurt&lt;/author&gt;&lt;author&gt;Malphrus, Benjamin Kevin&lt;/author&gt;&lt;/authors&gt;&lt;/contributors&gt;&lt;titles&gt;&lt;title&gt;LunarCube: A Deep Space 6U CubeSat with Mission Enabling Ion Propulsion Technology&lt;/title&gt;&lt;/titles&gt;&lt;dates&gt;&lt;year&gt;2015&lt;/year&gt;&lt;/dates&gt;&lt;urls&gt;&lt;/urls&gt;&lt;/record&gt;&lt;/Cite&gt;&lt;/EndNote&gt;</w:instrText>
       </w:r>
       <w:r>
         <w:fldChar w:fldCharType="separate"/>
@@ -5733,42 +5810,12 @@
         <w:rPr>
           <w:noProof/>
         </w:rPr>
-        <w:t>[32]</w:t>
+        <w:t>[16, 18]</w:t>
       </w:r>
       <w:r>
         <w:fldChar w:fldCharType="end"/>
       </w:r>
       <w:r>
-        <w:t xml:space="preserve">. </w:t>
-      </w:r>
-      <w:r>
-        <w:t xml:space="preserve">With recent development towards multi-CubeSat and CSN mission, multiple CubeSats may take the place of their larger counterparts at a fraction of the cost. CubeSats are also making the move beyond </w:t>
-      </w:r>
-      <w:r>
-        <w:t>LEO with new developments towards</w:t>
-      </w:r>
-      <w:r>
-        <w:t xml:space="preserve"> deep space and lunar applications </w:t>
-      </w:r>
-      <w:r>
-        <w:fldChar w:fldCharType="begin"/>
-      </w:r>
-      <w:r>
-        <w:instrText xml:space="preserve"> ADDIN EN.CITE &lt;EndNote&gt;&lt;Cite&gt;&lt;Author&gt;Hitt&lt;/Author&gt;&lt;Year&gt;2016&lt;/Year&gt;&lt;RecNum&gt;36&lt;/RecNum&gt;&lt;DisplayText&gt;[16, 18]&lt;/DisplayText&gt;&lt;record&gt;&lt;rec-number&gt;36&lt;/rec-number&gt;&lt;foreign-keys&gt;&lt;key app="EN" db-id="s2tw2pe5hwzta8esap0xpxarvrrwetsezwzd" timestamp="1485344008"&gt;36&lt;/key&gt;&lt;/foreign-keys&gt;&lt;ref-type name="Journal Article"&gt;17&lt;/ref-type&gt;&lt;contributors&gt;&lt;authors&gt;&lt;author&gt;Hitt, David&lt;/author&gt;&lt;author&gt;Robinson, Kimberly F&lt;/author&gt;&lt;author&gt;Creech, Stephen D&lt;/author&gt;&lt;/authors&gt;&lt;/contributors&gt;&lt;titles&gt;&lt;title&gt;NASA&amp;apos;s Space Launch System: A New Opportunity for CubeSats&lt;/title&gt;&lt;/titles&gt;&lt;dates&gt;&lt;year&gt;2016&lt;/year&gt;&lt;/dates&gt;&lt;urls&gt;&lt;/urls&gt;&lt;/record&gt;&lt;/Cite&gt;&lt;Cite&gt;&lt;Author&gt;Tsay&lt;/Author&gt;&lt;Year&gt;2015&lt;/Year&gt;&lt;RecNum&gt;40&lt;/RecNum&gt;&lt;record&gt;&lt;rec-number&gt;40&lt;/rec-number&gt;&lt;foreign-keys&gt;&lt;key app="EN" db-id="s2tw2pe5hwzta8esap0xpxarvrrwetsezwzd" timestamp="1485344223"&gt;40&lt;/key&gt;&lt;/foreign-keys&gt;&lt;ref-type name="Journal Article"&gt;17&lt;/ref-type&gt;&lt;contributors&gt;&lt;authors&gt;&lt;author&gt;Tsay, Michael&lt;/author&gt;&lt;author&gt;Frongillo, John&lt;/author&gt;&lt;author&gt;Hohman, Kurt&lt;/author&gt;&lt;author&gt;Malphrus, Benjamin Kevin&lt;/author&gt;&lt;/authors&gt;&lt;/contributors&gt;&lt;titles&gt;&lt;title&gt;LunarCube: A Deep Space 6U CubeSat with Mission Enabling Ion Propulsion Technology&lt;/title&gt;&lt;/titles&gt;&lt;dates&gt;&lt;year&gt;2015&lt;/year&gt;&lt;/dates&gt;&lt;urls&gt;&lt;/urls&gt;&lt;/record&gt;&lt;/Cite&gt;&lt;/EndNote&gt;</w:instrText>
-      </w:r>
-      <w:r>
-        <w:fldChar w:fldCharType="separate"/>
-      </w:r>
-      <w:r>
-        <w:rPr>
-          <w:noProof/>
-        </w:rPr>
-        <w:t>[16, 18]</w:t>
-      </w:r>
-      <w:r>
-        <w:fldChar w:fldCharType="end"/>
-      </w:r>
-      <w:r>
         <w:t>.</w:t>
       </w:r>
     </w:p>
@@ -5776,11 +5823,11 @@
       <w:pPr>
         <w:pStyle w:val="Heading3"/>
       </w:pPr>
-      <w:bookmarkStart w:id="11" w:name="_Toc479772936"/>
+      <w:bookmarkStart w:id="12" w:name="_Toc479772936"/>
       <w:r>
         <w:t>Capabilities</w:t>
       </w:r>
-      <w:bookmarkEnd w:id="11"/>
+      <w:bookmarkEnd w:id="12"/>
     </w:p>
     <w:p>
       <w:r>
@@ -5837,7 +5884,7 @@
         <w:fldChar w:fldCharType="begin"/>
       </w:r>
       <w:r>
-        <w:instrText xml:space="preserve"> ADDIN EN.CITE &lt;EndNote&gt;&lt;Cite&gt;&lt;Author&gt;Beech&lt;/Author&gt;&lt;Year&gt;1997&lt;/Year&gt;&lt;RecNum&gt;102&lt;/RecNum&gt;&lt;DisplayText&gt;[34]&lt;/DisplayText&gt;&lt;record&gt;&lt;rec-number&gt;102&lt;/rec-number&gt;&lt;foreign-keys&gt;&lt;key app="EN" db-id="s2tw2pe5hwzta8esap0xpxarvrrwetsezwzd" timestamp="1492174361"&gt;102&lt;/key&gt;&lt;/foreign-keys&gt;&lt;ref-type name="Conference Proceedings"&gt;10&lt;/ref-type&gt;&lt;contributors&gt;&lt;authors&gt;&lt;author&gt;Beech, William A&lt;/author&gt;&lt;author&gt;Nielsen, Douglas E&lt;/author&gt;&lt;author&gt;Noo, Jack Taylor&lt;/author&gt;&lt;author&gt;Ncuu, Lee Knoper&lt;/author&gt;&lt;/authors&gt;&lt;/contributors&gt;&lt;titles&gt;&lt;title&gt;AX. 25 Link Access Protocol for Amateur Packet Radio, Version: 2.2 Rev&lt;/title&gt;&lt;secondary-title&gt;Tucson Amateur Packet Radio Corp&lt;/secondary-title&gt;&lt;/titles&gt;&lt;dates&gt;&lt;year&gt;1997&lt;/year&gt;&lt;/dates&gt;&lt;publisher&gt;Citeseer&lt;/publisher&gt;&lt;urls&gt;&lt;/urls&gt;&lt;/record&gt;&lt;/Cite&gt;&lt;/EndNote&gt;</w:instrText>
+        <w:instrText xml:space="preserve"> ADDIN EN.CITE &lt;EndNote&gt;&lt;Cite&gt;&lt;Author&gt;Beech&lt;/Author&gt;&lt;Year&gt;1997&lt;/Year&gt;&lt;RecNum&gt;102&lt;/RecNum&gt;&lt;DisplayText&gt;[35]&lt;/DisplayText&gt;&lt;record&gt;&lt;rec-number&gt;102&lt;/rec-number&gt;&lt;foreign-keys&gt;&lt;key app="EN" db-id="s2tw2pe5hwzta8esap0xpxarvrrwetsezwzd" timestamp="1492174361"&gt;102&lt;/key&gt;&lt;/foreign-keys&gt;&lt;ref-type name="Conference Proceedings"&gt;10&lt;/ref-type&gt;&lt;contributors&gt;&lt;authors&gt;&lt;author&gt;Beech, William A&lt;/author&gt;&lt;author&gt;Nielsen, Douglas E&lt;/author&gt;&lt;author&gt;Noo, Jack Taylor&lt;/author&gt;&lt;author&gt;Ncuu, Lee Knoper&lt;/author&gt;&lt;/authors&gt;&lt;/contributors&gt;&lt;titles&gt;&lt;title&gt;AX. 25 Link Access Protocol for Amateur Packet Radio, Version: 2.2 Rev&lt;/title&gt;&lt;secondary-title&gt;Tucson Amateur Packet Radio Corp&lt;/secondary-title&gt;&lt;/titles&gt;&lt;dates&gt;&lt;year&gt;1997&lt;/year&gt;&lt;/dates&gt;&lt;publisher&gt;Citeseer&lt;/publisher&gt;&lt;urls&gt;&lt;/urls&gt;&lt;/record&gt;&lt;/Cite&gt;&lt;/EndNote&gt;</w:instrText>
       </w:r>
       <w:r>
         <w:fldChar w:fldCharType="separate"/>
@@ -5846,7 +5893,7 @@
         <w:rPr>
           <w:noProof/>
         </w:rPr>
-        <w:t>[34]</w:t>
+        <w:t>[35]</w:t>
       </w:r>
       <w:r>
         <w:fldChar w:fldCharType="end"/>
@@ -5888,7 +5935,7 @@
         <w:fldChar w:fldCharType="begin"/>
       </w:r>
       <w:r>
-        <w:instrText xml:space="preserve"> ADDIN EN.CITE &lt;EndNote&gt;&lt;Cite&gt;&lt;Author&gt;Muri&lt;/Author&gt;&lt;Year&gt;2012&lt;/Year&gt;&lt;RecNum&gt;60&lt;/RecNum&gt;&lt;DisplayText&gt;[35]&lt;/DisplayText&gt;&lt;record&gt;&lt;rec-number&gt;60&lt;/rec-number&gt;&lt;foreign-keys&gt;&lt;key app="EN" db-id="s2tw2pe5hwzta8esap0xpxarvrrwetsezwzd" timestamp="1486033762"&gt;60&lt;/key&gt;&lt;/foreign-keys&gt;&lt;ref-type name="Journal Article"&gt;17&lt;/ref-type&gt;&lt;contributors&gt;&lt;authors&gt;&lt;author&gt;Muri, Paul&lt;/author&gt;&lt;author&gt;McNair, Janise&lt;/author&gt;&lt;/authors&gt;&lt;/contributors&gt;&lt;titles&gt;&lt;title&gt;A survey of communication sub-systems for intersatellite linked systems and CubeSat missions&lt;/title&gt;&lt;secondary-title&gt;JCM&lt;/secondary-title&gt;&lt;/titles&gt;&lt;periodical&gt;&lt;full-title&gt;JCM&lt;/full-title&gt;&lt;/periodical&gt;&lt;pages&gt;290-308&lt;/pages&gt;&lt;volume&gt;7&lt;/volume&gt;&lt;number&gt;4&lt;/number&gt;&lt;dates&gt;&lt;year&gt;2012&lt;/year&gt;&lt;/dates&gt;&lt;urls&gt;&lt;/urls&gt;&lt;/record&gt;&lt;/Cite&gt;&lt;/EndNote&gt;</w:instrText>
+        <w:instrText xml:space="preserve"> ADDIN EN.CITE &lt;EndNote&gt;&lt;Cite&gt;&lt;Author&gt;Muri&lt;/Author&gt;&lt;Year&gt;2012&lt;/Year&gt;&lt;RecNum&gt;60&lt;/RecNum&gt;&lt;DisplayText&gt;[36]&lt;/DisplayText&gt;&lt;record&gt;&lt;rec-number&gt;60&lt;/rec-number&gt;&lt;foreign-keys&gt;&lt;key app="EN" db-id="s2tw2pe5hwzta8esap0xpxarvrrwetsezwzd" timestamp="1486033762"&gt;60&lt;/key&gt;&lt;/foreign-keys&gt;&lt;ref-type name="Journal Article"&gt;17&lt;/ref-type&gt;&lt;contributors&gt;&lt;authors&gt;&lt;author&gt;Muri, Paul&lt;/author&gt;&lt;author&gt;McNair, Janise&lt;/author&gt;&lt;/authors&gt;&lt;/contributors&gt;&lt;titles&gt;&lt;title&gt;A survey of communication sub-systems for intersatellite linked systems and CubeSat missions&lt;/title&gt;&lt;secondary-title&gt;JCM&lt;/secondary-title&gt;&lt;/titles&gt;&lt;periodical&gt;&lt;full-title&gt;JCM&lt;/full-title&gt;&lt;/periodical&gt;&lt;pages&gt;290-308&lt;/pages&gt;&lt;volume&gt;7&lt;/volume&gt;&lt;number&gt;4&lt;/number&gt;&lt;dates&gt;&lt;year&gt;2012&lt;/year&gt;&lt;/dates&gt;&lt;urls&gt;&lt;/urls&gt;&lt;/record&gt;&lt;/Cite&gt;&lt;/EndNote&gt;</w:instrText>
       </w:r>
       <w:r>
         <w:fldChar w:fldCharType="separate"/>
@@ -5897,7 +5944,7 @@
         <w:rPr>
           <w:noProof/>
         </w:rPr>
-        <w:t>[35]</w:t>
+        <w:t>[36]</w:t>
       </w:r>
       <w:r>
         <w:fldChar w:fldCharType="end"/>
@@ -5956,7 +6003,7 @@
         <w:fldChar w:fldCharType="begin"/>
       </w:r>
       <w:r>
-        <w:instrText xml:space="preserve"> ADDIN EN.CITE &lt;EndNote&gt;&lt;Cite&gt;&lt;Author&gt;Fish&lt;/Author&gt;&lt;Year&gt;2012&lt;/Year&gt;&lt;RecNum&gt;103&lt;/RecNum&gt;&lt;DisplayText&gt;[36]&lt;/DisplayText&gt;&lt;record&gt;&lt;rec-number&gt;103&lt;/rec-number&gt;&lt;foreign-keys&gt;&lt;key app="EN" db-id="s2tw2pe5hwzta8esap0xpxarvrrwetsezwzd" timestamp="1492175170"&gt;103&lt;/key&gt;&lt;/foreign-keys&gt;&lt;ref-type name="Journal Article"&gt;17&lt;/ref-type&gt;&lt;contributors&gt;&lt;authors&gt;&lt;author&gt;Fish, Chad&lt;/author&gt;&lt;author&gt;Swenson, Charles&lt;/author&gt;&lt;author&gt;Neilsen, Tim&lt;/author&gt;&lt;author&gt;Bingham, Bryan&lt;/author&gt;&lt;author&gt;Gunther, Jake&lt;/author&gt;&lt;author&gt;Stromberg, Erik&lt;/author&gt;&lt;author&gt;Burr, Steven&lt;/author&gt;&lt;author&gt;Burt, Robert&lt;/author&gt;&lt;author&gt;Whitely, Mitch&lt;/author&gt;&lt;author&gt;Crowley, Geoff&lt;/author&gt;&lt;/authors&gt;&lt;/contributors&gt;&lt;titles&gt;&lt;title&gt;Dice mission design, development, and implementation: Success and challenges&lt;/title&gt;&lt;/titles&gt;&lt;dates&gt;&lt;year&gt;2012&lt;/year&gt;&lt;/dates&gt;&lt;urls&gt;&lt;/urls&gt;&lt;/record&gt;&lt;/Cite&gt;&lt;/EndNote&gt;</w:instrText>
+        <w:instrText xml:space="preserve"> ADDIN EN.CITE &lt;EndNote&gt;&lt;Cite&gt;&lt;Author&gt;Fish&lt;/Author&gt;&lt;Year&gt;2012&lt;/Year&gt;&lt;RecNum&gt;103&lt;/RecNum&gt;&lt;DisplayText&gt;[37]&lt;/DisplayText&gt;&lt;record&gt;&lt;rec-number&gt;103&lt;/rec-number&gt;&lt;foreign-keys&gt;&lt;key app="EN" db-id="s2tw2pe5hwzta8esap0xpxarvrrwetsezwzd" timestamp="1492175170"&gt;103&lt;/key&gt;&lt;/foreign-keys&gt;&lt;ref-type name="Journal Article"&gt;17&lt;/ref-type&gt;&lt;contributors&gt;&lt;authors&gt;&lt;author&gt;Fish, Chad&lt;/author&gt;&lt;author&gt;Swenson, Charles&lt;/author&gt;&lt;author&gt;Neilsen, Tim&lt;/author&gt;&lt;author&gt;Bingham, Bryan&lt;/author&gt;&lt;author&gt;Gunther, Jake&lt;/author&gt;&lt;author&gt;Stromberg, Erik&lt;/author&gt;&lt;author&gt;Burr, Steven&lt;/author&gt;&lt;author&gt;Burt, Robert&lt;/author&gt;&lt;author&gt;Whitely, Mitch&lt;/author&gt;&lt;author&gt;Crowley, Geoff&lt;/author&gt;&lt;/authors&gt;&lt;/contributors&gt;&lt;titles&gt;&lt;title&gt;Dice mission design, development, and implementation: Success and challenges&lt;/title&gt;&lt;/titles&gt;&lt;dates&gt;&lt;year&gt;2012&lt;/year&gt;&lt;/dates&gt;&lt;urls&gt;&lt;/urls&gt;&lt;/record&gt;&lt;/Cite&gt;&lt;/EndNote&gt;</w:instrText>
       </w:r>
       <w:r>
         <w:fldChar w:fldCharType="separate"/>
@@ -5965,7 +6012,7 @@
         <w:rPr>
           <w:noProof/>
         </w:rPr>
-        <w:t>[36]</w:t>
+        <w:t>[37]</w:t>
       </w:r>
       <w:r>
         <w:fldChar w:fldCharType="end"/>
@@ -5991,7 +6038,7 @@
         <w:fldChar w:fldCharType="begin"/>
       </w:r>
       <w:r>
-        <w:instrText xml:space="preserve"> ADDIN EN.CITE &lt;EndNote&gt;&lt;Cite&gt;&lt;Author&gt;Hodges&lt;/Author&gt;&lt;Year&gt;2013&lt;/Year&gt;&lt;RecNum&gt;104&lt;/RecNum&gt;&lt;DisplayText&gt;[37]&lt;/DisplayText&gt;&lt;record&gt;&lt;rec-number&gt;104&lt;/rec-number&gt;&lt;foreign-keys&gt;&lt;key app="EN" db-id="s2tw2pe5hwzta8esap0xpxarvrrwetsezwzd" timestamp="1492177208"&gt;104&lt;/key&gt;&lt;/foreign-keys&gt;&lt;ref-type name="Journal Article"&gt;17&lt;/ref-type&gt;&lt;contributors&gt;&lt;authors&gt;&lt;author&gt;Hodges, Richard&lt;/author&gt;&lt;author&gt;Shah, Biren&lt;/author&gt;&lt;author&gt;Muthulingham, Dhack&lt;/author&gt;&lt;author&gt;Freeman, Tony&lt;/author&gt;&lt;/authors&gt;&lt;/contributors&gt;&lt;titles&gt;&lt;title&gt;ISARA–Integrated Solar Array and Reflectarray Mission Overview&lt;/title&gt;&lt;/titles&gt;&lt;dates&gt;&lt;year&gt;2013&lt;/year&gt;&lt;/dates&gt;&lt;urls&gt;&lt;/urls&gt;&lt;/record&gt;&lt;/Cite&gt;&lt;/EndNote&gt;</w:instrText>
+        <w:instrText xml:space="preserve"> ADDIN EN.CITE &lt;EndNote&gt;&lt;Cite&gt;&lt;Author&gt;Hodges&lt;/Author&gt;&lt;Year&gt;2013&lt;/Year&gt;&lt;RecNum&gt;104&lt;/RecNum&gt;&lt;DisplayText&gt;[38]&lt;/DisplayText&gt;&lt;record&gt;&lt;rec-number&gt;104&lt;/rec-number&gt;&lt;foreign-keys&gt;&lt;key app="EN" db-id="s2tw2pe5hwzta8esap0xpxarvrrwetsezwzd" timestamp="1492177208"&gt;104&lt;/key&gt;&lt;/foreign-keys&gt;&lt;ref-type name="Journal Article"&gt;17&lt;/ref-type&gt;&lt;contributors&gt;&lt;authors&gt;&lt;author&gt;Hodges, Richard&lt;/author&gt;&lt;author&gt;Shah, Biren&lt;/author&gt;&lt;author&gt;Muthulingham, Dhack&lt;/author&gt;&lt;author&gt;Freeman, Tony&lt;/author&gt;&lt;/authors&gt;&lt;/contributors&gt;&lt;titles&gt;&lt;title&gt;ISARA–Integrated Solar Array and Reflectarray Mission Overview&lt;/title&gt;&lt;/titles&gt;&lt;dates&gt;&lt;year&gt;2013&lt;/year&gt;&lt;/dates&gt;&lt;urls&gt;&lt;/urls&gt;&lt;/record&gt;&lt;/Cite&gt;&lt;/EndNote&gt;</w:instrText>
       </w:r>
       <w:r>
         <w:fldChar w:fldCharType="separate"/>
@@ -6000,7 +6047,7 @@
         <w:rPr>
           <w:noProof/>
         </w:rPr>
-        <w:t>[37]</w:t>
+        <w:t>[38]</w:t>
       </w:r>
       <w:r>
         <w:fldChar w:fldCharType="end"/>
@@ -6026,7 +6073,7 @@
         <w:fldChar w:fldCharType="begin"/>
       </w:r>
       <w:r>
-        <w:instrText xml:space="preserve"> ADDIN EN.CITE &lt;EndNote&gt;&lt;Cite&gt;&lt;Author&gt;Wu&lt;/Author&gt;&lt;Year&gt;2016&lt;/Year&gt;&lt;RecNum&gt;56&lt;/RecNum&gt;&lt;DisplayText&gt;[38]&lt;/DisplayText&gt;&lt;record&gt;&lt;rec-number&gt;56&lt;/rec-number&gt;&lt;foreign-keys&gt;&lt;key app="EN" db-id="s2tw2pe5hwzta8esap0xpxarvrrwetsezwzd" timestamp="1485956683"&gt;56&lt;/key&gt;&lt;/foreign-keys&gt;&lt;ref-type name="Journal Article"&gt;17&lt;/ref-type&gt;&lt;contributors&gt;&lt;authors&gt;&lt;author&gt;Wu, Shufan&lt;/author&gt;&lt;author&gt;Chen, Wen&lt;/author&gt;&lt;author&gt;Chao, Caixia&lt;/author&gt;&lt;/authors&gt;&lt;/contributors&gt;&lt;titles&gt;&lt;title&gt;The STU-2 CubeSat Mission and In-Orbit Test Results&lt;/title&gt;&lt;/titles&gt;&lt;dates&gt;&lt;year&gt;2016&lt;/year&gt;&lt;/dates&gt;&lt;urls&gt;&lt;/urls&gt;&lt;/record&gt;&lt;/Cite&gt;&lt;/EndNote&gt;</w:instrText>
+        <w:instrText xml:space="preserve"> ADDIN EN.CITE &lt;EndNote&gt;&lt;Cite&gt;&lt;Author&gt;Wu&lt;/Author&gt;&lt;Year&gt;2016&lt;/Year&gt;&lt;RecNum&gt;56&lt;/RecNum&gt;&lt;DisplayText&gt;[39]&lt;/DisplayText&gt;&lt;record&gt;&lt;rec-number&gt;56&lt;/rec-number&gt;&lt;foreign-keys&gt;&lt;key app="EN" db-id="s2tw2pe5hwzta8esap0xpxarvrrwetsezwzd" timestamp="1485956683"&gt;56&lt;/key&gt;&lt;/foreign-keys&gt;&lt;ref-type name="Journal Article"&gt;17&lt;/ref-type&gt;&lt;contributors&gt;&lt;authors&gt;&lt;author&gt;Wu, Shufan&lt;/author&gt;&lt;author&gt;Chen, Wen&lt;/author&gt;&lt;author&gt;Chao, Caixia&lt;/author&gt;&lt;/authors&gt;&lt;/contributors&gt;&lt;titles&gt;&lt;title&gt;The STU-2 CubeSat Mission and In-Orbit Test Results&lt;/title&gt;&lt;/titles&gt;&lt;dates&gt;&lt;year&gt;2016&lt;/year&gt;&lt;/dates&gt;&lt;urls&gt;&lt;/urls&gt;&lt;/record&gt;&lt;/Cite&gt;&lt;/EndNote&gt;</w:instrText>
       </w:r>
       <w:r>
         <w:fldChar w:fldCharType="separate"/>
@@ -6035,7 +6082,7 @@
         <w:rPr>
           <w:noProof/>
         </w:rPr>
-        <w:t>[38]</w:t>
+        <w:t>[39]</w:t>
       </w:r>
       <w:r>
         <w:fldChar w:fldCharType="end"/>
@@ -6069,7 +6116,7 @@
         <w:fldChar w:fldCharType="begin"/>
       </w:r>
       <w:r>
-        <w:instrText xml:space="preserve"> ADDIN EN.CITE &lt;EndNote&gt;&lt;Cite&gt;&lt;Author&gt;Arnold&lt;/Author&gt;&lt;Year&gt;2012&lt;/Year&gt;&lt;RecNum&gt;105&lt;/RecNum&gt;&lt;DisplayText&gt;[39]&lt;/DisplayText&gt;&lt;record&gt;&lt;rec-number&gt;105&lt;/rec-number&gt;&lt;foreign-keys&gt;&lt;key app="EN" db-id="s2tw2pe5hwzta8esap0xpxarvrrwetsezwzd" timestamp="1492178285"&gt;105&lt;/key&gt;&lt;/foreign-keys&gt;&lt;ref-type name="Conference Proceedings"&gt;10&lt;/ref-type&gt;&lt;contributors&gt;&lt;authors&gt;&lt;author&gt;Arnold, Scott Sterling&lt;/author&gt;&lt;author&gt;Nuzzaci, Ryan&lt;/author&gt;&lt;author&gt;Gordon-Ross, Ann&lt;/author&gt;&lt;/authors&gt;&lt;/contributors&gt;&lt;titles&gt;&lt;title&gt;Energy budgeting for CubeSats with an integrated FPGA&lt;/title&gt;&lt;secondary-title&gt;Aerospace Conference, 2012 IEEE&lt;/secondary-title&gt;&lt;/titles&gt;&lt;pages&gt;1-14&lt;/pages&gt;&lt;dates&gt;&lt;year&gt;2012&lt;/year&gt;&lt;/dates&gt;&lt;publisher&gt;IEEE&lt;/publisher&gt;&lt;isbn&gt;1457705575&lt;/isbn&gt;&lt;urls&gt;&lt;/urls&gt;&lt;/record&gt;&lt;/Cite&gt;&lt;/EndNote&gt;</w:instrText>
+        <w:instrText xml:space="preserve"> ADDIN EN.CITE &lt;EndNote&gt;&lt;Cite&gt;&lt;Author&gt;Arnold&lt;/Author&gt;&lt;Year&gt;2012&lt;/Year&gt;&lt;RecNum&gt;105&lt;/RecNum&gt;&lt;DisplayText&gt;[40]&lt;/DisplayText&gt;&lt;record&gt;&lt;rec-number&gt;105&lt;/rec-number&gt;&lt;foreign-keys&gt;&lt;key app="EN" db-id="s2tw2pe5hwzta8esap0xpxarvrrwetsezwzd" timestamp="1492178285"&gt;105&lt;/key&gt;&lt;/foreign-keys&gt;&lt;ref-type name="Conference Proceedings"&gt;10&lt;/ref-type&gt;&lt;contributors&gt;&lt;authors&gt;&lt;author&gt;Arnold, Scott Sterling&lt;/author&gt;&lt;author&gt;Nuzzaci, Ryan&lt;/author&gt;&lt;author&gt;Gordon-Ross, Ann&lt;/author&gt;&lt;/authors&gt;&lt;/contributors&gt;&lt;titles&gt;&lt;title&gt;Energy budgeting for CubeSats with an integrated FPGA&lt;/title&gt;&lt;secondary-title&gt;Aerospace Conference, 2012 IEEE&lt;/secondary-title&gt;&lt;/titles&gt;&lt;pages&gt;1-14&lt;/pages&gt;&lt;dates&gt;&lt;year&gt;2012&lt;/year&gt;&lt;/dates&gt;&lt;publisher&gt;IEEE&lt;/publisher&gt;&lt;isbn&gt;1457705575&lt;/isbn&gt;&lt;urls&gt;&lt;/urls&gt;&lt;/record&gt;&lt;/Cite&gt;&lt;/EndNote&gt;</w:instrText>
       </w:r>
       <w:r>
         <w:fldChar w:fldCharType="separate"/>
@@ -6078,7 +6125,7 @@
         <w:rPr>
           <w:noProof/>
         </w:rPr>
-        <w:t>[39]</w:t>
+        <w:t>[40]</w:t>
       </w:r>
       <w:r>
         <w:fldChar w:fldCharType="end"/>
@@ -6168,7 +6215,7 @@
         <w:fldChar w:fldCharType="begin"/>
       </w:r>
       <w:r>
-        <w:instrText xml:space="preserve"> ADDIN EN.CITE &lt;EndNote&gt;&lt;Cite&gt;&lt;Author&gt;Oliveira&lt;/Author&gt;&lt;Year&gt;2015&lt;/Year&gt;&lt;RecNum&gt;57&lt;/RecNum&gt;&lt;DisplayText&gt;[40]&lt;/DisplayText&gt;&lt;record&gt;&lt;rec-number&gt;57&lt;/rec-number&gt;&lt;foreign-keys&gt;&lt;key app="EN" db-id="s2tw2pe5hwzta8esap0xpxarvrrwetsezwzd" timestamp="1486033031"&gt;57&lt;/key&gt;&lt;/foreign-keys&gt;&lt;ref-type name="Web Page"&gt;12&lt;/ref-type&gt;&lt;contributors&gt;&lt;authors&gt;&lt;author&gt;Oliveira, Andre&lt;/author&gt;&lt;/authors&gt;&lt;/contributors&gt;&lt;titles&gt;&lt;title&gt;Final Report Summary - GAMALINK (Generic SDR-bAsed Multifunctional spAce LINK)&lt;/title&gt;&lt;/titles&gt;&lt;volume&gt;2017&lt;/volume&gt;&lt;number&gt;02-02&lt;/number&gt;&lt;dates&gt;&lt;year&gt;2015&lt;/year&gt;&lt;pub-dates&gt;&lt;date&gt;01-10-2015&lt;/date&gt;&lt;/pub-dates&gt;&lt;/dates&gt;&lt;pub-location&gt;http://cordis.europa.eu/&lt;/pub-location&gt;&lt;urls&gt;&lt;related-urls&gt;&lt;url&gt;http://cordis.europa.eu/result/rcn/172006_en.html&lt;/url&gt;&lt;/related-urls&gt;&lt;/urls&gt;&lt;electronic-resource-num&gt;02-02-2017&lt;/electronic-resource-num&gt;&lt;/record&gt;&lt;/Cite&gt;&lt;/EndNote&gt;</w:instrText>
+        <w:instrText xml:space="preserve"> ADDIN EN.CITE &lt;EndNote&gt;&lt;Cite&gt;&lt;Author&gt;Oliveira&lt;/Author&gt;&lt;Year&gt;2015&lt;/Year&gt;&lt;RecNum&gt;57&lt;/RecNum&gt;&lt;DisplayText&gt;[41]&lt;/DisplayText&gt;&lt;record&gt;&lt;rec-number&gt;57&lt;/rec-number&gt;&lt;foreign-keys&gt;&lt;key app="EN" db-id="s2tw2pe5hwzta8esap0xpxarvrrwetsezwzd" timestamp="1486033031"&gt;57&lt;/key&gt;&lt;/foreign-keys&gt;&lt;ref-type name="Web Page"&gt;12&lt;/ref-type&gt;&lt;contributors&gt;&lt;authors&gt;&lt;author&gt;Oliveira, Andre&lt;/author&gt;&lt;/authors&gt;&lt;/contributors&gt;&lt;titles&gt;&lt;title&gt;Final Report Summary - GAMALINK (Generic SDR-bAsed Multifunctional spAce LINK)&lt;/title&gt;&lt;/titles&gt;&lt;volume&gt;2017&lt;/volume&gt;&lt;number&gt;02-02&lt;/number&gt;&lt;dates&gt;&lt;year&gt;2015&lt;/year&gt;&lt;pub-dates&gt;&lt;date&gt;01-10-2015&lt;/date&gt;&lt;/pub-dates&gt;&lt;/dates&gt;&lt;pub-location&gt;http://cordis.europa.eu/&lt;/pub-location&gt;&lt;urls&gt;&lt;related-urls&gt;&lt;url&gt;http://cordis.europa.eu/result/rcn/172006_en.html&lt;/url&gt;&lt;/related-urls&gt;&lt;/urls&gt;&lt;electronic-resource-num&gt;02-02-2017&lt;/electronic-resource-num&gt;&lt;/record&gt;&lt;/Cite&gt;&lt;/EndNote&gt;</w:instrText>
       </w:r>
       <w:r>
         <w:fldChar w:fldCharType="separate"/>
@@ -6177,7 +6224,7 @@
         <w:rPr>
           <w:noProof/>
         </w:rPr>
-        <w:t>[40]</w:t>
+        <w:t>[41]</w:t>
       </w:r>
       <w:r>
         <w:fldChar w:fldCharType="end"/>
@@ -6239,7 +6286,7 @@
         <w:fldChar w:fldCharType="begin"/>
       </w:r>
       <w:r>
-        <w:instrText xml:space="preserve"> ADDIN EN.CITE &lt;EndNote&gt;&lt;Cite&gt;&lt;Year&gt;2016&lt;/Year&gt;&lt;RecNum&gt;106&lt;/RecNum&gt;&lt;DisplayText&gt;[41]&lt;/DisplayText&gt;&lt;record&gt;&lt;rec-number&gt;106&lt;/rec-number&gt;&lt;foreign-keys&gt;&lt;key app="EN" db-id="s2tw2pe5hwzta8esap0xpxarvrrwetsezwzd" timestamp="1492182236"&gt;106&lt;/key&gt;&lt;/foreign-keys&gt;&lt;ref-type name="Web Page"&gt;12&lt;/ref-type&gt;&lt;contributors&gt;&lt;/contributors&gt;&lt;titles&gt;&lt;title&gt;CubeSat Design Overview Report&lt;/title&gt;&lt;/titles&gt;&lt;volume&gt;2017&lt;/volume&gt;&lt;number&gt;April 14th&lt;/number&gt;&lt;dates&gt;&lt;year&gt;2016&lt;/year&gt;&lt;/dates&gt;&lt;pub-location&gt;http://sydney.edu.au&lt;/pub-location&gt;&lt;publisher&gt;http://sydney.edu.au&lt;/publisher&gt;&lt;urls&gt;&lt;related-urls&gt;&lt;url&gt;http://sydney.edu.au/engineering/aeromech/AERO3760/private/CDR/1%20%20Critical%20Design%20Overview%20i-INSPIRE%EF%BC%92.pdf&lt;/url&gt;&lt;/related-urls&gt;&lt;/urls&gt;&lt;electronic-resource-num&gt;14-4-17&lt;/electronic-resource-num&gt;&lt;/record&gt;&lt;/Cite&gt;&lt;/EndNote&gt;</w:instrText>
+        <w:instrText xml:space="preserve"> ADDIN EN.CITE &lt;EndNote&gt;&lt;Cite&gt;&lt;Year&gt;2016&lt;/Year&gt;&lt;RecNum&gt;106&lt;/RecNum&gt;&lt;DisplayText&gt;[42]&lt;/DisplayText&gt;&lt;record&gt;&lt;rec-number&gt;106&lt;/rec-number&gt;&lt;foreign-keys&gt;&lt;key app="EN" db-id="s2tw2pe5hwzta8esap0xpxarvrrwetsezwzd" timestamp="1492182236"&gt;106&lt;/key&gt;&lt;/foreign-keys&gt;&lt;ref-type name="Web Page"&gt;12&lt;/ref-type&gt;&lt;contributors&gt;&lt;/contributors&gt;&lt;titles&gt;&lt;title&gt;CubeSat Design Overview Report&lt;/title&gt;&lt;/titles&gt;&lt;volume&gt;2017&lt;/volume&gt;&lt;number&gt;April 14th&lt;/number&gt;&lt;dates&gt;&lt;year&gt;2016&lt;/year&gt;&lt;/dates&gt;&lt;pub-location&gt;http://sydney.edu.au&lt;/pub-location&gt;&lt;publisher&gt;http://sydney.edu.au&lt;/publisher&gt;&lt;urls&gt;&lt;related-urls&gt;&lt;url&gt;http://sydney.edu.au/engineering/aeromech/AERO3760/private/CDR/1%20%20Critical%20Design%20Overview%20i-INSPIRE%EF%BC%92.pdf&lt;/url&gt;&lt;/related-urls&gt;&lt;/urls&gt;&lt;electronic-resource-num&gt;14-4-17&lt;/electronic-resource-num&gt;&lt;/record&gt;&lt;/Cite&gt;&lt;/EndNote&gt;</w:instrText>
       </w:r>
       <w:r>
         <w:fldChar w:fldCharType="separate"/>
@@ -6248,7 +6295,7 @@
         <w:rPr>
           <w:noProof/>
         </w:rPr>
-        <w:t>[41]</w:t>
+        <w:t>[42]</w:t>
       </w:r>
       <w:r>
         <w:fldChar w:fldCharType="end"/>
@@ -6266,7 +6313,7 @@
         <w:fldChar w:fldCharType="begin"/>
       </w:r>
       <w:r>
-        <w:instrText xml:space="preserve"> ADDIN EN.CITE &lt;EndNote&gt;&lt;Cite&gt;&lt;Author&gt;Guo&lt;/Author&gt;&lt;Year&gt;2013&lt;/Year&gt;&lt;RecNum&gt;64&lt;/RecNum&gt;&lt;DisplayText&gt;[42]&lt;/DisplayText&gt;&lt;record&gt;&lt;rec-number&gt;64&lt;/rec-number&gt;&lt;foreign-keys&gt;&lt;key app="EN" db-id="s2tw2pe5hwzta8esap0xpxarvrrwetsezwzd" timestamp="1486036599"&gt;64&lt;/key&gt;&lt;/foreign-keys&gt;&lt;ref-type name="Journal Article"&gt;17&lt;/ref-type&gt;&lt;contributors&gt;&lt;authors&gt;&lt;author&gt;Guo, Jian&lt;/author&gt;&lt;author&gt;Bouwmeester, Jasper&lt;/author&gt;&lt;author&gt;Gill, Eberhard&lt;/author&gt;&lt;/authors&gt;&lt;/contributors&gt;&lt;titles&gt;&lt;title&gt;From Single to Formation Flying CubeSats: An Update from the Delft Programme&lt;/title&gt;&lt;/titles&gt;&lt;dates&gt;&lt;year&gt;2013&lt;/year&gt;&lt;/dates&gt;&lt;urls&gt;&lt;/urls&gt;&lt;/record&gt;&lt;/Cite&gt;&lt;/EndNote&gt;</w:instrText>
+        <w:instrText xml:space="preserve"> ADDIN EN.CITE &lt;EndNote&gt;&lt;Cite&gt;&lt;Author&gt;Guo&lt;/Author&gt;&lt;Year&gt;2013&lt;/Year&gt;&lt;RecNum&gt;64&lt;/RecNum&gt;&lt;DisplayText&gt;[43]&lt;/DisplayText&gt;&lt;record&gt;&lt;rec-number&gt;64&lt;/rec-number&gt;&lt;foreign-keys&gt;&lt;key app="EN" db-id="s2tw2pe5hwzta8esap0xpxarvrrwetsezwzd" timestamp="1486036599"&gt;64&lt;/key&gt;&lt;/foreign-keys&gt;&lt;ref-type name="Journal Article"&gt;17&lt;/ref-type&gt;&lt;contributors&gt;&lt;authors&gt;&lt;author&gt;Guo, Jian&lt;/author&gt;&lt;author&gt;Bouwmeester, Jasper&lt;/author&gt;&lt;author&gt;Gill, Eberhard&lt;/author&gt;&lt;/authors&gt;&lt;/contributors&gt;&lt;titles&gt;&lt;title&gt;From Single to Formation Flying CubeSats: An Update from the Delft Programme&lt;/title&gt;&lt;/titles&gt;&lt;dates&gt;&lt;year&gt;2013&lt;/year&gt;&lt;/dates&gt;&lt;urls&gt;&lt;/urls&gt;&lt;/record&gt;&lt;/Cite&gt;&lt;/EndNote&gt;</w:instrText>
       </w:r>
       <w:r>
         <w:fldChar w:fldCharType="separate"/>
@@ -6275,22 +6322,141 @@
         <w:rPr>
           <w:noProof/>
         </w:rPr>
+        <w:t>[43]</w:t>
+      </w:r>
+      <w:r>
+        <w:fldChar w:fldCharType="end"/>
+      </w:r>
+      <w:r>
+        <w:t xml:space="preserve"> and ESA’s Proba 3</w:t>
+      </w:r>
+      <w:r>
+        <w:t xml:space="preserve"> </w:t>
+      </w:r>
+      <w:r>
+        <w:fldChar w:fldCharType="begin"/>
+      </w:r>
+      <w:r>
+        <w:instrText xml:space="preserve"> ADDIN EN.CITE &lt;EndNote&gt;&lt;Cite&gt;&lt;Author&gt;Focardi&lt;/Author&gt;&lt;Year&gt;2016&lt;/Year&gt;&lt;RecNum&gt;51&lt;/RecNum&gt;&lt;DisplayText&gt;[44]&lt;/DisplayText&gt;&lt;record&gt;&lt;rec-number&gt;51&lt;/rec-number&gt;&lt;foreign-keys&gt;&lt;key app="EN" db-id="s2tw2pe5hwzta8esap0xpxarvrrwetsezwzd" timestamp="1485949178"&gt;51&lt;/key&gt;&lt;/foreign-keys&gt;&lt;ref-type name="Conference Proceedings"&gt;10&lt;/ref-type&gt;&lt;contributors&gt;&lt;authors&gt;&lt;author&gt;Focardi, M&lt;/author&gt;&lt;author&gt;Noce, V&lt;/author&gt;&lt;author&gt;Buckley, S&lt;/author&gt;&lt;author&gt;O&amp;apos;Neill, K&lt;/author&gt;&lt;author&gt;Bemporad, A&lt;/author&gt;&lt;author&gt;Fineschi, S&lt;/author&gt;&lt;author&gt;Pancrazzi, M&lt;/author&gt;&lt;author&gt;Landini, F&lt;/author&gt;&lt;author&gt;Baccani, C&lt;/author&gt;&lt;author&gt;Capobianco, G&lt;/author&gt;&lt;/authors&gt;&lt;/contributors&gt;&lt;titles&gt;&lt;title&gt;The shadow position sensors (SPS) formation flying metrology subsystem for the ESA PROBA-3 mission: present status and future developments&lt;/title&gt;&lt;secondary-title&gt;SPIE Astronomical Telescopes+ Instrumentation&lt;/secondary-title&gt;&lt;/titles&gt;&lt;pages&gt;99044Z-99044Z-17&lt;/pages&gt;&lt;dates&gt;&lt;year&gt;2016&lt;/year&gt;&lt;/dates&gt;&lt;publisher&gt;International Society for Optics and Photonics&lt;/publisher&gt;&lt;urls&gt;&lt;/urls&gt;&lt;/record&gt;&lt;/Cite&gt;&lt;/EndNote&gt;</w:instrText>
+      </w:r>
+      <w:r>
+        <w:fldChar w:fldCharType="separate"/>
+      </w:r>
+      <w:r>
+        <w:rPr>
+          <w:noProof/>
+        </w:rPr>
+        <w:t>[44]</w:t>
+      </w:r>
+      <w:r>
+        <w:fldChar w:fldCharType="end"/>
+      </w:r>
+      <w:r>
+        <w:t>.</w:t>
+      </w:r>
+      <w:r>
+        <w:t xml:space="preserve"> </w:t>
+      </w:r>
+    </w:p>
+    <w:p>
+      <w:r>
+        <w:t xml:space="preserve">Due to the </w:t>
+      </w:r>
+      <w:r>
+        <w:t>Gamalink’s</w:t>
+      </w:r>
+      <w:r>
+        <w:t xml:space="preserve"> proprietary nature and its potential military applications details regarding Gamalink are exceptionally sparse. During research no information regarding protocol use or design was available. Tekever make several allusions to MANE</w:t>
+      </w:r>
+      <w:r>
+        <w:t>Ts even stating</w:t>
+      </w:r>
+      <w:r>
+        <w:t xml:space="preserve"> that Gamalink implements an “SDR-based Ad hoc Space Network” (SASNET). </w:t>
+      </w:r>
+      <w:r>
+        <w:t>This is a clear indication that the state of the art in MANET technology is integral to the design and development of Gamalink.</w:t>
+      </w:r>
+    </w:p>
+    <w:p>
+      <w:r>
+        <w:t xml:space="preserve">Despite the lack of protocol stack information, several key data points regarding Gamalink are available. </w:t>
+      </w:r>
+      <w:r>
+        <w:t>A</w:t>
+      </w:r>
+      <w:r>
+        <w:t xml:space="preserve">ccording to promotional material presented to ESA </w:t>
+      </w:r>
+      <w:r>
+        <w:t xml:space="preserve"> </w:t>
+      </w:r>
+      <w:r>
+        <w:t>Gamalink is capable of achieving data rates up to 2Mbps however</w:t>
+      </w:r>
+      <w:r>
+        <w:t>,</w:t>
+      </w:r>
+      <w:r>
+        <w:t xml:space="preserve"> </w:t>
+      </w:r>
+      <w:proofErr w:type="spellStart"/>
+      <w:r>
+        <w:t>i</w:t>
+      </w:r>
+      <w:proofErr w:type="spellEnd"/>
+      <w:r>
+        <w:t>-INSPIRE mission design</w:t>
+      </w:r>
+      <w:r>
+        <w:t>ers state that the maximum data rate as</w:t>
+      </w:r>
+      <w:r>
+        <w:t xml:space="preserve"> 1Mbps </w:t>
+      </w:r>
+      <w:r>
+        <w:fldChar w:fldCharType="begin"/>
+      </w:r>
+      <w:r>
+        <w:instrText xml:space="preserve"> ADDIN EN.CITE &lt;EndNote&gt;&lt;Cite&gt;&lt;Year&gt;2016&lt;/Year&gt;&lt;RecNum&gt;106&lt;/RecNum&gt;&lt;DisplayText&gt;[42]&lt;/DisplayText&gt;&lt;record&gt;&lt;rec-number&gt;106&lt;/rec-number&gt;&lt;foreign-keys&gt;&lt;key app="EN" db-id="s2tw2pe5hwzta8esap0xpxarvrrwetsezwzd" timestamp="1492182236"&gt;106&lt;/key&gt;&lt;/foreign-keys&gt;&lt;ref-type name="Web Page"&gt;12&lt;/ref-type&gt;&lt;contributors&gt;&lt;/contributors&gt;&lt;titles&gt;&lt;title&gt;CubeSat Design Overview Report&lt;/title&gt;&lt;/titles&gt;&lt;volume&gt;2017&lt;/volume&gt;&lt;number&gt;April 14th&lt;/number&gt;&lt;dates&gt;&lt;year&gt;2016&lt;/year&gt;&lt;/dates&gt;&lt;pub-location&gt;http://sydney.edu.au&lt;/pub-location&gt;&lt;publisher&gt;http://sydney.edu.au&lt;/publisher&gt;&lt;urls&gt;&lt;related-urls&gt;&lt;url&gt;http://sydney.edu.au/engineering/aeromech/AERO3760/private/CDR/1%20%20Critical%20Design%20Overview%20i-INSPIRE%EF%BC%92.pdf&lt;/url&gt;&lt;/related-urls&gt;&lt;/urls&gt;&lt;electronic-resource-num&gt;14-4-17&lt;/electronic-resource-num&gt;&lt;/record&gt;&lt;/Cite&gt;&lt;/EndNote&gt;</w:instrText>
+      </w:r>
+      <w:r>
+        <w:fldChar w:fldCharType="separate"/>
+      </w:r>
+      <w:r>
+        <w:rPr>
+          <w:noProof/>
+        </w:rPr>
         <w:t>[42]</w:t>
       </w:r>
       <w:r>
         <w:fldChar w:fldCharType="end"/>
       </w:r>
       <w:r>
-        <w:t xml:space="preserve"> and ESA’s Proba 3</w:t>
-      </w:r>
-      <w:r>
-        <w:t xml:space="preserve"> </w:t>
+        <w:t>.</w:t>
+      </w:r>
+      <w:r>
+        <w:t xml:space="preserve"> Gamalink operates in the S-Band </w:t>
+      </w:r>
+      <w:r>
+        <w:t>(2.40-2.45 GHz)</w:t>
+      </w:r>
+      <w:r>
+        <w:t xml:space="preserve"> with a bandwidth of 40Mhz, making the </w:t>
+      </w:r>
+      <w:proofErr w:type="spellStart"/>
+      <w:r>
+        <w:t>Mbps</w:t>
+      </w:r>
+      <w:proofErr w:type="spellEnd"/>
+      <w:r>
+        <w:t xml:space="preserve"> scale data rates believable. While transmitting Gamalink consumes up to 1.5W and while receiving up to 200mW </w:t>
       </w:r>
       <w:r>
         <w:fldChar w:fldCharType="begin"/>
       </w:r>
       <w:r>
-        <w:instrText xml:space="preserve"> ADDIN EN.CITE &lt;EndNote&gt;&lt;Cite&gt;&lt;Author&gt;Focardi&lt;/Author&gt;&lt;Year&gt;2016&lt;/Year&gt;&lt;RecNum&gt;51&lt;/RecNum&gt;&lt;DisplayText&gt;[43]&lt;/DisplayText&gt;&lt;record&gt;&lt;rec-number&gt;51&lt;/rec-number&gt;&lt;foreign-keys&gt;&lt;key app="EN" db-id="s2tw2pe5hwzta8esap0xpxarvrrwetsezwzd" timestamp="1485949178"&gt;51&lt;/key&gt;&lt;/foreign-keys&gt;&lt;ref-type name="Conference Proceedings"&gt;10&lt;/ref-type&gt;&lt;contributors&gt;&lt;authors&gt;&lt;author&gt;Focardi, M&lt;/author&gt;&lt;author&gt;Noce, V&lt;/author&gt;&lt;author&gt;Buckley, S&lt;/author&gt;&lt;author&gt;O&amp;apos;Neill, K&lt;/author&gt;&lt;author&gt;Bemporad, A&lt;/author&gt;&lt;author&gt;Fineschi, S&lt;/author&gt;&lt;author&gt;Pancrazzi, M&lt;/author&gt;&lt;author&gt;Landini, F&lt;/author&gt;&lt;author&gt;Baccani, C&lt;/author&gt;&lt;author&gt;Capobianco, G&lt;/author&gt;&lt;/authors&gt;&lt;/contributors&gt;&lt;titles&gt;&lt;title&gt;The shadow position sensors (SPS) formation flying metrology subsystem for the ESA PROBA-3 mission: present status and future developments&lt;/title&gt;&lt;secondary-title&gt;SPIE Astronomical Telescopes+ Instrumentation&lt;/secondary-title&gt;&lt;/titles&gt;&lt;pages&gt;99044Z-99044Z-17&lt;/pages&gt;&lt;dates&gt;&lt;year&gt;2016&lt;/year&gt;&lt;/dates&gt;&lt;publisher&gt;International Society for Optics and Photonics&lt;/publisher&gt;&lt;urls&gt;&lt;/urls&gt;&lt;/record&gt;&lt;/Cite&gt;&lt;/EndNote&gt;</w:instrText>
+        <w:instrText xml:space="preserve"> ADDIN EN.CITE &lt;EndNote&gt;&lt;Cite&gt;&lt;Author&gt;Guo&lt;/Author&gt;&lt;Year&gt;2013&lt;/Year&gt;&lt;RecNum&gt;64&lt;/RecNum&gt;&lt;DisplayText&gt;[43]&lt;/DisplayText&gt;&lt;record&gt;&lt;rec-number&gt;64&lt;/rec-number&gt;&lt;foreign-keys&gt;&lt;key app="EN" db-id="s2tw2pe5hwzta8esap0xpxarvrrwetsezwzd" timestamp="1486036599"&gt;64&lt;/key&gt;&lt;/foreign-keys&gt;&lt;ref-type name="Journal Article"&gt;17&lt;/ref-type&gt;&lt;contributors&gt;&lt;authors&gt;&lt;author&gt;Guo, Jian&lt;/author&gt;&lt;author&gt;Bouwmeester, Jasper&lt;/author&gt;&lt;author&gt;Gill, Eberhard&lt;/author&gt;&lt;/authors&gt;&lt;/contributors&gt;&lt;titles&gt;&lt;title&gt;From Single to Formation Flying CubeSats: An Update from the Delft Programme&lt;/title&gt;&lt;/titles&gt;&lt;dates&gt;&lt;year&gt;2013&lt;/year&gt;&lt;/dates&gt;&lt;urls&gt;&lt;/urls&gt;&lt;/record&gt;&lt;/Cite&gt;&lt;/EndNote&gt;</w:instrText>
       </w:r>
       <w:r>
         <w:fldChar w:fldCharType="separate"/>
@@ -6300,125 +6466,6 @@
           <w:noProof/>
         </w:rPr>
         <w:t>[43]</w:t>
-      </w:r>
-      <w:r>
-        <w:fldChar w:fldCharType="end"/>
-      </w:r>
-      <w:r>
-        <w:t>.</w:t>
-      </w:r>
-      <w:r>
-        <w:t xml:space="preserve"> </w:t>
-      </w:r>
-    </w:p>
-    <w:p>
-      <w:r>
-        <w:t xml:space="preserve">Due to the </w:t>
-      </w:r>
-      <w:r>
-        <w:t>Gamalink’s</w:t>
-      </w:r>
-      <w:r>
-        <w:t xml:space="preserve"> proprietary nature and its potential military applications details regarding Gamalink are exceptionally sparse. During research no information regarding protocol use or design was available. Tekever make several allusions to MANE</w:t>
-      </w:r>
-      <w:r>
-        <w:t>Ts even stating</w:t>
-      </w:r>
-      <w:r>
-        <w:t xml:space="preserve"> that Gamalink implements an “SDR-based Ad hoc Space Network” (SASNET). </w:t>
-      </w:r>
-      <w:r>
-        <w:t>This is a clear indication that the state of the art in MANET technology is integral to the design and development of Gamalink.</w:t>
-      </w:r>
-    </w:p>
-    <w:p>
-      <w:r>
-        <w:t xml:space="preserve">Despite the lack of protocol stack information, several key data points regarding Gamalink are available. </w:t>
-      </w:r>
-      <w:r>
-        <w:t>A</w:t>
-      </w:r>
-      <w:r>
-        <w:t xml:space="preserve">ccording to promotional material presented to ESA </w:t>
-      </w:r>
-      <w:r>
-        <w:t xml:space="preserve"> </w:t>
-      </w:r>
-      <w:r>
-        <w:t>Gamalink is capable of achieving data rates up to 2Mbps however</w:t>
-      </w:r>
-      <w:r>
-        <w:t>,</w:t>
-      </w:r>
-      <w:r>
-        <w:t xml:space="preserve"> </w:t>
-      </w:r>
-      <w:proofErr w:type="spellStart"/>
-      <w:r>
-        <w:t>i</w:t>
-      </w:r>
-      <w:proofErr w:type="spellEnd"/>
-      <w:r>
-        <w:t>-INSPIRE mission design</w:t>
-      </w:r>
-      <w:r>
-        <w:t>ers state that the maximum data rate as</w:t>
-      </w:r>
-      <w:r>
-        <w:t xml:space="preserve"> 1Mbps </w:t>
-      </w:r>
-      <w:r>
-        <w:fldChar w:fldCharType="begin"/>
-      </w:r>
-      <w:r>
-        <w:instrText xml:space="preserve"> ADDIN EN.CITE &lt;EndNote&gt;&lt;Cite&gt;&lt;Year&gt;2016&lt;/Year&gt;&lt;RecNum&gt;106&lt;/RecNum&gt;&lt;DisplayText&gt;[41]&lt;/DisplayText&gt;&lt;record&gt;&lt;rec-number&gt;106&lt;/rec-number&gt;&lt;foreign-keys&gt;&lt;key app="EN" db-id="s2tw2pe5hwzta8esap0xpxarvrrwetsezwzd" timestamp="1492182236"&gt;106&lt;/key&gt;&lt;/foreign-keys&gt;&lt;ref-type name="Web Page"&gt;12&lt;/ref-type&gt;&lt;contributors&gt;&lt;/contributors&gt;&lt;titles&gt;&lt;title&gt;CubeSat Design Overview Report&lt;/title&gt;&lt;/titles&gt;&lt;volume&gt;2017&lt;/volume&gt;&lt;number&gt;April 14th&lt;/number&gt;&lt;dates&gt;&lt;year&gt;2016&lt;/year&gt;&lt;/dates&gt;&lt;pub-location&gt;http://sydney.edu.au&lt;/pub-location&gt;&lt;publisher&gt;http://sydney.edu.au&lt;/publisher&gt;&lt;urls&gt;&lt;related-urls&gt;&lt;url&gt;http://sydney.edu.au/engineering/aeromech/AERO3760/private/CDR/1%20%20Critical%20Design%20Overview%20i-INSPIRE%EF%BC%92.pdf&lt;/url&gt;&lt;/related-urls&gt;&lt;/urls&gt;&lt;electronic-resource-num&gt;14-4-17&lt;/electronic-resource-num&gt;&lt;/record&gt;&lt;/Cite&gt;&lt;/EndNote&gt;</w:instrText>
-      </w:r>
-      <w:r>
-        <w:fldChar w:fldCharType="separate"/>
-      </w:r>
-      <w:r>
-        <w:rPr>
-          <w:noProof/>
-        </w:rPr>
-        <w:t>[41]</w:t>
-      </w:r>
-      <w:r>
-        <w:fldChar w:fldCharType="end"/>
-      </w:r>
-      <w:r>
-        <w:t>.</w:t>
-      </w:r>
-      <w:r>
-        <w:t xml:space="preserve"> Gamalink operates in the S-Band </w:t>
-      </w:r>
-      <w:r>
-        <w:t>(2.40-2.45 GHz)</w:t>
-      </w:r>
-      <w:r>
-        <w:t xml:space="preserve"> with a bandwidth of 40Mhz, making the </w:t>
-      </w:r>
-      <w:proofErr w:type="spellStart"/>
-      <w:r>
-        <w:t>Mbps</w:t>
-      </w:r>
-      <w:proofErr w:type="spellEnd"/>
-      <w:r>
-        <w:t xml:space="preserve"> scale data rates believable. While transmitting Gamalink consumes up to 1.5W and while receiving up to 200mW </w:t>
-      </w:r>
-      <w:r>
-        <w:fldChar w:fldCharType="begin"/>
-      </w:r>
-      <w:r>
-        <w:instrText xml:space="preserve"> ADDIN EN.CITE &lt;EndNote&gt;&lt;Cite&gt;&lt;Author&gt;Guo&lt;/Author&gt;&lt;Year&gt;2013&lt;/Year&gt;&lt;RecNum&gt;64&lt;/RecNum&gt;&lt;DisplayText&gt;[42]&lt;/DisplayText&gt;&lt;record&gt;&lt;rec-number&gt;64&lt;/rec-number&gt;&lt;foreign-keys&gt;&lt;key app="EN" db-id="s2tw2pe5hwzta8esap0xpxarvrrwetsezwzd" timestamp="1486036599"&gt;64&lt;/key&gt;&lt;/foreign-keys&gt;&lt;ref-type name="Journal Article"&gt;17&lt;/ref-type&gt;&lt;contributors&gt;&lt;authors&gt;&lt;author&gt;Guo, Jian&lt;/author&gt;&lt;author&gt;Bouwmeester, Jasper&lt;/author&gt;&lt;author&gt;Gill, Eberhard&lt;/author&gt;&lt;/authors&gt;&lt;/contributors&gt;&lt;titles&gt;&lt;title&gt;From Single to Formation Flying CubeSats: An Update from the Delft Programme&lt;/title&gt;&lt;/titles&gt;&lt;dates&gt;&lt;year&gt;2013&lt;/year&gt;&lt;/dates&gt;&lt;urls&gt;&lt;/urls&gt;&lt;/record&gt;&lt;/Cite&gt;&lt;/EndNote&gt;</w:instrText>
-      </w:r>
-      <w:r>
-        <w:fldChar w:fldCharType="separate"/>
-      </w:r>
-      <w:r>
-        <w:rPr>
-          <w:noProof/>
-        </w:rPr>
-        <w:t>[42]</w:t>
       </w:r>
       <w:r>
         <w:fldChar w:fldCharType="end"/>
@@ -6469,7 +6516,7 @@
       <w:r>
         <w:fldChar w:fldCharType="begin">
           <w:fldData xml:space="preserve">PEVuZE5vdGU+PENpdGU+PEF1dGhvcj5TdW48L0F1dGhvcj48WWVhcj4yMDE2PC9ZZWFyPjxSZWNO
-dW0+NTU8L1JlY051bT48RGlzcGxheVRleHQ+WzcsIDQ0LCA0NV08L0Rpc3BsYXlUZXh0PjxyZWNv
+dW0+NTU8L1JlY051bT48RGlzcGxheVRleHQ+WzcsIDQ1LCA0Nl08L0Rpc3BsYXlUZXh0PjxyZWNv
 cmQ+PHJlYy1udW1iZXI+NTU8L3JlYy1udW1iZXI+PGZvcmVpZ24ta2V5cz48a2V5IGFwcD0iRU4i
 IGRiLWlkPSJzMnR3MnBlNWh3enRhOGVzYXAweHB4YXJ2cnJ3ZXRzZXp3emQiIHRpbWVzdGFtcD0i
 MTQ4NTk1NjYwNyI+NTU8L2tleT48L2ZvcmVpZ24ta2V5cz48cmVmLXR5cGUgbmFtZT0iSm91cm5h
@@ -6516,7 +6563,7 @@
       <w:r>
         <w:fldChar w:fldCharType="begin">
           <w:fldData xml:space="preserve">PEVuZE5vdGU+PENpdGU+PEF1dGhvcj5TdW48L0F1dGhvcj48WWVhcj4yMDE2PC9ZZWFyPjxSZWNO
-dW0+NTU8L1JlY051bT48RGlzcGxheVRleHQ+WzcsIDQ0LCA0NV08L0Rpc3BsYXlUZXh0PjxyZWNv
+dW0+NTU8L1JlY051bT48RGlzcGxheVRleHQ+WzcsIDQ1LCA0Nl08L0Rpc3BsYXlUZXh0PjxyZWNv
 cmQ+PHJlYy1udW1iZXI+NTU8L3JlYy1udW1iZXI+PGZvcmVpZ24ta2V5cz48a2V5IGFwcD0iRU4i
 IGRiLWlkPSJzMnR3MnBlNWh3enRhOGVzYXAweHB4YXJ2cnJ3ZXRzZXp3emQiIHRpbWVzdGFtcD0i
 MTQ4NTk1NjYwNyI+NTU8L2tleT48L2ZvcmVpZ24ta2V5cz48cmVmLXR5cGUgbmFtZT0iSm91cm5h
@@ -6570,7 +6617,7 @@
         <w:rPr>
           <w:noProof/>
         </w:rPr>
-        <w:t>[7, 44, 45]</w:t>
+        <w:t>[7, 45, 46]</w:t>
       </w:r>
       <w:r>
         <w:fldChar w:fldCharType="end"/>
@@ -6653,7 +6700,7 @@
         <w:fldChar w:fldCharType="begin"/>
       </w:r>
       <w:r>
-        <w:instrText xml:space="preserve"> ADDIN EN.CITE &lt;EndNote&gt;&lt;Cite&gt;&lt;Author&gt;Glennon&lt;/Author&gt;&lt;Year&gt;2013&lt;/Year&gt;&lt;RecNum&gt;107&lt;/RecNum&gt;&lt;DisplayText&gt;[46]&lt;/DisplayText&gt;&lt;record&gt;&lt;rec-number&gt;107&lt;/rec-number&gt;&lt;foreign-keys&gt;&lt;key app="EN" db-id="s2tw2pe5hwzta8esap0xpxarvrrwetsezwzd" timestamp="1492184158"&gt;107&lt;/key&gt;&lt;/foreign-keys&gt;&lt;ref-type name="Conference Proceedings"&gt;10&lt;/ref-type&gt;&lt;contributors&gt;&lt;authors&gt;&lt;author&gt;Glennon, EP&lt;/author&gt;&lt;author&gt;Gauthier, JP&lt;/author&gt;&lt;author&gt;Choudhury, M&lt;/author&gt;&lt;author&gt;Dempster, AG&lt;/author&gt;&lt;author&gt;Parkinson, K&lt;/author&gt;&lt;/authors&gt;&lt;/contributors&gt;&lt;titles&gt;&lt;title&gt;Synchronization and syntonization of formation flying cubesats using the namuru V3. 2 spaceborne GPS receiver&lt;/title&gt;&lt;secondary-title&gt;Proceedings of the the ION 2013 Pacific PNT Meeting, Honolulu, HI, USA&lt;/secondary-title&gt;&lt;/titles&gt;&lt;pages&gt;23-25&lt;/pages&gt;&lt;dates&gt;&lt;year&gt;2013&lt;/year&gt;&lt;/dates&gt;&lt;publisher&gt;Citeseer&lt;/publisher&gt;&lt;urls&gt;&lt;/urls&gt;&lt;/record&gt;&lt;/Cite&gt;&lt;/EndNote&gt;</w:instrText>
+        <w:instrText xml:space="preserve"> ADDIN EN.CITE &lt;EndNote&gt;&lt;Cite&gt;&lt;Author&gt;Glennon&lt;/Author&gt;&lt;Year&gt;2013&lt;/Year&gt;&lt;RecNum&gt;107&lt;/RecNum&gt;&lt;DisplayText&gt;[47]&lt;/DisplayText&gt;&lt;record&gt;&lt;rec-number&gt;107&lt;/rec-number&gt;&lt;foreign-keys&gt;&lt;key app="EN" db-id="s2tw2pe5hwzta8esap0xpxarvrrwetsezwzd" timestamp="1492184158"&gt;107&lt;/key&gt;&lt;/foreign-keys&gt;&lt;ref-type name="Conference Proceedings"&gt;10&lt;/ref-type&gt;&lt;contributors&gt;&lt;authors&gt;&lt;author&gt;Glennon, EP&lt;/author&gt;&lt;author&gt;Gauthier, JP&lt;/author&gt;&lt;author&gt;Choudhury, M&lt;/author&gt;&lt;author&gt;Dempster, AG&lt;/author&gt;&lt;author&gt;Parkinson, K&lt;/author&gt;&lt;/authors&gt;&lt;/contributors&gt;&lt;titles&gt;&lt;title&gt;Synchronization and syntonization of formation flying cubesats using the namuru V3. 2 spaceborne GPS receiver&lt;/title&gt;&lt;secondary-title&gt;Proceedings of the the ION 2013 Pacific PNT Meeting, Honolulu, HI, USA&lt;/secondary-title&gt;&lt;/titles&gt;&lt;pages&gt;23-25&lt;/pages&gt;&lt;dates&gt;&lt;year&gt;2013&lt;/year&gt;&lt;/dates&gt;&lt;publisher&gt;Citeseer&lt;/publisher&gt;&lt;urls&gt;&lt;/urls&gt;&lt;/record&gt;&lt;/Cite&gt;&lt;/EndNote&gt;</w:instrText>
       </w:r>
       <w:r>
         <w:fldChar w:fldCharType="separate"/>
@@ -6662,7 +6709,7 @@
         <w:rPr>
           <w:noProof/>
         </w:rPr>
-        <w:t>[46]</w:t>
+        <w:t>[47]</w:t>
       </w:r>
       <w:r>
         <w:fldChar w:fldCharType="end"/>
@@ -6707,11 +6754,11 @@
       <w:pPr>
         <w:pStyle w:val="Heading3"/>
       </w:pPr>
-      <w:bookmarkStart w:id="12" w:name="_Toc479772937"/>
+      <w:bookmarkStart w:id="13" w:name="_Toc479772937"/>
       <w:r>
         <w:t>Applications</w:t>
       </w:r>
-      <w:bookmarkEnd w:id="12"/>
+      <w:bookmarkEnd w:id="13"/>
     </w:p>
     <w:p>
       <w:r>
@@ -6742,7 +6789,10 @@
         <w:t xml:space="preserve"> be considered synonymous with</w:t>
       </w:r>
       <w:r>
-        <w:t xml:space="preserve"> CubeSat’s mission objective</w:t>
+        <w:t xml:space="preserve"> CubeSat</w:t>
+      </w:r>
+      <w:r>
+        <w:t xml:space="preserve"> mission objective</w:t>
       </w:r>
       <w:r>
         <w:t>s. Two categories of application are considered, sensing mission</w:t>
@@ -6869,7 +6919,7 @@
         <w:fldChar w:fldCharType="begin"/>
       </w:r>
       <w:r>
-        <w:instrText xml:space="preserve"> ADDIN EN.CITE &lt;EndNote&gt;&lt;Cite&gt;&lt;Author&gt;Cortiella&lt;/Author&gt;&lt;Year&gt;2016&lt;/Year&gt;&lt;RecNum&gt;109&lt;/RecNum&gt;&lt;DisplayText&gt;[47]&lt;/DisplayText&gt;&lt;record&gt;&lt;rec-number&gt;109&lt;/rec-number&gt;&lt;foreign-keys&gt;&lt;key app="EN" db-id="s2tw2pe5hwzta8esap0xpxarvrrwetsezwzd" timestamp="1492372682"&gt;109&lt;/key&gt;&lt;/foreign-keys&gt;&lt;ref-type name="Journal Article"&gt;17&lt;/ref-type&gt;&lt;contributors&gt;&lt;authors&gt;&lt;author&gt;Cortiella, Alexandre&lt;/author&gt;&lt;author&gt;Vidal, David&lt;/author&gt;&lt;author&gt;Jané, Jaume&lt;/author&gt;&lt;author&gt;Juan, Enric&lt;/author&gt;&lt;author&gt;Olivé, Roger&lt;/author&gt;&lt;author&gt;Amézaga, Adrià&lt;/author&gt;&lt;author&gt;Munoz, Joan Francesc&lt;/author&gt;&lt;author&gt;Carreno-Luengo, Pol Via Hugo&lt;/author&gt;&lt;author&gt;Camps, Adriano&lt;/author&gt;&lt;/authors&gt;&lt;/contributors&gt;&lt;titles&gt;&lt;title&gt;3CAT-2: Attitude Determination and Control System for a GNSS-R Earth Observation 6U CubeSat Mission&lt;/title&gt;&lt;secondary-title&gt;European Journal of Remote Sensing&lt;/secondary-title&gt;&lt;/titles&gt;&lt;periodical&gt;&lt;full-title&gt;European Journal of Remote Sensing&lt;/full-title&gt;&lt;/periodical&gt;&lt;pages&gt;759-776&lt;/pages&gt;&lt;volume&gt;49&lt;/volume&gt;&lt;number&gt;1&lt;/number&gt;&lt;dates&gt;&lt;year&gt;2016&lt;/year&gt;&lt;/dates&gt;&lt;isbn&gt;2279-7254&lt;/isbn&gt;&lt;urls&gt;&lt;/urls&gt;&lt;/record&gt;&lt;/Cite&gt;&lt;/EndNote&gt;</w:instrText>
+        <w:instrText xml:space="preserve"> ADDIN EN.CITE &lt;EndNote&gt;&lt;Cite&gt;&lt;Author&gt;Cortiella&lt;/Author&gt;&lt;Year&gt;2016&lt;/Year&gt;&lt;RecNum&gt;109&lt;/RecNum&gt;&lt;DisplayText&gt;[48]&lt;/DisplayText&gt;&lt;record&gt;&lt;rec-number&gt;109&lt;/rec-number&gt;&lt;foreign-keys&gt;&lt;key app="EN" db-id="s2tw2pe5hwzta8esap0xpxarvrrwetsezwzd" timestamp="1492372682"&gt;109&lt;/key&gt;&lt;/foreign-keys&gt;&lt;ref-type name="Journal Article"&gt;17&lt;/ref-type&gt;&lt;contributors&gt;&lt;authors&gt;&lt;author&gt;Cortiella, Alexandre&lt;/author&gt;&lt;author&gt;Vidal, David&lt;/author&gt;&lt;author&gt;Jané, Jaume&lt;/author&gt;&lt;author&gt;Juan, Enric&lt;/author&gt;&lt;author&gt;Olivé, Roger&lt;/author&gt;&lt;author&gt;Amézaga, Adrià&lt;/author&gt;&lt;author&gt;Munoz, Joan Francesc&lt;/author&gt;&lt;author&gt;Carreno-Luengo, Pol Via Hugo&lt;/author&gt;&lt;author&gt;Camps, Adriano&lt;/author&gt;&lt;/authors&gt;&lt;/contributors&gt;&lt;titles&gt;&lt;title&gt;3CAT-2: Attitude Determination and Control System for a GNSS-R Earth Observation 6U CubeSat Mission&lt;/title&gt;&lt;secondary-title&gt;European Journal of Remote Sensing&lt;/secondary-title&gt;&lt;/titles&gt;&lt;periodical&gt;&lt;full-title&gt;European Journal of Remote Sensing&lt;/full-title&gt;&lt;/periodical&gt;&lt;pages&gt;759-776&lt;/pages&gt;&lt;volume&gt;49&lt;/volume&gt;&lt;number&gt;1&lt;/number&gt;&lt;dates&gt;&lt;year&gt;2016&lt;/year&gt;&lt;/dates&gt;&lt;isbn&gt;2279-7254&lt;/isbn&gt;&lt;urls&gt;&lt;/urls&gt;&lt;/record&gt;&lt;/Cite&gt;&lt;/EndNote&gt;</w:instrText>
       </w:r>
       <w:r>
         <w:fldChar w:fldCharType="separate"/>
@@ -6878,7 +6928,7 @@
         <w:rPr>
           <w:noProof/>
         </w:rPr>
-        <w:t>[47]</w:t>
+        <w:t>[48]</w:t>
       </w:r>
       <w:r>
         <w:fldChar w:fldCharType="end"/>
@@ -6899,7 +6949,7 @@
         <w:fldChar w:fldCharType="begin"/>
       </w:r>
       <w:r>
-        <w:instrText xml:space="preserve"> ADDIN EN.CITE &lt;EndNote&gt;&lt;Cite&gt;&lt;Author&gt;Swartz&lt;/Author&gt;&lt;Year&gt;2016&lt;/Year&gt;&lt;RecNum&gt;108&lt;/RecNum&gt;&lt;DisplayText&gt;[48]&lt;/DisplayText&gt;&lt;record&gt;&lt;rec-number&gt;108&lt;/rec-number&gt;&lt;foreign-keys&gt;&lt;key app="EN" db-id="s2tw2pe5hwzta8esap0xpxarvrrwetsezwzd" timestamp="1492372503"&gt;108&lt;/key&gt;&lt;/foreign-keys&gt;&lt;ref-type name="Journal Article"&gt;17&lt;/ref-type&gt;&lt;contributors&gt;&lt;authors&gt;&lt;author&gt;Swartz, William H&lt;/author&gt;&lt;author&gt;Lorentz, Steven R&lt;/author&gt;&lt;author&gt;Huang, Philip M&lt;/author&gt;&lt;author&gt;Smith, Allan W&lt;/author&gt;&lt;author&gt;Deglau, David M&lt;/author&gt;&lt;author&gt;Liang, Shawn X&lt;/author&gt;&lt;author&gt;Marcotte, Kathryn M&lt;/author&gt;&lt;author&gt;Reynolds, Edward L&lt;/author&gt;&lt;author&gt;Papadakis, Stergios J&lt;/author&gt;&lt;author&gt;Dyrud, Lars P&lt;/author&gt;&lt;/authors&gt;&lt;/contributors&gt;&lt;titles&gt;&lt;title&gt;The Radiometer Assessment using Vertically Aligned Nanotubes (RAVAN) CubeSat Mission: A Pathfinder for a New Measurement of Earth&amp;apos;s Radiation Budget&lt;/title&gt;&lt;/titles&gt;&lt;dates&gt;&lt;year&gt;2016&lt;/year&gt;&lt;/dates&gt;&lt;urls&gt;&lt;/urls&gt;&lt;/record&gt;&lt;/Cite&gt;&lt;/EndNote&gt;</w:instrText>
+        <w:instrText xml:space="preserve"> ADDIN EN.CITE &lt;EndNote&gt;&lt;Cite&gt;&lt;Author&gt;Swartz&lt;/Author&gt;&lt;Year&gt;2016&lt;/Year&gt;&lt;RecNum&gt;108&lt;/RecNum&gt;&lt;DisplayText&gt;[49]&lt;/DisplayText&gt;&lt;record&gt;&lt;rec-number&gt;108&lt;/rec-number&gt;&lt;foreign-keys&gt;&lt;key app="EN" db-id="s2tw2pe5hwzta8esap0xpxarvrrwetsezwzd" timestamp="1492372503"&gt;108&lt;/key&gt;&lt;/foreign-keys&gt;&lt;ref-type name="Journal Article"&gt;17&lt;/ref-type&gt;&lt;contributors&gt;&lt;authors&gt;&lt;author&gt;Swartz, William H&lt;/author&gt;&lt;author&gt;Lorentz, Steven R&lt;/author&gt;&lt;author&gt;Huang, Philip M&lt;/author&gt;&lt;author&gt;Smith, Allan W&lt;/author&gt;&lt;author&gt;Deglau, David M&lt;/author&gt;&lt;author&gt;Liang, Shawn X&lt;/author&gt;&lt;author&gt;Marcotte, Kathryn M&lt;/author&gt;&lt;author&gt;Reynolds, Edward L&lt;/author&gt;&lt;author&gt;Papadakis, Stergios J&lt;/author&gt;&lt;author&gt;Dyrud, Lars P&lt;/author&gt;&lt;/authors&gt;&lt;/contributors&gt;&lt;titles&gt;&lt;title&gt;The Radiometer Assessment using Vertically Aligned Nanotubes (RAVAN) CubeSat Mission: A Pathfinder for a New Measurement of Earth&amp;apos;s Radiation Budget&lt;/title&gt;&lt;/titles&gt;&lt;dates&gt;&lt;year&gt;2016&lt;/year&gt;&lt;/dates&gt;&lt;urls&gt;&lt;/urls&gt;&lt;/record&gt;&lt;/Cite&gt;&lt;/EndNote&gt;</w:instrText>
       </w:r>
       <w:r>
         <w:fldChar w:fldCharType="separate"/>
@@ -6908,7 +6958,7 @@
         <w:rPr>
           <w:noProof/>
         </w:rPr>
-        <w:t>[48]</w:t>
+        <w:t>[49]</w:t>
       </w:r>
       <w:r>
         <w:fldChar w:fldCharType="end"/>
@@ -7188,7 +7238,7 @@
         <w:fldChar w:fldCharType="begin"/>
       </w:r>
       <w:r>
-        <w:instrText xml:space="preserve"> ADDIN EN.CITE &lt;EndNote&gt;&lt;Cite&gt;&lt;Author&gt;Swartz&lt;/Author&gt;&lt;Year&gt;2015&lt;/Year&gt;&lt;RecNum&gt;114&lt;/RecNum&gt;&lt;DisplayText&gt;[49]&lt;/DisplayText&gt;&lt;record&gt;&lt;rec-number&gt;114&lt;/rec-number&gt;&lt;foreign-keys&gt;&lt;key app="EN" db-id="s2tw2pe5hwzta8esap0xpxarvrrwetsezwzd" timestamp="1492375413"&gt;114&lt;/key&gt;&lt;/foreign-keys&gt;&lt;ref-type name="Conference Proceedings"&gt;10&lt;/ref-type&gt;&lt;contributors&gt;&lt;authors&gt;&lt;author&gt;Swartz, William H&lt;/author&gt;&lt;author&gt;Dyrud, Lars P&lt;/author&gt;&lt;author&gt;Lorentz, Steven R&lt;/author&gt;&lt;author&gt;Wu, Dong L&lt;/author&gt;&lt;author&gt;Wiscombe, Warren J&lt;/author&gt;&lt;author&gt;Papadakis, Stergios J&lt;/author&gt;&lt;author&gt;Huang, Philip M&lt;/author&gt;&lt;author&gt;Reynolds, Edward L&lt;/author&gt;&lt;author&gt;Smith, Allan W&lt;/author&gt;&lt;author&gt;Deglau, David M&lt;/author&gt;&lt;/authors&gt;&lt;/contributors&gt;&lt;titles&gt;&lt;title&gt;The RAVAN CubeSat mission: advancing technologies for climate observation&lt;/title&gt;&lt;secondary-title&gt;Geoscience and Remote Sensing Symposium (IGARSS), 2015 IEEE International&lt;/secondary-title&gt;&lt;/titles&gt;&lt;pages&gt;5300-5303&lt;/pages&gt;&lt;dates&gt;&lt;year&gt;2015&lt;/year&gt;&lt;/dates&gt;&lt;publisher&gt;IEEE&lt;/publisher&gt;&lt;isbn&gt;1479979295&lt;/isbn&gt;&lt;urls&gt;&lt;/urls&gt;&lt;/record&gt;&lt;/Cite&gt;&lt;/EndNote&gt;</w:instrText>
+        <w:instrText xml:space="preserve"> ADDIN EN.CITE &lt;EndNote&gt;&lt;Cite&gt;&lt;Author&gt;Swartz&lt;/Author&gt;&lt;Year&gt;2015&lt;/Year&gt;&lt;RecNum&gt;114&lt;/RecNum&gt;&lt;DisplayText&gt;[50]&lt;/DisplayText&gt;&lt;record&gt;&lt;rec-number&gt;114&lt;/rec-number&gt;&lt;foreign-keys&gt;&lt;key app="EN" db-id="s2tw2pe5hwzta8esap0xpxarvrrwetsezwzd" timestamp="1492375413"&gt;114&lt;/key&gt;&lt;/foreign-keys&gt;&lt;ref-type name="Conference Proceedings"&gt;10&lt;/ref-type&gt;&lt;contributors&gt;&lt;authors&gt;&lt;author&gt;Swartz, William H&lt;/author&gt;&lt;author&gt;Dyrud, Lars P&lt;/author&gt;&lt;author&gt;Lorentz, Steven R&lt;/author&gt;&lt;author&gt;Wu, Dong L&lt;/author&gt;&lt;author&gt;Wiscombe, Warren J&lt;/author&gt;&lt;author&gt;Papadakis, Stergios J&lt;/author&gt;&lt;author&gt;Huang, Philip M&lt;/author&gt;&lt;author&gt;Reynolds, Edward L&lt;/author&gt;&lt;author&gt;Smith, Allan W&lt;/author&gt;&lt;author&gt;Deglau, David M&lt;/author&gt;&lt;/authors&gt;&lt;/contributors&gt;&lt;titles&gt;&lt;title&gt;The RAVAN CubeSat mission: advancing technologies for climate observation&lt;/title&gt;&lt;secondary-title&gt;Geoscience and Remote Sensing Symposium (IGARSS), 2015 IEEE International&lt;/secondary-title&gt;&lt;/titles&gt;&lt;pages&gt;5300-5303&lt;/pages&gt;&lt;dates&gt;&lt;year&gt;2015&lt;/year&gt;&lt;/dates&gt;&lt;publisher&gt;IEEE&lt;/publisher&gt;&lt;isbn&gt;1479979295&lt;/isbn&gt;&lt;urls&gt;&lt;/urls&gt;&lt;/record&gt;&lt;/Cite&gt;&lt;/EndNote&gt;</w:instrText>
       </w:r>
       <w:r>
         <w:fldChar w:fldCharType="separate"/>
@@ -7197,7 +7247,7 @@
         <w:rPr>
           <w:noProof/>
         </w:rPr>
-        <w:t>[49]</w:t>
+        <w:t>[50]</w:t>
       </w:r>
       <w:r>
         <w:fldChar w:fldCharType="end"/>
@@ -7255,7 +7305,7 @@
         <w:fldChar w:fldCharType="begin"/>
       </w:r>
       <w:r>
-        <w:instrText xml:space="preserve"> ADDIN EN.CITE &lt;EndNote&gt;&lt;Cite&gt;&lt;Author&gt;Kanekal&lt;/Author&gt;&lt;Year&gt;2016&lt;/Year&gt;&lt;RecNum&gt;111&lt;/RecNum&gt;&lt;DisplayText&gt;[50]&lt;/DisplayText&gt;&lt;record&gt;&lt;rec-number&gt;111&lt;/rec-number&gt;&lt;foreign-keys&gt;&lt;key app="EN" db-id="s2tw2pe5hwzta8esap0xpxarvrrwetsezwzd" timestamp="1492374437"&gt;111&lt;/key&gt;&lt;/foreign-keys&gt;&lt;ref-type name="Conference Proceedings"&gt;10&lt;/ref-type&gt;&lt;contributors&gt;&lt;authors&gt;&lt;author&gt;Kanekal, Shrikanth&lt;/author&gt;&lt;author&gt;O&amp;apos;Brien, Paul&lt;/author&gt;&lt;author&gt;Baker, Daniel N&lt;/author&gt;&lt;author&gt;Ogasawara, Keiichi&lt;/author&gt;&lt;author&gt;Fennell, Joseph&lt;/author&gt;&lt;author&gt;Christian, Eric&lt;/author&gt;&lt;author&gt;Claudepierre, Seth&lt;/author&gt;&lt;author&gt;Livi, Stefano&lt;/author&gt;&lt;author&gt;Desai, Mihir&lt;/author&gt;&lt;author&gt;Li, Xinlin&lt;/author&gt;&lt;/authors&gt;&lt;/contributors&gt;&lt;titles&gt;&lt;title&gt;Radition belt dynamics: Recent results from van Allen Probes and future observations from CeREs&lt;/title&gt;&lt;secondary-title&gt;41st COSPAR Scientific Assembly, abstracts from the meeting that was to be held 30 July-7 August at the Istanbul Congress Center (ICC), Turkey, but was cancelled. See http://cospar2016. tubitak. gov. tr/en/, Abstract PRBEM. 2-1-16.&lt;/secondary-title&gt;&lt;/titles&gt;&lt;volume&gt;41&lt;/volume&gt;&lt;dates&gt;&lt;year&gt;2016&lt;/year&gt;&lt;/dates&gt;&lt;urls&gt;&lt;/urls&gt;&lt;/record&gt;&lt;/Cite&gt;&lt;/EndNote&gt;</w:instrText>
+        <w:instrText xml:space="preserve"> ADDIN EN.CITE &lt;EndNote&gt;&lt;Cite&gt;&lt;Author&gt;Kanekal&lt;/Author&gt;&lt;Year&gt;2016&lt;/Year&gt;&lt;RecNum&gt;111&lt;/RecNum&gt;&lt;DisplayText&gt;[51]&lt;/DisplayText&gt;&lt;record&gt;&lt;rec-number&gt;111&lt;/rec-number&gt;&lt;foreign-keys&gt;&lt;key app="EN" db-id="s2tw2pe5hwzta8esap0xpxarvrrwetsezwzd" timestamp="1492374437"&gt;111&lt;/key&gt;&lt;/foreign-keys&gt;&lt;ref-type name="Conference Proceedings"&gt;10&lt;/ref-type&gt;&lt;contributors&gt;&lt;authors&gt;&lt;author&gt;Kanekal, Shrikanth&lt;/author&gt;&lt;author&gt;O&amp;apos;Brien, Paul&lt;/author&gt;&lt;author&gt;Baker, Daniel N&lt;/author&gt;&lt;author&gt;Ogasawara, Keiichi&lt;/author&gt;&lt;author&gt;Fennell, Joseph&lt;/author&gt;&lt;author&gt;Christian, Eric&lt;/author&gt;&lt;author&gt;Claudepierre, Seth&lt;/author&gt;&lt;author&gt;Livi, Stefano&lt;/author&gt;&lt;author&gt;Desai, Mihir&lt;/author&gt;&lt;author&gt;Li, Xinlin&lt;/author&gt;&lt;/authors&gt;&lt;/contributors&gt;&lt;titles&gt;&lt;title&gt;Radition belt dynamics: Recent results from van Allen Probes and future observations from CeREs&lt;/title&gt;&lt;secondary-title&gt;41st COSPAR Scientific Assembly, abstracts from the meeting that was to be held 30 July-7 August at the Istanbul Congress Center (ICC), Turkey, but was cancelled. See http://cospar2016. tubitak. gov. tr/en/, Abstract PRBEM. 2-1-16.&lt;/secondary-title&gt;&lt;/titles&gt;&lt;volume&gt;41&lt;/volume&gt;&lt;dates&gt;&lt;year&gt;2016&lt;/year&gt;&lt;/dates&gt;&lt;urls&gt;&lt;/urls&gt;&lt;/record&gt;&lt;/Cite&gt;&lt;/EndNote&gt;</w:instrText>
       </w:r>
       <w:r>
         <w:fldChar w:fldCharType="separate"/>
@@ -7264,7 +7314,7 @@
         <w:rPr>
           <w:noProof/>
         </w:rPr>
-        <w:t>[50]</w:t>
+        <w:t>[51]</w:t>
       </w:r>
       <w:r>
         <w:fldChar w:fldCharType="end"/>
@@ -7279,7 +7329,7 @@
         <w:fldChar w:fldCharType="begin"/>
       </w:r>
       <w:r>
-        <w:instrText xml:space="preserve"> ADDIN EN.CITE &lt;EndNote&gt;&lt;Cite&gt;&lt;Author&gt;Westerhoff&lt;/Author&gt;&lt;Year&gt;2015&lt;/Year&gt;&lt;RecNum&gt;112&lt;/RecNum&gt;&lt;DisplayText&gt;[51]&lt;/DisplayText&gt;&lt;record&gt;&lt;rec-number&gt;112&lt;/rec-number&gt;&lt;foreign-keys&gt;&lt;key app="EN" db-id="s2tw2pe5hwzta8esap0xpxarvrrwetsezwzd" timestamp="1492374491"&gt;112&lt;/key&gt;&lt;/foreign-keys&gt;&lt;ref-type name="Journal Article"&gt;17&lt;/ref-type&gt;&lt;contributors&gt;&lt;authors&gt;&lt;author&gt;Westerhoff, John&lt;/author&gt;&lt;author&gt;Earle, Gregory&lt;/author&gt;&lt;author&gt;Bishop, Rebecca&lt;/author&gt;&lt;author&gt;Swenson, Gary R&lt;/author&gt;&lt;author&gt;Vadas, Sharon&lt;/author&gt;&lt;author&gt;Clemmons, James&lt;/author&gt;&lt;author&gt;Davidson, Ryan&lt;/author&gt;&lt;author&gt;Fanelli, Lucy&lt;/author&gt;&lt;author&gt;Fish, Chad&lt;/author&gt;&lt;author&gt;Garg, Vidur&lt;/author&gt;&lt;/authors&gt;&lt;/contributors&gt;&lt;titles&gt;&lt;title&gt;LAICE CubeSat mission for gravity wave studies&lt;/title&gt;&lt;secondary-title&gt;Advances in Space Research&lt;/secondary-title&gt;&lt;/titles&gt;&lt;periodical&gt;&lt;full-title&gt;Advances in Space Research&lt;/full-title&gt;&lt;/periodical&gt;&lt;pages&gt;1413-1427&lt;/pages&gt;&lt;volume&gt;56&lt;/volume&gt;&lt;number&gt;7&lt;/number&gt;&lt;dates&gt;&lt;year&gt;2015&lt;/year&gt;&lt;/dates&gt;&lt;isbn&gt;0273-1177&lt;/isbn&gt;&lt;urls&gt;&lt;/urls&gt;&lt;/record&gt;&lt;/Cite&gt;&lt;/EndNote&gt;</w:instrText>
+        <w:instrText xml:space="preserve"> ADDIN EN.CITE &lt;EndNote&gt;&lt;Cite&gt;&lt;Author&gt;Westerhoff&lt;/Author&gt;&lt;Year&gt;2015&lt;/Year&gt;&lt;RecNum&gt;112&lt;/RecNum&gt;&lt;DisplayText&gt;[52]&lt;/DisplayText&gt;&lt;record&gt;&lt;rec-number&gt;112&lt;/rec-number&gt;&lt;foreign-keys&gt;&lt;key app="EN" db-id="s2tw2pe5hwzta8esap0xpxarvrrwetsezwzd" timestamp="1492374491"&gt;112&lt;/key&gt;&lt;/foreign-keys&gt;&lt;ref-type name="Journal Article"&gt;17&lt;/ref-type&gt;&lt;contributors&gt;&lt;authors&gt;&lt;author&gt;Westerhoff, John&lt;/author&gt;&lt;author&gt;Earle, Gregory&lt;/author&gt;&lt;author&gt;Bishop, Rebecca&lt;/author&gt;&lt;author&gt;Swenson, Gary R&lt;/author&gt;&lt;author&gt;Vadas, Sharon&lt;/author&gt;&lt;author&gt;Clemmons, James&lt;/author&gt;&lt;author&gt;Davidson, Ryan&lt;/author&gt;&lt;author&gt;Fanelli, Lucy&lt;/author&gt;&lt;author&gt;Fish, Chad&lt;/author&gt;&lt;author&gt;Garg, Vidur&lt;/author&gt;&lt;/authors&gt;&lt;/contributors&gt;&lt;titles&gt;&lt;title&gt;LAICE CubeSat mission for gravity wave studies&lt;/title&gt;&lt;secondary-title&gt;Advances in Space Research&lt;/secondary-title&gt;&lt;/titles&gt;&lt;periodical&gt;&lt;full-title&gt;Advances in Space Research&lt;/full-title&gt;&lt;/periodical&gt;&lt;pages&gt;1413-1427&lt;/pages&gt;&lt;volume&gt;56&lt;/volume&gt;&lt;number&gt;7&lt;/number&gt;&lt;dates&gt;&lt;year&gt;2015&lt;/year&gt;&lt;/dates&gt;&lt;isbn&gt;0273-1177&lt;/isbn&gt;&lt;urls&gt;&lt;/urls&gt;&lt;/record&gt;&lt;/Cite&gt;&lt;/EndNote&gt;</w:instrText>
       </w:r>
       <w:r>
         <w:fldChar w:fldCharType="separate"/>
@@ -7288,7 +7338,7 @@
         <w:rPr>
           <w:noProof/>
         </w:rPr>
-        <w:t>[51]</w:t>
+        <w:t>[52]</w:t>
       </w:r>
       <w:r>
         <w:fldChar w:fldCharType="end"/>
@@ -7303,7 +7353,7 @@
         <w:fldChar w:fldCharType="begin"/>
       </w:r>
       <w:r>
-        <w:instrText xml:space="preserve"> ADDIN EN.CITE &lt;EndNote&gt;&lt;Cite&gt;&lt;Author&gt;Morrison&lt;/Author&gt;&lt;Year&gt;2016&lt;/Year&gt;&lt;RecNum&gt;113&lt;/RecNum&gt;&lt;DisplayText&gt;[52]&lt;/DisplayText&gt;&lt;record&gt;&lt;rec-number&gt;113&lt;/rec-number&gt;&lt;foreign-keys&gt;&lt;key app="EN" db-id="s2tw2pe5hwzta8esap0xpxarvrrwetsezwzd" timestamp="1492374554"&gt;113&lt;/key&gt;&lt;/foreign-keys&gt;&lt;ref-type name="Conference Proceedings"&gt;10&lt;/ref-type&gt;&lt;contributors&gt;&lt;authors&gt;&lt;author&gt;Morrison, John M&lt;/author&gt;&lt;author&gt;Jeffrey, Hazel&lt;/author&gt;&lt;author&gt;Gorter, Hessel&lt;/author&gt;&lt;author&gt;Anderson, Pamela&lt;/author&gt;&lt;author&gt;Clark, Craig&lt;/author&gt;&lt;author&gt;Holmes, Alan&lt;/author&gt;&lt;author&gt;Feldman, Gene C&lt;/author&gt;&lt;author&gt;Patt, Frederick S&lt;/author&gt;&lt;/authors&gt;&lt;/contributors&gt;&lt;titles&gt;&lt;title&gt;SeaHawk: an advanced CubeSat mission for sustained ocean colour monitoring&lt;/title&gt;&lt;secondary-title&gt;SPIE Remote Sensing&lt;/secondary-title&gt;&lt;/titles&gt;&lt;pages&gt;100001C-100001C-11&lt;/pages&gt;&lt;dates&gt;&lt;year&gt;2016&lt;/year&gt;&lt;/dates&gt;&lt;publisher&gt;International Society for Optics and Photonics&lt;/publisher&gt;&lt;urls&gt;&lt;/urls&gt;&lt;/record&gt;&lt;/Cite&gt;&lt;/EndNote&gt;</w:instrText>
+        <w:instrText xml:space="preserve"> ADDIN EN.CITE &lt;EndNote&gt;&lt;Cite&gt;&lt;Author&gt;Morrison&lt;/Author&gt;&lt;Year&gt;2016&lt;/Year&gt;&lt;RecNum&gt;113&lt;/RecNum&gt;&lt;DisplayText&gt;[53]&lt;/DisplayText&gt;&lt;record&gt;&lt;rec-number&gt;113&lt;/rec-number&gt;&lt;foreign-keys&gt;&lt;key app="EN" db-id="s2tw2pe5hwzta8esap0xpxarvrrwetsezwzd" timestamp="1492374554"&gt;113&lt;/key&gt;&lt;/foreign-keys&gt;&lt;ref-type name="Conference Proceedings"&gt;10&lt;/ref-type&gt;&lt;contributors&gt;&lt;authors&gt;&lt;author&gt;Morrison, John M&lt;/author&gt;&lt;author&gt;Jeffrey, Hazel&lt;/author&gt;&lt;author&gt;Gorter, Hessel&lt;/author&gt;&lt;author&gt;Anderson, Pamela&lt;/author&gt;&lt;author&gt;Clark, Craig&lt;/author&gt;&lt;author&gt;Holmes, Alan&lt;/author&gt;&lt;author&gt;Feldman, Gene C&lt;/author&gt;&lt;author&gt;Patt, Frederick S&lt;/author&gt;&lt;/authors&gt;&lt;/contributors&gt;&lt;titles&gt;&lt;title&gt;SeaHawk: an advanced CubeSat mission for sustained ocean colour monitoring&lt;/title&gt;&lt;secondary-title&gt;SPIE Remote Sensing&lt;/secondary-title&gt;&lt;/titles&gt;&lt;pages&gt;100001C-100001C-11&lt;/pages&gt;&lt;dates&gt;&lt;year&gt;2016&lt;/year&gt;&lt;/dates&gt;&lt;publisher&gt;International Society for Optics and Photonics&lt;/publisher&gt;&lt;urls&gt;&lt;/urls&gt;&lt;/record&gt;&lt;/Cite&gt;&lt;/EndNote&gt;</w:instrText>
       </w:r>
       <w:r>
         <w:fldChar w:fldCharType="separate"/>
@@ -7312,7 +7362,7 @@
         <w:rPr>
           <w:noProof/>
         </w:rPr>
-        <w:t>[52]</w:t>
+        <w:t>[53]</w:t>
       </w:r>
       <w:r>
         <w:fldChar w:fldCharType="end"/>
@@ -7358,7 +7408,7 @@
         <w:fldChar w:fldCharType="begin"/>
       </w:r>
       <w:r>
-        <w:instrText xml:space="preserve"> ADDIN EN.CITE &lt;EndNote&gt;&lt;Cite&gt;&lt;Author&gt;Bentum&lt;/Author&gt;&lt;Year&gt;2010&lt;/Year&gt;&lt;RecNum&gt;54&lt;/RecNum&gt;&lt;DisplayText&gt;[53]&lt;/DisplayText&gt;&lt;record&gt;&lt;rec-number&gt;54&lt;/rec-number&gt;&lt;foreign-keys&gt;&lt;key app="EN" db-id="s2tw2pe5hwzta8esap0xpxarvrrwetsezwzd" timestamp="1485949609"&gt;54&lt;/key&gt;&lt;/foreign-keys&gt;&lt;ref-type name="Journal Article"&gt;17&lt;/ref-type&gt;&lt;contributors&gt;&lt;authors&gt;&lt;author&gt;Bentum, Mark&lt;/author&gt;&lt;author&gt;Meijerink, Arjan&lt;/author&gt;&lt;author&gt;Boonstra, Albert-Jan&lt;/author&gt;&lt;author&gt;Verhoeven, Chris&lt;/author&gt;&lt;author&gt;Veen, Alle-Jan van der&lt;/author&gt;&lt;/authors&gt;&lt;/contributors&gt;&lt;titles&gt;&lt;title&gt;OLFAR: the orbiting low frequency array, how a cube sat swarm becomes a novel radio astronomy instrument in space&lt;/title&gt;&lt;secondary-title&gt;De Vonk&lt;/secondary-title&gt;&lt;/titles&gt;&lt;periodical&gt;&lt;full-title&gt;De Vonk&lt;/full-title&gt;&lt;/periodical&gt;&lt;pages&gt;1-5&lt;/pages&gt;&lt;volume&gt;25&lt;/volume&gt;&lt;dates&gt;&lt;year&gt;2010&lt;/year&gt;&lt;/dates&gt;&lt;isbn&gt;0925-5427&lt;/isbn&gt;&lt;label&gt;so:75352&lt;/label&gt;&lt;urls&gt;&lt;related-urls&gt;&lt;url&gt;http://doc.utwente.nl/75352/&lt;/url&gt;&lt;/related-urls&gt;&lt;/urls&gt;&lt;/record&gt;&lt;/Cite&gt;&lt;/EndNote&gt;</w:instrText>
+        <w:instrText xml:space="preserve"> ADDIN EN.CITE &lt;EndNote&gt;&lt;Cite&gt;&lt;Author&gt;Bentum&lt;/Author&gt;&lt;Year&gt;2010&lt;/Year&gt;&lt;RecNum&gt;54&lt;/RecNum&gt;&lt;DisplayText&gt;[54]&lt;/DisplayText&gt;&lt;record&gt;&lt;rec-number&gt;54&lt;/rec-number&gt;&lt;foreign-keys&gt;&lt;key app="EN" db-id="s2tw2pe5hwzta8esap0xpxarvrrwetsezwzd" timestamp="1485949609"&gt;54&lt;/key&gt;&lt;/foreign-keys&gt;&lt;ref-type name="Journal Article"&gt;17&lt;/ref-type&gt;&lt;contributors&gt;&lt;authors&gt;&lt;author&gt;Bentum, Mark&lt;/author&gt;&lt;author&gt;Meijerink, Arjan&lt;/author&gt;&lt;author&gt;Boonstra, Albert-Jan&lt;/author&gt;&lt;author&gt;Verhoeven, Chris&lt;/author&gt;&lt;author&gt;Veen, Alle-Jan van der&lt;/author&gt;&lt;/authors&gt;&lt;/contributors&gt;&lt;titles&gt;&lt;title&gt;OLFAR: the orbiting low frequency array, how a cube sat swarm becomes a novel radio astronomy instrument in space&lt;/title&gt;&lt;secondary-title&gt;De Vonk&lt;/secondary-title&gt;&lt;/titles&gt;&lt;periodical&gt;&lt;full-title&gt;De Vonk&lt;/full-title&gt;&lt;/periodical&gt;&lt;pages&gt;1-5&lt;/pages&gt;&lt;volume&gt;25&lt;/volume&gt;&lt;dates&gt;&lt;year&gt;2010&lt;/year&gt;&lt;/dates&gt;&lt;isbn&gt;0925-5427&lt;/isbn&gt;&lt;label&gt;so:75352&lt;/label&gt;&lt;urls&gt;&lt;related-urls&gt;&lt;url&gt;http://doc.utwente.nl/75352/&lt;/url&gt;&lt;/related-urls&gt;&lt;/urls&gt;&lt;/record&gt;&lt;/Cite&gt;&lt;/EndNote&gt;</w:instrText>
       </w:r>
       <w:r>
         <w:fldChar w:fldCharType="separate"/>
@@ -7367,7 +7417,7 @@
         <w:rPr>
           <w:noProof/>
         </w:rPr>
-        <w:t>[53]</w:t>
+        <w:t>[54]</w:t>
       </w:r>
       <w:r>
         <w:fldChar w:fldCharType="end"/>
@@ -7517,7 +7567,7 @@
         <w:fldChar w:fldCharType="begin"/>
       </w:r>
       <w:r>
-        <w:instrText xml:space="preserve"> ADDIN EN.CITE &lt;EndNote&gt;&lt;Cite&gt;&lt;Author&gt;Hanson&lt;/Author&gt;&lt;Year&gt;2014&lt;/Year&gt;&lt;RecNum&gt;48&lt;/RecNum&gt;&lt;DisplayText&gt;[54]&lt;/DisplayText&gt;&lt;record&gt;&lt;rec-number&gt;48&lt;/rec-number&gt;&lt;foreign-keys&gt;&lt;key app="EN" db-id="s2tw2pe5hwzta8esap0xpxarvrrwetsezwzd" timestamp="1485947588"&gt;48&lt;/key&gt;&lt;/foreign-keys&gt;&lt;ref-type name="Journal Article"&gt;17&lt;/ref-type&gt;&lt;contributors&gt;&lt;authors&gt;&lt;author&gt;Hanson, John&lt;/author&gt;&lt;author&gt;Chartres, James&lt;/author&gt;&lt;author&gt;Sanchez, Hugo&lt;/author&gt;&lt;author&gt;Oyadomari, Ken&lt;/author&gt;&lt;/authors&gt;&lt;/contributors&gt;&lt;titles&gt;&lt;title&gt;The EDSN intersatellite communications architecture&lt;/title&gt;&lt;/titles&gt;&lt;dates&gt;&lt;year&gt;2014&lt;/year&gt;&lt;/dates&gt;&lt;urls&gt;&lt;/urls&gt;&lt;/record&gt;&lt;/Cite&gt;&lt;/EndNote&gt;</w:instrText>
+        <w:instrText xml:space="preserve"> ADDIN EN.CITE &lt;EndNote&gt;&lt;Cite&gt;&lt;Author&gt;Hanson&lt;/Author&gt;&lt;Year&gt;2014&lt;/Year&gt;&lt;RecNum&gt;48&lt;/RecNum&gt;&lt;DisplayText&gt;[55]&lt;/DisplayText&gt;&lt;record&gt;&lt;rec-number&gt;48&lt;/rec-number&gt;&lt;foreign-keys&gt;&lt;key app="EN" db-id="s2tw2pe5hwzta8esap0xpxarvrrwetsezwzd" timestamp="1485947588"&gt;48&lt;/key&gt;&lt;/foreign-keys&gt;&lt;ref-type name="Journal Article"&gt;17&lt;/ref-type&gt;&lt;contributors&gt;&lt;authors&gt;&lt;author&gt;Hanson, John&lt;/author&gt;&lt;author&gt;Chartres, James&lt;/author&gt;&lt;author&gt;Sanchez, Hugo&lt;/author&gt;&lt;author&gt;Oyadomari, Ken&lt;/author&gt;&lt;/authors&gt;&lt;/contributors&gt;&lt;titles&gt;&lt;title&gt;The EDSN intersatellite communications architecture&lt;/title&gt;&lt;/titles&gt;&lt;dates&gt;&lt;year&gt;2014&lt;/year&gt;&lt;/dates&gt;&lt;urls&gt;&lt;/urls&gt;&lt;/record&gt;&lt;/Cite&gt;&lt;/EndNote&gt;</w:instrText>
       </w:r>
       <w:r>
         <w:fldChar w:fldCharType="separate"/>
@@ -7526,7 +7576,7 @@
         <w:rPr>
           <w:noProof/>
         </w:rPr>
-        <w:t>[54]</w:t>
+        <w:t>[55]</w:t>
       </w:r>
       <w:r>
         <w:fldChar w:fldCharType="end"/>
@@ -7550,7 +7600,7 @@
         <w:fldChar w:fldCharType="begin"/>
       </w:r>
       <w:r>
-        <w:instrText xml:space="preserve"> ADDIN EN.CITE &lt;EndNote&gt;&lt;Cite&gt;&lt;Author&gt;Chartres&lt;/Author&gt;&lt;Year&gt;2014&lt;/Year&gt;&lt;RecNum&gt;47&lt;/RecNum&gt;&lt;DisplayText&gt;[55]&lt;/DisplayText&gt;&lt;record&gt;&lt;rec-number&gt;47&lt;/rec-number&gt;&lt;foreign-keys&gt;&lt;key app="EN" db-id="s2tw2pe5hwzta8esap0xpxarvrrwetsezwzd" timestamp="1485947553"&gt;47&lt;/key&gt;&lt;/foreign-keys&gt;&lt;ref-type name="Journal Article"&gt;17&lt;/ref-type&gt;&lt;contributors&gt;&lt;authors&gt;&lt;author&gt;Chartres, James&lt;/author&gt;&lt;author&gt;Sanchez, Hugo&lt;/author&gt;&lt;author&gt;Hanson, John&lt;/author&gt;&lt;/authors&gt;&lt;/contributors&gt;&lt;titles&gt;&lt;title&gt;EDSN development lessons learned&lt;/title&gt;&lt;/titles&gt;&lt;dates&gt;&lt;year&gt;2014&lt;/year&gt;&lt;/dates&gt;&lt;urls&gt;&lt;/urls&gt;&lt;/record&gt;&lt;/Cite&gt;&lt;/EndNote&gt;</w:instrText>
+        <w:instrText xml:space="preserve"> ADDIN EN.CITE &lt;EndNote&gt;&lt;Cite&gt;&lt;Author&gt;Chartres&lt;/Author&gt;&lt;Year&gt;2014&lt;/Year&gt;&lt;RecNum&gt;47&lt;/RecNum&gt;&lt;DisplayText&gt;[56]&lt;/DisplayText&gt;&lt;record&gt;&lt;rec-number&gt;47&lt;/rec-number&gt;&lt;foreign-keys&gt;&lt;key app="EN" db-id="s2tw2pe5hwzta8esap0xpxarvrrwetsezwzd" timestamp="1485947553"&gt;47&lt;/key&gt;&lt;/foreign-keys&gt;&lt;ref-type name="Journal Article"&gt;17&lt;/ref-type&gt;&lt;contributors&gt;&lt;authors&gt;&lt;author&gt;Chartres, James&lt;/author&gt;&lt;author&gt;Sanchez, Hugo&lt;/author&gt;&lt;author&gt;Hanson, John&lt;/author&gt;&lt;/authors&gt;&lt;/contributors&gt;&lt;titles&gt;&lt;title&gt;EDSN development lessons learned&lt;/title&gt;&lt;/titles&gt;&lt;dates&gt;&lt;year&gt;2014&lt;/year&gt;&lt;/dates&gt;&lt;urls&gt;&lt;/urls&gt;&lt;/record&gt;&lt;/Cite&gt;&lt;/EndNote&gt;</w:instrText>
       </w:r>
       <w:r>
         <w:fldChar w:fldCharType="separate"/>
@@ -7559,7 +7609,7 @@
         <w:rPr>
           <w:noProof/>
         </w:rPr>
-        <w:t>[55]</w:t>
+        <w:t>[56]</w:t>
       </w:r>
       <w:r>
         <w:fldChar w:fldCharType="end"/>
@@ -7594,11 +7644,9 @@
       <w:r>
         <w:t xml:space="preserve"> data handling, scientific </w:t>
       </w:r>
-      <w:proofErr w:type="spellStart"/>
-      <w:r>
-        <w:t>measurments</w:t>
-      </w:r>
-      <w:proofErr w:type="spellEnd"/>
+      <w:r>
+        <w:t>measurements</w:t>
+      </w:r>
       <w:r>
         <w:t xml:space="preserve">, ADCS and additional sensor inputs. The scientific payload is an instrument </w:t>
       </w:r>
@@ -7755,13 +7803,16 @@
         <w:t xml:space="preserve"> for S2S communication</w:t>
       </w:r>
       <w:r>
-        <w:t xml:space="preserve">. The link layer, as detailed by the OSI reference model </w:t>
+        <w:t>. The link layer, as detailed by the OSI reference model</w:t>
+      </w:r>
+      <w:r>
+        <w:t xml:space="preserve"> </w:t>
       </w:r>
       <w:r>
         <w:fldChar w:fldCharType="begin"/>
       </w:r>
       <w:r>
-        <w:instrText xml:space="preserve"> ADDIN EN.CITE &lt;EndNote&gt;&lt;Cite&gt;&lt;Author&gt;Day&lt;/Author&gt;&lt;Year&gt;1983&lt;/Year&gt;&lt;RecNum&gt;115&lt;/RecNum&gt;&lt;DisplayText&gt;[56]&lt;/DisplayText&gt;&lt;record&gt;&lt;rec-number&gt;115&lt;/rec-number&gt;&lt;foreign-keys&gt;&lt;key app="EN" db-id="s2tw2pe5hwzta8esap0xpxarvrrwetsezwzd" timestamp="1492427297"&gt;115&lt;/key&gt;&lt;/foreign-keys&gt;&lt;ref-type name="Journal Article"&gt;17&lt;/ref-type&gt;&lt;contributors&gt;&lt;authors&gt;&lt;author&gt;Day, John D&lt;/author&gt;&lt;author&gt;Zimmermann, Hubert&lt;/author&gt;&lt;/authors&gt;&lt;/contributors&gt;&lt;titles&gt;&lt;title&gt;The OSI reference model&lt;/title&gt;&lt;secondary-title&gt;Proceedings of the IEEE&lt;/secondary-title&gt;&lt;/titles&gt;&lt;periodical&gt;&lt;full-title&gt;Proceedings of the IEEE&lt;/full-title&gt;&lt;/periodical&gt;&lt;pages&gt;1334-1340&lt;/pages&gt;&lt;volume&gt;71&lt;/volume&gt;&lt;number&gt;12&lt;/number&gt;&lt;dates&gt;&lt;year&gt;1983&lt;/year&gt;&lt;/dates&gt;&lt;isbn&gt;0018-9219&lt;/isbn&gt;&lt;urls&gt;&lt;/urls&gt;&lt;/record&gt;&lt;/Cite&gt;&lt;/EndNote&gt;</w:instrText>
+        <w:instrText xml:space="preserve"> ADDIN EN.CITE &lt;EndNote&gt;&lt;Cite&gt;&lt;Author&gt;Bora&lt;/Author&gt;&lt;Year&gt;2014&lt;/Year&gt;&lt;RecNum&gt;62&lt;/RecNum&gt;&lt;DisplayText&gt;[57]&lt;/DisplayText&gt;&lt;record&gt;&lt;rec-number&gt;62&lt;/rec-number&gt;&lt;foreign-keys&gt;&lt;key app="EN" db-id="s2tw2pe5hwzta8esap0xpxarvrrwetsezwzd" timestamp="1486034909"&gt;62&lt;/key&gt;&lt;/foreign-keys&gt;&lt;ref-type name="Journal Article"&gt;17&lt;/ref-type&gt;&lt;contributors&gt;&lt;authors&gt;&lt;author&gt;Bora, Gaurav&lt;/author&gt;&lt;author&gt;Bora, Saurabh&lt;/author&gt;&lt;author&gt;Singh, Shivendra&lt;/author&gt;&lt;author&gt;Arsalan, Sheikh Mohamad&lt;/author&gt;&lt;/authors&gt;&lt;/contributors&gt;&lt;titles&gt;&lt;title&gt;OSI reference model: An overview&lt;/title&gt;&lt;secondary-title&gt;International Journal of Computer Trends and Technology (IJCTT&lt;/secondary-title&gt;&lt;/titles&gt;&lt;periodical&gt;&lt;full-title&gt;International Journal of Computer Trends and Technology (IJCTT&lt;/full-title&gt;&lt;/periodical&gt;&lt;volume&gt;7&lt;/volume&gt;&lt;number&gt;4&lt;/number&gt;&lt;dates&gt;&lt;year&gt;2014&lt;/year&gt;&lt;/dates&gt;&lt;urls&gt;&lt;/urls&gt;&lt;/record&gt;&lt;/Cite&gt;&lt;/EndNote&gt;</w:instrText>
       </w:r>
       <w:r>
         <w:fldChar w:fldCharType="separate"/>
@@ -7770,7 +7821,7 @@
         <w:rPr>
           <w:noProof/>
         </w:rPr>
-        <w:t>[56]</w:t>
+        <w:t>[57]</w:t>
       </w:r>
       <w:r>
         <w:fldChar w:fldCharType="end"/>
@@ -7807,7 +7858,7 @@
         <w:fldChar w:fldCharType="begin"/>
       </w:r>
       <w:r>
-        <w:instrText xml:space="preserve"> ADDIN EN.CITE &lt;EndNote&gt;&lt;Cite&gt;&lt;Author&gt;Muri&lt;/Author&gt;&lt;Year&gt;2012&lt;/Year&gt;&lt;RecNum&gt;60&lt;/RecNum&gt;&lt;DisplayText&gt;[35]&lt;/DisplayText&gt;&lt;record&gt;&lt;rec-number&gt;60&lt;/rec-number&gt;&lt;foreign-keys&gt;&lt;key app="EN" db-id="s2tw2pe5hwzta8esap0xpxarvrrwetsezwzd" timestamp="1486033762"&gt;60&lt;/key&gt;&lt;/foreign-keys&gt;&lt;ref-type name="Journal Article"&gt;17&lt;/ref-type&gt;&lt;contributors&gt;&lt;authors&gt;&lt;author&gt;Muri, Paul&lt;/author&gt;&lt;author&gt;McNair, Janise&lt;/author&gt;&lt;/authors&gt;&lt;/contributors&gt;&lt;titles&gt;&lt;title&gt;A survey of communication sub-systems for intersatellite linked systems and CubeSat missions&lt;/title&gt;&lt;secondary-title&gt;JCM&lt;/secondary-title&gt;&lt;/titles&gt;&lt;periodical&gt;&lt;full-title&gt;JCM&lt;/full-title&gt;&lt;/periodical&gt;&lt;pages&gt;290-308&lt;/pages&gt;&lt;volume&gt;7&lt;/volume&gt;&lt;number&gt;4&lt;/number&gt;&lt;dates&gt;&lt;year&gt;2012&lt;/year&gt;&lt;/dates&gt;&lt;urls&gt;&lt;/urls&gt;&lt;/record&gt;&lt;/Cite&gt;&lt;/EndNote&gt;</w:instrText>
+        <w:instrText xml:space="preserve"> ADDIN EN.CITE &lt;EndNote&gt;&lt;Cite&gt;&lt;Author&gt;Muri&lt;/Author&gt;&lt;Year&gt;2012&lt;/Year&gt;&lt;RecNum&gt;60&lt;/RecNum&gt;&lt;DisplayText&gt;[36]&lt;/DisplayText&gt;&lt;record&gt;&lt;rec-number&gt;60&lt;/rec-number&gt;&lt;foreign-keys&gt;&lt;key app="EN" db-id="s2tw2pe5hwzta8esap0xpxarvrrwetsezwzd" timestamp="1486033762"&gt;60&lt;/key&gt;&lt;/foreign-keys&gt;&lt;ref-type name="Journal Article"&gt;17&lt;/ref-type&gt;&lt;contributors&gt;&lt;authors&gt;&lt;author&gt;Muri, Paul&lt;/author&gt;&lt;author&gt;McNair, Janise&lt;/author&gt;&lt;/authors&gt;&lt;/contributors&gt;&lt;titles&gt;&lt;title&gt;A survey of communication sub-systems for intersatellite linked systems and CubeSat missions&lt;/title&gt;&lt;secondary-title&gt;JCM&lt;/secondary-title&gt;&lt;/titles&gt;&lt;periodical&gt;&lt;full-title&gt;JCM&lt;/full-title&gt;&lt;/periodical&gt;&lt;pages&gt;290-308&lt;/pages&gt;&lt;volume&gt;7&lt;/volume&gt;&lt;number&gt;4&lt;/number&gt;&lt;dates&gt;&lt;year&gt;2012&lt;/year&gt;&lt;/dates&gt;&lt;urls&gt;&lt;/urls&gt;&lt;/record&gt;&lt;/Cite&gt;&lt;/EndNote&gt;</w:instrText>
       </w:r>
       <w:r>
         <w:fldChar w:fldCharType="separate"/>
@@ -7816,7 +7867,7 @@
         <w:rPr>
           <w:noProof/>
         </w:rPr>
-        <w:t>[35]</w:t>
+        <w:t>[36]</w:t>
       </w:r>
       <w:r>
         <w:fldChar w:fldCharType="end"/>
@@ -8368,7 +8419,7 @@
         <w:fldChar w:fldCharType="begin"/>
       </w:r>
       <w:r>
-        <w:instrText xml:space="preserve"> ADDIN EN.CITE &lt;EndNote&gt;&lt;Cite&gt;&lt;Author&gt;Parker&lt;/Author&gt;&lt;Year&gt;2016&lt;/Year&gt;&lt;RecNum&gt;6&lt;/RecNum&gt;&lt;DisplayText&gt;[44, 57]&lt;/DisplayText&gt;&lt;record&gt;&lt;rec-number&gt;6&lt;/rec-number&gt;&lt;foreign-keys&gt;&lt;key app="EN" db-id="s2tw2pe5hwzta8esap0xpxarvrrwetsezwzd" timestamp="1478798744"&gt;6&lt;/key&gt;&lt;/foreign-keys&gt;&lt;ref-type name="Journal Article"&gt;17&lt;/ref-type&gt;&lt;contributors&gt;&lt;authors&gt;&lt;author&gt;Parker, Khary I&lt;/author&gt;&lt;/authors&gt;&lt;/contributors&gt;&lt;titles&gt;&lt;title&gt;State-of-the-Art for Small Satellite Propulsion Systems&lt;/title&gt;&lt;/titles&gt;&lt;dates&gt;&lt;year&gt;2016&lt;/year&gt;&lt;/dates&gt;&lt;urls&gt;&lt;/urls&gt;&lt;/record&gt;&lt;/Cite&gt;&lt;Cite&gt;&lt;Author&gt;Sun&lt;/Author&gt;&lt;Year&gt;2016&lt;/Year&gt;&lt;RecNum&gt;55&lt;/RecNum&gt;&lt;record&gt;&lt;rec-number&gt;55&lt;/rec-number&gt;&lt;foreign-keys&gt;&lt;key app="EN" db-id="s2tw2pe5hwzta8esap0xpxarvrrwetsezwzd" timestamp="1485956607"&gt;55&lt;/key&gt;&lt;/foreign-keys&gt;&lt;ref-type name="Journal Article"&gt;17&lt;/ref-type&gt;&lt;contributors&gt;&lt;authors&gt;&lt;author&gt;Sun, Guowen&lt;/author&gt;&lt;author&gt;Xia, Xiwang&lt;/author&gt;&lt;author&gt;Wu, Shufan&lt;/author&gt;&lt;author&gt;Wu, Zhiyi&lt;/author&gt;&lt;author&gt;Chen, Wen&lt;/author&gt;&lt;/authors&gt;&lt;/contributors&gt;&lt;titles&gt;&lt;title&gt;Attitude Determination and Control System Design for STU-2A CubeSat and In-Orbit Results&lt;/title&gt;&lt;/titles&gt;&lt;dates&gt;&lt;year&gt;2016&lt;/year&gt;&lt;/dates&gt;&lt;urls&gt;&lt;/urls&gt;&lt;/record&gt;&lt;/Cite&gt;&lt;/EndNote&gt;</w:instrText>
+        <w:instrText xml:space="preserve"> ADDIN EN.CITE &lt;EndNote&gt;&lt;Cite&gt;&lt;Author&gt;Parker&lt;/Author&gt;&lt;Year&gt;2016&lt;/Year&gt;&lt;RecNum&gt;6&lt;/RecNum&gt;&lt;DisplayText&gt;[45, 58]&lt;/DisplayText&gt;&lt;record&gt;&lt;rec-number&gt;6&lt;/rec-number&gt;&lt;foreign-keys&gt;&lt;key app="EN" db-id="s2tw2pe5hwzta8esap0xpxarvrrwetsezwzd" timestamp="1478798744"&gt;6&lt;/key&gt;&lt;/foreign-keys&gt;&lt;ref-type name="Journal Article"&gt;17&lt;/ref-type&gt;&lt;contributors&gt;&lt;authors&gt;&lt;author&gt;Parker, Khary I&lt;/author&gt;&lt;/authors&gt;&lt;/contributors&gt;&lt;titles&gt;&lt;title&gt;State-of-the-Art for Small Satellite Propulsion Systems&lt;/title&gt;&lt;/titles&gt;&lt;dates&gt;&lt;year&gt;2016&lt;/year&gt;&lt;/dates&gt;&lt;urls&gt;&lt;/urls&gt;&lt;/record&gt;&lt;/Cite&gt;&lt;Cite&gt;&lt;Author&gt;Sun&lt;/Author&gt;&lt;Year&gt;2016&lt;/Year&gt;&lt;RecNum&gt;55&lt;/RecNum&gt;&lt;record&gt;&lt;rec-number&gt;55&lt;/rec-number&gt;&lt;foreign-keys&gt;&lt;key app="EN" db-id="s2tw2pe5hwzta8esap0xpxarvrrwetsezwzd" timestamp="1485956607"&gt;55&lt;/key&gt;&lt;/foreign-keys&gt;&lt;ref-type name="Journal Article"&gt;17&lt;/ref-type&gt;&lt;contributors&gt;&lt;authors&gt;&lt;author&gt;Sun, Guowen&lt;/author&gt;&lt;author&gt;Xia, Xiwang&lt;/author&gt;&lt;author&gt;Wu, Shufan&lt;/author&gt;&lt;author&gt;Wu, Zhiyi&lt;/author&gt;&lt;author&gt;Chen, Wen&lt;/author&gt;&lt;/authors&gt;&lt;/contributors&gt;&lt;titles&gt;&lt;title&gt;Attitude Determination and Control System Design for STU-2A CubeSat and In-Orbit Results&lt;/title&gt;&lt;/titles&gt;&lt;dates&gt;&lt;year&gt;2016&lt;/year&gt;&lt;/dates&gt;&lt;urls&gt;&lt;/urls&gt;&lt;/record&gt;&lt;/Cite&gt;&lt;/EndNote&gt;</w:instrText>
       </w:r>
       <w:r>
         <w:fldChar w:fldCharType="separate"/>
@@ -8377,7 +8428,7 @@
         <w:rPr>
           <w:noProof/>
         </w:rPr>
-        <w:t>[44, 57]</w:t>
+        <w:t>[45, 58]</w:t>
       </w:r>
       <w:r>
         <w:fldChar w:fldCharType="end"/>
@@ -8414,7 +8465,7 @@
         <w:fldChar w:fldCharType="begin"/>
       </w:r>
       <w:r>
-        <w:instrText xml:space="preserve"> ADDIN EN.CITE &lt;EndNote&gt;&lt;Cite&gt;&lt;Author&gt;Wu&lt;/Author&gt;&lt;Year&gt;2016&lt;/Year&gt;&lt;RecNum&gt;56&lt;/RecNum&gt;&lt;DisplayText&gt;[38]&lt;/DisplayText&gt;&lt;record&gt;&lt;rec-number&gt;56&lt;/rec-number&gt;&lt;foreign-keys&gt;&lt;key app="EN" db-id="s2tw2pe5hwzta8esap0xpxarvrrwetsezwzd" timestamp="1485956683"&gt;56&lt;/key&gt;&lt;/foreign-keys&gt;&lt;ref-type name="Journal Article"&gt;17&lt;/ref-type&gt;&lt;contributors&gt;&lt;authors&gt;&lt;author&gt;Wu, Shufan&lt;/author&gt;&lt;author&gt;Chen, Wen&lt;/author&gt;&lt;author&gt;Chao, Caixia&lt;/author&gt;&lt;/authors&gt;&lt;/contributors&gt;&lt;titles&gt;&lt;title&gt;The STU-2 CubeSat Mission and In-Orbit Test Results&lt;/title&gt;&lt;/titles&gt;&lt;dates&gt;&lt;year&gt;2016&lt;/year&gt;&lt;/dates&gt;&lt;urls&gt;&lt;/urls&gt;&lt;/record&gt;&lt;/Cite&gt;&lt;/EndNote&gt;</w:instrText>
+        <w:instrText xml:space="preserve"> ADDIN EN.CITE &lt;EndNote&gt;&lt;Cite&gt;&lt;Author&gt;Wu&lt;/Author&gt;&lt;Year&gt;2016&lt;/Year&gt;&lt;RecNum&gt;56&lt;/RecNum&gt;&lt;DisplayText&gt;[39]&lt;/DisplayText&gt;&lt;record&gt;&lt;rec-number&gt;56&lt;/rec-number&gt;&lt;foreign-keys&gt;&lt;key app="EN" db-id="s2tw2pe5hwzta8esap0xpxarvrrwetsezwzd" timestamp="1485956683"&gt;56&lt;/key&gt;&lt;/foreign-keys&gt;&lt;ref-type name="Journal Article"&gt;17&lt;/ref-type&gt;&lt;contributors&gt;&lt;authors&gt;&lt;author&gt;Wu, Shufan&lt;/author&gt;&lt;author&gt;Chen, Wen&lt;/author&gt;&lt;author&gt;Chao, Caixia&lt;/author&gt;&lt;/authors&gt;&lt;/contributors&gt;&lt;titles&gt;&lt;title&gt;The STU-2 CubeSat Mission and In-Orbit Test Results&lt;/title&gt;&lt;/titles&gt;&lt;dates&gt;&lt;year&gt;2016&lt;/year&gt;&lt;/dates&gt;&lt;urls&gt;&lt;/urls&gt;&lt;/record&gt;&lt;/Cite&gt;&lt;/EndNote&gt;</w:instrText>
       </w:r>
       <w:r>
         <w:fldChar w:fldCharType="separate"/>
@@ -8423,7 +8474,7 @@
         <w:rPr>
           <w:noProof/>
         </w:rPr>
-        <w:t>[38]</w:t>
+        <w:t>[39]</w:t>
       </w:r>
       <w:r>
         <w:fldChar w:fldCharType="end"/>
@@ -8493,11 +8544,9 @@
       <w:r>
         <w:t xml:space="preserve">propulsion (orbital control) system. TW-1 consisted of one 3U </w:t>
       </w:r>
-      <w:proofErr w:type="spellStart"/>
-      <w:r>
-        <w:t>Cubesat</w:t>
-      </w:r>
-      <w:proofErr w:type="spellEnd"/>
+      <w:r>
+        <w:t>CubeSat</w:t>
+      </w:r>
       <w:r>
         <w:t xml:space="preserve"> (TW-1A)</w:t>
       </w:r>
@@ -8603,7 +8652,7 @@
         <w:fldChar w:fldCharType="begin"/>
       </w:r>
       <w:r>
-        <w:instrText xml:space="preserve"> ADDIN EN.CITE &lt;EndNote&gt;&lt;Cite&gt;&lt;Author&gt;Barnouin&lt;/Author&gt;&lt;Year&gt;2016&lt;/Year&gt;&lt;RecNum&gt;49&lt;/RecNum&gt;&lt;DisplayText&gt;[58]&lt;/DisplayText&gt;&lt;record&gt;&lt;rec-number&gt;49&lt;/rec-number&gt;&lt;foreign-keys&gt;&lt;key app="EN" db-id="s2tw2pe5hwzta8esap0xpxarvrrwetsezwzd" timestamp="1485948990"&gt;49&lt;/key&gt;&lt;/foreign-keys&gt;&lt;ref-type name="Conference Proceedings"&gt;10&lt;/ref-type&gt;&lt;contributors&gt;&lt;authors&gt;&lt;author&gt;Barnouin, OS&lt;/author&gt;&lt;author&gt;Biele, J&lt;/author&gt;&lt;author&gt;Carnelli, Ian&lt;/author&gt;&lt;author&gt;Ciarletti, Valérie&lt;/author&gt;&lt;author&gt;Cheng, A&lt;/author&gt;&lt;author&gt;Galvez, A&lt;/author&gt;&lt;author&gt;Green, SF&lt;/author&gt;&lt;author&gt;Grieger, B&lt;/author&gt;&lt;author&gt;Hérique, Alain&lt;/author&gt;&lt;author&gt;Kueppers, M&lt;/author&gt;&lt;/authors&gt;&lt;/contributors&gt;&lt;titles&gt;&lt;title&gt;The Asteroid Impact and Deflection Assessment (AIDA) mission: Science Proximity Operations&lt;/title&gt;&lt;secondary-title&gt;LPSC 2016 47th Lunar and Planetary Science Conference&lt;/secondary-title&gt;&lt;/titles&gt;&lt;pages&gt;1427&lt;/pages&gt;&lt;dates&gt;&lt;year&gt;2016&lt;/year&gt;&lt;/dates&gt;&lt;urls&gt;&lt;/urls&gt;&lt;/record&gt;&lt;/Cite&gt;&lt;/EndNote&gt;</w:instrText>
+        <w:instrText xml:space="preserve"> ADDIN EN.CITE &lt;EndNote&gt;&lt;Cite&gt;&lt;Author&gt;Barnouin&lt;/Author&gt;&lt;Year&gt;2016&lt;/Year&gt;&lt;RecNum&gt;49&lt;/RecNum&gt;&lt;DisplayText&gt;[59]&lt;/DisplayText&gt;&lt;record&gt;&lt;rec-number&gt;49&lt;/rec-number&gt;&lt;foreign-keys&gt;&lt;key app="EN" db-id="s2tw2pe5hwzta8esap0xpxarvrrwetsezwzd" timestamp="1485948990"&gt;49&lt;/key&gt;&lt;/foreign-keys&gt;&lt;ref-type name="Conference Proceedings"&gt;10&lt;/ref-type&gt;&lt;contributors&gt;&lt;authors&gt;&lt;author&gt;Barnouin, OS&lt;/author&gt;&lt;author&gt;Biele, J&lt;/author&gt;&lt;author&gt;Carnelli, Ian&lt;/author&gt;&lt;author&gt;Ciarletti, Valérie&lt;/author&gt;&lt;author&gt;Cheng, A&lt;/author&gt;&lt;author&gt;Galvez, A&lt;/author&gt;&lt;author&gt;Green, SF&lt;/author&gt;&lt;author&gt;Grieger, B&lt;/author&gt;&lt;author&gt;Hérique, Alain&lt;/author&gt;&lt;author&gt;Kueppers, M&lt;/author&gt;&lt;/authors&gt;&lt;/contributors&gt;&lt;titles&gt;&lt;title&gt;The Asteroid Impact and Deflection Assessment (AIDA) mission: Science Proximity Operations&lt;/title&gt;&lt;secondary-title&gt;LPSC 2016 47th Lunar and Planetary Science Conference&lt;/secondary-title&gt;&lt;/titles&gt;&lt;pages&gt;1427&lt;/pages&gt;&lt;dates&gt;&lt;year&gt;2016&lt;/year&gt;&lt;/dates&gt;&lt;urls&gt;&lt;/urls&gt;&lt;/record&gt;&lt;/Cite&gt;&lt;/EndNote&gt;</w:instrText>
       </w:r>
       <w:r>
         <w:fldChar w:fldCharType="separate"/>
@@ -8612,7 +8661,7 @@
         <w:rPr>
           <w:noProof/>
         </w:rPr>
-        <w:t>[58]</w:t>
+        <w:t>[59]</w:t>
       </w:r>
       <w:r>
         <w:fldChar w:fldCharType="end"/>
@@ -8624,7 +8673,7 @@
         <w:fldChar w:fldCharType="begin"/>
       </w:r>
       <w:r>
-        <w:instrText xml:space="preserve"> ADDIN EN.CITE &lt;EndNote&gt;&lt;Cite&gt;&lt;Author&gt;Bisgaard&lt;/Author&gt;&lt;Year&gt;2016&lt;/Year&gt;&lt;RecNum&gt;50&lt;/RecNum&gt;&lt;DisplayText&gt;[59, 60]&lt;/DisplayText&gt;&lt;record&gt;&lt;rec-number&gt;50&lt;/rec-number&gt;&lt;foreign-keys&gt;&lt;key app="EN" db-id="s2tw2pe5hwzta8esap0xpxarvrrwetsezwzd" timestamp="1485949070"&gt;50&lt;/key&gt;&lt;/foreign-keys&gt;&lt;ref-type name="Conference Proceedings"&gt;10&lt;/ref-type&gt;&lt;contributors&gt;&lt;authors&gt;&lt;author&gt;Bisgaard, Morten&lt;/author&gt;&lt;author&gt;Gerhardt, David&lt;/author&gt;&lt;author&gt;Hermanns, Holger&lt;/author&gt;&lt;author&gt;Krčál, Jan&lt;/author&gt;&lt;author&gt;Nies, Gilles&lt;/author&gt;&lt;author&gt;Stenger, Marvin&lt;/author&gt;&lt;/authors&gt;&lt;/contributors&gt;&lt;titles&gt;&lt;title&gt;Battery-Aware Scheduling in Low Orbit: The GomX–3 Case&lt;/title&gt;&lt;secondary-title&gt;FM 2016: Formal Methods: 21st International Symposium, Limassol, Cyprus, November 9-11, 2016, Proceedings 21&lt;/secondary-title&gt;&lt;/titles&gt;&lt;pages&gt;559-576&lt;/pages&gt;&lt;dates&gt;&lt;year&gt;2016&lt;/year&gt;&lt;/dates&gt;&lt;publisher&gt;Springer&lt;/publisher&gt;&lt;isbn&gt;3319489887&lt;/isbn&gt;&lt;urls&gt;&lt;/urls&gt;&lt;/record&gt;&lt;/Cite&gt;&lt;Cite&gt;&lt;Author&gt;Niels&lt;/Author&gt;&lt;Year&gt;2016&lt;/Year&gt;&lt;RecNum&gt;16&lt;/RecNum&gt;&lt;record&gt;&lt;rec-number&gt;16&lt;/rec-number&gt;&lt;foreign-keys&gt;&lt;key app="EN" db-id="s2tw2pe5hwzta8esap0xpxarvrrwetsezwzd" timestamp="1478817813"&gt;16&lt;/key&gt;&lt;/foreign-keys&gt;&lt;ref-type name="Press Release"&gt;63&lt;/ref-type&gt;&lt;contributors&gt;&lt;authors&gt;&lt;author&gt;Niels, Buus&lt;/author&gt;&lt;/authors&gt;&lt;/contributors&gt;&lt;titles&gt;&lt;title&gt;ESA and GomSpace Sign Contract to Launch Advanced Nanosatellite&lt;/title&gt;&lt;/titles&gt;&lt;number&gt;2&lt;/number&gt;&lt;dates&gt;&lt;year&gt;2016&lt;/year&gt;&lt;pub-dates&gt;&lt;date&gt;10, October&lt;/date&gt;&lt;/pub-dates&gt;&lt;/dates&gt;&lt;pub-location&gt;Web&lt;/pub-location&gt;&lt;publisher&gt;GOMspace&lt;/publisher&gt;&lt;work-type&gt;Contract&lt;/work-type&gt;&lt;urls&gt;&lt;/urls&gt;&lt;electronic-resource-num&gt;10, November, 2016&lt;/electronic-resource-num&gt;&lt;/record&gt;&lt;/Cite&gt;&lt;/EndNote&gt;</w:instrText>
+        <w:instrText xml:space="preserve"> ADDIN EN.CITE &lt;EndNote&gt;&lt;Cite&gt;&lt;Author&gt;Bisgaard&lt;/Author&gt;&lt;Year&gt;2016&lt;/Year&gt;&lt;RecNum&gt;50&lt;/RecNum&gt;&lt;DisplayText&gt;[60, 61]&lt;/DisplayText&gt;&lt;record&gt;&lt;rec-number&gt;50&lt;/rec-number&gt;&lt;foreign-keys&gt;&lt;key app="EN" db-id="s2tw2pe5hwzta8esap0xpxarvrrwetsezwzd" timestamp="1485949070"&gt;50&lt;/key&gt;&lt;/foreign-keys&gt;&lt;ref-type name="Conference Proceedings"&gt;10&lt;/ref-type&gt;&lt;contributors&gt;&lt;authors&gt;&lt;author&gt;Bisgaard, Morten&lt;/author&gt;&lt;author&gt;Gerhardt, David&lt;/author&gt;&lt;author&gt;Hermanns, Holger&lt;/author&gt;&lt;author&gt;Krčál, Jan&lt;/author&gt;&lt;author&gt;Nies, Gilles&lt;/author&gt;&lt;author&gt;Stenger, Marvin&lt;/author&gt;&lt;/authors&gt;&lt;/contributors&gt;&lt;titles&gt;&lt;title&gt;Battery-Aware Scheduling in Low Orbit: The GomX–3 Case&lt;/title&gt;&lt;secondary-title&gt;FM 2016: Formal Methods: 21st International Symposium, Limassol, Cyprus, November 9-11, 2016, Proceedings 21&lt;/secondary-title&gt;&lt;/titles&gt;&lt;pages&gt;559-576&lt;/pages&gt;&lt;dates&gt;&lt;year&gt;2016&lt;/year&gt;&lt;/dates&gt;&lt;publisher&gt;Springer&lt;/publisher&gt;&lt;isbn&gt;3319489887&lt;/isbn&gt;&lt;urls&gt;&lt;/urls&gt;&lt;/record&gt;&lt;/Cite&gt;&lt;Cite&gt;&lt;Author&gt;Niels&lt;/Author&gt;&lt;Year&gt;2016&lt;/Year&gt;&lt;RecNum&gt;16&lt;/RecNum&gt;&lt;record&gt;&lt;rec-number&gt;16&lt;/rec-number&gt;&lt;foreign-keys&gt;&lt;key app="EN" db-id="s2tw2pe5hwzta8esap0xpxarvrrwetsezwzd" timestamp="1478817813"&gt;16&lt;/key&gt;&lt;/foreign-keys&gt;&lt;ref-type name="Press Release"&gt;63&lt;/ref-type&gt;&lt;contributors&gt;&lt;authors&gt;&lt;author&gt;Niels, Buus&lt;/author&gt;&lt;/authors&gt;&lt;/contributors&gt;&lt;titles&gt;&lt;title&gt;ESA and GomSpace Sign Contract to Launch Advanced Nanosatellite&lt;/title&gt;&lt;/titles&gt;&lt;number&gt;2&lt;/number&gt;&lt;dates&gt;&lt;year&gt;2016&lt;/year&gt;&lt;pub-dates&gt;&lt;date&gt;10, October&lt;/date&gt;&lt;/pub-dates&gt;&lt;/dates&gt;&lt;pub-location&gt;Web&lt;/pub-location&gt;&lt;publisher&gt;GOMspace&lt;/publisher&gt;&lt;work-type&gt;Contract&lt;/work-type&gt;&lt;urls&gt;&lt;/urls&gt;&lt;electronic-resource-num&gt;10, November, 2016&lt;/electronic-resource-num&gt;&lt;/record&gt;&lt;/Cite&gt;&lt;/EndNote&gt;</w:instrText>
       </w:r>
       <w:r>
         <w:fldChar w:fldCharType="separate"/>
@@ -8633,7 +8682,7 @@
         <w:rPr>
           <w:noProof/>
         </w:rPr>
-        <w:t>[59, 60]</w:t>
+        <w:t>[60, 61]</w:t>
       </w:r>
       <w:r>
         <w:fldChar w:fldCharType="end"/>
@@ -8645,7 +8694,7 @@
         <w:fldChar w:fldCharType="begin"/>
       </w:r>
       <w:r>
-        <w:instrText xml:space="preserve"> ADDIN EN.CITE &lt;EndNote&gt;&lt;Cite&gt;&lt;Author&gt;Focardi&lt;/Author&gt;&lt;Year&gt;2016&lt;/Year&gt;&lt;RecNum&gt;51&lt;/RecNum&gt;&lt;DisplayText&gt;[43]&lt;/DisplayText&gt;&lt;record&gt;&lt;rec-number&gt;51&lt;/rec-number&gt;&lt;foreign-keys&gt;&lt;key app="EN" db-id="s2tw2pe5hwzta8esap0xpxarvrrwetsezwzd" timestamp="1485949178"&gt;51&lt;/key&gt;&lt;/foreign-keys&gt;&lt;ref-type name="Conference Proceedings"&gt;10&lt;/ref-type&gt;&lt;contributors&gt;&lt;authors&gt;&lt;author&gt;Focardi, M&lt;/author&gt;&lt;author&gt;Noce, V&lt;/author&gt;&lt;author&gt;Buckley, S&lt;/author&gt;&lt;author&gt;O&amp;apos;Neill, K&lt;/author&gt;&lt;author&gt;Bemporad, A&lt;/author&gt;&lt;author&gt;Fineschi, S&lt;/author&gt;&lt;author&gt;Pancrazzi, M&lt;/author&gt;&lt;author&gt;Landini, F&lt;/author&gt;&lt;author&gt;Baccani, C&lt;/author&gt;&lt;author&gt;Capobianco, G&lt;/author&gt;&lt;/authors&gt;&lt;/contributors&gt;&lt;titles&gt;&lt;title&gt;The shadow position sensors (SPS) formation flying metrology subsystem for the ESA PROBA-3 mission: present status and future developments&lt;/title&gt;&lt;secondary-title&gt;SPIE Astronomical Telescopes+ Instrumentation&lt;/secondary-title&gt;&lt;/titles&gt;&lt;pages&gt;99044Z-99044Z-17&lt;/pages&gt;&lt;dates&gt;&lt;year&gt;2016&lt;/year&gt;&lt;/dates&gt;&lt;publisher&gt;International Society for Optics and Photonics&lt;/publisher&gt;&lt;urls&gt;&lt;/urls&gt;&lt;/record&gt;&lt;/Cite&gt;&lt;/EndNote&gt;</w:instrText>
+        <w:instrText xml:space="preserve"> ADDIN EN.CITE &lt;EndNote&gt;&lt;Cite&gt;&lt;Author&gt;Focardi&lt;/Author&gt;&lt;Year&gt;2016&lt;/Year&gt;&lt;RecNum&gt;51&lt;/RecNum&gt;&lt;DisplayText&gt;[44]&lt;/DisplayText&gt;&lt;record&gt;&lt;rec-number&gt;51&lt;/rec-number&gt;&lt;foreign-keys&gt;&lt;key app="EN" db-id="s2tw2pe5hwzta8esap0xpxarvrrwetsezwzd" timestamp="1485949178"&gt;51&lt;/key&gt;&lt;/foreign-keys&gt;&lt;ref-type name="Conference Proceedings"&gt;10&lt;/ref-type&gt;&lt;contributors&gt;&lt;authors&gt;&lt;author&gt;Focardi, M&lt;/author&gt;&lt;author&gt;Noce, V&lt;/author&gt;&lt;author&gt;Buckley, S&lt;/author&gt;&lt;author&gt;O&amp;apos;Neill, K&lt;/author&gt;&lt;author&gt;Bemporad, A&lt;/author&gt;&lt;author&gt;Fineschi, S&lt;/author&gt;&lt;author&gt;Pancrazzi, M&lt;/author&gt;&lt;author&gt;Landini, F&lt;/author&gt;&lt;author&gt;Baccani, C&lt;/author&gt;&lt;author&gt;Capobianco, G&lt;/author&gt;&lt;/authors&gt;&lt;/contributors&gt;&lt;titles&gt;&lt;title&gt;The shadow position sensors (SPS) formation flying metrology subsystem for the ESA PROBA-3 mission: present status and future developments&lt;/title&gt;&lt;secondary-title&gt;SPIE Astronomical Telescopes+ Instrumentation&lt;/secondary-title&gt;&lt;/titles&gt;&lt;pages&gt;99044Z-99044Z-17&lt;/pages&gt;&lt;dates&gt;&lt;year&gt;2016&lt;/year&gt;&lt;/dates&gt;&lt;publisher&gt;International Society for Optics and Photonics&lt;/publisher&gt;&lt;urls&gt;&lt;/urls&gt;&lt;/record&gt;&lt;/Cite&gt;&lt;/EndNote&gt;</w:instrText>
       </w:r>
       <w:r>
         <w:fldChar w:fldCharType="separate"/>
@@ -8654,7 +8703,7 @@
         <w:rPr>
           <w:noProof/>
         </w:rPr>
-        <w:t>[43]</w:t>
+        <w:t>[44]</w:t>
       </w:r>
       <w:r>
         <w:fldChar w:fldCharType="end"/>
@@ -8666,7 +8715,7 @@
         <w:fldChar w:fldCharType="begin"/>
       </w:r>
       <w:r>
-        <w:instrText xml:space="preserve"> ADDIN EN.CITE &lt;EndNote&gt;&lt;Cite&gt;&lt;Author&gt;Villa&lt;/Author&gt;&lt;Year&gt;2015&lt;/Year&gt;&lt;RecNum&gt;5&lt;/RecNum&gt;&lt;DisplayText&gt;[61]&lt;/DisplayText&gt;&lt;record&gt;&lt;rec-number&gt;5&lt;/rec-number&gt;&lt;foreign-keys&gt;&lt;key app="EN" db-id="s2tw2pe5hwzta8esap0xpxarvrrwetsezwzd" timestamp="1478798494"&gt;5&lt;/key&gt;&lt;/foreign-keys&gt;&lt;ref-type name="Journal Article"&gt;17&lt;/ref-type&gt;&lt;contributors&gt;&lt;authors&gt;&lt;author&gt;Villa, Marco&lt;/author&gt;&lt;author&gt;Martinez, Andres&lt;/author&gt;&lt;author&gt;Petro, Andrew&lt;/author&gt;&lt;/authors&gt;&lt;/contributors&gt;&lt;titles&gt;&lt;title&gt;Cubesat Proximity Operations Demonstration (CPOD)&lt;/title&gt;&lt;/titles&gt;&lt;dates&gt;&lt;year&gt;2015&lt;/year&gt;&lt;/dates&gt;&lt;urls&gt;&lt;/urls&gt;&lt;/record&gt;&lt;/Cite&gt;&lt;/EndNote&gt;</w:instrText>
+        <w:instrText xml:space="preserve"> ADDIN EN.CITE &lt;EndNote&gt;&lt;Cite&gt;&lt;Author&gt;Villa&lt;/Author&gt;&lt;Year&gt;2015&lt;/Year&gt;&lt;RecNum&gt;5&lt;/RecNum&gt;&lt;DisplayText&gt;[62]&lt;/DisplayText&gt;&lt;record&gt;&lt;rec-number&gt;5&lt;/rec-number&gt;&lt;foreign-keys&gt;&lt;key app="EN" db-id="s2tw2pe5hwzta8esap0xpxarvrrwetsezwzd" timestamp="1478798494"&gt;5&lt;/key&gt;&lt;/foreign-keys&gt;&lt;ref-type name="Journal Article"&gt;17&lt;/ref-type&gt;&lt;contributors&gt;&lt;authors&gt;&lt;author&gt;Villa, Marco&lt;/author&gt;&lt;author&gt;Martinez, Andres&lt;/author&gt;&lt;author&gt;Petro, Andrew&lt;/author&gt;&lt;/authors&gt;&lt;/contributors&gt;&lt;titles&gt;&lt;title&gt;Cubesat Proximity Operations Demonstration (CPOD)&lt;/title&gt;&lt;/titles&gt;&lt;dates&gt;&lt;year&gt;2015&lt;/year&gt;&lt;/dates&gt;&lt;urls&gt;&lt;/urls&gt;&lt;/record&gt;&lt;/Cite&gt;&lt;/EndNote&gt;</w:instrText>
       </w:r>
       <w:r>
         <w:fldChar w:fldCharType="separate"/>
@@ -8675,7 +8724,7 @@
         <w:rPr>
           <w:noProof/>
         </w:rPr>
-        <w:t>[61]</w:t>
+        <w:t>[62]</w:t>
       </w:r>
       <w:r>
         <w:fldChar w:fldCharType="end"/>
@@ -8687,7 +8736,7 @@
         <w:fldChar w:fldCharType="begin"/>
       </w:r>
       <w:r>
-        <w:instrText xml:space="preserve"> ADDIN EN.CITE &lt;EndNote&gt;&lt;Cite&gt;&lt;Author&gt;Cecil&lt;/Author&gt;&lt;Year&gt;2016&lt;/Year&gt;&lt;RecNum&gt;53&lt;/RecNum&gt;&lt;DisplayText&gt;[62]&lt;/DisplayText&gt;&lt;record&gt;&lt;rec-number&gt;53&lt;/rec-number&gt;&lt;foreign-keys&gt;&lt;key app="EN" db-id="s2tw2pe5hwzta8esap0xpxarvrrwetsezwzd" timestamp="1485949487"&gt;53&lt;/key&gt;&lt;/foreign-keys&gt;&lt;ref-type name="Journal Article"&gt;17&lt;/ref-type&gt;&lt;contributors&gt;&lt;authors&gt;&lt;author&gt;Cecil, Dan&lt;/author&gt;&lt;/authors&gt;&lt;/contributors&gt;&lt;titles&gt;&lt;title&gt;Potential Future NASA Satellite Data and Applications for Tropical Cyclones&lt;/title&gt;&lt;/titles&gt;&lt;dates&gt;&lt;year&gt;2016&lt;/year&gt;&lt;/dates&gt;&lt;urls&gt;&lt;/urls&gt;&lt;/record&gt;&lt;/Cite&gt;&lt;/EndNote&gt;</w:instrText>
+        <w:instrText xml:space="preserve"> ADDIN EN.CITE &lt;EndNote&gt;&lt;Cite&gt;&lt;Author&gt;Cecil&lt;/Author&gt;&lt;Year&gt;2016&lt;/Year&gt;&lt;RecNum&gt;53&lt;/RecNum&gt;&lt;DisplayText&gt;[63]&lt;/DisplayText&gt;&lt;record&gt;&lt;rec-number&gt;53&lt;/rec-number&gt;&lt;foreign-keys&gt;&lt;key app="EN" db-id="s2tw2pe5hwzta8esap0xpxarvrrwetsezwzd" timestamp="1485949487"&gt;53&lt;/key&gt;&lt;/foreign-keys&gt;&lt;ref-type name="Journal Article"&gt;17&lt;/ref-type&gt;&lt;contributors&gt;&lt;authors&gt;&lt;author&gt;Cecil, Dan&lt;/author&gt;&lt;/authors&gt;&lt;/contributors&gt;&lt;titles&gt;&lt;title&gt;Potential Future NASA Satellite Data and Applications for Tropical Cyclones&lt;/title&gt;&lt;/titles&gt;&lt;dates&gt;&lt;year&gt;2016&lt;/year&gt;&lt;/dates&gt;&lt;urls&gt;&lt;/urls&gt;&lt;/record&gt;&lt;/Cite&gt;&lt;/EndNote&gt;</w:instrText>
       </w:r>
       <w:r>
         <w:fldChar w:fldCharType="separate"/>
@@ -8696,7 +8745,7 @@
         <w:rPr>
           <w:noProof/>
         </w:rPr>
-        <w:t>[62]</w:t>
+        <w:t>[63]</w:t>
       </w:r>
       <w:r>
         <w:fldChar w:fldCharType="end"/>
@@ -8708,7 +8757,7 @@
         <w:fldChar w:fldCharType="begin"/>
       </w:r>
       <w:r>
-        <w:instrText xml:space="preserve"> ADDIN EN.CITE &lt;EndNote&gt;&lt;Cite&gt;&lt;Author&gt;Gill&lt;/Author&gt;&lt;Year&gt;2013&lt;/Year&gt;&lt;RecNum&gt;38&lt;/RecNum&gt;&lt;DisplayText&gt;[63]&lt;/DisplayText&gt;&lt;record&gt;&lt;rec-number&gt;38&lt;/rec-number&gt;&lt;foreign-keys&gt;&lt;key app="EN" db-id="s2tw2pe5hwzta8esap0xpxarvrrwetsezwzd" timestamp="1485344124"&gt;38&lt;/key&gt;&lt;/foreign-keys&gt;&lt;ref-type name="Journal Article"&gt;17&lt;/ref-type&gt;&lt;contributors&gt;&lt;authors&gt;&lt;author&gt;Gill, E&lt;/author&gt;&lt;author&gt;Sundaramoorthy, P&lt;/author&gt;&lt;author&gt;Bouwmeester, J&lt;/author&gt;&lt;author&gt;Zandbergen, B&lt;/author&gt;&lt;author&gt;Reinhard, R&lt;/author&gt;&lt;/authors&gt;&lt;/contributors&gt;&lt;titles&gt;&lt;title&gt;Formation flying within a constellation of nano-satellites: The QB50 mission&lt;/title&gt;&lt;secondary-title&gt;Acta Astronautica&lt;/secondary-title&gt;&lt;/titles&gt;&lt;periodical&gt;&lt;full-title&gt;Acta Astronautica&lt;/full-title&gt;&lt;/periodical&gt;&lt;pages&gt;110-117&lt;/pages&gt;&lt;volume&gt;82&lt;/volume&gt;&lt;number&gt;1&lt;/number&gt;&lt;dates&gt;&lt;year&gt;2013&lt;/year&gt;&lt;/dates&gt;&lt;isbn&gt;0094-5765&lt;/isbn&gt;&lt;urls&gt;&lt;/urls&gt;&lt;/record&gt;&lt;/Cite&gt;&lt;/EndNote&gt;</w:instrText>
+        <w:instrText xml:space="preserve"> ADDIN EN.CITE &lt;EndNote&gt;&lt;Cite&gt;&lt;Author&gt;Gill&lt;/Author&gt;&lt;Year&gt;2013&lt;/Year&gt;&lt;RecNum&gt;38&lt;/RecNum&gt;&lt;DisplayText&gt;[64]&lt;/DisplayText&gt;&lt;record&gt;&lt;rec-number&gt;38&lt;/rec-number&gt;&lt;foreign-keys&gt;&lt;key app="EN" db-id="s2tw2pe5hwzta8esap0xpxarvrrwetsezwzd" timestamp="1485344124"&gt;38&lt;/key&gt;&lt;/foreign-keys&gt;&lt;ref-type name="Journal Article"&gt;17&lt;/ref-type&gt;&lt;contributors&gt;&lt;authors&gt;&lt;author&gt;Gill, E&lt;/author&gt;&lt;author&gt;Sundaramoorthy, P&lt;/author&gt;&lt;author&gt;Bouwmeester, J&lt;/author&gt;&lt;author&gt;Zandbergen, B&lt;/author&gt;&lt;author&gt;Reinhard, R&lt;/author&gt;&lt;/authors&gt;&lt;/contributors&gt;&lt;titles&gt;&lt;title&gt;Formation flying within a constellation of nano-satellites: The QB50 mission&lt;/title&gt;&lt;secondary-title&gt;Acta Astronautica&lt;/secondary-title&gt;&lt;/titles&gt;&lt;periodical&gt;&lt;full-title&gt;Acta Astronautica&lt;/full-title&gt;&lt;/periodical&gt;&lt;pages&gt;110-117&lt;/pages&gt;&lt;volume&gt;82&lt;/volume&gt;&lt;number&gt;1&lt;/number&gt;&lt;dates&gt;&lt;year&gt;2013&lt;/year&gt;&lt;/dates&gt;&lt;isbn&gt;0094-5765&lt;/isbn&gt;&lt;urls&gt;&lt;/urls&gt;&lt;/record&gt;&lt;/Cite&gt;&lt;/EndNote&gt;</w:instrText>
       </w:r>
       <w:r>
         <w:fldChar w:fldCharType="separate"/>
@@ -8717,7 +8766,7 @@
         <w:rPr>
           <w:noProof/>
         </w:rPr>
-        <w:t>[63]</w:t>
+        <w:t>[64]</w:t>
       </w:r>
       <w:r>
         <w:fldChar w:fldCharType="end"/>
@@ -8733,7 +8782,7 @@
         <w:fldChar w:fldCharType="begin"/>
       </w:r>
       <w:r>
-        <w:instrText xml:space="preserve"> ADDIN EN.CITE &lt;EndNote&gt;&lt;Cite&gt;&lt;Author&gt;Bentum&lt;/Author&gt;&lt;Year&gt;2010&lt;/Year&gt;&lt;RecNum&gt;54&lt;/RecNum&gt;&lt;DisplayText&gt;[53]&lt;/DisplayText&gt;&lt;record&gt;&lt;rec-number&gt;54&lt;/rec-number&gt;&lt;foreign-keys&gt;&lt;key app="EN" db-id="s2tw2pe5hwzta8esap0xpxarvrrwetsezwzd" timestamp="1485949609"&gt;54&lt;/key&gt;&lt;/foreign-keys&gt;&lt;ref-type name="Journal Article"&gt;17&lt;/ref-type&gt;&lt;contributors&gt;&lt;authors&gt;&lt;author&gt;Bentum, Mark&lt;/author&gt;&lt;author&gt;Meijerink, Arjan&lt;/author&gt;&lt;author&gt;Boonstra, Albert-Jan&lt;/author&gt;&lt;author&gt;Verhoeven, Chris&lt;/author&gt;&lt;author&gt;Veen, Alle-Jan van der&lt;/author&gt;&lt;/authors&gt;&lt;/contributors&gt;&lt;titles&gt;&lt;title&gt;OLFAR: the orbiting low frequency array, how a cube sat swarm becomes a novel radio astronomy instrument in space&lt;/title&gt;&lt;secondary-title&gt;De Vonk&lt;/secondary-title&gt;&lt;/titles&gt;&lt;periodical&gt;&lt;full-title&gt;De Vonk&lt;/full-title&gt;&lt;/periodical&gt;&lt;pages&gt;1-5&lt;/pages&gt;&lt;volume&gt;25&lt;/volume&gt;&lt;dates&gt;&lt;year&gt;2010&lt;/year&gt;&lt;/dates&gt;&lt;isbn&gt;0925-5427&lt;/isbn&gt;&lt;label&gt;so:75352&lt;/label&gt;&lt;urls&gt;&lt;related-urls&gt;&lt;url&gt;http://doc.utwente.nl/75352/&lt;/url&gt;&lt;/related-urls&gt;&lt;/urls&gt;&lt;/record&gt;&lt;/Cite&gt;&lt;/EndNote&gt;</w:instrText>
+        <w:instrText xml:space="preserve"> ADDIN EN.CITE &lt;EndNote&gt;&lt;Cite&gt;&lt;Author&gt;Bentum&lt;/Author&gt;&lt;Year&gt;2010&lt;/Year&gt;&lt;RecNum&gt;54&lt;/RecNum&gt;&lt;DisplayText&gt;[54]&lt;/DisplayText&gt;&lt;record&gt;&lt;rec-number&gt;54&lt;/rec-number&gt;&lt;foreign-keys&gt;&lt;key app="EN" db-id="s2tw2pe5hwzta8esap0xpxarvrrwetsezwzd" timestamp="1485949609"&gt;54&lt;/key&gt;&lt;/foreign-keys&gt;&lt;ref-type name="Journal Article"&gt;17&lt;/ref-type&gt;&lt;contributors&gt;&lt;authors&gt;&lt;author&gt;Bentum, Mark&lt;/author&gt;&lt;author&gt;Meijerink, Arjan&lt;/author&gt;&lt;author&gt;Boonstra, Albert-Jan&lt;/author&gt;&lt;author&gt;Verhoeven, Chris&lt;/author&gt;&lt;author&gt;Veen, Alle-Jan van der&lt;/author&gt;&lt;/authors&gt;&lt;/contributors&gt;&lt;titles&gt;&lt;title&gt;OLFAR: the orbiting low frequency array, how a cube sat swarm becomes a novel radio astronomy instrument in space&lt;/title&gt;&lt;secondary-title&gt;De Vonk&lt;/secondary-title&gt;&lt;/titles&gt;&lt;periodical&gt;&lt;full-title&gt;De Vonk&lt;/full-title&gt;&lt;/periodical&gt;&lt;pages&gt;1-5&lt;/pages&gt;&lt;volume&gt;25&lt;/volume&gt;&lt;dates&gt;&lt;year&gt;2010&lt;/year&gt;&lt;/dates&gt;&lt;isbn&gt;0925-5427&lt;/isbn&gt;&lt;label&gt;so:75352&lt;/label&gt;&lt;urls&gt;&lt;related-urls&gt;&lt;url&gt;http://doc.utwente.nl/75352/&lt;/url&gt;&lt;/related-urls&gt;&lt;/urls&gt;&lt;/record&gt;&lt;/Cite&gt;&lt;/EndNote&gt;</w:instrText>
       </w:r>
       <w:r>
         <w:fldChar w:fldCharType="separate"/>
@@ -8742,7 +8791,7 @@
         <w:rPr>
           <w:noProof/>
         </w:rPr>
-        <w:t>[53]</w:t>
+        <w:t>[54]</w:t>
       </w:r>
       <w:r>
         <w:fldChar w:fldCharType="end"/>
@@ -8782,31 +8831,363 @@
       <w:pPr>
         <w:pStyle w:val="Heading2"/>
       </w:pPr>
-      <w:bookmarkStart w:id="13" w:name="_Toc479772938"/>
+      <w:bookmarkStart w:id="14" w:name="_Toc479772938"/>
       <w:r>
         <w:t>Terrestrial Communications</w:t>
       </w:r>
-      <w:bookmarkEnd w:id="13"/>
+      <w:bookmarkEnd w:id="14"/>
+    </w:p>
+    <w:p>
+      <w:r>
+        <w:t xml:space="preserve">When approaching the design for communication protocols in space environments, inspiration can be drawn from the state of the art in similar terrestrial fields of research. In this section we examine two such fields, both of which bear numerous similarities to the challenges faces by CSNs. </w:t>
+      </w:r>
+    </w:p>
+    <w:p>
+      <w:r>
+        <w:t xml:space="preserve">At the highest level these </w:t>
+      </w:r>
+      <w:r>
+        <w:t>fields</w:t>
+      </w:r>
+      <w:r>
+        <w:t xml:space="preserve"> are Wireless Sensor Networks (WSNs) and Mobile Ad-Hoc Networks</w:t>
+      </w:r>
+      <w:r>
+        <w:t xml:space="preserve"> (MANETs). Both fields have considerable depth</w:t>
+      </w:r>
+      <w:r>
+        <w:t>, as such a focus is placed on survey and review style publication. More focused publications are examined in the following section which examines works relating directly CubeSat communications</w:t>
+      </w:r>
+      <w:r>
+        <w:t xml:space="preserve">. </w:t>
+      </w:r>
+    </w:p>
+    <w:p>
+      <w:r>
+        <w:t>The following sections</w:t>
+      </w:r>
+      <w:r>
+        <w:t xml:space="preserve"> on WSNs and MANETs</w:t>
+      </w:r>
+      <w:r>
+        <w:t xml:space="preserve"> attempt to identify the most relevant sub-domains within each field. Within the field of</w:t>
+      </w:r>
+      <w:r>
+        <w:t xml:space="preserve"> WSNs works relating to data collection, energy aware</w:t>
+      </w:r>
+      <w:r>
+        <w:t xml:space="preserve"> communication</w:t>
+      </w:r>
+      <w:r>
+        <w:t xml:space="preserve"> protocols are of interest</w:t>
+      </w:r>
+      <w:r>
+        <w:t>. As discussed the primary application</w:t>
+      </w:r>
+      <w:r>
+        <w:t xml:space="preserve"> of CubeSat</w:t>
+      </w:r>
+      <w:r>
+        <w:t xml:space="preserve"> is sensing which leads to obvious similarities to terrestrial wireless sensor networks</w:t>
+      </w:r>
+      <w:r>
+        <w:t>. MANET related works are relevant in their treatment of the mobili</w:t>
+      </w:r>
+      <w:r>
+        <w:t>ty of network members. P</w:t>
+      </w:r>
+      <w:r>
+        <w:t>articular attention is paid to</w:t>
+      </w:r>
+      <w:r>
+        <w:t xml:space="preserve"> Vehicle Area Networks (VANETs). VANETs </w:t>
+      </w:r>
+      <w:r>
+        <w:t>share many of the same properties as CSNs. Like CSNs, VANETs</w:t>
+      </w:r>
+      <w:r>
+        <w:t xml:space="preserve"> are expected to</w:t>
+      </w:r>
+      <w:r>
+        <w:t xml:space="preserve"> </w:t>
+      </w:r>
+      <w:r>
+        <w:t>experience</w:t>
+      </w:r>
+      <w:r>
+        <w:t xml:space="preserve"> intermittent, potentially unpredictable</w:t>
+      </w:r>
+      <w:r>
+        <w:t>,</w:t>
+      </w:r>
+      <w:r>
+        <w:t xml:space="preserve"> access to a gr</w:t>
+      </w:r>
+      <w:r>
+        <w:t xml:space="preserve">eater and more ‘static’ </w:t>
+      </w:r>
+      <w:r>
+        <w:lastRenderedPageBreak/>
+        <w:t>network</w:t>
+      </w:r>
+      <w:r>
+        <w:t>. In the case of CSN’s this static network is represented by one or more ground stations</w:t>
+      </w:r>
+      <w:r>
+        <w:t xml:space="preserve">. </w:t>
+      </w:r>
+    </w:p>
+    <w:p>
+      <w:pPr>
+        <w:pStyle w:val="Heading3"/>
+      </w:pPr>
+      <w:bookmarkStart w:id="15" w:name="_Toc479772939"/>
+      <w:r>
+        <w:t>Wireless Sensor Networks</w:t>
+      </w:r>
+      <w:bookmarkEnd w:id="15"/>
     </w:p>
     <w:p>
       <w:r>
         <w:t>…</w:t>
       </w:r>
-    </w:p>
-    <w:p>
-      <w:r>
-        <w:t>At the highest level these sub-domains are Wireless Sensor Networks (WSNs) and Mobile Ad-Hoc Networks (MANETs). Within the sub-domain of WSNs works relating to data collection, energy aware networking protocols and to a lesser extent data dissemination are of interest. MANET related works are relevant in their treatment of the mobility of network members. As such particular attention is paid to Vehicle Area Networks (VANETs) which share many of the same properties as CSNs. Like CSNs, VANETs have intermittent, potentially unpredictable access to a greater and more ‘static’ network . Also, the position, state and intent of network members is often be unknown prior to communication.</w:t>
+      <w:r>
+        <w:t xml:space="preserve"> survey by </w:t>
+      </w:r>
+      <w:proofErr w:type="spellStart"/>
+      <w:r>
+        <w:t>Rault</w:t>
+      </w:r>
+      <w:proofErr w:type="spellEnd"/>
+      <w:r>
+        <w:t xml:space="preserve"> et al. published in 2014 which examines energy efficiency in WSNs </w:t>
+      </w:r>
+      <w:r>
+        <w:fldChar w:fldCharType="begin"/>
+      </w:r>
+      <w:r>
+        <w:instrText xml:space="preserve"> ADDIN EN.CITE &lt;EndNote&gt;&lt;Cite&gt;&lt;Author&gt;Rault&lt;/Author&gt;&lt;Year&gt;2014&lt;/Year&gt;&lt;RecNum&gt;72&lt;/RecNum&gt;&lt;DisplayText&gt;[65]&lt;/DisplayText&gt;&lt;record&gt;&lt;rec-number&gt;72&lt;/rec-number&gt;&lt;foreign-keys&gt;&lt;key app="EN" db-id="s2tw2pe5hwzta8esap0xpxarvrrwetsezwzd" timestamp="1486334291"&gt;72&lt;/key&gt;&lt;/foreign-keys&gt;&lt;ref-type name="Journal Article"&gt;17&lt;/ref-type&gt;&lt;contributors&gt;&lt;authors&gt;&lt;author&gt;Rault, Tifenn&lt;/author&gt;&lt;author&gt;Bouabdallah, Abdelmadjid&lt;/author&gt;&lt;author&gt;Challal, Yacine&lt;/author&gt;&lt;/authors&gt;&lt;/contributors&gt;&lt;titles&gt;&lt;title&gt;Energy efficiency in wireless sensor networks: A top-down survey&lt;/title&gt;&lt;secondary-title&gt;Computer Networks&lt;/secondary-title&gt;&lt;/titles&gt;&lt;periodical&gt;&lt;full-title&gt;Computer Networks&lt;/full-title&gt;&lt;/periodical&gt;&lt;pages&gt;104-122&lt;/pages&gt;&lt;volume&gt;67&lt;/volume&gt;&lt;dates&gt;&lt;year&gt;2014&lt;/year&gt;&lt;/dates&gt;&lt;isbn&gt;1389-1286&lt;/isbn&gt;&lt;urls&gt;&lt;/urls&gt;&lt;/record&gt;&lt;/Cite&gt;&lt;/EndNote&gt;</w:instrText>
+      </w:r>
+      <w:r>
+        <w:fldChar w:fldCharType="separate"/>
+      </w:r>
+      <w:r>
+        <w:rPr>
+          <w:noProof/>
+        </w:rPr>
+        <w:t>[65]</w:t>
+      </w:r>
+      <w:r>
+        <w:fldChar w:fldCharType="end"/>
+      </w:r>
+      <w:r>
+        <w:t xml:space="preserve"> </w:t>
+      </w:r>
+      <w:r>
+        <w:t>…</w:t>
+      </w:r>
+      <w:r>
+        <w:t xml:space="preserve"> (</w:t>
+      </w:r>
+      <w:r>
+        <w:rPr>
+          <w:i/>
+        </w:rPr>
+        <w:t xml:space="preserve">Energy as routing metric. Cluster architectures. </w:t>
+      </w:r>
+      <w:proofErr w:type="spellStart"/>
+      <w:r>
+        <w:rPr>
+          <w:i/>
+        </w:rPr>
+        <w:t>RDCycling</w:t>
+      </w:r>
+      <w:proofErr w:type="spellEnd"/>
+      <w:r>
+        <w:rPr>
+          <w:i/>
+        </w:rPr>
+        <w:t>. TDMA for Data-gathering applications. Cross-layer recommendation</w:t>
+      </w:r>
+      <w:r>
+        <w:t>)</w:t>
+      </w:r>
+    </w:p>
+    <w:p>
+      <w:r>
+        <w:t xml:space="preserve">WSN data collection is examined by Francesco et al. in their extensive survey paper of 2011 </w:t>
+      </w:r>
+      <w:r>
+        <w:fldChar w:fldCharType="begin"/>
+      </w:r>
+      <w:r>
+        <w:instrText xml:space="preserve"> ADDIN EN.CITE &lt;EndNote&gt;&lt;Cite&gt;&lt;Author&gt;Di Francesco&lt;/Author&gt;&lt;Year&gt;2011&lt;/Year&gt;&lt;RecNum&gt;71&lt;/RecNum&gt;&lt;DisplayText&gt;[66]&lt;/DisplayText&gt;&lt;record&gt;&lt;rec-number&gt;71&lt;/rec-number&gt;&lt;foreign-keys&gt;&lt;key app="EN" db-id="s2tw2pe5hwzta8esap0xpxarvrrwetsezwzd" timestamp="1486334268"&gt;71&lt;/key&gt;&lt;/foreign-keys&gt;&lt;ref-type name="Journal Article"&gt;17&lt;/ref-type&gt;&lt;contributors&gt;&lt;authors&gt;&lt;author&gt;Di Francesco, Mario&lt;/author&gt;&lt;author&gt;Das, Sajal K&lt;/author&gt;&lt;author&gt;Anastasi, Giuseppe&lt;/author&gt;&lt;/authors&gt;&lt;/contributors&gt;&lt;titles&gt;&lt;title&gt;Data collection in wireless sensor networks with mobile elements: A survey&lt;/title&gt;&lt;secondary-title&gt;ACM Transactions on Sensor Networks (TOSN)&lt;/secondary-title&gt;&lt;/titles&gt;&lt;periodical&gt;&lt;full-title&gt;ACM Transactions on Sensor Networks (TOSN)&lt;/full-title&gt;&lt;/periodical&gt;&lt;pages&gt;7&lt;/pages&gt;&lt;volume&gt;8&lt;/volume&gt;&lt;number&gt;1&lt;/number&gt;&lt;dates&gt;&lt;year&gt;2011&lt;/year&gt;&lt;/dates&gt;&lt;isbn&gt;1550-4859&lt;/isbn&gt;&lt;urls&gt;&lt;/urls&gt;&lt;/record&gt;&lt;/Cite&gt;&lt;/EndNote&gt;</w:instrText>
+      </w:r>
+      <w:r>
+        <w:fldChar w:fldCharType="separate"/>
+      </w:r>
+      <w:r>
+        <w:rPr>
+          <w:noProof/>
+        </w:rPr>
+        <w:t>[66]</w:t>
+      </w:r>
+      <w:r>
+        <w:fldChar w:fldCharType="end"/>
+      </w:r>
+      <w:r>
+        <w:t>. The work is particularly useful as it focuses on WSNs with mobile element</w:t>
+      </w:r>
+      <w:r>
+        <w:t>s (WSN-MEs). The authors concentrate</w:t>
+      </w:r>
+      <w:r>
+        <w:t xml:space="preserve"> on mobility while maintaining and referencing the existing relevant state of the art in WSN routing, data collec</w:t>
+      </w:r>
+      <w:r>
+        <w:t>tion and energy management</w:t>
+      </w:r>
+      <w:r>
+        <w:t>. In many respects, this work by Francesco et al. represents an ideal overview of WSNs top</w:t>
+      </w:r>
+      <w:r>
+        <w:t>ics which are relevant to CSNs …</w:t>
+      </w:r>
+      <w:r>
+        <w:t xml:space="preserve"> (</w:t>
+      </w:r>
+      <w:r>
+        <w:rPr>
+          <w:i/>
+        </w:rPr>
+        <w:t>WSN-ME architectures, mob</w:t>
+      </w:r>
+      <w:r>
+        <w:rPr>
+          <w:i/>
+        </w:rPr>
+        <w:t>ile DC/R. Routing is well covered Discovery and Data Transfer less so</w:t>
+      </w:r>
+      <w:r>
+        <w:t>)</w:t>
+      </w:r>
+    </w:p>
+    <w:p>
+      <w:r>
+        <w:t xml:space="preserve">… </w:t>
+      </w:r>
+      <w:r>
+        <w:t>“Prediction or not? An energy-efficient framework for clustering-based data collection i</w:t>
+      </w:r>
+      <w:r>
+        <w:t xml:space="preserve">n wireless sensor networks” </w:t>
+      </w:r>
+      <w:r>
+        <w:fldChar w:fldCharType="begin"/>
+      </w:r>
+      <w:r>
+        <w:instrText xml:space="preserve"> ADDIN EN.CITE &lt;EndNote&gt;&lt;Cite&gt;&lt;Author&gt;Jiang&lt;/Author&gt;&lt;Year&gt;2011&lt;/Year&gt;&lt;RecNum&gt;116&lt;/RecNum&gt;&lt;DisplayText&gt;[67]&lt;/DisplayText&gt;&lt;record&gt;&lt;rec-number&gt;116&lt;/rec-number&gt;&lt;foreign-keys&gt;&lt;key app="EN" db-id="s2tw2pe5hwzta8esap0xpxarvrrwetsezwzd" timestamp="1492510876"&gt;116&lt;/key&gt;&lt;/foreign-keys&gt;&lt;ref-type name="Journal Article"&gt;17&lt;/ref-type&gt;&lt;contributors&gt;&lt;authors&gt;&lt;author&gt;Jiang, Hongbo&lt;/author&gt;&lt;author&gt;Jin, Shudong&lt;/author&gt;&lt;author&gt;Wang, Chonggang&lt;/author&gt;&lt;/authors&gt;&lt;/contributors&gt;&lt;titles&gt;&lt;title&gt;Prediction or not? An energy-efficient framework for clustering-based data collection in wireless sensor networks&lt;/title&gt;&lt;secondary-title&gt;IEEE Transactions on Parallel and Distributed Systems&lt;/secondary-title&gt;&lt;/titles&gt;&lt;periodical&gt;&lt;full-title&gt;IEEE Transactions on Parallel and Distributed Systems&lt;/full-title&gt;&lt;/periodical&gt;&lt;pages&gt;1064-1071&lt;/pages&gt;&lt;volume&gt;22&lt;/volume&gt;&lt;number&gt;6&lt;/number&gt;&lt;dates&gt;&lt;year&gt;2011&lt;/year&gt;&lt;/dates&gt;&lt;isbn&gt;1045-9219&lt;/isbn&gt;&lt;urls&gt;&lt;/urls&gt;&lt;/record&gt;&lt;/Cite&gt;&lt;/EndNote&gt;</w:instrText>
+      </w:r>
+      <w:r>
+        <w:fldChar w:fldCharType="separate"/>
+      </w:r>
+      <w:r>
+        <w:rPr>
+          <w:noProof/>
+        </w:rPr>
+        <w:t>[67]</w:t>
+      </w:r>
+      <w:r>
+        <w:fldChar w:fldCharType="end"/>
+      </w:r>
+      <w:r>
+        <w:t xml:space="preserve"> …</w:t>
+      </w:r>
+    </w:p>
+    <w:p>
+      <w:r>
+        <w:t xml:space="preserve">… </w:t>
+      </w:r>
+      <w:r>
+        <w:t>"Efficient data collection in wireless sensor networks wit</w:t>
+      </w:r>
+      <w:r>
+        <w:t>h path-constrained mobile sinks</w:t>
+      </w:r>
+      <w:r>
+        <w:t>"</w:t>
+      </w:r>
+      <w:r>
+        <w:t xml:space="preserve"> </w:t>
+      </w:r>
+      <w:r>
+        <w:fldChar w:fldCharType="begin"/>
+      </w:r>
+      <w:r>
+        <w:instrText xml:space="preserve"> ADDIN EN.CITE &lt;EndNote&gt;&lt;Cite&gt;&lt;Author&gt;Gao&lt;/Author&gt;&lt;Year&gt;2011&lt;/Year&gt;&lt;RecNum&gt;87&lt;/RecNum&gt;&lt;DisplayText&gt;[68]&lt;/DisplayText&gt;&lt;record&gt;&lt;rec-number&gt;87&lt;/rec-number&gt;&lt;foreign-keys&gt;&lt;key app="EN" db-id="s2tw2pe5hwzta8esap0xpxarvrrwetsezwzd" timestamp="1489873519"&gt;87&lt;/key&gt;&lt;/foreign-keys&gt;&lt;ref-type name="Journal Article"&gt;17&lt;/ref-type&gt;&lt;contributors&gt;&lt;authors&gt;&lt;author&gt;Gao, Shuai&lt;/author&gt;&lt;author&gt;Zhang, Hongke&lt;/author&gt;&lt;author&gt;Das, Sajal K&lt;/author&gt;&lt;/authors&gt;&lt;/contributors&gt;&lt;titles&gt;&lt;title&gt;Efficient data collection in wireless sensor networks with path-constrained mobile sinks&lt;/title&gt;&lt;secondary-title&gt;IEEE Transactions on Mobile Computing&lt;/secondary-title&gt;&lt;/titles&gt;&lt;periodical&gt;&lt;full-title&gt;IEEE Transactions on Mobile Computing&lt;/full-title&gt;&lt;/periodical&gt;&lt;pages&gt;592-608&lt;/pages&gt;&lt;volume&gt;10&lt;/volume&gt;&lt;number&gt;4&lt;/number&gt;&lt;dates&gt;&lt;year&gt;2011&lt;/year&gt;&lt;/dates&gt;&lt;isbn&gt;1536-1233&lt;/isbn&gt;&lt;urls&gt;&lt;/urls&gt;&lt;/record&gt;&lt;/Cite&gt;&lt;/EndNote&gt;</w:instrText>
+      </w:r>
+      <w:r>
+        <w:fldChar w:fldCharType="separate"/>
+      </w:r>
+      <w:r>
+        <w:rPr>
+          <w:noProof/>
+        </w:rPr>
+        <w:t>[68]</w:t>
+      </w:r>
+      <w:r>
+        <w:fldChar w:fldCharType="end"/>
+      </w:r>
+      <w:r>
+        <w:t xml:space="preserve"> (</w:t>
+      </w:r>
+      <w:r>
+        <w:rPr>
+          <w:i/>
+        </w:rPr>
+        <w:t xml:space="preserve">Considering same </w:t>
+      </w:r>
+      <w:proofErr w:type="spellStart"/>
+      <w:r>
+        <w:rPr>
+          <w:i/>
+        </w:rPr>
+        <w:t>tradeoff</w:t>
+      </w:r>
+      <w:proofErr w:type="spellEnd"/>
+      <w:r>
+        <w:rPr>
+          <w:i/>
+        </w:rPr>
+        <w:t xml:space="preserve">, mobile sinks, Maximum Amount Shortest Path (MASP), </w:t>
+      </w:r>
+      <w:proofErr w:type="spellStart"/>
+      <w:r>
+        <w:rPr>
+          <w:i/>
+        </w:rPr>
+        <w:t>OMNeT</w:t>
+      </w:r>
+      <w:proofErr w:type="spellEnd"/>
+      <w:r>
+        <w:rPr>
+          <w:i/>
+        </w:rPr>
+        <w:t>, beats shortest-path-tree</w:t>
+      </w:r>
+      <w:r>
+        <w:t>)</w:t>
       </w:r>
     </w:p>
     <w:p>
       <w:pPr>
         <w:pStyle w:val="Heading3"/>
       </w:pPr>
-      <w:bookmarkStart w:id="14" w:name="_Toc479772939"/>
-      <w:r>
-        <w:t>Wireless Sensor Networks</w:t>
-      </w:r>
-      <w:bookmarkEnd w:id="14"/>
+      <w:bookmarkStart w:id="16" w:name="_Toc479772940"/>
+      <w:r>
+        <w:t>Mobile Ad-Hoc Networks</w:t>
+      </w:r>
+      <w:bookmarkEnd w:id="16"/>
     </w:p>
     <w:p>
       <w:r>
@@ -8815,13 +9196,14 @@
     </w:p>
     <w:p>
       <w:r>
-        <w:t xml:space="preserve">WSN data collection is examined by Francesco et al. in their extensive survey paper of 2011 </w:t>
+        <w:lastRenderedPageBreak/>
+        <w:t xml:space="preserve">There is, as suggested by the existence of WSN-MEs, often considerable overlap between paradigms within the fields of MANETs and WSNs. This overlap is quite obvious when comparing the work of Aung et al in their review of “group mobility models for mobile ad hoc networks” </w:t>
       </w:r>
       <w:r>
         <w:fldChar w:fldCharType="begin"/>
       </w:r>
       <w:r>
-        <w:instrText xml:space="preserve"> ADDIN EN.CITE &lt;EndNote&gt;&lt;Cite&gt;&lt;Author&gt;Di Francesco&lt;/Author&gt;&lt;Year&gt;2011&lt;/Year&gt;&lt;RecNum&gt;71&lt;/RecNum&gt;&lt;DisplayText&gt;[64]&lt;/DisplayText&gt;&lt;record&gt;&lt;rec-number&gt;71&lt;/rec-number&gt;&lt;foreign-keys&gt;&lt;key app="EN" db-id="s2tw2pe5hwzta8esap0xpxarvrrwetsezwzd" timestamp="1486334268"&gt;71&lt;/key&gt;&lt;/foreign-keys&gt;&lt;ref-type name="Journal Article"&gt;17&lt;/ref-type&gt;&lt;contributors&gt;&lt;authors&gt;&lt;author&gt;Di Francesco, Mario&lt;/author&gt;&lt;author&gt;Das, Sajal K&lt;/author&gt;&lt;author&gt;Anastasi, Giuseppe&lt;/author&gt;&lt;/authors&gt;&lt;/contributors&gt;&lt;titles&gt;&lt;title&gt;Data collection in wireless sensor networks with mobile elements: A survey&lt;/title&gt;&lt;secondary-title&gt;ACM Transactions on Sensor Networks (TOSN)&lt;/secondary-title&gt;&lt;/titles&gt;&lt;periodical&gt;&lt;full-title&gt;ACM Transactions on Sensor Networks (TOSN)&lt;/full-title&gt;&lt;/periodical&gt;&lt;pages&gt;7&lt;/pages&gt;&lt;volume&gt;8&lt;/volume&gt;&lt;number&gt;1&lt;/number&gt;&lt;dates&gt;&lt;year&gt;2011&lt;/year&gt;&lt;/dates&gt;&lt;isbn&gt;1550-4859&lt;/isbn&gt;&lt;urls&gt;&lt;/urls&gt;&lt;/record&gt;&lt;/Cite&gt;&lt;/EndNote&gt;</w:instrText>
+        <w:instrText xml:space="preserve"> ADDIN EN.CITE &lt;EndNote&gt;&lt;Cite&gt;&lt;Author&gt;Aung&lt;/Author&gt;&lt;Year&gt;2015&lt;/Year&gt;&lt;RecNum&gt;70&lt;/RecNum&gt;&lt;DisplayText&gt;[69]&lt;/DisplayText&gt;&lt;record&gt;&lt;rec-number&gt;70&lt;/rec-number&gt;&lt;foreign-keys&gt;&lt;key app="EN" db-id="s2tw2pe5hwzta8esap0xpxarvrrwetsezwzd" timestamp="1486334238"&gt;70&lt;/key&gt;&lt;/foreign-keys&gt;&lt;ref-type name="Journal Article"&gt;17&lt;/ref-type&gt;&lt;contributors&gt;&lt;authors&gt;&lt;author&gt;Aung, Cherry Ye&lt;/author&gt;&lt;author&gt;Seet, Boon Chong&lt;/author&gt;&lt;author&gt;Zhang, Mingyang&lt;/author&gt;&lt;author&gt;Xie, Ling Fu&lt;/author&gt;&lt;author&gt;Chong, Peter Han Joo&lt;/author&gt;&lt;/authors&gt;&lt;/contributors&gt;&lt;titles&gt;&lt;title&gt;A review of group mobility models for mobile ad hoc networks&lt;/title&gt;&lt;secondary-title&gt;Wireless Personal Communications&lt;/secondary-title&gt;&lt;/titles&gt;&lt;periodical&gt;&lt;full-title&gt;Wireless Personal Communications&lt;/full-title&gt;&lt;/periodical&gt;&lt;pages&gt;1317-1331&lt;/pages&gt;&lt;volume&gt;85&lt;/volume&gt;&lt;number&gt;3&lt;/number&gt;&lt;dates&gt;&lt;year&gt;2015&lt;/year&gt;&lt;/dates&gt;&lt;isbn&gt;0929-6212&lt;/isbn&gt;&lt;urls&gt;&lt;/urls&gt;&lt;/record&gt;&lt;/Cite&gt;&lt;/EndNote&gt;</w:instrText>
       </w:r>
       <w:r>
         <w:fldChar w:fldCharType="separate"/>
@@ -8830,179 +9212,267 @@
         <w:rPr>
           <w:noProof/>
         </w:rPr>
-        <w:t>[64]</w:t>
+        <w:t>[69]</w:t>
       </w:r>
       <w:r>
         <w:fldChar w:fldCharType="end"/>
       </w:r>
       <w:r>
-        <w:t xml:space="preserve">. The work is particularly useful as it focuses on WSNs with mobile elements (WSN-MEs). It places a strong focus on mobility while maintaining and referencing the existing relevant state of the art in WSN routing, data collection, power management and so on. In many respects, this work by Francesco et al. represents an ideal overview of WSNs topics which are relevant to </w:t>
-      </w:r>
+        <w:t xml:space="preserve"> </w:t>
+      </w:r>
+      <w:r>
+        <w:t>and the aforementioned work on WSN-MEs by</w:t>
+      </w:r>
+      <w:r>
+        <w:t xml:space="preserve"> Francesco et al. </w:t>
+      </w:r>
+    </w:p>
+    <w:p>
+      <w:r>
+        <w:t>In general, the most discussed and active topic within MANETs is that of routing.</w:t>
+      </w:r>
+      <w:r>
+        <w:t xml:space="preserve"> </w:t>
+      </w:r>
+      <w:r>
+        <w:t xml:space="preserve">In this regard the work of </w:t>
+      </w:r>
+      <w:proofErr w:type="spellStart"/>
+      <w:r>
+        <w:t>Mohseni</w:t>
+      </w:r>
+      <w:proofErr w:type="spellEnd"/>
+      <w:r>
+        <w:t xml:space="preserve"> et al. in their survey of routing protocols in</w:t>
+      </w:r>
+      <w:r>
+        <w:t xml:space="preserve"> MANETs </w:t>
+      </w:r>
+      <w:r>
+        <w:fldChar w:fldCharType="begin"/>
+      </w:r>
+      <w:r>
+        <w:instrText xml:space="preserve"> ADDIN EN.CITE &lt;EndNote&gt;&lt;Cite&gt;&lt;Author&gt;Mohseni&lt;/Author&gt;&lt;Year&gt;2010&lt;/Year&gt;&lt;RecNum&gt;74&lt;/RecNum&gt;&lt;DisplayText&gt;[70]&lt;/DisplayText&gt;&lt;record&gt;&lt;rec-number&gt;74&lt;/rec-number&gt;&lt;foreign-keys&gt;&lt;key app="EN" db-id="s2tw2pe5hwzta8esap0xpxarvrrwetsezwzd" timestamp="1486334971"&gt;74&lt;/key&gt;&lt;/foreign-keys&gt;&lt;ref-type name="Conference Proceedings"&gt;10&lt;/ref-type&gt;&lt;contributors&gt;&lt;authors&gt;&lt;author&gt;Mohseni, Shima&lt;/author&gt;&lt;author&gt;Hassan, Rosilah&lt;/author&gt;&lt;author&gt;Patel, Ahmed&lt;/author&gt;&lt;author&gt;Razali, Rozilawati&lt;/author&gt;&lt;/authors&gt;&lt;/contributors&gt;&lt;titles&gt;&lt;title&gt;Comparative review study of reactive and proactive routing protocols in MANETs&lt;/title&gt;&lt;secondary-title&gt;Digital ecosystems and technologies (DEST), 2010 4th IEEE international conference on&lt;/secondary-title&gt;&lt;/titles&gt;&lt;pages&gt;304-309&lt;/pages&gt;&lt;dates&gt;&lt;year&gt;2010&lt;/year&gt;&lt;/dates&gt;&lt;publisher&gt;IEEE&lt;/publisher&gt;&lt;isbn&gt;1424455537&lt;/isbn&gt;&lt;urls&gt;&lt;/urls&gt;&lt;/record&gt;&lt;/Cite&gt;&lt;/EndNote&gt;</w:instrText>
+      </w:r>
+      <w:r>
+        <w:fldChar w:fldCharType="separate"/>
+      </w:r>
+      <w:r>
+        <w:rPr>
+          <w:noProof/>
+        </w:rPr>
+        <w:t>[70]</w:t>
+      </w:r>
+      <w:r>
+        <w:fldChar w:fldCharType="end"/>
+      </w:r>
+      <w:r>
+        <w:t>. (</w:t>
+      </w:r>
+      <w:r>
+        <w:rPr>
+          <w:i/>
+        </w:rPr>
+        <w:t>Packet loss, delay, jitter, bandwidth. (DREAM) protocol (</w:t>
+      </w:r>
+      <w:proofErr w:type="spellStart"/>
+      <w:r>
+        <w:rPr>
+          <w:i/>
+        </w:rPr>
+        <w:t>Pr</w:t>
+      </w:r>
+      <w:proofErr w:type="spellEnd"/>
+      <w:r>
+        <w:rPr>
+          <w:i/>
+        </w:rPr>
+        <w:t>), DSR praised. Reactive recommended.</w:t>
+      </w:r>
+      <w:r>
+        <w:t>)</w:t>
+      </w:r>
+    </w:p>
+    <w:p>
+      <w:r>
+        <w:t>As mentioned t</w:t>
+      </w:r>
+      <w:r>
+        <w:t>he area of</w:t>
+      </w:r>
+      <w:r>
+        <w:t xml:space="preserve"> MANET sub-domain of Vehicular Ad-hoc Networks</w:t>
+      </w:r>
+      <w:r>
+        <w:t xml:space="preserve"> </w:t>
+      </w:r>
+      <w:r>
+        <w:t>(</w:t>
+      </w:r>
+      <w:r>
+        <w:t>VANETs</w:t>
+      </w:r>
+      <w:r>
+        <w:t>)</w:t>
+      </w:r>
+      <w:r>
+        <w:t>, contains many parallels to CSNs.</w:t>
+      </w:r>
+      <w:r>
+        <w:t xml:space="preserve"> “</w:t>
+      </w:r>
+      <w:r>
+        <w:t>VANET architectures and protocol stacks: a survey</w:t>
+      </w:r>
+      <w:r>
+        <w:t xml:space="preserve">” </w:t>
+      </w:r>
+      <w:r>
+        <w:fldChar w:fldCharType="begin"/>
+      </w:r>
+      <w:r>
+        <w:instrText xml:space="preserve"> ADDIN EN.CITE &lt;EndNote&gt;&lt;Cite&gt;&lt;Author&gt;Mohammad&lt;/Author&gt;&lt;Year&gt;2011&lt;/Year&gt;&lt;RecNum&gt;86&lt;/RecNum&gt;&lt;DisplayText&gt;[71]&lt;/DisplayText&gt;&lt;record&gt;&lt;rec-number&gt;86&lt;/rec-number&gt;&lt;foreign-keys&gt;&lt;key app="EN" db-id="s2tw2pe5hwzta8esap0xpxarvrrwetsezwzd" timestamp="1489855363"&gt;86&lt;/key&gt;&lt;/foreign-keys&gt;&lt;ref-type name="Conference Proceedings"&gt;10&lt;/ref-type&gt;&lt;contributors&gt;&lt;authors&gt;&lt;author&gt;Mohammad, Sajjad Akbar&lt;/author&gt;&lt;author&gt;Rasheed, Asim&lt;/author&gt;&lt;author&gt;Qayyum, Amir&lt;/author&gt;&lt;/authors&gt;&lt;/contributors&gt;&lt;titles&gt;&lt;title&gt;VANET architectures and protocol stacks: a survey&lt;/title&gt;&lt;secondary-title&gt;International Workshop on Communication Technologies for Vehicles&lt;/secondary-title&gt;&lt;/titles&gt;&lt;pages&gt;95-105&lt;/pages&gt;&lt;dates&gt;&lt;year&gt;2011&lt;/year&gt;&lt;/dates&gt;&lt;publisher&gt;Springer&lt;/publisher&gt;&lt;isbn&gt;364219785X&lt;/isbn&gt;&lt;urls&gt;&lt;/urls&gt;&lt;/record&gt;&lt;/Cite&gt;&lt;/EndNote&gt;</w:instrText>
+      </w:r>
+      <w:r>
+        <w:fldChar w:fldCharType="separate"/>
+      </w:r>
+      <w:r>
+        <w:rPr>
+          <w:noProof/>
+        </w:rPr>
+        <w:t>[71]</w:t>
+      </w:r>
+      <w:r>
+        <w:fldChar w:fldCharType="end"/>
+      </w:r>
+      <w:r>
+        <w:t xml:space="preserve"> …</w:t>
+      </w:r>
+      <w:r>
+        <w:t xml:space="preserve"> </w:t>
+      </w:r>
+      <w:r>
+        <w:t>(</w:t>
+      </w:r>
+      <w:r>
+        <w:rPr>
+          <w:i/>
+        </w:rPr>
+        <w:t>V2V/V2I, focus MAC/Net+, Mobile IPv6 / 802.11 stack based, far less resource constrained, C2C CC</w:t>
+      </w:r>
+      <w:r>
+        <w:t>)</w:t>
+      </w:r>
+    </w:p>
+    <w:p>
+      <w:r>
+        <w:t xml:space="preserve">… </w:t>
+      </w:r>
+      <w:r>
+        <w:t>T</w:t>
+      </w:r>
+      <w:r>
+        <w:t xml:space="preserve">here is a further concentration of VANETs dubbed FANETs (Flying Ad-Hoc Networks). A survey by </w:t>
+      </w:r>
+      <w:proofErr w:type="spellStart"/>
+      <w:r>
+        <w:t>Bekmezci</w:t>
+      </w:r>
+      <w:proofErr w:type="spellEnd"/>
+      <w:r>
+        <w:t xml:space="preserve"> et al.</w:t>
+      </w:r>
+      <w:r>
+        <w:t xml:space="preserve"> </w:t>
+      </w:r>
+      <w:r>
+        <w:fldChar w:fldCharType="begin"/>
+      </w:r>
+      <w:r>
+        <w:instrText xml:space="preserve"> ADDIN EN.CITE &lt;EndNote&gt;&lt;Cite&gt;&lt;Author&gt;Bekmezci&lt;/Author&gt;&lt;Year&gt;2013&lt;/Year&gt;&lt;RecNum&gt;73&lt;/RecNum&gt;&lt;DisplayText&gt;[72]&lt;/DisplayText&gt;&lt;record&gt;&lt;rec-number&gt;73&lt;/rec-number&gt;&lt;foreign-keys&gt;&lt;key app="EN" db-id="s2tw2pe5hwzta8esap0xpxarvrrwetsezwzd" timestamp="1486334314"&gt;73&lt;/key&gt;&lt;/foreign-keys&gt;&lt;ref-type name="Journal Article"&gt;17&lt;/ref-type&gt;&lt;contributors&gt;&lt;authors&gt;&lt;author&gt;Bekmezci, Ilker&lt;/author&gt;&lt;author&gt;Sahingoz, Ozgur Koray&lt;/author&gt;&lt;author&gt;Temel, Şamil&lt;/author&gt;&lt;/authors&gt;&lt;/contributors&gt;&lt;titles&gt;&lt;title&gt;Flying ad-hoc networks (FANETs): A survey&lt;/title&gt;&lt;secondary-title&gt;Ad Hoc Networks&lt;/secondary-title&gt;&lt;/titles&gt;&lt;periodical&gt;&lt;full-title&gt;Ad Hoc Networks&lt;/full-title&gt;&lt;/periodical&gt;&lt;pages&gt;1254-1270&lt;/pages&gt;&lt;volume&gt;11&lt;/volume&gt;&lt;number&gt;3&lt;/number&gt;&lt;dates&gt;&lt;year&gt;2013&lt;/year&gt;&lt;/dates&gt;&lt;isbn&gt;1570-8705&lt;/isbn&gt;&lt;urls&gt;&lt;/urls&gt;&lt;/record&gt;&lt;/Cite&gt;&lt;/EndNote&gt;</w:instrText>
+      </w:r>
+      <w:r>
+        <w:fldChar w:fldCharType="separate"/>
+      </w:r>
+      <w:r>
+        <w:rPr>
+          <w:noProof/>
+        </w:rPr>
+        <w:t>[72]</w:t>
+      </w:r>
+      <w:r>
+        <w:fldChar w:fldCharType="end"/>
+      </w:r>
+      <w:r>
+        <w:t xml:space="preserve"> introduces </w:t>
+      </w:r>
+      <w:r>
+        <w:t>FANETs in the context of  MANETs and the VANETs sub-domain</w:t>
+      </w:r>
+      <w:r>
+        <w:t>. The authors deal primarily with unmanned aerial vehicles (UAVs).</w:t>
+      </w:r>
+      <w:r>
+        <w:t xml:space="preserve"> … </w:t>
+      </w:r>
+      <w:r>
+        <w:t>(</w:t>
+      </w:r>
+      <w:r>
+        <w:rPr>
+          <w:i/>
+        </w:rPr>
+        <w:t>Cross-layer architecture (IMAC-UAV</w:t>
+      </w:r>
+      <w:r>
+        <w:rPr>
+          <w:i/>
+        </w:rPr>
+        <w:t>),</w:t>
+      </w:r>
+      <w:r>
+        <w:rPr>
+          <w:i/>
+        </w:rPr>
+        <w:t xml:space="preserve"> DOLSR) Cooperative Autonomous Reconfigurable UAV Swarm (CARUS),</w:t>
+      </w:r>
+      <w:r>
+        <w:rPr>
+          <w:i/>
+        </w:rPr>
+        <w:t xml:space="preserve"> </w:t>
+      </w:r>
+      <w:r>
+        <w:rPr>
+          <w:i/>
+        </w:rPr>
+        <w:t>predictable movement</w:t>
+      </w:r>
+      <w:r>
+        <w:t>)</w:t>
+      </w:r>
+    </w:p>
+    <w:p>
+      <w:pPr>
+        <w:pStyle w:val="Heading2"/>
+      </w:pPr>
+      <w:bookmarkStart w:id="17" w:name="_Toc479772941"/>
+      <w:r>
+        <w:t>CubeSat Communication</w:t>
+      </w:r>
+      <w:r>
+        <w:t>s</w:t>
+      </w:r>
+      <w:bookmarkEnd w:id="17"/>
+    </w:p>
+    <w:p>
+      <w:r>
+        <w:t>…</w:t>
+      </w:r>
+    </w:p>
+    <w:p>
       <w:r>
         <w:lastRenderedPageBreak/>
-        <w:t xml:space="preserve">CSNs. Complementing this work is another survey by </w:t>
-      </w:r>
-      <w:proofErr w:type="spellStart"/>
-      <w:r>
-        <w:t>Rault</w:t>
-      </w:r>
-      <w:proofErr w:type="spellEnd"/>
-      <w:r>
-        <w:t xml:space="preserve"> et al. published in 2014 which examines energy efficiency in WSNs </w:t>
-      </w:r>
-      <w:r>
-        <w:fldChar w:fldCharType="begin"/>
-      </w:r>
-      <w:r>
-        <w:instrText xml:space="preserve"> ADDIN EN.CITE &lt;EndNote&gt;&lt;Cite&gt;&lt;Author&gt;Rault&lt;/Author&gt;&lt;Year&gt;2014&lt;/Year&gt;&lt;RecNum&gt;72&lt;/RecNum&gt;&lt;DisplayText&gt;[65]&lt;/DisplayText&gt;&lt;record&gt;&lt;rec-number&gt;72&lt;/rec-number&gt;&lt;foreign-keys&gt;&lt;key app="EN" db-id="s2tw2pe5hwzta8esap0xpxarvrrwetsezwzd" timestamp="1486334291"&gt;72&lt;/key&gt;&lt;/foreign-keys&gt;&lt;ref-type name="Journal Article"&gt;17&lt;/ref-type&gt;&lt;contributors&gt;&lt;authors&gt;&lt;author&gt;Rault, Tifenn&lt;/author&gt;&lt;author&gt;Bouabdallah, Abdelmadjid&lt;/author&gt;&lt;author&gt;Challal, Yacine&lt;/author&gt;&lt;/authors&gt;&lt;/contributors&gt;&lt;titles&gt;&lt;title&gt;Energy efficiency in wireless sensor networks: A top-down survey&lt;/title&gt;&lt;secondary-title&gt;Computer Networks&lt;/secondary-title&gt;&lt;/titles&gt;&lt;periodical&gt;&lt;full-title&gt;Computer Networks&lt;/full-title&gt;&lt;/periodical&gt;&lt;pages&gt;104-122&lt;/pages&gt;&lt;volume&gt;67&lt;/volume&gt;&lt;dates&gt;&lt;year&gt;2014&lt;/year&gt;&lt;/dates&gt;&lt;isbn&gt;1389-1286&lt;/isbn&gt;&lt;urls&gt;&lt;/urls&gt;&lt;/record&gt;&lt;/Cite&gt;&lt;/EndNote&gt;</w:instrText>
-      </w:r>
-      <w:r>
-        <w:fldChar w:fldCharType="separate"/>
-      </w:r>
-      <w:r>
-        <w:rPr>
-          <w:noProof/>
-        </w:rPr>
-        <w:t>[65]</w:t>
-      </w:r>
-      <w:r>
-        <w:fldChar w:fldCharType="end"/>
-      </w:r>
-      <w:r>
-        <w:t>. The work approaches WSNs in more general terms. It’s value, in a similar manner to the aforementioned survey, comes from the exploration of the many dimensions of its focus covering relevant elements across several WSN topics such as routing, du</w:t>
-      </w:r>
-      <w:r>
-        <w:t>ty cycling, mobility and so on.</w:t>
-      </w:r>
-    </w:p>
-    <w:p>
-      <w:pPr>
-        <w:pStyle w:val="Heading3"/>
-      </w:pPr>
-      <w:bookmarkStart w:id="15" w:name="_Toc479772940"/>
-      <w:r>
-        <w:t>Mobile Ad-Hoc Networks</w:t>
-      </w:r>
-      <w:bookmarkEnd w:id="15"/>
-    </w:p>
-    <w:p>
-      <w:r>
-        <w:t>…</w:t>
-      </w:r>
-    </w:p>
-    <w:p>
-      <w:r>
-        <w:t xml:space="preserve">There is, as suggested by the existence of WSN-MEs, often considerable overlap between paradigms within the fields of MANETs and WSNs. This overlap is quite obvious when comparing the work of Aung et al in their review of “group mobility models for mobile ad hoc networks” </w:t>
-      </w:r>
-      <w:r>
-        <w:fldChar w:fldCharType="begin"/>
-      </w:r>
-      <w:r>
-        <w:instrText xml:space="preserve"> ADDIN EN.CITE &lt;EndNote&gt;&lt;Cite&gt;&lt;Author&gt;Aung&lt;/Author&gt;&lt;Year&gt;2015&lt;/Year&gt;&lt;RecNum&gt;70&lt;/RecNum&gt;&lt;DisplayText&gt;[66]&lt;/DisplayText&gt;&lt;record&gt;&lt;rec-number&gt;70&lt;/rec-number&gt;&lt;foreign-keys&gt;&lt;key app="EN" db-id="s2tw2pe5hwzta8esap0xpxarvrrwetsezwzd" timestamp="1486334238"&gt;70&lt;/key&gt;&lt;/foreign-keys&gt;&lt;ref-type name="Journal Article"&gt;17&lt;/ref-type&gt;&lt;contributors&gt;&lt;authors&gt;&lt;author&gt;Aung, Cherry Ye&lt;/author&gt;&lt;author&gt;Seet, Boon Chong&lt;/author&gt;&lt;author&gt;Zhang, Mingyang&lt;/author&gt;&lt;author&gt;Xie, Ling Fu&lt;/author&gt;&lt;author&gt;Chong, Peter Han Joo&lt;/author&gt;&lt;/authors&gt;&lt;/contributors&gt;&lt;titles&gt;&lt;title&gt;A review of group mobility models for mobile ad hoc networks&lt;/title&gt;&lt;secondary-title&gt;Wireless Personal Communications&lt;/secondary-title&gt;&lt;/titles&gt;&lt;periodical&gt;&lt;full-title&gt;Wireless Personal Communications&lt;/full-title&gt;&lt;/periodical&gt;&lt;pages&gt;1317-1331&lt;/pages&gt;&lt;volume&gt;85&lt;/volume&gt;&lt;number&gt;3&lt;/number&gt;&lt;dates&gt;&lt;year&gt;2015&lt;/year&gt;&lt;/dates&gt;&lt;isbn&gt;0929-6212&lt;/isbn&gt;&lt;urls&gt;&lt;/urls&gt;&lt;/record&gt;&lt;/Cite&gt;&lt;/EndNote&gt;</w:instrText>
-      </w:r>
-      <w:r>
-        <w:fldChar w:fldCharType="separate"/>
-      </w:r>
-      <w:r>
-        <w:rPr>
-          <w:noProof/>
-        </w:rPr>
-        <w:t>[66]</w:t>
-      </w:r>
-      <w:r>
-        <w:fldChar w:fldCharType="end"/>
-      </w:r>
-      <w:r>
-        <w:t xml:space="preserve"> and the aforementioned work of Francesco et al. In general, the most discussed and active topic within MANETs is that of routing. In this regard the work of </w:t>
-      </w:r>
-      <w:proofErr w:type="spellStart"/>
-      <w:r>
-        <w:t>Mohseni</w:t>
-      </w:r>
-      <w:proofErr w:type="spellEnd"/>
-      <w:r>
-        <w:t xml:space="preserve"> et al. in their survey of routing protocols in MANETs </w:t>
-      </w:r>
-      <w:r>
-        <w:fldChar w:fldCharType="begin"/>
-      </w:r>
-      <w:r>
-        <w:instrText xml:space="preserve"> ADDIN EN.CITE &lt;EndNote&gt;&lt;Cite&gt;&lt;Author&gt;Mohseni&lt;/Author&gt;&lt;Year&gt;2010&lt;/Year&gt;&lt;RecNum&gt;74&lt;/RecNum&gt;&lt;DisplayText&gt;[67]&lt;/DisplayText&gt;&lt;record&gt;&lt;rec-number&gt;74&lt;/rec-number&gt;&lt;foreign-keys&gt;&lt;key app="EN" db-id="s2tw2pe5hwzta8esap0xpxarvrrwetsezwzd" timestamp="1486334971"&gt;74&lt;/key&gt;&lt;/foreign-keys&gt;&lt;ref-type name="Conference Proceedings"&gt;10&lt;/ref-type&gt;&lt;contributors&gt;&lt;authors&gt;&lt;author&gt;Mohseni, Shima&lt;/author&gt;&lt;author&gt;Hassan, Rosilah&lt;/author&gt;&lt;author&gt;Patel, Ahmed&lt;/author&gt;&lt;author&gt;Razali, Rozilawati&lt;/author&gt;&lt;/authors&gt;&lt;/contributors&gt;&lt;titles&gt;&lt;title&gt;Comparative review study of reactive and proactive routing protocols in MANETs&lt;/title&gt;&lt;secondary-title&gt;Digital ecosystems and technologies (DEST), 2010 4th IEEE international conference on&lt;/secondary-title&gt;&lt;/titles&gt;&lt;pages&gt;304-309&lt;/pages&gt;&lt;dates&gt;&lt;year&gt;2010&lt;/year&gt;&lt;/dates&gt;&lt;publisher&gt;IEEE&lt;/publisher&gt;&lt;isbn&gt;1424455537&lt;/isbn&gt;&lt;urls&gt;&lt;/urls&gt;&lt;/record&gt;&lt;/Cite&gt;&lt;/EndNote&gt;</w:instrText>
-      </w:r>
-      <w:r>
-        <w:fldChar w:fldCharType="separate"/>
-      </w:r>
-      <w:r>
-        <w:rPr>
-          <w:noProof/>
-        </w:rPr>
-        <w:t>[67]</w:t>
-      </w:r>
-      <w:r>
-        <w:fldChar w:fldCharType="end"/>
-      </w:r>
-      <w:r>
-        <w:t xml:space="preserve"> provides a more detailed view of many of the aspects mention</w:t>
-      </w:r>
-      <w:r>
-        <w:t>ed in brief by Francesco et al.</w:t>
-      </w:r>
-    </w:p>
-    <w:p>
-      <w:r>
-        <w:t xml:space="preserve">Finally, the area of VANETs, contains many parallels to CSNs. In fact, there is a further concentration of VANETs dubbed FANETs (Flying Ad-Hoc Networks) </w:t>
-      </w:r>
-      <w:r>
-        <w:fldChar w:fldCharType="begin"/>
-      </w:r>
-      <w:r>
-        <w:instrText xml:space="preserve"> ADDIN EN.CITE &lt;EndNote&gt;&lt;Cite&gt;&lt;Author&gt;Bekmezci&lt;/Author&gt;&lt;Year&gt;2013&lt;/Year&gt;&lt;RecNum&gt;73&lt;/RecNum&gt;&lt;DisplayText&gt;[68]&lt;/DisplayText&gt;&lt;record&gt;&lt;rec-number&gt;73&lt;/rec-number&gt;&lt;foreign-keys&gt;&lt;key app="EN" db-id="s2tw2pe5hwzta8esap0xpxarvrrwetsezwzd" timestamp="1486334314"&gt;73&lt;/key&gt;&lt;/foreign-keys&gt;&lt;ref-type name="Journal Article"&gt;17&lt;/ref-type&gt;&lt;contributors&gt;&lt;authors&gt;&lt;author&gt;Bekmezci, Ilker&lt;/author&gt;&lt;author&gt;Sahingoz, Ozgur Koray&lt;/author&gt;&lt;author&gt;Temel, Şamil&lt;/author&gt;&lt;/authors&gt;&lt;/contributors&gt;&lt;titles&gt;&lt;title&gt;Flying ad-hoc networks (FANETs): A survey&lt;/title&gt;&lt;secondary-title&gt;Ad Hoc Networks&lt;/secondary-title&gt;&lt;/titles&gt;&lt;periodical&gt;&lt;full-title&gt;Ad Hoc Networks&lt;/full-title&gt;&lt;/periodical&gt;&lt;pages&gt;1254-1270&lt;/pages&gt;&lt;volume&gt;11&lt;/volume&gt;&lt;number&gt;3&lt;/number&gt;&lt;dates&gt;&lt;year&gt;2013&lt;/year&gt;&lt;/dates&gt;&lt;isbn&gt;1570-8705&lt;/isbn&gt;&lt;urls&gt;&lt;/urls&gt;&lt;/record&gt;&lt;/Cite&gt;&lt;/EndNote&gt;</w:instrText>
-      </w:r>
-      <w:r>
-        <w:fldChar w:fldCharType="separate"/>
-      </w:r>
-      <w:r>
-        <w:rPr>
-          <w:noProof/>
-        </w:rPr>
-        <w:t>[68]</w:t>
-      </w:r>
-      <w:r>
-        <w:fldChar w:fldCharType="end"/>
-      </w:r>
-      <w:r>
-        <w:t xml:space="preserve">. A survey by </w:t>
-      </w:r>
-      <w:proofErr w:type="spellStart"/>
-      <w:r>
-        <w:t>Bekmezci</w:t>
-      </w:r>
-      <w:proofErr w:type="spellEnd"/>
-      <w:r>
-        <w:t xml:space="preserve"> et al. introduces MANETs and VANETs and in the context of both fields FANETs. The authors deal primarily with unmanned aerial vehicles (UAVs). As expected, FANETs, as described, are a sub-class of VANETs which include many of the same challenges, restriction and properties of CSNs.</w:t>
-      </w:r>
-    </w:p>
-    <w:p>
-      <w:pPr>
-        <w:pStyle w:val="Heading2"/>
-      </w:pPr>
-      <w:bookmarkStart w:id="16" w:name="_Toc479772941"/>
-      <w:r>
-        <w:lastRenderedPageBreak/>
-        <w:t>CubeSat Communication</w:t>
-      </w:r>
-      <w:r>
-        <w:t>s</w:t>
-      </w:r>
-      <w:bookmarkEnd w:id="16"/>
-    </w:p>
-    <w:p>
-      <w:r>
-        <w:t>…</w:t>
-      </w:r>
-    </w:p>
-    <w:p>
-      <w:r>
         <w:t xml:space="preserve">Even before missions implementing CSNs had begun development the academic community produced several works examining the inter-communication of CubeSats. Most notably </w:t>
       </w:r>
       <w:proofErr w:type="spellStart"/>
@@ -9016,7 +9486,7 @@
       <w:r>
         <w:fldChar w:fldCharType="begin">
           <w:fldData xml:space="preserve">PEVuZE5vdGU+PENpdGU+PEF1dGhvcj5DaGFsbGE8L0F1dGhvcj48WWVhcj4yMDEzPC9ZZWFyPjxS
-ZWNOdW0+NTk8L1JlY051bT48RGlzcGxheVRleHQ+WzM1LCA2OS03Ml08L0Rpc3BsYXlUZXh0Pjxy
+ZWNOdW0+NTk8L1JlY051bT48RGlzcGxheVRleHQ+WzM2LCA3My03Nl08L0Rpc3BsYXlUZXh0Pjxy
 ZWNvcmQ+PHJlYy1udW1iZXI+NTk8L3JlYy1udW1iZXI+PGZvcmVpZ24ta2V5cz48a2V5IGFwcD0i
 RU4iIGRiLWlkPSJzMnR3MnBlNWh3enRhOGVzYXAweHB4YXJ2cnJ3ZXRzZXp3emQiIHRpbWVzdGFt
 cD0iMTQ4NjAzMzc1NyI+NTk8L2tleT48L2ZvcmVpZ24ta2V5cz48cmVmLXR5cGUgbmFtZT0iSm91
@@ -9085,7 +9555,7 @@
       <w:r>
         <w:fldChar w:fldCharType="begin">
           <w:fldData xml:space="preserve">PEVuZE5vdGU+PENpdGU+PEF1dGhvcj5DaGFsbGE8L0F1dGhvcj48WWVhcj4yMDEzPC9ZZWFyPjxS
-ZWNOdW0+NTk8L1JlY051bT48RGlzcGxheVRleHQ+WzM1LCA2OS03Ml08L0Rpc3BsYXlUZXh0Pjxy
+ZWNOdW0+NTk8L1JlY051bT48RGlzcGxheVRleHQ+WzM2LCA3My03Nl08L0Rpc3BsYXlUZXh0Pjxy
 ZWNvcmQ+PHJlYy1udW1iZXI+NTk8L3JlYy1udW1iZXI+PGZvcmVpZ24ta2V5cz48a2V5IGFwcD0i
 RU4iIGRiLWlkPSJzMnR3MnBlNWh3enRhOGVzYXAweHB4YXJ2cnJ3ZXRzZXp3emQiIHRpbWVzdGFt
 cD0iMTQ4NjAzMzc1NyI+NTk8L2tleT48L2ZvcmVpZ24ta2V5cz48cmVmLXR5cGUgbmFtZT0iSm91
@@ -9161,13 +9631,37 @@
         <w:rPr>
           <w:noProof/>
         </w:rPr>
-        <w:t>[35, 69-72]</w:t>
+        <w:t>[36, 73-76]</w:t>
       </w:r>
       <w:r>
         <w:fldChar w:fldCharType="end"/>
       </w:r>
       <w:r>
-        <w:t xml:space="preserve">. These works are somewhat out of the scope of this project as they deal more with applications running upon CSNs rather than the operation of the CSN itself. Despite this, these works provide an insight into potential future applications of CSNs </w:t>
+        <w:t>. These works are somewhat out of the scope of this project as they deal more with applications r</w:t>
+      </w:r>
+      <w:r>
+        <w:t>unning upon CSNs rather than</w:t>
+      </w:r>
+      <w:r>
+        <w:t xml:space="preserve"> </w:t>
+      </w:r>
+      <w:r>
+        <w:t>communications</w:t>
+      </w:r>
+      <w:r>
+        <w:t xml:space="preserve"> </w:t>
+      </w:r>
+      <w:r>
+        <w:t xml:space="preserve">within </w:t>
+      </w:r>
+      <w:r>
+        <w:t>the CSN itself. Despite this, these works provide an</w:t>
+      </w:r>
+      <w:r>
+        <w:t xml:space="preserve"> interesting</w:t>
+      </w:r>
+      <w:r>
+        <w:t xml:space="preserve"> insight into potential future applications of CSNs </w:t>
       </w:r>
       <w:r>
         <w:t xml:space="preserve">. </w:t>
@@ -9196,13 +9690,16 @@
         <w:fldChar w:fldCharType="end"/>
       </w:r>
       <w:r>
-        <w:t xml:space="preserve">. The survey provides an overview of the state of the art as well as a roadmap for exploring numerous areas within the field. The survey focuses on the physical, data link and network layers of the OSI networking reference model </w:t>
+        <w:t>. The survey provides an overview of the state of the art as well as a roadmap for exploring numerous areas within the field. The survey focuses on the physical, data link and network layers of the OSI networking reference model</w:t>
+      </w:r>
+      <w:r>
+        <w:t xml:space="preserve"> </w:t>
       </w:r>
       <w:r>
         <w:fldChar w:fldCharType="begin"/>
       </w:r>
       <w:r>
-        <w:instrText xml:space="preserve"> ADDIN EN.CITE &lt;EndNote&gt;&lt;Cite&gt;&lt;Author&gt;Bora&lt;/Author&gt;&lt;Year&gt;2014&lt;/Year&gt;&lt;RecNum&gt;62&lt;/RecNum&gt;&lt;DisplayText&gt;[73]&lt;/DisplayText&gt;&lt;record&gt;&lt;rec-number&gt;62&lt;/rec-number&gt;&lt;foreign-keys&gt;&lt;key app="EN" db-id="s2tw2pe5hwzta8esap0xpxarvrrwetsezwzd" timestamp="1486034909"&gt;62&lt;/key&gt;&lt;/foreign-keys&gt;&lt;ref-type name="Journal Article"&gt;17&lt;/ref-type&gt;&lt;contributors&gt;&lt;authors&gt;&lt;author&gt;Bora, Gaurav&lt;/author&gt;&lt;author&gt;Bora, Saurabh&lt;/author&gt;&lt;author&gt;Singh, Shivendra&lt;/author&gt;&lt;author&gt;Arsalan, Sheikh Mohamad&lt;/author&gt;&lt;/authors&gt;&lt;/contributors&gt;&lt;titles&gt;&lt;title&gt;OSI reference model: An overview&lt;/title&gt;&lt;secondary-title&gt;International Journal of Computer Trends and Technology (IJCTT&lt;/secondary-title&gt;&lt;/titles&gt;&lt;periodical&gt;&lt;full-title&gt;International Journal of Computer Trends and Technology (IJCTT&lt;/full-title&gt;&lt;/periodical&gt;&lt;volume&gt;7&lt;/volume&gt;&lt;number&gt;4&lt;/number&gt;&lt;dates&gt;&lt;year&gt;2014&lt;/year&gt;&lt;/dates&gt;&lt;urls&gt;&lt;/urls&gt;&lt;/record&gt;&lt;/Cite&gt;&lt;/EndNote&gt;</w:instrText>
+        <w:instrText xml:space="preserve"> ADDIN EN.CITE &lt;EndNote&gt;&lt;Cite&gt;&lt;Author&gt;Bora&lt;/Author&gt;&lt;Year&gt;2014&lt;/Year&gt;&lt;RecNum&gt;62&lt;/RecNum&gt;&lt;DisplayText&gt;[57]&lt;/DisplayText&gt;&lt;record&gt;&lt;rec-number&gt;62&lt;/rec-number&gt;&lt;foreign-keys&gt;&lt;key app="EN" db-id="s2tw2pe5hwzta8esap0xpxarvrrwetsezwzd" timestamp="1486034909"&gt;62&lt;/key&gt;&lt;/foreign-keys&gt;&lt;ref-type name="Journal Article"&gt;17&lt;/ref-type&gt;&lt;contributors&gt;&lt;authors&gt;&lt;author&gt;Bora, Gaurav&lt;/author&gt;&lt;author&gt;Bora, Saurabh&lt;/author&gt;&lt;author&gt;Singh, Shivendra&lt;/author&gt;&lt;author&gt;Arsalan, Sheikh Mohamad&lt;/author&gt;&lt;/authors&gt;&lt;/contributors&gt;&lt;titles&gt;&lt;title&gt;OSI reference model: An overview&lt;/title&gt;&lt;secondary-title&gt;International Journal of Computer Trends and Technology (IJCTT&lt;/secondary-title&gt;&lt;/titles&gt;&lt;periodical&gt;&lt;full-title&gt;International Journal of Computer Trends and Technology (IJCTT&lt;/full-title&gt;&lt;/periodical&gt;&lt;volume&gt;7&lt;/volume&gt;&lt;number&gt;4&lt;/number&gt;&lt;dates&gt;&lt;year&gt;2014&lt;/year&gt;&lt;/dates&gt;&lt;urls&gt;&lt;/urls&gt;&lt;/record&gt;&lt;/Cite&gt;&lt;/EndNote&gt;</w:instrText>
       </w:r>
       <w:r>
         <w:fldChar w:fldCharType="separate"/>
@@ -9211,19 +9708,33 @@
         <w:rPr>
           <w:noProof/>
         </w:rPr>
-        <w:t>[73]</w:t>
+        <w:t>[57]</w:t>
       </w:r>
       <w:r>
         <w:fldChar w:fldCharType="end"/>
       </w:r>
       <w:r>
-        <w:t xml:space="preserve">. The authors detail relevant prior art in these areas and provide analyses of the relevant efficacies of the various approaches. Another work involving authors of the aforementioned survey paper provides the starting point for simulations. The work examines potential optimal MAC protocol implementations for small satellite systems </w:t>
+        <w:t xml:space="preserve">. The authors detail relevant prior art in these areas and provide analyses of the relevant efficacies of the various approaches. </w:t>
+      </w:r>
+    </w:p>
+    <w:p>
+      <w:r>
+        <w:t xml:space="preserve">… </w:t>
+      </w:r>
+      <w:r>
+        <w:t>Another work involving authors of the aforementioned survey paper provides the starting point for</w:t>
+      </w:r>
+      <w:r>
+        <w:t xml:space="preserve"> this work’s proposed MAC protocol</w:t>
+      </w:r>
+      <w:r>
+        <w:t xml:space="preserve">. The work examines potential optimal MAC protocol implementations for small satellite systems </w:t>
       </w:r>
       <w:r>
         <w:fldChar w:fldCharType="begin"/>
       </w:r>
       <w:r>
-        <w:instrText xml:space="preserve"> ADDIN EN.CITE &lt;EndNote&gt;&lt;Cite&gt;&lt;Author&gt;Radhakrishnan&lt;/Author&gt;&lt;Year&gt;2014&lt;/Year&gt;&lt;RecNum&gt;46&lt;/RecNum&gt;&lt;DisplayText&gt;[74]&lt;/DisplayText&gt;&lt;record&gt;&lt;rec-number&gt;46&lt;/rec-number&gt;&lt;foreign-keys&gt;&lt;key app="EN" db-id="s2tw2pe5hwzta8esap0xpxarvrrwetsezwzd" timestamp="1485946112"&gt;46&lt;/key&gt;&lt;/foreign-keys&gt;&lt;ref-type name="Conference Proceedings"&gt;10&lt;/ref-type&gt;&lt;contributors&gt;&lt;authors&gt;&lt;author&gt;Radhakrishnan, Radhika&lt;/author&gt;&lt;author&gt;Edmonson, William W&lt;/author&gt;&lt;author&gt;Afghah, Fatemeh&lt;/author&gt;&lt;author&gt;Chenou, Jules&lt;/author&gt;&lt;author&gt;Rodriguez-Osorio, R Martinez&lt;/author&gt;&lt;author&gt;Zeng, Qing-An&lt;/author&gt;&lt;/authors&gt;&lt;/contributors&gt;&lt;titles&gt;&lt;title&gt;Optimal multiple access protocol for inter-satellite communication in small satellite systems&lt;/title&gt;&lt;secondary-title&gt;4S Small Satellite Systems and Services Symposium&lt;/secondary-title&gt;&lt;/titles&gt;&lt;dates&gt;&lt;year&gt;2014&lt;/year&gt;&lt;/dates&gt;&lt;urls&gt;&lt;/urls&gt;&lt;/record&gt;&lt;/Cite&gt;&lt;/EndNote&gt;</w:instrText>
+        <w:instrText xml:space="preserve"> ADDIN EN.CITE &lt;EndNote&gt;&lt;Cite&gt;&lt;Author&gt;Radhakrishnan&lt;/Author&gt;&lt;Year&gt;2014&lt;/Year&gt;&lt;RecNum&gt;46&lt;/RecNum&gt;&lt;DisplayText&gt;[77]&lt;/DisplayText&gt;&lt;record&gt;&lt;rec-number&gt;46&lt;/rec-number&gt;&lt;foreign-keys&gt;&lt;key app="EN" db-id="s2tw2pe5hwzta8esap0xpxarvrrwetsezwzd" timestamp="1485946112"&gt;46&lt;/key&gt;&lt;/foreign-keys&gt;&lt;ref-type name="Conference Proceedings"&gt;10&lt;/ref-type&gt;&lt;contributors&gt;&lt;authors&gt;&lt;author&gt;Radhakrishnan, Radhika&lt;/author&gt;&lt;author&gt;Edmonson, William W&lt;/author&gt;&lt;author&gt;Afghah, Fatemeh&lt;/author&gt;&lt;author&gt;Chenou, Jules&lt;/author&gt;&lt;author&gt;Rodriguez-Osorio, R Martinez&lt;/author&gt;&lt;author&gt;Zeng, Qing-An&lt;/author&gt;&lt;/authors&gt;&lt;/contributors&gt;&lt;titles&gt;&lt;title&gt;Optimal multiple access protocol for inter-satellite communication in small satellite systems&lt;/title&gt;&lt;secondary-title&gt;4S Small Satellite Systems and Services Symposium&lt;/secondary-title&gt;&lt;/titles&gt;&lt;dates&gt;&lt;year&gt;2014&lt;/year&gt;&lt;/dates&gt;&lt;urls&gt;&lt;/urls&gt;&lt;/record&gt;&lt;/Cite&gt;&lt;/EndNote&gt;</w:instrText>
       </w:r>
       <w:r>
         <w:fldChar w:fldCharType="separate"/>
@@ -9232,7 +9743,7 @@
         <w:rPr>
           <w:noProof/>
         </w:rPr>
-        <w:t>[74]</w:t>
+        <w:t>[77]</w:t>
       </w:r>
       <w:r>
         <w:fldChar w:fldCharType="end"/>
@@ -9240,28 +9751,81 @@
       <w:r>
         <w:t xml:space="preserve">. </w:t>
       </w:r>
-    </w:p>
-    <w:p>
-      <w:r>
-        <w:t xml:space="preserve">Although the work by Radhakrishnan et al. is by far the most relevant there are other works worth mentioning which inform the current state of the art. Wong et </w:t>
+      <w:r>
+        <w:t xml:space="preserve">… </w:t>
+      </w:r>
+    </w:p>
+    <w:p>
+      <w:r>
+        <w:t xml:space="preserve">Although the work by Radhakrishnan et al. is by far the most relevant there are other works worth mentioning which inform the current state of the art. Wong et al., operating mainly out of NASA’s Goddard Flight </w:t>
+      </w:r>
+      <w:proofErr w:type="spellStart"/>
+      <w:r>
+        <w:t>Center</w:t>
+      </w:r>
+      <w:proofErr w:type="spellEnd"/>
+      <w:r>
+        <w:t xml:space="preserve">, examine a potential future for CSNs where space to ground communications are performed through </w:t>
       </w:r>
       <w:r>
         <w:lastRenderedPageBreak/>
-        <w:t xml:space="preserve">al., operating mainly out of NASA’s Goddard Flight </w:t>
+        <w:t xml:space="preserve">relay with existing space bound communication networks </w:t>
+      </w:r>
+      <w:r>
+        <w:fldChar w:fldCharType="begin"/>
+      </w:r>
+      <w:r>
+        <w:instrText xml:space="preserve"> ADDIN EN.CITE &lt;EndNote&gt;&lt;Cite&gt;&lt;Author&gt;Wong&lt;/Author&gt;&lt;Year&gt;2016&lt;/Year&gt;&lt;RecNum&gt;32&lt;/RecNum&gt;&lt;DisplayText&gt;[10]&lt;/DisplayText&gt;&lt;record&gt;&lt;rec-number&gt;32&lt;/rec-number&gt;&lt;foreign-keys&gt;&lt;key app="EN" db-id="s2tw2pe5hwzta8esap0xpxarvrrwetsezwzd" timestamp="1485343548"&gt;32&lt;/key&gt;&lt;/foreign-keys&gt;&lt;ref-type name="Journal Article"&gt;17&lt;/ref-type&gt;&lt;contributors&gt;&lt;authors&gt;&lt;author&gt;Wong, Yen F&lt;/author&gt;&lt;author&gt;Kegege, Obadiah&lt;/author&gt;&lt;author&gt;Schaire, Scott H&lt;/author&gt;&lt;author&gt;Bussey, George&lt;/author&gt;&lt;author&gt;Altunc, Serhat&lt;/author&gt;&lt;author&gt;Zhang, Yuwen&lt;/author&gt;&lt;author&gt;Chitra, Patel&lt;/author&gt;&lt;/authors&gt;&lt;/contributors&gt;&lt;titles&gt;&lt;title&gt;An Optimum Space-to-Ground Communication Concept for CubeSat Platform Utilizing NASA Space Network and Near Earth Network&lt;/title&gt;&lt;/titles&gt;&lt;dates&gt;&lt;year&gt;2016&lt;/year&gt;&lt;/dates&gt;&lt;urls&gt;&lt;/urls&gt;&lt;/record&gt;&lt;/Cite&gt;&lt;/EndNote&gt;</w:instrText>
+      </w:r>
+      <w:r>
+        <w:fldChar w:fldCharType="separate"/>
+      </w:r>
+      <w:r>
+        <w:rPr>
+          <w:noProof/>
+        </w:rPr>
+        <w:t>[10]</w:t>
+      </w:r>
+      <w:r>
+        <w:fldChar w:fldCharType="end"/>
+      </w:r>
+      <w:r>
+        <w:t xml:space="preserve">. This concept is explored for deep space missions in much of the preliminary development of the COPINS mission </w:t>
+      </w:r>
+      <w:r>
+        <w:fldChar w:fldCharType="begin"/>
+      </w:r>
+      <w:r>
+        <w:instrText xml:space="preserve"> ADDIN EN.CITE &lt;EndNote&gt;&lt;Cite&gt;&lt;Author&gt;Barnouin&lt;/Author&gt;&lt;Year&gt;2016&lt;/Year&gt;&lt;RecNum&gt;49&lt;/RecNum&gt;&lt;DisplayText&gt;[59]&lt;/DisplayText&gt;&lt;record&gt;&lt;rec-number&gt;49&lt;/rec-number&gt;&lt;foreign-keys&gt;&lt;key app="EN" db-id="s2tw2pe5hwzta8esap0xpxarvrrwetsezwzd" timestamp="1485948990"&gt;49&lt;/key&gt;&lt;/foreign-keys&gt;&lt;ref-type name="Conference Proceedings"&gt;10&lt;/ref-type&gt;&lt;contributors&gt;&lt;authors&gt;&lt;author&gt;Barnouin, OS&lt;/author&gt;&lt;author&gt;Biele, J&lt;/author&gt;&lt;author&gt;Carnelli, Ian&lt;/author&gt;&lt;author&gt;Ciarletti, Valérie&lt;/author&gt;&lt;author&gt;Cheng, A&lt;/author&gt;&lt;author&gt;Galvez, A&lt;/author&gt;&lt;author&gt;Green, SF&lt;/author&gt;&lt;author&gt;Grieger, B&lt;/author&gt;&lt;author&gt;Hérique, Alain&lt;/author&gt;&lt;author&gt;Kueppers, M&lt;/author&gt;&lt;/authors&gt;&lt;/contributors&gt;&lt;titles&gt;&lt;title&gt;The Asteroid Impact and Deflection Assessment (AIDA) mission: Science Proximity Operations&lt;/title&gt;&lt;secondary-title&gt;LPSC 2016 47th Lunar and Planetary Science Conference&lt;/secondary-title&gt;&lt;/titles&gt;&lt;pages&gt;1427&lt;/pages&gt;&lt;dates&gt;&lt;year&gt;2016&lt;/year&gt;&lt;/dates&gt;&lt;urls&gt;&lt;/urls&gt;&lt;/record&gt;&lt;/Cite&gt;&lt;/EndNote&gt;</w:instrText>
+      </w:r>
+      <w:r>
+        <w:fldChar w:fldCharType="separate"/>
+      </w:r>
+      <w:r>
+        <w:rPr>
+          <w:noProof/>
+        </w:rPr>
+        <w:t>[59]</w:t>
+      </w:r>
+      <w:r>
+        <w:fldChar w:fldCharType="end"/>
+      </w:r>
+      <w:r>
+        <w:t xml:space="preserve">. Another survey style paper on inter-satellite link for CubeSats by </w:t>
       </w:r>
       <w:proofErr w:type="spellStart"/>
       <w:r>
-        <w:t>Center</w:t>
+        <w:t>Budianu</w:t>
       </w:r>
       <w:proofErr w:type="spellEnd"/>
       <w:r>
-        <w:t xml:space="preserve">, examine a potential future for CSNs where space to ground communications are performed through relay with existing space bound communication networks </w:t>
+        <w:t xml:space="preserve"> et al. </w:t>
       </w:r>
       <w:r>
         <w:fldChar w:fldCharType="begin"/>
       </w:r>
       <w:r>
-        <w:instrText xml:space="preserve"> ADDIN EN.CITE &lt;EndNote&gt;&lt;Cite&gt;&lt;Author&gt;Wong&lt;/Author&gt;&lt;Year&gt;2016&lt;/Year&gt;&lt;RecNum&gt;32&lt;/RecNum&gt;&lt;DisplayText&gt;[10]&lt;/DisplayText&gt;&lt;record&gt;&lt;rec-number&gt;32&lt;/rec-number&gt;&lt;foreign-keys&gt;&lt;key app="EN" db-id="s2tw2pe5hwzta8esap0xpxarvrrwetsezwzd" timestamp="1485343548"&gt;32&lt;/key&gt;&lt;/foreign-keys&gt;&lt;ref-type name="Journal Article"&gt;17&lt;/ref-type&gt;&lt;contributors&gt;&lt;authors&gt;&lt;author&gt;Wong, Yen F&lt;/author&gt;&lt;author&gt;Kegege, Obadiah&lt;/author&gt;&lt;author&gt;Schaire, Scott H&lt;/author&gt;&lt;author&gt;Bussey, George&lt;/author&gt;&lt;author&gt;Altunc, Serhat&lt;/author&gt;&lt;author&gt;Zhang, Yuwen&lt;/author&gt;&lt;author&gt;Chitra, Patel&lt;/author&gt;&lt;/authors&gt;&lt;/contributors&gt;&lt;titles&gt;&lt;title&gt;An Optimum Space-to-Ground Communication Concept for CubeSat Platform Utilizing NASA Space Network and Near Earth Network&lt;/title&gt;&lt;/titles&gt;&lt;dates&gt;&lt;year&gt;2016&lt;/year&gt;&lt;/dates&gt;&lt;urls&gt;&lt;/urls&gt;&lt;/record&gt;&lt;/Cite&gt;&lt;/EndNote&gt;</w:instrText>
+        <w:instrText xml:space="preserve"> ADDIN EN.CITE &lt;EndNote&gt;&lt;Cite&gt;&lt;Author&gt;Budianu&lt;/Author&gt;&lt;Year&gt;2013&lt;/Year&gt;&lt;RecNum&gt;14&lt;/RecNum&gt;&lt;DisplayText&gt;[8]&lt;/DisplayText&gt;&lt;record&gt;&lt;rec-number&gt;14&lt;/rec-number&gt;&lt;foreign-keys&gt;&lt;key app="EN" db-id="s2tw2pe5hwzta8esap0xpxarvrrwetsezwzd" timestamp="1478817435"&gt;14&lt;/key&gt;&lt;/foreign-keys&gt;&lt;ref-type name="Conference Proceedings"&gt;10&lt;/ref-type&gt;&lt;contributors&gt;&lt;authors&gt;&lt;author&gt;Budianu, Alexandru&lt;/author&gt;&lt;author&gt;Castro, Teodoro J Willink&lt;/author&gt;&lt;author&gt;Meijerink, Arjan&lt;/author&gt;&lt;author&gt;Bentum, Mark J&lt;/author&gt;&lt;/authors&gt;&lt;/contributors&gt;&lt;titles&gt;&lt;title&gt;Inter-satellite links for cubesats&lt;/title&gt;&lt;secondary-title&gt;Aerospace Conference, 2013 IEEE&lt;/secondary-title&gt;&lt;/titles&gt;&lt;pages&gt;1-10&lt;/pages&gt;&lt;dates&gt;&lt;year&gt;2013&lt;/year&gt;&lt;/dates&gt;&lt;publisher&gt;IEEE&lt;/publisher&gt;&lt;isbn&gt;1467318124&lt;/isbn&gt;&lt;urls&gt;&lt;/urls&gt;&lt;/record&gt;&lt;/Cite&gt;&lt;/EndNote&gt;</w:instrText>
       </w:r>
       <w:r>
         <w:fldChar w:fldCharType="separate"/>
@@ -9270,280 +9834,113 @@
         <w:rPr>
           <w:noProof/>
         </w:rPr>
-        <w:t>[10]</w:t>
+        <w:t>[8]</w:t>
       </w:r>
       <w:r>
         <w:fldChar w:fldCharType="end"/>
       </w:r>
       <w:r>
-        <w:t xml:space="preserve">. This concept is explored for deep space missions in much of the preliminary development of the COPINS mission </w:t>
-      </w:r>
-      <w:r>
-        <w:fldChar w:fldCharType="begin"/>
-      </w:r>
-      <w:r>
-        <w:instrText xml:space="preserve"> ADDIN EN.CITE &lt;EndNote&gt;&lt;Cite&gt;&lt;Author&gt;Barnouin&lt;/Author&gt;&lt;Year&gt;2016&lt;/Year&gt;&lt;RecNum&gt;49&lt;/RecNum&gt;&lt;DisplayText&gt;[58]&lt;/DisplayText&gt;&lt;record&gt;&lt;rec-number&gt;49&lt;/rec-number&gt;&lt;foreign-keys&gt;&lt;key app="EN" db-id="s2tw2pe5hwzta8esap0xpxarvrrwetsezwzd" timestamp="1485948990"&gt;49&lt;/key&gt;&lt;/foreign-keys&gt;&lt;ref-type name="Conference Proceedings"&gt;10&lt;/ref-type&gt;&lt;contributors&gt;&lt;authors&gt;&lt;author&gt;Barnouin, OS&lt;/author&gt;&lt;author&gt;Biele, J&lt;/author&gt;&lt;author&gt;Carnelli, Ian&lt;/author&gt;&lt;author&gt;Ciarletti, Valérie&lt;/author&gt;&lt;author&gt;Cheng, A&lt;/author&gt;&lt;author&gt;Galvez, A&lt;/author&gt;&lt;author&gt;Green, SF&lt;/author&gt;&lt;author&gt;Grieger, B&lt;/author&gt;&lt;author&gt;Hérique, Alain&lt;/author&gt;&lt;author&gt;Kueppers, M&lt;/author&gt;&lt;/authors&gt;&lt;/contributors&gt;&lt;titles&gt;&lt;title&gt;The Asteroid Impact and Deflection Assessment (AIDA) mission: Science Proximity Operations&lt;/title&gt;&lt;secondary-title&gt;LPSC 2016 47th Lunar and Planetary Science Conference&lt;/secondary-title&gt;&lt;/titles&gt;&lt;pages&gt;1427&lt;/pages&gt;&lt;dates&gt;&lt;year&gt;2016&lt;/year&gt;&lt;/dates&gt;&lt;urls&gt;&lt;/urls&gt;&lt;/record&gt;&lt;/Cite&gt;&lt;/EndNote&gt;</w:instrText>
-      </w:r>
-      <w:r>
-        <w:fldChar w:fldCharType="separate"/>
-      </w:r>
-      <w:r>
-        <w:rPr>
-          <w:noProof/>
-        </w:rPr>
-        <w:t>[58]</w:t>
-      </w:r>
-      <w:r>
-        <w:fldChar w:fldCharType="end"/>
-      </w:r>
-      <w:r>
-        <w:t xml:space="preserve">. Another survey style paper on inter-satellite link for CubeSats by </w:t>
+        <w:t xml:space="preserve"> published in 2013 provides a broader overview of the field with more attention to antenna design and link budget analysis. The authors only touch briefly on networking protocols making the work less relevant in this case. </w:t>
+      </w:r>
+    </w:p>
+    <w:p>
+      <w:r>
+        <w:t xml:space="preserve">… </w:t>
+      </w:r>
+      <w:r>
+        <w:rPr>
+          <w:i/>
+        </w:rPr>
+        <w:t>Mention Gamalink</w:t>
+      </w:r>
+      <w:r>
+        <w:rPr>
+          <w:i/>
+        </w:rPr>
+        <w:t xml:space="preserve"> briefly</w:t>
+      </w:r>
+    </w:p>
+    <w:p>
+      <w:pPr>
+        <w:pStyle w:val="Heading2"/>
+      </w:pPr>
+      <w:bookmarkStart w:id="18" w:name="_Toc479772947"/>
+      <w:r>
+        <w:t>Other Areas of Note</w:t>
+      </w:r>
+      <w:bookmarkEnd w:id="18"/>
+    </w:p>
+    <w:p>
+      <w:r>
+        <w:t>…</w:t>
+      </w:r>
+    </w:p>
+    <w:p>
+      <w:pPr>
+        <w:pStyle w:val="Heading3"/>
+      </w:pPr>
+      <w:r>
+        <w:t>Energy Aware Scheduling</w:t>
+      </w:r>
+    </w:p>
+    <w:p>
+      <w:r>
+        <w:t>…</w:t>
+      </w:r>
+    </w:p>
+    <w:p>
+      <w:pPr>
+        <w:pStyle w:val="Heading3"/>
+      </w:pPr>
+      <w:r>
+        <w:t>Delay Tolerant Networking</w:t>
+      </w:r>
+    </w:p>
+    <w:p>
+      <w:r>
+        <w:t xml:space="preserve">… </w:t>
+      </w:r>
+    </w:p>
+    <w:p>
+      <w:pPr>
+        <w:pStyle w:val="Heading3"/>
+      </w:pPr>
+      <w:r>
+        <w:t>IEEE RPL</w:t>
+      </w:r>
+    </w:p>
+    <w:p>
+      <w:r>
+        <w:t xml:space="preserve">… </w:t>
+      </w:r>
+      <w:r>
+        <w:t>“Routing Protocol for Low-</w:t>
+      </w:r>
+      <w:r>
+        <w:t xml:space="preserve">power and </w:t>
       </w:r>
       <w:proofErr w:type="spellStart"/>
       <w:r>
-        <w:t>Budianu</w:t>
+        <w:t>Lossy</w:t>
       </w:r>
       <w:proofErr w:type="spellEnd"/>
       <w:r>
-        <w:t xml:space="preserve"> et al. </w:t>
-      </w:r>
-      <w:r>
-        <w:fldChar w:fldCharType="begin"/>
-      </w:r>
-      <w:r>
-        <w:instrText xml:space="preserve"> ADDIN EN.CITE &lt;EndNote&gt;&lt;Cite&gt;&lt;Author&gt;Budianu&lt;/Author&gt;&lt;Year&gt;2013&lt;/Year&gt;&lt;RecNum&gt;14&lt;/RecNum&gt;&lt;DisplayText&gt;[8]&lt;/DisplayText&gt;&lt;record&gt;&lt;rec-number&gt;14&lt;/rec-number&gt;&lt;foreign-keys&gt;&lt;key app="EN" db-id="s2tw2pe5hwzta8esap0xpxarvrrwetsezwzd" timestamp="1478817435"&gt;14&lt;/key&gt;&lt;/foreign-keys&gt;&lt;ref-type name="Conference Proceedings"&gt;10&lt;/ref-type&gt;&lt;contributors&gt;&lt;authors&gt;&lt;author&gt;Budianu, Alexandru&lt;/author&gt;&lt;author&gt;Castro, Teodoro J Willink&lt;/author&gt;&lt;author&gt;Meijerink, Arjan&lt;/author&gt;&lt;author&gt;Bentum, Mark J&lt;/author&gt;&lt;/authors&gt;&lt;/contributors&gt;&lt;titles&gt;&lt;title&gt;Inter-satellite links for cubesats&lt;/title&gt;&lt;secondary-title&gt;Aerospace Conference, 2013 IEEE&lt;/secondary-title&gt;&lt;/titles&gt;&lt;pages&gt;1-10&lt;/pages&gt;&lt;dates&gt;&lt;year&gt;2013&lt;/year&gt;&lt;/dates&gt;&lt;publisher&gt;IEEE&lt;/publisher&gt;&lt;isbn&gt;1467318124&lt;/isbn&gt;&lt;urls&gt;&lt;/urls&gt;&lt;/record&gt;&lt;/Cite&gt;&lt;/EndNote&gt;</w:instrText>
-      </w:r>
-      <w:r>
-        <w:fldChar w:fldCharType="separate"/>
-      </w:r>
-      <w:r>
-        <w:rPr>
-          <w:noProof/>
-        </w:rPr>
-        <w:t>[8]</w:t>
-      </w:r>
-      <w:r>
-        <w:fldChar w:fldCharType="end"/>
-      </w:r>
-      <w:r>
-        <w:t xml:space="preserve"> published in 2013 provides a broader overview of the field with more attention to antenna design and link budget analysis. The authors only touch briefly on networking protocols making the work less relevant in this case. </w:t>
-      </w:r>
-    </w:p>
-    <w:p>
-      <w:r>
-        <w:t xml:space="preserve">Lastly, the SDR based “Gamalink” </w:t>
-      </w:r>
-      <w:r>
-        <w:fldChar w:fldCharType="begin"/>
-      </w:r>
-      <w:r>
-        <w:instrText xml:space="preserve"> ADDIN EN.CITE &lt;EndNote&gt;&lt;Cite&gt;&lt;Author&gt;Oliveira&lt;/Author&gt;&lt;Year&gt;2015&lt;/Year&gt;&lt;RecNum&gt;57&lt;/RecNum&gt;&lt;DisplayText&gt;[40]&lt;/DisplayText&gt;&lt;record&gt;&lt;rec-number&gt;57&lt;/rec-number&gt;&lt;foreign-keys&gt;&lt;key app="EN" db-id="s2tw2pe5hwzta8esap0xpxarvrrwetsezwzd" timestamp="1486033031"&gt;57&lt;/key&gt;&lt;/foreign-keys&gt;&lt;ref-type name="Web Page"&gt;12&lt;/ref-type&gt;&lt;contributors&gt;&lt;authors&gt;&lt;author&gt;Oliveira, Andre&lt;/author&gt;&lt;/authors&gt;&lt;/contributors&gt;&lt;titles&gt;&lt;title&gt;Final Report Summary - GAMALINK (Generic SDR-bAsed Multifunctional spAce LINK)&lt;/title&gt;&lt;/titles&gt;&lt;volume&gt;2017&lt;/volume&gt;&lt;number&gt;02-02&lt;/number&gt;&lt;dates&gt;&lt;year&gt;2015&lt;/year&gt;&lt;pub-dates&gt;&lt;date&gt;01-10-2015&lt;/date&gt;&lt;/pub-dates&gt;&lt;/dates&gt;&lt;pub-location&gt;http://cordis.europa.eu/&lt;/pub-location&gt;&lt;urls&gt;&lt;related-urls&gt;&lt;url&gt;http://cordis.europa.eu/result/rcn/172006_en.html&lt;/url&gt;&lt;/related-urls&gt;&lt;/urls&gt;&lt;electronic-resource-num&gt;02-02-2017&lt;/electronic-resource-num&gt;&lt;/record&gt;&lt;/Cite&gt;&lt;/EndNote&gt;</w:instrText>
-      </w:r>
-      <w:r>
-        <w:fldChar w:fldCharType="separate"/>
-      </w:r>
-      <w:r>
-        <w:rPr>
-          <w:noProof/>
-        </w:rPr>
-        <w:t>[40]</w:t>
-      </w:r>
-      <w:r>
-        <w:fldChar w:fldCharType="end"/>
-      </w:r>
-      <w:r>
-        <w:t xml:space="preserve"> technology of Tekever is prevalent in the design of many recent missions involving CSNs and, in fact, small satellite crosslink communications in general. The technology is employed in the design of the aforementioned Tianwang-1, Proba 3, QB50 missions as well as several others. Gamalink is mentioned in several works with varying degree of relevancy to this project </w:t>
-      </w:r>
-      <w:r>
-        <w:fldChar w:fldCharType="begin">
-          <w:fldData xml:space="preserve">PEVuZE5vdGU+PENpdGU+PEF1dGhvcj5HdW88L0F1dGhvcj48WWVhcj4yMDEzPC9ZZWFyPjxSZWNO
-dW0+NjQ8L1JlY051bT48RGlzcGxheVRleHQ+WzQyLCA3NS03OF08L0Rpc3BsYXlUZXh0PjxyZWNv
-cmQ+PHJlYy1udW1iZXI+NjQ8L3JlYy1udW1iZXI+PGZvcmVpZ24ta2V5cz48a2V5IGFwcD0iRU4i
-IGRiLWlkPSJzMnR3MnBlNWh3enRhOGVzYXAweHB4YXJ2cnJ3ZXRzZXp3emQiIHRpbWVzdGFtcD0i
-MTQ4NjAzNjU5OSI+NjQ8L2tleT48L2ZvcmVpZ24ta2V5cz48cmVmLXR5cGUgbmFtZT0iSm91cm5h
-bCBBcnRpY2xlIj4xNzwvcmVmLXR5cGU+PGNvbnRyaWJ1dG9ycz48YXV0aG9ycz48YXV0aG9yPkd1
-bywgSmlhbjwvYXV0aG9yPjxhdXRob3I+Qm91d21lZXN0ZXIsIEphc3BlcjwvYXV0aG9yPjxhdXRo
-b3I+R2lsbCwgRWJlcmhhcmQ8L2F1dGhvcj48L2F1dGhvcnM+PC9jb250cmlidXRvcnM+PHRpdGxl
-cz48dGl0bGU+RnJvbSBTaW5nbGUgdG8gRm9ybWF0aW9uIEZseWluZyBDdWJlU2F0czogQW4gVXBk
-YXRlIGZyb20gdGhlIERlbGZ0IFByb2dyYW1tZTwvdGl0bGU+PC90aXRsZXM+PGRhdGVzPjx5ZWFy
-PjIwMTM8L3llYXI+PC9kYXRlcz48dXJscz48L3VybHM+PC9yZWNvcmQ+PC9DaXRlPjxDaXRlPjxB
-dXRob3I+QWxhd2llaDwvQXV0aG9yPjxZZWFyPjIwMTY8L1llYXI+PFJlY051bT42NTwvUmVjTnVt
-PjxyZWNvcmQ+PHJlYy1udW1iZXI+NjU8L3JlYy1udW1iZXI+PGZvcmVpZ24ta2V5cz48a2V5IGFw
-cD0iRU4iIGRiLWlkPSJzMnR3MnBlNWh3enRhOGVzYXAweHB4YXJ2cnJ3ZXRzZXp3emQiIHRpbWVz
-dGFtcD0iMTQ4NjAzNjY1NiI+NjU8L2tleT48L2ZvcmVpZ24ta2V5cz48cmVmLXR5cGUgbmFtZT0i
-Q29uZmVyZW5jZSBQcm9jZWVkaW5ncyI+MTA8L3JlZi10eXBlPjxjb250cmlidXRvcnM+PGF1dGhv
-cnM+PGF1dGhvcj5BbGF3aWVoLCBNb2hhbW1hZDwvYXV0aG9yPjxhdXRob3I+SGFkYXNjaGlrLCBO
-aWVsczwvYXV0aG9yPjxhdXRob3I+RnJhbmtlLCBOb3JiZXJ0PC9hdXRob3I+PGF1dGhvcj5NdXRz
-Y2hsZXIsIENocmlzdG9waGVyPC9hdXRob3I+PC9hdXRob3JzPjwvY29udHJpYnV0b3JzPjx0aXRs
-ZXM+PHRpdGxlPkludGVyLXNhdGVsbGl0ZSByYW5naW5nIGluIHRoZSBMb3cgRWFydGggT3JiaXQ8
-L3RpdGxlPjxzZWNvbmRhcnktdGl0bGU+Q29tbXVuaWNhdGlvbiBTeXN0ZW1zLCBOZXR3b3JrcyBh
-bmQgRGlnaXRhbCBTaWduYWwgUHJvY2Vzc2luZyAoQ1NORFNQKSwgMjAxNiAxMHRoIEludGVybmF0
-aW9uYWwgU3ltcG9zaXVtIG9uPC9zZWNvbmRhcnktdGl0bGU+PC90aXRsZXM+PHBhZ2VzPjEtNjwv
-cGFnZXM+PGRhdGVzPjx5ZWFyPjIwMTY8L3llYXI+PC9kYXRlcz48cHVibGlzaGVyPklFRUU8L3B1
-Ymxpc2hlcj48aXNibj4xNTA5MDI1MjZYPC9pc2JuPjx1cmxzPjwvdXJscz48L3JlY29yZD48L0Np
-dGU+PENpdGU+PEF1dGhvcj5CYWNlc2tpPC9BdXRob3I+PFllYXI+MjAxNTwvWWVhcj48UmVjTnVt
-PjY2PC9SZWNOdW0+PHJlY29yZD48cmVjLW51bWJlcj42NjwvcmVjLW51bWJlcj48Zm9yZWlnbi1r
-ZXlzPjxrZXkgYXBwPSJFTiIgZGItaWQ9InMydHcycGU1aHd6dGE4ZXNhcDB4cHhhcnZycndldHNl
-end6ZCIgdGltZXN0YW1wPSIxNDg2MDM2NzI2Ij42Njwva2V5PjwvZm9yZWlnbi1rZXlzPjxyZWYt
-dHlwZSBuYW1lPSJDb25mZXJlbmNlIFByb2NlZWRpbmdzIj4xMDwvcmVmLXR5cGU+PGNvbnRyaWJ1
-dG9ycz48YXV0aG9ycz48YXV0aG9yPkJhY2Vza2ksIEVtcmU8L2F1dGhvcj48YXV0aG9yPkfDtmvD
-p2ViYcSfLCBTZXJoYW48L2F1dGhvcj48YXV0aG9yPkVyZGVtLCBBaG1ldDwvYXV0aG9yPjxhdXRo
-b3I+RXJiYXksIENhYmFuIEfDtmtoYW48L2F1dGhvcj48YXV0aG9yPkFreW9sLCBNw7xjYWhpdDwv
-YXV0aG9yPjxhdXRob3I+QXJzbGFua296LCBLYW1pbDwvYXV0aG9yPjxhdXRob3I+QXJzbGFuLCDE
-sHNtYWlsPC9hdXRob3I+PGF1dGhvcj5BxJ9jYSwgTXVoYW1tZWQgQWtpZjwvYXV0aG9yPjxhdXRo
-b3I+QXlkxLFuLCBZdXN1ZiBCdXJhazwvYXV0aG9yPjxhdXRob3I+QXNsYW4sIEFsaW0gUsO8c3Rl
-bTwvYXV0aG9yPjwvYXV0aG9ycz48L2NvbnRyaWJ1dG9ycz48dGl0bGVzPjx0aXRsZT5IQVZFTFNB
-VDogQSBzb2Z0d2FyZSBkZWZpbmVkIHJhZGlvIGV4cGVyaW1lbnRhdGlvbiBDdWJlU2F0PC90aXRs
-ZT48c2Vjb25kYXJ5LXRpdGxlPlJlY2VudCBBZHZhbmNlcyBpbiBTcGFjZSBUZWNobm9sb2dpZXMg
-KFJBU1QpLCAyMDE1IDd0aCBJbnRlcm5hdGlvbmFsIENvbmZlcmVuY2Ugb248L3NlY29uZGFyeS10
-aXRsZT48L3RpdGxlcz48cGFnZXM+ODMxLTgzNDwvcGFnZXM+PGRhdGVzPjx5ZWFyPjIwMTU8L3ll
-YXI+PC9kYXRlcz48cHVibGlzaGVyPklFRUU8L3B1Ymxpc2hlcj48aXNibj4xNDc5OTc2OTcwPC9p
-c2JuPjx1cmxzPjwvdXJscz48L3JlY29yZD48L0NpdGU+PENpdGU+PEF1dGhvcj5XdTwvQXV0aG9y
-PjxZZWFyPjIwMTQ8L1llYXI+PFJlY051bT42NzwvUmVjTnVtPjxyZWNvcmQ+PHJlYy1udW1iZXI+
-Njc8L3JlYy1udW1iZXI+PGZvcmVpZ24ta2V5cz48a2V5IGFwcD0iRU4iIGRiLWlkPSJzMnR3MnBl
-NWh3enRhOGVzYXAweHB4YXJ2cnJ3ZXRzZXp3emQiIHRpbWVzdGFtcD0iMTQ4NjAzNjc2NSI+Njc8
-L2tleT48L2ZvcmVpZ24ta2V5cz48cmVmLXR5cGUgbmFtZT0iSm91cm5hbCBBcnRpY2xlIj4xNzwv
-cmVmLXR5cGU+PGNvbnRyaWJ1dG9ycz48YXV0aG9ycz48YXV0aG9yPld1LCBTaHVmYW48L2F1dGhv
-cj48YXV0aG9yPkNoZW4sIFdlbjwvYXV0aG9yPjxhdXRob3I+WmhhbmcsIFlvbmdoZTwvYXV0aG9y
-PjxhdXRob3I+QmFhbiwgV2lsbGVtPC9hdXRob3I+PGF1dGhvcj5BbiwgVGFvPC9hdXRob3I+PC9h
-dXRob3JzPjwvY29udHJpYnV0b3JzPjx0aXRsZXM+PHRpdGxlPlNVTEZSTzogQSBTd2FybSBvZiBO
-YW5vLS9NaWNyby1TYXRlbGxpdGUgYXQgU0UgTDIgZm9yIFNwYWNlIFVsdHJhLUxvdyBGcmVxdWVu
-Y3kgUmFkaW8gT2JzZXJ2YXRvcnk8L3RpdGxlPjwvdGl0bGVzPjxkYXRlcz48eWVhcj4yMDE0PC95
-ZWFyPjwvZGF0ZXM+PHVybHM+PC91cmxzPjwvcmVjb3JkPjwvQ2l0ZT48Q2l0ZT48QXV0aG9yPlNj
-aG9lbWFrZXI8L0F1dGhvcj48WWVhcj4yMDE0PC9ZZWFyPjxSZWNOdW0+Njg8L1JlY051bT48cmVj
-b3JkPjxyZWMtbnVtYmVyPjY4PC9yZWMtbnVtYmVyPjxmb3JlaWduLWtleXM+PGtleSBhcHA9IkVO
-IiBkYi1pZD0iczJ0dzJwZTVod3p0YThlc2FwMHhweGFydnJyd2V0c2V6d3pkIiB0aW1lc3RhbXA9
-IjE0ODYwMzY4MDUiPjY4PC9rZXk+PC9mb3JlaWduLWtleXM+PHJlZi10eXBlIG5hbWU9IkpvdXJu
-YWwgQXJ0aWNsZSI+MTc8L3JlZi10eXBlPjxjb250cmlidXRvcnM+PGF1dGhvcnM+PGF1dGhvcj5T
-Y2hvZW1ha2VyLCBSPC9hdXRob3I+PC9hdXRob3JzPjwvY29udHJpYnV0b3JzPjx0aXRsZXM+PHRp
-dGxlPlJvYnVzdCBhbmQgRmxleGlibGUgQ29tbWFuZCAmYW1wOyBEYXRhIGhhbmRsaW5nIG9uIEJv
-YXJkIHRoZSBEZWxmZmkgRm9ybWF0aW9uIEZseWluZyBNaXNzaW9uPC90aXRsZT48L3RpdGxlcz48
-ZGF0ZXM+PHllYXI+MjAxNDwveWVhcj48L2RhdGVzPjx1cmxzPjwvdXJscz48L3JlY29yZD48L0Np
-dGU+PC9FbmROb3RlPn==
-</w:fldData>
-        </w:fldChar>
-      </w:r>
-      <w:r>
-        <w:instrText xml:space="preserve"> ADDIN EN.CITE </w:instrText>
-      </w:r>
-      <w:r>
-        <w:fldChar w:fldCharType="begin">
-          <w:fldData xml:space="preserve">PEVuZE5vdGU+PENpdGU+PEF1dGhvcj5HdW88L0F1dGhvcj48WWVhcj4yMDEzPC9ZZWFyPjxSZWNO
-dW0+NjQ8L1JlY051bT48RGlzcGxheVRleHQ+WzQyLCA3NS03OF08L0Rpc3BsYXlUZXh0PjxyZWNv
-cmQ+PHJlYy1udW1iZXI+NjQ8L3JlYy1udW1iZXI+PGZvcmVpZ24ta2V5cz48a2V5IGFwcD0iRU4i
-IGRiLWlkPSJzMnR3MnBlNWh3enRhOGVzYXAweHB4YXJ2cnJ3ZXRzZXp3emQiIHRpbWVzdGFtcD0i
-MTQ4NjAzNjU5OSI+NjQ8L2tleT48L2ZvcmVpZ24ta2V5cz48cmVmLXR5cGUgbmFtZT0iSm91cm5h
-bCBBcnRpY2xlIj4xNzwvcmVmLXR5cGU+PGNvbnRyaWJ1dG9ycz48YXV0aG9ycz48YXV0aG9yPkd1
-bywgSmlhbjwvYXV0aG9yPjxhdXRob3I+Qm91d21lZXN0ZXIsIEphc3BlcjwvYXV0aG9yPjxhdXRo
-b3I+R2lsbCwgRWJlcmhhcmQ8L2F1dGhvcj48L2F1dGhvcnM+PC9jb250cmlidXRvcnM+PHRpdGxl
-cz48dGl0bGU+RnJvbSBTaW5nbGUgdG8gRm9ybWF0aW9uIEZseWluZyBDdWJlU2F0czogQW4gVXBk
-YXRlIGZyb20gdGhlIERlbGZ0IFByb2dyYW1tZTwvdGl0bGU+PC90aXRsZXM+PGRhdGVzPjx5ZWFy
-PjIwMTM8L3llYXI+PC9kYXRlcz48dXJscz48L3VybHM+PC9yZWNvcmQ+PC9DaXRlPjxDaXRlPjxB
-dXRob3I+QWxhd2llaDwvQXV0aG9yPjxZZWFyPjIwMTY8L1llYXI+PFJlY051bT42NTwvUmVjTnVt
-PjxyZWNvcmQ+PHJlYy1udW1iZXI+NjU8L3JlYy1udW1iZXI+PGZvcmVpZ24ta2V5cz48a2V5IGFw
-cD0iRU4iIGRiLWlkPSJzMnR3MnBlNWh3enRhOGVzYXAweHB4YXJ2cnJ3ZXRzZXp3emQiIHRpbWVz
-dGFtcD0iMTQ4NjAzNjY1NiI+NjU8L2tleT48L2ZvcmVpZ24ta2V5cz48cmVmLXR5cGUgbmFtZT0i
-Q29uZmVyZW5jZSBQcm9jZWVkaW5ncyI+MTA8L3JlZi10eXBlPjxjb250cmlidXRvcnM+PGF1dGhv
-cnM+PGF1dGhvcj5BbGF3aWVoLCBNb2hhbW1hZDwvYXV0aG9yPjxhdXRob3I+SGFkYXNjaGlrLCBO
-aWVsczwvYXV0aG9yPjxhdXRob3I+RnJhbmtlLCBOb3JiZXJ0PC9hdXRob3I+PGF1dGhvcj5NdXRz
-Y2hsZXIsIENocmlzdG9waGVyPC9hdXRob3I+PC9hdXRob3JzPjwvY29udHJpYnV0b3JzPjx0aXRs
-ZXM+PHRpdGxlPkludGVyLXNhdGVsbGl0ZSByYW5naW5nIGluIHRoZSBMb3cgRWFydGggT3JiaXQ8
-L3RpdGxlPjxzZWNvbmRhcnktdGl0bGU+Q29tbXVuaWNhdGlvbiBTeXN0ZW1zLCBOZXR3b3JrcyBh
-bmQgRGlnaXRhbCBTaWduYWwgUHJvY2Vzc2luZyAoQ1NORFNQKSwgMjAxNiAxMHRoIEludGVybmF0
-aW9uYWwgU3ltcG9zaXVtIG9uPC9zZWNvbmRhcnktdGl0bGU+PC90aXRsZXM+PHBhZ2VzPjEtNjwv
-cGFnZXM+PGRhdGVzPjx5ZWFyPjIwMTY8L3llYXI+PC9kYXRlcz48cHVibGlzaGVyPklFRUU8L3B1
-Ymxpc2hlcj48aXNibj4xNTA5MDI1MjZYPC9pc2JuPjx1cmxzPjwvdXJscz48L3JlY29yZD48L0Np
-dGU+PENpdGU+PEF1dGhvcj5CYWNlc2tpPC9BdXRob3I+PFllYXI+MjAxNTwvWWVhcj48UmVjTnVt
-PjY2PC9SZWNOdW0+PHJlY29yZD48cmVjLW51bWJlcj42NjwvcmVjLW51bWJlcj48Zm9yZWlnbi1r
-ZXlzPjxrZXkgYXBwPSJFTiIgZGItaWQ9InMydHcycGU1aHd6dGE4ZXNhcDB4cHhhcnZycndldHNl
-end6ZCIgdGltZXN0YW1wPSIxNDg2MDM2NzI2Ij42Njwva2V5PjwvZm9yZWlnbi1rZXlzPjxyZWYt
-dHlwZSBuYW1lPSJDb25mZXJlbmNlIFByb2NlZWRpbmdzIj4xMDwvcmVmLXR5cGU+PGNvbnRyaWJ1
-dG9ycz48YXV0aG9ycz48YXV0aG9yPkJhY2Vza2ksIEVtcmU8L2F1dGhvcj48YXV0aG9yPkfDtmvD
-p2ViYcSfLCBTZXJoYW48L2F1dGhvcj48YXV0aG9yPkVyZGVtLCBBaG1ldDwvYXV0aG9yPjxhdXRo
-b3I+RXJiYXksIENhYmFuIEfDtmtoYW48L2F1dGhvcj48YXV0aG9yPkFreW9sLCBNw7xjYWhpdDwv
-YXV0aG9yPjxhdXRob3I+QXJzbGFua296LCBLYW1pbDwvYXV0aG9yPjxhdXRob3I+QXJzbGFuLCDE
-sHNtYWlsPC9hdXRob3I+PGF1dGhvcj5BxJ9jYSwgTXVoYW1tZWQgQWtpZjwvYXV0aG9yPjxhdXRo
-b3I+QXlkxLFuLCBZdXN1ZiBCdXJhazwvYXV0aG9yPjxhdXRob3I+QXNsYW4sIEFsaW0gUsO8c3Rl
-bTwvYXV0aG9yPjwvYXV0aG9ycz48L2NvbnRyaWJ1dG9ycz48dGl0bGVzPjx0aXRsZT5IQVZFTFNB
-VDogQSBzb2Z0d2FyZSBkZWZpbmVkIHJhZGlvIGV4cGVyaW1lbnRhdGlvbiBDdWJlU2F0PC90aXRs
-ZT48c2Vjb25kYXJ5LXRpdGxlPlJlY2VudCBBZHZhbmNlcyBpbiBTcGFjZSBUZWNobm9sb2dpZXMg
-KFJBU1QpLCAyMDE1IDd0aCBJbnRlcm5hdGlvbmFsIENvbmZlcmVuY2Ugb248L3NlY29uZGFyeS10
-aXRsZT48L3RpdGxlcz48cGFnZXM+ODMxLTgzNDwvcGFnZXM+PGRhdGVzPjx5ZWFyPjIwMTU8L3ll
-YXI+PC9kYXRlcz48cHVibGlzaGVyPklFRUU8L3B1Ymxpc2hlcj48aXNibj4xNDc5OTc2OTcwPC9p
-c2JuPjx1cmxzPjwvdXJscz48L3JlY29yZD48L0NpdGU+PENpdGU+PEF1dGhvcj5XdTwvQXV0aG9y
-PjxZZWFyPjIwMTQ8L1llYXI+PFJlY051bT42NzwvUmVjTnVtPjxyZWNvcmQ+PHJlYy1udW1iZXI+
-Njc8L3JlYy1udW1iZXI+PGZvcmVpZ24ta2V5cz48a2V5IGFwcD0iRU4iIGRiLWlkPSJzMnR3MnBl
-NWh3enRhOGVzYXAweHB4YXJ2cnJ3ZXRzZXp3emQiIHRpbWVzdGFtcD0iMTQ4NjAzNjc2NSI+Njc8
-L2tleT48L2ZvcmVpZ24ta2V5cz48cmVmLXR5cGUgbmFtZT0iSm91cm5hbCBBcnRpY2xlIj4xNzwv
-cmVmLXR5cGU+PGNvbnRyaWJ1dG9ycz48YXV0aG9ycz48YXV0aG9yPld1LCBTaHVmYW48L2F1dGhv
-cj48YXV0aG9yPkNoZW4sIFdlbjwvYXV0aG9yPjxhdXRob3I+WmhhbmcsIFlvbmdoZTwvYXV0aG9y
-PjxhdXRob3I+QmFhbiwgV2lsbGVtPC9hdXRob3I+PGF1dGhvcj5BbiwgVGFvPC9hdXRob3I+PC9h
-dXRob3JzPjwvY29udHJpYnV0b3JzPjx0aXRsZXM+PHRpdGxlPlNVTEZSTzogQSBTd2FybSBvZiBO
-YW5vLS9NaWNyby1TYXRlbGxpdGUgYXQgU0UgTDIgZm9yIFNwYWNlIFVsdHJhLUxvdyBGcmVxdWVu
-Y3kgUmFkaW8gT2JzZXJ2YXRvcnk8L3RpdGxlPjwvdGl0bGVzPjxkYXRlcz48eWVhcj4yMDE0PC95
-ZWFyPjwvZGF0ZXM+PHVybHM+PC91cmxzPjwvcmVjb3JkPjwvQ2l0ZT48Q2l0ZT48QXV0aG9yPlNj
-aG9lbWFrZXI8L0F1dGhvcj48WWVhcj4yMDE0PC9ZZWFyPjxSZWNOdW0+Njg8L1JlY051bT48cmVj
-b3JkPjxyZWMtbnVtYmVyPjY4PC9yZWMtbnVtYmVyPjxmb3JlaWduLWtleXM+PGtleSBhcHA9IkVO
-IiBkYi1pZD0iczJ0dzJwZTVod3p0YThlc2FwMHhweGFydnJyd2V0c2V6d3pkIiB0aW1lc3RhbXA9
-IjE0ODYwMzY4MDUiPjY4PC9rZXk+PC9mb3JlaWduLWtleXM+PHJlZi10eXBlIG5hbWU9IkpvdXJu
-YWwgQXJ0aWNsZSI+MTc8L3JlZi10eXBlPjxjb250cmlidXRvcnM+PGF1dGhvcnM+PGF1dGhvcj5T
-Y2hvZW1ha2VyLCBSPC9hdXRob3I+PC9hdXRob3JzPjwvY29udHJpYnV0b3JzPjx0aXRsZXM+PHRp
-dGxlPlJvYnVzdCBhbmQgRmxleGlibGUgQ29tbWFuZCAmYW1wOyBEYXRhIGhhbmRsaW5nIG9uIEJv
-YXJkIHRoZSBEZWxmZmkgRm9ybWF0aW9uIEZseWluZyBNaXNzaW9uPC90aXRsZT48L3RpdGxlcz48
-ZGF0ZXM+PHllYXI+MjAxNDwveWVhcj48L2RhdGVzPjx1cmxzPjwvdXJscz48L3JlY29yZD48L0Np
-dGU+PC9FbmROb3RlPn==
-</w:fldData>
-        </w:fldChar>
-      </w:r>
-      <w:r>
-        <w:instrText xml:space="preserve"> ADDIN EN.CITE.DATA </w:instrText>
-      </w:r>
-      <w:r>
-        <w:fldChar w:fldCharType="end"/>
-      </w:r>
-      <w:r>
-        <w:fldChar w:fldCharType="separate"/>
-      </w:r>
-      <w:r>
-        <w:rPr>
-          <w:noProof/>
-        </w:rPr>
-        <w:t>[42, 75-78]</w:t>
-      </w:r>
-      <w:r>
-        <w:fldChar w:fldCharType="end"/>
-      </w:r>
-      <w:r>
-        <w:t>. The technology is unquestionably the current state of the art in “turnkey” inter-satellite communications for small satellite form factors. Unfortunately, the implementation details of Gamalink are carefully restricted, perhaps to protect IP but also perhaps the technology may also see use for military applications. Considerable effort was dedicated to attempting learn the implementation details of Gamalink. Despite contacting various persons involved in the development of the technology and examining all relevant literature no concrete details as to the MAC and network protocols used by Gamalink were obtained.</w:t>
+        <w:t xml:space="preserve"> Networks</w:t>
+      </w:r>
+      <w:r>
+        <w:t>”</w:t>
       </w:r>
     </w:p>
     <w:p>
       <w:pPr>
         <w:pStyle w:val="Heading2"/>
       </w:pPr>
-      <w:bookmarkStart w:id="17" w:name="_Toc479772947"/>
+      <w:bookmarkStart w:id="19" w:name="_Toc479772948"/>
       <w:r>
         <w:lastRenderedPageBreak/>
-        <w:t>Other Areas of Note</w:t>
-      </w:r>
-      <w:bookmarkEnd w:id="17"/>
-    </w:p>
-    <w:p>
-      <w:r>
-        <w:t>…</w:t>
-      </w:r>
-    </w:p>
-    <w:p>
-      <w:pPr>
-        <w:pStyle w:val="Heading2"/>
-      </w:pPr>
-      <w:bookmarkStart w:id="18" w:name="_Toc479772948"/>
-      <w:bookmarkStart w:id="19" w:name="_GoBack"/>
+        <w:t>Summary</w:t>
+      </w:r>
       <w:bookmarkEnd w:id="19"/>
-      <w:r>
-        <w:t>Summary</w:t>
-      </w:r>
-      <w:bookmarkEnd w:id="18"/>
     </w:p>
     <w:p>
       <w:r>
@@ -9580,6 +9977,107 @@
     </w:p>
     <w:p>
       <w:r>
+        <w:rPr>
+          <w:i/>
+        </w:rPr>
+        <w:t xml:space="preserve">Edit this: </w:t>
+      </w:r>
+      <w:r>
+        <w:t xml:space="preserve">Two CubeSat communication protocols have been mentioned thus far, AX.25 </w:t>
+      </w:r>
+      <w:r>
+        <w:fldChar w:fldCharType="begin"/>
+      </w:r>
+      <w:r>
+        <w:instrText xml:space="preserve"> ADDIN EN.CITE &lt;EndNote&gt;&lt;Cite&gt;&lt;Author&gt;Beech&lt;/Author&gt;&lt;Year&gt;1997&lt;/Year&gt;&lt;RecNum&gt;102&lt;/RecNum&gt;&lt;DisplayText&gt;[35]&lt;/DisplayText&gt;&lt;record&gt;&lt;rec-number&gt;102&lt;/rec-number&gt;&lt;foreign-keys&gt;&lt;key app="EN" db-id="s2tw2pe5hwzta8esap0xpxarvrrwetsezwzd" timestamp="1492174361"&gt;102&lt;/key&gt;&lt;/foreign-keys&gt;&lt;ref-type name="Conference Proceedings"&gt;10&lt;/ref-type&gt;&lt;contributors&gt;&lt;authors&gt;&lt;author&gt;Beech, William A&lt;/author&gt;&lt;author&gt;Nielsen, Douglas E&lt;/author&gt;&lt;author&gt;Noo, Jack Taylor&lt;/author&gt;&lt;author&gt;Ncuu, Lee Knoper&lt;/author&gt;&lt;/authors&gt;&lt;/contributors&gt;&lt;titles&gt;&lt;title&gt;AX. 25 Link Access Protocol for Amateur Packet Radio, Version: 2.2 Rev&lt;/title&gt;&lt;secondary-title&gt;Tucson Amateur Packet Radio Corp&lt;/secondary-title&gt;&lt;/titles&gt;&lt;dates&gt;&lt;year&gt;1997&lt;/year&gt;&lt;/dates&gt;&lt;publisher&gt;Citeseer&lt;/publisher&gt;&lt;urls&gt;&lt;/urls&gt;&lt;/record&gt;&lt;/Cite&gt;&lt;/EndNote&gt;</w:instrText>
+      </w:r>
+      <w:r>
+        <w:fldChar w:fldCharType="separate"/>
+      </w:r>
+      <w:r>
+        <w:rPr>
+          <w:noProof/>
+        </w:rPr>
+        <w:t>[35]</w:t>
+      </w:r>
+      <w:r>
+        <w:fldChar w:fldCharType="end"/>
+      </w:r>
+      <w:r>
+        <w:t xml:space="preserve"> and the custom Cpt/Lt protocol of EDSN </w:t>
+      </w:r>
+      <w:r>
+        <w:fldChar w:fldCharType="begin"/>
+      </w:r>
+      <w:r>
+        <w:instrText xml:space="preserve"> ADDIN EN.CITE &lt;EndNote&gt;&lt;Cite&gt;&lt;Author&gt;Hanson&lt;/Author&gt;&lt;Year&gt;2014&lt;/Year&gt;&lt;RecNum&gt;48&lt;/RecNum&gt;&lt;DisplayText&gt;[55]&lt;/DisplayText&gt;&lt;record&gt;&lt;rec-number&gt;48&lt;/rec-number&gt;&lt;foreign-keys&gt;&lt;key app="EN" db-id="s2tw2pe5hwzta8esap0xpxarvrrwetsezwzd" timestamp="1485947588"&gt;48&lt;/key&gt;&lt;/foreign-keys&gt;&lt;ref-type name="Journal Article"&gt;17&lt;/ref-type&gt;&lt;contributors&gt;&lt;authors&gt;&lt;author&gt;Hanson, John&lt;/author&gt;&lt;author&gt;Chartres, James&lt;/author&gt;&lt;author&gt;Sanchez, Hugo&lt;/author&gt;&lt;author&gt;Oyadomari, Ken&lt;/author&gt;&lt;/authors&gt;&lt;/contributors&gt;&lt;titles&gt;&lt;title&gt;The EDSN intersatellite communications architecture&lt;/title&gt;&lt;/titles&gt;&lt;dates&gt;&lt;year&gt;2014&lt;/year&gt;&lt;/dates&gt;&lt;urls&gt;&lt;/urls&gt;&lt;/record&gt;&lt;/Cite&gt;&lt;/EndNote&gt;</w:instrText>
+      </w:r>
+      <w:r>
+        <w:fldChar w:fldCharType="separate"/>
+      </w:r>
+      <w:r>
+        <w:rPr>
+          <w:noProof/>
+        </w:rPr>
+        <w:t>[55]</w:t>
+      </w:r>
+      <w:r>
+        <w:fldChar w:fldCharType="end"/>
+      </w:r>
+      <w:r>
+        <w:t xml:space="preserve"> and Nodes </w:t>
+      </w:r>
+      <w:r>
+        <w:fldChar w:fldCharType="begin"/>
+      </w:r>
+      <w:r>
+        <w:instrText xml:space="preserve"> ADDIN EN.CITE &lt;EndNote&gt;&lt;Cite&gt;&lt;Author&gt;Hanson&lt;/Author&gt;&lt;Year&gt;2016&lt;/Year&gt;&lt;RecNum&gt;1&lt;/RecNum&gt;&lt;DisplayText&gt;[12]&lt;/DisplayText&gt;&lt;record&gt;&lt;rec-number&gt;1&lt;/rec-number&gt;&lt;foreign-keys&gt;&lt;key app="EN" db-id="s2tw2pe5hwzta8esap0xpxarvrrwetsezwzd" timestamp="1476911075"&gt;1&lt;/key&gt;&lt;/foreign-keys&gt;&lt;ref-type name="Journal Article"&gt;17&lt;/ref-type&gt;&lt;contributors&gt;&lt;authors&gt;&lt;author&gt;Hanson, John&lt;/author&gt;&lt;author&gt;Luna, Ali Guarneros&lt;/author&gt;&lt;author&gt;DeRosee, Rodolphe&lt;/author&gt;&lt;author&gt;Oyadomari, Ken&lt;/author&gt;&lt;author&gt;Wolfe, Jasper&lt;/author&gt;&lt;author&gt;Attai, Watson&lt;/author&gt;&lt;author&gt;Prical, Cedric&lt;/author&gt;&lt;/authors&gt;&lt;/contributors&gt;&lt;titles&gt;&lt;title&gt;Nodes: A Flight Demonstration of Networked Spacecraft Command and Control&lt;/title&gt;&lt;/titles&gt;&lt;dates&gt;&lt;year&gt;2016&lt;/year&gt;&lt;/dates&gt;&lt;urls&gt;&lt;/urls&gt;&lt;/record&gt;&lt;/Cite&gt;&lt;/EndNote&gt;</w:instrText>
+      </w:r>
+      <w:r>
+        <w:fldChar w:fldCharType="separate"/>
+      </w:r>
+      <w:r>
+        <w:rPr>
+          <w:noProof/>
+        </w:rPr>
+        <w:t>[12]</w:t>
+      </w:r>
+      <w:r>
+        <w:fldChar w:fldCharType="end"/>
+      </w:r>
+      <w:r>
+        <w:t xml:space="preserve">. </w:t>
+      </w:r>
+      <w:r>
+        <w:t>Unlike the Cpt/Lt protocol, AX.25 was not designed with spac</w:t>
+      </w:r>
+      <w:r>
+        <w:t xml:space="preserve">e bound communications in mind. AX.25 is an amateur radio protocol which roughly falls within the OSI </w:t>
+      </w:r>
+      <w:r>
+        <w:fldChar w:fldCharType="begin"/>
+      </w:r>
+      <w:r>
+        <w:instrText xml:space="preserve"> ADDIN EN.CITE &lt;EndNote&gt;&lt;Cite&gt;&lt;Author&gt;Bora&lt;/Author&gt;&lt;Year&gt;2014&lt;/Year&gt;&lt;RecNum&gt;62&lt;/RecNum&gt;&lt;DisplayText&gt;[57]&lt;/DisplayText&gt;&lt;record&gt;&lt;rec-number&gt;62&lt;/rec-number&gt;&lt;foreign-keys&gt;&lt;key app="EN" db-id="s2tw2pe5hwzta8esap0xpxarvrrwetsezwzd" timestamp="1486034909"&gt;62&lt;/key&gt;&lt;/foreign-keys&gt;&lt;ref-type name="Journal Article"&gt;17&lt;/ref-type&gt;&lt;contributors&gt;&lt;authors&gt;&lt;author&gt;Bora, Gaurav&lt;/author&gt;&lt;author&gt;Bora, Saurabh&lt;/author&gt;&lt;author&gt;Singh, Shivendra&lt;/author&gt;&lt;author&gt;Arsalan, Sheikh Mohamad&lt;/author&gt;&lt;/authors&gt;&lt;/contributors&gt;&lt;titles&gt;&lt;title&gt;OSI reference model: An overview&lt;/title&gt;&lt;secondary-title&gt;International Journal of Computer Trends and Technology (IJCTT&lt;/secondary-title&gt;&lt;/titles&gt;&lt;periodical&gt;&lt;full-title&gt;International Journal of Computer Trends and Technology (IJCTT&lt;/full-title&gt;&lt;/periodical&gt;&lt;volume&gt;7&lt;/volume&gt;&lt;number&gt;4&lt;/number&gt;&lt;dates&gt;&lt;year&gt;2014&lt;/year&gt;&lt;/dates&gt;&lt;urls&gt;&lt;/urls&gt;&lt;/record&gt;&lt;/Cite&gt;&lt;/EndNote&gt;</w:instrText>
+      </w:r>
+      <w:r>
+        <w:fldChar w:fldCharType="separate"/>
+      </w:r>
+      <w:r>
+        <w:rPr>
+          <w:noProof/>
+        </w:rPr>
+        <w:t>[57]</w:t>
+      </w:r>
+      <w:r>
+        <w:fldChar w:fldCharType="end"/>
+      </w:r>
+      <w:r>
+        <w:t xml:space="preserve"> Data Link layer which is concerned mainly with Medium Access Control (MAC). AX.25 implements a style of MAC called Carrier Sense Multiple Access / Collision Recovery (CSMA/CR). This work uses a CSMA MAC implementation as a control for measuring performance of the proposed MAC protocol.</w:t>
+      </w:r>
+    </w:p>
+    <w:p>
+      <w:r>
         <w:t>… Objectives, Requirements, Restrictions</w:t>
       </w:r>
     </w:p>
@@ -9627,6 +10125,7 @@
       </w:pPr>
       <w:bookmarkStart w:id="24" w:name="_Toc479772953"/>
       <w:r>
+        <w:lastRenderedPageBreak/>
         <w:t>Restrictions</w:t>
       </w:r>
       <w:bookmarkEnd w:id="24"/>
@@ -10558,16 +11057,7 @@
       </w:r>
       <w:r>
         <w:tab/>
-        <w:t xml:space="preserve">M. Swartwout, "Cubesat database," </w:t>
-      </w:r>
-      <w:r>
-        <w:rPr>
-          <w:i/>
-        </w:rPr>
-        <w:t xml:space="preserve">St. Louis University.[Online].[Accessed 7 February 2015], </w:t>
-      </w:r>
-      <w:r>
-        <w:t>2015.</w:t>
+        <w:t>H. Heidt, J. Puig-Suari, A. Moore, S. Nakasuka, and R. Twiggs, "CubeSat: A new generation of picosatellite for education and industry low-cost space experimentation," 2000.</w:t>
       </w:r>
     </w:p>
     <w:p>
@@ -10581,7 +11071,16 @@
       </w:r>
       <w:r>
         <w:tab/>
-        <w:t>C. Boshuizen, J. Mason, P. Klupar, and S. Spanhake, "Results from the planet labs flock constellation," 2014.</w:t>
+        <w:t xml:space="preserve">M. Swartwout, "Cubesat database," </w:t>
+      </w:r>
+      <w:r>
+        <w:rPr>
+          <w:i/>
+        </w:rPr>
+        <w:t xml:space="preserve">St. Louis University.[Online].[Accessed 7 February 2015], </w:t>
+      </w:r>
+      <w:r>
+        <w:t>2015.</w:t>
       </w:r>
     </w:p>
     <w:p>
@@ -10595,16 +11094,7 @@
       </w:r>
       <w:r>
         <w:tab/>
-        <w:t xml:space="preserve">R. A. Deepak and R. J. Twiggs, "Thinking out of the box: Space science beyond the CubeSat," </w:t>
-      </w:r>
-      <w:r>
-        <w:rPr>
-          <w:i/>
-        </w:rPr>
-        <w:t xml:space="preserve">Journal of Small Satellites, </w:t>
-      </w:r>
-      <w:r>
-        <w:t>vol. 1, pp. 3-7, 2012.</w:t>
+        <w:t>C. Boshuizen, J. Mason, P. Klupar, and S. Spanhake, "Results from the planet labs flock constellation," 2014.</w:t>
       </w:r>
     </w:p>
     <w:p>
@@ -10619,16 +11109,16 @@
       </w:r>
       <w:r>
         <w:tab/>
-        <w:t xml:space="preserve">J. Puig-Suari, J. Schoos, C. Turner, T. Wagner, R. Connolly, and R. Block, "CubeSat developments at Cal Poly: the standard deployer and PolySat," in </w:t>
+        <w:t xml:space="preserve">R. A. Deepak and R. J. Twiggs, "Thinking out of the box: Space science beyond the CubeSat," </w:t>
       </w:r>
       <w:r>
         <w:rPr>
           <w:i/>
         </w:rPr>
-        <w:t>Proceedings of SPIE-The International Society for Optical Engineering</w:t>
-      </w:r>
-      <w:r>
-        <w:t>, 2000, pp. 72-78.</w:t>
+        <w:t xml:space="preserve">Journal of Small Satellites, </w:t>
+      </w:r>
+      <w:r>
+        <w:t>vol. 1, pp. 3-7, 2012.</w:t>
       </w:r>
     </w:p>
     <w:p>
@@ -10642,16 +11132,16 @@
       </w:r>
       <w:r>
         <w:tab/>
-        <w:t xml:space="preserve">J. Farkas, "CPX: Design of a standard cubesat software bus," </w:t>
+        <w:t xml:space="preserve">J. Puig-Suari, J. Schoos, C. Turner, T. Wagner, R. Connolly, and R. Block, "CubeSat developments at Cal Poly: the standard deployer and PolySat," in </w:t>
       </w:r>
       <w:r>
         <w:rPr>
           <w:i/>
         </w:rPr>
-        <w:t xml:space="preserve">California State University, California, USA, </w:t>
-      </w:r>
-      <w:r>
-        <w:t>2005.</w:t>
+        <w:t>Proceedings of SPIE-The International Society for Optical Engineering</w:t>
+      </w:r>
+      <w:r>
+        <w:t>, 2000, pp. 72-78.</w:t>
       </w:r>
     </w:p>
     <w:p>
@@ -10665,25 +11155,16 @@
       </w:r>
       <w:r>
         <w:tab/>
-        <w:t>J. Straub, C. Korvald, A. Nervold, A. Mohammad, N. Root, N. Long</w:t>
+        <w:t xml:space="preserve">J. Farkas, "CPX: Design of a standard cubesat software bus," </w:t>
       </w:r>
       <w:r>
         <w:rPr>
           <w:i/>
         </w:rPr>
-        <w:t>, et al.</w:t>
-      </w:r>
-      <w:r>
-        <w:t xml:space="preserve">, "OpenOrbiter: A low-cost, educational prototype CubeSat mission architecture," </w:t>
-      </w:r>
-      <w:r>
-        <w:rPr>
-          <w:i/>
-        </w:rPr>
-        <w:t xml:space="preserve">Machines, </w:t>
-      </w:r>
-      <w:r>
-        <w:t>vol. 1, p. 1, 2013.</w:t>
+        <w:t xml:space="preserve">California State University, California, USA, </w:t>
+      </w:r>
+      <w:r>
+        <w:t>2005.</w:t>
       </w:r>
     </w:p>
     <w:p>
@@ -10697,16 +11178,25 @@
       </w:r>
       <w:r>
         <w:tab/>
-        <w:t xml:space="preserve">A. K. Nervold, J. Berk, J. Straub, and D. Whalen, "A Pathway to Small Satellite Market Growth," </w:t>
+        <w:t>J. Straub, C. Korvald, A. Nervold, A. Mohammad, N. Root, N. Long</w:t>
       </w:r>
       <w:r>
         <w:rPr>
           <w:i/>
         </w:rPr>
-        <w:t xml:space="preserve">Advances in Aerospace Science and Technology, </w:t>
-      </w:r>
-      <w:r>
-        <w:t>vol. 1, p. 14, 2016.</w:t>
+        <w:t>, et al.</w:t>
+      </w:r>
+      <w:r>
+        <w:t xml:space="preserve">, "OpenOrbiter: A low-cost, educational prototype CubeSat mission architecture," </w:t>
+      </w:r>
+      <w:r>
+        <w:rPr>
+          <w:i/>
+        </w:rPr>
+        <w:t xml:space="preserve">Machines, </w:t>
+      </w:r>
+      <w:r>
+        <w:t>vol. 1, p. 1, 2013.</w:t>
       </w:r>
     </w:p>
     <w:p>
@@ -10720,16 +11210,16 @@
       </w:r>
       <w:r>
         <w:tab/>
-        <w:t xml:space="preserve">K. Hayward, "The Economics of Launch Vehicles: Towards a New Business Model," in </w:t>
+        <w:t xml:space="preserve">A. K. Nervold, J. Berk, J. Straub, and D. Whalen, "A Pathway to Small Satellite Market Growth," </w:t>
       </w:r>
       <w:r>
         <w:rPr>
           <w:i/>
         </w:rPr>
-        <w:t>Yearbook on Space Policy 2015</w:t>
-      </w:r>
-      <w:r>
-        <w:t>, ed: Springer, 2017, pp. 247-256.</w:t>
+        <w:t xml:space="preserve">Advances in Aerospace Science and Technology, </w:t>
+      </w:r>
+      <w:r>
+        <w:t>vol. 1, p. 14, 2016.</w:t>
       </w:r>
     </w:p>
     <w:p>
@@ -10743,16 +11233,16 @@
       </w:r>
       <w:r>
         <w:tab/>
-        <w:t xml:space="preserve">W. A. Beech, D. E. Nielsen, J. T. Noo, and L. K. Ncuu, "AX. 25 Link Access Protocol for Amateur Packet Radio, Version: 2.2 Rev," in </w:t>
+        <w:t xml:space="preserve">K. Hayward, "The Economics of Launch Vehicles: Towards a New Business Model," in </w:t>
       </w:r>
       <w:r>
         <w:rPr>
           <w:i/>
         </w:rPr>
-        <w:t>Tucson Amateur Packet Radio Corp</w:t>
-      </w:r>
-      <w:r>
-        <w:t>, 1997.</w:t>
+        <w:t>Yearbook on Space Policy 2015</w:t>
+      </w:r>
+      <w:r>
+        <w:t>, ed: Springer, 2017, pp. 247-256.</w:t>
       </w:r>
     </w:p>
     <w:p>
@@ -10766,16 +11256,16 @@
       </w:r>
       <w:r>
         <w:tab/>
-        <w:t xml:space="preserve">P. Muri and J. McNair, "A survey of communication sub-systems for intersatellite linked systems and CubeSat missions," </w:t>
+        <w:t xml:space="preserve">W. A. Beech, D. E. Nielsen, J. T. Noo, and L. K. Ncuu, "AX. 25 Link Access Protocol for Amateur Packet Radio, Version: 2.2 Rev," in </w:t>
       </w:r>
       <w:r>
         <w:rPr>
           <w:i/>
         </w:rPr>
-        <w:t xml:space="preserve">JCM, </w:t>
-      </w:r>
-      <w:r>
-        <w:t>vol. 7, pp. 290-308, 2012.</w:t>
+        <w:t>Tucson Amateur Packet Radio Corp</w:t>
+      </w:r>
+      <w:r>
+        <w:t>, 1997.</w:t>
       </w:r>
     </w:p>
     <w:p>
@@ -10789,16 +11279,16 @@
       </w:r>
       <w:r>
         <w:tab/>
-        <w:t>C. Fish, C. Swenson, T. Neilsen, B. Bingham, J. Gunther, E. Stromberg</w:t>
+        <w:t xml:space="preserve">P. Muri and J. McNair, "A survey of communication sub-systems for intersatellite linked systems and CubeSat missions," </w:t>
       </w:r>
       <w:r>
         <w:rPr>
           <w:i/>
         </w:rPr>
-        <w:t>, et al.</w:t>
-      </w:r>
-      <w:r>
-        <w:t>, "Dice mission design, development, and implementation: Success and challenges," 2012.</w:t>
+        <w:t xml:space="preserve">JCM, </w:t>
+      </w:r>
+      <w:r>
+        <w:t>vol. 7, pp. 290-308, 2012.</w:t>
       </w:r>
     </w:p>
     <w:p>
@@ -10813,7 +11303,16 @@
       </w:r>
       <w:r>
         <w:tab/>
-        <w:t>R. Hodges, B. Shah, D. Muthulingham, and T. Freeman, "ISARA–Integrated Solar Array and Reflectarray Mission Overview," 2013.</w:t>
+        <w:t>C. Fish, C. Swenson, T. Neilsen, B. Bingham, J. Gunther, E. Stromberg</w:t>
+      </w:r>
+      <w:r>
+        <w:rPr>
+          <w:i/>
+        </w:rPr>
+        <w:t>, et al.</w:t>
+      </w:r>
+      <w:r>
+        <w:t>, "Dice mission design, development, and implementation: Success and challenges," 2012.</w:t>
       </w:r>
     </w:p>
     <w:p>
@@ -10827,7 +11326,7 @@
       </w:r>
       <w:r>
         <w:tab/>
-        <w:t>S. Wu, W. Chen, and C. Chao, "The STU-2 CubeSat Mission and In-Orbit Test Results," 2016.</w:t>
+        <w:t>R. Hodges, B. Shah, D. Muthulingham, and T. Freeman, "ISARA–Integrated Solar Array and Reflectarray Mission Overview," 2013.</w:t>
       </w:r>
     </w:p>
     <w:p>
@@ -10841,16 +11340,7 @@
       </w:r>
       <w:r>
         <w:tab/>
-        <w:t xml:space="preserve">S. S. Arnold, R. Nuzzaci, and A. Gordon-Ross, "Energy budgeting for CubeSats with an integrated FPGA," in </w:t>
-      </w:r>
-      <w:r>
-        <w:rPr>
-          <w:i/>
-        </w:rPr>
-        <w:t>Aerospace Conference, 2012 IEEE</w:t>
-      </w:r>
-      <w:r>
-        <w:t>, 2012, pp. 1-14.</w:t>
+        <w:t>S. Wu, W. Chen, and C. Chao, "The STU-2 CubeSat Mission and In-Orbit Test Results," 2016.</w:t>
       </w:r>
     </w:p>
     <w:p>
@@ -10861,6 +11351,29 @@
       </w:pPr>
       <w:r>
         <w:t>[40]</w:t>
+      </w:r>
+      <w:r>
+        <w:tab/>
+        <w:t xml:space="preserve">S. S. Arnold, R. Nuzzaci, and A. Gordon-Ross, "Energy budgeting for CubeSats with an integrated FPGA," in </w:t>
+      </w:r>
+      <w:r>
+        <w:rPr>
+          <w:i/>
+        </w:rPr>
+        <w:t>Aerospace Conference, 2012 IEEE</w:t>
+      </w:r>
+      <w:r>
+        <w:t>, 2012, pp. 1-14.</w:t>
+      </w:r>
+    </w:p>
+    <w:p>
+      <w:pPr>
+        <w:pStyle w:val="EndNoteBibliography"/>
+        <w:spacing w:after="0"/>
+        <w:ind w:left="720" w:hanging="720"/>
+      </w:pPr>
+      <w:r>
+        <w:t>[41]</w:t>
       </w:r>
       <w:r>
         <w:tab/>
@@ -10891,7 +11404,7 @@
         <w:ind w:left="720" w:hanging="720"/>
       </w:pPr>
       <w:r>
-        <w:t>[41]</w:t>
+        <w:t>[42]</w:t>
       </w:r>
       <w:r>
         <w:tab/>
@@ -10922,7 +11435,7 @@
         <w:ind w:left="720" w:hanging="720"/>
       </w:pPr>
       <w:r>
-        <w:t>[42]</w:t>
+        <w:t>[43]</w:t>
       </w:r>
       <w:r>
         <w:tab/>
@@ -10936,7 +11449,7 @@
         <w:ind w:left="720" w:hanging="720"/>
       </w:pPr>
       <w:r>
-        <w:t>[43]</w:t>
+        <w:t>[44]</w:t>
       </w:r>
       <w:r>
         <w:tab/>
@@ -10968,7 +11481,8 @@
         <w:ind w:left="720" w:hanging="720"/>
       </w:pPr>
       <w:r>
-        <w:t>[44]</w:t>
+        <w:lastRenderedPageBreak/>
+        <w:t>[45]</w:t>
       </w:r>
       <w:r>
         <w:tab/>
@@ -10982,8 +11496,7 @@
         <w:ind w:left="720" w:hanging="720"/>
       </w:pPr>
       <w:r>
-        <w:lastRenderedPageBreak/>
-        <w:t>[45]</w:t>
+        <w:t>[46]</w:t>
       </w:r>
       <w:r>
         <w:tab/>
@@ -11006,7 +11519,7 @@
         <w:ind w:left="720" w:hanging="720"/>
       </w:pPr>
       <w:r>
-        <w:t>[46]</w:t>
+        <w:t>[47]</w:t>
       </w:r>
       <w:r>
         <w:tab/>
@@ -11029,7 +11542,7 @@
         <w:ind w:left="720" w:hanging="720"/>
       </w:pPr>
       <w:r>
-        <w:t>[47]</w:t>
+        <w:t>[48]</w:t>
       </w:r>
       <w:r>
         <w:tab/>
@@ -11061,7 +11574,7 @@
         <w:ind w:left="720" w:hanging="720"/>
       </w:pPr>
       <w:r>
-        <w:t>[48]</w:t>
+        <w:t>[49]</w:t>
       </w:r>
       <w:r>
         <w:tab/>
@@ -11084,7 +11597,7 @@
         <w:ind w:left="720" w:hanging="720"/>
       </w:pPr>
       <w:r>
-        <w:t>[49]</w:t>
+        <w:t>[50]</w:t>
       </w:r>
       <w:r>
         <w:tab/>
@@ -11116,7 +11629,7 @@
         <w:ind w:left="720" w:hanging="720"/>
       </w:pPr>
       <w:r>
-        <w:t>[50]</w:t>
+        <w:t>[51]</w:t>
       </w:r>
       <w:r>
         <w:tab/>
@@ -11135,14 +11648,14 @@
         <w:rPr>
           <w:i/>
         </w:rPr>
-        <w:t xml:space="preserve">41st COSPAR Scientific Assembly, abstracts from the meeting that was to be held 30 July-7 August at the Istanbul Congress Center (ICC), </w:t>
+        <w:t xml:space="preserve">41st </w:t>
       </w:r>
       <w:r>
         <w:rPr>
           <w:i/>
         </w:rPr>
         <w:lastRenderedPageBreak/>
-        <w:t xml:space="preserve">Turkey, but was cancelled. See </w:t>
+        <w:t xml:space="preserve">COSPAR Scientific Assembly, abstracts from the meeting that was to be held 30 July-7 August at the Istanbul Congress Center (ICC), Turkey, but was cancelled. See </w:t>
       </w:r>
       <w:hyperlink r:id="rId15" w:history="1">
         <w:r>
@@ -11169,7 +11682,7 @@
         <w:ind w:left="720" w:hanging="720"/>
       </w:pPr>
       <w:r>
-        <w:t>[51]</w:t>
+        <w:t>[52]</w:t>
       </w:r>
       <w:r>
         <w:tab/>
@@ -11201,7 +11714,7 @@
         <w:ind w:left="720" w:hanging="720"/>
       </w:pPr>
       <w:r>
-        <w:t>[52]</w:t>
+        <w:t>[53]</w:t>
       </w:r>
       <w:r>
         <w:tab/>
@@ -11233,7 +11746,7 @@
         <w:ind w:left="720" w:hanging="720"/>
       </w:pPr>
       <w:r>
-        <w:t>[53]</w:t>
+        <w:t>[54]</w:t>
       </w:r>
       <w:r>
         <w:tab/>
@@ -11256,7 +11769,7 @@
         <w:ind w:left="720" w:hanging="720"/>
       </w:pPr>
       <w:r>
-        <w:t>[54]</w:t>
+        <w:t>[55]</w:t>
       </w:r>
       <w:r>
         <w:tab/>
@@ -11270,7 +11783,7 @@
         <w:ind w:left="720" w:hanging="720"/>
       </w:pPr>
       <w:r>
-        <w:t>[55]</w:t>
+        <w:t>[56]</w:t>
       </w:r>
       <w:r>
         <w:tab/>
@@ -11284,20 +11797,20 @@
         <w:ind w:left="720" w:hanging="720"/>
       </w:pPr>
       <w:r>
-        <w:t>[56]</w:t>
+        <w:t>[57]</w:t>
       </w:r>
       <w:r>
         <w:tab/>
-        <w:t xml:space="preserve">J. D. Day and H. Zimmermann, "The OSI reference model," </w:t>
+        <w:t xml:space="preserve">G. Bora, S. Bora, S. Singh, and S. M. Arsalan, "OSI reference model: An overview," </w:t>
       </w:r>
       <w:r>
         <w:rPr>
           <w:i/>
         </w:rPr>
-        <w:t xml:space="preserve">Proceedings of the IEEE, </w:t>
-      </w:r>
-      <w:r>
-        <w:t>vol. 71, pp. 1334-1340, 1983.</w:t>
+        <w:t xml:space="preserve">International Journal of Computer Trends and Technology (IJCTT, </w:t>
+      </w:r>
+      <w:r>
+        <w:t>vol. 7, 2014.</w:t>
       </w:r>
     </w:p>
     <w:p>
@@ -11307,7 +11820,7 @@
         <w:ind w:left="720" w:hanging="720"/>
       </w:pPr>
       <w:r>
-        <w:t>[57]</w:t>
+        <w:t>[58]</w:t>
       </w:r>
       <w:r>
         <w:tab/>
@@ -11321,7 +11834,7 @@
         <w:ind w:left="720" w:hanging="720"/>
       </w:pPr>
       <w:r>
-        <w:t>[58]</w:t>
+        <w:t>[59]</w:t>
       </w:r>
       <w:r>
         <w:tab/>
@@ -11334,7 +11847,11 @@
         <w:t>, et al.</w:t>
       </w:r>
       <w:r>
-        <w:t xml:space="preserve">, "The Asteroid Impact and Deflection Assessment (AIDA) mission: Science Proximity Operations," in </w:t>
+        <w:t xml:space="preserve">, "The Asteroid Impact and Deflection Assessment </w:t>
+      </w:r>
+      <w:r>
+        <w:lastRenderedPageBreak/>
+        <w:t xml:space="preserve">(AIDA) mission: Science Proximity Operations," in </w:t>
       </w:r>
       <w:r>
         <w:rPr>
@@ -11353,8 +11870,7 @@
         <w:ind w:left="720" w:hanging="720"/>
       </w:pPr>
       <w:r>
-        <w:lastRenderedPageBreak/>
-        <w:t>[59]</w:t>
+        <w:t>[60]</w:t>
       </w:r>
       <w:r>
         <w:tab/>
@@ -11377,7 +11893,7 @@
         <w:ind w:left="720" w:hanging="720"/>
       </w:pPr>
       <w:r>
-        <w:t>[60]</w:t>
+        <w:t>[61]</w:t>
       </w:r>
       <w:r>
         <w:tab/>
@@ -11391,7 +11907,7 @@
         <w:ind w:left="720" w:hanging="720"/>
       </w:pPr>
       <w:r>
-        <w:t>[61]</w:t>
+        <w:t>[62]</w:t>
       </w:r>
       <w:r>
         <w:tab/>
@@ -11405,7 +11921,7 @@
         <w:ind w:left="720" w:hanging="720"/>
       </w:pPr>
       <w:r>
-        <w:t>[62]</w:t>
+        <w:t>[63]</w:t>
       </w:r>
       <w:r>
         <w:tab/>
@@ -11419,7 +11935,7 @@
         <w:ind w:left="720" w:hanging="720"/>
       </w:pPr>
       <w:r>
-        <w:t>[63]</w:t>
+        <w:t>[64]</w:t>
       </w:r>
       <w:r>
         <w:tab/>
@@ -11442,20 +11958,20 @@
         <w:ind w:left="720" w:hanging="720"/>
       </w:pPr>
       <w:r>
-        <w:t>[64]</w:t>
+        <w:t>[65]</w:t>
       </w:r>
       <w:r>
         <w:tab/>
-        <w:t xml:space="preserve">M. Di Francesco, S. K. Das, and G. Anastasi, "Data collection in wireless sensor networks with mobile elements: A survey," </w:t>
+        <w:t xml:space="preserve">T. Rault, A. Bouabdallah, and Y. Challal, "Energy efficiency in wireless sensor networks: A top-down survey," </w:t>
       </w:r>
       <w:r>
         <w:rPr>
           <w:i/>
         </w:rPr>
-        <w:t xml:space="preserve">ACM Transactions on Sensor Networks (TOSN), </w:t>
-      </w:r>
-      <w:r>
-        <w:t>vol. 8, p. 7, 2011.</w:t>
+        <w:t xml:space="preserve">Computer Networks, </w:t>
+      </w:r>
+      <w:r>
+        <w:t>vol. 67, pp. 104-122, 2014.</w:t>
       </w:r>
     </w:p>
     <w:p>
@@ -11465,20 +11981,20 @@
         <w:ind w:left="720" w:hanging="720"/>
       </w:pPr>
       <w:r>
-        <w:t>[65]</w:t>
+        <w:t>[66]</w:t>
       </w:r>
       <w:r>
         <w:tab/>
-        <w:t xml:space="preserve">T. Rault, A. Bouabdallah, and Y. Challal, "Energy efficiency in wireless sensor networks: A top-down survey," </w:t>
+        <w:t xml:space="preserve">M. Di Francesco, S. K. Das, and G. Anastasi, "Data collection in wireless sensor networks with mobile elements: A survey," </w:t>
       </w:r>
       <w:r>
         <w:rPr>
           <w:i/>
         </w:rPr>
-        <w:t xml:space="preserve">Computer Networks, </w:t>
-      </w:r>
-      <w:r>
-        <w:t>vol. 67, pp. 104-122, 2014.</w:t>
+        <w:t xml:space="preserve">ACM Transactions on Sensor Networks (TOSN), </w:t>
+      </w:r>
+      <w:r>
+        <w:t>vol. 8, p. 7, 2011.</w:t>
       </w:r>
     </w:p>
     <w:p>
@@ -11488,20 +12004,24 @@
         <w:ind w:left="720" w:hanging="720"/>
       </w:pPr>
       <w:r>
-        <w:t>[66]</w:t>
+        <w:t>[67]</w:t>
       </w:r>
       <w:r>
         <w:tab/>
-        <w:t xml:space="preserve">C. Y. Aung, B. C. Seet, M. Zhang, L. F. Xie, and P. H. J. Chong, "A review of group mobility models for mobile ad hoc networks," </w:t>
+        <w:t xml:space="preserve">H. Jiang, S. Jin, and C. Wang, "Prediction or not? An energy-efficient framework for clustering-based data collection in </w:t>
+      </w:r>
+      <w:r>
+        <w:lastRenderedPageBreak/>
+        <w:t xml:space="preserve">wireless sensor networks," </w:t>
       </w:r>
       <w:r>
         <w:rPr>
           <w:i/>
         </w:rPr>
-        <w:t xml:space="preserve">Wireless Personal Communications, </w:t>
-      </w:r>
-      <w:r>
-        <w:t>vol. 85, pp. 1317-1331, 2015.</w:t>
+        <w:t xml:space="preserve">IEEE Transactions on Parallel and Distributed Systems, </w:t>
+      </w:r>
+      <w:r>
+        <w:t>vol. 22, pp. 1064-1071, 2011.</w:t>
       </w:r>
     </w:p>
     <w:p>
@@ -11511,21 +12031,20 @@
         <w:ind w:left="720" w:hanging="720"/>
       </w:pPr>
       <w:r>
-        <w:lastRenderedPageBreak/>
-        <w:t>[67]</w:t>
+        <w:t>[68]</w:t>
       </w:r>
       <w:r>
         <w:tab/>
-        <w:t xml:space="preserve">S. Mohseni, R. Hassan, A. Patel, and R. Razali, "Comparative review study of reactive and proactive routing protocols in MANETs," in </w:t>
+        <w:t xml:space="preserve">S. Gao, H. Zhang, and S. K. Das, "Efficient data collection in wireless sensor networks with path-constrained mobile sinks," </w:t>
       </w:r>
       <w:r>
         <w:rPr>
           <w:i/>
         </w:rPr>
-        <w:t>Digital ecosystems and technologies (DEST), 2010 4th IEEE international conference on</w:t>
-      </w:r>
-      <w:r>
-        <w:t>, 2010, pp. 304-309.</w:t>
+        <w:t xml:space="preserve">IEEE Transactions on Mobile Computing, </w:t>
+      </w:r>
+      <w:r>
+        <w:t>vol. 10, pp. 592-608, 2011.</w:t>
       </w:r>
     </w:p>
     <w:p>
@@ -11535,20 +12054,20 @@
         <w:ind w:left="720" w:hanging="720"/>
       </w:pPr>
       <w:r>
-        <w:t>[68]</w:t>
+        <w:t>[69]</w:t>
       </w:r>
       <w:r>
         <w:tab/>
-        <w:t xml:space="preserve">I. Bekmezci, O. K. Sahingoz, and Ş. Temel, "Flying ad-hoc networks (FANETs): A survey," </w:t>
+        <w:t xml:space="preserve">C. Y. Aung, B. C. Seet, M. Zhang, L. F. Xie, and P. H. J. Chong, "A review of group mobility models for mobile ad hoc networks," </w:t>
       </w:r>
       <w:r>
         <w:rPr>
           <w:i/>
         </w:rPr>
-        <w:t xml:space="preserve">Ad Hoc Networks, </w:t>
-      </w:r>
-      <w:r>
-        <w:t>vol. 11, pp. 1254-1270, 2013.</w:t>
+        <w:t xml:space="preserve">Wireless Personal Communications, </w:t>
+      </w:r>
+      <w:r>
+        <w:t>vol. 85, pp. 1317-1331, 2015.</w:t>
       </w:r>
     </w:p>
     <w:p>
@@ -11558,11 +12077,20 @@
         <w:ind w:left="720" w:hanging="720"/>
       </w:pPr>
       <w:r>
-        <w:t>[69]</w:t>
+        <w:t>[70]</w:t>
       </w:r>
       <w:r>
         <w:tab/>
-        <w:t>O. N. Challa, "CubeSat Cloud: A framework for distributed storage, processing and communication of remote sensing data on cubesat clusters," 2013.</w:t>
+        <w:t xml:space="preserve">S. Mohseni, R. Hassan, A. Patel, and R. Razali, "Comparative review study of reactive and proactive routing protocols in MANETs," in </w:t>
+      </w:r>
+      <w:r>
+        <w:rPr>
+          <w:i/>
+        </w:rPr>
+        <w:t>Digital ecosystems and technologies (DEST), 2010 4th IEEE international conference on</w:t>
+      </w:r>
+      <w:r>
+        <w:t>, 2010, pp. 304-309.</w:t>
       </w:r>
     </w:p>
     <w:p>
@@ -11572,20 +12100,20 @@
         <w:ind w:left="720" w:hanging="720"/>
       </w:pPr>
       <w:r>
-        <w:t>[70]</w:t>
+        <w:t>[71]</w:t>
       </w:r>
       <w:r>
         <w:tab/>
-        <w:t xml:space="preserve">O. N. Challa and J. McNair, "Cubesat torrent: Torrent like distributed communications for cubesat satellite clusters," in </w:t>
+        <w:t xml:space="preserve">S. A. Mohammad, A. Rasheed, and A. Qayyum, "VANET architectures and protocol stacks: a survey," in </w:t>
       </w:r>
       <w:r>
         <w:rPr>
           <w:i/>
         </w:rPr>
-        <w:t>MILCOM 2012-2012 IEEE Military Communications Conference</w:t>
-      </w:r>
-      <w:r>
-        <w:t>, 2012, pp. 1-6.</w:t>
+        <w:t>International Workshop on Communication Technologies for Vehicles</w:t>
+      </w:r>
+      <w:r>
+        <w:t>, 2011, pp. 95-105.</w:t>
       </w:r>
     </w:p>
     <w:p>
@@ -11595,20 +12123,20 @@
         <w:ind w:left="720" w:hanging="720"/>
       </w:pPr>
       <w:r>
-        <w:t>[71]</w:t>
+        <w:t>[72]</w:t>
       </w:r>
       <w:r>
         <w:tab/>
-        <w:t xml:space="preserve">O. Challa and J. McNair, "Distributed Computing on CubeSat Clusters using MapReduce," in </w:t>
+        <w:t xml:space="preserve">I. Bekmezci, O. K. Sahingoz, and Ş. Temel, "Flying ad-hoc networks (FANETs): A survey," </w:t>
       </w:r>
       <w:r>
         <w:rPr>
           <w:i/>
         </w:rPr>
-        <w:t>Proceedings of the 1st Interplanetary CubeSat Workshop, Cambridge, MA</w:t>
-      </w:r>
-      <w:r>
-        <w:t>, 2012.</w:t>
+        <w:t xml:space="preserve">Ad Hoc Networks, </w:t>
+      </w:r>
+      <w:r>
+        <w:t>vol. 11, pp. 1254-1270, 2013.</w:t>
       </w:r>
     </w:p>
     <w:p>
@@ -11618,20 +12146,11 @@
         <w:ind w:left="720" w:hanging="720"/>
       </w:pPr>
       <w:r>
-        <w:t>[72]</w:t>
+        <w:t>[73]</w:t>
       </w:r>
       <w:r>
         <w:tab/>
-        <w:t xml:space="preserve">O. N. Challa and J. McNair, "Distributed Data Storage on CubeSat Clusters," </w:t>
-      </w:r>
-      <w:r>
-        <w:rPr>
-          <w:i/>
-        </w:rPr>
-        <w:t xml:space="preserve">Advances in Computing, </w:t>
-      </w:r>
-      <w:r>
-        <w:t>vol. 3, pp. 36-49, 2013.</w:t>
+        <w:t>O. N. Challa, "CubeSat Cloud: A framework for distributed storage, processing and communication of remote sensing data on cubesat clusters," 2013.</w:t>
       </w:r>
     </w:p>
     <w:p>
@@ -11641,20 +12160,21 @@
         <w:ind w:left="720" w:hanging="720"/>
       </w:pPr>
       <w:r>
-        <w:t>[73]</w:t>
+        <w:t>[74]</w:t>
       </w:r>
       <w:r>
         <w:tab/>
-        <w:t xml:space="preserve">G. Bora, S. Bora, S. Singh, and S. M. Arsalan, "OSI reference model: An overview," </w:t>
+        <w:t xml:space="preserve">O. N. Challa and J. McNair, "Cubesat torrent: Torrent like distributed communications for cubesat satellite clusters," in </w:t>
       </w:r>
       <w:r>
         <w:rPr>
           <w:i/>
         </w:rPr>
-        <w:t xml:space="preserve">International Journal of Computer Trends and Technology (IJCTT, </w:t>
-      </w:r>
-      <w:r>
-        <w:t>vol. 7, 2014.</w:t>
+        <w:lastRenderedPageBreak/>
+        <w:t>MILCOM 2012-2012 IEEE Military Communications Conference</w:t>
+      </w:r>
+      <w:r>
+        <w:t>, 2012, pp. 1-6.</w:t>
       </w:r>
     </w:p>
     <w:p>
@@ -11664,24 +12184,20 @@
         <w:ind w:left="720" w:hanging="720"/>
       </w:pPr>
       <w:r>
-        <w:t>[74]</w:t>
+        <w:t>[75]</w:t>
       </w:r>
       <w:r>
         <w:tab/>
-        <w:t xml:space="preserve">R. Radhakrishnan, W. W. Edmonson, F. Afghah, J. Chenou, R. M. Rodriguez-Osorio, and Q.-A. Zeng, "Optimal multiple access protocol for inter-satellite communication in small </w:t>
-      </w:r>
-      <w:r>
-        <w:lastRenderedPageBreak/>
-        <w:t xml:space="preserve">satellite systems," in </w:t>
+        <w:t xml:space="preserve">O. Challa and J. McNair, "Distributed Computing on CubeSat Clusters using MapReduce," in </w:t>
       </w:r>
       <w:r>
         <w:rPr>
           <w:i/>
         </w:rPr>
-        <w:t>4S Small Satellite Systems and Services Symposium</w:t>
-      </w:r>
-      <w:r>
-        <w:t>, 2014.</w:t>
+        <w:t>Proceedings of the 1st Interplanetary CubeSat Workshop, Cambridge, MA</w:t>
+      </w:r>
+      <w:r>
+        <w:t>, 2012.</w:t>
       </w:r>
     </w:p>
     <w:p>
@@ -11691,66 +12207,20 @@
         <w:ind w:left="720" w:hanging="720"/>
       </w:pPr>
       <w:r>
-        <w:t>[75]</w:t>
+        <w:t>[76]</w:t>
       </w:r>
       <w:r>
         <w:tab/>
-        <w:t xml:space="preserve">M. Alawieh, N. Hadaschik, N. Franke, and C. Mutschler, "Inter-satellite ranging in the Low Earth Orbit," in </w:t>
+        <w:t xml:space="preserve">O. N. Challa and J. McNair, "Distributed Data Storage on CubeSat Clusters," </w:t>
       </w:r>
       <w:r>
         <w:rPr>
           <w:i/>
         </w:rPr>
-        <w:t>Communication Systems, Networks and Digital Signal Processing (CSNDSP), 2016 10th International Symposium on</w:t>
-      </w:r>
-      <w:r>
-        <w:t>, 2016, pp. 1-6.</w:t>
-      </w:r>
-    </w:p>
-    <w:p>
-      <w:pPr>
-        <w:pStyle w:val="EndNoteBibliography"/>
-        <w:spacing w:after="0"/>
-        <w:ind w:left="720" w:hanging="720"/>
-      </w:pPr>
-      <w:r>
-        <w:t>[76]</w:t>
-      </w:r>
-      <w:r>
-        <w:tab/>
-        <w:t>E. Baceski, S. Gökçebağ, A. Erdem, C. G. Erbay, M. Akyol, K. Arslankoz</w:t>
-      </w:r>
-      <w:r>
-        <w:rPr>
-          <w:i/>
-        </w:rPr>
-        <w:t>, et al.</w:t>
-      </w:r>
-      <w:r>
-        <w:t xml:space="preserve">, "HAVELSAT: A software defined radio experimentation CubeSat," in </w:t>
-      </w:r>
-      <w:r>
-        <w:rPr>
-          <w:i/>
-        </w:rPr>
-        <w:t>Recent Advances in Space Technologies (RAST), 2015 7th International Conference on</w:t>
-      </w:r>
-      <w:r>
-        <w:t>, 2015, pp. 831-834.</w:t>
-      </w:r>
-    </w:p>
-    <w:p>
-      <w:pPr>
-        <w:pStyle w:val="EndNoteBibliography"/>
-        <w:spacing w:after="0"/>
-        <w:ind w:left="720" w:hanging="720"/>
-      </w:pPr>
-      <w:r>
-        <w:t>[77]</w:t>
-      </w:r>
-      <w:r>
-        <w:tab/>
-        <w:t>S. Wu, W. Chen, Y. Zhang, W. Baan, and T. An, "SULFRO: A Swarm of Nano-/Micro-Satellite at SE L2 for Space Ultra-Low Frequency Radio Observatory," 2014.</w:t>
+        <w:t xml:space="preserve">Advances in Computing, </w:t>
+      </w:r>
+      <w:r>
+        <w:t>vol. 3, pp. 36-49, 2013.</w:t>
       </w:r>
     </w:p>
     <w:p>
@@ -11759,11 +12229,20 @@
         <w:ind w:left="720" w:hanging="720"/>
       </w:pPr>
       <w:r>
-        <w:t>[78]</w:t>
+        <w:t>[77]</w:t>
       </w:r>
       <w:r>
         <w:tab/>
-        <w:t>R. Schoemaker, "Robust and Flexible Command &amp; Data handling on Board the Delffi Formation Flying Mission," 2014.</w:t>
+        <w:t xml:space="preserve">R. Radhakrishnan, W. W. Edmonson, F. Afghah, J. Chenou, R. M. Rodriguez-Osorio, and Q.-A. Zeng, "Optimal multiple access protocol for inter-satellite communication in small satellite systems," in </w:t>
+      </w:r>
+      <w:r>
+        <w:rPr>
+          <w:i/>
+        </w:rPr>
+        <w:t>4S Small Satellite Systems and Services Symposium</w:t>
+      </w:r>
+      <w:r>
+        <w:t>, 2014.</w:t>
       </w:r>
     </w:p>
     <w:p>
@@ -11872,7 +12351,7 @@
         <w:rFonts w:ascii="Constantia" w:hAnsi="Constantia"/>
         <w:noProof/>
       </w:rPr>
-      <w:t>vi</w:t>
+      <w:t>ix</w:t>
     </w:r>
     <w:r>
       <w:rPr>
@@ -11904,7 +12383,7 @@
       <w:rPr>
         <w:noProof/>
       </w:rPr>
-      <w:t>22</w:t>
+      <w:t>11</w:t>
     </w:r>
     <w:r>
       <w:rPr>
@@ -18478,7 +18957,7 @@
 </file>
 
 <file path=customXml/itemProps1.xml><?xml version="1.0" encoding="utf-8"?>
-<ds:datastoreItem xmlns:ds="http://schemas.openxmlformats.org/officeDocument/2006/customXml" ds:itemID="{D43B883B-5279-46B7-8E04-007CCFC616A7}">
+<ds:datastoreItem xmlns:ds="http://schemas.openxmlformats.org/officeDocument/2006/customXml" ds:itemID="{D7BDA6D4-2088-41BD-AAD0-ADF8EB4B219C}">
   <ds:schemaRefs>
     <ds:schemaRef ds:uri="http://schemas.openxmlformats.org/officeDocument/2006/bibliography"/>
   </ds:schemaRefs>

</xml_diff>

<commit_message>
Completed 'Thesis Structure' section in thesis. Added DYMO methods to handle GroundMaster state changes.
</commit_message>
<xml_diff>
--- a/Thesis/Thesis.docx
+++ b/Thesis/Thesis.docx
@@ -770,7 +770,7 @@
         <w:rPr>
           <w:noProof/>
         </w:rPr>
-        <w:t>9</w:t>
+        <w:t>11</w:t>
       </w:r>
       <w:r>
         <w:rPr>
@@ -829,7 +829,7 @@
         <w:rPr>
           <w:noProof/>
         </w:rPr>
-        <w:t>9</w:t>
+        <w:t>11</w:t>
       </w:r>
       <w:r>
         <w:rPr>
@@ -888,7 +888,7 @@
         <w:rPr>
           <w:noProof/>
         </w:rPr>
-        <w:t>13</w:t>
+        <w:t>15</w:t>
       </w:r>
       <w:r>
         <w:rPr>
@@ -947,7 +947,7 @@
         <w:rPr>
           <w:noProof/>
         </w:rPr>
-        <w:t>19</w:t>
+        <w:t>21</w:t>
       </w:r>
       <w:r>
         <w:rPr>
@@ -1006,7 +1006,7 @@
         <w:rPr>
           <w:noProof/>
         </w:rPr>
-        <w:t>31</w:t>
+        <w:t>33</w:t>
       </w:r>
       <w:r>
         <w:rPr>
@@ -1065,7 +1065,7 @@
         <w:rPr>
           <w:noProof/>
         </w:rPr>
-        <w:t>32</w:t>
+        <w:t>34</w:t>
       </w:r>
       <w:r>
         <w:rPr>
@@ -1124,7 +1124,7 @@
         <w:rPr>
           <w:noProof/>
         </w:rPr>
-        <w:t>33</w:t>
+        <w:t>35</w:t>
       </w:r>
       <w:r>
         <w:rPr>
@@ -1183,7 +1183,7 @@
         <w:rPr>
           <w:noProof/>
         </w:rPr>
-        <w:t>34</w:t>
+        <w:t>36</w:t>
       </w:r>
       <w:r>
         <w:rPr>
@@ -1528,7 +1528,7 @@
         <w:rPr>
           <w:noProof/>
         </w:rPr>
-        <w:t>35</w:t>
+        <w:t>37</w:t>
       </w:r>
       <w:r>
         <w:rPr>
@@ -1587,7 +1587,7 @@
         <w:rPr>
           <w:noProof/>
         </w:rPr>
-        <w:t>36</w:t>
+        <w:t>38</w:t>
       </w:r>
       <w:r>
         <w:rPr>
@@ -1646,7 +1646,7 @@
         <w:rPr>
           <w:noProof/>
         </w:rPr>
-        <w:t>37</w:t>
+        <w:t>39</w:t>
       </w:r>
       <w:r>
         <w:rPr>
@@ -1705,7 +1705,7 @@
         <w:rPr>
           <w:noProof/>
         </w:rPr>
-        <w:t>37</w:t>
+        <w:t>39</w:t>
       </w:r>
       <w:r>
         <w:rPr>
@@ -1764,7 +1764,7 @@
         <w:rPr>
           <w:noProof/>
         </w:rPr>
-        <w:t>37</w:t>
+        <w:t>39</w:t>
       </w:r>
       <w:r>
         <w:rPr>
@@ -1823,7 +1823,7 @@
         <w:rPr>
           <w:noProof/>
         </w:rPr>
-        <w:t>37</w:t>
+        <w:t>39</w:t>
       </w:r>
       <w:r>
         <w:rPr>
@@ -1882,7 +1882,7 @@
         <w:rPr>
           <w:noProof/>
         </w:rPr>
-        <w:t>38</w:t>
+        <w:t>40</w:t>
       </w:r>
       <w:r>
         <w:rPr>
@@ -1941,7 +1941,7 @@
         <w:rPr>
           <w:noProof/>
         </w:rPr>
-        <w:t>38</w:t>
+        <w:t>40</w:t>
       </w:r>
       <w:r>
         <w:rPr>
@@ -2000,7 +2000,7 @@
         <w:rPr>
           <w:noProof/>
         </w:rPr>
-        <w:t>39</w:t>
+        <w:t>41</w:t>
       </w:r>
       <w:r>
         <w:rPr>
@@ -2059,7 +2059,7 @@
         <w:rPr>
           <w:noProof/>
         </w:rPr>
-        <w:t>39</w:t>
+        <w:t>41</w:t>
       </w:r>
       <w:r>
         <w:rPr>
@@ -2118,7 +2118,7 @@
         <w:rPr>
           <w:noProof/>
         </w:rPr>
-        <w:t>39</w:t>
+        <w:t>41</w:t>
       </w:r>
       <w:r>
         <w:rPr>
@@ -2177,7 +2177,7 @@
         <w:rPr>
           <w:noProof/>
         </w:rPr>
-        <w:t>39</w:t>
+        <w:t>41</w:t>
       </w:r>
       <w:r>
         <w:rPr>
@@ -2236,7 +2236,7 @@
         <w:rPr>
           <w:noProof/>
         </w:rPr>
-        <w:t>39</w:t>
+        <w:t>41</w:t>
       </w:r>
       <w:r>
         <w:rPr>
@@ -2295,7 +2295,7 @@
         <w:rPr>
           <w:noProof/>
         </w:rPr>
-        <w:t>39</w:t>
+        <w:t>41</w:t>
       </w:r>
       <w:r>
         <w:rPr>
@@ -2354,7 +2354,7 @@
         <w:rPr>
           <w:noProof/>
         </w:rPr>
-        <w:t>39</w:t>
+        <w:t>41</w:t>
       </w:r>
       <w:r>
         <w:rPr>
@@ -2413,7 +2413,7 @@
         <w:rPr>
           <w:noProof/>
         </w:rPr>
-        <w:t>40</w:t>
+        <w:t>42</w:t>
       </w:r>
       <w:r>
         <w:rPr>
@@ -2472,7 +2472,7 @@
         <w:rPr>
           <w:noProof/>
         </w:rPr>
-        <w:t>40</w:t>
+        <w:t>42</w:t>
       </w:r>
       <w:r>
         <w:rPr>
@@ -2531,7 +2531,7 @@
         <w:rPr>
           <w:noProof/>
         </w:rPr>
-        <w:t>40</w:t>
+        <w:t>42</w:t>
       </w:r>
       <w:r>
         <w:rPr>
@@ -2591,7 +2591,7 @@
         <w:rPr>
           <w:noProof/>
         </w:rPr>
-        <w:t>40</w:t>
+        <w:t>42</w:t>
       </w:r>
       <w:r>
         <w:rPr>
@@ -2650,7 +2650,7 @@
         <w:rPr>
           <w:noProof/>
         </w:rPr>
-        <w:t>40</w:t>
+        <w:t>42</w:t>
       </w:r>
       <w:r>
         <w:rPr>
@@ -2709,7 +2709,7 @@
         <w:rPr>
           <w:noProof/>
         </w:rPr>
-        <w:t>40</w:t>
+        <w:t>42</w:t>
       </w:r>
       <w:r>
         <w:rPr>
@@ -2768,7 +2768,7 @@
         <w:rPr>
           <w:noProof/>
         </w:rPr>
-        <w:t>40</w:t>
+        <w:t>42</w:t>
       </w:r>
       <w:r>
         <w:rPr>
@@ -2827,7 +2827,7 @@
         <w:rPr>
           <w:noProof/>
         </w:rPr>
-        <w:t>41</w:t>
+        <w:t>43</w:t>
       </w:r>
       <w:r>
         <w:rPr>
@@ -2886,7 +2886,7 @@
         <w:rPr>
           <w:noProof/>
         </w:rPr>
-        <w:t>41</w:t>
+        <w:t>43</w:t>
       </w:r>
       <w:r>
         <w:rPr>
@@ -2945,7 +2945,7 @@
         <w:rPr>
           <w:noProof/>
         </w:rPr>
-        <w:t>41</w:t>
+        <w:t>43</w:t>
       </w:r>
       <w:r>
         <w:rPr>
@@ -3265,7 +3265,7 @@
         <w:rPr>
           <w:noProof/>
         </w:rPr>
-        <w:t>12</w:t>
+        <w:t>14</w:t>
       </w:r>
       <w:r>
         <w:rPr>
@@ -3324,7 +3324,7 @@
         <w:rPr>
           <w:noProof/>
         </w:rPr>
-        <w:t>13</w:t>
+        <w:t>15</w:t>
       </w:r>
       <w:r>
         <w:rPr>
@@ -3383,7 +3383,7 @@
         <w:rPr>
           <w:noProof/>
         </w:rPr>
-        <w:t>16</w:t>
+        <w:t>18</w:t>
       </w:r>
       <w:r>
         <w:rPr>
@@ -3442,7 +3442,7 @@
         <w:rPr>
           <w:noProof/>
         </w:rPr>
-        <w:t>18</w:t>
+        <w:t>20</w:t>
       </w:r>
       <w:r>
         <w:rPr>
@@ -3501,7 +3501,7 @@
         <w:rPr>
           <w:noProof/>
         </w:rPr>
-        <w:t>22</w:t>
+        <w:t>24</w:t>
       </w:r>
       <w:r>
         <w:rPr>
@@ -3561,7 +3561,7 @@
         <w:rPr>
           <w:noProof/>
         </w:rPr>
-        <w:t>26</w:t>
+        <w:t>28</w:t>
       </w:r>
       <w:r>
         <w:rPr>
@@ -3620,7 +3620,7 @@
         <w:rPr>
           <w:noProof/>
         </w:rPr>
-        <w:t>29</w:t>
+        <w:t>31</w:t>
       </w:r>
       <w:r>
         <w:rPr>
@@ -4175,10 +4175,7 @@
         <w:fldChar w:fldCharType="begin"/>
       </w:r>
       <w:r>
-        <w:instrText xml:space="preserve"> SEQ Fig</w:instrText>
-      </w:r>
-      <w:r>
-        <w:instrText xml:space="preserve">ure \* ARABIC </w:instrText>
+        <w:instrText xml:space="preserve"> SEQ Figure \* ARABIC </w:instrText>
       </w:r>
       <w:r>
         <w:fldChar w:fldCharType="separate"/>
@@ -5869,128 +5866,210 @@
         <w:t xml:space="preserve">, </w:t>
       </w:r>
       <w:r>
-        <w:t xml:space="preserve">carried out using </w:t>
+        <w:t xml:space="preserve">carried out using OMNeT++ </w:t>
+      </w:r>
+      <w:r>
+        <w:fldChar w:fldCharType="begin"/>
+      </w:r>
+      <w:r>
+        <w:instrText xml:space="preserve"> ADDIN EN.CITE &lt;EndNote&gt;&lt;Cite&gt;&lt;Author&gt;Varga&lt;/Author&gt;&lt;Year&gt;2010&lt;/Year&gt;&lt;RecNum&gt;110&lt;/RecNum&gt;&lt;DisplayText&gt;[24]&lt;/DisplayText&gt;&lt;record&gt;&lt;rec-number&gt;110&lt;/rec-number&gt;&lt;foreign-keys&gt;&lt;key app="EN" db-id="s2tw2pe5hwzta8esap0xpxarvrrwetsezwzd" timestamp="1492373817"&gt;110&lt;/key&gt;&lt;/foreign-keys&gt;&lt;ref-type name="Journal Article"&gt;17&lt;/ref-type&gt;&lt;contributors&gt;&lt;authors&gt;&lt;author&gt;Varga, Andras&lt;/author&gt;&lt;/authors&gt;&lt;/contributors&gt;&lt;titles&gt;&lt;title&gt;OMNeT++&lt;/title&gt;&lt;secondary-title&gt;Modeling and tools for network simulation&lt;/secondary-title&gt;&lt;/titles&gt;&lt;periodical&gt;&lt;full-title&gt;Modeling and tools for network simulation&lt;/full-title&gt;&lt;/periodical&gt;&lt;pages&gt;35-59&lt;/pages&gt;&lt;dates&gt;&lt;year&gt;2010&lt;/year&gt;&lt;/dates&gt;&lt;urls&gt;&lt;/urls&gt;&lt;/record&gt;&lt;/Cite&gt;&lt;/EndNote&gt;</w:instrText>
+      </w:r>
+      <w:r>
+        <w:fldChar w:fldCharType="separate"/>
+      </w:r>
+      <w:r>
+        <w:rPr>
+          <w:noProof/>
+        </w:rPr>
+        <w:t>[24]</w:t>
+      </w:r>
+      <w:r>
+        <w:fldChar w:fldCharType="end"/>
+      </w:r>
+      <w:r>
+        <w:t>,</w:t>
+      </w:r>
+      <w:r>
+        <w:t xml:space="preserve"> of modified communications protocols. These protocols were chosen and implemented with</w:t>
+      </w:r>
+      <w:r>
+        <w:t xml:space="preserve"> consideration to</w:t>
+      </w:r>
+      <w:r>
+        <w:t xml:space="preserve"> the</w:t>
+      </w:r>
+      <w:r>
+        <w:t xml:space="preserve"> aforementioned</w:t>
+      </w:r>
+      <w:r>
+        <w:t xml:space="preserve"> power</w:t>
+      </w:r>
+      <w:r>
+        <w:t xml:space="preserve"> v.</w:t>
+      </w:r>
+      <w:r>
+        <w:t xml:space="preserve"> throughput</w:t>
+      </w:r>
+      <w:r>
+        <w:t xml:space="preserve"> (PvTP)</w:t>
+      </w:r>
+      <w:r>
+        <w:t xml:space="preserve"> challenge</w:t>
+      </w:r>
+      <w:r>
+        <w:t>. As far as possible,</w:t>
+      </w:r>
+      <w:r>
+        <w:t xml:space="preserve"> simulations of</w:t>
+      </w:r>
+      <w:r>
+        <w:t xml:space="preserve"> CubeSat</w:t>
+      </w:r>
+      <w:r>
+        <w:t xml:space="preserve"> S2G and S2S communication as well as power consumption are modelled on the current state of the art.</w:t>
+      </w:r>
+    </w:p>
+    <w:p>
+      <w:pPr>
+        <w:pStyle w:val="Heading2"/>
+      </w:pPr>
+      <w:r>
+        <w:t xml:space="preserve"> </w:t>
+      </w:r>
+      <w:bookmarkStart w:id="15" w:name="_Toc479772933"/>
+      <w:r>
+        <w:t>Thesis Structure</w:t>
+      </w:r>
+      <w:bookmarkEnd w:id="15"/>
+    </w:p>
+    <w:p>
+      <w:r>
+        <w:t xml:space="preserve">This document is divided into six chapters. The </w:t>
+      </w:r>
+      <w:r>
+        <w:t>Introduction</w:t>
+      </w:r>
+      <w:r>
+        <w:t xml:space="preserve"> chapter offers a basic overview of the background of the project and the motivations and objectives thereof. </w:t>
+      </w:r>
+      <w:r>
+        <w:t xml:space="preserve">This chapter aims to provide </w:t>
+      </w:r>
+      <w:r>
+        <w:t>suitable</w:t>
+      </w:r>
+      <w:r>
+        <w:t xml:space="preserve"> material for lay-re</w:t>
+      </w:r>
+      <w:r>
+        <w:t xml:space="preserve">aders to understand the context, aims </w:t>
+      </w:r>
+      <w:r>
+        <w:t>and general scope of the project</w:t>
+      </w:r>
+      <w:r>
+        <w:t>.</w:t>
+      </w:r>
+      <w:r>
+        <w:t xml:space="preserve"> </w:t>
+      </w:r>
+    </w:p>
+    <w:p>
+      <w:r>
+        <w:t>The State of the Art</w:t>
+      </w:r>
+      <w:r>
+        <w:t xml:space="preserve"> chapter seeks to examine the relevant prior art relating to CubeSat and terrestrial communications as well as detailing the current capabilities and applications of CubeSats.  This chapter presents varying levels of depth on differing sections. Works relating CubeSat communications and applications are explored with the greatest depth. Prior art relating to terrestrial communications, much of which provides the basis for CubeSat communications, is addressed in less depth. This chapter serves as an extension to the background of </w:t>
       </w:r>
       <w:proofErr w:type="spellStart"/>
       <w:r>
-        <w:t>OMNeT</w:t>
+        <w:t>PvT</w:t>
       </w:r>
       <w:proofErr w:type="spellEnd"/>
       <w:r>
-        <w:t xml:space="preserve">++ </w:t>
-      </w:r>
-      <w:r>
-        <w:fldChar w:fldCharType="begin"/>
-      </w:r>
-      <w:r>
-        <w:instrText xml:space="preserve"> ADDIN EN.CITE &lt;EndNote&gt;&lt;Cite&gt;&lt;Author&gt;Varga&lt;/Author&gt;&lt;Year&gt;2010&lt;/Year&gt;&lt;RecNum&gt;110&lt;/RecNum&gt;&lt;DisplayText&gt;[24]&lt;/DisplayText&gt;&lt;record&gt;&lt;rec-number&gt;110&lt;/rec-number&gt;&lt;foreign-keys&gt;&lt;key app="EN" db-id="s2tw2pe5hwzta8esap0xpxarvrrwetsezwzd" timestamp="1492373817"&gt;110&lt;/key&gt;&lt;/foreign-keys&gt;&lt;ref-type name="Journal Article"&gt;17&lt;/ref-type&gt;&lt;contributors&gt;&lt;authors&gt;&lt;author&gt;Varga, Andras&lt;/author&gt;&lt;/authors&gt;&lt;/contributors&gt;&lt;titles&gt;&lt;title&gt;OMNeT++&lt;/title&gt;&lt;secondary-title&gt;Modeling and tools for network simulation&lt;/secondary-title&gt;&lt;/titles&gt;&lt;periodical&gt;&lt;full-title&gt;Modeling and tools for network simulation&lt;/full-title&gt;&lt;/periodical&gt;&lt;pages&gt;35-59&lt;/pages&gt;&lt;dates&gt;&lt;year&gt;2010&lt;/year&gt;&lt;/dates&gt;&lt;urls&gt;&lt;/urls&gt;&lt;/record&gt;&lt;/Cite&gt;&lt;/EndNote&gt;</w:instrText>
-      </w:r>
-      <w:r>
-        <w:fldChar w:fldCharType="separate"/>
-      </w:r>
-      <w:r>
-        <w:rPr>
-          <w:noProof/>
-        </w:rPr>
-        <w:t>[24]</w:t>
-      </w:r>
-      <w:r>
-        <w:fldChar w:fldCharType="end"/>
-      </w:r>
-      <w:r>
-        <w:t>,</w:t>
-      </w:r>
-      <w:r>
-        <w:t xml:space="preserve"> of modified communications protocols. These protocols were chosen and implemented with</w:t>
-      </w:r>
-      <w:r>
-        <w:t xml:space="preserve"> consideration to</w:t>
-      </w:r>
-      <w:r>
-        <w:t xml:space="preserve"> the</w:t>
-      </w:r>
-      <w:r>
-        <w:t xml:space="preserve"> aforementioned</w:t>
-      </w:r>
-      <w:r>
-        <w:t xml:space="preserve"> power</w:t>
-      </w:r>
-      <w:r>
-        <w:t xml:space="preserve"> v.</w:t>
-      </w:r>
-      <w:r>
-        <w:t xml:space="preserve"> throughput</w:t>
-      </w:r>
-      <w:r>
-        <w:t xml:space="preserve"> challenge</w:t>
-      </w:r>
-      <w:r>
-        <w:t xml:space="preserve"> (PTC)</w:t>
-      </w:r>
-      <w:r>
-        <w:t>. As far as possible,</w:t>
-      </w:r>
-      <w:r>
-        <w:t xml:space="preserve"> simulations of</w:t>
-      </w:r>
-      <w:r>
-        <w:t xml:space="preserve"> CubeSat</w:t>
-      </w:r>
-      <w:r>
-        <w:t xml:space="preserve"> S2G and S2S communication as well as power consumption are modelled on the current state of the art.</w:t>
-      </w:r>
-    </w:p>
-    <w:p>
-      <w:pPr>
-        <w:pStyle w:val="Heading2"/>
-      </w:pPr>
+        <w:t xml:space="preserve"> challenge and as</w:t>
+      </w:r>
+      <w:r>
+        <w:t xml:space="preserve"> the rationale behind many of the </w:t>
+      </w:r>
+      <w:r>
+        <w:t xml:space="preserve">choices made </w:t>
+      </w:r>
+      <w:r>
+        <w:t xml:space="preserve">during </w:t>
+      </w:r>
+      <w:r>
+        <w:t xml:space="preserve">protocol and simulation design.  </w:t>
+      </w:r>
+    </w:p>
+    <w:p>
+      <w:r>
+        <w:lastRenderedPageBreak/>
+        <w:t xml:space="preserve">The </w:t>
+      </w:r>
+      <w:r>
+        <w:t xml:space="preserve">Proposed Protocols </w:t>
+      </w:r>
+      <w:r>
+        <w:t>chapter following directly from the State of the Art chapter, this chapter identifies key points within the state of the art. These points serve as the basis to the final protocol design intended to address the PvTP challenge. In some cases, references are made to restrictions placed open protocol design which are discussed further in the Simulation chapter. In parallel to the justification of design choices, this chapter presents in-depth explanations and illustrations of the final protocols. This chapter serves as a bridge between the State of the Art and Simulation chapters. It draws from both i</w:t>
+      </w:r>
+      <w:bookmarkStart w:id="16" w:name="_GoBack"/>
+      <w:bookmarkEnd w:id="16"/>
+      <w:r>
+        <w:t xml:space="preserve">n order to describe and justify, as clearly as possible, this work’s approach to the PvTP challenge.   </w:t>
+      </w:r>
+    </w:p>
+    <w:p>
+      <w:r>
+        <w:t>The Simulation</w:t>
+      </w:r>
       <w:r>
         <w:t xml:space="preserve"> </w:t>
       </w:r>
-      <w:bookmarkStart w:id="15" w:name="_Toc479772933"/>
-      <w:r>
-        <w:t>Thesis Structure</w:t>
-      </w:r>
-      <w:bookmarkEnd w:id="15"/>
-    </w:p>
-    <w:p>
-      <w:r>
-        <w:t xml:space="preserve">This document is divided into six chapters. The </w:t>
-      </w:r>
-      <w:r>
-        <w:t>Introduction</w:t>
-      </w:r>
-      <w:r>
-        <w:t xml:space="preserve"> chapter offers a basic overview of the background of the project and the motivations and objectives thereof. </w:t>
-      </w:r>
-      <w:r>
-        <w:t xml:space="preserve">This chapter aims to provide </w:t>
-      </w:r>
-      <w:r>
-        <w:t>suitable</w:t>
-      </w:r>
-      <w:r>
-        <w:t xml:space="preserve"> material for lay-re</w:t>
-      </w:r>
-      <w:r>
-        <w:t xml:space="preserve">aders to understand the context, aims </w:t>
-      </w:r>
-      <w:r>
-        <w:t>and general scope of the project</w:t>
-      </w:r>
-      <w:r>
-        <w:t>.</w:t>
-      </w:r>
-      <w:r>
-        <w:t xml:space="preserve"> </w:t>
-      </w:r>
-    </w:p>
-    <w:p>
-      <w:r>
-        <w:t>The State of the Art</w:t>
-      </w:r>
-      <w:r>
-        <w:t xml:space="preserve"> chapter …</w:t>
+      <w:r>
+        <w:t xml:space="preserve">chapter deals primarily </w:t>
+      </w:r>
+      <w:r>
+        <w:t xml:space="preserve">with </w:t>
+      </w:r>
+      <w:r>
+        <w:t xml:space="preserve">the </w:t>
+      </w:r>
+      <w:r>
+        <w:t xml:space="preserve">experimental setup, </w:t>
+      </w:r>
+      <w:r>
+        <w:t xml:space="preserve">implementation and analysis of </w:t>
+      </w:r>
+      <w:r>
+        <w:t>the proposed protocols using OMNeT++. Detailing the experimental setup involves examining the assumptions</w:t>
+      </w:r>
+      <w:r>
+        <w:t xml:space="preserve"> made</w:t>
+      </w:r>
+      <w:r>
+        <w:t xml:space="preserve"> regarding CubeSats and space-bound wireless communications</w:t>
+      </w:r>
+      <w:r>
+        <w:t>. These assumption are important in establishing the fidelity of the final simulation</w:t>
+      </w:r>
+      <w:r>
+        <w:t xml:space="preserve">. </w:t>
+      </w:r>
+      <w:r>
+        <w:t>This chapter also places a focus on the</w:t>
+      </w:r>
+      <w:r>
+        <w:t xml:space="preserve"> challenges relating to the implementation</w:t>
+      </w:r>
+      <w:r>
+        <w:t xml:space="preserve"> and analysis</w:t>
+      </w:r>
+      <w:r>
+        <w:t xml:space="preserve"> of t</w:t>
+      </w:r>
+      <w:r>
+        <w:t xml:space="preserve">he proposed protocols. As such, this chapter serves, not only to provide experimental context to the Results chapter but also, as a general guide to the production of similar OMNeT++ based work. </w:t>
       </w:r>
     </w:p>
     <w:p>
@@ -5998,41 +6077,32 @@
         <w:t xml:space="preserve">The </w:t>
       </w:r>
       <w:r>
-        <w:t xml:space="preserve">Proposed Protocols </w:t>
-      </w:r>
-      <w:r>
-        <w:t>chapter …</w:t>
-      </w:r>
-    </w:p>
-    <w:p>
-      <w:r>
-        <w:t xml:space="preserve">The Simulations </w:t>
-      </w:r>
-      <w:r>
-        <w:t>chapter …</w:t>
-      </w:r>
-    </w:p>
-    <w:p>
-      <w:r>
-        <w:t xml:space="preserve">The </w:t>
-      </w:r>
-      <w:r>
         <w:t xml:space="preserve">Results </w:t>
       </w:r>
       <w:r>
-        <w:t>chapter …</w:t>
-      </w:r>
-    </w:p>
-    <w:p>
-      <w:r>
-        <w:t>Finally the Conclusions chapter …</w:t>
+        <w:t xml:space="preserve">chapter </w:t>
+      </w:r>
+      <w:r>
+        <w:t xml:space="preserve">introduces the key metrics chosen for the analysis of performance of the implemented protocols. These key metrics are then presented graphically in a number of figures across several simulations scenarios. Scenarios are divided into chapter sub-headings. Each scenario represents a particular parameterization or configuration of the base simulation described in the </w:t>
+      </w:r>
+      <w:r>
+        <w:lastRenderedPageBreak/>
+        <w:t>Simulation chapter. Discussion is provided for each scenario and a final short summary of the results collection concludes the chapter.</w:t>
+      </w:r>
+    </w:p>
+    <w:p>
+      <w:r>
+        <w:t>F</w:t>
+      </w:r>
+      <w:r>
+        <w:t>inally the Conclusions chapter presents several areas of discussion and closing thoughts relating to the work reviewed and carried out. The core intention of the chapter is present the findings of this work in the larger contexts of CubeSats, satellites and the space industry. The chapter concludes by detailing potential future work in the development of the proposed protocols and in simulating CubeSat communications.</w:t>
       </w:r>
     </w:p>
     <w:p>
       <w:pPr>
         <w:pStyle w:val="Heading1"/>
       </w:pPr>
-      <w:bookmarkStart w:id="16" w:name="_Toc479772934"/>
+      <w:bookmarkStart w:id="17" w:name="_Toc479772934"/>
       <w:r>
         <w:rPr>
           <w:sz w:val="40"/>
@@ -6043,7 +6113,7 @@
       <w:r>
         <w:t xml:space="preserve"> of the Art</w:t>
       </w:r>
-      <w:bookmarkEnd w:id="16"/>
+      <w:bookmarkEnd w:id="17"/>
     </w:p>
     <w:p>
       <w:r>
@@ -6123,11 +6193,11 @@
       <w:pPr>
         <w:pStyle w:val="Heading2"/>
       </w:pPr>
-      <w:bookmarkStart w:id="17" w:name="_Toc479772935"/>
+      <w:bookmarkStart w:id="18" w:name="_Toc479772935"/>
       <w:r>
         <w:t>CubeSats</w:t>
       </w:r>
-      <w:bookmarkEnd w:id="17"/>
+      <w:bookmarkEnd w:id="18"/>
     </w:p>
     <w:p>
       <w:r>
@@ -6787,7 +6857,7 @@
       <w:pPr>
         <w:pStyle w:val="Figurecaption"/>
       </w:pPr>
-      <w:bookmarkStart w:id="18" w:name="_Toc480374735"/>
+      <w:bookmarkStart w:id="19" w:name="_Toc480374735"/>
       <w:r>
         <w:t xml:space="preserve">Figure </w:t>
       </w:r>
@@ -6839,7 +6909,7 @@
       <w:r>
         <w:t>Montana State University</w:t>
       </w:r>
-      <w:bookmarkEnd w:id="18"/>
+      <w:bookmarkEnd w:id="19"/>
     </w:p>
     <w:p>
       <w:r>
@@ -7053,7 +7123,7 @@
       <w:pPr>
         <w:pStyle w:val="Figurecaption"/>
       </w:pPr>
-      <w:bookmarkStart w:id="19" w:name="_Toc480374736"/>
+      <w:bookmarkStart w:id="20" w:name="_Toc480374736"/>
       <w:r>
         <w:t xml:space="preserve">Figure </w:t>
       </w:r>
@@ -7108,7 +7178,7 @@
       <w:r>
         <w:t xml:space="preserve"> launch vehicles are generally retroactively fitted with such deployers.</w:t>
       </w:r>
-      <w:bookmarkEnd w:id="19"/>
+      <w:bookmarkEnd w:id="20"/>
       <w:r>
         <w:t xml:space="preserve"> </w:t>
       </w:r>
@@ -7120,11 +7190,11 @@
       <w:pPr>
         <w:pStyle w:val="Heading3"/>
       </w:pPr>
-      <w:bookmarkStart w:id="20" w:name="_Toc479772936"/>
+      <w:bookmarkStart w:id="21" w:name="_Toc479772936"/>
       <w:r>
         <w:t>Capabilities</w:t>
       </w:r>
-      <w:bookmarkEnd w:id="20"/>
+      <w:bookmarkEnd w:id="21"/>
     </w:p>
     <w:p>
       <w:r>
@@ -7705,7 +7775,7 @@
       <w:pPr>
         <w:pStyle w:val="Figurecaption"/>
       </w:pPr>
-      <w:bookmarkStart w:id="21" w:name="_Toc480374737"/>
+      <w:bookmarkStart w:id="22" w:name="_Toc480374737"/>
       <w:r>
         <w:t xml:space="preserve">Figure </w:t>
       </w:r>
@@ -7760,7 +7830,7 @@
         </w:rPr>
         <w:t>[45]</w:t>
       </w:r>
-      <w:bookmarkEnd w:id="21"/>
+      <w:bookmarkEnd w:id="22"/>
       <w:r>
         <w:fldChar w:fldCharType="end"/>
       </w:r>
@@ -8087,7 +8157,7 @@
       <w:pPr>
         <w:pStyle w:val="Figurecaption"/>
       </w:pPr>
-      <w:bookmarkStart w:id="22" w:name="_Toc480374738"/>
+      <w:bookmarkStart w:id="23" w:name="_Toc480374738"/>
       <w:r>
         <w:t xml:space="preserve">Figure </w:t>
       </w:r>
@@ -8121,7 +8191,7 @@
       <w:r>
         <w:t xml:space="preserve"> attitude control unit. The rotational velocity of the three reaction wheels shown above can be altered in order to adjust attitude. Image Credit: Clyde Space.</w:t>
       </w:r>
-      <w:bookmarkEnd w:id="22"/>
+      <w:bookmarkEnd w:id="23"/>
       <w:r>
         <w:t xml:space="preserve"> </w:t>
       </w:r>
@@ -8224,11 +8294,11 @@
       <w:pPr>
         <w:pStyle w:val="Heading3"/>
       </w:pPr>
-      <w:bookmarkStart w:id="23" w:name="_Toc479772937"/>
+      <w:bookmarkStart w:id="24" w:name="_Toc479772937"/>
       <w:r>
         <w:t>Applications</w:t>
       </w:r>
-      <w:bookmarkEnd w:id="23"/>
+      <w:bookmarkEnd w:id="24"/>
     </w:p>
     <w:p>
       <w:r>
@@ -8786,8 +8856,8 @@
       <w:pPr>
         <w:pStyle w:val="Figurecaption"/>
       </w:pPr>
-      <w:bookmarkStart w:id="24" w:name="_Ref480373880"/>
-      <w:bookmarkStart w:id="25" w:name="_Toc480374739"/>
+      <w:bookmarkStart w:id="25" w:name="_Ref480373880"/>
+      <w:bookmarkStart w:id="26" w:name="_Toc480374739"/>
       <w:r>
         <w:t xml:space="preserve">Figure </w:t>
       </w:r>
@@ -8812,11 +8882,11 @@
         </w:rPr>
         <w:fldChar w:fldCharType="end"/>
       </w:r>
-      <w:bookmarkEnd w:id="24"/>
+      <w:bookmarkEnd w:id="25"/>
       <w:r>
         <w:t xml:space="preserve"> A conceptual illustration of the proposed RAVAN constellation. Image Credit: John Hopkins University Applied Physics Laboratory.</w:t>
       </w:r>
-      <w:bookmarkEnd w:id="25"/>
+      <w:bookmarkEnd w:id="26"/>
     </w:p>
     <w:p>
       <w:r>
@@ -9667,8 +9737,8 @@
       <w:pPr>
         <w:pStyle w:val="Figurecaption"/>
       </w:pPr>
-      <w:bookmarkStart w:id="26" w:name="_Ref480374365"/>
-      <w:bookmarkStart w:id="27" w:name="_Toc480374740"/>
+      <w:bookmarkStart w:id="27" w:name="_Ref480374365"/>
+      <w:bookmarkStart w:id="28" w:name="_Toc480374740"/>
       <w:r>
         <w:t xml:space="preserve">Figure </w:t>
       </w:r>
@@ -9690,11 +9760,11 @@
       <w:r>
         <w:fldChar w:fldCharType="end"/>
       </w:r>
-      <w:bookmarkEnd w:id="26"/>
+      <w:bookmarkEnd w:id="27"/>
       <w:r>
         <w:t xml:space="preserve"> The Cpt/Lt protocol. EDSN designers refer to S2S communication as crosslinking. The Captain pings a Lieutenant before receiving state-of-health and science data packets. Image Credit: NASA Ames Research Centre</w:t>
       </w:r>
-      <w:bookmarkEnd w:id="27"/>
+      <w:bookmarkEnd w:id="28"/>
     </w:p>
     <w:p>
       <w:r>
@@ -10053,8 +10123,8 @@
       <w:pPr>
         <w:pStyle w:val="Figurecaption"/>
       </w:pPr>
-      <w:bookmarkStart w:id="28" w:name="_Ref480374612"/>
-      <w:bookmarkStart w:id="29" w:name="_Toc480374741"/>
+      <w:bookmarkStart w:id="29" w:name="_Ref480374612"/>
+      <w:bookmarkStart w:id="30" w:name="_Toc480374741"/>
       <w:r>
         <w:t xml:space="preserve">Figure </w:t>
       </w:r>
@@ -10079,11 +10149,11 @@
         </w:rPr>
         <w:fldChar w:fldCharType="end"/>
       </w:r>
-      <w:bookmarkEnd w:id="28"/>
+      <w:bookmarkEnd w:id="29"/>
       <w:r>
         <w:t xml:space="preserve"> A timeline of the Captaincy negotiation process carried out between the two Nodes spacecraft. Image Credit: NASA Ames Research Centre</w:t>
       </w:r>
-      <w:bookmarkEnd w:id="29"/>
+      <w:bookmarkEnd w:id="30"/>
     </w:p>
     <w:p>
       <w:r>
@@ -10567,11 +10637,11 @@
       <w:pPr>
         <w:pStyle w:val="Heading2"/>
       </w:pPr>
-      <w:bookmarkStart w:id="30" w:name="_Toc479772938"/>
+      <w:bookmarkStart w:id="31" w:name="_Toc479772938"/>
       <w:r>
         <w:t>Terrestrial Communications</w:t>
       </w:r>
-      <w:bookmarkEnd w:id="30"/>
+      <w:bookmarkEnd w:id="31"/>
     </w:p>
     <w:p>
       <w:r>
@@ -10674,11 +10744,11 @@
       <w:pPr>
         <w:pStyle w:val="Heading3"/>
       </w:pPr>
-      <w:bookmarkStart w:id="31" w:name="_Toc479772939"/>
+      <w:bookmarkStart w:id="32" w:name="_Toc479772939"/>
       <w:r>
         <w:t>Wireless Sensor Networks</w:t>
       </w:r>
-      <w:bookmarkEnd w:id="31"/>
+      <w:bookmarkEnd w:id="32"/>
     </w:p>
     <w:p>
       <w:r>
@@ -10893,21 +10963,7 @@
         <w:rPr>
           <w:i/>
         </w:rPr>
-        <w:t xml:space="preserve">, mobile sinks, Maximum Amount Shortest Path (MASP), </w:t>
-      </w:r>
-      <w:proofErr w:type="spellStart"/>
-      <w:r>
-        <w:rPr>
-          <w:i/>
-        </w:rPr>
-        <w:t>OMNeT</w:t>
-      </w:r>
-      <w:proofErr w:type="spellEnd"/>
-      <w:r>
-        <w:rPr>
-          <w:i/>
-        </w:rPr>
-        <w:t>, beats shortest-path-tree</w:t>
+        <w:t>, mobile sinks, Maximum Amount Shortest Path (MASP), OMNeT, beats shortest-path-tree</w:t>
       </w:r>
       <w:r>
         <w:t>)</w:t>
@@ -10917,11 +10973,11 @@
       <w:pPr>
         <w:pStyle w:val="Heading3"/>
       </w:pPr>
-      <w:bookmarkStart w:id="32" w:name="_Toc479772940"/>
+      <w:bookmarkStart w:id="33" w:name="_Toc479772940"/>
       <w:r>
         <w:t>Mobile Ad-Hoc Networks</w:t>
       </w:r>
-      <w:bookmarkEnd w:id="32"/>
+      <w:bookmarkEnd w:id="33"/>
     </w:p>
     <w:p>
       <w:r>
@@ -11190,14 +11246,14 @@
       <w:pPr>
         <w:pStyle w:val="Heading2"/>
       </w:pPr>
-      <w:bookmarkStart w:id="33" w:name="_Toc479772941"/>
+      <w:bookmarkStart w:id="34" w:name="_Toc479772941"/>
       <w:r>
         <w:t>CubeSat Communication</w:t>
       </w:r>
       <w:r>
         <w:t>s</w:t>
       </w:r>
-      <w:bookmarkEnd w:id="33"/>
+      <w:bookmarkEnd w:id="34"/>
     </w:p>
     <w:p>
       <w:r>
@@ -11597,11 +11653,11 @@
       <w:pPr>
         <w:pStyle w:val="Heading2"/>
       </w:pPr>
-      <w:bookmarkStart w:id="34" w:name="_Toc479772947"/>
+      <w:bookmarkStart w:id="35" w:name="_Toc479772947"/>
       <w:r>
         <w:t>Other Areas of Note</w:t>
       </w:r>
-      <w:bookmarkEnd w:id="34"/>
+      <w:bookmarkEnd w:id="35"/>
     </w:p>
     <w:p>
       <w:r>
@@ -11669,11 +11725,11 @@
       <w:pPr>
         <w:pStyle w:val="Heading2"/>
       </w:pPr>
-      <w:bookmarkStart w:id="35" w:name="_Toc479772948"/>
+      <w:bookmarkStart w:id="36" w:name="_Toc479772948"/>
       <w:r>
         <w:t>Summary</w:t>
       </w:r>
-      <w:bookmarkEnd w:id="35"/>
+      <w:bookmarkEnd w:id="36"/>
       <w:r>
         <w:t>?</w:t>
       </w:r>
@@ -11708,7 +11764,7 @@
       <w:pPr>
         <w:pStyle w:val="Heading1"/>
       </w:pPr>
-      <w:bookmarkStart w:id="36" w:name="_Toc479772949"/>
+      <w:bookmarkStart w:id="37" w:name="_Toc479772949"/>
       <w:r>
         <w:lastRenderedPageBreak/>
         <w:t>Proposed</w:t>
@@ -11719,17 +11775,17 @@
       <w:r>
         <w:t>Protocols</w:t>
       </w:r>
-      <w:bookmarkEnd w:id="36"/>
+      <w:bookmarkEnd w:id="37"/>
     </w:p>
     <w:p>
       <w:pPr>
         <w:pStyle w:val="Heading2"/>
       </w:pPr>
-      <w:bookmarkStart w:id="37" w:name="_Toc479772950"/>
+      <w:bookmarkStart w:id="38" w:name="_Toc479772950"/>
       <w:r>
         <w:t>Introduction</w:t>
       </w:r>
-      <w:bookmarkEnd w:id="37"/>
+      <w:bookmarkEnd w:id="38"/>
     </w:p>
     <w:p>
       <w:r>
@@ -11841,11 +11897,11 @@
       <w:pPr>
         <w:pStyle w:val="Heading2"/>
       </w:pPr>
-      <w:bookmarkStart w:id="38" w:name="_Toc479772951"/>
+      <w:bookmarkStart w:id="39" w:name="_Toc479772951"/>
       <w:r>
         <w:t>Objectives</w:t>
       </w:r>
-      <w:bookmarkEnd w:id="38"/>
+      <w:bookmarkEnd w:id="39"/>
     </w:p>
     <w:p>
       <w:r>
@@ -11856,11 +11912,11 @@
       <w:pPr>
         <w:pStyle w:val="Heading2"/>
       </w:pPr>
-      <w:bookmarkStart w:id="39" w:name="_Toc479772952"/>
+      <w:bookmarkStart w:id="40" w:name="_Toc479772952"/>
       <w:r>
         <w:t>Assumptions</w:t>
       </w:r>
-      <w:bookmarkEnd w:id="39"/>
+      <w:bookmarkEnd w:id="40"/>
     </w:p>
     <w:p>
       <w:r>
@@ -11879,12 +11935,12 @@
       <w:pPr>
         <w:pStyle w:val="Heading2"/>
       </w:pPr>
-      <w:bookmarkStart w:id="40" w:name="_Toc479772953"/>
+      <w:bookmarkStart w:id="41" w:name="_Toc479772953"/>
       <w:r>
         <w:lastRenderedPageBreak/>
         <w:t>Restrictions</w:t>
       </w:r>
-      <w:bookmarkEnd w:id="40"/>
+      <w:bookmarkEnd w:id="41"/>
     </w:p>
     <w:p>
       <w:r>
@@ -11895,11 +11951,11 @@
       <w:pPr>
         <w:pStyle w:val="Heading2"/>
       </w:pPr>
-      <w:bookmarkStart w:id="41" w:name="_Toc479772954"/>
+      <w:bookmarkStart w:id="42" w:name="_Toc479772954"/>
       <w:r>
         <w:t>Summary</w:t>
       </w:r>
-      <w:bookmarkEnd w:id="41"/>
+      <w:bookmarkEnd w:id="42"/>
     </w:p>
     <w:p>
       <w:r>
@@ -11912,22 +11968,22 @@
       <w:pPr>
         <w:pStyle w:val="Heading1"/>
       </w:pPr>
-      <w:bookmarkStart w:id="42" w:name="_Toc479772955"/>
+      <w:bookmarkStart w:id="43" w:name="_Toc479772955"/>
       <w:r>
         <w:lastRenderedPageBreak/>
         <w:t>Simulation</w:t>
       </w:r>
-      <w:bookmarkEnd w:id="42"/>
+      <w:bookmarkEnd w:id="43"/>
     </w:p>
     <w:p>
       <w:pPr>
         <w:pStyle w:val="Heading2"/>
       </w:pPr>
-      <w:bookmarkStart w:id="43" w:name="_Toc479772956"/>
+      <w:bookmarkStart w:id="44" w:name="_Toc479772956"/>
       <w:r>
         <w:t>Introduction</w:t>
       </w:r>
-      <w:bookmarkEnd w:id="43"/>
+      <w:bookmarkEnd w:id="44"/>
     </w:p>
     <w:p>
       <w:r>
@@ -11944,16 +12000,73 @@
       <w:pPr>
         <w:pStyle w:val="Heading2"/>
       </w:pPr>
-      <w:bookmarkStart w:id="44" w:name="_Toc479772957"/>
+      <w:bookmarkStart w:id="45" w:name="_Toc479772957"/>
+      <w:r>
+        <w:t>OMNeT++</w:t>
+      </w:r>
+      <w:bookmarkEnd w:id="45"/>
+    </w:p>
+    <w:p>
+      <w:r>
+        <w:t>…</w:t>
+      </w:r>
+    </w:p>
+    <w:p>
+      <w:pPr>
+        <w:pStyle w:val="Heading2"/>
+      </w:pPr>
+      <w:bookmarkStart w:id="46" w:name="_Toc479772958"/>
+      <w:r>
+        <w:t>Protocol Implementation</w:t>
+      </w:r>
+      <w:bookmarkEnd w:id="46"/>
+    </w:p>
+    <w:p>
+      <w:r>
+        <w:t>…</w:t>
+      </w:r>
+    </w:p>
+    <w:p>
+      <w:pPr>
+        <w:pStyle w:val="Heading2"/>
+      </w:pPr>
+      <w:bookmarkStart w:id="47" w:name="_Toc479772959"/>
+      <w:r>
+        <w:t xml:space="preserve">Simulation </w:t>
+      </w:r>
+      <w:r>
+        <w:t>Design</w:t>
+      </w:r>
+      <w:bookmarkEnd w:id="47"/>
+    </w:p>
+    <w:p>
+      <w:r>
+        <w:t xml:space="preserve">… </w:t>
+      </w:r>
+      <w:r>
+        <w:t xml:space="preserve">Assumptions, </w:t>
+      </w:r>
       <w:proofErr w:type="spellStart"/>
       <w:r>
-        <w:t>OMNeT</w:t>
+        <w:t>simplications</w:t>
       </w:r>
       <w:proofErr w:type="spellEnd"/>
       <w:r>
-        <w:t>++</w:t>
-      </w:r>
-      <w:bookmarkEnd w:id="44"/>
+        <w:t xml:space="preserve"> etc. </w:t>
+      </w:r>
+    </w:p>
+    <w:p>
+      <w:pPr>
+        <w:pStyle w:val="Heading2"/>
+      </w:pPr>
+      <w:bookmarkStart w:id="48" w:name="_Toc479772960"/>
+      <w:r>
+        <w:t>Simulation</w:t>
+      </w:r>
+      <w:r>
+        <w:t xml:space="preserve"> Analysis</w:t>
+      </w:r>
+      <w:bookmarkEnd w:id="48"/>
     </w:p>
     <w:p>
       <w:r>
@@ -11964,11 +12077,11 @@
       <w:pPr>
         <w:pStyle w:val="Heading2"/>
       </w:pPr>
-      <w:bookmarkStart w:id="45" w:name="_Toc479772958"/>
-      <w:r>
-        <w:t>Protocol Implementation</w:t>
-      </w:r>
-      <w:bookmarkEnd w:id="45"/>
+      <w:bookmarkStart w:id="49" w:name="_Toc479772961"/>
+      <w:r>
+        <w:t>Discussion</w:t>
+      </w:r>
+      <w:bookmarkEnd w:id="49"/>
     </w:p>
     <w:p>
       <w:r>
@@ -11977,86 +12090,24 @@
     </w:p>
     <w:p>
       <w:pPr>
-        <w:pStyle w:val="Heading2"/>
-      </w:pPr>
-      <w:bookmarkStart w:id="46" w:name="_Toc479772959"/>
-      <w:r>
-        <w:t xml:space="preserve">Simulation </w:t>
-      </w:r>
-      <w:r>
-        <w:t>Design</w:t>
-      </w:r>
-      <w:bookmarkEnd w:id="46"/>
-    </w:p>
-    <w:p>
-      <w:r>
-        <w:t xml:space="preserve">… </w:t>
-      </w:r>
-      <w:r>
-        <w:t xml:space="preserve">Assumptions, </w:t>
-      </w:r>
-      <w:proofErr w:type="spellStart"/>
-      <w:r>
-        <w:t>simplications</w:t>
-      </w:r>
-      <w:proofErr w:type="spellEnd"/>
-      <w:r>
-        <w:t xml:space="preserve"> etc. </w:t>
-      </w:r>
-    </w:p>
-    <w:p>
-      <w:pPr>
-        <w:pStyle w:val="Heading2"/>
-      </w:pPr>
-      <w:bookmarkStart w:id="47" w:name="_Toc479772960"/>
-      <w:r>
-        <w:t>Simulation</w:t>
-      </w:r>
-      <w:r>
-        <w:t xml:space="preserve"> Analysis</w:t>
-      </w:r>
-      <w:bookmarkEnd w:id="47"/>
-    </w:p>
-    <w:p>
-      <w:r>
-        <w:t>…</w:t>
-      </w:r>
-    </w:p>
-    <w:p>
-      <w:pPr>
-        <w:pStyle w:val="Heading2"/>
-      </w:pPr>
-      <w:bookmarkStart w:id="48" w:name="_Toc479772961"/>
-      <w:r>
-        <w:t>Discussion</w:t>
-      </w:r>
-      <w:bookmarkEnd w:id="48"/>
-    </w:p>
-    <w:p>
-      <w:r>
-        <w:t>…</w:t>
-      </w:r>
-    </w:p>
-    <w:p>
-      <w:pPr>
         <w:pStyle w:val="Heading1"/>
       </w:pPr>
-      <w:bookmarkStart w:id="49" w:name="_Toc479772962"/>
+      <w:bookmarkStart w:id="50" w:name="_Toc479772962"/>
       <w:r>
         <w:lastRenderedPageBreak/>
         <w:t>Results</w:t>
       </w:r>
-      <w:bookmarkEnd w:id="49"/>
+      <w:bookmarkEnd w:id="50"/>
     </w:p>
     <w:p>
       <w:pPr>
         <w:pStyle w:val="Heading2"/>
       </w:pPr>
-      <w:bookmarkStart w:id="50" w:name="_Toc479772963"/>
+      <w:bookmarkStart w:id="51" w:name="_Toc479772963"/>
       <w:r>
         <w:t>Introduction</w:t>
       </w:r>
-      <w:bookmarkEnd w:id="50"/>
+      <w:bookmarkEnd w:id="51"/>
     </w:p>
     <w:p>
       <w:r>
@@ -12067,11 +12118,11 @@
       <w:pPr>
         <w:pStyle w:val="Heading2"/>
       </w:pPr>
-      <w:bookmarkStart w:id="51" w:name="_Toc479772964"/>
+      <w:bookmarkStart w:id="52" w:name="_Toc479772964"/>
       <w:r>
         <w:t>Key Metrics</w:t>
       </w:r>
-      <w:bookmarkEnd w:id="51"/>
+      <w:bookmarkEnd w:id="52"/>
     </w:p>
     <w:p>
       <w:r>
@@ -12082,11 +12133,11 @@
       <w:pPr>
         <w:pStyle w:val="Heading2"/>
       </w:pPr>
-      <w:bookmarkStart w:id="52" w:name="_Toc479772965"/>
+      <w:bookmarkStart w:id="53" w:name="_Toc479772965"/>
       <w:r>
         <w:t>Simulation Results</w:t>
       </w:r>
-      <w:bookmarkEnd w:id="52"/>
+      <w:bookmarkEnd w:id="53"/>
     </w:p>
     <w:p>
       <w:r>
@@ -12097,14 +12148,14 @@
       <w:pPr>
         <w:pStyle w:val="Heading3"/>
       </w:pPr>
-      <w:bookmarkStart w:id="53" w:name="_Toc479772966"/>
+      <w:bookmarkStart w:id="54" w:name="_Toc479772966"/>
       <w:r>
         <w:t>Scenario</w:t>
       </w:r>
       <w:r>
         <w:t xml:space="preserve"> 1</w:t>
       </w:r>
-      <w:bookmarkEnd w:id="53"/>
+      <w:bookmarkEnd w:id="54"/>
     </w:p>
     <w:p>
       <w:r>
@@ -12115,14 +12166,14 @@
       <w:pPr>
         <w:pStyle w:val="Heading3"/>
       </w:pPr>
-      <w:bookmarkStart w:id="54" w:name="_Toc479772967"/>
+      <w:bookmarkStart w:id="55" w:name="_Toc479772967"/>
       <w:r>
         <w:t xml:space="preserve">Scenario </w:t>
       </w:r>
       <w:r>
         <w:t>2</w:t>
       </w:r>
-      <w:bookmarkEnd w:id="54"/>
+      <w:bookmarkEnd w:id="55"/>
     </w:p>
     <w:p>
       <w:r>
@@ -12133,14 +12184,14 @@
       <w:pPr>
         <w:pStyle w:val="Heading3"/>
       </w:pPr>
-      <w:bookmarkStart w:id="55" w:name="_Toc479772968"/>
+      <w:bookmarkStart w:id="56" w:name="_Toc479772968"/>
       <w:r>
         <w:t>Scenario</w:t>
       </w:r>
       <w:r>
         <w:t xml:space="preserve"> 3</w:t>
       </w:r>
-      <w:bookmarkEnd w:id="55"/>
+      <w:bookmarkEnd w:id="56"/>
     </w:p>
     <w:p>
       <w:r>
@@ -12151,22 +12202,22 @@
       <w:pPr>
         <w:pStyle w:val="Heading1"/>
       </w:pPr>
-      <w:bookmarkStart w:id="56" w:name="_Toc479772969"/>
+      <w:bookmarkStart w:id="57" w:name="_Toc479772969"/>
       <w:r>
         <w:lastRenderedPageBreak/>
         <w:t>Conclusions</w:t>
       </w:r>
-      <w:bookmarkEnd w:id="56"/>
+      <w:bookmarkEnd w:id="57"/>
     </w:p>
     <w:p>
       <w:pPr>
         <w:pStyle w:val="Heading2"/>
       </w:pPr>
-      <w:bookmarkStart w:id="57" w:name="_Toc479772970"/>
+      <w:bookmarkStart w:id="58" w:name="_Toc479772970"/>
       <w:r>
         <w:t>Discussion</w:t>
       </w:r>
-      <w:bookmarkEnd w:id="57"/>
+      <w:bookmarkEnd w:id="58"/>
     </w:p>
     <w:p>
       <w:r>
@@ -12177,11 +12228,11 @@
       <w:pPr>
         <w:pStyle w:val="Heading2"/>
       </w:pPr>
-      <w:bookmarkStart w:id="58" w:name="_Toc479772971"/>
+      <w:bookmarkStart w:id="59" w:name="_Toc479772971"/>
       <w:r>
         <w:t>Future Work</w:t>
       </w:r>
-      <w:bookmarkEnd w:id="58"/>
+      <w:bookmarkEnd w:id="59"/>
     </w:p>
     <w:p>
       <w:r>
@@ -14019,8 +14070,6 @@
       <w:r>
         <w:fldChar w:fldCharType="end"/>
       </w:r>
-      <w:bookmarkStart w:id="59" w:name="_GoBack"/>
-      <w:bookmarkEnd w:id="59"/>
     </w:p>
     <w:sectPr>
       <w:headerReference w:type="default" r:id="rId27"/>
@@ -14152,7 +14201,7 @@
       <w:rPr>
         <w:noProof/>
       </w:rPr>
-      <w:t>11</w:t>
+      <w:t>18</w:t>
     </w:r>
     <w:r>
       <w:rPr>
@@ -16055,7 +16104,6 @@
   <w:style w:type="character" w:default="1" w:styleId="DefaultParagraphFont">
     <w:name w:val="Default Paragraph Font"/>
     <w:uiPriority w:val="1"/>
-    <w:semiHidden/>
     <w:unhideWhenUsed/>
   </w:style>
   <w:style w:type="table" w:default="1" w:styleId="TableNormal">
@@ -20730,7 +20778,7 @@
 </file>
 
 <file path=customXml/itemProps1.xml><?xml version="1.0" encoding="utf-8"?>
-<ds:datastoreItem xmlns:ds="http://schemas.openxmlformats.org/officeDocument/2006/customXml" ds:itemID="{B40FB0CF-F68E-4356-9FDD-F163DB9F1D70}">
+<ds:datastoreItem xmlns:ds="http://schemas.openxmlformats.org/officeDocument/2006/customXml" ds:itemID="{4C8B67B1-A165-43E0-BB0F-1C6ACD6F7EC2}">
   <ds:schemaRefs>
     <ds:schemaRef ds:uri="http://schemas.openxmlformats.org/officeDocument/2006/bibliography"/>
   </ds:schemaRefs>

</xml_diff>

<commit_message>
Add content on main WSN survey paper
</commit_message>
<xml_diff>
--- a/Thesis/Thesis.docx
+++ b/Thesis/Thesis.docx
@@ -6,6 +6,8 @@
       <w:pPr>
         <w:pStyle w:val="Centeredtexttitlepage"/>
       </w:pPr>
+      <w:bookmarkStart w:id="0" w:name="_GoBack"/>
+      <w:bookmarkEnd w:id="0"/>
       <w:r>
         <w:t>… CubeSat Networks …</w:t>
       </w:r>
@@ -138,12 +140,12 @@
       <w:pPr>
         <w:pStyle w:val="Chaptertitlenotnumbered"/>
       </w:pPr>
-      <w:bookmarkStart w:id="0" w:name="_Toc479772925"/>
+      <w:bookmarkStart w:id="1" w:name="_Toc479772925"/>
       <w:r>
         <w:lastRenderedPageBreak/>
         <w:t>Acknowledgments</w:t>
       </w:r>
-      <w:bookmarkEnd w:id="0"/>
+      <w:bookmarkEnd w:id="1"/>
     </w:p>
     <w:p>
       <w:r>
@@ -159,12 +161,12 @@
       <w:pPr>
         <w:pStyle w:val="Chaptertitlenotnumbered"/>
       </w:pPr>
-      <w:bookmarkStart w:id="1" w:name="_Toc479772926"/>
+      <w:bookmarkStart w:id="2" w:name="_Toc479772926"/>
       <w:r>
         <w:lastRenderedPageBreak/>
         <w:t>Abstract</w:t>
       </w:r>
-      <w:bookmarkEnd w:id="1"/>
+      <w:bookmarkEnd w:id="2"/>
     </w:p>
     <w:p>
       <w:r>
@@ -1124,7 +1126,7 @@
         <w:rPr>
           <w:noProof/>
         </w:rPr>
-        <w:t>35</w:t>
+        <w:t>38</w:t>
       </w:r>
       <w:r>
         <w:rPr>
@@ -1183,7 +1185,7 @@
         <w:rPr>
           <w:noProof/>
         </w:rPr>
-        <w:t>36</w:t>
+        <w:t>39</w:t>
       </w:r>
       <w:r>
         <w:rPr>
@@ -1528,7 +1530,7 @@
         <w:rPr>
           <w:noProof/>
         </w:rPr>
-        <w:t>37</w:t>
+        <w:t>40</w:t>
       </w:r>
       <w:r>
         <w:rPr>
@@ -1587,7 +1589,7 @@
         <w:rPr>
           <w:noProof/>
         </w:rPr>
-        <w:t>38</w:t>
+        <w:t>41</w:t>
       </w:r>
       <w:r>
         <w:rPr>
@@ -1646,7 +1648,7 @@
         <w:rPr>
           <w:noProof/>
         </w:rPr>
-        <w:t>39</w:t>
+        <w:t>42</w:t>
       </w:r>
       <w:r>
         <w:rPr>
@@ -1705,7 +1707,7 @@
         <w:rPr>
           <w:noProof/>
         </w:rPr>
-        <w:t>39</w:t>
+        <w:t>42</w:t>
       </w:r>
       <w:r>
         <w:rPr>
@@ -1764,7 +1766,7 @@
         <w:rPr>
           <w:noProof/>
         </w:rPr>
-        <w:t>39</w:t>
+        <w:t>42</w:t>
       </w:r>
       <w:r>
         <w:rPr>
@@ -1823,7 +1825,7 @@
         <w:rPr>
           <w:noProof/>
         </w:rPr>
-        <w:t>39</w:t>
+        <w:t>42</w:t>
       </w:r>
       <w:r>
         <w:rPr>
@@ -1882,7 +1884,7 @@
         <w:rPr>
           <w:noProof/>
         </w:rPr>
-        <w:t>40</w:t>
+        <w:t>43</w:t>
       </w:r>
       <w:r>
         <w:rPr>
@@ -1941,7 +1943,7 @@
         <w:rPr>
           <w:noProof/>
         </w:rPr>
-        <w:t>40</w:t>
+        <w:t>43</w:t>
       </w:r>
       <w:r>
         <w:rPr>
@@ -2000,7 +2002,7 @@
         <w:rPr>
           <w:noProof/>
         </w:rPr>
-        <w:t>41</w:t>
+        <w:t>44</w:t>
       </w:r>
       <w:r>
         <w:rPr>
@@ -2059,7 +2061,7 @@
         <w:rPr>
           <w:noProof/>
         </w:rPr>
-        <w:t>41</w:t>
+        <w:t>44</w:t>
       </w:r>
       <w:r>
         <w:rPr>
@@ -2118,7 +2120,7 @@
         <w:rPr>
           <w:noProof/>
         </w:rPr>
-        <w:t>41</w:t>
+        <w:t>44</w:t>
       </w:r>
       <w:r>
         <w:rPr>
@@ -2177,7 +2179,7 @@
         <w:rPr>
           <w:noProof/>
         </w:rPr>
-        <w:t>41</w:t>
+        <w:t>44</w:t>
       </w:r>
       <w:r>
         <w:rPr>
@@ -2236,7 +2238,7 @@
         <w:rPr>
           <w:noProof/>
         </w:rPr>
-        <w:t>41</w:t>
+        <w:t>44</w:t>
       </w:r>
       <w:r>
         <w:rPr>
@@ -2295,7 +2297,7 @@
         <w:rPr>
           <w:noProof/>
         </w:rPr>
-        <w:t>41</w:t>
+        <w:t>44</w:t>
       </w:r>
       <w:r>
         <w:rPr>
@@ -2354,7 +2356,7 @@
         <w:rPr>
           <w:noProof/>
         </w:rPr>
-        <w:t>41</w:t>
+        <w:t>44</w:t>
       </w:r>
       <w:r>
         <w:rPr>
@@ -2413,7 +2415,7 @@
         <w:rPr>
           <w:noProof/>
         </w:rPr>
-        <w:t>42</w:t>
+        <w:t>45</w:t>
       </w:r>
       <w:r>
         <w:rPr>
@@ -2472,7 +2474,7 @@
         <w:rPr>
           <w:noProof/>
         </w:rPr>
-        <w:t>42</w:t>
+        <w:t>45</w:t>
       </w:r>
       <w:r>
         <w:rPr>
@@ -2531,7 +2533,7 @@
         <w:rPr>
           <w:noProof/>
         </w:rPr>
-        <w:t>42</w:t>
+        <w:t>45</w:t>
       </w:r>
       <w:r>
         <w:rPr>
@@ -2591,7 +2593,7 @@
         <w:rPr>
           <w:noProof/>
         </w:rPr>
-        <w:t>42</w:t>
+        <w:t>45</w:t>
       </w:r>
       <w:r>
         <w:rPr>
@@ -2650,7 +2652,7 @@
         <w:rPr>
           <w:noProof/>
         </w:rPr>
-        <w:t>42</w:t>
+        <w:t>45</w:t>
       </w:r>
       <w:r>
         <w:rPr>
@@ -2709,7 +2711,7 @@
         <w:rPr>
           <w:noProof/>
         </w:rPr>
-        <w:t>42</w:t>
+        <w:t>45</w:t>
       </w:r>
       <w:r>
         <w:rPr>
@@ -2768,7 +2770,7 @@
         <w:rPr>
           <w:noProof/>
         </w:rPr>
-        <w:t>42</w:t>
+        <w:t>45</w:t>
       </w:r>
       <w:r>
         <w:rPr>
@@ -2827,7 +2829,7 @@
         <w:rPr>
           <w:noProof/>
         </w:rPr>
-        <w:t>43</w:t>
+        <w:t>46</w:t>
       </w:r>
       <w:r>
         <w:rPr>
@@ -2886,7 +2888,7 @@
         <w:rPr>
           <w:noProof/>
         </w:rPr>
-        <w:t>43</w:t>
+        <w:t>46</w:t>
       </w:r>
       <w:r>
         <w:rPr>
@@ -2945,7 +2947,7 @@
         <w:rPr>
           <w:noProof/>
         </w:rPr>
-        <w:t>43</w:t>
+        <w:t>46</w:t>
       </w:r>
       <w:r>
         <w:rPr>
@@ -2963,12 +2965,12 @@
       <w:pPr>
         <w:pStyle w:val="Chaptertitlenotnumbered"/>
       </w:pPr>
-      <w:bookmarkStart w:id="2" w:name="_Toc479772927"/>
+      <w:bookmarkStart w:id="3" w:name="_Toc479772927"/>
       <w:r>
         <w:lastRenderedPageBreak/>
         <w:t>Figures</w:t>
       </w:r>
-      <w:bookmarkEnd w:id="2"/>
+      <w:bookmarkEnd w:id="3"/>
     </w:p>
     <w:p>
       <w:pPr>
@@ -3012,7 +3014,7 @@
         <w:rPr>
           <w:noProof/>
         </w:rPr>
-        <w:instrText xml:space="preserve"> PAGEREF _Toc480374731 \h </w:instrText>
+        <w:instrText xml:space="preserve"> PAGEREF _Toc480454565 \h </w:instrText>
       </w:r>
       <w:r>
         <w:rPr>
@@ -3071,7 +3073,7 @@
         <w:rPr>
           <w:noProof/>
         </w:rPr>
-        <w:instrText xml:space="preserve"> PAGEREF _Toc480374732 \h </w:instrText>
+        <w:instrText xml:space="preserve"> PAGEREF _Toc480454566 \h </w:instrText>
       </w:r>
       <w:r>
         <w:rPr>
@@ -3130,7 +3132,7 @@
         <w:rPr>
           <w:noProof/>
         </w:rPr>
-        <w:instrText xml:space="preserve"> PAGEREF _Toc480374733 \h </w:instrText>
+        <w:instrText xml:space="preserve"> PAGEREF _Toc480454567 \h </w:instrText>
       </w:r>
       <w:r>
         <w:rPr>
@@ -3189,7 +3191,7 @@
         <w:rPr>
           <w:noProof/>
         </w:rPr>
-        <w:instrText xml:space="preserve"> PAGEREF _Toc480374734 \h </w:instrText>
+        <w:instrText xml:space="preserve"> PAGEREF _Toc480454568 \h </w:instrText>
       </w:r>
       <w:r>
         <w:rPr>
@@ -3248,7 +3250,7 @@
         <w:rPr>
           <w:noProof/>
         </w:rPr>
-        <w:instrText xml:space="preserve"> PAGEREF _Toc480374735 \h </w:instrText>
+        <w:instrText xml:space="preserve"> PAGEREF _Toc480454569 \h </w:instrText>
       </w:r>
       <w:r>
         <w:rPr>
@@ -3289,7 +3291,7 @@
         <w:rPr>
           <w:noProof/>
         </w:rPr>
-        <w:t>Figure 6 An illustration of the dedicated secondary payload deployers built into the “Orion Stage Adapter” of NASA’s upcoming Space Launch System. Existing launch vehicles are generally retroactively fitted with such deployers.</w:t>
+        <w:t>Figure 6 An illustration of the dedicated secondary payload deployers built into the “Orion Stage Adapter” of NASA’s upcoming Space Launch System. Existing launch vehicles are generally retroactively fitted with such deployers. Image Credit: NASA.</w:t>
       </w:r>
       <w:r>
         <w:rPr>
@@ -3307,7 +3309,7 @@
         <w:rPr>
           <w:noProof/>
         </w:rPr>
-        <w:instrText xml:space="preserve"> PAGEREF _Toc480374736 \h </w:instrText>
+        <w:instrText xml:space="preserve"> PAGEREF _Toc480454570 \h </w:instrText>
       </w:r>
       <w:r>
         <w:rPr>
@@ -3366,7 +3368,7 @@
         <w:rPr>
           <w:noProof/>
         </w:rPr>
-        <w:instrText xml:space="preserve"> PAGEREF _Toc480374737 \h </w:instrText>
+        <w:instrText xml:space="preserve"> PAGEREF _Toc480454571 \h </w:instrText>
       </w:r>
       <w:r>
         <w:rPr>
@@ -3425,7 +3427,7 @@
         <w:rPr>
           <w:noProof/>
         </w:rPr>
-        <w:instrText xml:space="preserve"> PAGEREF _Toc480374738 \h </w:instrText>
+        <w:instrText xml:space="preserve"> PAGEREF _Toc480454572 \h </w:instrText>
       </w:r>
       <w:r>
         <w:rPr>
@@ -3484,7 +3486,7 @@
         <w:rPr>
           <w:noProof/>
         </w:rPr>
-        <w:instrText xml:space="preserve"> PAGEREF _Toc480374739 \h </w:instrText>
+        <w:instrText xml:space="preserve"> PAGEREF _Toc480454573 \h </w:instrText>
       </w:r>
       <w:r>
         <w:rPr>
@@ -3544,7 +3546,7 @@
         <w:rPr>
           <w:noProof/>
         </w:rPr>
-        <w:instrText xml:space="preserve"> PAGEREF _Toc480374740 \h </w:instrText>
+        <w:instrText xml:space="preserve"> PAGEREF _Toc480454574 \h </w:instrText>
       </w:r>
       <w:r>
         <w:rPr>
@@ -3603,7 +3605,7 @@
         <w:rPr>
           <w:noProof/>
         </w:rPr>
-        <w:instrText xml:space="preserve"> PAGEREF _Toc480374741 \h </w:instrText>
+        <w:instrText xml:space="preserve"> PAGEREF _Toc480454575 \h </w:instrText>
       </w:r>
       <w:r>
         <w:rPr>
@@ -3641,14 +3643,24 @@
       <w:pPr>
         <w:pStyle w:val="Chaptertitlenotnumbered"/>
       </w:pPr>
-      <w:bookmarkStart w:id="3" w:name="_Toc479772928"/>
+      <w:bookmarkStart w:id="4" w:name="_Toc479772928"/>
       <w:r>
         <w:lastRenderedPageBreak/>
         <w:t>Tables</w:t>
       </w:r>
-      <w:bookmarkEnd w:id="3"/>
-    </w:p>
-    <w:p>
+      <w:bookmarkEnd w:id="4"/>
+    </w:p>
+    <w:p>
+      <w:pPr>
+        <w:pStyle w:val="TableofFigures"/>
+        <w:rPr>
+          <w:rFonts w:asciiTheme="minorHAnsi" w:eastAsiaTheme="minorEastAsia" w:hAnsiTheme="minorHAnsi" w:cstheme="minorBidi"/>
+          <w:noProof/>
+          <w:sz w:val="22"/>
+          <w:szCs w:val="22"/>
+          <w:lang w:val="en-US"/>
+        </w:rPr>
+      </w:pPr>
       <w:r>
         <w:fldChar w:fldCharType="begin"/>
       </w:r>
@@ -3660,12 +3672,103 @@
       </w:r>
       <w:r>
         <w:rPr>
-          <w:b/>
-          <w:bCs/>
-          <w:noProof/>
+          <w:noProof/>
+        </w:rPr>
+        <w:t>Table 1 The requirements of several WSN application domain. RT – Round Trip, QoS – Quality of Service. Image Credit: [66]</w:t>
+      </w:r>
+      <w:r>
+        <w:rPr>
+          <w:noProof/>
+        </w:rPr>
+        <w:tab/>
+      </w:r>
+      <w:r>
+        <w:rPr>
+          <w:noProof/>
+        </w:rPr>
+        <w:fldChar w:fldCharType="begin"/>
+      </w:r>
+      <w:r>
+        <w:rPr>
+          <w:noProof/>
+        </w:rPr>
+        <w:instrText xml:space="preserve"> PAGEREF _Toc480454554 \h </w:instrText>
+      </w:r>
+      <w:r>
+        <w:rPr>
+          <w:noProof/>
+        </w:rPr>
+      </w:r>
+      <w:r>
+        <w:rPr>
+          <w:noProof/>
+        </w:rPr>
+        <w:fldChar w:fldCharType="separate"/>
+      </w:r>
+      <w:r>
+        <w:rPr>
+          <w:noProof/>
+        </w:rPr>
+        <w:t>35</w:t>
+      </w:r>
+      <w:r>
+        <w:rPr>
+          <w:noProof/>
+        </w:rPr>
+        <w:fldChar w:fldCharType="end"/>
+      </w:r>
+    </w:p>
+    <w:p>
+      <w:pPr>
+        <w:pStyle w:val="TableofFigures"/>
+        <w:rPr>
+          <w:rFonts w:asciiTheme="minorHAnsi" w:eastAsiaTheme="minorEastAsia" w:hAnsiTheme="minorHAnsi" w:cstheme="minorBidi"/>
+          <w:noProof/>
+          <w:sz w:val="22"/>
+          <w:szCs w:val="22"/>
           <w:lang w:val="en-US"/>
         </w:rPr>
-        <w:t>No table of figures entries found.</w:t>
+      </w:pPr>
+      <w:r>
+        <w:rPr>
+          <w:noProof/>
+        </w:rPr>
+        <w:t>Table 2 An extension of Rault et. al’s table shown in Table 1 to include a number of CSN applications. ET – Extra-Terrestrial. ET Science examples: measuring solar radiation, performance astronomical measurements etc.</w:t>
+      </w:r>
+      <w:r>
+        <w:rPr>
+          <w:noProof/>
+        </w:rPr>
+        <w:tab/>
+      </w:r>
+      <w:r>
+        <w:rPr>
+          <w:noProof/>
+        </w:rPr>
+        <w:fldChar w:fldCharType="begin"/>
+      </w:r>
+      <w:r>
+        <w:rPr>
+          <w:noProof/>
+        </w:rPr>
+        <w:instrText xml:space="preserve"> PAGEREF _Toc480454555 \h </w:instrText>
+      </w:r>
+      <w:r>
+        <w:rPr>
+          <w:noProof/>
+        </w:rPr>
+      </w:r>
+      <w:r>
+        <w:rPr>
+          <w:noProof/>
+        </w:rPr>
+        <w:fldChar w:fldCharType="separate"/>
+      </w:r>
+      <w:r>
+        <w:rPr>
+          <w:noProof/>
+        </w:rPr>
+        <w:t>35</w:t>
       </w:r>
       <w:r>
         <w:rPr>
@@ -3675,15 +3778,23 @@
       </w:r>
     </w:p>
     <w:p>
+      <w:r>
+        <w:rPr>
+          <w:noProof/>
+        </w:rPr>
+        <w:fldChar w:fldCharType="end"/>
+      </w:r>
+    </w:p>
+    <w:p>
       <w:pPr>
         <w:pStyle w:val="Chaptertitlenotnumbered"/>
       </w:pPr>
-      <w:bookmarkStart w:id="4" w:name="_Toc479772929"/>
+      <w:bookmarkStart w:id="5" w:name="_Toc479772929"/>
       <w:r>
         <w:lastRenderedPageBreak/>
         <w:t>Abbreviations</w:t>
       </w:r>
-      <w:bookmarkEnd w:id="4"/>
+      <w:bookmarkEnd w:id="5"/>
     </w:p>
     <w:p>
       <w:r>
@@ -3887,12 +3998,12 @@
       <w:pPr>
         <w:pStyle w:val="Heading1"/>
       </w:pPr>
-      <w:bookmarkStart w:id="5" w:name="_Toc479772930"/>
+      <w:bookmarkStart w:id="6" w:name="_Toc479772930"/>
       <w:r>
         <w:lastRenderedPageBreak/>
         <w:t>Introduction</w:t>
       </w:r>
-      <w:bookmarkEnd w:id="5"/>
+      <w:bookmarkEnd w:id="6"/>
     </w:p>
     <w:p>
       <w:r>
@@ -3951,11 +4062,11 @@
       <w:r>
         <w:t xml:space="preserve"> </w:t>
       </w:r>
-      <w:bookmarkStart w:id="6" w:name="_Toc479772931"/>
+      <w:bookmarkStart w:id="7" w:name="_Toc479772931"/>
       <w:r>
         <w:t>Background</w:t>
       </w:r>
-      <w:bookmarkEnd w:id="6"/>
+      <w:bookmarkEnd w:id="7"/>
     </w:p>
     <w:p>
       <w:r>
@@ -4166,8 +4277,8 @@
       <w:pPr>
         <w:pStyle w:val="Figurecaption"/>
       </w:pPr>
-      <w:bookmarkStart w:id="7" w:name="_Ref480372656"/>
-      <w:bookmarkStart w:id="8" w:name="_Toc480374731"/>
+      <w:bookmarkStart w:id="8" w:name="_Ref480372656"/>
+      <w:bookmarkStart w:id="9" w:name="_Toc480454565"/>
       <w:r>
         <w:t xml:space="preserve">Figure </w:t>
       </w:r>
@@ -4192,7 +4303,7 @@
         </w:rPr>
         <w:fldChar w:fldCharType="end"/>
       </w:r>
-      <w:bookmarkEnd w:id="7"/>
+      <w:bookmarkEnd w:id="8"/>
       <w:r>
         <w:t xml:space="preserve"> A projection of unit costs to LEO as the number of launch</w:t>
       </w:r>
@@ -4211,7 +4322,7 @@
       <w:r>
         <w:t>. Image Credit: ARK Investment Management LLC.</w:t>
       </w:r>
-      <w:bookmarkEnd w:id="8"/>
+      <w:bookmarkEnd w:id="9"/>
     </w:p>
     <w:p>
       <w:r>
@@ -4335,8 +4446,8 @@
       <w:pPr>
         <w:pStyle w:val="Figurecaption"/>
       </w:pPr>
-      <w:bookmarkStart w:id="9" w:name="_Ref480373065"/>
-      <w:bookmarkStart w:id="10" w:name="_Toc480374732"/>
+      <w:bookmarkStart w:id="10" w:name="_Ref480373065"/>
+      <w:bookmarkStart w:id="11" w:name="_Toc480454566"/>
       <w:r>
         <w:t xml:space="preserve">Figure </w:t>
       </w:r>
@@ -4361,11 +4472,11 @@
         </w:rPr>
         <w:fldChar w:fldCharType="end"/>
       </w:r>
-      <w:bookmarkEnd w:id="9"/>
+      <w:bookmarkEnd w:id="10"/>
       <w:r>
         <w:t xml:space="preserve"> An illustration of the CubeSat form factor and a deployment approach. Here CubeSats are deployed prior to delivery of the primary payload using a dispenser attached to the final stage of the launch vehicle. Image Credit: United Launch Alliance</w:t>
       </w:r>
-      <w:bookmarkEnd w:id="10"/>
+      <w:bookmarkEnd w:id="11"/>
       <w:r>
         <w:t xml:space="preserve"> </w:t>
       </w:r>
@@ -5348,8 +5459,8 @@
       <w:pPr>
         <w:pStyle w:val="Figurecaption"/>
       </w:pPr>
-      <w:bookmarkStart w:id="11" w:name="_Ref480373241"/>
-      <w:bookmarkStart w:id="12" w:name="_Toc480374733"/>
+      <w:bookmarkStart w:id="12" w:name="_Ref480373241"/>
+      <w:bookmarkStart w:id="13" w:name="_Toc480454567"/>
       <w:r>
         <w:t xml:space="preserve">Figure </w:t>
       </w:r>
@@ -5374,7 +5485,7 @@
         </w:rPr>
         <w:fldChar w:fldCharType="end"/>
       </w:r>
-      <w:bookmarkEnd w:id="11"/>
+      <w:bookmarkEnd w:id="12"/>
       <w:r>
         <w:t xml:space="preserve"> An illustration of EDSN </w:t>
       </w:r>
@@ -5393,7 +5504,7 @@
       <w:r>
         <w:t>.</w:t>
       </w:r>
-      <w:bookmarkEnd w:id="12"/>
+      <w:bookmarkEnd w:id="13"/>
     </w:p>
     <w:p>
       <w:r>
@@ -5489,11 +5600,11 @@
       <w:r>
         <w:t xml:space="preserve"> </w:t>
       </w:r>
-      <w:bookmarkStart w:id="13" w:name="_Toc479772932"/>
+      <w:bookmarkStart w:id="14" w:name="_Toc479772932"/>
       <w:r>
         <w:t>Objectives</w:t>
       </w:r>
-      <w:bookmarkEnd w:id="13"/>
+      <w:bookmarkEnd w:id="14"/>
     </w:p>
     <w:p>
       <w:r>
@@ -5718,7 +5829,7 @@
       <w:pPr>
         <w:pStyle w:val="Figurecaption"/>
       </w:pPr>
-      <w:bookmarkStart w:id="14" w:name="_Toc480374734"/>
+      <w:bookmarkStart w:id="15" w:name="_Toc480454568"/>
       <w:r>
         <w:t xml:space="preserve">Figure </w:t>
       </w:r>
@@ -5746,7 +5857,7 @@
       <w:r>
         <w:t xml:space="preserve"> A basic illustration of a multi-hop CSN in orbit. S2S links are shown in blue while the S2G link is shown in red.</w:t>
       </w:r>
-      <w:bookmarkEnd w:id="14"/>
+      <w:bookmarkEnd w:id="15"/>
     </w:p>
     <w:p>
       <w:r>
@@ -5936,11 +6047,11 @@
       <w:r>
         <w:t xml:space="preserve"> </w:t>
       </w:r>
-      <w:bookmarkStart w:id="15" w:name="_Toc479772933"/>
+      <w:bookmarkStart w:id="16" w:name="_Toc479772933"/>
       <w:r>
         <w:t>Thesis Structure</w:t>
       </w:r>
-      <w:bookmarkEnd w:id="15"/>
+      <w:bookmarkEnd w:id="16"/>
     </w:p>
     <w:p>
       <w:r>
@@ -6011,12 +6122,7 @@
         <w:t xml:space="preserve">Proposed Protocols </w:t>
       </w:r>
       <w:r>
-        <w:t>chapter following directly from the State of the Art chapter, this chapter identifies key points within the state of the art. These points serve as the basis to the final protocol design intended to address the PvTP challenge. In some cases, references are made to restrictions placed open protocol design which are discussed further in the Simulation chapter. In parallel to the justification of design choices, this chapter presents in-depth explanations and illustrations of the final protocols. This chapter serves as a bridge between the State of the Art and Simulation chapters. It draws from both i</w:t>
-      </w:r>
-      <w:bookmarkStart w:id="16" w:name="_GoBack"/>
-      <w:bookmarkEnd w:id="16"/>
-      <w:r>
-        <w:t xml:space="preserve">n order to describe and justify, as clearly as possible, this work’s approach to the PvTP challenge.   </w:t>
+        <w:t xml:space="preserve">chapter following directly from the State of the Art chapter, this chapter identifies key points within the state of the art. These points serve as the basis to the final protocol design intended to address the PvTP challenge. In some cases, references are made to restrictions placed open protocol design which are discussed further in the Simulation chapter. In parallel to the justification of design choices, this chapter presents in-depth explanations and illustrations of the final protocols. This chapter serves as a bridge between the State of the Art and Simulation chapters. It draws from both in order to describe and justify, as clearly as possible, this work’s approach to the PvTP challenge.   </w:t>
       </w:r>
     </w:p>
     <w:p>
@@ -6857,7 +6963,7 @@
       <w:pPr>
         <w:pStyle w:val="Figurecaption"/>
       </w:pPr>
-      <w:bookmarkStart w:id="19" w:name="_Toc480374735"/>
+      <w:bookmarkStart w:id="19" w:name="_Toc480454569"/>
       <w:r>
         <w:t xml:space="preserve">Figure </w:t>
       </w:r>
@@ -7123,7 +7229,7 @@
       <w:pPr>
         <w:pStyle w:val="Figurecaption"/>
       </w:pPr>
-      <w:bookmarkStart w:id="20" w:name="_Toc480374736"/>
+      <w:bookmarkStart w:id="20" w:name="_Toc480454570"/>
       <w:r>
         <w:t xml:space="preserve">Figure </w:t>
       </w:r>
@@ -7176,15 +7282,12 @@
         <w:t>Existing</w:t>
       </w:r>
       <w:r>
-        <w:t xml:space="preserve"> launch vehicles are generally retroactively fitted with such deployers.</w:t>
+        <w:t xml:space="preserve"> launch vehicles are generally retroactively fitted with such deployers. </w:t>
+      </w:r>
+      <w:r>
+        <w:t>Image Credit: NASA.</w:t>
       </w:r>
       <w:bookmarkEnd w:id="20"/>
-      <w:r>
-        <w:t xml:space="preserve"> </w:t>
-      </w:r>
-      <w:r>
-        <w:t>Image Credit: NASA.</w:t>
-      </w:r>
     </w:p>
     <w:p>
       <w:pPr>
@@ -7775,7 +7878,7 @@
       <w:pPr>
         <w:pStyle w:val="Figurecaption"/>
       </w:pPr>
-      <w:bookmarkStart w:id="22" w:name="_Toc480374737"/>
+      <w:bookmarkStart w:id="22" w:name="_Toc480454571"/>
       <w:r>
         <w:t xml:space="preserve">Figure </w:t>
       </w:r>
@@ -8157,7 +8260,7 @@
       <w:pPr>
         <w:pStyle w:val="Figurecaption"/>
       </w:pPr>
-      <w:bookmarkStart w:id="23" w:name="_Toc480374738"/>
+      <w:bookmarkStart w:id="23" w:name="_Toc480454572"/>
       <w:r>
         <w:t xml:space="preserve">Figure </w:t>
       </w:r>
@@ -8857,7 +8960,7 @@
         <w:pStyle w:val="Figurecaption"/>
       </w:pPr>
       <w:bookmarkStart w:id="25" w:name="_Ref480373880"/>
-      <w:bookmarkStart w:id="26" w:name="_Toc480374739"/>
+      <w:bookmarkStart w:id="26" w:name="_Toc480454573"/>
       <w:r>
         <w:t xml:space="preserve">Figure </w:t>
       </w:r>
@@ -9738,7 +9841,7 @@
         <w:pStyle w:val="Figurecaption"/>
       </w:pPr>
       <w:bookmarkStart w:id="27" w:name="_Ref480374365"/>
-      <w:bookmarkStart w:id="28" w:name="_Toc480374740"/>
+      <w:bookmarkStart w:id="28" w:name="_Toc480454574"/>
       <w:r>
         <w:t xml:space="preserve">Figure </w:t>
       </w:r>
@@ -10124,7 +10227,7 @@
         <w:pStyle w:val="Figurecaption"/>
       </w:pPr>
       <w:bookmarkStart w:id="29" w:name="_Ref480374612"/>
-      <w:bookmarkStart w:id="30" w:name="_Toc480374741"/>
+      <w:bookmarkStart w:id="30" w:name="_Toc480454575"/>
       <w:r>
         <w:t xml:space="preserve">Figure </w:t>
       </w:r>
@@ -10752,10 +10855,55 @@
     </w:p>
     <w:p>
       <w:r>
-        <w:t>…</w:t>
-      </w:r>
-      <w:r>
-        <w:t xml:space="preserve"> survey by </w:t>
+        <w:t xml:space="preserve">Common WSNs </w:t>
+      </w:r>
+      <w:r>
+        <w:t xml:space="preserve">challenges </w:t>
+      </w:r>
+      <w:r>
+        <w:t>relate</w:t>
+      </w:r>
+      <w:r>
+        <w:t xml:space="preserve"> to the unpredictable or intermittent failure of network elements and </w:t>
+      </w:r>
+      <w:r>
+        <w:t xml:space="preserve">their resource and/or </w:t>
+      </w:r>
+      <w:r>
+        <w:t>capability constraints. From a networking perspective one can broadly group challenges as relating either to data collection or data dissemination</w:t>
+      </w:r>
+      <w:r>
+        <w:t>. The agent of this collection or dissemination in the context of this work is the earth based ground station</w:t>
+      </w:r>
+      <w:r>
+        <w:t xml:space="preserve">. Approaches </w:t>
+      </w:r>
+      <w:r>
+        <w:t>to collection and/or dissemination</w:t>
+      </w:r>
+      <w:r>
+        <w:t xml:space="preserve"> may also deal with issues relating to node failure</w:t>
+      </w:r>
+      <w:r>
+        <w:t xml:space="preserve">, </w:t>
+      </w:r>
+      <w:r>
+        <w:t>capabilities</w:t>
+      </w:r>
+      <w:r>
+        <w:t xml:space="preserve">, power constraints, mobility etc. In this work we are concerned </w:t>
+      </w:r>
+      <w:r>
+        <w:t xml:space="preserve">with energy efficient data collection with the added complication of constant motion. The publications discussed in this section are approached with these WSN related challenge in mind.  </w:t>
+      </w:r>
+    </w:p>
+    <w:p>
+      <w:r>
+        <w:lastRenderedPageBreak/>
+        <w:t xml:space="preserve">A </w:t>
+      </w:r>
+      <w:r>
+        <w:t xml:space="preserve">survey by </w:t>
       </w:r>
       <w:proofErr w:type="spellStart"/>
       <w:r>
@@ -10763,7 +10911,7 @@
       </w:r>
       <w:proofErr w:type="spellEnd"/>
       <w:r>
-        <w:t xml:space="preserve"> et al. published in 2014 which examines energy efficiency in WSNs </w:t>
+        <w:t xml:space="preserve"> et al. examines energy efficiency in WSNs </w:t>
       </w:r>
       <w:r>
         <w:fldChar w:fldCharType="begin"/>
@@ -10784,37 +10932,1308 @@
         <w:fldChar w:fldCharType="end"/>
       </w:r>
       <w:r>
+        <w:t xml:space="preserve">. The authors approach the domain by </w:t>
+      </w:r>
+      <w:r>
+        <w:t>examining a number of areas of WSN application such as healthcare, transportation and industry. For each area the authors outline the important of WSN requirements such as scalability, mobility, security and so on (</w:t>
+      </w:r>
+      <w:r>
+        <w:fldChar w:fldCharType="begin"/>
+      </w:r>
+      <w:r>
+        <w:instrText xml:space="preserve"> REF _Ref480454443 \h </w:instrText>
+      </w:r>
+      <w:r>
+        <w:fldChar w:fldCharType="separate"/>
+      </w:r>
+      <w:r>
+        <w:t xml:space="preserve">Table </w:t>
+      </w:r>
+      <w:r>
+        <w:rPr>
+          <w:noProof/>
+        </w:rPr>
+        <w:t>1</w:t>
+      </w:r>
+      <w:r>
+        <w:fldChar w:fldCharType="end"/>
+      </w:r>
+      <w:r>
+        <w:t xml:space="preserve">). </w:t>
+      </w:r>
+      <w:r>
+        <w:fldChar w:fldCharType="begin"/>
+      </w:r>
+      <w:r>
+        <w:instrText xml:space="preserve"> REF _Ref480454648 \h </w:instrText>
+      </w:r>
+      <w:r>
+        <w:fldChar w:fldCharType="separate"/>
+      </w:r>
+      <w:r>
+        <w:t xml:space="preserve">Table </w:t>
+      </w:r>
+      <w:r>
+        <w:rPr>
+          <w:noProof/>
+        </w:rPr>
+        <w:t>2</w:t>
+      </w:r>
+      <w:r>
+        <w:fldChar w:fldCharType="end"/>
+      </w:r>
+      <w:r>
+        <w:t xml:space="preserve"> extends this table with a number of</w:t>
+      </w:r>
+      <w:r>
+        <w:t xml:space="preserve"> application case</w:t>
+      </w:r>
+      <w:r>
+        <w:t>s relevant to</w:t>
+      </w:r>
+      <w:r>
+        <w:t xml:space="preserve"> CSNs</w:t>
+      </w:r>
+      <w:r>
+        <w:t>.</w:t>
+      </w:r>
+    </w:p>
+    <w:p>
+      <w:pPr>
+        <w:pStyle w:val="Tabletitle"/>
+      </w:pPr>
+      <w:bookmarkStart w:id="33" w:name="_Ref480454443"/>
+      <w:bookmarkStart w:id="34" w:name="_Toc480454554"/>
+      <w:r>
+        <w:t xml:space="preserve">Table </w:t>
+      </w:r>
+      <w:r>
+        <w:fldChar w:fldCharType="begin"/>
+      </w:r>
+      <w:r>
+        <w:instrText xml:space="preserve"> SEQ Table \* ARABIC </w:instrText>
+      </w:r>
+      <w:r>
+        <w:fldChar w:fldCharType="separate"/>
+      </w:r>
+      <w:r>
+        <w:rPr>
+          <w:noProof/>
+        </w:rPr>
+        <w:t>1</w:t>
+      </w:r>
+      <w:r>
+        <w:fldChar w:fldCharType="end"/>
+      </w:r>
+      <w:bookmarkEnd w:id="33"/>
+      <w:r>
         <w:t xml:space="preserve"> </w:t>
       </w:r>
       <w:r>
-        <w:t>…</w:t>
-      </w:r>
-      <w:r>
-        <w:t xml:space="preserve"> (</w:t>
-      </w:r>
-      <w:r>
-        <w:rPr>
-          <w:i/>
-        </w:rPr>
-        <w:t xml:space="preserve">Energy as routing metric. Cluster architectures. </w:t>
+        <w:t xml:space="preserve">The requirements of several WSN application domain. RT – Round Trip, </w:t>
       </w:r>
       <w:proofErr w:type="spellStart"/>
       <w:r>
-        <w:rPr>
-          <w:i/>
-        </w:rPr>
-        <w:t>RDCycling</w:t>
+        <w:t>QoS</w:t>
       </w:r>
       <w:proofErr w:type="spellEnd"/>
       <w:r>
-        <w:rPr>
-          <w:i/>
-        </w:rPr>
-        <w:t>. TDMA for Data-gathering applications. Cross-layer recommendation</w:t>
-      </w:r>
+        <w:t xml:space="preserve"> – Qua</w:t>
+      </w:r>
+      <w:r>
+        <w:t xml:space="preserve">lity of Service. Credit: </w:t>
+      </w:r>
+      <w:r>
+        <w:fldChar w:fldCharType="begin"/>
+      </w:r>
+      <w:r>
+        <w:instrText xml:space="preserve"> ADDIN EN.CITE &lt;EndNote&gt;&lt;Cite&gt;&lt;Author&gt;Rault&lt;/Author&gt;&lt;Year&gt;2014&lt;/Year&gt;&lt;RecNum&gt;72&lt;/RecNum&gt;&lt;DisplayText&gt;[66]&lt;/DisplayText&gt;&lt;record&gt;&lt;rec-number&gt;72&lt;/rec-number&gt;&lt;foreign-keys&gt;&lt;key app="EN" db-id="s2tw2pe5hwzta8esap0xpxarvrrwetsezwzd" timestamp="1486334291"&gt;72&lt;/key&gt;&lt;/foreign-keys&gt;&lt;ref-type name="Journal Article"&gt;17&lt;/ref-type&gt;&lt;contributors&gt;&lt;authors&gt;&lt;author&gt;Rault, Tifenn&lt;/author&gt;&lt;author&gt;Bouabdallah, Abdelmadjid&lt;/author&gt;&lt;author&gt;Challal, Yacine&lt;/author&gt;&lt;/authors&gt;&lt;/contributors&gt;&lt;titles&gt;&lt;title&gt;Energy efficiency in wireless sensor networks: A top-down survey&lt;/title&gt;&lt;secondary-title&gt;Computer Networks&lt;/secondary-title&gt;&lt;/titles&gt;&lt;periodical&gt;&lt;full-title&gt;Computer Networks&lt;/full-title&gt;&lt;/periodical&gt;&lt;pages&gt;104-122&lt;/pages&gt;&lt;volume&gt;67&lt;/volume&gt;&lt;dates&gt;&lt;year&gt;2014&lt;/year&gt;&lt;/dates&gt;&lt;isbn&gt;1389-1286&lt;/isbn&gt;&lt;urls&gt;&lt;/urls&gt;&lt;/record&gt;&lt;/Cite&gt;&lt;/EndNote&gt;</w:instrText>
+      </w:r>
+      <w:r>
+        <w:fldChar w:fldCharType="separate"/>
+      </w:r>
+      <w:r>
+        <w:rPr>
+          <w:noProof/>
+        </w:rPr>
+        <w:t>[66]</w:t>
+      </w:r>
+      <w:bookmarkEnd w:id="34"/>
+      <w:r>
+        <w:fldChar w:fldCharType="end"/>
+      </w:r>
+    </w:p>
+    <w:p>
+      <w:pPr>
+        <w:keepNext/>
+      </w:pPr>
+      <w:r>
+        <w:pict w14:anchorId="605098F3">
+          <v:shape id="_x0000_i1034" type="#_x0000_t75" style="width:431.45pt;height:175.75pt">
+            <v:imagedata r:id="rId23" o:title="2017-04-20 12_04_59-Energy efficiency in wireless sensor networks - A top-down survey - 2014"/>
+          </v:shape>
+        </w:pict>
+      </w:r>
+    </w:p>
+    <w:p>
+      <w:pPr>
+        <w:pStyle w:val="Tabletitle"/>
+      </w:pPr>
+      <w:bookmarkStart w:id="35" w:name="_Ref480454648"/>
+      <w:bookmarkStart w:id="36" w:name="_Toc480454555"/>
+      <w:r>
+        <w:t xml:space="preserve">Table </w:t>
+      </w:r>
+      <w:r>
+        <w:fldChar w:fldCharType="begin"/>
+      </w:r>
+      <w:r>
+        <w:instrText xml:space="preserve"> SEQ Table \* ARABIC </w:instrText>
+      </w:r>
+      <w:r>
+        <w:fldChar w:fldCharType="separate"/>
+      </w:r>
+      <w:r>
+        <w:rPr>
+          <w:noProof/>
+        </w:rPr>
+        <w:t>2</w:t>
+      </w:r>
+      <w:r>
+        <w:fldChar w:fldCharType="end"/>
+      </w:r>
+      <w:bookmarkEnd w:id="35"/>
+      <w:r>
+        <w:t xml:space="preserve"> An extension of </w:t>
+      </w:r>
+      <w:proofErr w:type="spellStart"/>
+      <w:r>
+        <w:t>Rault</w:t>
+      </w:r>
+      <w:proofErr w:type="spellEnd"/>
+      <w:r>
+        <w:t xml:space="preserve"> et. </w:t>
+      </w:r>
+      <w:proofErr w:type="spellStart"/>
+      <w:r>
+        <w:t>al’s</w:t>
+      </w:r>
+      <w:proofErr w:type="spellEnd"/>
+      <w:r>
+        <w:t xml:space="preserve"> table shown in </w:t>
+      </w:r>
+      <w:r>
+        <w:fldChar w:fldCharType="begin"/>
+      </w:r>
+      <w:r>
+        <w:instrText xml:space="preserve"> REF _Ref480454443 \h </w:instrText>
+      </w:r>
+      <w:r>
+        <w:fldChar w:fldCharType="separate"/>
+      </w:r>
+      <w:r>
+        <w:t xml:space="preserve">Table </w:t>
+      </w:r>
+      <w:r>
+        <w:rPr>
+          <w:noProof/>
+        </w:rPr>
+        <w:t>1</w:t>
+      </w:r>
+      <w:r>
+        <w:fldChar w:fldCharType="end"/>
+      </w:r>
+      <w:r>
+        <w:t xml:space="preserve"> to include a number of CSN applications. ET – Extra-</w:t>
+      </w:r>
+      <w:r>
+        <w:t>Terrestrial. ET Science examples: measur</w:t>
+      </w:r>
+      <w:r>
+        <w:t>ing solar radiation, performing</w:t>
+      </w:r>
+      <w:r>
+        <w:t xml:space="preserve"> astronomical measurements etc.</w:t>
+      </w:r>
+      <w:bookmarkEnd w:id="36"/>
+      <w:r>
+        <w:t xml:space="preserve"> </w:t>
+      </w:r>
+      <w:r>
+        <w:t xml:space="preserve"> </w:t>
+      </w:r>
+    </w:p>
+    <w:tbl>
+      <w:tblPr>
+        <w:tblStyle w:val="TableGrid"/>
+        <w:tblW w:w="0" w:type="auto"/>
+        <w:tblBorders>
+          <w:top w:val="none" w:sz="0" w:space="0" w:color="auto"/>
+          <w:left w:val="none" w:sz="0" w:space="0" w:color="auto"/>
+          <w:bottom w:val="none" w:sz="0" w:space="0" w:color="auto"/>
+          <w:right w:val="none" w:sz="0" w:space="0" w:color="auto"/>
+          <w:insideH w:val="none" w:sz="0" w:space="0" w:color="auto"/>
+          <w:insideV w:val="none" w:sz="0" w:space="0" w:color="auto"/>
+        </w:tblBorders>
+        <w:tblLook w:val="04A0" w:firstRow="1" w:lastRow="0" w:firstColumn="1" w:lastColumn="0" w:noHBand="0" w:noVBand="1"/>
+      </w:tblPr>
+      <w:tblGrid>
+        <w:gridCol w:w="774"/>
+        <w:gridCol w:w="1882"/>
+        <w:gridCol w:w="856"/>
+        <w:gridCol w:w="904"/>
+        <w:gridCol w:w="915"/>
+        <w:gridCol w:w="585"/>
+        <w:gridCol w:w="857"/>
+        <w:gridCol w:w="871"/>
+        <w:gridCol w:w="996"/>
+      </w:tblGrid>
+      <w:tr>
+        <w:trPr>
+          <w:trHeight w:val="386"/>
+        </w:trPr>
+        <w:tc>
+          <w:tcPr>
+            <w:tcW w:w="774" w:type="dxa"/>
+            <w:tcBorders>
+              <w:top w:val="single" w:sz="4" w:space="0" w:color="auto"/>
+              <w:bottom w:val="single" w:sz="4" w:space="0" w:color="auto"/>
+            </w:tcBorders>
+          </w:tcPr>
+          <w:p>
+            <w:pPr>
+              <w:spacing w:before="0" w:after="0"/>
+              <w:jc w:val="left"/>
+              <w:rPr>
+                <w:sz w:val="14"/>
+                <w:szCs w:val="16"/>
+              </w:rPr>
+            </w:pPr>
+          </w:p>
+        </w:tc>
+        <w:tc>
+          <w:tcPr>
+            <w:tcW w:w="1882" w:type="dxa"/>
+            <w:tcBorders>
+              <w:top w:val="single" w:sz="4" w:space="0" w:color="auto"/>
+              <w:bottom w:val="single" w:sz="4" w:space="0" w:color="auto"/>
+            </w:tcBorders>
+          </w:tcPr>
+          <w:p>
+            <w:pPr>
+              <w:spacing w:before="0" w:after="0"/>
+              <w:jc w:val="left"/>
+              <w:rPr>
+                <w:sz w:val="14"/>
+                <w:szCs w:val="16"/>
+              </w:rPr>
+            </w:pPr>
+          </w:p>
+        </w:tc>
+        <w:tc>
+          <w:tcPr>
+            <w:tcW w:w="856" w:type="dxa"/>
+            <w:tcBorders>
+              <w:top w:val="single" w:sz="4" w:space="0" w:color="auto"/>
+              <w:bottom w:val="single" w:sz="4" w:space="0" w:color="auto"/>
+            </w:tcBorders>
+          </w:tcPr>
+          <w:p>
+            <w:pPr>
+              <w:spacing w:before="0" w:after="0"/>
+              <w:ind w:firstLine="0"/>
+              <w:jc w:val="left"/>
+              <w:rPr>
+                <w:sz w:val="14"/>
+                <w:szCs w:val="16"/>
+              </w:rPr>
+            </w:pPr>
+            <w:r>
+              <w:rPr>
+                <w:sz w:val="14"/>
+                <w:szCs w:val="16"/>
+              </w:rPr>
+              <w:t>Scalability</w:t>
+            </w:r>
+          </w:p>
+        </w:tc>
+        <w:tc>
+          <w:tcPr>
+            <w:tcW w:w="904" w:type="dxa"/>
+            <w:tcBorders>
+              <w:top w:val="single" w:sz="4" w:space="0" w:color="auto"/>
+              <w:bottom w:val="single" w:sz="4" w:space="0" w:color="auto"/>
+            </w:tcBorders>
+          </w:tcPr>
+          <w:p>
+            <w:pPr>
+              <w:spacing w:before="0" w:after="0"/>
+              <w:ind w:firstLine="0"/>
+              <w:jc w:val="left"/>
+              <w:rPr>
+                <w:sz w:val="14"/>
+                <w:szCs w:val="16"/>
+              </w:rPr>
+            </w:pPr>
+            <w:r>
+              <w:rPr>
+                <w:sz w:val="14"/>
+                <w:szCs w:val="16"/>
+              </w:rPr>
+              <w:t>Coverage</w:t>
+            </w:r>
+          </w:p>
+        </w:tc>
+        <w:tc>
+          <w:tcPr>
+            <w:tcW w:w="915" w:type="dxa"/>
+            <w:tcBorders>
+              <w:top w:val="single" w:sz="4" w:space="0" w:color="auto"/>
+              <w:bottom w:val="single" w:sz="4" w:space="0" w:color="auto"/>
+            </w:tcBorders>
+          </w:tcPr>
+          <w:p>
+            <w:pPr>
+              <w:spacing w:before="0" w:after="0"/>
+              <w:ind w:firstLine="0"/>
+              <w:jc w:val="left"/>
+              <w:rPr>
+                <w:sz w:val="14"/>
+                <w:szCs w:val="16"/>
+              </w:rPr>
+            </w:pPr>
+            <w:r>
+              <w:rPr>
+                <w:sz w:val="14"/>
+                <w:szCs w:val="16"/>
+              </w:rPr>
+              <w:t>RT Delay</w:t>
+            </w:r>
+          </w:p>
+        </w:tc>
+        <w:tc>
+          <w:tcPr>
+            <w:tcW w:w="585" w:type="dxa"/>
+            <w:tcBorders>
+              <w:top w:val="single" w:sz="4" w:space="0" w:color="auto"/>
+              <w:bottom w:val="single" w:sz="4" w:space="0" w:color="auto"/>
+            </w:tcBorders>
+          </w:tcPr>
+          <w:p>
+            <w:pPr>
+              <w:spacing w:before="0" w:after="0"/>
+              <w:ind w:firstLine="0"/>
+              <w:jc w:val="left"/>
+              <w:rPr>
+                <w:sz w:val="14"/>
+                <w:szCs w:val="16"/>
+              </w:rPr>
+            </w:pPr>
+            <w:proofErr w:type="spellStart"/>
+            <w:r>
+              <w:rPr>
+                <w:sz w:val="14"/>
+                <w:szCs w:val="16"/>
+              </w:rPr>
+              <w:t>QoS</w:t>
+            </w:r>
+            <w:proofErr w:type="spellEnd"/>
+          </w:p>
+        </w:tc>
+        <w:tc>
+          <w:tcPr>
+            <w:tcW w:w="857" w:type="dxa"/>
+            <w:tcBorders>
+              <w:top w:val="single" w:sz="4" w:space="0" w:color="auto"/>
+              <w:bottom w:val="single" w:sz="4" w:space="0" w:color="auto"/>
+            </w:tcBorders>
+          </w:tcPr>
+          <w:p>
+            <w:pPr>
+              <w:spacing w:before="0" w:after="0"/>
+              <w:ind w:firstLine="0"/>
+              <w:jc w:val="left"/>
+              <w:rPr>
+                <w:sz w:val="14"/>
+                <w:szCs w:val="16"/>
+              </w:rPr>
+            </w:pPr>
+            <w:r>
+              <w:rPr>
+                <w:sz w:val="14"/>
+                <w:szCs w:val="16"/>
+              </w:rPr>
+              <w:t>Security</w:t>
+            </w:r>
+          </w:p>
+        </w:tc>
+        <w:tc>
+          <w:tcPr>
+            <w:tcW w:w="871" w:type="dxa"/>
+            <w:tcBorders>
+              <w:top w:val="single" w:sz="4" w:space="0" w:color="auto"/>
+              <w:bottom w:val="single" w:sz="4" w:space="0" w:color="auto"/>
+            </w:tcBorders>
+          </w:tcPr>
+          <w:p>
+            <w:pPr>
+              <w:spacing w:before="0" w:after="0"/>
+              <w:ind w:firstLine="0"/>
+              <w:jc w:val="left"/>
+              <w:rPr>
+                <w:sz w:val="14"/>
+                <w:szCs w:val="16"/>
+              </w:rPr>
+            </w:pPr>
+            <w:r>
+              <w:rPr>
+                <w:sz w:val="14"/>
+                <w:szCs w:val="16"/>
+              </w:rPr>
+              <w:t>Mobility</w:t>
+            </w:r>
+          </w:p>
+        </w:tc>
+        <w:tc>
+          <w:tcPr>
+            <w:tcW w:w="996" w:type="dxa"/>
+            <w:tcBorders>
+              <w:top w:val="single" w:sz="4" w:space="0" w:color="auto"/>
+              <w:bottom w:val="single" w:sz="4" w:space="0" w:color="auto"/>
+            </w:tcBorders>
+          </w:tcPr>
+          <w:p>
+            <w:pPr>
+              <w:spacing w:before="0" w:after="0"/>
+              <w:ind w:firstLine="0"/>
+              <w:jc w:val="left"/>
+              <w:rPr>
+                <w:sz w:val="14"/>
+                <w:szCs w:val="16"/>
+              </w:rPr>
+            </w:pPr>
+            <w:r>
+              <w:rPr>
+                <w:sz w:val="14"/>
+                <w:szCs w:val="16"/>
+              </w:rPr>
+              <w:t>Robustness</w:t>
+            </w:r>
+          </w:p>
+        </w:tc>
+      </w:tr>
+      <w:tr>
+        <w:tc>
+          <w:tcPr>
+            <w:tcW w:w="774" w:type="dxa"/>
+            <w:tcBorders>
+              <w:top w:val="single" w:sz="4" w:space="0" w:color="auto"/>
+            </w:tcBorders>
+          </w:tcPr>
+          <w:p>
+            <w:pPr>
+              <w:spacing w:before="0" w:after="0"/>
+              <w:ind w:firstLine="0"/>
+              <w:jc w:val="left"/>
+              <w:rPr>
+                <w:sz w:val="14"/>
+                <w:szCs w:val="16"/>
+              </w:rPr>
+            </w:pPr>
+            <w:r>
+              <w:rPr>
+                <w:sz w:val="14"/>
+                <w:szCs w:val="16"/>
+              </w:rPr>
+              <w:t>Space</w:t>
+            </w:r>
+          </w:p>
+        </w:tc>
+        <w:tc>
+          <w:tcPr>
+            <w:tcW w:w="1882" w:type="dxa"/>
+            <w:tcBorders>
+              <w:top w:val="single" w:sz="4" w:space="0" w:color="auto"/>
+            </w:tcBorders>
+          </w:tcPr>
+          <w:p>
+            <w:pPr>
+              <w:spacing w:before="0" w:after="0"/>
+              <w:ind w:firstLine="0"/>
+              <w:jc w:val="left"/>
+              <w:rPr>
+                <w:sz w:val="14"/>
+                <w:szCs w:val="16"/>
+              </w:rPr>
+            </w:pPr>
+            <w:r>
+              <w:rPr>
+                <w:sz w:val="14"/>
+                <w:szCs w:val="16"/>
+              </w:rPr>
+              <w:t>CSNs – Earth Observation</w:t>
+            </w:r>
+          </w:p>
+        </w:tc>
+        <w:tc>
+          <w:tcPr>
+            <w:tcW w:w="856" w:type="dxa"/>
+            <w:tcBorders>
+              <w:top w:val="single" w:sz="4" w:space="0" w:color="auto"/>
+            </w:tcBorders>
+          </w:tcPr>
+          <w:p>
+            <w:pPr>
+              <w:spacing w:before="0" w:after="0"/>
+              <w:ind w:firstLine="0"/>
+              <w:rPr>
+                <w:sz w:val="14"/>
+                <w:szCs w:val="16"/>
+              </w:rPr>
+            </w:pPr>
+            <w:r>
+              <w:rPr>
+                <w:sz w:val="14"/>
+                <w:szCs w:val="16"/>
+              </w:rPr>
+              <w:t>-</w:t>
+            </w:r>
+          </w:p>
+        </w:tc>
+        <w:tc>
+          <w:tcPr>
+            <w:tcW w:w="904" w:type="dxa"/>
+            <w:tcBorders>
+              <w:top w:val="single" w:sz="4" w:space="0" w:color="auto"/>
+            </w:tcBorders>
+          </w:tcPr>
+          <w:p>
+            <w:pPr>
+              <w:spacing w:before="0" w:after="0"/>
+              <w:ind w:firstLine="0"/>
+              <w:rPr>
+                <w:sz w:val="14"/>
+                <w:szCs w:val="16"/>
+              </w:rPr>
+            </w:pPr>
+            <w:r>
+              <w:rPr>
+                <w:sz w:val="14"/>
+                <w:szCs w:val="16"/>
+              </w:rPr>
+              <w:t>+</w:t>
+            </w:r>
+          </w:p>
+        </w:tc>
+        <w:tc>
+          <w:tcPr>
+            <w:tcW w:w="915" w:type="dxa"/>
+            <w:tcBorders>
+              <w:top w:val="single" w:sz="4" w:space="0" w:color="auto"/>
+            </w:tcBorders>
+          </w:tcPr>
+          <w:p>
+            <w:pPr>
+              <w:spacing w:before="0" w:after="0"/>
+              <w:ind w:firstLine="0"/>
+              <w:rPr>
+                <w:sz w:val="14"/>
+                <w:szCs w:val="16"/>
+              </w:rPr>
+            </w:pPr>
+            <w:r>
+              <w:rPr>
+                <w:sz w:val="14"/>
+                <w:szCs w:val="16"/>
+              </w:rPr>
+              <w:t>--</w:t>
+            </w:r>
+          </w:p>
+        </w:tc>
+        <w:tc>
+          <w:tcPr>
+            <w:tcW w:w="585" w:type="dxa"/>
+            <w:tcBorders>
+              <w:top w:val="single" w:sz="4" w:space="0" w:color="auto"/>
+            </w:tcBorders>
+          </w:tcPr>
+          <w:p>
+            <w:pPr>
+              <w:spacing w:before="0" w:after="0"/>
+              <w:ind w:firstLine="0"/>
+              <w:rPr>
+                <w:sz w:val="14"/>
+                <w:szCs w:val="16"/>
+              </w:rPr>
+            </w:pPr>
+            <w:r>
+              <w:rPr>
+                <w:sz w:val="14"/>
+                <w:szCs w:val="16"/>
+              </w:rPr>
+              <w:t>+</w:t>
+            </w:r>
+          </w:p>
+        </w:tc>
+        <w:tc>
+          <w:tcPr>
+            <w:tcW w:w="857" w:type="dxa"/>
+            <w:tcBorders>
+              <w:top w:val="single" w:sz="4" w:space="0" w:color="auto"/>
+            </w:tcBorders>
+          </w:tcPr>
+          <w:p>
+            <w:pPr>
+              <w:spacing w:before="0" w:after="0"/>
+              <w:ind w:firstLine="0"/>
+              <w:rPr>
+                <w:sz w:val="14"/>
+                <w:szCs w:val="16"/>
+              </w:rPr>
+            </w:pPr>
+            <w:r>
+              <w:rPr>
+                <w:sz w:val="14"/>
+                <w:szCs w:val="16"/>
+              </w:rPr>
+              <w:t>-</w:t>
+            </w:r>
+          </w:p>
+        </w:tc>
+        <w:tc>
+          <w:tcPr>
+            <w:tcW w:w="871" w:type="dxa"/>
+            <w:tcBorders>
+              <w:top w:val="single" w:sz="4" w:space="0" w:color="auto"/>
+            </w:tcBorders>
+          </w:tcPr>
+          <w:p>
+            <w:pPr>
+              <w:spacing w:before="0" w:after="0"/>
+              <w:ind w:firstLine="0"/>
+              <w:rPr>
+                <w:sz w:val="14"/>
+                <w:szCs w:val="16"/>
+              </w:rPr>
+            </w:pPr>
+            <w:r>
+              <w:rPr>
+                <w:sz w:val="14"/>
+                <w:szCs w:val="16"/>
+              </w:rPr>
+              <w:t>++</w:t>
+            </w:r>
+          </w:p>
+        </w:tc>
+        <w:tc>
+          <w:tcPr>
+            <w:tcW w:w="996" w:type="dxa"/>
+            <w:tcBorders>
+              <w:top w:val="single" w:sz="4" w:space="0" w:color="auto"/>
+            </w:tcBorders>
+          </w:tcPr>
+          <w:p>
+            <w:pPr>
+              <w:spacing w:before="0" w:after="0"/>
+              <w:ind w:firstLine="0"/>
+              <w:rPr>
+                <w:sz w:val="14"/>
+                <w:szCs w:val="16"/>
+              </w:rPr>
+            </w:pPr>
+            <w:r>
+              <w:rPr>
+                <w:sz w:val="14"/>
+                <w:szCs w:val="16"/>
+              </w:rPr>
+              <w:t>+</w:t>
+            </w:r>
+          </w:p>
+        </w:tc>
+      </w:tr>
+      <w:tr>
+        <w:tc>
+          <w:tcPr>
+            <w:tcW w:w="774" w:type="dxa"/>
+          </w:tcPr>
+          <w:p>
+            <w:pPr>
+              <w:spacing w:before="0" w:after="0"/>
+              <w:ind w:firstLine="0"/>
+              <w:jc w:val="left"/>
+              <w:rPr>
+                <w:sz w:val="14"/>
+                <w:szCs w:val="16"/>
+              </w:rPr>
+            </w:pPr>
+          </w:p>
+        </w:tc>
+        <w:tc>
+          <w:tcPr>
+            <w:tcW w:w="1882" w:type="dxa"/>
+          </w:tcPr>
+          <w:p>
+            <w:pPr>
+              <w:spacing w:before="0" w:after="0"/>
+              <w:ind w:firstLine="0"/>
+              <w:jc w:val="left"/>
+              <w:rPr>
+                <w:sz w:val="14"/>
+                <w:szCs w:val="16"/>
+              </w:rPr>
+            </w:pPr>
+            <w:r>
+              <w:rPr>
+                <w:sz w:val="14"/>
+                <w:szCs w:val="16"/>
+              </w:rPr>
+              <w:t>CSNs – ET Science</w:t>
+            </w:r>
+          </w:p>
+        </w:tc>
+        <w:tc>
+          <w:tcPr>
+            <w:tcW w:w="856" w:type="dxa"/>
+          </w:tcPr>
+          <w:p>
+            <w:pPr>
+              <w:spacing w:before="0" w:after="0"/>
+              <w:ind w:firstLine="0"/>
+              <w:rPr>
+                <w:sz w:val="14"/>
+                <w:szCs w:val="16"/>
+              </w:rPr>
+            </w:pPr>
+            <w:r>
+              <w:rPr>
+                <w:sz w:val="14"/>
+                <w:szCs w:val="16"/>
+              </w:rPr>
+              <w:t>--</w:t>
+            </w:r>
+          </w:p>
+        </w:tc>
+        <w:tc>
+          <w:tcPr>
+            <w:tcW w:w="904" w:type="dxa"/>
+          </w:tcPr>
+          <w:p>
+            <w:pPr>
+              <w:spacing w:before="0" w:after="0"/>
+              <w:ind w:firstLine="0"/>
+              <w:rPr>
+                <w:sz w:val="14"/>
+                <w:szCs w:val="16"/>
+              </w:rPr>
+            </w:pPr>
+            <w:r>
+              <w:rPr>
+                <w:sz w:val="14"/>
+                <w:szCs w:val="16"/>
+              </w:rPr>
+              <w:t>-</w:t>
+            </w:r>
+          </w:p>
+        </w:tc>
+        <w:tc>
+          <w:tcPr>
+            <w:tcW w:w="915" w:type="dxa"/>
+          </w:tcPr>
+          <w:p>
+            <w:pPr>
+              <w:spacing w:before="0" w:after="0"/>
+              <w:ind w:firstLine="0"/>
+              <w:rPr>
+                <w:sz w:val="14"/>
+                <w:szCs w:val="16"/>
+              </w:rPr>
+            </w:pPr>
+            <w:r>
+              <w:rPr>
+                <w:sz w:val="14"/>
+                <w:szCs w:val="16"/>
+              </w:rPr>
+              <w:t>--</w:t>
+            </w:r>
+          </w:p>
+        </w:tc>
+        <w:tc>
+          <w:tcPr>
+            <w:tcW w:w="585" w:type="dxa"/>
+          </w:tcPr>
+          <w:p>
+            <w:pPr>
+              <w:spacing w:before="0" w:after="0"/>
+              <w:ind w:firstLine="0"/>
+              <w:rPr>
+                <w:sz w:val="14"/>
+                <w:szCs w:val="16"/>
+              </w:rPr>
+            </w:pPr>
+            <w:r>
+              <w:rPr>
+                <w:sz w:val="14"/>
+                <w:szCs w:val="16"/>
+              </w:rPr>
+              <w:t>+</w:t>
+            </w:r>
+          </w:p>
+        </w:tc>
+        <w:tc>
+          <w:tcPr>
+            <w:tcW w:w="857" w:type="dxa"/>
+          </w:tcPr>
+          <w:p>
+            <w:pPr>
+              <w:spacing w:before="0" w:after="0"/>
+              <w:ind w:firstLine="0"/>
+              <w:rPr>
+                <w:sz w:val="14"/>
+                <w:szCs w:val="16"/>
+              </w:rPr>
+            </w:pPr>
+            <w:r>
+              <w:rPr>
+                <w:sz w:val="14"/>
+                <w:szCs w:val="16"/>
+              </w:rPr>
+              <w:t>-</w:t>
+            </w:r>
+          </w:p>
+        </w:tc>
+        <w:tc>
+          <w:tcPr>
+            <w:tcW w:w="871" w:type="dxa"/>
+          </w:tcPr>
+          <w:p>
+            <w:pPr>
+              <w:spacing w:before="0" w:after="0"/>
+              <w:ind w:firstLine="0"/>
+              <w:rPr>
+                <w:sz w:val="14"/>
+                <w:szCs w:val="16"/>
+              </w:rPr>
+            </w:pPr>
+            <w:r>
+              <w:rPr>
+                <w:sz w:val="14"/>
+                <w:szCs w:val="16"/>
+              </w:rPr>
+              <w:t>+</w:t>
+            </w:r>
+          </w:p>
+        </w:tc>
+        <w:tc>
+          <w:tcPr>
+            <w:tcW w:w="996" w:type="dxa"/>
+          </w:tcPr>
+          <w:p>
+            <w:pPr>
+              <w:spacing w:before="0" w:after="0"/>
+              <w:ind w:firstLine="0"/>
+              <w:rPr>
+                <w:sz w:val="14"/>
+                <w:szCs w:val="16"/>
+              </w:rPr>
+            </w:pPr>
+            <w:r>
+              <w:rPr>
+                <w:sz w:val="14"/>
+                <w:szCs w:val="16"/>
+              </w:rPr>
+              <w:t>+</w:t>
+            </w:r>
+          </w:p>
+        </w:tc>
+      </w:tr>
+    </w:tbl>
+    <w:p/>
+    <w:p>
+      <w:proofErr w:type="spellStart"/>
+      <w:r>
+        <w:lastRenderedPageBreak/>
+        <w:t>Rault</w:t>
+      </w:r>
+      <w:proofErr w:type="spellEnd"/>
+      <w:r>
+        <w:t xml:space="preserve"> et. al continue to address several aspects of low-power WSNs and the trade-offs required when optimizing power consumption. </w:t>
+      </w:r>
+      <w:r>
+        <w:t>Several low power WSN standards are expl</w:t>
+      </w:r>
+      <w:r>
+        <w:t xml:space="preserve">ored such as IEEE 802.15.4 </w:t>
+      </w:r>
+      <w:r>
+        <w:fldChar w:fldCharType="begin"/>
+      </w:r>
+      <w:r>
+        <w:instrText xml:space="preserve"> ADDIN EN.CITE &lt;EndNote&gt;&lt;Cite&gt;&lt;Author&gt;Zheng&lt;/Author&gt;&lt;Year&gt;2004&lt;/Year&gt;&lt;RecNum&gt;121&lt;/RecNum&gt;&lt;DisplayText&gt;[67]&lt;/DisplayText&gt;&lt;record&gt;&lt;rec-number&gt;121&lt;/rec-number&gt;&lt;foreign-keys&gt;&lt;key app="EN" db-id="s2tw2pe5hwzta8esap0xpxarvrrwetsezwzd" timestamp="1492693883"&gt;121&lt;/key&gt;&lt;/foreign-keys&gt;&lt;ref-type name="Generic"&gt;13&lt;/ref-type&gt;&lt;contributors&gt;&lt;authors&gt;&lt;author&gt;Zheng, Jianliang&lt;/author&gt;&lt;author&gt;Lee, Myung J&lt;/author&gt;&lt;/authors&gt;&lt;/contributors&gt;&lt;titles&gt;&lt;title&gt;A comprehensive performance study of IEEE 802.15. 4&lt;/title&gt;&lt;/titles&gt;&lt;dates&gt;&lt;year&gt;2004&lt;/year&gt;&lt;/dates&gt;&lt;publisher&gt;IEEE Press book Los Alamitos&lt;/publisher&gt;&lt;urls&gt;&lt;/urls&gt;&lt;/record&gt;&lt;/Cite&gt;&lt;/EndNote&gt;</w:instrText>
+      </w:r>
+      <w:r>
+        <w:fldChar w:fldCharType="separate"/>
+      </w:r>
+      <w:r>
+        <w:rPr>
+          <w:noProof/>
+        </w:rPr>
+        <w:t>[67]</w:t>
+      </w:r>
+      <w:r>
+        <w:fldChar w:fldCharType="end"/>
+      </w:r>
+      <w:r>
+        <w:t xml:space="preserve">, Bluetooth Low Energy (BLE) </w:t>
+      </w:r>
+      <w:r>
+        <w:fldChar w:fldCharType="begin"/>
+      </w:r>
+      <w:r>
+        <w:instrText xml:space="preserve"> ADDIN EN.CITE &lt;EndNote&gt;&lt;Cite&gt;&lt;Author&gt;Gomez&lt;/Author&gt;&lt;Year&gt;2012&lt;/Year&gt;&lt;RecNum&gt;124&lt;/RecNum&gt;&lt;DisplayText&gt;[68]&lt;/DisplayText&gt;&lt;record&gt;&lt;rec-number&gt;124&lt;/rec-number&gt;&lt;foreign-keys&gt;&lt;key app="EN" db-id="s2tw2pe5hwzta8esap0xpxarvrrwetsezwzd" timestamp="1492693983"&gt;124&lt;/key&gt;&lt;/foreign-keys&gt;&lt;ref-type name="Journal Article"&gt;17&lt;/ref-type&gt;&lt;contributors&gt;&lt;authors&gt;&lt;author&gt;Gomez, Carles&lt;/author&gt;&lt;author&gt;Oller, Joaquim&lt;/author&gt;&lt;author&gt;Paradells, Josep&lt;/author&gt;&lt;/authors&gt;&lt;/contributors&gt;&lt;titles&gt;&lt;title&gt;Overview and evaluation of bluetooth low energy: An emerging low-power wireless technology&lt;/title&gt;&lt;secondary-title&gt;Sensors&lt;/secondary-title&gt;&lt;/titles&gt;&lt;periodical&gt;&lt;full-title&gt;Sensors&lt;/full-title&gt;&lt;/periodical&gt;&lt;pages&gt;11734-11753&lt;/pages&gt;&lt;volume&gt;12&lt;/volume&gt;&lt;number&gt;9&lt;/number&gt;&lt;dates&gt;&lt;year&gt;2012&lt;/year&gt;&lt;/dates&gt;&lt;urls&gt;&lt;/urls&gt;&lt;/record&gt;&lt;/Cite&gt;&lt;/EndNote&gt;</w:instrText>
+      </w:r>
+      <w:r>
+        <w:fldChar w:fldCharType="separate"/>
+      </w:r>
+      <w:r>
+        <w:rPr>
+          <w:noProof/>
+        </w:rPr>
+        <w:t>[68]</w:t>
+      </w:r>
+      <w:r>
+        <w:fldChar w:fldCharType="end"/>
+      </w:r>
+      <w:r>
+        <w:t>,</w:t>
+      </w:r>
+      <w:r>
+        <w:t xml:space="preserve"> and Routing Protocol for Low Power and </w:t>
+      </w:r>
+      <w:proofErr w:type="spellStart"/>
+      <w:r>
+        <w:t>lossy</w:t>
+      </w:r>
+      <w:proofErr w:type="spellEnd"/>
+      <w:r>
+        <w:t xml:space="preserve"> networks</w:t>
+      </w:r>
+      <w:r>
+        <w:t xml:space="preserve"> </w:t>
+      </w:r>
+      <w:r>
+        <w:t xml:space="preserve">(RPL) </w:t>
+      </w:r>
+      <w:r>
+        <w:fldChar w:fldCharType="begin"/>
+      </w:r>
+      <w:r>
+        <w:instrText xml:space="preserve"> ADDIN EN.CITE &lt;EndNote&gt;&lt;Cite&gt;&lt;Author&gt;Accettura&lt;/Author&gt;&lt;Year&gt;2011&lt;/Year&gt;&lt;RecNum&gt;123&lt;/RecNum&gt;&lt;DisplayText&gt;[69]&lt;/DisplayText&gt;&lt;record&gt;&lt;rec-number&gt;123&lt;/rec-number&gt;&lt;foreign-keys&gt;&lt;key app="EN" db-id="s2tw2pe5hwzta8esap0xpxarvrrwetsezwzd" timestamp="1492693979"&gt;123&lt;/key&gt;&lt;/foreign-keys&gt;&lt;ref-type name="Conference Proceedings"&gt;10&lt;/ref-type&gt;&lt;contributors&gt;&lt;authors&gt;&lt;author&gt;Accettura, Nicola&lt;/author&gt;&lt;author&gt;Grieco, LUIGI ALFREDO&lt;/author&gt;&lt;author&gt;Boggia, Gennaro&lt;/author&gt;&lt;author&gt;Camarda, Pietro&lt;/author&gt;&lt;/authors&gt;&lt;/contributors&gt;&lt;titles&gt;&lt;title&gt;Performance analysis of the RPL routing protocol&lt;/title&gt;&lt;secondary-title&gt;Mechatronics (ICM), 2011 IEEE International Conference on&lt;/secondary-title&gt;&lt;/titles&gt;&lt;pages&gt;767-772&lt;/pages&gt;&lt;dates&gt;&lt;year&gt;2011&lt;/year&gt;&lt;/dates&gt;&lt;publisher&gt;IEEE&lt;/publisher&gt;&lt;isbn&gt;1612849857&lt;/isbn&gt;&lt;urls&gt;&lt;/urls&gt;&lt;/record&gt;&lt;/Cite&gt;&lt;/EndNote&gt;</w:instrText>
+      </w:r>
+      <w:r>
+        <w:fldChar w:fldCharType="separate"/>
+      </w:r>
+      <w:r>
+        <w:rPr>
+          <w:noProof/>
+        </w:rPr>
+        <w:t>[69]</w:t>
+      </w:r>
+      <w:r>
+        <w:fldChar w:fldCharType="end"/>
+      </w:r>
+      <w:r>
+        <w:t>. No one standard presents itself as being an obvious choice for the CSN PvT</w:t>
+      </w:r>
+      <w:r>
+        <w:t>P challenge. However, clear benefits can be seen in elements of</w:t>
+      </w:r>
+      <w:r>
+        <w:t xml:space="preserve"> </w:t>
+      </w:r>
+      <w:r>
+        <w:t>RPL</w:t>
+      </w:r>
+      <w:r>
+        <w:t xml:space="preserve"> and</w:t>
+      </w:r>
+      <w:r>
+        <w:t xml:space="preserve"> </w:t>
+      </w:r>
+      <w:r>
+        <w:t>ISA100.11a</w:t>
+      </w:r>
+      <w:r>
+        <w:t xml:space="preserve"> </w:t>
+      </w:r>
+      <w:r>
+        <w:fldChar w:fldCharType="begin"/>
+      </w:r>
+      <w:r>
+        <w:instrText xml:space="preserve"> ADDIN EN.CITE &lt;EndNote&gt;&lt;Cite&gt;&lt;Author&gt;Quang&lt;/Author&gt;&lt;Year&gt;2014&lt;/Year&gt;&lt;RecNum&gt;122&lt;/RecNum&gt;&lt;DisplayText&gt;[70]&lt;/DisplayText&gt;&lt;record&gt;&lt;rec-number&gt;122&lt;/rec-number&gt;&lt;foreign-keys&gt;&lt;key app="EN" db-id="s2tw2pe5hwzta8esap0xpxarvrrwetsezwzd" timestamp="1492693975"&gt;122&lt;/key&gt;&lt;/foreign-keys&gt;&lt;ref-type name="Journal Article"&gt;17&lt;/ref-type&gt;&lt;contributors&gt;&lt;authors&gt;&lt;author&gt;Quang, Pham Tran Anh&lt;/author&gt;&lt;author&gt;Kim, Dong-Seong&lt;/author&gt;&lt;/authors&gt;&lt;/contributors&gt;&lt;titles&gt;&lt;title&gt;Throughput-aware routing for industrial sensor networks: Application to ISA100. 11a&lt;/title&gt;&lt;secondary-title&gt;IEEE Transactions on Industrial Informatics&lt;/secondary-title&gt;&lt;/titles&gt;&lt;periodical&gt;&lt;full-title&gt;IEEE Transactions on Industrial Informatics&lt;/full-title&gt;&lt;/periodical&gt;&lt;pages&gt;351-363&lt;/pages&gt;&lt;volume&gt;10&lt;/volume&gt;&lt;number&gt;1&lt;/number&gt;&lt;dates&gt;&lt;year&gt;2014&lt;/year&gt;&lt;/dates&gt;&lt;isbn&gt;1551-3203&lt;/isbn&gt;&lt;urls&gt;&lt;/urls&gt;&lt;/record&gt;&lt;/Cite&gt;&lt;/EndNote&gt;</w:instrText>
+      </w:r>
+      <w:r>
+        <w:fldChar w:fldCharType="separate"/>
+      </w:r>
+      <w:r>
+        <w:rPr>
+          <w:noProof/>
+        </w:rPr>
+        <w:t>[70]</w:t>
+      </w:r>
+      <w:r>
+        <w:fldChar w:fldCharType="end"/>
+      </w:r>
+      <w:r>
+        <w:t xml:space="preserve">, one of </w:t>
+      </w:r>
+      <w:r>
+        <w:t>many extensions of 802.15.4</w:t>
+      </w:r>
+      <w:r>
+        <w:t xml:space="preserve">. </w:t>
+      </w:r>
+    </w:p>
+    <w:p>
+      <w:r>
+        <w:t xml:space="preserve">Beyond low power WSN standard several core WSN approaches are highlight by </w:t>
+      </w:r>
+      <w:proofErr w:type="spellStart"/>
+      <w:r>
+        <w:t>Rault</w:t>
+      </w:r>
+      <w:proofErr w:type="spellEnd"/>
+      <w:r>
+        <w:t xml:space="preserve"> et. al.</w:t>
+      </w:r>
+      <w:r>
+        <w:t xml:space="preserve"> Although all of these areas are relevant in some regard to CSNs, the areas of highest relevancy to this work are: Duty cycling schemes, cluster architectures, energy as a routing metric and sink mobility. Each of these areas are explored to some extent in the Proposed Protocols chapter. Fi</w:t>
+      </w:r>
+      <w:r>
+        <w:t>nally it is worth noting approach</w:t>
+      </w:r>
+      <w:r>
+        <w:t>es</w:t>
+      </w:r>
+      <w:r>
+        <w:t xml:space="preserve"> </w:t>
+      </w:r>
+      <w:r>
+        <w:t xml:space="preserve">discussed by </w:t>
+      </w:r>
+      <w:proofErr w:type="spellStart"/>
+      <w:r>
+        <w:t>Rault</w:t>
+      </w:r>
+      <w:proofErr w:type="spellEnd"/>
+      <w:r>
+        <w:t xml:space="preserve"> et. al</w:t>
+      </w:r>
+      <w:r>
+        <w:t xml:space="preserve"> to the</w:t>
+      </w:r>
+      <w:r>
+        <w:t xml:space="preserve"> trade-offs involved in implementing energy efficient WSNs.</w:t>
+      </w:r>
+      <w:r>
+        <w:t xml:space="preserve"> Three techniques are presented: </w:t>
+      </w:r>
+      <w:r>
+        <w:t>Multimetric protocols</w:t>
+      </w:r>
+      <w:r>
+        <w:t>,</w:t>
+      </w:r>
+      <w:r>
+        <w:t xml:space="preserve"> Cross layer approaches</w:t>
+      </w:r>
+      <w:r>
+        <w:t>, or cross layer optimization</w:t>
+      </w:r>
+      <w:r>
+        <w:t xml:space="preserve"> (CLO)</w:t>
+      </w:r>
+      <w:r>
+        <w:t>,</w:t>
+      </w:r>
+      <w:r>
+        <w:t xml:space="preserve"> </w:t>
+      </w:r>
+      <w:r>
+        <w:t xml:space="preserve"> </w:t>
+      </w:r>
+      <w:r>
+        <w:t xml:space="preserve">and </w:t>
+      </w:r>
+      <w:r>
+        <w:t>Multi-objective optimisation</w:t>
+      </w:r>
+      <w:r>
+        <w:t xml:space="preserve"> (MOO)</w:t>
+      </w:r>
+      <w:r>
+        <w:t xml:space="preserve">. </w:t>
+      </w:r>
+      <w:r>
+        <w:t xml:space="preserve">Of the three techniques, CLO bears the most relevance to CSNs. </w:t>
+      </w:r>
+    </w:p>
+    <w:p>
+      <w:r>
+        <w:t>The authors define CLO as “solutions exploit</w:t>
+      </w:r>
+      <w:r>
+        <w:t>(</w:t>
+      </w:r>
+      <w:proofErr w:type="spellStart"/>
+      <w:r>
+        <w:t>ing</w:t>
+      </w:r>
+      <w:proofErr w:type="spellEnd"/>
       <w:r>
         <w:t>)</w:t>
       </w:r>
+      <w:r>
+        <w:t xml:space="preserve"> interactions between different layers to optimise network performances”. Here ‘layers’ may refer to several communication models, but it can be safely taken as relating to the OSI reference model </w:t>
+      </w:r>
+      <w:r>
+        <w:fldChar w:fldCharType="begin"/>
+      </w:r>
+      <w:r>
+        <w:instrText xml:space="preserve"> ADDIN EN.CITE &lt;EndNote&gt;&lt;Cite&gt;&lt;Author&gt;Bora&lt;/Author&gt;&lt;Year&gt;2014&lt;/Year&gt;&lt;RecNum&gt;62&lt;/RecNum&gt;&lt;DisplayText&gt;[58]&lt;/DisplayText&gt;&lt;record&gt;&lt;rec-number&gt;62&lt;/rec-number&gt;&lt;foreign-keys&gt;&lt;key app="EN" db-id="s2tw2pe5hwzta8esap0xpxarvrrwetsezwzd" timestamp="1486034909"&gt;62&lt;/key&gt;&lt;/foreign-keys&gt;&lt;ref-type name="Journal Article"&gt;17&lt;/ref-type&gt;&lt;contributors&gt;&lt;authors&gt;&lt;author&gt;Bora, Gaurav&lt;/author&gt;&lt;author&gt;Bora, Saurabh&lt;/author&gt;&lt;author&gt;Singh, Shivendra&lt;/author&gt;&lt;author&gt;Arsalan, Sheikh Mohamad&lt;/author&gt;&lt;/authors&gt;&lt;/contributors&gt;&lt;titles&gt;&lt;title&gt;OSI reference model: An overview&lt;/title&gt;&lt;secondary-title&gt;International Journal of Computer Trends and Technology (IJCTT&lt;/secondary-title&gt;&lt;/titles&gt;&lt;periodical&gt;&lt;full-title&gt;International Journal of Computer Trends and Technology (IJCTT&lt;/full-title&gt;&lt;/periodical&gt;&lt;volume&gt;7&lt;/volume&gt;&lt;number&gt;4&lt;/number&gt;&lt;dates&gt;&lt;year&gt;2014&lt;/year&gt;&lt;/dates&gt;&lt;urls&gt;&lt;/urls&gt;&lt;/record&gt;&lt;/Cite&gt;&lt;/EndNote&gt;</w:instrText>
+      </w:r>
+      <w:r>
+        <w:fldChar w:fldCharType="separate"/>
+      </w:r>
+      <w:r>
+        <w:rPr>
+          <w:noProof/>
+        </w:rPr>
+        <w:t>[58]</w:t>
+      </w:r>
+      <w:r>
+        <w:fldChar w:fldCharType="end"/>
+      </w:r>
+      <w:r>
+        <w:t xml:space="preserve">. This work adopts </w:t>
+      </w:r>
+      <w:proofErr w:type="spellStart"/>
+      <w:r>
+        <w:t>Rault</w:t>
+      </w:r>
+      <w:proofErr w:type="spellEnd"/>
+      <w:r>
+        <w:t xml:space="preserve"> et. </w:t>
+      </w:r>
+      <w:proofErr w:type="spellStart"/>
+      <w:r>
+        <w:t>al’s</w:t>
+      </w:r>
+      <w:proofErr w:type="spellEnd"/>
+      <w:r>
+        <w:t xml:space="preserve"> definition of CLO from here on. Two particular surveys are cited as being authoritative on the domain </w:t>
+      </w:r>
+      <w:r>
+        <w:fldChar w:fldCharType="begin"/>
+      </w:r>
+      <w:r>
+        <w:instrText xml:space="preserve"> ADDIN EN.CITE &lt;EndNote&gt;&lt;Cite&gt;&lt;Author&gt;Mendes&lt;/Author&gt;&lt;Year&gt;2011&lt;/Year&gt;&lt;RecNum&gt;119&lt;/RecNum&gt;&lt;DisplayText&gt;[71, 72]&lt;/DisplayText&gt;&lt;record&gt;&lt;rec-number&gt;119&lt;/rec-number&gt;&lt;foreign-keys&gt;&lt;key app="EN" db-id="s2tw2pe5hwzta8esap0xpxarvrrwetsezwzd" timestamp="1492693084"&gt;119&lt;/key&gt;&lt;/foreign-keys&gt;&lt;ref-type name="Journal Article"&gt;17&lt;/ref-type&gt;&lt;contributors&gt;&lt;authors&gt;&lt;author&gt;Mendes, Lucas DP&lt;/author&gt;&lt;author&gt;Rodrigues, Joel JPC&lt;/author&gt;&lt;/authors&gt;&lt;/contributors&gt;&lt;titles&gt;&lt;title&gt;A survey on cross-layer solutions for wireless sensor networks&lt;/title&gt;&lt;secondary-title&gt;Journal of Network and Computer Applications&lt;/secondary-title&gt;&lt;/titles&gt;&lt;periodical&gt;&lt;full-title&gt;Journal of Network and Computer Applications&lt;/full-title&gt;&lt;/periodical&gt;&lt;pages&gt;523-534&lt;/pages&gt;&lt;volume&gt;34&lt;/volume&gt;&lt;number&gt;2&lt;/number&gt;&lt;dates&gt;&lt;year&gt;2011&lt;/year&gt;&lt;/dates&gt;&lt;isbn&gt;1084-8045&lt;/isbn&gt;&lt;urls&gt;&lt;/urls&gt;&lt;/record&gt;&lt;/Cite&gt;&lt;Cite&gt;&lt;Author&gt;Miao&lt;/Author&gt;&lt;Year&gt;2009&lt;/Year&gt;&lt;RecNum&gt;118&lt;/RecNum&gt;&lt;record&gt;&lt;rec-number&gt;118&lt;/rec-number&gt;&lt;foreign-keys&gt;&lt;key app="EN" db-id="s2tw2pe5hwzta8esap0xpxarvrrwetsezwzd" timestamp="1492693058"&gt;118&lt;/key&gt;&lt;/foreign-keys&gt;&lt;ref-type name="Journal Article"&gt;17&lt;/ref-type&gt;&lt;contributors&gt;&lt;authors&gt;&lt;author&gt;Miao, Guowang&lt;/author&gt;&lt;author&gt;Himayat, Nageen&lt;/author&gt;&lt;author&gt;Li, Ye Geoffrey&lt;/author&gt;&lt;author&gt;Swami, Ananthram&lt;/author&gt;&lt;/authors&gt;&lt;/contributors&gt;&lt;titles&gt;&lt;title&gt;Cross‐layer optimization for energy‐efficient wireless communications: a survey&lt;/title&gt;&lt;secondary-title&gt;Wireless Communications and Mobile Computing&lt;/secondary-title&gt;&lt;/titles&gt;&lt;periodical&gt;&lt;full-title&gt;Wireless Communications and Mobile Computing&lt;/full-title&gt;&lt;/periodical&gt;&lt;pages&gt;529-542&lt;/pages&gt;&lt;volume&gt;9&lt;/volume&gt;&lt;number&gt;4&lt;/number&gt;&lt;dates&gt;&lt;year&gt;2009&lt;/year&gt;&lt;/dates&gt;&lt;isbn&gt;1530-8677&lt;/isbn&gt;&lt;urls&gt;&lt;/urls&gt;&lt;/record&gt;&lt;/Cite&gt;&lt;/EndNote&gt;</w:instrText>
+      </w:r>
+      <w:r>
+        <w:fldChar w:fldCharType="separate"/>
+      </w:r>
+      <w:r>
+        <w:rPr>
+          <w:noProof/>
+        </w:rPr>
+        <w:t>[71, 72]</w:t>
+      </w:r>
+      <w:r>
+        <w:fldChar w:fldCharType="end"/>
+      </w:r>
+      <w:r>
+        <w:t xml:space="preserve">. </w:t>
+      </w:r>
+      <w:proofErr w:type="spellStart"/>
+      <w:r>
+        <w:t>Rault</w:t>
+      </w:r>
+      <w:proofErr w:type="spellEnd"/>
+      <w:r>
+        <w:t xml:space="preserve"> et. al highlight the report of the energy consumption by the Physical layer to the MAC and network layers as being a key example of the important of CLO. Other </w:t>
+      </w:r>
+      <w:r>
+        <w:lastRenderedPageBreak/>
+        <w:t xml:space="preserve">examples given include: Forming clusters of nodes at MAC layer and communicating this cluster to higher layers and scheduled communications at higher layers allowing lower layers to reduce activity. </w:t>
+      </w:r>
+      <w:proofErr w:type="spellStart"/>
+      <w:r>
+        <w:t>Rault</w:t>
+      </w:r>
+      <w:proofErr w:type="spellEnd"/>
+      <w:r>
+        <w:t xml:space="preserve"> et. al highlight one particular work which reflects, in several regards, is an advanced form the final approach outlined in the Proposed Protocols chapter </w:t>
+      </w:r>
+      <w:r>
+        <w:fldChar w:fldCharType="begin"/>
+      </w:r>
+      <w:r>
+        <w:instrText xml:space="preserve"> ADDIN EN.CITE &lt;EndNote&gt;&lt;Cite&gt;&lt;Author&gt;Almalkawi&lt;/Author&gt;&lt;Year&gt;2012&lt;/Year&gt;&lt;RecNum&gt;120&lt;/RecNum&gt;&lt;DisplayText&gt;[73]&lt;/DisplayText&gt;&lt;record&gt;&lt;rec-number&gt;120&lt;/rec-number&gt;&lt;foreign-keys&gt;&lt;key app="EN" db-id="s2tw2pe5hwzta8esap0xpxarvrrwetsezwzd" timestamp="1492693643"&gt;120&lt;/key&gt;&lt;/foreign-keys&gt;&lt;ref-type name="Journal Article"&gt;17&lt;/ref-type&gt;&lt;contributors&gt;&lt;authors&gt;&lt;author&gt;Almalkawi, Islam T&lt;/author&gt;&lt;author&gt;Zapata, Manel Guerrero&lt;/author&gt;&lt;author&gt;Al-Karaki, Jamal N&lt;/author&gt;&lt;/authors&gt;&lt;/contributors&gt;&lt;titles&gt;&lt;title&gt;A cross-layer-based clustered multipath routing with QoS-aware scheduling for wireless multimedia sensor networks&lt;/title&gt;&lt;secondary-title&gt;International Journal of Distributed Sensor Networks&lt;/secondary-title&gt;&lt;/titles&gt;&lt;periodical&gt;&lt;full-title&gt;International Journal of Distributed Sensor Networks&lt;/full-title&gt;&lt;/periodical&gt;&lt;pages&gt;392515&lt;/pages&gt;&lt;volume&gt;8&lt;/volume&gt;&lt;number&gt;5&lt;/number&gt;&lt;dates&gt;&lt;year&gt;2012&lt;/year&gt;&lt;/dates&gt;&lt;isbn&gt;1550-1477&lt;/isbn&gt;&lt;urls&gt;&lt;/urls&gt;&lt;/record&gt;&lt;/Cite&gt;&lt;/EndNote&gt;</w:instrText>
+      </w:r>
+      <w:r>
+        <w:fldChar w:fldCharType="separate"/>
+      </w:r>
+      <w:r>
+        <w:rPr>
+          <w:noProof/>
+        </w:rPr>
+        <w:t>[73]</w:t>
+      </w:r>
+      <w:r>
+        <w:fldChar w:fldCharType="end"/>
+      </w:r>
+      <w:r>
+        <w:t>.</w:t>
+      </w:r>
+    </w:p>
+    <w:p>
+      <w:r>
+        <w:t xml:space="preserve">No one approach or standard </w:t>
+      </w:r>
+      <w:r>
+        <w:t>is singled out</w:t>
+      </w:r>
+      <w:r>
+        <w:t xml:space="preserve"> as the obvious choice for energy efficient WSNs. Rather, </w:t>
+      </w:r>
+      <w:proofErr w:type="spellStart"/>
+      <w:r>
+        <w:t>Rault</w:t>
+      </w:r>
+      <w:proofErr w:type="spellEnd"/>
+      <w:r>
+        <w:t xml:space="preserve"> et. al point to the importance of adap</w:t>
+      </w:r>
+      <w:r>
+        <w:t xml:space="preserve">ting approaches to applications. The authors </w:t>
+      </w:r>
+      <w:r>
+        <w:t>state clearly that regardless of</w:t>
+      </w:r>
+      <w:r>
+        <w:t xml:space="preserve"> the application or approach, the introduction of</w:t>
+      </w:r>
+      <w:r>
+        <w:t xml:space="preserve"> </w:t>
+      </w:r>
+      <w:r>
+        <w:t>greater CLO is</w:t>
+      </w:r>
+      <w:r>
+        <w:t xml:space="preserve"> expected to advance the field.</w:t>
+      </w:r>
+      <w:r>
+        <w:t xml:space="preserve"> CLO is a common and favoured theme throughout recent literature on both WSNs and MANETs. The exact meaning of CLO seems to differ depending on the author,  application and domain. Despite this, it is clear that it is a topic at the leading edge of current WSN and MANET research.</w:t>
+      </w:r>
     </w:p>
     <w:p>
       <w:r>
@@ -10824,7 +12243,7 @@
         <w:fldChar w:fldCharType="begin"/>
       </w:r>
       <w:r>
-        <w:instrText xml:space="preserve"> ADDIN EN.CITE &lt;EndNote&gt;&lt;Cite&gt;&lt;Author&gt;Di Francesco&lt;/Author&gt;&lt;Year&gt;2011&lt;/Year&gt;&lt;RecNum&gt;71&lt;/RecNum&gt;&lt;DisplayText&gt;[67]&lt;/DisplayText&gt;&lt;record&gt;&lt;rec-number&gt;71&lt;/rec-number&gt;&lt;foreign-keys&gt;&lt;key app="EN" db-id="s2tw2pe5hwzta8esap0xpxarvrrwetsezwzd" timestamp="1486334268"&gt;71&lt;/key&gt;&lt;/foreign-keys&gt;&lt;ref-type name="Journal Article"&gt;17&lt;/ref-type&gt;&lt;contributors&gt;&lt;authors&gt;&lt;author&gt;Di Francesco, Mario&lt;/author&gt;&lt;author&gt;Das, Sajal K&lt;/author&gt;&lt;author&gt;Anastasi, Giuseppe&lt;/author&gt;&lt;/authors&gt;&lt;/contributors&gt;&lt;titles&gt;&lt;title&gt;Data collection in wireless sensor networks with mobile elements: A survey&lt;/title&gt;&lt;secondary-title&gt;ACM Transactions on Sensor Networks (TOSN)&lt;/secondary-title&gt;&lt;/titles&gt;&lt;periodical&gt;&lt;full-title&gt;ACM Transactions on Sensor Networks (TOSN)&lt;/full-title&gt;&lt;/periodical&gt;&lt;pages&gt;7&lt;/pages&gt;&lt;volume&gt;8&lt;/volume&gt;&lt;number&gt;1&lt;/number&gt;&lt;dates&gt;&lt;year&gt;2011&lt;/year&gt;&lt;/dates&gt;&lt;isbn&gt;1550-4859&lt;/isbn&gt;&lt;urls&gt;&lt;/urls&gt;&lt;/record&gt;&lt;/Cite&gt;&lt;/EndNote&gt;</w:instrText>
+        <w:instrText xml:space="preserve"> ADDIN EN.CITE &lt;EndNote&gt;&lt;Cite&gt;&lt;Author&gt;Di Francesco&lt;/Author&gt;&lt;Year&gt;2011&lt;/Year&gt;&lt;RecNum&gt;71&lt;/RecNum&gt;&lt;DisplayText&gt;[74]&lt;/DisplayText&gt;&lt;record&gt;&lt;rec-number&gt;71&lt;/rec-number&gt;&lt;foreign-keys&gt;&lt;key app="EN" db-id="s2tw2pe5hwzta8esap0xpxarvrrwetsezwzd" timestamp="1486334268"&gt;71&lt;/key&gt;&lt;/foreign-keys&gt;&lt;ref-type name="Journal Article"&gt;17&lt;/ref-type&gt;&lt;contributors&gt;&lt;authors&gt;&lt;author&gt;Di Francesco, Mario&lt;/author&gt;&lt;author&gt;Das, Sajal K&lt;/author&gt;&lt;author&gt;Anastasi, Giuseppe&lt;/author&gt;&lt;/authors&gt;&lt;/contributors&gt;&lt;titles&gt;&lt;title&gt;Data collection in wireless sensor networks with mobile elements: A survey&lt;/title&gt;&lt;secondary-title&gt;ACM Transactions on Sensor Networks (TOSN)&lt;/secondary-title&gt;&lt;/titles&gt;&lt;periodical&gt;&lt;full-title&gt;ACM Transactions on Sensor Networks (TOSN)&lt;/full-title&gt;&lt;/periodical&gt;&lt;pages&gt;7&lt;/pages&gt;&lt;volume&gt;8&lt;/volume&gt;&lt;number&gt;1&lt;/number&gt;&lt;dates&gt;&lt;year&gt;2011&lt;/year&gt;&lt;/dates&gt;&lt;isbn&gt;1550-4859&lt;/isbn&gt;&lt;urls&gt;&lt;/urls&gt;&lt;/record&gt;&lt;/Cite&gt;&lt;/EndNote&gt;</w:instrText>
       </w:r>
       <w:r>
         <w:fldChar w:fldCharType="separate"/>
@@ -10833,7 +12252,7 @@
         <w:rPr>
           <w:noProof/>
         </w:rPr>
-        <w:t>[67]</w:t>
+        <w:t>[74]</w:t>
       </w:r>
       <w:r>
         <w:fldChar w:fldCharType="end"/>
@@ -10881,16 +12300,22 @@
         <w:t xml:space="preserve">… </w:t>
       </w:r>
       <w:r>
-        <w:t>“Prediction or not? An energy-efficient framework for clustering-based data collection i</w:t>
-      </w:r>
-      <w:r>
-        <w:t xml:space="preserve">n wireless sensor networks” </w:t>
+        <w:t>"Efficient data collection in wireless sensor networks wit</w:t>
+      </w:r>
+      <w:r>
+        <w:t>h path-constrained mobile sinks</w:t>
+      </w:r>
+      <w:r>
+        <w:t>"</w:t>
+      </w:r>
+      <w:r>
+        <w:t xml:space="preserve"> </w:t>
       </w:r>
       <w:r>
         <w:fldChar w:fldCharType="begin"/>
       </w:r>
       <w:r>
-        <w:instrText xml:space="preserve"> ADDIN EN.CITE &lt;EndNote&gt;&lt;Cite&gt;&lt;Author&gt;Jiang&lt;/Author&gt;&lt;Year&gt;2011&lt;/Year&gt;&lt;RecNum&gt;116&lt;/RecNum&gt;&lt;DisplayText&gt;[68]&lt;/DisplayText&gt;&lt;record&gt;&lt;rec-number&gt;116&lt;/rec-number&gt;&lt;foreign-keys&gt;&lt;key app="EN" db-id="s2tw2pe5hwzta8esap0xpxarvrrwetsezwzd" timestamp="1492510876"&gt;116&lt;/key&gt;&lt;/foreign-keys&gt;&lt;ref-type name="Journal Article"&gt;17&lt;/ref-type&gt;&lt;contributors&gt;&lt;authors&gt;&lt;author&gt;Jiang, Hongbo&lt;/author&gt;&lt;author&gt;Jin, Shudong&lt;/author&gt;&lt;author&gt;Wang, Chonggang&lt;/author&gt;&lt;/authors&gt;&lt;/contributors&gt;&lt;titles&gt;&lt;title&gt;Prediction or not? An energy-efficient framework for clustering-based data collection in wireless sensor networks&lt;/title&gt;&lt;secondary-title&gt;IEEE Transactions on Parallel and Distributed Systems&lt;/secondary-title&gt;&lt;/titles&gt;&lt;periodical&gt;&lt;full-title&gt;IEEE Transactions on Parallel and Distributed Systems&lt;/full-title&gt;&lt;/periodical&gt;&lt;pages&gt;1064-1071&lt;/pages&gt;&lt;volume&gt;22&lt;/volume&gt;&lt;number&gt;6&lt;/number&gt;&lt;dates&gt;&lt;year&gt;2011&lt;/year&gt;&lt;/dates&gt;&lt;isbn&gt;1045-9219&lt;/isbn&gt;&lt;urls&gt;&lt;/urls&gt;&lt;/record&gt;&lt;/Cite&gt;&lt;/EndNote&gt;</w:instrText>
+        <w:instrText xml:space="preserve"> ADDIN EN.CITE &lt;EndNote&gt;&lt;Cite&gt;&lt;Author&gt;Gao&lt;/Author&gt;&lt;Year&gt;2011&lt;/Year&gt;&lt;RecNum&gt;87&lt;/RecNum&gt;&lt;DisplayText&gt;[75]&lt;/DisplayText&gt;&lt;record&gt;&lt;rec-number&gt;87&lt;/rec-number&gt;&lt;foreign-keys&gt;&lt;key app="EN" db-id="s2tw2pe5hwzta8esap0xpxarvrrwetsezwzd" timestamp="1489873519"&gt;87&lt;/key&gt;&lt;/foreign-keys&gt;&lt;ref-type name="Journal Article"&gt;17&lt;/ref-type&gt;&lt;contributors&gt;&lt;authors&gt;&lt;author&gt;Gao, Shuai&lt;/author&gt;&lt;author&gt;Zhang, Hongke&lt;/author&gt;&lt;author&gt;Das, Sajal K&lt;/author&gt;&lt;/authors&gt;&lt;/contributors&gt;&lt;titles&gt;&lt;title&gt;Efficient data collection in wireless sensor networks with path-constrained mobile sinks&lt;/title&gt;&lt;secondary-title&gt;IEEE Transactions on Mobile Computing&lt;/secondary-title&gt;&lt;/titles&gt;&lt;periodical&gt;&lt;full-title&gt;IEEE Transactions on Mobile Computing&lt;/full-title&gt;&lt;/periodical&gt;&lt;pages&gt;592-608&lt;/pages&gt;&lt;volume&gt;10&lt;/volume&gt;&lt;number&gt;4&lt;/number&gt;&lt;dates&gt;&lt;year&gt;2011&lt;/year&gt;&lt;/dates&gt;&lt;isbn&gt;1536-1233&lt;/isbn&gt;&lt;urls&gt;&lt;/urls&gt;&lt;/record&gt;&lt;/Cite&gt;&lt;/EndNote&gt;</w:instrText>
       </w:r>
       <w:r>
         <w:fldChar w:fldCharType="separate"/>
@@ -10899,27 +12324,239 @@
         <w:rPr>
           <w:noProof/>
         </w:rPr>
-        <w:t>[68]</w:t>
+        <w:t>[75]</w:t>
       </w:r>
       <w:r>
         <w:fldChar w:fldCharType="end"/>
       </w:r>
       <w:r>
+        <w:t xml:space="preserve"> (</w:t>
+      </w:r>
+      <w:r>
+        <w:rPr>
+          <w:i/>
+        </w:rPr>
+        <w:t xml:space="preserve">Considering same </w:t>
+      </w:r>
+      <w:proofErr w:type="spellStart"/>
+      <w:r>
+        <w:rPr>
+          <w:i/>
+        </w:rPr>
+        <w:t>tradeoff</w:t>
+      </w:r>
+      <w:proofErr w:type="spellEnd"/>
+      <w:r>
+        <w:rPr>
+          <w:i/>
+        </w:rPr>
+        <w:t>, mobile sinks, Maximum Amount Shortest Path (MASP), OMNeT, beats shortest-path-tree</w:t>
+      </w:r>
+      <w:r>
+        <w:t>)</w:t>
+      </w:r>
+    </w:p>
+    <w:p>
+      <w:pPr>
+        <w:pStyle w:val="Heading3"/>
+      </w:pPr>
+      <w:bookmarkStart w:id="37" w:name="_Toc479772940"/>
+      <w:r>
+        <w:t>Mobile Ad-Hoc Networks</w:t>
+      </w:r>
+      <w:bookmarkEnd w:id="37"/>
+    </w:p>
+    <w:p>
+      <w:r>
+        <w:t>…</w:t>
+      </w:r>
+    </w:p>
+    <w:p>
+      <w:r>
+        <w:t xml:space="preserve">There is, as suggested by the existence of WSN-MEs, often considerable overlap between paradigms within the fields of MANETs and WSNs. This overlap is quite obvious when comparing the work of Aung et al in their review of “group mobility models for mobile ad hoc networks” </w:t>
+      </w:r>
+      <w:r>
+        <w:fldChar w:fldCharType="begin"/>
+      </w:r>
+      <w:r>
+        <w:instrText xml:space="preserve"> ADDIN EN.CITE &lt;EndNote&gt;&lt;Cite&gt;&lt;Author&gt;Aung&lt;/Author&gt;&lt;Year&gt;2015&lt;/Year&gt;&lt;RecNum&gt;70&lt;/RecNum&gt;&lt;DisplayText&gt;[76]&lt;/DisplayText&gt;&lt;record&gt;&lt;rec-number&gt;70&lt;/rec-number&gt;&lt;foreign-keys&gt;&lt;key app="EN" db-id="s2tw2pe5hwzta8esap0xpxarvrrwetsezwzd" timestamp="1486334238"&gt;70&lt;/key&gt;&lt;/foreign-keys&gt;&lt;ref-type name="Journal Article"&gt;17&lt;/ref-type&gt;&lt;contributors&gt;&lt;authors&gt;&lt;author&gt;Aung, Cherry Ye&lt;/author&gt;&lt;author&gt;Seet, Boon Chong&lt;/author&gt;&lt;author&gt;Zhang, Mingyang&lt;/author&gt;&lt;author&gt;Xie, Ling Fu&lt;/author&gt;&lt;author&gt;Chong, Peter Han Joo&lt;/author&gt;&lt;/authors&gt;&lt;/contributors&gt;&lt;titles&gt;&lt;title&gt;A review of group mobility models for mobile ad hoc networks&lt;/title&gt;&lt;secondary-title&gt;Wireless Personal Communications&lt;/secondary-title&gt;&lt;/titles&gt;&lt;periodical&gt;&lt;full-title&gt;Wireless Personal Communications&lt;/full-title&gt;&lt;/periodical&gt;&lt;pages&gt;1317-1331&lt;/pages&gt;&lt;volume&gt;85&lt;/volume&gt;&lt;number&gt;3&lt;/number&gt;&lt;dates&gt;&lt;year&gt;2015&lt;/year&gt;&lt;/dates&gt;&lt;isbn&gt;0929-6212&lt;/isbn&gt;&lt;urls&gt;&lt;/urls&gt;&lt;/record&gt;&lt;/Cite&gt;&lt;/EndNote&gt;</w:instrText>
+      </w:r>
+      <w:r>
+        <w:fldChar w:fldCharType="separate"/>
+      </w:r>
+      <w:r>
+        <w:rPr>
+          <w:noProof/>
+        </w:rPr>
+        <w:t>[76]</w:t>
+      </w:r>
+      <w:r>
+        <w:fldChar w:fldCharType="end"/>
+      </w:r>
+      <w:r>
+        <w:t xml:space="preserve"> </w:t>
+      </w:r>
+      <w:r>
+        <w:t>and the aforementioned work on WSN-MEs by</w:t>
+      </w:r>
+      <w:r>
+        <w:t xml:space="preserve"> Francesco et al. </w:t>
+      </w:r>
+    </w:p>
+    <w:p>
+      <w:r>
+        <w:t>In general, the most discussed and active topic within MANETs is that of routing.</w:t>
+      </w:r>
+      <w:r>
+        <w:t xml:space="preserve"> </w:t>
+      </w:r>
+      <w:r>
+        <w:t xml:space="preserve">In this regard the work of </w:t>
+      </w:r>
+      <w:proofErr w:type="spellStart"/>
+      <w:r>
+        <w:t>Mohseni</w:t>
+      </w:r>
+      <w:proofErr w:type="spellEnd"/>
+      <w:r>
+        <w:t xml:space="preserve"> et al. in their survey of routing protocols in</w:t>
+      </w:r>
+      <w:r>
+        <w:t xml:space="preserve"> MANETs </w:t>
+      </w:r>
+      <w:r>
+        <w:fldChar w:fldCharType="begin"/>
+      </w:r>
+      <w:r>
+        <w:instrText xml:space="preserve"> ADDIN EN.CITE &lt;EndNote&gt;&lt;Cite&gt;&lt;Author&gt;Mohseni&lt;/Author&gt;&lt;Year&gt;2010&lt;/Year&gt;&lt;RecNum&gt;74&lt;/RecNum&gt;&lt;DisplayText&gt;[77]&lt;/DisplayText&gt;&lt;record&gt;&lt;rec-number&gt;74&lt;/rec-number&gt;&lt;foreign-keys&gt;&lt;key app="EN" db-id="s2tw2pe5hwzta8esap0xpxarvrrwetsezwzd" timestamp="1486334971"&gt;74&lt;/key&gt;&lt;/foreign-keys&gt;&lt;ref-type name="Conference Proceedings"&gt;10&lt;/ref-type&gt;&lt;contributors&gt;&lt;authors&gt;&lt;author&gt;Mohseni, Shima&lt;/author&gt;&lt;author&gt;Hassan, Rosilah&lt;/author&gt;&lt;author&gt;Patel, Ahmed&lt;/author&gt;&lt;author&gt;Razali, Rozilawati&lt;/author&gt;&lt;/authors&gt;&lt;/contributors&gt;&lt;titles&gt;&lt;title&gt;Comparative review study of reactive and proactive routing protocols in MANETs&lt;/title&gt;&lt;secondary-title&gt;Digital ecosystems and technologies (DEST), 2010 4th IEEE international conference on&lt;/secondary-title&gt;&lt;/titles&gt;&lt;pages&gt;304-309&lt;/pages&gt;&lt;dates&gt;&lt;year&gt;2010&lt;/year&gt;&lt;/dates&gt;&lt;publisher&gt;IEEE&lt;/publisher&gt;&lt;isbn&gt;1424455537&lt;/isbn&gt;&lt;urls&gt;&lt;/urls&gt;&lt;/record&gt;&lt;/Cite&gt;&lt;/EndNote&gt;</w:instrText>
+      </w:r>
+      <w:r>
+        <w:fldChar w:fldCharType="separate"/>
+      </w:r>
+      <w:r>
+        <w:rPr>
+          <w:noProof/>
+        </w:rPr>
+        <w:t>[77]</w:t>
+      </w:r>
+      <w:r>
+        <w:fldChar w:fldCharType="end"/>
+      </w:r>
+      <w:r>
+        <w:t>. (</w:t>
+      </w:r>
+      <w:r>
+        <w:rPr>
+          <w:i/>
+        </w:rPr>
+        <w:t>Packet loss, delay, jitter, bandwidth. (DREAM) protocol (</w:t>
+      </w:r>
+      <w:proofErr w:type="spellStart"/>
+      <w:r>
+        <w:rPr>
+          <w:i/>
+        </w:rPr>
+        <w:t>Pr</w:t>
+      </w:r>
+      <w:proofErr w:type="spellEnd"/>
+      <w:r>
+        <w:rPr>
+          <w:i/>
+        </w:rPr>
+        <w:t>), DSR praised. Reactive recommended.</w:t>
+      </w:r>
+      <w:r>
+        <w:t>)</w:t>
+      </w:r>
+    </w:p>
+    <w:p>
+      <w:r>
+        <w:t>As mentioned t</w:t>
+      </w:r>
+      <w:r>
+        <w:t>he area of</w:t>
+      </w:r>
+      <w:r>
+        <w:t xml:space="preserve"> MANET sub-domain of Vehicular Ad-hoc Networks</w:t>
+      </w:r>
+      <w:r>
+        <w:t xml:space="preserve"> </w:t>
+      </w:r>
+      <w:r>
+        <w:t>(</w:t>
+      </w:r>
+      <w:r>
+        <w:t>VANETs</w:t>
+      </w:r>
+      <w:r>
+        <w:t>)</w:t>
+      </w:r>
+      <w:r>
+        <w:t>, contains many parallels to CSNs.</w:t>
+      </w:r>
+      <w:r>
+        <w:t xml:space="preserve"> “</w:t>
+      </w:r>
+      <w:r>
+        <w:t>VANET architectures and protocol stacks: a survey</w:t>
+      </w:r>
+      <w:r>
+        <w:t xml:space="preserve">” </w:t>
+      </w:r>
+      <w:r>
+        <w:fldChar w:fldCharType="begin"/>
+      </w:r>
+      <w:r>
+        <w:instrText xml:space="preserve"> ADDIN EN.CITE &lt;EndNote&gt;&lt;Cite&gt;&lt;Author&gt;Mohammad&lt;/Author&gt;&lt;Year&gt;2011&lt;/Year&gt;&lt;RecNum&gt;86&lt;/RecNum&gt;&lt;DisplayText&gt;[78]&lt;/DisplayText&gt;&lt;record&gt;&lt;rec-number&gt;86&lt;/rec-number&gt;&lt;foreign-keys&gt;&lt;key app="EN" db-id="s2tw2pe5hwzta8esap0xpxarvrrwetsezwzd" timestamp="1489855363"&gt;86&lt;/key&gt;&lt;/foreign-keys&gt;&lt;ref-type name="Conference Proceedings"&gt;10&lt;/ref-type&gt;&lt;contributors&gt;&lt;authors&gt;&lt;author&gt;Mohammad, Sajjad Akbar&lt;/author&gt;&lt;author&gt;Rasheed, Asim&lt;/author&gt;&lt;author&gt;Qayyum, Amir&lt;/author&gt;&lt;/authors&gt;&lt;/contributors&gt;&lt;titles&gt;&lt;title&gt;VANET architectures and protocol stacks: a survey&lt;/title&gt;&lt;secondary-title&gt;International Workshop on Communication Technologies for Vehicles&lt;/secondary-title&gt;&lt;/titles&gt;&lt;pages&gt;95-105&lt;/pages&gt;&lt;dates&gt;&lt;year&gt;2011&lt;/year&gt;&lt;/dates&gt;&lt;publisher&gt;Springer&lt;/publisher&gt;&lt;isbn&gt;364219785X&lt;/isbn&gt;&lt;urls&gt;&lt;/urls&gt;&lt;/record&gt;&lt;/Cite&gt;&lt;/EndNote&gt;</w:instrText>
+      </w:r>
+      <w:r>
+        <w:fldChar w:fldCharType="separate"/>
+      </w:r>
+      <w:r>
+        <w:rPr>
+          <w:noProof/>
+        </w:rPr>
+        <w:t>[78]</w:t>
+      </w:r>
+      <w:r>
+        <w:fldChar w:fldCharType="end"/>
+      </w:r>
+      <w:r>
         <w:t xml:space="preserve"> …</w:t>
       </w:r>
+      <w:r>
+        <w:t xml:space="preserve"> </w:t>
+      </w:r>
+      <w:r>
+        <w:t>(</w:t>
+      </w:r>
+      <w:r>
+        <w:rPr>
+          <w:i/>
+        </w:rPr>
+        <w:t>V2V/V2I, focus MAC/Net+, Mobile IPv6 / 802.11 stack based, far less resource constrained, C2C CC</w:t>
+      </w:r>
+      <w:r>
+        <w:t>)</w:t>
+      </w:r>
     </w:p>
     <w:p>
       <w:r>
         <w:t xml:space="preserve">… </w:t>
       </w:r>
       <w:r>
-        <w:t>"Efficient data collection in wireless sensor networks wit</w:t>
-      </w:r>
-      <w:r>
-        <w:t>h path-constrained mobile sinks</w:t>
-      </w:r>
-      <w:r>
-        <w:t>"</w:t>
+        <w:t>T</w:t>
+      </w:r>
+      <w:r>
+        <w:t xml:space="preserve">here is a further concentration of VANETs dubbed FANETs (Flying Ad-Hoc Networks). A survey by </w:t>
+      </w:r>
+      <w:proofErr w:type="spellStart"/>
+      <w:r>
+        <w:t>Bekmezci</w:t>
+      </w:r>
+      <w:proofErr w:type="spellEnd"/>
+      <w:r>
+        <w:t xml:space="preserve"> et al.</w:t>
       </w:r>
       <w:r>
         <w:t xml:space="preserve"> </w:t>
@@ -10928,7 +12565,7 @@
         <w:fldChar w:fldCharType="begin"/>
       </w:r>
       <w:r>
-        <w:instrText xml:space="preserve"> ADDIN EN.CITE &lt;EndNote&gt;&lt;Cite&gt;&lt;Author&gt;Gao&lt;/Author&gt;&lt;Year&gt;2011&lt;/Year&gt;&lt;RecNum&gt;87&lt;/RecNum&gt;&lt;DisplayText&gt;[69]&lt;/DisplayText&gt;&lt;record&gt;&lt;rec-number&gt;87&lt;/rec-number&gt;&lt;foreign-keys&gt;&lt;key app="EN" db-id="s2tw2pe5hwzta8esap0xpxarvrrwetsezwzd" timestamp="1489873519"&gt;87&lt;/key&gt;&lt;/foreign-keys&gt;&lt;ref-type name="Journal Article"&gt;17&lt;/ref-type&gt;&lt;contributors&gt;&lt;authors&gt;&lt;author&gt;Gao, Shuai&lt;/author&gt;&lt;author&gt;Zhang, Hongke&lt;/author&gt;&lt;author&gt;Das, Sajal K&lt;/author&gt;&lt;/authors&gt;&lt;/contributors&gt;&lt;titles&gt;&lt;title&gt;Efficient data collection in wireless sensor networks with path-constrained mobile sinks&lt;/title&gt;&lt;secondary-title&gt;IEEE Transactions on Mobile Computing&lt;/secondary-title&gt;&lt;/titles&gt;&lt;periodical&gt;&lt;full-title&gt;IEEE Transactions on Mobile Computing&lt;/full-title&gt;&lt;/periodical&gt;&lt;pages&gt;592-608&lt;/pages&gt;&lt;volume&gt;10&lt;/volume&gt;&lt;number&gt;4&lt;/number&gt;&lt;dates&gt;&lt;year&gt;2011&lt;/year&gt;&lt;/dates&gt;&lt;isbn&gt;1536-1233&lt;/isbn&gt;&lt;urls&gt;&lt;/urls&gt;&lt;/record&gt;&lt;/Cite&gt;&lt;/EndNote&gt;</w:instrText>
+        <w:instrText xml:space="preserve"> ADDIN EN.CITE &lt;EndNote&gt;&lt;Cite&gt;&lt;Author&gt;Bekmezci&lt;/Author&gt;&lt;Year&gt;2013&lt;/Year&gt;&lt;RecNum&gt;73&lt;/RecNum&gt;&lt;DisplayText&gt;[79]&lt;/DisplayText&gt;&lt;record&gt;&lt;rec-number&gt;73&lt;/rec-number&gt;&lt;foreign-keys&gt;&lt;key app="EN" db-id="s2tw2pe5hwzta8esap0xpxarvrrwetsezwzd" timestamp="1486334314"&gt;73&lt;/key&gt;&lt;/foreign-keys&gt;&lt;ref-type name="Journal Article"&gt;17&lt;/ref-type&gt;&lt;contributors&gt;&lt;authors&gt;&lt;author&gt;Bekmezci, Ilker&lt;/author&gt;&lt;author&gt;Sahingoz, Ozgur Koray&lt;/author&gt;&lt;author&gt;Temel, Şamil&lt;/author&gt;&lt;/authors&gt;&lt;/contributors&gt;&lt;titles&gt;&lt;title&gt;Flying ad-hoc networks (FANETs): A survey&lt;/title&gt;&lt;secondary-title&gt;Ad Hoc Networks&lt;/secondary-title&gt;&lt;/titles&gt;&lt;periodical&gt;&lt;full-title&gt;Ad Hoc Networks&lt;/full-title&gt;&lt;/periodical&gt;&lt;pages&gt;1254-1270&lt;/pages&gt;&lt;volume&gt;11&lt;/volume&gt;&lt;number&gt;3&lt;/number&gt;&lt;dates&gt;&lt;year&gt;2013&lt;/year&gt;&lt;/dates&gt;&lt;isbn&gt;1570-8705&lt;/isbn&gt;&lt;urls&gt;&lt;/urls&gt;&lt;/record&gt;&lt;/Cite&gt;&lt;/EndNote&gt;</w:instrText>
       </w:r>
       <w:r>
         <w:fldChar w:fldCharType="separate"/>
@@ -10937,33 +12574,62 @@
         <w:rPr>
           <w:noProof/>
         </w:rPr>
-        <w:t>[69]</w:t>
+        <w:t>[79]</w:t>
       </w:r>
       <w:r>
         <w:fldChar w:fldCharType="end"/>
       </w:r>
       <w:r>
-        <w:t xml:space="preserve"> (</w:t>
+        <w:t xml:space="preserve"> introduces </w:t>
+      </w:r>
+      <w:r>
+        <w:t>FANETs in the context of  MANETs and the VANETs sub-domain</w:t>
+      </w:r>
+      <w:r>
+        <w:t>. The authors deal primarily with unmanned aerial vehicles (UAVs).</w:t>
+      </w:r>
+      <w:r>
+        <w:t xml:space="preserve"> … </w:t>
+      </w:r>
+      <w:r>
+        <w:t>(</w:t>
       </w:r>
       <w:r>
         <w:rPr>
           <w:i/>
         </w:rPr>
-        <w:t xml:space="preserve">Considering same </w:t>
-      </w:r>
-      <w:proofErr w:type="spellStart"/>
+        <w:t>Cross-layer architecture (IMAC-UAV</w:t>
+      </w:r>
       <w:r>
         <w:rPr>
           <w:i/>
         </w:rPr>
-        <w:t>tradeoff</w:t>
-      </w:r>
-      <w:proofErr w:type="spellEnd"/>
+        <w:t>),</w:t>
+      </w:r>
       <w:r>
         <w:rPr>
           <w:i/>
         </w:rPr>
-        <w:t>, mobile sinks, Maximum Amount Shortest Path (MASP), OMNeT, beats shortest-path-tree</w:t>
+        <w:t xml:space="preserve"> </w:t>
+      </w:r>
+      <w:r>
+        <w:rPr>
+          <w:i/>
+        </w:rPr>
+        <w:lastRenderedPageBreak/>
+        <w:t>DOLSR) Cooperative Autonomous Reconfigurable UAV Swarm (CARUS),</w:t>
+      </w:r>
+      <w:r>
+        <w:rPr>
+          <w:i/>
+        </w:rPr>
+        <w:t xml:space="preserve"> </w:t>
+      </w:r>
+      <w:r>
+        <w:rPr>
+          <w:i/>
+        </w:rPr>
+        <w:t>predictable movement</w:t>
       </w:r>
       <w:r>
         <w:t>)</w:t>
@@ -10971,289 +12637,16 @@
     </w:p>
     <w:p>
       <w:pPr>
-        <w:pStyle w:val="Heading3"/>
-      </w:pPr>
-      <w:bookmarkStart w:id="33" w:name="_Toc479772940"/>
-      <w:r>
-        <w:t>Mobile Ad-Hoc Networks</w:t>
-      </w:r>
-      <w:bookmarkEnd w:id="33"/>
-    </w:p>
-    <w:p>
-      <w:r>
-        <w:t>…</w:t>
-      </w:r>
-    </w:p>
-    <w:p>
-      <w:r>
-        <w:t xml:space="preserve">There is, as suggested by the existence of WSN-MEs, often considerable overlap between paradigms within the fields of MANETs and WSNs. This overlap is quite obvious when comparing the work of Aung et al in their review of “group mobility models for mobile ad hoc networks” </w:t>
-      </w:r>
-      <w:r>
-        <w:fldChar w:fldCharType="begin"/>
-      </w:r>
-      <w:r>
-        <w:instrText xml:space="preserve"> ADDIN EN.CITE &lt;EndNote&gt;&lt;Cite&gt;&lt;Author&gt;Aung&lt;/Author&gt;&lt;Year&gt;2015&lt;/Year&gt;&lt;RecNum&gt;70&lt;/RecNum&gt;&lt;DisplayText&gt;[70]&lt;/DisplayText&gt;&lt;record&gt;&lt;rec-number&gt;70&lt;/rec-number&gt;&lt;foreign-keys&gt;&lt;key app="EN" db-id="s2tw2pe5hwzta8esap0xpxarvrrwetsezwzd" timestamp="1486334238"&gt;70&lt;/key&gt;&lt;/foreign-keys&gt;&lt;ref-type name="Journal Article"&gt;17&lt;/ref-type&gt;&lt;contributors&gt;&lt;authors&gt;&lt;author&gt;Aung, Cherry Ye&lt;/author&gt;&lt;author&gt;Seet, Boon Chong&lt;/author&gt;&lt;author&gt;Zhang, Mingyang&lt;/author&gt;&lt;author&gt;Xie, Ling Fu&lt;/author&gt;&lt;author&gt;Chong, Peter Han Joo&lt;/author&gt;&lt;/authors&gt;&lt;/contributors&gt;&lt;titles&gt;&lt;title&gt;A review of group mobility models for mobile ad hoc networks&lt;/title&gt;&lt;secondary-title&gt;Wireless Personal Communications&lt;/secondary-title&gt;&lt;/titles&gt;&lt;periodical&gt;&lt;full-title&gt;Wireless Personal Communications&lt;/full-title&gt;&lt;/periodical&gt;&lt;pages&gt;1317-1331&lt;/pages&gt;&lt;volume&gt;85&lt;/volume&gt;&lt;number&gt;3&lt;/number&gt;&lt;dates&gt;&lt;year&gt;2015&lt;/year&gt;&lt;/dates&gt;&lt;isbn&gt;0929-6212&lt;/isbn&gt;&lt;urls&gt;&lt;/urls&gt;&lt;/record&gt;&lt;/Cite&gt;&lt;/EndNote&gt;</w:instrText>
-      </w:r>
-      <w:r>
-        <w:fldChar w:fldCharType="separate"/>
-      </w:r>
-      <w:r>
-        <w:rPr>
-          <w:noProof/>
-        </w:rPr>
-        <w:t>[70]</w:t>
-      </w:r>
-      <w:r>
-        <w:fldChar w:fldCharType="end"/>
-      </w:r>
-      <w:r>
-        <w:t xml:space="preserve"> </w:t>
-      </w:r>
-      <w:r>
-        <w:t>and the aforementioned work on WSN-MEs by</w:t>
-      </w:r>
-      <w:r>
-        <w:t xml:space="preserve"> Francesco et al. </w:t>
-      </w:r>
-    </w:p>
-    <w:p>
-      <w:r>
-        <w:t>In general, the most discussed and active topic within MANETs is that of routing.</w:t>
-      </w:r>
-      <w:r>
-        <w:t xml:space="preserve"> </w:t>
-      </w:r>
-      <w:r>
-        <w:t xml:space="preserve">In this regard the work of </w:t>
-      </w:r>
-      <w:proofErr w:type="spellStart"/>
-      <w:r>
-        <w:t>Mohseni</w:t>
-      </w:r>
-      <w:proofErr w:type="spellEnd"/>
-      <w:r>
-        <w:t xml:space="preserve"> et al. in their survey of routing protocols in</w:t>
-      </w:r>
-      <w:r>
-        <w:t xml:space="preserve"> MANETs </w:t>
-      </w:r>
-      <w:r>
-        <w:fldChar w:fldCharType="begin"/>
-      </w:r>
-      <w:r>
-        <w:instrText xml:space="preserve"> ADDIN EN.CITE &lt;EndNote&gt;&lt;Cite&gt;&lt;Author&gt;Mohseni&lt;/Author&gt;&lt;Year&gt;2010&lt;/Year&gt;&lt;RecNum&gt;74&lt;/RecNum&gt;&lt;DisplayText&gt;[71]&lt;/DisplayText&gt;&lt;record&gt;&lt;rec-number&gt;74&lt;/rec-number&gt;&lt;foreign-keys&gt;&lt;key app="EN" db-id="s2tw2pe5hwzta8esap0xpxarvrrwetsezwzd" timestamp="1486334971"&gt;74&lt;/key&gt;&lt;/foreign-keys&gt;&lt;ref-type name="Conference Proceedings"&gt;10&lt;/ref-type&gt;&lt;contributors&gt;&lt;authors&gt;&lt;author&gt;Mohseni, Shima&lt;/author&gt;&lt;author&gt;Hassan, Rosilah&lt;/author&gt;&lt;author&gt;Patel, Ahmed&lt;/author&gt;&lt;author&gt;Razali, Rozilawati&lt;/author&gt;&lt;/authors&gt;&lt;/contributors&gt;&lt;titles&gt;&lt;title&gt;Comparative review study of reactive and proactive routing protocols in MANETs&lt;/title&gt;&lt;secondary-title&gt;Digital ecosystems and technologies (DEST), 2010 4th IEEE international conference on&lt;/secondary-title&gt;&lt;/titles&gt;&lt;pages&gt;304-309&lt;/pages&gt;&lt;dates&gt;&lt;year&gt;2010&lt;/year&gt;&lt;/dates&gt;&lt;publisher&gt;IEEE&lt;/publisher&gt;&lt;isbn&gt;1424455537&lt;/isbn&gt;&lt;urls&gt;&lt;/urls&gt;&lt;/record&gt;&lt;/Cite&gt;&lt;/EndNote&gt;</w:instrText>
-      </w:r>
-      <w:r>
-        <w:fldChar w:fldCharType="separate"/>
-      </w:r>
-      <w:r>
-        <w:rPr>
-          <w:noProof/>
-        </w:rPr>
-        <w:t>[71]</w:t>
-      </w:r>
-      <w:r>
-        <w:fldChar w:fldCharType="end"/>
-      </w:r>
-      <w:r>
-        <w:t>. (</w:t>
-      </w:r>
-      <w:r>
-        <w:rPr>
-          <w:i/>
-        </w:rPr>
-        <w:t>Packet loss, delay, jitter, bandwidth. (DREAM) protocol (</w:t>
-      </w:r>
-      <w:proofErr w:type="spellStart"/>
-      <w:r>
-        <w:rPr>
-          <w:i/>
-        </w:rPr>
-        <w:t>Pr</w:t>
-      </w:r>
-      <w:proofErr w:type="spellEnd"/>
-      <w:r>
-        <w:rPr>
-          <w:i/>
-        </w:rPr>
-        <w:t>), DSR praised. Reactive recommended.</w:t>
-      </w:r>
-      <w:r>
-        <w:t>)</w:t>
-      </w:r>
-    </w:p>
-    <w:p>
-      <w:r>
-        <w:t>As mentioned t</w:t>
-      </w:r>
-      <w:r>
-        <w:t>he area of</w:t>
-      </w:r>
-      <w:r>
-        <w:t xml:space="preserve"> MANET sub-domain of Vehicular Ad-hoc Networks</w:t>
-      </w:r>
-      <w:r>
-        <w:t xml:space="preserve"> </w:t>
-      </w:r>
-      <w:r>
-        <w:t>(</w:t>
-      </w:r>
-      <w:r>
-        <w:t>VANETs</w:t>
-      </w:r>
-      <w:r>
-        <w:t>)</w:t>
-      </w:r>
-      <w:r>
-        <w:t>, contains many parallels to CSNs.</w:t>
-      </w:r>
-      <w:r>
-        <w:t xml:space="preserve"> “</w:t>
-      </w:r>
-      <w:r>
-        <w:t>VANET architectures and protocol stacks: a survey</w:t>
-      </w:r>
-      <w:r>
-        <w:t xml:space="preserve">” </w:t>
-      </w:r>
-      <w:r>
-        <w:fldChar w:fldCharType="begin"/>
-      </w:r>
-      <w:r>
-        <w:instrText xml:space="preserve"> ADDIN EN.CITE &lt;EndNote&gt;&lt;Cite&gt;&lt;Author&gt;Mohammad&lt;/Author&gt;&lt;Year&gt;2011&lt;/Year&gt;&lt;RecNum&gt;86&lt;/RecNum&gt;&lt;DisplayText&gt;[72]&lt;/DisplayText&gt;&lt;record&gt;&lt;rec-number&gt;86&lt;/rec-number&gt;&lt;foreign-keys&gt;&lt;key app="EN" db-id="s2tw2pe5hwzta8esap0xpxarvrrwetsezwzd" timestamp="1489855363"&gt;86&lt;/key&gt;&lt;/foreign-keys&gt;&lt;ref-type name="Conference Proceedings"&gt;10&lt;/ref-type&gt;&lt;contributors&gt;&lt;authors&gt;&lt;author&gt;Mohammad, Sajjad Akbar&lt;/author&gt;&lt;author&gt;Rasheed, Asim&lt;/author&gt;&lt;author&gt;Qayyum, Amir&lt;/author&gt;&lt;/authors&gt;&lt;/contributors&gt;&lt;titles&gt;&lt;title&gt;VANET architectures and protocol stacks: a survey&lt;/title&gt;&lt;secondary-title&gt;International Workshop on Communication Technologies for Vehicles&lt;/secondary-title&gt;&lt;/titles&gt;&lt;pages&gt;95-105&lt;/pages&gt;&lt;dates&gt;&lt;year&gt;2011&lt;/year&gt;&lt;/dates&gt;&lt;publisher&gt;Springer&lt;/publisher&gt;&lt;isbn&gt;364219785X&lt;/isbn&gt;&lt;urls&gt;&lt;/urls&gt;&lt;/record&gt;&lt;/Cite&gt;&lt;/EndNote&gt;</w:instrText>
-      </w:r>
-      <w:r>
-        <w:fldChar w:fldCharType="separate"/>
-      </w:r>
-      <w:r>
-        <w:rPr>
-          <w:noProof/>
-        </w:rPr>
-        <w:t>[72]</w:t>
-      </w:r>
-      <w:r>
-        <w:fldChar w:fldCharType="end"/>
-      </w:r>
-      <w:r>
-        <w:t xml:space="preserve"> …</w:t>
-      </w:r>
-      <w:r>
-        <w:t xml:space="preserve"> </w:t>
-      </w:r>
-      <w:r>
-        <w:t>(</w:t>
-      </w:r>
-      <w:r>
-        <w:rPr>
-          <w:i/>
-        </w:rPr>
-        <w:t>V2V/V2I, focus MAC/Net+, Mobile IPv6 / 802.11 stack based, far less resource constrained, C2C CC</w:t>
-      </w:r>
-      <w:r>
-        <w:t>)</w:t>
-      </w:r>
-    </w:p>
-    <w:p>
-      <w:r>
-        <w:lastRenderedPageBreak/>
-        <w:t xml:space="preserve">… </w:t>
-      </w:r>
-      <w:r>
-        <w:t>T</w:t>
-      </w:r>
-      <w:r>
-        <w:t xml:space="preserve">here is a further concentration of VANETs dubbed FANETs (Flying Ad-Hoc Networks). A survey by </w:t>
-      </w:r>
-      <w:proofErr w:type="spellStart"/>
-      <w:r>
-        <w:t>Bekmezci</w:t>
-      </w:r>
-      <w:proofErr w:type="spellEnd"/>
-      <w:r>
-        <w:t xml:space="preserve"> et al.</w:t>
-      </w:r>
-      <w:r>
-        <w:t xml:space="preserve"> </w:t>
-      </w:r>
-      <w:r>
-        <w:fldChar w:fldCharType="begin"/>
-      </w:r>
-      <w:r>
-        <w:instrText xml:space="preserve"> ADDIN EN.CITE &lt;EndNote&gt;&lt;Cite&gt;&lt;Author&gt;Bekmezci&lt;/Author&gt;&lt;Year&gt;2013&lt;/Year&gt;&lt;RecNum&gt;73&lt;/RecNum&gt;&lt;DisplayText&gt;[73]&lt;/DisplayText&gt;&lt;record&gt;&lt;rec-number&gt;73&lt;/rec-number&gt;&lt;foreign-keys&gt;&lt;key app="EN" db-id="s2tw2pe5hwzta8esap0xpxarvrrwetsezwzd" timestamp="1486334314"&gt;73&lt;/key&gt;&lt;/foreign-keys&gt;&lt;ref-type name="Journal Article"&gt;17&lt;/ref-type&gt;&lt;contributors&gt;&lt;authors&gt;&lt;author&gt;Bekmezci, Ilker&lt;/author&gt;&lt;author&gt;Sahingoz, Ozgur Koray&lt;/author&gt;&lt;author&gt;Temel, Şamil&lt;/author&gt;&lt;/authors&gt;&lt;/contributors&gt;&lt;titles&gt;&lt;title&gt;Flying ad-hoc networks (FANETs): A survey&lt;/title&gt;&lt;secondary-title&gt;Ad Hoc Networks&lt;/secondary-title&gt;&lt;/titles&gt;&lt;periodical&gt;&lt;full-title&gt;Ad Hoc Networks&lt;/full-title&gt;&lt;/periodical&gt;&lt;pages&gt;1254-1270&lt;/pages&gt;&lt;volume&gt;11&lt;/volume&gt;&lt;number&gt;3&lt;/number&gt;&lt;dates&gt;&lt;year&gt;2013&lt;/year&gt;&lt;/dates&gt;&lt;isbn&gt;1570-8705&lt;/isbn&gt;&lt;urls&gt;&lt;/urls&gt;&lt;/record&gt;&lt;/Cite&gt;&lt;/EndNote&gt;</w:instrText>
-      </w:r>
-      <w:r>
-        <w:fldChar w:fldCharType="separate"/>
-      </w:r>
-      <w:r>
-        <w:rPr>
-          <w:noProof/>
-        </w:rPr>
-        <w:t>[73]</w:t>
-      </w:r>
-      <w:r>
-        <w:fldChar w:fldCharType="end"/>
-      </w:r>
-      <w:r>
-        <w:t xml:space="preserve"> introduces </w:t>
-      </w:r>
-      <w:r>
-        <w:t>FANETs in the context of  MANETs and the VANETs sub-domain</w:t>
-      </w:r>
-      <w:r>
-        <w:t>. The authors deal primarily with unmanned aerial vehicles (UAVs).</w:t>
-      </w:r>
-      <w:r>
-        <w:t xml:space="preserve"> … </w:t>
-      </w:r>
-      <w:r>
-        <w:t>(</w:t>
-      </w:r>
-      <w:r>
-        <w:rPr>
-          <w:i/>
-        </w:rPr>
-        <w:t>Cross-layer architecture (IMAC-UAV</w:t>
-      </w:r>
-      <w:r>
-        <w:rPr>
-          <w:i/>
-        </w:rPr>
-        <w:t>),</w:t>
-      </w:r>
-      <w:r>
-        <w:rPr>
-          <w:i/>
-        </w:rPr>
-        <w:t xml:space="preserve"> DOLSR) Cooperative Autonomous Reconfigurable UAV Swarm (CARUS),</w:t>
-      </w:r>
-      <w:r>
-        <w:rPr>
-          <w:i/>
-        </w:rPr>
-        <w:t xml:space="preserve"> </w:t>
-      </w:r>
-      <w:r>
-        <w:rPr>
-          <w:i/>
-        </w:rPr>
-        <w:t>predictable movement</w:t>
-      </w:r>
-      <w:r>
-        <w:t>)</w:t>
-      </w:r>
-    </w:p>
-    <w:p>
-      <w:pPr>
         <w:pStyle w:val="Heading2"/>
       </w:pPr>
-      <w:bookmarkStart w:id="34" w:name="_Toc479772941"/>
+      <w:bookmarkStart w:id="38" w:name="_Toc479772941"/>
       <w:r>
         <w:t>CubeSat Communication</w:t>
       </w:r>
       <w:r>
         <w:t>s</w:t>
       </w:r>
-      <w:bookmarkEnd w:id="34"/>
+      <w:bookmarkEnd w:id="38"/>
     </w:p>
     <w:p>
       <w:r>
@@ -11275,7 +12668,7 @@
       <w:r>
         <w:fldChar w:fldCharType="begin">
           <w:fldData xml:space="preserve">PEVuZE5vdGU+PENpdGU+PEF1dGhvcj5DaGFsbGE8L0F1dGhvcj48WWVhcj4yMDEzPC9ZZWFyPjxS
-ZWNOdW0+NTk8L1JlY051bT48RGlzcGxheVRleHQ+WzM2LCA3NC03N108L0Rpc3BsYXlUZXh0Pjxy
+ZWNOdW0+NTk8L1JlY051bT48RGlzcGxheVRleHQ+WzM2LCA4MC04M108L0Rpc3BsYXlUZXh0Pjxy
 ZWNvcmQ+PHJlYy1udW1iZXI+NTk8L3JlYy1udW1iZXI+PGZvcmVpZ24ta2V5cz48a2V5IGFwcD0i
 RU4iIGRiLWlkPSJzMnR3MnBlNWh3enRhOGVzYXAweHB4YXJ2cnJ3ZXRzZXp3emQiIHRpbWVzdGFt
 cD0iMTQ4NjAzMzc1NyI+NTk8L2tleT48L2ZvcmVpZ24ta2V5cz48cmVmLXR5cGUgbmFtZT0iSm91
@@ -11344,7 +12737,7 @@
       <w:r>
         <w:fldChar w:fldCharType="begin">
           <w:fldData xml:space="preserve">PEVuZE5vdGU+PENpdGU+PEF1dGhvcj5DaGFsbGE8L0F1dGhvcj48WWVhcj4yMDEzPC9ZZWFyPjxS
-ZWNOdW0+NTk8L1JlY051bT48RGlzcGxheVRleHQ+WzM2LCA3NC03N108L0Rpc3BsYXlUZXh0Pjxy
+ZWNOdW0+NTk8L1JlY051bT48RGlzcGxheVRleHQ+WzM2LCA4MC04M108L0Rpc3BsYXlUZXh0Pjxy
 ZWNvcmQ+PHJlYy1udW1iZXI+NTk8L3JlYy1udW1iZXI+PGZvcmVpZ24ta2V5cz48a2V5IGFwcD0i
 RU4iIGRiLWlkPSJzMnR3MnBlNWh3enRhOGVzYXAweHB4YXJ2cnJ3ZXRzZXp3emQiIHRpbWVzdGFt
 cD0iMTQ4NjAzMzc1NyI+NTk8L2tleT48L2ZvcmVpZ24ta2V5cz48cmVmLXR5cGUgbmFtZT0iSm91
@@ -11420,7 +12813,7 @@
         <w:rPr>
           <w:noProof/>
         </w:rPr>
-        <w:t>[36, 74-77]</w:t>
+        <w:t>[36, 80-83]</w:t>
       </w:r>
       <w:r>
         <w:fldChar w:fldCharType="end"/>
@@ -11503,31 +12896,68 @@
         <w:fldChar w:fldCharType="end"/>
       </w:r>
       <w:r>
-        <w:t xml:space="preserve">. The </w:t>
+        <w:t xml:space="preserve">. The authors detail relevant prior art in these areas and provide analyses of the relevant efficacies of the various approaches. </w:t>
+      </w:r>
+    </w:p>
+    <w:p>
+      <w:r>
+        <w:t xml:space="preserve">… </w:t>
+      </w:r>
+      <w:r>
+        <w:t>Another work involving authors of the aforementioned survey paper provides the starting point for</w:t>
+      </w:r>
+      <w:r>
+        <w:t xml:space="preserve"> this work’s proposed MAC protocol</w:t>
+      </w:r>
+      <w:r>
+        <w:t xml:space="preserve">. The work examines </w:t>
       </w:r>
       <w:r>
         <w:lastRenderedPageBreak/>
-        <w:t xml:space="preserve">authors detail relevant prior art in these areas and provide analyses of the relevant efficacies of the various approaches. </w:t>
-      </w:r>
-    </w:p>
-    <w:p>
+        <w:t xml:space="preserve">potential optimal MAC protocol implementations for small satellite systems </w:t>
+      </w:r>
+      <w:r>
+        <w:fldChar w:fldCharType="begin"/>
+      </w:r>
+      <w:r>
+        <w:instrText xml:space="preserve"> ADDIN EN.CITE &lt;EndNote&gt;&lt;Cite&gt;&lt;Author&gt;Radhakrishnan&lt;/Author&gt;&lt;Year&gt;2014&lt;/Year&gt;&lt;RecNum&gt;46&lt;/RecNum&gt;&lt;DisplayText&gt;[84]&lt;/DisplayText&gt;&lt;record&gt;&lt;rec-number&gt;46&lt;/rec-number&gt;&lt;foreign-keys&gt;&lt;key app="EN" db-id="s2tw2pe5hwzta8esap0xpxarvrrwetsezwzd" timestamp="1485946112"&gt;46&lt;/key&gt;&lt;/foreign-keys&gt;&lt;ref-type name="Conference Proceedings"&gt;10&lt;/ref-type&gt;&lt;contributors&gt;&lt;authors&gt;&lt;author&gt;Radhakrishnan, Radhika&lt;/author&gt;&lt;author&gt;Edmonson, William W&lt;/author&gt;&lt;author&gt;Afghah, Fatemeh&lt;/author&gt;&lt;author&gt;Chenou, Jules&lt;/author&gt;&lt;author&gt;Rodriguez-Osorio, R Martinez&lt;/author&gt;&lt;author&gt;Zeng, Qing-An&lt;/author&gt;&lt;/authors&gt;&lt;/contributors&gt;&lt;titles&gt;&lt;title&gt;Optimal multiple access protocol for inter-satellite communication in small satellite systems&lt;/title&gt;&lt;secondary-title&gt;4S Small Satellite Systems and Services Symposium&lt;/secondary-title&gt;&lt;/titles&gt;&lt;dates&gt;&lt;year&gt;2014&lt;/year&gt;&lt;/dates&gt;&lt;urls&gt;&lt;/urls&gt;&lt;/record&gt;&lt;/Cite&gt;&lt;/EndNote&gt;</w:instrText>
+      </w:r>
+      <w:r>
+        <w:fldChar w:fldCharType="separate"/>
+      </w:r>
+      <w:r>
+        <w:rPr>
+          <w:noProof/>
+        </w:rPr>
+        <w:t>[84]</w:t>
+      </w:r>
+      <w:r>
+        <w:fldChar w:fldCharType="end"/>
+      </w:r>
+      <w:r>
+        <w:t xml:space="preserve">. </w:t>
+      </w:r>
       <w:r>
         <w:t xml:space="preserve">… </w:t>
       </w:r>
-      <w:r>
-        <w:t>Another work involving authors of the aforementioned survey paper provides the starting point for</w:t>
-      </w:r>
-      <w:r>
-        <w:t xml:space="preserve"> this work’s proposed MAC protocol</w:t>
-      </w:r>
-      <w:r>
-        <w:t xml:space="preserve">. The work examines potential optimal MAC protocol implementations for small satellite systems </w:t>
+    </w:p>
+    <w:p>
+      <w:r>
+        <w:t xml:space="preserve">Although the work by Radhakrishnan et al. is by far the most relevant there are other works worth mentioning which inform the current state of the art. Wong et al., operating mainly out of NASA’s Goddard Flight </w:t>
+      </w:r>
+      <w:proofErr w:type="spellStart"/>
+      <w:r>
+        <w:t>Center</w:t>
+      </w:r>
+      <w:proofErr w:type="spellEnd"/>
+      <w:r>
+        <w:t xml:space="preserve">, examine a potential future for CSNs where space to ground communications are performed through relay with existing space bound communication networks </w:t>
       </w:r>
       <w:r>
         <w:fldChar w:fldCharType="begin"/>
       </w:r>
       <w:r>
-        <w:instrText xml:space="preserve"> ADDIN EN.CITE &lt;EndNote&gt;&lt;Cite&gt;&lt;Author&gt;Radhakrishnan&lt;/Author&gt;&lt;Year&gt;2014&lt;/Year&gt;&lt;RecNum&gt;46&lt;/RecNum&gt;&lt;DisplayText&gt;[78]&lt;/DisplayText&gt;&lt;record&gt;&lt;rec-number&gt;46&lt;/rec-number&gt;&lt;foreign-keys&gt;&lt;key app="EN" db-id="s2tw2pe5hwzta8esap0xpxarvrrwetsezwzd" timestamp="1485946112"&gt;46&lt;/key&gt;&lt;/foreign-keys&gt;&lt;ref-type name="Conference Proceedings"&gt;10&lt;/ref-type&gt;&lt;contributors&gt;&lt;authors&gt;&lt;author&gt;Radhakrishnan, Radhika&lt;/author&gt;&lt;author&gt;Edmonson, William W&lt;/author&gt;&lt;author&gt;Afghah, Fatemeh&lt;/author&gt;&lt;author&gt;Chenou, Jules&lt;/author&gt;&lt;author&gt;Rodriguez-Osorio, R Martinez&lt;/author&gt;&lt;author&gt;Zeng, Qing-An&lt;/author&gt;&lt;/authors&gt;&lt;/contributors&gt;&lt;titles&gt;&lt;title&gt;Optimal multiple access protocol for inter-satellite communication in small satellite systems&lt;/title&gt;&lt;secondary-title&gt;4S Small Satellite Systems and Services Symposium&lt;/secondary-title&gt;&lt;/titles&gt;&lt;dates&gt;&lt;year&gt;2014&lt;/year&gt;&lt;/dates&gt;&lt;urls&gt;&lt;/urls&gt;&lt;/record&gt;&lt;/Cite&gt;&lt;/EndNote&gt;</w:instrText>
+        <w:instrText xml:space="preserve"> ADDIN EN.CITE &lt;EndNote&gt;&lt;Cite&gt;&lt;Author&gt;Wong&lt;/Author&gt;&lt;Year&gt;2016&lt;/Year&gt;&lt;RecNum&gt;32&lt;/RecNum&gt;&lt;DisplayText&gt;[10]&lt;/DisplayText&gt;&lt;record&gt;&lt;rec-number&gt;32&lt;/rec-number&gt;&lt;foreign-keys&gt;&lt;key app="EN" db-id="s2tw2pe5hwzta8esap0xpxarvrrwetsezwzd" timestamp="1485343548"&gt;32&lt;/key&gt;&lt;/foreign-keys&gt;&lt;ref-type name="Journal Article"&gt;17&lt;/ref-type&gt;&lt;contributors&gt;&lt;authors&gt;&lt;author&gt;Wong, Yen F&lt;/author&gt;&lt;author&gt;Kegege, Obadiah&lt;/author&gt;&lt;author&gt;Schaire, Scott H&lt;/author&gt;&lt;author&gt;Bussey, George&lt;/author&gt;&lt;author&gt;Altunc, Serhat&lt;/author&gt;&lt;author&gt;Zhang, Yuwen&lt;/author&gt;&lt;author&gt;Chitra, Patel&lt;/author&gt;&lt;/authors&gt;&lt;/contributors&gt;&lt;titles&gt;&lt;title&gt;An Optimum Space-to-Ground Communication Concept for CubeSat Platform Utilizing NASA Space Network and Near Earth Network&lt;/title&gt;&lt;/titles&gt;&lt;dates&gt;&lt;year&gt;2016&lt;/year&gt;&lt;/dates&gt;&lt;urls&gt;&lt;/urls&gt;&lt;/record&gt;&lt;/Cite&gt;&lt;/EndNote&gt;</w:instrText>
       </w:r>
       <w:r>
         <w:fldChar w:fldCharType="separate"/>
@@ -11536,226 +12966,159 @@
         <w:rPr>
           <w:noProof/>
         </w:rPr>
-        <w:t>[78]</w:t>
+        <w:t>[10]</w:t>
       </w:r>
       <w:r>
         <w:fldChar w:fldCharType="end"/>
       </w:r>
       <w:r>
-        <w:t xml:space="preserve">. </w:t>
-      </w:r>
+        <w:t xml:space="preserve">. This concept is explored for deep space missions in much of the preliminary development of the COPINS mission </w:t>
+      </w:r>
+      <w:r>
+        <w:fldChar w:fldCharType="begin"/>
+      </w:r>
+      <w:r>
+        <w:instrText xml:space="preserve"> ADDIN EN.CITE &lt;EndNote&gt;&lt;Cite&gt;&lt;Author&gt;Barnouin&lt;/Author&gt;&lt;Year&gt;2016&lt;/Year&gt;&lt;RecNum&gt;49&lt;/RecNum&gt;&lt;DisplayText&gt;[60]&lt;/DisplayText&gt;&lt;record&gt;&lt;rec-number&gt;49&lt;/rec-number&gt;&lt;foreign-keys&gt;&lt;key app="EN" db-id="s2tw2pe5hwzta8esap0xpxarvrrwetsezwzd" timestamp="1485948990"&gt;49&lt;/key&gt;&lt;/foreign-keys&gt;&lt;ref-type name="Conference Proceedings"&gt;10&lt;/ref-type&gt;&lt;contributors&gt;&lt;authors&gt;&lt;author&gt;Barnouin, OS&lt;/author&gt;&lt;author&gt;Biele, J&lt;/author&gt;&lt;author&gt;Carnelli, Ian&lt;/author&gt;&lt;author&gt;Ciarletti, Valérie&lt;/author&gt;&lt;author&gt;Cheng, A&lt;/author&gt;&lt;author&gt;Galvez, A&lt;/author&gt;&lt;author&gt;Green, SF&lt;/author&gt;&lt;author&gt;Grieger, B&lt;/author&gt;&lt;author&gt;Hérique, Alain&lt;/author&gt;&lt;author&gt;Kueppers, M&lt;/author&gt;&lt;/authors&gt;&lt;/contributors&gt;&lt;titles&gt;&lt;title&gt;The Asteroid Impact and Deflection Assessment (AIDA) mission: Science Proximity Operations&lt;/title&gt;&lt;secondary-title&gt;LPSC 2016 47th Lunar and Planetary Science Conference&lt;/secondary-title&gt;&lt;/titles&gt;&lt;pages&gt;1427&lt;/pages&gt;&lt;dates&gt;&lt;year&gt;2016&lt;/year&gt;&lt;/dates&gt;&lt;urls&gt;&lt;/urls&gt;&lt;/record&gt;&lt;/Cite&gt;&lt;/EndNote&gt;</w:instrText>
+      </w:r>
+      <w:r>
+        <w:fldChar w:fldCharType="separate"/>
+      </w:r>
+      <w:r>
+        <w:rPr>
+          <w:noProof/>
+        </w:rPr>
+        <w:t>[60]</w:t>
+      </w:r>
+      <w:r>
+        <w:fldChar w:fldCharType="end"/>
+      </w:r>
+      <w:r>
+        <w:t xml:space="preserve">. Another survey style paper on inter-satellite link for CubeSats by </w:t>
+      </w:r>
+      <w:proofErr w:type="spellStart"/>
+      <w:r>
+        <w:t>Budianu</w:t>
+      </w:r>
+      <w:proofErr w:type="spellEnd"/>
+      <w:r>
+        <w:t xml:space="preserve"> et al. </w:t>
+      </w:r>
+      <w:r>
+        <w:fldChar w:fldCharType="begin"/>
+      </w:r>
+      <w:r>
+        <w:instrText xml:space="preserve"> ADDIN EN.CITE &lt;EndNote&gt;&lt;Cite&gt;&lt;Author&gt;Budianu&lt;/Author&gt;&lt;Year&gt;2013&lt;/Year&gt;&lt;RecNum&gt;14&lt;/RecNum&gt;&lt;DisplayText&gt;[8]&lt;/DisplayText&gt;&lt;record&gt;&lt;rec-number&gt;14&lt;/rec-number&gt;&lt;foreign-keys&gt;&lt;key app="EN" db-id="s2tw2pe5hwzta8esap0xpxarvrrwetsezwzd" timestamp="1478817435"&gt;14&lt;/key&gt;&lt;/foreign-keys&gt;&lt;ref-type name="Conference Proceedings"&gt;10&lt;/ref-type&gt;&lt;contributors&gt;&lt;authors&gt;&lt;author&gt;Budianu, Alexandru&lt;/author&gt;&lt;author&gt;Castro, Teodoro J Willink&lt;/author&gt;&lt;author&gt;Meijerink, Arjan&lt;/author&gt;&lt;author&gt;Bentum, Mark J&lt;/author&gt;&lt;/authors&gt;&lt;/contributors&gt;&lt;titles&gt;&lt;title&gt;Inter-satellite links for cubesats&lt;/title&gt;&lt;secondary-title&gt;Aerospace Conference, 2013 IEEE&lt;/secondary-title&gt;&lt;/titles&gt;&lt;pages&gt;1-10&lt;/pages&gt;&lt;dates&gt;&lt;year&gt;2013&lt;/year&gt;&lt;/dates&gt;&lt;publisher&gt;IEEE&lt;/publisher&gt;&lt;isbn&gt;1467318124&lt;/isbn&gt;&lt;urls&gt;&lt;/urls&gt;&lt;/record&gt;&lt;/Cite&gt;&lt;/EndNote&gt;</w:instrText>
+      </w:r>
+      <w:r>
+        <w:fldChar w:fldCharType="separate"/>
+      </w:r>
+      <w:r>
+        <w:rPr>
+          <w:noProof/>
+        </w:rPr>
+        <w:t>[8]</w:t>
+      </w:r>
+      <w:r>
+        <w:fldChar w:fldCharType="end"/>
+      </w:r>
+      <w:r>
+        <w:t xml:space="preserve"> published in 2013 provides a broader overview of the field with more attention to antenna design and link budget analysis. The authors only touch briefly on networking protocols making the work less relevant in this case. </w:t>
+      </w:r>
+    </w:p>
+    <w:p>
       <w:r>
         <w:t xml:space="preserve">… </w:t>
       </w:r>
-    </w:p>
-    <w:p>
-      <w:r>
-        <w:t xml:space="preserve">Although the work by Radhakrishnan et al. is by far the most relevant there are other works worth mentioning which inform the current state of the art. Wong et al., operating mainly out of NASA’s Goddard Flight </w:t>
-      </w:r>
-      <w:proofErr w:type="spellStart"/>
-      <w:r>
-        <w:t>Center</w:t>
-      </w:r>
-      <w:proofErr w:type="spellEnd"/>
-      <w:r>
-        <w:t xml:space="preserve">, examine a potential future for CSNs where space to ground communications are performed through relay with existing space bound communication networks </w:t>
-      </w:r>
-      <w:r>
-        <w:fldChar w:fldCharType="begin"/>
-      </w:r>
-      <w:r>
-        <w:instrText xml:space="preserve"> ADDIN EN.CITE &lt;EndNote&gt;&lt;Cite&gt;&lt;Author&gt;Wong&lt;/Author&gt;&lt;Year&gt;2016&lt;/Year&gt;&lt;RecNum&gt;32&lt;/RecNum&gt;&lt;DisplayText&gt;[10]&lt;/DisplayText&gt;&lt;record&gt;&lt;rec-number&gt;32&lt;/rec-number&gt;&lt;foreign-keys&gt;&lt;key app="EN" db-id="s2tw2pe5hwzta8esap0xpxarvrrwetsezwzd" timestamp="1485343548"&gt;32&lt;/key&gt;&lt;/foreign-keys&gt;&lt;ref-type name="Journal Article"&gt;17&lt;/ref-type&gt;&lt;contributors&gt;&lt;authors&gt;&lt;author&gt;Wong, Yen F&lt;/author&gt;&lt;author&gt;Kegege, Obadiah&lt;/author&gt;&lt;author&gt;Schaire, Scott H&lt;/author&gt;&lt;author&gt;Bussey, George&lt;/author&gt;&lt;author&gt;Altunc, Serhat&lt;/author&gt;&lt;author&gt;Zhang, Yuwen&lt;/author&gt;&lt;author&gt;Chitra, Patel&lt;/author&gt;&lt;/authors&gt;&lt;/contributors&gt;&lt;titles&gt;&lt;title&gt;An Optimum Space-to-Ground Communication Concept for CubeSat Platform Utilizing NASA Space Network and Near Earth Network&lt;/title&gt;&lt;/titles&gt;&lt;dates&gt;&lt;year&gt;2016&lt;/year&gt;&lt;/dates&gt;&lt;urls&gt;&lt;/urls&gt;&lt;/record&gt;&lt;/Cite&gt;&lt;/EndNote&gt;</w:instrText>
-      </w:r>
-      <w:r>
-        <w:fldChar w:fldCharType="separate"/>
-      </w:r>
-      <w:r>
-        <w:rPr>
-          <w:noProof/>
-        </w:rPr>
-        <w:t>[10]</w:t>
-      </w:r>
-      <w:r>
-        <w:fldChar w:fldCharType="end"/>
-      </w:r>
-      <w:r>
-        <w:t xml:space="preserve">. This concept is explored for deep space missions in much of the preliminary development of the COPINS mission </w:t>
-      </w:r>
-      <w:r>
-        <w:fldChar w:fldCharType="begin"/>
-      </w:r>
-      <w:r>
-        <w:instrText xml:space="preserve"> ADDIN EN.CITE &lt;EndNote&gt;&lt;Cite&gt;&lt;Author&gt;Barnouin&lt;/Author&gt;&lt;Year&gt;2016&lt;/Year&gt;&lt;RecNum&gt;49&lt;/RecNum&gt;&lt;DisplayText&gt;[60]&lt;/DisplayText&gt;&lt;record&gt;&lt;rec-number&gt;49&lt;/rec-number&gt;&lt;foreign-keys&gt;&lt;key app="EN" db-id="s2tw2pe5hwzta8esap0xpxarvrrwetsezwzd" timestamp="1485948990"&gt;49&lt;/key&gt;&lt;/foreign-keys&gt;&lt;ref-type name="Conference Proceedings"&gt;10&lt;/ref-type&gt;&lt;contributors&gt;&lt;authors&gt;&lt;author&gt;Barnouin, OS&lt;/author&gt;&lt;author&gt;Biele, J&lt;/author&gt;&lt;author&gt;Carnelli, Ian&lt;/author&gt;&lt;author&gt;Ciarletti, Valérie&lt;/author&gt;&lt;author&gt;Cheng, A&lt;/author&gt;&lt;author&gt;Galvez, A&lt;/author&gt;&lt;author&gt;Green, SF&lt;/author&gt;&lt;author&gt;Grieger, B&lt;/author&gt;&lt;author&gt;Hérique, Alain&lt;/author&gt;&lt;author&gt;Kueppers, M&lt;/author&gt;&lt;/authors&gt;&lt;/contributors&gt;&lt;titles&gt;&lt;title&gt;The Asteroid Impact and Deflection Assessment (AIDA) mission: Science Proximity Operations&lt;/title&gt;&lt;secondary-title&gt;LPSC 2016 47th Lunar and Planetary Science Conference&lt;/secondary-title&gt;&lt;/titles&gt;&lt;pages&gt;1427&lt;/pages&gt;&lt;dates&gt;&lt;year&gt;2016&lt;/year&gt;&lt;/dates&gt;&lt;urls&gt;&lt;/urls&gt;&lt;/record&gt;&lt;/Cite&gt;&lt;/EndNote&gt;</w:instrText>
-      </w:r>
-      <w:r>
-        <w:fldChar w:fldCharType="separate"/>
-      </w:r>
-      <w:r>
-        <w:rPr>
-          <w:noProof/>
-        </w:rPr>
-        <w:t>[60]</w:t>
-      </w:r>
-      <w:r>
-        <w:fldChar w:fldCharType="end"/>
-      </w:r>
-      <w:r>
-        <w:t xml:space="preserve">. Another survey style paper on inter-satellite link for CubeSats by </w:t>
-      </w:r>
-      <w:proofErr w:type="spellStart"/>
-      <w:r>
-        <w:t>Budianu</w:t>
-      </w:r>
-      <w:proofErr w:type="spellEnd"/>
-      <w:r>
-        <w:t xml:space="preserve"> et al. </w:t>
-      </w:r>
-      <w:r>
-        <w:fldChar w:fldCharType="begin"/>
-      </w:r>
-      <w:r>
-        <w:instrText xml:space="preserve"> ADDIN EN.CITE &lt;EndNote&gt;&lt;Cite&gt;&lt;Author&gt;Budianu&lt;/Author&gt;&lt;Year&gt;2013&lt;/Year&gt;&lt;RecNum&gt;14&lt;/RecNum&gt;&lt;DisplayText&gt;[8]&lt;/DisplayText&gt;&lt;record&gt;&lt;rec-number&gt;14&lt;/rec-number&gt;&lt;foreign-keys&gt;&lt;key app="EN" db-id="s2tw2pe5hwzta8esap0xpxarvrrwetsezwzd" timestamp="1478817435"&gt;14&lt;/key&gt;&lt;/foreign-keys&gt;&lt;ref-type name="Conference Proceedings"&gt;10&lt;/ref-type&gt;&lt;contributors&gt;&lt;authors&gt;&lt;author&gt;Budianu, Alexandru&lt;/author&gt;&lt;author&gt;Castro, Teodoro J Willink&lt;/author&gt;&lt;author&gt;Meijerink, Arjan&lt;/author&gt;&lt;author&gt;Bentum, Mark J&lt;/author&gt;&lt;/authors&gt;&lt;/contributors&gt;&lt;titles&gt;&lt;title&gt;Inter-satellite links for cubesats&lt;/title&gt;&lt;secondary-title&gt;Aerospace Conference, 2013 IEEE&lt;/secondary-title&gt;&lt;/titles&gt;&lt;pages&gt;1-10&lt;/pages&gt;&lt;dates&gt;&lt;year&gt;2013&lt;/year&gt;&lt;/dates&gt;&lt;publisher&gt;IEEE&lt;/publisher&gt;&lt;isbn&gt;1467318124&lt;/isbn&gt;&lt;urls&gt;&lt;/urls&gt;&lt;/record&gt;&lt;/Cite&gt;&lt;/EndNote&gt;</w:instrText>
-      </w:r>
-      <w:r>
-        <w:fldChar w:fldCharType="separate"/>
-      </w:r>
-      <w:r>
-        <w:rPr>
-          <w:noProof/>
-        </w:rPr>
-        <w:t>[8]</w:t>
-      </w:r>
-      <w:r>
-        <w:fldChar w:fldCharType="end"/>
-      </w:r>
-      <w:r>
-        <w:t xml:space="preserve"> published in 2013 provides a broader overview of the field with more attention to antenna design and link budget analysis. The authors only touch briefly on networking protocols making the work less relevant in this case. </w:t>
+      <w:r>
+        <w:rPr>
+          <w:i/>
+        </w:rPr>
+        <w:t>Mention Gamalink</w:t>
+      </w:r>
+      <w:r>
+        <w:rPr>
+          <w:i/>
+        </w:rPr>
+        <w:t xml:space="preserve"> briefly</w:t>
+      </w:r>
+    </w:p>
+    <w:p>
+      <w:pPr>
+        <w:pStyle w:val="Heading2"/>
+      </w:pPr>
+      <w:bookmarkStart w:id="39" w:name="_Toc479772947"/>
+      <w:r>
+        <w:t>Other Areas of Note</w:t>
+      </w:r>
+      <w:bookmarkEnd w:id="39"/>
+    </w:p>
+    <w:p>
+      <w:r>
+        <w:t>…</w:t>
+      </w:r>
+    </w:p>
+    <w:p>
+      <w:pPr>
+        <w:pStyle w:val="Heading3"/>
+      </w:pPr>
+      <w:r>
+        <w:t>Energy Aware Scheduling</w:t>
+      </w:r>
+    </w:p>
+    <w:p>
+      <w:r>
+        <w:t>…</w:t>
+      </w:r>
+    </w:p>
+    <w:p>
+      <w:pPr>
+        <w:pStyle w:val="Heading3"/>
+      </w:pPr>
+      <w:r>
+        <w:t>Delay Tolerant Networking</w:t>
       </w:r>
     </w:p>
     <w:p>
       <w:r>
         <w:t xml:space="preserve">… </w:t>
       </w:r>
-      <w:r>
+    </w:p>
+    <w:p>
+      <w:pPr>
+        <w:pStyle w:val="Heading2"/>
+      </w:pPr>
+      <w:bookmarkStart w:id="40" w:name="_Toc479772948"/>
+      <w:r>
+        <w:lastRenderedPageBreak/>
+        <w:t>Summary</w:t>
+      </w:r>
+      <w:bookmarkEnd w:id="40"/>
+      <w:r>
+        <w:t>?</w:t>
+      </w:r>
+    </w:p>
+    <w:p>
+      <w:pPr>
         <w:rPr>
           <w:i/>
         </w:rPr>
-        <w:t>Mention Gamalink</w:t>
+      </w:pPr>
+      <w:r>
+        <w:t>…</w:t>
+      </w:r>
+      <w:r>
+        <w:t xml:space="preserve"> </w:t>
       </w:r>
       <w:r>
         <w:rPr>
           <w:i/>
         </w:rPr>
-        <w:t xml:space="preserve"> briefly</w:t>
-      </w:r>
-    </w:p>
-    <w:p>
-      <w:pPr>
-        <w:pStyle w:val="Heading2"/>
-      </w:pPr>
-      <w:bookmarkStart w:id="35" w:name="_Toc479772947"/>
-      <w:r>
-        <w:t>Other Areas of Note</w:t>
-      </w:r>
-      <w:bookmarkEnd w:id="35"/>
-    </w:p>
-    <w:p>
-      <w:r>
-        <w:t>…</w:t>
-      </w:r>
-    </w:p>
-    <w:p>
-      <w:pPr>
-        <w:pStyle w:val="Heading3"/>
-      </w:pPr>
-      <w:r>
-        <w:lastRenderedPageBreak/>
-        <w:t>Energy Aware Scheduling</w:t>
-      </w:r>
-    </w:p>
-    <w:p>
-      <w:r>
-        <w:t>…</w:t>
-      </w:r>
-    </w:p>
-    <w:p>
-      <w:pPr>
-        <w:pStyle w:val="Heading3"/>
-      </w:pPr>
-      <w:r>
-        <w:t>Delay Tolerant Networking</w:t>
-      </w:r>
-    </w:p>
-    <w:p>
-      <w:r>
-        <w:t xml:space="preserve">… </w:t>
-      </w:r>
-    </w:p>
-    <w:p>
-      <w:pPr>
-        <w:pStyle w:val="Heading3"/>
-      </w:pPr>
-      <w:r>
-        <w:t>IEEE RPL</w:t>
-      </w:r>
-    </w:p>
-    <w:p>
-      <w:r>
-        <w:t xml:space="preserve">… </w:t>
-      </w:r>
-      <w:r>
-        <w:t>“Routing Protocol for Low-</w:t>
-      </w:r>
-      <w:r>
-        <w:t xml:space="preserve">power and </w:t>
-      </w:r>
-      <w:proofErr w:type="spellStart"/>
-      <w:r>
-        <w:t>Lossy</w:t>
-      </w:r>
-      <w:proofErr w:type="spellEnd"/>
-      <w:r>
-        <w:t xml:space="preserve"> Networks</w:t>
-      </w:r>
-      <w:r>
-        <w:t>”</w:t>
-      </w:r>
-    </w:p>
-    <w:p>
-      <w:pPr>
-        <w:pStyle w:val="Heading2"/>
-      </w:pPr>
-      <w:bookmarkStart w:id="36" w:name="_Toc479772948"/>
-      <w:r>
-        <w:t>Summary</w:t>
-      </w:r>
-      <w:bookmarkEnd w:id="36"/>
-      <w:r>
-        <w:t>?</w:t>
-      </w:r>
-    </w:p>
-    <w:p>
-      <w:pPr>
+        <w:t>Any value in having this?</w:t>
+      </w:r>
+      <w:r>
         <w:rPr>
           <w:i/>
         </w:rPr>
-      </w:pPr>
-      <w:r>
-        <w:t>…</w:t>
-      </w:r>
-      <w:r>
-        <w:t xml:space="preserve"> </w:t>
-      </w:r>
-      <w:r>
-        <w:rPr>
-          <w:i/>
-        </w:rPr>
-        <w:t>Any value in having this?</w:t>
-      </w:r>
-      <w:r>
-        <w:rPr>
-          <w:i/>
-        </w:rPr>
         <w:t xml:space="preserve"> Pointing out similarities, crossover etc.?</w:t>
       </w:r>
     </w:p>
@@ -11764,7 +13127,7 @@
       <w:pPr>
         <w:pStyle w:val="Heading1"/>
       </w:pPr>
-      <w:bookmarkStart w:id="37" w:name="_Toc479772949"/>
+      <w:bookmarkStart w:id="41" w:name="_Toc479772949"/>
       <w:r>
         <w:lastRenderedPageBreak/>
         <w:t>Proposed</w:t>
@@ -11775,17 +13138,17 @@
       <w:r>
         <w:t>Protocols</w:t>
       </w:r>
-      <w:bookmarkEnd w:id="37"/>
+      <w:bookmarkEnd w:id="41"/>
     </w:p>
     <w:p>
       <w:pPr>
         <w:pStyle w:val="Heading2"/>
       </w:pPr>
-      <w:bookmarkStart w:id="38" w:name="_Toc479772950"/>
+      <w:bookmarkStart w:id="42" w:name="_Toc479772950"/>
       <w:r>
         <w:t>Introduction</w:t>
       </w:r>
-      <w:bookmarkEnd w:id="38"/>
+      <w:bookmarkEnd w:id="42"/>
     </w:p>
     <w:p>
       <w:r>
@@ -11897,11 +13260,11 @@
       <w:pPr>
         <w:pStyle w:val="Heading2"/>
       </w:pPr>
-      <w:bookmarkStart w:id="39" w:name="_Toc479772951"/>
+      <w:bookmarkStart w:id="43" w:name="_Toc479772951"/>
       <w:r>
         <w:t>Objectives</w:t>
       </w:r>
-      <w:bookmarkEnd w:id="39"/>
+      <w:bookmarkEnd w:id="43"/>
     </w:p>
     <w:p>
       <w:r>
@@ -11912,11 +13275,11 @@
       <w:pPr>
         <w:pStyle w:val="Heading2"/>
       </w:pPr>
-      <w:bookmarkStart w:id="40" w:name="_Toc479772952"/>
+      <w:bookmarkStart w:id="44" w:name="_Toc479772952"/>
       <w:r>
         <w:t>Assumptions</w:t>
       </w:r>
-      <w:bookmarkEnd w:id="40"/>
+      <w:bookmarkEnd w:id="44"/>
     </w:p>
     <w:p>
       <w:r>
@@ -11935,12 +13298,12 @@
       <w:pPr>
         <w:pStyle w:val="Heading2"/>
       </w:pPr>
-      <w:bookmarkStart w:id="41" w:name="_Toc479772953"/>
+      <w:bookmarkStart w:id="45" w:name="_Toc479772953"/>
       <w:r>
         <w:lastRenderedPageBreak/>
         <w:t>Restrictions</w:t>
       </w:r>
-      <w:bookmarkEnd w:id="41"/>
+      <w:bookmarkEnd w:id="45"/>
     </w:p>
     <w:p>
       <w:r>
@@ -11951,11 +13314,11 @@
       <w:pPr>
         <w:pStyle w:val="Heading2"/>
       </w:pPr>
-      <w:bookmarkStart w:id="42" w:name="_Toc479772954"/>
+      <w:bookmarkStart w:id="46" w:name="_Toc479772954"/>
       <w:r>
         <w:t>Summary</w:t>
       </w:r>
-      <w:bookmarkEnd w:id="42"/>
+      <w:bookmarkEnd w:id="46"/>
     </w:p>
     <w:p>
       <w:r>
@@ -11968,22 +13331,22 @@
       <w:pPr>
         <w:pStyle w:val="Heading1"/>
       </w:pPr>
-      <w:bookmarkStart w:id="43" w:name="_Toc479772955"/>
+      <w:bookmarkStart w:id="47" w:name="_Toc479772955"/>
       <w:r>
         <w:lastRenderedPageBreak/>
         <w:t>Simulation</w:t>
       </w:r>
-      <w:bookmarkEnd w:id="43"/>
+      <w:bookmarkEnd w:id="47"/>
     </w:p>
     <w:p>
       <w:pPr>
         <w:pStyle w:val="Heading2"/>
       </w:pPr>
-      <w:bookmarkStart w:id="44" w:name="_Toc479772956"/>
+      <w:bookmarkStart w:id="48" w:name="_Toc479772956"/>
       <w:r>
         <w:t>Introduction</w:t>
       </w:r>
-      <w:bookmarkEnd w:id="44"/>
+      <w:bookmarkEnd w:id="48"/>
     </w:p>
     <w:p>
       <w:r>
@@ -12000,11 +13363,11 @@
       <w:pPr>
         <w:pStyle w:val="Heading2"/>
       </w:pPr>
-      <w:bookmarkStart w:id="45" w:name="_Toc479772957"/>
+      <w:bookmarkStart w:id="49" w:name="_Toc479772957"/>
       <w:r>
         <w:t>OMNeT++</w:t>
       </w:r>
-      <w:bookmarkEnd w:id="45"/>
+      <w:bookmarkEnd w:id="49"/>
     </w:p>
     <w:p>
       <w:r>
@@ -12015,11 +13378,11 @@
       <w:pPr>
         <w:pStyle w:val="Heading2"/>
       </w:pPr>
-      <w:bookmarkStart w:id="46" w:name="_Toc479772958"/>
+      <w:bookmarkStart w:id="50" w:name="_Toc479772958"/>
       <w:r>
         <w:t>Protocol Implementation</w:t>
       </w:r>
-      <w:bookmarkEnd w:id="46"/>
+      <w:bookmarkEnd w:id="50"/>
     </w:p>
     <w:p>
       <w:r>
@@ -12030,14 +13393,14 @@
       <w:pPr>
         <w:pStyle w:val="Heading2"/>
       </w:pPr>
-      <w:bookmarkStart w:id="47" w:name="_Toc479772959"/>
+      <w:bookmarkStart w:id="51" w:name="_Toc479772959"/>
       <w:r>
         <w:t xml:space="preserve">Simulation </w:t>
       </w:r>
       <w:r>
         <w:t>Design</w:t>
       </w:r>
-      <w:bookmarkEnd w:id="47"/>
+      <w:bookmarkEnd w:id="51"/>
     </w:p>
     <w:p>
       <w:r>
@@ -12059,14 +13422,14 @@
       <w:pPr>
         <w:pStyle w:val="Heading2"/>
       </w:pPr>
-      <w:bookmarkStart w:id="48" w:name="_Toc479772960"/>
+      <w:bookmarkStart w:id="52" w:name="_Toc479772960"/>
       <w:r>
         <w:t>Simulation</w:t>
       </w:r>
       <w:r>
         <w:t xml:space="preserve"> Analysis</w:t>
       </w:r>
-      <w:bookmarkEnd w:id="48"/>
+      <w:bookmarkEnd w:id="52"/>
     </w:p>
     <w:p>
       <w:r>
@@ -12077,11 +13440,11 @@
       <w:pPr>
         <w:pStyle w:val="Heading2"/>
       </w:pPr>
-      <w:bookmarkStart w:id="49" w:name="_Toc479772961"/>
+      <w:bookmarkStart w:id="53" w:name="_Toc479772961"/>
       <w:r>
         <w:t>Discussion</w:t>
       </w:r>
-      <w:bookmarkEnd w:id="49"/>
+      <w:bookmarkEnd w:id="53"/>
     </w:p>
     <w:p>
       <w:r>
@@ -12092,22 +13455,22 @@
       <w:pPr>
         <w:pStyle w:val="Heading1"/>
       </w:pPr>
-      <w:bookmarkStart w:id="50" w:name="_Toc479772962"/>
+      <w:bookmarkStart w:id="54" w:name="_Toc479772962"/>
       <w:r>
         <w:lastRenderedPageBreak/>
         <w:t>Results</w:t>
       </w:r>
-      <w:bookmarkEnd w:id="50"/>
+      <w:bookmarkEnd w:id="54"/>
     </w:p>
     <w:p>
       <w:pPr>
         <w:pStyle w:val="Heading2"/>
       </w:pPr>
-      <w:bookmarkStart w:id="51" w:name="_Toc479772963"/>
+      <w:bookmarkStart w:id="55" w:name="_Toc479772963"/>
       <w:r>
         <w:t>Introduction</w:t>
       </w:r>
-      <w:bookmarkEnd w:id="51"/>
+      <w:bookmarkEnd w:id="55"/>
     </w:p>
     <w:p>
       <w:r>
@@ -12118,11 +13481,11 @@
       <w:pPr>
         <w:pStyle w:val="Heading2"/>
       </w:pPr>
-      <w:bookmarkStart w:id="52" w:name="_Toc479772964"/>
+      <w:bookmarkStart w:id="56" w:name="_Toc479772964"/>
       <w:r>
         <w:t>Key Metrics</w:t>
       </w:r>
-      <w:bookmarkEnd w:id="52"/>
+      <w:bookmarkEnd w:id="56"/>
     </w:p>
     <w:p>
       <w:r>
@@ -12133,11 +13496,11 @@
       <w:pPr>
         <w:pStyle w:val="Heading2"/>
       </w:pPr>
-      <w:bookmarkStart w:id="53" w:name="_Toc479772965"/>
+      <w:bookmarkStart w:id="57" w:name="_Toc479772965"/>
       <w:r>
         <w:t>Simulation Results</w:t>
       </w:r>
-      <w:bookmarkEnd w:id="53"/>
+      <w:bookmarkEnd w:id="57"/>
     </w:p>
     <w:p>
       <w:r>
@@ -12148,14 +13511,14 @@
       <w:pPr>
         <w:pStyle w:val="Heading3"/>
       </w:pPr>
-      <w:bookmarkStart w:id="54" w:name="_Toc479772966"/>
+      <w:bookmarkStart w:id="58" w:name="_Toc479772966"/>
       <w:r>
         <w:t>Scenario</w:t>
       </w:r>
       <w:r>
         <w:t xml:space="preserve"> 1</w:t>
       </w:r>
-      <w:bookmarkEnd w:id="54"/>
+      <w:bookmarkEnd w:id="58"/>
     </w:p>
     <w:p>
       <w:r>
@@ -12166,14 +13529,14 @@
       <w:pPr>
         <w:pStyle w:val="Heading3"/>
       </w:pPr>
-      <w:bookmarkStart w:id="55" w:name="_Toc479772967"/>
+      <w:bookmarkStart w:id="59" w:name="_Toc479772967"/>
       <w:r>
         <w:t xml:space="preserve">Scenario </w:t>
       </w:r>
       <w:r>
         <w:t>2</w:t>
       </w:r>
-      <w:bookmarkEnd w:id="55"/>
+      <w:bookmarkEnd w:id="59"/>
     </w:p>
     <w:p>
       <w:r>
@@ -12184,14 +13547,14 @@
       <w:pPr>
         <w:pStyle w:val="Heading3"/>
       </w:pPr>
-      <w:bookmarkStart w:id="56" w:name="_Toc479772968"/>
+      <w:bookmarkStart w:id="60" w:name="_Toc479772968"/>
       <w:r>
         <w:t>Scenario</w:t>
       </w:r>
       <w:r>
         <w:t xml:space="preserve"> 3</w:t>
       </w:r>
-      <w:bookmarkEnd w:id="56"/>
+      <w:bookmarkEnd w:id="60"/>
     </w:p>
     <w:p>
       <w:r>
@@ -12202,22 +13565,22 @@
       <w:pPr>
         <w:pStyle w:val="Heading1"/>
       </w:pPr>
-      <w:bookmarkStart w:id="57" w:name="_Toc479772969"/>
+      <w:bookmarkStart w:id="61" w:name="_Toc479772969"/>
       <w:r>
         <w:lastRenderedPageBreak/>
         <w:t>Conclusions</w:t>
       </w:r>
-      <w:bookmarkEnd w:id="57"/>
+      <w:bookmarkEnd w:id="61"/>
     </w:p>
     <w:p>
       <w:pPr>
         <w:pStyle w:val="Heading2"/>
       </w:pPr>
-      <w:bookmarkStart w:id="58" w:name="_Toc479772970"/>
+      <w:bookmarkStart w:id="62" w:name="_Toc479772970"/>
       <w:r>
         <w:t>Discussion</w:t>
       </w:r>
-      <w:bookmarkEnd w:id="58"/>
+      <w:bookmarkEnd w:id="62"/>
     </w:p>
     <w:p>
       <w:r>
@@ -12228,11 +13591,11 @@
       <w:pPr>
         <w:pStyle w:val="Heading2"/>
       </w:pPr>
-      <w:bookmarkStart w:id="59" w:name="_Toc479772971"/>
+      <w:bookmarkStart w:id="63" w:name="_Toc479772971"/>
       <w:r>
         <w:t>Future Work</w:t>
       </w:r>
-      <w:bookmarkEnd w:id="59"/>
+      <w:bookmarkEnd w:id="63"/>
     </w:p>
     <w:p>
       <w:r>
@@ -12321,7 +13684,7 @@
       <w:r>
         <w:t xml:space="preserve">. Available: </w:t>
       </w:r>
-      <w:hyperlink r:id="rId23" w:history="1">
+      <w:hyperlink r:id="rId24" w:history="1">
         <w:r>
           <w:rPr>
             <w:rStyle w:val="Hyperlink"/>
@@ -13195,7 +14558,7 @@
       <w:r>
         <w:t xml:space="preserve">. Available: </w:t>
       </w:r>
-      <w:hyperlink r:id="rId24" w:history="1">
+      <w:hyperlink r:id="rId25" w:history="1">
         <w:r>
           <w:rPr>
             <w:rStyle w:val="Hyperlink"/>
@@ -13226,7 +14589,7 @@
       <w:r>
         <w:t xml:space="preserve">. Available: </w:t>
       </w:r>
-      <w:hyperlink r:id="rId25" w:history="1">
+      <w:hyperlink r:id="rId26" w:history="1">
         <w:r>
           <w:rPr>
             <w:rStyle w:val="Hyperlink"/>
@@ -13481,7 +14844,7 @@
         </w:rPr>
         <w:t xml:space="preserve">41st COSPAR Scientific Assembly, abstracts from the meeting that was to be held 30 July-7 August at the Istanbul Congress Center (ICC), Turkey, but was cancelled. See </w:t>
       </w:r>
-      <w:hyperlink r:id="rId26" w:history="1">
+      <w:hyperlink r:id="rId27" w:history="1">
         <w:r>
           <w:rPr>
             <w:rStyle w:val="Hyperlink"/>
@@ -13802,21 +15165,11 @@
         <w:ind w:left="720" w:hanging="720"/>
       </w:pPr>
       <w:r>
-        <w:lastRenderedPageBreak/>
         <w:t>[67]</w:t>
       </w:r>
       <w:r>
         <w:tab/>
-        <w:t xml:space="preserve">M. Di Francesco, S. K. Das, and G. Anastasi, "Data collection in wireless sensor networks with mobile elements: A survey," </w:t>
-      </w:r>
-      <w:r>
-        <w:rPr>
-          <w:i/>
-        </w:rPr>
-        <w:t xml:space="preserve">ACM Transactions on Sensor Networks (TOSN), </w:t>
-      </w:r>
-      <w:r>
-        <w:t>vol. 8, p. 7, 2011.</w:t>
+        <w:t>J. Zheng and M. J. Lee, "A comprehensive performance study of IEEE 802.15. 4," ed: IEEE Press book Los Alamitos, 2004.</w:t>
       </w:r>
     </w:p>
     <w:p>
@@ -13826,20 +15179,21 @@
         <w:ind w:left="720" w:hanging="720"/>
       </w:pPr>
       <w:r>
+        <w:lastRenderedPageBreak/>
         <w:t>[68]</w:t>
       </w:r>
       <w:r>
         <w:tab/>
-        <w:t xml:space="preserve">H. Jiang, S. Jin, and C. Wang, "Prediction or not? An energy-efficient framework for clustering-based data collection in wireless sensor networks," </w:t>
+        <w:t xml:space="preserve">C. Gomez, J. Oller, and J. Paradells, "Overview and evaluation of bluetooth low energy: An emerging low-power wireless technology," </w:t>
       </w:r>
       <w:r>
         <w:rPr>
           <w:i/>
         </w:rPr>
-        <w:t xml:space="preserve">IEEE Transactions on Parallel and Distributed Systems, </w:t>
-      </w:r>
-      <w:r>
-        <w:t>vol. 22, pp. 1064-1071, 2011.</w:t>
+        <w:t xml:space="preserve">Sensors, </w:t>
+      </w:r>
+      <w:r>
+        <w:t>vol. 12, pp. 11734-11753, 2012.</w:t>
       </w:r>
     </w:p>
     <w:p>
@@ -13853,16 +15207,16 @@
       </w:r>
       <w:r>
         <w:tab/>
-        <w:t xml:space="preserve">S. Gao, H. Zhang, and S. K. Das, "Efficient data collection in wireless sensor networks with path-constrained mobile sinks," </w:t>
+        <w:t xml:space="preserve">N. Accettura, L. A. Grieco, G. Boggia, and P. Camarda, "Performance analysis of the RPL routing protocol," in </w:t>
       </w:r>
       <w:r>
         <w:rPr>
           <w:i/>
         </w:rPr>
-        <w:t xml:space="preserve">IEEE Transactions on Mobile Computing, </w:t>
-      </w:r>
-      <w:r>
-        <w:t>vol. 10, pp. 592-608, 2011.</w:t>
+        <w:t>Mechatronics (ICM), 2011 IEEE International Conference on</w:t>
+      </w:r>
+      <w:r>
+        <w:t>, 2011, pp. 767-772.</w:t>
       </w:r>
     </w:p>
     <w:p>
@@ -13876,16 +15230,16 @@
       </w:r>
       <w:r>
         <w:tab/>
-        <w:t xml:space="preserve">C. Y. Aung, B. C. Seet, M. Zhang, L. F. Xie, and P. H. J. Chong, "A review of group mobility models for mobile ad hoc networks," </w:t>
+        <w:t xml:space="preserve">P. T. A. Quang and D.-S. Kim, "Throughput-aware routing for industrial sensor networks: Application to ISA100. 11a," </w:t>
       </w:r>
       <w:r>
         <w:rPr>
           <w:i/>
         </w:rPr>
-        <w:t xml:space="preserve">Wireless Personal Communications, </w:t>
-      </w:r>
-      <w:r>
-        <w:t>vol. 85, pp. 1317-1331, 2015.</w:t>
+        <w:t xml:space="preserve">IEEE Transactions on Industrial Informatics, </w:t>
+      </w:r>
+      <w:r>
+        <w:t>vol. 10, pp. 351-363, 2014.</w:t>
       </w:r>
     </w:p>
     <w:p>
@@ -13899,16 +15253,16 @@
       </w:r>
       <w:r>
         <w:tab/>
-        <w:t xml:space="preserve">S. Mohseni, R. Hassan, A. Patel, and R. Razali, "Comparative review study of reactive and proactive routing protocols in MANETs," in </w:t>
+        <w:t xml:space="preserve">L. D. Mendes and J. J. Rodrigues, "A survey on cross-layer solutions for wireless sensor networks," </w:t>
       </w:r>
       <w:r>
         <w:rPr>
           <w:i/>
         </w:rPr>
-        <w:t>Digital ecosystems and technologies (DEST), 2010 4th IEEE international conference on</w:t>
-      </w:r>
-      <w:r>
-        <w:t>, 2010, pp. 304-309.</w:t>
+        <w:t xml:space="preserve">Journal of Network and Computer Applications, </w:t>
+      </w:r>
+      <w:r>
+        <w:t>vol. 34, pp. 523-534, 2011.</w:t>
       </w:r>
     </w:p>
     <w:p>
@@ -13922,16 +15276,16 @@
       </w:r>
       <w:r>
         <w:tab/>
-        <w:t xml:space="preserve">S. A. Mohammad, A. Rasheed, and A. Qayyum, "VANET architectures and protocol stacks: a survey," in </w:t>
+        <w:t xml:space="preserve">G. Miao, N. Himayat, Y. G. Li, and A. Swami, "Cross‐layer optimization for energy‐efficient wireless communications: a survey," </w:t>
       </w:r>
       <w:r>
         <w:rPr>
           <w:i/>
         </w:rPr>
-        <w:t>International Workshop on Communication Technologies for Vehicles</w:t>
-      </w:r>
-      <w:r>
-        <w:t>, 2011, pp. 95-105.</w:t>
+        <w:t xml:space="preserve">Wireless Communications and Mobile Computing, </w:t>
+      </w:r>
+      <w:r>
+        <w:t>vol. 9, pp. 529-542, 2009.</w:t>
       </w:r>
     </w:p>
     <w:p>
@@ -13945,16 +15299,16 @@
       </w:r>
       <w:r>
         <w:tab/>
-        <w:t xml:space="preserve">I. Bekmezci, O. K. Sahingoz, and Ş. Temel, "Flying ad-hoc networks (FANETs): A survey," </w:t>
+        <w:t xml:space="preserve">I. T. Almalkawi, M. G. Zapata, and J. N. Al-Karaki, "A cross-layer-based clustered multipath routing with QoS-aware scheduling for wireless multimedia sensor networks," </w:t>
       </w:r>
       <w:r>
         <w:rPr>
           <w:i/>
         </w:rPr>
-        <w:t xml:space="preserve">Ad Hoc Networks, </w:t>
-      </w:r>
-      <w:r>
-        <w:t>vol. 11, pp. 1254-1270, 2013.</w:t>
+        <w:t xml:space="preserve">International Journal of Distributed Sensor Networks, </w:t>
+      </w:r>
+      <w:r>
+        <w:t>vol. 8, p. 392515, 2012.</w:t>
       </w:r>
     </w:p>
     <w:p>
@@ -13964,12 +15318,20 @@
         <w:ind w:left="720" w:hanging="720"/>
       </w:pPr>
       <w:r>
-        <w:lastRenderedPageBreak/>
         <w:t>[74]</w:t>
       </w:r>
       <w:r>
         <w:tab/>
-        <w:t>O. N. Challa, "CubeSat Cloud: A framework for distributed storage, processing and communication of remote sensing data on cubesat clusters," 2013.</w:t>
+        <w:t xml:space="preserve">M. Di Francesco, S. K. Das, and G. Anastasi, "Data collection in wireless sensor networks with mobile elements: A survey," </w:t>
+      </w:r>
+      <w:r>
+        <w:rPr>
+          <w:i/>
+        </w:rPr>
+        <w:t xml:space="preserve">ACM Transactions on Sensor Networks (TOSN), </w:t>
+      </w:r>
+      <w:r>
+        <w:t>vol. 8, p. 7, 2011.</w:t>
       </w:r>
     </w:p>
     <w:p>
@@ -13983,16 +15345,17 @@
       </w:r>
       <w:r>
         <w:tab/>
-        <w:t xml:space="preserve">O. N. Challa and J. McNair, "Cubesat torrent: Torrent like distributed communications for cubesat satellite clusters," in </w:t>
+        <w:t xml:space="preserve">S. Gao, H. Zhang, and S. K. Das, "Efficient data collection in wireless sensor networks with path-constrained mobile sinks," </w:t>
       </w:r>
       <w:r>
         <w:rPr>
           <w:i/>
         </w:rPr>
-        <w:t>MILCOM 2012-2012 IEEE Military Communications Conference</w:t>
-      </w:r>
-      <w:r>
-        <w:t>, 2012, pp. 1-6.</w:t>
+        <w:lastRenderedPageBreak/>
+        <w:t xml:space="preserve">IEEE Transactions on Mobile Computing, </w:t>
+      </w:r>
+      <w:r>
+        <w:t>vol. 10, pp. 592-608, 2011.</w:t>
       </w:r>
     </w:p>
     <w:p>
@@ -14006,16 +15369,16 @@
       </w:r>
       <w:r>
         <w:tab/>
-        <w:t xml:space="preserve">O. Challa and J. McNair, "Distributed Computing on CubeSat Clusters using MapReduce," in </w:t>
+        <w:t xml:space="preserve">C. Y. Aung, B. C. Seet, M. Zhang, L. F. Xie, and P. H. J. Chong, "A review of group mobility models for mobile ad hoc networks," </w:t>
       </w:r>
       <w:r>
         <w:rPr>
           <w:i/>
         </w:rPr>
-        <w:t>Proceedings of the 1st Interplanetary CubeSat Workshop, Cambridge, MA</w:t>
-      </w:r>
-      <w:r>
-        <w:t>, 2012.</w:t>
+        <w:t xml:space="preserve">Wireless Personal Communications, </w:t>
+      </w:r>
+      <w:r>
+        <w:t>vol. 85, pp. 1317-1331, 2015.</w:t>
       </w:r>
     </w:p>
     <w:p>
@@ -14029,6 +15392,136 @@
       </w:r>
       <w:r>
         <w:tab/>
+        <w:t xml:space="preserve">S. Mohseni, R. Hassan, A. Patel, and R. Razali, "Comparative review study of reactive and proactive routing protocols in MANETs," in </w:t>
+      </w:r>
+      <w:r>
+        <w:rPr>
+          <w:i/>
+        </w:rPr>
+        <w:t>Digital ecosystems and technologies (DEST), 2010 4th IEEE international conference on</w:t>
+      </w:r>
+      <w:r>
+        <w:t>, 2010, pp. 304-309.</w:t>
+      </w:r>
+    </w:p>
+    <w:p>
+      <w:pPr>
+        <w:pStyle w:val="EndNoteBibliography"/>
+        <w:spacing w:after="0"/>
+        <w:ind w:left="720" w:hanging="720"/>
+      </w:pPr>
+      <w:r>
+        <w:t>[78]</w:t>
+      </w:r>
+      <w:r>
+        <w:tab/>
+        <w:t xml:space="preserve">S. A. Mohammad, A. Rasheed, and A. Qayyum, "VANET architectures and protocol stacks: a survey," in </w:t>
+      </w:r>
+      <w:r>
+        <w:rPr>
+          <w:i/>
+        </w:rPr>
+        <w:t>International Workshop on Communication Technologies for Vehicles</w:t>
+      </w:r>
+      <w:r>
+        <w:t>, 2011, pp. 95-105.</w:t>
+      </w:r>
+    </w:p>
+    <w:p>
+      <w:pPr>
+        <w:pStyle w:val="EndNoteBibliography"/>
+        <w:spacing w:after="0"/>
+        <w:ind w:left="720" w:hanging="720"/>
+      </w:pPr>
+      <w:r>
+        <w:t>[79]</w:t>
+      </w:r>
+      <w:r>
+        <w:tab/>
+        <w:t xml:space="preserve">I. Bekmezci, O. K. Sahingoz, and Ş. Temel, "Flying ad-hoc networks (FANETs): A survey," </w:t>
+      </w:r>
+      <w:r>
+        <w:rPr>
+          <w:i/>
+        </w:rPr>
+        <w:t xml:space="preserve">Ad Hoc Networks, </w:t>
+      </w:r>
+      <w:r>
+        <w:t>vol. 11, pp. 1254-1270, 2013.</w:t>
+      </w:r>
+    </w:p>
+    <w:p>
+      <w:pPr>
+        <w:pStyle w:val="EndNoteBibliography"/>
+        <w:spacing w:after="0"/>
+        <w:ind w:left="720" w:hanging="720"/>
+      </w:pPr>
+      <w:r>
+        <w:t>[80]</w:t>
+      </w:r>
+      <w:r>
+        <w:tab/>
+        <w:t>O. N. Challa, "CubeSat Cloud: A framework for distributed storage, processing and communication of remote sensing data on cubesat clusters," 2013.</w:t>
+      </w:r>
+    </w:p>
+    <w:p>
+      <w:pPr>
+        <w:pStyle w:val="EndNoteBibliography"/>
+        <w:spacing w:after="0"/>
+        <w:ind w:left="720" w:hanging="720"/>
+      </w:pPr>
+      <w:r>
+        <w:t>[81]</w:t>
+      </w:r>
+      <w:r>
+        <w:tab/>
+        <w:t xml:space="preserve">O. N. Challa and J. McNair, "Cubesat torrent: Torrent like distributed communications for cubesat satellite clusters," in </w:t>
+      </w:r>
+      <w:r>
+        <w:rPr>
+          <w:i/>
+        </w:rPr>
+        <w:t>MILCOM 2012-2012 IEEE Military Communications Conference</w:t>
+      </w:r>
+      <w:r>
+        <w:t>, 2012, pp. 1-6.</w:t>
+      </w:r>
+    </w:p>
+    <w:p>
+      <w:pPr>
+        <w:pStyle w:val="EndNoteBibliography"/>
+        <w:spacing w:after="0"/>
+        <w:ind w:left="720" w:hanging="720"/>
+      </w:pPr>
+      <w:r>
+        <w:t>[82]</w:t>
+      </w:r>
+      <w:r>
+        <w:tab/>
+        <w:t xml:space="preserve">O. Challa and J. McNair, "Distributed Computing on CubeSat Clusters using MapReduce," in </w:t>
+      </w:r>
+      <w:r>
+        <w:rPr>
+          <w:i/>
+        </w:rPr>
+        <w:t>Proceedings of the 1st Interplanetary CubeSat Workshop, Cambridge, MA</w:t>
+      </w:r>
+      <w:r>
+        <w:t>, 2012.</w:t>
+      </w:r>
+    </w:p>
+    <w:p>
+      <w:pPr>
+        <w:pStyle w:val="EndNoteBibliography"/>
+        <w:spacing w:after="0"/>
+        <w:ind w:left="720" w:hanging="720"/>
+      </w:pPr>
+      <w:r>
+        <w:lastRenderedPageBreak/>
+        <w:t>[83]</w:t>
+      </w:r>
+      <w:r>
+        <w:tab/>
         <w:t xml:space="preserve">O. N. Challa and J. McNair, "Distributed Data Storage on CubeSat Clusters," </w:t>
       </w:r>
       <w:r>
@@ -14047,7 +15540,7 @@
         <w:ind w:left="720" w:hanging="720"/>
       </w:pPr>
       <w:r>
-        <w:t>[78]</w:t>
+        <w:t>[84]</w:t>
       </w:r>
       <w:r>
         <w:tab/>
@@ -14072,8 +15565,8 @@
       </w:r>
     </w:p>
     <w:sectPr>
-      <w:headerReference w:type="default" r:id="rId27"/>
-      <w:footerReference w:type="default" r:id="rId28"/>
+      <w:headerReference w:type="default" r:id="rId28"/>
+      <w:footerReference w:type="default" r:id="rId29"/>
       <w:pgSz w:w="12240" w:h="15840"/>
       <w:pgMar w:top="1440" w:right="1800" w:bottom="1440" w:left="1800" w:header="720" w:footer="1080" w:gutter="0"/>
       <w:pgNumType w:start="1"/>
@@ -14201,7 +15694,7 @@
       <w:rPr>
         <w:noProof/>
       </w:rPr>
-      <w:t>18</w:t>
+      <w:t>11</w:t>
     </w:r>
     <w:r>
       <w:rPr>
@@ -16104,6 +17597,7 @@
   <w:style w:type="character" w:default="1" w:styleId="DefaultParagraphFont">
     <w:name w:val="Default Paragraph Font"/>
     <w:uiPriority w:val="1"/>
+    <w:semiHidden/>
     <w:unhideWhenUsed/>
   </w:style>
   <w:style w:type="table" w:default="1" w:styleId="TableNormal">
@@ -16233,20 +17727,10 @@
   </w:style>
   <w:style w:type="paragraph" w:customStyle="1" w:styleId="Tabletitle">
     <w:name w:val="Table title"/>
-    <w:basedOn w:val="Normal"/>
+    <w:basedOn w:val="Figurecaption"/>
     <w:next w:val="Normal"/>
     <w:qFormat/>
-    <w:rsid w:val="00335997"/>
-    <w:pPr>
-      <w:spacing w:before="480"/>
-      <w:jc w:val="center"/>
-      <w:outlineLvl w:val="0"/>
-    </w:pPr>
-    <w:rPr>
-      <w:bCs/>
-      <w:caps/>
-      <w:szCs w:val="26"/>
-    </w:rPr>
+    <w:rsid w:val="006959E9"/>
   </w:style>
   <w:style w:type="character" w:customStyle="1" w:styleId="CaptionChar">
     <w:name w:val="Caption Char"/>
@@ -20778,7 +22262,7 @@
 </file>
 
 <file path=customXml/itemProps1.xml><?xml version="1.0" encoding="utf-8"?>
-<ds:datastoreItem xmlns:ds="http://schemas.openxmlformats.org/officeDocument/2006/customXml" ds:itemID="{4C8B67B1-A165-43E0-BB0F-1C6ACD6F7EC2}">
+<ds:datastoreItem xmlns:ds="http://schemas.openxmlformats.org/officeDocument/2006/customXml" ds:itemID="{C67DE4CB-962D-4C9A-9416-E719A074F4A3}">
   <ds:schemaRefs>
     <ds:schemaRef ds:uri="http://schemas.openxmlformats.org/officeDocument/2006/bibliography"/>
   </ds:schemaRefs>

</xml_diff>

<commit_message>
Added new module, within new package, to act as an oracle that changes node roles.
</commit_message>
<xml_diff>
--- a/Thesis/Thesis.docx
+++ b/Thesis/Thesis.docx
@@ -6,8 +6,6 @@
       <w:pPr>
         <w:pStyle w:val="Centeredtexttitlepage"/>
       </w:pPr>
-      <w:bookmarkStart w:id="0" w:name="_GoBack"/>
-      <w:bookmarkEnd w:id="0"/>
       <w:r>
         <w:t>… CubeSat Networks …</w:t>
       </w:r>
@@ -140,12 +138,12 @@
       <w:pPr>
         <w:pStyle w:val="Chaptertitlenotnumbered"/>
       </w:pPr>
-      <w:bookmarkStart w:id="1" w:name="_Toc479772925"/>
+      <w:bookmarkStart w:id="0" w:name="_Toc479772925"/>
       <w:r>
         <w:lastRenderedPageBreak/>
         <w:t>Acknowledgments</w:t>
       </w:r>
-      <w:bookmarkEnd w:id="1"/>
+      <w:bookmarkEnd w:id="0"/>
     </w:p>
     <w:p>
       <w:r>
@@ -161,12 +159,12 @@
       <w:pPr>
         <w:pStyle w:val="Chaptertitlenotnumbered"/>
       </w:pPr>
-      <w:bookmarkStart w:id="2" w:name="_Toc479772926"/>
+      <w:bookmarkStart w:id="1" w:name="_Toc479772926"/>
       <w:r>
         <w:lastRenderedPageBreak/>
         <w:t>Abstract</w:t>
       </w:r>
-      <w:bookmarkEnd w:id="2"/>
+      <w:bookmarkEnd w:id="1"/>
     </w:p>
     <w:p>
       <w:r>
@@ -1233,6 +1231,11 @@
         <w:rPr>
           <w:noProof/>
         </w:rPr>
+      </w:r>
+      <w:r>
+        <w:rPr>
+          <w:noProof/>
+        </w:rPr>
         <w:fldChar w:fldCharType="separate"/>
       </w:r>
       <w:r>
@@ -1290,6 +1293,11 @@
         <w:rPr>
           <w:noProof/>
         </w:rPr>
+      </w:r>
+      <w:r>
+        <w:rPr>
+          <w:noProof/>
+        </w:rPr>
         <w:fldChar w:fldCharType="separate"/>
       </w:r>
       <w:r>
@@ -1348,6 +1356,11 @@
         <w:rPr>
           <w:noProof/>
         </w:rPr>
+      </w:r>
+      <w:r>
+        <w:rPr>
+          <w:noProof/>
+        </w:rPr>
         <w:fldChar w:fldCharType="separate"/>
       </w:r>
       <w:r>
@@ -1405,6 +1418,11 @@
         <w:rPr>
           <w:noProof/>
         </w:rPr>
+      </w:r>
+      <w:r>
+        <w:rPr>
+          <w:noProof/>
+        </w:rPr>
         <w:fldChar w:fldCharType="separate"/>
       </w:r>
       <w:r>
@@ -1462,6 +1480,11 @@
         <w:rPr>
           <w:noProof/>
         </w:rPr>
+      </w:r>
+      <w:r>
+        <w:rPr>
+          <w:noProof/>
+        </w:rPr>
         <w:fldChar w:fldCharType="separate"/>
       </w:r>
       <w:r>
@@ -2965,12 +2988,12 @@
       <w:pPr>
         <w:pStyle w:val="Chaptertitlenotnumbered"/>
       </w:pPr>
-      <w:bookmarkStart w:id="3" w:name="_Toc479772927"/>
+      <w:bookmarkStart w:id="2" w:name="_Toc479772927"/>
       <w:r>
         <w:lastRenderedPageBreak/>
         <w:t>Figures</w:t>
       </w:r>
-      <w:bookmarkEnd w:id="3"/>
+      <w:bookmarkEnd w:id="2"/>
     </w:p>
     <w:p>
       <w:pPr>
@@ -3643,12 +3666,12 @@
       <w:pPr>
         <w:pStyle w:val="Chaptertitlenotnumbered"/>
       </w:pPr>
-      <w:bookmarkStart w:id="4" w:name="_Toc479772928"/>
+      <w:bookmarkStart w:id="3" w:name="_Toc479772928"/>
       <w:r>
         <w:lastRenderedPageBreak/>
         <w:t>Tables</w:t>
       </w:r>
-      <w:bookmarkEnd w:id="4"/>
+      <w:bookmarkEnd w:id="3"/>
     </w:p>
     <w:p>
       <w:pPr>
@@ -3789,12 +3812,12 @@
       <w:pPr>
         <w:pStyle w:val="Chaptertitlenotnumbered"/>
       </w:pPr>
-      <w:bookmarkStart w:id="5" w:name="_Toc479772929"/>
+      <w:bookmarkStart w:id="4" w:name="_Toc479772929"/>
       <w:r>
         <w:lastRenderedPageBreak/>
         <w:t>Abbreviations</w:t>
       </w:r>
-      <w:bookmarkEnd w:id="5"/>
+      <w:bookmarkEnd w:id="4"/>
     </w:p>
     <w:p>
       <w:r>
@@ -3998,75 +4021,75 @@
       <w:pPr>
         <w:pStyle w:val="Heading1"/>
       </w:pPr>
-      <w:bookmarkStart w:id="6" w:name="_Toc479772930"/>
+      <w:bookmarkStart w:id="5" w:name="_Toc479772930"/>
       <w:r>
         <w:lastRenderedPageBreak/>
         <w:t>Introduction</w:t>
       </w:r>
+      <w:bookmarkEnd w:id="5"/>
+    </w:p>
+    <w:p>
+      <w:r>
+        <w:t>In this chapter the details of the general background an</w:t>
+      </w:r>
+      <w:r>
+        <w:t>d motivation for this project are</w:t>
+      </w:r>
+      <w:r>
+        <w:t xml:space="preserve"> provided. The content herein is</w:t>
+      </w:r>
+      <w:r>
+        <w:t xml:space="preserve"> </w:t>
+      </w:r>
+      <w:r>
+        <w:t xml:space="preserve">intended to provide </w:t>
+      </w:r>
+      <w:r>
+        <w:t>a brief</w:t>
+      </w:r>
+      <w:r>
+        <w:t xml:space="preserve"> overview of </w:t>
+      </w:r>
+      <w:r>
+        <w:t>the</w:t>
+      </w:r>
+      <w:r>
+        <w:t xml:space="preserve"> CubeSat</w:t>
+      </w:r>
+      <w:r>
+        <w:t>s</w:t>
+      </w:r>
+      <w:r>
+        <w:t xml:space="preserve"> and </w:t>
+      </w:r>
+      <w:r>
+        <w:t>inter-CubeSat communications</w:t>
+      </w:r>
+      <w:r>
+        <w:t xml:space="preserve">. </w:t>
+      </w:r>
+      <w:r>
+        <w:t xml:space="preserve">The core objectives of </w:t>
+      </w:r>
+      <w:r>
+        <w:t>this work</w:t>
+      </w:r>
+      <w:r>
+        <w:t xml:space="preserve"> and the general structure of this document are also covered.</w:t>
+      </w:r>
+    </w:p>
+    <w:p>
+      <w:pPr>
+        <w:pStyle w:val="Heading2"/>
+      </w:pPr>
+      <w:r>
+        <w:t xml:space="preserve"> </w:t>
+      </w:r>
+      <w:bookmarkStart w:id="6" w:name="_Toc479772931"/>
+      <w:r>
+        <w:t>Background</w:t>
+      </w:r>
       <w:bookmarkEnd w:id="6"/>
-    </w:p>
-    <w:p>
-      <w:r>
-        <w:t>In this chapter the details of the general background an</w:t>
-      </w:r>
-      <w:r>
-        <w:t>d motivation for this project are</w:t>
-      </w:r>
-      <w:r>
-        <w:t xml:space="preserve"> provided. The content herein is</w:t>
-      </w:r>
-      <w:r>
-        <w:t xml:space="preserve"> </w:t>
-      </w:r>
-      <w:r>
-        <w:t xml:space="preserve">intended to provide </w:t>
-      </w:r>
-      <w:r>
-        <w:t>a brief</w:t>
-      </w:r>
-      <w:r>
-        <w:t xml:space="preserve"> overview of </w:t>
-      </w:r>
-      <w:r>
-        <w:t>the</w:t>
-      </w:r>
-      <w:r>
-        <w:t xml:space="preserve"> CubeSat</w:t>
-      </w:r>
-      <w:r>
-        <w:t>s</w:t>
-      </w:r>
-      <w:r>
-        <w:t xml:space="preserve"> and </w:t>
-      </w:r>
-      <w:r>
-        <w:t>inter-CubeSat communications</w:t>
-      </w:r>
-      <w:r>
-        <w:t xml:space="preserve">. </w:t>
-      </w:r>
-      <w:r>
-        <w:t xml:space="preserve">The core objectives of </w:t>
-      </w:r>
-      <w:r>
-        <w:t>this work</w:t>
-      </w:r>
-      <w:r>
-        <w:t xml:space="preserve"> and the general structure of this document are also covered.</w:t>
-      </w:r>
-    </w:p>
-    <w:p>
-      <w:pPr>
-        <w:pStyle w:val="Heading2"/>
-      </w:pPr>
-      <w:r>
-        <w:t xml:space="preserve"> </w:t>
-      </w:r>
-      <w:bookmarkStart w:id="7" w:name="_Toc479772931"/>
-      <w:r>
-        <w:t>Background</w:t>
-      </w:r>
-      <w:bookmarkEnd w:id="7"/>
     </w:p>
     <w:p>
       <w:r>
@@ -4277,8 +4300,8 @@
       <w:pPr>
         <w:pStyle w:val="Figurecaption"/>
       </w:pPr>
-      <w:bookmarkStart w:id="8" w:name="_Ref480372656"/>
-      <w:bookmarkStart w:id="9" w:name="_Toc480454565"/>
+      <w:bookmarkStart w:id="7" w:name="_Ref480372656"/>
+      <w:bookmarkStart w:id="8" w:name="_Toc480454565"/>
       <w:r>
         <w:t xml:space="preserve">Figure </w:t>
       </w:r>
@@ -4303,26 +4326,26 @@
         </w:rPr>
         <w:fldChar w:fldCharType="end"/>
       </w:r>
+      <w:bookmarkEnd w:id="7"/>
+      <w:r>
+        <w:t xml:space="preserve"> A projection of unit costs to LEO as the number of launch</w:t>
+      </w:r>
+      <w:r>
+        <w:t>es</w:t>
+      </w:r>
+      <w:r>
+        <w:t xml:space="preserve"> of a particular vehicle type </w:t>
+      </w:r>
+      <w:r>
+        <w:t>increase</w:t>
+      </w:r>
+      <w:r>
+        <w:t>s</w:t>
+      </w:r>
+      <w:r>
+        <w:t>. Image Credit: ARK Investment Management LLC.</w:t>
+      </w:r>
       <w:bookmarkEnd w:id="8"/>
-      <w:r>
-        <w:t xml:space="preserve"> A projection of unit costs to LEO as the number of launch</w:t>
-      </w:r>
-      <w:r>
-        <w:t>es</w:t>
-      </w:r>
-      <w:r>
-        <w:t xml:space="preserve"> of a particular vehicle type </w:t>
-      </w:r>
-      <w:r>
-        <w:t>increase</w:t>
-      </w:r>
-      <w:r>
-        <w:t>s</w:t>
-      </w:r>
-      <w:r>
-        <w:t>. Image Credit: ARK Investment Management LLC.</w:t>
-      </w:r>
-      <w:bookmarkEnd w:id="9"/>
     </w:p>
     <w:p>
       <w:r>
@@ -4446,8 +4469,8 @@
       <w:pPr>
         <w:pStyle w:val="Figurecaption"/>
       </w:pPr>
-      <w:bookmarkStart w:id="10" w:name="_Ref480373065"/>
-      <w:bookmarkStart w:id="11" w:name="_Toc480454566"/>
+      <w:bookmarkStart w:id="9" w:name="_Ref480373065"/>
+      <w:bookmarkStart w:id="10" w:name="_Toc480454566"/>
       <w:r>
         <w:t xml:space="preserve">Figure </w:t>
       </w:r>
@@ -4472,11 +4495,11 @@
         </w:rPr>
         <w:fldChar w:fldCharType="end"/>
       </w:r>
+      <w:bookmarkEnd w:id="9"/>
+      <w:r>
+        <w:t xml:space="preserve"> An illustration of the CubeSat form factor and a deployment approach. Here CubeSats are deployed prior to delivery of the primary payload using a dispenser attached to the final stage of the launch vehicle. Image Credit: United Launch Alliance</w:t>
+      </w:r>
       <w:bookmarkEnd w:id="10"/>
-      <w:r>
-        <w:t xml:space="preserve"> An illustration of the CubeSat form factor and a deployment approach. Here CubeSats are deployed prior to delivery of the primary payload using a dispenser attached to the final stage of the launch vehicle. Image Credit: United Launch Alliance</w:t>
-      </w:r>
-      <w:bookmarkEnd w:id="11"/>
       <w:r>
         <w:t xml:space="preserve"> </w:t>
       </w:r>
@@ -4813,15 +4836,7 @@
         <w:t>long with several sub-systems, a</w:t>
       </w:r>
       <w:r>
-        <w:t xml:space="preserve"> CubeSat may carry a small ‘payload’ which is often a scientific instrument or some previously ‘</w:t>
-      </w:r>
-      <w:proofErr w:type="spellStart"/>
-      <w:r>
-        <w:t>unflown</w:t>
-      </w:r>
-      <w:proofErr w:type="spellEnd"/>
-      <w:r>
-        <w:t>’ implementation of a sub-system such as an experimental antenna</w:t>
+        <w:t xml:space="preserve"> CubeSat may carry a small ‘payload’ which is often a scientific instrument or some previously ‘unflown’ implementation of a sub-system such as an experimental antenna</w:t>
       </w:r>
       <w:r>
         <w:t xml:space="preserve"> </w:t>
@@ -5459,8 +5474,8 @@
       <w:pPr>
         <w:pStyle w:val="Figurecaption"/>
       </w:pPr>
-      <w:bookmarkStart w:id="12" w:name="_Ref480373241"/>
-      <w:bookmarkStart w:id="13" w:name="_Toc480454567"/>
+      <w:bookmarkStart w:id="11" w:name="_Ref480373241"/>
+      <w:bookmarkStart w:id="12" w:name="_Toc480454567"/>
       <w:r>
         <w:t xml:space="preserve">Figure </w:t>
       </w:r>
@@ -5485,26 +5500,26 @@
         </w:rPr>
         <w:fldChar w:fldCharType="end"/>
       </w:r>
+      <w:bookmarkEnd w:id="11"/>
+      <w:r>
+        <w:t xml:space="preserve"> An illustration of EDSN </w:t>
+      </w:r>
+      <w:r>
+        <w:t>CubeSats</w:t>
+      </w:r>
+      <w:r>
+        <w:t xml:space="preserve"> in orbit forming a star topology style network. </w:t>
+      </w:r>
+      <w:r>
+        <w:t>Image c</w:t>
+      </w:r>
+      <w:r>
+        <w:t>redit: NASA Ames Research Centre</w:t>
+      </w:r>
+      <w:r>
+        <w:t>.</w:t>
+      </w:r>
       <w:bookmarkEnd w:id="12"/>
-      <w:r>
-        <w:t xml:space="preserve"> An illustration of EDSN </w:t>
-      </w:r>
-      <w:r>
-        <w:t>CubeSats</w:t>
-      </w:r>
-      <w:r>
-        <w:t xml:space="preserve"> in orbit forming a star topology style network. </w:t>
-      </w:r>
-      <w:r>
-        <w:t>Image c</w:t>
-      </w:r>
-      <w:r>
-        <w:t>redit: NASA Ames Research Centre</w:t>
-      </w:r>
-      <w:r>
-        <w:t>.</w:t>
-      </w:r>
-      <w:bookmarkEnd w:id="13"/>
     </w:p>
     <w:p>
       <w:r>
@@ -5600,11 +5615,11 @@
       <w:r>
         <w:t xml:space="preserve"> </w:t>
       </w:r>
-      <w:bookmarkStart w:id="14" w:name="_Toc479772932"/>
+      <w:bookmarkStart w:id="13" w:name="_Toc479772932"/>
       <w:r>
         <w:t>Objectives</w:t>
       </w:r>
-      <w:bookmarkEnd w:id="14"/>
+      <w:bookmarkEnd w:id="13"/>
     </w:p>
     <w:p>
       <w:r>
@@ -5829,7 +5844,7 @@
       <w:pPr>
         <w:pStyle w:val="Figurecaption"/>
       </w:pPr>
-      <w:bookmarkStart w:id="15" w:name="_Toc480454568"/>
+      <w:bookmarkStart w:id="14" w:name="_Toc480454568"/>
       <w:r>
         <w:t xml:space="preserve">Figure </w:t>
       </w:r>
@@ -5857,7 +5872,7 @@
       <w:r>
         <w:t xml:space="preserve"> A basic illustration of a multi-hop CSN in orbit. S2S links are shown in blue while the S2G link is shown in red.</w:t>
       </w:r>
-      <w:bookmarkEnd w:id="15"/>
+      <w:bookmarkEnd w:id="14"/>
     </w:p>
     <w:p>
       <w:r>
@@ -5885,15 +5900,7 @@
         <w:t>S data rates are more likely to lie with</w:t>
       </w:r>
       <w:r>
-        <w:t xml:space="preserve">in the region of </w:t>
-      </w:r>
-      <w:proofErr w:type="spellStart"/>
-      <w:r>
-        <w:t>Mbps</w:t>
-      </w:r>
-      <w:proofErr w:type="spellEnd"/>
-      <w:r>
-        <w:t xml:space="preserve"> whereas S2G data rates are frequently as low as 12kbps. These imbalances present</w:t>
+        <w:t>in the region of Mbps whereas S2G data rates are frequently as low as 12kbps. These imbalances present</w:t>
       </w:r>
       <w:r>
         <w:t xml:space="preserve"> an optimization problem. Increasing the amount of S2G communication will increase S2G throughput but</w:t>
@@ -6047,11 +6054,11 @@
       <w:r>
         <w:t xml:space="preserve"> </w:t>
       </w:r>
-      <w:bookmarkStart w:id="16" w:name="_Toc479772933"/>
+      <w:bookmarkStart w:id="15" w:name="_Toc479772933"/>
       <w:r>
         <w:t>Thesis Structure</w:t>
       </w:r>
-      <w:bookmarkEnd w:id="16"/>
+      <w:bookmarkEnd w:id="15"/>
     </w:p>
     <w:p>
       <w:r>
@@ -6090,15 +6097,7 @@
         <w:t>The State of the Art</w:t>
       </w:r>
       <w:r>
-        <w:t xml:space="preserve"> chapter seeks to examine the relevant prior art relating to CubeSat and terrestrial communications as well as detailing the current capabilities and applications of CubeSats.  This chapter presents varying levels of depth on differing sections. Works relating CubeSat communications and applications are explored with the greatest depth. Prior art relating to terrestrial communications, much of which provides the basis for CubeSat communications, is addressed in less depth. This chapter serves as an extension to the background of </w:t>
-      </w:r>
-      <w:proofErr w:type="spellStart"/>
-      <w:r>
-        <w:t>PvT</w:t>
-      </w:r>
-      <w:proofErr w:type="spellEnd"/>
-      <w:r>
-        <w:t xml:space="preserve"> challenge and as</w:t>
+        <w:t xml:space="preserve"> chapter seeks to examine the relevant prior art relating to CubeSat and terrestrial communications as well as detailing the current capabilities and applications of CubeSats.  This chapter presents varying levels of depth on differing sections. Works relating CubeSat communications and applications are explored with the greatest depth. Prior art relating to terrestrial communications, much of which provides the basis for CubeSat communications, is addressed in less depth. This chapter serves as an extension to the background of PvT challenge and as</w:t>
       </w:r>
       <w:r>
         <w:t xml:space="preserve"> the rationale behind many of the </w:t>
@@ -6208,7 +6207,7 @@
       <w:pPr>
         <w:pStyle w:val="Heading1"/>
       </w:pPr>
-      <w:bookmarkStart w:id="17" w:name="_Toc479772934"/>
+      <w:bookmarkStart w:id="16" w:name="_Toc479772934"/>
       <w:r>
         <w:rPr>
           <w:sz w:val="40"/>
@@ -6219,94 +6218,94 @@
       <w:r>
         <w:t xml:space="preserve"> of the Art</w:t>
       </w:r>
+      <w:bookmarkEnd w:id="16"/>
+    </w:p>
+    <w:p>
+      <w:r>
+        <w:t>The major</w:t>
+      </w:r>
+      <w:r>
+        <w:t xml:space="preserve"> lite</w:t>
+      </w:r>
+      <w:r>
+        <w:t xml:space="preserve">rature informing this work </w:t>
+      </w:r>
+      <w:r>
+        <w:t>can be roughly divi</w:t>
+      </w:r>
+      <w:r>
+        <w:t xml:space="preserve">ded into three broad </w:t>
+      </w:r>
+      <w:r>
+        <w:t>section</w:t>
+      </w:r>
+      <w:r>
+        <w:t xml:space="preserve">: </w:t>
+      </w:r>
+      <w:r>
+        <w:t>CubeSats</w:t>
+      </w:r>
+      <w:r>
+        <w:t xml:space="preserve">, </w:t>
+      </w:r>
+      <w:r>
+        <w:t>terrestrial commun</w:t>
+      </w:r>
+      <w:r>
+        <w:t>ications, and CubeSat communications</w:t>
+      </w:r>
+      <w:r>
+        <w:t xml:space="preserve">. </w:t>
+      </w:r>
+      <w:r>
+        <w:t>The first of these sections</w:t>
+      </w:r>
+      <w:r>
+        <w:t xml:space="preserve"> provides an in-depth exploration into the</w:t>
+      </w:r>
+      <w:r>
+        <w:t xml:space="preserve"> CubeSat</w:t>
+      </w:r>
+      <w:r>
+        <w:t xml:space="preserve"> platform along with the relevant capabilities and applications thereof. The section</w:t>
+      </w:r>
+      <w:r>
+        <w:t xml:space="preserve"> is</w:t>
+      </w:r>
+      <w:r>
+        <w:t xml:space="preserve"> followed by an examination</w:t>
+      </w:r>
+      <w:r>
+        <w:t xml:space="preserve"> relevant terrestrial communication technologies</w:t>
+      </w:r>
+      <w:r>
+        <w:t xml:space="preserve"> which focuses on Wireless Sensor Networks (WSNs) and Mobile Ad-Hoc Networks (MANETs)</w:t>
+      </w:r>
+      <w:r>
+        <w:t>. Detailing relevant terrestrial technology provides</w:t>
+      </w:r>
+      <w:r>
+        <w:t xml:space="preserve"> important context for the following section on CubeSat com</w:t>
+      </w:r>
+      <w:r>
+        <w:t xml:space="preserve">munications. This final primary section seeks to explore, in depth, examples of the latest proposed approaches to CubeSat communications. </w:t>
+      </w:r>
+      <w:r>
+        <w:t xml:space="preserve">Finally several notable secondary areas of research are highlighted. These areas fall outside of the scope of this work but are nonetheless influential in the greater context of space-bound communications. </w:t>
+      </w:r>
+    </w:p>
+    <w:p>
+      <w:pPr>
+        <w:pStyle w:val="Heading2"/>
+      </w:pPr>
+      <w:bookmarkStart w:id="17" w:name="_Toc479772935"/>
+      <w:r>
+        <w:t>CubeSats</w:t>
+      </w:r>
       <w:bookmarkEnd w:id="17"/>
     </w:p>
     <w:p>
       <w:r>
-        <w:t>The major</w:t>
-      </w:r>
-      <w:r>
-        <w:t xml:space="preserve"> lite</w:t>
-      </w:r>
-      <w:r>
-        <w:t xml:space="preserve">rature informing this work </w:t>
-      </w:r>
-      <w:r>
-        <w:t>can be roughly divi</w:t>
-      </w:r>
-      <w:r>
-        <w:t xml:space="preserve">ded into three broad </w:t>
-      </w:r>
-      <w:r>
-        <w:t>section</w:t>
-      </w:r>
-      <w:r>
-        <w:t xml:space="preserve">: </w:t>
-      </w:r>
-      <w:r>
-        <w:t>CubeSats</w:t>
-      </w:r>
-      <w:r>
-        <w:t xml:space="preserve">, </w:t>
-      </w:r>
-      <w:r>
-        <w:t>terrestrial commun</w:t>
-      </w:r>
-      <w:r>
-        <w:t>ications, and CubeSat communications</w:t>
-      </w:r>
-      <w:r>
-        <w:t xml:space="preserve">. </w:t>
-      </w:r>
-      <w:r>
-        <w:t>The first of these sections</w:t>
-      </w:r>
-      <w:r>
-        <w:t xml:space="preserve"> provides an in-depth exploration into the</w:t>
-      </w:r>
-      <w:r>
-        <w:t xml:space="preserve"> CubeSat</w:t>
-      </w:r>
-      <w:r>
-        <w:t xml:space="preserve"> platform along with the relevant capabilities and applications thereof. The section</w:t>
-      </w:r>
-      <w:r>
-        <w:t xml:space="preserve"> is</w:t>
-      </w:r>
-      <w:r>
-        <w:t xml:space="preserve"> followed by an examination</w:t>
-      </w:r>
-      <w:r>
-        <w:t xml:space="preserve"> relevant terrestrial communication technologies</w:t>
-      </w:r>
-      <w:r>
-        <w:t xml:space="preserve"> which focuses on Wireless Sensor Networks (WSNs) and Mobile Ad-Hoc Networks (MANETs)</w:t>
-      </w:r>
-      <w:r>
-        <w:t>. Detailing relevant terrestrial technology provides</w:t>
-      </w:r>
-      <w:r>
-        <w:t xml:space="preserve"> important context for the following section on CubeSat com</w:t>
-      </w:r>
-      <w:r>
-        <w:t xml:space="preserve">munications. This final primary section seeks to explore, in depth, examples of the latest proposed approaches to CubeSat communications. </w:t>
-      </w:r>
-      <w:r>
-        <w:t xml:space="preserve">Finally several notable secondary areas of research are highlighted. These areas fall outside of the scope of this work but are nonetheless influential in the greater context of space-bound communications. </w:t>
-      </w:r>
-    </w:p>
-    <w:p>
-      <w:pPr>
-        <w:pStyle w:val="Heading2"/>
-      </w:pPr>
-      <w:bookmarkStart w:id="18" w:name="_Toc479772935"/>
-      <w:r>
-        <w:t>CubeSats</w:t>
-      </w:r>
-      <w:bookmarkEnd w:id="18"/>
-    </w:p>
-    <w:p>
-      <w:r>
         <w:t xml:space="preserve">CubeSats typically fall within the satellite weight classification of ‘Nano’ satellites (1-10kg). CubeSats are further classified by the number of ‘units’ which they contain, where a unit is a 10cm cube. A one unit CubeSat is referred to as a ‘1U’. Configurations of </w:t>
       </w:r>
       <w:r>
@@ -6321,29 +6320,13 @@
         <w:t xml:space="preserve">CubeSats were first proposed by </w:t>
       </w:r>
       <w:r>
-        <w:t xml:space="preserve">Bob </w:t>
-      </w:r>
-      <w:proofErr w:type="spellStart"/>
-      <w:r>
-        <w:t>Twiggs</w:t>
-      </w:r>
-      <w:proofErr w:type="spellEnd"/>
-      <w:r>
-        <w:t xml:space="preserve"> of Stanford University</w:t>
+        <w:t>Bob Twiggs of Stanford University</w:t>
       </w:r>
       <w:r>
         <w:t xml:space="preserve"> and </w:t>
       </w:r>
       <w:r>
-        <w:t xml:space="preserve"> Jordi Puig-</w:t>
-      </w:r>
-      <w:proofErr w:type="spellStart"/>
-      <w:r>
-        <w:t>Suari</w:t>
-      </w:r>
-      <w:proofErr w:type="spellEnd"/>
-      <w:r>
-        <w:t xml:space="preserve"> of California Polytechnic State University</w:t>
+        <w:t xml:space="preserve"> Jordi Puig-Suari of California Polytechnic State University</w:t>
       </w:r>
       <w:r>
         <w:t xml:space="preserve"> in 1999 </w:t>
@@ -6436,15 +6419,7 @@
     </w:p>
     <w:p>
       <w:r>
-        <w:t xml:space="preserve">2003 saw the first launch of a CubeSat on-board a Russian </w:t>
-      </w:r>
-      <w:proofErr w:type="spellStart"/>
-      <w:r>
-        <w:t>Eurorockot</w:t>
-      </w:r>
-      <w:proofErr w:type="spellEnd"/>
-      <w:r>
-        <w:t xml:space="preserve"> </w:t>
+        <w:t xml:space="preserve">2003 saw the first launch of a CubeSat on-board a Russian Eurorockot </w:t>
       </w:r>
       <w:r>
         <w:fldChar w:fldCharType="begin"/>
@@ -6799,15 +6774,7 @@
         <w:t xml:space="preserve"> </w:t>
       </w:r>
       <w:r>
-        <w:t>To date, there is no accepted standards body for the domain. Researchers such as Puig-</w:t>
-      </w:r>
-      <w:proofErr w:type="spellStart"/>
-      <w:r>
-        <w:t>Suari</w:t>
-      </w:r>
-      <w:proofErr w:type="spellEnd"/>
-      <w:r>
-        <w:t xml:space="preserve"> at the </w:t>
+        <w:t xml:space="preserve">To date, there is no accepted standards body for the domain. Researchers such as Puig-Suari at the </w:t>
       </w:r>
       <w:r>
         <w:t>California Polytechnic State University</w:t>
@@ -6963,7 +6930,7 @@
       <w:pPr>
         <w:pStyle w:val="Figurecaption"/>
       </w:pPr>
-      <w:bookmarkStart w:id="19" w:name="_Toc480454569"/>
+      <w:bookmarkStart w:id="18" w:name="_Toc480454569"/>
       <w:r>
         <w:t xml:space="preserve">Figure </w:t>
       </w:r>
@@ -7015,7 +6982,7 @@
       <w:r>
         <w:t>Montana State University</w:t>
       </w:r>
-      <w:bookmarkEnd w:id="19"/>
+      <w:bookmarkEnd w:id="18"/>
     </w:p>
     <w:p>
       <w:r>
@@ -7229,7 +7196,7 @@
       <w:pPr>
         <w:pStyle w:val="Figurecaption"/>
       </w:pPr>
-      <w:bookmarkStart w:id="20" w:name="_Toc480454570"/>
+      <w:bookmarkStart w:id="19" w:name="_Toc480454570"/>
       <w:r>
         <w:t xml:space="preserve">Figure </w:t>
       </w:r>
@@ -7287,17 +7254,17 @@
       <w:r>
         <w:t>Image Credit: NASA.</w:t>
       </w:r>
+      <w:bookmarkEnd w:id="19"/>
+    </w:p>
+    <w:p>
+      <w:pPr>
+        <w:pStyle w:val="Heading3"/>
+      </w:pPr>
+      <w:bookmarkStart w:id="20" w:name="_Toc479772936"/>
+      <w:r>
+        <w:t>Capabilities</w:t>
+      </w:r>
       <w:bookmarkEnd w:id="20"/>
-    </w:p>
-    <w:p>
-      <w:pPr>
-        <w:pStyle w:val="Heading3"/>
-      </w:pPr>
-      <w:bookmarkStart w:id="21" w:name="_Toc479772936"/>
-      <w:r>
-        <w:t>Capabilities</w:t>
-      </w:r>
-      <w:bookmarkEnd w:id="21"/>
     </w:p>
     <w:p>
       <w:r>
@@ -7521,15 +7488,7 @@
         <w:t>S2G</w:t>
       </w:r>
       <w:r>
-        <w:t xml:space="preserve"> rates in the order of </w:t>
-      </w:r>
-      <w:proofErr w:type="spellStart"/>
-      <w:r>
-        <w:t>Mbps</w:t>
-      </w:r>
-      <w:proofErr w:type="spellEnd"/>
-      <w:r>
-        <w:t xml:space="preserve">, with the notable exception of JPL’s ISARA mission </w:t>
+        <w:t xml:space="preserve"> rates in the order of Mbps, with the notable exception of JPL’s ISARA mission </w:t>
       </w:r>
       <w:r>
         <w:fldChar w:fldCharType="begin"/>
@@ -7774,13 +7733,8 @@
       <w:r>
         <w:t xml:space="preserve"> it is also marked for use by several other missions such as </w:t>
       </w:r>
-      <w:proofErr w:type="spellStart"/>
-      <w:r>
-        <w:t>i</w:t>
-      </w:r>
-      <w:proofErr w:type="spellEnd"/>
-      <w:r>
-        <w:t>-INSPIRE II</w:t>
+      <w:r>
+        <w:t>i-INSPIRE II</w:t>
       </w:r>
       <w:r>
         <w:t xml:space="preserve"> </w:t>
@@ -7878,7 +7832,7 @@
       <w:pPr>
         <w:pStyle w:val="Figurecaption"/>
       </w:pPr>
-      <w:bookmarkStart w:id="22" w:name="_Toc480454571"/>
+      <w:bookmarkStart w:id="21" w:name="_Toc480454571"/>
       <w:r>
         <w:t xml:space="preserve">Figure </w:t>
       </w:r>
@@ -7933,7 +7887,7 @@
         </w:rPr>
         <w:t>[45]</w:t>
       </w:r>
-      <w:bookmarkEnd w:id="22"/>
+      <w:bookmarkEnd w:id="21"/>
       <w:r>
         <w:fldChar w:fldCharType="end"/>
       </w:r>
@@ -7982,15 +7936,7 @@
         <w:t>,</w:t>
       </w:r>
       <w:r>
-        <w:t xml:space="preserve"> </w:t>
-      </w:r>
-      <w:proofErr w:type="spellStart"/>
-      <w:r>
-        <w:t>i</w:t>
-      </w:r>
-      <w:proofErr w:type="spellEnd"/>
-      <w:r>
-        <w:t>-INSPIRE mission design</w:t>
+        <w:t xml:space="preserve"> i-INSPIRE mission design</w:t>
       </w:r>
       <w:r>
         <w:t>ers state that the maximum data rate as</w:t>
@@ -8026,15 +7972,7 @@
         <w:t>(2.40-2.45 GHz)</w:t>
       </w:r>
       <w:r>
-        <w:t xml:space="preserve"> with a bandwidth of 40Mhz, making the </w:t>
-      </w:r>
-      <w:proofErr w:type="spellStart"/>
-      <w:r>
-        <w:t>Mbps</w:t>
-      </w:r>
-      <w:proofErr w:type="spellEnd"/>
-      <w:r>
-        <w:t xml:space="preserve"> scale data rates believable. While transmitting Gamalink consumes up to 1.5W and while receiving up to 200mW </w:t>
+        <w:t xml:space="preserve"> with a bandwidth of 40Mhz, making the Mbps scale data rates believable. While transmitting Gamalink consumes up to 1.5W and while receiving up to 200mW </w:t>
       </w:r>
       <w:r>
         <w:fldChar w:fldCharType="begin"/>
@@ -8260,7 +8198,7 @@
       <w:pPr>
         <w:pStyle w:val="Figurecaption"/>
       </w:pPr>
-      <w:bookmarkStart w:id="23" w:name="_Toc480454572"/>
+      <w:bookmarkStart w:id="22" w:name="_Toc480454572"/>
       <w:r>
         <w:t xml:space="preserve">Figure </w:t>
       </w:r>
@@ -8294,7 +8232,7 @@
       <w:r>
         <w:t xml:space="preserve"> attitude control unit. The rotational velocity of the three reaction wheels shown above can be altered in order to adjust attitude. Image Credit: Clyde Space.</w:t>
       </w:r>
-      <w:bookmarkEnd w:id="23"/>
+      <w:bookmarkEnd w:id="22"/>
       <w:r>
         <w:t xml:space="preserve"> </w:t>
       </w:r>
@@ -8319,15 +8257,7 @@
         <w:t>Glennon et al. entitled “</w:t>
       </w:r>
       <w:r>
-        <w:t xml:space="preserve">Synchronization and syntonization of formation flying CubeSats using the </w:t>
-      </w:r>
-      <w:proofErr w:type="spellStart"/>
-      <w:r>
-        <w:t>namuru</w:t>
-      </w:r>
-      <w:proofErr w:type="spellEnd"/>
-      <w:r>
-        <w:t xml:space="preserve"> V3. 2 spaceborne </w:t>
+        <w:t xml:space="preserve">Synchronization and syntonization of formation flying CubeSats using the namuru V3. 2 spaceborne </w:t>
       </w:r>
       <w:r>
         <w:lastRenderedPageBreak/>
@@ -8397,11 +8327,11 @@
       <w:pPr>
         <w:pStyle w:val="Heading3"/>
       </w:pPr>
-      <w:bookmarkStart w:id="24" w:name="_Toc479772937"/>
+      <w:bookmarkStart w:id="23" w:name="_Toc479772937"/>
       <w:r>
         <w:t>Applications</w:t>
       </w:r>
-      <w:bookmarkEnd w:id="24"/>
+      <w:bookmarkEnd w:id="23"/>
     </w:p>
     <w:p>
       <w:r>
@@ -8613,15 +8543,7 @@
         <w:t xml:space="preserve"> 3Cat-2 is 6U CubeSat developed at the </w:t>
       </w:r>
       <w:r>
-        <w:t xml:space="preserve">Universidad </w:t>
-      </w:r>
-      <w:proofErr w:type="spellStart"/>
-      <w:r>
-        <w:t>Politécnica</w:t>
-      </w:r>
-      <w:proofErr w:type="spellEnd"/>
-      <w:r>
-        <w:t xml:space="preserve"> de Cataluña</w:t>
+        <w:t>Universidad Politécnica de Cataluña</w:t>
       </w:r>
       <w:r>
         <w:t xml:space="preserve">. It was launched in </w:t>
@@ -8793,15 +8715,7 @@
         <w:t>Johns Hopkins Applied Physics Laboratory</w:t>
       </w:r>
       <w:r>
-        <w:t xml:space="preserve">. RAVAN was launched November of 2016 aboard an Atlas-5 as part of NASA’s </w:t>
-      </w:r>
-      <w:proofErr w:type="spellStart"/>
-      <w:r>
-        <w:t>ELaNa</w:t>
-      </w:r>
-      <w:proofErr w:type="spellEnd"/>
-      <w:r>
-        <w:t xml:space="preserve"> (Educational Launch of Nanosatellites) program.</w:t>
+        <w:t>. RAVAN was launched November of 2016 aboard an Atlas-5 as part of NASA’s ELaNa (Educational Launch of Nanosatellites) program.</w:t>
       </w:r>
       <w:r>
         <w:t xml:space="preserve"> RAVAN is highly relevant to this work as the mission designers clearly specify future intentions to develop a constellation of RAVAN craft. In satellite nomenclature a constellation is considered a </w:t>
@@ -8959,8 +8873,8 @@
       <w:pPr>
         <w:pStyle w:val="Figurecaption"/>
       </w:pPr>
-      <w:bookmarkStart w:id="25" w:name="_Ref480373880"/>
-      <w:bookmarkStart w:id="26" w:name="_Toc480454573"/>
+      <w:bookmarkStart w:id="24" w:name="_Ref480373880"/>
+      <w:bookmarkStart w:id="25" w:name="_Toc480454573"/>
       <w:r>
         <w:t xml:space="preserve">Figure </w:t>
       </w:r>
@@ -8985,11 +8899,11 @@
         </w:rPr>
         <w:fldChar w:fldCharType="end"/>
       </w:r>
+      <w:bookmarkEnd w:id="24"/>
+      <w:r>
+        <w:t xml:space="preserve"> A conceptual illustration of the proposed RAVAN constellation. Image Credit: John Hopkins University Applied Physics Laboratory.</w:t>
+      </w:r>
       <w:bookmarkEnd w:id="25"/>
-      <w:r>
-        <w:t xml:space="preserve"> A conceptual illustration of the proposed RAVAN constellation. Image Credit: John Hopkins University Applied Physics Laboratory.</w:t>
-      </w:r>
-      <w:bookmarkEnd w:id="26"/>
     </w:p>
     <w:p>
       <w:r>
@@ -9011,15 +8925,7 @@
         <w:t>study of the field. Notable upcoming m</w:t>
       </w:r>
       <w:r>
-        <w:t xml:space="preserve">issions such as </w:t>
-      </w:r>
-      <w:proofErr w:type="spellStart"/>
-      <w:r>
-        <w:t>CeREs</w:t>
-      </w:r>
-      <w:proofErr w:type="spellEnd"/>
-      <w:r>
-        <w:t xml:space="preserve"> (a Comp</w:t>
+        <w:t>issions such as CeREs (a Comp</w:t>
       </w:r>
       <w:r>
         <w:t xml:space="preserve">act Radiation belt Explorer) </w:t>
@@ -9407,53 +9313,13 @@
         <w:t>s</w:t>
       </w:r>
       <w:r>
-        <w:t xml:space="preserve"> three primary radios: A </w:t>
-      </w:r>
-      <w:proofErr w:type="spellStart"/>
-      <w:r>
-        <w:t>MicroHard</w:t>
-      </w:r>
-      <w:proofErr w:type="spellEnd"/>
-      <w:r>
-        <w:t xml:space="preserve"> MHX2420 transceiver for S-Band S2G communication, an </w:t>
-      </w:r>
-      <w:proofErr w:type="spellStart"/>
-      <w:r>
-        <w:t>AstroDev</w:t>
-      </w:r>
-      <w:proofErr w:type="spellEnd"/>
-      <w:r>
-        <w:t xml:space="preserve"> Lithium 1 UHF transceiver for S2S communication and a </w:t>
-      </w:r>
-      <w:proofErr w:type="spellStart"/>
-      <w:r>
-        <w:t>StenSat</w:t>
-      </w:r>
-      <w:proofErr w:type="spellEnd"/>
-      <w:r>
-        <w:t xml:space="preserve"> UHF transmitter for beaconing. Satellite beaconing is required by the </w:t>
-      </w:r>
-      <w:r>
-        <w:t xml:space="preserve">North American Aerospace </w:t>
-      </w:r>
-      <w:proofErr w:type="spellStart"/>
-      <w:r>
-        <w:t>Defense</w:t>
-      </w:r>
-      <w:proofErr w:type="spellEnd"/>
-      <w:r>
-        <w:t xml:space="preserve"> Command</w:t>
-      </w:r>
-      <w:r>
-        <w:t xml:space="preserve"> (NORAD). The </w:t>
-      </w:r>
-      <w:proofErr w:type="spellStart"/>
-      <w:r>
-        <w:t>AstroDev</w:t>
-      </w:r>
-      <w:proofErr w:type="spellEnd"/>
-      <w:r>
-        <w:t xml:space="preserve"> transceiver enables a 9.6kbps S2S communications using AX.25</w:t>
+        <w:t xml:space="preserve"> three primary radios: A MicroHard MHX2420 transceiver for S-Band S2G communication, an AstroDev Lithium 1 UHF transceiver for S2S communication and a StenSat UHF transmitter for beaconing. Satellite beaconing is required by the </w:t>
+      </w:r>
+      <w:r>
+        <w:t>North American Aerospace Defense Command</w:t>
+      </w:r>
+      <w:r>
+        <w:t xml:space="preserve"> (NORAD). The AstroDev transceiver enables a 9.6kbps S2S communications using AX.25</w:t>
       </w:r>
       <w:r>
         <w:t xml:space="preserve"> as the</w:t>
@@ -9619,26 +9485,13 @@
         <w:t xml:space="preserve">designated </w:t>
       </w:r>
       <w:r>
-        <w:t>as the “Captain” (Cpt) and all others are designated as “Lieutenants” (</w:t>
-      </w:r>
-      <w:proofErr w:type="spellStart"/>
-      <w:r>
-        <w:t>Lt</w:t>
+        <w:t>as the “Captain” (Cpt) and all others are designated as “Lieutenants” (Lt</w:t>
       </w:r>
       <w:r>
         <w:t>s</w:t>
       </w:r>
-      <w:proofErr w:type="spellEnd"/>
-      <w:r>
-        <w:t xml:space="preserve">). In general terms the Cpt acts as a central router to ground. All </w:t>
-      </w:r>
-      <w:proofErr w:type="spellStart"/>
-      <w:r>
-        <w:t>Lts</w:t>
-      </w:r>
-      <w:proofErr w:type="spellEnd"/>
-      <w:r>
-        <w:t xml:space="preserve"> send their data exclusively to the Cpt</w:t>
+      <w:r>
+        <w:t>). In general terms the Cpt acts as a central router to ground. All Lts send their data exclusively to the Cpt</w:t>
       </w:r>
       <w:r>
         <w:t xml:space="preserve"> (</w:t>
@@ -9710,15 +9563,7 @@
         <w:t>n</w:t>
       </w:r>
       <w:r>
-        <w:t xml:space="preserve"> Lt forward its data to the </w:t>
-      </w:r>
-      <w:proofErr w:type="spellStart"/>
-      <w:r>
-        <w:t>Cpt.</w:t>
-      </w:r>
-      <w:proofErr w:type="spellEnd"/>
-      <w:r>
-        <w:t xml:space="preserve"> This scheme of Cpt request followed by Lt response suggests no overlapping Lt on the shared S2S frequency thus</w:t>
+        <w:t xml:space="preserve"> Lt forward its data to the Cpt. This scheme of Cpt request followed by Lt response suggests no overlapping Lt on the shared S2S frequency thus</w:t>
       </w:r>
       <w:r>
         <w:t xml:space="preserve"> greatly</w:t>
@@ -9732,29 +9577,13 @@
     </w:p>
     <w:p>
       <w:r>
-        <w:t xml:space="preserve">There is no acknowledgment scheme employed in EDSN’s Cpt/Lt protocol. </w:t>
-      </w:r>
-      <w:proofErr w:type="spellStart"/>
-      <w:r>
-        <w:t>Lts</w:t>
-      </w:r>
-      <w:proofErr w:type="spellEnd"/>
-      <w:r>
-        <w:t xml:space="preserve"> send one “state-of-health” (SOH) packet followed </w:t>
+        <w:t xml:space="preserve">There is no acknowledgment scheme employed in EDSN’s Cpt/Lt protocol. Lts send one “state-of-health” (SOH) packet followed </w:t>
       </w:r>
       <w:r>
         <w:t>by all queued</w:t>
       </w:r>
       <w:r>
-        <w:t xml:space="preserve"> science packets. The Cpt prioritizes the communication of these SOH packets to ground and treats science packets generated by </w:t>
-      </w:r>
-      <w:proofErr w:type="spellStart"/>
-      <w:r>
-        <w:t>Lts</w:t>
-      </w:r>
-      <w:proofErr w:type="spellEnd"/>
-      <w:r>
-        <w:t xml:space="preserve"> or by its own </w:t>
+        <w:t xml:space="preserve"> science packets. The Cpt prioritizes the communication of these SOH packets to ground and treats science packets generated by Lts or by its own </w:t>
       </w:r>
       <w:r>
         <w:t>instrument</w:t>
@@ -9840,8 +9669,8 @@
       <w:pPr>
         <w:pStyle w:val="Figurecaption"/>
       </w:pPr>
-      <w:bookmarkStart w:id="27" w:name="_Ref480374365"/>
-      <w:bookmarkStart w:id="28" w:name="_Toc480454574"/>
+      <w:bookmarkStart w:id="26" w:name="_Ref480374365"/>
+      <w:bookmarkStart w:id="27" w:name="_Toc480454574"/>
       <w:r>
         <w:t xml:space="preserve">Figure </w:t>
       </w:r>
@@ -9863,11 +9692,11 @@
       <w:r>
         <w:fldChar w:fldCharType="end"/>
       </w:r>
+      <w:bookmarkEnd w:id="26"/>
+      <w:r>
+        <w:t xml:space="preserve"> The Cpt/Lt protocol. EDSN designers refer to S2S communication as crosslinking. The Captain pings a Lieutenant before receiving state-of-health and science data packets. Image Credit: NASA Ames Research Centre</w:t>
+      </w:r>
       <w:bookmarkEnd w:id="27"/>
-      <w:r>
-        <w:t xml:space="preserve"> The Cpt/Lt protocol. EDSN designers refer to S2S communication as crosslinking. The Captain pings a Lieutenant before receiving state-of-health and science data packets. Image Credit: NASA Ames Research Centre</w:t>
-      </w:r>
-      <w:bookmarkEnd w:id="28"/>
     </w:p>
     <w:p>
       <w:r>
@@ -9880,15 +9709,7 @@
         <w:t>hose turn it is to</w:t>
       </w:r>
       <w:r>
-        <w:t xml:space="preserve"> assume the role of </w:t>
-      </w:r>
-      <w:proofErr w:type="spellStart"/>
-      <w:r>
-        <w:t>Cpt.</w:t>
-      </w:r>
-      <w:proofErr w:type="spellEnd"/>
-      <w:r>
-        <w:t xml:space="preserve"> If a craft cannot get GPS time it does not participate in either S2S or S2G communications. The duration a craft holds the Cpt role is referred to as a “minor cycle”. Each minor cycle lasts roughly 25 hours and includes 3-4 S2S sessions. Each session being an attempt by the Cpt to communicate with each Lt in the network. The Cpt self-determines one, and only one, S2G session during its minor cycle. This session is scheduling by predicting the next ground station fly-over period (window) based on the craft’s GPS location and velocity data. As S2G communication occurs using </w:t>
+        <w:t xml:space="preserve"> assume the role of Cpt. If a craft cannot get GPS time it does not participate in either S2S or S2G communications. The duration a craft holds the Cpt role is referred to as a “minor cycle”. Each minor cycle lasts roughly 25 hours and includes 3-4 S2S sessions. Each session being an attempt by the Cpt to communicate with each Lt in the network. The Cpt self-determines one, and only one, S2G session during its minor cycle. This session is scheduling by predicting the next ground station fly-over period (window) based on the craft’s GPS location and velocity data. As S2G communication occurs using </w:t>
       </w:r>
       <w:r>
         <w:lastRenderedPageBreak/>
@@ -9912,15 +9733,7 @@
     </w:p>
     <w:p>
       <w:r>
-        <w:t xml:space="preserve">During a minor cycle it is not feasible for all </w:t>
-      </w:r>
-      <w:proofErr w:type="spellStart"/>
-      <w:r>
-        <w:t>Lts</w:t>
-      </w:r>
-      <w:proofErr w:type="spellEnd"/>
-      <w:r>
-        <w:t xml:space="preserve"> to keep they S2S transceivers continually on and in receiver mode. As such, along with the Cpt pinging scheme, all S2S sessions are scheduled. An Lt will only turn start listening for Cpt pings at a predetermined time during each minor cycle. During a minor cycle each craft updates it’s GPS time, position and velocity only o</w:t>
+        <w:t>During a minor cycle it is not feasible for all Lts to keep they S2S transceivers continually on and in receiver mode. As such, along with the Cpt pinging scheme, all S2S sessions are scheduled. An Lt will only turn start listening for Cpt pings at a predetermined time during each minor cycle. During a minor cycle each craft updates it’s GPS time, position and velocity only o</w:t>
       </w:r>
       <w:r>
         <w:t>nce. Mission designers predict the</w:t>
@@ -10090,15 +9903,7 @@
         <w:t>,</w:t>
       </w:r>
       <w:r>
-        <w:t xml:space="preserve"> the objective was set to communicate a command to the elected </w:t>
-      </w:r>
-      <w:proofErr w:type="spellStart"/>
-      <w:r>
-        <w:t>Cpt.</w:t>
-      </w:r>
-      <w:proofErr w:type="spellEnd"/>
-      <w:r>
-        <w:t xml:space="preserve"> The Cpt would could then forward this command to the Lt </w:t>
+        <w:t xml:space="preserve"> the objective was set to communicate a command to the elected Cpt. The Cpt would could then forward this command to the Lt </w:t>
       </w:r>
       <w:r>
         <w:t>for execution.</w:t>
@@ -10226,8 +10031,8 @@
       <w:pPr>
         <w:pStyle w:val="Figurecaption"/>
       </w:pPr>
-      <w:bookmarkStart w:id="29" w:name="_Ref480374612"/>
-      <w:bookmarkStart w:id="30" w:name="_Toc480454575"/>
+      <w:bookmarkStart w:id="28" w:name="_Ref480374612"/>
+      <w:bookmarkStart w:id="29" w:name="_Toc480454575"/>
       <w:r>
         <w:t xml:space="preserve">Figure </w:t>
       </w:r>
@@ -10252,11 +10057,11 @@
         </w:rPr>
         <w:fldChar w:fldCharType="end"/>
       </w:r>
+      <w:bookmarkEnd w:id="28"/>
+      <w:r>
+        <w:t xml:space="preserve"> A timeline of the Captaincy negotiation process carried out between the two Nodes spacecraft. Image Credit: NASA Ames Research Centre</w:t>
+      </w:r>
       <w:bookmarkEnd w:id="29"/>
-      <w:r>
-        <w:t xml:space="preserve"> A timeline of the Captaincy negotiation process carried out between the two Nodes spacecraft. Image Credit: NASA Ames Research Centre</w:t>
-      </w:r>
-      <w:bookmarkEnd w:id="30"/>
     </w:p>
     <w:p>
       <w:r>
@@ -10740,11 +10545,11 @@
       <w:pPr>
         <w:pStyle w:val="Heading2"/>
       </w:pPr>
-      <w:bookmarkStart w:id="31" w:name="_Toc479772938"/>
+      <w:bookmarkStart w:id="30" w:name="_Toc479772938"/>
       <w:r>
         <w:t>Terrestrial Communications</w:t>
       </w:r>
-      <w:bookmarkEnd w:id="31"/>
+      <w:bookmarkEnd w:id="30"/>
     </w:p>
     <w:p>
       <w:r>
@@ -10847,11 +10652,11 @@
       <w:pPr>
         <w:pStyle w:val="Heading3"/>
       </w:pPr>
-      <w:bookmarkStart w:id="32" w:name="_Toc479772939"/>
+      <w:bookmarkStart w:id="31" w:name="_Toc479772939"/>
       <w:r>
         <w:t>Wireless Sensor Networks</w:t>
       </w:r>
-      <w:bookmarkEnd w:id="32"/>
+      <w:bookmarkEnd w:id="31"/>
     </w:p>
     <w:p>
       <w:r>
@@ -10903,15 +10708,7 @@
         <w:t xml:space="preserve">A </w:t>
       </w:r>
       <w:r>
-        <w:t xml:space="preserve">survey by </w:t>
-      </w:r>
-      <w:proofErr w:type="spellStart"/>
-      <w:r>
-        <w:t>Rault</w:t>
-      </w:r>
-      <w:proofErr w:type="spellEnd"/>
-      <w:r>
-        <w:t xml:space="preserve"> et al. examines energy efficiency in WSNs </w:t>
+        <w:t xml:space="preserve">survey by Rault et al. examines energy efficiency in WSNs </w:t>
       </w:r>
       <w:r>
         <w:fldChar w:fldCharType="begin"/>
@@ -11002,8 +10799,8 @@
       <w:pPr>
         <w:pStyle w:val="Tabletitle"/>
       </w:pPr>
-      <w:bookmarkStart w:id="33" w:name="_Ref480454443"/>
-      <w:bookmarkStart w:id="34" w:name="_Toc480454554"/>
+      <w:bookmarkStart w:id="32" w:name="_Ref480454443"/>
+      <w:bookmarkStart w:id="33" w:name="_Toc480454554"/>
       <w:r>
         <w:t xml:space="preserve">Table </w:t>
       </w:r>
@@ -11025,40 +10822,32 @@
       <w:r>
         <w:fldChar w:fldCharType="end"/>
       </w:r>
+      <w:bookmarkEnd w:id="32"/>
+      <w:r>
+        <w:t xml:space="preserve"> </w:t>
+      </w:r>
+      <w:r>
+        <w:t>The requirements of several WSN application domain. RT – Round Trip, QoS – Qua</w:t>
+      </w:r>
+      <w:r>
+        <w:t xml:space="preserve">lity of Service. Credit: </w:t>
+      </w:r>
+      <w:r>
+        <w:fldChar w:fldCharType="begin"/>
+      </w:r>
+      <w:r>
+        <w:instrText xml:space="preserve"> ADDIN EN.CITE &lt;EndNote&gt;&lt;Cite&gt;&lt;Author&gt;Rault&lt;/Author&gt;&lt;Year&gt;2014&lt;/Year&gt;&lt;RecNum&gt;72&lt;/RecNum&gt;&lt;DisplayText&gt;[66]&lt;/DisplayText&gt;&lt;record&gt;&lt;rec-number&gt;72&lt;/rec-number&gt;&lt;foreign-keys&gt;&lt;key app="EN" db-id="s2tw2pe5hwzta8esap0xpxarvrrwetsezwzd" timestamp="1486334291"&gt;72&lt;/key&gt;&lt;/foreign-keys&gt;&lt;ref-type name="Journal Article"&gt;17&lt;/ref-type&gt;&lt;contributors&gt;&lt;authors&gt;&lt;author&gt;Rault, Tifenn&lt;/author&gt;&lt;author&gt;Bouabdallah, Abdelmadjid&lt;/author&gt;&lt;author&gt;Challal, Yacine&lt;/author&gt;&lt;/authors&gt;&lt;/contributors&gt;&lt;titles&gt;&lt;title&gt;Energy efficiency in wireless sensor networks: A top-down survey&lt;/title&gt;&lt;secondary-title&gt;Computer Networks&lt;/secondary-title&gt;&lt;/titles&gt;&lt;periodical&gt;&lt;full-title&gt;Computer Networks&lt;/full-title&gt;&lt;/periodical&gt;&lt;pages&gt;104-122&lt;/pages&gt;&lt;volume&gt;67&lt;/volume&gt;&lt;dates&gt;&lt;year&gt;2014&lt;/year&gt;&lt;/dates&gt;&lt;isbn&gt;1389-1286&lt;/isbn&gt;&lt;urls&gt;&lt;/urls&gt;&lt;/record&gt;&lt;/Cite&gt;&lt;/EndNote&gt;</w:instrText>
+      </w:r>
+      <w:r>
+        <w:fldChar w:fldCharType="separate"/>
+      </w:r>
+      <w:r>
+        <w:rPr>
+          <w:noProof/>
+        </w:rPr>
+        <w:t>[66]</w:t>
+      </w:r>
       <w:bookmarkEnd w:id="33"/>
-      <w:r>
-        <w:t xml:space="preserve"> </w:t>
-      </w:r>
-      <w:r>
-        <w:t xml:space="preserve">The requirements of several WSN application domain. RT – Round Trip, </w:t>
-      </w:r>
-      <w:proofErr w:type="spellStart"/>
-      <w:r>
-        <w:t>QoS</w:t>
-      </w:r>
-      <w:proofErr w:type="spellEnd"/>
-      <w:r>
-        <w:t xml:space="preserve"> – Qua</w:t>
-      </w:r>
-      <w:r>
-        <w:t xml:space="preserve">lity of Service. Credit: </w:t>
-      </w:r>
-      <w:r>
-        <w:fldChar w:fldCharType="begin"/>
-      </w:r>
-      <w:r>
-        <w:instrText xml:space="preserve"> ADDIN EN.CITE &lt;EndNote&gt;&lt;Cite&gt;&lt;Author&gt;Rault&lt;/Author&gt;&lt;Year&gt;2014&lt;/Year&gt;&lt;RecNum&gt;72&lt;/RecNum&gt;&lt;DisplayText&gt;[66]&lt;/DisplayText&gt;&lt;record&gt;&lt;rec-number&gt;72&lt;/rec-number&gt;&lt;foreign-keys&gt;&lt;key app="EN" db-id="s2tw2pe5hwzta8esap0xpxarvrrwetsezwzd" timestamp="1486334291"&gt;72&lt;/key&gt;&lt;/foreign-keys&gt;&lt;ref-type name="Journal Article"&gt;17&lt;/ref-type&gt;&lt;contributors&gt;&lt;authors&gt;&lt;author&gt;Rault, Tifenn&lt;/author&gt;&lt;author&gt;Bouabdallah, Abdelmadjid&lt;/author&gt;&lt;author&gt;Challal, Yacine&lt;/author&gt;&lt;/authors&gt;&lt;/contributors&gt;&lt;titles&gt;&lt;title&gt;Energy efficiency in wireless sensor networks: A top-down survey&lt;/title&gt;&lt;secondary-title&gt;Computer Networks&lt;/secondary-title&gt;&lt;/titles&gt;&lt;periodical&gt;&lt;full-title&gt;Computer Networks&lt;/full-title&gt;&lt;/periodical&gt;&lt;pages&gt;104-122&lt;/pages&gt;&lt;volume&gt;67&lt;/volume&gt;&lt;dates&gt;&lt;year&gt;2014&lt;/year&gt;&lt;/dates&gt;&lt;isbn&gt;1389-1286&lt;/isbn&gt;&lt;urls&gt;&lt;/urls&gt;&lt;/record&gt;&lt;/Cite&gt;&lt;/EndNote&gt;</w:instrText>
-      </w:r>
-      <w:r>
-        <w:fldChar w:fldCharType="separate"/>
-      </w:r>
-      <w:r>
-        <w:rPr>
-          <w:noProof/>
-        </w:rPr>
-        <w:t>[66]</w:t>
-      </w:r>
-      <w:bookmarkEnd w:id="34"/>
       <w:r>
         <w:fldChar w:fldCharType="end"/>
       </w:r>
@@ -11079,8 +10868,8 @@
       <w:pPr>
         <w:pStyle w:val="Tabletitle"/>
       </w:pPr>
-      <w:bookmarkStart w:id="35" w:name="_Ref480454648"/>
-      <w:bookmarkStart w:id="36" w:name="_Toc480454555"/>
+      <w:bookmarkStart w:id="34" w:name="_Ref480454648"/>
+      <w:bookmarkStart w:id="35" w:name="_Toc480454555"/>
       <w:r>
         <w:t xml:space="preserve">Table </w:t>
       </w:r>
@@ -11102,60 +10891,44 @@
       <w:r>
         <w:fldChar w:fldCharType="end"/>
       </w:r>
+      <w:bookmarkEnd w:id="34"/>
+      <w:r>
+        <w:t xml:space="preserve"> An extension of Rault et. al’s table shown in </w:t>
+      </w:r>
+      <w:r>
+        <w:fldChar w:fldCharType="begin"/>
+      </w:r>
+      <w:r>
+        <w:instrText xml:space="preserve"> REF _Ref480454443 \h </w:instrText>
+      </w:r>
+      <w:r>
+        <w:fldChar w:fldCharType="separate"/>
+      </w:r>
+      <w:r>
+        <w:t xml:space="preserve">Table </w:t>
+      </w:r>
+      <w:r>
+        <w:rPr>
+          <w:noProof/>
+        </w:rPr>
+        <w:t>1</w:t>
+      </w:r>
+      <w:r>
+        <w:fldChar w:fldCharType="end"/>
+      </w:r>
+      <w:r>
+        <w:t xml:space="preserve"> to include a number of CSN applications. ET – Extra-</w:t>
+      </w:r>
+      <w:r>
+        <w:t>Terrestrial. ET Science examples: measur</w:t>
+      </w:r>
+      <w:r>
+        <w:t>ing solar radiation, performing</w:t>
+      </w:r>
+      <w:r>
+        <w:t xml:space="preserve"> astronomical measurements etc.</w:t>
+      </w:r>
       <w:bookmarkEnd w:id="35"/>
-      <w:r>
-        <w:t xml:space="preserve"> An extension of </w:t>
-      </w:r>
-      <w:proofErr w:type="spellStart"/>
-      <w:r>
-        <w:t>Rault</w:t>
-      </w:r>
-      <w:proofErr w:type="spellEnd"/>
-      <w:r>
-        <w:t xml:space="preserve"> et. </w:t>
-      </w:r>
-      <w:proofErr w:type="spellStart"/>
-      <w:r>
-        <w:t>al’s</w:t>
-      </w:r>
-      <w:proofErr w:type="spellEnd"/>
-      <w:r>
-        <w:t xml:space="preserve"> table shown in </w:t>
-      </w:r>
-      <w:r>
-        <w:fldChar w:fldCharType="begin"/>
-      </w:r>
-      <w:r>
-        <w:instrText xml:space="preserve"> REF _Ref480454443 \h </w:instrText>
-      </w:r>
-      <w:r>
-        <w:fldChar w:fldCharType="separate"/>
-      </w:r>
-      <w:r>
-        <w:t xml:space="preserve">Table </w:t>
-      </w:r>
-      <w:r>
-        <w:rPr>
-          <w:noProof/>
-        </w:rPr>
-        <w:t>1</w:t>
-      </w:r>
-      <w:r>
-        <w:fldChar w:fldCharType="end"/>
-      </w:r>
-      <w:r>
-        <w:t xml:space="preserve"> to include a number of CSN applications. ET – Extra-</w:t>
-      </w:r>
-      <w:r>
-        <w:t>Terrestrial. ET Science examples: measur</w:t>
-      </w:r>
-      <w:r>
-        <w:t>ing solar radiation, performing</w:t>
-      </w:r>
-      <w:r>
-        <w:t xml:space="preserve"> astronomical measurements etc.</w:t>
-      </w:r>
-      <w:bookmarkEnd w:id="36"/>
       <w:r>
         <w:t xml:space="preserve"> </w:t>
       </w:r>
@@ -11329,7 +11102,6 @@
                 <w:szCs w:val="16"/>
               </w:rPr>
             </w:pPr>
-            <w:proofErr w:type="spellStart"/>
             <w:r>
               <w:rPr>
                 <w:sz w:val="14"/>
@@ -11337,7 +11109,6 @@
               </w:rPr>
               <w:t>QoS</w:t>
             </w:r>
-            <w:proofErr w:type="spellEnd"/>
           </w:p>
         </w:tc>
         <w:tc>
@@ -11849,14 +11620,9 @@
     </w:tbl>
     <w:p/>
     <w:p>
-      <w:proofErr w:type="spellStart"/>
       <w:r>
         <w:lastRenderedPageBreak/>
-        <w:t>Rault</w:t>
-      </w:r>
-      <w:proofErr w:type="spellEnd"/>
-      <w:r>
-        <w:t xml:space="preserve"> et. al continue to address several aspects of low-power WSNs and the trade-offs required when optimizing power consumption. </w:t>
+        <w:t xml:space="preserve">Rault et. al continue to address several aspects of low-power WSNs and the trade-offs required when optimizing power consumption. </w:t>
       </w:r>
       <w:r>
         <w:t>Several low power WSN standards are expl</w:t>
@@ -11907,15 +11673,7 @@
         <w:t>,</w:t>
       </w:r>
       <w:r>
-        <w:t xml:space="preserve"> and Routing Protocol for Low Power and </w:t>
-      </w:r>
-      <w:proofErr w:type="spellStart"/>
-      <w:r>
-        <w:t>lossy</w:t>
-      </w:r>
-      <w:proofErr w:type="spellEnd"/>
-      <w:r>
-        <w:t xml:space="preserve"> networks</w:t>
+        <w:t xml:space="preserve"> and Routing Protocol for Low Power and lossy networks</w:t>
       </w:r>
       <w:r>
         <w:t xml:space="preserve"> </w:t>
@@ -11995,15 +11753,7 @@
     </w:p>
     <w:p>
       <w:r>
-        <w:t xml:space="preserve">Beyond low power WSN standard several core WSN approaches are highlight by </w:t>
-      </w:r>
-      <w:proofErr w:type="spellStart"/>
-      <w:r>
-        <w:t>Rault</w:t>
-      </w:r>
-      <w:proofErr w:type="spellEnd"/>
-      <w:r>
-        <w:t xml:space="preserve"> et. al.</w:t>
+        <w:t>Beyond low power WSN standard several core WSN approaches are highlight by Rault et. al.</w:t>
       </w:r>
       <w:r>
         <w:t xml:space="preserve"> Although all of these areas are relevant in some regard to CSNs, the areas of highest relevancy to this work are: Duty cycling schemes, cluster architectures, energy as a routing metric and sink mobility. Each of these areas are explored to some extent in the Proposed Protocols chapter. Fi</w:t>
@@ -12018,15 +11768,7 @@
         <w:t xml:space="preserve"> </w:t>
       </w:r>
       <w:r>
-        <w:t xml:space="preserve">discussed by </w:t>
-      </w:r>
-      <w:proofErr w:type="spellStart"/>
-      <w:r>
-        <w:t>Rault</w:t>
-      </w:r>
-      <w:proofErr w:type="spellEnd"/>
-      <w:r>
-        <w:t xml:space="preserve"> et. al</w:t>
+        <w:t>discussed by Rault et. al</w:t>
       </w:r>
       <w:r>
         <w:t xml:space="preserve"> to the</w:t>
@@ -12082,15 +11824,7 @@
         <w:t>The authors define CLO as “solutions exploit</w:t>
       </w:r>
       <w:r>
-        <w:t>(</w:t>
-      </w:r>
-      <w:proofErr w:type="spellStart"/>
-      <w:r>
-        <w:t>ing</w:t>
-      </w:r>
-      <w:proofErr w:type="spellEnd"/>
-      <w:r>
-        <w:t>)</w:t>
+        <w:t>(ing)</w:t>
       </w:r>
       <w:r>
         <w:t xml:space="preserve"> interactions between different layers to optimise network performances”. Here ‘layers’ may refer to several communication models, but it can be safely taken as relating to the OSI reference model </w:t>
@@ -12114,23 +11848,7 @@
         <w:fldChar w:fldCharType="end"/>
       </w:r>
       <w:r>
-        <w:t xml:space="preserve">. This work adopts </w:t>
-      </w:r>
-      <w:proofErr w:type="spellStart"/>
-      <w:r>
-        <w:t>Rault</w:t>
-      </w:r>
-      <w:proofErr w:type="spellEnd"/>
-      <w:r>
-        <w:t xml:space="preserve"> et. </w:t>
-      </w:r>
-      <w:proofErr w:type="spellStart"/>
-      <w:r>
-        <w:t>al’s</w:t>
-      </w:r>
-      <w:proofErr w:type="spellEnd"/>
-      <w:r>
-        <w:t xml:space="preserve"> definition of CLO from here on. Two particular surveys are cited as being authoritative on the domain </w:t>
+        <w:t xml:space="preserve">. This work adopts Rault et. al’s definition of CLO from here on. Two particular surveys are cited as being authoritative on the domain </w:t>
       </w:r>
       <w:r>
         <w:fldChar w:fldCharType="begin"/>
@@ -12153,25 +11871,12 @@
       <w:r>
         <w:t xml:space="preserve">. </w:t>
       </w:r>
-      <w:proofErr w:type="spellStart"/>
-      <w:r>
-        <w:t>Rault</w:t>
-      </w:r>
-      <w:proofErr w:type="spellEnd"/>
-      <w:r>
-        <w:t xml:space="preserve"> et. al highlight the report of the energy consumption by the Physical layer to the MAC and network layers as being a key example of the important of CLO. Other </w:t>
+      <w:r>
+        <w:t xml:space="preserve">Rault et. al highlight the report of the energy consumption by the Physical layer to the MAC and network layers as being a key example of the important of CLO. Other </w:t>
       </w:r>
       <w:r>
         <w:lastRenderedPageBreak/>
-        <w:t xml:space="preserve">examples given include: Forming clusters of nodes at MAC layer and communicating this cluster to higher layers and scheduled communications at higher layers allowing lower layers to reduce activity. </w:t>
-      </w:r>
-      <w:proofErr w:type="spellStart"/>
-      <w:r>
-        <w:t>Rault</w:t>
-      </w:r>
-      <w:proofErr w:type="spellEnd"/>
-      <w:r>
-        <w:t xml:space="preserve"> et. al highlight one particular work which reflects, in several regards, is an advanced form the final approach outlined in the Proposed Protocols chapter </w:t>
+        <w:t xml:space="preserve">examples given include: Forming clusters of nodes at MAC layer and communicating this cluster to higher layers and scheduled communications at higher layers allowing lower layers to reduce activity. Rault et. al highlight one particular work which reflects, in several regards, is an advanced form the final approach outlined in the Proposed Protocols chapter </w:t>
       </w:r>
       <w:r>
         <w:fldChar w:fldCharType="begin"/>
@@ -12203,15 +11908,7 @@
         <w:t>is singled out</w:t>
       </w:r>
       <w:r>
-        <w:t xml:space="preserve"> as the obvious choice for energy efficient WSNs. Rather, </w:t>
-      </w:r>
-      <w:proofErr w:type="spellStart"/>
-      <w:r>
-        <w:t>Rault</w:t>
-      </w:r>
-      <w:proofErr w:type="spellEnd"/>
-      <w:r>
-        <w:t xml:space="preserve"> et. al point to the importance of adap</w:t>
+        <w:t xml:space="preserve"> as the obvious choice for energy efficient WSNs. Rather, Rault et. al point to the importance of adap</w:t>
       </w:r>
       <w:r>
         <w:t xml:space="preserve">ting approaches to applications. The authors </w:t>
@@ -12336,211 +12033,175 @@
         <w:rPr>
           <w:i/>
         </w:rPr>
-        <w:t xml:space="preserve">Considering same </w:t>
-      </w:r>
-      <w:proofErr w:type="spellStart"/>
+        <w:t>Considering same tradeoff, mobile sinks, Maximum Amount Shortest Path (MASP), OMNeT, beats shortest-path-tree</w:t>
+      </w:r>
+      <w:r>
+        <w:t>)</w:t>
+      </w:r>
+    </w:p>
+    <w:p>
+      <w:pPr>
+        <w:pStyle w:val="Heading3"/>
+      </w:pPr>
+      <w:bookmarkStart w:id="36" w:name="_Toc479772940"/>
+      <w:r>
+        <w:t>Mobile Ad-Hoc Networks</w:t>
+      </w:r>
+      <w:bookmarkEnd w:id="36"/>
+    </w:p>
+    <w:p>
+      <w:r>
+        <w:t>…</w:t>
+      </w:r>
+    </w:p>
+    <w:p>
+      <w:r>
+        <w:t xml:space="preserve">There is, as suggested by the existence of WSN-MEs, often considerable overlap between paradigms within the fields of MANETs and WSNs. This overlap is quite obvious when comparing the work of Aung et al in their review of “group mobility models for mobile ad hoc networks” </w:t>
+      </w:r>
+      <w:r>
+        <w:fldChar w:fldCharType="begin"/>
+      </w:r>
+      <w:r>
+        <w:instrText xml:space="preserve"> ADDIN EN.CITE &lt;EndNote&gt;&lt;Cite&gt;&lt;Author&gt;Aung&lt;/Author&gt;&lt;Year&gt;2015&lt;/Year&gt;&lt;RecNum&gt;70&lt;/RecNum&gt;&lt;DisplayText&gt;[76]&lt;/DisplayText&gt;&lt;record&gt;&lt;rec-number&gt;70&lt;/rec-number&gt;&lt;foreign-keys&gt;&lt;key app="EN" db-id="s2tw2pe5hwzta8esap0xpxarvrrwetsezwzd" timestamp="1486334238"&gt;70&lt;/key&gt;&lt;/foreign-keys&gt;&lt;ref-type name="Journal Article"&gt;17&lt;/ref-type&gt;&lt;contributors&gt;&lt;authors&gt;&lt;author&gt;Aung, Cherry Ye&lt;/author&gt;&lt;author&gt;Seet, Boon Chong&lt;/author&gt;&lt;author&gt;Zhang, Mingyang&lt;/author&gt;&lt;author&gt;Xie, Ling Fu&lt;/author&gt;&lt;author&gt;Chong, Peter Han Joo&lt;/author&gt;&lt;/authors&gt;&lt;/contributors&gt;&lt;titles&gt;&lt;title&gt;A review of group mobility models for mobile ad hoc networks&lt;/title&gt;&lt;secondary-title&gt;Wireless Personal Communications&lt;/secondary-title&gt;&lt;/titles&gt;&lt;periodical&gt;&lt;full-title&gt;Wireless Personal Communications&lt;/full-title&gt;&lt;/periodical&gt;&lt;pages&gt;1317-1331&lt;/pages&gt;&lt;volume&gt;85&lt;/volume&gt;&lt;number&gt;3&lt;/number&gt;&lt;dates&gt;&lt;year&gt;2015&lt;/year&gt;&lt;/dates&gt;&lt;isbn&gt;0929-6212&lt;/isbn&gt;&lt;urls&gt;&lt;/urls&gt;&lt;/record&gt;&lt;/Cite&gt;&lt;/EndNote&gt;</w:instrText>
+      </w:r>
+      <w:r>
+        <w:fldChar w:fldCharType="separate"/>
+      </w:r>
+      <w:r>
+        <w:rPr>
+          <w:noProof/>
+        </w:rPr>
+        <w:t>[76]</w:t>
+      </w:r>
+      <w:r>
+        <w:fldChar w:fldCharType="end"/>
+      </w:r>
+      <w:r>
+        <w:t xml:space="preserve"> </w:t>
+      </w:r>
+      <w:r>
+        <w:t>and the aforementioned work on WSN-MEs by</w:t>
+      </w:r>
+      <w:r>
+        <w:t xml:space="preserve"> Francesco et al. </w:t>
+      </w:r>
+    </w:p>
+    <w:p>
+      <w:r>
+        <w:t>In general, the most discussed and active topic within MANETs is that of routing.</w:t>
+      </w:r>
+      <w:r>
+        <w:t xml:space="preserve"> </w:t>
+      </w:r>
+      <w:r>
+        <w:t>In this regard the work of Mohseni et al. in their survey of routing protocols in</w:t>
+      </w:r>
+      <w:r>
+        <w:t xml:space="preserve"> MANETs </w:t>
+      </w:r>
+      <w:r>
+        <w:fldChar w:fldCharType="begin"/>
+      </w:r>
+      <w:r>
+        <w:instrText xml:space="preserve"> ADDIN EN.CITE &lt;EndNote&gt;&lt;Cite&gt;&lt;Author&gt;Mohseni&lt;/Author&gt;&lt;Year&gt;2010&lt;/Year&gt;&lt;RecNum&gt;74&lt;/RecNum&gt;&lt;DisplayText&gt;[77]&lt;/DisplayText&gt;&lt;record&gt;&lt;rec-number&gt;74&lt;/rec-number&gt;&lt;foreign-keys&gt;&lt;key app="EN" db-id="s2tw2pe5hwzta8esap0xpxarvrrwetsezwzd" timestamp="1486334971"&gt;74&lt;/key&gt;&lt;/foreign-keys&gt;&lt;ref-type name="Conference Proceedings"&gt;10&lt;/ref-type&gt;&lt;contributors&gt;&lt;authors&gt;&lt;author&gt;Mohseni, Shima&lt;/author&gt;&lt;author&gt;Hassan, Rosilah&lt;/author&gt;&lt;author&gt;Patel, Ahmed&lt;/author&gt;&lt;author&gt;Razali, Rozilawati&lt;/author&gt;&lt;/authors&gt;&lt;/contributors&gt;&lt;titles&gt;&lt;title&gt;Comparative review study of reactive and proactive routing protocols in MANETs&lt;/title&gt;&lt;secondary-title&gt;Digital ecosystems and technologies (DEST), 2010 4th IEEE international conference on&lt;/secondary-title&gt;&lt;/titles&gt;&lt;pages&gt;304-309&lt;/pages&gt;&lt;dates&gt;&lt;year&gt;2010&lt;/year&gt;&lt;/dates&gt;&lt;publisher&gt;IEEE&lt;/publisher&gt;&lt;isbn&gt;1424455537&lt;/isbn&gt;&lt;urls&gt;&lt;/urls&gt;&lt;/record&gt;&lt;/Cite&gt;&lt;/EndNote&gt;</w:instrText>
+      </w:r>
+      <w:r>
+        <w:fldChar w:fldCharType="separate"/>
+      </w:r>
+      <w:r>
+        <w:rPr>
+          <w:noProof/>
+        </w:rPr>
+        <w:t>[77]</w:t>
+      </w:r>
+      <w:r>
+        <w:fldChar w:fldCharType="end"/>
+      </w:r>
+      <w:r>
+        <w:t>. (</w:t>
+      </w:r>
       <w:r>
         <w:rPr>
           <w:i/>
         </w:rPr>
-        <w:t>tradeoff</w:t>
-      </w:r>
-      <w:proofErr w:type="spellEnd"/>
+        <w:t>Packet loss, delay, jitter, bandwidth. (DREAM) protocol (Pr), DSR praised. Reactive recommended.</w:t>
+      </w:r>
+      <w:r>
+        <w:t>)</w:t>
+      </w:r>
+    </w:p>
+    <w:p>
+      <w:r>
+        <w:t>As mentioned t</w:t>
+      </w:r>
+      <w:r>
+        <w:t>he area of</w:t>
+      </w:r>
+      <w:r>
+        <w:t xml:space="preserve"> MANET sub-domain of Vehicular Ad-hoc Networks</w:t>
+      </w:r>
+      <w:r>
+        <w:t xml:space="preserve"> </w:t>
+      </w:r>
+      <w:r>
+        <w:t>(</w:t>
+      </w:r>
+      <w:r>
+        <w:t>VANETs</w:t>
+      </w:r>
+      <w:r>
+        <w:t>)</w:t>
+      </w:r>
+      <w:r>
+        <w:t>, contains many parallels to CSNs.</w:t>
+      </w:r>
+      <w:r>
+        <w:t xml:space="preserve"> “</w:t>
+      </w:r>
+      <w:r>
+        <w:t>VANET architectures and protocol stacks: a survey</w:t>
+      </w:r>
+      <w:r>
+        <w:t xml:space="preserve">” </w:t>
+      </w:r>
+      <w:r>
+        <w:fldChar w:fldCharType="begin"/>
+      </w:r>
+      <w:r>
+        <w:instrText xml:space="preserve"> ADDIN EN.CITE &lt;EndNote&gt;&lt;Cite&gt;&lt;Author&gt;Mohammad&lt;/Author&gt;&lt;Year&gt;2011&lt;/Year&gt;&lt;RecNum&gt;86&lt;/RecNum&gt;&lt;DisplayText&gt;[78]&lt;/DisplayText&gt;&lt;record&gt;&lt;rec-number&gt;86&lt;/rec-number&gt;&lt;foreign-keys&gt;&lt;key app="EN" db-id="s2tw2pe5hwzta8esap0xpxarvrrwetsezwzd" timestamp="1489855363"&gt;86&lt;/key&gt;&lt;/foreign-keys&gt;&lt;ref-type name="Conference Proceedings"&gt;10&lt;/ref-type&gt;&lt;contributors&gt;&lt;authors&gt;&lt;author&gt;Mohammad, Sajjad Akbar&lt;/author&gt;&lt;author&gt;Rasheed, Asim&lt;/author&gt;&lt;author&gt;Qayyum, Amir&lt;/author&gt;&lt;/authors&gt;&lt;/contributors&gt;&lt;titles&gt;&lt;title&gt;VANET architectures and protocol stacks: a survey&lt;/title&gt;&lt;secondary-title&gt;International Workshop on Communication Technologies for Vehicles&lt;/secondary-title&gt;&lt;/titles&gt;&lt;pages&gt;95-105&lt;/pages&gt;&lt;dates&gt;&lt;year&gt;2011&lt;/year&gt;&lt;/dates&gt;&lt;publisher&gt;Springer&lt;/publisher&gt;&lt;isbn&gt;364219785X&lt;/isbn&gt;&lt;urls&gt;&lt;/urls&gt;&lt;/record&gt;&lt;/Cite&gt;&lt;/EndNote&gt;</w:instrText>
+      </w:r>
+      <w:r>
+        <w:fldChar w:fldCharType="separate"/>
+      </w:r>
+      <w:r>
+        <w:rPr>
+          <w:noProof/>
+        </w:rPr>
+        <w:t>[78]</w:t>
+      </w:r>
+      <w:r>
+        <w:fldChar w:fldCharType="end"/>
+      </w:r>
+      <w:r>
+        <w:t xml:space="preserve"> …</w:t>
+      </w:r>
+      <w:r>
+        <w:t xml:space="preserve"> </w:t>
+      </w:r>
+      <w:r>
+        <w:t>(</w:t>
+      </w:r>
       <w:r>
         <w:rPr>
           <w:i/>
         </w:rPr>
-        <w:t>, mobile sinks, Maximum Amount Shortest Path (MASP), OMNeT, beats shortest-path-tree</w:t>
+        <w:t>V2V/V2I, focus MAC/Net+, Mobile IPv6 / 802.11 stack based, far less resource constrained, C2C CC</w:t>
       </w:r>
       <w:r>
         <w:t>)</w:t>
       </w:r>
     </w:p>
     <w:p>
-      <w:pPr>
-        <w:pStyle w:val="Heading3"/>
-      </w:pPr>
-      <w:bookmarkStart w:id="37" w:name="_Toc479772940"/>
-      <w:r>
-        <w:t>Mobile Ad-Hoc Networks</w:t>
-      </w:r>
-      <w:bookmarkEnd w:id="37"/>
-    </w:p>
-    <w:p>
-      <w:r>
-        <w:t>…</w:t>
-      </w:r>
-    </w:p>
-    <w:p>
-      <w:r>
-        <w:t xml:space="preserve">There is, as suggested by the existence of WSN-MEs, often considerable overlap between paradigms within the fields of MANETs and WSNs. This overlap is quite obvious when comparing the work of Aung et al in their review of “group mobility models for mobile ad hoc networks” </w:t>
-      </w:r>
-      <w:r>
-        <w:fldChar w:fldCharType="begin"/>
-      </w:r>
-      <w:r>
-        <w:instrText xml:space="preserve"> ADDIN EN.CITE &lt;EndNote&gt;&lt;Cite&gt;&lt;Author&gt;Aung&lt;/Author&gt;&lt;Year&gt;2015&lt;/Year&gt;&lt;RecNum&gt;70&lt;/RecNum&gt;&lt;DisplayText&gt;[76]&lt;/DisplayText&gt;&lt;record&gt;&lt;rec-number&gt;70&lt;/rec-number&gt;&lt;foreign-keys&gt;&lt;key app="EN" db-id="s2tw2pe5hwzta8esap0xpxarvrrwetsezwzd" timestamp="1486334238"&gt;70&lt;/key&gt;&lt;/foreign-keys&gt;&lt;ref-type name="Journal Article"&gt;17&lt;/ref-type&gt;&lt;contributors&gt;&lt;authors&gt;&lt;author&gt;Aung, Cherry Ye&lt;/author&gt;&lt;author&gt;Seet, Boon Chong&lt;/author&gt;&lt;author&gt;Zhang, Mingyang&lt;/author&gt;&lt;author&gt;Xie, Ling Fu&lt;/author&gt;&lt;author&gt;Chong, Peter Han Joo&lt;/author&gt;&lt;/authors&gt;&lt;/contributors&gt;&lt;titles&gt;&lt;title&gt;A review of group mobility models for mobile ad hoc networks&lt;/title&gt;&lt;secondary-title&gt;Wireless Personal Communications&lt;/secondary-title&gt;&lt;/titles&gt;&lt;periodical&gt;&lt;full-title&gt;Wireless Personal Communications&lt;/full-title&gt;&lt;/periodical&gt;&lt;pages&gt;1317-1331&lt;/pages&gt;&lt;volume&gt;85&lt;/volume&gt;&lt;number&gt;3&lt;/number&gt;&lt;dates&gt;&lt;year&gt;2015&lt;/year&gt;&lt;/dates&gt;&lt;isbn&gt;0929-6212&lt;/isbn&gt;&lt;urls&gt;&lt;/urls&gt;&lt;/record&gt;&lt;/Cite&gt;&lt;/EndNote&gt;</w:instrText>
-      </w:r>
-      <w:r>
-        <w:fldChar w:fldCharType="separate"/>
-      </w:r>
-      <w:r>
-        <w:rPr>
-          <w:noProof/>
-        </w:rPr>
-        <w:t>[76]</w:t>
-      </w:r>
-      <w:r>
-        <w:fldChar w:fldCharType="end"/>
-      </w:r>
-      <w:r>
-        <w:t xml:space="preserve"> </w:t>
-      </w:r>
-      <w:r>
-        <w:t>and the aforementioned work on WSN-MEs by</w:t>
-      </w:r>
-      <w:r>
-        <w:t xml:space="preserve"> Francesco et al. </w:t>
-      </w:r>
-    </w:p>
-    <w:p>
-      <w:r>
-        <w:t>In general, the most discussed and active topic within MANETs is that of routing.</w:t>
-      </w:r>
-      <w:r>
-        <w:t xml:space="preserve"> </w:t>
-      </w:r>
-      <w:r>
-        <w:t xml:space="preserve">In this regard the work of </w:t>
-      </w:r>
-      <w:proofErr w:type="spellStart"/>
-      <w:r>
-        <w:t>Mohseni</w:t>
-      </w:r>
-      <w:proofErr w:type="spellEnd"/>
-      <w:r>
-        <w:t xml:space="preserve"> et al. in their survey of routing protocols in</w:t>
-      </w:r>
-      <w:r>
-        <w:t xml:space="preserve"> MANETs </w:t>
-      </w:r>
-      <w:r>
-        <w:fldChar w:fldCharType="begin"/>
-      </w:r>
-      <w:r>
-        <w:instrText xml:space="preserve"> ADDIN EN.CITE &lt;EndNote&gt;&lt;Cite&gt;&lt;Author&gt;Mohseni&lt;/Author&gt;&lt;Year&gt;2010&lt;/Year&gt;&lt;RecNum&gt;74&lt;/RecNum&gt;&lt;DisplayText&gt;[77]&lt;/DisplayText&gt;&lt;record&gt;&lt;rec-number&gt;74&lt;/rec-number&gt;&lt;foreign-keys&gt;&lt;key app="EN" db-id="s2tw2pe5hwzta8esap0xpxarvrrwetsezwzd" timestamp="1486334971"&gt;74&lt;/key&gt;&lt;/foreign-keys&gt;&lt;ref-type name="Conference Proceedings"&gt;10&lt;/ref-type&gt;&lt;contributors&gt;&lt;authors&gt;&lt;author&gt;Mohseni, Shima&lt;/author&gt;&lt;author&gt;Hassan, Rosilah&lt;/author&gt;&lt;author&gt;Patel, Ahmed&lt;/author&gt;&lt;author&gt;Razali, Rozilawati&lt;/author&gt;&lt;/authors&gt;&lt;/contributors&gt;&lt;titles&gt;&lt;title&gt;Comparative review study of reactive and proactive routing protocols in MANETs&lt;/title&gt;&lt;secondary-title&gt;Digital ecosystems and technologies (DEST), 2010 4th IEEE international conference on&lt;/secondary-title&gt;&lt;/titles&gt;&lt;pages&gt;304-309&lt;/pages&gt;&lt;dates&gt;&lt;year&gt;2010&lt;/year&gt;&lt;/dates&gt;&lt;publisher&gt;IEEE&lt;/publisher&gt;&lt;isbn&gt;1424455537&lt;/isbn&gt;&lt;urls&gt;&lt;/urls&gt;&lt;/record&gt;&lt;/Cite&gt;&lt;/EndNote&gt;</w:instrText>
-      </w:r>
-      <w:r>
-        <w:fldChar w:fldCharType="separate"/>
-      </w:r>
-      <w:r>
-        <w:rPr>
-          <w:noProof/>
-        </w:rPr>
-        <w:t>[77]</w:t>
-      </w:r>
-      <w:r>
-        <w:fldChar w:fldCharType="end"/>
-      </w:r>
-      <w:r>
-        <w:t>. (</w:t>
-      </w:r>
-      <w:r>
-        <w:rPr>
-          <w:i/>
-        </w:rPr>
-        <w:t>Packet loss, delay, jitter, bandwidth. (DREAM) protocol (</w:t>
-      </w:r>
-      <w:proofErr w:type="spellStart"/>
-      <w:r>
-        <w:rPr>
-          <w:i/>
-        </w:rPr>
-        <w:t>Pr</w:t>
-      </w:r>
-      <w:proofErr w:type="spellEnd"/>
-      <w:r>
-        <w:rPr>
-          <w:i/>
-        </w:rPr>
-        <w:t>), DSR praised. Reactive recommended.</w:t>
-      </w:r>
-      <w:r>
-        <w:t>)</w:t>
-      </w:r>
-    </w:p>
-    <w:p>
-      <w:r>
-        <w:t>As mentioned t</w:t>
-      </w:r>
-      <w:r>
-        <w:t>he area of</w:t>
-      </w:r>
-      <w:r>
-        <w:t xml:space="preserve"> MANET sub-domain of Vehicular Ad-hoc Networks</w:t>
-      </w:r>
-      <w:r>
-        <w:t xml:space="preserve"> </w:t>
-      </w:r>
-      <w:r>
-        <w:t>(</w:t>
-      </w:r>
-      <w:r>
-        <w:t>VANETs</w:t>
-      </w:r>
-      <w:r>
-        <w:t>)</w:t>
-      </w:r>
-      <w:r>
-        <w:t>, contains many parallels to CSNs.</w:t>
-      </w:r>
-      <w:r>
-        <w:t xml:space="preserve"> “</w:t>
-      </w:r>
-      <w:r>
-        <w:t>VANET architectures and protocol stacks: a survey</w:t>
-      </w:r>
-      <w:r>
-        <w:t xml:space="preserve">” </w:t>
-      </w:r>
-      <w:r>
-        <w:fldChar w:fldCharType="begin"/>
-      </w:r>
-      <w:r>
-        <w:instrText xml:space="preserve"> ADDIN EN.CITE &lt;EndNote&gt;&lt;Cite&gt;&lt;Author&gt;Mohammad&lt;/Author&gt;&lt;Year&gt;2011&lt;/Year&gt;&lt;RecNum&gt;86&lt;/RecNum&gt;&lt;DisplayText&gt;[78]&lt;/DisplayText&gt;&lt;record&gt;&lt;rec-number&gt;86&lt;/rec-number&gt;&lt;foreign-keys&gt;&lt;key app="EN" db-id="s2tw2pe5hwzta8esap0xpxarvrrwetsezwzd" timestamp="1489855363"&gt;86&lt;/key&gt;&lt;/foreign-keys&gt;&lt;ref-type name="Conference Proceedings"&gt;10&lt;/ref-type&gt;&lt;contributors&gt;&lt;authors&gt;&lt;author&gt;Mohammad, Sajjad Akbar&lt;/author&gt;&lt;author&gt;Rasheed, Asim&lt;/author&gt;&lt;author&gt;Qayyum, Amir&lt;/author&gt;&lt;/authors&gt;&lt;/contributors&gt;&lt;titles&gt;&lt;title&gt;VANET architectures and protocol stacks: a survey&lt;/title&gt;&lt;secondary-title&gt;International Workshop on Communication Technologies for Vehicles&lt;/secondary-title&gt;&lt;/titles&gt;&lt;pages&gt;95-105&lt;/pages&gt;&lt;dates&gt;&lt;year&gt;2011&lt;/year&gt;&lt;/dates&gt;&lt;publisher&gt;Springer&lt;/publisher&gt;&lt;isbn&gt;364219785X&lt;/isbn&gt;&lt;urls&gt;&lt;/urls&gt;&lt;/record&gt;&lt;/Cite&gt;&lt;/EndNote&gt;</w:instrText>
-      </w:r>
-      <w:r>
-        <w:fldChar w:fldCharType="separate"/>
-      </w:r>
-      <w:r>
-        <w:rPr>
-          <w:noProof/>
-        </w:rPr>
-        <w:t>[78]</w:t>
-      </w:r>
-      <w:r>
-        <w:fldChar w:fldCharType="end"/>
-      </w:r>
-      <w:r>
-        <w:t xml:space="preserve"> …</w:t>
-      </w:r>
-      <w:r>
-        <w:t xml:space="preserve"> </w:t>
-      </w:r>
-      <w:r>
-        <w:t>(</w:t>
-      </w:r>
-      <w:r>
-        <w:rPr>
-          <w:i/>
-        </w:rPr>
-        <w:t>V2V/V2I, focus MAC/Net+, Mobile IPv6 / 802.11 stack based, far less resource constrained, C2C CC</w:t>
-      </w:r>
-      <w:r>
-        <w:t>)</w:t>
-      </w:r>
-    </w:p>
-    <w:p>
       <w:r>
         <w:t xml:space="preserve">… </w:t>
       </w:r>
@@ -12548,15 +12209,7 @@
         <w:t>T</w:t>
       </w:r>
       <w:r>
-        <w:t xml:space="preserve">here is a further concentration of VANETs dubbed FANETs (Flying Ad-Hoc Networks). A survey by </w:t>
-      </w:r>
-      <w:proofErr w:type="spellStart"/>
-      <w:r>
-        <w:t>Bekmezci</w:t>
-      </w:r>
-      <w:proofErr w:type="spellEnd"/>
-      <w:r>
-        <w:t xml:space="preserve"> et al.</w:t>
+        <w:t>here is a further concentration of VANETs dubbed FANETs (Flying Ad-Hoc Networks). A survey by Bekmezci et al.</w:t>
       </w:r>
       <w:r>
         <w:t xml:space="preserve"> </w:t>
@@ -12639,14 +12292,14 @@
       <w:pPr>
         <w:pStyle w:val="Heading2"/>
       </w:pPr>
-      <w:bookmarkStart w:id="38" w:name="_Toc479772941"/>
+      <w:bookmarkStart w:id="37" w:name="_Toc479772941"/>
       <w:r>
         <w:t>CubeSat Communication</w:t>
       </w:r>
       <w:r>
         <w:t>s</w:t>
       </w:r>
-      <w:bookmarkEnd w:id="38"/>
+      <w:bookmarkEnd w:id="37"/>
     </w:p>
     <w:p>
       <w:r>
@@ -12655,15 +12308,7 @@
     </w:p>
     <w:p>
       <w:r>
-        <w:t xml:space="preserve">Even before missions implementing CSNs had begun development the academic community produced several works examining the inter-communication of CubeSats. Most notably </w:t>
-      </w:r>
-      <w:proofErr w:type="spellStart"/>
-      <w:r>
-        <w:t>Challa</w:t>
-      </w:r>
-      <w:proofErr w:type="spellEnd"/>
-      <w:r>
-        <w:t xml:space="preserve"> and McNair of University of Florida provide extensive explorations of distributed applications implemented on CSNs </w:t>
+        <w:t xml:space="preserve">Even before missions implementing CSNs had begun development the academic community produced several works examining the inter-communication of CubeSats. Most notably Challa and McNair of University of Florida provide extensive explorations of distributed applications implemented on CSNs </w:t>
       </w:r>
       <w:r>
         <w:fldChar w:fldCharType="begin">
@@ -12943,15 +12588,7 @@
     </w:p>
     <w:p>
       <w:r>
-        <w:t xml:space="preserve">Although the work by Radhakrishnan et al. is by far the most relevant there are other works worth mentioning which inform the current state of the art. Wong et al., operating mainly out of NASA’s Goddard Flight </w:t>
-      </w:r>
-      <w:proofErr w:type="spellStart"/>
-      <w:r>
-        <w:t>Center</w:t>
-      </w:r>
-      <w:proofErr w:type="spellEnd"/>
-      <w:r>
-        <w:t xml:space="preserve">, examine a potential future for CSNs where space to ground communications are performed through relay with existing space bound communication networks </w:t>
+        <w:t xml:space="preserve">Although the work by Radhakrishnan et al. is by far the most relevant there are other works worth mentioning which inform the current state of the art. Wong et al., operating mainly out of NASA’s Goddard Flight Center, examine a potential future for CSNs where space to ground communications are performed through relay with existing space bound communication networks </w:t>
       </w:r>
       <w:r>
         <w:fldChar w:fldCharType="begin"/>
@@ -12993,15 +12630,7 @@
         <w:fldChar w:fldCharType="end"/>
       </w:r>
       <w:r>
-        <w:t xml:space="preserve">. Another survey style paper on inter-satellite link for CubeSats by </w:t>
-      </w:r>
-      <w:proofErr w:type="spellStart"/>
-      <w:r>
-        <w:t>Budianu</w:t>
-      </w:r>
-      <w:proofErr w:type="spellEnd"/>
-      <w:r>
-        <w:t xml:space="preserve"> et al. </w:t>
+        <w:t xml:space="preserve">. Another survey style paper on inter-satellite link for CubeSats by Budianu et al. </w:t>
       </w:r>
       <w:r>
         <w:fldChar w:fldCharType="begin"/>
@@ -13046,11 +12675,11 @@
       <w:pPr>
         <w:pStyle w:val="Heading2"/>
       </w:pPr>
-      <w:bookmarkStart w:id="39" w:name="_Toc479772947"/>
+      <w:bookmarkStart w:id="38" w:name="_Toc479772947"/>
       <w:r>
         <w:t>Other Areas of Note</w:t>
       </w:r>
-      <w:bookmarkEnd w:id="39"/>
+      <w:bookmarkEnd w:id="38"/>
     </w:p>
     <w:p>
       <w:r>
@@ -13069,6 +12698,15 @@
       <w:r>
         <w:t>…</w:t>
       </w:r>
+      <w:r>
+        <w:t xml:space="preserve"> </w:t>
+      </w:r>
+      <w:r>
+        <w:rPr>
+          <w:i/>
+        </w:rPr>
+        <w:t>GomX-3</w:t>
+      </w:r>
     </w:p>
     <w:p>
       <w:pPr>
@@ -13087,15 +12725,12 @@
       <w:pPr>
         <w:pStyle w:val="Heading2"/>
       </w:pPr>
-      <w:bookmarkStart w:id="40" w:name="_Toc479772948"/>
+      <w:bookmarkStart w:id="39" w:name="_Toc479772948"/>
       <w:r>
         <w:lastRenderedPageBreak/>
         <w:t>Summary</w:t>
       </w:r>
-      <w:bookmarkEnd w:id="40"/>
-      <w:r>
-        <w:t>?</w:t>
-      </w:r>
+      <w:bookmarkEnd w:id="39"/>
     </w:p>
     <w:p>
       <w:pPr>
@@ -13109,25 +12744,13 @@
       <w:r>
         <w:t xml:space="preserve"> </w:t>
       </w:r>
-      <w:r>
-        <w:rPr>
-          <w:i/>
-        </w:rPr>
-        <w:t>Any value in having this?</w:t>
-      </w:r>
-      <w:r>
-        <w:rPr>
-          <w:i/>
-        </w:rPr>
-        <w:t xml:space="preserve"> Pointing out similarities, crossover etc.?</w:t>
-      </w:r>
     </w:p>
     <w:p/>
     <w:p>
       <w:pPr>
         <w:pStyle w:val="Heading1"/>
       </w:pPr>
-      <w:bookmarkStart w:id="41" w:name="_Toc479772949"/>
+      <w:bookmarkStart w:id="40" w:name="_Toc479772949"/>
       <w:r>
         <w:lastRenderedPageBreak/>
         <w:t>Proposed</w:t>
@@ -13138,213 +12761,212 @@
       <w:r>
         <w:t>Protocols</w:t>
       </w:r>
+      <w:bookmarkEnd w:id="40"/>
+    </w:p>
+    <w:p>
+      <w:pPr>
+        <w:pStyle w:val="Heading2"/>
+      </w:pPr>
+      <w:bookmarkStart w:id="41" w:name="_Toc479772950"/>
+      <w:r>
+        <w:t>Introduction</w:t>
+      </w:r>
       <w:bookmarkEnd w:id="41"/>
     </w:p>
     <w:p>
+      <w:r>
+        <w:rPr>
+          <w:i/>
+        </w:rPr>
+        <w:t xml:space="preserve">Edit this: </w:t>
+      </w:r>
+      <w:r>
+        <w:t xml:space="preserve">Two CubeSat communication protocols have been mentioned thus far, AX.25 </w:t>
+      </w:r>
+      <w:r>
+        <w:fldChar w:fldCharType="begin"/>
+      </w:r>
+      <w:r>
+        <w:instrText xml:space="preserve"> ADDIN EN.CITE &lt;EndNote&gt;&lt;Cite&gt;&lt;Author&gt;Beech&lt;/Author&gt;&lt;Year&gt;1997&lt;/Year&gt;&lt;RecNum&gt;102&lt;/RecNum&gt;&lt;DisplayText&gt;[35]&lt;/DisplayText&gt;&lt;record&gt;&lt;rec-number&gt;102&lt;/rec-number&gt;&lt;foreign-keys&gt;&lt;key app="EN" db-id="s2tw2pe5hwzta8esap0xpxarvrrwetsezwzd" timestamp="1492174361"&gt;102&lt;/key&gt;&lt;/foreign-keys&gt;&lt;ref-type name="Conference Proceedings"&gt;10&lt;/ref-type&gt;&lt;contributors&gt;&lt;authors&gt;&lt;author&gt;Beech, William A&lt;/author&gt;&lt;author&gt;Nielsen, Douglas E&lt;/author&gt;&lt;author&gt;Noo, Jack Taylor&lt;/author&gt;&lt;author&gt;Ncuu, Lee Knoper&lt;/author&gt;&lt;/authors&gt;&lt;/contributors&gt;&lt;titles&gt;&lt;title&gt;AX. 25 Link Access Protocol for Amateur Packet Radio, Version: 2.2 Rev&lt;/title&gt;&lt;secondary-title&gt;Tucson Amateur Packet Radio Corp&lt;/secondary-title&gt;&lt;/titles&gt;&lt;dates&gt;&lt;year&gt;1997&lt;/year&gt;&lt;/dates&gt;&lt;publisher&gt;Citeseer&lt;/publisher&gt;&lt;urls&gt;&lt;/urls&gt;&lt;/record&gt;&lt;/Cite&gt;&lt;/EndNote&gt;</w:instrText>
+      </w:r>
+      <w:r>
+        <w:fldChar w:fldCharType="separate"/>
+      </w:r>
+      <w:r>
+        <w:rPr>
+          <w:noProof/>
+        </w:rPr>
+        <w:t>[35]</w:t>
+      </w:r>
+      <w:r>
+        <w:fldChar w:fldCharType="end"/>
+      </w:r>
+      <w:r>
+        <w:t xml:space="preserve"> and the custom Cpt/Lt protocol of EDSN </w:t>
+      </w:r>
+      <w:r>
+        <w:fldChar w:fldCharType="begin"/>
+      </w:r>
+      <w:r>
+        <w:instrText xml:space="preserve"> ADDIN EN.CITE &lt;EndNote&gt;&lt;Cite&gt;&lt;Author&gt;Hanson&lt;/Author&gt;&lt;Year&gt;2014&lt;/Year&gt;&lt;RecNum&gt;48&lt;/RecNum&gt;&lt;DisplayText&gt;[56]&lt;/DisplayText&gt;&lt;record&gt;&lt;rec-number&gt;48&lt;/rec-number&gt;&lt;foreign-keys&gt;&lt;key app="EN" db-id="s2tw2pe5hwzta8esap0xpxarvrrwetsezwzd" timestamp="1485947588"&gt;48&lt;/key&gt;&lt;/foreign-keys&gt;&lt;ref-type name="Journal Article"&gt;17&lt;/ref-type&gt;&lt;contributors&gt;&lt;authors&gt;&lt;author&gt;Hanson, John&lt;/author&gt;&lt;author&gt;Chartres, James&lt;/author&gt;&lt;author&gt;Sanchez, Hugo&lt;/author&gt;&lt;author&gt;Oyadomari, Ken&lt;/author&gt;&lt;/authors&gt;&lt;/contributors&gt;&lt;titles&gt;&lt;title&gt;The EDSN intersatellite communications architecture&lt;/title&gt;&lt;/titles&gt;&lt;dates&gt;&lt;year&gt;2014&lt;/year&gt;&lt;/dates&gt;&lt;urls&gt;&lt;/urls&gt;&lt;/record&gt;&lt;/Cite&gt;&lt;/EndNote&gt;</w:instrText>
+      </w:r>
+      <w:r>
+        <w:fldChar w:fldCharType="separate"/>
+      </w:r>
+      <w:r>
+        <w:rPr>
+          <w:noProof/>
+        </w:rPr>
+        <w:t>[56]</w:t>
+      </w:r>
+      <w:r>
+        <w:fldChar w:fldCharType="end"/>
+      </w:r>
+      <w:r>
+        <w:t xml:space="preserve"> and Nodes </w:t>
+      </w:r>
+      <w:r>
+        <w:fldChar w:fldCharType="begin"/>
+      </w:r>
+      <w:r>
+        <w:instrText xml:space="preserve"> ADDIN EN.CITE &lt;EndNote&gt;&lt;Cite&gt;&lt;Author&gt;Hanson&lt;/Author&gt;&lt;Year&gt;2016&lt;/Year&gt;&lt;RecNum&gt;1&lt;/RecNum&gt;&lt;DisplayText&gt;[12]&lt;/DisplayText&gt;&lt;record&gt;&lt;rec-number&gt;1&lt;/rec-number&gt;&lt;foreign-keys&gt;&lt;key app="EN" db-id="s2tw2pe5hwzta8esap0xpxarvrrwetsezwzd" timestamp="1476911075"&gt;1&lt;/key&gt;&lt;/foreign-keys&gt;&lt;ref-type name="Journal Article"&gt;17&lt;/ref-type&gt;&lt;contributors&gt;&lt;authors&gt;&lt;author&gt;Hanson, John&lt;/author&gt;&lt;author&gt;Luna, Ali Guarneros&lt;/author&gt;&lt;author&gt;DeRosee, Rodolphe&lt;/author&gt;&lt;author&gt;Oyadomari, Ken&lt;/author&gt;&lt;author&gt;Wolfe, Jasper&lt;/author&gt;&lt;author&gt;Attai, Watson&lt;/author&gt;&lt;author&gt;Prical, Cedric&lt;/author&gt;&lt;/authors&gt;&lt;/contributors&gt;&lt;titles&gt;&lt;title&gt;Nodes: A Flight Demonstration of Networked Spacecraft Command and Control&lt;/title&gt;&lt;/titles&gt;&lt;dates&gt;&lt;year&gt;2016&lt;/year&gt;&lt;/dates&gt;&lt;urls&gt;&lt;/urls&gt;&lt;/record&gt;&lt;/Cite&gt;&lt;/EndNote&gt;</w:instrText>
+      </w:r>
+      <w:r>
+        <w:fldChar w:fldCharType="separate"/>
+      </w:r>
+      <w:r>
+        <w:rPr>
+          <w:noProof/>
+        </w:rPr>
+        <w:t>[12]</w:t>
+      </w:r>
+      <w:r>
+        <w:fldChar w:fldCharType="end"/>
+      </w:r>
+      <w:r>
+        <w:t xml:space="preserve">. </w:t>
+      </w:r>
+      <w:r>
+        <w:t>Unlike the Cpt/Lt protocol, AX.25 was not designed with spac</w:t>
+      </w:r>
+      <w:r>
+        <w:t xml:space="preserve">e bound communications in mind. AX.25 is an amateur radio protocol which roughly falls within the OSI </w:t>
+      </w:r>
+      <w:r>
+        <w:fldChar w:fldCharType="begin"/>
+      </w:r>
+      <w:r>
+        <w:instrText xml:space="preserve"> ADDIN EN.CITE &lt;EndNote&gt;&lt;Cite&gt;&lt;Author&gt;Bora&lt;/Author&gt;&lt;Year&gt;2014&lt;/Year&gt;&lt;RecNum&gt;62&lt;/RecNum&gt;&lt;DisplayText&gt;[58]&lt;/DisplayText&gt;&lt;record&gt;&lt;rec-number&gt;62&lt;/rec-number&gt;&lt;foreign-keys&gt;&lt;key app="EN" db-id="s2tw2pe5hwzta8esap0xpxarvrrwetsezwzd" timestamp="1486034909"&gt;62&lt;/key&gt;&lt;/foreign-keys&gt;&lt;ref-type name="Journal Article"&gt;17&lt;/ref-type&gt;&lt;contributors&gt;&lt;authors&gt;&lt;author&gt;Bora, Gaurav&lt;/author&gt;&lt;author&gt;Bora, Saurabh&lt;/author&gt;&lt;author&gt;Singh, Shivendra&lt;/author&gt;&lt;author&gt;Arsalan, Sheikh Mohamad&lt;/author&gt;&lt;/authors&gt;&lt;/contributors&gt;&lt;titles&gt;&lt;title&gt;OSI reference model: An overview&lt;/title&gt;&lt;secondary-title&gt;International Journal of Computer Trends and Technology (IJCTT&lt;/secondary-title&gt;&lt;/titles&gt;&lt;periodical&gt;&lt;full-title&gt;International Journal of Computer Trends and Technology (IJCTT&lt;/full-title&gt;&lt;/periodical&gt;&lt;volume&gt;7&lt;/volume&gt;&lt;number&gt;4&lt;/number&gt;&lt;dates&gt;&lt;year&gt;2014&lt;/year&gt;&lt;/dates&gt;&lt;urls&gt;&lt;/urls&gt;&lt;/record&gt;&lt;/Cite&gt;&lt;/EndNote&gt;</w:instrText>
+      </w:r>
+      <w:r>
+        <w:fldChar w:fldCharType="separate"/>
+      </w:r>
+      <w:r>
+        <w:rPr>
+          <w:noProof/>
+        </w:rPr>
+        <w:t>[58]</w:t>
+      </w:r>
+      <w:r>
+        <w:fldChar w:fldCharType="end"/>
+      </w:r>
+      <w:r>
+        <w:t xml:space="preserve"> Data Link layer which is concerned mainly with Medium Access Control (MAC). AX.25 implements a style of MAC called Carrier Sense Multiple Access / Collision Recovery (CSMA/CR). This work uses a CSMA MAC implementation as a control for measuring performance of the proposed MAC protocol.</w:t>
+      </w:r>
+    </w:p>
+    <w:p>
+      <w:r>
+        <w:t>… Objectives, Requirements, Restrictions</w:t>
+      </w:r>
+    </w:p>
+    <w:p>
       <w:pPr>
         <w:pStyle w:val="Heading2"/>
       </w:pPr>
-      <w:bookmarkStart w:id="42" w:name="_Toc479772950"/>
-      <w:r>
-        <w:t>Introduction</w:t>
+      <w:bookmarkStart w:id="42" w:name="_Toc479772951"/>
+      <w:r>
+        <w:t>Objectives</w:t>
       </w:r>
       <w:bookmarkEnd w:id="42"/>
     </w:p>
     <w:p>
       <w:r>
-        <w:rPr>
-          <w:i/>
-        </w:rPr>
-        <w:t xml:space="preserve">Edit this: </w:t>
-      </w:r>
-      <w:r>
-        <w:t xml:space="preserve">Two CubeSat communication protocols have been mentioned thus far, AX.25 </w:t>
-      </w:r>
-      <w:r>
-        <w:fldChar w:fldCharType="begin"/>
-      </w:r>
-      <w:r>
-        <w:instrText xml:space="preserve"> ADDIN EN.CITE &lt;EndNote&gt;&lt;Cite&gt;&lt;Author&gt;Beech&lt;/Author&gt;&lt;Year&gt;1997&lt;/Year&gt;&lt;RecNum&gt;102&lt;/RecNum&gt;&lt;DisplayText&gt;[35]&lt;/DisplayText&gt;&lt;record&gt;&lt;rec-number&gt;102&lt;/rec-number&gt;&lt;foreign-keys&gt;&lt;key app="EN" db-id="s2tw2pe5hwzta8esap0xpxarvrrwetsezwzd" timestamp="1492174361"&gt;102&lt;/key&gt;&lt;/foreign-keys&gt;&lt;ref-type name="Conference Proceedings"&gt;10&lt;/ref-type&gt;&lt;contributors&gt;&lt;authors&gt;&lt;author&gt;Beech, William A&lt;/author&gt;&lt;author&gt;Nielsen, Douglas E&lt;/author&gt;&lt;author&gt;Noo, Jack Taylor&lt;/author&gt;&lt;author&gt;Ncuu, Lee Knoper&lt;/author&gt;&lt;/authors&gt;&lt;/contributors&gt;&lt;titles&gt;&lt;title&gt;AX. 25 Link Access Protocol for Amateur Packet Radio, Version: 2.2 Rev&lt;/title&gt;&lt;secondary-title&gt;Tucson Amateur Packet Radio Corp&lt;/secondary-title&gt;&lt;/titles&gt;&lt;dates&gt;&lt;year&gt;1997&lt;/year&gt;&lt;/dates&gt;&lt;publisher&gt;Citeseer&lt;/publisher&gt;&lt;urls&gt;&lt;/urls&gt;&lt;/record&gt;&lt;/Cite&gt;&lt;/EndNote&gt;</w:instrText>
-      </w:r>
-      <w:r>
-        <w:fldChar w:fldCharType="separate"/>
-      </w:r>
-      <w:r>
-        <w:rPr>
-          <w:noProof/>
-        </w:rPr>
-        <w:t>[35]</w:t>
-      </w:r>
-      <w:r>
-        <w:fldChar w:fldCharType="end"/>
-      </w:r>
-      <w:r>
-        <w:t xml:space="preserve"> and the custom Cpt/Lt protocol of EDSN </w:t>
-      </w:r>
-      <w:r>
-        <w:fldChar w:fldCharType="begin"/>
-      </w:r>
-      <w:r>
-        <w:instrText xml:space="preserve"> ADDIN EN.CITE &lt;EndNote&gt;&lt;Cite&gt;&lt;Author&gt;Hanson&lt;/Author&gt;&lt;Year&gt;2014&lt;/Year&gt;&lt;RecNum&gt;48&lt;/RecNum&gt;&lt;DisplayText&gt;[56]&lt;/DisplayText&gt;&lt;record&gt;&lt;rec-number&gt;48&lt;/rec-number&gt;&lt;foreign-keys&gt;&lt;key app="EN" db-id="s2tw2pe5hwzta8esap0xpxarvrrwetsezwzd" timestamp="1485947588"&gt;48&lt;/key&gt;&lt;/foreign-keys&gt;&lt;ref-type name="Journal Article"&gt;17&lt;/ref-type&gt;&lt;contributors&gt;&lt;authors&gt;&lt;author&gt;Hanson, John&lt;/author&gt;&lt;author&gt;Chartres, James&lt;/author&gt;&lt;author&gt;Sanchez, Hugo&lt;/author&gt;&lt;author&gt;Oyadomari, Ken&lt;/author&gt;&lt;/authors&gt;&lt;/contributors&gt;&lt;titles&gt;&lt;title&gt;The EDSN intersatellite communications architecture&lt;/title&gt;&lt;/titles&gt;&lt;dates&gt;&lt;year&gt;2014&lt;/year&gt;&lt;/dates&gt;&lt;urls&gt;&lt;/urls&gt;&lt;/record&gt;&lt;/Cite&gt;&lt;/EndNote&gt;</w:instrText>
-      </w:r>
-      <w:r>
-        <w:fldChar w:fldCharType="separate"/>
-      </w:r>
-      <w:r>
-        <w:rPr>
-          <w:noProof/>
-        </w:rPr>
-        <w:t>[56]</w:t>
-      </w:r>
-      <w:r>
-        <w:fldChar w:fldCharType="end"/>
-      </w:r>
-      <w:r>
-        <w:t xml:space="preserve"> and Nodes </w:t>
-      </w:r>
-      <w:r>
-        <w:fldChar w:fldCharType="begin"/>
-      </w:r>
-      <w:r>
-        <w:instrText xml:space="preserve"> ADDIN EN.CITE &lt;EndNote&gt;&lt;Cite&gt;&lt;Author&gt;Hanson&lt;/Author&gt;&lt;Year&gt;2016&lt;/Year&gt;&lt;RecNum&gt;1&lt;/RecNum&gt;&lt;DisplayText&gt;[12]&lt;/DisplayText&gt;&lt;record&gt;&lt;rec-number&gt;1&lt;/rec-number&gt;&lt;foreign-keys&gt;&lt;key app="EN" db-id="s2tw2pe5hwzta8esap0xpxarvrrwetsezwzd" timestamp="1476911075"&gt;1&lt;/key&gt;&lt;/foreign-keys&gt;&lt;ref-type name="Journal Article"&gt;17&lt;/ref-type&gt;&lt;contributors&gt;&lt;authors&gt;&lt;author&gt;Hanson, John&lt;/author&gt;&lt;author&gt;Luna, Ali Guarneros&lt;/author&gt;&lt;author&gt;DeRosee, Rodolphe&lt;/author&gt;&lt;author&gt;Oyadomari, Ken&lt;/author&gt;&lt;author&gt;Wolfe, Jasper&lt;/author&gt;&lt;author&gt;Attai, Watson&lt;/author&gt;&lt;author&gt;Prical, Cedric&lt;/author&gt;&lt;/authors&gt;&lt;/contributors&gt;&lt;titles&gt;&lt;title&gt;Nodes: A Flight Demonstration of Networked Spacecraft Command and Control&lt;/title&gt;&lt;/titles&gt;&lt;dates&gt;&lt;year&gt;2016&lt;/year&gt;&lt;/dates&gt;&lt;urls&gt;&lt;/urls&gt;&lt;/record&gt;&lt;/Cite&gt;&lt;/EndNote&gt;</w:instrText>
-      </w:r>
-      <w:r>
-        <w:fldChar w:fldCharType="separate"/>
-      </w:r>
-      <w:r>
-        <w:rPr>
-          <w:noProof/>
-        </w:rPr>
-        <w:t>[12]</w:t>
-      </w:r>
-      <w:r>
-        <w:fldChar w:fldCharType="end"/>
-      </w:r>
-      <w:r>
-        <w:t xml:space="preserve">. </w:t>
-      </w:r>
-      <w:r>
-        <w:t>Unlike the Cpt/Lt protocol, AX.25 was not designed with spac</w:t>
-      </w:r>
-      <w:r>
-        <w:t xml:space="preserve">e bound communications in mind. AX.25 is an amateur radio protocol which roughly falls within the OSI </w:t>
-      </w:r>
-      <w:r>
-        <w:fldChar w:fldCharType="begin"/>
-      </w:r>
-      <w:r>
-        <w:instrText xml:space="preserve"> ADDIN EN.CITE &lt;EndNote&gt;&lt;Cite&gt;&lt;Author&gt;Bora&lt;/Author&gt;&lt;Year&gt;2014&lt;/Year&gt;&lt;RecNum&gt;62&lt;/RecNum&gt;&lt;DisplayText&gt;[58]&lt;/DisplayText&gt;&lt;record&gt;&lt;rec-number&gt;62&lt;/rec-number&gt;&lt;foreign-keys&gt;&lt;key app="EN" db-id="s2tw2pe5hwzta8esap0xpxarvrrwetsezwzd" timestamp="1486034909"&gt;62&lt;/key&gt;&lt;/foreign-keys&gt;&lt;ref-type name="Journal Article"&gt;17&lt;/ref-type&gt;&lt;contributors&gt;&lt;authors&gt;&lt;author&gt;Bora, Gaurav&lt;/author&gt;&lt;author&gt;Bora, Saurabh&lt;/author&gt;&lt;author&gt;Singh, Shivendra&lt;/author&gt;&lt;author&gt;Arsalan, Sheikh Mohamad&lt;/author&gt;&lt;/authors&gt;&lt;/contributors&gt;&lt;titles&gt;&lt;title&gt;OSI reference model: An overview&lt;/title&gt;&lt;secondary-title&gt;International Journal of Computer Trends and Technology (IJCTT&lt;/secondary-title&gt;&lt;/titles&gt;&lt;periodical&gt;&lt;full-title&gt;International Journal of Computer Trends and Technology (IJCTT&lt;/full-title&gt;&lt;/periodical&gt;&lt;volume&gt;7&lt;/volume&gt;&lt;number&gt;4&lt;/number&gt;&lt;dates&gt;&lt;year&gt;2014&lt;/year&gt;&lt;/dates&gt;&lt;urls&gt;&lt;/urls&gt;&lt;/record&gt;&lt;/Cite&gt;&lt;/EndNote&gt;</w:instrText>
-      </w:r>
-      <w:r>
-        <w:fldChar w:fldCharType="separate"/>
-      </w:r>
-      <w:r>
-        <w:rPr>
-          <w:noProof/>
-        </w:rPr>
-        <w:t>[58]</w:t>
-      </w:r>
-      <w:r>
-        <w:fldChar w:fldCharType="end"/>
-      </w:r>
-      <w:r>
-        <w:t xml:space="preserve"> Data Link layer which is concerned mainly with Medium Access Control (MAC). AX.25 implements a style of MAC called Carrier Sense Multiple Access / Collision Recovery (CSMA/CR). This work uses a CSMA MAC implementation as a control for measuring performance of the proposed MAC protocol.</w:t>
-      </w:r>
-    </w:p>
-    <w:p>
-      <w:r>
-        <w:t>… Objectives, Requirements, Restrictions</w:t>
+        <w:t>…</w:t>
       </w:r>
     </w:p>
     <w:p>
       <w:pPr>
         <w:pStyle w:val="Heading2"/>
       </w:pPr>
-      <w:bookmarkStart w:id="43" w:name="_Toc479772951"/>
-      <w:r>
-        <w:t>Objectives</w:t>
+      <w:bookmarkStart w:id="43" w:name="_Toc479772952"/>
+      <w:r>
+        <w:t>Assumptions</w:t>
       </w:r>
       <w:bookmarkEnd w:id="43"/>
     </w:p>
     <w:p>
       <w:r>
-        <w:t>…</w:t>
+        <w:t>… Large sections covering basis, defense and compromise of all relevant assumptions</w:t>
       </w:r>
     </w:p>
     <w:p>
       <w:pPr>
         <w:pStyle w:val="Heading2"/>
       </w:pPr>
-      <w:bookmarkStart w:id="44" w:name="_Toc479772952"/>
-      <w:r>
-        <w:t>Assumptions</w:t>
-      </w:r>
-      <w:bookmarkEnd w:id="44"/>
-    </w:p>
-    <w:p>
-      <w:r>
-        <w:t xml:space="preserve">… Large sections covering basis, </w:t>
-      </w:r>
-      <w:proofErr w:type="spellStart"/>
-      <w:r>
-        <w:t>defense</w:t>
-      </w:r>
-      <w:proofErr w:type="spellEnd"/>
-      <w:r>
-        <w:t xml:space="preserve"> and compromise of all relevant assumptions</w:t>
-      </w:r>
-    </w:p>
-    <w:p>
-      <w:pPr>
-        <w:pStyle w:val="Heading2"/>
-      </w:pPr>
-      <w:bookmarkStart w:id="45" w:name="_Toc479772953"/>
+      <w:bookmarkStart w:id="44" w:name="_Toc479772953"/>
       <w:r>
         <w:lastRenderedPageBreak/>
         <w:t>Restrictions</w:t>
       </w:r>
+      <w:bookmarkEnd w:id="44"/>
+    </w:p>
+    <w:p>
+      <w:r>
+        <w:t>…</w:t>
+      </w:r>
+      <w:bookmarkStart w:id="45" w:name="_GoBack"/>
       <w:bookmarkEnd w:id="45"/>
     </w:p>
-    <w:p>
-      <w:r>
-        <w:t>…</w:t>
-      </w:r>
-    </w:p>
-    <w:p>
-      <w:pPr>
-        <w:pStyle w:val="Heading2"/>
-      </w:pPr>
-      <w:bookmarkStart w:id="46" w:name="_Toc479772954"/>
-      <w:r>
-        <w:t>Summary</w:t>
-      </w:r>
-      <w:bookmarkEnd w:id="46"/>
-    </w:p>
-    <w:p>
-      <w:r>
-        <w:t>…</w:t>
-      </w:r>
-    </w:p>
     <w:p/>
-    <w:p/>
     <w:p>
       <w:pPr>
         <w:pStyle w:val="Heading1"/>
       </w:pPr>
-      <w:bookmarkStart w:id="47" w:name="_Toc479772955"/>
+      <w:bookmarkStart w:id="46" w:name="_Toc479772955"/>
       <w:r>
         <w:lastRenderedPageBreak/>
         <w:t>Simulation</w:t>
       </w:r>
+      <w:bookmarkEnd w:id="46"/>
+    </w:p>
+    <w:p>
+      <w:pPr>
+        <w:pStyle w:val="Heading2"/>
+      </w:pPr>
+      <w:bookmarkStart w:id="47" w:name="_Toc479772956"/>
+      <w:r>
+        <w:t>Introduction</w:t>
+      </w:r>
       <w:bookmarkEnd w:id="47"/>
     </w:p>
     <w:p>
+      <w:r>
+        <w:t>…</w:t>
+      </w:r>
+      <w:r>
+        <w:t xml:space="preserve"> Include formati</w:t>
+      </w:r>
+      <w:r>
+        <w:t>ons/scenarios examined</w:t>
+      </w:r>
+    </w:p>
+    <w:p>
       <w:pPr>
         <w:pStyle w:val="Heading2"/>
       </w:pPr>
-      <w:bookmarkStart w:id="48" w:name="_Toc479772956"/>
-      <w:r>
-        <w:t>Introduction</w:t>
+      <w:bookmarkStart w:id="48" w:name="_Toc479772957"/>
+      <w:r>
+        <w:t>OMNeT++</w:t>
       </w:r>
       <w:bookmarkEnd w:id="48"/>
     </w:p>
@@ -13352,20 +12974,14 @@
       <w:r>
         <w:t>…</w:t>
       </w:r>
-      <w:r>
-        <w:t xml:space="preserve"> Include formati</w:t>
-      </w:r>
-      <w:r>
-        <w:t>ons/scenarios examined</w:t>
-      </w:r>
     </w:p>
     <w:p>
       <w:pPr>
         <w:pStyle w:val="Heading2"/>
       </w:pPr>
-      <w:bookmarkStart w:id="49" w:name="_Toc479772957"/>
-      <w:r>
-        <w:t>OMNeT++</w:t>
+      <w:bookmarkStart w:id="49" w:name="_Toc479772958"/>
+      <w:r>
+        <w:t>Protocol Implementation</w:t>
       </w:r>
       <w:bookmarkEnd w:id="49"/>
     </w:p>
@@ -13378,14 +12994,38 @@
       <w:pPr>
         <w:pStyle w:val="Heading2"/>
       </w:pPr>
-      <w:bookmarkStart w:id="50" w:name="_Toc479772958"/>
-      <w:r>
-        <w:t>Protocol Implementation</w:t>
+      <w:bookmarkStart w:id="50" w:name="_Toc479772959"/>
+      <w:r>
+        <w:t xml:space="preserve">Simulation </w:t>
+      </w:r>
+      <w:r>
+        <w:t>Design</w:t>
       </w:r>
       <w:bookmarkEnd w:id="50"/>
     </w:p>
     <w:p>
       <w:r>
+        <w:t xml:space="preserve">… </w:t>
+      </w:r>
+      <w:r>
+        <w:t xml:space="preserve">Assumptions, simplications etc. </w:t>
+      </w:r>
+    </w:p>
+    <w:p>
+      <w:pPr>
+        <w:pStyle w:val="Heading2"/>
+      </w:pPr>
+      <w:bookmarkStart w:id="51" w:name="_Toc479772960"/>
+      <w:r>
+        <w:t>Simulation</w:t>
+      </w:r>
+      <w:r>
+        <w:t xml:space="preserve"> Analysis</w:t>
+      </w:r>
+      <w:bookmarkEnd w:id="51"/>
+    </w:p>
+    <w:p>
+      <w:r>
         <w:t>…</w:t>
       </w:r>
     </w:p>
@@ -13393,41 +13033,9 @@
       <w:pPr>
         <w:pStyle w:val="Heading2"/>
       </w:pPr>
-      <w:bookmarkStart w:id="51" w:name="_Toc479772959"/>
-      <w:r>
-        <w:t xml:space="preserve">Simulation </w:t>
-      </w:r>
-      <w:r>
-        <w:t>Design</w:t>
-      </w:r>
-      <w:bookmarkEnd w:id="51"/>
-    </w:p>
-    <w:p>
-      <w:r>
-        <w:t xml:space="preserve">… </w:t>
-      </w:r>
-      <w:r>
-        <w:t xml:space="preserve">Assumptions, </w:t>
-      </w:r>
-      <w:proofErr w:type="spellStart"/>
-      <w:r>
-        <w:t>simplications</w:t>
-      </w:r>
-      <w:proofErr w:type="spellEnd"/>
-      <w:r>
-        <w:t xml:space="preserve"> etc. </w:t>
-      </w:r>
-    </w:p>
-    <w:p>
-      <w:pPr>
-        <w:pStyle w:val="Heading2"/>
-      </w:pPr>
-      <w:bookmarkStart w:id="52" w:name="_Toc479772960"/>
-      <w:r>
-        <w:t>Simulation</w:t>
-      </w:r>
-      <w:r>
-        <w:t xml:space="preserve"> Analysis</w:t>
+      <w:bookmarkStart w:id="52" w:name="_Toc479772961"/>
+      <w:r>
+        <w:t>Discussion</w:t>
       </w:r>
       <w:bookmarkEnd w:id="52"/>
     </w:p>
@@ -13438,37 +13046,37 @@
     </w:p>
     <w:p>
       <w:pPr>
-        <w:pStyle w:val="Heading2"/>
-      </w:pPr>
-      <w:bookmarkStart w:id="53" w:name="_Toc479772961"/>
-      <w:r>
-        <w:t>Discussion</w:t>
-      </w:r>
-      <w:bookmarkEnd w:id="53"/>
-    </w:p>
-    <w:p>
-      <w:r>
-        <w:t>…</w:t>
-      </w:r>
-    </w:p>
-    <w:p>
-      <w:pPr>
         <w:pStyle w:val="Heading1"/>
       </w:pPr>
-      <w:bookmarkStart w:id="54" w:name="_Toc479772962"/>
+      <w:bookmarkStart w:id="53" w:name="_Toc479772962"/>
       <w:r>
         <w:lastRenderedPageBreak/>
         <w:t>Results</w:t>
       </w:r>
+      <w:bookmarkEnd w:id="53"/>
+    </w:p>
+    <w:p>
+      <w:pPr>
+        <w:pStyle w:val="Heading2"/>
+      </w:pPr>
+      <w:bookmarkStart w:id="54" w:name="_Toc479772963"/>
+      <w:r>
+        <w:t>Introduction</w:t>
+      </w:r>
       <w:bookmarkEnd w:id="54"/>
     </w:p>
     <w:p>
+      <w:r>
+        <w:t>…</w:t>
+      </w:r>
+    </w:p>
+    <w:p>
       <w:pPr>
         <w:pStyle w:val="Heading2"/>
       </w:pPr>
-      <w:bookmarkStart w:id="55" w:name="_Toc479772963"/>
-      <w:r>
-        <w:t>Introduction</w:t>
+      <w:bookmarkStart w:id="55" w:name="_Toc479772964"/>
+      <w:r>
+        <w:t>Key Metrics</w:t>
       </w:r>
       <w:bookmarkEnd w:id="55"/>
     </w:p>
@@ -13481,9 +13089,9 @@
       <w:pPr>
         <w:pStyle w:val="Heading2"/>
       </w:pPr>
-      <w:bookmarkStart w:id="56" w:name="_Toc479772964"/>
-      <w:r>
-        <w:t>Key Metrics</w:t>
+      <w:bookmarkStart w:id="56" w:name="_Toc479772965"/>
+      <w:r>
+        <w:t>Simulation Results</w:t>
       </w:r>
       <w:bookmarkEnd w:id="56"/>
     </w:p>
@@ -13494,108 +13102,101 @@
     </w:p>
     <w:p>
       <w:pPr>
+        <w:pStyle w:val="Heading3"/>
+      </w:pPr>
+      <w:bookmarkStart w:id="57" w:name="_Toc479772966"/>
+      <w:r>
+        <w:t>Scenario</w:t>
+      </w:r>
+      <w:r>
+        <w:t xml:space="preserve"> 1</w:t>
+      </w:r>
+      <w:bookmarkEnd w:id="57"/>
+    </w:p>
+    <w:p>
+      <w:r>
+        <w:t>…</w:t>
+      </w:r>
+    </w:p>
+    <w:p>
+      <w:pPr>
+        <w:pStyle w:val="Heading3"/>
+      </w:pPr>
+      <w:bookmarkStart w:id="58" w:name="_Toc479772967"/>
+      <w:r>
+        <w:t xml:space="preserve">Scenario </w:t>
+      </w:r>
+      <w:r>
+        <w:t>2</w:t>
+      </w:r>
+      <w:bookmarkEnd w:id="58"/>
+    </w:p>
+    <w:p>
+      <w:r>
+        <w:t>…</w:t>
+      </w:r>
+    </w:p>
+    <w:p>
+      <w:pPr>
+        <w:pStyle w:val="Heading3"/>
+      </w:pPr>
+      <w:bookmarkStart w:id="59" w:name="_Toc479772968"/>
+      <w:r>
+        <w:t>Scenario</w:t>
+      </w:r>
+      <w:r>
+        <w:t xml:space="preserve"> 3</w:t>
+      </w:r>
+      <w:bookmarkEnd w:id="59"/>
+    </w:p>
+    <w:p>
+      <w:r>
+        <w:t>…</w:t>
+      </w:r>
+    </w:p>
+    <w:p>
+      <w:pPr>
         <w:pStyle w:val="Heading2"/>
       </w:pPr>
-      <w:bookmarkStart w:id="57" w:name="_Toc479772965"/>
-      <w:r>
-        <w:t>Simulation Results</w:t>
-      </w:r>
-      <w:bookmarkEnd w:id="57"/>
-    </w:p>
-    <w:p>
-      <w:r>
-        <w:t>…</w:t>
-      </w:r>
-    </w:p>
-    <w:p>
-      <w:pPr>
-        <w:pStyle w:val="Heading3"/>
-      </w:pPr>
-      <w:bookmarkStart w:id="58" w:name="_Toc479772966"/>
-      <w:r>
-        <w:t>Scenario</w:t>
-      </w:r>
-      <w:r>
-        <w:t xml:space="preserve"> 1</w:t>
-      </w:r>
-      <w:bookmarkEnd w:id="58"/>
-    </w:p>
-    <w:p>
-      <w:r>
-        <w:t>…</w:t>
-      </w:r>
-    </w:p>
-    <w:p>
-      <w:pPr>
-        <w:pStyle w:val="Heading3"/>
-      </w:pPr>
-      <w:bookmarkStart w:id="59" w:name="_Toc479772967"/>
-      <w:r>
-        <w:t xml:space="preserve">Scenario </w:t>
-      </w:r>
-      <w:r>
-        <w:t>2</w:t>
-      </w:r>
-      <w:bookmarkEnd w:id="59"/>
-    </w:p>
-    <w:p>
-      <w:r>
-        <w:t>…</w:t>
-      </w:r>
-    </w:p>
-    <w:p>
-      <w:pPr>
-        <w:pStyle w:val="Heading3"/>
-      </w:pPr>
-      <w:bookmarkStart w:id="60" w:name="_Toc479772968"/>
-      <w:r>
-        <w:t>Scenario</w:t>
-      </w:r>
-      <w:r>
-        <w:t xml:space="preserve"> 3</w:t>
-      </w:r>
-      <w:bookmarkEnd w:id="60"/>
-    </w:p>
-    <w:p>
-      <w:r>
-        <w:t>…</w:t>
+      <w:r>
+        <w:t>Discussion</w:t>
       </w:r>
     </w:p>
     <w:p>
       <w:pPr>
         <w:pStyle w:val="Heading1"/>
       </w:pPr>
-      <w:bookmarkStart w:id="61" w:name="_Toc479772969"/>
+      <w:bookmarkStart w:id="60" w:name="_Toc479772969"/>
       <w:r>
         <w:lastRenderedPageBreak/>
         <w:t>Conclusions</w:t>
       </w:r>
+      <w:bookmarkEnd w:id="60"/>
+    </w:p>
+    <w:p>
+      <w:pPr>
+        <w:pStyle w:val="Heading2"/>
+      </w:pPr>
+      <w:bookmarkStart w:id="61" w:name="_Toc479772970"/>
+      <w:r>
+        <w:t>Discussion</w:t>
+      </w:r>
       <w:bookmarkEnd w:id="61"/>
     </w:p>
     <w:p>
+      <w:r>
+        <w:t>…</w:t>
+      </w:r>
+    </w:p>
+    <w:p>
       <w:pPr>
         <w:pStyle w:val="Heading2"/>
       </w:pPr>
-      <w:bookmarkStart w:id="62" w:name="_Toc479772970"/>
-      <w:r>
-        <w:t>Discussion</w:t>
+      <w:bookmarkStart w:id="62" w:name="_Toc479772971"/>
+      <w:r>
+        <w:t>Future Work</w:t>
       </w:r>
       <w:bookmarkEnd w:id="62"/>
-    </w:p>
-    <w:p>
-      <w:r>
-        <w:t>…</w:t>
-      </w:r>
-    </w:p>
-    <w:p>
-      <w:pPr>
-        <w:pStyle w:val="Heading2"/>
-      </w:pPr>
-      <w:bookmarkStart w:id="63" w:name="_Toc479772971"/>
-      <w:r>
-        <w:t>Future Work</w:t>
-      </w:r>
-      <w:bookmarkEnd w:id="63"/>
     </w:p>
     <w:p>
       <w:r>
@@ -15694,7 +15295,7 @@
       <w:rPr>
         <w:noProof/>
       </w:rPr>
-      <w:t>11</w:t>
+      <w:t>43</w:t>
     </w:r>
     <w:r>
       <w:rPr>
@@ -22262,7 +21863,7 @@
 </file>
 
 <file path=customXml/itemProps1.xml><?xml version="1.0" encoding="utf-8"?>
-<ds:datastoreItem xmlns:ds="http://schemas.openxmlformats.org/officeDocument/2006/customXml" ds:itemID="{C67DE4CB-962D-4C9A-9416-E719A074F4A3}">
+<ds:datastoreItem xmlns:ds="http://schemas.openxmlformats.org/officeDocument/2006/customXml" ds:itemID="{C455AC62-DAC7-4E75-A504-2CE372E11D1B}">
   <ds:schemaRefs>
     <ds:schemaRef ds:uri="http://schemas.openxmlformats.org/officeDocument/2006/bibliography"/>
   </ds:schemaRefs>

</xml_diff>